<commit_message>
added new/removed duplicate refs and added cat #s
</commit_message>
<xml_diff>
--- a/manuscript/Obesity-Glucocorticoids/Harvey.docx
+++ b/manuscript/Obesity-Glucocorticoids/Harvey.docx
@@ -588,21 +588,44 @@
         <w:rPr>
           <w:color w:val="000000" w:themeColor="text1"/>
         </w:rPr>
-        <w:t xml:space="preserve">and is a worldwide </w:t>
-      </w:r>
-      <w:commentRangeStart w:id="0"/>
-      <w:r>
-        <w:rPr>
-          <w:color w:val="000000" w:themeColor="text1"/>
-        </w:rPr>
-        <w:t>epidemic</w:t>
-      </w:r>
-      <w:commentRangeEnd w:id="0"/>
-      <w:r>
-        <w:rPr>
-          <w:rStyle w:val="CommentReference"/>
-        </w:rPr>
-        <w:commentReference w:id="0"/>
+        <w:t>and is a worldwide epidemic</w:t>
+      </w:r>
+      <w:r>
+        <w:rPr>
+          <w:color w:val="000000" w:themeColor="text1"/>
+        </w:rPr>
+        <w:t xml:space="preserve"> </w:t>
+      </w:r>
+      <w:r>
+        <w:rPr>
+          <w:color w:val="000000" w:themeColor="text1"/>
+        </w:rPr>
+        <w:fldChar w:fldCharType="begin" w:fldLock="1"/>
+      </w:r>
+      <w:r>
+        <w:rPr>
+          <w:color w:val="000000" w:themeColor="text1"/>
+        </w:rPr>
+        <w:instrText>ADDIN CSL_CITATION { "citationItems" : [ { "id" : "ITEM-1", "itemData" : { "DOI" : "10.1056/NEJMoa1614362", "ISBN" : "1533-4406 (Electronic) 0028-4793 (Linking)", "ISSN" : "0028-4793", "PMID" : "28604169", "abstract" : "BackgroundAlthough the rising pandemic of obesity has received major attention in many countries, the effects of this attention on trends and the disease burden of obesity remain uncertain. MethodsWe analyzed data from 68.5 million persons to assess the trends in the prevalence of overweight and obesity among children and adults between 1980 and 2015. Using the Global Burden of Disease study data and methods, we also quantified the burden of disease related to high body-mass index (BMI), according to age, sex, cause, and BMI in 195 countries between 1990 and 2015. ResultsIn 2015, a total of 107.7 million children and 603.7 million adults were obese. Since 1980, the prevalence of obesity has doubled in more than 70 countries and has continuously increased in most other countries. Although the prevalence of obesity among children has been lower than that among adults, the rate of increase in childhood obesity in many countries has been greater than the rate of increase in adult obesity. High BMI accounted f...", "author" : [ { "dropping-particle" : "", "family" : "The GBD 2015 Obesity Collaborators", "given" : "", "non-dropping-particle" : "", "parse-names" : false, "suffix" : "" } ], "container-title" : "New England Journal of Medicine", "id" : "ITEM-1", "issue" : "1", "issued" : { "date-parts" : [ [ "2017" ] ] }, "page" : "13-27", "title" : "Health Effects of Overweight and Obesity in 195 Countries over 25 Years", "type" : "article-journal", "volume" : "377" }, "uris" : [ "http://www.mendeley.com/documents/?uuid=e8dfa425-016e-4d19-955b-03e4f254bd19" ] } ], "mendeley" : { "formattedCitation" : "(The GBD 2015 Obesity Collaborators 2017)", "plainTextFormattedCitation" : "(The GBD 2015 Obesity Collaborators 2017)", "previouslyFormattedCitation" : "(The GBD 2015 Obesity Collaborators 2017)" }, "properties" : {  }, "schema" : "https://github.com/citation-style-language/schema/raw/master/csl-citation.json" }</w:instrText>
+      </w:r>
+      <w:r>
+        <w:rPr>
+          <w:color w:val="000000" w:themeColor="text1"/>
+        </w:rPr>
+        <w:fldChar w:fldCharType="separate"/>
+      </w:r>
+      <w:r>
+        <w:rPr>
+          <w:noProof/>
+          <w:color w:val="000000" w:themeColor="text1"/>
+        </w:rPr>
+        <w:t>(The GBD 2015 Obesity Collaborators 2017)</w:t>
+      </w:r>
+      <w:r>
+        <w:rPr>
+          <w:color w:val="000000" w:themeColor="text1"/>
+        </w:rPr>
+        <w:fldChar w:fldCharType="end"/>
       </w:r>
       <w:r>
         <w:rPr>
@@ -1598,31 +1621,15 @@
           <w:color w:val="000000" w:themeColor="text1"/>
           <w:shd w:val="clear" w:color="auto" w:fill="FFFFFF"/>
         </w:rPr>
-        <w:t xml:space="preserve">C57BL/6J adult male mice were purchased from the Jackson Laboratory at nine weeks of </w:t>
-      </w:r>
-      <w:commentRangeStart w:id="1"/>
-      <w:r>
-        <w:rPr>
-          <w:rFonts w:eastAsia="Times New Roman" w:cs="Times New Roman"/>
-          <w:color w:val="000000" w:themeColor="text1"/>
-          <w:shd w:val="clear" w:color="auto" w:fill="FFFFFF"/>
-        </w:rPr>
-        <w:t>age</w:t>
-      </w:r>
-      <w:commentRangeEnd w:id="1"/>
-      <w:r>
-        <w:rPr>
-          <w:rStyle w:val="CommentReference"/>
-        </w:rPr>
-        <w:commentReference w:id="1"/>
-      </w:r>
-      <w:r>
-        <w:rPr>
-          <w:rFonts w:eastAsia="Times New Roman" w:cs="Times New Roman"/>
-          <w:color w:val="000000" w:themeColor="text1"/>
-          <w:shd w:val="clear" w:color="auto" w:fill="FFFFFF"/>
-        </w:rPr>
-        <w:t xml:space="preserve"> </w:t>
+        <w:t>C57BL/6J adult male mice were purchased from the Jackson Laboratory at nine weeks of age</w:t>
+      </w:r>
+      <w:r>
+        <w:rPr>
+          <w:rFonts w:eastAsia="Times New Roman" w:cs="Times New Roman"/>
+          <w:color w:val="000000" w:themeColor="text1"/>
+          <w:shd w:val="clear" w:color="auto" w:fill="FFFFFF"/>
+        </w:rPr>
+        <w:t xml:space="preserve"> (stock #000664)</w:t>
       </w:r>
       <w:r>
         <w:rPr>
@@ -2617,15 +2624,7 @@
           <w:color w:val="000000" w:themeColor="text1"/>
           <w:shd w:val="clear" w:color="auto" w:fill="FFFFFF"/>
         </w:rPr>
-        <w:t>We performed a CLAMS experiment</w:t>
-      </w:r>
-      <w:r>
-        <w:rPr>
-          <w:rFonts w:eastAsia="Times New Roman" w:cs="Times New Roman"/>
-          <w:color w:val="000000" w:themeColor="text1"/>
-          <w:shd w:val="clear" w:color="auto" w:fill="FFFFFF"/>
-        </w:rPr>
-        <w:t xml:space="preserve"> (data not </w:t>
+        <w:t xml:space="preserve">We </w:t>
       </w:r>
       <w:r>
         <w:rPr>
@@ -2634,7 +2633,15 @@
           <w:shd w:val="clear" w:color="auto" w:fill="FFFFFF"/>
         </w:rPr>
         <w:lastRenderedPageBreak/>
-        <w:t>shown)</w:t>
+        <w:t>performed a CLAMS experiment</w:t>
+      </w:r>
+      <w:r>
+        <w:rPr>
+          <w:rFonts w:eastAsia="Times New Roman" w:cs="Times New Roman"/>
+          <w:color w:val="000000" w:themeColor="text1"/>
+          <w:shd w:val="clear" w:color="auto" w:fill="FFFFFF"/>
+        </w:rPr>
+        <w:t xml:space="preserve"> (data not shown)</w:t>
       </w:r>
       <w:r>
         <w:rPr>
@@ -3231,7 +3238,7 @@
         </w:rPr>
         <w:t xml:space="preserve">insulin (Humulin R, </w:t>
       </w:r>
-      <w:commentRangeStart w:id="2"/>
+      <w:commentRangeStart w:id="0"/>
       <w:r>
         <w:rPr>
           <w:rFonts w:cs="Times New Roman"/>
@@ -3239,12 +3246,12 @@
         </w:rPr>
         <w:t>Lilly</w:t>
       </w:r>
-      <w:commentRangeEnd w:id="2"/>
+      <w:commentRangeEnd w:id="0"/>
       <w:r>
         <w:rPr>
           <w:rStyle w:val="CommentReference"/>
         </w:rPr>
-        <w:commentReference w:id="2"/>
+        <w:commentReference w:id="0"/>
       </w:r>
       <w:r>
         <w:rPr>
@@ -3312,7 +3319,7 @@
         </w:rPr>
         <w:t>glucose was determined using a One Touch Ultra Glucometer (</w:t>
       </w:r>
-      <w:commentRangeStart w:id="3"/>
+      <w:commentRangeStart w:id="1"/>
       <w:r>
         <w:rPr>
           <w:rFonts w:cs="Times New Roman"/>
@@ -3320,12 +3327,12 @@
         </w:rPr>
         <w:t>Lifescan</w:t>
       </w:r>
-      <w:commentRangeEnd w:id="3"/>
+      <w:commentRangeEnd w:id="1"/>
       <w:r>
         <w:rPr>
           <w:rStyle w:val="CommentReference"/>
         </w:rPr>
-        <w:commentReference w:id="3"/>
+        <w:commentReference w:id="1"/>
       </w:r>
       <w:r>
         <w:rPr>
@@ -3521,7 +3528,7 @@
           <w:color w:val="000000" w:themeColor="text1"/>
           <w:szCs w:val="22"/>
         </w:rPr>
-        <w:t xml:space="preserve"> respectively.  The free ends of catheters were tunneled subcutaneously and exteriorized at the back of the neck via a stainless-steel tubing </w:t>
+        <w:t xml:space="preserve"> respectively.  The free ends of catheters were </w:t>
       </w:r>
       <w:r>
         <w:rPr>
@@ -3530,7 +3537,7 @@
           <w:szCs w:val="22"/>
         </w:rPr>
         <w:lastRenderedPageBreak/>
-        <w:t>connector (coated with medical silicon</w:t>
+        <w:t>tunneled subcutaneously and exteriorized at the back of the neck via a stainless-steel tubing connector (coated with medical silicon</w:t>
       </w:r>
       <w:r>
         <w:rPr>
@@ -4046,7 +4053,7 @@
           <w:rFonts w:ascii="Calibri" w:hAnsi="Calibri" w:cs="Arial"/>
           <w:color w:val="000000" w:themeColor="text1"/>
         </w:rPr>
-        <w:t xml:space="preserve"> and counted using a Liquid Scintillation Counter (Beckman Coulter LS6500 Multi-purpose Scintillation Counter). </w:t>
+        <w:t xml:space="preserve"> and counted using a </w:t>
       </w:r>
       <w:r>
         <w:rPr>
@@ -4054,7 +4061,7 @@
           <w:color w:val="000000" w:themeColor="text1"/>
         </w:rPr>
         <w:lastRenderedPageBreak/>
-        <w:t>Glucose turnover rate, hepatic glucose production and tissue glucose uptake were calculated as described elsewhere</w:t>
+        <w:t>Liquid Scintillation Counter (Beckman Coulter LS6500 Multi-purpose Scintillation Counter). Glucose turnover rate, hepatic glucose production and tissue glucose uptake were calculated as described elsewhere</w:t>
       </w:r>
       <w:r>
         <w:rPr>
@@ -4979,13 +4986,21 @@
           <w:rFonts w:cs="Helvetica"/>
           <w:color w:val="000000" w:themeColor="text1"/>
         </w:rPr>
-        <w:t xml:space="preserve"> only insulin for an additional three days. </w:t>
+        <w:t xml:space="preserve"> only insulin for an additional </w:t>
       </w:r>
       <w:r>
         <w:rPr>
           <w:rFonts w:cs="Helvetica"/>
           <w:color w:val="000000" w:themeColor="text1"/>
         </w:rPr>
+        <w:lastRenderedPageBreak/>
+        <w:t xml:space="preserve">three days. </w:t>
+      </w:r>
+      <w:r>
+        <w:rPr>
+          <w:rFonts w:cs="Helvetica"/>
+          <w:color w:val="000000" w:themeColor="text1"/>
+        </w:rPr>
         <w:t>For t</w:t>
       </w:r>
       <w:r>
@@ -5014,15 +5029,7 @@
           <w:rFonts w:cs="Helvetica"/>
           <w:color w:val="000000" w:themeColor="text1"/>
         </w:rPr>
-        <w:t xml:space="preserve"> </w:t>
-      </w:r>
-      <w:r>
-        <w:rPr>
-          <w:rFonts w:cs="Helvetica"/>
-          <w:color w:val="000000" w:themeColor="text1"/>
-        </w:rPr>
-        <w:lastRenderedPageBreak/>
-        <w:t>Cells used for these experiments were not cultured beyond 22 passages.</w:t>
+        <w:t xml:space="preserve"> Cells used for these experiments were not cultured beyond 22 passages.</w:t>
       </w:r>
       <w:r>
         <w:rPr>
@@ -5473,7 +5480,7 @@
           <w:szCs w:val="21"/>
           <w:shd w:val="clear" w:color="auto" w:fill="FFFFFF"/>
         </w:rPr>
-        <w:instrText>ADDIN CSL_CITATION { "citationItems" : [ { "id" : "ITEM-1", "itemData" : { "DOI" : "10.2337/db13-1531", "ISBN" : "1939-327X (Electronic)\\r0012-1797 (Linking)", "ISSN" : "1939-327X", "PMID" : "24722244", "abstract" : "Glycogen and lipid are major storage forms of energy that are tightly regulated by hormones and metabolic signals. Here, we demonstrate that feeding mice a high fat diet (HFD) increased hepatic glycogen, due to increased expression of the glycogenic scaffolding protein PTG/R5. PTG promoter activity was increased and glycogen levels were augmented in mice and cells after activation of mechanistic target of rapamycin complex 1 (mTORC1) and its downstream target sterol regulatory element binding protein 1 (SREBP1). Deletion of the PTG gene in mice prevented HFD-induced hepatic glycogen accumulation. Surprisingly, PTG deletion also blocked hepatic steatosis in HFD-fed mice, and reduced the expression of numerous lipogenic genes. Additionally, PTG deletion reduced fasting glucose and insulin levels in obese mice, while improving insulin sensitivity, a result of reduced hepatic glucose output. This metabolic crosstalk was due to decreased mTORC1 and SREBP activity in PTG knockout mice or knockdown cells, suggesting a positive feedback loop in which once accumulated, glycogen stimulates the mTORC1/SREBP1 pathway to shift energy storage to lipogenesis. Together, these data reveal a previously unappreciated broad role for glycogen in the control of energy homeostasis.", "author" : [ { "dropping-particle" : "", "family" : "Lu", "given" : "Binbin", "non-dropping-particle" : "", "parse-names" : false, "suffix" : "" }, { "dropping-particle" : "", "family" : "Bridges", "given" : "Dave", "non-dropping-particle" : "", "parse-names" : false, "suffix" : "" }, { "dropping-particle" : "", "family" : "Yang", "given" : "Yemen", "non-dropping-particle" : "", "parse-names" : false, "suffix" : "" }, { "dropping-particle" : "", "family" : "Fisher", "given" : "Kaleigh", "non-dropping-particle" : "", "parse-names" : false, "suffix" : "" }, { "dropping-particle" : "", "family" : "Cheng", "given" : "Alan", "non-dropping-particle" : "", "parse-names" : false, "suffix" : "" }, { "dropping-particle" : "", "family" : "Chang", "given" : "Louise", "non-dropping-particle" : "", "parse-names" : false, "suffix" : "" }, { "dropping-particle" : "", "family" : "Meng", "given" : "Zhuoxian", "non-dropping-particle" : "", "parse-names" : false, "suffix" : "" }, { "dropping-particle" : "", "family" : "Lin", "given" : "Jiandie", "non-dropping-particle" : "", "parse-names" : false, "suffix" : "" }, { "dropping-particle" : "", "family" : "Downes", "given" : "Michael", "non-dropping-particle" : "", "parse-names" : false, "suffix" : "" }, { "dropping-particle" : "", "family" : "Yu", "given" : "Ruth T", "non-dropping-particle" : "", "parse-names" : false, "suffix" : "" }, { "dropping-particle" : "", "family" : "Liddle", "given" : "Christopher", "non-dropping-particle" : "", "parse-names" : false, "suffix" : "" }, { "dropping-particle" : "", "family" : "Evans", "given" : "Ronald M", "non-dropping-particle" : "", "parse-names" : false, "suffix" : "" }, { "dropping-particle" : "", "family" : "Saltiel", "given" : "Alan R", "non-dropping-particle" : "", "parse-names" : false, "suffix" : "" } ], "container-title" : "Diabetes", "id" : "ITEM-1", "issue" : "October 2013", "issued" : { "date-parts" : [ [ "2014" ] ] }, "page" : "1-49", "title" : "Metabolic Crosstalk: molecular links between glycogen and lipid metabolism in obesity.", "type" : "article-journal", "volume" : "63" }, "uris" : [ "http://www.mendeley.com/documents/?uuid=dfae1ff6-de0d-4490-b3c7-a586160cbb94" ] } ], "mendeley" : { "formattedCitation" : "(Lu &lt;i&gt;et al.&lt;/i&gt; 2014a)", "plainTextFormattedCitation" : "(Lu et al. 2014a)", "previouslyFormattedCitation" : "(Lu &lt;i&gt;et al.&lt;/i&gt; 2014a)" }, "properties" : {  }, "schema" : "https://github.com/citation-style-language/schema/raw/master/csl-citation.json" }</w:instrText>
+        <w:instrText>ADDIN CSL_CITATION { "citationItems" : [ { "id" : "ITEM-1", "itemData" : { "DOI" : "10.2337/db13-1531", "ISBN" : "1939-327X (Electronic)\\r0012-1797 (Linking)", "ISSN" : "1939327X", "PMID" : "24722244", "abstract" : "Glycogen and lipid are major storage forms of energy that are tightly regulated by hormones and metabolic signals. Here, we demonstrate that feeding mice a high fat diet (HFD) increased hepatic glycogen, due to increased expression of the glycogenic scaffolding protein PTG/R5. PTG promoter activity was increased and glycogen levels were augmented in mice and cells after activation of mechanistic target of rapamycin complex 1 (mTORC1) and its downstream target sterol regulatory element binding protein 1 (SREBP1). Deletion of the PTG gene in mice prevented HFD-induced hepatic glycogen accumulation. Surprisingly, PTG deletion also blocked hepatic steatosis in HFD-fed mice, and reduced the expression of numerous lipogenic genes. Additionally, PTG deletion reduced fasting glucose and insulin levels in obese mice, while improving insulin sensitivity, a result of reduced hepatic glucose output. This metabolic crosstalk was due to decreased mTORC1 and SREBP activity in PTG knockout mice or knockdown cells, suggesting a positive feedback loop in which once accumulated, glycogen stimulates the mTORC1/SREBP1 pathway to shift energy storage to lipogenesis. Together, these data reveal a previously unappreciated broad role for glycogen in the control of energy homeostasis.", "author" : [ { "dropping-particle" : "", "family" : "Lu", "given" : "Binbin", "non-dropping-particle" : "", "parse-names" : false, "suffix" : "" }, { "dropping-particle" : "", "family" : "Bridges", "given" : "Dave", "non-dropping-particle" : "", "parse-names" : false, "suffix" : "" }, { "dropping-particle" : "", "family" : "Yang", "given" : "Yemen", "non-dropping-particle" : "", "parse-names" : false, "suffix" : "" }, { "dropping-particle" : "", "family" : "Fisher", "given" : "Kaleigh", "non-dropping-particle" : "", "parse-names" : false, "suffix" : "" }, { "dropping-particle" : "", "family" : "Cheng", "given" : "Alan", "non-dropping-particle" : "", "parse-names" : false, "suffix" : "" }, { "dropping-particle" : "", "family" : "Chang", "given" : "Louise", "non-dropping-particle" : "", "parse-names" : false, "suffix" : "" }, { "dropping-particle" : "", "family" : "Meng", "given" : "Zhuo Xian", "non-dropping-particle" : "", "parse-names" : false, "suffix" : "" }, { "dropping-particle" : "", "family" : "Lin", "given" : "Jiandie D.", "non-dropping-particle" : "", "parse-names" : false, "suffix" : "" }, { "dropping-particle" : "", "family" : "Downes", "given" : "Michael", "non-dropping-particle" : "", "parse-names" : false, "suffix" : "" }, { "dropping-particle" : "", "family" : "Yu", "given" : "Ruth T.", "non-dropping-particle" : "", "parse-names" : false, "suffix" : "" }, { "dropping-particle" : "", "family" : "Liddle", "given" : "Christopher", "non-dropping-particle" : "", "parse-names" : false, "suffix" : "" }, { "dropping-particle" : "", "family" : "Evans", "given" : "Ronald M.", "non-dropping-particle" : "", "parse-names" : false, "suffix" : "" }, { "dropping-particle" : "", "family" : "Saltiel", "given" : "Alan R.", "non-dropping-particle" : "", "parse-names" : false, "suffix" : "" } ], "container-title" : "Diabetes", "id" : "ITEM-1", "issue" : "9", "issued" : { "date-parts" : [ [ "2014" ] ] }, "page" : "2935-2948", "title" : "Metabolic crosstalk: Molecular links between glycogen and lipid metabolism in obesity", "type" : "article-journal", "volume" : "63" }, "uris" : [ "http://www.mendeley.com/documents/?uuid=ee5db16a-2757-4bdf-9cdf-83c1f7d31039" ] } ], "mendeley" : { "formattedCitation" : "(Lu &lt;i&gt;et al.&lt;/i&gt; 2014)", "plainTextFormattedCitation" : "(Lu et al. 2014)", "previouslyFormattedCitation" : "(Lu &lt;i&gt;et al.&lt;/i&gt; 2014a)" }, "properties" : {  }, "schema" : "https://github.com/citation-style-language/schema/raw/master/csl-citation.json" }</w:instrText>
       </w:r>
       <w:r>
         <w:rPr>
@@ -5513,7 +5520,7 @@
           <w:szCs w:val="21"/>
           <w:shd w:val="clear" w:color="auto" w:fill="FFFFFF"/>
         </w:rPr>
-        <w:t xml:space="preserve"> 2014a)</w:t>
+        <w:t xml:space="preserve"> 2014)</w:t>
       </w:r>
       <w:r>
         <w:rPr>
@@ -5894,6 +5901,77 @@
           <w:rFonts w:cs="Times New Roman"/>
           <w:color w:val="000000" w:themeColor="text1"/>
         </w:rPr>
+        <w:t xml:space="preserve">; catalog </w:t>
+      </w:r>
+      <w:r>
+        <w:rPr>
+          <w:rFonts w:cs="Times New Roman"/>
+          <w:color w:val="000000" w:themeColor="text1"/>
+        </w:rPr>
+        <w:lastRenderedPageBreak/>
+        <w:t>#</w:t>
+      </w:r>
+      <w:r>
+        <w:rPr>
+          <w:rFonts w:cs="Times New Roman"/>
+          <w:color w:val="000000" w:themeColor="text1"/>
+        </w:rPr>
+        <w:t>12183025</w:t>
+      </w:r>
+      <w:r>
+        <w:rPr>
+          <w:rFonts w:cs="Times New Roman"/>
+          <w:color w:val="000000" w:themeColor="text1"/>
+        </w:rPr>
+        <w:t>).</w:t>
+      </w:r>
+      <w:r>
+        <w:rPr>
+          <w:rFonts w:cs="Times New Roman"/>
+          <w:color w:val="000000" w:themeColor="text1"/>
+        </w:rPr>
+        <w:t xml:space="preserve"> cDNA was synthesized from 0.5-1</w:t>
+      </w:r>
+      <w:r>
+        <w:rPr>
+          <w:rFonts w:ascii="Symbol" w:hAnsi="Symbol" w:cs="Times New Roman"/>
+          <w:color w:val="000000" w:themeColor="text1"/>
+        </w:rPr>
+        <w:t></w:t>
+      </w:r>
+      <w:r>
+        <w:rPr>
+          <w:rFonts w:cs="Times New Roman"/>
+          <w:color w:val="000000" w:themeColor="text1"/>
+        </w:rPr>
+        <w:t>g</w:t>
+      </w:r>
+      <w:r>
+        <w:rPr>
+          <w:rFonts w:cs="Times New Roman"/>
+          <w:color w:val="000000" w:themeColor="text1"/>
+        </w:rPr>
+        <w:t xml:space="preserve"> of RNA</w:t>
+      </w:r>
+      <w:r>
+        <w:rPr>
+          <w:rFonts w:cs="Times New Roman"/>
+          <w:color w:val="000000" w:themeColor="text1"/>
+        </w:rPr>
+        <w:t xml:space="preserve"> </w:t>
+      </w:r>
+      <w:r>
+        <w:rPr>
+          <w:rFonts w:cs="Times New Roman"/>
+          <w:color w:val="000000" w:themeColor="text1"/>
+        </w:rPr>
+        <w:t>using the High Capacity Reverse Transcription Kit (Life Technologies</w:t>
+      </w:r>
+      <w:r>
+        <w:rPr>
+          <w:rFonts w:cs="Times New Roman"/>
+          <w:color w:val="000000" w:themeColor="text1"/>
+        </w:rPr>
         <w:t>; catalog #</w:t>
       </w:r>
       <w:r>
@@ -5901,7 +5979,7 @@
           <w:rFonts w:cs="Times New Roman"/>
           <w:color w:val="000000" w:themeColor="text1"/>
         </w:rPr>
-        <w:t>12183025</w:t>
+        <w:t>4368813</w:t>
       </w:r>
       <w:r>
         <w:rPr>
@@ -5915,163 +5993,91 @@
           <w:rFonts w:cs="Times New Roman"/>
           <w:color w:val="000000" w:themeColor="text1"/>
         </w:rPr>
-        <w:t xml:space="preserve"> cDNA was synthesized from 0.5-1</w:t>
-      </w:r>
-      <w:r>
-        <w:rPr>
-          <w:rFonts w:ascii="Symbol" w:hAnsi="Symbol" w:cs="Times New Roman"/>
-          <w:color w:val="000000" w:themeColor="text1"/>
-        </w:rPr>
-        <w:t></w:t>
+        <w:t xml:space="preserve"> Primers,</w:t>
       </w:r>
       <w:r>
         <w:rPr>
           <w:rFonts w:cs="Times New Roman"/>
           <w:color w:val="000000" w:themeColor="text1"/>
         </w:rPr>
-        <w:t>g</w:t>
+        <w:t xml:space="preserve"> cDNA</w:t>
       </w:r>
       <w:r>
         <w:rPr>
           <w:rFonts w:cs="Times New Roman"/>
           <w:color w:val="000000" w:themeColor="text1"/>
         </w:rPr>
-        <w:t xml:space="preserve"> of RNA</w:t>
+        <w:t xml:space="preserve"> and</w:t>
       </w:r>
       <w:r>
         <w:rPr>
           <w:rFonts w:cs="Times New Roman"/>
           <w:color w:val="000000" w:themeColor="text1"/>
         </w:rPr>
-        <w:t xml:space="preserve"> </w:t>
+        <w:t xml:space="preserve"> Power SYBR Green PCR Master Mix (Life Technologies</w:t>
       </w:r>
       <w:r>
         <w:rPr>
           <w:rFonts w:cs="Times New Roman"/>
           <w:color w:val="000000" w:themeColor="text1"/>
         </w:rPr>
-        <w:t xml:space="preserve">using the High Capacity Reverse </w:t>
+        <w:t>; catalog #</w:t>
       </w:r>
       <w:r>
         <w:rPr>
           <w:rFonts w:cs="Times New Roman"/>
           <w:color w:val="000000" w:themeColor="text1"/>
         </w:rPr>
-        <w:lastRenderedPageBreak/>
-        <w:t>Transcription Kit (Life Technologies</w:t>
+        <w:t>4368708</w:t>
       </w:r>
       <w:r>
         <w:rPr>
           <w:rFonts w:cs="Times New Roman"/>
           <w:color w:val="000000" w:themeColor="text1"/>
         </w:rPr>
-        <w:t>; catalog #</w:t>
+        <w:t>)</w:t>
       </w:r>
       <w:r>
         <w:rPr>
           <w:rFonts w:cs="Times New Roman"/>
           <w:color w:val="000000" w:themeColor="text1"/>
         </w:rPr>
-        <w:t>4368813</w:t>
+        <w:t xml:space="preserve"> were combined in accordance with the manufacturer’s guidelines and quantitative real-time PCR </w:t>
       </w:r>
       <w:r>
         <w:rPr>
           <w:rFonts w:cs="Times New Roman"/>
           <w:color w:val="000000" w:themeColor="text1"/>
         </w:rPr>
-        <w:t>).</w:t>
+        <w:t>(qPCR)</w:t>
       </w:r>
       <w:r>
         <w:rPr>
           <w:rFonts w:cs="Times New Roman"/>
           <w:color w:val="000000" w:themeColor="text1"/>
         </w:rPr>
-        <w:t xml:space="preserve"> Primers,</w:t>
+        <w:t xml:space="preserve"> was performed as previously described</w:t>
       </w:r>
       <w:r>
         <w:rPr>
           <w:rFonts w:cs="Times New Roman"/>
           <w:color w:val="000000" w:themeColor="text1"/>
         </w:rPr>
-        <w:t xml:space="preserve"> cDNA</w:t>
+        <w:t xml:space="preserve"> </w:t>
       </w:r>
       <w:r>
         <w:rPr>
           <w:rFonts w:cs="Times New Roman"/>
           <w:color w:val="000000" w:themeColor="text1"/>
         </w:rPr>
-        <w:t xml:space="preserve"> and</w:t>
+        <w:fldChar w:fldCharType="begin" w:fldLock="1"/>
       </w:r>
       <w:r>
         <w:rPr>
           <w:rFonts w:cs="Times New Roman"/>
           <w:color w:val="000000" w:themeColor="text1"/>
         </w:rPr>
-        <w:t xml:space="preserve"> Power SYBR Green PCR Master Mix (Life Technologies</w:t>
-      </w:r>
-      <w:r>
-        <w:rPr>
-          <w:rFonts w:cs="Times New Roman"/>
-          <w:color w:val="000000" w:themeColor="text1"/>
-        </w:rPr>
-        <w:t>; catalog #</w:t>
-      </w:r>
-      <w:r>
-        <w:rPr>
-          <w:rFonts w:cs="Times New Roman"/>
-          <w:color w:val="000000" w:themeColor="text1"/>
-        </w:rPr>
-        <w:t>4368708</w:t>
-      </w:r>
-      <w:r>
-        <w:rPr>
-          <w:rFonts w:cs="Times New Roman"/>
-          <w:color w:val="000000" w:themeColor="text1"/>
-        </w:rPr>
-        <w:t>)</w:t>
-      </w:r>
-      <w:r>
-        <w:rPr>
-          <w:rFonts w:cs="Times New Roman"/>
-          <w:color w:val="000000" w:themeColor="text1"/>
-        </w:rPr>
-        <w:t xml:space="preserve"> were combined in accordance with the manufacturer’s guidelines and quantitative real-time PCR </w:t>
-      </w:r>
-      <w:r>
-        <w:rPr>
-          <w:rFonts w:cs="Times New Roman"/>
-          <w:color w:val="000000" w:themeColor="text1"/>
-        </w:rPr>
-        <w:t>(qPCR)</w:t>
-      </w:r>
-      <w:r>
-        <w:rPr>
-          <w:rFonts w:cs="Times New Roman"/>
-          <w:color w:val="000000" w:themeColor="text1"/>
-        </w:rPr>
-        <w:t xml:space="preserve"> was performed as previously described</w:t>
-      </w:r>
-      <w:r>
-        <w:rPr>
-          <w:rFonts w:cs="Times New Roman"/>
-          <w:color w:val="000000" w:themeColor="text1"/>
-        </w:rPr>
-        <w:t xml:space="preserve"> </w:t>
-      </w:r>
-      <w:commentRangeStart w:id="4"/>
-      <w:r>
-        <w:rPr>
-          <w:rFonts w:cs="Times New Roman"/>
-          <w:color w:val="000000" w:themeColor="text1"/>
-        </w:rPr>
-        <w:fldChar w:fldCharType="begin" w:fldLock="1"/>
-      </w:r>
-      <w:r>
-        <w:rPr>
-          <w:rFonts w:cs="Times New Roman"/>
-          <w:color w:val="000000" w:themeColor="text1"/>
-        </w:rPr>
-        <w:instrText>ADDIN CSL_CITATION { "citationItems" : [ { "id" : "ITEM-1", "itemData" : { "DOI" : "10.2337/db13-1531", "ISBN" : "1939-327X (Electronic)\\r0012-1797 (Linking)", "ISSN" : "1939327X", "PMID" : "24722244", "abstract" : "Glycogen and lipid are major storage forms of energy that are tightly regulated by hormones and metabolic signals. Here, we demonstrate that feeding mice a high fat diet (HFD) increased hepatic glycogen, due to increased expression of the glycogenic scaffolding protein PTG/R5. PTG promoter activity was increased and glycogen levels were augmented in mice and cells after activation of mechanistic target of rapamycin complex 1 (mTORC1) and its downstream target sterol regulatory element binding protein 1 (SREBP1). Deletion of the PTG gene in mice prevented HFD-induced hepatic glycogen accumulation. Surprisingly, PTG deletion also blocked hepatic steatosis in HFD-fed mice, and reduced the expression of numerous lipogenic genes. Additionally, PTG deletion reduced fasting glucose and insulin levels in obese mice, while improving insulin sensitivity, a result of reduced hepatic glucose output. This metabolic crosstalk was due to decreased mTORC1 and SREBP activity in PTG knockout mice or knockdown cells, suggesting a positive feedback loop in which once accumulated, glycogen stimulates the mTORC1/SREBP1 pathway to shift energy storage to lipogenesis. Together, these data reveal a previously unappreciated broad role for glycogen in the control of energy homeostasis.", "author" : [ { "dropping-particle" : "", "family" : "Lu", "given" : "Binbin", "non-dropping-particle" : "", "parse-names" : false, "suffix" : "" }, { "dropping-particle" : "", "family" : "Bridges", "given" : "Dave", "non-dropping-particle" : "", "parse-names" : false, "suffix" : "" }, { "dropping-particle" : "", "family" : "Yang", "given" : "Yemen", "non-dropping-particle" : "", "parse-names" : false, "suffix" : "" }, { "dropping-particle" : "", "family" : "Fisher", "given" : "Kaleigh", "non-dropping-particle" : "", "parse-names" : false, "suffix" : "" }, { "dropping-particle" : "", "family" : "Cheng", "given" : "Alan", "non-dropping-particle" : "", "parse-names" : false, "suffix" : "" }, { "dropping-particle" : "", "family" : "Chang", "given" : "Louise", "non-dropping-particle" : "", "parse-names" : false, "suffix" : "" }, { "dropping-particle" : "", "family" : "Meng", "given" : "Zhuo Xian", "non-dropping-particle" : "", "parse-names" : false, "suffix" : "" }, { "dropping-particle" : "", "family" : "Lin", "given" : "Jiandie D.", "non-dropping-particle" : "", "parse-names" : false, "suffix" : "" }, { "dropping-particle" : "", "family" : "Downes", "given" : "Michael", "non-dropping-particle" : "", "parse-names" : false, "suffix" : "" }, { "dropping-particle" : "", "family" : "Yu", "given" : "Ruth T.", "non-dropping-particle" : "", "parse-names" : false, "suffix" : "" }, { "dropping-particle" : "", "family" : "Liddle", "given" : "Christopher", "non-dropping-particle" : "", "parse-names" : false, "suffix" : "" }, { "dropping-particle" : "", "family" : "Evans", "given" : "Ronald M.", "non-dropping-particle" : "", "parse-names" : false, "suffix" : "" }, { "dropping-particle" : "", "family" : "Saltiel", "given" : "Alan R.", "non-dropping-particle" : "", "parse-names" : false, "suffix" : "" } ], "container-title" : "Diabetes", "id" : "ITEM-1", "issue" : "9", "issued" : { "date-parts" : [ [ "2014" ] ] }, "page" : "2935-2948", "title" : "Metabolic crosstalk: Molecular links between glycogen and lipid metabolism in obesity", "type" : "article-journal", "volume" : "63" }, "uris" : [ "http://www.mendeley.com/documents/?uuid=ee5db16a-2757-4bdf-9cdf-83c1f7d31039" ] } ], "mendeley" : { "formattedCitation" : "(Lu &lt;i&gt;et al.&lt;/i&gt; 2014b)", "plainTextFormattedCitation" : "(Lu et al. 2014b)", "previouslyFormattedCitation" : "(Lu &lt;i&gt;et al.&lt;/i&gt; 2014b)" }, "properties" : {  }, "schema" : "https://github.com/citation-style-language/schema/raw/master/csl-citation.json" }</w:instrText>
+        <w:instrText>ADDIN CSL_CITATION { "citationItems" : [ { "id" : "ITEM-1", "itemData" : { "DOI" : "10.2337/db13-1531", "ISBN" : "1939-327X (Electronic)\\r0012-1797 (Linking)", "ISSN" : "1939327X", "PMID" : "24722244", "abstract" : "Glycogen and lipid are major storage forms of energy that are tightly regulated by hormones and metabolic signals. Here, we demonstrate that feeding mice a high fat diet (HFD) increased hepatic glycogen, due to increased expression of the glycogenic scaffolding protein PTG/R5. PTG promoter activity was increased and glycogen levels were augmented in mice and cells after activation of mechanistic target of rapamycin complex 1 (mTORC1) and its downstream target sterol regulatory element binding protein 1 (SREBP1). Deletion of the PTG gene in mice prevented HFD-induced hepatic glycogen accumulation. Surprisingly, PTG deletion also blocked hepatic steatosis in HFD-fed mice, and reduced the expression of numerous lipogenic genes. Additionally, PTG deletion reduced fasting glucose and insulin levels in obese mice, while improving insulin sensitivity, a result of reduced hepatic glucose output. This metabolic crosstalk was due to decreased mTORC1 and SREBP activity in PTG knockout mice or knockdown cells, suggesting a positive feedback loop in which once accumulated, glycogen stimulates the mTORC1/SREBP1 pathway to shift energy storage to lipogenesis. Together, these data reveal a previously unappreciated broad role for glycogen in the control of energy homeostasis.", "author" : [ { "dropping-particle" : "", "family" : "Lu", "given" : "Binbin", "non-dropping-particle" : "", "parse-names" : false, "suffix" : "" }, { "dropping-particle" : "", "family" : "Bridges", "given" : "Dave", "non-dropping-particle" : "", "parse-names" : false, "suffix" : "" }, { "dropping-particle" : "", "family" : "Yang", "given" : "Yemen", "non-dropping-particle" : "", "parse-names" : false, "suffix" : "" }, { "dropping-particle" : "", "family" : "Fisher", "given" : "Kaleigh", "non-dropping-particle" : "", "parse-names" : false, "suffix" : "" }, { "dropping-particle" : "", "family" : "Cheng", "given" : "Alan", "non-dropping-particle" : "", "parse-names" : false, "suffix" : "" }, { "dropping-particle" : "", "family" : "Chang", "given" : "Louise", "non-dropping-particle" : "", "parse-names" : false, "suffix" : "" }, { "dropping-particle" : "", "family" : "Meng", "given" : "Zhuo Xian", "non-dropping-particle" : "", "parse-names" : false, "suffix" : "" }, { "dropping-particle" : "", "family" : "Lin", "given" : "Jiandie D.", "non-dropping-particle" : "", "parse-names" : false, "suffix" : "" }, { "dropping-particle" : "", "family" : "Downes", "given" : "Michael", "non-dropping-particle" : "", "parse-names" : false, "suffix" : "" }, { "dropping-particle" : "", "family" : "Yu", "given" : "Ruth T.", "non-dropping-particle" : "", "parse-names" : false, "suffix" : "" }, { "dropping-particle" : "", "family" : "Liddle", "given" : "Christopher", "non-dropping-particle" : "", "parse-names" : false, "suffix" : "" }, { "dropping-particle" : "", "family" : "Evans", "given" : "Ronald M.", "non-dropping-particle" : "", "parse-names" : false, "suffix" : "" }, { "dropping-particle" : "", "family" : "Saltiel", "given" : "Alan R.", "non-dropping-particle" : "", "parse-names" : false, "suffix" : "" } ], "container-title" : "Diabetes", "id" : "ITEM-1", "issue" : "9", "issued" : { "date-parts" : [ [ "2014" ] ] }, "page" : "2935-2948", "title" : "Metabolic crosstalk: Molecular links between glycogen and lipid metabolism in obesity", "type" : "article-journal", "volume" : "63" }, "uris" : [ "http://www.mendeley.com/documents/?uuid=ee5db16a-2757-4bdf-9cdf-83c1f7d31039" ] } ], "mendeley" : { "formattedCitation" : "(Lu &lt;i&gt;et al.&lt;/i&gt; 2014)", "plainTextFormattedCitation" : "(Lu et al. 2014)", "previouslyFormattedCitation" : "(Lu &lt;i&gt;et al.&lt;/i&gt; 2014b)" }, "properties" : {  }, "schema" : "https://github.com/citation-style-language/schema/raw/master/csl-citation.json" }</w:instrText>
       </w:r>
       <w:r>
         <w:rPr>
@@ -6103,7 +6109,7 @@
           <w:noProof/>
           <w:color w:val="000000" w:themeColor="text1"/>
         </w:rPr>
-        <w:t xml:space="preserve"> 2014b)</w:t>
+        <w:t xml:space="preserve"> 2014)</w:t>
       </w:r>
       <w:r>
         <w:rPr>
@@ -6111,13 +6117,6 @@
           <w:color w:val="000000" w:themeColor="text1"/>
         </w:rPr>
         <w:fldChar w:fldCharType="end"/>
-      </w:r>
-      <w:commentRangeEnd w:id="4"/>
-      <w:r>
-        <w:rPr>
-          <w:rStyle w:val="CommentReference"/>
-        </w:rPr>
-        <w:commentReference w:id="4"/>
       </w:r>
       <w:r>
         <w:rPr>
@@ -6966,6 +6965,7 @@
         <w:rPr>
           <w:color w:val="000000" w:themeColor="text1"/>
         </w:rPr>
+        <w:lastRenderedPageBreak/>
         <w:t xml:space="preserve">treatment, as well as their interaction. </w:t>
       </w:r>
       <w:r>
@@ -6990,14 +6990,7 @@
         <w:rPr>
           <w:color w:val="000000" w:themeColor="text1"/>
         </w:rPr>
-        <w:t xml:space="preserve">, normality and equal variance </w:t>
-      </w:r>
-      <w:r>
-        <w:rPr>
-          <w:color w:val="000000" w:themeColor="text1"/>
-        </w:rPr>
-        <w:lastRenderedPageBreak/>
-        <w:t>were tested using Shapiro-Wilk and Levene’s tests</w:t>
+        <w:t>, normality and equal variance were tested using Shapiro-Wilk and Levene’s tests</w:t>
       </w:r>
       <w:r>
         <w:rPr>
@@ -10601,7 +10594,15 @@
         <w:rPr>
           <w:color w:val="000000" w:themeColor="text1"/>
         </w:rPr>
-        <w:t xml:space="preserve">  ATGL levels and</w:t>
+        <w:t xml:space="preserve"> </w:t>
+      </w:r>
+      <w:bookmarkStart w:id="2" w:name="_GoBack"/>
+      <w:bookmarkEnd w:id="2"/>
+      <w:r>
+        <w:rPr>
+          <w:color w:val="000000" w:themeColor="text1"/>
+        </w:rPr>
+        <w:t>ATGL levels and</w:t>
       </w:r>
       <w:r>
         <w:rPr>
@@ -11419,13 +11420,7 @@
         <w:rPr>
           <w:color w:val="000000" w:themeColor="text1"/>
         </w:rPr>
-        <w:t xml:space="preserve">; </w:t>
-      </w:r>
-      <w:r>
-        <w:rPr>
-          <w:color w:val="000000" w:themeColor="text1"/>
-        </w:rPr>
-        <w:t>Figure 5B</w:t>
+        <w:t>; Figure 5B</w:t>
       </w:r>
       <w:r>
         <w:rPr>
@@ -12505,13 +12500,7 @@
         <w:rPr>
           <w:color w:val="000000" w:themeColor="text1"/>
         </w:rPr>
-        <w:t xml:space="preserve">.  </w:t>
-      </w:r>
-      <w:r>
-        <w:rPr>
-          <w:color w:val="000000" w:themeColor="text1"/>
-        </w:rPr>
-        <w:t xml:space="preserve">We hypothesize that adipose tissue lipolysis plays a major role in dexamethasone-induced insulin resistance and hepatic steatosis, especially in the case of obesity.  </w:t>
+        <w:t xml:space="preserve">.  We hypothesize that adipose tissue lipolysis plays a major role in dexamethasone-induced insulin resistance and hepatic steatosis, especially in the case of obesity.  </w:t>
       </w:r>
     </w:p>
     <w:p>
@@ -12777,8 +12766,6 @@
         </w:rPr>
         <w:t xml:space="preserve">This study </w:t>
       </w:r>
-      <w:bookmarkStart w:id="5" w:name="_GoBack"/>
-      <w:bookmarkEnd w:id="5"/>
       <w:r>
         <w:rPr>
           <w:color w:val="000000" w:themeColor="text1"/>
@@ -14438,7 +14425,7 @@
           <w:rFonts w:ascii="Calibri" w:eastAsia="Times New Roman" w:hAnsi="Calibri" w:cs="Times New Roman"/>
           <w:noProof/>
         </w:rPr>
-        <w:t xml:space="preserve">Bagdadea JD, Bierman EL, Porte D, Ii JR, Nih W &amp; Presented GF- 1967 The Significance of Basal Insulin Levels in the Evaluation of the Insulin Response to Glucose in Diabetic and Nondiabetic Subjects. </w:t>
+        <w:t xml:space="preserve">Beaudry JL, Anna MD, Teich T, Tsushima R &amp; Riddell MC 2013 Exogenous Glucocorticoids and a High-Fat Diet Cause Severe Hyperglycemia and Hyperinsulinemia and Sprague-Dawley Rats. </w:t>
       </w:r>
       <w:r>
         <w:rPr>
@@ -14447,14 +14434,14 @@
           <w:bCs/>
           <w:noProof/>
         </w:rPr>
-        <w:t>46</w:t>
-      </w:r>
-      <w:r>
-        <w:rPr>
-          <w:rFonts w:ascii="Calibri" w:eastAsia="Times New Roman" w:hAnsi="Calibri" w:cs="Times New Roman"/>
-          <w:noProof/>
-        </w:rPr>
-        <w:t>.</w:t>
+        <w:t>154</w:t>
+      </w:r>
+      <w:r>
+        <w:rPr>
+          <w:rFonts w:ascii="Calibri" w:eastAsia="Times New Roman" w:hAnsi="Calibri" w:cs="Times New Roman"/>
+          <w:noProof/>
+        </w:rPr>
+        <w:t xml:space="preserve"> 3197–3208. (doi:10.1210/en.2012-2114)</w:t>
       </w:r>
     </w:p>
     <w:p>
@@ -14475,7 +14462,23 @@
           <w:rFonts w:ascii="Calibri" w:eastAsia="Times New Roman" w:hAnsi="Calibri" w:cs="Times New Roman"/>
           <w:noProof/>
         </w:rPr>
-        <w:t xml:space="preserve">Beaudry JL, Anna MD, Teich T, Tsushima R &amp; Riddell MC 2013 Exogenous Glucocorticoids and a High-Fat Diet Cause Severe Hyperglycemia and Hyperinsulinemia and Sprague-Dawley Rats. </w:t>
+        <w:t xml:space="preserve">Burke SJ, Batdorf HM, Eder AE, Karlstad MD, Burk DH, Noland RC, Floyd ZE &amp; Collier JJ 2017 Oral Corticosterone Administration Reduces Insulitis but Promotes Insulin Resistance and Hyperglycemia in Male Nonobese Diabetic Mice. </w:t>
+      </w:r>
+      <w:r>
+        <w:rPr>
+          <w:rFonts w:ascii="Calibri" w:eastAsia="Times New Roman" w:hAnsi="Calibri" w:cs="Times New Roman"/>
+          <w:i/>
+          <w:iCs/>
+          <w:noProof/>
+        </w:rPr>
+        <w:t>The American Journal of Pathology</w:t>
+      </w:r>
+      <w:r>
+        <w:rPr>
+          <w:rFonts w:ascii="Calibri" w:eastAsia="Times New Roman" w:hAnsi="Calibri" w:cs="Times New Roman"/>
+          <w:noProof/>
+        </w:rPr>
+        <w:t xml:space="preserve"> </w:t>
       </w:r>
       <w:r>
         <w:rPr>
@@ -14484,14 +14487,22 @@
           <w:bCs/>
           <w:noProof/>
         </w:rPr>
-        <w:t>154</w:t>
-      </w:r>
-      <w:r>
-        <w:rPr>
-          <w:rFonts w:ascii="Calibri" w:eastAsia="Times New Roman" w:hAnsi="Calibri" w:cs="Times New Roman"/>
-          <w:noProof/>
-        </w:rPr>
-        <w:t xml:space="preserve"> 3197–3208. (doi:10.1210/en.2012-2114)</w:t>
+        <w:t>187</w:t>
+      </w:r>
+      <w:r>
+        <w:rPr>
+          <w:rFonts w:ascii="Calibri" w:eastAsia="Times New Roman" w:hAnsi="Calibri" w:cs="Times New Roman"/>
+          <w:noProof/>
+        </w:rPr>
+        <w:t xml:space="preserve"> </w:t>
+      </w:r>
+      <w:r>
+        <w:rPr>
+          <w:rFonts w:ascii="Calibri" w:eastAsia="Times New Roman" w:hAnsi="Calibri" w:cs="Times New Roman"/>
+          <w:noProof/>
+        </w:rPr>
+        <w:lastRenderedPageBreak/>
+        <w:t>614–626. (doi:10.1016/j.ajpath.2016.11.009)</w:t>
       </w:r>
     </w:p>
     <w:p>
@@ -14512,8 +14523,7 @@
           <w:rFonts w:ascii="Calibri" w:eastAsia="Times New Roman" w:hAnsi="Calibri" w:cs="Times New Roman"/>
           <w:noProof/>
         </w:rPr>
-        <w:lastRenderedPageBreak/>
-        <w:t xml:space="preserve">Burke SJ, Batdorf HM, Eder AE, Karlstad MD, Burk DH, Noland RC, Floyd ZE &amp; Collier JJ 2017 Oral Corticosterone Administration Reduces Insulitis but Promotes Insulin Resistance and Hyperglycemia in Male Nonobese Diabetic Mice. </w:t>
+        <w:t xml:space="preserve">Campbell JE, Peckett AJ, D’souza AM, Hawke TJ &amp; Riddell MC 2011 Adipogenic and lipolytic effects of chronic glucocorticoid exposure. </w:t>
       </w:r>
       <w:r>
         <w:rPr>
@@ -14522,7 +14532,7 @@
           <w:iCs/>
           <w:noProof/>
         </w:rPr>
-        <w:t>The American Journal of Pathology</w:t>
+        <w:t>American Journal of Physiology. Cell Physiology</w:t>
       </w:r>
       <w:r>
         <w:rPr>
@@ -14538,14 +14548,14 @@
           <w:bCs/>
           <w:noProof/>
         </w:rPr>
-        <w:t>187</w:t>
-      </w:r>
-      <w:r>
-        <w:rPr>
-          <w:rFonts w:ascii="Calibri" w:eastAsia="Times New Roman" w:hAnsi="Calibri" w:cs="Times New Roman"/>
-          <w:noProof/>
-        </w:rPr>
-        <w:t xml:space="preserve"> 614–626. (doi:10.1016/j.ajpath.2016.11.009)</w:t>
+        <w:t>300</w:t>
+      </w:r>
+      <w:r>
+        <w:rPr>
+          <w:rFonts w:ascii="Calibri" w:eastAsia="Times New Roman" w:hAnsi="Calibri" w:cs="Times New Roman"/>
+          <w:noProof/>
+        </w:rPr>
+        <w:t xml:space="preserve"> C198-209. (doi:10.1152/ajpcell.00045.2010)</w:t>
       </w:r>
     </w:p>
     <w:p>
@@ -14566,23 +14576,21 @@
           <w:rFonts w:ascii="Calibri" w:eastAsia="Times New Roman" w:hAnsi="Calibri" w:cs="Times New Roman"/>
           <w:noProof/>
         </w:rPr>
-        <w:t xml:space="preserve">Campbell JE, Peckett AJ, D’souza AM, Hawke TJ &amp; Riddell MC 2011 Adipogenic and lipolytic effects of chronic glucocorticoid exposure. </w:t>
-      </w:r>
-      <w:r>
-        <w:rPr>
-          <w:rFonts w:ascii="Calibri" w:eastAsia="Times New Roman" w:hAnsi="Calibri" w:cs="Times New Roman"/>
-          <w:i/>
-          <w:iCs/>
-          <w:noProof/>
-        </w:rPr>
-        <w:t>American Journal of Physiology. Cell Physiology</w:t>
-      </w:r>
-      <w:r>
-        <w:rPr>
-          <w:rFonts w:ascii="Calibri" w:eastAsia="Times New Roman" w:hAnsi="Calibri" w:cs="Times New Roman"/>
-          <w:noProof/>
-        </w:rPr>
-        <w:t xml:space="preserve"> </w:t>
+        <w:t xml:space="preserve">Chiang S-H, Chang L SA 2002 TC10 and Insulin </w:t>
+      </w:r>
+      <w:r>
+        <w:rPr>
+          <w:rFonts w:ascii="Calibri" w:eastAsia="Calibri" w:hAnsi="Calibri" w:cs="Calibri"/>
+          <w:noProof/>
+        </w:rPr>
+        <w:t>‐</w:t>
+      </w:r>
+      <w:r>
+        <w:rPr>
+          <w:rFonts w:ascii="Calibri" w:eastAsia="Times New Roman" w:hAnsi="Calibri" w:cs="Times New Roman"/>
+          <w:noProof/>
+        </w:rPr>
+        <w:t xml:space="preserve"> Stimulated Glucose Transport. </w:t>
       </w:r>
       <w:r>
         <w:rPr>
@@ -14591,14 +14599,14 @@
           <w:bCs/>
           <w:noProof/>
         </w:rPr>
-        <w:t>300</w:t>
-      </w:r>
-      <w:r>
-        <w:rPr>
-          <w:rFonts w:ascii="Calibri" w:eastAsia="Times New Roman" w:hAnsi="Calibri" w:cs="Times New Roman"/>
-          <w:noProof/>
-        </w:rPr>
-        <w:t xml:space="preserve"> C198-209. (doi:10.1152/ajpcell.00045.2010)</w:t>
+        <w:t>406</w:t>
+      </w:r>
+      <w:r>
+        <w:rPr>
+          <w:rFonts w:ascii="Calibri" w:eastAsia="Times New Roman" w:hAnsi="Calibri" w:cs="Times New Roman"/>
+          <w:noProof/>
+        </w:rPr>
+        <w:t xml:space="preserve"> 1257–1262. (doi:10.1016/S0076-6879(06)06055-1)</w:t>
       </w:r>
     </w:p>
     <w:p>
@@ -14619,21 +14627,23 @@
           <w:rFonts w:ascii="Calibri" w:eastAsia="Times New Roman" w:hAnsi="Calibri" w:cs="Times New Roman"/>
           <w:noProof/>
         </w:rPr>
-        <w:t xml:space="preserve">Chiang S-H, Chang L SA 2002 TC10 and Insulin </w:t>
-      </w:r>
-      <w:r>
-        <w:rPr>
-          <w:rFonts w:ascii="Calibri" w:eastAsia="Calibri" w:hAnsi="Calibri" w:cs="Calibri"/>
-          <w:noProof/>
-        </w:rPr>
-        <w:t>‐</w:t>
-      </w:r>
-      <w:r>
-        <w:rPr>
-          <w:rFonts w:ascii="Calibri" w:eastAsia="Times New Roman" w:hAnsi="Calibri" w:cs="Times New Roman"/>
-          <w:noProof/>
-        </w:rPr>
-        <w:t xml:space="preserve"> Stimulated Glucose Transport. </w:t>
+        <w:t xml:space="preserve">D’souza AM, Beaudry JL, Szigiato AA, Trumble SJ, Snook LA, Bonen A, Giacca A &amp; Riddell MC 2012 Consumption of a high-fat diet rapidly exacerbates the development of fatty liver disease that occurs with chronically elevated glucocorticoids. </w:t>
+      </w:r>
+      <w:r>
+        <w:rPr>
+          <w:rFonts w:ascii="Calibri" w:eastAsia="Times New Roman" w:hAnsi="Calibri" w:cs="Times New Roman"/>
+          <w:i/>
+          <w:iCs/>
+          <w:noProof/>
+        </w:rPr>
+        <w:t>American Journal of Physiology Gastrointestinal Liver Physiology</w:t>
+      </w:r>
+      <w:r>
+        <w:rPr>
+          <w:rFonts w:ascii="Calibri" w:eastAsia="Times New Roman" w:hAnsi="Calibri" w:cs="Times New Roman"/>
+          <w:noProof/>
+        </w:rPr>
+        <w:t xml:space="preserve"> </w:t>
       </w:r>
       <w:r>
         <w:rPr>
@@ -14642,14 +14652,14 @@
           <w:bCs/>
           <w:noProof/>
         </w:rPr>
-        <w:t>406</w:t>
-      </w:r>
-      <w:r>
-        <w:rPr>
-          <w:rFonts w:ascii="Calibri" w:eastAsia="Times New Roman" w:hAnsi="Calibri" w:cs="Times New Roman"/>
-          <w:noProof/>
-        </w:rPr>
-        <w:t xml:space="preserve"> 1257–1262. (doi:10.1016/S0076-6879(06)06055-1)</w:t>
+        <w:t>302</w:t>
+      </w:r>
+      <w:r>
+        <w:rPr>
+          <w:rFonts w:ascii="Calibri" w:eastAsia="Times New Roman" w:hAnsi="Calibri" w:cs="Times New Roman"/>
+          <w:noProof/>
+        </w:rPr>
+        <w:t xml:space="preserve"> 850–863. (doi:10.1152/ajpgi.00378.2011)</w:t>
       </w:r>
     </w:p>
     <w:p>
@@ -14670,7 +14680,7 @@
           <w:rFonts w:ascii="Calibri" w:eastAsia="Times New Roman" w:hAnsi="Calibri" w:cs="Times New Roman"/>
           <w:noProof/>
         </w:rPr>
-        <w:t xml:space="preserve">D’souza AM, Beaudry JL, Szigiato AA, Trumble SJ, Snook LA, Bonen A, Giacca A &amp; Riddell MC 2012 Consumption of a high-fat diet rapidly exacerbates the development of fatty liver disease that occurs with chronically elevated glucocorticoids. </w:t>
+        <w:t xml:space="preserve">Dardevet D, Somet C, Taillandier D, Savary I, Attaix D &amp; Grizard J 1995 Sensitivity and Protein Turnover Response to Glucocorticoids Are Different in Skeletal Muscle from Adult and Old Rats Lack of Regulation of the Ubiquitin-Proteasome Proteolytic Pathway in Aging. </w:t>
       </w:r>
       <w:r>
         <w:rPr>
@@ -14679,7 +14689,7 @@
           <w:iCs/>
           <w:noProof/>
         </w:rPr>
-        <w:t>American Journal of Physiology Gastrointestinal Liver Physiology</w:t>
+        <w:t>Journal of Clinical Investigation</w:t>
       </w:r>
       <w:r>
         <w:rPr>
@@ -14695,14 +14705,14 @@
           <w:bCs/>
           <w:noProof/>
         </w:rPr>
-        <w:t>302</w:t>
-      </w:r>
-      <w:r>
-        <w:rPr>
-          <w:rFonts w:ascii="Calibri" w:eastAsia="Times New Roman" w:hAnsi="Calibri" w:cs="Times New Roman"/>
-          <w:noProof/>
-        </w:rPr>
-        <w:t xml:space="preserve"> 850–863. (doi:10.1152/ajpgi.00378.2011)</w:t>
+        <w:t>96</w:t>
+      </w:r>
+      <w:r>
+        <w:rPr>
+          <w:rFonts w:ascii="Calibri" w:eastAsia="Times New Roman" w:hAnsi="Calibri" w:cs="Times New Roman"/>
+          <w:noProof/>
+        </w:rPr>
+        <w:t xml:space="preserve"> 2113–2119.</w:t>
       </w:r>
     </w:p>
     <w:p>
@@ -14723,23 +14733,7 @@
           <w:rFonts w:ascii="Calibri" w:eastAsia="Times New Roman" w:hAnsi="Calibri" w:cs="Times New Roman"/>
           <w:noProof/>
         </w:rPr>
-        <w:t xml:space="preserve">Dardevet D, Somet C, Taillandier D, Savary I, Attaix D &amp; Grizard J 1995 Sensitivity and Protein Turnover Response to Glucocorticoids Are Different in Skeletal Muscle from Adult and Old Rats Lack of Regulation of the Ubiquitin-Proteasome Proteolytic Pathway in Aging. </w:t>
-      </w:r>
-      <w:r>
-        <w:rPr>
-          <w:rFonts w:ascii="Calibri" w:eastAsia="Times New Roman" w:hAnsi="Calibri" w:cs="Times New Roman"/>
-          <w:i/>
-          <w:iCs/>
-          <w:noProof/>
-        </w:rPr>
-        <w:t>Journal of Clinical Investigation</w:t>
-      </w:r>
-      <w:r>
-        <w:rPr>
-          <w:rFonts w:ascii="Calibri" w:eastAsia="Times New Roman" w:hAnsi="Calibri" w:cs="Times New Roman"/>
-          <w:noProof/>
-        </w:rPr>
-        <w:t xml:space="preserve"> </w:t>
+        <w:t xml:space="preserve">Dirks ML, Wall BT, Valk B Van De &amp; Holloway TM 2016 One Week of Bed Rest Leads to Substantial Muscle Atrophy and Induces Whole-Body Insulin Resistance in the Absence of Skeletal Muscle Lipid Accumulation. </w:t>
       </w:r>
       <w:r>
         <w:rPr>
@@ -14748,14 +14742,14 @@
           <w:bCs/>
           <w:noProof/>
         </w:rPr>
-        <w:t>96</w:t>
-      </w:r>
-      <w:r>
-        <w:rPr>
-          <w:rFonts w:ascii="Calibri" w:eastAsia="Times New Roman" w:hAnsi="Calibri" w:cs="Times New Roman"/>
-          <w:noProof/>
-        </w:rPr>
-        <w:t xml:space="preserve"> 2113–2119.</w:t>
+        <w:t>65</w:t>
+      </w:r>
+      <w:r>
+        <w:rPr>
+          <w:rFonts w:ascii="Calibri" w:eastAsia="Times New Roman" w:hAnsi="Calibri" w:cs="Times New Roman"/>
+          <w:noProof/>
+        </w:rPr>
+        <w:t xml:space="preserve"> 2862–2875. (doi:10.2337/db15-1661)</w:t>
       </w:r>
     </w:p>
     <w:p>
@@ -14776,7 +14770,23 @@
           <w:rFonts w:ascii="Calibri" w:eastAsia="Times New Roman" w:hAnsi="Calibri" w:cs="Times New Roman"/>
           <w:noProof/>
         </w:rPr>
-        <w:t xml:space="preserve">Dirks ML, Wall BT, Valk B Van De &amp; Holloway TM 2016 One Week of Bed Rest Leads to Substantial Muscle Atrophy and Induces Whole-Body Insulin Resistance in the Absence of Skeletal Muscle Lipid Accumulation. </w:t>
+        <w:t xml:space="preserve">Djurhuus CB, Gravholt CH, Nielsen S, Mengel  a, Christiansen JS, Schmitz OE &amp; Møller N 2002 Effects of cortisol on lipolysis and regional interstitial glycerol levels in humans. </w:t>
+      </w:r>
+      <w:r>
+        <w:rPr>
+          <w:rFonts w:ascii="Calibri" w:eastAsia="Times New Roman" w:hAnsi="Calibri" w:cs="Times New Roman"/>
+          <w:i/>
+          <w:iCs/>
+          <w:noProof/>
+        </w:rPr>
+        <w:t>American Journal of Physiology. Endocrinology and Metabolism</w:t>
+      </w:r>
+      <w:r>
+        <w:rPr>
+          <w:rFonts w:ascii="Calibri" w:eastAsia="Times New Roman" w:hAnsi="Calibri" w:cs="Times New Roman"/>
+          <w:noProof/>
+        </w:rPr>
+        <w:t xml:space="preserve"> </w:t>
       </w:r>
       <w:r>
         <w:rPr>
@@ -14785,14 +14795,14 @@
           <w:bCs/>
           <w:noProof/>
         </w:rPr>
-        <w:t>65</w:t>
-      </w:r>
-      <w:r>
-        <w:rPr>
-          <w:rFonts w:ascii="Calibri" w:eastAsia="Times New Roman" w:hAnsi="Calibri" w:cs="Times New Roman"/>
-          <w:noProof/>
-        </w:rPr>
-        <w:t xml:space="preserve"> 2862–2875. (doi:10.2337/db15-1661)</w:t>
+        <w:t>283</w:t>
+      </w:r>
+      <w:r>
+        <w:rPr>
+          <w:rFonts w:ascii="Calibri" w:eastAsia="Times New Roman" w:hAnsi="Calibri" w:cs="Times New Roman"/>
+          <w:noProof/>
+        </w:rPr>
+        <w:t xml:space="preserve"> E172–E177. (doi:10.1152/ajpendo.00544.2001)</w:t>
       </w:r>
     </w:p>
     <w:p>
@@ -14813,49 +14823,15 @@
           <w:rFonts w:ascii="Calibri" w:eastAsia="Times New Roman" w:hAnsi="Calibri" w:cs="Times New Roman"/>
           <w:noProof/>
         </w:rPr>
-        <w:t xml:space="preserve">Djurhuus CB, Gravholt CH, Nielsen S, Mengel  a, Christiansen JS, Schmitz OE &amp; Møller N 2002 Effects of cortisol on lipolysis and regional interstitial glycerol levels in humans. </w:t>
-      </w:r>
-      <w:r>
-        <w:rPr>
-          <w:rFonts w:ascii="Calibri" w:eastAsia="Times New Roman" w:hAnsi="Calibri" w:cs="Times New Roman"/>
-          <w:i/>
-          <w:iCs/>
-          <w:noProof/>
-        </w:rPr>
-        <w:t xml:space="preserve">American </w:t>
-      </w:r>
-      <w:r>
-        <w:rPr>
-          <w:rFonts w:ascii="Calibri" w:eastAsia="Times New Roman" w:hAnsi="Calibri" w:cs="Times New Roman"/>
-          <w:i/>
-          <w:iCs/>
+        <w:t xml:space="preserve">Djurhuus CB, Gravholt CH, Nielsen S, Pedersen SB, Møller N &amp; Schmitz O 2004 Additive effects </w:t>
+      </w:r>
+      <w:r>
+        <w:rPr>
+          <w:rFonts w:ascii="Calibri" w:eastAsia="Times New Roman" w:hAnsi="Calibri" w:cs="Times New Roman"/>
           <w:noProof/>
         </w:rPr>
         <w:lastRenderedPageBreak/>
-        <w:t>Journal of Physiology. Endocrinology and Metabolism</w:t>
-      </w:r>
-      <w:r>
-        <w:rPr>
-          <w:rFonts w:ascii="Calibri" w:eastAsia="Times New Roman" w:hAnsi="Calibri" w:cs="Times New Roman"/>
-          <w:noProof/>
-        </w:rPr>
-        <w:t xml:space="preserve"> </w:t>
-      </w:r>
-      <w:r>
-        <w:rPr>
-          <w:rFonts w:ascii="Calibri" w:eastAsia="Times New Roman" w:hAnsi="Calibri" w:cs="Times New Roman"/>
-          <w:b/>
-          <w:bCs/>
-          <w:noProof/>
-        </w:rPr>
-        <w:t>283</w:t>
-      </w:r>
-      <w:r>
-        <w:rPr>
-          <w:rFonts w:ascii="Calibri" w:eastAsia="Times New Roman" w:hAnsi="Calibri" w:cs="Times New Roman"/>
-          <w:noProof/>
-        </w:rPr>
-        <w:t xml:space="preserve"> E172–E177. (doi:10.1152/ajpendo.00544.2001)</w:t>
+        <w:t>of cortisol and growth hormone on regional and systemic lipolysis in humans. 488–494.</w:t>
       </w:r>
     </w:p>
     <w:p>
@@ -14876,7 +14852,23 @@
           <w:rFonts w:ascii="Calibri" w:eastAsia="Times New Roman" w:hAnsi="Calibri" w:cs="Times New Roman"/>
           <w:noProof/>
         </w:rPr>
-        <w:t>Djurhuus CB, Gravholt CH, Nielsen S, Pedersen SB, Møller N &amp; Schmitz O 2004 Additive effects of cortisol and growth hormone on regional and systemic lipolysis in humans. 488–494.</w:t>
+        <w:t xml:space="preserve">Edgerton DS, Kraft G, Smith M, Farmer B, Williams PE, Coate KC, Printz RL, Brien RMO &amp; Cherrington AD 2017 Insulin ’ s direct hepatic effect explains the inhibition of glucose production caused by insulin secretion. </w:t>
+      </w:r>
+      <w:r>
+        <w:rPr>
+          <w:rFonts w:ascii="Calibri" w:eastAsia="Times New Roman" w:hAnsi="Calibri" w:cs="Times New Roman"/>
+          <w:b/>
+          <w:bCs/>
+          <w:noProof/>
+        </w:rPr>
+        <w:t>2</w:t>
+      </w:r>
+      <w:r>
+        <w:rPr>
+          <w:rFonts w:ascii="Calibri" w:eastAsia="Times New Roman" w:hAnsi="Calibri" w:cs="Times New Roman"/>
+          <w:noProof/>
+        </w:rPr>
+        <w:t xml:space="preserve"> 1–14.</w:t>
       </w:r>
     </w:p>
     <w:p>
@@ -14897,23 +14889,7 @@
           <w:rFonts w:ascii="Calibri" w:eastAsia="Times New Roman" w:hAnsi="Calibri" w:cs="Times New Roman"/>
           <w:noProof/>
         </w:rPr>
-        <w:t xml:space="preserve">Edgerton DS, Kraft G, Smith M, Farmer B, Williams PE, Coate KC, Printz RL, Brien RMO &amp; Cherrington AD 2017 Insulin ’ s direct hepatic effect explains the inhibition of glucose production caused by insulin secretion. </w:t>
-      </w:r>
-      <w:r>
-        <w:rPr>
-          <w:rFonts w:ascii="Calibri" w:eastAsia="Times New Roman" w:hAnsi="Calibri" w:cs="Times New Roman"/>
-          <w:b/>
-          <w:bCs/>
-          <w:noProof/>
-        </w:rPr>
-        <w:t>2</w:t>
-      </w:r>
-      <w:r>
-        <w:rPr>
-          <w:rFonts w:ascii="Calibri" w:eastAsia="Times New Roman" w:hAnsi="Calibri" w:cs="Times New Roman"/>
-          <w:noProof/>
-        </w:rPr>
-        <w:t xml:space="preserve"> 1–14.</w:t>
+        <w:t>Fardet L, Petersen I &amp; Nazareth I 2011 Original article Prevalence of long-term oral glucocorticoid prescriptions in the UK over the past 20 years. (doi:10.1093/rheumatology/ker017)</w:t>
       </w:r>
     </w:p>
     <w:p>
@@ -14934,7 +14910,7 @@
           <w:rFonts w:ascii="Calibri" w:eastAsia="Times New Roman" w:hAnsi="Calibri" w:cs="Times New Roman"/>
           <w:noProof/>
         </w:rPr>
-        <w:t>Fardet L, Petersen I &amp; Nazareth I 2011 Original article Prevalence of long-term oral glucocorticoid prescriptions in the UK over the past 20 years. (doi:10.1093/rheumatology/ker017)</w:t>
+        <w:t>Gastaldelli A, Harrison SA, Belfort-aguilar R, Hardies LJ, Balas B, Schenker S &amp; Cusi K 2009 Importance of Changes in Adipose Tissue Insulin Resistance to Histological Response During Thiazolidinedione Treatment of Patients with Nonalcoholic Steatohepatitis. (doi:10.1002/hep.23116)</w:t>
       </w:r>
     </w:p>
     <w:p>
@@ -14955,7 +14931,23 @@
           <w:rFonts w:ascii="Calibri" w:eastAsia="Times New Roman" w:hAnsi="Calibri" w:cs="Times New Roman"/>
           <w:noProof/>
         </w:rPr>
-        <w:t>Gastaldelli A, Harrison SA, Belfort-aguilar R, Hardies LJ, Balas B, Schenker S &amp; Cusi K 2009 Importance of Changes in Adipose Tissue Insulin Resistance to Histological Response During Thiazolidinedione Treatment of Patients with Nonalcoholic Steatohepatitis. (doi:10.1002/hep.23116)</w:t>
+        <w:t xml:space="preserve">Geer EB, Shen W, Gallagher D, Punyanitya M, Looker HC, Post KD &amp; Freda PU 2011 Female Patients with Cushing ’ s Disease. </w:t>
+      </w:r>
+      <w:r>
+        <w:rPr>
+          <w:rFonts w:ascii="Calibri" w:eastAsia="Times New Roman" w:hAnsi="Calibri" w:cs="Times New Roman"/>
+          <w:b/>
+          <w:bCs/>
+          <w:noProof/>
+        </w:rPr>
+        <w:t>73</w:t>
+      </w:r>
+      <w:r>
+        <w:rPr>
+          <w:rFonts w:ascii="Calibri" w:eastAsia="Times New Roman" w:hAnsi="Calibri" w:cs="Times New Roman"/>
+          <w:noProof/>
+        </w:rPr>
+        <w:t xml:space="preserve"> 469–475. (doi:10.1111/j.1365-2265.2010.03829.x.MRI)</w:t>
       </w:r>
     </w:p>
     <w:p>
@@ -14976,7 +14968,7 @@
           <w:rFonts w:ascii="Calibri" w:eastAsia="Times New Roman" w:hAnsi="Calibri" w:cs="Times New Roman"/>
           <w:noProof/>
         </w:rPr>
-        <w:t xml:space="preserve">Geer EB, Shen W, Gallagher D, Punyanitya M, Looker HC, Post KD &amp; Freda PU 2011 Female Patients with Cushing ’ s Disease. </w:t>
+        <w:t xml:space="preserve">Haber RS &amp; Weinstein SP 1992 Role of Glucose Transporters in Glucocorticoid-lnduced Insulin Resistance GLUT4 Isoform in Rat Skeletal Muscle is Not Decreased by Dexamethasone. </w:t>
       </w:r>
       <w:r>
         <w:rPr>
@@ -14985,14 +14977,14 @@
           <w:bCs/>
           <w:noProof/>
         </w:rPr>
-        <w:t>73</w:t>
-      </w:r>
-      <w:r>
-        <w:rPr>
-          <w:rFonts w:ascii="Calibri" w:eastAsia="Times New Roman" w:hAnsi="Calibri" w:cs="Times New Roman"/>
-          <w:noProof/>
-        </w:rPr>
-        <w:t xml:space="preserve"> 469–475. (doi:10.1111/j.1365-2265.2010.03829.x.MRI)</w:t>
+        <w:t>41</w:t>
+      </w:r>
+      <w:r>
+        <w:rPr>
+          <w:rFonts w:ascii="Calibri" w:eastAsia="Times New Roman" w:hAnsi="Calibri" w:cs="Times New Roman"/>
+          <w:noProof/>
+        </w:rPr>
+        <w:t xml:space="preserve"> 728–735.</w:t>
       </w:r>
     </w:p>
     <w:p>
@@ -15013,23 +15005,7 @@
           <w:rFonts w:ascii="Calibri" w:eastAsia="Times New Roman" w:hAnsi="Calibri" w:cs="Times New Roman"/>
           <w:noProof/>
         </w:rPr>
-        <w:t xml:space="preserve">Haber RS &amp; Weinstein SP 1992 Role of Glucose Transporters in Glucocorticoid-lnduced Insulin Resistance GLUT4 Isoform in Rat Skeletal Muscle is Not Decreased by Dexamethasone. </w:t>
-      </w:r>
-      <w:r>
-        <w:rPr>
-          <w:rFonts w:ascii="Calibri" w:eastAsia="Times New Roman" w:hAnsi="Calibri" w:cs="Times New Roman"/>
-          <w:b/>
-          <w:bCs/>
-          <w:noProof/>
-        </w:rPr>
-        <w:t>41</w:t>
-      </w:r>
-      <w:r>
-        <w:rPr>
-          <w:rFonts w:ascii="Calibri" w:eastAsia="Times New Roman" w:hAnsi="Calibri" w:cs="Times New Roman"/>
-          <w:noProof/>
-        </w:rPr>
-        <w:t xml:space="preserve"> 728–735.</w:t>
+        <w:t>Halseth AMYE, Bracy DP, Wasserman DH, Amy E, Bracy DP &amp; David H 1999 Overexpression of hexokinase II increases insulin- and exercise-stimulated muscle glucose uptake in vivo.</w:t>
       </w:r>
     </w:p>
     <w:p>
@@ -15050,7 +15026,39 @@
           <w:rFonts w:ascii="Calibri" w:eastAsia="Times New Roman" w:hAnsi="Calibri" w:cs="Times New Roman"/>
           <w:noProof/>
         </w:rPr>
-        <w:t>Halseth AMYE, Bracy DP, Wasserman DH, Amy E, Bracy DP &amp; David H 1999 Overexpression of hexokinase II increases insulin- and exercise-stimulated muscle glucose uptake in vivo.</w:t>
+        <w:t xml:space="preserve">Hochberg I, Harvey I, Tran QT, Stephenson EJ, Barkan AL, Saltiel AR, Chandler WF &amp; Bridges D 2015 Gene expression changes in subcutaneous adipose tissue due to Cushing’s disease. </w:t>
+      </w:r>
+      <w:r>
+        <w:rPr>
+          <w:rFonts w:ascii="Calibri" w:eastAsia="Times New Roman" w:hAnsi="Calibri" w:cs="Times New Roman"/>
+          <w:i/>
+          <w:iCs/>
+          <w:noProof/>
+        </w:rPr>
+        <w:t>Journal of Molecular Endocrinology</w:t>
+      </w:r>
+      <w:r>
+        <w:rPr>
+          <w:rFonts w:ascii="Calibri" w:eastAsia="Times New Roman" w:hAnsi="Calibri" w:cs="Times New Roman"/>
+          <w:noProof/>
+        </w:rPr>
+        <w:t xml:space="preserve"> </w:t>
+      </w:r>
+      <w:r>
+        <w:rPr>
+          <w:rFonts w:ascii="Calibri" w:eastAsia="Times New Roman" w:hAnsi="Calibri" w:cs="Times New Roman"/>
+          <w:b/>
+          <w:bCs/>
+          <w:noProof/>
+        </w:rPr>
+        <w:t>55</w:t>
+      </w:r>
+      <w:r>
+        <w:rPr>
+          <w:rFonts w:ascii="Calibri" w:eastAsia="Times New Roman" w:hAnsi="Calibri" w:cs="Times New Roman"/>
+          <w:noProof/>
+        </w:rPr>
+        <w:t xml:space="preserve"> 81–94. (doi:10.1530/JME-15-0119)</w:t>
       </w:r>
     </w:p>
     <w:p>
@@ -15072,39 +15080,7 @@
           <w:noProof/>
         </w:rPr>
         <w:lastRenderedPageBreak/>
-        <w:t xml:space="preserve">Hochberg I, Harvey I, Tran QT, Stephenson EJ, Barkan AL, Saltiel AR, Chandler WF &amp; Bridges D 2015 Gene expression changes in subcutaneous adipose tissue due to Cushing’s disease. </w:t>
-      </w:r>
-      <w:r>
-        <w:rPr>
-          <w:rFonts w:ascii="Calibri" w:eastAsia="Times New Roman" w:hAnsi="Calibri" w:cs="Times New Roman"/>
-          <w:i/>
-          <w:iCs/>
-          <w:noProof/>
-        </w:rPr>
-        <w:t>Journal of Molecular Endocrinology</w:t>
-      </w:r>
-      <w:r>
-        <w:rPr>
-          <w:rFonts w:ascii="Calibri" w:eastAsia="Times New Roman" w:hAnsi="Calibri" w:cs="Times New Roman"/>
-          <w:noProof/>
-        </w:rPr>
-        <w:t xml:space="preserve"> </w:t>
-      </w:r>
-      <w:r>
-        <w:rPr>
-          <w:rFonts w:ascii="Calibri" w:eastAsia="Times New Roman" w:hAnsi="Calibri" w:cs="Times New Roman"/>
-          <w:b/>
-          <w:bCs/>
-          <w:noProof/>
-        </w:rPr>
-        <w:t>55</w:t>
-      </w:r>
-      <w:r>
-        <w:rPr>
-          <w:rFonts w:ascii="Calibri" w:eastAsia="Times New Roman" w:hAnsi="Calibri" w:cs="Times New Roman"/>
-          <w:noProof/>
-        </w:rPr>
-        <w:t xml:space="preserve"> 81–94. (doi:10.1530/JME-15-0119)</w:t>
+        <w:t>Hsiao C, Ph D, Cherry DK, Beatty PC, Ph D, Rechtsteiner EA &amp; Care H 2010 National Ambulatory Medical Care Survey : 2007 Summary.</w:t>
       </w:r>
     </w:p>
     <w:p>
@@ -15125,7 +15101,23 @@
           <w:rFonts w:ascii="Calibri" w:eastAsia="Times New Roman" w:hAnsi="Calibri" w:cs="Times New Roman"/>
           <w:noProof/>
         </w:rPr>
-        <w:t>Hsiao C, Ph D, Cherry DK, Beatty PC, Ph D, Rechtsteiner EA &amp; Care H 2010 National Ambulatory Medical Care Survey : 2007 Summary.</w:t>
+        <w:t xml:space="preserve">Kraegen E, James D, Jenkins A &amp; Chisholm D 1985 Dose-response curves for in vivo insulin sensitivity in individual tissues in rats. </w:t>
+      </w:r>
+      <w:r>
+        <w:rPr>
+          <w:rFonts w:ascii="Calibri" w:eastAsia="Times New Roman" w:hAnsi="Calibri" w:cs="Times New Roman"/>
+          <w:i/>
+          <w:iCs/>
+          <w:noProof/>
+        </w:rPr>
+        <w:t>The American Physiological Society</w:t>
+      </w:r>
+      <w:r>
+        <w:rPr>
+          <w:rFonts w:ascii="Calibri" w:eastAsia="Times New Roman" w:hAnsi="Calibri" w:cs="Times New Roman"/>
+          <w:noProof/>
+        </w:rPr>
+        <w:t xml:space="preserve"> E353–E362.</w:t>
       </w:r>
     </w:p>
     <w:p>
@@ -15146,23 +15138,7 @@
           <w:rFonts w:ascii="Calibri" w:eastAsia="Times New Roman" w:hAnsi="Calibri" w:cs="Times New Roman"/>
           <w:noProof/>
         </w:rPr>
-        <w:t xml:space="preserve">Kraegen E, James D, Jenkins A &amp; Chisholm D 1985 Dose-response curves for in vivo insulin sensitivity in individual tissues in rats. </w:t>
-      </w:r>
-      <w:r>
-        <w:rPr>
-          <w:rFonts w:ascii="Calibri" w:eastAsia="Times New Roman" w:hAnsi="Calibri" w:cs="Times New Roman"/>
-          <w:i/>
-          <w:iCs/>
-          <w:noProof/>
-        </w:rPr>
-        <w:t>The American Physiological Society</w:t>
-      </w:r>
-      <w:r>
-        <w:rPr>
-          <w:rFonts w:ascii="Calibri" w:eastAsia="Times New Roman" w:hAnsi="Calibri" w:cs="Times New Roman"/>
-          <w:noProof/>
-        </w:rPr>
-        <w:t xml:space="preserve"> E353–E362.</w:t>
+        <w:t>Kršek M, Rosická M, Nedvídková J, Ková HKČ, Hána V, Marek J, Haluzík M, Lai EW &amp; Pacák K 2006 Increased Lipolysis of Subcutaneous Abdominal Adipose Tissue and Altered Noradrenergic Activity in Patients with Cushing ‘ s Syndrome : An In-vivo Microdialysis Study. 421–428.</w:t>
       </w:r>
     </w:p>
     <w:p>
@@ -15183,7 +15159,39 @@
           <w:rFonts w:ascii="Calibri" w:eastAsia="Times New Roman" w:hAnsi="Calibri" w:cs="Times New Roman"/>
           <w:noProof/>
         </w:rPr>
-        <w:t>Kršek M, Rosická M, Nedvídková J, Ková HKČ, Hána V, Marek J, Haluzík M, Lai EW &amp; Pacák K 2006 Increased Lipolysis of Subcutaneous Abdominal Adipose Tissue and Altered Noradrenergic Activity in Patients with Cushing ‘ s Syndrome : An In-vivo Microdialysis Study. 421–428.</w:t>
+        <w:t xml:space="preserve">Lacasa D, Agli B &amp; Giudicelli Y 1988 PERMISSIVE ACTION OF GLUCOCORTICOIDS ON CATECHOLAMINE-INDUCED LIPOLYSIS : DIRECT ‘IN VITRO’ EFFECTS ON THE FAT CELL ~-ADRENORECEPTOR-COUPLED-ADENYLATE CYCLASE SYSTEM Dani~le. </w:t>
+      </w:r>
+      <w:r>
+        <w:rPr>
+          <w:rFonts w:ascii="Calibri" w:eastAsia="Times New Roman" w:hAnsi="Calibri" w:cs="Times New Roman"/>
+          <w:i/>
+          <w:iCs/>
+          <w:noProof/>
+        </w:rPr>
+        <w:t>Biochemical and Biophysical Research Communications</w:t>
+      </w:r>
+      <w:r>
+        <w:rPr>
+          <w:rFonts w:ascii="Calibri" w:eastAsia="Times New Roman" w:hAnsi="Calibri" w:cs="Times New Roman"/>
+          <w:noProof/>
+        </w:rPr>
+        <w:t xml:space="preserve"> </w:t>
+      </w:r>
+      <w:r>
+        <w:rPr>
+          <w:rFonts w:ascii="Calibri" w:eastAsia="Times New Roman" w:hAnsi="Calibri" w:cs="Times New Roman"/>
+          <w:b/>
+          <w:bCs/>
+          <w:noProof/>
+        </w:rPr>
+        <w:t>153</w:t>
+      </w:r>
+      <w:r>
+        <w:rPr>
+          <w:rFonts w:ascii="Calibri" w:eastAsia="Times New Roman" w:hAnsi="Calibri" w:cs="Times New Roman"/>
+          <w:noProof/>
+        </w:rPr>
+        <w:t xml:space="preserve"> 489–497.</w:t>
       </w:r>
     </w:p>
     <w:p>
@@ -15204,39 +15212,7 @@
           <w:rFonts w:ascii="Calibri" w:eastAsia="Times New Roman" w:hAnsi="Calibri" w:cs="Times New Roman"/>
           <w:noProof/>
         </w:rPr>
-        <w:t xml:space="preserve">Lacasa D, Agli B &amp; Giudicelli Y 1988 PERMISSIVE ACTION OF GLUCOCORTICOIDS ON CATECHOLAMINE-INDUCED LIPOLYSIS : DIRECT ‘IN VITRO’ EFFECTS ON THE FAT CELL ~-ADRENORECEPTOR-COUPLED-ADENYLATE CYCLASE SYSTEM Dani~le. </w:t>
-      </w:r>
-      <w:r>
-        <w:rPr>
-          <w:rFonts w:ascii="Calibri" w:eastAsia="Times New Roman" w:hAnsi="Calibri" w:cs="Times New Roman"/>
-          <w:i/>
-          <w:iCs/>
-          <w:noProof/>
-        </w:rPr>
-        <w:t>Biochemical and Biophysical Research Communications</w:t>
-      </w:r>
-      <w:r>
-        <w:rPr>
-          <w:rFonts w:ascii="Calibri" w:eastAsia="Times New Roman" w:hAnsi="Calibri" w:cs="Times New Roman"/>
-          <w:noProof/>
-        </w:rPr>
-        <w:t xml:space="preserve"> </w:t>
-      </w:r>
-      <w:r>
-        <w:rPr>
-          <w:rFonts w:ascii="Calibri" w:eastAsia="Times New Roman" w:hAnsi="Calibri" w:cs="Times New Roman"/>
-          <w:b/>
-          <w:bCs/>
-          <w:noProof/>
-        </w:rPr>
-        <w:t>153</w:t>
-      </w:r>
-      <w:r>
-        <w:rPr>
-          <w:rFonts w:ascii="Calibri" w:eastAsia="Times New Roman" w:hAnsi="Calibri" w:cs="Times New Roman"/>
-          <w:noProof/>
-        </w:rPr>
-        <w:t xml:space="preserve"> 489–497.</w:t>
+        <w:t>Laugesen K, Otto J, Jørgensen L, Sørensen HT &amp; Petersen I 2017 Systemic glucocorticoid use in Denmark : a population-based prevalence study. 1–6. (doi:10.1136/bmjopen-2016-015237)</w:t>
       </w:r>
     </w:p>
     <w:p>
@@ -15257,7 +15233,55 @@
           <w:rFonts w:ascii="Calibri" w:eastAsia="Times New Roman" w:hAnsi="Calibri" w:cs="Times New Roman"/>
           <w:noProof/>
         </w:rPr>
-        <w:t>Laugesen K, Otto J, Jørgensen L, Sørensen HT &amp; Petersen I 2017 Systemic glucocorticoid use in Denmark : a population-based prevalence study. 1–6. (doi:10.1136/bmjopen-2016-015237)</w:t>
+        <w:t xml:space="preserve">Lu B, Bridges D, Yang Y, Fisher K, Cheng A, Chang L, Meng ZX, Lin JD, Downes M, Yu RT </w:t>
+      </w:r>
+      <w:r>
+        <w:rPr>
+          <w:rFonts w:ascii="Calibri" w:eastAsia="Times New Roman" w:hAnsi="Calibri" w:cs="Times New Roman"/>
+          <w:i/>
+          <w:iCs/>
+          <w:noProof/>
+        </w:rPr>
+        <w:t>et al.</w:t>
+      </w:r>
+      <w:r>
+        <w:rPr>
+          <w:rFonts w:ascii="Calibri" w:eastAsia="Times New Roman" w:hAnsi="Calibri" w:cs="Times New Roman"/>
+          <w:noProof/>
+        </w:rPr>
+        <w:t xml:space="preserve"> 2014 Metabolic crosstalk: Molecular links between glycogen and lipid metabolism in obesity. </w:t>
+      </w:r>
+      <w:r>
+        <w:rPr>
+          <w:rFonts w:ascii="Calibri" w:eastAsia="Times New Roman" w:hAnsi="Calibri" w:cs="Times New Roman"/>
+          <w:i/>
+          <w:iCs/>
+          <w:noProof/>
+        </w:rPr>
+        <w:t>Diabetes</w:t>
+      </w:r>
+      <w:r>
+        <w:rPr>
+          <w:rFonts w:ascii="Calibri" w:eastAsia="Times New Roman" w:hAnsi="Calibri" w:cs="Times New Roman"/>
+          <w:noProof/>
+        </w:rPr>
+        <w:t xml:space="preserve"> </w:t>
+      </w:r>
+      <w:r>
+        <w:rPr>
+          <w:rFonts w:ascii="Calibri" w:eastAsia="Times New Roman" w:hAnsi="Calibri" w:cs="Times New Roman"/>
+          <w:b/>
+          <w:bCs/>
+          <w:noProof/>
+        </w:rPr>
+        <w:t>63</w:t>
+      </w:r>
+      <w:r>
+        <w:rPr>
+          <w:rFonts w:ascii="Calibri" w:eastAsia="Times New Roman" w:hAnsi="Calibri" w:cs="Times New Roman"/>
+          <w:noProof/>
+        </w:rPr>
+        <w:t xml:space="preserve"> 2935–2948. (doi:10.2337/db13-1531)</w:t>
       </w:r>
     </w:p>
     <w:p>
@@ -15278,7 +15302,7 @@
           <w:rFonts w:ascii="Calibri" w:eastAsia="Times New Roman" w:hAnsi="Calibri" w:cs="Times New Roman"/>
           <w:noProof/>
         </w:rPr>
-        <w:t xml:space="preserve">Lu B, Bridges D, Yang Y, Fisher K, Cheng A, Chang L, Meng Z, Lin J, Downes M, Yu RT </w:t>
+        <w:t xml:space="preserve">McGuinness OP, Ayala JE, Laughlin MR &amp; Wasserman DH 2009 NIH experiment in centralized mouse phenotyping: the Vanderbilt experience and recommendations for evaluating glucose homeostasis in the mouse. </w:t>
       </w:r>
       <w:r>
         <w:rPr>
@@ -15287,23 +15311,7 @@
           <w:iCs/>
           <w:noProof/>
         </w:rPr>
-        <w:t>et al.</w:t>
-      </w:r>
-      <w:r>
-        <w:rPr>
-          <w:rFonts w:ascii="Calibri" w:eastAsia="Times New Roman" w:hAnsi="Calibri" w:cs="Times New Roman"/>
-          <w:noProof/>
-        </w:rPr>
-        <w:t xml:space="preserve"> 2014a Metabolic Crosstalk: molecular links between glycogen and lipid metabolism in obesity. </w:t>
-      </w:r>
-      <w:r>
-        <w:rPr>
-          <w:rFonts w:ascii="Calibri" w:eastAsia="Times New Roman" w:hAnsi="Calibri" w:cs="Times New Roman"/>
-          <w:i/>
-          <w:iCs/>
-          <w:noProof/>
-        </w:rPr>
-        <w:t>Diabetes</w:t>
+        <w:t>American Journal of Physiology - Endocrinology and Metabolism</w:t>
       </w:r>
       <w:r>
         <w:rPr>
@@ -15319,14 +15327,14 @@
           <w:bCs/>
           <w:noProof/>
         </w:rPr>
-        <w:t>63</w:t>
-      </w:r>
-      <w:r>
-        <w:rPr>
-          <w:rFonts w:ascii="Calibri" w:eastAsia="Times New Roman" w:hAnsi="Calibri" w:cs="Times New Roman"/>
-          <w:noProof/>
-        </w:rPr>
-        <w:t xml:space="preserve"> 1–49. (doi:10.2337/db13-1531)</w:t>
+        <w:t>297</w:t>
+      </w:r>
+      <w:r>
+        <w:rPr>
+          <w:rFonts w:ascii="Calibri" w:eastAsia="Times New Roman" w:hAnsi="Calibri" w:cs="Times New Roman"/>
+          <w:noProof/>
+        </w:rPr>
+        <w:t>.</w:t>
       </w:r>
     </w:p>
     <w:p>
@@ -15347,7 +15355,8 @@
           <w:rFonts w:ascii="Calibri" w:eastAsia="Times New Roman" w:hAnsi="Calibri" w:cs="Times New Roman"/>
           <w:noProof/>
         </w:rPr>
-        <w:t xml:space="preserve">Lu B, Bridges D, Yang Y, Fisher K, Cheng A, Chang L, Meng ZX, Lin JD, Downes M, Yu RT </w:t>
+        <w:lastRenderedPageBreak/>
+        <w:t xml:space="preserve">Morgan SA, McCabe EL, Gathercole LL, Hassan-Smith ZK, Larner DP, Bujalska IJ, Stewart PM, Tomlinson JW &amp; Lavery GG 2014 11β-HSD1 is the major regulator of the tissue-specific effects of circulating glucocorticoid excess. </w:t>
       </w:r>
       <w:r>
         <w:rPr>
@@ -15356,54 +15365,14 @@
           <w:iCs/>
           <w:noProof/>
         </w:rPr>
-        <w:t>et al.</w:t>
-      </w:r>
-      <w:r>
-        <w:rPr>
-          <w:rFonts w:ascii="Calibri" w:eastAsia="Times New Roman" w:hAnsi="Calibri" w:cs="Times New Roman"/>
-          <w:noProof/>
-        </w:rPr>
-        <w:t xml:space="preserve"> </w:t>
-      </w:r>
-      <w:r>
-        <w:rPr>
-          <w:rFonts w:ascii="Calibri" w:eastAsia="Times New Roman" w:hAnsi="Calibri" w:cs="Times New Roman"/>
-          <w:noProof/>
-        </w:rPr>
-        <w:lastRenderedPageBreak/>
-        <w:t xml:space="preserve">2014b Metabolic crosstalk: Molecular links between glycogen and lipid metabolism in obesity. </w:t>
-      </w:r>
-      <w:r>
-        <w:rPr>
-          <w:rFonts w:ascii="Calibri" w:eastAsia="Times New Roman" w:hAnsi="Calibri" w:cs="Times New Roman"/>
-          <w:i/>
-          <w:iCs/>
-          <w:noProof/>
-        </w:rPr>
-        <w:t>Diabetes</w:t>
-      </w:r>
-      <w:r>
-        <w:rPr>
-          <w:rFonts w:ascii="Calibri" w:eastAsia="Times New Roman" w:hAnsi="Calibri" w:cs="Times New Roman"/>
-          <w:noProof/>
-        </w:rPr>
-        <w:t xml:space="preserve"> </w:t>
-      </w:r>
-      <w:r>
-        <w:rPr>
-          <w:rFonts w:ascii="Calibri" w:eastAsia="Times New Roman" w:hAnsi="Calibri" w:cs="Times New Roman"/>
-          <w:b/>
-          <w:bCs/>
-          <w:noProof/>
-        </w:rPr>
-        <w:t>63</w:t>
-      </w:r>
-      <w:r>
-        <w:rPr>
-          <w:rFonts w:ascii="Calibri" w:eastAsia="Times New Roman" w:hAnsi="Calibri" w:cs="Times New Roman"/>
-          <w:noProof/>
-        </w:rPr>
-        <w:t xml:space="preserve"> 2935–2948. (doi:10.2337/db13-1531)</w:t>
+        <w:t>Proceedings of the National Academy of Sciences of the United States of America</w:t>
+      </w:r>
+      <w:r>
+        <w:rPr>
+          <w:rFonts w:ascii="Calibri" w:eastAsia="Times New Roman" w:hAnsi="Calibri" w:cs="Times New Roman"/>
+          <w:noProof/>
+        </w:rPr>
+        <w:t>. (doi:10.1073/pnas.1323681111)</w:t>
       </w:r>
     </w:p>
     <w:p>
@@ -15424,7 +15393,7 @@
           <w:rFonts w:ascii="Calibri" w:eastAsia="Times New Roman" w:hAnsi="Calibri" w:cs="Times New Roman"/>
           <w:noProof/>
         </w:rPr>
-        <w:t xml:space="preserve">McGuinness OP, Ayala JE, Laughlin MR &amp; Wasserman DH 2009 NIH experiment in centralized mouse phenotyping: the Vanderbilt experience and recommendations for evaluating glucose homeostasis in the mouse. </w:t>
+        <w:t xml:space="preserve">Mueller KM, Hartmann K, Kaltenecker D, Vettorazzi S, Bauer M, Mauser L, Amann S, Jall S, Fischer K, Esterbauer H </w:t>
       </w:r>
       <w:r>
         <w:rPr>
@@ -15433,14 +15402,14 @@
           <w:iCs/>
           <w:noProof/>
         </w:rPr>
-        <w:t>American Journal of Physiology - Endocrinology and Metabolism</w:t>
-      </w:r>
-      <w:r>
-        <w:rPr>
-          <w:rFonts w:ascii="Calibri" w:eastAsia="Times New Roman" w:hAnsi="Calibri" w:cs="Times New Roman"/>
-          <w:noProof/>
-        </w:rPr>
-        <w:t xml:space="preserve"> </w:t>
+        <w:t>et al.</w:t>
+      </w:r>
+      <w:r>
+        <w:rPr>
+          <w:rFonts w:ascii="Calibri" w:eastAsia="Times New Roman" w:hAnsi="Calibri" w:cs="Times New Roman"/>
+          <w:noProof/>
+        </w:rPr>
+        <w:t xml:space="preserve"> 2017 Adipocyte Glucocorticoid Receptor De fi ciency Attenuates Aging- and HFD-Induced Obesity and Impairs the Feeding-Fasting Transition. </w:t>
       </w:r>
       <w:r>
         <w:rPr>
@@ -15449,14 +15418,14 @@
           <w:bCs/>
           <w:noProof/>
         </w:rPr>
-        <w:t>297</w:t>
-      </w:r>
-      <w:r>
-        <w:rPr>
-          <w:rFonts w:ascii="Calibri" w:eastAsia="Times New Roman" w:hAnsi="Calibri" w:cs="Times New Roman"/>
-          <w:noProof/>
-        </w:rPr>
-        <w:t>.</w:t>
+        <w:t>66</w:t>
+      </w:r>
+      <w:r>
+        <w:rPr>
+          <w:rFonts w:ascii="Calibri" w:eastAsia="Times New Roman" w:hAnsi="Calibri" w:cs="Times New Roman"/>
+          <w:noProof/>
+        </w:rPr>
+        <w:t xml:space="preserve"> 272–286. (doi:10.2337/db16-0381)</w:t>
       </w:r>
     </w:p>
     <w:p>
@@ -15477,23 +15446,23 @@
           <w:rFonts w:ascii="Calibri" w:eastAsia="Times New Roman" w:hAnsi="Calibri" w:cs="Times New Roman"/>
           <w:noProof/>
         </w:rPr>
-        <w:t xml:space="preserve">Morgan SA, McCabe EL, Gathercole LL, Hassan-Smith ZK, Larner DP, Bujalska IJ, Stewart PM, Tomlinson JW &amp; Lavery GG 2014 11β-HSD1 is the major regulator of the tissue-specific effects of circulating glucocorticoid excess. </w:t>
-      </w:r>
-      <w:r>
-        <w:rPr>
-          <w:rFonts w:ascii="Calibri" w:eastAsia="Times New Roman" w:hAnsi="Calibri" w:cs="Times New Roman"/>
-          <w:i/>
-          <w:iCs/>
-          <w:noProof/>
-        </w:rPr>
-        <w:t>Proceedings of the National Academy of Sciences of the United States of America</w:t>
-      </w:r>
-      <w:r>
-        <w:rPr>
-          <w:rFonts w:ascii="Calibri" w:eastAsia="Times New Roman" w:hAnsi="Calibri" w:cs="Times New Roman"/>
-          <w:noProof/>
-        </w:rPr>
-        <w:t>. (doi:10.1073/pnas.1323681111)</w:t>
+        <w:t xml:space="preserve">Nurjhan N, Campbell PJ, Kennedy FP, Miles JM &amp; Gerich JE 1986 Insulin Dose-Response Characteristics for Suppression of Glycerol Release and Conversion to Glucose in Humans. </w:t>
+      </w:r>
+      <w:r>
+        <w:rPr>
+          <w:rFonts w:ascii="Calibri" w:eastAsia="Times New Roman" w:hAnsi="Calibri" w:cs="Times New Roman"/>
+          <w:b/>
+          <w:bCs/>
+          <w:noProof/>
+        </w:rPr>
+        <w:t>35</w:t>
+      </w:r>
+      <w:r>
+        <w:rPr>
+          <w:rFonts w:ascii="Calibri" w:eastAsia="Times New Roman" w:hAnsi="Calibri" w:cs="Times New Roman"/>
+          <w:noProof/>
+        </w:rPr>
+        <w:t xml:space="preserve"> 1326–1331.</w:t>
       </w:r>
     </w:p>
     <w:p>
@@ -15514,23 +15483,7 @@
           <w:rFonts w:ascii="Calibri" w:eastAsia="Times New Roman" w:hAnsi="Calibri" w:cs="Times New Roman"/>
           <w:noProof/>
         </w:rPr>
-        <w:t xml:space="preserve">Mueller KM, Hartmann K, Kaltenecker D, Vettorazzi S, Bauer M, Mauser L, Amann S, Jall S, Fischer K, Esterbauer H </w:t>
-      </w:r>
-      <w:r>
-        <w:rPr>
-          <w:rFonts w:ascii="Calibri" w:eastAsia="Times New Roman" w:hAnsi="Calibri" w:cs="Times New Roman"/>
-          <w:i/>
-          <w:iCs/>
-          <w:noProof/>
-        </w:rPr>
-        <w:t>et al.</w:t>
-      </w:r>
-      <w:r>
-        <w:rPr>
-          <w:rFonts w:ascii="Calibri" w:eastAsia="Times New Roman" w:hAnsi="Calibri" w:cs="Times New Roman"/>
-          <w:noProof/>
-        </w:rPr>
-        <w:t xml:space="preserve"> 2017 Adipocyte Glucocorticoid Receptor De fi ciency Attenuates Aging- and HFD-Induced Obesity and Impairs the Feeding-Fasting Transition. </w:t>
+        <w:t xml:space="preserve">Nurjhan N, Consoli A &amp; Gerich J 1992 Increased Lipolysis and Its Consequences on Gluconeogenesis in Non-insulin-dependent Diabetes Mellitus. </w:t>
       </w:r>
       <w:r>
         <w:rPr>
@@ -15539,14 +15492,14 @@
           <w:bCs/>
           <w:noProof/>
         </w:rPr>
-        <w:t>66</w:t>
-      </w:r>
-      <w:r>
-        <w:rPr>
-          <w:rFonts w:ascii="Calibri" w:eastAsia="Times New Roman" w:hAnsi="Calibri" w:cs="Times New Roman"/>
-          <w:noProof/>
-        </w:rPr>
-        <w:t xml:space="preserve"> 272–286. (doi:10.2337/db16-0381)</w:t>
+        <w:t>89</w:t>
+      </w:r>
+      <w:r>
+        <w:rPr>
+          <w:rFonts w:ascii="Calibri" w:eastAsia="Times New Roman" w:hAnsi="Calibri" w:cs="Times New Roman"/>
+          <w:noProof/>
+        </w:rPr>
+        <w:t xml:space="preserve"> 169–175.</w:t>
       </w:r>
     </w:p>
     <w:p>
@@ -15567,7 +15520,23 @@
           <w:rFonts w:ascii="Calibri" w:eastAsia="Times New Roman" w:hAnsi="Calibri" w:cs="Times New Roman"/>
           <w:noProof/>
         </w:rPr>
-        <w:t xml:space="preserve">Nurjhan N, Campbell PJ, Kennedy FP, Miles JM &amp; Gerich JE 1986 Insulin Dose-Response Characteristics for Suppression of Glycerol Release and Conversion to Glucose in Humans. </w:t>
+        <w:t xml:space="preserve">Overman R a., Yeh JY &amp; Deal CL 2013 Prevalence of oral glucocorticoid usage in the United States: A general population perspective. </w:t>
+      </w:r>
+      <w:r>
+        <w:rPr>
+          <w:rFonts w:ascii="Calibri" w:eastAsia="Times New Roman" w:hAnsi="Calibri" w:cs="Times New Roman"/>
+          <w:i/>
+          <w:iCs/>
+          <w:noProof/>
+        </w:rPr>
+        <w:t>Arthritis Care and Research</w:t>
+      </w:r>
+      <w:r>
+        <w:rPr>
+          <w:rFonts w:ascii="Calibri" w:eastAsia="Times New Roman" w:hAnsi="Calibri" w:cs="Times New Roman"/>
+          <w:noProof/>
+        </w:rPr>
+        <w:t xml:space="preserve"> </w:t>
       </w:r>
       <w:r>
         <w:rPr>
@@ -15576,14 +15545,14 @@
           <w:bCs/>
           <w:noProof/>
         </w:rPr>
-        <w:t>35</w:t>
-      </w:r>
-      <w:r>
-        <w:rPr>
-          <w:rFonts w:ascii="Calibri" w:eastAsia="Times New Roman" w:hAnsi="Calibri" w:cs="Times New Roman"/>
-          <w:noProof/>
-        </w:rPr>
-        <w:t xml:space="preserve"> 1326–1331.</w:t>
+        <w:t>65</w:t>
+      </w:r>
+      <w:r>
+        <w:rPr>
+          <w:rFonts w:ascii="Calibri" w:eastAsia="Times New Roman" w:hAnsi="Calibri" w:cs="Times New Roman"/>
+          <w:noProof/>
+        </w:rPr>
+        <w:t xml:space="preserve"> 294–298. (doi:10.1002/acr.21796)</w:t>
       </w:r>
     </w:p>
     <w:p>
@@ -15604,7 +15573,23 @@
           <w:rFonts w:ascii="Calibri" w:eastAsia="Times New Roman" w:hAnsi="Calibri" w:cs="Times New Roman"/>
           <w:noProof/>
         </w:rPr>
-        <w:t xml:space="preserve">Nurjhan N, Consoli A &amp; Gerich J 1992 Increased Lipolysis and Its Consequences on Gluconeogenesis in Non-insulin-dependent Diabetes Mellitus. </w:t>
+        <w:t xml:space="preserve">Paredes S &amp; Ribeiro L 2014 Cortisol: the villain in Metabolic Syndrome? </w:t>
+      </w:r>
+      <w:r>
+        <w:rPr>
+          <w:rFonts w:ascii="Calibri" w:eastAsia="Times New Roman" w:hAnsi="Calibri" w:cs="Times New Roman"/>
+          <w:i/>
+          <w:iCs/>
+          <w:noProof/>
+        </w:rPr>
+        <w:t>Rev Assoc Med BRAs</w:t>
+      </w:r>
+      <w:r>
+        <w:rPr>
+          <w:rFonts w:ascii="Calibri" w:eastAsia="Times New Roman" w:hAnsi="Calibri" w:cs="Times New Roman"/>
+          <w:noProof/>
+        </w:rPr>
+        <w:t xml:space="preserve"> </w:t>
       </w:r>
       <w:r>
         <w:rPr>
@@ -15613,14 +15598,14 @@
           <w:bCs/>
           <w:noProof/>
         </w:rPr>
-        <w:t>89</w:t>
-      </w:r>
-      <w:r>
-        <w:rPr>
-          <w:rFonts w:ascii="Calibri" w:eastAsia="Times New Roman" w:hAnsi="Calibri" w:cs="Times New Roman"/>
-          <w:noProof/>
-        </w:rPr>
-        <w:t xml:space="preserve"> 169–175.</w:t>
+        <w:t>60</w:t>
+      </w:r>
+      <w:r>
+        <w:rPr>
+          <w:rFonts w:ascii="Calibri" w:eastAsia="Times New Roman" w:hAnsi="Calibri" w:cs="Times New Roman"/>
+          <w:noProof/>
+        </w:rPr>
+        <w:t xml:space="preserve"> 84–92. (doi:10.1590/1806-9282.60.01.017)</w:t>
       </w:r>
     </w:p>
     <w:p>
@@ -15641,7 +15626,7 @@
           <w:rFonts w:ascii="Calibri" w:eastAsia="Times New Roman" w:hAnsi="Calibri" w:cs="Times New Roman"/>
           <w:noProof/>
         </w:rPr>
-        <w:t xml:space="preserve">Overman R a., Yeh JY &amp; Deal CL 2013 Prevalence of oral glucocorticoid usage in the United States: A general population perspective. </w:t>
+        <w:t xml:space="preserve">Perry RJ, Camporez JG, Kursawe R, Titchenell PM, Zhang D, Perry CJ, Jurczak MJ, Abudukadier A, Han S, Zhang X </w:t>
       </w:r>
       <w:r>
         <w:rPr>
@@ -15650,7 +15635,23 @@
           <w:iCs/>
           <w:noProof/>
         </w:rPr>
-        <w:t>Arthritis Care and Research</w:t>
+        <w:t>et al.</w:t>
+      </w:r>
+      <w:r>
+        <w:rPr>
+          <w:rFonts w:ascii="Calibri" w:eastAsia="Times New Roman" w:hAnsi="Calibri" w:cs="Times New Roman"/>
+          <w:noProof/>
+        </w:rPr>
+        <w:t xml:space="preserve"> 2015 Hepatic Acetyl CoA Links Adipose Tissue Inflammation to Hepatic Insulin Resistance and Type 2 Diabetes. </w:t>
+      </w:r>
+      <w:r>
+        <w:rPr>
+          <w:rFonts w:ascii="Calibri" w:eastAsia="Times New Roman" w:hAnsi="Calibri" w:cs="Times New Roman"/>
+          <w:i/>
+          <w:iCs/>
+          <w:noProof/>
+        </w:rPr>
+        <w:t>Cell</w:t>
       </w:r>
       <w:r>
         <w:rPr>
@@ -15666,14 +15667,14 @@
           <w:bCs/>
           <w:noProof/>
         </w:rPr>
-        <w:t>65</w:t>
-      </w:r>
-      <w:r>
-        <w:rPr>
-          <w:rFonts w:ascii="Calibri" w:eastAsia="Times New Roman" w:hAnsi="Calibri" w:cs="Times New Roman"/>
-          <w:noProof/>
-        </w:rPr>
-        <w:t xml:space="preserve"> 294–298. (doi:10.1002/acr.21796)</w:t>
+        <w:t>160</w:t>
+      </w:r>
+      <w:r>
+        <w:rPr>
+          <w:rFonts w:ascii="Calibri" w:eastAsia="Times New Roman" w:hAnsi="Calibri" w:cs="Times New Roman"/>
+          <w:noProof/>
+        </w:rPr>
+        <w:t xml:space="preserve"> 745–758. (doi:10.1016/j.cell.2015.01.012.Hepatic)</w:t>
       </w:r>
     </w:p>
     <w:p>
@@ -15695,23 +15696,7 @@
           <w:noProof/>
         </w:rPr>
         <w:lastRenderedPageBreak/>
-        <w:t xml:space="preserve">Paredes S &amp; Ribeiro L 2014 Cortisol: the villain in Metabolic Syndrome? </w:t>
-      </w:r>
-      <w:r>
-        <w:rPr>
-          <w:rFonts w:ascii="Calibri" w:eastAsia="Times New Roman" w:hAnsi="Calibri" w:cs="Times New Roman"/>
-          <w:i/>
-          <w:iCs/>
-          <w:noProof/>
-        </w:rPr>
-        <w:t>Rev Assoc Med BRAs</w:t>
-      </w:r>
-      <w:r>
-        <w:rPr>
-          <w:rFonts w:ascii="Calibri" w:eastAsia="Times New Roman" w:hAnsi="Calibri" w:cs="Times New Roman"/>
-          <w:noProof/>
-        </w:rPr>
-        <w:t xml:space="preserve"> </w:t>
+        <w:t xml:space="preserve">Perry RJ, Peng L, Abulizi A, Kennedy L, Cline GW &amp; Shulman GI 2017 Mechanism for leptin ’ s acute insulin-independent effect to reverse diabetic ketoacidosis. </w:t>
       </w:r>
       <w:r>
         <w:rPr>
@@ -15720,14 +15705,14 @@
           <w:bCs/>
           <w:noProof/>
         </w:rPr>
-        <w:t>60</w:t>
-      </w:r>
-      <w:r>
-        <w:rPr>
-          <w:rFonts w:ascii="Calibri" w:eastAsia="Times New Roman" w:hAnsi="Calibri" w:cs="Times New Roman"/>
-          <w:noProof/>
-        </w:rPr>
-        <w:t xml:space="preserve"> 84–92. (doi:10.1590/1806-9282.60.01.017)</w:t>
+        <w:t>127</w:t>
+      </w:r>
+      <w:r>
+        <w:rPr>
+          <w:rFonts w:ascii="Calibri" w:eastAsia="Times New Roman" w:hAnsi="Calibri" w:cs="Times New Roman"/>
+          <w:noProof/>
+        </w:rPr>
+        <w:t xml:space="preserve"> 657–669.</w:t>
       </w:r>
     </w:p>
     <w:p>
@@ -15748,39 +15733,7 @@
           <w:rFonts w:ascii="Calibri" w:eastAsia="Times New Roman" w:hAnsi="Calibri" w:cs="Times New Roman"/>
           <w:noProof/>
         </w:rPr>
-        <w:t xml:space="preserve">Perry RJ, Camporez JG, Kursawe R, Titchenell PM, Zhang D, Perry CJ, Jurczak MJ, Abudukadier A, Han S, Zhang X </w:t>
-      </w:r>
-      <w:r>
-        <w:rPr>
-          <w:rFonts w:ascii="Calibri" w:eastAsia="Times New Roman" w:hAnsi="Calibri" w:cs="Times New Roman"/>
-          <w:i/>
-          <w:iCs/>
-          <w:noProof/>
-        </w:rPr>
-        <w:t>et al.</w:t>
-      </w:r>
-      <w:r>
-        <w:rPr>
-          <w:rFonts w:ascii="Calibri" w:eastAsia="Times New Roman" w:hAnsi="Calibri" w:cs="Times New Roman"/>
-          <w:noProof/>
-        </w:rPr>
-        <w:t xml:space="preserve"> 2015 Hepatic Acetyl CoA Links Adipose Tissue Inflammation to Hepatic Insulin Resistance and Type 2 Diabetes. </w:t>
-      </w:r>
-      <w:r>
-        <w:rPr>
-          <w:rFonts w:ascii="Calibri" w:eastAsia="Times New Roman" w:hAnsi="Calibri" w:cs="Times New Roman"/>
-          <w:i/>
-          <w:iCs/>
-          <w:noProof/>
-        </w:rPr>
-        <w:t>Cell</w:t>
-      </w:r>
-      <w:r>
-        <w:rPr>
-          <w:rFonts w:ascii="Calibri" w:eastAsia="Times New Roman" w:hAnsi="Calibri" w:cs="Times New Roman"/>
-          <w:noProof/>
-        </w:rPr>
-        <w:t xml:space="preserve"> </w:t>
+        <w:t xml:space="preserve">Rebrin K, Steil GM, Mittelman SD &amp; Bergman RN 1996 Causal Linkage between Insulin Suppression of Lipolysis and Suppression of Liver Glucose Output in Dogs. </w:t>
       </w:r>
       <w:r>
         <w:rPr>
@@ -15789,14 +15742,14 @@
           <w:bCs/>
           <w:noProof/>
         </w:rPr>
-        <w:t>160</w:t>
-      </w:r>
-      <w:r>
-        <w:rPr>
-          <w:rFonts w:ascii="Calibri" w:eastAsia="Times New Roman" w:hAnsi="Calibri" w:cs="Times New Roman"/>
-          <w:noProof/>
-        </w:rPr>
-        <w:t xml:space="preserve"> 745–758. (doi:10.1016/j.cell.2015.01.012.Hepatic)</w:t>
+        <w:t>98</w:t>
+      </w:r>
+      <w:r>
+        <w:rPr>
+          <w:rFonts w:ascii="Calibri" w:eastAsia="Times New Roman" w:hAnsi="Calibri" w:cs="Times New Roman"/>
+          <w:noProof/>
+        </w:rPr>
+        <w:t xml:space="preserve"> 741–749.</w:t>
       </w:r>
     </w:p>
     <w:p>
@@ -15817,7 +15770,23 @@
           <w:rFonts w:ascii="Calibri" w:eastAsia="Times New Roman" w:hAnsi="Calibri" w:cs="Times New Roman"/>
           <w:noProof/>
         </w:rPr>
-        <w:t xml:space="preserve">Perry RJ, Peng L, Abulizi A, Kennedy L, Cline GW &amp; Shulman GI 2017 Mechanism for leptin ’ s acute insulin-independent effect to reverse diabetic ketoacidosis. </w:t>
+        <w:t xml:space="preserve">Rockall A, Sohaib S, Evans D, Kaltsas G, Isidori A, Monson J, Besser G, Grossman A &amp; Reznek R 2003 Hepatic steatosis in Cushing’s syndrome: a radiological assessment using computed tomography. </w:t>
+      </w:r>
+      <w:r>
+        <w:rPr>
+          <w:rFonts w:ascii="Calibri" w:eastAsia="Times New Roman" w:hAnsi="Calibri" w:cs="Times New Roman"/>
+          <w:i/>
+          <w:iCs/>
+          <w:noProof/>
+        </w:rPr>
+        <w:t>European Journal of Endocrinology</w:t>
+      </w:r>
+      <w:r>
+        <w:rPr>
+          <w:rFonts w:ascii="Calibri" w:eastAsia="Times New Roman" w:hAnsi="Calibri" w:cs="Times New Roman"/>
+          <w:noProof/>
+        </w:rPr>
+        <w:t xml:space="preserve"> </w:t>
       </w:r>
       <w:r>
         <w:rPr>
@@ -15826,14 +15795,14 @@
           <w:bCs/>
           <w:noProof/>
         </w:rPr>
-        <w:t>127</w:t>
-      </w:r>
-      <w:r>
-        <w:rPr>
-          <w:rFonts w:ascii="Calibri" w:eastAsia="Times New Roman" w:hAnsi="Calibri" w:cs="Times New Roman"/>
-          <w:noProof/>
-        </w:rPr>
-        <w:t xml:space="preserve"> 657–669.</w:t>
+        <w:t>149</w:t>
+      </w:r>
+      <w:r>
+        <w:rPr>
+          <w:rFonts w:ascii="Calibri" w:eastAsia="Times New Roman" w:hAnsi="Calibri" w:cs="Times New Roman"/>
+          <w:noProof/>
+        </w:rPr>
+        <w:t xml:space="preserve"> 543–548. (doi:10.1530/eje.0.1490543)</w:t>
       </w:r>
     </w:p>
     <w:p>
@@ -15854,7 +15823,23 @@
           <w:rFonts w:ascii="Calibri" w:eastAsia="Times New Roman" w:hAnsi="Calibri" w:cs="Times New Roman"/>
           <w:noProof/>
         </w:rPr>
-        <w:t xml:space="preserve">Rebrin K, Steil GM, Mittelman SD &amp; Bergman RN 1996 Causal Linkage between Insulin Suppression of Lipolysis and Suppression of Liver Glucose Output in Dogs. </w:t>
+        <w:t xml:space="preserve">Roussel D, Dumas JF, Augeraud A, Douay O, Foussard F, Malthiéry Y, Simard G &amp; Ritz P 2003 Dexamethasone treatment specifically increases the basal proton conductance of rat liver mitochondria. </w:t>
+      </w:r>
+      <w:r>
+        <w:rPr>
+          <w:rFonts w:ascii="Calibri" w:eastAsia="Times New Roman" w:hAnsi="Calibri" w:cs="Times New Roman"/>
+          <w:i/>
+          <w:iCs/>
+          <w:noProof/>
+        </w:rPr>
+        <w:t>FEBS Letters</w:t>
+      </w:r>
+      <w:r>
+        <w:rPr>
+          <w:rFonts w:ascii="Calibri" w:eastAsia="Times New Roman" w:hAnsi="Calibri" w:cs="Times New Roman"/>
+          <w:noProof/>
+        </w:rPr>
+        <w:t xml:space="preserve"> </w:t>
       </w:r>
       <w:r>
         <w:rPr>
@@ -15863,14 +15848,14 @@
           <w:bCs/>
           <w:noProof/>
         </w:rPr>
-        <w:t>98</w:t>
-      </w:r>
-      <w:r>
-        <w:rPr>
-          <w:rFonts w:ascii="Calibri" w:eastAsia="Times New Roman" w:hAnsi="Calibri" w:cs="Times New Roman"/>
-          <w:noProof/>
-        </w:rPr>
-        <w:t xml:space="preserve"> 741–749.</w:t>
+        <w:t>541</w:t>
+      </w:r>
+      <w:r>
+        <w:rPr>
+          <w:rFonts w:ascii="Calibri" w:eastAsia="Times New Roman" w:hAnsi="Calibri" w:cs="Times New Roman"/>
+          <w:noProof/>
+        </w:rPr>
+        <w:t xml:space="preserve"> 75–79. (doi:10.1016/S0014-5793(03)00307-7)</w:t>
       </w:r>
     </w:p>
     <w:p>
@@ -15891,7 +15876,21 @@
           <w:rFonts w:ascii="Calibri" w:eastAsia="Times New Roman" w:hAnsi="Calibri" w:cs="Times New Roman"/>
           <w:noProof/>
         </w:rPr>
-        <w:t xml:space="preserve">Rockall A, Sohaib S, Evans D, Kaltsas G, Isidori A, Monson J, Besser G, Grossman A &amp; Reznek R 2003 Hepatic steatosis in Cushing’s syndrome: a radiological assessment using computed tomography. </w:t>
+        <w:t xml:space="preserve">Schakman O, Kalista S, Barbé C, Loumaye A &amp; Thissen JP 2013 Glucocorticoid-induced skeletal muscle atrophy </w:t>
+      </w:r>
+      <w:r>
+        <w:rPr>
+          <w:rFonts w:ascii="Oriya Sangam MN" w:eastAsia="Oriya Sangam MN" w:hAnsi="Oriya Sangam MN" w:cs="Oriya Sangam MN"/>
+          <w:noProof/>
+        </w:rPr>
+        <w:t>ଝ</w:t>
+      </w:r>
+      <w:r>
+        <w:rPr>
+          <w:rFonts w:ascii="Calibri" w:eastAsia="Times New Roman" w:hAnsi="Calibri" w:cs="Times New Roman"/>
+          <w:noProof/>
+        </w:rPr>
+        <w:t xml:space="preserve">. </w:t>
       </w:r>
       <w:r>
         <w:rPr>
@@ -15900,7 +15899,7 @@
           <w:iCs/>
           <w:noProof/>
         </w:rPr>
-        <w:t>European Journal of Endocrinology</w:t>
+        <w:t>International Journal of Biochemistry and Cell Biology</w:t>
       </w:r>
       <w:r>
         <w:rPr>
@@ -15916,14 +15915,14 @@
           <w:bCs/>
           <w:noProof/>
         </w:rPr>
-        <w:t>149</w:t>
-      </w:r>
-      <w:r>
-        <w:rPr>
-          <w:rFonts w:ascii="Calibri" w:eastAsia="Times New Roman" w:hAnsi="Calibri" w:cs="Times New Roman"/>
-          <w:noProof/>
-        </w:rPr>
-        <w:t xml:space="preserve"> 543–548. (doi:10.1530/eje.0.1490543)</w:t>
+        <w:t>45</w:t>
+      </w:r>
+      <w:r>
+        <w:rPr>
+          <w:rFonts w:ascii="Calibri" w:eastAsia="Times New Roman" w:hAnsi="Calibri" w:cs="Times New Roman"/>
+          <w:noProof/>
+        </w:rPr>
+        <w:t xml:space="preserve"> 2163–2172. (doi:10.1016/j.biocel.2013.05.036)</w:t>
       </w:r>
     </w:p>
     <w:p>
@@ -15944,39 +15943,7 @@
           <w:rFonts w:ascii="Calibri" w:eastAsia="Times New Roman" w:hAnsi="Calibri" w:cs="Times New Roman"/>
           <w:noProof/>
         </w:rPr>
-        <w:t xml:space="preserve">Roussel D, Dumas JF, Augeraud A, Douay O, Foussard F, Malthiéry Y, Simard G &amp; Ritz P 2003 Dexamethasone treatment specifically increases the basal proton conductance of rat liver mitochondria. </w:t>
-      </w:r>
-      <w:r>
-        <w:rPr>
-          <w:rFonts w:ascii="Calibri" w:eastAsia="Times New Roman" w:hAnsi="Calibri" w:cs="Times New Roman"/>
-          <w:i/>
-          <w:iCs/>
-          <w:noProof/>
-        </w:rPr>
-        <w:t>FEBS Letters</w:t>
-      </w:r>
-      <w:r>
-        <w:rPr>
-          <w:rFonts w:ascii="Calibri" w:eastAsia="Times New Roman" w:hAnsi="Calibri" w:cs="Times New Roman"/>
-          <w:noProof/>
-        </w:rPr>
-        <w:t xml:space="preserve"> </w:t>
-      </w:r>
-      <w:r>
-        <w:rPr>
-          <w:rFonts w:ascii="Calibri" w:eastAsia="Times New Roman" w:hAnsi="Calibri" w:cs="Times New Roman"/>
-          <w:b/>
-          <w:bCs/>
-          <w:noProof/>
-        </w:rPr>
-        <w:t>541</w:t>
-      </w:r>
-      <w:r>
-        <w:rPr>
-          <w:rFonts w:ascii="Calibri" w:eastAsia="Times New Roman" w:hAnsi="Calibri" w:cs="Times New Roman"/>
-          <w:noProof/>
-        </w:rPr>
-        <w:t xml:space="preserve"> 75–79. (doi:10.1016/S0014-5793(03)00307-7)</w:t>
+        <w:t>Serr J, Suh Y &amp; Lee K 2011 Acute Up-Regulation of Adipose Triglyceride Lipase and Release of Non-Esterified Fatty Acids by Dexamethasone in Chicken Adipose Tissue. 813–820. (doi:10.1007/s11745-011-3583-8)</w:t>
       </w:r>
     </w:p>
     <w:p>
@@ -15997,21 +15964,7 @@
           <w:rFonts w:ascii="Calibri" w:eastAsia="Times New Roman" w:hAnsi="Calibri" w:cs="Times New Roman"/>
           <w:noProof/>
         </w:rPr>
-        <w:t xml:space="preserve">Schakman O, Kalista S, Barbé C, Loumaye A &amp; Thissen JP 2013 Glucocorticoid-induced skeletal muscle atrophy </w:t>
-      </w:r>
-      <w:r>
-        <w:rPr>
-          <w:rFonts w:ascii="Oriya Sangam MN" w:eastAsia="Oriya Sangam MN" w:hAnsi="Oriya Sangam MN" w:cs="Oriya Sangam MN"/>
-          <w:noProof/>
-        </w:rPr>
-        <w:t>ଝ</w:t>
-      </w:r>
-      <w:r>
-        <w:rPr>
-          <w:rFonts w:ascii="Calibri" w:eastAsia="Times New Roman" w:hAnsi="Calibri" w:cs="Times New Roman"/>
-          <w:noProof/>
-        </w:rPr>
-        <w:t xml:space="preserve">. </w:t>
+        <w:t xml:space="preserve">Shen Y, Roh HC, Kumari M &amp; Rosen ED 2017 Adipocyte glucocorticoid receptor is important in lipolysis and insulin resistance due to exogenous steroids , but not insulin resistance caused by high fat feeding. </w:t>
       </w:r>
       <w:r>
         <w:rPr>
@@ -16020,30 +15973,14 @@
           <w:iCs/>
           <w:noProof/>
         </w:rPr>
-        <w:t>International Journal of Biochemistry and Cell Biology</w:t>
-      </w:r>
-      <w:r>
-        <w:rPr>
-          <w:rFonts w:ascii="Calibri" w:eastAsia="Times New Roman" w:hAnsi="Calibri" w:cs="Times New Roman"/>
-          <w:noProof/>
-        </w:rPr>
-        <w:t xml:space="preserve"> </w:t>
-      </w:r>
-      <w:r>
-        <w:rPr>
-          <w:rFonts w:ascii="Calibri" w:eastAsia="Times New Roman" w:hAnsi="Calibri" w:cs="Times New Roman"/>
-          <w:b/>
-          <w:bCs/>
-          <w:noProof/>
-        </w:rPr>
-        <w:t>45</w:t>
-      </w:r>
-      <w:r>
-        <w:rPr>
-          <w:rFonts w:ascii="Calibri" w:eastAsia="Times New Roman" w:hAnsi="Calibri" w:cs="Times New Roman"/>
-          <w:noProof/>
-        </w:rPr>
-        <w:t xml:space="preserve"> 2163–2172. (doi:10.1016/j.biocel.2013.05.036)</w:t>
+        <w:t>Molecular Metabolism</w:t>
+      </w:r>
+      <w:r>
+        <w:rPr>
+          <w:rFonts w:ascii="Calibri" w:eastAsia="Times New Roman" w:hAnsi="Calibri" w:cs="Times New Roman"/>
+          <w:noProof/>
+        </w:rPr>
+        <w:t>. (doi:10.1016/j.molmet.2017.06.013)</w:t>
       </w:r>
     </w:p>
     <w:p>
@@ -16064,7 +16001,23 @@
           <w:rFonts w:ascii="Calibri" w:eastAsia="Times New Roman" w:hAnsi="Calibri" w:cs="Times New Roman"/>
           <w:noProof/>
         </w:rPr>
-        <w:t xml:space="preserve">Serr J, Suh Y &amp; Lee K 2011 Acute Up-Regulation of Adipose Triglyceride Lipase and Release of Non-Esterified Fatty Acids by Dexamethasone in Chicken Adipose Tissue. 813–820. </w:t>
+        <w:t xml:space="preserve">Shpilberg Y, Beaudry JL, Souza AD, Campbell JE, Peckett A &amp; Riddell MC 2012 A rodent model of rapid-onset diabetes induced by glucocorticoids and high-fat feeding. </w:t>
+      </w:r>
+      <w:r>
+        <w:rPr>
+          <w:rFonts w:ascii="Calibri" w:eastAsia="Times New Roman" w:hAnsi="Calibri" w:cs="Times New Roman"/>
+          <w:b/>
+          <w:bCs/>
+          <w:noProof/>
+        </w:rPr>
+        <w:t>680</w:t>
+      </w:r>
+      <w:r>
+        <w:rPr>
+          <w:rFonts w:ascii="Calibri" w:eastAsia="Times New Roman" w:hAnsi="Calibri" w:cs="Times New Roman"/>
+          <w:noProof/>
+        </w:rPr>
+        <w:t xml:space="preserve"> 671–680. </w:t>
       </w:r>
       <w:r>
         <w:rPr>
@@ -16072,7 +16025,7 @@
           <w:noProof/>
         </w:rPr>
         <w:lastRenderedPageBreak/>
-        <w:t>(doi:10.1007/s11745-011-3583-8)</w:t>
+        <w:t>(doi:10.1242/dmm.008912)</w:t>
       </w:r>
     </w:p>
     <w:p>
@@ -16093,7 +16046,7 @@
           <w:rFonts w:ascii="Calibri" w:eastAsia="Times New Roman" w:hAnsi="Calibri" w:cs="Times New Roman"/>
           <w:noProof/>
         </w:rPr>
-        <w:t xml:space="preserve">Shen Y, Roh HC, Kumari M &amp; Rosen ED 2017 Adipocyte glucocorticoid receptor is important in lipolysis and insulin resistance due to exogenous steroids , but not insulin resistance caused by high fat feeding. </w:t>
+        <w:t xml:space="preserve">The GBD 2015 Obesity Collaborators 2017 Health Effects of Overweight and Obesity in 195 Countries over 25 Years. </w:t>
       </w:r>
       <w:r>
         <w:rPr>
@@ -16102,14 +16055,30 @@
           <w:iCs/>
           <w:noProof/>
         </w:rPr>
-        <w:t>Molecular Metabolism</w:t>
-      </w:r>
-      <w:r>
-        <w:rPr>
-          <w:rFonts w:ascii="Calibri" w:eastAsia="Times New Roman" w:hAnsi="Calibri" w:cs="Times New Roman"/>
-          <w:noProof/>
-        </w:rPr>
-        <w:t>. (doi:10.1016/j.molmet.2017.06.013)</w:t>
+        <w:t>New England Journal of Medicine</w:t>
+      </w:r>
+      <w:r>
+        <w:rPr>
+          <w:rFonts w:ascii="Calibri" w:eastAsia="Times New Roman" w:hAnsi="Calibri" w:cs="Times New Roman"/>
+          <w:noProof/>
+        </w:rPr>
+        <w:t xml:space="preserve"> </w:t>
+      </w:r>
+      <w:r>
+        <w:rPr>
+          <w:rFonts w:ascii="Calibri" w:eastAsia="Times New Roman" w:hAnsi="Calibri" w:cs="Times New Roman"/>
+          <w:b/>
+          <w:bCs/>
+          <w:noProof/>
+        </w:rPr>
+        <w:t>377</w:t>
+      </w:r>
+      <w:r>
+        <w:rPr>
+          <w:rFonts w:ascii="Calibri" w:eastAsia="Times New Roman" w:hAnsi="Calibri" w:cs="Times New Roman"/>
+          <w:noProof/>
+        </w:rPr>
+        <w:t xml:space="preserve"> 13–27. (doi:10.1056/NEJMoa1614362)</w:t>
       </w:r>
     </w:p>
     <w:p>
@@ -16130,7 +16099,23 @@
           <w:rFonts w:ascii="Calibri" w:eastAsia="Times New Roman" w:hAnsi="Calibri" w:cs="Times New Roman"/>
           <w:noProof/>
         </w:rPr>
-        <w:t xml:space="preserve">Shpilberg Y, Beaudry JL, Souza AD, Campbell JE, Peckett A &amp; Riddell MC 2012 A rodent model of rapid-onset diabetes induced by glucocorticoids and high-fat feeding. </w:t>
+        <w:t xml:space="preserve">Wang Y, Yan C, Liu L, Wang W, Du H, Fan W, Lutfy K, Jiang M, Friedman TC &amp; Liu Y 2014 11 -Hydroxysteroid dehydrogenase type 1 shRNA ameliorates glucocorticoid-induced insulin resistance and lipolysis in mouse abdominal adipose tissue. </w:t>
+      </w:r>
+      <w:r>
+        <w:rPr>
+          <w:rFonts w:ascii="Calibri" w:eastAsia="Times New Roman" w:hAnsi="Calibri" w:cs="Times New Roman"/>
+          <w:i/>
+          <w:iCs/>
+          <w:noProof/>
+        </w:rPr>
+        <w:t>AJP: Endocrinology and Metabolism</w:t>
+      </w:r>
+      <w:r>
+        <w:rPr>
+          <w:rFonts w:ascii="Calibri" w:eastAsia="Times New Roman" w:hAnsi="Calibri" w:cs="Times New Roman"/>
+          <w:noProof/>
+        </w:rPr>
+        <w:t xml:space="preserve"> </w:t>
       </w:r>
       <w:r>
         <w:rPr>
@@ -16139,14 +16124,14 @@
           <w:bCs/>
           <w:noProof/>
         </w:rPr>
-        <w:t>680</w:t>
-      </w:r>
-      <w:r>
-        <w:rPr>
-          <w:rFonts w:ascii="Calibri" w:eastAsia="Times New Roman" w:hAnsi="Calibri" w:cs="Times New Roman"/>
-          <w:noProof/>
-        </w:rPr>
-        <w:t xml:space="preserve"> 671–680. (doi:10.1242/dmm.008912)</w:t>
+        <w:t>308</w:t>
+      </w:r>
+      <w:r>
+        <w:rPr>
+          <w:rFonts w:ascii="Calibri" w:eastAsia="Times New Roman" w:hAnsi="Calibri" w:cs="Times New Roman"/>
+          <w:noProof/>
+        </w:rPr>
+        <w:t xml:space="preserve"> E84–E95. (doi:10.1152/ajpendo.00205.2014)</w:t>
       </w:r>
     </w:p>
     <w:p>
@@ -16167,7 +16152,7 @@
           <w:rFonts w:ascii="Calibri" w:eastAsia="Times New Roman" w:hAnsi="Calibri" w:cs="Times New Roman"/>
           <w:noProof/>
         </w:rPr>
-        <w:t xml:space="preserve">Wang Y, Yan C, Liu L, Wang W, Du H, Fan W, Lutfy K, Jiang M, Friedman TC &amp; Liu Y 2014 11 -Hydroxysteroid dehydrogenase type 1 shRNA ameliorates glucocorticoid-induced insulin resistance and lipolysis in mouse abdominal adipose tissue. </w:t>
+        <w:t xml:space="preserve">Wanless I &amp; Lentz J 1990 Fatty Liver Hepatitis ( Steatohepatitis ) and Obesity : An Autopsy Study with Analysis of Risk Factors. </w:t>
       </w:r>
       <w:r>
         <w:rPr>
@@ -16176,7 +16161,7 @@
           <w:iCs/>
           <w:noProof/>
         </w:rPr>
-        <w:t>AJP: Endocrinology and Metabolism</w:t>
+        <w:t>Hepatology</w:t>
       </w:r>
       <w:r>
         <w:rPr>
@@ -16192,14 +16177,14 @@
           <w:bCs/>
           <w:noProof/>
         </w:rPr>
-        <w:t>308</w:t>
-      </w:r>
-      <w:r>
-        <w:rPr>
-          <w:rFonts w:ascii="Calibri" w:eastAsia="Times New Roman" w:hAnsi="Calibri" w:cs="Times New Roman"/>
-          <w:noProof/>
-        </w:rPr>
-        <w:t xml:space="preserve"> E84–E95. (doi:10.1152/ajpendo.00205.2014)</w:t>
+        <w:t>12</w:t>
+      </w:r>
+      <w:r>
+        <w:rPr>
+          <w:rFonts w:ascii="Calibri" w:eastAsia="Times New Roman" w:hAnsi="Calibri" w:cs="Times New Roman"/>
+          <w:noProof/>
+        </w:rPr>
+        <w:t xml:space="preserve"> 1106–1110.</w:t>
       </w:r>
     </w:p>
     <w:p>
@@ -16220,7 +16205,7 @@
           <w:rFonts w:ascii="Calibri" w:eastAsia="Times New Roman" w:hAnsi="Calibri" w:cs="Times New Roman"/>
           <w:noProof/>
         </w:rPr>
-        <w:t xml:space="preserve">Wanless I &amp; Lentz J 1990 Fatty Liver Hepatitis ( Steatohepatitis ) and Obesity : An Autopsy Study with Analysis of Risk Factors. </w:t>
+        <w:t xml:space="preserve">Williamson JR, Kreisberg RA &amp; Felts PW 1966 Mechanism for the stimulation of gluconeogenesis by fatty acids in perfused rat liver. </w:t>
       </w:r>
       <w:r>
         <w:rPr>
@@ -16229,7 +16214,7 @@
           <w:iCs/>
           <w:noProof/>
         </w:rPr>
-        <w:t>Hepatology</w:t>
+        <w:t>Proceedings of the National Academy of Sciences of the United States of America</w:t>
       </w:r>
       <w:r>
         <w:rPr>
@@ -16245,14 +16230,14 @@
           <w:bCs/>
           <w:noProof/>
         </w:rPr>
-        <w:t>12</w:t>
-      </w:r>
-      <w:r>
-        <w:rPr>
-          <w:rFonts w:ascii="Calibri" w:eastAsia="Times New Roman" w:hAnsi="Calibri" w:cs="Times New Roman"/>
-          <w:noProof/>
-        </w:rPr>
-        <w:t xml:space="preserve"> 1106–1110.</w:t>
+        <w:t>56</w:t>
+      </w:r>
+      <w:r>
+        <w:rPr>
+          <w:rFonts w:ascii="Calibri" w:eastAsia="Times New Roman" w:hAnsi="Calibri" w:cs="Times New Roman"/>
+          <w:noProof/>
+        </w:rPr>
+        <w:t xml:space="preserve"> 247–254. (doi:10.1073/pnas.56.1.247)</w:t>
       </w:r>
     </w:p>
     <w:p>
@@ -16273,7 +16258,7 @@
           <w:rFonts w:ascii="Calibri" w:eastAsia="Times New Roman" w:hAnsi="Calibri" w:cs="Times New Roman"/>
           <w:noProof/>
         </w:rPr>
-        <w:t xml:space="preserve">Williamson JR, Kreisberg RA &amp; Felts PW 1966 Mechanism for the stimulation of gluconeogenesis by fatty acids in perfused rat liver. </w:t>
+        <w:t xml:space="preserve">Xu C, He J, Jiang H, Zu L, Zhai W, Pu S &amp; Xu G 2009 Direct effect of glucocorticoids on lipolysis in adipocytes. </w:t>
       </w:r>
       <w:r>
         <w:rPr>
@@ -16282,7 +16267,7 @@
           <w:iCs/>
           <w:noProof/>
         </w:rPr>
-        <w:t>Proceedings of the National Academy of Sciences of the United States of America</w:t>
+        <w:t>Molecular Endocrinology (Baltimore, Md.)</w:t>
       </w:r>
       <w:r>
         <w:rPr>
@@ -16298,14 +16283,14 @@
           <w:bCs/>
           <w:noProof/>
         </w:rPr>
-        <w:t>56</w:t>
-      </w:r>
-      <w:r>
-        <w:rPr>
-          <w:rFonts w:ascii="Calibri" w:eastAsia="Times New Roman" w:hAnsi="Calibri" w:cs="Times New Roman"/>
-          <w:noProof/>
-        </w:rPr>
-        <w:t xml:space="preserve"> 247–254. (doi:10.1073/pnas.56.1.247)</w:t>
+        <w:t>23</w:t>
+      </w:r>
+      <w:r>
+        <w:rPr>
+          <w:rFonts w:ascii="Calibri" w:eastAsia="Times New Roman" w:hAnsi="Calibri" w:cs="Times New Roman"/>
+          <w:noProof/>
+        </w:rPr>
+        <w:t xml:space="preserve"> 1161–1170. (doi:10.1210/me.2008-0464)</w:t>
       </w:r>
     </w:p>
     <w:p>
@@ -16317,16 +16302,16 @@
         <w:spacing w:line="480" w:lineRule="auto"/>
         <w:ind w:left="480" w:hanging="480"/>
         <w:rPr>
-          <w:rFonts w:ascii="Calibri" w:eastAsia="Times New Roman" w:hAnsi="Calibri" w:cs="Times New Roman"/>
-          <w:noProof/>
-        </w:rPr>
-      </w:pPr>
-      <w:r>
-        <w:rPr>
-          <w:rFonts w:ascii="Calibri" w:eastAsia="Times New Roman" w:hAnsi="Calibri" w:cs="Times New Roman"/>
-          <w:noProof/>
-        </w:rPr>
-        <w:t xml:space="preserve">Xu C, He J, Jiang H, Zu L, Zhai W, Pu S &amp; Xu G 2009 Direct effect of glucocorticoids on lipolysis in adipocytes. </w:t>
+          <w:rFonts w:ascii="Calibri" w:hAnsi="Calibri"/>
+          <w:noProof/>
+        </w:rPr>
+      </w:pPr>
+      <w:r>
+        <w:rPr>
+          <w:rFonts w:ascii="Calibri" w:eastAsia="Times New Roman" w:hAnsi="Calibri" w:cs="Times New Roman"/>
+          <w:noProof/>
+        </w:rPr>
+        <w:t xml:space="preserve">Zhang M, Hu T, Zhang S &amp; Zhou L 2015 Associations of Different Adipose Tissue Depots with Insulin Resistance : A Systematic Review and Meta-analysis of Observational Studies. </w:t>
       </w:r>
       <w:r>
         <w:rPr>
@@ -16335,30 +16320,14 @@
           <w:iCs/>
           <w:noProof/>
         </w:rPr>
-        <w:t>Molecular Endocrinology (Baltimore, Md.)</w:t>
-      </w:r>
-      <w:r>
-        <w:rPr>
-          <w:rFonts w:ascii="Calibri" w:eastAsia="Times New Roman" w:hAnsi="Calibri" w:cs="Times New Roman"/>
-          <w:noProof/>
-        </w:rPr>
-        <w:t xml:space="preserve"> </w:t>
-      </w:r>
-      <w:r>
-        <w:rPr>
-          <w:rFonts w:ascii="Calibri" w:eastAsia="Times New Roman" w:hAnsi="Calibri" w:cs="Times New Roman"/>
-          <w:b/>
-          <w:bCs/>
-          <w:noProof/>
-        </w:rPr>
-        <w:t>23</w:t>
-      </w:r>
-      <w:r>
-        <w:rPr>
-          <w:rFonts w:ascii="Calibri" w:eastAsia="Times New Roman" w:hAnsi="Calibri" w:cs="Times New Roman"/>
-          <w:noProof/>
-        </w:rPr>
-        <w:t xml:space="preserve"> 1161–1170. (doi:10.1210/me.2008-0464)</w:t>
+        <w:t>Nature Publishing Group</w:t>
+      </w:r>
+      <w:r>
+        <w:rPr>
+          <w:rFonts w:ascii="Calibri" w:eastAsia="Times New Roman" w:hAnsi="Calibri" w:cs="Times New Roman"/>
+          <w:noProof/>
+        </w:rPr>
+        <w:t xml:space="preserve"> 1–6. (doi:10.1038/srep18495)</w:t>
       </w:r>
     </w:p>
     <w:p>
@@ -16370,87 +16339,50 @@
         <w:spacing w:line="480" w:lineRule="auto"/>
         <w:ind w:left="480" w:hanging="480"/>
         <w:rPr>
-          <w:rFonts w:ascii="Calibri" w:hAnsi="Calibri"/>
-          <w:noProof/>
-        </w:rPr>
-      </w:pPr>
-      <w:r>
-        <w:rPr>
-          <w:rFonts w:ascii="Calibri" w:eastAsia="Times New Roman" w:hAnsi="Calibri" w:cs="Times New Roman"/>
-          <w:noProof/>
-        </w:rPr>
-        <w:t xml:space="preserve">Zhang M, Hu T, Zhang S &amp; Zhou L 2015 Associations of Different Adipose Tissue Depots with Insulin Resistance : A Systematic Review and Meta-analysis of Observational Studies. </w:t>
-      </w:r>
-      <w:r>
-        <w:rPr>
-          <w:rFonts w:ascii="Calibri" w:eastAsia="Times New Roman" w:hAnsi="Calibri" w:cs="Times New Roman"/>
-          <w:i/>
-          <w:iCs/>
-          <w:noProof/>
-        </w:rPr>
-        <w:t>Nature Publishing Group</w:t>
-      </w:r>
-      <w:r>
-        <w:rPr>
-          <w:rFonts w:ascii="Calibri" w:eastAsia="Times New Roman" w:hAnsi="Calibri" w:cs="Times New Roman"/>
-          <w:noProof/>
-        </w:rPr>
-        <w:t xml:space="preserve"> 1–6. (doi:10.1038/srep18495)</w:t>
+          <w:color w:val="000000" w:themeColor="text1"/>
+        </w:rPr>
+      </w:pPr>
+      <w:r>
+        <w:rPr>
+          <w:color w:val="000000" w:themeColor="text1"/>
+        </w:rPr>
+        <w:fldChar w:fldCharType="end"/>
       </w:r>
     </w:p>
     <w:p>
       <w:pPr>
-        <w:widowControl w:val="0"/>
-        <w:autoSpaceDE w:val="0"/>
-        <w:autoSpaceDN w:val="0"/>
-        <w:adjustRightInd w:val="0"/>
         <w:spacing w:line="480" w:lineRule="auto"/>
-        <w:ind w:left="480" w:hanging="480"/>
-        <w:rPr>
-          <w:color w:val="000000" w:themeColor="text1"/>
-        </w:rPr>
-      </w:pPr>
-      <w:r>
-        <w:rPr>
-          <w:color w:val="000000" w:themeColor="text1"/>
-        </w:rPr>
-        <w:lastRenderedPageBreak/>
-        <w:fldChar w:fldCharType="end"/>
+        <w:ind w:left="720"/>
+        <w:rPr>
+          <w:b/>
+        </w:rPr>
+      </w:pPr>
+      <w:r>
+        <w:rPr>
+          <w:b/>
+        </w:rPr>
+        <w:t>Figure 1</w:t>
+      </w:r>
+      <w:r>
+        <w:rPr>
+          <w:b/>
+        </w:rPr>
+        <w:t>. Reductions in glucose handling are exacerbated when elevated glucocorticoids and obesity are combined</w:t>
+      </w:r>
+      <w:r>
+        <w:rPr>
+          <w:b/>
+        </w:rPr>
+        <w:t xml:space="preserve">. </w:t>
       </w:r>
     </w:p>
     <w:p>
       <w:pPr>
-        <w:spacing w:line="480" w:lineRule="auto"/>
-        <w:ind w:left="720"/>
-        <w:rPr>
-          <w:b/>
-        </w:rPr>
-      </w:pPr>
-      <w:r>
-        <w:rPr>
-          <w:b/>
-        </w:rPr>
-        <w:t>Figure 1</w:t>
-      </w:r>
-      <w:r>
-        <w:rPr>
-          <w:b/>
-        </w:rPr>
-        <w:t>. Reductions in glucose handling are exacerbated when elevated glucocorticoids and obesity are combined</w:t>
-      </w:r>
-      <w:r>
-        <w:rPr>
-          <w:b/>
-        </w:rPr>
-        <w:t xml:space="preserve">. </w:t>
-      </w:r>
-    </w:p>
-    <w:p>
-      <w:pPr>
         <w:pStyle w:val="ListParagraph"/>
         <w:spacing w:line="480" w:lineRule="auto"/>
       </w:pPr>
       <w:r>
+        <w:lastRenderedPageBreak/>
         <w:t>Mouse blood glucose levels during insulin tolerance test (C) and prior to insulin injection (basal; D). Insulin was given via i.p. injection at a concentration of 2.5 U/kg following five weeks of dexamethasone (NCD n=12; HFD n=12) or vehicle (NCD n=12; HFD n=12) treatment and 17 weeks of diet. Mouse glucose infusion rate (GIR; E) and endogenous glucose production (EGP; F) during euglycemic clamp following 3 weeks of dexamethasone (n=14) or vehicle (n=11) treatment and 11 weeks of HFD. For clamp experiments, insulin was infused at 8 mU/kg/min following a prime continuous infusion of 40mU/kg bolus. All mice were fasted for 5-6 hours prior to experiments. Crosses indicate a significant interaction between diet and treatment. Asterisks indicate a statistically significant treatment effect for the pairwise comparison.</w:t>
       </w:r>
     </w:p>
@@ -16536,7 +16468,6 @@
         <w:rPr>
           <w:b/>
         </w:rPr>
-        <w:lastRenderedPageBreak/>
         <w:t>Figure 3. Dexamethasone</w:t>
       </w:r>
       <w:r>
@@ -16570,7 +16501,11 @@
         <w:spacing w:line="480" w:lineRule="auto"/>
       </w:pPr>
       <w:r>
-        <w:t>Weekly total body mass (A) and fat mass (B) measures via EchoMRI in mice over the course of treatment (solid lines represent NCD mice and dashed lines represent HFD mice). Adipose tissue weights in 16 hour fasted mice following euthanasia (C). Mice were euthanized at 28 weeks of age following six weeks of dexamethasone (NCD n=8; HFD n=12) or vehicle (NCD n=8; HFD n=22) treatment and 18 weeks of diet. Food consumption measured weekly over the course of treatment (D). Asterisks indicate a statistically significant treatment effect for the pairwise comparison.</w:t>
+        <w:t xml:space="preserve">Weekly total body mass (A) and fat mass (B) measures via EchoMRI in mice over the course of treatment (solid lines represent NCD mice and dashed lines represent HFD </w:t>
+      </w:r>
+      <w:r>
+        <w:lastRenderedPageBreak/>
+        <w:t>mice). Adipose tissue weights in 16 hour fasted mice following euthanasia (C). Mice were euthanized at 28 weeks of age following six weeks of dexamethasone (NCD n=8; HFD n=12) or vehicle (NCD n=8; HFD n=22) treatment and 18 weeks of diet. Food consumption measured weekly over the course of treatment (D). Asterisks indicate a statistically significant treatment effect for the pairwise comparison.</w:t>
       </w:r>
     </w:p>
     <w:p>
@@ -16698,17 +16633,20 @@
         <w:spacing w:line="480" w:lineRule="auto"/>
       </w:pPr>
       <w:r>
+        <w:t xml:space="preserve">Serum glycerol (A) following 16 hour fast, serum NEFA in obese dexamethasone treated (n=14) or control (n=11) mice following a 5 hour fast, before and after insulin during hyperinsulinemic euglycemic clamp (B), qPCR of </w:t>
+      </w:r>
+      <w:r>
+        <w:rPr>
+          <w:i/>
+        </w:rPr>
+        <w:t>Pnpla2</w:t>
+      </w:r>
+      <w:r>
+        <w:t xml:space="preserve"> transcripts from iWAT (C), and </w:t>
+      </w:r>
+      <w:r>
         <w:lastRenderedPageBreak/>
-        <w:t xml:space="preserve">Serum glycerol (A) following 16 hour fast, serum NEFA in obese dexamethasone treated (n=14) or control (n=11) mice following a 5 hour fast, before and after insulin during hyperinsulinemic euglycemic clamp (B), qPCR of </w:t>
-      </w:r>
-      <w:r>
-        <w:rPr>
-          <w:i/>
-        </w:rPr>
-        <w:t>Pnpla2</w:t>
-      </w:r>
-      <w:r>
-        <w:t xml:space="preserve"> transcripts from iWAT (C), and western blot image (D) and quantification (E) of ATGL protein from iWAT. Mice from A, C, D and E were euthanized at 28 weeks of age following six weeks of dexamethasone (NCD n=8; HFD n=10) or vehicle (NCD n=8; HFD n=10) treatment. Crosses indicate a significant interaction between diet and treatment. Asterisks indicate a statistically significant treatment effect for the pairwise comparison.</w:t>
+        <w:t>western blot image (D) and quantification (E) of ATGL protein from iWAT. Mice from A, C, D and E were euthanized at 28 weeks of age following six weeks of dexamethasone (NCD n=8; HFD n=10) or vehicle (NCD n=8; HFD n=10) treatment. Crosses indicate a significant interaction between diet and treatment. Asterisks indicate a statistically significant treatment effect for the pairwise comparison.</w:t>
       </w:r>
     </w:p>
     <w:p/>
@@ -16739,11 +16677,10 @@
 
 <file path=word/comments.xml><?xml version="1.0" encoding="utf-8"?>
 <w:comments xmlns:wpc="http://schemas.microsoft.com/office/word/2010/wordprocessingCanvas" xmlns:mo="http://schemas.microsoft.com/office/mac/office/2008/main" xmlns:mc="http://schemas.openxmlformats.org/markup-compatibility/2006" xmlns:mv="urn:schemas-microsoft-com:mac:vml" xmlns:o="urn:schemas-microsoft-com:office:office" xmlns:r="http://schemas.openxmlformats.org/officeDocument/2006/relationships" xmlns:m="http://schemas.openxmlformats.org/officeDocument/2006/math" xmlns:v="urn:schemas-microsoft-com:vml" xmlns:wp14="http://schemas.microsoft.com/office/word/2010/wordprocessingDrawing" xmlns:wp="http://schemas.openxmlformats.org/drawingml/2006/wordprocessingDrawing" xmlns:w10="urn:schemas-microsoft-com:office:word" xmlns:w="http://schemas.openxmlformats.org/wordprocessingml/2006/main" xmlns:w14="http://schemas.microsoft.com/office/word/2010/wordml" xmlns:w15="http://schemas.microsoft.com/office/word/2012/wordml" xmlns:wpg="http://schemas.microsoft.com/office/word/2010/wordprocessingGroup" xmlns:wpi="http://schemas.microsoft.com/office/word/2010/wordprocessingInk" xmlns:wne="http://schemas.microsoft.com/office/word/2006/wordml" xmlns:wps="http://schemas.microsoft.com/office/word/2010/wordprocessingShape" mc:Ignorable="w14 w15 wp14">
-  <w:comment w:id="0" w:author="Dave Bridges" w:date="2017-12-22T09:18:00Z" w:initials="DB">
+  <w:comment w:id="0" w:author="Dave Bridges" w:date="2017-12-22T09:25:00Z" w:initials="DB">
     <w:p>
       <w:pPr>
-        <w:pStyle w:val="NormalWeb"/>
-        <w:ind w:left="480" w:hanging="480"/>
+        <w:pStyle w:val="CommentText"/>
       </w:pPr>
       <w:r>
         <w:rPr>
@@ -16752,45 +16689,8 @@
         <w:annotationRef/>
       </w:r>
       <w:r>
-        <w:t xml:space="preserve">Insert </w:t>
-      </w:r>
-      <w:r>
-        <w:t>ref:</w:t>
-      </w:r>
-      <w:r>
-        <w:br/>
-      </w:r>
-      <w:r>
-        <w:br/>
-      </w:r>
-      <w:r>
-        <w:t xml:space="preserve">The GBD 2015 Obesity Collaborators (2017). Health Effects of Overweight and Obesity in 195 Countries over 25 Years. </w:t>
-      </w:r>
-      <w:r>
-        <w:rPr>
-          <w:i/>
-          <w:iCs/>
-        </w:rPr>
-        <w:t>N Engl J Med</w:t>
-      </w:r>
-      <w:r>
-        <w:t xml:space="preserve"> </w:t>
-      </w:r>
-      <w:r>
-        <w:rPr>
-          <w:b/>
-          <w:bCs/>
-        </w:rPr>
-        <w:t>377,</w:t>
-      </w:r>
-      <w:r>
-        <w:t xml:space="preserve"> 13–27.</w:t>
-      </w:r>
-    </w:p>
-    <w:p>
-      <w:pPr>
-        <w:pStyle w:val="CommentText"/>
-      </w:pPr>
+        <w:t>Cat#</w:t>
+      </w:r>
     </w:p>
   </w:comment>
   <w:comment w:id="1" w:author="Dave Bridges" w:date="2017-12-22T09:25:00Z" w:initials="DB">
@@ -16806,54 +16706,6 @@
       </w:r>
       <w:r>
         <w:t>Cat#</w:t>
-      </w:r>
-    </w:p>
-  </w:comment>
-  <w:comment w:id="2" w:author="Dave Bridges" w:date="2017-12-22T09:25:00Z" w:initials="DB">
-    <w:p>
-      <w:pPr>
-        <w:pStyle w:val="CommentText"/>
-      </w:pPr>
-      <w:r>
-        <w:rPr>
-          <w:rStyle w:val="CommentReference"/>
-        </w:rPr>
-        <w:annotationRef/>
-      </w:r>
-      <w:r>
-        <w:t>Cat#</w:t>
-      </w:r>
-    </w:p>
-  </w:comment>
-  <w:comment w:id="3" w:author="Dave Bridges" w:date="2017-12-22T09:25:00Z" w:initials="DB">
-    <w:p>
-      <w:pPr>
-        <w:pStyle w:val="CommentText"/>
-      </w:pPr>
-      <w:r>
-        <w:rPr>
-          <w:rStyle w:val="CommentReference"/>
-        </w:rPr>
-        <w:annotationRef/>
-      </w:r>
-      <w:r>
-        <w:t>Cat#</w:t>
-      </w:r>
-    </w:p>
-  </w:comment>
-  <w:comment w:id="4" w:author="Dave Bridges" w:date="2017-12-22T09:26:00Z" w:initials="DB">
-    <w:p>
-      <w:pPr>
-        <w:pStyle w:val="CommentText"/>
-      </w:pPr>
-      <w:r>
-        <w:rPr>
-          <w:rStyle w:val="CommentReference"/>
-        </w:rPr>
-        <w:annotationRef/>
-      </w:r>
-      <w:r>
-        <w:t>You have two different versions of this same reference</w:t>
       </w:r>
     </w:p>
   </w:comment>
@@ -16862,11 +16714,8 @@
 
 <file path=word/commentsExtended.xml><?xml version="1.0" encoding="utf-8"?>
 <w15:commentsEx xmlns:wpc="http://schemas.microsoft.com/office/word/2010/wordprocessingCanvas" xmlns:mo="http://schemas.microsoft.com/office/mac/office/2008/main" xmlns:mc="http://schemas.openxmlformats.org/markup-compatibility/2006" xmlns:mv="urn:schemas-microsoft-com:mac:vml" xmlns:o="urn:schemas-microsoft-com:office:office" xmlns:r="http://schemas.openxmlformats.org/officeDocument/2006/relationships" xmlns:m="http://schemas.openxmlformats.org/officeDocument/2006/math" xmlns:v="urn:schemas-microsoft-com:vml" xmlns:wp14="http://schemas.microsoft.com/office/word/2010/wordprocessingDrawing" xmlns:wp="http://schemas.openxmlformats.org/drawingml/2006/wordprocessingDrawing" xmlns:w10="urn:schemas-microsoft-com:office:word" xmlns:w="http://schemas.openxmlformats.org/wordprocessingml/2006/main" xmlns:w14="http://schemas.microsoft.com/office/word/2010/wordml" xmlns:w15="http://schemas.microsoft.com/office/word/2012/wordml" xmlns:wpg="http://schemas.microsoft.com/office/word/2010/wordprocessingGroup" xmlns:wpi="http://schemas.microsoft.com/office/word/2010/wordprocessingInk" xmlns:wne="http://schemas.microsoft.com/office/word/2006/wordml" xmlns:wps="http://schemas.microsoft.com/office/word/2010/wordprocessingShape" mc:Ignorable="w14 w15 wp14">
-  <w15:commentEx w15:paraId="5187FC58" w15:done="0"/>
-  <w15:commentEx w15:paraId="598FA829" w15:done="0"/>
   <w15:commentEx w15:paraId="0800B430" w15:done="0"/>
   <w15:commentEx w15:paraId="35826411" w15:done="0"/>
-  <w15:commentEx w15:paraId="6FCF0738" w15:done="0"/>
 </w15:commentsEx>
 </file>
 
@@ -16932,7 +16781,7 @@
         <w:noProof/>
         <w:color w:val="5B9BD5" w:themeColor="accent1"/>
       </w:rPr>
-      <w:t>16</w:t>
+      <w:t>12</w:t>
     </w:r>
     <w:r>
       <w:rPr>
@@ -18625,7 +18474,7 @@
 </file>
 
 <file path=customXml/itemProps1.xml><?xml version="1.0" encoding="utf-8"?>
-<ds:datastoreItem xmlns:ds="http://schemas.openxmlformats.org/officeDocument/2006/customXml" ds:itemID="{560CC5DB-484F-3C42-86B4-743C9373F276}">
+<ds:datastoreItem xmlns:ds="http://schemas.openxmlformats.org/officeDocument/2006/customXml" ds:itemID="{9875D8F9-DB09-C543-BCEB-599DC22D1C62}">
   <ds:schemaRefs>
     <ds:schemaRef ds:uri="http://schemas.openxmlformats.org/officeDocument/2006/bibliography"/>
   </ds:schemaRefs>

</xml_diff>

<commit_message>
removed all comments from document
</commit_message>
<xml_diff>
--- a/manuscript/Obesity-Glucocorticoids/Harvey.docx
+++ b/manuscript/Obesity-Glucocorticoids/Harvey.docx
@@ -3236,104 +3236,69 @@
           <w:rFonts w:cs="Times New Roman"/>
           <w:color w:val="000000" w:themeColor="text1"/>
         </w:rPr>
-        <w:t xml:space="preserve">insulin (Humulin R, </w:t>
-      </w:r>
-      <w:commentRangeStart w:id="0"/>
+        <w:t>insulin (Humulin R, Lilly,)</w:t>
+      </w:r>
+      <w:r>
+        <w:t xml:space="preserve"> </w:t>
+      </w:r>
       <w:r>
         <w:rPr>
           <w:rFonts w:cs="Times New Roman"/>
           <w:color w:val="000000" w:themeColor="text1"/>
         </w:rPr>
-        <w:t>Lilly</w:t>
-      </w:r>
-      <w:commentRangeEnd w:id="0"/>
-      <w:r>
-        <w:rPr>
-          <w:rStyle w:val="CommentReference"/>
-        </w:rPr>
-        <w:commentReference w:id="0"/>
+        <w:t>as described in</w:t>
       </w:r>
       <w:r>
         <w:rPr>
           <w:rFonts w:cs="Times New Roman"/>
           <w:color w:val="000000" w:themeColor="text1"/>
         </w:rPr>
-        <w:t>,)</w:t>
-      </w:r>
-      <w:r>
-        <w:t xml:space="preserve"> </w:t>
+        <w:t xml:space="preserve"> figure legend</w:t>
       </w:r>
       <w:r>
         <w:rPr>
           <w:rFonts w:cs="Times New Roman"/>
           <w:color w:val="000000" w:themeColor="text1"/>
         </w:rPr>
-        <w:t>as described in</w:t>
+        <w:t>s</w:t>
       </w:r>
       <w:r>
         <w:rPr>
           <w:rFonts w:cs="Times New Roman"/>
           <w:color w:val="000000" w:themeColor="text1"/>
         </w:rPr>
-        <w:t xml:space="preserve"> figure legend</w:t>
+        <w:t xml:space="preserve">. Blood </w:t>
       </w:r>
       <w:r>
         <w:rPr>
           <w:rFonts w:cs="Times New Roman"/>
           <w:color w:val="000000" w:themeColor="text1"/>
         </w:rPr>
-        <w:t>s</w:t>
+        <w:t xml:space="preserve">was collected from </w:t>
       </w:r>
       <w:r>
         <w:rPr>
           <w:rFonts w:cs="Times New Roman"/>
           <w:color w:val="000000" w:themeColor="text1"/>
         </w:rPr>
-        <w:t xml:space="preserve">. Blood </w:t>
+        <w:t xml:space="preserve">the </w:t>
       </w:r>
       <w:r>
         <w:rPr>
           <w:rFonts w:cs="Times New Roman"/>
           <w:color w:val="000000" w:themeColor="text1"/>
         </w:rPr>
-        <w:t xml:space="preserve">was collected from </w:t>
+        <w:t xml:space="preserve">tail and </w:t>
       </w:r>
       <w:r>
         <w:rPr>
           <w:rFonts w:cs="Times New Roman"/>
           <w:color w:val="000000" w:themeColor="text1"/>
         </w:rPr>
-        <w:t xml:space="preserve">the </w:t>
-      </w:r>
-      <w:r>
-        <w:rPr>
-          <w:rFonts w:cs="Times New Roman"/>
-          <w:color w:val="000000" w:themeColor="text1"/>
-        </w:rPr>
-        <w:t xml:space="preserve">tail and </w:t>
-      </w:r>
-      <w:r>
-        <w:rPr>
-          <w:rFonts w:cs="Times New Roman"/>
-          <w:color w:val="000000" w:themeColor="text1"/>
-        </w:rPr>
-        <w:t>glucose was determined using a One Touch Ultra Glucometer (</w:t>
-      </w:r>
-      <w:commentRangeStart w:id="1"/>
-      <w:r>
-        <w:rPr>
-          <w:rFonts w:cs="Times New Roman"/>
-          <w:color w:val="000000" w:themeColor="text1"/>
-        </w:rPr>
-        <w:t>Lifescan</w:t>
-      </w:r>
-      <w:commentRangeEnd w:id="1"/>
-      <w:r>
-        <w:rPr>
-          <w:rStyle w:val="CommentReference"/>
-        </w:rPr>
-        <w:commentReference w:id="1"/>
-      </w:r>
+        <w:t>glucose was determined using a One Touch Ultra Glucometer (Lifescan</w:t>
+      </w:r>
+      <w:bookmarkStart w:id="0" w:name="_GoBack"/>
+      <w:bookmarkEnd w:id="0"/>
       <w:r>
         <w:rPr>
           <w:rFonts w:cs="Times New Roman"/>
@@ -10596,8 +10561,6 @@
         </w:rPr>
         <w:t xml:space="preserve"> </w:t>
       </w:r>
-      <w:bookmarkStart w:id="2" w:name="_GoBack"/>
-      <w:bookmarkEnd w:id="2"/>
       <w:r>
         <w:rPr>
           <w:color w:val="000000" w:themeColor="text1"/>
@@ -16663,7 +16626,7 @@
       </w:pPr>
     </w:p>
     <w:sectPr>
-      <w:footerReference w:type="default" r:id="rId10"/>
+      <w:footerReference w:type="default" r:id="rId8"/>
       <w:pgSz w:w="12240" w:h="15840"/>
       <w:pgMar w:top="1440" w:right="1440" w:bottom="1440" w:left="1440" w:header="720" w:footer="720" w:gutter="0"/>
       <w:lnNumType w:countBy="1" w:restart="continuous"/>
@@ -16673,50 +16636,6 @@
     </w:sectPr>
   </w:body>
 </w:document>
-</file>
-
-<file path=word/comments.xml><?xml version="1.0" encoding="utf-8"?>
-<w:comments xmlns:wpc="http://schemas.microsoft.com/office/word/2010/wordprocessingCanvas" xmlns:mo="http://schemas.microsoft.com/office/mac/office/2008/main" xmlns:mc="http://schemas.openxmlformats.org/markup-compatibility/2006" xmlns:mv="urn:schemas-microsoft-com:mac:vml" xmlns:o="urn:schemas-microsoft-com:office:office" xmlns:r="http://schemas.openxmlformats.org/officeDocument/2006/relationships" xmlns:m="http://schemas.openxmlformats.org/officeDocument/2006/math" xmlns:v="urn:schemas-microsoft-com:vml" xmlns:wp14="http://schemas.microsoft.com/office/word/2010/wordprocessingDrawing" xmlns:wp="http://schemas.openxmlformats.org/drawingml/2006/wordprocessingDrawing" xmlns:w10="urn:schemas-microsoft-com:office:word" xmlns:w="http://schemas.openxmlformats.org/wordprocessingml/2006/main" xmlns:w14="http://schemas.microsoft.com/office/word/2010/wordml" xmlns:w15="http://schemas.microsoft.com/office/word/2012/wordml" xmlns:wpg="http://schemas.microsoft.com/office/word/2010/wordprocessingGroup" xmlns:wpi="http://schemas.microsoft.com/office/word/2010/wordprocessingInk" xmlns:wne="http://schemas.microsoft.com/office/word/2006/wordml" xmlns:wps="http://schemas.microsoft.com/office/word/2010/wordprocessingShape" mc:Ignorable="w14 w15 wp14">
-  <w:comment w:id="0" w:author="Dave Bridges" w:date="2017-12-22T09:25:00Z" w:initials="DB">
-    <w:p>
-      <w:pPr>
-        <w:pStyle w:val="CommentText"/>
-      </w:pPr>
-      <w:r>
-        <w:rPr>
-          <w:rStyle w:val="CommentReference"/>
-        </w:rPr>
-        <w:annotationRef/>
-      </w:r>
-      <w:r>
-        <w:t>Cat#</w:t>
-      </w:r>
-    </w:p>
-  </w:comment>
-  <w:comment w:id="1" w:author="Dave Bridges" w:date="2017-12-22T09:25:00Z" w:initials="DB">
-    <w:p>
-      <w:pPr>
-        <w:pStyle w:val="CommentText"/>
-      </w:pPr>
-      <w:r>
-        <w:rPr>
-          <w:rStyle w:val="CommentReference"/>
-        </w:rPr>
-        <w:annotationRef/>
-      </w:r>
-      <w:r>
-        <w:t>Cat#</w:t>
-      </w:r>
-    </w:p>
-  </w:comment>
-</w:comments>
-</file>
-
-<file path=word/commentsExtended.xml><?xml version="1.0" encoding="utf-8"?>
-<w15:commentsEx xmlns:wpc="http://schemas.microsoft.com/office/word/2010/wordprocessingCanvas" xmlns:mo="http://schemas.microsoft.com/office/mac/office/2008/main" xmlns:mc="http://schemas.openxmlformats.org/markup-compatibility/2006" xmlns:mv="urn:schemas-microsoft-com:mac:vml" xmlns:o="urn:schemas-microsoft-com:office:office" xmlns:r="http://schemas.openxmlformats.org/officeDocument/2006/relationships" xmlns:m="http://schemas.openxmlformats.org/officeDocument/2006/math" xmlns:v="urn:schemas-microsoft-com:vml" xmlns:wp14="http://schemas.microsoft.com/office/word/2010/wordprocessingDrawing" xmlns:wp="http://schemas.openxmlformats.org/drawingml/2006/wordprocessingDrawing" xmlns:w10="urn:schemas-microsoft-com:office:word" xmlns:w="http://schemas.openxmlformats.org/wordprocessingml/2006/main" xmlns:w14="http://schemas.microsoft.com/office/word/2010/wordml" xmlns:w15="http://schemas.microsoft.com/office/word/2012/wordml" xmlns:wpg="http://schemas.microsoft.com/office/word/2010/wordprocessingGroup" xmlns:wpi="http://schemas.microsoft.com/office/word/2010/wordprocessingInk" xmlns:wne="http://schemas.microsoft.com/office/word/2006/wordml" xmlns:wps="http://schemas.microsoft.com/office/word/2010/wordprocessingShape" mc:Ignorable="w14 w15 wp14">
-  <w15:commentEx w15:paraId="0800B430" w15:done="0"/>
-  <w15:commentEx w15:paraId="35826411" w15:done="0"/>
-</w15:commentsEx>
 </file>
 
 <file path=word/endnotes.xml><?xml version="1.0" encoding="utf-8"?>
@@ -16781,7 +16700,7 @@
         <w:noProof/>
         <w:color w:val="5B9BD5" w:themeColor="accent1"/>
       </w:rPr>
-      <w:t>12</w:t>
+      <w:t>4</w:t>
     </w:r>
     <w:r>
       <w:rPr>
@@ -17494,14 +17413,6 @@
     <w:abstractNumId w:val="3"/>
   </w:num>
 </w:numbering>
-</file>
-
-<file path=word/people.xml><?xml version="1.0" encoding="utf-8"?>
-<w15:people xmlns:wpc="http://schemas.microsoft.com/office/word/2010/wordprocessingCanvas" xmlns:mo="http://schemas.microsoft.com/office/mac/office/2008/main" xmlns:mc="http://schemas.openxmlformats.org/markup-compatibility/2006" xmlns:mv="urn:schemas-microsoft-com:mac:vml" xmlns:o="urn:schemas-microsoft-com:office:office" xmlns:r="http://schemas.openxmlformats.org/officeDocument/2006/relationships" xmlns:m="http://schemas.openxmlformats.org/officeDocument/2006/math" xmlns:v="urn:schemas-microsoft-com:vml" xmlns:wp14="http://schemas.microsoft.com/office/word/2010/wordprocessingDrawing" xmlns:wp="http://schemas.openxmlformats.org/drawingml/2006/wordprocessingDrawing" xmlns:w10="urn:schemas-microsoft-com:office:word" xmlns:w="http://schemas.openxmlformats.org/wordprocessingml/2006/main" xmlns:w14="http://schemas.microsoft.com/office/word/2010/wordml" xmlns:w15="http://schemas.microsoft.com/office/word/2012/wordml" xmlns:wpg="http://schemas.microsoft.com/office/word/2010/wordprocessingGroup" xmlns:wpi="http://schemas.microsoft.com/office/word/2010/wordprocessingInk" xmlns:wne="http://schemas.microsoft.com/office/word/2006/wordml" xmlns:wps="http://schemas.microsoft.com/office/word/2010/wordprocessingShape" mc:Ignorable="w14 w15 wp14">
-  <w15:person w15:author="Dave Bridges">
-    <w15:presenceInfo w15:providerId="Windows Live" w15:userId="4bc1184c43c78bbd"/>
-  </w15:person>
-</w15:people>
 </file>
 
 <file path=word/styles.xml><?xml version="1.0" encoding="utf-8"?>
@@ -18474,7 +18385,7 @@
 </file>
 
 <file path=customXml/itemProps1.xml><?xml version="1.0" encoding="utf-8"?>
-<ds:datastoreItem xmlns:ds="http://schemas.openxmlformats.org/officeDocument/2006/customXml" ds:itemID="{9875D8F9-DB09-C543-BCEB-599DC22D1C62}">
+<ds:datastoreItem xmlns:ds="http://schemas.openxmlformats.org/officeDocument/2006/customXml" ds:itemID="{5595D0F9-FCD0-7C43-A375-DC95D88711C9}">
   <ds:schemaRefs>
     <ds:schemaRef ds:uri="http://schemas.openxmlformats.org/officeDocument/2006/bibliography"/>
   </ds:schemaRefs>

</xml_diff>

<commit_message>
added to the intro
</commit_message>
<xml_diff>
--- a/manuscript/Obesity-Glucocorticoids/Harvey.docx
+++ b/manuscript/Obesity-Glucocorticoids/Harvey.docx
@@ -764,8 +764,103 @@
           <w:color w:val="000000" w:themeColor="text1"/>
         </w:rPr>
       </w:pPr>
-      <w:r>
-        <w:t xml:space="preserve">Cushing’s syndrome manifests in response to chronically elevated levels of glucocorticoids and is often associated with changes in adipose mass and distribution, </w:t>
+      <w:ins w:id="0" w:author="Microsoft Office User" w:date="2018-02-07T13:11:00Z">
+        <w:r>
+          <w:t xml:space="preserve">Glucocorticoids are a class of steroid hormones that are important for proper </w:t>
+        </w:r>
+      </w:ins>
+      <w:ins w:id="1" w:author="Microsoft Office User" w:date="2018-02-07T13:12:00Z">
+        <w:r>
+          <w:t>glucose homeostasis during stress or fasting, but can lead to symp</w:t>
+        </w:r>
+        <w:r>
+          <w:t xml:space="preserve">toms similar to those seen in metabolic </w:t>
+        </w:r>
+      </w:ins>
+      <w:ins w:id="2" w:author="Microsoft Office User" w:date="2018-02-07T13:19:00Z">
+        <w:r>
+          <w:t>syndrome</w:t>
+        </w:r>
+      </w:ins>
+      <w:ins w:id="3" w:author="Microsoft Office User" w:date="2018-02-07T13:41:00Z">
+        <w:r>
+          <w:t xml:space="preserve"> </w:t>
+        </w:r>
+        <w:r>
+          <w:t>if elevated</w:t>
+        </w:r>
+      </w:ins>
+      <w:ins w:id="4" w:author="Microsoft Office User" w:date="2018-02-07T13:42:00Z">
+        <w:r>
+          <w:t xml:space="preserve"> for prolonged durations</w:t>
+        </w:r>
+      </w:ins>
+      <w:ins w:id="5" w:author="Microsoft Office User" w:date="2018-02-07T13:12:00Z">
+        <w:r>
+          <w:t>.</w:t>
+        </w:r>
+      </w:ins>
+      <w:ins w:id="6" w:author="Microsoft Office User" w:date="2018-02-07T13:19:00Z">
+        <w:r>
+          <w:t xml:space="preserve"> </w:t>
+        </w:r>
+      </w:ins>
+      <w:r>
+        <w:t>Cushing’s syndrome</w:t>
+      </w:r>
+      <w:ins w:id="7" w:author="Microsoft Office User" w:date="2018-02-07T13:45:00Z">
+        <w:r>
+          <w:t xml:space="preserve"> encompasses a </w:t>
+        </w:r>
+      </w:ins>
+      <w:ins w:id="8" w:author="Microsoft Office User" w:date="2018-02-07T13:47:00Z">
+        <w:r>
+          <w:t>variety</w:t>
+        </w:r>
+      </w:ins>
+      <w:ins w:id="9" w:author="Microsoft Office User" w:date="2018-02-07T13:45:00Z">
+        <w:r>
+          <w:t xml:space="preserve"> of </w:t>
+        </w:r>
+      </w:ins>
+      <w:ins w:id="10" w:author="Microsoft Office User" w:date="2018-02-07T13:47:00Z">
+        <w:r>
+          <w:t xml:space="preserve">conditions which </w:t>
+        </w:r>
+      </w:ins>
+      <w:del w:id="11" w:author="Microsoft Office User" w:date="2018-02-07T13:47:00Z">
+        <w:r>
+          <w:delText xml:space="preserve"> </w:delText>
+        </w:r>
+      </w:del>
+      <w:r>
+        <w:t>manifest</w:t>
+      </w:r>
+      <w:del w:id="12" w:author="Microsoft Office User" w:date="2018-02-07T13:47:00Z">
+        <w:r>
+          <w:delText>s</w:delText>
+        </w:r>
+      </w:del>
+      <w:r>
+        <w:t xml:space="preserve"> in response to chronically elevated levels of glucocorticoids</w:t>
+      </w:r>
+      <w:ins w:id="13" w:author="Microsoft Office User" w:date="2018-02-07T13:49:00Z">
+        <w:r>
+          <w:t>, including exogenous corticosteroid treatment</w:t>
+        </w:r>
+      </w:ins>
+      <w:ins w:id="14" w:author="Microsoft Office User" w:date="2018-02-07T13:52:00Z">
+        <w:r>
+          <w:t xml:space="preserve"> as well as endogenous overproduction of cortisol</w:t>
+        </w:r>
+      </w:ins>
+      <w:ins w:id="15" w:author="Microsoft Office User" w:date="2018-02-07T13:49:00Z">
+        <w:r>
+          <w:t>,</w:t>
+        </w:r>
+      </w:ins>
+      <w:r>
+        <w:t xml:space="preserve"> and is often associated with changes in adipose mass and distribution, </w:t>
       </w:r>
       <w:r>
         <w:t xml:space="preserve">non-alcoholic </w:t>
@@ -806,17 +901,61 @@
       <w:r>
         <w:t xml:space="preserve">. </w:t>
       </w:r>
-      <w:r>
-        <w:t>While</w:t>
-      </w:r>
-      <w:r>
-        <w:t xml:space="preserve"> Cushing’s </w:t>
-      </w:r>
-      <w:r>
-        <w:t xml:space="preserve">disease </w:t>
-      </w:r>
-      <w:r>
-        <w:t>is rare, it is estimated that at any given time 1-3% of the US, UK and Danish populations are prescribed exogenous corticosteroids, which may increase their risk for developing the metabolic complications</w:t>
+      <w:del w:id="16" w:author="Microsoft Office User" w:date="2018-02-07T13:23:00Z">
+        <w:r>
+          <w:delText>While</w:delText>
+        </w:r>
+        <w:r>
+          <w:delText xml:space="preserve"> </w:delText>
+        </w:r>
+      </w:del>
+      <w:del w:id="17" w:author="Microsoft Office User" w:date="2018-02-07T13:50:00Z">
+        <w:r>
+          <w:delText xml:space="preserve">Cushing’s </w:delText>
+        </w:r>
+        <w:r>
+          <w:delText>disease</w:delText>
+        </w:r>
+      </w:del>
+      <w:ins w:id="18" w:author="Microsoft Office User" w:date="2018-02-07T13:21:00Z">
+        <w:r>
+          <w:t xml:space="preserve"> While endogenous </w:t>
+        </w:r>
+      </w:ins>
+      <w:ins w:id="19" w:author="Microsoft Office User" w:date="2018-02-07T13:52:00Z">
+        <w:r>
+          <w:t>forms of Cushing’s syndrome</w:t>
+        </w:r>
+      </w:ins>
+      <w:ins w:id="20" w:author="Microsoft Office User" w:date="2018-02-07T13:48:00Z">
+        <w:r>
+          <w:t xml:space="preserve"> are</w:t>
+        </w:r>
+        <w:bookmarkStart w:id="21" w:name="_GoBack"/>
+        <w:bookmarkEnd w:id="21"/>
+        <w:r>
+          <w:t xml:space="preserve"> rare,</w:t>
+        </w:r>
+      </w:ins>
+      <w:del w:id="22" w:author="Microsoft Office User" w:date="2018-02-07T13:48:00Z">
+        <w:r>
+          <w:delText xml:space="preserve"> </w:delText>
+        </w:r>
+        <w:r>
+          <w:delText>is rar</w:delText>
+        </w:r>
+      </w:del>
+      <w:del w:id="23" w:author="Microsoft Office User" w:date="2018-02-07T13:22:00Z">
+        <w:r>
+          <w:delText>e,</w:delText>
+        </w:r>
+      </w:del>
+      <w:r>
+        <w:t xml:space="preserve"> it is estimated that at any given time 1-3% </w:t>
+      </w:r>
+      <w:r>
+        <w:lastRenderedPageBreak/>
+        <w:t>of the US, UK and Danish populations are prescribed exogenous corticosteroids, which may increase their risk for developing the metabolic complications</w:t>
       </w:r>
       <w:r>
         <w:t xml:space="preserve"> </w:t>
@@ -878,7 +1017,6 @@
         <w:rPr>
           <w:color w:val="000000" w:themeColor="text1"/>
         </w:rPr>
-        <w:lastRenderedPageBreak/>
         <w:t xml:space="preserve">Similarly, </w:t>
       </w:r>
       <w:r>
@@ -1557,7 +1695,14 @@
         <w:rPr>
           <w:color w:val="000000" w:themeColor="text1"/>
         </w:rPr>
-        <w:t xml:space="preserve"> mice have reduced fat mass compared to all other groups, yet have hyperglycemia and severe insulin resistance</w:t>
+        <w:t xml:space="preserve"> mice have reduced fat mass compared to all </w:t>
+      </w:r>
+      <w:r>
+        <w:rPr>
+          <w:color w:val="000000" w:themeColor="text1"/>
+        </w:rPr>
+        <w:lastRenderedPageBreak/>
+        <w:t>other groups, yet have hyperglycemia and severe insulin resistance</w:t>
       </w:r>
       <w:r>
         <w:rPr>
@@ -1657,7 +1802,6 @@
           <w:b/>
           <w:color w:val="000000" w:themeColor="text1"/>
         </w:rPr>
-        <w:lastRenderedPageBreak/>
         <w:t xml:space="preserve">Animal Procedures: </w:t>
       </w:r>
       <w:r>
@@ -2658,7 +2802,16 @@
           <w:color w:val="000000" w:themeColor="text1"/>
           <w:shd w:val="clear" w:color="auto" w:fill="FFFFFF"/>
         </w:rPr>
-        <w:t xml:space="preserve"> (data not shown)</w:t>
+        <w:t xml:space="preserve"> (data not </w:t>
+      </w:r>
+      <w:r>
+        <w:rPr>
+          <w:rFonts w:eastAsia="Times New Roman" w:cs="Times New Roman"/>
+          <w:color w:val="000000" w:themeColor="text1"/>
+          <w:shd w:val="clear" w:color="auto" w:fill="FFFFFF"/>
+        </w:rPr>
+        <w:lastRenderedPageBreak/>
+        <w:t>shown)</w:t>
       </w:r>
       <w:r>
         <w:rPr>
@@ -2738,16 +2891,7 @@
           <w:color w:val="000000" w:themeColor="text1"/>
           <w:shd w:val="clear" w:color="auto" w:fill="FFFFFF"/>
         </w:rPr>
-        <w:t xml:space="preserve">At the </w:t>
-      </w:r>
-      <w:r>
-        <w:rPr>
-          <w:rFonts w:eastAsia="Times New Roman" w:cs="Times New Roman"/>
-          <w:color w:val="000000" w:themeColor="text1"/>
-          <w:shd w:val="clear" w:color="auto" w:fill="FFFFFF"/>
-        </w:rPr>
-        <w:lastRenderedPageBreak/>
-        <w:t>end of treatment, mice were fasted for 16 h</w:t>
+        <w:t>At the end of treatment, mice were fasted for 16 h</w:t>
       </w:r>
       <w:r>
         <w:rPr>
@@ -2757,8 +2901,6 @@
         </w:rPr>
         <w:t xml:space="preserve"> beginning a 17:00 h</w:t>
       </w:r>
-      <w:bookmarkStart w:id="0" w:name="_GoBack"/>
-      <w:bookmarkEnd w:id="0"/>
       <w:r>
         <w:rPr>
           <w:rFonts w:eastAsia="Times New Roman" w:cs="Times New Roman"/>
@@ -3195,13 +3337,27 @@
           <w:rFonts w:cs="Times New Roman"/>
           <w:color w:val="000000" w:themeColor="text1"/>
         </w:rPr>
-        <w:t>ollowing a six hour fast</w:t>
+        <w:t>ollowing a six-</w:t>
       </w:r>
       <w:r>
         <w:rPr>
           <w:rFonts w:cs="Times New Roman"/>
           <w:color w:val="000000" w:themeColor="text1"/>
         </w:rPr>
+        <w:t>hour fast</w:t>
+      </w:r>
+      <w:r>
+        <w:rPr>
+          <w:rFonts w:cs="Times New Roman"/>
+          <w:color w:val="000000" w:themeColor="text1"/>
+        </w:rPr>
+        <w:t xml:space="preserve"> beginning at 0800 h</w:t>
+      </w:r>
+      <w:r>
+        <w:rPr>
+          <w:rFonts w:cs="Times New Roman"/>
+          <w:color w:val="000000" w:themeColor="text1"/>
+        </w:rPr>
         <w:t>,</w:t>
       </w:r>
       <w:r>
@@ -3513,7 +3669,7 @@
           <w:color w:val="000000" w:themeColor="text1"/>
           <w:szCs w:val="22"/>
         </w:rPr>
-        <w:t xml:space="preserve"> respectively.  The free ends of catheters were tunneled subcutaneously and exteriorized at the back of the neck via a stainless-steel tubing connector (coated with medical silicon</w:t>
+        <w:t xml:space="preserve"> </w:t>
       </w:r>
       <w:r>
         <w:rPr>
@@ -3521,6 +3677,15 @@
           <w:color w:val="000000" w:themeColor="text1"/>
           <w:szCs w:val="22"/>
         </w:rPr>
+        <w:lastRenderedPageBreak/>
+        <w:t>respectively.  The free ends of catheters were tunneled subcutaneously and exteriorized at the back of the neck via a stainless-steel tubing connector (coated with medical silicon</w:t>
+      </w:r>
+      <w:r>
+        <w:rPr>
+          <w:rFonts w:ascii="Calibri" w:hAnsi="Calibri" w:cs="Arial"/>
+          <w:color w:val="000000" w:themeColor="text1"/>
+          <w:szCs w:val="22"/>
+        </w:rPr>
         <w:t>e</w:t>
       </w:r>
       <w:r>
@@ -3561,433 +3726,432 @@
           <w:color w:val="000000" w:themeColor="text1"/>
           <w:szCs w:val="22"/>
         </w:rPr>
-        <w:t xml:space="preserve">regain to or above 90% </w:t>
+        <w:t>regain to or above 90% of their pre-surgery levels were used for the study.</w:t>
       </w:r>
       <w:r>
         <w:rPr>
           <w:rFonts w:ascii="Calibri" w:hAnsi="Calibri" w:cs="Arial"/>
           <w:color w:val="000000" w:themeColor="text1"/>
-          <w:szCs w:val="22"/>
+        </w:rPr>
+        <w:t xml:space="preserve"> </w:t>
+      </w:r>
+      <w:r>
+        <w:rPr>
+          <w:rFonts w:ascii="Calibri" w:hAnsi="Calibri" w:cs="Arial"/>
+          <w:color w:val="000000" w:themeColor="text1"/>
+        </w:rPr>
+        <w:t>E</w:t>
+      </w:r>
+      <w:r>
+        <w:rPr>
+          <w:rFonts w:ascii="Calibri" w:hAnsi="Calibri" w:cs="Arial"/>
+          <w:color w:val="000000" w:themeColor="text1"/>
+        </w:rPr>
+        <w:t>xperiments were carried out in conscious and unrestrained animals using techniques described previously</w:t>
+      </w:r>
+      <w:r>
+        <w:rPr>
+          <w:rFonts w:ascii="Calibri" w:hAnsi="Calibri" w:cs="Arial"/>
+          <w:color w:val="000000" w:themeColor="text1"/>
+        </w:rPr>
+        <w:t xml:space="preserve"> </w:t>
+      </w:r>
+      <w:r>
+        <w:rPr>
+          <w:rFonts w:ascii="Calibri" w:hAnsi="Calibri" w:cs="Arial"/>
+          <w:color w:val="000000" w:themeColor="text1"/>
+        </w:rPr>
+        <w:fldChar w:fldCharType="begin" w:fldLock="1"/>
+      </w:r>
+      <w:r>
+        <w:rPr>
+          <w:rFonts w:ascii="Calibri" w:hAnsi="Calibri" w:cs="Arial"/>
+          <w:color w:val="000000" w:themeColor="text1"/>
+        </w:rPr>
+        <w:instrText>ADDIN CSL_CITATION { "citationItems" : [ { "id" : "ITEM-1", "itemData" : { "author" : [ { "dropping-particle" : "", "family" : "McGuinness", "given" : "Owen P.", "non-dropping-particle" : "", "parse-names" : false, "suffix" : "" }, { "dropping-particle" : "", "family" : "Ayala", "given" : "Julio E.", "non-dropping-particle" : "", "parse-names" : false, "suffix" : "" }, { "dropping-particle" : "", "family" : "Laughlin", "given" : "Maren R.", "non-dropping-particle" : "", "parse-names" : false, "suffix" : "" }, { "dropping-particle" : "", "family" : "Wasserman", "given" : "David H.", "non-dropping-particle" : "", "parse-names" : false, "suffix" : "" } ], "container-title" : "American Journal of Physiology - Endocrinology and Metabolism", "id" : "ITEM-1", "issue" : "4", "issued" : { "date-parts" : [ [ "2009" ] ] }, "title" : "NIH experiment in centralized mouse phenotyping: the Vanderbilt experience and recommendations for evaluating glucose homeostasis in the mouse", "type" : "article-journal", "volume" : "297" }, "uris" : [ "http://www.mendeley.com/documents/?uuid=ac5bd77f-6bd1-36ef-803e-5329284e3166" ] }, { "id" : "ITEM-2", "itemData" : { "author" : [ { "dropping-particle" : "", "family" : "Ayala", "given" : "Julio E", "non-dropping-particle" : "", "parse-names" : false, "suffix" : "" }, { "dropping-particle" : "", "family" : "Bracy", "given" : "Deanna P", "non-dropping-particle" : "", "parse-names" : false, "suffix" : "" }, { "dropping-particle" : "", "family" : "Mcguinness", "given" : "Owen P", "non-dropping-particle" : "", "parse-names" : false, "suffix" : "" }, { "dropping-particle" : "", "family" : "Wasserman", "given" : "David H", "non-dropping-particle" : "", "parse-names" : false, "suffix" : "" } ], "id" : "ITEM-2", "issue" : "October 2005", "issued" : { "date-parts" : [ [ "2006" ] ] }, "title" : "Considerations in the Design of Hyperinsulinemic- Euglycemic Clamps in the Conscious Mouse", "type" : "article-journal" }, "uris" : [ "http://www.mendeley.com/documents/?uuid=52fb0a1c-82a2-4e21-970a-45229a7a3c43", "http://www.mendeley.com/documents/?uuid=e5c7bed5-9cce-47ce-ac54-c3f59700e136" ] }, { "id" : "ITEM-3", "itemData" : { "author" : [ { "dropping-particle" : "", "family" : "Halseth", "given" : "A M Y E", "non-dropping-particle" : "", "parse-names" : false, "suffix" : "" }, { "dropping-particle" : "", "family" : "Bracy", "given" : "Deanna P", "non-dropping-particle" : "", "parse-names" : false, "suffix" : "" }, { "dropping-particle" : "", "family" : "Wasserman", "given" : "David H", "non-dropping-particle" : "", "parse-names" : false, "suffix" : "" }, { "dropping-particle" : "", "family" : "Amy", "given" : "E", "non-dropping-particle" : "", "parse-names" : false, "suffix" : "" }, { "dropping-particle" : "", "family" : "Bracy", "given" : "Deanna P", "non-dropping-particle" : "", "parse-names" : false, "suffix" : "" }, { "dropping-particle" : "", "family" : "David", "given" : "H", "non-dropping-particle" : "", "parse-names" : false, "suffix" : "" } ], "id" : "ITEM-3", "issued" : { "date-parts" : [ [ "1999" ] ] }, "title" : "Overexpression of hexokinase II increases insulin- and exercise-stimulated muscle glucose uptake in vivo", "type" : "article-journal" }, "uris" : [ "http://www.mendeley.com/documents/?uuid=bef8145d-9b99-40e6-829b-0d7ca5826d80", "http://www.mendeley.com/documents/?uuid=3a2a722c-d7e8-4146-ae3c-e8d00ff1b34b" ] } ], "mendeley" : { "formattedCitation" : "(24\u201326)", "plainTextFormattedCitation" : "(24\u201326)", "previouslyFormattedCitation" : "(Halseth &lt;i&gt;et al.&lt;/i&gt; 1999; Ayala &lt;i&gt;et al.&lt;/i&gt; 2006; McGuinness &lt;i&gt;et al.&lt;/i&gt; 2009)" }, "properties" : {  }, "schema" : "https://github.com/citation-style-language/schema/raw/master/csl-citation.json" }</w:instrText>
+      </w:r>
+      <w:r>
+        <w:rPr>
+          <w:rFonts w:ascii="Calibri" w:hAnsi="Calibri" w:cs="Arial"/>
+          <w:color w:val="000000" w:themeColor="text1"/>
+        </w:rPr>
+        <w:fldChar w:fldCharType="separate"/>
+      </w:r>
+      <w:r>
+        <w:rPr>
+          <w:rFonts w:ascii="Calibri" w:hAnsi="Calibri" w:cs="Arial"/>
+          <w:noProof/>
+          <w:color w:val="000000" w:themeColor="text1"/>
+        </w:rPr>
+        <w:t>(24–26)</w:t>
+      </w:r>
+      <w:r>
+        <w:rPr>
+          <w:rFonts w:ascii="Calibri" w:hAnsi="Calibri" w:cs="Arial"/>
+          <w:color w:val="000000" w:themeColor="text1"/>
+        </w:rPr>
+        <w:fldChar w:fldCharType="end"/>
+      </w:r>
+      <w:r>
+        <w:rPr>
+          <w:rFonts w:ascii="Calibri" w:hAnsi="Calibri" w:cs="Arial"/>
+          <w:color w:val="000000" w:themeColor="text1"/>
+        </w:rPr>
+        <w:t>. Briefly, the primed (1.0 </w:t>
+      </w:r>
+      <w:r>
+        <w:rPr>
+          <w:rFonts w:ascii="Symbol" w:hAnsi="Symbol" w:cs="Arial"/>
+          <w:color w:val="000000" w:themeColor="text1"/>
+        </w:rPr>
+        <w:t></w:t>
+      </w:r>
+      <w:r>
+        <w:rPr>
+          <w:rFonts w:ascii="Calibri" w:hAnsi="Calibri" w:cs="Arial"/>
+          <w:color w:val="000000" w:themeColor="text1"/>
+        </w:rPr>
+        <w:t>Ci)-continuous infusion (0.05 </w:t>
+      </w:r>
+      <w:r>
+        <w:rPr>
+          <w:rFonts w:ascii="Symbol" w:hAnsi="Symbol" w:cs="Arial"/>
+          <w:color w:val="000000" w:themeColor="text1"/>
+        </w:rPr>
+        <w:t></w:t>
+      </w:r>
+      <w:r>
+        <w:rPr>
+          <w:rFonts w:ascii="Calibri" w:hAnsi="Calibri" w:cs="Arial"/>
+          <w:color w:val="000000" w:themeColor="text1"/>
+        </w:rPr>
+        <w:t>Ci/min and increased to 0.1 µCi/min at t = 0) of [3-</w:t>
+      </w:r>
+      <w:r>
+        <w:rPr>
+          <w:rFonts w:ascii="Calibri" w:hAnsi="Calibri" w:cs="Arial"/>
+          <w:color w:val="000000" w:themeColor="text1"/>
+          <w:vertAlign w:val="superscript"/>
+        </w:rPr>
+        <w:t>3</w:t>
+      </w:r>
+      <w:r>
+        <w:rPr>
+          <w:rFonts w:ascii="Calibri" w:hAnsi="Calibri" w:cs="Arial"/>
+          <w:color w:val="000000" w:themeColor="text1"/>
+        </w:rPr>
+        <w:t xml:space="preserve">H] glucose (50 µCi/ml in saline) was started at t = -120min. After </w:t>
+      </w:r>
+      <w:r>
+        <w:rPr>
+          <w:rFonts w:ascii="Calibri" w:hAnsi="Calibri" w:cs="Arial"/>
+          <w:color w:val="000000" w:themeColor="text1"/>
+        </w:rPr>
+        <w:t>a</w:t>
+      </w:r>
+      <w:r>
+        <w:rPr>
+          <w:rFonts w:ascii="Calibri" w:hAnsi="Calibri" w:cs="Arial"/>
+          <w:color w:val="000000" w:themeColor="text1"/>
+        </w:rPr>
+        <w:t xml:space="preserve"> </w:t>
+      </w:r>
+      <w:r>
+        <w:rPr>
+          <w:rFonts w:ascii="Calibri" w:hAnsi="Calibri" w:cs="Arial"/>
+          <w:color w:val="000000" w:themeColor="text1"/>
+        </w:rPr>
+        <w:t>five</w:t>
+      </w:r>
+      <w:r>
+        <w:rPr>
+          <w:rFonts w:ascii="Calibri" w:hAnsi="Calibri" w:cs="Arial"/>
+          <w:color w:val="000000" w:themeColor="text1"/>
+        </w:rPr>
+        <w:t>-</w:t>
+      </w:r>
+      <w:r>
+        <w:rPr>
+          <w:rFonts w:ascii="Calibri" w:hAnsi="Calibri" w:cs="Arial"/>
+          <w:color w:val="000000" w:themeColor="text1"/>
+        </w:rPr>
+        <w:t xml:space="preserve">hour fast, the insulin clamp was </w:t>
+      </w:r>
+      <w:r>
+        <w:rPr>
+          <w:rFonts w:ascii="Calibri" w:hAnsi="Calibri" w:cs="Arial"/>
+          <w:color w:val="000000" w:themeColor="text1"/>
+        </w:rPr>
+        <w:t>initiated</w:t>
+      </w:r>
+      <w:r>
+        <w:rPr>
+          <w:rFonts w:ascii="Calibri" w:hAnsi="Calibri" w:cs="Arial"/>
+          <w:color w:val="000000" w:themeColor="text1"/>
+        </w:rPr>
+        <w:t xml:space="preserve"> at t = 0</w:t>
+      </w:r>
+      <w:r>
+        <w:rPr>
+          <w:rFonts w:ascii="Calibri" w:hAnsi="Calibri" w:cs="Arial"/>
+          <w:color w:val="000000" w:themeColor="text1"/>
+        </w:rPr>
+        <w:t>,</w:t>
+      </w:r>
+      <w:r>
+        <w:rPr>
+          <w:rFonts w:ascii="Calibri" w:hAnsi="Calibri" w:cs="Arial"/>
+          <w:color w:val="000000" w:themeColor="text1"/>
+        </w:rPr>
+        <w:t xml:space="preserve"> with a prime-continuous infusion (</w:t>
+      </w:r>
+      <w:r>
+        <w:rPr>
+          <w:rFonts w:ascii="Calibri" w:hAnsi="Calibri" w:cs="Arial"/>
+          <w:color w:val="000000" w:themeColor="text1"/>
+        </w:rPr>
+        <w:t>40</w:t>
+      </w:r>
+      <w:r>
+        <w:rPr>
+          <w:rFonts w:ascii="Calibri" w:hAnsi="Calibri" w:cs="Arial"/>
+          <w:color w:val="000000" w:themeColor="text1"/>
+        </w:rPr>
+        <w:t xml:space="preserve"> mU/kg bolus, followed by </w:t>
+      </w:r>
+      <w:r>
+        <w:rPr>
+          <w:rFonts w:ascii="Calibri" w:hAnsi="Calibri" w:cs="Arial"/>
+          <w:color w:val="000000" w:themeColor="text1"/>
+        </w:rPr>
+        <w:t>8.0</w:t>
+      </w:r>
+      <w:r>
+        <w:rPr>
+          <w:rFonts w:ascii="Calibri" w:hAnsi="Calibri" w:cs="Arial"/>
+          <w:color w:val="000000" w:themeColor="text1"/>
+        </w:rPr>
+        <w:t xml:space="preserve"> mU/kg/min) of human insulin (Novo Nordisk). Euglycemia (120~130 mg/dL) was maintained during the clamp by measuring blood glucose every 10 min and infusing 50% glucose at variable rates</w:t>
+      </w:r>
+      <w:r>
+        <w:rPr>
+          <w:rFonts w:ascii="Calibri" w:hAnsi="Calibri" w:cs="Arial"/>
+          <w:color w:val="000000" w:themeColor="text1"/>
+        </w:rPr>
+        <w:t>,</w:t>
+      </w:r>
+      <w:r>
+        <w:rPr>
+          <w:rFonts w:ascii="Calibri" w:hAnsi="Calibri" w:cs="Arial"/>
+          <w:color w:val="000000" w:themeColor="text1"/>
+        </w:rPr>
+        <w:t xml:space="preserve"> accordingly.  Blood samples were collected</w:t>
+      </w:r>
+      <w:r>
+        <w:rPr>
+          <w:rFonts w:ascii="Calibri" w:hAnsi="Calibri" w:cs="Arial"/>
+          <w:color w:val="000000" w:themeColor="text1"/>
+        </w:rPr>
+        <w:t xml:space="preserve"> from the </w:t>
+      </w:r>
+      <w:r>
+        <w:rPr>
+          <w:rFonts w:ascii="Calibri" w:hAnsi="Calibri" w:cs="Arial"/>
+          <w:color w:val="000000" w:themeColor="text1"/>
+        </w:rPr>
+        <w:t>right carotid</w:t>
+      </w:r>
+      <w:r>
+        <w:rPr>
+          <w:rFonts w:ascii="Calibri" w:hAnsi="Calibri" w:cs="Arial"/>
+          <w:color w:val="000000" w:themeColor="text1"/>
+        </w:rPr>
+        <w:t xml:space="preserve"> </w:t>
+      </w:r>
+      <w:r>
+        <w:rPr>
+          <w:rFonts w:ascii="Calibri" w:hAnsi="Calibri" w:cs="Arial"/>
+          <w:color w:val="000000" w:themeColor="text1"/>
+        </w:rPr>
+        <w:t xml:space="preserve">artery </w:t>
+      </w:r>
+      <w:r>
+        <w:rPr>
+          <w:rFonts w:ascii="Calibri" w:hAnsi="Calibri" w:cs="Arial"/>
+          <w:color w:val="000000" w:themeColor="text1"/>
+        </w:rPr>
+        <w:t>at t = 80, 90, 100, and 120 min for determination of glucose specific activity.  Blood insulin concentrations were determined from samples taken at t = -10 and 120 min. A bolus injection of [1-</w:t>
+      </w:r>
+      <w:r>
+        <w:rPr>
+          <w:rFonts w:ascii="Calibri" w:hAnsi="Calibri" w:cs="Arial"/>
+          <w:color w:val="000000" w:themeColor="text1"/>
+          <w:vertAlign w:val="superscript"/>
+        </w:rPr>
+        <w:t>14</w:t>
+      </w:r>
+      <w:r>
+        <w:rPr>
+          <w:rFonts w:ascii="Calibri" w:hAnsi="Calibri" w:cs="Arial"/>
+          <w:color w:val="000000" w:themeColor="text1"/>
+        </w:rPr>
+        <w:t>C]-2-deoxyglucose ([</w:t>
+      </w:r>
+      <w:r>
+        <w:rPr>
+          <w:rFonts w:ascii="Calibri" w:hAnsi="Calibri" w:cs="Arial"/>
+          <w:color w:val="000000" w:themeColor="text1"/>
+          <w:vertAlign w:val="superscript"/>
+        </w:rPr>
+        <w:t>14</w:t>
+      </w:r>
+      <w:r>
+        <w:rPr>
+          <w:rFonts w:ascii="Calibri" w:hAnsi="Calibri" w:cs="Arial"/>
+          <w:color w:val="000000" w:themeColor="text1"/>
+        </w:rPr>
+        <w:t>C]2DG; PerkinElmer) (10 µCi) was given at t = 120 min. Blood samples were</w:t>
+      </w:r>
+      <w:r>
+        <w:rPr>
+          <w:rFonts w:ascii="Calibri" w:hAnsi="Calibri" w:cs="Arial"/>
+          <w:color w:val="000000" w:themeColor="text1"/>
+        </w:rPr>
+        <w:t xml:space="preserve"> </w:t>
+      </w:r>
+      <w:r>
+        <w:rPr>
+          <w:rFonts w:ascii="Calibri" w:hAnsi="Calibri" w:cs="Arial"/>
+          <w:color w:val="000000" w:themeColor="text1"/>
+        </w:rPr>
+        <w:t>taken at 2, 5, 10, 15, and 25 min after the injection for determination of plasma [</w:t>
+      </w:r>
+      <w:r>
+        <w:rPr>
+          <w:rFonts w:ascii="Calibri" w:hAnsi="Calibri" w:cs="Arial"/>
+          <w:color w:val="000000" w:themeColor="text1"/>
+          <w:vertAlign w:val="superscript"/>
+        </w:rPr>
+        <w:t>14</w:t>
+      </w:r>
+      <w:r>
+        <w:rPr>
+          <w:rFonts w:ascii="Calibri" w:hAnsi="Calibri" w:cs="Arial"/>
+          <w:color w:val="000000" w:themeColor="text1"/>
+        </w:rPr>
+        <w:t>C]2DG radioactivity. At the end of the experiment, animals were anesthetized with an intravenous injection of sodium pentobarbital and tissues were collected and immediately frozen in liquid nitrogen for later analysis of tissue [1-</w:t>
+      </w:r>
+      <w:r>
+        <w:rPr>
+          <w:rFonts w:ascii="Calibri" w:hAnsi="Calibri" w:cs="Arial"/>
+          <w:color w:val="000000" w:themeColor="text1"/>
+          <w:vertAlign w:val="superscript"/>
+        </w:rPr>
+        <w:t>14</w:t>
+      </w:r>
+      <w:r>
+        <w:rPr>
+          <w:rFonts w:ascii="Calibri" w:hAnsi="Calibri" w:cs="Arial"/>
+          <w:color w:val="000000" w:themeColor="text1"/>
+        </w:rPr>
+        <w:t>C]-2-deoxyglucose phosphate ([</w:t>
+      </w:r>
+      <w:r>
+        <w:rPr>
+          <w:rFonts w:ascii="Calibri" w:hAnsi="Calibri" w:cs="Arial"/>
+          <w:color w:val="000000" w:themeColor="text1"/>
+          <w:vertAlign w:val="superscript"/>
+        </w:rPr>
+        <w:t>14</w:t>
+      </w:r>
+      <w:r>
+        <w:rPr>
+          <w:rFonts w:ascii="Calibri" w:hAnsi="Calibri" w:cs="Arial"/>
+          <w:color w:val="000000" w:themeColor="text1"/>
+        </w:rPr>
+        <w:t>C]2DGP) radioactivity.</w:t>
+      </w:r>
+      <w:r>
+        <w:rPr>
+          <w:rFonts w:ascii="Calibri" w:hAnsi="Calibri" w:cs="Arial"/>
+          <w:color w:val="000000" w:themeColor="text1"/>
+        </w:rPr>
+        <w:t xml:space="preserve"> </w:t>
+      </w:r>
+      <w:r>
+        <w:rPr>
+          <w:rFonts w:ascii="Calibri" w:hAnsi="Calibri" w:cs="Arial"/>
+          <w:color w:val="000000" w:themeColor="text1"/>
+        </w:rPr>
+        <w:t>Blood glucose was measured using an Accu-Chek glucometer (Roche, Germany). Plasma insulin was measured using the Linco rat/mouse insulin ELISA kits.  For determination of plasma radioactivity of [3-</w:t>
+      </w:r>
+      <w:r>
+        <w:rPr>
+          <w:rFonts w:ascii="Calibri" w:hAnsi="Calibri" w:cs="Arial"/>
+          <w:color w:val="000000" w:themeColor="text1"/>
+          <w:vertAlign w:val="superscript"/>
+        </w:rPr>
+        <w:t>3</w:t>
+      </w:r>
+      <w:r>
+        <w:rPr>
+          <w:rFonts w:ascii="Calibri" w:hAnsi="Calibri" w:cs="Arial"/>
+          <w:color w:val="000000" w:themeColor="text1"/>
+        </w:rPr>
+        <w:t>H]glucose and [1-</w:t>
+      </w:r>
+      <w:r>
+        <w:rPr>
+          <w:rFonts w:ascii="Calibri" w:hAnsi="Calibri" w:cs="Arial"/>
+          <w:color w:val="000000" w:themeColor="text1"/>
+          <w:vertAlign w:val="superscript"/>
+        </w:rPr>
+        <w:t>14</w:t>
+      </w:r>
+      <w:r>
+        <w:rPr>
+          <w:rFonts w:ascii="Calibri" w:hAnsi="Calibri" w:cs="Arial"/>
+          <w:color w:val="000000" w:themeColor="text1"/>
+        </w:rPr>
+        <w:t>C]2DG, plasma samples were deproteinized with ZnSO</w:t>
+      </w:r>
+      <w:r>
+        <w:rPr>
+          <w:rFonts w:ascii="Calibri" w:hAnsi="Calibri" w:cs="Arial"/>
+          <w:color w:val="000000" w:themeColor="text1"/>
+          <w:vertAlign w:val="subscript"/>
+        </w:rPr>
+        <w:t>4</w:t>
+      </w:r>
+      <w:r>
+        <w:rPr>
+          <w:rFonts w:ascii="Calibri" w:hAnsi="Calibri" w:cs="Arial"/>
+          <w:color w:val="000000" w:themeColor="text1"/>
+        </w:rPr>
+        <w:t> and Ba(OH)</w:t>
+      </w:r>
+      <w:r>
+        <w:rPr>
+          <w:rFonts w:ascii="Calibri" w:hAnsi="Calibri" w:cs="Arial"/>
+          <w:color w:val="000000" w:themeColor="text1"/>
+          <w:vertAlign w:val="subscript"/>
+        </w:rPr>
+        <w:t>2</w:t>
+      </w:r>
+      <w:r>
+        <w:rPr>
+          <w:rFonts w:ascii="Calibri" w:hAnsi="Calibri" w:cs="Arial"/>
+          <w:color w:val="000000" w:themeColor="text1"/>
+        </w:rPr>
+        <w:t xml:space="preserve"> and counted using a Liquid </w:t>
+      </w:r>
+      <w:r>
+        <w:rPr>
+          <w:rFonts w:ascii="Calibri" w:hAnsi="Calibri" w:cs="Arial"/>
+          <w:color w:val="000000" w:themeColor="text1"/>
         </w:rPr>
         <w:lastRenderedPageBreak/>
-        <w:t>of their pre-surgery levels were used for the study.</w:t>
-      </w:r>
-      <w:r>
-        <w:rPr>
-          <w:rFonts w:ascii="Calibri" w:hAnsi="Calibri" w:cs="Arial"/>
-          <w:color w:val="000000" w:themeColor="text1"/>
-        </w:rPr>
-        <w:t xml:space="preserve"> </w:t>
-      </w:r>
-      <w:r>
-        <w:rPr>
-          <w:rFonts w:ascii="Calibri" w:hAnsi="Calibri" w:cs="Arial"/>
-          <w:color w:val="000000" w:themeColor="text1"/>
-        </w:rPr>
-        <w:t>E</w:t>
-      </w:r>
-      <w:r>
-        <w:rPr>
-          <w:rFonts w:ascii="Calibri" w:hAnsi="Calibri" w:cs="Arial"/>
-          <w:color w:val="000000" w:themeColor="text1"/>
-        </w:rPr>
-        <w:t>xperiments were carried out in conscious and unrestrained animals using techniques described previously</w:t>
-      </w:r>
-      <w:r>
-        <w:rPr>
-          <w:rFonts w:ascii="Calibri" w:hAnsi="Calibri" w:cs="Arial"/>
-          <w:color w:val="000000" w:themeColor="text1"/>
-        </w:rPr>
-        <w:t xml:space="preserve"> </w:t>
-      </w:r>
-      <w:r>
-        <w:rPr>
-          <w:rFonts w:ascii="Calibri" w:hAnsi="Calibri" w:cs="Arial"/>
-          <w:color w:val="000000" w:themeColor="text1"/>
-        </w:rPr>
-        <w:fldChar w:fldCharType="begin" w:fldLock="1"/>
-      </w:r>
-      <w:r>
-        <w:rPr>
-          <w:rFonts w:ascii="Calibri" w:hAnsi="Calibri" w:cs="Arial"/>
-          <w:color w:val="000000" w:themeColor="text1"/>
-        </w:rPr>
-        <w:instrText>ADDIN CSL_CITATION { "citationItems" : [ { "id" : "ITEM-1", "itemData" : { "author" : [ { "dropping-particle" : "", "family" : "McGuinness", "given" : "Owen P.", "non-dropping-particle" : "", "parse-names" : false, "suffix" : "" }, { "dropping-particle" : "", "family" : "Ayala", "given" : "Julio E.", "non-dropping-particle" : "", "parse-names" : false, "suffix" : "" }, { "dropping-particle" : "", "family" : "Laughlin", "given" : "Maren R.", "non-dropping-particle" : "", "parse-names" : false, "suffix" : "" }, { "dropping-particle" : "", "family" : "Wasserman", "given" : "David H.", "non-dropping-particle" : "", "parse-names" : false, "suffix" : "" } ], "container-title" : "American Journal of Physiology - Endocrinology and Metabolism", "id" : "ITEM-1", "issue" : "4", "issued" : { "date-parts" : [ [ "2009" ] ] }, "title" : "NIH experiment in centralized mouse phenotyping: the Vanderbilt experience and recommendations for evaluating glucose homeostasis in the mouse", "type" : "article-journal", "volume" : "297" }, "uris" : [ "http://www.mendeley.com/documents/?uuid=ac5bd77f-6bd1-36ef-803e-5329284e3166" ] }, { "id" : "ITEM-2", "itemData" : { "author" : [ { "dropping-particle" : "", "family" : "Ayala", "given" : "Julio E", "non-dropping-particle" : "", "parse-names" : false, "suffix" : "" }, { "dropping-particle" : "", "family" : "Bracy", "given" : "Deanna P", "non-dropping-particle" : "", "parse-names" : false, "suffix" : "" }, { "dropping-particle" : "", "family" : "Mcguinness", "given" : "Owen P", "non-dropping-particle" : "", "parse-names" : false, "suffix" : "" }, { "dropping-particle" : "", "family" : "Wasserman", "given" : "David H", "non-dropping-particle" : "", "parse-names" : false, "suffix" : "" } ], "id" : "ITEM-2", "issue" : "October 2005", "issued" : { "date-parts" : [ [ "2006" ] ] }, "title" : "Considerations in the Design of Hyperinsulinemic- Euglycemic Clamps in the Conscious Mouse", "type" : "article-journal" }, "uris" : [ "http://www.mendeley.com/documents/?uuid=52fb0a1c-82a2-4e21-970a-45229a7a3c43", "http://www.mendeley.com/documents/?uuid=e5c7bed5-9cce-47ce-ac54-c3f59700e136" ] }, { "id" : "ITEM-3", "itemData" : { "author" : [ { "dropping-particle" : "", "family" : "Halseth", "given" : "A M Y E", "non-dropping-particle" : "", "parse-names" : false, "suffix" : "" }, { "dropping-particle" : "", "family" : "Bracy", "given" : "Deanna P", "non-dropping-particle" : "", "parse-names" : false, "suffix" : "" }, { "dropping-particle" : "", "family" : "Wasserman", "given" : "David H", "non-dropping-particle" : "", "parse-names" : false, "suffix" : "" }, { "dropping-particle" : "", "family" : "Amy", "given" : "E", "non-dropping-particle" : "", "parse-names" : false, "suffix" : "" }, { "dropping-particle" : "", "family" : "Bracy", "given" : "Deanna P", "non-dropping-particle" : "", "parse-names" : false, "suffix" : "" }, { "dropping-particle" : "", "family" : "David", "given" : "H", "non-dropping-particle" : "", "parse-names" : false, "suffix" : "" } ], "id" : "ITEM-3", "issued" : { "date-parts" : [ [ "1999" ] ] }, "title" : "Overexpression of hexokinase II increases insulin- and exercise-stimulated muscle glucose uptake in vivo", "type" : "article-journal" }, "uris" : [ "http://www.mendeley.com/documents/?uuid=bef8145d-9b99-40e6-829b-0d7ca5826d80", "http://www.mendeley.com/documents/?uuid=3a2a722c-d7e8-4146-ae3c-e8d00ff1b34b" ] } ], "mendeley" : { "formattedCitation" : "(24\u201326)", "plainTextFormattedCitation" : "(24\u201326)", "previouslyFormattedCitation" : "(Halseth &lt;i&gt;et al.&lt;/i&gt; 1999; Ayala &lt;i&gt;et al.&lt;/i&gt; 2006; McGuinness &lt;i&gt;et al.&lt;/i&gt; 2009)" }, "properties" : {  }, "schema" : "https://github.com/citation-style-language/schema/raw/master/csl-citation.json" }</w:instrText>
-      </w:r>
-      <w:r>
-        <w:rPr>
-          <w:rFonts w:ascii="Calibri" w:hAnsi="Calibri" w:cs="Arial"/>
-          <w:color w:val="000000" w:themeColor="text1"/>
-        </w:rPr>
-        <w:fldChar w:fldCharType="separate"/>
-      </w:r>
-      <w:r>
-        <w:rPr>
-          <w:rFonts w:ascii="Calibri" w:hAnsi="Calibri" w:cs="Arial"/>
-          <w:noProof/>
-          <w:color w:val="000000" w:themeColor="text1"/>
-        </w:rPr>
-        <w:t>(24–26)</w:t>
-      </w:r>
-      <w:r>
-        <w:rPr>
-          <w:rFonts w:ascii="Calibri" w:hAnsi="Calibri" w:cs="Arial"/>
-          <w:color w:val="000000" w:themeColor="text1"/>
-        </w:rPr>
-        <w:fldChar w:fldCharType="end"/>
-      </w:r>
-      <w:r>
-        <w:rPr>
-          <w:rFonts w:ascii="Calibri" w:hAnsi="Calibri" w:cs="Arial"/>
-          <w:color w:val="000000" w:themeColor="text1"/>
-        </w:rPr>
-        <w:t>. Briefly, the primed (1.0 </w:t>
-      </w:r>
-      <w:r>
-        <w:rPr>
-          <w:rFonts w:ascii="Symbol" w:hAnsi="Symbol" w:cs="Arial"/>
-          <w:color w:val="000000" w:themeColor="text1"/>
-        </w:rPr>
-        <w:t></w:t>
-      </w:r>
-      <w:r>
-        <w:rPr>
-          <w:rFonts w:ascii="Calibri" w:hAnsi="Calibri" w:cs="Arial"/>
-          <w:color w:val="000000" w:themeColor="text1"/>
-        </w:rPr>
-        <w:t>Ci)-continuous infusion (0.05 </w:t>
-      </w:r>
-      <w:r>
-        <w:rPr>
-          <w:rFonts w:ascii="Symbol" w:hAnsi="Symbol" w:cs="Arial"/>
-          <w:color w:val="000000" w:themeColor="text1"/>
-        </w:rPr>
-        <w:t></w:t>
-      </w:r>
-      <w:r>
-        <w:rPr>
-          <w:rFonts w:ascii="Calibri" w:hAnsi="Calibri" w:cs="Arial"/>
-          <w:color w:val="000000" w:themeColor="text1"/>
-        </w:rPr>
-        <w:t>Ci/min and increased to 0.1 µCi/min at t = 0) of [3-</w:t>
-      </w:r>
-      <w:r>
-        <w:rPr>
-          <w:rFonts w:ascii="Calibri" w:hAnsi="Calibri" w:cs="Arial"/>
-          <w:color w:val="000000" w:themeColor="text1"/>
-          <w:vertAlign w:val="superscript"/>
-        </w:rPr>
-        <w:t>3</w:t>
-      </w:r>
-      <w:r>
-        <w:rPr>
-          <w:rFonts w:ascii="Calibri" w:hAnsi="Calibri" w:cs="Arial"/>
-          <w:color w:val="000000" w:themeColor="text1"/>
-        </w:rPr>
-        <w:t xml:space="preserve">H] glucose (50 µCi/ml in saline) was started at t = -120min. After </w:t>
-      </w:r>
-      <w:r>
-        <w:rPr>
-          <w:rFonts w:ascii="Calibri" w:hAnsi="Calibri" w:cs="Arial"/>
-          <w:color w:val="000000" w:themeColor="text1"/>
-        </w:rPr>
-        <w:t>a</w:t>
-      </w:r>
-      <w:r>
-        <w:rPr>
-          <w:rFonts w:ascii="Calibri" w:hAnsi="Calibri" w:cs="Arial"/>
-          <w:color w:val="000000" w:themeColor="text1"/>
-        </w:rPr>
-        <w:t xml:space="preserve"> </w:t>
-      </w:r>
-      <w:r>
-        <w:rPr>
-          <w:rFonts w:ascii="Calibri" w:hAnsi="Calibri" w:cs="Arial"/>
-          <w:color w:val="000000" w:themeColor="text1"/>
-        </w:rPr>
-        <w:t>five</w:t>
-      </w:r>
-      <w:r>
-        <w:rPr>
-          <w:rFonts w:ascii="Calibri" w:hAnsi="Calibri" w:cs="Arial"/>
-          <w:color w:val="000000" w:themeColor="text1"/>
-        </w:rPr>
-        <w:t>-</w:t>
-      </w:r>
-      <w:r>
-        <w:rPr>
-          <w:rFonts w:ascii="Calibri" w:hAnsi="Calibri" w:cs="Arial"/>
-          <w:color w:val="000000" w:themeColor="text1"/>
-        </w:rPr>
-        <w:t xml:space="preserve">hour fast, the insulin clamp was </w:t>
-      </w:r>
-      <w:r>
-        <w:rPr>
-          <w:rFonts w:ascii="Calibri" w:hAnsi="Calibri" w:cs="Arial"/>
-          <w:color w:val="000000" w:themeColor="text1"/>
-        </w:rPr>
-        <w:t>initiated</w:t>
-      </w:r>
-      <w:r>
-        <w:rPr>
-          <w:rFonts w:ascii="Calibri" w:hAnsi="Calibri" w:cs="Arial"/>
-          <w:color w:val="000000" w:themeColor="text1"/>
-        </w:rPr>
-        <w:t xml:space="preserve"> at t = 0</w:t>
-      </w:r>
-      <w:r>
-        <w:rPr>
-          <w:rFonts w:ascii="Calibri" w:hAnsi="Calibri" w:cs="Arial"/>
-          <w:color w:val="000000" w:themeColor="text1"/>
-        </w:rPr>
-        <w:t>,</w:t>
-      </w:r>
-      <w:r>
-        <w:rPr>
-          <w:rFonts w:ascii="Calibri" w:hAnsi="Calibri" w:cs="Arial"/>
-          <w:color w:val="000000" w:themeColor="text1"/>
-        </w:rPr>
-        <w:t xml:space="preserve"> with a prime-continuous infusion (</w:t>
-      </w:r>
-      <w:r>
-        <w:rPr>
-          <w:rFonts w:ascii="Calibri" w:hAnsi="Calibri" w:cs="Arial"/>
-          <w:color w:val="000000" w:themeColor="text1"/>
-        </w:rPr>
-        <w:t>40</w:t>
-      </w:r>
-      <w:r>
-        <w:rPr>
-          <w:rFonts w:ascii="Calibri" w:hAnsi="Calibri" w:cs="Arial"/>
-          <w:color w:val="000000" w:themeColor="text1"/>
-        </w:rPr>
-        <w:t xml:space="preserve"> mU/kg bolus, followed by </w:t>
-      </w:r>
-      <w:r>
-        <w:rPr>
-          <w:rFonts w:ascii="Calibri" w:hAnsi="Calibri" w:cs="Arial"/>
-          <w:color w:val="000000" w:themeColor="text1"/>
-        </w:rPr>
-        <w:t>8.0</w:t>
-      </w:r>
-      <w:r>
-        <w:rPr>
-          <w:rFonts w:ascii="Calibri" w:hAnsi="Calibri" w:cs="Arial"/>
-          <w:color w:val="000000" w:themeColor="text1"/>
-        </w:rPr>
-        <w:t xml:space="preserve"> mU/kg/min) of human insulin (Novo Nordisk). Euglycemia (120~130 mg/dL) was maintained during the clamp by measuring blood glucose every 10 min and infusing 50% glucose at variable rates</w:t>
-      </w:r>
-      <w:r>
-        <w:rPr>
-          <w:rFonts w:ascii="Calibri" w:hAnsi="Calibri" w:cs="Arial"/>
-          <w:color w:val="000000" w:themeColor="text1"/>
-        </w:rPr>
-        <w:t>,</w:t>
-      </w:r>
-      <w:r>
-        <w:rPr>
-          <w:rFonts w:ascii="Calibri" w:hAnsi="Calibri" w:cs="Arial"/>
-          <w:color w:val="000000" w:themeColor="text1"/>
-        </w:rPr>
-        <w:t xml:space="preserve"> accordingly.  Blood samples were collected</w:t>
-      </w:r>
-      <w:r>
-        <w:rPr>
-          <w:rFonts w:ascii="Calibri" w:hAnsi="Calibri" w:cs="Arial"/>
-          <w:color w:val="000000" w:themeColor="text1"/>
-        </w:rPr>
-        <w:t xml:space="preserve"> from the </w:t>
-      </w:r>
-      <w:r>
-        <w:rPr>
-          <w:rFonts w:ascii="Calibri" w:hAnsi="Calibri" w:cs="Arial"/>
-          <w:color w:val="000000" w:themeColor="text1"/>
-        </w:rPr>
-        <w:t>right carotid</w:t>
-      </w:r>
-      <w:r>
-        <w:rPr>
-          <w:rFonts w:ascii="Calibri" w:hAnsi="Calibri" w:cs="Arial"/>
-          <w:color w:val="000000" w:themeColor="text1"/>
-        </w:rPr>
-        <w:t xml:space="preserve"> </w:t>
-      </w:r>
-      <w:r>
-        <w:rPr>
-          <w:rFonts w:ascii="Calibri" w:hAnsi="Calibri" w:cs="Arial"/>
-          <w:color w:val="000000" w:themeColor="text1"/>
-        </w:rPr>
-        <w:t xml:space="preserve">artery </w:t>
-      </w:r>
-      <w:r>
-        <w:rPr>
-          <w:rFonts w:ascii="Calibri" w:hAnsi="Calibri" w:cs="Arial"/>
-          <w:color w:val="000000" w:themeColor="text1"/>
-        </w:rPr>
-        <w:t>at t = 80, 90, 100, and 120 min for determination of glucose specific activity.  Blood insulin concentrations were determined from samples taken at t = -10 and 120 min. A bolus injection of [1-</w:t>
-      </w:r>
-      <w:r>
-        <w:rPr>
-          <w:rFonts w:ascii="Calibri" w:hAnsi="Calibri" w:cs="Arial"/>
-          <w:color w:val="000000" w:themeColor="text1"/>
-          <w:vertAlign w:val="superscript"/>
-        </w:rPr>
-        <w:t>14</w:t>
-      </w:r>
-      <w:r>
-        <w:rPr>
-          <w:rFonts w:ascii="Calibri" w:hAnsi="Calibri" w:cs="Arial"/>
-          <w:color w:val="000000" w:themeColor="text1"/>
-        </w:rPr>
-        <w:t>C]-2-deoxyglucose ([</w:t>
-      </w:r>
-      <w:r>
-        <w:rPr>
-          <w:rFonts w:ascii="Calibri" w:hAnsi="Calibri" w:cs="Arial"/>
-          <w:color w:val="000000" w:themeColor="text1"/>
-          <w:vertAlign w:val="superscript"/>
-        </w:rPr>
-        <w:t>14</w:t>
-      </w:r>
-      <w:r>
-        <w:rPr>
-          <w:rFonts w:ascii="Calibri" w:hAnsi="Calibri" w:cs="Arial"/>
-          <w:color w:val="000000" w:themeColor="text1"/>
-        </w:rPr>
-        <w:t>C]2DG; PerkinElmer) (10 µCi) was given at t = 120 min. Blood samples were</w:t>
-      </w:r>
-      <w:r>
-        <w:rPr>
-          <w:rFonts w:ascii="Calibri" w:hAnsi="Calibri" w:cs="Arial"/>
-          <w:color w:val="000000" w:themeColor="text1"/>
-        </w:rPr>
-        <w:t xml:space="preserve"> </w:t>
-      </w:r>
-      <w:r>
-        <w:rPr>
-          <w:rFonts w:ascii="Calibri" w:hAnsi="Calibri" w:cs="Arial"/>
-          <w:color w:val="000000" w:themeColor="text1"/>
-        </w:rPr>
-        <w:t>taken at 2, 5, 10, 15, and 25 min after the injection for determination of plasma [</w:t>
-      </w:r>
-      <w:r>
-        <w:rPr>
-          <w:rFonts w:ascii="Calibri" w:hAnsi="Calibri" w:cs="Arial"/>
-          <w:color w:val="000000" w:themeColor="text1"/>
-          <w:vertAlign w:val="superscript"/>
-        </w:rPr>
-        <w:t>14</w:t>
-      </w:r>
-      <w:r>
-        <w:rPr>
-          <w:rFonts w:ascii="Calibri" w:hAnsi="Calibri" w:cs="Arial"/>
-          <w:color w:val="000000" w:themeColor="text1"/>
-        </w:rPr>
-        <w:t>C]2DG radioactivity. At the end of the experiment, animals were anesthetized with an intravenous injection of sodium pentobarbital and tissues were collected and immediately frozen in liquid nitrogen for later analysis of tissue [1-</w:t>
-      </w:r>
-      <w:r>
-        <w:rPr>
-          <w:rFonts w:ascii="Calibri" w:hAnsi="Calibri" w:cs="Arial"/>
-          <w:color w:val="000000" w:themeColor="text1"/>
-          <w:vertAlign w:val="superscript"/>
-        </w:rPr>
-        <w:t>14</w:t>
-      </w:r>
-      <w:r>
-        <w:rPr>
-          <w:rFonts w:ascii="Calibri" w:hAnsi="Calibri" w:cs="Arial"/>
-          <w:color w:val="000000" w:themeColor="text1"/>
-        </w:rPr>
-        <w:t>C]-2-deoxyglucose phosphate ([</w:t>
-      </w:r>
-      <w:r>
-        <w:rPr>
-          <w:rFonts w:ascii="Calibri" w:hAnsi="Calibri" w:cs="Arial"/>
-          <w:color w:val="000000" w:themeColor="text1"/>
-          <w:vertAlign w:val="superscript"/>
-        </w:rPr>
-        <w:t>14</w:t>
-      </w:r>
-      <w:r>
-        <w:rPr>
-          <w:rFonts w:ascii="Calibri" w:hAnsi="Calibri" w:cs="Arial"/>
-          <w:color w:val="000000" w:themeColor="text1"/>
-        </w:rPr>
-        <w:t>C]2DGP) radioactivity.</w:t>
-      </w:r>
-      <w:r>
-        <w:rPr>
-          <w:rFonts w:ascii="Calibri" w:hAnsi="Calibri" w:cs="Arial"/>
-          <w:color w:val="000000" w:themeColor="text1"/>
-        </w:rPr>
-        <w:t xml:space="preserve"> </w:t>
-      </w:r>
-      <w:r>
-        <w:rPr>
-          <w:rFonts w:ascii="Calibri" w:hAnsi="Calibri" w:cs="Arial"/>
-          <w:color w:val="000000" w:themeColor="text1"/>
-        </w:rPr>
-        <w:t>Blood glucose was measured using an Accu-Chek glucometer (Roche, Germany). Plasma insulin was measured using the Linco rat/mouse insulin ELISA kits.  For determination of plasma radioactivity of [3-</w:t>
-      </w:r>
-      <w:r>
-        <w:rPr>
-          <w:rFonts w:ascii="Calibri" w:hAnsi="Calibri" w:cs="Arial"/>
-          <w:color w:val="000000" w:themeColor="text1"/>
-          <w:vertAlign w:val="superscript"/>
-        </w:rPr>
-        <w:t>3</w:t>
-      </w:r>
-      <w:r>
-        <w:rPr>
-          <w:rFonts w:ascii="Calibri" w:hAnsi="Calibri" w:cs="Arial"/>
-          <w:color w:val="000000" w:themeColor="text1"/>
-        </w:rPr>
-        <w:t>H]glucose and [1-</w:t>
-      </w:r>
-      <w:r>
-        <w:rPr>
-          <w:rFonts w:ascii="Calibri" w:hAnsi="Calibri" w:cs="Arial"/>
-          <w:color w:val="000000" w:themeColor="text1"/>
-          <w:vertAlign w:val="superscript"/>
-        </w:rPr>
-        <w:t>14</w:t>
-      </w:r>
-      <w:r>
-        <w:rPr>
-          <w:rFonts w:ascii="Calibri" w:hAnsi="Calibri" w:cs="Arial"/>
-          <w:color w:val="000000" w:themeColor="text1"/>
-        </w:rPr>
-        <w:t>C]2DG, plasma samples were deproteinized with ZnSO</w:t>
-      </w:r>
-      <w:r>
-        <w:rPr>
-          <w:rFonts w:ascii="Calibri" w:hAnsi="Calibri" w:cs="Arial"/>
-          <w:color w:val="000000" w:themeColor="text1"/>
-          <w:vertAlign w:val="subscript"/>
-        </w:rPr>
-        <w:t>4</w:t>
-      </w:r>
-      <w:r>
-        <w:rPr>
-          <w:rFonts w:ascii="Calibri" w:hAnsi="Calibri" w:cs="Arial"/>
-          <w:color w:val="000000" w:themeColor="text1"/>
-        </w:rPr>
-        <w:t> and Ba(OH)</w:t>
-      </w:r>
-      <w:r>
-        <w:rPr>
-          <w:rFonts w:ascii="Calibri" w:hAnsi="Calibri" w:cs="Arial"/>
-          <w:color w:val="000000" w:themeColor="text1"/>
-          <w:vertAlign w:val="subscript"/>
-        </w:rPr>
-        <w:t>2</w:t>
-      </w:r>
-      <w:r>
-        <w:rPr>
-          <w:rFonts w:ascii="Calibri" w:hAnsi="Calibri" w:cs="Arial"/>
-          <w:color w:val="000000" w:themeColor="text1"/>
-        </w:rPr>
-        <w:t> and counted using a Liquid Scintillation Counter (Beckman Coulter LS6500 Multi-purpose Scintillation Counter). Glucose turnover rate, hepatic glucose production and tissue glucose uptake were calculated as described elsewhere</w:t>
+        <w:t>Scintillation Counter (Beckman Coulter LS6500 Multi-purpose Scintillation Counter). Glucose turnover rate, hepatic glucose production and tissue glucose uptake were calculated as described elsewhere</w:t>
       </w:r>
       <w:r>
         <w:rPr>
@@ -4062,7 +4226,6 @@
           <w:b/>
           <w:color w:val="000000" w:themeColor="text1"/>
         </w:rPr>
-        <w:lastRenderedPageBreak/>
         <w:t xml:space="preserve">Serum </w:t>
       </w:r>
       <w:r>
@@ -4404,7 +4567,19 @@
         <w:rPr>
           <w:color w:val="000000" w:themeColor="text1"/>
         </w:rPr>
-        <w:t xml:space="preserve"> following an overnight fast. Glycerol was assessed via Serum Triglyceride Determination Kit (Sigma-Aldrich</w:t>
+        <w:t xml:space="preserve"> following an overnight fast</w:t>
+      </w:r>
+      <w:r>
+        <w:rPr>
+          <w:color w:val="000000" w:themeColor="text1"/>
+        </w:rPr>
+        <w:t xml:space="preserve"> beginning at 1700 h</w:t>
+      </w:r>
+      <w:r>
+        <w:rPr>
+          <w:color w:val="000000" w:themeColor="text1"/>
+        </w:rPr>
+        <w:t>. Glycerol was assessed via Serum Triglyceride Determination Kit (Sigma-Aldrich</w:t>
       </w:r>
       <w:r>
         <w:rPr>
@@ -4848,7 +5023,15 @@
           <w:rFonts w:cs="Helvetica"/>
           <w:color w:val="000000" w:themeColor="text1"/>
         </w:rPr>
-        <w:t xml:space="preserve"> Media was replaced </w:t>
+        <w:t xml:space="preserve"> Media was </w:t>
+      </w:r>
+      <w:r>
+        <w:rPr>
+          <w:rFonts w:cs="Helvetica"/>
+          <w:color w:val="000000" w:themeColor="text1"/>
+        </w:rPr>
+        <w:lastRenderedPageBreak/>
+        <w:t xml:space="preserve">replaced </w:t>
       </w:r>
       <w:r>
         <w:rPr>
@@ -5638,6 +5821,7 @@
           <w:b/>
           <w:color w:val="000000" w:themeColor="text1"/>
         </w:rPr>
+        <w:lastRenderedPageBreak/>
         <w:t>mRNA</w:t>
       </w:r>
       <w:r>
@@ -5895,15 +6079,7 @@
           <w:rFonts w:cs="Times New Roman"/>
           <w:color w:val="000000" w:themeColor="text1"/>
         </w:rPr>
-        <w:t xml:space="preserve"> was performed as previously </w:t>
-      </w:r>
-      <w:r>
-        <w:rPr>
-          <w:rFonts w:cs="Times New Roman"/>
-          <w:color w:val="000000" w:themeColor="text1"/>
-        </w:rPr>
-        <w:lastRenderedPageBreak/>
-        <w:t>described</w:t>
+        <w:t xml:space="preserve"> was performed as previously described</w:t>
       </w:r>
       <w:r>
         <w:rPr>
@@ -6747,6 +6923,7 @@
           <w:b/>
           <w:color w:val="000000" w:themeColor="text1"/>
         </w:rPr>
+        <w:lastRenderedPageBreak/>
         <w:t>Statistics</w:t>
       </w:r>
       <w:r>
@@ -6922,14 +7099,7 @@
         <w:rPr>
           <w:color w:val="000000" w:themeColor="text1"/>
         </w:rPr>
-        <w:t xml:space="preserve"> All statistical tests were performed using the R software package version 3.30.  All </w:t>
-      </w:r>
-      <w:r>
-        <w:rPr>
-          <w:color w:val="000000" w:themeColor="text1"/>
-        </w:rPr>
-        <w:lastRenderedPageBreak/>
-        <w:t xml:space="preserve">raw data and analysis scripts are available at </w:t>
+        <w:t xml:space="preserve"> All statistical tests were performed using the R software package version 3.30.  All raw data and analysis scripts are available at </w:t>
       </w:r>
       <w:r>
         <w:rPr>
@@ -7244,7 +7414,16 @@
           <w:color w:val="000000" w:themeColor="text1"/>
           <w:shd w:val="clear" w:color="auto" w:fill="FFFFFF"/>
         </w:rPr>
-        <w:t xml:space="preserve">examethasone, HFD-fed animals had a 122% increase in fasting glucose relative to NCD controls not treated with dexamethasone.  In the </w:t>
+        <w:t xml:space="preserve">examethasone, HFD-fed animals had a 122% increase in fasting glucose relative to NCD </w:t>
+      </w:r>
+      <w:r>
+        <w:rPr>
+          <w:rFonts w:eastAsia="Times New Roman" w:cs="Times New Roman"/>
+          <w:color w:val="000000" w:themeColor="text1"/>
+          <w:shd w:val="clear" w:color="auto" w:fill="FFFFFF"/>
+        </w:rPr>
+        <w:lastRenderedPageBreak/>
+        <w:t xml:space="preserve">controls not treated with dexamethasone.  In the </w:t>
       </w:r>
       <w:r>
         <w:rPr>
@@ -7436,14 +7615,7 @@
         <w:rPr>
           <w:color w:val="000000" w:themeColor="text1"/>
         </w:rPr>
-        <w:t xml:space="preserve">Animals were </w:t>
-      </w:r>
-      <w:r>
-        <w:rPr>
-          <w:color w:val="000000" w:themeColor="text1"/>
-        </w:rPr>
-        <w:lastRenderedPageBreak/>
-        <w:t>clamped while conscious and glucose levels during the clamp as well as insulin turnover rate were similar between groups</w:t>
+        <w:t>Animals were clamped while conscious and glucose levels during the clamp as well as insulin turnover rate were similar between groups</w:t>
       </w:r>
       <w:r>
         <w:rPr>
@@ -8327,6 +8499,7 @@
         <w:rPr>
           <w:color w:val="000000" w:themeColor="text1"/>
         </w:rPr>
+        <w:lastRenderedPageBreak/>
         <w:t>HFD-Induced Liver Steatosis in Dexamethasone</w:t>
       </w:r>
       <w:r>
@@ -9382,6 +9555,7 @@
         <w:rPr>
           <w:color w:val="000000" w:themeColor="text1"/>
         </w:rPr>
+        <w:lastRenderedPageBreak/>
         <w:t xml:space="preserve">among </w:t>
       </w:r>
       <w:r>
@@ -9588,7 +9762,6 @@
           <w:sz w:val="32"/>
           <w:szCs w:val="32"/>
         </w:rPr>
-        <w:lastRenderedPageBreak/>
         <w:t>Dexamethasone Treatment Results in Increased Lipolysis</w:t>
       </w:r>
     </w:p>
@@ -10372,6 +10545,7 @@
         <w:rPr>
           <w:color w:val="000000" w:themeColor="text1"/>
         </w:rPr>
+        <w:lastRenderedPageBreak/>
         <w:t xml:space="preserve">To </w:t>
       </w:r>
       <w:r>
@@ -10887,7 +11061,6 @@
         <w:rPr>
           <w:color w:val="000000" w:themeColor="text1"/>
         </w:rPr>
-        <w:lastRenderedPageBreak/>
         <w:t xml:space="preserve">an upregulation of </w:t>
       </w:r>
       <w:r>
@@ -11299,6 +11472,7 @@
         <w:rPr>
           <w:color w:val="000000" w:themeColor="text1"/>
         </w:rPr>
+        <w:lastRenderedPageBreak/>
         <w:t>To investigate the molecular basis for this synergistic increase in lipolysis, we</w:t>
       </w:r>
       <w:r>
@@ -11545,14 +11719,7 @@
         <w:rPr>
           <w:color w:val="000000" w:themeColor="text1"/>
         </w:rPr>
-        <w:t xml:space="preserve">that glucocorticoid-stimulated </w:t>
-      </w:r>
-      <w:r>
-        <w:rPr>
-          <w:color w:val="000000" w:themeColor="text1"/>
-        </w:rPr>
-        <w:lastRenderedPageBreak/>
-        <w:t>lipolysis</w:t>
+        <w:t>that glucocorticoid-stimulated lipolysis</w:t>
       </w:r>
       <w:r>
         <w:rPr>
@@ -12063,7 +12230,14 @@
         <w:rPr>
           <w:color w:val="000000" w:themeColor="text1"/>
         </w:rPr>
-        <w:t xml:space="preserve">.  We hypothesize that adipose tissue lipolysis plays a major role in dexamethasone-induced insulin resistance and hepatic steatosis, especially in the case of obesity.  </w:t>
+        <w:t xml:space="preserve">.  We hypothesize that </w:t>
+      </w:r>
+      <w:r>
+        <w:rPr>
+          <w:color w:val="000000" w:themeColor="text1"/>
+        </w:rPr>
+        <w:lastRenderedPageBreak/>
+        <w:t xml:space="preserve">adipose tissue lipolysis plays a major role in dexamethasone-induced insulin resistance and hepatic steatosis, especially in the case of obesity.  </w:t>
       </w:r>
     </w:p>
     <w:p>
@@ -12243,14 +12417,7 @@
         <w:rPr>
           <w:color w:val="000000" w:themeColor="text1"/>
         </w:rPr>
-        <w:t xml:space="preserve">However, to our surprise, the glucocorticoid treatment in obese </w:t>
-      </w:r>
-      <w:r>
-        <w:rPr>
-          <w:color w:val="000000" w:themeColor="text1"/>
-        </w:rPr>
-        <w:lastRenderedPageBreak/>
-        <w:t xml:space="preserve">mice led to </w:t>
+        <w:t xml:space="preserve">However, to our surprise, the glucocorticoid treatment in obese mice led to </w:t>
       </w:r>
       <w:r>
         <w:rPr>
@@ -12595,7 +12762,14 @@
         <w:rPr>
           <w:color w:val="000000" w:themeColor="text1"/>
         </w:rPr>
-        <w:t>We found synergistic elevations in glycerol, indicative of enhance</w:t>
+        <w:t xml:space="preserve">We found synergistic elevations in glycerol, indicative of </w:t>
+      </w:r>
+      <w:r>
+        <w:rPr>
+          <w:color w:val="000000" w:themeColor="text1"/>
+        </w:rPr>
+        <w:lastRenderedPageBreak/>
+        <w:t>enhance</w:t>
       </w:r>
       <w:r>
         <w:rPr>
@@ -12826,14 +13000,7 @@
         <w:rPr>
           <w:color w:val="000000" w:themeColor="text1"/>
         </w:rPr>
-        <w:t xml:space="preserve"> </w:t>
-      </w:r>
-      <w:r>
-        <w:rPr>
-          <w:color w:val="000000" w:themeColor="text1"/>
-        </w:rPr>
-        <w:lastRenderedPageBreak/>
-        <w:t xml:space="preserve">transcripts </w:t>
+        <w:t xml:space="preserve"> transcripts </w:t>
       </w:r>
       <w:r>
         <w:rPr>
@@ -13363,15 +13530,7 @@
           <w:bCs/>
           <w:color w:val="000000" w:themeColor="text1"/>
         </w:rPr>
-        <w:t>Metabolism, Bariatric Surgery and Behavior Core (U2C-</w:t>
-      </w:r>
-      <w:r>
-        <w:rPr>
-          <w:bCs/>
-          <w:color w:val="000000" w:themeColor="text1"/>
-        </w:rPr>
-        <w:lastRenderedPageBreak/>
-        <w:t>DK110768), the Michigan Nutrition Obesity Research Center (P30-</w:t>
+        <w:t>Metabolism, Bariatric Surgery and Behavior Core (U2C-DK110768), the Michigan Nutrition Obesity Research Center (P30-</w:t>
       </w:r>
       <w:r>
         <w:rPr>
@@ -13549,7 +13708,15 @@
           <w:bCs/>
           <w:color w:val="000000" w:themeColor="text1"/>
         </w:rPr>
-        <w:t xml:space="preserve"> clamp studies.  </w:t>
+        <w:t xml:space="preserve"> clamp </w:t>
+      </w:r>
+      <w:r>
+        <w:rPr>
+          <w:bCs/>
+          <w:color w:val="000000" w:themeColor="text1"/>
+        </w:rPr>
+        <w:lastRenderedPageBreak/>
+        <w:t xml:space="preserve">studies.  </w:t>
       </w:r>
       <w:r>
         <w:rPr>
@@ -13744,15 +13911,7 @@
           <w:rFonts w:ascii="Calibri" w:eastAsia="Times New Roman" w:hAnsi="Calibri" w:cs="Times New Roman"/>
           <w:noProof/>
         </w:rPr>
-        <w:t xml:space="preserve"> Prevalence of oral glucocorticoid usage in the United </w:t>
-      </w:r>
-      <w:r>
-        <w:rPr>
-          <w:rFonts w:ascii="Calibri" w:eastAsia="Times New Roman" w:hAnsi="Calibri" w:cs="Times New Roman"/>
-          <w:noProof/>
-        </w:rPr>
-        <w:lastRenderedPageBreak/>
-        <w:t xml:space="preserve">States: A general population perspective. </w:t>
+        <w:t xml:space="preserve"> Prevalence of oral glucocorticoid usage in the United States: A general population perspective. </w:t>
       </w:r>
       <w:r>
         <w:rPr>
@@ -14048,7 +14207,15 @@
           <w:rFonts w:ascii="Calibri" w:eastAsia="Times New Roman" w:hAnsi="Calibri" w:cs="Times New Roman"/>
           <w:noProof/>
         </w:rPr>
-        <w:t xml:space="preserve"> A rodent model of rapid-onset diabetes induced by glucocorticoids and high-fat feeding. 2012;680:671–680.</w:t>
+        <w:t xml:space="preserve"> A rodent model of rapid-onset diabetes induced by glucocorticoids and high-fat feeding. 2012;680:671–</w:t>
+      </w:r>
+      <w:r>
+        <w:rPr>
+          <w:rFonts w:ascii="Calibri" w:eastAsia="Times New Roman" w:hAnsi="Calibri" w:cs="Times New Roman"/>
+          <w:noProof/>
+        </w:rPr>
+        <w:lastRenderedPageBreak/>
+        <w:t>680.</w:t>
       </w:r>
     </w:p>
     <w:p>
@@ -14152,15 +14319,7 @@
           <w:rFonts w:ascii="Calibri" w:eastAsia="Times New Roman" w:hAnsi="Calibri" w:cs="Times New Roman"/>
           <w:noProof/>
         </w:rPr>
-        <w:t xml:space="preserve"> Gene expression changes in subcutaneous adipose tissue due to Cushing’s </w:t>
-      </w:r>
-      <w:r>
-        <w:rPr>
-          <w:rFonts w:ascii="Calibri" w:eastAsia="Times New Roman" w:hAnsi="Calibri" w:cs="Times New Roman"/>
-          <w:noProof/>
-        </w:rPr>
-        <w:lastRenderedPageBreak/>
-        <w:t xml:space="preserve">disease. </w:t>
+        <w:t xml:space="preserve"> Gene expression changes in subcutaneous adipose tissue due to Cushing’s disease. </w:t>
       </w:r>
       <w:r>
         <w:rPr>
@@ -14447,6 +14606,7 @@
           <w:rFonts w:ascii="Calibri" w:eastAsia="Times New Roman" w:hAnsi="Calibri" w:cs="Times New Roman"/>
           <w:noProof/>
         </w:rPr>
+        <w:lastRenderedPageBreak/>
         <w:t xml:space="preserve">16. </w:t>
       </w:r>
       <w:r>
@@ -14574,15 +14734,7 @@
           <w:rFonts w:ascii="Calibri" w:eastAsia="Times New Roman" w:hAnsi="Calibri" w:cs="Times New Roman"/>
           <w:noProof/>
         </w:rPr>
-        <w:t xml:space="preserve"> Associations of Different Adipose Tissue Depots with </w:t>
-      </w:r>
-      <w:r>
-        <w:rPr>
-          <w:rFonts w:ascii="Calibri" w:eastAsia="Times New Roman" w:hAnsi="Calibri" w:cs="Times New Roman"/>
-          <w:noProof/>
-        </w:rPr>
-        <w:lastRenderedPageBreak/>
-        <w:t xml:space="preserve">Insulin Resistance : A Systematic Review and Meta-analysis of Observational Studies. </w:t>
+        <w:t xml:space="preserve"> Associations of Different Adipose Tissue Depots with Insulin Resistance : A Systematic Review and Meta-analysis of Observational Studies. </w:t>
       </w:r>
       <w:r>
         <w:rPr>
@@ -14790,7 +14942,15 @@
           <w:rFonts w:ascii="Calibri" w:eastAsia="Times New Roman" w:hAnsi="Calibri" w:cs="Times New Roman"/>
           <w:noProof/>
         </w:rPr>
-        <w:t xml:space="preserve"> 11β-HSD1 is the major regulator of the tissue-specific effects of circulating glucocorticoid excess. </w:t>
+        <w:t xml:space="preserve"> 11β-HSD1 is the major regulator of the tissue-specific </w:t>
+      </w:r>
+      <w:r>
+        <w:rPr>
+          <w:rFonts w:ascii="Calibri" w:eastAsia="Times New Roman" w:hAnsi="Calibri" w:cs="Times New Roman"/>
+          <w:noProof/>
+        </w:rPr>
+        <w:lastRenderedPageBreak/>
+        <w:t xml:space="preserve">effects of circulating glucocorticoid excess. </w:t>
       </w:r>
       <w:r>
         <w:rPr>
@@ -14910,15 +15070,7 @@
           <w:rFonts w:ascii="Calibri" w:eastAsia="Times New Roman" w:hAnsi="Calibri" w:cs="Times New Roman"/>
           <w:noProof/>
         </w:rPr>
-        <w:t xml:space="preserve"> NIH experiment in centralized </w:t>
-      </w:r>
-      <w:r>
-        <w:rPr>
-          <w:rFonts w:ascii="Calibri" w:eastAsia="Times New Roman" w:hAnsi="Calibri" w:cs="Times New Roman"/>
-          <w:noProof/>
-        </w:rPr>
-        <w:lastRenderedPageBreak/>
-        <w:t xml:space="preserve">mouse phenotyping: the Vanderbilt experience and recommendations for evaluating glucose homeostasis in the mouse. </w:t>
+        <w:t xml:space="preserve"> NIH experiment in centralized mouse phenotyping: the Vanderbilt experience and recommendations for evaluating glucose homeostasis in the mouse. </w:t>
       </w:r>
       <w:r>
         <w:rPr>
@@ -15237,7 +15389,17 @@
           <w:bCs/>
           <w:noProof/>
         </w:rPr>
-        <w:t>Rockall A, Sohaib S, Evans D, Kaltsas G, Isidori A, Monson J, Besser G, Grossman A, Reznek R.</w:t>
+        <w:t xml:space="preserve">Rockall A, Sohaib S, Evans D, Kaltsas G, Isidori A, Monson J, Besser G, Grossman A, </w:t>
+      </w:r>
+      <w:r>
+        <w:rPr>
+          <w:rFonts w:ascii="Calibri" w:eastAsia="Times New Roman" w:hAnsi="Calibri" w:cs="Times New Roman"/>
+          <w:b/>
+          <w:bCs/>
+          <w:noProof/>
+        </w:rPr>
+        <w:lastRenderedPageBreak/>
+        <w:t>Reznek R.</w:t>
       </w:r>
       <w:r>
         <w:rPr>
@@ -15385,7 +15547,6 @@
           <w:rFonts w:ascii="Calibri" w:eastAsia="Times New Roman" w:hAnsi="Calibri" w:cs="Times New Roman"/>
           <w:noProof/>
         </w:rPr>
-        <w:lastRenderedPageBreak/>
         <w:t xml:space="preserve">33. </w:t>
       </w:r>
       <w:r>
@@ -15617,7 +15778,15 @@
           <w:rFonts w:ascii="Calibri" w:eastAsia="Times New Roman" w:hAnsi="Calibri" w:cs="Times New Roman"/>
           <w:noProof/>
         </w:rPr>
-        <w:t xml:space="preserve"> Consumption of a high-fat diet rapidly exacerbates the development of fatty liver disease that occurs with chronically elevated glucocorticoids. </w:t>
+        <w:t xml:space="preserve"> Consumption of a high-fat diet rapidly exacerbates the development of fatty liver </w:t>
+      </w:r>
+      <w:r>
+        <w:rPr>
+          <w:rFonts w:ascii="Calibri" w:eastAsia="Times New Roman" w:hAnsi="Calibri" w:cs="Times New Roman"/>
+          <w:noProof/>
+        </w:rPr>
+        <w:lastRenderedPageBreak/>
+        <w:t xml:space="preserve">disease that occurs with chronically elevated glucocorticoids. </w:t>
       </w:r>
       <w:r>
         <w:rPr>
@@ -15721,15 +15890,7 @@
           <w:rFonts w:ascii="Calibri" w:eastAsia="Times New Roman" w:hAnsi="Calibri" w:cs="Times New Roman"/>
           <w:noProof/>
         </w:rPr>
-        <w:t xml:space="preserve"> Insulin Dose-Response Characteristics for Suppression of Glycerol Release and Conversion to Glucose in </w:t>
-      </w:r>
-      <w:r>
-        <w:rPr>
-          <w:rFonts w:ascii="Calibri" w:eastAsia="Times New Roman" w:hAnsi="Calibri" w:cs="Times New Roman"/>
-          <w:noProof/>
-        </w:rPr>
-        <w:lastRenderedPageBreak/>
-        <w:t>Humans. 1986;35(December):1326–1331.</w:t>
+        <w:t xml:space="preserve"> Insulin Dose-Response Characteristics for Suppression of Glycerol Release and Conversion to Glucose in Humans. 1986;35(December):1326–1331.</w:t>
       </w:r>
     </w:p>
     <w:p>
@@ -15997,7 +16158,15 @@
           <w:rFonts w:ascii="Calibri" w:eastAsia="Times New Roman" w:hAnsi="Calibri" w:cs="Times New Roman"/>
           <w:noProof/>
         </w:rPr>
-        <w:t xml:space="preserve"> PERMISSIVE ACTION OF GLUCOCORTICOIDS ON CATECHOLAMINE-INDUCED LIPOLYSIS : DIRECT “IN VITRO” EFFECTS ON THE FAT CELL ~-ADRENORECEPTOR-COUPLED-ADENYLATE CYCLASE SYSTEM Dani~le. </w:t>
+        <w:t xml:space="preserve"> PERMISSIVE ACTION OF GLUCOCORTICOIDS ON CATECHOLAMINE-INDUCED LIPOLYSIS : DIRECT “IN VITRO” EFFECTS ON THE FAT CELL ~-</w:t>
+      </w:r>
+      <w:r>
+        <w:rPr>
+          <w:rFonts w:ascii="Calibri" w:eastAsia="Times New Roman" w:hAnsi="Calibri" w:cs="Times New Roman"/>
+          <w:noProof/>
+        </w:rPr>
+        <w:lastRenderedPageBreak/>
+        <w:t xml:space="preserve">ADRENORECEPTOR-COUPLED-ADENYLATE CYCLASE SYSTEM Dani~le. </w:t>
       </w:r>
       <w:r>
         <w:rPr>
@@ -16136,7 +16305,6 @@
         <w:rPr>
           <w:color w:val="000000" w:themeColor="text1"/>
         </w:rPr>
-        <w:lastRenderedPageBreak/>
         <w:fldChar w:fldCharType="end"/>
       </w:r>
     </w:p>
@@ -16194,6 +16362,7 @@
         <w:rPr>
           <w:b/>
         </w:rPr>
+        <w:lastRenderedPageBreak/>
         <w:t xml:space="preserve">Figure 2. </w:t>
       </w:r>
       <w:r>
@@ -16258,7 +16427,6 @@
         <w:rPr>
           <w:b/>
         </w:rPr>
-        <w:lastRenderedPageBreak/>
         <w:t>Figure 3. Dexamethasone</w:t>
       </w:r>
       <w:r>
@@ -16378,7 +16546,11 @@
         <w:spacing w:line="480" w:lineRule="auto"/>
       </w:pPr>
       <w:r>
-        <w:t>Triglyceride levels (A), glycerol released in media (B), qPCR of lipolytic transcripts (C), and western blot of ATGL (D) from non-differentiated (pre-adipocytes; n=2) or differentiated 3T3-L1 mouse adipocytes (mature adipocytes) following five days of dexamethasone (n=3) or vehicle treatment (n=3). Serum fatty acid and glycerol levels at basal (fed) and following stimulation (10mg/kg isoproterenol or 16hr fast; E) and qPCR of IWAT lipolytic transcripts (F) in 22-week-old, 12-week dexamethasone- (basal and isoproterenol n=7; fasted serum and qPCR n=4) or vehicle- (basal and isoproterenol n=12; fasted serum and qPCR n=11) treated, chow-fed mice with the exception of isoproterenol-stimulated glycerol, which was performed one week prior to euthanasia. Asterisks indicated statistically significant treatment effect for the pairwise comparison.</w:t>
+        <w:t xml:space="preserve">Triglyceride levels (A), glycerol released in media (B), qPCR of lipolytic transcripts (C), and western blot of ATGL (D) from non-differentiated (pre-adipocytes; n=2) or differentiated 3T3-L1 mouse adipocytes (mature adipocytes) following five days of dexamethasone (n=3) or vehicle treatment (n=3). Serum fatty acid and glycerol levels at </w:t>
+      </w:r>
+      <w:r>
+        <w:lastRenderedPageBreak/>
+        <w:t>basal (fed) and following stimulation (10mg/kg isoproterenol or 16hr fast; E) and qPCR of IWAT lipolytic transcripts (F) in 22-week-old, 12-week dexamethasone- (basal and isoproterenol n=7; fasted serum and qPCR n=4) or vehicle- (basal and isoproterenol n=12; fasted serum and qPCR n=11) treated, chow-fed mice with the exception of isoproterenol-stimulated glycerol, which was performed one week prior to euthanasia. Asterisks indicated statistically significant treatment effect for the pairwise comparison.</w:t>
       </w:r>
     </w:p>
     <w:p>
@@ -16420,7 +16592,6 @@
         <w:spacing w:line="480" w:lineRule="auto"/>
       </w:pPr>
       <w:r>
-        <w:lastRenderedPageBreak/>
         <w:t xml:space="preserve">Serum glycerol (A) following 16 hour fast, serum NEFA in obese dexamethasone treated (n=14) or control (n=11) mice following a 5 hour fast, before and after insulin during hyperinsulinemic euglycemic clamp (B), qPCR of </w:t>
       </w:r>
       <w:r>
@@ -16699,6 +16870,7 @@
               <w:rPr>
                 <w:i/>
               </w:rPr>
+              <w:lastRenderedPageBreak/>
               <w:t>Srebf1</w:t>
             </w:r>
           </w:p>
@@ -16771,7 +16943,6 @@
         <w:rPr>
           <w:noProof/>
         </w:rPr>
-        <w:lastRenderedPageBreak/>
         <w:drawing>
           <wp:inline distT="0" distB="0" distL="0" distR="0" wp14:anchorId="583BC8F8" wp14:editId="1960BCD4">
             <wp:extent cx="5936615" cy="6049010"/>
@@ -17201,7 +17372,7 @@
         <w:noProof/>
         <w:color w:val="5B9BD5" w:themeColor="accent1"/>
       </w:rPr>
-      <w:t>32</w:t>
+      <w:t>3</w:t>
     </w:r>
     <w:r>
       <w:rPr>
@@ -17914,6 +18085,14 @@
     <w:abstractNumId w:val="3"/>
   </w:num>
 </w:numbering>
+</file>
+
+<file path=word/people.xml><?xml version="1.0" encoding="utf-8"?>
+<w15:people xmlns:wpc="http://schemas.microsoft.com/office/word/2010/wordprocessingCanvas" xmlns:mo="http://schemas.microsoft.com/office/mac/office/2008/main" xmlns:mc="http://schemas.openxmlformats.org/markup-compatibility/2006" xmlns:mv="urn:schemas-microsoft-com:mac:vml" xmlns:o="urn:schemas-microsoft-com:office:office" xmlns:r="http://schemas.openxmlformats.org/officeDocument/2006/relationships" xmlns:m="http://schemas.openxmlformats.org/officeDocument/2006/math" xmlns:v="urn:schemas-microsoft-com:vml" xmlns:wp14="http://schemas.microsoft.com/office/word/2010/wordprocessingDrawing" xmlns:wp="http://schemas.openxmlformats.org/drawingml/2006/wordprocessingDrawing" xmlns:w10="urn:schemas-microsoft-com:office:word" xmlns:w="http://schemas.openxmlformats.org/wordprocessingml/2006/main" xmlns:w14="http://schemas.microsoft.com/office/word/2010/wordml" xmlns:w15="http://schemas.microsoft.com/office/word/2012/wordml" xmlns:wpg="http://schemas.microsoft.com/office/word/2010/wordprocessingGroup" xmlns:wpi="http://schemas.microsoft.com/office/word/2010/wordprocessingInk" xmlns:wne="http://schemas.microsoft.com/office/word/2006/wordml" xmlns:wps="http://schemas.microsoft.com/office/word/2010/wordprocessingShape" mc:Ignorable="w14 w15 wp14">
+  <w15:person w15:author="Microsoft Office User">
+    <w15:presenceInfo w15:providerId="None" w15:userId="Microsoft Office User"/>
+  </w15:person>
+</w15:people>
 </file>
 
 <file path=word/styles.xml><?xml version="1.0" encoding="utf-8"?>
@@ -18886,7 +19065,7 @@
 </file>
 
 <file path=customXml/itemProps1.xml><?xml version="1.0" encoding="utf-8"?>
-<ds:datastoreItem xmlns:ds="http://schemas.openxmlformats.org/officeDocument/2006/customXml" ds:itemID="{11EB759E-7000-CC4A-A631-C36BAE5320C4}">
+<ds:datastoreItem xmlns:ds="http://schemas.openxmlformats.org/officeDocument/2006/customXml" ds:itemID="{DE223404-25FE-7B41-8A05-0E48B474A3DA}">
   <ds:schemaRefs>
     <ds:schemaRef ds:uri="http://schemas.openxmlformats.org/officeDocument/2006/bibliography"/>
   </ds:schemaRefs>

</xml_diff>

<commit_message>
replaced glucocorticoid with dexamethasone when needed
</commit_message>
<xml_diff>
--- a/manuscript/Obesity-Glucocorticoids/Harvey.docx
+++ b/manuscript/Obesity-Glucocorticoids/Harvey.docx
@@ -54,7 +54,15 @@
         <w:t>2,3</w:t>
       </w:r>
       <w:r>
-        <w:t>, JeAnna R. Redd</w:t>
+        <w:t xml:space="preserve">, </w:t>
+      </w:r>
+      <w:proofErr w:type="spellStart"/>
+      <w:r>
+        <w:t>JeAnna</w:t>
+      </w:r>
+      <w:proofErr w:type="spellEnd"/>
+      <w:r>
+        <w:t xml:space="preserve"> R. Redd</w:t>
       </w:r>
       <w:r>
         <w:rPr>
@@ -63,7 +71,15 @@
         <w:t>1,2</w:t>
       </w:r>
       <w:r>
-        <w:t>, Quynh T. Tran</w:t>
+        <w:t xml:space="preserve">, </w:t>
+      </w:r>
+      <w:proofErr w:type="spellStart"/>
+      <w:r>
+        <w:t>Quynh</w:t>
+      </w:r>
+      <w:proofErr w:type="spellEnd"/>
+      <w:r>
+        <w:t xml:space="preserve"> T. Tran</w:t>
       </w:r>
       <w:r>
         <w:rPr>
@@ -72,7 +88,15 @@
         <w:t>4</w:t>
       </w:r>
       <w:r>
-        <w:t>, Irit Hochberg</w:t>
+        <w:t xml:space="preserve">, </w:t>
+      </w:r>
+      <w:proofErr w:type="spellStart"/>
+      <w:r>
+        <w:t>Irit</w:t>
+      </w:r>
+      <w:proofErr w:type="spellEnd"/>
+      <w:r>
+        <w:t xml:space="preserve"> Hochberg</w:t>
       </w:r>
       <w:r>
         <w:rPr>
@@ -159,7 +183,15 @@
         <w:t xml:space="preserve">5 </w:t>
       </w:r>
       <w:r>
-        <w:t xml:space="preserve">Institute of Endocrinology, Diabetes and Metabolism, Rambam Health Care Campus, Haifa, Israel; </w:t>
+        <w:t xml:space="preserve">Institute of Endocrinology, Diabetes and Metabolism, </w:t>
+      </w:r>
+      <w:proofErr w:type="spellStart"/>
+      <w:r>
+        <w:t>Rambam</w:t>
+      </w:r>
+      <w:proofErr w:type="spellEnd"/>
+      <w:r>
+        <w:t xml:space="preserve"> Health Care Campus, Haifa, Israel; </w:t>
       </w:r>
       <w:r>
         <w:rPr>
@@ -650,7 +682,21 @@
         <w:rPr>
           <w:color w:val="000000" w:themeColor="text1"/>
         </w:rPr>
-        <w:t xml:space="preserve"> This was associated with synergistic transactivation of the lipolytic enzyme ATGL.</w:t>
+        <w:t xml:space="preserve"> This was associated with synergistic transactivation of the </w:t>
+      </w:r>
+      <w:proofErr w:type="spellStart"/>
+      <w:r>
+        <w:rPr>
+          <w:color w:val="000000" w:themeColor="text1"/>
+        </w:rPr>
+        <w:t>lipolytic</w:t>
+      </w:r>
+      <w:proofErr w:type="spellEnd"/>
+      <w:r>
+        <w:rPr>
+          <w:color w:val="000000" w:themeColor="text1"/>
+        </w:rPr>
+        <w:t xml:space="preserve"> enzyme ATGL.</w:t>
       </w:r>
     </w:p>
     <w:p>
@@ -931,13 +977,11 @@
         <w:r>
           <w:t xml:space="preserve"> are</w:t>
         </w:r>
-        <w:bookmarkStart w:id="21" w:name="_GoBack"/>
-        <w:bookmarkEnd w:id="21"/>
         <w:r>
           <w:t xml:space="preserve"> rare,</w:t>
         </w:r>
       </w:ins>
-      <w:del w:id="22" w:author="Microsoft Office User" w:date="2018-02-07T13:48:00Z">
+      <w:del w:id="21" w:author="Microsoft Office User" w:date="2018-02-07T13:48:00Z">
         <w:r>
           <w:delText xml:space="preserve"> </w:delText>
         </w:r>
@@ -945,7 +989,7 @@
           <w:delText>is rar</w:delText>
         </w:r>
       </w:del>
-      <w:del w:id="23" w:author="Microsoft Office User" w:date="2018-02-07T13:22:00Z">
+      <w:del w:id="22" w:author="Microsoft Office User" w:date="2018-02-07T13:22:00Z">
         <w:r>
           <w:delText>e,</w:delText>
         </w:r>
@@ -1635,7 +1679,21 @@
         <w:rPr>
           <w:color w:val="000000" w:themeColor="text1"/>
         </w:rPr>
-        <w:t xml:space="preserve">that chronically elevated glucocorticoids in the presence of </w:t>
+        <w:t>that chronically elevated glucocorticoids</w:t>
+      </w:r>
+      <w:ins w:id="23" w:author="Microsoft Office User" w:date="2018-02-07T13:59:00Z">
+        <w:r>
+          <w:rPr>
+            <w:color w:val="000000" w:themeColor="text1"/>
+          </w:rPr>
+          <w:t>, via dexamethasone treatment.</w:t>
+        </w:r>
+      </w:ins>
+      <w:r>
+        <w:rPr>
+          <w:color w:val="000000" w:themeColor="text1"/>
+        </w:rPr>
+        <w:t xml:space="preserve"> in the presence of </w:t>
       </w:r>
       <w:r>
         <w:rPr>
@@ -1683,8 +1741,24 @@
         <w:rPr>
           <w:color w:val="000000" w:themeColor="text1"/>
         </w:rPr>
-        <w:t>Obese glucocorticoid</w:t>
-      </w:r>
+        <w:t xml:space="preserve">Obese </w:t>
+      </w:r>
+      <w:del w:id="24" w:author="Microsoft Office User" w:date="2018-02-07T14:00:00Z">
+        <w:r>
+          <w:rPr>
+            <w:color w:val="000000" w:themeColor="text1"/>
+          </w:rPr>
+          <w:delText>glucocorticoid</w:delText>
+        </w:r>
+      </w:del>
+      <w:ins w:id="25" w:author="Microsoft Office User" w:date="2018-02-07T14:00:00Z">
+        <w:r>
+          <w:rPr>
+            <w:color w:val="000000" w:themeColor="text1"/>
+          </w:rPr>
+          <w:t>dexamethasone</w:t>
+        </w:r>
+      </w:ins>
       <w:r>
         <w:rPr>
           <w:color w:val="000000" w:themeColor="text1"/>
@@ -1695,14 +1769,14 @@
         <w:rPr>
           <w:color w:val="000000" w:themeColor="text1"/>
         </w:rPr>
-        <w:t xml:space="preserve"> mice have reduced fat mass compared to all </w:t>
+        <w:t xml:space="preserve"> mice have </w:t>
       </w:r>
       <w:r>
         <w:rPr>
           <w:color w:val="000000" w:themeColor="text1"/>
         </w:rPr>
         <w:lastRenderedPageBreak/>
-        <w:t>other groups, yet have hyperglycemia and severe insulin resistance</w:t>
+        <w:t>reduced fat mass compared to all other groups, yet have hyperglycemia and severe insulin resistance</w:t>
       </w:r>
       <w:r>
         <w:rPr>
@@ -1988,6 +2062,16 @@
         </w:rPr>
         <w:t>2915)</w:t>
       </w:r>
+      <w:ins w:id="26" w:author="Microsoft Office User" w:date="2018-02-07T14:02:00Z">
+        <w:r>
+          <w:rPr>
+            <w:rFonts w:eastAsia="Times New Roman" w:cs="Times New Roman"/>
+            <w:color w:val="000000" w:themeColor="text1"/>
+            <w:shd w:val="clear" w:color="auto" w:fill="FFFFFF"/>
+          </w:rPr>
+          <w:t>, a synthetic glucocorticoid,</w:t>
+        </w:r>
+      </w:ins>
       <w:r>
         <w:rPr>
           <w:rFonts w:eastAsia="Times New Roman" w:cs="Times New Roman"/>
@@ -2195,7 +2279,25 @@
           <w:color w:val="000000" w:themeColor="text1"/>
           <w:shd w:val="clear" w:color="auto" w:fill="FFFFFF"/>
         </w:rPr>
-        <w:t>; 5L0D LabDiet; 13% fat; 57% carbohydrate; 30% protein</w:t>
+        <w:t xml:space="preserve">; 5L0D </w:t>
+      </w:r>
+      <w:proofErr w:type="spellStart"/>
+      <w:r>
+        <w:rPr>
+          <w:rFonts w:eastAsia="Times New Roman" w:cs="Times New Roman"/>
+          <w:color w:val="000000" w:themeColor="text1"/>
+          <w:shd w:val="clear" w:color="auto" w:fill="FFFFFF"/>
+        </w:rPr>
+        <w:t>LabDiet</w:t>
+      </w:r>
+      <w:proofErr w:type="spellEnd"/>
+      <w:r>
+        <w:rPr>
+          <w:rFonts w:eastAsia="Times New Roman" w:cs="Times New Roman"/>
+          <w:color w:val="000000" w:themeColor="text1"/>
+          <w:shd w:val="clear" w:color="auto" w:fill="FFFFFF"/>
+        </w:rPr>
+        <w:t>; 13% fat; 57% carbohydrate; 30% protein</w:t>
       </w:r>
       <w:r>
         <w:rPr>
@@ -2748,6 +2850,7 @@
         </w:rPr>
         <w:t xml:space="preserve"> </w:t>
       </w:r>
+      <w:proofErr w:type="spellStart"/>
       <w:r>
         <w:rPr>
           <w:rFonts w:eastAsia="Times New Roman" w:cs="Times New Roman"/>
@@ -2762,7 +2865,16 @@
           <w:color w:val="000000" w:themeColor="text1"/>
           <w:shd w:val="clear" w:color="auto" w:fill="FFFFFF"/>
         </w:rPr>
-        <w:t xml:space="preserve">choMRI </w:t>
+        <w:t>choMRI</w:t>
+      </w:r>
+      <w:proofErr w:type="spellEnd"/>
+      <w:r>
+        <w:rPr>
+          <w:rFonts w:eastAsia="Times New Roman" w:cs="Times New Roman"/>
+          <w:color w:val="000000" w:themeColor="text1"/>
+          <w:shd w:val="clear" w:color="auto" w:fill="FFFFFF"/>
+        </w:rPr>
+        <w:t xml:space="preserve"> </w:t>
       </w:r>
       <w:r>
         <w:rPr>
@@ -2794,15 +2906,7 @@
           <w:color w:val="000000" w:themeColor="text1"/>
           <w:shd w:val="clear" w:color="auto" w:fill="FFFFFF"/>
         </w:rPr>
-        <w:t>We performed a CLAMS experiment</w:t>
-      </w:r>
-      <w:r>
-        <w:rPr>
-          <w:rFonts w:eastAsia="Times New Roman" w:cs="Times New Roman"/>
-          <w:color w:val="000000" w:themeColor="text1"/>
-          <w:shd w:val="clear" w:color="auto" w:fill="FFFFFF"/>
-        </w:rPr>
-        <w:t xml:space="preserve"> (data not </w:t>
+        <w:t xml:space="preserve">We </w:t>
       </w:r>
       <w:r>
         <w:rPr>
@@ -2811,7 +2915,15 @@
           <w:shd w:val="clear" w:color="auto" w:fill="FFFFFF"/>
         </w:rPr>
         <w:lastRenderedPageBreak/>
-        <w:t>shown)</w:t>
+        <w:t>performed a CLAMS experiment</w:t>
+      </w:r>
+      <w:r>
+        <w:rPr>
+          <w:rFonts w:eastAsia="Times New Roman" w:cs="Times New Roman"/>
+          <w:color w:val="000000" w:themeColor="text1"/>
+          <w:shd w:val="clear" w:color="auto" w:fill="FFFFFF"/>
+        </w:rPr>
+        <w:t xml:space="preserve"> (data not shown)</w:t>
       </w:r>
       <w:r>
         <w:rPr>
@@ -2995,7 +3107,25 @@
           <w:color w:val="000000" w:themeColor="text1"/>
           <w:shd w:val="clear" w:color="auto" w:fill="FFFFFF"/>
         </w:rPr>
-        <w:t xml:space="preserve"> were dissected and the right inguinal white adipose tissue (iWAT)</w:t>
+        <w:t xml:space="preserve"> were dissected and the right inguinal white adipose tissue (</w:t>
+      </w:r>
+      <w:proofErr w:type="spellStart"/>
+      <w:r>
+        <w:rPr>
+          <w:rFonts w:eastAsia="Times New Roman" w:cs="Times New Roman"/>
+          <w:color w:val="000000" w:themeColor="text1"/>
+          <w:shd w:val="clear" w:color="auto" w:fill="FFFFFF"/>
+        </w:rPr>
+        <w:t>iWAT</w:t>
+      </w:r>
+      <w:proofErr w:type="spellEnd"/>
+      <w:r>
+        <w:rPr>
+          <w:rFonts w:eastAsia="Times New Roman" w:cs="Times New Roman"/>
+          <w:color w:val="000000" w:themeColor="text1"/>
+          <w:shd w:val="clear" w:color="auto" w:fill="FFFFFF"/>
+        </w:rPr>
+        <w:t>)</w:t>
       </w:r>
       <w:r>
         <w:rPr>
@@ -3013,21 +3143,49 @@
         </w:rPr>
         <w:t xml:space="preserve">and </w:t>
       </w:r>
-      <w:r>
-        <w:rPr>
-          <w:rFonts w:eastAsia="Times New Roman" w:cs="Times New Roman"/>
-          <w:color w:val="000000" w:themeColor="text1"/>
-          <w:shd w:val="clear" w:color="auto" w:fill="FFFFFF"/>
-        </w:rPr>
-        <w:t xml:space="preserve">epididymal </w:t>
-      </w:r>
-      <w:r>
-        <w:rPr>
-          <w:rFonts w:eastAsia="Times New Roman" w:cs="Times New Roman"/>
-          <w:color w:val="000000" w:themeColor="text1"/>
-          <w:shd w:val="clear" w:color="auto" w:fill="FFFFFF"/>
-        </w:rPr>
-        <w:t>white adipose tissue (eWAT)</w:t>
+      <w:proofErr w:type="spellStart"/>
+      <w:r>
+        <w:rPr>
+          <w:rFonts w:eastAsia="Times New Roman" w:cs="Times New Roman"/>
+          <w:color w:val="000000" w:themeColor="text1"/>
+          <w:shd w:val="clear" w:color="auto" w:fill="FFFFFF"/>
+        </w:rPr>
+        <w:t>epididymal</w:t>
+      </w:r>
+      <w:proofErr w:type="spellEnd"/>
+      <w:r>
+        <w:rPr>
+          <w:rFonts w:eastAsia="Times New Roman" w:cs="Times New Roman"/>
+          <w:color w:val="000000" w:themeColor="text1"/>
+          <w:shd w:val="clear" w:color="auto" w:fill="FFFFFF"/>
+        </w:rPr>
+        <w:t xml:space="preserve"> </w:t>
+      </w:r>
+      <w:r>
+        <w:rPr>
+          <w:rFonts w:eastAsia="Times New Roman" w:cs="Times New Roman"/>
+          <w:color w:val="000000" w:themeColor="text1"/>
+          <w:shd w:val="clear" w:color="auto" w:fill="FFFFFF"/>
+        </w:rPr>
+        <w:t>white adipose tissue (</w:t>
+      </w:r>
+      <w:proofErr w:type="spellStart"/>
+      <w:r>
+        <w:rPr>
+          <w:rFonts w:eastAsia="Times New Roman" w:cs="Times New Roman"/>
+          <w:color w:val="000000" w:themeColor="text1"/>
+          <w:shd w:val="clear" w:color="auto" w:fill="FFFFFF"/>
+        </w:rPr>
+        <w:t>eWAT</w:t>
+      </w:r>
+      <w:proofErr w:type="spellEnd"/>
+      <w:r>
+        <w:rPr>
+          <w:rFonts w:eastAsia="Times New Roman" w:cs="Times New Roman"/>
+          <w:color w:val="000000" w:themeColor="text1"/>
+          <w:shd w:val="clear" w:color="auto" w:fill="FFFFFF"/>
+        </w:rPr>
+        <w:t>)</w:t>
       </w:r>
       <w:r>
         <w:rPr>
@@ -3269,19 +3427,37 @@
         </w:rPr>
         <w:t xml:space="preserve">Insulin Tolerance Tests and </w:t>
       </w:r>
+      <w:proofErr w:type="spellStart"/>
       <w:r>
         <w:rPr>
           <w:b/>
           <w:color w:val="000000" w:themeColor="text1"/>
         </w:rPr>
-        <w:t xml:space="preserve">Hyperinsulinemic </w:t>
-      </w:r>
+        <w:t>Hyperinsulinemic</w:t>
+      </w:r>
+      <w:proofErr w:type="spellEnd"/>
       <w:r>
         <w:rPr>
           <w:b/>
           <w:color w:val="000000" w:themeColor="text1"/>
         </w:rPr>
-        <w:t xml:space="preserve">Euglycemic Clamp Experiments: </w:t>
+        <w:t xml:space="preserve"> </w:t>
+      </w:r>
+      <w:proofErr w:type="spellStart"/>
+      <w:r>
+        <w:rPr>
+          <w:b/>
+          <w:color w:val="000000" w:themeColor="text1"/>
+        </w:rPr>
+        <w:t>Euglycemic</w:t>
+      </w:r>
+      <w:proofErr w:type="spellEnd"/>
+      <w:r>
+        <w:rPr>
+          <w:b/>
+          <w:color w:val="000000" w:themeColor="text1"/>
+        </w:rPr>
+        <w:t xml:space="preserve"> Clamp Experiments: </w:t>
       </w:r>
       <w:r>
         <w:rPr>
@@ -3428,16 +3604,32 @@
           <w:rFonts w:cs="Times New Roman"/>
           <w:color w:val="000000" w:themeColor="text1"/>
         </w:rPr>
-        <w:t>insulin (Humulin R, Lilly,)</w:t>
-      </w:r>
-      <w:r>
-        <w:t xml:space="preserve"> </w:t>
-      </w:r>
+        <w:t>insulin (</w:t>
+      </w:r>
+      <w:proofErr w:type="spellStart"/>
       <w:r>
         <w:rPr>
           <w:rFonts w:cs="Times New Roman"/>
           <w:color w:val="000000" w:themeColor="text1"/>
         </w:rPr>
+        <w:t>Humulin</w:t>
+      </w:r>
+      <w:proofErr w:type="spellEnd"/>
+      <w:r>
+        <w:rPr>
+          <w:rFonts w:cs="Times New Roman"/>
+          <w:color w:val="000000" w:themeColor="text1"/>
+        </w:rPr>
+        <w:t xml:space="preserve"> R, Lilly,)</w:t>
+      </w:r>
+      <w:r>
+        <w:t xml:space="preserve"> </w:t>
+      </w:r>
+      <w:r>
+        <w:rPr>
+          <w:rFonts w:cs="Times New Roman"/>
+          <w:color w:val="000000" w:themeColor="text1"/>
+        </w:rPr>
         <w:t>as described in</w:t>
       </w:r>
       <w:r>
@@ -3487,7 +3679,23 @@
           <w:rFonts w:cs="Times New Roman"/>
           <w:color w:val="000000" w:themeColor="text1"/>
         </w:rPr>
-        <w:t>glucose was determined using a One Touch Ultra Glucometer (Lifescan).</w:t>
+        <w:t>glucose was determined using a One Touch Ultra Glucometer (</w:t>
+      </w:r>
+      <w:proofErr w:type="spellStart"/>
+      <w:r>
+        <w:rPr>
+          <w:rFonts w:cs="Times New Roman"/>
+          <w:color w:val="000000" w:themeColor="text1"/>
+        </w:rPr>
+        <w:t>Lifescan</w:t>
+      </w:r>
+      <w:proofErr w:type="spellEnd"/>
+      <w:r>
+        <w:rPr>
+          <w:rFonts w:cs="Times New Roman"/>
+          <w:color w:val="000000" w:themeColor="text1"/>
+        </w:rPr>
+        <w:t>).</w:t>
       </w:r>
       <w:r>
         <w:rPr>
@@ -3495,6 +3703,7 @@
         </w:rPr>
         <w:t xml:space="preserve"> For the </w:t>
       </w:r>
+      <w:proofErr w:type="spellStart"/>
       <w:r>
         <w:rPr>
           <w:color w:val="000000" w:themeColor="text1"/>
@@ -3507,17 +3716,26 @@
         </w:rPr>
         <w:t>insulinemic</w:t>
       </w:r>
-      <w:r>
-        <w:rPr>
-          <w:color w:val="000000" w:themeColor="text1"/>
-        </w:rPr>
-        <w:t xml:space="preserve"> </w:t>
-      </w:r>
-      <w:r>
-        <w:rPr>
-          <w:color w:val="000000" w:themeColor="text1"/>
-        </w:rPr>
-        <w:t>euglycemic clamp</w:t>
+      <w:proofErr w:type="spellEnd"/>
+      <w:r>
+        <w:rPr>
+          <w:color w:val="000000" w:themeColor="text1"/>
+        </w:rPr>
+        <w:t xml:space="preserve"> </w:t>
+      </w:r>
+      <w:proofErr w:type="spellStart"/>
+      <w:r>
+        <w:rPr>
+          <w:color w:val="000000" w:themeColor="text1"/>
+        </w:rPr>
+        <w:t>euglycemic</w:t>
+      </w:r>
+      <w:proofErr w:type="spellEnd"/>
+      <w:r>
+        <w:rPr>
+          <w:color w:val="000000" w:themeColor="text1"/>
+        </w:rPr>
+        <w:t xml:space="preserve"> clamp</w:t>
       </w:r>
       <w:r>
         <w:rPr>
@@ -3917,13 +4135,29 @@
           <w:rFonts w:ascii="Calibri" w:hAnsi="Calibri" w:cs="Arial"/>
           <w:color w:val="000000" w:themeColor="text1"/>
         </w:rPr>
-        <w:t xml:space="preserve"> mU/kg bolus, followed by </w:t>
-      </w:r>
+        <w:t xml:space="preserve"> </w:t>
+      </w:r>
+      <w:proofErr w:type="spellStart"/>
       <w:r>
         <w:rPr>
           <w:rFonts w:ascii="Calibri" w:hAnsi="Calibri" w:cs="Arial"/>
           <w:color w:val="000000" w:themeColor="text1"/>
         </w:rPr>
+        <w:t>mU</w:t>
+      </w:r>
+      <w:proofErr w:type="spellEnd"/>
+      <w:r>
+        <w:rPr>
+          <w:rFonts w:ascii="Calibri" w:hAnsi="Calibri" w:cs="Arial"/>
+          <w:color w:val="000000" w:themeColor="text1"/>
+        </w:rPr>
+        <w:t xml:space="preserve">/kg bolus, followed by </w:t>
+      </w:r>
+      <w:r>
+        <w:rPr>
+          <w:rFonts w:ascii="Calibri" w:hAnsi="Calibri" w:cs="Arial"/>
+          <w:color w:val="000000" w:themeColor="text1"/>
+        </w:rPr>
         <w:t>8.0</w:t>
       </w:r>
       <w:r>
@@ -3931,13 +4165,61 @@
           <w:rFonts w:ascii="Calibri" w:hAnsi="Calibri" w:cs="Arial"/>
           <w:color w:val="000000" w:themeColor="text1"/>
         </w:rPr>
-        <w:t xml:space="preserve"> mU/kg/min) of human insulin (Novo Nordisk). Euglycemia (120~130 mg/dL) was maintained during the clamp by measuring blood glucose every 10 min and infusing 50% glucose at variable rates</w:t>
-      </w:r>
+        <w:t xml:space="preserve"> </w:t>
+      </w:r>
+      <w:proofErr w:type="spellStart"/>
       <w:r>
         <w:rPr>
           <w:rFonts w:ascii="Calibri" w:hAnsi="Calibri" w:cs="Arial"/>
           <w:color w:val="000000" w:themeColor="text1"/>
         </w:rPr>
+        <w:t>mU</w:t>
+      </w:r>
+      <w:proofErr w:type="spellEnd"/>
+      <w:r>
+        <w:rPr>
+          <w:rFonts w:ascii="Calibri" w:hAnsi="Calibri" w:cs="Arial"/>
+          <w:color w:val="000000" w:themeColor="text1"/>
+        </w:rPr>
+        <w:t xml:space="preserve">/kg/min) of human insulin (Novo Nordisk). </w:t>
+      </w:r>
+      <w:proofErr w:type="spellStart"/>
+      <w:r>
+        <w:rPr>
+          <w:rFonts w:ascii="Calibri" w:hAnsi="Calibri" w:cs="Arial"/>
+          <w:color w:val="000000" w:themeColor="text1"/>
+        </w:rPr>
+        <w:t>Euglycemia</w:t>
+      </w:r>
+      <w:proofErr w:type="spellEnd"/>
+      <w:r>
+        <w:rPr>
+          <w:rFonts w:ascii="Calibri" w:hAnsi="Calibri" w:cs="Arial"/>
+          <w:color w:val="000000" w:themeColor="text1"/>
+        </w:rPr>
+        <w:t xml:space="preserve"> (120~130 mg/</w:t>
+      </w:r>
+      <w:proofErr w:type="spellStart"/>
+      <w:r>
+        <w:rPr>
+          <w:rFonts w:ascii="Calibri" w:hAnsi="Calibri" w:cs="Arial"/>
+          <w:color w:val="000000" w:themeColor="text1"/>
+        </w:rPr>
+        <w:t>dL</w:t>
+      </w:r>
+      <w:proofErr w:type="spellEnd"/>
+      <w:r>
+        <w:rPr>
+          <w:rFonts w:ascii="Calibri" w:hAnsi="Calibri" w:cs="Arial"/>
+          <w:color w:val="000000" w:themeColor="text1"/>
+        </w:rPr>
+        <w:t>) was maintained during the clamp by measuring blood glucose every 10 min and infusing 50% glucose at variable rates</w:t>
+      </w:r>
+      <w:r>
+        <w:rPr>
+          <w:rFonts w:ascii="Calibri" w:hAnsi="Calibri" w:cs="Arial"/>
+          <w:color w:val="000000" w:themeColor="text1"/>
+        </w:rPr>
         <w:t>,</w:t>
       </w:r>
       <w:r>
@@ -4083,27 +4365,68 @@
           <w:rFonts w:ascii="Calibri" w:hAnsi="Calibri" w:cs="Arial"/>
           <w:color w:val="000000" w:themeColor="text1"/>
         </w:rPr>
-        <w:t>Blood glucose was measured using an Accu-Chek glucometer (Roche, Germany). Plasma insulin was measured using the Linco rat/mouse insulin ELISA kits.  For determination of plasma radioactivity of [3-</w:t>
-      </w:r>
+        <w:t xml:space="preserve">Blood glucose was measured using an </w:t>
+      </w:r>
+      <w:proofErr w:type="spellStart"/>
       <w:r>
         <w:rPr>
           <w:rFonts w:ascii="Calibri" w:hAnsi="Calibri" w:cs="Arial"/>
           <w:color w:val="000000" w:themeColor="text1"/>
+        </w:rPr>
+        <w:t>Accu-Chek</w:t>
+      </w:r>
+      <w:proofErr w:type="spellEnd"/>
+      <w:r>
+        <w:rPr>
+          <w:rFonts w:ascii="Calibri" w:hAnsi="Calibri" w:cs="Arial"/>
+          <w:color w:val="000000" w:themeColor="text1"/>
+        </w:rPr>
+        <w:t xml:space="preserve"> glucometer (Roche, Germany). Plasma insulin was measured using the </w:t>
+      </w:r>
+      <w:proofErr w:type="spellStart"/>
+      <w:r>
+        <w:rPr>
+          <w:rFonts w:ascii="Calibri" w:hAnsi="Calibri" w:cs="Arial"/>
+          <w:color w:val="000000" w:themeColor="text1"/>
+        </w:rPr>
+        <w:t>Linco</w:t>
+      </w:r>
+      <w:proofErr w:type="spellEnd"/>
+      <w:r>
+        <w:rPr>
+          <w:rFonts w:ascii="Calibri" w:hAnsi="Calibri" w:cs="Arial"/>
+          <w:color w:val="000000" w:themeColor="text1"/>
+        </w:rPr>
+        <w:t xml:space="preserve"> rat/mouse insulin ELISA kits.  For determination of plasma radioactivity of [3-</w:t>
+      </w:r>
+      <w:r>
+        <w:rPr>
+          <w:rFonts w:ascii="Calibri" w:hAnsi="Calibri" w:cs="Arial"/>
+          <w:color w:val="000000" w:themeColor="text1"/>
           <w:vertAlign w:val="superscript"/>
         </w:rPr>
         <w:t>3</w:t>
       </w:r>
+      <w:proofErr w:type="gramStart"/>
       <w:r>
         <w:rPr>
           <w:rFonts w:ascii="Calibri" w:hAnsi="Calibri" w:cs="Arial"/>
           <w:color w:val="000000" w:themeColor="text1"/>
         </w:rPr>
-        <w:t>H]glucose and [1-</w:t>
-      </w:r>
+        <w:t>H]glucose</w:t>
+      </w:r>
+      <w:proofErr w:type="gramEnd"/>
       <w:r>
         <w:rPr>
           <w:rFonts w:ascii="Calibri" w:hAnsi="Calibri" w:cs="Arial"/>
           <w:color w:val="000000" w:themeColor="text1"/>
+        </w:rPr>
+        <w:t xml:space="preserve"> and [1-</w:t>
+      </w:r>
+      <w:r>
+        <w:rPr>
+          <w:rFonts w:ascii="Calibri" w:hAnsi="Calibri" w:cs="Arial"/>
+          <w:color w:val="000000" w:themeColor="text1"/>
           <w:vertAlign w:val="superscript"/>
         </w:rPr>
         <w:t>14</w:t>
@@ -4113,7 +4436,23 @@
           <w:rFonts w:ascii="Calibri" w:hAnsi="Calibri" w:cs="Arial"/>
           <w:color w:val="000000" w:themeColor="text1"/>
         </w:rPr>
-        <w:t>C]2DG, plasma samples were deproteinized with ZnSO</w:t>
+        <w:t xml:space="preserve">C]2DG, plasma samples were </w:t>
+      </w:r>
+      <w:proofErr w:type="spellStart"/>
+      <w:r>
+        <w:rPr>
+          <w:rFonts w:ascii="Calibri" w:hAnsi="Calibri" w:cs="Arial"/>
+          <w:color w:val="000000" w:themeColor="text1"/>
+        </w:rPr>
+        <w:t>deproteinized</w:t>
+      </w:r>
+      <w:proofErr w:type="spellEnd"/>
+      <w:r>
+        <w:rPr>
+          <w:rFonts w:ascii="Calibri" w:hAnsi="Calibri" w:cs="Arial"/>
+          <w:color w:val="000000" w:themeColor="text1"/>
+        </w:rPr>
+        <w:t xml:space="preserve"> with ZnSO</w:t>
       </w:r>
       <w:r>
         <w:rPr>
@@ -4423,7 +4762,21 @@
         <w:rPr>
           <w:color w:val="000000" w:themeColor="text1"/>
         </w:rPr>
-        <w:t xml:space="preserve"> (Thermo Fisher</w:t>
+        <w:t xml:space="preserve"> (</w:t>
+      </w:r>
+      <w:proofErr w:type="spellStart"/>
+      <w:r>
+        <w:rPr>
+          <w:color w:val="000000" w:themeColor="text1"/>
+        </w:rPr>
+        <w:t>Thermo</w:t>
+      </w:r>
+      <w:proofErr w:type="spellEnd"/>
+      <w:r>
+        <w:rPr>
+          <w:color w:val="000000" w:themeColor="text1"/>
+        </w:rPr>
+        <w:t xml:space="preserve"> Fisher</w:t>
       </w:r>
       <w:r>
         <w:rPr>
@@ -4605,7 +4958,25 @@
           <w:color w:val="000000" w:themeColor="text1"/>
           <w:shd w:val="clear" w:color="auto" w:fill="FFFFFF"/>
         </w:rPr>
-        <w:t>and fatty acids were quantified using the HR Series NEFA-HR(2) kit (Wako Diagnostics</w:t>
+        <w:t>and fatty acids were quantified using the HR Series NEFA-</w:t>
+      </w:r>
+      <w:proofErr w:type="gramStart"/>
+      <w:r>
+        <w:rPr>
+          <w:rFonts w:eastAsia="Times New Roman" w:cs="Arial"/>
+          <w:color w:val="000000" w:themeColor="text1"/>
+          <w:shd w:val="clear" w:color="auto" w:fill="FFFFFF"/>
+        </w:rPr>
+        <w:t>HR(</w:t>
+      </w:r>
+      <w:proofErr w:type="gramEnd"/>
+      <w:r>
+        <w:rPr>
+          <w:rFonts w:eastAsia="Times New Roman" w:cs="Arial"/>
+          <w:color w:val="000000" w:themeColor="text1"/>
+          <w:shd w:val="clear" w:color="auto" w:fill="FFFFFF"/>
+        </w:rPr>
+        <w:t>2) kit (Wako Diagnostics</w:t>
       </w:r>
       <w:r>
         <w:rPr>
@@ -5279,8 +5650,9 @@
           <w:szCs w:val="21"/>
           <w:shd w:val="clear" w:color="auto" w:fill="FFFFFF"/>
         </w:rPr>
-        <w:t xml:space="preserve">50 mM Tris pH 8, 5 mM EDTA, 30 mM Mannitol, </w:t>
-      </w:r>
+        <w:t xml:space="preserve">50 </w:t>
+      </w:r>
+      <w:proofErr w:type="spellStart"/>
       <w:r>
         <w:rPr>
           <w:rFonts w:eastAsia="Times New Roman" w:cs="Times New Roman"/>
@@ -5288,6 +5660,85 @@
           <w:szCs w:val="21"/>
           <w:shd w:val="clear" w:color="auto" w:fill="FFFFFF"/>
         </w:rPr>
+        <w:t>mM</w:t>
+      </w:r>
+      <w:proofErr w:type="spellEnd"/>
+      <w:r>
+        <w:rPr>
+          <w:rFonts w:eastAsia="Times New Roman" w:cs="Times New Roman"/>
+          <w:color w:val="000000" w:themeColor="text1"/>
+          <w:szCs w:val="21"/>
+          <w:shd w:val="clear" w:color="auto" w:fill="FFFFFF"/>
+        </w:rPr>
+        <w:t xml:space="preserve"> </w:t>
+      </w:r>
+      <w:proofErr w:type="spellStart"/>
+      <w:r>
+        <w:rPr>
+          <w:rFonts w:eastAsia="Times New Roman" w:cs="Times New Roman"/>
+          <w:color w:val="000000" w:themeColor="text1"/>
+          <w:szCs w:val="21"/>
+          <w:shd w:val="clear" w:color="auto" w:fill="FFFFFF"/>
+        </w:rPr>
+        <w:t>Tris</w:t>
+      </w:r>
+      <w:proofErr w:type="spellEnd"/>
+      <w:r>
+        <w:rPr>
+          <w:rFonts w:eastAsia="Times New Roman" w:cs="Times New Roman"/>
+          <w:color w:val="000000" w:themeColor="text1"/>
+          <w:szCs w:val="21"/>
+          <w:shd w:val="clear" w:color="auto" w:fill="FFFFFF"/>
+        </w:rPr>
+        <w:t xml:space="preserve"> pH 8, 5 </w:t>
+      </w:r>
+      <w:proofErr w:type="spellStart"/>
+      <w:r>
+        <w:rPr>
+          <w:rFonts w:eastAsia="Times New Roman" w:cs="Times New Roman"/>
+          <w:color w:val="000000" w:themeColor="text1"/>
+          <w:szCs w:val="21"/>
+          <w:shd w:val="clear" w:color="auto" w:fill="FFFFFF"/>
+        </w:rPr>
+        <w:t>mM</w:t>
+      </w:r>
+      <w:proofErr w:type="spellEnd"/>
+      <w:r>
+        <w:rPr>
+          <w:rFonts w:eastAsia="Times New Roman" w:cs="Times New Roman"/>
+          <w:color w:val="000000" w:themeColor="text1"/>
+          <w:szCs w:val="21"/>
+          <w:shd w:val="clear" w:color="auto" w:fill="FFFFFF"/>
+        </w:rPr>
+        <w:t xml:space="preserve"> EDTA, 30 </w:t>
+      </w:r>
+      <w:proofErr w:type="spellStart"/>
+      <w:r>
+        <w:rPr>
+          <w:rFonts w:eastAsia="Times New Roman" w:cs="Times New Roman"/>
+          <w:color w:val="000000" w:themeColor="text1"/>
+          <w:szCs w:val="21"/>
+          <w:shd w:val="clear" w:color="auto" w:fill="FFFFFF"/>
+        </w:rPr>
+        <w:t>mM</w:t>
+      </w:r>
+      <w:proofErr w:type="spellEnd"/>
+      <w:r>
+        <w:rPr>
+          <w:rFonts w:eastAsia="Times New Roman" w:cs="Times New Roman"/>
+          <w:color w:val="000000" w:themeColor="text1"/>
+          <w:szCs w:val="21"/>
+          <w:shd w:val="clear" w:color="auto" w:fill="FFFFFF"/>
+        </w:rPr>
+        <w:t xml:space="preserve"> Mannitol, </w:t>
+      </w:r>
+      <w:r>
+        <w:rPr>
+          <w:rFonts w:eastAsia="Times New Roman" w:cs="Times New Roman"/>
+          <w:color w:val="000000" w:themeColor="text1"/>
+          <w:szCs w:val="21"/>
+          <w:shd w:val="clear" w:color="auto" w:fill="FFFFFF"/>
+        </w:rPr>
         <w:t xml:space="preserve">protease </w:t>
       </w:r>
       <w:r>
@@ -5360,7 +5811,47 @@
           <w:szCs w:val="21"/>
           <w:shd w:val="clear" w:color="auto" w:fill="FFFFFF"/>
         </w:rPr>
-        <w:t xml:space="preserve"> a TissueLyser II (Qiagen)</w:t>
+        <w:t xml:space="preserve"> a </w:t>
+      </w:r>
+      <w:proofErr w:type="spellStart"/>
+      <w:r>
+        <w:rPr>
+          <w:rFonts w:eastAsia="Times New Roman" w:cs="Times New Roman"/>
+          <w:color w:val="000000" w:themeColor="text1"/>
+          <w:szCs w:val="21"/>
+          <w:shd w:val="clear" w:color="auto" w:fill="FFFFFF"/>
+        </w:rPr>
+        <w:t>TissueLyser</w:t>
+      </w:r>
+      <w:proofErr w:type="spellEnd"/>
+      <w:r>
+        <w:rPr>
+          <w:rFonts w:eastAsia="Times New Roman" w:cs="Times New Roman"/>
+          <w:color w:val="000000" w:themeColor="text1"/>
+          <w:szCs w:val="21"/>
+          <w:shd w:val="clear" w:color="auto" w:fill="FFFFFF"/>
+        </w:rPr>
+        <w:t xml:space="preserve"> II (</w:t>
+      </w:r>
+      <w:proofErr w:type="spellStart"/>
+      <w:r>
+        <w:rPr>
+          <w:rFonts w:eastAsia="Times New Roman" w:cs="Times New Roman"/>
+          <w:color w:val="000000" w:themeColor="text1"/>
+          <w:szCs w:val="21"/>
+          <w:shd w:val="clear" w:color="auto" w:fill="FFFFFF"/>
+        </w:rPr>
+        <w:t>Qiagen</w:t>
+      </w:r>
+      <w:proofErr w:type="spellEnd"/>
+      <w:r>
+        <w:rPr>
+          <w:rFonts w:eastAsia="Times New Roman" w:cs="Times New Roman"/>
+          <w:color w:val="000000" w:themeColor="text1"/>
+          <w:szCs w:val="21"/>
+          <w:shd w:val="clear" w:color="auto" w:fill="FFFFFF"/>
+        </w:rPr>
+        <w:t>)</w:t>
       </w:r>
       <w:r>
         <w:rPr>
@@ -5791,7 +6282,21 @@
         <w:rPr>
           <w:color w:val="000000" w:themeColor="text1"/>
         </w:rPr>
-        <w:t>microscope and cellSense software</w:t>
+        <w:t xml:space="preserve">microscope and </w:t>
+      </w:r>
+      <w:proofErr w:type="spellStart"/>
+      <w:r>
+        <w:rPr>
+          <w:color w:val="000000" w:themeColor="text1"/>
+        </w:rPr>
+        <w:t>cellSense</w:t>
+      </w:r>
+      <w:proofErr w:type="spellEnd"/>
+      <w:r>
+        <w:rPr>
+          <w:color w:val="000000" w:themeColor="text1"/>
+        </w:rPr>
+        <w:t xml:space="preserve"> software</w:t>
       </w:r>
       <w:r>
         <w:rPr>
@@ -5861,8 +6366,16 @@
         <w:rPr>
           <w:color w:val="000000" w:themeColor="text1"/>
         </w:rPr>
-        <w:t xml:space="preserve"> were lysed in TRIzol</w:t>
-      </w:r>
+        <w:t xml:space="preserve"> were lysed in </w:t>
+      </w:r>
+      <w:proofErr w:type="spellStart"/>
+      <w:r>
+        <w:rPr>
+          <w:color w:val="000000" w:themeColor="text1"/>
+        </w:rPr>
+        <w:t>TRIzol</w:t>
+      </w:r>
+      <w:proofErr w:type="spellEnd"/>
       <w:r>
         <w:rPr>
           <w:color w:val="000000" w:themeColor="text1"/>
@@ -5881,6 +6394,7 @@
         </w:rPr>
         <w:t xml:space="preserve">the </w:t>
       </w:r>
+      <w:proofErr w:type="spellStart"/>
       <w:r>
         <w:rPr>
           <w:rFonts w:eastAsia="Times New Roman" w:cs="Times New Roman"/>
@@ -5888,7 +6402,37 @@
           <w:szCs w:val="21"/>
           <w:shd w:val="clear" w:color="auto" w:fill="FFFFFF"/>
         </w:rPr>
-        <w:t>TissueLyser II, as decribed above,</w:t>
+        <w:t>TissueLyser</w:t>
+      </w:r>
+      <w:proofErr w:type="spellEnd"/>
+      <w:r>
+        <w:rPr>
+          <w:rFonts w:eastAsia="Times New Roman" w:cs="Times New Roman"/>
+          <w:color w:val="000000" w:themeColor="text1"/>
+          <w:szCs w:val="21"/>
+          <w:shd w:val="clear" w:color="auto" w:fill="FFFFFF"/>
+        </w:rPr>
+        <w:t xml:space="preserve"> II, as </w:t>
+      </w:r>
+      <w:proofErr w:type="spellStart"/>
+      <w:r>
+        <w:rPr>
+          <w:rFonts w:eastAsia="Times New Roman" w:cs="Times New Roman"/>
+          <w:color w:val="000000" w:themeColor="text1"/>
+          <w:szCs w:val="21"/>
+          <w:shd w:val="clear" w:color="auto" w:fill="FFFFFF"/>
+        </w:rPr>
+        <w:t>decribed</w:t>
+      </w:r>
+      <w:proofErr w:type="spellEnd"/>
+      <w:r>
+        <w:rPr>
+          <w:rFonts w:eastAsia="Times New Roman" w:cs="Times New Roman"/>
+          <w:color w:val="000000" w:themeColor="text1"/>
+          <w:szCs w:val="21"/>
+          <w:shd w:val="clear" w:color="auto" w:fill="FFFFFF"/>
+        </w:rPr>
+        <w:t xml:space="preserve"> above,</w:t>
       </w:r>
       <w:r>
         <w:rPr>
@@ -5920,18 +6464,27 @@
         </w:rPr>
         <w:t xml:space="preserve"> </w:t>
       </w:r>
+      <w:proofErr w:type="spellStart"/>
       <w:r>
         <w:rPr>
           <w:rFonts w:cs="Times New Roman"/>
           <w:color w:val="000000" w:themeColor="text1"/>
         </w:rPr>
-        <w:t>PureLink RNA kit (Life Technologies</w:t>
-      </w:r>
+        <w:t>PureLink</w:t>
+      </w:r>
+      <w:proofErr w:type="spellEnd"/>
       <w:r>
         <w:rPr>
           <w:rFonts w:cs="Times New Roman"/>
           <w:color w:val="000000" w:themeColor="text1"/>
         </w:rPr>
+        <w:t xml:space="preserve"> RNA kit (Life Technologies</w:t>
+      </w:r>
+      <w:r>
+        <w:rPr>
+          <w:rFonts w:cs="Times New Roman"/>
+          <w:color w:val="000000" w:themeColor="text1"/>
+        </w:rPr>
         <w:t>; catalog #</w:t>
       </w:r>
       <w:r>
@@ -6136,20 +6689,52 @@
           <w:rFonts w:cs="Times New Roman"/>
           <w:color w:val="000000" w:themeColor="text1"/>
         </w:rPr>
-        <w:t>using the QuantStudio 5</w:t>
-      </w:r>
+        <w:t xml:space="preserve">using the </w:t>
+      </w:r>
+      <w:proofErr w:type="spellStart"/>
       <w:r>
         <w:rPr>
           <w:rFonts w:cs="Times New Roman"/>
           <w:color w:val="000000" w:themeColor="text1"/>
         </w:rPr>
-        <w:t xml:space="preserve"> (Thermo Fisher Scientific)</w:t>
-      </w:r>
+        <w:t>QuantStudio</w:t>
+      </w:r>
+      <w:proofErr w:type="spellEnd"/>
       <w:r>
         <w:rPr>
           <w:rFonts w:cs="Times New Roman"/>
           <w:color w:val="000000" w:themeColor="text1"/>
         </w:rPr>
+        <w:t xml:space="preserve"> 5</w:t>
+      </w:r>
+      <w:r>
+        <w:rPr>
+          <w:rFonts w:cs="Times New Roman"/>
+          <w:color w:val="000000" w:themeColor="text1"/>
+        </w:rPr>
+        <w:t xml:space="preserve"> (</w:t>
+      </w:r>
+      <w:proofErr w:type="spellStart"/>
+      <w:r>
+        <w:rPr>
+          <w:rFonts w:cs="Times New Roman"/>
+          <w:color w:val="000000" w:themeColor="text1"/>
+        </w:rPr>
+        <w:t>Thermo</w:t>
+      </w:r>
+      <w:proofErr w:type="spellEnd"/>
+      <w:r>
+        <w:rPr>
+          <w:rFonts w:cs="Times New Roman"/>
+          <w:color w:val="000000" w:themeColor="text1"/>
+        </w:rPr>
+        <w:t xml:space="preserve"> Fisher Scientific)</w:t>
+      </w:r>
+      <w:r>
+        <w:rPr>
+          <w:rFonts w:cs="Times New Roman"/>
+          <w:color w:val="000000" w:themeColor="text1"/>
+        </w:rPr>
         <w:t xml:space="preserve">. </w:t>
       </w:r>
       <w:r>
@@ -6159,6 +6744,7 @@
         </w:rPr>
         <w:t xml:space="preserve">mRNA expression level was normalized to </w:t>
       </w:r>
+      <w:proofErr w:type="spellStart"/>
       <w:r>
         <w:rPr>
           <w:rFonts w:cs="Times New Roman"/>
@@ -6167,6 +6753,7 @@
         </w:rPr>
         <w:t>Actb</w:t>
       </w:r>
+      <w:proofErr w:type="spellEnd"/>
       <w:r>
         <w:rPr>
           <w:rFonts w:cs="Times New Roman"/>
@@ -6306,7 +6893,151 @@
           <w:color w:val="000000" w:themeColor="text1"/>
           <w:shd w:val="clear" w:color="auto" w:fill="FFFFFF"/>
         </w:rPr>
-        <w:t>(50 mM Tris, pH 7.4, 0.25% sodium deoxycholate, 1% NP40, 150 mM sodium chloride, 1 mM EDTA, 100 uM sodium orthovanadate, 5 mM sodium fluoride</w:t>
+        <w:t xml:space="preserve">(50 </w:t>
+      </w:r>
+      <w:proofErr w:type="spellStart"/>
+      <w:r>
+        <w:rPr>
+          <w:rFonts w:eastAsia="Times New Roman" w:cs="Times New Roman"/>
+          <w:color w:val="000000" w:themeColor="text1"/>
+          <w:shd w:val="clear" w:color="auto" w:fill="FFFFFF"/>
+        </w:rPr>
+        <w:t>mM</w:t>
+      </w:r>
+      <w:proofErr w:type="spellEnd"/>
+      <w:r>
+        <w:rPr>
+          <w:rFonts w:eastAsia="Times New Roman" w:cs="Times New Roman"/>
+          <w:color w:val="000000" w:themeColor="text1"/>
+          <w:shd w:val="clear" w:color="auto" w:fill="FFFFFF"/>
+        </w:rPr>
+        <w:t xml:space="preserve"> </w:t>
+      </w:r>
+      <w:proofErr w:type="spellStart"/>
+      <w:r>
+        <w:rPr>
+          <w:rFonts w:eastAsia="Times New Roman" w:cs="Times New Roman"/>
+          <w:color w:val="000000" w:themeColor="text1"/>
+          <w:shd w:val="clear" w:color="auto" w:fill="FFFFFF"/>
+        </w:rPr>
+        <w:t>Tris</w:t>
+      </w:r>
+      <w:proofErr w:type="spellEnd"/>
+      <w:r>
+        <w:rPr>
+          <w:rFonts w:eastAsia="Times New Roman" w:cs="Times New Roman"/>
+          <w:color w:val="000000" w:themeColor="text1"/>
+          <w:shd w:val="clear" w:color="auto" w:fill="FFFFFF"/>
+        </w:rPr>
+        <w:t xml:space="preserve">, pH 7.4, 0.25% sodium </w:t>
+      </w:r>
+      <w:proofErr w:type="spellStart"/>
+      <w:r>
+        <w:rPr>
+          <w:rFonts w:eastAsia="Times New Roman" w:cs="Times New Roman"/>
+          <w:color w:val="000000" w:themeColor="text1"/>
+          <w:shd w:val="clear" w:color="auto" w:fill="FFFFFF"/>
+        </w:rPr>
+        <w:t>deoxycholate</w:t>
+      </w:r>
+      <w:proofErr w:type="spellEnd"/>
+      <w:r>
+        <w:rPr>
+          <w:rFonts w:eastAsia="Times New Roman" w:cs="Times New Roman"/>
+          <w:color w:val="000000" w:themeColor="text1"/>
+          <w:shd w:val="clear" w:color="auto" w:fill="FFFFFF"/>
+        </w:rPr>
+        <w:t xml:space="preserve">, 1% NP40, 150 </w:t>
+      </w:r>
+      <w:proofErr w:type="spellStart"/>
+      <w:r>
+        <w:rPr>
+          <w:rFonts w:eastAsia="Times New Roman" w:cs="Times New Roman"/>
+          <w:color w:val="000000" w:themeColor="text1"/>
+          <w:shd w:val="clear" w:color="auto" w:fill="FFFFFF"/>
+        </w:rPr>
+        <w:t>mM</w:t>
+      </w:r>
+      <w:proofErr w:type="spellEnd"/>
+      <w:r>
+        <w:rPr>
+          <w:rFonts w:eastAsia="Times New Roman" w:cs="Times New Roman"/>
+          <w:color w:val="000000" w:themeColor="text1"/>
+          <w:shd w:val="clear" w:color="auto" w:fill="FFFFFF"/>
+        </w:rPr>
+        <w:t xml:space="preserve"> sodium chloride, 1 </w:t>
+      </w:r>
+      <w:proofErr w:type="spellStart"/>
+      <w:r>
+        <w:rPr>
+          <w:rFonts w:eastAsia="Times New Roman" w:cs="Times New Roman"/>
+          <w:color w:val="000000" w:themeColor="text1"/>
+          <w:shd w:val="clear" w:color="auto" w:fill="FFFFFF"/>
+        </w:rPr>
+        <w:t>mM</w:t>
+      </w:r>
+      <w:proofErr w:type="spellEnd"/>
+      <w:r>
+        <w:rPr>
+          <w:rFonts w:eastAsia="Times New Roman" w:cs="Times New Roman"/>
+          <w:color w:val="000000" w:themeColor="text1"/>
+          <w:shd w:val="clear" w:color="auto" w:fill="FFFFFF"/>
+        </w:rPr>
+        <w:t xml:space="preserve"> EDTA, 100 </w:t>
+      </w:r>
+      <w:proofErr w:type="spellStart"/>
+      <w:r>
+        <w:rPr>
+          <w:rFonts w:eastAsia="Times New Roman" w:cs="Times New Roman"/>
+          <w:color w:val="000000" w:themeColor="text1"/>
+          <w:shd w:val="clear" w:color="auto" w:fill="FFFFFF"/>
+        </w:rPr>
+        <w:t>uM</w:t>
+      </w:r>
+      <w:proofErr w:type="spellEnd"/>
+      <w:r>
+        <w:rPr>
+          <w:rFonts w:eastAsia="Times New Roman" w:cs="Times New Roman"/>
+          <w:color w:val="000000" w:themeColor="text1"/>
+          <w:shd w:val="clear" w:color="auto" w:fill="FFFFFF"/>
+        </w:rPr>
+        <w:t xml:space="preserve"> sodium </w:t>
+      </w:r>
+      <w:proofErr w:type="spellStart"/>
+      <w:r>
+        <w:rPr>
+          <w:rFonts w:eastAsia="Times New Roman" w:cs="Times New Roman"/>
+          <w:color w:val="000000" w:themeColor="text1"/>
+          <w:shd w:val="clear" w:color="auto" w:fill="FFFFFF"/>
+        </w:rPr>
+        <w:t>orthovanadate</w:t>
+      </w:r>
+      <w:proofErr w:type="spellEnd"/>
+      <w:r>
+        <w:rPr>
+          <w:rFonts w:eastAsia="Times New Roman" w:cs="Times New Roman"/>
+          <w:color w:val="000000" w:themeColor="text1"/>
+          <w:shd w:val="clear" w:color="auto" w:fill="FFFFFF"/>
+        </w:rPr>
+        <w:t xml:space="preserve">, 5 </w:t>
+      </w:r>
+      <w:proofErr w:type="spellStart"/>
+      <w:r>
+        <w:rPr>
+          <w:rFonts w:eastAsia="Times New Roman" w:cs="Times New Roman"/>
+          <w:color w:val="000000" w:themeColor="text1"/>
+          <w:shd w:val="clear" w:color="auto" w:fill="FFFFFF"/>
+        </w:rPr>
+        <w:t>mM</w:t>
+      </w:r>
+      <w:proofErr w:type="spellEnd"/>
+      <w:r>
+        <w:rPr>
+          <w:rFonts w:eastAsia="Times New Roman" w:cs="Times New Roman"/>
+          <w:color w:val="000000" w:themeColor="text1"/>
+          <w:shd w:val="clear" w:color="auto" w:fill="FFFFFF"/>
+        </w:rPr>
+        <w:t xml:space="preserve"> sodium fluoride</w:t>
       </w:r>
       <w:r>
         <w:rPr>
@@ -6322,7 +7053,25 @@
           <w:color w:val="000000" w:themeColor="text1"/>
           <w:shd w:val="clear" w:color="auto" w:fill="FFFFFF"/>
         </w:rPr>
-        <w:t xml:space="preserve"> 10 mM sodium pyrophosphate</w:t>
+        <w:t xml:space="preserve"> 10 </w:t>
+      </w:r>
+      <w:proofErr w:type="spellStart"/>
+      <w:r>
+        <w:rPr>
+          <w:rFonts w:eastAsia="Times New Roman" w:cs="Times New Roman"/>
+          <w:color w:val="000000" w:themeColor="text1"/>
+          <w:shd w:val="clear" w:color="auto" w:fill="FFFFFF"/>
+        </w:rPr>
+        <w:t>mM</w:t>
+      </w:r>
+      <w:proofErr w:type="spellEnd"/>
+      <w:r>
+        <w:rPr>
+          <w:rFonts w:eastAsia="Times New Roman" w:cs="Times New Roman"/>
+          <w:color w:val="000000" w:themeColor="text1"/>
+          <w:shd w:val="clear" w:color="auto" w:fill="FFFFFF"/>
+        </w:rPr>
+        <w:t xml:space="preserve"> sodium pyrophosphate</w:t>
       </w:r>
       <w:r>
         <w:rPr>
@@ -6778,8 +7527,18 @@
           <w:color w:val="000000" w:themeColor="text1"/>
           <w:shd w:val="clear" w:color="auto" w:fill="FFFFFF"/>
         </w:rPr>
-        <w:t xml:space="preserve"> CLx</w:t>
-      </w:r>
+        <w:t xml:space="preserve"> </w:t>
+      </w:r>
+      <w:proofErr w:type="spellStart"/>
+      <w:r>
+        <w:rPr>
+          <w:rFonts w:eastAsia="Times New Roman" w:cs="Times New Roman"/>
+          <w:color w:val="000000" w:themeColor="text1"/>
+          <w:shd w:val="clear" w:color="auto" w:fill="FFFFFF"/>
+        </w:rPr>
+        <w:t>CLx</w:t>
+      </w:r>
+      <w:proofErr w:type="spellEnd"/>
       <w:r>
         <w:rPr>
           <w:rFonts w:eastAsia="Times New Roman" w:cs="Times New Roman"/>
@@ -6858,16 +7617,44 @@
           <w:color w:val="000000" w:themeColor="text1"/>
           <w:shd w:val="clear" w:color="auto" w:fill="FFFFFF"/>
         </w:rPr>
-        <w:t xml:space="preserve"> (LiCOR)</w:t>
-      </w:r>
-      <w:r>
-        <w:rPr>
-          <w:rFonts w:eastAsia="Times New Roman" w:cs="Times New Roman"/>
-          <w:color w:val="000000" w:themeColor="text1"/>
-          <w:shd w:val="clear" w:color="auto" w:fill="FFFFFF"/>
-        </w:rPr>
-        <w:t xml:space="preserve"> and normalized to Revert Total Protein Stain (LiCOR</w:t>
-      </w:r>
+        <w:t xml:space="preserve"> (</w:t>
+      </w:r>
+      <w:proofErr w:type="spellStart"/>
+      <w:r>
+        <w:rPr>
+          <w:rFonts w:eastAsia="Times New Roman" w:cs="Times New Roman"/>
+          <w:color w:val="000000" w:themeColor="text1"/>
+          <w:shd w:val="clear" w:color="auto" w:fill="FFFFFF"/>
+        </w:rPr>
+        <w:t>LiCOR</w:t>
+      </w:r>
+      <w:proofErr w:type="spellEnd"/>
+      <w:r>
+        <w:rPr>
+          <w:rFonts w:eastAsia="Times New Roman" w:cs="Times New Roman"/>
+          <w:color w:val="000000" w:themeColor="text1"/>
+          <w:shd w:val="clear" w:color="auto" w:fill="FFFFFF"/>
+        </w:rPr>
+        <w:t>)</w:t>
+      </w:r>
+      <w:r>
+        <w:rPr>
+          <w:rFonts w:eastAsia="Times New Roman" w:cs="Times New Roman"/>
+          <w:color w:val="000000" w:themeColor="text1"/>
+          <w:shd w:val="clear" w:color="auto" w:fill="FFFFFF"/>
+        </w:rPr>
+        <w:t xml:space="preserve"> and normalized to Revert Total Protein Stain (</w:t>
+      </w:r>
+      <w:proofErr w:type="spellStart"/>
+      <w:r>
+        <w:rPr>
+          <w:rFonts w:eastAsia="Times New Roman" w:cs="Times New Roman"/>
+          <w:color w:val="000000" w:themeColor="text1"/>
+          <w:shd w:val="clear" w:color="auto" w:fill="FFFFFF"/>
+        </w:rPr>
+        <w:t>LiCOR</w:t>
+      </w:r>
+      <w:proofErr w:type="spellEnd"/>
       <w:r>
         <w:rPr>
           <w:rFonts w:eastAsia="Times New Roman" w:cs="Times New Roman"/>
@@ -6996,7 +7783,21 @@
         <w:rPr>
           <w:color w:val="000000" w:themeColor="text1"/>
         </w:rPr>
-        <w:t>, normality and equal variance were tested using Shapiro-Wilk and Levene’s tests</w:t>
+        <w:t xml:space="preserve">, normality and equal variance were tested using Shapiro-Wilk and </w:t>
+      </w:r>
+      <w:proofErr w:type="spellStart"/>
+      <w:r>
+        <w:rPr>
+          <w:color w:val="000000" w:themeColor="text1"/>
+        </w:rPr>
+        <w:t>Levene’s</w:t>
+      </w:r>
+      <w:proofErr w:type="spellEnd"/>
+      <w:r>
+        <w:rPr>
+          <w:color w:val="000000" w:themeColor="text1"/>
+        </w:rPr>
+        <w:t xml:space="preserve"> tests</w:t>
       </w:r>
       <w:r>
         <w:rPr>
@@ -7222,19 +8023,49 @@
         <w:rPr>
           <w:color w:val="000000" w:themeColor="text1"/>
         </w:rPr>
-        <w:t>) or treated with glucocortic</w:t>
-      </w:r>
-      <w:r>
-        <w:rPr>
-          <w:color w:val="000000" w:themeColor="text1"/>
-        </w:rPr>
-        <w:t>oids (d</w:t>
-      </w:r>
-      <w:r>
-        <w:rPr>
-          <w:color w:val="000000" w:themeColor="text1"/>
-        </w:rPr>
-        <w:t xml:space="preserve">examethasone). </w:t>
+        <w:t xml:space="preserve">) or treated with </w:t>
+      </w:r>
+      <w:del w:id="27" w:author="Microsoft Office User" w:date="2018-02-07T14:01:00Z">
+        <w:r>
+          <w:rPr>
+            <w:color w:val="000000" w:themeColor="text1"/>
+          </w:rPr>
+          <w:delText>glucocortic</w:delText>
+        </w:r>
+        <w:r>
+          <w:rPr>
+            <w:color w:val="000000" w:themeColor="text1"/>
+          </w:rPr>
+          <w:delText>oids (</w:delText>
+        </w:r>
+      </w:del>
+      <w:r>
+        <w:rPr>
+          <w:color w:val="000000" w:themeColor="text1"/>
+        </w:rPr>
+        <w:t>d</w:t>
+      </w:r>
+      <w:r>
+        <w:rPr>
+          <w:color w:val="000000" w:themeColor="text1"/>
+        </w:rPr>
+        <w:t>examethasone</w:t>
+      </w:r>
+      <w:bookmarkStart w:id="28" w:name="_GoBack"/>
+      <w:bookmarkEnd w:id="28"/>
+      <w:del w:id="29" w:author="Microsoft Office User" w:date="2018-02-07T14:01:00Z">
+        <w:r>
+          <w:rPr>
+            <w:color w:val="000000" w:themeColor="text1"/>
+          </w:rPr>
+          <w:delText>)</w:delText>
+        </w:r>
+      </w:del>
+      <w:r>
+        <w:rPr>
+          <w:color w:val="000000" w:themeColor="text1"/>
+        </w:rPr>
+        <w:t xml:space="preserve">. </w:t>
       </w:r>
       <w:r>
         <w:rPr>
@@ -7414,16 +8245,7 @@
           <w:color w:val="000000" w:themeColor="text1"/>
           <w:shd w:val="clear" w:color="auto" w:fill="FFFFFF"/>
         </w:rPr>
-        <w:t xml:space="preserve">examethasone, HFD-fed animals had a 122% increase in fasting glucose relative to NCD </w:t>
-      </w:r>
-      <w:r>
-        <w:rPr>
-          <w:rFonts w:eastAsia="Times New Roman" w:cs="Times New Roman"/>
-          <w:color w:val="000000" w:themeColor="text1"/>
-          <w:shd w:val="clear" w:color="auto" w:fill="FFFFFF"/>
-        </w:rPr>
-        <w:lastRenderedPageBreak/>
-        <w:t xml:space="preserve">controls not treated with dexamethasone.  In the </w:t>
+        <w:t xml:space="preserve">examethasone, HFD-fed animals had a 122% increase in fasting glucose relative to NCD controls not treated with dexamethasone.  In the </w:t>
       </w:r>
       <w:r>
         <w:rPr>
@@ -7489,7 +8311,14 @@
         <w:rPr>
           <w:color w:val="000000" w:themeColor="text1"/>
         </w:rPr>
-        <w:t>we performed hyperinsulinemic</w:t>
+        <w:t xml:space="preserve">we performed </w:t>
+      </w:r>
+      <w:proofErr w:type="spellStart"/>
+      <w:r>
+        <w:rPr>
+          <w:color w:val="000000" w:themeColor="text1"/>
+        </w:rPr>
+        <w:t>hyperinsulinemic</w:t>
       </w:r>
       <w:r>
         <w:rPr>
@@ -7501,7 +8330,14 @@
         <w:rPr>
           <w:color w:val="000000" w:themeColor="text1"/>
         </w:rPr>
-        <w:t>euglycemic clamp</w:t>
+        <w:t>euglycemic</w:t>
+      </w:r>
+      <w:proofErr w:type="spellEnd"/>
+      <w:r>
+        <w:rPr>
+          <w:color w:val="000000" w:themeColor="text1"/>
+        </w:rPr>
+        <w:t xml:space="preserve"> clamp</w:t>
       </w:r>
       <w:r>
         <w:rPr>
@@ -7629,6 +8465,7 @@
         </w:rPr>
         <w:t>(Supplementary Figure 1</w:t>
       </w:r>
+      <w:proofErr w:type="gramStart"/>
       <w:r>
         <w:rPr>
           <w:color w:val="000000" w:themeColor="text1"/>
@@ -7639,7 +8476,14 @@
         <w:rPr>
           <w:color w:val="000000" w:themeColor="text1"/>
         </w:rPr>
-        <w:t>F)</w:t>
+        <w:t>F</w:t>
+      </w:r>
+      <w:proofErr w:type="gramEnd"/>
+      <w:r>
+        <w:rPr>
+          <w:color w:val="000000" w:themeColor="text1"/>
+        </w:rPr>
+        <w:t>)</w:t>
       </w:r>
       <w:r>
         <w:rPr>
@@ -7653,6 +8497,7 @@
         </w:rPr>
         <w:t xml:space="preserve">During the </w:t>
       </w:r>
+      <w:proofErr w:type="spellStart"/>
       <w:r>
         <w:rPr>
           <w:color w:val="000000" w:themeColor="text1"/>
@@ -7671,6 +8516,7 @@
         </w:rPr>
         <w:t>emic</w:t>
       </w:r>
+      <w:proofErr w:type="spellEnd"/>
       <w:r>
         <w:rPr>
           <w:color w:val="000000" w:themeColor="text1"/>
@@ -7729,7 +8575,21 @@
         <w:rPr>
           <w:color w:val="000000" w:themeColor="text1"/>
         </w:rPr>
-        <w:t xml:space="preserve">at euglycemia </w:t>
+        <w:t xml:space="preserve">at </w:t>
+      </w:r>
+      <w:proofErr w:type="spellStart"/>
+      <w:r>
+        <w:rPr>
+          <w:color w:val="000000" w:themeColor="text1"/>
+        </w:rPr>
+        <w:t>euglycemia</w:t>
+      </w:r>
+      <w:proofErr w:type="spellEnd"/>
+      <w:r>
+        <w:rPr>
+          <w:color w:val="000000" w:themeColor="text1"/>
+        </w:rPr>
+        <w:t xml:space="preserve"> </w:t>
       </w:r>
       <w:r>
         <w:rPr>
@@ -8499,7 +9359,6 @@
         <w:rPr>
           <w:color w:val="000000" w:themeColor="text1"/>
         </w:rPr>
-        <w:lastRenderedPageBreak/>
         <w:t>HFD-Induced Liver Steatosis in Dexamethasone</w:t>
       </w:r>
       <w:r>
@@ -8527,6 +9386,7 @@
         <w:rPr>
           <w:color w:val="000000" w:themeColor="text1"/>
         </w:rPr>
+        <w:lastRenderedPageBreak/>
         <w:t xml:space="preserve">Obesity and chronic elevations in glucocorticoids </w:t>
       </w:r>
       <w:r>
@@ -8854,6 +9714,7 @@
         </w:rPr>
         <w:t xml:space="preserve"> and </w:t>
       </w:r>
+      <w:proofErr w:type="spellStart"/>
       <w:r>
         <w:rPr>
           <w:i/>
@@ -8861,6 +9722,7 @@
         </w:rPr>
         <w:t>Fasn</w:t>
       </w:r>
+      <w:proofErr w:type="spellEnd"/>
       <w:r>
         <w:rPr>
           <w:color w:val="000000" w:themeColor="text1"/>
@@ -9263,12 +10125,14 @@
         </w:rPr>
         <w:t xml:space="preserve">both </w:t>
       </w:r>
+      <w:proofErr w:type="spellStart"/>
       <w:r>
         <w:rPr>
           <w:color w:val="000000" w:themeColor="text1"/>
         </w:rPr>
         <w:t>iWAT</w:t>
       </w:r>
+      <w:proofErr w:type="spellEnd"/>
       <w:r>
         <w:rPr>
           <w:color w:val="000000" w:themeColor="text1"/>
@@ -9287,12 +10151,14 @@
         </w:rPr>
         <w:t xml:space="preserve">and </w:t>
       </w:r>
+      <w:proofErr w:type="spellStart"/>
       <w:r>
         <w:rPr>
           <w:color w:val="000000" w:themeColor="text1"/>
         </w:rPr>
         <w:t>eWAT</w:t>
       </w:r>
+      <w:proofErr w:type="spellEnd"/>
       <w:r>
         <w:rPr>
           <w:color w:val="000000" w:themeColor="text1"/>
@@ -9339,7 +10205,21 @@
         <w:rPr>
           <w:color w:val="000000" w:themeColor="text1"/>
         </w:rPr>
-        <w:t xml:space="preserve"> ub the obese, dexamethasone-treated mice</w:t>
+        <w:t xml:space="preserve"> </w:t>
+      </w:r>
+      <w:proofErr w:type="spellStart"/>
+      <w:r>
+        <w:rPr>
+          <w:color w:val="000000" w:themeColor="text1"/>
+        </w:rPr>
+        <w:t>ub</w:t>
+      </w:r>
+      <w:proofErr w:type="spellEnd"/>
+      <w:r>
+        <w:rPr>
+          <w:color w:val="000000" w:themeColor="text1"/>
+        </w:rPr>
+        <w:t xml:space="preserve"> the obese, dexamethasone-treated mice</w:t>
       </w:r>
       <w:r>
         <w:rPr>
@@ -9425,12 +10305,14 @@
         </w:rPr>
         <w:t xml:space="preserve">weights of </w:t>
       </w:r>
+      <w:proofErr w:type="spellStart"/>
       <w:r>
         <w:rPr>
           <w:color w:val="000000" w:themeColor="text1"/>
         </w:rPr>
         <w:t>iWAT</w:t>
       </w:r>
+      <w:proofErr w:type="spellEnd"/>
       <w:r>
         <w:rPr>
           <w:color w:val="000000" w:themeColor="text1"/>
@@ -9443,12 +10325,14 @@
         </w:rPr>
         <w:t xml:space="preserve">or </w:t>
       </w:r>
+      <w:proofErr w:type="spellStart"/>
       <w:r>
         <w:rPr>
           <w:color w:val="000000" w:themeColor="text1"/>
         </w:rPr>
         <w:t>eWAT</w:t>
       </w:r>
+      <w:proofErr w:type="spellEnd"/>
       <w:r>
         <w:rPr>
           <w:color w:val="000000" w:themeColor="text1"/>
@@ -9555,38 +10439,44 @@
         <w:rPr>
           <w:color w:val="000000" w:themeColor="text1"/>
         </w:rPr>
+        <w:t xml:space="preserve">among </w:t>
+      </w:r>
+      <w:r>
+        <w:rPr>
+          <w:color w:val="000000" w:themeColor="text1"/>
+        </w:rPr>
+        <w:t>the groups</w:t>
+      </w:r>
+      <w:r>
+        <w:rPr>
+          <w:color w:val="000000" w:themeColor="text1"/>
+        </w:rPr>
+        <w:t>.</w:t>
+      </w:r>
+      <w:r>
+        <w:rPr>
+          <w:color w:val="000000" w:themeColor="text1"/>
+        </w:rPr>
+        <w:t xml:space="preserve"> </w:t>
+      </w:r>
+      <w:r>
+        <w:rPr>
+          <w:color w:val="000000" w:themeColor="text1"/>
+        </w:rPr>
+        <w:t xml:space="preserve">Chow-fed, dexamethasone-treated mice ate significantly less than </w:t>
+      </w:r>
+      <w:r>
+        <w:rPr>
+          <w:color w:val="000000" w:themeColor="text1"/>
+        </w:rPr>
+        <w:t xml:space="preserve">chow-fed </w:t>
+      </w:r>
+      <w:r>
+        <w:rPr>
+          <w:color w:val="000000" w:themeColor="text1"/>
+        </w:rPr>
         <w:lastRenderedPageBreak/>
-        <w:t xml:space="preserve">among </w:t>
-      </w:r>
-      <w:r>
-        <w:rPr>
-          <w:color w:val="000000" w:themeColor="text1"/>
-        </w:rPr>
-        <w:t>the groups</w:t>
-      </w:r>
-      <w:r>
-        <w:rPr>
-          <w:color w:val="000000" w:themeColor="text1"/>
-        </w:rPr>
-        <w:t>.</w:t>
-      </w:r>
-      <w:r>
-        <w:rPr>
-          <w:color w:val="000000" w:themeColor="text1"/>
-        </w:rPr>
-        <w:t xml:space="preserve"> </w:t>
-      </w:r>
-      <w:r>
-        <w:rPr>
-          <w:color w:val="000000" w:themeColor="text1"/>
-        </w:rPr>
-        <w:t xml:space="preserve">Chow-fed, dexamethasone-treated mice ate significantly less than </w:t>
-      </w:r>
-      <w:r>
-        <w:rPr>
-          <w:color w:val="000000" w:themeColor="text1"/>
-        </w:rPr>
-        <w:t>chow-fed controls (</w:t>
+        <w:t>controls (</w:t>
       </w:r>
       <w:r>
         <w:rPr>
@@ -10269,7 +11159,21 @@
         <w:rPr>
           <w:color w:val="000000" w:themeColor="text1"/>
         </w:rPr>
-        <w:t>In order to identify a potential GR-dependent lipolytic target</w:t>
+        <w:t xml:space="preserve">In order to identify a potential GR-dependent </w:t>
+      </w:r>
+      <w:proofErr w:type="spellStart"/>
+      <w:r>
+        <w:rPr>
+          <w:color w:val="000000" w:themeColor="text1"/>
+        </w:rPr>
+        <w:t>lipolytic</w:t>
+      </w:r>
+      <w:proofErr w:type="spellEnd"/>
+      <w:r>
+        <w:rPr>
+          <w:color w:val="000000" w:themeColor="text1"/>
+        </w:rPr>
+        <w:t xml:space="preserve"> target</w:t>
       </w:r>
       <w:r>
         <w:rPr>
@@ -10545,438 +11449,444 @@
         <w:rPr>
           <w:color w:val="000000" w:themeColor="text1"/>
         </w:rPr>
+        <w:t xml:space="preserve">To </w:t>
+      </w:r>
+      <w:r>
+        <w:rPr>
+          <w:color w:val="000000" w:themeColor="text1"/>
+        </w:rPr>
+        <w:t>measure</w:t>
+      </w:r>
+      <w:r>
+        <w:rPr>
+          <w:color w:val="000000" w:themeColor="text1"/>
+        </w:rPr>
+        <w:t xml:space="preserve"> </w:t>
+      </w:r>
+      <w:r>
+        <w:rPr>
+          <w:color w:val="000000" w:themeColor="text1"/>
+        </w:rPr>
+        <w:t xml:space="preserve">the effects of glucocorticoid-induced lipolysis </w:t>
+      </w:r>
+      <w:r>
+        <w:rPr>
+          <w:i/>
+          <w:color w:val="000000" w:themeColor="text1"/>
+        </w:rPr>
+        <w:t>i</w:t>
+      </w:r>
+      <w:r>
+        <w:rPr>
+          <w:i/>
+          <w:color w:val="000000" w:themeColor="text1"/>
+        </w:rPr>
+        <w:t>n vivo</w:t>
+      </w:r>
+      <w:r>
+        <w:rPr>
+          <w:i/>
+          <w:color w:val="000000" w:themeColor="text1"/>
+        </w:rPr>
+        <w:t>,</w:t>
+      </w:r>
+      <w:r>
+        <w:rPr>
+          <w:color w:val="000000" w:themeColor="text1"/>
+        </w:rPr>
+        <w:t xml:space="preserve"> </w:t>
+      </w:r>
+      <w:r>
+        <w:rPr>
+          <w:color w:val="000000" w:themeColor="text1"/>
+        </w:rPr>
+        <w:t xml:space="preserve">we </w:t>
+      </w:r>
+      <w:r>
+        <w:rPr>
+          <w:color w:val="000000" w:themeColor="text1"/>
+        </w:rPr>
+        <w:t>quantified</w:t>
+      </w:r>
+      <w:r>
+        <w:rPr>
+          <w:color w:val="000000" w:themeColor="text1"/>
+        </w:rPr>
+        <w:t xml:space="preserve"> </w:t>
+      </w:r>
+      <w:r>
+        <w:rPr>
+          <w:color w:val="000000" w:themeColor="text1"/>
+        </w:rPr>
+        <w:t>gly</w:t>
+      </w:r>
+      <w:r>
+        <w:rPr>
+          <w:color w:val="000000" w:themeColor="text1"/>
+        </w:rPr>
+        <w:t xml:space="preserve">cerol </w:t>
+      </w:r>
+      <w:r>
+        <w:rPr>
+          <w:color w:val="000000" w:themeColor="text1"/>
+        </w:rPr>
+        <w:t xml:space="preserve">levels in animals chronically exposed to </w:t>
+      </w:r>
+      <w:r>
+        <w:rPr>
+          <w:color w:val="000000" w:themeColor="text1"/>
+        </w:rPr>
+        <w:t>dexamethasone</w:t>
+      </w:r>
+      <w:r>
+        <w:rPr>
+          <w:color w:val="000000" w:themeColor="text1"/>
+        </w:rPr>
+        <w:t xml:space="preserve"> </w:t>
+      </w:r>
+      <w:r>
+        <w:rPr>
+          <w:color w:val="000000" w:themeColor="text1"/>
+        </w:rPr>
+        <w:t>in basal and</w:t>
+      </w:r>
+      <w:r>
+        <w:rPr>
+          <w:color w:val="000000" w:themeColor="text1"/>
+        </w:rPr>
+        <w:t xml:space="preserve"> </w:t>
+      </w:r>
+      <w:r>
+        <w:rPr>
+          <w:color w:val="000000" w:themeColor="text1"/>
+        </w:rPr>
+        <w:t>stimulated conditions (</w:t>
+      </w:r>
+      <w:r>
+        <w:rPr>
+          <w:color w:val="000000" w:themeColor="text1"/>
+        </w:rPr>
+        <w:t>F</w:t>
+      </w:r>
+      <w:r>
+        <w:rPr>
+          <w:color w:val="000000" w:themeColor="text1"/>
+        </w:rPr>
+        <w:t>igure</w:t>
+      </w:r>
+      <w:r>
+        <w:rPr>
+          <w:color w:val="000000" w:themeColor="text1"/>
+        </w:rPr>
+        <w:t xml:space="preserve"> </w:t>
+      </w:r>
+      <w:r>
+        <w:rPr>
+          <w:color w:val="000000" w:themeColor="text1"/>
+        </w:rPr>
         <w:lastRenderedPageBreak/>
-        <w:t xml:space="preserve">To </w:t>
-      </w:r>
-      <w:r>
-        <w:rPr>
-          <w:color w:val="000000" w:themeColor="text1"/>
-        </w:rPr>
-        <w:t>measure</w:t>
-      </w:r>
-      <w:r>
-        <w:rPr>
-          <w:color w:val="000000" w:themeColor="text1"/>
-        </w:rPr>
-        <w:t xml:space="preserve"> </w:t>
-      </w:r>
-      <w:r>
-        <w:rPr>
-          <w:color w:val="000000" w:themeColor="text1"/>
-        </w:rPr>
-        <w:t xml:space="preserve">the effects of glucocorticoid-induced lipolysis </w:t>
+        <w:t>4</w:t>
+      </w:r>
+      <w:r>
+        <w:rPr>
+          <w:color w:val="000000" w:themeColor="text1"/>
+        </w:rPr>
+        <w:t>E</w:t>
+      </w:r>
+      <w:r>
+        <w:rPr>
+          <w:color w:val="000000" w:themeColor="text1"/>
+        </w:rPr>
+        <w:t>).</w:t>
+      </w:r>
+      <w:r>
+        <w:rPr>
+          <w:color w:val="000000" w:themeColor="text1"/>
+        </w:rPr>
+        <w:t xml:space="preserve"> </w:t>
+      </w:r>
+      <w:r>
+        <w:rPr>
+          <w:color w:val="000000" w:themeColor="text1"/>
+        </w:rPr>
+        <w:t>Stimulation of lipolysis was achieved via</w:t>
+      </w:r>
+      <w:r>
+        <w:rPr>
+          <w:color w:val="000000" w:themeColor="text1"/>
+        </w:rPr>
+        <w:t xml:space="preserve"> isoproterenol,</w:t>
+      </w:r>
+      <w:r>
+        <w:rPr>
+          <w:color w:val="000000" w:themeColor="text1"/>
+        </w:rPr>
+        <w:t xml:space="preserve"> </w:t>
+      </w:r>
+      <w:r>
+        <w:rPr>
+          <w:color w:val="000000" w:themeColor="text1"/>
+        </w:rPr>
+        <w:t xml:space="preserve">a </w:t>
+      </w:r>
+      <w:r>
+        <w:rPr>
+          <w:rFonts w:ascii="Symbol" w:hAnsi="Symbol"/>
+          <w:color w:val="000000" w:themeColor="text1"/>
+        </w:rPr>
+        <w:t></w:t>
+      </w:r>
+      <w:r>
+        <w:rPr>
+          <w:color w:val="000000" w:themeColor="text1"/>
+        </w:rPr>
+        <w:t>-adrenergic receptor agonist</w:t>
+      </w:r>
+      <w:r>
+        <w:rPr>
+          <w:color w:val="000000" w:themeColor="text1"/>
+        </w:rPr>
+        <w:t>,</w:t>
+      </w:r>
+      <w:r>
+        <w:rPr>
+          <w:color w:val="000000" w:themeColor="text1"/>
+        </w:rPr>
+        <w:t xml:space="preserve"> or by a </w:t>
+      </w:r>
+      <w:r>
+        <w:rPr>
+          <w:color w:val="000000" w:themeColor="text1"/>
+        </w:rPr>
+        <w:t>16-hour fast</w:t>
+      </w:r>
+      <w:r>
+        <w:rPr>
+          <w:color w:val="000000" w:themeColor="text1"/>
+        </w:rPr>
+        <w:t xml:space="preserve">. </w:t>
+      </w:r>
+      <w:r>
+        <w:rPr>
+          <w:color w:val="000000" w:themeColor="text1"/>
+        </w:rPr>
+        <w:t>D</w:t>
+      </w:r>
+      <w:r>
+        <w:rPr>
+          <w:color w:val="000000" w:themeColor="text1"/>
+        </w:rPr>
+        <w:t>examethasone</w:t>
+      </w:r>
+      <w:r>
+        <w:rPr>
+          <w:color w:val="000000" w:themeColor="text1"/>
+        </w:rPr>
+        <w:t xml:space="preserve"> treatment</w:t>
+      </w:r>
+      <w:r>
+        <w:rPr>
+          <w:color w:val="000000" w:themeColor="text1"/>
+        </w:rPr>
+        <w:t xml:space="preserve"> led to</w:t>
+      </w:r>
+      <w:r>
+        <w:rPr>
+          <w:color w:val="000000" w:themeColor="text1"/>
+        </w:rPr>
+        <w:t xml:space="preserve"> </w:t>
+      </w:r>
+      <w:r>
+        <w:rPr>
+          <w:color w:val="000000" w:themeColor="text1"/>
+        </w:rPr>
+        <w:t>increases in</w:t>
+      </w:r>
+      <w:r>
+        <w:rPr>
+          <w:color w:val="000000" w:themeColor="text1"/>
+        </w:rPr>
+        <w:t xml:space="preserve"> glycerol in</w:t>
+      </w:r>
+      <w:r>
+        <w:rPr>
+          <w:color w:val="000000" w:themeColor="text1"/>
+        </w:rPr>
+        <w:t xml:space="preserve"> </w:t>
+      </w:r>
+      <w:r>
+        <w:rPr>
+          <w:color w:val="000000" w:themeColor="text1"/>
+        </w:rPr>
+        <w:t xml:space="preserve">the fed </w:t>
+      </w:r>
+      <w:r>
+        <w:rPr>
+          <w:color w:val="000000" w:themeColor="text1"/>
+        </w:rPr>
+        <w:t>(</w:t>
+      </w:r>
+      <w:r>
+        <w:rPr>
+          <w:color w:val="000000" w:themeColor="text1"/>
+        </w:rPr>
+        <w:t>2.9 fold</w:t>
+      </w:r>
+      <w:r>
+        <w:rPr>
+          <w:color w:val="000000" w:themeColor="text1"/>
+        </w:rPr>
+        <w:t>), fasted (</w:t>
+      </w:r>
+      <w:r>
+        <w:rPr>
+          <w:color w:val="000000" w:themeColor="text1"/>
+        </w:rPr>
+        <w:t>1.5</w:t>
+      </w:r>
+      <w:r>
+        <w:rPr>
+          <w:color w:val="000000" w:themeColor="text1"/>
+        </w:rPr>
+        <w:t xml:space="preserve"> fold</w:t>
+      </w:r>
+      <w:r>
+        <w:rPr>
+          <w:color w:val="000000" w:themeColor="text1"/>
+        </w:rPr>
+        <w:t xml:space="preserve">) and </w:t>
+      </w:r>
+      <w:r>
+        <w:rPr>
+          <w:color w:val="000000" w:themeColor="text1"/>
+        </w:rPr>
+        <w:t>isoproterenol-</w:t>
+      </w:r>
+      <w:r>
+        <w:rPr>
+          <w:color w:val="000000" w:themeColor="text1"/>
+        </w:rPr>
+        <w:t>stimulated (</w:t>
+      </w:r>
+      <w:r>
+        <w:rPr>
+          <w:color w:val="000000" w:themeColor="text1"/>
+        </w:rPr>
+        <w:t>1.4</w:t>
+      </w:r>
+      <w:r>
+        <w:rPr>
+          <w:color w:val="000000" w:themeColor="text1"/>
+        </w:rPr>
+        <w:t xml:space="preserve"> fold</w:t>
+      </w:r>
+      <w:r>
+        <w:rPr>
+          <w:color w:val="000000" w:themeColor="text1"/>
+        </w:rPr>
+        <w:t xml:space="preserve">) </w:t>
+      </w:r>
+      <w:r>
+        <w:rPr>
+          <w:color w:val="000000" w:themeColor="text1"/>
+        </w:rPr>
+        <w:t>conditions</w:t>
+      </w:r>
+      <w:r>
+        <w:rPr>
+          <w:color w:val="000000" w:themeColor="text1"/>
+        </w:rPr>
+        <w:t xml:space="preserve"> </w:t>
+      </w:r>
+      <w:r>
+        <w:rPr>
+          <w:color w:val="000000" w:themeColor="text1"/>
+        </w:rPr>
+        <w:t>(</w:t>
+      </w:r>
+      <w:r>
+        <w:rPr>
+          <w:color w:val="000000" w:themeColor="text1"/>
+        </w:rPr>
+        <w:t>p&lt;0.05</w:t>
+      </w:r>
+      <w:r>
+        <w:rPr>
+          <w:color w:val="000000" w:themeColor="text1"/>
+        </w:rPr>
+        <w:t xml:space="preserve"> for </w:t>
+      </w:r>
+      <w:r>
+        <w:rPr>
+          <w:color w:val="000000" w:themeColor="text1"/>
+        </w:rPr>
+        <w:t xml:space="preserve">all </w:t>
+      </w:r>
+      <w:r>
+        <w:rPr>
+          <w:color w:val="000000" w:themeColor="text1"/>
+        </w:rPr>
+        <w:t>pairwise comparisons</w:t>
+      </w:r>
+      <w:r>
+        <w:rPr>
+          <w:color w:val="000000" w:themeColor="text1"/>
+        </w:rPr>
+        <w:t>)</w:t>
+      </w:r>
+      <w:r>
+        <w:rPr>
+          <w:color w:val="000000" w:themeColor="text1"/>
+        </w:rPr>
+        <w:t xml:space="preserve">, </w:t>
+      </w:r>
+      <w:r>
+        <w:rPr>
+          <w:color w:val="000000" w:themeColor="text1"/>
+        </w:rPr>
+        <w:t>indicating</w:t>
+      </w:r>
+      <w:r>
+        <w:rPr>
+          <w:color w:val="000000" w:themeColor="text1"/>
+        </w:rPr>
+        <w:t xml:space="preserve"> </w:t>
+      </w:r>
+      <w:r>
+        <w:rPr>
+          <w:color w:val="000000" w:themeColor="text1"/>
+        </w:rPr>
+        <w:t xml:space="preserve">that </w:t>
+      </w:r>
+      <w:r>
+        <w:rPr>
+          <w:color w:val="000000" w:themeColor="text1"/>
+        </w:rPr>
+        <w:t>dexamethasone enhances basal and stimulated</w:t>
+      </w:r>
+      <w:r>
+        <w:rPr>
+          <w:color w:val="000000" w:themeColor="text1"/>
+        </w:rPr>
+        <w:t xml:space="preserve"> </w:t>
+      </w:r>
+      <w:r>
+        <w:rPr>
+          <w:color w:val="000000" w:themeColor="text1"/>
+        </w:rPr>
+        <w:t>lipolysis</w:t>
+      </w:r>
+      <w:r>
+        <w:rPr>
+          <w:color w:val="000000" w:themeColor="text1"/>
+        </w:rPr>
+        <w:t xml:space="preserve"> </w:t>
       </w:r>
       <w:r>
         <w:rPr>
           <w:i/>
           <w:color w:val="000000" w:themeColor="text1"/>
         </w:rPr>
-        <w:t>i</w:t>
-      </w:r>
-      <w:r>
-        <w:rPr>
-          <w:i/>
-          <w:color w:val="000000" w:themeColor="text1"/>
-        </w:rPr>
-        <w:t>n vivo</w:t>
-      </w:r>
-      <w:r>
-        <w:rPr>
-          <w:i/>
-          <w:color w:val="000000" w:themeColor="text1"/>
-        </w:rPr>
-        <w:t>,</w:t>
-      </w:r>
-      <w:r>
-        <w:rPr>
-          <w:color w:val="000000" w:themeColor="text1"/>
-        </w:rPr>
-        <w:t xml:space="preserve"> </w:t>
-      </w:r>
-      <w:r>
-        <w:rPr>
-          <w:color w:val="000000" w:themeColor="text1"/>
-        </w:rPr>
-        <w:t xml:space="preserve">we </w:t>
-      </w:r>
-      <w:r>
-        <w:rPr>
-          <w:color w:val="000000" w:themeColor="text1"/>
-        </w:rPr>
-        <w:t>quantified</w:t>
-      </w:r>
-      <w:r>
-        <w:rPr>
-          <w:color w:val="000000" w:themeColor="text1"/>
-        </w:rPr>
-        <w:t xml:space="preserve"> </w:t>
-      </w:r>
-      <w:r>
-        <w:rPr>
-          <w:color w:val="000000" w:themeColor="text1"/>
-        </w:rPr>
-        <w:t>gly</w:t>
-      </w:r>
-      <w:r>
-        <w:rPr>
-          <w:color w:val="000000" w:themeColor="text1"/>
-        </w:rPr>
-        <w:t xml:space="preserve">cerol </w:t>
-      </w:r>
-      <w:r>
-        <w:rPr>
-          <w:color w:val="000000" w:themeColor="text1"/>
-        </w:rPr>
-        <w:t xml:space="preserve">levels in animals chronically exposed to </w:t>
-      </w:r>
-      <w:r>
-        <w:rPr>
-          <w:color w:val="000000" w:themeColor="text1"/>
-        </w:rPr>
-        <w:t>dexamethasone</w:t>
-      </w:r>
-      <w:r>
-        <w:rPr>
-          <w:color w:val="000000" w:themeColor="text1"/>
-        </w:rPr>
-        <w:t xml:space="preserve"> </w:t>
-      </w:r>
-      <w:r>
-        <w:rPr>
-          <w:color w:val="000000" w:themeColor="text1"/>
-        </w:rPr>
-        <w:t>in basal and</w:t>
-      </w:r>
-      <w:r>
-        <w:rPr>
-          <w:color w:val="000000" w:themeColor="text1"/>
-        </w:rPr>
-        <w:t xml:space="preserve"> </w:t>
-      </w:r>
-      <w:r>
-        <w:rPr>
-          <w:color w:val="000000" w:themeColor="text1"/>
-        </w:rPr>
-        <w:t>stimulated conditions (</w:t>
-      </w:r>
-      <w:r>
-        <w:rPr>
-          <w:color w:val="000000" w:themeColor="text1"/>
-        </w:rPr>
-        <w:t>F</w:t>
-      </w:r>
-      <w:r>
-        <w:rPr>
-          <w:color w:val="000000" w:themeColor="text1"/>
-        </w:rPr>
-        <w:t>igure</w:t>
-      </w:r>
-      <w:r>
-        <w:rPr>
-          <w:color w:val="000000" w:themeColor="text1"/>
-        </w:rPr>
-        <w:t xml:space="preserve"> 4</w:t>
-      </w:r>
-      <w:r>
-        <w:rPr>
-          <w:color w:val="000000" w:themeColor="text1"/>
-        </w:rPr>
-        <w:t>E</w:t>
-      </w:r>
-      <w:r>
-        <w:rPr>
-          <w:color w:val="000000" w:themeColor="text1"/>
-        </w:rPr>
-        <w:t>).</w:t>
-      </w:r>
-      <w:r>
-        <w:rPr>
-          <w:color w:val="000000" w:themeColor="text1"/>
-        </w:rPr>
-        <w:t xml:space="preserve"> </w:t>
-      </w:r>
-      <w:r>
-        <w:rPr>
-          <w:color w:val="000000" w:themeColor="text1"/>
-        </w:rPr>
-        <w:t>Stimulation of lipolysis was achieved via</w:t>
-      </w:r>
-      <w:r>
-        <w:rPr>
-          <w:color w:val="000000" w:themeColor="text1"/>
-        </w:rPr>
-        <w:t xml:space="preserve"> isoproterenol,</w:t>
-      </w:r>
-      <w:r>
-        <w:rPr>
-          <w:color w:val="000000" w:themeColor="text1"/>
-        </w:rPr>
-        <w:t xml:space="preserve"> </w:t>
-      </w:r>
-      <w:r>
-        <w:rPr>
-          <w:color w:val="000000" w:themeColor="text1"/>
-        </w:rPr>
-        <w:t xml:space="preserve">a </w:t>
-      </w:r>
-      <w:r>
-        <w:rPr>
-          <w:rFonts w:ascii="Symbol" w:hAnsi="Symbol"/>
-          <w:color w:val="000000" w:themeColor="text1"/>
-        </w:rPr>
-        <w:t></w:t>
-      </w:r>
-      <w:r>
-        <w:rPr>
-          <w:color w:val="000000" w:themeColor="text1"/>
-        </w:rPr>
-        <w:t>-adrenergic receptor agonist</w:t>
-      </w:r>
-      <w:r>
-        <w:rPr>
-          <w:color w:val="000000" w:themeColor="text1"/>
-        </w:rPr>
-        <w:t>,</w:t>
-      </w:r>
-      <w:r>
-        <w:rPr>
-          <w:color w:val="000000" w:themeColor="text1"/>
-        </w:rPr>
-        <w:t xml:space="preserve"> or by a </w:t>
-      </w:r>
-      <w:r>
-        <w:rPr>
-          <w:color w:val="000000" w:themeColor="text1"/>
-        </w:rPr>
-        <w:t>16-hour fast</w:t>
-      </w:r>
-      <w:r>
-        <w:rPr>
-          <w:color w:val="000000" w:themeColor="text1"/>
-        </w:rPr>
-        <w:t xml:space="preserve">. </w:t>
-      </w:r>
-      <w:r>
-        <w:rPr>
-          <w:color w:val="000000" w:themeColor="text1"/>
-        </w:rPr>
-        <w:t>D</w:t>
-      </w:r>
-      <w:r>
-        <w:rPr>
-          <w:color w:val="000000" w:themeColor="text1"/>
-        </w:rPr>
-        <w:t>examethasone</w:t>
-      </w:r>
-      <w:r>
-        <w:rPr>
-          <w:color w:val="000000" w:themeColor="text1"/>
-        </w:rPr>
-        <w:t xml:space="preserve"> treatment</w:t>
-      </w:r>
-      <w:r>
-        <w:rPr>
-          <w:color w:val="000000" w:themeColor="text1"/>
-        </w:rPr>
-        <w:t xml:space="preserve"> led to</w:t>
-      </w:r>
-      <w:r>
-        <w:rPr>
-          <w:color w:val="000000" w:themeColor="text1"/>
-        </w:rPr>
-        <w:t xml:space="preserve"> </w:t>
-      </w:r>
-      <w:r>
-        <w:rPr>
-          <w:color w:val="000000" w:themeColor="text1"/>
-        </w:rPr>
-        <w:t>increases in</w:t>
-      </w:r>
-      <w:r>
-        <w:rPr>
-          <w:color w:val="000000" w:themeColor="text1"/>
-        </w:rPr>
-        <w:t xml:space="preserve"> glycerol in</w:t>
-      </w:r>
-      <w:r>
-        <w:rPr>
-          <w:color w:val="000000" w:themeColor="text1"/>
-        </w:rPr>
-        <w:t xml:space="preserve"> </w:t>
-      </w:r>
-      <w:r>
-        <w:rPr>
-          <w:color w:val="000000" w:themeColor="text1"/>
-        </w:rPr>
-        <w:t xml:space="preserve">the fed </w:t>
-      </w:r>
-      <w:r>
-        <w:rPr>
-          <w:color w:val="000000" w:themeColor="text1"/>
-        </w:rPr>
-        <w:t>(</w:t>
-      </w:r>
-      <w:r>
-        <w:rPr>
-          <w:color w:val="000000" w:themeColor="text1"/>
-        </w:rPr>
-        <w:t>2.9 fold</w:t>
-      </w:r>
-      <w:r>
-        <w:rPr>
-          <w:color w:val="000000" w:themeColor="text1"/>
-        </w:rPr>
-        <w:t>), fasted (</w:t>
-      </w:r>
-      <w:r>
-        <w:rPr>
-          <w:color w:val="000000" w:themeColor="text1"/>
-        </w:rPr>
-        <w:t>1.5</w:t>
-      </w:r>
-      <w:r>
-        <w:rPr>
-          <w:color w:val="000000" w:themeColor="text1"/>
-        </w:rPr>
-        <w:t xml:space="preserve"> fold</w:t>
-      </w:r>
-      <w:r>
-        <w:rPr>
-          <w:color w:val="000000" w:themeColor="text1"/>
-        </w:rPr>
-        <w:t xml:space="preserve">) and </w:t>
-      </w:r>
-      <w:r>
-        <w:rPr>
-          <w:color w:val="000000" w:themeColor="text1"/>
-        </w:rPr>
-        <w:t>isoproterenol-</w:t>
-      </w:r>
-      <w:r>
-        <w:rPr>
-          <w:color w:val="000000" w:themeColor="text1"/>
-        </w:rPr>
-        <w:t>stimulated (</w:t>
-      </w:r>
-      <w:r>
-        <w:rPr>
-          <w:color w:val="000000" w:themeColor="text1"/>
-        </w:rPr>
-        <w:t>1.4</w:t>
-      </w:r>
-      <w:r>
-        <w:rPr>
-          <w:color w:val="000000" w:themeColor="text1"/>
-        </w:rPr>
-        <w:t xml:space="preserve"> fold</w:t>
-      </w:r>
-      <w:r>
-        <w:rPr>
-          <w:color w:val="000000" w:themeColor="text1"/>
-        </w:rPr>
-        <w:t xml:space="preserve">) </w:t>
-      </w:r>
-      <w:r>
-        <w:rPr>
-          <w:color w:val="000000" w:themeColor="text1"/>
-        </w:rPr>
-        <w:t>conditions</w:t>
-      </w:r>
-      <w:r>
-        <w:rPr>
-          <w:color w:val="000000" w:themeColor="text1"/>
-        </w:rPr>
-        <w:t xml:space="preserve"> </w:t>
-      </w:r>
-      <w:r>
-        <w:rPr>
-          <w:color w:val="000000" w:themeColor="text1"/>
-        </w:rPr>
-        <w:t>(</w:t>
-      </w:r>
-      <w:r>
-        <w:rPr>
-          <w:color w:val="000000" w:themeColor="text1"/>
-        </w:rPr>
-        <w:t>p&lt;0.05</w:t>
-      </w:r>
-      <w:r>
-        <w:rPr>
-          <w:color w:val="000000" w:themeColor="text1"/>
-        </w:rPr>
-        <w:t xml:space="preserve"> for </w:t>
-      </w:r>
-      <w:r>
-        <w:rPr>
-          <w:color w:val="000000" w:themeColor="text1"/>
-        </w:rPr>
-        <w:t xml:space="preserve">all </w:t>
-      </w:r>
-      <w:r>
-        <w:rPr>
-          <w:color w:val="000000" w:themeColor="text1"/>
-        </w:rPr>
-        <w:t>pairwise comparisons</w:t>
-      </w:r>
-      <w:r>
-        <w:rPr>
-          <w:color w:val="000000" w:themeColor="text1"/>
-        </w:rPr>
-        <w:t>)</w:t>
-      </w:r>
-      <w:r>
-        <w:rPr>
-          <w:color w:val="000000" w:themeColor="text1"/>
-        </w:rPr>
-        <w:t xml:space="preserve">, </w:t>
-      </w:r>
-      <w:r>
-        <w:rPr>
-          <w:color w:val="000000" w:themeColor="text1"/>
-        </w:rPr>
-        <w:t>indicating</w:t>
-      </w:r>
-      <w:r>
-        <w:rPr>
-          <w:color w:val="000000" w:themeColor="text1"/>
-        </w:rPr>
-        <w:t xml:space="preserve"> </w:t>
-      </w:r>
-      <w:r>
-        <w:rPr>
-          <w:color w:val="000000" w:themeColor="text1"/>
-        </w:rPr>
-        <w:t xml:space="preserve">that </w:t>
-      </w:r>
-      <w:r>
-        <w:rPr>
-          <w:color w:val="000000" w:themeColor="text1"/>
-        </w:rPr>
-        <w:t>dexamethasone enhances basal and stimulated</w:t>
-      </w:r>
-      <w:r>
-        <w:rPr>
-          <w:color w:val="000000" w:themeColor="text1"/>
-        </w:rPr>
-        <w:t xml:space="preserve"> </w:t>
-      </w:r>
-      <w:r>
-        <w:rPr>
-          <w:color w:val="000000" w:themeColor="text1"/>
-        </w:rPr>
-        <w:t>lipolysis</w:t>
-      </w:r>
-      <w:r>
-        <w:rPr>
-          <w:color w:val="000000" w:themeColor="text1"/>
-        </w:rPr>
-        <w:t xml:space="preserve"> </w:t>
-      </w:r>
-      <w:r>
-        <w:rPr>
-          <w:i/>
-          <w:color w:val="000000" w:themeColor="text1"/>
-        </w:rPr>
         <w:t>in vivo</w:t>
       </w:r>
       <w:r>
@@ -11039,11 +11949,19 @@
         </w:rPr>
         <w:t xml:space="preserve">from </w:t>
       </w:r>
-      <w:r>
-        <w:rPr>
-          <w:color w:val="000000" w:themeColor="text1"/>
-        </w:rPr>
-        <w:t xml:space="preserve">iWAT </w:t>
+      <w:proofErr w:type="spellStart"/>
+      <w:r>
+        <w:rPr>
+          <w:color w:val="000000" w:themeColor="text1"/>
+        </w:rPr>
+        <w:t>iWAT</w:t>
+      </w:r>
+      <w:proofErr w:type="spellEnd"/>
+      <w:r>
+        <w:rPr>
+          <w:color w:val="000000" w:themeColor="text1"/>
+        </w:rPr>
+        <w:t xml:space="preserve"> </w:t>
       </w:r>
       <w:r>
         <w:rPr>
@@ -11288,7 +12206,35 @@
         <w:rPr>
           <w:color w:val="000000" w:themeColor="text1"/>
         </w:rPr>
-        <w:t xml:space="preserve"> the hyperinsulinemic euglycemic clamp in the obese mice</w:t>
+        <w:t xml:space="preserve"> the </w:t>
+      </w:r>
+      <w:proofErr w:type="spellStart"/>
+      <w:r>
+        <w:rPr>
+          <w:color w:val="000000" w:themeColor="text1"/>
+        </w:rPr>
+        <w:t>hyperinsulinemic</w:t>
+      </w:r>
+      <w:proofErr w:type="spellEnd"/>
+      <w:r>
+        <w:rPr>
+          <w:color w:val="000000" w:themeColor="text1"/>
+        </w:rPr>
+        <w:t xml:space="preserve"> </w:t>
+      </w:r>
+      <w:proofErr w:type="spellStart"/>
+      <w:r>
+        <w:rPr>
+          <w:color w:val="000000" w:themeColor="text1"/>
+        </w:rPr>
+        <w:t>euglycemic</w:t>
+      </w:r>
+      <w:proofErr w:type="spellEnd"/>
+      <w:r>
+        <w:rPr>
+          <w:color w:val="000000" w:themeColor="text1"/>
+        </w:rPr>
+        <w:t xml:space="preserve"> clamp in the obese mice</w:t>
       </w:r>
       <w:r>
         <w:rPr>
@@ -11472,61 +12418,75 @@
         <w:rPr>
           <w:color w:val="000000" w:themeColor="text1"/>
         </w:rPr>
+        <w:t>To investigate the molecular basis for this synergistic increase in lipolysis, we</w:t>
+      </w:r>
+      <w:r>
+        <w:rPr>
+          <w:color w:val="000000" w:themeColor="text1"/>
+        </w:rPr>
+        <w:t xml:space="preserve"> quantified mRNA and protein expression of</w:t>
+      </w:r>
+      <w:r>
+        <w:rPr>
+          <w:color w:val="000000" w:themeColor="text1"/>
+        </w:rPr>
+        <w:t xml:space="preserve"> </w:t>
+      </w:r>
+      <w:r>
+        <w:rPr>
+          <w:color w:val="000000" w:themeColor="text1"/>
+        </w:rPr>
+        <w:t>ATGL</w:t>
+      </w:r>
+      <w:r>
+        <w:rPr>
+          <w:color w:val="000000" w:themeColor="text1"/>
+        </w:rPr>
+        <w:t xml:space="preserve"> in the </w:t>
+      </w:r>
+      <w:proofErr w:type="spellStart"/>
+      <w:r>
+        <w:rPr>
+          <w:color w:val="000000" w:themeColor="text1"/>
+        </w:rPr>
+        <w:t>iWAT</w:t>
+      </w:r>
+      <w:proofErr w:type="spellEnd"/>
+      <w:r>
+        <w:rPr>
+          <w:color w:val="000000" w:themeColor="text1"/>
+        </w:rPr>
+        <w:t xml:space="preserve"> of these mice</w:t>
+      </w:r>
+      <w:r>
+        <w:rPr>
+          <w:color w:val="000000" w:themeColor="text1"/>
+        </w:rPr>
+        <w:t xml:space="preserve"> (5</w:t>
+      </w:r>
+      <w:r>
+        <w:rPr>
+          <w:color w:val="000000" w:themeColor="text1"/>
+        </w:rPr>
+        <w:t>C-E</w:t>
+      </w:r>
+      <w:r>
+        <w:rPr>
+          <w:color w:val="000000" w:themeColor="text1"/>
+        </w:rPr>
+        <w:t>)</w:t>
+      </w:r>
+      <w:r>
+        <w:rPr>
+          <w:color w:val="000000" w:themeColor="text1"/>
+        </w:rPr>
+        <w:t xml:space="preserve">. Consistent with the </w:t>
+      </w:r>
+      <w:r>
+        <w:rPr>
+          <w:color w:val="000000" w:themeColor="text1"/>
+        </w:rPr>
         <w:lastRenderedPageBreak/>
-        <w:t>To investigate the molecular basis for this synergistic increase in lipolysis, we</w:t>
-      </w:r>
-      <w:r>
-        <w:rPr>
-          <w:color w:val="000000" w:themeColor="text1"/>
-        </w:rPr>
-        <w:t xml:space="preserve"> quantified mRNA and protein expression of</w:t>
-      </w:r>
-      <w:r>
-        <w:rPr>
-          <w:color w:val="000000" w:themeColor="text1"/>
-        </w:rPr>
-        <w:t xml:space="preserve"> </w:t>
-      </w:r>
-      <w:r>
-        <w:rPr>
-          <w:color w:val="000000" w:themeColor="text1"/>
-        </w:rPr>
-        <w:t>ATGL</w:t>
-      </w:r>
-      <w:r>
-        <w:rPr>
-          <w:color w:val="000000" w:themeColor="text1"/>
-        </w:rPr>
-        <w:t xml:space="preserve"> in the iWAT of these mice</w:t>
-      </w:r>
-      <w:r>
-        <w:rPr>
-          <w:color w:val="000000" w:themeColor="text1"/>
-        </w:rPr>
-        <w:t xml:space="preserve"> (5</w:t>
-      </w:r>
-      <w:r>
-        <w:rPr>
-          <w:color w:val="000000" w:themeColor="text1"/>
-        </w:rPr>
-        <w:t>C-E</w:t>
-      </w:r>
-      <w:r>
-        <w:rPr>
-          <w:color w:val="000000" w:themeColor="text1"/>
-        </w:rPr>
-        <w:t>)</w:t>
-      </w:r>
-      <w:r>
-        <w:rPr>
-          <w:color w:val="000000" w:themeColor="text1"/>
-        </w:rPr>
-        <w:t xml:space="preserve">. Consistent with the </w:t>
-      </w:r>
-      <w:r>
-        <w:rPr>
-          <w:color w:val="000000" w:themeColor="text1"/>
-        </w:rPr>
         <w:t xml:space="preserve">hypothesis that ATGL activation could drive increased lipolysis in </w:t>
       </w:r>
       <w:r>
@@ -12230,14 +13190,7 @@
         <w:rPr>
           <w:color w:val="000000" w:themeColor="text1"/>
         </w:rPr>
-        <w:t xml:space="preserve">.  We hypothesize that </w:t>
-      </w:r>
-      <w:r>
-        <w:rPr>
-          <w:color w:val="000000" w:themeColor="text1"/>
-        </w:rPr>
-        <w:lastRenderedPageBreak/>
-        <w:t xml:space="preserve">adipose tissue lipolysis plays a major role in dexamethasone-induced insulin resistance and hepatic steatosis, especially in the case of obesity.  </w:t>
+        <w:t xml:space="preserve">.  We hypothesize that adipose tissue lipolysis plays a major role in dexamethasone-induced insulin resistance and hepatic steatosis, especially in the case of obesity.  </w:t>
       </w:r>
     </w:p>
     <w:p>
@@ -12259,6 +13212,7 @@
         <w:rPr>
           <w:color w:val="000000" w:themeColor="text1"/>
         </w:rPr>
+        <w:lastRenderedPageBreak/>
         <w:t>Excess adiposity, such is seen in obesity</w:t>
       </w:r>
       <w:r>
@@ -12423,7 +13377,21 @@
         <w:rPr>
           <w:color w:val="000000" w:themeColor="text1"/>
         </w:rPr>
-        <w:t>a lipodystrophic phenotype</w:t>
+        <w:t xml:space="preserve">a </w:t>
+      </w:r>
+      <w:proofErr w:type="spellStart"/>
+      <w:r>
+        <w:rPr>
+          <w:color w:val="000000" w:themeColor="text1"/>
+        </w:rPr>
+        <w:t>lipodystrophic</w:t>
+      </w:r>
+      <w:proofErr w:type="spellEnd"/>
+      <w:r>
+        <w:rPr>
+          <w:color w:val="000000" w:themeColor="text1"/>
+        </w:rPr>
+        <w:t xml:space="preserve"> phenotype</w:t>
       </w:r>
       <w:r>
         <w:rPr>
@@ -12762,111 +13730,111 @@
         <w:rPr>
           <w:color w:val="000000" w:themeColor="text1"/>
         </w:rPr>
-        <w:t xml:space="preserve">We found synergistic elevations in glycerol, indicative of </w:t>
+        <w:t>We found synergistic elevations in glycerol, indicative of enhance</w:t>
+      </w:r>
+      <w:r>
+        <w:rPr>
+          <w:color w:val="000000" w:themeColor="text1"/>
+        </w:rPr>
+        <w:t>d</w:t>
+      </w:r>
+      <w:r>
+        <w:rPr>
+          <w:color w:val="000000" w:themeColor="text1"/>
+        </w:rPr>
+        <w:t xml:space="preserve"> lipolysis, as well as in hepatic fat accumulation</w:t>
+      </w:r>
+      <w:r>
+        <w:rPr>
+          <w:color w:val="000000" w:themeColor="text1"/>
+        </w:rPr>
+        <w:t xml:space="preserve"> in the HFD-fed</w:t>
+      </w:r>
+      <w:r>
+        <w:rPr>
+          <w:color w:val="000000" w:themeColor="text1"/>
+        </w:rPr>
+        <w:t>,</w:t>
+      </w:r>
+      <w:r>
+        <w:rPr>
+          <w:color w:val="000000" w:themeColor="text1"/>
+        </w:rPr>
+        <w:t xml:space="preserve"> dexamethasone-treated mice</w:t>
+      </w:r>
+      <w:r>
+        <w:rPr>
+          <w:color w:val="000000" w:themeColor="text1"/>
+        </w:rPr>
+        <w:t xml:space="preserve">, but no </w:t>
+      </w:r>
+      <w:r>
+        <w:rPr>
+          <w:color w:val="000000" w:themeColor="text1"/>
+        </w:rPr>
+        <w:t>data support</w:t>
+      </w:r>
+      <w:r>
+        <w:rPr>
+          <w:color w:val="000000" w:themeColor="text1"/>
+        </w:rPr>
+        <w:t>ing</w:t>
+      </w:r>
+      <w:r>
+        <w:rPr>
+          <w:color w:val="000000" w:themeColor="text1"/>
+        </w:rPr>
+        <w:t xml:space="preserve"> enhanced</w:t>
+      </w:r>
+      <w:r>
+        <w:rPr>
+          <w:color w:val="000000" w:themeColor="text1"/>
+        </w:rPr>
+        <w:t xml:space="preserve"> hepatic</w:t>
+      </w:r>
+      <w:r>
+        <w:rPr>
+          <w:color w:val="000000" w:themeColor="text1"/>
+        </w:rPr>
+        <w:t xml:space="preserve"> </w:t>
+      </w:r>
+      <w:r>
+        <w:rPr>
+          <w:i/>
+          <w:color w:val="000000" w:themeColor="text1"/>
+        </w:rPr>
+        <w:t>de novo</w:t>
+      </w:r>
+      <w:r>
+        <w:rPr>
+          <w:color w:val="000000" w:themeColor="text1"/>
+        </w:rPr>
+        <w:t xml:space="preserve"> lipogenesis.</w:t>
+      </w:r>
+      <w:r>
+        <w:rPr>
+          <w:color w:val="000000" w:themeColor="text1"/>
+        </w:rPr>
+        <w:t xml:space="preserve"> </w:t>
+      </w:r>
+      <w:r>
+        <w:rPr>
+          <w:color w:val="000000" w:themeColor="text1"/>
+        </w:rPr>
+        <w:t>Th</w:t>
+      </w:r>
+      <w:r>
+        <w:rPr>
+          <w:color w:val="000000" w:themeColor="text1"/>
+        </w:rPr>
+        <w:t xml:space="preserve">erefore, we </w:t>
       </w:r>
       <w:r>
         <w:rPr>
           <w:color w:val="000000" w:themeColor="text1"/>
         </w:rPr>
         <w:lastRenderedPageBreak/>
-        <w:t>enhance</w:t>
-      </w:r>
-      <w:r>
-        <w:rPr>
-          <w:color w:val="000000" w:themeColor="text1"/>
-        </w:rPr>
-        <w:t>d</w:t>
-      </w:r>
-      <w:r>
-        <w:rPr>
-          <w:color w:val="000000" w:themeColor="text1"/>
-        </w:rPr>
-        <w:t xml:space="preserve"> lipolysis, as well as in hepatic fat accumulation</w:t>
-      </w:r>
-      <w:r>
-        <w:rPr>
-          <w:color w:val="000000" w:themeColor="text1"/>
-        </w:rPr>
-        <w:t xml:space="preserve"> in the HFD-fed</w:t>
-      </w:r>
-      <w:r>
-        <w:rPr>
-          <w:color w:val="000000" w:themeColor="text1"/>
-        </w:rPr>
-        <w:t>,</w:t>
-      </w:r>
-      <w:r>
-        <w:rPr>
-          <w:color w:val="000000" w:themeColor="text1"/>
-        </w:rPr>
-        <w:t xml:space="preserve"> dexamethasone-treated mice</w:t>
-      </w:r>
-      <w:r>
-        <w:rPr>
-          <w:color w:val="000000" w:themeColor="text1"/>
-        </w:rPr>
-        <w:t xml:space="preserve">, but no </w:t>
-      </w:r>
-      <w:r>
-        <w:rPr>
-          <w:color w:val="000000" w:themeColor="text1"/>
-        </w:rPr>
-        <w:t>data support</w:t>
-      </w:r>
-      <w:r>
-        <w:rPr>
-          <w:color w:val="000000" w:themeColor="text1"/>
-        </w:rPr>
-        <w:t>ing</w:t>
-      </w:r>
-      <w:r>
-        <w:rPr>
-          <w:color w:val="000000" w:themeColor="text1"/>
-        </w:rPr>
-        <w:t xml:space="preserve"> enhanced</w:t>
-      </w:r>
-      <w:r>
-        <w:rPr>
-          <w:color w:val="000000" w:themeColor="text1"/>
-        </w:rPr>
-        <w:t xml:space="preserve"> hepatic</w:t>
-      </w:r>
-      <w:r>
-        <w:rPr>
-          <w:color w:val="000000" w:themeColor="text1"/>
-        </w:rPr>
-        <w:t xml:space="preserve"> </w:t>
-      </w:r>
-      <w:r>
-        <w:rPr>
-          <w:i/>
-          <w:color w:val="000000" w:themeColor="text1"/>
-        </w:rPr>
-        <w:t>de novo</w:t>
-      </w:r>
-      <w:r>
-        <w:rPr>
-          <w:color w:val="000000" w:themeColor="text1"/>
-        </w:rPr>
-        <w:t xml:space="preserve"> lipogenesis.</w:t>
-      </w:r>
-      <w:r>
-        <w:rPr>
-          <w:color w:val="000000" w:themeColor="text1"/>
-        </w:rPr>
-        <w:t xml:space="preserve"> </w:t>
-      </w:r>
-      <w:r>
-        <w:rPr>
-          <w:color w:val="000000" w:themeColor="text1"/>
-        </w:rPr>
-        <w:t>Th</w:t>
-      </w:r>
-      <w:r>
-        <w:rPr>
-          <w:color w:val="000000" w:themeColor="text1"/>
-        </w:rPr>
-        <w:t>erefore, we propose the dexamethasone-induced increase in hepatic steatosis in the obese mice is primarily due to enhanced lipolysis observed in these animals.</w:t>
+        <w:t>propose the dexamethasone-induced increase in hepatic steatosis in the obese mice is primarily due to enhanced lipolysis observed in these animals.</w:t>
       </w:r>
     </w:p>
     <w:p>
@@ -13462,6 +14430,7 @@
         <w:rPr>
           <w:b/>
         </w:rPr>
+        <w:lastRenderedPageBreak/>
         <w:t>D</w:t>
       </w:r>
       <w:r>
@@ -13642,7 +14611,63 @@
         <w:t>Author contributions:</w:t>
       </w:r>
       <w:r>
-        <w:t xml:space="preserve"> D.B. acquired funding. D.B., I.Ha. and I.Ho. were responsible for conceptualizing the study. D.B., I.Ha. and N.Q. designed the experiments. I.Ha. performed all cell experiments. I.Ha., E.S. and J.R. performed mouse experiments. D.B. and Q.T. performed statistical analyses. I.Ha. wrote the manuscript. I.Ha. and D.B. edited and reviewed the manuscript. All authors were involved in discussions. This manuscript has been approved by all authors.</w:t>
+        <w:t xml:space="preserve"> D.B. acquired funding. D.B., </w:t>
+      </w:r>
+      <w:proofErr w:type="spellStart"/>
+      <w:r>
+        <w:t>I.Ha</w:t>
+      </w:r>
+      <w:proofErr w:type="spellEnd"/>
+      <w:r>
+        <w:t xml:space="preserve">. and </w:t>
+      </w:r>
+      <w:proofErr w:type="spellStart"/>
+      <w:r>
+        <w:t>I.Ho</w:t>
+      </w:r>
+      <w:proofErr w:type="spellEnd"/>
+      <w:r>
+        <w:t xml:space="preserve">. were responsible for conceptualizing the study. D.B., </w:t>
+      </w:r>
+      <w:proofErr w:type="spellStart"/>
+      <w:r>
+        <w:t>I.Ha</w:t>
+      </w:r>
+      <w:proofErr w:type="spellEnd"/>
+      <w:r>
+        <w:t xml:space="preserve">. and N.Q. designed the experiments. </w:t>
+      </w:r>
+      <w:proofErr w:type="spellStart"/>
+      <w:r>
+        <w:t>I.Ha</w:t>
+      </w:r>
+      <w:proofErr w:type="spellEnd"/>
+      <w:r>
+        <w:t xml:space="preserve">. performed all cell experiments. </w:t>
+      </w:r>
+      <w:proofErr w:type="spellStart"/>
+      <w:r>
+        <w:t>I.Ha</w:t>
+      </w:r>
+      <w:proofErr w:type="spellEnd"/>
+      <w:r>
+        <w:t xml:space="preserve">., E.S. and J.R. performed mouse experiments. D.B. and Q.T. performed statistical analyses. </w:t>
+      </w:r>
+      <w:proofErr w:type="spellStart"/>
+      <w:r>
+        <w:t>I.Ha</w:t>
+      </w:r>
+      <w:proofErr w:type="spellEnd"/>
+      <w:r>
+        <w:t xml:space="preserve">. wrote the manuscript. </w:t>
+      </w:r>
+      <w:proofErr w:type="spellStart"/>
+      <w:r>
+        <w:t>I.Ha</w:t>
+      </w:r>
+      <w:proofErr w:type="spellEnd"/>
+      <w:r>
+        <w:t>. and D.B. edited and reviewed the manuscript. All authors were involved in discussions. This manuscript has been approved by all authors.</w:t>
       </w:r>
     </w:p>
     <w:p>
@@ -13687,13 +14712,45 @@
           <w:bCs/>
           <w:color w:val="000000" w:themeColor="text1"/>
         </w:rPr>
-        <w:t xml:space="preserve"> Jennifer DelProposto and Carey Lumeng for assistance with imaging liver sections, and Melanie Schmitt</w:t>
-      </w:r>
+        <w:t xml:space="preserve"> Jennifer </w:t>
+      </w:r>
+      <w:proofErr w:type="spellStart"/>
       <w:r>
         <w:rPr>
           <w:bCs/>
           <w:color w:val="000000" w:themeColor="text1"/>
         </w:rPr>
+        <w:t>DelProposto</w:t>
+      </w:r>
+      <w:proofErr w:type="spellEnd"/>
+      <w:r>
+        <w:rPr>
+          <w:bCs/>
+          <w:color w:val="000000" w:themeColor="text1"/>
+        </w:rPr>
+        <w:t xml:space="preserve"> and Carey </w:t>
+      </w:r>
+      <w:proofErr w:type="spellStart"/>
+      <w:r>
+        <w:rPr>
+          <w:bCs/>
+          <w:color w:val="000000" w:themeColor="text1"/>
+        </w:rPr>
+        <w:t>Lumeng</w:t>
+      </w:r>
+      <w:proofErr w:type="spellEnd"/>
+      <w:r>
+        <w:rPr>
+          <w:bCs/>
+          <w:color w:val="000000" w:themeColor="text1"/>
+        </w:rPr>
+        <w:t xml:space="preserve"> for assistance with imaging liver sections, and Melanie Schmitt</w:t>
+      </w:r>
+      <w:r>
+        <w:rPr>
+          <w:bCs/>
+          <w:color w:val="000000" w:themeColor="text1"/>
+        </w:rPr>
         <w:t xml:space="preserve"> for assistance with</w:t>
       </w:r>
       <w:r>
@@ -13708,30 +14765,55 @@
           <w:bCs/>
           <w:color w:val="000000" w:themeColor="text1"/>
         </w:rPr>
-        <w:t xml:space="preserve"> clamp </w:t>
+        <w:t xml:space="preserve"> clamp studies.  </w:t>
       </w:r>
       <w:r>
         <w:rPr>
           <w:bCs/>
           <w:color w:val="000000" w:themeColor="text1"/>
         </w:rPr>
+        <w:t xml:space="preserve">We would like to thank the other members of the Bridges laboratory, </w:t>
+      </w:r>
+      <w:proofErr w:type="spellStart"/>
+      <w:r>
+        <w:rPr>
+          <w:bCs/>
+          <w:color w:val="000000" w:themeColor="text1"/>
+        </w:rPr>
+        <w:t>Thurl</w:t>
+      </w:r>
+      <w:proofErr w:type="spellEnd"/>
+      <w:r>
+        <w:rPr>
+          <w:bCs/>
+          <w:color w:val="000000" w:themeColor="text1"/>
+        </w:rPr>
+        <w:t xml:space="preserve"> Harris </w:t>
+      </w:r>
+      <w:r>
+        <w:rPr>
+          <w:bCs/>
+          <w:color w:val="000000" w:themeColor="text1"/>
+        </w:rPr>
         <w:lastRenderedPageBreak/>
-        <w:t xml:space="preserve">studies.  </w:t>
+        <w:t>(University of Virginia)</w:t>
       </w:r>
       <w:r>
         <w:rPr>
           <w:bCs/>
           <w:color w:val="000000" w:themeColor="text1"/>
         </w:rPr>
-        <w:t>We would like to thank the other members of the Bridges laboratory, Thurl Harris (University of Virginia)</w:t>
-      </w:r>
+        <w:t xml:space="preserve">, Christoph </w:t>
+      </w:r>
+      <w:proofErr w:type="spellStart"/>
       <w:r>
         <w:rPr>
           <w:bCs/>
           <w:color w:val="000000" w:themeColor="text1"/>
         </w:rPr>
-        <w:t>, Christoph Buettner</w:t>
-      </w:r>
+        <w:t>Buettner</w:t>
+      </w:r>
+      <w:proofErr w:type="spellEnd"/>
       <w:r>
         <w:rPr>
           <w:bCs/>
@@ -14207,15 +15289,7 @@
           <w:rFonts w:ascii="Calibri" w:eastAsia="Times New Roman" w:hAnsi="Calibri" w:cs="Times New Roman"/>
           <w:noProof/>
         </w:rPr>
-        <w:t xml:space="preserve"> A rodent model of rapid-onset diabetes induced by glucocorticoids and high-fat feeding. 2012;680:671–</w:t>
-      </w:r>
-      <w:r>
-        <w:rPr>
-          <w:rFonts w:ascii="Calibri" w:eastAsia="Times New Roman" w:hAnsi="Calibri" w:cs="Times New Roman"/>
-          <w:noProof/>
-        </w:rPr>
-        <w:lastRenderedPageBreak/>
-        <w:t>680.</w:t>
+        <w:t xml:space="preserve"> A rodent model of rapid-onset diabetes induced by glucocorticoids and high-fat feeding. 2012;680:671–680.</w:t>
       </w:r>
     </w:p>
     <w:p>
@@ -14236,6 +15310,7 @@
           <w:rFonts w:ascii="Calibri" w:eastAsia="Times New Roman" w:hAnsi="Calibri" w:cs="Times New Roman"/>
           <w:noProof/>
         </w:rPr>
+        <w:lastRenderedPageBreak/>
         <w:t xml:space="preserve">9. </w:t>
       </w:r>
       <w:r>
@@ -14606,7 +15681,6 @@
           <w:rFonts w:ascii="Calibri" w:eastAsia="Times New Roman" w:hAnsi="Calibri" w:cs="Times New Roman"/>
           <w:noProof/>
         </w:rPr>
-        <w:lastRenderedPageBreak/>
         <w:t xml:space="preserve">16. </w:t>
       </w:r>
       <w:r>
@@ -14630,7 +15704,15 @@
           <w:rFonts w:ascii="Calibri" w:eastAsia="Times New Roman" w:hAnsi="Calibri" w:cs="Times New Roman"/>
           <w:noProof/>
         </w:rPr>
-        <w:t xml:space="preserve"> Effects of cortisol on lipolysis and regional interstitial glycerol levels in humans. </w:t>
+        <w:t xml:space="preserve"> </w:t>
+      </w:r>
+      <w:r>
+        <w:rPr>
+          <w:rFonts w:ascii="Calibri" w:eastAsia="Times New Roman" w:hAnsi="Calibri" w:cs="Times New Roman"/>
+          <w:noProof/>
+        </w:rPr>
+        <w:lastRenderedPageBreak/>
+        <w:t xml:space="preserve">Effects of cortisol on lipolysis and regional interstitial glycerol levels in humans. </w:t>
       </w:r>
       <w:r>
         <w:rPr>
@@ -14942,15 +16024,7 @@
           <w:rFonts w:ascii="Calibri" w:eastAsia="Times New Roman" w:hAnsi="Calibri" w:cs="Times New Roman"/>
           <w:noProof/>
         </w:rPr>
-        <w:t xml:space="preserve"> 11β-HSD1 is the major regulator of the tissue-specific </w:t>
-      </w:r>
-      <w:r>
-        <w:rPr>
-          <w:rFonts w:ascii="Calibri" w:eastAsia="Times New Roman" w:hAnsi="Calibri" w:cs="Times New Roman"/>
-          <w:noProof/>
-        </w:rPr>
-        <w:lastRenderedPageBreak/>
-        <w:t xml:space="preserve">effects of circulating glucocorticoid excess. </w:t>
+        <w:t xml:space="preserve"> 11β-HSD1 is the major regulator of the tissue-specific effects of circulating glucocorticoid excess. </w:t>
       </w:r>
       <w:r>
         <w:rPr>
@@ -14966,7 +16040,15 @@
           <w:rFonts w:ascii="Calibri" w:eastAsia="Times New Roman" w:hAnsi="Calibri" w:cs="Times New Roman"/>
           <w:noProof/>
         </w:rPr>
-        <w:t xml:space="preserve"> 2014. doi:10.1073/pnas.1323681111.</w:t>
+        <w:t xml:space="preserve"> 2014. </w:t>
+      </w:r>
+      <w:r>
+        <w:rPr>
+          <w:rFonts w:ascii="Calibri" w:eastAsia="Times New Roman" w:hAnsi="Calibri" w:cs="Times New Roman"/>
+          <w:noProof/>
+        </w:rPr>
+        <w:lastRenderedPageBreak/>
+        <w:t>doi:10.1073/pnas.1323681111.</w:t>
       </w:r>
     </w:p>
     <w:p>
@@ -15389,24 +16471,22 @@
           <w:bCs/>
           <w:noProof/>
         </w:rPr>
-        <w:t xml:space="preserve">Rockall A, Sohaib S, Evans D, Kaltsas G, Isidori A, Monson J, Besser G, Grossman A, </w:t>
-      </w:r>
-      <w:r>
-        <w:rPr>
-          <w:rFonts w:ascii="Calibri" w:eastAsia="Times New Roman" w:hAnsi="Calibri" w:cs="Times New Roman"/>
-          <w:b/>
-          <w:bCs/>
+        <w:t>Rockall A, Sohaib S, Evans D, Kaltsas G, Isidori A, Monson J, Besser G, Grossman A, Reznek R.</w:t>
+      </w:r>
+      <w:r>
+        <w:rPr>
+          <w:rFonts w:ascii="Calibri" w:eastAsia="Times New Roman" w:hAnsi="Calibri" w:cs="Times New Roman"/>
+          <w:noProof/>
+        </w:rPr>
+        <w:t xml:space="preserve"> Hepatic steatosis in Cushing’s syndrome: a radiological assessment using </w:t>
+      </w:r>
+      <w:r>
+        <w:rPr>
+          <w:rFonts w:ascii="Calibri" w:eastAsia="Times New Roman" w:hAnsi="Calibri" w:cs="Times New Roman"/>
           <w:noProof/>
         </w:rPr>
         <w:lastRenderedPageBreak/>
-        <w:t>Reznek R.</w:t>
-      </w:r>
-      <w:r>
-        <w:rPr>
-          <w:rFonts w:ascii="Calibri" w:eastAsia="Times New Roman" w:hAnsi="Calibri" w:cs="Times New Roman"/>
-          <w:noProof/>
-        </w:rPr>
-        <w:t xml:space="preserve"> Hepatic steatosis in Cushing’s syndrome: a radiological assessment using computed tomography. </w:t>
+        <w:t xml:space="preserve">computed tomography. </w:t>
       </w:r>
       <w:r>
         <w:rPr>
@@ -15778,15 +16858,7 @@
           <w:rFonts w:ascii="Calibri" w:eastAsia="Times New Roman" w:hAnsi="Calibri" w:cs="Times New Roman"/>
           <w:noProof/>
         </w:rPr>
-        <w:t xml:space="preserve"> Consumption of a high-fat diet rapidly exacerbates the development of fatty liver </w:t>
-      </w:r>
-      <w:r>
-        <w:rPr>
-          <w:rFonts w:ascii="Calibri" w:eastAsia="Times New Roman" w:hAnsi="Calibri" w:cs="Times New Roman"/>
-          <w:noProof/>
-        </w:rPr>
-        <w:lastRenderedPageBreak/>
-        <w:t xml:space="preserve">disease that occurs with chronically elevated glucocorticoids. </w:t>
+        <w:t xml:space="preserve"> Consumption of a high-fat diet rapidly exacerbates the development of fatty liver disease that occurs with chronically elevated glucocorticoids. </w:t>
       </w:r>
       <w:r>
         <w:rPr>
@@ -15795,7 +16867,17 @@
           <w:iCs/>
           <w:noProof/>
         </w:rPr>
-        <w:t>Am. J. Physiol. Gastrointest. Liver Physiol.</w:t>
+        <w:t xml:space="preserve">Am. J. Physiol. Gastrointest. </w:t>
+      </w:r>
+      <w:r>
+        <w:rPr>
+          <w:rFonts w:ascii="Calibri" w:eastAsia="Times New Roman" w:hAnsi="Calibri" w:cs="Times New Roman"/>
+          <w:i/>
+          <w:iCs/>
+          <w:noProof/>
+        </w:rPr>
+        <w:lastRenderedPageBreak/>
+        <w:t>Liver Physiol.</w:t>
       </w:r>
       <w:r>
         <w:rPr>
@@ -16158,15 +17240,7 @@
           <w:rFonts w:ascii="Calibri" w:eastAsia="Times New Roman" w:hAnsi="Calibri" w:cs="Times New Roman"/>
           <w:noProof/>
         </w:rPr>
-        <w:t xml:space="preserve"> PERMISSIVE ACTION OF GLUCOCORTICOIDS ON CATECHOLAMINE-INDUCED LIPOLYSIS : DIRECT “IN VITRO” EFFECTS ON THE FAT CELL ~-</w:t>
-      </w:r>
-      <w:r>
-        <w:rPr>
-          <w:rFonts w:ascii="Calibri" w:eastAsia="Times New Roman" w:hAnsi="Calibri" w:cs="Times New Roman"/>
-          <w:noProof/>
-        </w:rPr>
-        <w:lastRenderedPageBreak/>
-        <w:t xml:space="preserve">ADRENORECEPTOR-COUPLED-ADENYLATE CYCLASE SYSTEM Dani~le. </w:t>
+        <w:t xml:space="preserve"> PERMISSIVE ACTION OF GLUCOCORTICOIDS ON CATECHOLAMINE-INDUCED LIPOLYSIS : DIRECT “IN VITRO” EFFECTS ON THE FAT CELL ~-ADRENORECEPTOR-COUPLED-ADENYLATE CYCLASE SYSTEM Dani~le. </w:t>
       </w:r>
       <w:r>
         <w:rPr>
@@ -16175,7 +17249,17 @@
           <w:iCs/>
           <w:noProof/>
         </w:rPr>
-        <w:t>Biochem. Biophys. Res. Commun.</w:t>
+        <w:t xml:space="preserve">Biochem. Biophys. </w:t>
+      </w:r>
+      <w:r>
+        <w:rPr>
+          <w:rFonts w:ascii="Calibri" w:eastAsia="Times New Roman" w:hAnsi="Calibri" w:cs="Times New Roman"/>
+          <w:i/>
+          <w:iCs/>
+          <w:noProof/>
+        </w:rPr>
+        <w:lastRenderedPageBreak/>
+        <w:t>Res. Commun.</w:t>
       </w:r>
       <w:r>
         <w:rPr>
@@ -16341,7 +17425,31 @@
         <w:spacing w:line="480" w:lineRule="auto"/>
       </w:pPr>
       <w:r>
-        <w:t>Mouse blood glucose levels during insulin tolerance test (C) and prior to insulin injection (basal; D). Insulin was given via i.p. injection at a concentration of 2.5 U/kg following five weeks of dexamethasone (NCD n=12; HFD n=12) or vehicle (NCD n=12; HFD n=12) treatment and 17 weeks of diet. Mouse glucose infusion rate (GIR; E) and endogenous glucose production (EGP; F) during euglycemic clamp following 3 weeks of dexamethasone (n=14) or vehicle (n=11) treatment and 11 weeks of HFD. For clamp experiments, insulin was infused at 8 mU/kg/min following a prime continuous infusion of 40mU/kg bolus. All mice were fasted for 5-6 hours prior to experiments. Crosses indicate a significant interaction between diet and treatment. Asterisks indicate a statistically significant treatment effect for the pairwise comparison.</w:t>
+        <w:t xml:space="preserve">Mouse blood glucose levels during insulin tolerance test (C) and prior to insulin injection (basal; D). Insulin was given via </w:t>
+      </w:r>
+      <w:proofErr w:type="spellStart"/>
+      <w:r>
+        <w:t>i.p</w:t>
+      </w:r>
+      <w:proofErr w:type="spellEnd"/>
+      <w:r>
+        <w:t xml:space="preserve">. injection at a concentration of 2.5 U/kg following five weeks of dexamethasone (NCD n=12; HFD n=12) or vehicle (NCD n=12; HFD n=12) treatment and 17 weeks of diet. Mouse glucose infusion rate (GIR; E) and endogenous glucose production (EGP; F) during </w:t>
+      </w:r>
+      <w:proofErr w:type="spellStart"/>
+      <w:r>
+        <w:t>euglycemic</w:t>
+      </w:r>
+      <w:proofErr w:type="spellEnd"/>
+      <w:r>
+        <w:t xml:space="preserve"> clamp following 3 weeks of dexamethasone (n=14) or vehicle (n=11) treatment and 11 weeks of HFD. For clamp experiments, insulin was infused at 8 </w:t>
+      </w:r>
+      <w:proofErr w:type="spellStart"/>
+      <w:r>
+        <w:t>mU</w:t>
+      </w:r>
+      <w:proofErr w:type="spellEnd"/>
+      <w:r>
+        <w:t>/kg/min following a prime continuous infusion of 40mU/kg bolus. All mice were fasted for 5-6 hours prior to experiments. Crosses indicate a significant interaction between diet and treatment. Asterisks indicate a statistically significant treatment effect for the pairwise comparison.</w:t>
       </w:r>
     </w:p>
     <w:p>
@@ -16362,7 +17470,6 @@
         <w:rPr>
           <w:b/>
         </w:rPr>
-        <w:lastRenderedPageBreak/>
         <w:t xml:space="preserve">Figure 2. </w:t>
       </w:r>
       <w:r>
@@ -16384,6 +17491,7 @@
         <w:spacing w:line="480" w:lineRule="auto"/>
       </w:pPr>
       <w:r>
+        <w:lastRenderedPageBreak/>
         <w:t xml:space="preserve">Mouse hepatic triglyceride levels (B) and Hematoxylin and Eosin stained liver sections (C) and qPCR of hepatic </w:t>
       </w:r>
       <w:r>
@@ -16393,7 +17501,15 @@
         <w:t>de novo</w:t>
       </w:r>
       <w:r>
-        <w:t xml:space="preserve"> lipogenic transcripts</w:t>
+        <w:t xml:space="preserve"> </w:t>
+      </w:r>
+      <w:proofErr w:type="spellStart"/>
+      <w:r>
+        <w:t>lipogenic</w:t>
+      </w:r>
+      <w:proofErr w:type="spellEnd"/>
+      <w:r>
+        <w:t xml:space="preserve"> transcripts</w:t>
       </w:r>
       <w:r>
         <w:t xml:space="preserve"> </w:t>
@@ -16460,7 +17576,15 @@
         <w:spacing w:line="480" w:lineRule="auto"/>
       </w:pPr>
       <w:r>
-        <w:t>Weekly total body mass (A) and fat mass (B) measures via EchoMRI in mice over the course of treatment (solid lines represent NCD mice and dashed lines represent HFD mice). Adipose tissue weights in 16 hour fasted mice following euthanasia (C). Mice were euthanized at 28 weeks of age following six weeks of dexamethasone (NCD n=8; HFD n=12) or vehicle (NCD n=8; HFD n=22) treatment and 18 weeks of diet. Food consumption measured weekly over the course of treatment (D). Asterisks indicate a statistically significant treatment effect for the pairwise comparison.</w:t>
+        <w:t xml:space="preserve">Weekly total body mass (A) and fat mass (B) measures via </w:t>
+      </w:r>
+      <w:proofErr w:type="spellStart"/>
+      <w:r>
+        <w:t>EchoMRI</w:t>
+      </w:r>
+      <w:proofErr w:type="spellEnd"/>
+      <w:r>
+        <w:t xml:space="preserve"> in mice over the course of treatment (solid lines represent NCD mice and dashed lines represent HFD mice). Adipose tissue weights in 16 hour fasted mice following euthanasia (C). Mice were euthanized at 28 weeks of age following six weeks of dexamethasone (NCD n=8; HFD n=12) or vehicle (NCD n=8; HFD n=22) treatment and 18 weeks of diet. Food consumption measured weekly over the course of treatment (D). Asterisks indicate a statistically significant treatment effect for the pairwise comparison.</w:t>
       </w:r>
     </w:p>
     <w:p>
@@ -16546,11 +17670,27 @@
         <w:spacing w:line="480" w:lineRule="auto"/>
       </w:pPr>
       <w:r>
-        <w:t xml:space="preserve">Triglyceride levels (A), glycerol released in media (B), qPCR of lipolytic transcripts (C), and western blot of ATGL (D) from non-differentiated (pre-adipocytes; n=2) or differentiated 3T3-L1 mouse adipocytes (mature adipocytes) following five days of dexamethasone (n=3) or vehicle treatment (n=3). Serum fatty acid and glycerol levels at </w:t>
+        <w:t xml:space="preserve">Triglyceride levels (A), glycerol released in media (B), qPCR of </w:t>
+      </w:r>
+      <w:proofErr w:type="spellStart"/>
+      <w:r>
+        <w:t>lipolytic</w:t>
+      </w:r>
+      <w:proofErr w:type="spellEnd"/>
+      <w:r>
+        <w:t xml:space="preserve"> transcripts (C), and western blot of ATGL (D) from non-differentiated (pre-adipocytes; n=2) or differentiated 3T3-L1 mouse adipocytes (mature adipocytes) following five days of dexamethasone (n=3) or vehicle treatment (n=3). Serum fatty acid and glycerol levels at basal (fed) and following stimulation (10mg/kg isoproterenol or 16hr fast; E) and qPCR of IWAT </w:t>
+      </w:r>
+      <w:proofErr w:type="spellStart"/>
+      <w:r>
+        <w:t>lipolytic</w:t>
+      </w:r>
+      <w:proofErr w:type="spellEnd"/>
+      <w:r>
+        <w:t xml:space="preserve"> transcripts (F) in 22-week-old, 12-week dexamethasone- (basal and </w:t>
       </w:r>
       <w:r>
         <w:lastRenderedPageBreak/>
-        <w:t>basal (fed) and following stimulation (10mg/kg isoproterenol or 16hr fast; E) and qPCR of IWAT lipolytic transcripts (F) in 22-week-old, 12-week dexamethasone- (basal and isoproterenol n=7; fasted serum and qPCR n=4) or vehicle- (basal and isoproterenol n=12; fasted serum and qPCR n=11) treated, chow-fed mice with the exception of isoproterenol-stimulated glycerol, which was performed one week prior to euthanasia. Asterisks indicated statistically significant treatment effect for the pairwise comparison.</w:t>
+        <w:t>isoproterenol n=7; fasted serum and qPCR n=4) or vehicle- (basal and isoproterenol n=12; fasted serum and qPCR n=11) treated, chow-fed mice with the exception of isoproterenol-stimulated glycerol, which was performed one week prior to euthanasia. Asterisks indicated statistically significant treatment effect for the pairwise comparison.</w:t>
       </w:r>
     </w:p>
     <w:p>
@@ -16592,7 +17732,23 @@
         <w:spacing w:line="480" w:lineRule="auto"/>
       </w:pPr>
       <w:r>
-        <w:t xml:space="preserve">Serum glycerol (A) following 16 hour fast, serum NEFA in obese dexamethasone treated (n=14) or control (n=11) mice following a 5 hour fast, before and after insulin during hyperinsulinemic euglycemic clamp (B), qPCR of </w:t>
+        <w:t xml:space="preserve">Serum glycerol (A) following 16 hour fast, serum NEFA in obese dexamethasone treated (n=14) or control (n=11) mice following a 5 hour fast, before and after insulin during </w:t>
+      </w:r>
+      <w:proofErr w:type="spellStart"/>
+      <w:r>
+        <w:t>hyperinsulinemic</w:t>
+      </w:r>
+      <w:proofErr w:type="spellEnd"/>
+      <w:r>
+        <w:t xml:space="preserve"> </w:t>
+      </w:r>
+      <w:proofErr w:type="spellStart"/>
+      <w:r>
+        <w:t>euglycemic</w:t>
+      </w:r>
+      <w:proofErr w:type="spellEnd"/>
+      <w:r>
+        <w:t xml:space="preserve"> clamp (B), qPCR of </w:t>
       </w:r>
       <w:r>
         <w:rPr>
@@ -16601,7 +17757,23 @@
         <w:t>Pnpla2</w:t>
       </w:r>
       <w:r>
-        <w:t xml:space="preserve"> transcripts from iWAT (C), and western blot image (D) and quantification (E) of ATGL protein from iWAT. Mice from A, C, D and E were euthanized at 28 weeks of age following six weeks of dexamethasone (NCD n=8; HFD n=10) or vehicle (NCD n=8; HFD n=10) treatment. Crosses indicate a significant interaction between diet and treatment. Asterisks indicate a statistically significant treatment effect for the pairwise comparison.</w:t>
+        <w:t xml:space="preserve"> transcripts from </w:t>
+      </w:r>
+      <w:proofErr w:type="spellStart"/>
+      <w:r>
+        <w:t>iWAT</w:t>
+      </w:r>
+      <w:proofErr w:type="spellEnd"/>
+      <w:r>
+        <w:t xml:space="preserve"> (C), and western blot image (D) and quantification (E) of ATGL protein from </w:t>
+      </w:r>
+      <w:proofErr w:type="spellStart"/>
+      <w:r>
+        <w:t>iWAT</w:t>
+      </w:r>
+      <w:proofErr w:type="spellEnd"/>
+      <w:r>
+        <w:t>. Mice from A, C, D and E were euthanized at 28 weeks of age following six weeks of dexamethasone (NCD n=8; HFD n=10) or vehicle (NCD n=8; HFD n=10) treatment. Crosses indicate a significant interaction between diet and treatment. Asterisks indicate a statistically significant treatment effect for the pairwise comparison.</w:t>
       </w:r>
     </w:p>
     <w:p>
@@ -16713,12 +17885,14 @@
               <w:spacing w:line="480" w:lineRule="auto"/>
               <w:ind w:left="0"/>
             </w:pPr>
+            <w:proofErr w:type="spellStart"/>
             <w:r>
               <w:rPr>
                 <w:i/>
               </w:rPr>
               <w:t>Actb</w:t>
             </w:r>
+            <w:proofErr w:type="spellEnd"/>
           </w:p>
         </w:tc>
         <w:tc>
@@ -16763,12 +17937,14 @@
               <w:spacing w:line="480" w:lineRule="auto"/>
               <w:ind w:left="0"/>
             </w:pPr>
+            <w:proofErr w:type="spellStart"/>
             <w:r>
               <w:rPr>
                 <w:i/>
               </w:rPr>
               <w:t>Fasn</w:t>
             </w:r>
+            <w:proofErr w:type="spellEnd"/>
           </w:p>
         </w:tc>
         <w:tc>
@@ -16870,7 +18046,6 @@
               <w:rPr>
                 <w:i/>
               </w:rPr>
-              <w:lastRenderedPageBreak/>
               <w:t>Srebf1</w:t>
             </w:r>
           </w:p>
@@ -16925,6 +18100,7 @@
         <w:rPr>
           <w:b/>
         </w:rPr>
+        <w:lastRenderedPageBreak/>
         <w:t>Figure 1:</w:t>
       </w:r>
       <w:r>
@@ -17372,7 +18548,7 @@
         <w:noProof/>
         <w:color w:val="5B9BD5" w:themeColor="accent1"/>
       </w:rPr>
-      <w:t>3</w:t>
+      <w:t>12</w:t>
     </w:r>
     <w:r>
       <w:rPr>
@@ -19065,7 +20241,7 @@
 </file>
 
 <file path=customXml/itemProps1.xml><?xml version="1.0" encoding="utf-8"?>
-<ds:datastoreItem xmlns:ds="http://schemas.openxmlformats.org/officeDocument/2006/customXml" ds:itemID="{DE223404-25FE-7B41-8A05-0E48B474A3DA}">
+<ds:datastoreItem xmlns:ds="http://schemas.openxmlformats.org/officeDocument/2006/customXml" ds:itemID="{2D8A490D-B436-7C4C-BBFD-1F0EF99134B2}">
   <ds:schemaRefs>
     <ds:schemaRef ds:uri="http://schemas.openxmlformats.org/officeDocument/2006/bibliography"/>
   </ds:schemaRefs>

</xml_diff>

<commit_message>
Edits to title page and abstract for ENDO
</commit_message>
<xml_diff>
--- a/manuscript/Obesity-Glucocorticoids/Harvey.docx
+++ b/manuscript/Obesity-Glucocorticoids/Harvey.docx
@@ -54,15 +54,7 @@
         <w:t>2,3</w:t>
       </w:r>
       <w:r>
-        <w:t xml:space="preserve">, </w:t>
-      </w:r>
-      <w:proofErr w:type="spellStart"/>
-      <w:r>
-        <w:t>JeAnna</w:t>
-      </w:r>
-      <w:proofErr w:type="spellEnd"/>
-      <w:r>
-        <w:t xml:space="preserve"> R. Redd</w:t>
+        <w:t>, JeAnna R. Redd</w:t>
       </w:r>
       <w:r>
         <w:rPr>
@@ -71,15 +63,7 @@
         <w:t>1,2</w:t>
       </w:r>
       <w:r>
-        <w:t xml:space="preserve">, </w:t>
-      </w:r>
-      <w:proofErr w:type="spellStart"/>
-      <w:r>
-        <w:t>Quynh</w:t>
-      </w:r>
-      <w:proofErr w:type="spellEnd"/>
-      <w:r>
-        <w:t xml:space="preserve"> T. Tran</w:t>
+        <w:t>, Quynh T. Tran</w:t>
       </w:r>
       <w:r>
         <w:rPr>
@@ -88,15 +72,7 @@
         <w:t>4</w:t>
       </w:r>
       <w:r>
-        <w:t xml:space="preserve">, </w:t>
-      </w:r>
-      <w:proofErr w:type="spellStart"/>
-      <w:r>
-        <w:t>Irit</w:t>
-      </w:r>
-      <w:proofErr w:type="spellEnd"/>
-      <w:r>
-        <w:t xml:space="preserve"> Hochberg</w:t>
+        <w:t>, Irit Hochberg</w:t>
       </w:r>
       <w:r>
         <w:rPr>
@@ -183,15 +159,7 @@
         <w:t xml:space="preserve">5 </w:t>
       </w:r>
       <w:r>
-        <w:t xml:space="preserve">Institute of Endocrinology, Diabetes and Metabolism, </w:t>
-      </w:r>
-      <w:proofErr w:type="spellStart"/>
-      <w:r>
-        <w:t>Rambam</w:t>
-      </w:r>
-      <w:proofErr w:type="spellEnd"/>
-      <w:r>
-        <w:t xml:space="preserve"> Health Care Campus, Haifa, Israel; </w:t>
+        <w:t xml:space="preserve">Institute of Endocrinology, Diabetes and Metabolism, Rambam Health Care Campus, Haifa, Israel; </w:t>
       </w:r>
       <w:r>
         <w:rPr>
@@ -273,7 +241,20 @@
         <w:t xml:space="preserve"> title:</w:t>
       </w:r>
       <w:r>
-        <w:t xml:space="preserve"> Glucocorticoids and Obesity </w:t>
+        <w:t xml:space="preserve"> </w:t>
+      </w:r>
+      <w:ins w:id="0" w:author="Microsoft Office User" w:date="2018-02-07T14:06:00Z">
+        <w:r>
+          <w:t>Elevated G</w:t>
+        </w:r>
+      </w:ins>
+      <w:del w:id="1" w:author="Microsoft Office User" w:date="2018-02-07T14:06:00Z">
+        <w:r>
+          <w:delText>G</w:delText>
+        </w:r>
+      </w:del>
+      <w:r>
+        <w:t xml:space="preserve">lucocorticoids and Obesity </w:t>
       </w:r>
     </w:p>
     <w:p/>
@@ -290,44 +271,191 @@
     </w:p>
     <w:p/>
     <w:p>
-      <w:r>
-        <w:rPr>
-          <w:b/>
-        </w:rPr>
-        <w:t>Word Count:</w:t>
-      </w:r>
-      <w:r>
-        <w:t xml:space="preserve"> 4512 (includes title page and up to references)</w:t>
-      </w:r>
-    </w:p>
-    <w:p/>
-    <w:p>
-      <w:pPr>
-        <w:rPr>
-          <w:b/>
-        </w:rPr>
-      </w:pPr>
+      <w:pPr>
+        <w:rPr>
+          <w:del w:id="2" w:author="Microsoft Office User" w:date="2018-02-07T14:07:00Z"/>
+        </w:rPr>
+      </w:pPr>
+      <w:del w:id="3" w:author="Microsoft Office User" w:date="2018-02-07T14:07:00Z">
+        <w:r>
+          <w:rPr>
+            <w:b/>
+          </w:rPr>
+          <w:delText>Word Count:</w:delText>
+        </w:r>
+        <w:r>
+          <w:delText xml:space="preserve"> 4512 (includes title page and up to references)</w:delText>
+        </w:r>
+      </w:del>
     </w:p>
     <w:p>
       <w:pPr>
         <w:rPr>
-          <w:b/>
+          <w:del w:id="4" w:author="Microsoft Office User" w:date="2018-02-07T14:07:00Z"/>
         </w:rPr>
       </w:pPr>
     </w:p>
     <w:p>
       <w:pPr>
-        <w:rPr>
-          <w:b/>
-        </w:rPr>
-      </w:pPr>
+        <w:spacing w:line="480" w:lineRule="auto"/>
+        <w:rPr>
+          <w:ins w:id="5" w:author="Microsoft Office User" w:date="2018-02-07T14:08:00Z"/>
+          <w:color w:val="000000" w:themeColor="text1"/>
+        </w:rPr>
+      </w:pPr>
+      <w:ins w:id="6" w:author="Microsoft Office User" w:date="2018-02-07T14:08:00Z">
+        <w:r>
+          <w:rPr>
+            <w:b/>
+          </w:rPr>
+          <w:t>Funding:</w:t>
+        </w:r>
+        <w:r>
+          <w:t xml:space="preserve"> </w:t>
+        </w:r>
+        <w:r>
+          <w:rPr>
+            <w:color w:val="000000" w:themeColor="text1"/>
+          </w:rPr>
+          <w:t>This study was supported by funds from NIH Grant R01-DK107535 (DB)</w:t>
+        </w:r>
+        <w:r>
+          <w:rPr>
+            <w:color w:val="000000" w:themeColor="text1"/>
+          </w:rPr>
+          <w:t xml:space="preserve"> and a</w:t>
+        </w:r>
+        <w:r>
+          <w:rPr>
+            <w:color w:val="000000" w:themeColor="text1"/>
+          </w:rPr>
+          <w:t> Pilot and Feasibility Grant from the Michigan Diabetes Research Center (P30-DK020572)</w:t>
+        </w:r>
+        <w:r>
+          <w:rPr>
+            <w:color w:val="000000" w:themeColor="text1"/>
+          </w:rPr>
+          <w:t xml:space="preserve">.  This study also utilized the University of Michigan </w:t>
+        </w:r>
+        <w:r>
+          <w:rPr>
+            <w:bCs/>
+            <w:color w:val="000000" w:themeColor="text1"/>
+          </w:rPr>
+          <w:t>Metabolism, Bariatric Surgery and Behavior Core (U2C-DK110768), the Michigan Nutrition Obesity Research Center (P30-</w:t>
+        </w:r>
+        <w:r>
+          <w:rPr>
+            <w:bCs/>
+            <w:iCs/>
+            <w:color w:val="000000" w:themeColor="text1"/>
+          </w:rPr>
+          <w:t>DK089503) and the University of Michigan Comprehensive Cancer Center Core (</w:t>
+        </w:r>
+        <w:r>
+          <w:rPr>
+            <w:rFonts w:eastAsia="Times New Roman" w:cs="Times New Roman"/>
+            <w:color w:val="000000" w:themeColor="text1"/>
+            <w:shd w:val="clear" w:color="auto" w:fill="FFFFFF"/>
+          </w:rPr>
+          <w:t>P30-CA062203</w:t>
+        </w:r>
+        <w:r>
+          <w:rPr>
+            <w:rFonts w:eastAsia="Times New Roman" w:cs="Times New Roman"/>
+            <w:color w:val="000000" w:themeColor="text1"/>
+          </w:rPr>
+          <w:t>)</w:t>
+        </w:r>
+        <w:r>
+          <w:rPr>
+            <w:bCs/>
+            <w:color w:val="000000" w:themeColor="text1"/>
+          </w:rPr>
+          <w:t xml:space="preserve">.  </w:t>
+        </w:r>
+        <w:r>
+          <w:rPr>
+            <w:bCs/>
+            <w:color w:val="000000" w:themeColor="text1"/>
+          </w:rPr>
+          <w:t xml:space="preserve">Erin Stephenson is </w:t>
+        </w:r>
+        <w:r>
+          <w:rPr>
+            <w:bCs/>
+            <w:color w:val="000000" w:themeColor="text1"/>
+          </w:rPr>
+          <w:t>partially</w:t>
+        </w:r>
+        <w:r>
+          <w:rPr>
+            <w:bCs/>
+            <w:color w:val="000000" w:themeColor="text1"/>
+          </w:rPr>
+          <w:t xml:space="preserve"> supported by funding</w:t>
+        </w:r>
+        <w:r>
+          <w:rPr>
+            <w:bCs/>
+            <w:color w:val="000000" w:themeColor="text1"/>
+          </w:rPr>
+          <w:t xml:space="preserve"> from</w:t>
+        </w:r>
+        <w:r>
+          <w:rPr>
+            <w:bCs/>
+            <w:color w:val="000000" w:themeColor="text1"/>
+          </w:rPr>
+          <w:t xml:space="preserve"> </w:t>
+        </w:r>
+        <w:r>
+          <w:rPr>
+            <w:rFonts w:cs="Times"/>
+            <w:bCs/>
+          </w:rPr>
+          <w:t>Le Bonheur Children’s Hospital, the Children’s Foundation Research Institute and</w:t>
+        </w:r>
+        <w:r>
+          <w:rPr>
+            <w:rFonts w:cs="Times"/>
+            <w:bCs/>
+          </w:rPr>
+          <w:t xml:space="preserve"> the Le Bonheur Associate Board</w:t>
+        </w:r>
+        <w:r>
+          <w:rPr>
+            <w:bCs/>
+            <w:color w:val="000000" w:themeColor="text1"/>
+          </w:rPr>
+          <w:t>.</w:t>
+        </w:r>
+      </w:ins>
     </w:p>
     <w:p>
       <w:pPr>
-        <w:rPr>
-          <w:b/>
-        </w:rPr>
-      </w:pPr>
+        <w:spacing w:line="480" w:lineRule="auto"/>
+        <w:rPr>
+          <w:ins w:id="7" w:author="Microsoft Office User" w:date="2018-02-07T14:09:00Z"/>
+        </w:rPr>
+      </w:pPr>
+      <w:ins w:id="8" w:author="Microsoft Office User" w:date="2018-02-07T14:09:00Z">
+        <w:r>
+          <w:rPr>
+            <w:b/>
+          </w:rPr>
+          <w:t>Disclosure summary</w:t>
+        </w:r>
+        <w:r>
+          <w:rPr>
+            <w:b/>
+          </w:rPr>
+          <w:t>:</w:t>
+        </w:r>
+        <w:r>
+          <w:t xml:space="preserve"> The authors declared no conflict of interest that could be perceived as prejudicing the impartiality of the research reported.</w:t>
+        </w:r>
+      </w:ins>
     </w:p>
     <w:p>
       <w:pPr>
@@ -339,6 +467,7 @@
     <w:p>
       <w:pPr>
         <w:rPr>
+          <w:del w:id="9" w:author="Microsoft Office User" w:date="2018-02-07T14:09:00Z"/>
           <w:b/>
         </w:rPr>
       </w:pPr>
@@ -346,6 +475,7 @@
     <w:p>
       <w:pPr>
         <w:rPr>
+          <w:del w:id="10" w:author="Microsoft Office User" w:date="2018-02-07T14:09:00Z"/>
           <w:b/>
         </w:rPr>
       </w:pPr>
@@ -353,6 +483,7 @@
     <w:p>
       <w:pPr>
         <w:rPr>
+          <w:del w:id="11" w:author="Microsoft Office User" w:date="2018-02-07T14:09:00Z"/>
           <w:b/>
         </w:rPr>
       </w:pPr>
@@ -360,6 +491,7 @@
     <w:p>
       <w:pPr>
         <w:rPr>
+          <w:del w:id="12" w:author="Microsoft Office User" w:date="2018-02-07T14:09:00Z"/>
           <w:b/>
         </w:rPr>
       </w:pPr>
@@ -367,6 +499,7 @@
     <w:p>
       <w:pPr>
         <w:rPr>
+          <w:del w:id="13" w:author="Microsoft Office User" w:date="2018-02-07T14:09:00Z"/>
           <w:b/>
         </w:rPr>
       </w:pPr>
@@ -374,6 +507,7 @@
     <w:p>
       <w:pPr>
         <w:rPr>
+          <w:del w:id="14" w:author="Microsoft Office User" w:date="2018-02-07T14:09:00Z"/>
           <w:b/>
         </w:rPr>
       </w:pPr>
@@ -381,42 +515,434 @@
     <w:p>
       <w:pPr>
         <w:rPr>
+          <w:del w:id="15" w:author="Microsoft Office User" w:date="2018-02-07T14:09:00Z"/>
           <w:b/>
         </w:rPr>
       </w:pPr>
     </w:p>
-    <w:p/>
     <w:p>
       <w:pPr>
         <w:rPr>
+          <w:del w:id="16" w:author="Microsoft Office User" w:date="2018-02-07T14:09:00Z"/>
+          <w:b/>
+        </w:rPr>
+      </w:pPr>
+    </w:p>
+    <w:p>
+      <w:pPr>
+        <w:rPr>
+          <w:del w:id="17" w:author="Microsoft Office User" w:date="2018-02-07T14:09:00Z"/>
+          <w:b/>
+        </w:rPr>
+      </w:pPr>
+    </w:p>
+    <w:p>
+      <w:pPr>
+        <w:rPr>
+          <w:del w:id="18" w:author="Microsoft Office User" w:date="2018-02-07T14:09:00Z"/>
+        </w:rPr>
+      </w:pPr>
+    </w:p>
+    <w:p>
+      <w:pPr>
+        <w:rPr>
+          <w:del w:id="19" w:author="Microsoft Office User" w:date="2018-02-07T14:09:00Z"/>
           <w:bCs/>
           <w:color w:val="000000" w:themeColor="text1"/>
         </w:rPr>
       </w:pPr>
     </w:p>
-    <w:p/>
     <w:p>
       <w:pPr>
         <w:rPr>
+          <w:del w:id="20" w:author="Microsoft Office User" w:date="2018-02-07T14:09:00Z"/>
+        </w:rPr>
+      </w:pPr>
+    </w:p>
+    <w:p>
+      <w:pPr>
+        <w:rPr>
+          <w:del w:id="21" w:author="Microsoft Office User" w:date="2018-02-07T14:09:00Z"/>
           <w:b/>
           <w:color w:val="000000" w:themeColor="text1"/>
           <w:sz w:val="36"/>
           <w:u w:val="single"/>
         </w:rPr>
       </w:pPr>
-      <w:r>
+      <w:del w:id="22" w:author="Microsoft Office User" w:date="2018-02-07T14:09:00Z">
+        <w:r>
+          <w:rPr>
+            <w:b/>
+            <w:color w:val="000000" w:themeColor="text1"/>
+            <w:sz w:val="36"/>
+            <w:u w:val="single"/>
+          </w:rPr>
+          <w:br w:type="page"/>
+        </w:r>
+      </w:del>
+    </w:p>
+    <w:p>
+      <w:pPr>
+        <w:outlineLvl w:val="0"/>
         <w:rPr>
           <w:b/>
           <w:color w:val="000000" w:themeColor="text1"/>
           <w:sz w:val="36"/>
           <w:u w:val="single"/>
         </w:rPr>
-        <w:br w:type="page"/>
+      </w:pPr>
+      <w:r>
+        <w:rPr>
+          <w:b/>
+          <w:color w:val="000000" w:themeColor="text1"/>
+          <w:sz w:val="36"/>
+          <w:u w:val="single"/>
+        </w:rPr>
+        <w:t>Abstract</w:t>
       </w:r>
     </w:p>
     <w:p>
       <w:pPr>
-        <w:outlineLvl w:val="0"/>
+        <w:spacing w:line="480" w:lineRule="auto"/>
+        <w:rPr>
+          <w:color w:val="000000" w:themeColor="text1"/>
+        </w:rPr>
+      </w:pPr>
+      <w:del w:id="23" w:author="Microsoft Office User" w:date="2018-02-07T14:11:00Z">
+        <w:r>
+          <w:rPr>
+            <w:b/>
+            <w:color w:val="000000" w:themeColor="text1"/>
+          </w:rPr>
+          <w:delText>Objective</w:delText>
+        </w:r>
+      </w:del>
+      <w:ins w:id="24" w:author="Microsoft Office User" w:date="2018-02-07T14:11:00Z">
+        <w:r>
+          <w:rPr>
+            <w:b/>
+            <w:color w:val="000000" w:themeColor="text1"/>
+          </w:rPr>
+          <w:t>Purpose</w:t>
+        </w:r>
+      </w:ins>
+      <w:bookmarkStart w:id="25" w:name="_GoBack"/>
+      <w:bookmarkEnd w:id="25"/>
+      <w:r>
+        <w:rPr>
+          <w:b/>
+          <w:color w:val="000000" w:themeColor="text1"/>
+        </w:rPr>
+        <w:t xml:space="preserve">: </w:t>
+      </w:r>
+      <w:r>
+        <w:rPr>
+          <w:color w:val="000000" w:themeColor="text1"/>
+        </w:rPr>
+        <w:t xml:space="preserve">To determine </w:t>
+      </w:r>
+      <w:r>
+        <w:rPr>
+          <w:color w:val="000000" w:themeColor="text1"/>
+        </w:rPr>
+        <w:t xml:space="preserve">the effects of </w:t>
+      </w:r>
+      <w:r>
+        <w:rPr>
+          <w:color w:val="000000" w:themeColor="text1"/>
+        </w:rPr>
+        <w:t xml:space="preserve">glucocorticoid-induced metabolic dysfunction in the presence of </w:t>
+      </w:r>
+      <w:r>
+        <w:rPr>
+          <w:color w:val="000000" w:themeColor="text1"/>
+        </w:rPr>
+        <w:t xml:space="preserve">diet-induced </w:t>
+      </w:r>
+      <w:r>
+        <w:rPr>
+          <w:color w:val="000000" w:themeColor="text1"/>
+        </w:rPr>
+        <w:t>obesity.</w:t>
+      </w:r>
+    </w:p>
+    <w:p>
+      <w:pPr>
+        <w:spacing w:line="480" w:lineRule="auto"/>
+        <w:rPr>
+          <w:color w:val="000000" w:themeColor="text1"/>
+        </w:rPr>
+      </w:pPr>
+      <w:r>
+        <w:rPr>
+          <w:b/>
+          <w:color w:val="000000" w:themeColor="text1"/>
+        </w:rPr>
+        <w:t>Methods:</w:t>
+      </w:r>
+      <w:r>
+        <w:rPr>
+          <w:b/>
+          <w:color w:val="000000" w:themeColor="text1"/>
+        </w:rPr>
+        <w:t xml:space="preserve"> </w:t>
+      </w:r>
+      <w:r>
+        <w:rPr>
+          <w:color w:val="000000" w:themeColor="text1"/>
+        </w:rPr>
+        <w:t>C57BL/6J adult male lean</w:t>
+      </w:r>
+      <w:r>
+        <w:rPr>
+          <w:color w:val="000000" w:themeColor="text1"/>
+        </w:rPr>
+        <w:t xml:space="preserve"> </w:t>
+      </w:r>
+      <w:r>
+        <w:rPr>
+          <w:color w:val="000000" w:themeColor="text1"/>
+        </w:rPr>
+        <w:t xml:space="preserve">and </w:t>
+      </w:r>
+      <w:r>
+        <w:rPr>
+          <w:color w:val="000000" w:themeColor="text1"/>
+        </w:rPr>
+        <w:t xml:space="preserve">diet-induced </w:t>
+      </w:r>
+      <w:r>
+        <w:rPr>
+          <w:color w:val="000000" w:themeColor="text1"/>
+        </w:rPr>
+        <w:t xml:space="preserve">obese mice were given dexamethasone for different durations and </w:t>
+      </w:r>
+      <w:r>
+        <w:rPr>
+          <w:color w:val="000000" w:themeColor="text1"/>
+        </w:rPr>
+        <w:t>levels</w:t>
+      </w:r>
+      <w:r>
+        <w:rPr>
+          <w:color w:val="000000" w:themeColor="text1"/>
+        </w:rPr>
+        <w:t xml:space="preserve"> of </w:t>
+      </w:r>
+      <w:r>
+        <w:rPr>
+          <w:color w:val="000000" w:themeColor="text1"/>
+        </w:rPr>
+        <w:t>hepatic steatosis</w:t>
+      </w:r>
+      <w:r>
+        <w:rPr>
+          <w:color w:val="000000" w:themeColor="text1"/>
+        </w:rPr>
+        <w:t>,</w:t>
+      </w:r>
+      <w:r>
+        <w:rPr>
+          <w:color w:val="000000" w:themeColor="text1"/>
+        </w:rPr>
+        <w:t xml:space="preserve"> insulin resistance</w:t>
+      </w:r>
+      <w:r>
+        <w:rPr>
+          <w:color w:val="000000" w:themeColor="text1"/>
+        </w:rPr>
+        <w:t xml:space="preserve"> and lipolysis</w:t>
+      </w:r>
+      <w:r>
+        <w:rPr>
+          <w:color w:val="000000" w:themeColor="text1"/>
+        </w:rPr>
+        <w:t xml:space="preserve"> were determined.</w:t>
+      </w:r>
+    </w:p>
+    <w:p>
+      <w:pPr>
+        <w:spacing w:line="480" w:lineRule="auto"/>
+        <w:rPr>
+          <w:color w:val="000000" w:themeColor="text1"/>
+        </w:rPr>
+      </w:pPr>
+      <w:r>
+        <w:rPr>
+          <w:b/>
+          <w:color w:val="000000" w:themeColor="text1"/>
+        </w:rPr>
+        <w:t>Results:</w:t>
+      </w:r>
+      <w:r>
+        <w:rPr>
+          <w:color w:val="000000" w:themeColor="text1"/>
+        </w:rPr>
+        <w:t xml:space="preserve"> </w:t>
+      </w:r>
+      <w:r>
+        <w:rPr>
+          <w:color w:val="000000" w:themeColor="text1"/>
+        </w:rPr>
+        <w:t>O</w:t>
+      </w:r>
+      <w:r>
+        <w:rPr>
+          <w:color w:val="000000" w:themeColor="text1"/>
+        </w:rPr>
+        <w:t>bese mice given dexamethasone</w:t>
+      </w:r>
+      <w:r>
+        <w:rPr>
+          <w:color w:val="000000" w:themeColor="text1"/>
+        </w:rPr>
+        <w:t xml:space="preserve"> had </w:t>
+      </w:r>
+      <w:r>
+        <w:rPr>
+          <w:color w:val="000000" w:themeColor="text1"/>
+        </w:rPr>
+        <w:t>significant</w:t>
+      </w:r>
+      <w:r>
+        <w:rPr>
+          <w:color w:val="000000" w:themeColor="text1"/>
+        </w:rPr>
+        <w:t>,</w:t>
+      </w:r>
+      <w:r>
+        <w:rPr>
+          <w:color w:val="000000" w:themeColor="text1"/>
+        </w:rPr>
+        <w:t xml:space="preserve"> synergistic </w:t>
+      </w:r>
+      <w:r>
+        <w:rPr>
+          <w:color w:val="000000" w:themeColor="text1"/>
+        </w:rPr>
+        <w:t xml:space="preserve">effects on </w:t>
+      </w:r>
+      <w:r>
+        <w:rPr>
+          <w:color w:val="000000" w:themeColor="text1"/>
+        </w:rPr>
+        <w:t>insulin</w:t>
+      </w:r>
+      <w:r>
+        <w:rPr>
+          <w:color w:val="000000" w:themeColor="text1"/>
+        </w:rPr>
+        <w:t xml:space="preserve"> resistance</w:t>
+      </w:r>
+      <w:r>
+        <w:rPr>
+          <w:color w:val="000000" w:themeColor="text1"/>
+        </w:rPr>
+        <w:t xml:space="preserve"> and</w:t>
+      </w:r>
+      <w:r>
+        <w:rPr>
+          <w:color w:val="000000" w:themeColor="text1"/>
+        </w:rPr>
+        <w:t xml:space="preserve"> markers of lipolysis</w:t>
+      </w:r>
+      <w:r>
+        <w:rPr>
+          <w:color w:val="000000" w:themeColor="text1"/>
+        </w:rPr>
+        <w:t>,</w:t>
+      </w:r>
+      <w:r>
+        <w:rPr>
+          <w:color w:val="000000" w:themeColor="text1"/>
+        </w:rPr>
+        <w:t xml:space="preserve"> as well as hepatic steatosis</w:t>
+      </w:r>
+      <w:r>
+        <w:rPr>
+          <w:color w:val="000000" w:themeColor="text1"/>
+        </w:rPr>
+        <w:t xml:space="preserve">. </w:t>
+      </w:r>
+      <w:r>
+        <w:rPr>
+          <w:color w:val="000000" w:themeColor="text1"/>
+        </w:rPr>
+        <w:t xml:space="preserve"> This was associated with synergistic transactivation of the lipolytic enzyme ATGL.</w:t>
+      </w:r>
+    </w:p>
+    <w:p>
+      <w:pPr>
+        <w:spacing w:line="480" w:lineRule="auto"/>
+        <w:rPr>
+          <w:color w:val="000000" w:themeColor="text1"/>
+        </w:rPr>
+      </w:pPr>
+      <w:r>
+        <w:rPr>
+          <w:b/>
+          <w:color w:val="000000" w:themeColor="text1"/>
+        </w:rPr>
+        <w:t>Conclusions</w:t>
+      </w:r>
+      <w:r>
+        <w:rPr>
+          <w:b/>
+          <w:color w:val="000000" w:themeColor="text1"/>
+        </w:rPr>
+        <w:t>:</w:t>
+      </w:r>
+      <w:r>
+        <w:rPr>
+          <w:color w:val="000000" w:themeColor="text1"/>
+        </w:rPr>
+        <w:t xml:space="preserve"> </w:t>
+      </w:r>
+      <w:r>
+        <w:rPr>
+          <w:color w:val="000000" w:themeColor="text1"/>
+        </w:rPr>
+        <w:t>The combination of chronically elevated glucocorticoids and obesity leads to exacerbations in metabolic dysfunction</w:t>
+      </w:r>
+      <w:r>
+        <w:rPr>
+          <w:color w:val="000000" w:themeColor="text1"/>
+        </w:rPr>
+        <w:t>. Our findings suggest</w:t>
+      </w:r>
+      <w:r>
+        <w:rPr>
+          <w:color w:val="000000" w:themeColor="text1"/>
+        </w:rPr>
+        <w:t xml:space="preserve"> </w:t>
+      </w:r>
+      <w:r>
+        <w:rPr>
+          <w:color w:val="000000" w:themeColor="text1"/>
+        </w:rPr>
+        <w:t>lipolysis may be a key player in glucocorticoid-induced insulin resistance and fatty liver</w:t>
+      </w:r>
+      <w:r>
+        <w:rPr>
+          <w:color w:val="000000" w:themeColor="text1"/>
+        </w:rPr>
+        <w:t xml:space="preserve"> in </w:t>
+      </w:r>
+      <w:r>
+        <w:rPr>
+          <w:color w:val="000000" w:themeColor="text1"/>
+        </w:rPr>
+        <w:t>individuals</w:t>
+      </w:r>
+      <w:r>
+        <w:rPr>
+          <w:color w:val="000000" w:themeColor="text1"/>
+        </w:rPr>
+        <w:t xml:space="preserve"> with obesity. </w:t>
+      </w:r>
+    </w:p>
+    <w:p>
+      <w:pPr>
         <w:rPr>
           <w:b/>
           <w:color w:val="000000" w:themeColor="text1"/>
@@ -424,6 +950,14 @@
           <w:u w:val="single"/>
         </w:rPr>
       </w:pPr>
+    </w:p>
+    <w:p>
+      <w:pPr>
+        <w:outlineLvl w:val="0"/>
+        <w:rPr>
+          <w:color w:val="000000" w:themeColor="text1"/>
+        </w:rPr>
+      </w:pPr>
       <w:r>
         <w:rPr>
           <w:b/>
@@ -431,54 +965,15 @@
           <w:sz w:val="36"/>
           <w:u w:val="single"/>
         </w:rPr>
-        <w:lastRenderedPageBreak/>
-        <w:t>Abstract</w:t>
+        <w:t xml:space="preserve">Introduction </w:t>
       </w:r>
     </w:p>
     <w:p>
       <w:pPr>
-        <w:spacing w:line="480" w:lineRule="auto"/>
-        <w:rPr>
-          <w:color w:val="000000" w:themeColor="text1"/>
-        </w:rPr>
-      </w:pPr>
-      <w:r>
-        <w:rPr>
-          <w:b/>
-          <w:color w:val="000000" w:themeColor="text1"/>
-        </w:rPr>
-        <w:t xml:space="preserve">Objective: </w:t>
-      </w:r>
-      <w:r>
-        <w:rPr>
-          <w:color w:val="000000" w:themeColor="text1"/>
-        </w:rPr>
-        <w:t xml:space="preserve">To determine </w:t>
-      </w:r>
-      <w:r>
-        <w:rPr>
-          <w:color w:val="000000" w:themeColor="text1"/>
-        </w:rPr>
-        <w:t xml:space="preserve">the effects of </w:t>
-      </w:r>
-      <w:r>
-        <w:rPr>
-          <w:color w:val="000000" w:themeColor="text1"/>
-        </w:rPr>
-        <w:t xml:space="preserve">glucocorticoid-induced metabolic dysfunction in the presence of </w:t>
-      </w:r>
-      <w:r>
-        <w:rPr>
-          <w:color w:val="000000" w:themeColor="text1"/>
-        </w:rPr>
-        <w:t xml:space="preserve">diet-induced </w:t>
-      </w:r>
-      <w:r>
-        <w:rPr>
-          <w:color w:val="000000" w:themeColor="text1"/>
-        </w:rPr>
-        <w:t>obesity.</w:t>
-      </w:r>
+        <w:rPr>
+          <w:color w:val="000000" w:themeColor="text1"/>
+        </w:rPr>
+      </w:pPr>
     </w:p>
     <w:p>
       <w:pPr>
@@ -487,335 +982,12 @@
           <w:color w:val="000000" w:themeColor="text1"/>
         </w:rPr>
       </w:pPr>
-      <w:r>
-        <w:rPr>
-          <w:b/>
-          <w:color w:val="000000" w:themeColor="text1"/>
-        </w:rPr>
-        <w:t>Methods:</w:t>
-      </w:r>
-      <w:r>
-        <w:rPr>
-          <w:b/>
-          <w:color w:val="000000" w:themeColor="text1"/>
-        </w:rPr>
-        <w:t xml:space="preserve"> </w:t>
-      </w:r>
-      <w:r>
-        <w:rPr>
-          <w:color w:val="000000" w:themeColor="text1"/>
-        </w:rPr>
-        <w:t>C57BL/6J adult male lean</w:t>
-      </w:r>
-      <w:r>
-        <w:rPr>
-          <w:color w:val="000000" w:themeColor="text1"/>
-        </w:rPr>
-        <w:t xml:space="preserve"> </w:t>
-      </w:r>
-      <w:r>
-        <w:rPr>
-          <w:color w:val="000000" w:themeColor="text1"/>
-        </w:rPr>
-        <w:t xml:space="preserve">and </w:t>
-      </w:r>
-      <w:r>
-        <w:rPr>
-          <w:color w:val="000000" w:themeColor="text1"/>
-        </w:rPr>
-        <w:t xml:space="preserve">diet-induced </w:t>
-      </w:r>
-      <w:r>
-        <w:rPr>
-          <w:color w:val="000000" w:themeColor="text1"/>
-        </w:rPr>
-        <w:t xml:space="preserve">obese mice were given dexamethasone for different durations and </w:t>
-      </w:r>
-      <w:r>
-        <w:rPr>
-          <w:color w:val="000000" w:themeColor="text1"/>
-        </w:rPr>
-        <w:t>levels</w:t>
-      </w:r>
-      <w:r>
-        <w:rPr>
-          <w:color w:val="000000" w:themeColor="text1"/>
-        </w:rPr>
-        <w:t xml:space="preserve"> of </w:t>
-      </w:r>
-      <w:r>
-        <w:rPr>
-          <w:color w:val="000000" w:themeColor="text1"/>
-        </w:rPr>
-        <w:t>hepatic steatosis</w:t>
-      </w:r>
-      <w:r>
-        <w:rPr>
-          <w:color w:val="000000" w:themeColor="text1"/>
-        </w:rPr>
-        <w:t>,</w:t>
-      </w:r>
-      <w:r>
-        <w:rPr>
-          <w:color w:val="000000" w:themeColor="text1"/>
-        </w:rPr>
-        <w:t xml:space="preserve"> insulin resistance</w:t>
-      </w:r>
-      <w:r>
-        <w:rPr>
-          <w:color w:val="000000" w:themeColor="text1"/>
-        </w:rPr>
-        <w:t xml:space="preserve"> and lipolysis</w:t>
-      </w:r>
-      <w:r>
-        <w:rPr>
-          <w:color w:val="000000" w:themeColor="text1"/>
-        </w:rPr>
-        <w:t xml:space="preserve"> were determined.</w:t>
-      </w:r>
-    </w:p>
-    <w:p>
-      <w:pPr>
-        <w:spacing w:line="480" w:lineRule="auto"/>
-        <w:rPr>
-          <w:color w:val="000000" w:themeColor="text1"/>
-        </w:rPr>
-      </w:pPr>
-      <w:r>
-        <w:rPr>
-          <w:b/>
-          <w:color w:val="000000" w:themeColor="text1"/>
-        </w:rPr>
-        <w:t>Results:</w:t>
-      </w:r>
-      <w:r>
-        <w:rPr>
-          <w:color w:val="000000" w:themeColor="text1"/>
-        </w:rPr>
-        <w:t xml:space="preserve"> </w:t>
-      </w:r>
-      <w:r>
-        <w:rPr>
-          <w:color w:val="000000" w:themeColor="text1"/>
-        </w:rPr>
-        <w:t>O</w:t>
-      </w:r>
-      <w:r>
-        <w:rPr>
-          <w:color w:val="000000" w:themeColor="text1"/>
-        </w:rPr>
-        <w:t>bese mice given dexamethasone</w:t>
-      </w:r>
-      <w:r>
-        <w:rPr>
-          <w:color w:val="000000" w:themeColor="text1"/>
-        </w:rPr>
-        <w:t xml:space="preserve"> had </w:t>
-      </w:r>
-      <w:r>
-        <w:rPr>
-          <w:color w:val="000000" w:themeColor="text1"/>
-        </w:rPr>
-        <w:t>significant</w:t>
-      </w:r>
-      <w:r>
-        <w:rPr>
-          <w:color w:val="000000" w:themeColor="text1"/>
-        </w:rPr>
-        <w:t>,</w:t>
-      </w:r>
-      <w:r>
-        <w:rPr>
-          <w:color w:val="000000" w:themeColor="text1"/>
-        </w:rPr>
-        <w:t xml:space="preserve"> synergistic </w:t>
-      </w:r>
-      <w:r>
-        <w:rPr>
-          <w:color w:val="000000" w:themeColor="text1"/>
-        </w:rPr>
-        <w:t xml:space="preserve">effects on </w:t>
-      </w:r>
-      <w:r>
-        <w:rPr>
-          <w:color w:val="000000" w:themeColor="text1"/>
-        </w:rPr>
-        <w:t>insulin</w:t>
-      </w:r>
-      <w:r>
-        <w:rPr>
-          <w:color w:val="000000" w:themeColor="text1"/>
-        </w:rPr>
-        <w:t xml:space="preserve"> resistance</w:t>
-      </w:r>
-      <w:r>
-        <w:rPr>
-          <w:color w:val="000000" w:themeColor="text1"/>
-        </w:rPr>
-        <w:t xml:space="preserve"> and</w:t>
-      </w:r>
-      <w:r>
-        <w:rPr>
-          <w:color w:val="000000" w:themeColor="text1"/>
-        </w:rPr>
-        <w:t xml:space="preserve"> markers of lipolysis</w:t>
-      </w:r>
-      <w:r>
-        <w:rPr>
-          <w:color w:val="000000" w:themeColor="text1"/>
-        </w:rPr>
-        <w:t>,</w:t>
-      </w:r>
-      <w:r>
-        <w:rPr>
-          <w:color w:val="000000" w:themeColor="text1"/>
-        </w:rPr>
-        <w:t xml:space="preserve"> as well as hepatic steatosis</w:t>
-      </w:r>
-      <w:r>
-        <w:rPr>
-          <w:color w:val="000000" w:themeColor="text1"/>
-        </w:rPr>
-        <w:t xml:space="preserve">. </w:t>
-      </w:r>
-      <w:r>
-        <w:rPr>
-          <w:color w:val="000000" w:themeColor="text1"/>
-        </w:rPr>
-        <w:t xml:space="preserve"> This was associated with synergistic transactivation of the </w:t>
-      </w:r>
-      <w:proofErr w:type="spellStart"/>
-      <w:r>
-        <w:rPr>
-          <w:color w:val="000000" w:themeColor="text1"/>
-        </w:rPr>
-        <w:t>lipolytic</w:t>
-      </w:r>
-      <w:proofErr w:type="spellEnd"/>
-      <w:r>
-        <w:rPr>
-          <w:color w:val="000000" w:themeColor="text1"/>
-        </w:rPr>
-        <w:t xml:space="preserve"> enzyme ATGL.</w:t>
-      </w:r>
-    </w:p>
-    <w:p>
-      <w:pPr>
-        <w:spacing w:line="480" w:lineRule="auto"/>
-        <w:rPr>
-          <w:color w:val="000000" w:themeColor="text1"/>
-        </w:rPr>
-      </w:pPr>
-      <w:r>
-        <w:rPr>
-          <w:b/>
-          <w:color w:val="000000" w:themeColor="text1"/>
-        </w:rPr>
-        <w:t>Conclusions</w:t>
-      </w:r>
-      <w:r>
-        <w:rPr>
-          <w:b/>
-          <w:color w:val="000000" w:themeColor="text1"/>
-        </w:rPr>
-        <w:t>:</w:t>
-      </w:r>
-      <w:r>
-        <w:rPr>
-          <w:color w:val="000000" w:themeColor="text1"/>
-        </w:rPr>
-        <w:t xml:space="preserve"> </w:t>
-      </w:r>
-      <w:r>
-        <w:rPr>
-          <w:color w:val="000000" w:themeColor="text1"/>
-        </w:rPr>
-        <w:t>The combination of chronically elevated glucocorticoids and obesity leads to exacerbations in metabolic dysfunction</w:t>
-      </w:r>
-      <w:r>
-        <w:rPr>
-          <w:color w:val="000000" w:themeColor="text1"/>
-        </w:rPr>
-        <w:t>. Our findings suggest</w:t>
-      </w:r>
-      <w:r>
-        <w:rPr>
-          <w:color w:val="000000" w:themeColor="text1"/>
-        </w:rPr>
-        <w:t xml:space="preserve"> </w:t>
-      </w:r>
-      <w:r>
-        <w:rPr>
-          <w:color w:val="000000" w:themeColor="text1"/>
-        </w:rPr>
-        <w:t>lipolysis may be a key player in glucocorticoid-induced insulin resistance and fatty liver</w:t>
-      </w:r>
-      <w:r>
-        <w:rPr>
-          <w:color w:val="000000" w:themeColor="text1"/>
-        </w:rPr>
-        <w:t xml:space="preserve"> in </w:t>
-      </w:r>
-      <w:r>
-        <w:rPr>
-          <w:color w:val="000000" w:themeColor="text1"/>
-        </w:rPr>
-        <w:t>individuals</w:t>
-      </w:r>
-      <w:r>
-        <w:rPr>
-          <w:color w:val="000000" w:themeColor="text1"/>
-        </w:rPr>
-        <w:t xml:space="preserve"> with obesity. </w:t>
-      </w:r>
-    </w:p>
-    <w:p>
-      <w:pPr>
-        <w:rPr>
-          <w:b/>
-          <w:color w:val="000000" w:themeColor="text1"/>
-          <w:sz w:val="36"/>
-          <w:u w:val="single"/>
-        </w:rPr>
-      </w:pPr>
-    </w:p>
-    <w:p>
-      <w:pPr>
-        <w:outlineLvl w:val="0"/>
-        <w:rPr>
-          <w:color w:val="000000" w:themeColor="text1"/>
-        </w:rPr>
-      </w:pPr>
-      <w:r>
-        <w:rPr>
-          <w:b/>
-          <w:color w:val="000000" w:themeColor="text1"/>
-          <w:sz w:val="36"/>
-          <w:u w:val="single"/>
-        </w:rPr>
-        <w:t xml:space="preserve">Introduction </w:t>
-      </w:r>
-    </w:p>
-    <w:p>
-      <w:pPr>
-        <w:rPr>
-          <w:color w:val="000000" w:themeColor="text1"/>
-        </w:rPr>
-      </w:pPr>
-    </w:p>
-    <w:p>
-      <w:pPr>
-        <w:spacing w:line="480" w:lineRule="auto"/>
-        <w:rPr>
-          <w:color w:val="000000" w:themeColor="text1"/>
-        </w:rPr>
-      </w:pPr>
-      <w:ins w:id="0" w:author="Microsoft Office User" w:date="2018-02-07T13:11:00Z">
+      <w:ins w:id="26" w:author="Microsoft Office User" w:date="2018-02-07T13:11:00Z">
         <w:r>
           <w:t xml:space="preserve">Glucocorticoids are a class of steroid hormones that are important for proper </w:t>
         </w:r>
       </w:ins>
-      <w:ins w:id="1" w:author="Microsoft Office User" w:date="2018-02-07T13:12:00Z">
+      <w:ins w:id="27" w:author="Microsoft Office User" w:date="2018-02-07T13:12:00Z">
         <w:r>
           <w:t>glucose homeostasis during stress or fasting, but can lead to symp</w:t>
         </w:r>
@@ -823,12 +995,12 @@
           <w:t xml:space="preserve">toms similar to those seen in metabolic </w:t>
         </w:r>
       </w:ins>
-      <w:ins w:id="2" w:author="Microsoft Office User" w:date="2018-02-07T13:19:00Z">
+      <w:ins w:id="28" w:author="Microsoft Office User" w:date="2018-02-07T13:19:00Z">
         <w:r>
           <w:t>syndrome</w:t>
         </w:r>
       </w:ins>
-      <w:ins w:id="3" w:author="Microsoft Office User" w:date="2018-02-07T13:41:00Z">
+      <w:ins w:id="29" w:author="Microsoft Office User" w:date="2018-02-07T13:41:00Z">
         <w:r>
           <w:t xml:space="preserve"> </w:t>
         </w:r>
@@ -836,17 +1008,17 @@
           <w:t>if elevated</w:t>
         </w:r>
       </w:ins>
-      <w:ins w:id="4" w:author="Microsoft Office User" w:date="2018-02-07T13:42:00Z">
+      <w:ins w:id="30" w:author="Microsoft Office User" w:date="2018-02-07T13:42:00Z">
         <w:r>
           <w:t xml:space="preserve"> for prolonged durations</w:t>
         </w:r>
       </w:ins>
-      <w:ins w:id="5" w:author="Microsoft Office User" w:date="2018-02-07T13:12:00Z">
+      <w:ins w:id="31" w:author="Microsoft Office User" w:date="2018-02-07T13:12:00Z">
         <w:r>
           <w:t>.</w:t>
         </w:r>
       </w:ins>
-      <w:ins w:id="6" w:author="Microsoft Office User" w:date="2018-02-07T13:19:00Z">
+      <w:ins w:id="32" w:author="Microsoft Office User" w:date="2018-02-07T13:19:00Z">
         <w:r>
           <w:t xml:space="preserve"> </w:t>
         </w:r>
@@ -854,27 +1026,27 @@
       <w:r>
         <w:t>Cushing’s syndrome</w:t>
       </w:r>
-      <w:ins w:id="7" w:author="Microsoft Office User" w:date="2018-02-07T13:45:00Z">
+      <w:ins w:id="33" w:author="Microsoft Office User" w:date="2018-02-07T13:45:00Z">
         <w:r>
           <w:t xml:space="preserve"> encompasses a </w:t>
         </w:r>
       </w:ins>
-      <w:ins w:id="8" w:author="Microsoft Office User" w:date="2018-02-07T13:47:00Z">
+      <w:ins w:id="34" w:author="Microsoft Office User" w:date="2018-02-07T13:47:00Z">
         <w:r>
           <w:t>variety</w:t>
         </w:r>
       </w:ins>
-      <w:ins w:id="9" w:author="Microsoft Office User" w:date="2018-02-07T13:45:00Z">
+      <w:ins w:id="35" w:author="Microsoft Office User" w:date="2018-02-07T13:45:00Z">
         <w:r>
           <w:t xml:space="preserve"> of </w:t>
         </w:r>
       </w:ins>
-      <w:ins w:id="10" w:author="Microsoft Office User" w:date="2018-02-07T13:47:00Z">
+      <w:ins w:id="36" w:author="Microsoft Office User" w:date="2018-02-07T13:47:00Z">
         <w:r>
           <w:t xml:space="preserve">conditions which </w:t>
         </w:r>
       </w:ins>
-      <w:del w:id="11" w:author="Microsoft Office User" w:date="2018-02-07T13:47:00Z">
+      <w:del w:id="37" w:author="Microsoft Office User" w:date="2018-02-07T13:47:00Z">
         <w:r>
           <w:delText xml:space="preserve"> </w:delText>
         </w:r>
@@ -882,7 +1054,7 @@
       <w:r>
         <w:t>manifest</w:t>
       </w:r>
-      <w:del w:id="12" w:author="Microsoft Office User" w:date="2018-02-07T13:47:00Z">
+      <w:del w:id="38" w:author="Microsoft Office User" w:date="2018-02-07T13:47:00Z">
         <w:r>
           <w:delText>s</w:delText>
         </w:r>
@@ -890,17 +1062,17 @@
       <w:r>
         <w:t xml:space="preserve"> in response to chronically elevated levels of glucocorticoids</w:t>
       </w:r>
-      <w:ins w:id="13" w:author="Microsoft Office User" w:date="2018-02-07T13:49:00Z">
+      <w:ins w:id="39" w:author="Microsoft Office User" w:date="2018-02-07T13:49:00Z">
         <w:r>
           <w:t>, including exogenous corticosteroid treatment</w:t>
         </w:r>
       </w:ins>
-      <w:ins w:id="14" w:author="Microsoft Office User" w:date="2018-02-07T13:52:00Z">
+      <w:ins w:id="40" w:author="Microsoft Office User" w:date="2018-02-07T13:52:00Z">
         <w:r>
           <w:t xml:space="preserve"> as well as endogenous overproduction of cortisol</w:t>
         </w:r>
       </w:ins>
-      <w:ins w:id="15" w:author="Microsoft Office User" w:date="2018-02-07T13:49:00Z">
+      <w:ins w:id="41" w:author="Microsoft Office User" w:date="2018-02-07T13:49:00Z">
         <w:r>
           <w:t>,</w:t>
         </w:r>
@@ -947,7 +1119,7 @@
       <w:r>
         <w:t xml:space="preserve">. </w:t>
       </w:r>
-      <w:del w:id="16" w:author="Microsoft Office User" w:date="2018-02-07T13:23:00Z">
+      <w:del w:id="42" w:author="Microsoft Office User" w:date="2018-02-07T13:23:00Z">
         <w:r>
           <w:delText>While</w:delText>
         </w:r>
@@ -955,7 +1127,7 @@
           <w:delText xml:space="preserve"> </w:delText>
         </w:r>
       </w:del>
-      <w:del w:id="17" w:author="Microsoft Office User" w:date="2018-02-07T13:50:00Z">
+      <w:del w:id="43" w:author="Microsoft Office User" w:date="2018-02-07T13:50:00Z">
         <w:r>
           <w:delText xml:space="preserve">Cushing’s </w:delText>
         </w:r>
@@ -963,17 +1135,17 @@
           <w:delText>disease</w:delText>
         </w:r>
       </w:del>
-      <w:ins w:id="18" w:author="Microsoft Office User" w:date="2018-02-07T13:21:00Z">
+      <w:ins w:id="44" w:author="Microsoft Office User" w:date="2018-02-07T13:21:00Z">
         <w:r>
           <w:t xml:space="preserve"> While endogenous </w:t>
         </w:r>
       </w:ins>
-      <w:ins w:id="19" w:author="Microsoft Office User" w:date="2018-02-07T13:52:00Z">
+      <w:ins w:id="45" w:author="Microsoft Office User" w:date="2018-02-07T13:52:00Z">
         <w:r>
           <w:t>forms of Cushing’s syndrome</w:t>
         </w:r>
       </w:ins>
-      <w:ins w:id="20" w:author="Microsoft Office User" w:date="2018-02-07T13:48:00Z">
+      <w:ins w:id="46" w:author="Microsoft Office User" w:date="2018-02-07T13:48:00Z">
         <w:r>
           <w:t xml:space="preserve"> are</w:t>
         </w:r>
@@ -981,7 +1153,7 @@
           <w:t xml:space="preserve"> rare,</w:t>
         </w:r>
       </w:ins>
-      <w:del w:id="21" w:author="Microsoft Office User" w:date="2018-02-07T13:48:00Z">
+      <w:del w:id="47" w:author="Microsoft Office User" w:date="2018-02-07T13:48:00Z">
         <w:r>
           <w:delText xml:space="preserve"> </w:delText>
         </w:r>
@@ -989,7 +1161,7 @@
           <w:delText>is rar</w:delText>
         </w:r>
       </w:del>
-      <w:del w:id="22" w:author="Microsoft Office User" w:date="2018-02-07T13:22:00Z">
+      <w:del w:id="48" w:author="Microsoft Office User" w:date="2018-02-07T13:22:00Z">
         <w:r>
           <w:delText>e,</w:delText>
         </w:r>
@@ -1681,12 +1853,18 @@
         </w:rPr>
         <w:t>that chronically elevated glucocorticoids</w:t>
       </w:r>
-      <w:ins w:id="23" w:author="Microsoft Office User" w:date="2018-02-07T13:59:00Z">
+      <w:ins w:id="49" w:author="Microsoft Office User" w:date="2018-02-07T13:59:00Z">
         <w:r>
           <w:rPr>
             <w:color w:val="000000" w:themeColor="text1"/>
           </w:rPr>
-          <w:t>, via dexamethasone treatment.</w:t>
+          <w:t>, via dexamethasone treatment</w:t>
+        </w:r>
+        <w:r>
+          <w:rPr>
+            <w:color w:val="000000" w:themeColor="text1"/>
+          </w:rPr>
+          <w:t>,</w:t>
         </w:r>
       </w:ins>
       <w:r>
@@ -1743,7 +1921,7 @@
         </w:rPr>
         <w:t xml:space="preserve">Obese </w:t>
       </w:r>
-      <w:del w:id="24" w:author="Microsoft Office User" w:date="2018-02-07T14:00:00Z">
+      <w:del w:id="50" w:author="Microsoft Office User" w:date="2018-02-07T14:00:00Z">
         <w:r>
           <w:rPr>
             <w:color w:val="000000" w:themeColor="text1"/>
@@ -1751,7 +1929,7 @@
           <w:delText>glucocorticoid</w:delText>
         </w:r>
       </w:del>
-      <w:ins w:id="25" w:author="Microsoft Office User" w:date="2018-02-07T14:00:00Z">
+      <w:ins w:id="51" w:author="Microsoft Office User" w:date="2018-02-07T14:00:00Z">
         <w:r>
           <w:rPr>
             <w:color w:val="000000" w:themeColor="text1"/>
@@ -2062,7 +2240,7 @@
         </w:rPr>
         <w:t>2915)</w:t>
       </w:r>
-      <w:ins w:id="26" w:author="Microsoft Office User" w:date="2018-02-07T14:02:00Z">
+      <w:ins w:id="52" w:author="Microsoft Office User" w:date="2018-02-07T14:02:00Z">
         <w:r>
           <w:rPr>
             <w:rFonts w:eastAsia="Times New Roman" w:cs="Times New Roman"/>
@@ -2279,25 +2457,7 @@
           <w:color w:val="000000" w:themeColor="text1"/>
           <w:shd w:val="clear" w:color="auto" w:fill="FFFFFF"/>
         </w:rPr>
-        <w:t xml:space="preserve">; 5L0D </w:t>
-      </w:r>
-      <w:proofErr w:type="spellStart"/>
-      <w:r>
-        <w:rPr>
-          <w:rFonts w:eastAsia="Times New Roman" w:cs="Times New Roman"/>
-          <w:color w:val="000000" w:themeColor="text1"/>
-          <w:shd w:val="clear" w:color="auto" w:fill="FFFFFF"/>
-        </w:rPr>
-        <w:t>LabDiet</w:t>
-      </w:r>
-      <w:proofErr w:type="spellEnd"/>
-      <w:r>
-        <w:rPr>
-          <w:rFonts w:eastAsia="Times New Roman" w:cs="Times New Roman"/>
-          <w:color w:val="000000" w:themeColor="text1"/>
-          <w:shd w:val="clear" w:color="auto" w:fill="FFFFFF"/>
-        </w:rPr>
-        <w:t>; 13% fat; 57% carbohydrate; 30% protein</w:t>
+        <w:t>; 5L0D LabDiet; 13% fat; 57% carbohydrate; 30% protein</w:t>
       </w:r>
       <w:r>
         <w:rPr>
@@ -2850,7 +3010,6 @@
         </w:rPr>
         <w:t xml:space="preserve"> </w:t>
       </w:r>
-      <w:proofErr w:type="spellStart"/>
       <w:r>
         <w:rPr>
           <w:rFonts w:eastAsia="Times New Roman" w:cs="Times New Roman"/>
@@ -2865,16 +3024,7 @@
           <w:color w:val="000000" w:themeColor="text1"/>
           <w:shd w:val="clear" w:color="auto" w:fill="FFFFFF"/>
         </w:rPr>
-        <w:t>choMRI</w:t>
-      </w:r>
-      <w:proofErr w:type="spellEnd"/>
-      <w:r>
-        <w:rPr>
-          <w:rFonts w:eastAsia="Times New Roman" w:cs="Times New Roman"/>
-          <w:color w:val="000000" w:themeColor="text1"/>
-          <w:shd w:val="clear" w:color="auto" w:fill="FFFFFF"/>
-        </w:rPr>
-        <w:t xml:space="preserve"> </w:t>
+        <w:t xml:space="preserve">choMRI </w:t>
       </w:r>
       <w:r>
         <w:rPr>
@@ -3107,25 +3257,7 @@
           <w:color w:val="000000" w:themeColor="text1"/>
           <w:shd w:val="clear" w:color="auto" w:fill="FFFFFF"/>
         </w:rPr>
-        <w:t xml:space="preserve"> were dissected and the right inguinal white adipose tissue (</w:t>
-      </w:r>
-      <w:proofErr w:type="spellStart"/>
-      <w:r>
-        <w:rPr>
-          <w:rFonts w:eastAsia="Times New Roman" w:cs="Times New Roman"/>
-          <w:color w:val="000000" w:themeColor="text1"/>
-          <w:shd w:val="clear" w:color="auto" w:fill="FFFFFF"/>
-        </w:rPr>
-        <w:t>iWAT</w:t>
-      </w:r>
-      <w:proofErr w:type="spellEnd"/>
-      <w:r>
-        <w:rPr>
-          <w:rFonts w:eastAsia="Times New Roman" w:cs="Times New Roman"/>
-          <w:color w:val="000000" w:themeColor="text1"/>
-          <w:shd w:val="clear" w:color="auto" w:fill="FFFFFF"/>
-        </w:rPr>
-        <w:t>)</w:t>
+        <w:t xml:space="preserve"> were dissected and the right inguinal white adipose tissue (iWAT)</w:t>
       </w:r>
       <w:r>
         <w:rPr>
@@ -3143,49 +3275,21 @@
         </w:rPr>
         <w:t xml:space="preserve">and </w:t>
       </w:r>
-      <w:proofErr w:type="spellStart"/>
-      <w:r>
-        <w:rPr>
-          <w:rFonts w:eastAsia="Times New Roman" w:cs="Times New Roman"/>
-          <w:color w:val="000000" w:themeColor="text1"/>
-          <w:shd w:val="clear" w:color="auto" w:fill="FFFFFF"/>
-        </w:rPr>
-        <w:t>epididymal</w:t>
-      </w:r>
-      <w:proofErr w:type="spellEnd"/>
-      <w:r>
-        <w:rPr>
-          <w:rFonts w:eastAsia="Times New Roman" w:cs="Times New Roman"/>
-          <w:color w:val="000000" w:themeColor="text1"/>
-          <w:shd w:val="clear" w:color="auto" w:fill="FFFFFF"/>
-        </w:rPr>
-        <w:t xml:space="preserve"> </w:t>
-      </w:r>
-      <w:r>
-        <w:rPr>
-          <w:rFonts w:eastAsia="Times New Roman" w:cs="Times New Roman"/>
-          <w:color w:val="000000" w:themeColor="text1"/>
-          <w:shd w:val="clear" w:color="auto" w:fill="FFFFFF"/>
-        </w:rPr>
-        <w:t>white adipose tissue (</w:t>
-      </w:r>
-      <w:proofErr w:type="spellStart"/>
-      <w:r>
-        <w:rPr>
-          <w:rFonts w:eastAsia="Times New Roman" w:cs="Times New Roman"/>
-          <w:color w:val="000000" w:themeColor="text1"/>
-          <w:shd w:val="clear" w:color="auto" w:fill="FFFFFF"/>
-        </w:rPr>
-        <w:t>eWAT</w:t>
-      </w:r>
-      <w:proofErr w:type="spellEnd"/>
-      <w:r>
-        <w:rPr>
-          <w:rFonts w:eastAsia="Times New Roman" w:cs="Times New Roman"/>
-          <w:color w:val="000000" w:themeColor="text1"/>
-          <w:shd w:val="clear" w:color="auto" w:fill="FFFFFF"/>
-        </w:rPr>
-        <w:t>)</w:t>
+      <w:r>
+        <w:rPr>
+          <w:rFonts w:eastAsia="Times New Roman" w:cs="Times New Roman"/>
+          <w:color w:val="000000" w:themeColor="text1"/>
+          <w:shd w:val="clear" w:color="auto" w:fill="FFFFFF"/>
+        </w:rPr>
+        <w:t xml:space="preserve">epididymal </w:t>
+      </w:r>
+      <w:r>
+        <w:rPr>
+          <w:rFonts w:eastAsia="Times New Roman" w:cs="Times New Roman"/>
+          <w:color w:val="000000" w:themeColor="text1"/>
+          <w:shd w:val="clear" w:color="auto" w:fill="FFFFFF"/>
+        </w:rPr>
+        <w:t>white adipose tissue (eWAT)</w:t>
       </w:r>
       <w:r>
         <w:rPr>
@@ -3427,37 +3531,19 @@
         </w:rPr>
         <w:t xml:space="preserve">Insulin Tolerance Tests and </w:t>
       </w:r>
-      <w:proofErr w:type="spellStart"/>
       <w:r>
         <w:rPr>
           <w:b/>
           <w:color w:val="000000" w:themeColor="text1"/>
         </w:rPr>
-        <w:t>Hyperinsulinemic</w:t>
-      </w:r>
-      <w:proofErr w:type="spellEnd"/>
+        <w:t xml:space="preserve">Hyperinsulinemic </w:t>
+      </w:r>
       <w:r>
         <w:rPr>
           <w:b/>
           <w:color w:val="000000" w:themeColor="text1"/>
         </w:rPr>
-        <w:t xml:space="preserve"> </w:t>
-      </w:r>
-      <w:proofErr w:type="spellStart"/>
-      <w:r>
-        <w:rPr>
-          <w:b/>
-          <w:color w:val="000000" w:themeColor="text1"/>
-        </w:rPr>
-        <w:t>Euglycemic</w:t>
-      </w:r>
-      <w:proofErr w:type="spellEnd"/>
-      <w:r>
-        <w:rPr>
-          <w:b/>
-          <w:color w:val="000000" w:themeColor="text1"/>
-        </w:rPr>
-        <w:t xml:space="preserve"> Clamp Experiments: </w:t>
+        <w:t xml:space="preserve">Euglycemic Clamp Experiments: </w:t>
       </w:r>
       <w:r>
         <w:rPr>
@@ -3604,98 +3690,66 @@
           <w:rFonts w:cs="Times New Roman"/>
           <w:color w:val="000000" w:themeColor="text1"/>
         </w:rPr>
-        <w:t>insulin (</w:t>
-      </w:r>
-      <w:proofErr w:type="spellStart"/>
+        <w:t>insulin (Humulin R, Lilly,)</w:t>
+      </w:r>
+      <w:r>
+        <w:t xml:space="preserve"> </w:t>
+      </w:r>
       <w:r>
         <w:rPr>
           <w:rFonts w:cs="Times New Roman"/>
           <w:color w:val="000000" w:themeColor="text1"/>
         </w:rPr>
-        <w:t>Humulin</w:t>
-      </w:r>
-      <w:proofErr w:type="spellEnd"/>
+        <w:t>as described in</w:t>
+      </w:r>
       <w:r>
         <w:rPr>
           <w:rFonts w:cs="Times New Roman"/>
           <w:color w:val="000000" w:themeColor="text1"/>
         </w:rPr>
-        <w:t xml:space="preserve"> R, Lilly,)</w:t>
-      </w:r>
-      <w:r>
-        <w:t xml:space="preserve"> </w:t>
+        <w:t xml:space="preserve"> figure legend</w:t>
       </w:r>
       <w:r>
         <w:rPr>
           <w:rFonts w:cs="Times New Roman"/>
           <w:color w:val="000000" w:themeColor="text1"/>
         </w:rPr>
-        <w:t>as described in</w:t>
+        <w:t>s</w:t>
       </w:r>
       <w:r>
         <w:rPr>
           <w:rFonts w:cs="Times New Roman"/>
           <w:color w:val="000000" w:themeColor="text1"/>
         </w:rPr>
-        <w:t xml:space="preserve"> figure legend</w:t>
+        <w:t xml:space="preserve">. Blood </w:t>
       </w:r>
       <w:r>
         <w:rPr>
           <w:rFonts w:cs="Times New Roman"/>
           <w:color w:val="000000" w:themeColor="text1"/>
         </w:rPr>
-        <w:t>s</w:t>
+        <w:t xml:space="preserve">was collected from </w:t>
       </w:r>
       <w:r>
         <w:rPr>
           <w:rFonts w:cs="Times New Roman"/>
           <w:color w:val="000000" w:themeColor="text1"/>
         </w:rPr>
-        <w:t xml:space="preserve">. Blood </w:t>
+        <w:t xml:space="preserve">the </w:t>
       </w:r>
       <w:r>
         <w:rPr>
           <w:rFonts w:cs="Times New Roman"/>
           <w:color w:val="000000" w:themeColor="text1"/>
         </w:rPr>
-        <w:t xml:space="preserve">was collected from </w:t>
+        <w:t xml:space="preserve">tail and </w:t>
       </w:r>
       <w:r>
         <w:rPr>
           <w:rFonts w:cs="Times New Roman"/>
           <w:color w:val="000000" w:themeColor="text1"/>
         </w:rPr>
-        <w:t xml:space="preserve">the </w:t>
-      </w:r>
-      <w:r>
-        <w:rPr>
-          <w:rFonts w:cs="Times New Roman"/>
-          <w:color w:val="000000" w:themeColor="text1"/>
-        </w:rPr>
-        <w:t xml:space="preserve">tail and </w:t>
-      </w:r>
-      <w:r>
-        <w:rPr>
-          <w:rFonts w:cs="Times New Roman"/>
-          <w:color w:val="000000" w:themeColor="text1"/>
-        </w:rPr>
-        <w:t>glucose was determined using a One Touch Ultra Glucometer (</w:t>
-      </w:r>
-      <w:proofErr w:type="spellStart"/>
-      <w:r>
-        <w:rPr>
-          <w:rFonts w:cs="Times New Roman"/>
-          <w:color w:val="000000" w:themeColor="text1"/>
-        </w:rPr>
-        <w:t>Lifescan</w:t>
-      </w:r>
-      <w:proofErr w:type="spellEnd"/>
-      <w:r>
-        <w:rPr>
-          <w:rFonts w:cs="Times New Roman"/>
-          <w:color w:val="000000" w:themeColor="text1"/>
-        </w:rPr>
-        <w:t>).</w:t>
+        <w:t>glucose was determined using a One Touch Ultra Glucometer (Lifescan).</w:t>
       </w:r>
       <w:r>
         <w:rPr>
@@ -3703,7 +3757,6 @@
         </w:rPr>
         <w:t xml:space="preserve"> For the </w:t>
       </w:r>
-      <w:proofErr w:type="spellStart"/>
       <w:r>
         <w:rPr>
           <w:color w:val="000000" w:themeColor="text1"/>
@@ -3716,26 +3769,17 @@
         </w:rPr>
         <w:t>insulinemic</w:t>
       </w:r>
-      <w:proofErr w:type="spellEnd"/>
-      <w:r>
-        <w:rPr>
-          <w:color w:val="000000" w:themeColor="text1"/>
-        </w:rPr>
-        <w:t xml:space="preserve"> </w:t>
-      </w:r>
-      <w:proofErr w:type="spellStart"/>
-      <w:r>
-        <w:rPr>
-          <w:color w:val="000000" w:themeColor="text1"/>
-        </w:rPr>
-        <w:t>euglycemic</w:t>
-      </w:r>
-      <w:proofErr w:type="spellEnd"/>
-      <w:r>
-        <w:rPr>
-          <w:color w:val="000000" w:themeColor="text1"/>
-        </w:rPr>
-        <w:t xml:space="preserve"> clamp</w:t>
+      <w:r>
+        <w:rPr>
+          <w:color w:val="000000" w:themeColor="text1"/>
+        </w:rPr>
+        <w:t xml:space="preserve"> </w:t>
+      </w:r>
+      <w:r>
+        <w:rPr>
+          <w:color w:val="000000" w:themeColor="text1"/>
+        </w:rPr>
+        <w:t>euglycemic clamp</w:t>
       </w:r>
       <w:r>
         <w:rPr>
@@ -4135,134 +4179,129 @@
           <w:rFonts w:ascii="Calibri" w:hAnsi="Calibri" w:cs="Arial"/>
           <w:color w:val="000000" w:themeColor="text1"/>
         </w:rPr>
-        <w:t xml:space="preserve"> </w:t>
-      </w:r>
-      <w:proofErr w:type="spellStart"/>
+        <w:t xml:space="preserve"> mU/kg bolus, followed by </w:t>
+      </w:r>
       <w:r>
         <w:rPr>
           <w:rFonts w:ascii="Calibri" w:hAnsi="Calibri" w:cs="Arial"/>
           <w:color w:val="000000" w:themeColor="text1"/>
         </w:rPr>
-        <w:t>mU</w:t>
-      </w:r>
-      <w:proofErr w:type="spellEnd"/>
+        <w:t>8.0</w:t>
+      </w:r>
       <w:r>
         <w:rPr>
           <w:rFonts w:ascii="Calibri" w:hAnsi="Calibri" w:cs="Arial"/>
           <w:color w:val="000000" w:themeColor="text1"/>
         </w:rPr>
-        <w:t xml:space="preserve">/kg bolus, followed by </w:t>
+        <w:t xml:space="preserve"> mU/kg/min) of human insulin (Novo Nordisk). Euglycemia (120~130 mg/dL) was maintained during the clamp by measuring blood glucose every 10 min and infusing 50% glucose at variable rates</w:t>
       </w:r>
       <w:r>
         <w:rPr>
           <w:rFonts w:ascii="Calibri" w:hAnsi="Calibri" w:cs="Arial"/>
           <w:color w:val="000000" w:themeColor="text1"/>
         </w:rPr>
-        <w:t>8.0</w:t>
+        <w:t>,</w:t>
       </w:r>
       <w:r>
         <w:rPr>
           <w:rFonts w:ascii="Calibri" w:hAnsi="Calibri" w:cs="Arial"/>
           <w:color w:val="000000" w:themeColor="text1"/>
         </w:rPr>
-        <w:t xml:space="preserve"> </w:t>
-      </w:r>
-      <w:proofErr w:type="spellStart"/>
+        <w:t xml:space="preserve"> accordingly.  Blood samples were collected</w:t>
+      </w:r>
       <w:r>
         <w:rPr>
           <w:rFonts w:ascii="Calibri" w:hAnsi="Calibri" w:cs="Arial"/>
           <w:color w:val="000000" w:themeColor="text1"/>
         </w:rPr>
-        <w:t>mU</w:t>
-      </w:r>
-      <w:proofErr w:type="spellEnd"/>
+        <w:t xml:space="preserve"> from the </w:t>
+      </w:r>
       <w:r>
         <w:rPr>
           <w:rFonts w:ascii="Calibri" w:hAnsi="Calibri" w:cs="Arial"/>
           <w:color w:val="000000" w:themeColor="text1"/>
         </w:rPr>
-        <w:t xml:space="preserve">/kg/min) of human insulin (Novo Nordisk). </w:t>
-      </w:r>
-      <w:proofErr w:type="spellStart"/>
+        <w:t>right carotid</w:t>
+      </w:r>
       <w:r>
         <w:rPr>
           <w:rFonts w:ascii="Calibri" w:hAnsi="Calibri" w:cs="Arial"/>
           <w:color w:val="000000" w:themeColor="text1"/>
         </w:rPr>
-        <w:t>Euglycemia</w:t>
-      </w:r>
-      <w:proofErr w:type="spellEnd"/>
+        <w:t xml:space="preserve"> </w:t>
+      </w:r>
       <w:r>
         <w:rPr>
           <w:rFonts w:ascii="Calibri" w:hAnsi="Calibri" w:cs="Arial"/>
           <w:color w:val="000000" w:themeColor="text1"/>
         </w:rPr>
-        <w:t xml:space="preserve"> (120~130 mg/</w:t>
-      </w:r>
-      <w:proofErr w:type="spellStart"/>
+        <w:t xml:space="preserve">artery </w:t>
+      </w:r>
       <w:r>
         <w:rPr>
           <w:rFonts w:ascii="Calibri" w:hAnsi="Calibri" w:cs="Arial"/>
           <w:color w:val="000000" w:themeColor="text1"/>
         </w:rPr>
-        <w:t>dL</w:t>
-      </w:r>
-      <w:proofErr w:type="spellEnd"/>
+        <w:t>at t = 80, 90, 100, and 120 min for determination of glucose specific activity.  Blood insulin concentrations were determined from samples taken at t = -10 and 120 min. A bolus injection of [1-</w:t>
+      </w:r>
       <w:r>
         <w:rPr>
           <w:rFonts w:ascii="Calibri" w:hAnsi="Calibri" w:cs="Arial"/>
           <w:color w:val="000000" w:themeColor="text1"/>
-        </w:rPr>
-        <w:t>) was maintained during the clamp by measuring blood glucose every 10 min and infusing 50% glucose at variable rates</w:t>
+          <w:vertAlign w:val="superscript"/>
+        </w:rPr>
+        <w:t>14</w:t>
       </w:r>
       <w:r>
         <w:rPr>
           <w:rFonts w:ascii="Calibri" w:hAnsi="Calibri" w:cs="Arial"/>
           <w:color w:val="000000" w:themeColor="text1"/>
         </w:rPr>
-        <w:t>,</w:t>
+        <w:t>C]-2-deoxyglucose ([</w:t>
       </w:r>
       <w:r>
         <w:rPr>
           <w:rFonts w:ascii="Calibri" w:hAnsi="Calibri" w:cs="Arial"/>
           <w:color w:val="000000" w:themeColor="text1"/>
-        </w:rPr>
-        <w:t xml:space="preserve"> accordingly.  Blood samples were collected</w:t>
+          <w:vertAlign w:val="superscript"/>
+        </w:rPr>
+        <w:t>14</w:t>
       </w:r>
       <w:r>
         <w:rPr>
           <w:rFonts w:ascii="Calibri" w:hAnsi="Calibri" w:cs="Arial"/>
           <w:color w:val="000000" w:themeColor="text1"/>
         </w:rPr>
-        <w:t xml:space="preserve"> from the </w:t>
+        <w:t>C]2DG; PerkinElmer) (10 µCi) was given at t = 120 min. Blood samples were</w:t>
       </w:r>
       <w:r>
         <w:rPr>
           <w:rFonts w:ascii="Calibri" w:hAnsi="Calibri" w:cs="Arial"/>
           <w:color w:val="000000" w:themeColor="text1"/>
         </w:rPr>
-        <w:t>right carotid</w:t>
+        <w:t xml:space="preserve"> </w:t>
       </w:r>
       <w:r>
         <w:rPr>
           <w:rFonts w:ascii="Calibri" w:hAnsi="Calibri" w:cs="Arial"/>
           <w:color w:val="000000" w:themeColor="text1"/>
         </w:rPr>
-        <w:t xml:space="preserve"> </w:t>
+        <w:t>taken at 2, 5, 10, 15, and 25 min after the injection for determination of plasma [</w:t>
       </w:r>
       <w:r>
         <w:rPr>
           <w:rFonts w:ascii="Calibri" w:hAnsi="Calibri" w:cs="Arial"/>
           <w:color w:val="000000" w:themeColor="text1"/>
-        </w:rPr>
-        <w:t xml:space="preserve">artery </w:t>
+          <w:vertAlign w:val="superscript"/>
+        </w:rPr>
+        <w:t>14</w:t>
       </w:r>
       <w:r>
         <w:rPr>
           <w:rFonts w:ascii="Calibri" w:hAnsi="Calibri" w:cs="Arial"/>
           <w:color w:val="000000" w:themeColor="text1"/>
         </w:rPr>
-        <w:t>at t = 80, 90, 100, and 120 min for determination of glucose specific activity.  Blood insulin concentrations were determined from samples taken at t = -10 and 120 min. A bolus injection of [1-</w:t>
+        <w:t>C]2DG radioactivity. At the end of the experiment, animals were anesthetized with an intravenous injection of sodium pentobarbital and tissues were collected and immediately frozen in liquid nitrogen for later analysis of tissue [1-</w:t>
       </w:r>
       <w:r>
         <w:rPr>
@@ -4277,7 +4316,7 @@
           <w:rFonts w:ascii="Calibri" w:hAnsi="Calibri" w:cs="Arial"/>
           <w:color w:val="000000" w:themeColor="text1"/>
         </w:rPr>
-        <w:t>C]-2-deoxyglucose ([</w:t>
+        <w:t>C]-2-deoxyglucose phosphate ([</w:t>
       </w:r>
       <w:r>
         <w:rPr>
@@ -4292,7 +4331,7 @@
           <w:rFonts w:ascii="Calibri" w:hAnsi="Calibri" w:cs="Arial"/>
           <w:color w:val="000000" w:themeColor="text1"/>
         </w:rPr>
-        <w:t>C]2DG; PerkinElmer) (10 µCi) was given at t = 120 min. Blood samples were</w:t>
+        <w:t>C]2DGP) radioactivity.</w:t>
       </w:r>
       <w:r>
         <w:rPr>
@@ -4306,7 +4345,7 @@
           <w:rFonts w:ascii="Calibri" w:hAnsi="Calibri" w:cs="Arial"/>
           <w:color w:val="000000" w:themeColor="text1"/>
         </w:rPr>
-        <w:t>taken at 2, 5, 10, 15, and 25 min after the injection for determination of plasma [</w:t>
+        <w:t>Blood glucose was measured using an Accu-Chek glucometer (Roche, Germany). Plasma insulin was measured using the Linco rat/mouse insulin ELISA kits.  For determination of plasma radioactivity of [3-</w:t>
       </w:r>
       <w:r>
         <w:rPr>
@@ -4314,6 +4353,21 @@
           <w:color w:val="000000" w:themeColor="text1"/>
           <w:vertAlign w:val="superscript"/>
         </w:rPr>
+        <w:t>3</w:t>
+      </w:r>
+      <w:r>
+        <w:rPr>
+          <w:rFonts w:ascii="Calibri" w:hAnsi="Calibri" w:cs="Arial"/>
+          <w:color w:val="000000" w:themeColor="text1"/>
+        </w:rPr>
+        <w:t>H]glucose and [1-</w:t>
+      </w:r>
+      <w:r>
+        <w:rPr>
+          <w:rFonts w:ascii="Calibri" w:hAnsi="Calibri" w:cs="Arial"/>
+          <w:color w:val="000000" w:themeColor="text1"/>
+          <w:vertAlign w:val="superscript"/>
+        </w:rPr>
         <w:t>14</w:t>
       </w:r>
       <w:r>
@@ -4321,138 +4375,7 @@
           <w:rFonts w:ascii="Calibri" w:hAnsi="Calibri" w:cs="Arial"/>
           <w:color w:val="000000" w:themeColor="text1"/>
         </w:rPr>
-        <w:t>C]2DG radioactivity. At the end of the experiment, animals were anesthetized with an intravenous injection of sodium pentobarbital and tissues were collected and immediately frozen in liquid nitrogen for later analysis of tissue [1-</w:t>
-      </w:r>
-      <w:r>
-        <w:rPr>
-          <w:rFonts w:ascii="Calibri" w:hAnsi="Calibri" w:cs="Arial"/>
-          <w:color w:val="000000" w:themeColor="text1"/>
-          <w:vertAlign w:val="superscript"/>
-        </w:rPr>
-        <w:t>14</w:t>
-      </w:r>
-      <w:r>
-        <w:rPr>
-          <w:rFonts w:ascii="Calibri" w:hAnsi="Calibri" w:cs="Arial"/>
-          <w:color w:val="000000" w:themeColor="text1"/>
-        </w:rPr>
-        <w:t>C]-2-deoxyglucose phosphate ([</w:t>
-      </w:r>
-      <w:r>
-        <w:rPr>
-          <w:rFonts w:ascii="Calibri" w:hAnsi="Calibri" w:cs="Arial"/>
-          <w:color w:val="000000" w:themeColor="text1"/>
-          <w:vertAlign w:val="superscript"/>
-        </w:rPr>
-        <w:t>14</w:t>
-      </w:r>
-      <w:r>
-        <w:rPr>
-          <w:rFonts w:ascii="Calibri" w:hAnsi="Calibri" w:cs="Arial"/>
-          <w:color w:val="000000" w:themeColor="text1"/>
-        </w:rPr>
-        <w:t>C]2DGP) radioactivity.</w:t>
-      </w:r>
-      <w:r>
-        <w:rPr>
-          <w:rFonts w:ascii="Calibri" w:hAnsi="Calibri" w:cs="Arial"/>
-          <w:color w:val="000000" w:themeColor="text1"/>
-        </w:rPr>
-        <w:t xml:space="preserve"> </w:t>
-      </w:r>
-      <w:r>
-        <w:rPr>
-          <w:rFonts w:ascii="Calibri" w:hAnsi="Calibri" w:cs="Arial"/>
-          <w:color w:val="000000" w:themeColor="text1"/>
-        </w:rPr>
-        <w:t xml:space="preserve">Blood glucose was measured using an </w:t>
-      </w:r>
-      <w:proofErr w:type="spellStart"/>
-      <w:r>
-        <w:rPr>
-          <w:rFonts w:ascii="Calibri" w:hAnsi="Calibri" w:cs="Arial"/>
-          <w:color w:val="000000" w:themeColor="text1"/>
-        </w:rPr>
-        <w:t>Accu-Chek</w:t>
-      </w:r>
-      <w:proofErr w:type="spellEnd"/>
-      <w:r>
-        <w:rPr>
-          <w:rFonts w:ascii="Calibri" w:hAnsi="Calibri" w:cs="Arial"/>
-          <w:color w:val="000000" w:themeColor="text1"/>
-        </w:rPr>
-        <w:t xml:space="preserve"> glucometer (Roche, Germany). Plasma insulin was measured using the </w:t>
-      </w:r>
-      <w:proofErr w:type="spellStart"/>
-      <w:r>
-        <w:rPr>
-          <w:rFonts w:ascii="Calibri" w:hAnsi="Calibri" w:cs="Arial"/>
-          <w:color w:val="000000" w:themeColor="text1"/>
-        </w:rPr>
-        <w:t>Linco</w:t>
-      </w:r>
-      <w:proofErr w:type="spellEnd"/>
-      <w:r>
-        <w:rPr>
-          <w:rFonts w:ascii="Calibri" w:hAnsi="Calibri" w:cs="Arial"/>
-          <w:color w:val="000000" w:themeColor="text1"/>
-        </w:rPr>
-        <w:t xml:space="preserve"> rat/mouse insulin ELISA kits.  For determination of plasma radioactivity of [3-</w:t>
-      </w:r>
-      <w:r>
-        <w:rPr>
-          <w:rFonts w:ascii="Calibri" w:hAnsi="Calibri" w:cs="Arial"/>
-          <w:color w:val="000000" w:themeColor="text1"/>
-          <w:vertAlign w:val="superscript"/>
-        </w:rPr>
-        <w:t>3</w:t>
-      </w:r>
-      <w:proofErr w:type="gramStart"/>
-      <w:r>
-        <w:rPr>
-          <w:rFonts w:ascii="Calibri" w:hAnsi="Calibri" w:cs="Arial"/>
-          <w:color w:val="000000" w:themeColor="text1"/>
-        </w:rPr>
-        <w:t>H]glucose</w:t>
-      </w:r>
-      <w:proofErr w:type="gramEnd"/>
-      <w:r>
-        <w:rPr>
-          <w:rFonts w:ascii="Calibri" w:hAnsi="Calibri" w:cs="Arial"/>
-          <w:color w:val="000000" w:themeColor="text1"/>
-        </w:rPr>
-        <w:t xml:space="preserve"> and [1-</w:t>
-      </w:r>
-      <w:r>
-        <w:rPr>
-          <w:rFonts w:ascii="Calibri" w:hAnsi="Calibri" w:cs="Arial"/>
-          <w:color w:val="000000" w:themeColor="text1"/>
-          <w:vertAlign w:val="superscript"/>
-        </w:rPr>
-        <w:t>14</w:t>
-      </w:r>
-      <w:r>
-        <w:rPr>
-          <w:rFonts w:ascii="Calibri" w:hAnsi="Calibri" w:cs="Arial"/>
-          <w:color w:val="000000" w:themeColor="text1"/>
-        </w:rPr>
-        <w:t xml:space="preserve">C]2DG, plasma samples were </w:t>
-      </w:r>
-      <w:proofErr w:type="spellStart"/>
-      <w:r>
-        <w:rPr>
-          <w:rFonts w:ascii="Calibri" w:hAnsi="Calibri" w:cs="Arial"/>
-          <w:color w:val="000000" w:themeColor="text1"/>
-        </w:rPr>
-        <w:t>deproteinized</w:t>
-      </w:r>
-      <w:proofErr w:type="spellEnd"/>
-      <w:r>
-        <w:rPr>
-          <w:rFonts w:ascii="Calibri" w:hAnsi="Calibri" w:cs="Arial"/>
-          <w:color w:val="000000" w:themeColor="text1"/>
-        </w:rPr>
-        <w:t xml:space="preserve"> with ZnSO</w:t>
+        <w:t>C]2DG, plasma samples were deproteinized with ZnSO</w:t>
       </w:r>
       <w:r>
         <w:rPr>
@@ -4762,21 +4685,7 @@
         <w:rPr>
           <w:color w:val="000000" w:themeColor="text1"/>
         </w:rPr>
-        <w:t xml:space="preserve"> (</w:t>
-      </w:r>
-      <w:proofErr w:type="spellStart"/>
-      <w:r>
-        <w:rPr>
-          <w:color w:val="000000" w:themeColor="text1"/>
-        </w:rPr>
-        <w:t>Thermo</w:t>
-      </w:r>
-      <w:proofErr w:type="spellEnd"/>
-      <w:r>
-        <w:rPr>
-          <w:color w:val="000000" w:themeColor="text1"/>
-        </w:rPr>
-        <w:t xml:space="preserve"> Fisher</w:t>
+        <w:t xml:space="preserve"> (Thermo Fisher</w:t>
       </w:r>
       <w:r>
         <w:rPr>
@@ -4958,25 +4867,7 @@
           <w:color w:val="000000" w:themeColor="text1"/>
           <w:shd w:val="clear" w:color="auto" w:fill="FFFFFF"/>
         </w:rPr>
-        <w:t>and fatty acids were quantified using the HR Series NEFA-</w:t>
-      </w:r>
-      <w:proofErr w:type="gramStart"/>
-      <w:r>
-        <w:rPr>
-          <w:rFonts w:eastAsia="Times New Roman" w:cs="Arial"/>
-          <w:color w:val="000000" w:themeColor="text1"/>
-          <w:shd w:val="clear" w:color="auto" w:fill="FFFFFF"/>
-        </w:rPr>
-        <w:t>HR(</w:t>
-      </w:r>
-      <w:proofErr w:type="gramEnd"/>
-      <w:r>
-        <w:rPr>
-          <w:rFonts w:eastAsia="Times New Roman" w:cs="Arial"/>
-          <w:color w:val="000000" w:themeColor="text1"/>
-          <w:shd w:val="clear" w:color="auto" w:fill="FFFFFF"/>
-        </w:rPr>
-        <w:t>2) kit (Wako Diagnostics</w:t>
+        <w:t>and fatty acids were quantified using the HR Series NEFA-HR(2) kit (Wako Diagnostics</w:t>
       </w:r>
       <w:r>
         <w:rPr>
@@ -5650,9 +5541,8 @@
           <w:szCs w:val="21"/>
           <w:shd w:val="clear" w:color="auto" w:fill="FFFFFF"/>
         </w:rPr>
-        <w:t xml:space="preserve">50 </w:t>
-      </w:r>
-      <w:proofErr w:type="spellStart"/>
+        <w:t xml:space="preserve">50 mM Tris pH 8, 5 mM EDTA, 30 mM Mannitol, </w:t>
+      </w:r>
       <w:r>
         <w:rPr>
           <w:rFonts w:eastAsia="Times New Roman" w:cs="Times New Roman"/>
@@ -5660,9 +5550,8 @@
           <w:szCs w:val="21"/>
           <w:shd w:val="clear" w:color="auto" w:fill="FFFFFF"/>
         </w:rPr>
-        <w:t>mM</w:t>
-      </w:r>
-      <w:proofErr w:type="spellEnd"/>
+        <w:t xml:space="preserve">protease </w:t>
+      </w:r>
       <w:r>
         <w:rPr>
           <w:rFonts w:eastAsia="Times New Roman" w:cs="Times New Roman"/>
@@ -5670,9 +5559,8 @@
           <w:szCs w:val="21"/>
           <w:shd w:val="clear" w:color="auto" w:fill="FFFFFF"/>
         </w:rPr>
-        <w:t xml:space="preserve"> </w:t>
-      </w:r>
-      <w:proofErr w:type="spellStart"/>
+        <w:t>inhibitor)</w:t>
+      </w:r>
       <w:r>
         <w:rPr>
           <w:rFonts w:eastAsia="Times New Roman" w:cs="Times New Roman"/>
@@ -5680,9 +5568,8 @@
           <w:szCs w:val="21"/>
           <w:shd w:val="clear" w:color="auto" w:fill="FFFFFF"/>
         </w:rPr>
-        <w:t>Tris</w:t>
-      </w:r>
-      <w:proofErr w:type="spellEnd"/>
+        <w:t xml:space="preserve"> </w:t>
+      </w:r>
       <w:r>
         <w:rPr>
           <w:rFonts w:eastAsia="Times New Roman" w:cs="Times New Roman"/>
@@ -5690,9 +5577,8 @@
           <w:szCs w:val="21"/>
           <w:shd w:val="clear" w:color="auto" w:fill="FFFFFF"/>
         </w:rPr>
-        <w:t xml:space="preserve"> pH 8, 5 </w:t>
-      </w:r>
-      <w:proofErr w:type="spellStart"/>
+        <w:t xml:space="preserve">and subjected to </w:t>
+      </w:r>
       <w:r>
         <w:rPr>
           <w:rFonts w:eastAsia="Times New Roman" w:cs="Times New Roman"/>
@@ -5700,9 +5586,8 @@
           <w:szCs w:val="21"/>
           <w:shd w:val="clear" w:color="auto" w:fill="FFFFFF"/>
         </w:rPr>
-        <w:t>mM</w:t>
-      </w:r>
-      <w:proofErr w:type="spellEnd"/>
+        <w:t>three freeze thaw cycles</w:t>
+      </w:r>
       <w:r>
         <w:rPr>
           <w:rFonts w:eastAsia="Times New Roman" w:cs="Times New Roman"/>
@@ -5710,9 +5595,8 @@
           <w:szCs w:val="21"/>
           <w:shd w:val="clear" w:color="auto" w:fill="FFFFFF"/>
         </w:rPr>
-        <w:t xml:space="preserve"> EDTA, 30 </w:t>
-      </w:r>
-      <w:proofErr w:type="spellStart"/>
+        <w:t xml:space="preserve"> with liquid nitrogen, thawed at room temperature</w:t>
+      </w:r>
       <w:r>
         <w:rPr>
           <w:rFonts w:eastAsia="Times New Roman" w:cs="Times New Roman"/>
@@ -5720,9 +5604,8 @@
           <w:szCs w:val="21"/>
           <w:shd w:val="clear" w:color="auto" w:fill="FFFFFF"/>
         </w:rPr>
-        <w:t>mM</w:t>
-      </w:r>
-      <w:proofErr w:type="spellEnd"/>
+        <w:t xml:space="preserve">. Frozen </w:t>
+      </w:r>
       <w:r>
         <w:rPr>
           <w:rFonts w:eastAsia="Times New Roman" w:cs="Times New Roman"/>
@@ -5730,7 +5613,7 @@
           <w:szCs w:val="21"/>
           <w:shd w:val="clear" w:color="auto" w:fill="FFFFFF"/>
         </w:rPr>
-        <w:t xml:space="preserve"> Mannitol, </w:t>
+        <w:t>liver tissue was homogenized using</w:t>
       </w:r>
       <w:r>
         <w:rPr>
@@ -5739,119 +5622,7 @@
           <w:szCs w:val="21"/>
           <w:shd w:val="clear" w:color="auto" w:fill="FFFFFF"/>
         </w:rPr>
-        <w:t xml:space="preserve">protease </w:t>
-      </w:r>
-      <w:r>
-        <w:rPr>
-          <w:rFonts w:eastAsia="Times New Roman" w:cs="Times New Roman"/>
-          <w:color w:val="000000" w:themeColor="text1"/>
-          <w:szCs w:val="21"/>
-          <w:shd w:val="clear" w:color="auto" w:fill="FFFFFF"/>
-        </w:rPr>
-        <w:t>inhibitor)</w:t>
-      </w:r>
-      <w:r>
-        <w:rPr>
-          <w:rFonts w:eastAsia="Times New Roman" w:cs="Times New Roman"/>
-          <w:color w:val="000000" w:themeColor="text1"/>
-          <w:szCs w:val="21"/>
-          <w:shd w:val="clear" w:color="auto" w:fill="FFFFFF"/>
-        </w:rPr>
-        <w:t xml:space="preserve"> </w:t>
-      </w:r>
-      <w:r>
-        <w:rPr>
-          <w:rFonts w:eastAsia="Times New Roman" w:cs="Times New Roman"/>
-          <w:color w:val="000000" w:themeColor="text1"/>
-          <w:szCs w:val="21"/>
-          <w:shd w:val="clear" w:color="auto" w:fill="FFFFFF"/>
-        </w:rPr>
-        <w:t xml:space="preserve">and subjected to </w:t>
-      </w:r>
-      <w:r>
-        <w:rPr>
-          <w:rFonts w:eastAsia="Times New Roman" w:cs="Times New Roman"/>
-          <w:color w:val="000000" w:themeColor="text1"/>
-          <w:szCs w:val="21"/>
-          <w:shd w:val="clear" w:color="auto" w:fill="FFFFFF"/>
-        </w:rPr>
-        <w:t>three freeze thaw cycles</w:t>
-      </w:r>
-      <w:r>
-        <w:rPr>
-          <w:rFonts w:eastAsia="Times New Roman" w:cs="Times New Roman"/>
-          <w:color w:val="000000" w:themeColor="text1"/>
-          <w:szCs w:val="21"/>
-          <w:shd w:val="clear" w:color="auto" w:fill="FFFFFF"/>
-        </w:rPr>
-        <w:t xml:space="preserve"> with liquid nitrogen, thawed at room temperature</w:t>
-      </w:r>
-      <w:r>
-        <w:rPr>
-          <w:rFonts w:eastAsia="Times New Roman" w:cs="Times New Roman"/>
-          <w:color w:val="000000" w:themeColor="text1"/>
-          <w:szCs w:val="21"/>
-          <w:shd w:val="clear" w:color="auto" w:fill="FFFFFF"/>
-        </w:rPr>
-        <w:t xml:space="preserve">. Frozen </w:t>
-      </w:r>
-      <w:r>
-        <w:rPr>
-          <w:rFonts w:eastAsia="Times New Roman" w:cs="Times New Roman"/>
-          <w:color w:val="000000" w:themeColor="text1"/>
-          <w:szCs w:val="21"/>
-          <w:shd w:val="clear" w:color="auto" w:fill="FFFFFF"/>
-        </w:rPr>
-        <w:t>liver tissue was homogenized using</w:t>
-      </w:r>
-      <w:r>
-        <w:rPr>
-          <w:rFonts w:eastAsia="Times New Roman" w:cs="Times New Roman"/>
-          <w:color w:val="000000" w:themeColor="text1"/>
-          <w:szCs w:val="21"/>
-          <w:shd w:val="clear" w:color="auto" w:fill="FFFFFF"/>
-        </w:rPr>
-        <w:t xml:space="preserve"> a </w:t>
-      </w:r>
-      <w:proofErr w:type="spellStart"/>
-      <w:r>
-        <w:rPr>
-          <w:rFonts w:eastAsia="Times New Roman" w:cs="Times New Roman"/>
-          <w:color w:val="000000" w:themeColor="text1"/>
-          <w:szCs w:val="21"/>
-          <w:shd w:val="clear" w:color="auto" w:fill="FFFFFF"/>
-        </w:rPr>
-        <w:t>TissueLyser</w:t>
-      </w:r>
-      <w:proofErr w:type="spellEnd"/>
-      <w:r>
-        <w:rPr>
-          <w:rFonts w:eastAsia="Times New Roman" w:cs="Times New Roman"/>
-          <w:color w:val="000000" w:themeColor="text1"/>
-          <w:szCs w:val="21"/>
-          <w:shd w:val="clear" w:color="auto" w:fill="FFFFFF"/>
-        </w:rPr>
-        <w:t xml:space="preserve"> II (</w:t>
-      </w:r>
-      <w:proofErr w:type="spellStart"/>
-      <w:r>
-        <w:rPr>
-          <w:rFonts w:eastAsia="Times New Roman" w:cs="Times New Roman"/>
-          <w:color w:val="000000" w:themeColor="text1"/>
-          <w:szCs w:val="21"/>
-          <w:shd w:val="clear" w:color="auto" w:fill="FFFFFF"/>
-        </w:rPr>
-        <w:t>Qiagen</w:t>
-      </w:r>
-      <w:proofErr w:type="spellEnd"/>
-      <w:r>
-        <w:rPr>
-          <w:rFonts w:eastAsia="Times New Roman" w:cs="Times New Roman"/>
-          <w:color w:val="000000" w:themeColor="text1"/>
-          <w:szCs w:val="21"/>
-          <w:shd w:val="clear" w:color="auto" w:fill="FFFFFF"/>
-        </w:rPr>
-        <w:t>)</w:t>
+        <w:t xml:space="preserve"> a TissueLyser II (Qiagen)</w:t>
       </w:r>
       <w:r>
         <w:rPr>
@@ -6282,21 +6053,7 @@
         <w:rPr>
           <w:color w:val="000000" w:themeColor="text1"/>
         </w:rPr>
-        <w:t xml:space="preserve">microscope and </w:t>
-      </w:r>
-      <w:proofErr w:type="spellStart"/>
-      <w:r>
-        <w:rPr>
-          <w:color w:val="000000" w:themeColor="text1"/>
-        </w:rPr>
-        <w:t>cellSense</w:t>
-      </w:r>
-      <w:proofErr w:type="spellEnd"/>
-      <w:r>
-        <w:rPr>
-          <w:color w:val="000000" w:themeColor="text1"/>
-        </w:rPr>
-        <w:t xml:space="preserve"> software</w:t>
+        <w:t>microscope and cellSense software</w:t>
       </w:r>
       <w:r>
         <w:rPr>
@@ -6366,16 +6123,8 @@
         <w:rPr>
           <w:color w:val="000000" w:themeColor="text1"/>
         </w:rPr>
-        <w:t xml:space="preserve"> were lysed in </w:t>
-      </w:r>
-      <w:proofErr w:type="spellStart"/>
-      <w:r>
-        <w:rPr>
-          <w:color w:val="000000" w:themeColor="text1"/>
-        </w:rPr>
-        <w:t>TRIzol</w:t>
-      </w:r>
-      <w:proofErr w:type="spellEnd"/>
+        <w:t xml:space="preserve"> were lysed in TRIzol</w:t>
+      </w:r>
       <w:r>
         <w:rPr>
           <w:color w:val="000000" w:themeColor="text1"/>
@@ -6394,7 +6143,6 @@
         </w:rPr>
         <w:t xml:space="preserve">the </w:t>
       </w:r>
-      <w:proofErr w:type="spellStart"/>
       <w:r>
         <w:rPr>
           <w:rFonts w:eastAsia="Times New Roman" w:cs="Times New Roman"/>
@@ -6402,37 +6150,7 @@
           <w:szCs w:val="21"/>
           <w:shd w:val="clear" w:color="auto" w:fill="FFFFFF"/>
         </w:rPr>
-        <w:t>TissueLyser</w:t>
-      </w:r>
-      <w:proofErr w:type="spellEnd"/>
-      <w:r>
-        <w:rPr>
-          <w:rFonts w:eastAsia="Times New Roman" w:cs="Times New Roman"/>
-          <w:color w:val="000000" w:themeColor="text1"/>
-          <w:szCs w:val="21"/>
-          <w:shd w:val="clear" w:color="auto" w:fill="FFFFFF"/>
-        </w:rPr>
-        <w:t xml:space="preserve"> II, as </w:t>
-      </w:r>
-      <w:proofErr w:type="spellStart"/>
-      <w:r>
-        <w:rPr>
-          <w:rFonts w:eastAsia="Times New Roman" w:cs="Times New Roman"/>
-          <w:color w:val="000000" w:themeColor="text1"/>
-          <w:szCs w:val="21"/>
-          <w:shd w:val="clear" w:color="auto" w:fill="FFFFFF"/>
-        </w:rPr>
-        <w:t>decribed</w:t>
-      </w:r>
-      <w:proofErr w:type="spellEnd"/>
-      <w:r>
-        <w:rPr>
-          <w:rFonts w:eastAsia="Times New Roman" w:cs="Times New Roman"/>
-          <w:color w:val="000000" w:themeColor="text1"/>
-          <w:szCs w:val="21"/>
-          <w:shd w:val="clear" w:color="auto" w:fill="FFFFFF"/>
-        </w:rPr>
-        <w:t xml:space="preserve"> above,</w:t>
+        <w:t>TissueLyser II, as decribed above,</w:t>
       </w:r>
       <w:r>
         <w:rPr>
@@ -6464,27 +6182,81 @@
         </w:rPr>
         <w:t xml:space="preserve"> </w:t>
       </w:r>
-      <w:proofErr w:type="spellStart"/>
       <w:r>
         <w:rPr>
           <w:rFonts w:cs="Times New Roman"/>
           <w:color w:val="000000" w:themeColor="text1"/>
         </w:rPr>
-        <w:t>PureLink</w:t>
-      </w:r>
-      <w:proofErr w:type="spellEnd"/>
+        <w:t>PureLink RNA kit (Life Technologies</w:t>
+      </w:r>
       <w:r>
         <w:rPr>
           <w:rFonts w:cs="Times New Roman"/>
           <w:color w:val="000000" w:themeColor="text1"/>
         </w:rPr>
-        <w:t xml:space="preserve"> RNA kit (Life Technologies</w:t>
+        <w:t>; catalog #</w:t>
       </w:r>
       <w:r>
         <w:rPr>
           <w:rFonts w:cs="Times New Roman"/>
           <w:color w:val="000000" w:themeColor="text1"/>
         </w:rPr>
+        <w:t>12183025</w:t>
+      </w:r>
+      <w:r>
+        <w:rPr>
+          <w:rFonts w:cs="Times New Roman"/>
+          <w:color w:val="000000" w:themeColor="text1"/>
+        </w:rPr>
+        <w:t>).</w:t>
+      </w:r>
+      <w:r>
+        <w:rPr>
+          <w:rFonts w:cs="Times New Roman"/>
+          <w:color w:val="000000" w:themeColor="text1"/>
+        </w:rPr>
+        <w:t xml:space="preserve"> cDNA was synthesized from 0.5-1</w:t>
+      </w:r>
+      <w:r>
+        <w:rPr>
+          <w:rFonts w:ascii="Symbol" w:hAnsi="Symbol" w:cs="Times New Roman"/>
+          <w:color w:val="000000" w:themeColor="text1"/>
+        </w:rPr>
+        <w:t></w:t>
+      </w:r>
+      <w:r>
+        <w:rPr>
+          <w:rFonts w:cs="Times New Roman"/>
+          <w:color w:val="000000" w:themeColor="text1"/>
+        </w:rPr>
+        <w:t>g</w:t>
+      </w:r>
+      <w:r>
+        <w:rPr>
+          <w:rFonts w:cs="Times New Roman"/>
+          <w:color w:val="000000" w:themeColor="text1"/>
+        </w:rPr>
+        <w:t xml:space="preserve"> of RNA</w:t>
+      </w:r>
+      <w:r>
+        <w:rPr>
+          <w:rFonts w:cs="Times New Roman"/>
+          <w:color w:val="000000" w:themeColor="text1"/>
+        </w:rPr>
+        <w:t xml:space="preserve"> </w:t>
+      </w:r>
+      <w:r>
+        <w:rPr>
+          <w:rFonts w:cs="Times New Roman"/>
+          <w:color w:val="000000" w:themeColor="text1"/>
+        </w:rPr>
+        <w:t>using the High Capacity Reverse Transcription Kit (Life Technologies</w:t>
+      </w:r>
+      <w:r>
+        <w:rPr>
+          <w:rFonts w:cs="Times New Roman"/>
+          <w:color w:val="000000" w:themeColor="text1"/>
+        </w:rPr>
         <w:t>; catalog #</w:t>
       </w:r>
       <w:r>
@@ -6492,7 +6264,7 @@
           <w:rFonts w:cs="Times New Roman"/>
           <w:color w:val="000000" w:themeColor="text1"/>
         </w:rPr>
-        <w:t>12183025</w:t>
+        <w:t>4368813</w:t>
       </w:r>
       <w:r>
         <w:rPr>
@@ -6506,245 +6278,149 @@
           <w:rFonts w:cs="Times New Roman"/>
           <w:color w:val="000000" w:themeColor="text1"/>
         </w:rPr>
-        <w:t xml:space="preserve"> cDNA was synthesized from 0.5-1</w:t>
-      </w:r>
-      <w:r>
-        <w:rPr>
-          <w:rFonts w:ascii="Symbol" w:hAnsi="Symbol" w:cs="Times New Roman"/>
-          <w:color w:val="000000" w:themeColor="text1"/>
-        </w:rPr>
-        <w:t></w:t>
+        <w:t xml:space="preserve"> Primers,</w:t>
       </w:r>
       <w:r>
         <w:rPr>
           <w:rFonts w:cs="Times New Roman"/>
           <w:color w:val="000000" w:themeColor="text1"/>
         </w:rPr>
-        <w:t>g</w:t>
+        <w:t xml:space="preserve"> cDNA</w:t>
       </w:r>
       <w:r>
         <w:rPr>
           <w:rFonts w:cs="Times New Roman"/>
           <w:color w:val="000000" w:themeColor="text1"/>
         </w:rPr>
-        <w:t xml:space="preserve"> of RNA</w:t>
+        <w:t xml:space="preserve"> and</w:t>
       </w:r>
       <w:r>
         <w:rPr>
           <w:rFonts w:cs="Times New Roman"/>
           <w:color w:val="000000" w:themeColor="text1"/>
         </w:rPr>
-        <w:t xml:space="preserve"> </w:t>
+        <w:t xml:space="preserve"> Power SYBR Green PCR Master Mix (Life Technologies</w:t>
       </w:r>
       <w:r>
         <w:rPr>
           <w:rFonts w:cs="Times New Roman"/>
           <w:color w:val="000000" w:themeColor="text1"/>
         </w:rPr>
-        <w:t>using the High Capacity Reverse Transcription Kit (Life Technologies</w:t>
+        <w:t>; catalog #</w:t>
       </w:r>
       <w:r>
         <w:rPr>
           <w:rFonts w:cs="Times New Roman"/>
           <w:color w:val="000000" w:themeColor="text1"/>
         </w:rPr>
-        <w:t>; catalog #</w:t>
+        <w:t>4368708</w:t>
       </w:r>
       <w:r>
         <w:rPr>
           <w:rFonts w:cs="Times New Roman"/>
           <w:color w:val="000000" w:themeColor="text1"/>
         </w:rPr>
-        <w:t>4368813</w:t>
+        <w:t>)</w:t>
       </w:r>
       <w:r>
         <w:rPr>
           <w:rFonts w:cs="Times New Roman"/>
           <w:color w:val="000000" w:themeColor="text1"/>
         </w:rPr>
-        <w:t>).</w:t>
+        <w:t xml:space="preserve"> were combined in accordance with the manufacturer’s guidelines and quantitative real-time PCR </w:t>
       </w:r>
       <w:r>
         <w:rPr>
           <w:rFonts w:cs="Times New Roman"/>
           <w:color w:val="000000" w:themeColor="text1"/>
         </w:rPr>
-        <w:t xml:space="preserve"> Primers,</w:t>
+        <w:t>(qPCR)</w:t>
       </w:r>
       <w:r>
         <w:rPr>
           <w:rFonts w:cs="Times New Roman"/>
           <w:color w:val="000000" w:themeColor="text1"/>
         </w:rPr>
-        <w:t xml:space="preserve"> cDNA</w:t>
+        <w:t xml:space="preserve"> was performed as previously described</w:t>
       </w:r>
       <w:r>
         <w:rPr>
           <w:rFonts w:cs="Times New Roman"/>
           <w:color w:val="000000" w:themeColor="text1"/>
         </w:rPr>
-        <w:t xml:space="preserve"> and</w:t>
+        <w:t xml:space="preserve"> </w:t>
       </w:r>
       <w:r>
         <w:rPr>
           <w:rFonts w:cs="Times New Roman"/>
           <w:color w:val="000000" w:themeColor="text1"/>
         </w:rPr>
-        <w:t xml:space="preserve"> Power SYBR Green PCR Master Mix (Life Technologies</w:t>
+        <w:fldChar w:fldCharType="begin" w:fldLock="1"/>
       </w:r>
       <w:r>
         <w:rPr>
           <w:rFonts w:cs="Times New Roman"/>
           <w:color w:val="000000" w:themeColor="text1"/>
         </w:rPr>
-        <w:t>; catalog #</w:t>
+        <w:instrText>ADDIN CSL_CITATION { "citationItems" : [ { "id" : "ITEM-1", "itemData" : { "DOI" : "10.2337/db13-1531", "ISBN" : "1939-327X (Electronic)\\r0012-1797 (Linking)", "ISSN" : "1939327X", "PMID" : "24722244", "abstract" : "Glycogen and lipid are major storage forms of energy that are tightly regulated by hormones and metabolic signals. Here, we demonstrate that feeding mice a high fat diet (HFD) increased hepatic glycogen, due to increased expression of the glycogenic scaffolding protein PTG/R5. PTG promoter activity was increased and glycogen levels were augmented in mice and cells after activation of mechanistic target of rapamycin complex 1 (mTORC1) and its downstream target sterol regulatory element binding protein 1 (SREBP1). Deletion of the PTG gene in mice prevented HFD-induced hepatic glycogen accumulation. Surprisingly, PTG deletion also blocked hepatic steatosis in HFD-fed mice, and reduced the expression of numerous lipogenic genes. Additionally, PTG deletion reduced fasting glucose and insulin levels in obese mice, while improving insulin sensitivity, a result of reduced hepatic glucose output. This metabolic crosstalk was due to decreased mTORC1 and SREBP activity in PTG knockout mice or knockdown cells, suggesting a positive feedback loop in which once accumulated, glycogen stimulates the mTORC1/SREBP1 pathway to shift energy storage to lipogenesis. Together, these data reveal a previously unappreciated broad role for glycogen in the control of energy homeostasis.", "author" : [ { "dropping-particle" : "", "family" : "Lu", "given" : "Binbin", "non-dropping-particle" : "", "parse-names" : false, "suffix" : "" }, { "dropping-particle" : "", "family" : "Bridges", "given" : "Dave", "non-dropping-particle" : "", "parse-names" : false, "suffix" : "" }, { "dropping-particle" : "", "family" : "Yang", "given" : "Yemen", "non-dropping-particle" : "", "parse-names" : false, "suffix" : "" }, { "dropping-particle" : "", "family" : "Fisher", "given" : "Kaleigh", "non-dropping-particle" : "", "parse-names" : false, "suffix" : "" }, { "dropping-particle" : "", "family" : "Cheng", "given" : "Alan", "non-dropping-particle" : "", "parse-names" : false, "suffix" : "" }, { "dropping-particle" : "", "family" : "Chang", "given" : "Louise", "non-dropping-particle" : "", "parse-names" : false, "suffix" : "" }, { "dropping-particle" : "", "family" : "Meng", "given" : "Zhuo Xian", "non-dropping-particle" : "", "parse-names" : false, "suffix" : "" }, { "dropping-particle" : "", "family" : "Lin", "given" : "Jiandie D.", "non-dropping-particle" : "", "parse-names" : false, "suffix" : "" }, { "dropping-particle" : "", "family" : "Downes", "given" : "Michael", "non-dropping-particle" : "", "parse-names" : false, "suffix" : "" }, { "dropping-particle" : "", "family" : "Yu", "given" : "Ruth T.", "non-dropping-particle" : "", "parse-names" : false, "suffix" : "" }, { "dropping-particle" : "", "family" : "Liddle", "given" : "Christopher", "non-dropping-particle" : "", "parse-names" : false, "suffix" : "" }, { "dropping-particle" : "", "family" : "Evans", "given" : "Ronald M.", "non-dropping-particle" : "", "parse-names" : false, "suffix" : "" }, { "dropping-particle" : "", "family" : "Saltiel", "given" : "Alan R.", "non-dropping-particle" : "", "parse-names" : false, "suffix" : "" } ], "container-title" : "Diabetes", "id" : "ITEM-1", "issue" : "9", "issued" : { "date-parts" : [ [ "2014" ] ] }, "page" : "2935-2948", "title" : "Metabolic crosstalk: Molecular links between glycogen and lipid metabolism in obesity", "type" : "article-journal", "volume" : "63" }, "uris" : [ "http://www.mendeley.com/documents/?uuid=ee5db16a-2757-4bdf-9cdf-83c1f7d31039" ] } ], "mendeley" : { "formattedCitation" : "(29)", "plainTextFormattedCitation" : "(29)", "previouslyFormattedCitation" : "(Lu &lt;i&gt;et al.&lt;/i&gt; 2014)" }, "properties" : {  }, "schema" : "https://github.com/citation-style-language/schema/raw/master/csl-citation.json" }</w:instrText>
       </w:r>
       <w:r>
         <w:rPr>
           <w:rFonts w:cs="Times New Roman"/>
           <w:color w:val="000000" w:themeColor="text1"/>
         </w:rPr>
-        <w:t>4368708</w:t>
+        <w:fldChar w:fldCharType="separate"/>
       </w:r>
       <w:r>
         <w:rPr>
           <w:rFonts w:cs="Times New Roman"/>
-          <w:color w:val="000000" w:themeColor="text1"/>
-        </w:rPr>
-        <w:t>)</w:t>
+          <w:noProof/>
+          <w:color w:val="000000" w:themeColor="text1"/>
+        </w:rPr>
+        <w:t>(29)</w:t>
       </w:r>
       <w:r>
         <w:rPr>
           <w:rFonts w:cs="Times New Roman"/>
           <w:color w:val="000000" w:themeColor="text1"/>
         </w:rPr>
-        <w:t xml:space="preserve"> were combined in accordance with the manufacturer’s guidelines and quantitative real-time PCR </w:t>
+        <w:fldChar w:fldCharType="end"/>
       </w:r>
       <w:r>
         <w:rPr>
           <w:rFonts w:cs="Times New Roman"/>
           <w:color w:val="000000" w:themeColor="text1"/>
         </w:rPr>
-        <w:t>(qPCR)</w:t>
+        <w:t xml:space="preserve"> </w:t>
       </w:r>
       <w:r>
         <w:rPr>
           <w:rFonts w:cs="Times New Roman"/>
           <w:color w:val="000000" w:themeColor="text1"/>
         </w:rPr>
-        <w:t xml:space="preserve"> was performed as previously described</w:t>
+        <w:t>using the QuantStudio 5</w:t>
       </w:r>
       <w:r>
         <w:rPr>
           <w:rFonts w:cs="Times New Roman"/>
           <w:color w:val="000000" w:themeColor="text1"/>
         </w:rPr>
-        <w:t xml:space="preserve"> </w:t>
+        <w:t xml:space="preserve"> (Thermo Fisher Scientific)</w:t>
       </w:r>
       <w:r>
         <w:rPr>
           <w:rFonts w:cs="Times New Roman"/>
           <w:color w:val="000000" w:themeColor="text1"/>
         </w:rPr>
-        <w:fldChar w:fldCharType="begin" w:fldLock="1"/>
+        <w:t xml:space="preserve">. </w:t>
       </w:r>
       <w:r>
         <w:rPr>
           <w:rFonts w:cs="Times New Roman"/>
           <w:color w:val="000000" w:themeColor="text1"/>
         </w:rPr>
-        <w:instrText>ADDIN CSL_CITATION { "citationItems" : [ { "id" : "ITEM-1", "itemData" : { "DOI" : "10.2337/db13-1531", "ISBN" : "1939-327X (Electronic)\\r0012-1797 (Linking)", "ISSN" : "1939327X", "PMID" : "24722244", "abstract" : "Glycogen and lipid are major storage forms of energy that are tightly regulated by hormones and metabolic signals. Here, we demonstrate that feeding mice a high fat diet (HFD) increased hepatic glycogen, due to increased expression of the glycogenic scaffolding protein PTG/R5. PTG promoter activity was increased and glycogen levels were augmented in mice and cells after activation of mechanistic target of rapamycin complex 1 (mTORC1) and its downstream target sterol regulatory element binding protein 1 (SREBP1). Deletion of the PTG gene in mice prevented HFD-induced hepatic glycogen accumulation. Surprisingly, PTG deletion also blocked hepatic steatosis in HFD-fed mice, and reduced the expression of numerous lipogenic genes. Additionally, PTG deletion reduced fasting glucose and insulin levels in obese mice, while improving insulin sensitivity, a result of reduced hepatic glucose output. This metabolic crosstalk was due to decreased mTORC1 and SREBP activity in PTG knockout mice or knockdown cells, suggesting a positive feedback loop in which once accumulated, glycogen stimulates the mTORC1/SREBP1 pathway to shift energy storage to lipogenesis. Together, these data reveal a previously unappreciated broad role for glycogen in the control of energy homeostasis.", "author" : [ { "dropping-particle" : "", "family" : "Lu", "given" : "Binbin", "non-dropping-particle" : "", "parse-names" : false, "suffix" : "" }, { "dropping-particle" : "", "family" : "Bridges", "given" : "Dave", "non-dropping-particle" : "", "parse-names" : false, "suffix" : "" }, { "dropping-particle" : "", "family" : "Yang", "given" : "Yemen", "non-dropping-particle" : "", "parse-names" : false, "suffix" : "" }, { "dropping-particle" : "", "family" : "Fisher", "given" : "Kaleigh", "non-dropping-particle" : "", "parse-names" : false, "suffix" : "" }, { "dropping-particle" : "", "family" : "Cheng", "given" : "Alan", "non-dropping-particle" : "", "parse-names" : false, "suffix" : "" }, { "dropping-particle" : "", "family" : "Chang", "given" : "Louise", "non-dropping-particle" : "", "parse-names" : false, "suffix" : "" }, { "dropping-particle" : "", "family" : "Meng", "given" : "Zhuo Xian", "non-dropping-particle" : "", "parse-names" : false, "suffix" : "" }, { "dropping-particle" : "", "family" : "Lin", "given" : "Jiandie D.", "non-dropping-particle" : "", "parse-names" : false, "suffix" : "" }, { "dropping-particle" : "", "family" : "Downes", "given" : "Michael", "non-dropping-particle" : "", "parse-names" : false, "suffix" : "" }, { "dropping-particle" : "", "family" : "Yu", "given" : "Ruth T.", "non-dropping-particle" : "", "parse-names" : false, "suffix" : "" }, { "dropping-particle" : "", "family" : "Liddle", "given" : "Christopher", "non-dropping-particle" : "", "parse-names" : false, "suffix" : "" }, { "dropping-particle" : "", "family" : "Evans", "given" : "Ronald M.", "non-dropping-particle" : "", "parse-names" : false, "suffix" : "" }, { "dropping-particle" : "", "family" : "Saltiel", "given" : "Alan R.", "non-dropping-particle" : "", "parse-names" : false, "suffix" : "" } ], "container-title" : "Diabetes", "id" : "ITEM-1", "issue" : "9", "issued" : { "date-parts" : [ [ "2014" ] ] }, "page" : "2935-2948", "title" : "Metabolic crosstalk: Molecular links between glycogen and lipid metabolism in obesity", "type" : "article-journal", "volume" : "63" }, "uris" : [ "http://www.mendeley.com/documents/?uuid=ee5db16a-2757-4bdf-9cdf-83c1f7d31039" ] } ], "mendeley" : { "formattedCitation" : "(29)", "plainTextFormattedCitation" : "(29)", "previouslyFormattedCitation" : "(Lu &lt;i&gt;et al.&lt;/i&gt; 2014)" }, "properties" : {  }, "schema" : "https://github.com/citation-style-language/schema/raw/master/csl-citation.json" }</w:instrText>
-      </w:r>
-      <w:r>
-        <w:rPr>
-          <w:rFonts w:cs="Times New Roman"/>
-          <w:color w:val="000000" w:themeColor="text1"/>
-        </w:rPr>
-        <w:fldChar w:fldCharType="separate"/>
-      </w:r>
-      <w:r>
-        <w:rPr>
-          <w:rFonts w:cs="Times New Roman"/>
-          <w:noProof/>
-          <w:color w:val="000000" w:themeColor="text1"/>
-        </w:rPr>
-        <w:t>(29)</w:t>
-      </w:r>
-      <w:r>
-        <w:rPr>
-          <w:rFonts w:cs="Times New Roman"/>
-          <w:color w:val="000000" w:themeColor="text1"/>
-        </w:rPr>
-        <w:fldChar w:fldCharType="end"/>
-      </w:r>
-      <w:r>
-        <w:rPr>
-          <w:rFonts w:cs="Times New Roman"/>
-          <w:color w:val="000000" w:themeColor="text1"/>
-        </w:rPr>
-        <w:t xml:space="preserve"> </w:t>
-      </w:r>
-      <w:r>
-        <w:rPr>
-          <w:rFonts w:cs="Times New Roman"/>
-          <w:color w:val="000000" w:themeColor="text1"/>
-        </w:rPr>
-        <w:t xml:space="preserve">using the </w:t>
-      </w:r>
-      <w:proofErr w:type="spellStart"/>
-      <w:r>
-        <w:rPr>
-          <w:rFonts w:cs="Times New Roman"/>
-          <w:color w:val="000000" w:themeColor="text1"/>
-        </w:rPr>
-        <w:t>QuantStudio</w:t>
-      </w:r>
-      <w:proofErr w:type="spellEnd"/>
-      <w:r>
-        <w:rPr>
-          <w:rFonts w:cs="Times New Roman"/>
-          <w:color w:val="000000" w:themeColor="text1"/>
-        </w:rPr>
-        <w:t xml:space="preserve"> 5</w:t>
-      </w:r>
-      <w:r>
-        <w:rPr>
-          <w:rFonts w:cs="Times New Roman"/>
-          <w:color w:val="000000" w:themeColor="text1"/>
-        </w:rPr>
-        <w:t xml:space="preserve"> (</w:t>
-      </w:r>
-      <w:proofErr w:type="spellStart"/>
-      <w:r>
-        <w:rPr>
-          <w:rFonts w:cs="Times New Roman"/>
-          <w:color w:val="000000" w:themeColor="text1"/>
-        </w:rPr>
-        <w:t>Thermo</w:t>
-      </w:r>
-      <w:proofErr w:type="spellEnd"/>
-      <w:r>
-        <w:rPr>
-          <w:rFonts w:cs="Times New Roman"/>
-          <w:color w:val="000000" w:themeColor="text1"/>
-        </w:rPr>
-        <w:t xml:space="preserve"> Fisher Scientific)</w:t>
-      </w:r>
-      <w:r>
-        <w:rPr>
-          <w:rFonts w:cs="Times New Roman"/>
-          <w:color w:val="000000" w:themeColor="text1"/>
-        </w:rPr>
-        <w:t xml:space="preserve">. </w:t>
-      </w:r>
-      <w:r>
-        <w:rPr>
-          <w:rFonts w:cs="Times New Roman"/>
-          <w:color w:val="000000" w:themeColor="text1"/>
-        </w:rPr>
         <w:t xml:space="preserve">mRNA expression level was normalized to </w:t>
       </w:r>
-      <w:proofErr w:type="spellStart"/>
       <w:r>
         <w:rPr>
           <w:rFonts w:cs="Times New Roman"/>
@@ -6753,7 +6429,6 @@
         </w:rPr>
         <w:t>Actb</w:t>
       </w:r>
-      <w:proofErr w:type="spellEnd"/>
       <w:r>
         <w:rPr>
           <w:rFonts w:cs="Times New Roman"/>
@@ -6893,151 +6568,7 @@
           <w:color w:val="000000" w:themeColor="text1"/>
           <w:shd w:val="clear" w:color="auto" w:fill="FFFFFF"/>
         </w:rPr>
-        <w:t xml:space="preserve">(50 </w:t>
-      </w:r>
-      <w:proofErr w:type="spellStart"/>
-      <w:r>
-        <w:rPr>
-          <w:rFonts w:eastAsia="Times New Roman" w:cs="Times New Roman"/>
-          <w:color w:val="000000" w:themeColor="text1"/>
-          <w:shd w:val="clear" w:color="auto" w:fill="FFFFFF"/>
-        </w:rPr>
-        <w:t>mM</w:t>
-      </w:r>
-      <w:proofErr w:type="spellEnd"/>
-      <w:r>
-        <w:rPr>
-          <w:rFonts w:eastAsia="Times New Roman" w:cs="Times New Roman"/>
-          <w:color w:val="000000" w:themeColor="text1"/>
-          <w:shd w:val="clear" w:color="auto" w:fill="FFFFFF"/>
-        </w:rPr>
-        <w:t xml:space="preserve"> </w:t>
-      </w:r>
-      <w:proofErr w:type="spellStart"/>
-      <w:r>
-        <w:rPr>
-          <w:rFonts w:eastAsia="Times New Roman" w:cs="Times New Roman"/>
-          <w:color w:val="000000" w:themeColor="text1"/>
-          <w:shd w:val="clear" w:color="auto" w:fill="FFFFFF"/>
-        </w:rPr>
-        <w:t>Tris</w:t>
-      </w:r>
-      <w:proofErr w:type="spellEnd"/>
-      <w:r>
-        <w:rPr>
-          <w:rFonts w:eastAsia="Times New Roman" w:cs="Times New Roman"/>
-          <w:color w:val="000000" w:themeColor="text1"/>
-          <w:shd w:val="clear" w:color="auto" w:fill="FFFFFF"/>
-        </w:rPr>
-        <w:t xml:space="preserve">, pH 7.4, 0.25% sodium </w:t>
-      </w:r>
-      <w:proofErr w:type="spellStart"/>
-      <w:r>
-        <w:rPr>
-          <w:rFonts w:eastAsia="Times New Roman" w:cs="Times New Roman"/>
-          <w:color w:val="000000" w:themeColor="text1"/>
-          <w:shd w:val="clear" w:color="auto" w:fill="FFFFFF"/>
-        </w:rPr>
-        <w:t>deoxycholate</w:t>
-      </w:r>
-      <w:proofErr w:type="spellEnd"/>
-      <w:r>
-        <w:rPr>
-          <w:rFonts w:eastAsia="Times New Roman" w:cs="Times New Roman"/>
-          <w:color w:val="000000" w:themeColor="text1"/>
-          <w:shd w:val="clear" w:color="auto" w:fill="FFFFFF"/>
-        </w:rPr>
-        <w:t xml:space="preserve">, 1% NP40, 150 </w:t>
-      </w:r>
-      <w:proofErr w:type="spellStart"/>
-      <w:r>
-        <w:rPr>
-          <w:rFonts w:eastAsia="Times New Roman" w:cs="Times New Roman"/>
-          <w:color w:val="000000" w:themeColor="text1"/>
-          <w:shd w:val="clear" w:color="auto" w:fill="FFFFFF"/>
-        </w:rPr>
-        <w:t>mM</w:t>
-      </w:r>
-      <w:proofErr w:type="spellEnd"/>
-      <w:r>
-        <w:rPr>
-          <w:rFonts w:eastAsia="Times New Roman" w:cs="Times New Roman"/>
-          <w:color w:val="000000" w:themeColor="text1"/>
-          <w:shd w:val="clear" w:color="auto" w:fill="FFFFFF"/>
-        </w:rPr>
-        <w:t xml:space="preserve"> sodium chloride, 1 </w:t>
-      </w:r>
-      <w:proofErr w:type="spellStart"/>
-      <w:r>
-        <w:rPr>
-          <w:rFonts w:eastAsia="Times New Roman" w:cs="Times New Roman"/>
-          <w:color w:val="000000" w:themeColor="text1"/>
-          <w:shd w:val="clear" w:color="auto" w:fill="FFFFFF"/>
-        </w:rPr>
-        <w:t>mM</w:t>
-      </w:r>
-      <w:proofErr w:type="spellEnd"/>
-      <w:r>
-        <w:rPr>
-          <w:rFonts w:eastAsia="Times New Roman" w:cs="Times New Roman"/>
-          <w:color w:val="000000" w:themeColor="text1"/>
-          <w:shd w:val="clear" w:color="auto" w:fill="FFFFFF"/>
-        </w:rPr>
-        <w:t xml:space="preserve"> EDTA, 100 </w:t>
-      </w:r>
-      <w:proofErr w:type="spellStart"/>
-      <w:r>
-        <w:rPr>
-          <w:rFonts w:eastAsia="Times New Roman" w:cs="Times New Roman"/>
-          <w:color w:val="000000" w:themeColor="text1"/>
-          <w:shd w:val="clear" w:color="auto" w:fill="FFFFFF"/>
-        </w:rPr>
-        <w:t>uM</w:t>
-      </w:r>
-      <w:proofErr w:type="spellEnd"/>
-      <w:r>
-        <w:rPr>
-          <w:rFonts w:eastAsia="Times New Roman" w:cs="Times New Roman"/>
-          <w:color w:val="000000" w:themeColor="text1"/>
-          <w:shd w:val="clear" w:color="auto" w:fill="FFFFFF"/>
-        </w:rPr>
-        <w:t xml:space="preserve"> sodium </w:t>
-      </w:r>
-      <w:proofErr w:type="spellStart"/>
-      <w:r>
-        <w:rPr>
-          <w:rFonts w:eastAsia="Times New Roman" w:cs="Times New Roman"/>
-          <w:color w:val="000000" w:themeColor="text1"/>
-          <w:shd w:val="clear" w:color="auto" w:fill="FFFFFF"/>
-        </w:rPr>
-        <w:t>orthovanadate</w:t>
-      </w:r>
-      <w:proofErr w:type="spellEnd"/>
-      <w:r>
-        <w:rPr>
-          <w:rFonts w:eastAsia="Times New Roman" w:cs="Times New Roman"/>
-          <w:color w:val="000000" w:themeColor="text1"/>
-          <w:shd w:val="clear" w:color="auto" w:fill="FFFFFF"/>
-        </w:rPr>
-        <w:t xml:space="preserve">, 5 </w:t>
-      </w:r>
-      <w:proofErr w:type="spellStart"/>
-      <w:r>
-        <w:rPr>
-          <w:rFonts w:eastAsia="Times New Roman" w:cs="Times New Roman"/>
-          <w:color w:val="000000" w:themeColor="text1"/>
-          <w:shd w:val="clear" w:color="auto" w:fill="FFFFFF"/>
-        </w:rPr>
-        <w:t>mM</w:t>
-      </w:r>
-      <w:proofErr w:type="spellEnd"/>
-      <w:r>
-        <w:rPr>
-          <w:rFonts w:eastAsia="Times New Roman" w:cs="Times New Roman"/>
-          <w:color w:val="000000" w:themeColor="text1"/>
-          <w:shd w:val="clear" w:color="auto" w:fill="FFFFFF"/>
-        </w:rPr>
-        <w:t xml:space="preserve"> sodium fluoride</w:t>
+        <w:t>(50 mM Tris, pH 7.4, 0.25% sodium deoxycholate, 1% NP40, 150 mM sodium chloride, 1 mM EDTA, 100 uM sodium orthovanadate, 5 mM sodium fluoride</w:t>
       </w:r>
       <w:r>
         <w:rPr>
@@ -7053,25 +6584,7 @@
           <w:color w:val="000000" w:themeColor="text1"/>
           <w:shd w:val="clear" w:color="auto" w:fill="FFFFFF"/>
         </w:rPr>
-        <w:t xml:space="preserve"> 10 </w:t>
-      </w:r>
-      <w:proofErr w:type="spellStart"/>
-      <w:r>
-        <w:rPr>
-          <w:rFonts w:eastAsia="Times New Roman" w:cs="Times New Roman"/>
-          <w:color w:val="000000" w:themeColor="text1"/>
-          <w:shd w:val="clear" w:color="auto" w:fill="FFFFFF"/>
-        </w:rPr>
-        <w:t>mM</w:t>
-      </w:r>
-      <w:proofErr w:type="spellEnd"/>
-      <w:r>
-        <w:rPr>
-          <w:rFonts w:eastAsia="Times New Roman" w:cs="Times New Roman"/>
-          <w:color w:val="000000" w:themeColor="text1"/>
-          <w:shd w:val="clear" w:color="auto" w:fill="FFFFFF"/>
-        </w:rPr>
-        <w:t xml:space="preserve"> sodium pyrophosphate</w:t>
+        <w:t xml:space="preserve"> 10 mM sodium pyrophosphate</w:t>
       </w:r>
       <w:r>
         <w:rPr>
@@ -7527,18 +7040,8 @@
           <w:color w:val="000000" w:themeColor="text1"/>
           <w:shd w:val="clear" w:color="auto" w:fill="FFFFFF"/>
         </w:rPr>
-        <w:t xml:space="preserve"> </w:t>
-      </w:r>
-      <w:proofErr w:type="spellStart"/>
-      <w:r>
-        <w:rPr>
-          <w:rFonts w:eastAsia="Times New Roman" w:cs="Times New Roman"/>
-          <w:color w:val="000000" w:themeColor="text1"/>
-          <w:shd w:val="clear" w:color="auto" w:fill="FFFFFF"/>
-        </w:rPr>
-        <w:t>CLx</w:t>
-      </w:r>
-      <w:proofErr w:type="spellEnd"/>
+        <w:t xml:space="preserve"> CLx</w:t>
+      </w:r>
       <w:r>
         <w:rPr>
           <w:rFonts w:eastAsia="Times New Roman" w:cs="Times New Roman"/>
@@ -7617,44 +7120,16 @@
           <w:color w:val="000000" w:themeColor="text1"/>
           <w:shd w:val="clear" w:color="auto" w:fill="FFFFFF"/>
         </w:rPr>
-        <w:t xml:space="preserve"> (</w:t>
-      </w:r>
-      <w:proofErr w:type="spellStart"/>
-      <w:r>
-        <w:rPr>
-          <w:rFonts w:eastAsia="Times New Roman" w:cs="Times New Roman"/>
-          <w:color w:val="000000" w:themeColor="text1"/>
-          <w:shd w:val="clear" w:color="auto" w:fill="FFFFFF"/>
-        </w:rPr>
-        <w:t>LiCOR</w:t>
-      </w:r>
-      <w:proofErr w:type="spellEnd"/>
-      <w:r>
-        <w:rPr>
-          <w:rFonts w:eastAsia="Times New Roman" w:cs="Times New Roman"/>
-          <w:color w:val="000000" w:themeColor="text1"/>
-          <w:shd w:val="clear" w:color="auto" w:fill="FFFFFF"/>
-        </w:rPr>
-        <w:t>)</w:t>
-      </w:r>
-      <w:r>
-        <w:rPr>
-          <w:rFonts w:eastAsia="Times New Roman" w:cs="Times New Roman"/>
-          <w:color w:val="000000" w:themeColor="text1"/>
-          <w:shd w:val="clear" w:color="auto" w:fill="FFFFFF"/>
-        </w:rPr>
-        <w:t xml:space="preserve"> and normalized to Revert Total Protein Stain (</w:t>
-      </w:r>
-      <w:proofErr w:type="spellStart"/>
-      <w:r>
-        <w:rPr>
-          <w:rFonts w:eastAsia="Times New Roman" w:cs="Times New Roman"/>
-          <w:color w:val="000000" w:themeColor="text1"/>
-          <w:shd w:val="clear" w:color="auto" w:fill="FFFFFF"/>
-        </w:rPr>
-        <w:t>LiCOR</w:t>
-      </w:r>
-      <w:proofErr w:type="spellEnd"/>
+        <w:t xml:space="preserve"> (LiCOR)</w:t>
+      </w:r>
+      <w:r>
+        <w:rPr>
+          <w:rFonts w:eastAsia="Times New Roman" w:cs="Times New Roman"/>
+          <w:color w:val="000000" w:themeColor="text1"/>
+          <w:shd w:val="clear" w:color="auto" w:fill="FFFFFF"/>
+        </w:rPr>
+        <w:t xml:space="preserve"> and normalized to Revert Total Protein Stain (LiCOR</w:t>
+      </w:r>
       <w:r>
         <w:rPr>
           <w:rFonts w:eastAsia="Times New Roman" w:cs="Times New Roman"/>
@@ -7783,21 +7258,7 @@
         <w:rPr>
           <w:color w:val="000000" w:themeColor="text1"/>
         </w:rPr>
-        <w:t xml:space="preserve">, normality and equal variance were tested using Shapiro-Wilk and </w:t>
-      </w:r>
-      <w:proofErr w:type="spellStart"/>
-      <w:r>
-        <w:rPr>
-          <w:color w:val="000000" w:themeColor="text1"/>
-        </w:rPr>
-        <w:t>Levene’s</w:t>
-      </w:r>
-      <w:proofErr w:type="spellEnd"/>
-      <w:r>
-        <w:rPr>
-          <w:color w:val="000000" w:themeColor="text1"/>
-        </w:rPr>
-        <w:t xml:space="preserve"> tests</w:t>
+        <w:t>, normality and equal variance were tested using Shapiro-Wilk and Levene’s tests</w:t>
       </w:r>
       <w:r>
         <w:rPr>
@@ -8025,7 +7486,7 @@
         </w:rPr>
         <w:t xml:space="preserve">) or treated with </w:t>
       </w:r>
-      <w:del w:id="27" w:author="Microsoft Office User" w:date="2018-02-07T14:01:00Z">
+      <w:del w:id="53" w:author="Microsoft Office User" w:date="2018-02-07T14:01:00Z">
         <w:r>
           <w:rPr>
             <w:color w:val="000000" w:themeColor="text1"/>
@@ -8051,9 +7512,7 @@
         </w:rPr>
         <w:t>examethasone</w:t>
       </w:r>
-      <w:bookmarkStart w:id="28" w:name="_GoBack"/>
-      <w:bookmarkEnd w:id="28"/>
-      <w:del w:id="29" w:author="Microsoft Office User" w:date="2018-02-07T14:01:00Z">
+      <w:del w:id="54" w:author="Microsoft Office User" w:date="2018-02-07T14:01:00Z">
         <w:r>
           <w:rPr>
             <w:color w:val="000000" w:themeColor="text1"/>
@@ -8311,14 +7770,7 @@
         <w:rPr>
           <w:color w:val="000000" w:themeColor="text1"/>
         </w:rPr>
-        <w:t xml:space="preserve">we performed </w:t>
-      </w:r>
-      <w:proofErr w:type="spellStart"/>
-      <w:r>
-        <w:rPr>
-          <w:color w:val="000000" w:themeColor="text1"/>
-        </w:rPr>
-        <w:t>hyperinsulinemic</w:t>
+        <w:t>we performed hyperinsulinemic</w:t>
       </w:r>
       <w:r>
         <w:rPr>
@@ -8330,14 +7782,7 @@
         <w:rPr>
           <w:color w:val="000000" w:themeColor="text1"/>
         </w:rPr>
-        <w:t>euglycemic</w:t>
-      </w:r>
-      <w:proofErr w:type="spellEnd"/>
-      <w:r>
-        <w:rPr>
-          <w:color w:val="000000" w:themeColor="text1"/>
-        </w:rPr>
-        <w:t xml:space="preserve"> clamp</w:t>
+        <w:t>euglycemic clamp</w:t>
       </w:r>
       <w:r>
         <w:rPr>
@@ -8465,7 +7910,6 @@
         </w:rPr>
         <w:t>(Supplementary Figure 1</w:t>
       </w:r>
-      <w:proofErr w:type="gramStart"/>
       <w:r>
         <w:rPr>
           <w:color w:val="000000" w:themeColor="text1"/>
@@ -8476,14 +7920,7 @@
         <w:rPr>
           <w:color w:val="000000" w:themeColor="text1"/>
         </w:rPr>
-        <w:t>F</w:t>
-      </w:r>
-      <w:proofErr w:type="gramEnd"/>
-      <w:r>
-        <w:rPr>
-          <w:color w:val="000000" w:themeColor="text1"/>
-        </w:rPr>
-        <w:t>)</w:t>
+        <w:t>F)</w:t>
       </w:r>
       <w:r>
         <w:rPr>
@@ -8497,7 +7934,6 @@
         </w:rPr>
         <w:t xml:space="preserve">During the </w:t>
       </w:r>
-      <w:proofErr w:type="spellStart"/>
       <w:r>
         <w:rPr>
           <w:color w:val="000000" w:themeColor="text1"/>
@@ -8516,7 +7952,6 @@
         </w:rPr>
         <w:t>emic</w:t>
       </w:r>
-      <w:proofErr w:type="spellEnd"/>
       <w:r>
         <w:rPr>
           <w:color w:val="000000" w:themeColor="text1"/>
@@ -8575,21 +8010,7 @@
         <w:rPr>
           <w:color w:val="000000" w:themeColor="text1"/>
         </w:rPr>
-        <w:t xml:space="preserve">at </w:t>
-      </w:r>
-      <w:proofErr w:type="spellStart"/>
-      <w:r>
-        <w:rPr>
-          <w:color w:val="000000" w:themeColor="text1"/>
-        </w:rPr>
-        <w:t>euglycemia</w:t>
-      </w:r>
-      <w:proofErr w:type="spellEnd"/>
-      <w:r>
-        <w:rPr>
-          <w:color w:val="000000" w:themeColor="text1"/>
-        </w:rPr>
-        <w:t xml:space="preserve"> </w:t>
+        <w:t xml:space="preserve">at euglycemia </w:t>
       </w:r>
       <w:r>
         <w:rPr>
@@ -9714,7 +9135,6 @@
         </w:rPr>
         <w:t xml:space="preserve"> and </w:t>
       </w:r>
-      <w:proofErr w:type="spellStart"/>
       <w:r>
         <w:rPr>
           <w:i/>
@@ -9722,7 +9142,6 @@
         </w:rPr>
         <w:t>Fasn</w:t>
       </w:r>
-      <w:proofErr w:type="spellEnd"/>
       <w:r>
         <w:rPr>
           <w:color w:val="000000" w:themeColor="text1"/>
@@ -10125,14 +9544,12 @@
         </w:rPr>
         <w:t xml:space="preserve">both </w:t>
       </w:r>
-      <w:proofErr w:type="spellStart"/>
       <w:r>
         <w:rPr>
           <w:color w:val="000000" w:themeColor="text1"/>
         </w:rPr>
         <w:t>iWAT</w:t>
       </w:r>
-      <w:proofErr w:type="spellEnd"/>
       <w:r>
         <w:rPr>
           <w:color w:val="000000" w:themeColor="text1"/>
@@ -10151,14 +9568,12 @@
         </w:rPr>
         <w:t xml:space="preserve">and </w:t>
       </w:r>
-      <w:proofErr w:type="spellStart"/>
       <w:r>
         <w:rPr>
           <w:color w:val="000000" w:themeColor="text1"/>
         </w:rPr>
         <w:t>eWAT</w:t>
       </w:r>
-      <w:proofErr w:type="spellEnd"/>
       <w:r>
         <w:rPr>
           <w:color w:val="000000" w:themeColor="text1"/>
@@ -10205,21 +9620,7 @@
         <w:rPr>
           <w:color w:val="000000" w:themeColor="text1"/>
         </w:rPr>
-        <w:t xml:space="preserve"> </w:t>
-      </w:r>
-      <w:proofErr w:type="spellStart"/>
-      <w:r>
-        <w:rPr>
-          <w:color w:val="000000" w:themeColor="text1"/>
-        </w:rPr>
-        <w:t>ub</w:t>
-      </w:r>
-      <w:proofErr w:type="spellEnd"/>
-      <w:r>
-        <w:rPr>
-          <w:color w:val="000000" w:themeColor="text1"/>
-        </w:rPr>
-        <w:t xml:space="preserve"> the obese, dexamethasone-treated mice</w:t>
+        <w:t xml:space="preserve"> ub the obese, dexamethasone-treated mice</w:t>
       </w:r>
       <w:r>
         <w:rPr>
@@ -10305,14 +9706,12 @@
         </w:rPr>
         <w:t xml:space="preserve">weights of </w:t>
       </w:r>
-      <w:proofErr w:type="spellStart"/>
       <w:r>
         <w:rPr>
           <w:color w:val="000000" w:themeColor="text1"/>
         </w:rPr>
         <w:t>iWAT</w:t>
       </w:r>
-      <w:proofErr w:type="spellEnd"/>
       <w:r>
         <w:rPr>
           <w:color w:val="000000" w:themeColor="text1"/>
@@ -10325,14 +9724,12 @@
         </w:rPr>
         <w:t xml:space="preserve">or </w:t>
       </w:r>
-      <w:proofErr w:type="spellStart"/>
       <w:r>
         <w:rPr>
           <w:color w:val="000000" w:themeColor="text1"/>
         </w:rPr>
         <w:t>eWAT</w:t>
       </w:r>
-      <w:proofErr w:type="spellEnd"/>
       <w:r>
         <w:rPr>
           <w:color w:val="000000" w:themeColor="text1"/>
@@ -11159,21 +10556,7 @@
         <w:rPr>
           <w:color w:val="000000" w:themeColor="text1"/>
         </w:rPr>
-        <w:t xml:space="preserve">In order to identify a potential GR-dependent </w:t>
-      </w:r>
-      <w:proofErr w:type="spellStart"/>
-      <w:r>
-        <w:rPr>
-          <w:color w:val="000000" w:themeColor="text1"/>
-        </w:rPr>
-        <w:t>lipolytic</w:t>
-      </w:r>
-      <w:proofErr w:type="spellEnd"/>
-      <w:r>
-        <w:rPr>
-          <w:color w:val="000000" w:themeColor="text1"/>
-        </w:rPr>
-        <w:t xml:space="preserve"> target</w:t>
+        <w:t>In order to identify a potential GR-dependent lipolytic target</w:t>
       </w:r>
       <w:r>
         <w:rPr>
@@ -11949,19 +11332,11 @@
         </w:rPr>
         <w:t xml:space="preserve">from </w:t>
       </w:r>
-      <w:proofErr w:type="spellStart"/>
-      <w:r>
-        <w:rPr>
-          <w:color w:val="000000" w:themeColor="text1"/>
-        </w:rPr>
-        <w:t>iWAT</w:t>
-      </w:r>
-      <w:proofErr w:type="spellEnd"/>
-      <w:r>
-        <w:rPr>
-          <w:color w:val="000000" w:themeColor="text1"/>
-        </w:rPr>
-        <w:t xml:space="preserve"> </w:t>
+      <w:r>
+        <w:rPr>
+          <w:color w:val="000000" w:themeColor="text1"/>
+        </w:rPr>
+        <w:t xml:space="preserve">iWAT </w:t>
       </w:r>
       <w:r>
         <w:rPr>
@@ -12206,35 +11581,7 @@
         <w:rPr>
           <w:color w:val="000000" w:themeColor="text1"/>
         </w:rPr>
-        <w:t xml:space="preserve"> the </w:t>
-      </w:r>
-      <w:proofErr w:type="spellStart"/>
-      <w:r>
-        <w:rPr>
-          <w:color w:val="000000" w:themeColor="text1"/>
-        </w:rPr>
-        <w:t>hyperinsulinemic</w:t>
-      </w:r>
-      <w:proofErr w:type="spellEnd"/>
-      <w:r>
-        <w:rPr>
-          <w:color w:val="000000" w:themeColor="text1"/>
-        </w:rPr>
-        <w:t xml:space="preserve"> </w:t>
-      </w:r>
-      <w:proofErr w:type="spellStart"/>
-      <w:r>
-        <w:rPr>
-          <w:color w:val="000000" w:themeColor="text1"/>
-        </w:rPr>
-        <w:t>euglycemic</w:t>
-      </w:r>
-      <w:proofErr w:type="spellEnd"/>
-      <w:r>
-        <w:rPr>
-          <w:color w:val="000000" w:themeColor="text1"/>
-        </w:rPr>
-        <w:t xml:space="preserve"> clamp in the obese mice</w:t>
+        <w:t xml:space="preserve"> the hyperinsulinemic euglycemic clamp in the obese mice</w:t>
       </w:r>
       <w:r>
         <w:rPr>
@@ -12442,21 +11789,7 @@
         <w:rPr>
           <w:color w:val="000000" w:themeColor="text1"/>
         </w:rPr>
-        <w:t xml:space="preserve"> in the </w:t>
-      </w:r>
-      <w:proofErr w:type="spellStart"/>
-      <w:r>
-        <w:rPr>
-          <w:color w:val="000000" w:themeColor="text1"/>
-        </w:rPr>
-        <w:t>iWAT</w:t>
-      </w:r>
-      <w:proofErr w:type="spellEnd"/>
-      <w:r>
-        <w:rPr>
-          <w:color w:val="000000" w:themeColor="text1"/>
-        </w:rPr>
-        <w:t xml:space="preserve"> of these mice</w:t>
+        <w:t xml:space="preserve"> in the iWAT of these mice</w:t>
       </w:r>
       <w:r>
         <w:rPr>
@@ -13377,21 +12710,7 @@
         <w:rPr>
           <w:color w:val="000000" w:themeColor="text1"/>
         </w:rPr>
-        <w:t xml:space="preserve">a </w:t>
-      </w:r>
-      <w:proofErr w:type="spellStart"/>
-      <w:r>
-        <w:rPr>
-          <w:color w:val="000000" w:themeColor="text1"/>
-        </w:rPr>
-        <w:t>lipodystrophic</w:t>
-      </w:r>
-      <w:proofErr w:type="spellEnd"/>
-      <w:r>
-        <w:rPr>
-          <w:color w:val="000000" w:themeColor="text1"/>
-        </w:rPr>
-        <w:t xml:space="preserve"> phenotype</w:t>
+        <w:t>a lipodystrophic phenotype</w:t>
       </w:r>
       <w:r>
         <w:rPr>
@@ -14418,6 +13737,7 @@
       <w:pPr>
         <w:spacing w:line="480" w:lineRule="auto"/>
         <w:rPr>
+          <w:del w:id="55" w:author="Microsoft Office User" w:date="2018-02-07T14:09:00Z"/>
           <w:color w:val="000000" w:themeColor="text1"/>
         </w:rPr>
       </w:pPr>
@@ -14425,168 +13745,178 @@
     <w:p>
       <w:pPr>
         <w:spacing w:line="480" w:lineRule="auto"/>
-      </w:pPr>
-      <w:r>
-        <w:rPr>
-          <w:b/>
-        </w:rPr>
-        <w:lastRenderedPageBreak/>
-        <w:t>D</w:t>
-      </w:r>
-      <w:r>
-        <w:rPr>
-          <w:b/>
-        </w:rPr>
-        <w:t>eclaration of Interest</w:t>
-      </w:r>
-      <w:r>
-        <w:rPr>
-          <w:b/>
-        </w:rPr>
-        <w:t>:</w:t>
-      </w:r>
-      <w:r>
-        <w:t xml:space="preserve"> The authors declared no conflict of interest that could be perceived as prejudicing the impartiality of the research reported.</w:t>
-      </w:r>
+        <w:rPr>
+          <w:del w:id="56" w:author="Microsoft Office User" w:date="2018-02-07T14:09:00Z"/>
+        </w:rPr>
+      </w:pPr>
+      <w:del w:id="57" w:author="Microsoft Office User" w:date="2018-02-07T14:09:00Z">
+        <w:r>
+          <w:rPr>
+            <w:b/>
+          </w:rPr>
+          <w:delText>D</w:delText>
+        </w:r>
+        <w:r>
+          <w:rPr>
+            <w:b/>
+          </w:rPr>
+          <w:delText>eclaration of Interest</w:delText>
+        </w:r>
+        <w:r>
+          <w:rPr>
+            <w:b/>
+          </w:rPr>
+          <w:delText>:</w:delText>
+        </w:r>
+        <w:r>
+          <w:delText xml:space="preserve"> The authors declared no conflict of interest that could be perceived as prejudicing the impartiality of the research reported.</w:delText>
+        </w:r>
+      </w:del>
     </w:p>
     <w:p>
       <w:pPr>
         <w:spacing w:line="480" w:lineRule="auto"/>
+        <w:rPr>
+          <w:del w:id="58" w:author="Microsoft Office User" w:date="2018-02-07T14:08:00Z"/>
+        </w:rPr>
       </w:pPr>
     </w:p>
     <w:p>
       <w:pPr>
         <w:spacing w:line="480" w:lineRule="auto"/>
         <w:rPr>
-          <w:color w:val="000000" w:themeColor="text1"/>
-        </w:rPr>
-      </w:pPr>
-      <w:r>
-        <w:rPr>
-          <w:b/>
-        </w:rPr>
-        <w:t>Funding:</w:t>
-      </w:r>
-      <w:r>
-        <w:t xml:space="preserve"> </w:t>
-      </w:r>
-      <w:r>
-        <w:rPr>
-          <w:color w:val="000000" w:themeColor="text1"/>
-        </w:rPr>
-        <w:t>This study was supported by funds from NIH Grant R01-DK107535 (DB)</w:t>
-      </w:r>
-      <w:r>
-        <w:rPr>
-          <w:color w:val="000000" w:themeColor="text1"/>
-        </w:rPr>
-        <w:t xml:space="preserve"> and a</w:t>
-      </w:r>
-      <w:r>
-        <w:rPr>
-          <w:color w:val="000000" w:themeColor="text1"/>
-        </w:rPr>
-        <w:t> Pilot and Feasibility Grant from the Michigan Diabetes Research Center (P30-DK020572)</w:t>
-      </w:r>
-      <w:r>
-        <w:rPr>
-          <w:color w:val="000000" w:themeColor="text1"/>
-        </w:rPr>
-        <w:t xml:space="preserve">.  This study also utilized the University of Michigan </w:t>
-      </w:r>
-      <w:r>
-        <w:rPr>
-          <w:bCs/>
-          <w:color w:val="000000" w:themeColor="text1"/>
-        </w:rPr>
-        <w:t>Metabolism, Bariatric Surgery and Behavior Core (U2C-DK110768), the Michigan Nutrition Obesity Research Center (P30-</w:t>
-      </w:r>
-      <w:r>
-        <w:rPr>
-          <w:bCs/>
-          <w:iCs/>
-          <w:color w:val="000000" w:themeColor="text1"/>
-        </w:rPr>
-        <w:t>DK089503) and the University of Michigan Comprehensive Cancer Center Core (</w:t>
-      </w:r>
-      <w:r>
-        <w:rPr>
-          <w:rFonts w:eastAsia="Times New Roman" w:cs="Times New Roman"/>
-          <w:color w:val="000000" w:themeColor="text1"/>
-          <w:shd w:val="clear" w:color="auto" w:fill="FFFFFF"/>
-        </w:rPr>
-        <w:t>P30-CA062203</w:t>
-      </w:r>
-      <w:r>
-        <w:rPr>
-          <w:rFonts w:eastAsia="Times New Roman" w:cs="Times New Roman"/>
-          <w:color w:val="000000" w:themeColor="text1"/>
-        </w:rPr>
-        <w:t>)</w:t>
-      </w:r>
-      <w:r>
-        <w:rPr>
-          <w:bCs/>
-          <w:color w:val="000000" w:themeColor="text1"/>
-        </w:rPr>
-        <w:t xml:space="preserve">.  </w:t>
-      </w:r>
-      <w:r>
-        <w:rPr>
-          <w:bCs/>
-          <w:color w:val="000000" w:themeColor="text1"/>
-        </w:rPr>
-        <w:t xml:space="preserve">Erin Stephenson is </w:t>
-      </w:r>
-      <w:r>
-        <w:rPr>
-          <w:bCs/>
-          <w:color w:val="000000" w:themeColor="text1"/>
-        </w:rPr>
-        <w:t>partially</w:t>
-      </w:r>
-      <w:r>
-        <w:rPr>
-          <w:bCs/>
-          <w:color w:val="000000" w:themeColor="text1"/>
-        </w:rPr>
-        <w:t xml:space="preserve"> supported by funding</w:t>
-      </w:r>
-      <w:r>
-        <w:rPr>
-          <w:bCs/>
-          <w:color w:val="000000" w:themeColor="text1"/>
-        </w:rPr>
-        <w:t xml:space="preserve"> from</w:t>
-      </w:r>
-      <w:r>
-        <w:rPr>
-          <w:bCs/>
-          <w:color w:val="000000" w:themeColor="text1"/>
-        </w:rPr>
-        <w:t xml:space="preserve"> </w:t>
-      </w:r>
-      <w:r>
-        <w:rPr>
-          <w:rFonts w:cs="Times"/>
-          <w:bCs/>
-        </w:rPr>
-        <w:t>Le Bonheur Children’s Hospital, the Children’s Foundation Research Institute and</w:t>
-      </w:r>
-      <w:r>
-        <w:rPr>
-          <w:rFonts w:cs="Times"/>
-          <w:bCs/>
-        </w:rPr>
-        <w:t xml:space="preserve"> the Le Bonheur Associate Board</w:t>
-      </w:r>
-      <w:r>
-        <w:rPr>
-          <w:bCs/>
-          <w:color w:val="000000" w:themeColor="text1"/>
-        </w:rPr>
-        <w:t>.</w:t>
-      </w:r>
+          <w:del w:id="59" w:author="Microsoft Office User" w:date="2018-02-07T14:08:00Z"/>
+          <w:color w:val="000000" w:themeColor="text1"/>
+        </w:rPr>
+      </w:pPr>
+      <w:del w:id="60" w:author="Microsoft Office User" w:date="2018-02-07T14:08:00Z">
+        <w:r>
+          <w:rPr>
+            <w:b/>
+          </w:rPr>
+          <w:delText>Funding:</w:delText>
+        </w:r>
+        <w:r>
+          <w:delText xml:space="preserve"> </w:delText>
+        </w:r>
+        <w:r>
+          <w:rPr>
+            <w:color w:val="000000" w:themeColor="text1"/>
+          </w:rPr>
+          <w:delText>This study was supported by funds from NIH Grant R01-DK107535 (DB)</w:delText>
+        </w:r>
+        <w:r>
+          <w:rPr>
+            <w:color w:val="000000" w:themeColor="text1"/>
+          </w:rPr>
+          <w:delText xml:space="preserve"> and a</w:delText>
+        </w:r>
+        <w:r>
+          <w:rPr>
+            <w:color w:val="000000" w:themeColor="text1"/>
+          </w:rPr>
+          <w:delText> Pilot and Feasibility Grant from the Michigan Diabetes Research Center (P30-DK020572)</w:delText>
+        </w:r>
+        <w:r>
+          <w:rPr>
+            <w:color w:val="000000" w:themeColor="text1"/>
+          </w:rPr>
+          <w:delText xml:space="preserve">.  This study also utilized the University of Michigan </w:delText>
+        </w:r>
+        <w:r>
+          <w:rPr>
+            <w:bCs/>
+            <w:color w:val="000000" w:themeColor="text1"/>
+          </w:rPr>
+          <w:delText>Metabolism, Bariatric Surgery and Behavior Core (U2C-DK110768), the Michigan Nutrition Obesity Research Center (P30-</w:delText>
+        </w:r>
+        <w:r>
+          <w:rPr>
+            <w:bCs/>
+            <w:iCs/>
+            <w:color w:val="000000" w:themeColor="text1"/>
+          </w:rPr>
+          <w:delText>DK089503) and the University of Michigan Comprehensive Cancer Center Core (</w:delText>
+        </w:r>
+        <w:r>
+          <w:rPr>
+            <w:rFonts w:eastAsia="Times New Roman" w:cs="Times New Roman"/>
+            <w:color w:val="000000" w:themeColor="text1"/>
+            <w:shd w:val="clear" w:color="auto" w:fill="FFFFFF"/>
+          </w:rPr>
+          <w:delText>P30-CA062203</w:delText>
+        </w:r>
+        <w:r>
+          <w:rPr>
+            <w:rFonts w:eastAsia="Times New Roman" w:cs="Times New Roman"/>
+            <w:color w:val="000000" w:themeColor="text1"/>
+          </w:rPr>
+          <w:delText>)</w:delText>
+        </w:r>
+        <w:r>
+          <w:rPr>
+            <w:bCs/>
+            <w:color w:val="000000" w:themeColor="text1"/>
+          </w:rPr>
+          <w:delText xml:space="preserve">.  </w:delText>
+        </w:r>
+        <w:r>
+          <w:rPr>
+            <w:bCs/>
+            <w:color w:val="000000" w:themeColor="text1"/>
+          </w:rPr>
+          <w:delText xml:space="preserve">Erin Stephenson is </w:delText>
+        </w:r>
+        <w:r>
+          <w:rPr>
+            <w:bCs/>
+            <w:color w:val="000000" w:themeColor="text1"/>
+          </w:rPr>
+          <w:delText>partially</w:delText>
+        </w:r>
+        <w:r>
+          <w:rPr>
+            <w:bCs/>
+            <w:color w:val="000000" w:themeColor="text1"/>
+          </w:rPr>
+          <w:delText xml:space="preserve"> supported by funding</w:delText>
+        </w:r>
+        <w:r>
+          <w:rPr>
+            <w:bCs/>
+            <w:color w:val="000000" w:themeColor="text1"/>
+          </w:rPr>
+          <w:delText xml:space="preserve"> from</w:delText>
+        </w:r>
+        <w:r>
+          <w:rPr>
+            <w:bCs/>
+            <w:color w:val="000000" w:themeColor="text1"/>
+          </w:rPr>
+          <w:delText xml:space="preserve"> </w:delText>
+        </w:r>
+        <w:r>
+          <w:rPr>
+            <w:rFonts w:cs="Times"/>
+            <w:bCs/>
+          </w:rPr>
+          <w:delText>Le Bonheur Children’s Hospital, the Children’s Foundation Research Institute and</w:delText>
+        </w:r>
+        <w:r>
+          <w:rPr>
+            <w:rFonts w:cs="Times"/>
+            <w:bCs/>
+          </w:rPr>
+          <w:delText xml:space="preserve"> the Le Bonheur Associate Board</w:delText>
+        </w:r>
+        <w:r>
+          <w:rPr>
+            <w:bCs/>
+            <w:color w:val="000000" w:themeColor="text1"/>
+          </w:rPr>
+          <w:delText>.</w:delText>
+        </w:r>
+      </w:del>
     </w:p>
     <w:p>
       <w:pPr>
@@ -14608,66 +13938,11 @@
         <w:rPr>
           <w:b/>
         </w:rPr>
+        <w:lastRenderedPageBreak/>
         <w:t>Author contributions:</w:t>
       </w:r>
       <w:r>
-        <w:t xml:space="preserve"> D.B. acquired funding. D.B., </w:t>
-      </w:r>
-      <w:proofErr w:type="spellStart"/>
-      <w:r>
-        <w:t>I.Ha</w:t>
-      </w:r>
-      <w:proofErr w:type="spellEnd"/>
-      <w:r>
-        <w:t xml:space="preserve">. and </w:t>
-      </w:r>
-      <w:proofErr w:type="spellStart"/>
-      <w:r>
-        <w:t>I.Ho</w:t>
-      </w:r>
-      <w:proofErr w:type="spellEnd"/>
-      <w:r>
-        <w:t xml:space="preserve">. were responsible for conceptualizing the study. D.B., </w:t>
-      </w:r>
-      <w:proofErr w:type="spellStart"/>
-      <w:r>
-        <w:t>I.Ha</w:t>
-      </w:r>
-      <w:proofErr w:type="spellEnd"/>
-      <w:r>
-        <w:t xml:space="preserve">. and N.Q. designed the experiments. </w:t>
-      </w:r>
-      <w:proofErr w:type="spellStart"/>
-      <w:r>
-        <w:t>I.Ha</w:t>
-      </w:r>
-      <w:proofErr w:type="spellEnd"/>
-      <w:r>
-        <w:t xml:space="preserve">. performed all cell experiments. </w:t>
-      </w:r>
-      <w:proofErr w:type="spellStart"/>
-      <w:r>
-        <w:t>I.Ha</w:t>
-      </w:r>
-      <w:proofErr w:type="spellEnd"/>
-      <w:r>
-        <w:t xml:space="preserve">., E.S. and J.R. performed mouse experiments. D.B. and Q.T. performed statistical analyses. </w:t>
-      </w:r>
-      <w:proofErr w:type="spellStart"/>
-      <w:r>
-        <w:t>I.Ha</w:t>
-      </w:r>
-      <w:proofErr w:type="spellEnd"/>
-      <w:r>
-        <w:t xml:space="preserve">. wrote the manuscript. </w:t>
-      </w:r>
-      <w:proofErr w:type="spellStart"/>
-      <w:r>
-        <w:t>I.Ha</w:t>
-      </w:r>
-      <w:proofErr w:type="spellEnd"/>
-      <w:r>
-        <w:t>. and D.B. edited and reviewed the manuscript. All authors were involved in discussions. This manuscript has been approved by all authors.</w:t>
+        <w:t xml:space="preserve"> D.B. acquired funding. D.B., I.Ha. and I.Ho. were responsible for conceptualizing the study. D.B., I.Ha. and N.Q. designed the experiments. I.Ha. performed all cell experiments. I.Ha., E.S. and J.R. performed mouse experiments. D.B. and Q.T. performed statistical analyses. I.Ha. wrote the manuscript. I.Ha. and D.B. edited and reviewed the manuscript. All authors were involved in discussions. This manuscript has been approved by all authors.</w:t>
       </w:r>
     </w:p>
     <w:p>
@@ -14712,108 +13987,43 @@
           <w:bCs/>
           <w:color w:val="000000" w:themeColor="text1"/>
         </w:rPr>
-        <w:t xml:space="preserve"> Jennifer </w:t>
-      </w:r>
-      <w:proofErr w:type="spellStart"/>
+        <w:t xml:space="preserve"> Jennifer DelProposto and Carey Lumeng for assistance with imaging liver sections, and Melanie Schmitt</w:t>
+      </w:r>
       <w:r>
         <w:rPr>
           <w:bCs/>
           <w:color w:val="000000" w:themeColor="text1"/>
         </w:rPr>
-        <w:t>DelProposto</w:t>
-      </w:r>
-      <w:proofErr w:type="spellEnd"/>
+        <w:t xml:space="preserve"> for assistance with</w:t>
+      </w:r>
       <w:r>
         <w:rPr>
           <w:bCs/>
           <w:color w:val="000000" w:themeColor="text1"/>
         </w:rPr>
-        <w:t xml:space="preserve"> and Carey </w:t>
-      </w:r>
-      <w:proofErr w:type="spellStart"/>
+        <w:t xml:space="preserve"> glucose</w:t>
+      </w:r>
       <w:r>
         <w:rPr>
           <w:bCs/>
           <w:color w:val="000000" w:themeColor="text1"/>
         </w:rPr>
-        <w:t>Lumeng</w:t>
-      </w:r>
-      <w:proofErr w:type="spellEnd"/>
+        <w:t xml:space="preserve"> clamp studies.  </w:t>
+      </w:r>
       <w:r>
         <w:rPr>
           <w:bCs/>
           <w:color w:val="000000" w:themeColor="text1"/>
         </w:rPr>
-        <w:t xml:space="preserve"> for assistance with imaging liver sections, and Melanie Schmitt</w:t>
+        <w:t>We would like to thank the other members of the Bridges laboratory, Thurl Harris (University of Virginia)</w:t>
       </w:r>
       <w:r>
         <w:rPr>
           <w:bCs/>
           <w:color w:val="000000" w:themeColor="text1"/>
         </w:rPr>
-        <w:t xml:space="preserve"> for assistance with</w:t>
-      </w:r>
-      <w:r>
-        <w:rPr>
-          <w:bCs/>
-          <w:color w:val="000000" w:themeColor="text1"/>
-        </w:rPr>
-        <w:t xml:space="preserve"> glucose</w:t>
-      </w:r>
-      <w:r>
-        <w:rPr>
-          <w:bCs/>
-          <w:color w:val="000000" w:themeColor="text1"/>
-        </w:rPr>
-        <w:t xml:space="preserve"> clamp studies.  </w:t>
-      </w:r>
-      <w:r>
-        <w:rPr>
-          <w:bCs/>
-          <w:color w:val="000000" w:themeColor="text1"/>
-        </w:rPr>
-        <w:t xml:space="preserve">We would like to thank the other members of the Bridges laboratory, </w:t>
-      </w:r>
-      <w:proofErr w:type="spellStart"/>
-      <w:r>
-        <w:rPr>
-          <w:bCs/>
-          <w:color w:val="000000" w:themeColor="text1"/>
-        </w:rPr>
-        <w:t>Thurl</w:t>
-      </w:r>
-      <w:proofErr w:type="spellEnd"/>
-      <w:r>
-        <w:rPr>
-          <w:bCs/>
-          <w:color w:val="000000" w:themeColor="text1"/>
-        </w:rPr>
-        <w:t xml:space="preserve"> Harris </w:t>
-      </w:r>
-      <w:r>
-        <w:rPr>
-          <w:bCs/>
-          <w:color w:val="000000" w:themeColor="text1"/>
-        </w:rPr>
-        <w:lastRenderedPageBreak/>
-        <w:t>(University of Virginia)</w:t>
-      </w:r>
-      <w:r>
-        <w:rPr>
-          <w:bCs/>
-          <w:color w:val="000000" w:themeColor="text1"/>
-        </w:rPr>
-        <w:t xml:space="preserve">, Christoph </w:t>
-      </w:r>
-      <w:proofErr w:type="spellStart"/>
-      <w:r>
-        <w:rPr>
-          <w:bCs/>
-          <w:color w:val="000000" w:themeColor="text1"/>
-        </w:rPr>
-        <w:t>Buettner</w:t>
-      </w:r>
-      <w:proofErr w:type="spellEnd"/>
+        <w:t>, Christoph Buettner</w:t>
+      </w:r>
       <w:r>
         <w:rPr>
           <w:bCs/>
@@ -15097,7 +14307,15 @@
           <w:rFonts w:ascii="Calibri" w:eastAsia="Times New Roman" w:hAnsi="Calibri" w:cs="Times New Roman"/>
           <w:noProof/>
         </w:rPr>
-        <w:t xml:space="preserve"> National Ambulatory Medical Care Survey : 2007 Summary. 2010;(27).</w:t>
+        <w:t xml:space="preserve"> National Ambulatory </w:t>
+      </w:r>
+      <w:r>
+        <w:rPr>
+          <w:rFonts w:ascii="Calibri" w:eastAsia="Times New Roman" w:hAnsi="Calibri" w:cs="Times New Roman"/>
+          <w:noProof/>
+        </w:rPr>
+        <w:lastRenderedPageBreak/>
+        <w:t>Medical Care Survey : 2007 Summary. 2010;(27).</w:t>
       </w:r>
     </w:p>
     <w:p>
@@ -15310,7 +14528,6 @@
           <w:rFonts w:ascii="Calibri" w:eastAsia="Times New Roman" w:hAnsi="Calibri" w:cs="Times New Roman"/>
           <w:noProof/>
         </w:rPr>
-        <w:lastRenderedPageBreak/>
         <w:t xml:space="preserve">9. </w:t>
       </w:r>
       <w:r>
@@ -15528,7 +14745,15 @@
           <w:rFonts w:ascii="Calibri" w:eastAsia="Times New Roman" w:hAnsi="Calibri" w:cs="Times New Roman"/>
           <w:noProof/>
         </w:rPr>
-        <w:t xml:space="preserve"> Glucocorticoid Excess During Adolescence Leads to a Major Persistent Deficit in Bone Mass and an Increase in Central Body Fat. 2001;16(10):1879–1885.</w:t>
+        <w:t xml:space="preserve"> Glucocorticoid Excess During Adolescence Leads to a Major Persistent Deficit in Bone </w:t>
+      </w:r>
+      <w:r>
+        <w:rPr>
+          <w:rFonts w:ascii="Calibri" w:eastAsia="Times New Roman" w:hAnsi="Calibri" w:cs="Times New Roman"/>
+          <w:noProof/>
+        </w:rPr>
+        <w:lastRenderedPageBreak/>
+        <w:t>Mass and an Increase in Central Body Fat. 2001;16(10):1879–1885.</w:t>
       </w:r>
     </w:p>
     <w:p>
@@ -15704,15 +14929,7 @@
           <w:rFonts w:ascii="Calibri" w:eastAsia="Times New Roman" w:hAnsi="Calibri" w:cs="Times New Roman"/>
           <w:noProof/>
         </w:rPr>
-        <w:t xml:space="preserve"> </w:t>
-      </w:r>
-      <w:r>
-        <w:rPr>
-          <w:rFonts w:ascii="Calibri" w:eastAsia="Times New Roman" w:hAnsi="Calibri" w:cs="Times New Roman"/>
-          <w:noProof/>
-        </w:rPr>
-        <w:lastRenderedPageBreak/>
-        <w:t xml:space="preserve">Effects of cortisol on lipolysis and regional interstitial glycerol levels in humans. </w:t>
+        <w:t xml:space="preserve"> Effects of cortisol on lipolysis and regional interstitial glycerol levels in humans. </w:t>
       </w:r>
       <w:r>
         <w:rPr>
@@ -15897,6 +15114,7 @@
           <w:rFonts w:ascii="Calibri" w:eastAsia="Times New Roman" w:hAnsi="Calibri" w:cs="Times New Roman"/>
           <w:noProof/>
         </w:rPr>
+        <w:lastRenderedPageBreak/>
         <w:t xml:space="preserve">20. </w:t>
       </w:r>
       <w:r>
@@ -16040,15 +15258,7 @@
           <w:rFonts w:ascii="Calibri" w:eastAsia="Times New Roman" w:hAnsi="Calibri" w:cs="Times New Roman"/>
           <w:noProof/>
         </w:rPr>
-        <w:t xml:space="preserve"> 2014. </w:t>
-      </w:r>
-      <w:r>
-        <w:rPr>
-          <w:rFonts w:ascii="Calibri" w:eastAsia="Times New Roman" w:hAnsi="Calibri" w:cs="Times New Roman"/>
-          <w:noProof/>
-        </w:rPr>
-        <w:lastRenderedPageBreak/>
-        <w:t>doi:10.1073/pnas.1323681111.</w:t>
+        <w:t xml:space="preserve"> 2014. doi:10.1073/pnas.1323681111.</w:t>
       </w:r>
     </w:p>
     <w:p>
@@ -16256,7 +15466,15 @@
           <w:rFonts w:ascii="Calibri" w:eastAsia="Times New Roman" w:hAnsi="Calibri" w:cs="Times New Roman"/>
           <w:noProof/>
         </w:rPr>
-        <w:t xml:space="preserve"> Overexpression of hexokinase II increases insulin- and exercise-stimulated muscle glucose uptake in vivo. 1999.</w:t>
+        <w:t xml:space="preserve"> Overexpression of </w:t>
+      </w:r>
+      <w:r>
+        <w:rPr>
+          <w:rFonts w:ascii="Calibri" w:eastAsia="Times New Roman" w:hAnsi="Calibri" w:cs="Times New Roman"/>
+          <w:noProof/>
+        </w:rPr>
+        <w:lastRenderedPageBreak/>
+        <w:t>hexokinase II increases insulin- and exercise-stimulated muscle glucose uptake in vivo. 1999.</w:t>
       </w:r>
     </w:p>
     <w:p>
@@ -16478,15 +15696,7 @@
           <w:rFonts w:ascii="Calibri" w:eastAsia="Times New Roman" w:hAnsi="Calibri" w:cs="Times New Roman"/>
           <w:noProof/>
         </w:rPr>
-        <w:t xml:space="preserve"> Hepatic steatosis in Cushing’s syndrome: a radiological assessment using </w:t>
-      </w:r>
-      <w:r>
-        <w:rPr>
-          <w:rFonts w:ascii="Calibri" w:eastAsia="Times New Roman" w:hAnsi="Calibri" w:cs="Times New Roman"/>
-          <w:noProof/>
-        </w:rPr>
-        <w:lastRenderedPageBreak/>
-        <w:t xml:space="preserve">computed tomography. </w:t>
+        <w:t xml:space="preserve"> Hepatic steatosis in Cushing’s syndrome: a radiological assessment using computed tomography. </w:t>
       </w:r>
       <w:r>
         <w:rPr>
@@ -16710,7 +15920,15 @@
           <w:rFonts w:ascii="Calibri" w:eastAsia="Times New Roman" w:hAnsi="Calibri" w:cs="Times New Roman"/>
           <w:noProof/>
         </w:rPr>
-        <w:t xml:space="preserve"> Insulin ’ s direct hepatic effect explains the inhibition of glucose production caused by insulin secretion. 2017;2(6):1–14.</w:t>
+        <w:t xml:space="preserve"> Insulin ’ s direct hepatic effect explains the inhibition of glucose </w:t>
+      </w:r>
+      <w:r>
+        <w:rPr>
+          <w:rFonts w:ascii="Calibri" w:eastAsia="Times New Roman" w:hAnsi="Calibri" w:cs="Times New Roman"/>
+          <w:noProof/>
+        </w:rPr>
+        <w:lastRenderedPageBreak/>
+        <w:t>production caused by insulin secretion. 2017;2(6):1–14.</w:t>
       </w:r>
     </w:p>
     <w:p>
@@ -16867,17 +16085,7 @@
           <w:iCs/>
           <w:noProof/>
         </w:rPr>
-        <w:t xml:space="preserve">Am. J. Physiol. Gastrointest. </w:t>
-      </w:r>
-      <w:r>
-        <w:rPr>
-          <w:rFonts w:ascii="Calibri" w:eastAsia="Times New Roman" w:hAnsi="Calibri" w:cs="Times New Roman"/>
-          <w:i/>
-          <w:iCs/>
-          <w:noProof/>
-        </w:rPr>
-        <w:lastRenderedPageBreak/>
-        <w:t>Liver Physiol.</w:t>
+        <w:t>Am. J. Physiol. Gastrointest. Liver Physiol.</w:t>
       </w:r>
       <w:r>
         <w:rPr>
@@ -17053,7 +16261,17 @@
           <w:bCs/>
           <w:noProof/>
         </w:rPr>
-        <w:t>Perry RJ, Camporez JG, Kursawe R, Titchenell PM, Zhang D, Perry CJ, Jurczak MJ, Abudukadier A, Han S, Zhang X, Ruan H, Yang X, Caprio S, Susan M, Sul HS, Birnbaum MJ, Davis RJ, Cline GW, Falk K, Shulman GI.</w:t>
+        <w:t xml:space="preserve">Perry RJ, Camporez JG, Kursawe R, Titchenell PM, Zhang D, Perry CJ, Jurczak MJ, Abudukadier A, Han S, Zhang X, Ruan H, Yang X, Caprio S, Susan M, Sul HS, Birnbaum </w:t>
+      </w:r>
+      <w:r>
+        <w:rPr>
+          <w:rFonts w:ascii="Calibri" w:eastAsia="Times New Roman" w:hAnsi="Calibri" w:cs="Times New Roman"/>
+          <w:b/>
+          <w:bCs/>
+          <w:noProof/>
+        </w:rPr>
+        <w:lastRenderedPageBreak/>
+        <w:t>MJ, Davis RJ, Cline GW, Falk K, Shulman GI.</w:t>
       </w:r>
       <w:r>
         <w:rPr>
@@ -17249,17 +16467,7 @@
           <w:iCs/>
           <w:noProof/>
         </w:rPr>
-        <w:t xml:space="preserve">Biochem. Biophys. </w:t>
-      </w:r>
-      <w:r>
-        <w:rPr>
-          <w:rFonts w:ascii="Calibri" w:eastAsia="Times New Roman" w:hAnsi="Calibri" w:cs="Times New Roman"/>
-          <w:i/>
-          <w:iCs/>
-          <w:noProof/>
-        </w:rPr>
-        <w:lastRenderedPageBreak/>
-        <w:t>Res. Commun.</w:t>
+        <w:t>Biochem. Biophys. Res. Commun.</w:t>
       </w:r>
       <w:r>
         <w:rPr>
@@ -17425,31 +16633,11 @@
         <w:spacing w:line="480" w:lineRule="auto"/>
       </w:pPr>
       <w:r>
-        <w:t xml:space="preserve">Mouse blood glucose levels during insulin tolerance test (C) and prior to insulin injection (basal; D). Insulin was given via </w:t>
-      </w:r>
-      <w:proofErr w:type="spellStart"/>
-      <w:r>
-        <w:t>i.p</w:t>
-      </w:r>
-      <w:proofErr w:type="spellEnd"/>
-      <w:r>
-        <w:t xml:space="preserve">. injection at a concentration of 2.5 U/kg following five weeks of dexamethasone (NCD n=12; HFD n=12) or vehicle (NCD n=12; HFD n=12) treatment and 17 weeks of diet. Mouse glucose infusion rate (GIR; E) and endogenous glucose production (EGP; F) during </w:t>
-      </w:r>
-      <w:proofErr w:type="spellStart"/>
-      <w:r>
-        <w:t>euglycemic</w:t>
-      </w:r>
-      <w:proofErr w:type="spellEnd"/>
-      <w:r>
-        <w:t xml:space="preserve"> clamp following 3 weeks of dexamethasone (n=14) or vehicle (n=11) treatment and 11 weeks of HFD. For clamp experiments, insulin was infused at 8 </w:t>
-      </w:r>
-      <w:proofErr w:type="spellStart"/>
-      <w:r>
-        <w:t>mU</w:t>
-      </w:r>
-      <w:proofErr w:type="spellEnd"/>
-      <w:r>
-        <w:t>/kg/min following a prime continuous infusion of 40mU/kg bolus. All mice were fasted for 5-6 hours prior to experiments. Crosses indicate a significant interaction between diet and treatment. Asterisks indicate a statistically significant treatment effect for the pairwise comparison.</w:t>
+        <w:t xml:space="preserve">Mouse blood glucose levels during insulin tolerance test (C) and prior to insulin injection (basal; D). Insulin was given via i.p. injection at a concentration of 2.5 U/kg following five </w:t>
+      </w:r>
+      <w:r>
+        <w:lastRenderedPageBreak/>
+        <w:t>weeks of dexamethasone (NCD n=12; HFD n=12) or vehicle (NCD n=12; HFD n=12) treatment and 17 weeks of diet. Mouse glucose infusion rate (GIR; E) and endogenous glucose production (EGP; F) during euglycemic clamp following 3 weeks of dexamethasone (n=14) or vehicle (n=11) treatment and 11 weeks of HFD. For clamp experiments, insulin was infused at 8 mU/kg/min following a prime continuous infusion of 40mU/kg bolus. All mice were fasted for 5-6 hours prior to experiments. Crosses indicate a significant interaction between diet and treatment. Asterisks indicate a statistically significant treatment effect for the pairwise comparison.</w:t>
       </w:r>
     </w:p>
     <w:p>
@@ -17491,7 +16679,6 @@
         <w:spacing w:line="480" w:lineRule="auto"/>
       </w:pPr>
       <w:r>
-        <w:lastRenderedPageBreak/>
         <w:t xml:space="preserve">Mouse hepatic triglyceride levels (B) and Hematoxylin and Eosin stained liver sections (C) and qPCR of hepatic </w:t>
       </w:r>
       <w:r>
@@ -17501,15 +16688,7 @@
         <w:t>de novo</w:t>
       </w:r>
       <w:r>
-        <w:t xml:space="preserve"> </w:t>
-      </w:r>
-      <w:proofErr w:type="spellStart"/>
-      <w:r>
-        <w:t>lipogenic</w:t>
-      </w:r>
-      <w:proofErr w:type="spellEnd"/>
-      <w:r>
-        <w:t xml:space="preserve"> transcripts</w:t>
+        <w:t xml:space="preserve"> lipogenic transcripts</w:t>
       </w:r>
       <w:r>
         <w:t xml:space="preserve"> </w:t>
@@ -17576,15 +16755,11 @@
         <w:spacing w:line="480" w:lineRule="auto"/>
       </w:pPr>
       <w:r>
-        <w:t xml:space="preserve">Weekly total body mass (A) and fat mass (B) measures via </w:t>
-      </w:r>
-      <w:proofErr w:type="spellStart"/>
-      <w:r>
-        <w:t>EchoMRI</w:t>
-      </w:r>
-      <w:proofErr w:type="spellEnd"/>
-      <w:r>
-        <w:t xml:space="preserve"> in mice over the course of treatment (solid lines represent NCD mice and dashed lines represent HFD mice). Adipose tissue weights in 16 hour fasted mice following euthanasia (C). Mice were euthanized at 28 weeks of age following six weeks of dexamethasone (NCD n=8; HFD n=12) or vehicle (NCD n=8; HFD n=22) treatment and 18 weeks of diet. Food consumption measured weekly over the course of treatment (D). Asterisks indicate a statistically significant treatment effect for the pairwise comparison.</w:t>
+        <w:t xml:space="preserve">Weekly total body mass (A) and fat mass (B) measures via EchoMRI in mice over the course of treatment (solid lines represent NCD mice and dashed lines represent HFD mice). Adipose tissue weights in 16 hour fasted mice following euthanasia (C). Mice were euthanized at 28 weeks of age following six weeks of dexamethasone (NCD n=8; </w:t>
+      </w:r>
+      <w:r>
+        <w:lastRenderedPageBreak/>
+        <w:t>HFD n=12) or vehicle (NCD n=8; HFD n=22) treatment and 18 weeks of diet. Food consumption measured weekly over the course of treatment (D). Asterisks indicate a statistically significant treatment effect for the pairwise comparison.</w:t>
       </w:r>
     </w:p>
     <w:p>
@@ -17670,27 +16845,7 @@
         <w:spacing w:line="480" w:lineRule="auto"/>
       </w:pPr>
       <w:r>
-        <w:t xml:space="preserve">Triglyceride levels (A), glycerol released in media (B), qPCR of </w:t>
-      </w:r>
-      <w:proofErr w:type="spellStart"/>
-      <w:r>
-        <w:t>lipolytic</w:t>
-      </w:r>
-      <w:proofErr w:type="spellEnd"/>
-      <w:r>
-        <w:t xml:space="preserve"> transcripts (C), and western blot of ATGL (D) from non-differentiated (pre-adipocytes; n=2) or differentiated 3T3-L1 mouse adipocytes (mature adipocytes) following five days of dexamethasone (n=3) or vehicle treatment (n=3). Serum fatty acid and glycerol levels at basal (fed) and following stimulation (10mg/kg isoproterenol or 16hr fast; E) and qPCR of IWAT </w:t>
-      </w:r>
-      <w:proofErr w:type="spellStart"/>
-      <w:r>
-        <w:t>lipolytic</w:t>
-      </w:r>
-      <w:proofErr w:type="spellEnd"/>
-      <w:r>
-        <w:t xml:space="preserve"> transcripts (F) in 22-week-old, 12-week dexamethasone- (basal and </w:t>
-      </w:r>
-      <w:r>
-        <w:lastRenderedPageBreak/>
-        <w:t>isoproterenol n=7; fasted serum and qPCR n=4) or vehicle- (basal and isoproterenol n=12; fasted serum and qPCR n=11) treated, chow-fed mice with the exception of isoproterenol-stimulated glycerol, which was performed one week prior to euthanasia. Asterisks indicated statistically significant treatment effect for the pairwise comparison.</w:t>
+        <w:t>Triglyceride levels (A), glycerol released in media (B), qPCR of lipolytic transcripts (C), and western blot of ATGL (D) from non-differentiated (pre-adipocytes; n=2) or differentiated 3T3-L1 mouse adipocytes (mature adipocytes) following five days of dexamethasone (n=3) or vehicle treatment (n=3). Serum fatty acid and glycerol levels at basal (fed) and following stimulation (10mg/kg isoproterenol or 16hr fast; E) and qPCR of IWAT lipolytic transcripts (F) in 22-week-old, 12-week dexamethasone- (basal and isoproterenol n=7; fasted serum and qPCR n=4) or vehicle- (basal and isoproterenol n=12; fasted serum and qPCR n=11) treated, chow-fed mice with the exception of isoproterenol-stimulated glycerol, which was performed one week prior to euthanasia. Asterisks indicated statistically significant treatment effect for the pairwise comparison.</w:t>
       </w:r>
     </w:p>
     <w:p>
@@ -17732,23 +16887,7 @@
         <w:spacing w:line="480" w:lineRule="auto"/>
       </w:pPr>
       <w:r>
-        <w:t xml:space="preserve">Serum glycerol (A) following 16 hour fast, serum NEFA in obese dexamethasone treated (n=14) or control (n=11) mice following a 5 hour fast, before and after insulin during </w:t>
-      </w:r>
-      <w:proofErr w:type="spellStart"/>
-      <w:r>
-        <w:t>hyperinsulinemic</w:t>
-      </w:r>
-      <w:proofErr w:type="spellEnd"/>
-      <w:r>
-        <w:t xml:space="preserve"> </w:t>
-      </w:r>
-      <w:proofErr w:type="spellStart"/>
-      <w:r>
-        <w:t>euglycemic</w:t>
-      </w:r>
-      <w:proofErr w:type="spellEnd"/>
-      <w:r>
-        <w:t xml:space="preserve"> clamp (B), qPCR of </w:t>
+        <w:t xml:space="preserve">Serum glycerol (A) following 16 hour fast, serum NEFA in obese dexamethasone treated (n=14) or control (n=11) mice following a 5 hour fast, before and after insulin during hyperinsulinemic euglycemic clamp (B), qPCR of </w:t>
       </w:r>
       <w:r>
         <w:rPr>
@@ -17757,23 +16896,11 @@
         <w:t>Pnpla2</w:t>
       </w:r>
       <w:r>
-        <w:t xml:space="preserve"> transcripts from </w:t>
-      </w:r>
-      <w:proofErr w:type="spellStart"/>
-      <w:r>
-        <w:t>iWAT</w:t>
-      </w:r>
-      <w:proofErr w:type="spellEnd"/>
-      <w:r>
-        <w:t xml:space="preserve"> (C), and western blot image (D) and quantification (E) of ATGL protein from </w:t>
-      </w:r>
-      <w:proofErr w:type="spellStart"/>
-      <w:r>
-        <w:t>iWAT</w:t>
-      </w:r>
-      <w:proofErr w:type="spellEnd"/>
-      <w:r>
-        <w:t>. Mice from A, C, D and E were euthanized at 28 weeks of age following six weeks of dexamethasone (NCD n=8; HFD n=10) or vehicle (NCD n=8; HFD n=10) treatment. Crosses indicate a significant interaction between diet and treatment. Asterisks indicate a statistically significant treatment effect for the pairwise comparison.</w:t>
+        <w:t xml:space="preserve"> transcripts from iWAT (C), and western blot image (D) and quantification (E) of ATGL protein from iWAT. Mice from A, C, D and E were euthanized at 28 weeks of age following six weeks of dexamethasone </w:t>
+      </w:r>
+      <w:r>
+        <w:lastRenderedPageBreak/>
+        <w:t>(NCD n=8; HFD n=10) or vehicle (NCD n=8; HFD n=10) treatment. Crosses indicate a significant interaction between diet and treatment. Asterisks indicate a statistically significant treatment effect for the pairwise comparison.</w:t>
       </w:r>
     </w:p>
     <w:p>
@@ -17885,14 +17012,12 @@
               <w:spacing w:line="480" w:lineRule="auto"/>
               <w:ind w:left="0"/>
             </w:pPr>
-            <w:proofErr w:type="spellStart"/>
             <w:r>
               <w:rPr>
                 <w:i/>
               </w:rPr>
               <w:t>Actb</w:t>
             </w:r>
-            <w:proofErr w:type="spellEnd"/>
           </w:p>
         </w:tc>
         <w:tc>
@@ -17937,14 +17062,12 @@
               <w:spacing w:line="480" w:lineRule="auto"/>
               <w:ind w:left="0"/>
             </w:pPr>
-            <w:proofErr w:type="spellStart"/>
             <w:r>
               <w:rPr>
                 <w:i/>
               </w:rPr>
               <w:t>Fasn</w:t>
             </w:r>
-            <w:proofErr w:type="spellEnd"/>
           </w:p>
         </w:tc>
         <w:tc>
@@ -18100,7 +17223,6 @@
         <w:rPr>
           <w:b/>
         </w:rPr>
-        <w:lastRenderedPageBreak/>
         <w:t>Figure 1:</w:t>
       </w:r>
       <w:r>
@@ -18119,6 +17241,7 @@
         <w:rPr>
           <w:noProof/>
         </w:rPr>
+        <w:lastRenderedPageBreak/>
         <w:drawing>
           <wp:inline distT="0" distB="0" distL="0" distR="0" wp14:anchorId="583BC8F8" wp14:editId="1960BCD4">
             <wp:extent cx="5936615" cy="6049010"/>
@@ -18548,7 +17671,7 @@
         <w:noProof/>
         <w:color w:val="5B9BD5" w:themeColor="accent1"/>
       </w:rPr>
-      <w:t>12</w:t>
+      <w:t>2</w:t>
     </w:r>
     <w:r>
       <w:rPr>
@@ -20241,7 +19364,7 @@
 </file>
 
 <file path=customXml/itemProps1.xml><?xml version="1.0" encoding="utf-8"?>
-<ds:datastoreItem xmlns:ds="http://schemas.openxmlformats.org/officeDocument/2006/customXml" ds:itemID="{2D8A490D-B436-7C4C-BBFD-1F0EF99134B2}">
+<ds:datastoreItem xmlns:ds="http://schemas.openxmlformats.org/officeDocument/2006/customXml" ds:itemID="{E3ED3F21-9E37-114C-90E1-935463EBCCAA}">
   <ds:schemaRefs>
     <ds:schemaRef ds:uri="http://schemas.openxmlformats.org/officeDocument/2006/bibliography"/>
   </ds:schemaRefs>

</xml_diff>

<commit_message>
Other small changes/comments to doc
</commit_message>
<xml_diff>
--- a/manuscript/Obesity-Glucocorticoids/Harvey.docx
+++ b/manuscript/Obesity-Glucocorticoids/Harvey.docx
@@ -1304,15 +1304,10 @@
       </w:pPr>
       <w:ins w:id="49" w:author="Microsoft Office User" w:date="2018-02-07T13:11:00Z">
         <w:r>
-          <w:t>Glucocorticoids are a class of steroid hormones that are important for proper</w:t>
-        </w:r>
-        <w:bookmarkStart w:id="50" w:name="_GoBack"/>
-        <w:bookmarkEnd w:id="50"/>
-        <w:r>
-          <w:t xml:space="preserve"> </w:t>
+          <w:t xml:space="preserve">Glucocorticoids are a class of steroid hormones that are important for proper </w:t>
         </w:r>
       </w:ins>
-      <w:ins w:id="51" w:author="Microsoft Office User" w:date="2018-02-07T13:12:00Z">
+      <w:ins w:id="50" w:author="Microsoft Office User" w:date="2018-02-07T13:12:00Z">
         <w:r>
           <w:t>glucose homeostasis during stress or fasting, but can lead to symp</w:t>
         </w:r>
@@ -1320,12 +1315,12 @@
           <w:t xml:space="preserve">toms similar to those seen in metabolic </w:t>
         </w:r>
       </w:ins>
-      <w:ins w:id="52" w:author="Microsoft Office User" w:date="2018-02-07T13:19:00Z">
+      <w:ins w:id="51" w:author="Microsoft Office User" w:date="2018-02-07T13:19:00Z">
         <w:r>
           <w:t>syndrome</w:t>
         </w:r>
       </w:ins>
-      <w:ins w:id="53" w:author="Microsoft Office User" w:date="2018-02-07T13:41:00Z">
+      <w:ins w:id="52" w:author="Microsoft Office User" w:date="2018-02-07T13:41:00Z">
         <w:r>
           <w:t xml:space="preserve"> </w:t>
         </w:r>
@@ -1333,17 +1328,17 @@
           <w:t>if elevated</w:t>
         </w:r>
       </w:ins>
-      <w:ins w:id="54" w:author="Microsoft Office User" w:date="2018-02-07T13:42:00Z">
+      <w:ins w:id="53" w:author="Microsoft Office User" w:date="2018-02-07T13:42:00Z">
         <w:r>
           <w:t xml:space="preserve"> for prolonged durations</w:t>
         </w:r>
       </w:ins>
-      <w:ins w:id="55" w:author="Microsoft Office User" w:date="2018-02-07T13:12:00Z">
+      <w:ins w:id="54" w:author="Microsoft Office User" w:date="2018-02-07T13:12:00Z">
         <w:r>
           <w:t>.</w:t>
         </w:r>
       </w:ins>
-      <w:ins w:id="56" w:author="Microsoft Office User" w:date="2018-02-07T13:19:00Z">
+      <w:ins w:id="55" w:author="Microsoft Office User" w:date="2018-02-07T13:19:00Z">
         <w:r>
           <w:t xml:space="preserve"> </w:t>
         </w:r>
@@ -1351,27 +1346,27 @@
       <w:r>
         <w:t>Cushing’s syndrome</w:t>
       </w:r>
-      <w:ins w:id="57" w:author="Microsoft Office User" w:date="2018-02-07T13:45:00Z">
+      <w:ins w:id="56" w:author="Microsoft Office User" w:date="2018-02-07T13:45:00Z">
         <w:r>
           <w:t xml:space="preserve"> encompasses a </w:t>
         </w:r>
       </w:ins>
-      <w:ins w:id="58" w:author="Microsoft Office User" w:date="2018-02-07T13:47:00Z">
+      <w:ins w:id="57" w:author="Microsoft Office User" w:date="2018-02-07T13:47:00Z">
         <w:r>
           <w:t>variety</w:t>
         </w:r>
       </w:ins>
-      <w:ins w:id="59" w:author="Microsoft Office User" w:date="2018-02-07T13:45:00Z">
+      <w:ins w:id="58" w:author="Microsoft Office User" w:date="2018-02-07T13:45:00Z">
         <w:r>
           <w:t xml:space="preserve"> of </w:t>
         </w:r>
       </w:ins>
-      <w:ins w:id="60" w:author="Microsoft Office User" w:date="2018-02-07T13:47:00Z">
+      <w:ins w:id="59" w:author="Microsoft Office User" w:date="2018-02-07T13:47:00Z">
         <w:r>
           <w:t xml:space="preserve">conditions which </w:t>
         </w:r>
       </w:ins>
-      <w:del w:id="61" w:author="Microsoft Office User" w:date="2018-02-07T13:47:00Z">
+      <w:del w:id="60" w:author="Microsoft Office User" w:date="2018-02-07T13:47:00Z">
         <w:r>
           <w:delText xml:space="preserve"> </w:delText>
         </w:r>
@@ -1379,7 +1374,7 @@
       <w:r>
         <w:t>manifest</w:t>
       </w:r>
-      <w:del w:id="62" w:author="Microsoft Office User" w:date="2018-02-07T13:47:00Z">
+      <w:del w:id="61" w:author="Microsoft Office User" w:date="2018-02-07T13:47:00Z">
         <w:r>
           <w:delText>s</w:delText>
         </w:r>
@@ -1391,17 +1386,17 @@
         <w:lastRenderedPageBreak/>
         <w:t>glucocorticoids</w:t>
       </w:r>
-      <w:ins w:id="63" w:author="Microsoft Office User" w:date="2018-02-07T13:49:00Z">
+      <w:ins w:id="62" w:author="Microsoft Office User" w:date="2018-02-07T13:49:00Z">
         <w:r>
           <w:t>, including exogenous corticosteroid treatment</w:t>
         </w:r>
       </w:ins>
-      <w:ins w:id="64" w:author="Microsoft Office User" w:date="2018-02-07T13:52:00Z">
+      <w:ins w:id="63" w:author="Microsoft Office User" w:date="2018-02-07T13:52:00Z">
         <w:r>
           <w:t xml:space="preserve"> as well as endogenous overproduction of cortisol</w:t>
         </w:r>
       </w:ins>
-      <w:ins w:id="65" w:author="Microsoft Office User" w:date="2018-02-07T13:49:00Z">
+      <w:ins w:id="64" w:author="Microsoft Office User" w:date="2018-02-07T13:49:00Z">
         <w:r>
           <w:t>,</w:t>
         </w:r>
@@ -1448,7 +1443,7 @@
       <w:r>
         <w:t xml:space="preserve">. </w:t>
       </w:r>
-      <w:del w:id="66" w:author="Microsoft Office User" w:date="2018-02-07T13:23:00Z">
+      <w:del w:id="65" w:author="Microsoft Office User" w:date="2018-02-07T13:23:00Z">
         <w:r>
           <w:delText>While</w:delText>
         </w:r>
@@ -1456,7 +1451,7 @@
           <w:delText xml:space="preserve"> </w:delText>
         </w:r>
       </w:del>
-      <w:del w:id="67" w:author="Microsoft Office User" w:date="2018-02-07T13:50:00Z">
+      <w:del w:id="66" w:author="Microsoft Office User" w:date="2018-02-07T13:50:00Z">
         <w:r>
           <w:delText xml:space="preserve">Cushing’s </w:delText>
         </w:r>
@@ -1464,17 +1459,17 @@
           <w:delText>disease</w:delText>
         </w:r>
       </w:del>
-      <w:ins w:id="68" w:author="Microsoft Office User" w:date="2018-02-07T13:21:00Z">
+      <w:ins w:id="67" w:author="Microsoft Office User" w:date="2018-02-07T13:21:00Z">
         <w:r>
           <w:t xml:space="preserve"> While endogenous </w:t>
         </w:r>
       </w:ins>
-      <w:ins w:id="69" w:author="Microsoft Office User" w:date="2018-02-07T13:52:00Z">
+      <w:ins w:id="68" w:author="Microsoft Office User" w:date="2018-02-07T13:52:00Z">
         <w:r>
           <w:t>forms of Cushing’s syndrome</w:t>
         </w:r>
       </w:ins>
-      <w:ins w:id="70" w:author="Microsoft Office User" w:date="2018-02-07T13:48:00Z">
+      <w:ins w:id="69" w:author="Microsoft Office User" w:date="2018-02-07T13:48:00Z">
         <w:r>
           <w:t xml:space="preserve"> are</w:t>
         </w:r>
@@ -1482,7 +1477,7 @@
           <w:t xml:space="preserve"> rare,</w:t>
         </w:r>
       </w:ins>
-      <w:del w:id="71" w:author="Microsoft Office User" w:date="2018-02-07T13:48:00Z">
+      <w:del w:id="70" w:author="Microsoft Office User" w:date="2018-02-07T13:48:00Z">
         <w:r>
           <w:delText xml:space="preserve"> </w:delText>
         </w:r>
@@ -1490,7 +1485,7 @@
           <w:delText>is rar</w:delText>
         </w:r>
       </w:del>
-      <w:del w:id="72" w:author="Microsoft Office User" w:date="2018-02-07T13:22:00Z">
+      <w:del w:id="71" w:author="Microsoft Office User" w:date="2018-02-07T13:22:00Z">
         <w:r>
           <w:delText>e,</w:delText>
         </w:r>
@@ -1860,6 +1855,7 @@
           <w:color w:val="000000" w:themeColor="text1"/>
         </w:rPr>
       </w:pPr>
+      <w:commentRangeStart w:id="72"/>
       <w:r>
         <w:rPr>
           <w:color w:val="000000" w:themeColor="text1"/>
@@ -2303,7 +2299,37 @@
         <w:rPr>
           <w:color w:val="000000" w:themeColor="text1"/>
         </w:rPr>
-        <w:t xml:space="preserve"> we speculate that lipolysis</w:t>
+        <w:t xml:space="preserve"> we speculate that</w:t>
+      </w:r>
+      <w:ins w:id="76" w:author="Microsoft Office User" w:date="2018-02-07T14:39:00Z">
+        <w:r>
+          <w:rPr>
+            <w:color w:val="000000" w:themeColor="text1"/>
+          </w:rPr>
+          <w:t xml:space="preserve"> </w:t>
+        </w:r>
+      </w:ins>
+      <w:ins w:id="77" w:author="Microsoft Office User" w:date="2018-02-07T14:40:00Z">
+        <w:r>
+          <w:rPr>
+            <w:color w:val="000000" w:themeColor="text1"/>
+          </w:rPr>
+          <w:t xml:space="preserve">glucocorticoid-induced </w:t>
+        </w:r>
+      </w:ins>
+      <w:ins w:id="78" w:author="Microsoft Office User" w:date="2018-02-07T14:39:00Z">
+        <w:r>
+          <w:rPr>
+            <w:color w:val="000000" w:themeColor="text1"/>
+          </w:rPr>
+          <w:t>adipocyte</w:t>
+        </w:r>
+      </w:ins>
+      <w:r>
+        <w:rPr>
+          <w:color w:val="000000" w:themeColor="text1"/>
+        </w:rPr>
+        <w:t xml:space="preserve"> lipolysis</w:t>
       </w:r>
       <w:r>
         <w:rPr>
@@ -2334,6 +2360,13 @@
           <w:color w:val="000000" w:themeColor="text1"/>
         </w:rPr>
         <w:t>.</w:t>
+      </w:r>
+      <w:commentRangeEnd w:id="72"/>
+      <w:r>
+        <w:rPr>
+          <w:rStyle w:val="CommentReference"/>
+        </w:rPr>
+        <w:commentReference w:id="72"/>
       </w:r>
     </w:p>
     <w:p>
@@ -2565,7 +2598,7 @@
         </w:rPr>
         <w:t>2915)</w:t>
       </w:r>
-      <w:ins w:id="76" w:author="Microsoft Office User" w:date="2018-02-07T14:02:00Z">
+      <w:ins w:id="79" w:author="Microsoft Office User" w:date="2018-02-07T14:02:00Z">
         <w:r>
           <w:rPr>
             <w:rFonts w:eastAsia="Times New Roman" w:cs="Times New Roman"/>
@@ -3167,7 +3200,16 @@
           <w:color w:val="000000" w:themeColor="text1"/>
           <w:shd w:val="clear" w:color="auto" w:fill="FFFFFF"/>
         </w:rPr>
-        <w:t>week dexamethasone treatment</w:t>
+        <w:t xml:space="preserve">week dexamethasone </w:t>
+      </w:r>
+      <w:r>
+        <w:rPr>
+          <w:rFonts w:eastAsia="Times New Roman" w:cs="Times New Roman"/>
+          <w:color w:val="000000" w:themeColor="text1"/>
+          <w:shd w:val="clear" w:color="auto" w:fill="FFFFFF"/>
+        </w:rPr>
+        <w:lastRenderedPageBreak/>
+        <w:t>treatment</w:t>
       </w:r>
       <w:r>
         <w:rPr>
@@ -3271,7 +3313,6 @@
           <w:color w:val="000000" w:themeColor="text1"/>
           <w:shd w:val="clear" w:color="auto" w:fill="FFFFFF"/>
         </w:rPr>
-        <w:lastRenderedPageBreak/>
         <w:t>thus</w:t>
       </w:r>
       <w:r>
@@ -4223,6 +4264,7 @@
         <w:rPr>
           <w:color w:val="000000" w:themeColor="text1"/>
         </w:rPr>
+        <w:lastRenderedPageBreak/>
         <w:t>euglycemic</w:t>
       </w:r>
       <w:proofErr w:type="spellEnd"/>
@@ -4272,609 +4314,602 @@
         <w:rPr>
           <w:color w:val="000000" w:themeColor="text1"/>
         </w:rPr>
-        <w:t xml:space="preserve"> weeks </w:t>
-      </w:r>
-      <w:r>
-        <w:rPr>
+        <w:t xml:space="preserve"> weeks and treated with dexamethasone</w:t>
+      </w:r>
+      <w:r>
+        <w:rPr>
+          <w:color w:val="000000" w:themeColor="text1"/>
+        </w:rPr>
+        <w:t xml:space="preserve"> in their drinking water</w:t>
+      </w:r>
+      <w:r>
+        <w:rPr>
+          <w:color w:val="000000" w:themeColor="text1"/>
+        </w:rPr>
+        <w:t xml:space="preserve"> </w:t>
+      </w:r>
+      <w:r>
+        <w:rPr>
+          <w:color w:val="000000" w:themeColor="text1"/>
+        </w:rPr>
+        <w:t>for</w:t>
+      </w:r>
+      <w:r>
+        <w:rPr>
+          <w:color w:val="000000" w:themeColor="text1"/>
+        </w:rPr>
+        <w:t xml:space="preserve"> three</w:t>
+      </w:r>
+      <w:r>
+        <w:rPr>
+          <w:color w:val="000000" w:themeColor="text1"/>
+        </w:rPr>
+        <w:t xml:space="preserve"> weeks</w:t>
+      </w:r>
+      <w:r>
+        <w:rPr>
+          <w:color w:val="000000" w:themeColor="text1"/>
+        </w:rPr>
+        <w:t xml:space="preserve"> or </w:t>
+      </w:r>
+      <w:r>
+        <w:rPr>
+          <w:color w:val="000000" w:themeColor="text1"/>
+        </w:rPr>
+        <w:t>regular drinking water</w:t>
+      </w:r>
+      <w:r>
+        <w:rPr>
+          <w:color w:val="000000" w:themeColor="text1"/>
+        </w:rPr>
+        <w:t>.</w:t>
+      </w:r>
+      <w:r>
+        <w:rPr>
+          <w:color w:val="000000" w:themeColor="text1"/>
+        </w:rPr>
+        <w:t xml:space="preserve"> </w:t>
+      </w:r>
+      <w:r>
+        <w:rPr>
+          <w:rFonts w:ascii="Calibri" w:hAnsi="Calibri" w:cs="Arial"/>
+          <w:color w:val="000000" w:themeColor="text1"/>
+          <w:szCs w:val="22"/>
+        </w:rPr>
+        <w:t>A</w:t>
+      </w:r>
+      <w:r>
+        <w:rPr>
+          <w:rFonts w:ascii="Calibri" w:hAnsi="Calibri" w:cs="Arial"/>
+          <w:color w:val="000000" w:themeColor="text1"/>
+          <w:szCs w:val="22"/>
+        </w:rPr>
+        <w:t xml:space="preserve">nimals were anesthetized with an </w:t>
+      </w:r>
+      <w:r>
+        <w:rPr>
+          <w:rFonts w:ascii="Calibri" w:hAnsi="Calibri" w:cs="Arial"/>
+          <w:color w:val="000000" w:themeColor="text1"/>
+          <w:szCs w:val="22"/>
+        </w:rPr>
+        <w:t>IP</w:t>
+      </w:r>
+      <w:r>
+        <w:rPr>
+          <w:rFonts w:ascii="Calibri" w:hAnsi="Calibri" w:cs="Arial"/>
+          <w:color w:val="000000" w:themeColor="text1"/>
+          <w:szCs w:val="22"/>
+        </w:rPr>
+        <w:t xml:space="preserve"> </w:t>
+      </w:r>
+      <w:r>
+        <w:rPr>
+          <w:rFonts w:ascii="Calibri" w:hAnsi="Calibri" w:cs="Arial"/>
+          <w:color w:val="000000" w:themeColor="text1"/>
+          <w:szCs w:val="22"/>
+        </w:rPr>
+        <w:t>injection of sodium pentobarbital (50−60 mg/kg). Indwelling catheters were inserted into the right jugular vein and the right carotid artery</w:t>
+      </w:r>
+      <w:r>
+        <w:rPr>
+          <w:rFonts w:ascii="Calibri" w:hAnsi="Calibri" w:cs="Arial"/>
+          <w:color w:val="000000" w:themeColor="text1"/>
+          <w:szCs w:val="22"/>
+        </w:rPr>
+        <w:t>,</w:t>
+      </w:r>
+      <w:r>
+        <w:rPr>
+          <w:rFonts w:ascii="Calibri" w:hAnsi="Calibri" w:cs="Arial"/>
+          <w:color w:val="000000" w:themeColor="text1"/>
+          <w:szCs w:val="22"/>
+        </w:rPr>
+        <w:t xml:space="preserve"> respectively.  The free ends of catheters were tunneled subcutaneously and exteriorized at the back of the neck via a stainless-steel tubing connector (coated with medical silicon</w:t>
+      </w:r>
+      <w:r>
+        <w:rPr>
+          <w:rFonts w:ascii="Calibri" w:hAnsi="Calibri" w:cs="Arial"/>
+          <w:color w:val="000000" w:themeColor="text1"/>
+          <w:szCs w:val="22"/>
+        </w:rPr>
+        <w:t>e</w:t>
+      </w:r>
+      <w:r>
+        <w:rPr>
+          <w:rFonts w:ascii="Calibri" w:hAnsi="Calibri" w:cs="Arial"/>
+          <w:color w:val="000000" w:themeColor="text1"/>
+          <w:szCs w:val="22"/>
+        </w:rPr>
+        <w:t xml:space="preserve">) that was fixed subcutaneously upon closure of the incision. Animals </w:t>
+      </w:r>
+      <w:r>
+        <w:rPr>
+          <w:rFonts w:ascii="Calibri" w:hAnsi="Calibri" w:cs="Arial"/>
+          <w:color w:val="000000" w:themeColor="text1"/>
+          <w:szCs w:val="22"/>
+        </w:rPr>
+        <w:t>with</w:t>
+      </w:r>
+      <w:r>
+        <w:rPr>
+          <w:rFonts w:ascii="Calibri" w:hAnsi="Calibri" w:cs="Arial"/>
+          <w:color w:val="000000" w:themeColor="text1"/>
+          <w:szCs w:val="22"/>
+        </w:rPr>
+        <w:t xml:space="preserve"> healthy appearance, normal activity, and </w:t>
+      </w:r>
+      <w:r>
+        <w:rPr>
+          <w:rFonts w:ascii="Calibri" w:hAnsi="Calibri" w:cs="Arial"/>
+          <w:color w:val="000000" w:themeColor="text1"/>
+          <w:szCs w:val="22"/>
+        </w:rPr>
+        <w:t xml:space="preserve">weight </w:t>
+      </w:r>
+      <w:r>
+        <w:rPr>
+          <w:rFonts w:ascii="Calibri" w:hAnsi="Calibri" w:cs="Arial"/>
+          <w:color w:val="000000" w:themeColor="text1"/>
+          <w:szCs w:val="22"/>
+        </w:rPr>
+        <w:t>regain to or above 90% of their pre-surgery levels were used for the study.</w:t>
+      </w:r>
+      <w:r>
+        <w:rPr>
+          <w:rFonts w:ascii="Calibri" w:hAnsi="Calibri" w:cs="Arial"/>
+          <w:color w:val="000000" w:themeColor="text1"/>
+        </w:rPr>
+        <w:t xml:space="preserve"> </w:t>
+      </w:r>
+      <w:r>
+        <w:rPr>
+          <w:rFonts w:ascii="Calibri" w:hAnsi="Calibri" w:cs="Arial"/>
+          <w:color w:val="000000" w:themeColor="text1"/>
+        </w:rPr>
+        <w:t>E</w:t>
+      </w:r>
+      <w:r>
+        <w:rPr>
+          <w:rFonts w:ascii="Calibri" w:hAnsi="Calibri" w:cs="Arial"/>
+          <w:color w:val="000000" w:themeColor="text1"/>
+        </w:rPr>
+        <w:t>xperiments were carried out in conscious and unrestrained animals using techniques described previously</w:t>
+      </w:r>
+      <w:r>
+        <w:rPr>
+          <w:rFonts w:ascii="Calibri" w:hAnsi="Calibri" w:cs="Arial"/>
+          <w:color w:val="000000" w:themeColor="text1"/>
+        </w:rPr>
+        <w:t xml:space="preserve"> </w:t>
+      </w:r>
+      <w:r>
+        <w:rPr>
+          <w:rFonts w:ascii="Calibri" w:hAnsi="Calibri" w:cs="Arial"/>
+          <w:color w:val="000000" w:themeColor="text1"/>
+        </w:rPr>
+        <w:fldChar w:fldCharType="begin" w:fldLock="1"/>
+      </w:r>
+      <w:r>
+        <w:rPr>
+          <w:rFonts w:ascii="Calibri" w:hAnsi="Calibri" w:cs="Arial"/>
+          <w:color w:val="000000" w:themeColor="text1"/>
+        </w:rPr>
+        <w:instrText>ADDIN CSL_CITATION { "citationItems" : [ { "id" : "ITEM-1", "itemData" : { "author" : [ { "dropping-particle" : "", "family" : "McGuinness", "given" : "Owen P.", "non-dropping-particle" : "", "parse-names" : false, "suffix" : "" }, { "dropping-particle" : "", "family" : "Ayala", "given" : "Julio E.", "non-dropping-particle" : "", "parse-names" : false, "suffix" : "" }, { "dropping-particle" : "", "family" : "Laughlin", "given" : "Maren R.", "non-dropping-particle" : "", "parse-names" : false, "suffix" : "" }, { "dropping-particle" : "", "family" : "Wasserman", "given" : "David H.", "non-dropping-particle" : "", "parse-names" : false, "suffix" : "" } ], "container-title" : "American Journal of Physiology - Endocrinology and Metabolism", "id" : "ITEM-1", "issue" : "4", "issued" : { "date-parts" : [ [ "2009" ] ] }, "title" : "NIH experiment in centralized mouse phenotyping: the Vanderbilt experience and recommendations for evaluating glucose homeostasis in the mouse", "type" : "article-journal", "volume" : "297" }, "uris" : [ "http://www.mendeley.com/documents/?uuid=ac5bd77f-6bd1-36ef-803e-5329284e3166" ] }, { "id" : "ITEM-2", "itemData" : { "author" : [ { "dropping-particle" : "", "family" : "Ayala", "given" : "Julio E", "non-dropping-particle" : "", "parse-names" : false, "suffix" : "" }, { "dropping-particle" : "", "family" : "Bracy", "given" : "Deanna P", "non-dropping-particle" : "", "parse-names" : false, "suffix" : "" }, { "dropping-particle" : "", "family" : "Mcguinness", "given" : "Owen P", "non-dropping-particle" : "", "parse-names" : false, "suffix" : "" }, { "dropping-particle" : "", "family" : "Wasserman", "given" : "David H", "non-dropping-particle" : "", "parse-names" : false, "suffix" : "" } ], "id" : "ITEM-2", "issue" : "October 2005", "issued" : { "date-parts" : [ [ "2006" ] ] }, "title" : "Considerations in the Design of Hyperinsulinemic- Euglycemic Clamps in the Conscious Mouse", "type" : "article-journal" }, "uris" : [ "http://www.mendeley.com/documents/?uuid=52fb0a1c-82a2-4e21-970a-45229a7a3c43", "http://www.mendeley.com/documents/?uuid=e5c7bed5-9cce-47ce-ac54-c3f59700e136" ] }, { "id" : "ITEM-3", "itemData" : { "author" : [ { "dropping-particle" : "", "family" : "Halseth", "given" : "A M Y E", "non-dropping-particle" : "", "parse-names" : false, "suffix" : "" }, { "dropping-particle" : "", "family" : "Bracy", "given" : "Deanna P", "non-dropping-particle" : "", "parse-names" : false, "suffix" : "" }, { "dropping-particle" : "", "family" : "Wasserman", "given" : "David H", "non-dropping-particle" : "", "parse-names" : false, "suffix" : "" }, { "dropping-particle" : "", "family" : "Amy", "given" : "E", "non-dropping-particle" : "", "parse-names" : false, "suffix" : "" }, { "dropping-particle" : "", "family" : "Bracy", "given" : "Deanna P", "non-dropping-particle" : "", "parse-names" : false, "suffix" : "" }, { "dropping-particle" : "", "family" : "David", "given" : "H", "non-dropping-particle" : "", "parse-names" : false, "suffix" : "" } ], "id" : "ITEM-3", "issued" : { "date-parts" : [ [ "1999" ] ] }, "title" : "Overexpression of hexokinase II increases insulin- and exercise-stimulated muscle glucose uptake in vivo", "type" : "article-journal" }, "uris" : [ "http://www.mendeley.com/documents/?uuid=bef8145d-9b99-40e6-829b-0d7ca5826d80", "http://www.mendeley.com/documents/?uuid=3a2a722c-d7e8-4146-ae3c-e8d00ff1b34b" ] } ], "mendeley" : { "formattedCitation" : "(24\u201326)", "plainTextFormattedCitation" : "(24\u201326)", "previouslyFormattedCitation" : "(Halseth &lt;i&gt;et al.&lt;/i&gt; 1999; Ayala &lt;i&gt;et al.&lt;/i&gt; 2006; McGuinness &lt;i&gt;et al.&lt;/i&gt; 2009)" }, "properties" : {  }, "schema" : "https://github.com/citation-style-language/schema/raw/master/csl-citation.json" }</w:instrText>
+      </w:r>
+      <w:r>
+        <w:rPr>
+          <w:rFonts w:ascii="Calibri" w:hAnsi="Calibri" w:cs="Arial"/>
+          <w:color w:val="000000" w:themeColor="text1"/>
+        </w:rPr>
+        <w:fldChar w:fldCharType="separate"/>
+      </w:r>
+      <w:r>
+        <w:rPr>
+          <w:rFonts w:ascii="Calibri" w:hAnsi="Calibri" w:cs="Arial"/>
+          <w:noProof/>
+          <w:color w:val="000000" w:themeColor="text1"/>
+        </w:rPr>
+        <w:t>(24–26)</w:t>
+      </w:r>
+      <w:r>
+        <w:rPr>
+          <w:rFonts w:ascii="Calibri" w:hAnsi="Calibri" w:cs="Arial"/>
+          <w:color w:val="000000" w:themeColor="text1"/>
+        </w:rPr>
+        <w:fldChar w:fldCharType="end"/>
+      </w:r>
+      <w:r>
+        <w:rPr>
+          <w:rFonts w:ascii="Calibri" w:hAnsi="Calibri" w:cs="Arial"/>
+          <w:color w:val="000000" w:themeColor="text1"/>
+        </w:rPr>
+        <w:t>. Briefly, the primed (1.0 </w:t>
+      </w:r>
+      <w:r>
+        <w:rPr>
+          <w:rFonts w:ascii="Symbol" w:hAnsi="Symbol" w:cs="Arial"/>
+          <w:color w:val="000000" w:themeColor="text1"/>
+        </w:rPr>
+        <w:t></w:t>
+      </w:r>
+      <w:r>
+        <w:rPr>
+          <w:rFonts w:ascii="Calibri" w:hAnsi="Calibri" w:cs="Arial"/>
+          <w:color w:val="000000" w:themeColor="text1"/>
+        </w:rPr>
+        <w:t>Ci)-continuous infusion (0.05 </w:t>
+      </w:r>
+      <w:r>
+        <w:rPr>
+          <w:rFonts w:ascii="Symbol" w:hAnsi="Symbol" w:cs="Arial"/>
+          <w:color w:val="000000" w:themeColor="text1"/>
+        </w:rPr>
+        <w:t></w:t>
+      </w:r>
+      <w:r>
+        <w:rPr>
+          <w:rFonts w:ascii="Calibri" w:hAnsi="Calibri" w:cs="Arial"/>
+          <w:color w:val="000000" w:themeColor="text1"/>
+        </w:rPr>
+        <w:t>Ci/min and increased to 0.1 µCi/min at t = 0) of [3-</w:t>
+      </w:r>
+      <w:r>
+        <w:rPr>
+          <w:rFonts w:ascii="Calibri" w:hAnsi="Calibri" w:cs="Arial"/>
+          <w:color w:val="000000" w:themeColor="text1"/>
+          <w:vertAlign w:val="superscript"/>
+        </w:rPr>
+        <w:t>3</w:t>
+      </w:r>
+      <w:r>
+        <w:rPr>
+          <w:rFonts w:ascii="Calibri" w:hAnsi="Calibri" w:cs="Arial"/>
+          <w:color w:val="000000" w:themeColor="text1"/>
+        </w:rPr>
+        <w:t xml:space="preserve">H] glucose (50 µCi/ml in saline) was started at t = -120min. After </w:t>
+      </w:r>
+      <w:r>
+        <w:rPr>
+          <w:rFonts w:ascii="Calibri" w:hAnsi="Calibri" w:cs="Arial"/>
+          <w:color w:val="000000" w:themeColor="text1"/>
+        </w:rPr>
+        <w:t>a</w:t>
+      </w:r>
+      <w:r>
+        <w:rPr>
+          <w:rFonts w:ascii="Calibri" w:hAnsi="Calibri" w:cs="Arial"/>
+          <w:color w:val="000000" w:themeColor="text1"/>
+        </w:rPr>
+        <w:t xml:space="preserve"> </w:t>
+      </w:r>
+      <w:r>
+        <w:rPr>
+          <w:rFonts w:ascii="Calibri" w:hAnsi="Calibri" w:cs="Arial"/>
+          <w:color w:val="000000" w:themeColor="text1"/>
+        </w:rPr>
+        <w:t>five</w:t>
+      </w:r>
+      <w:r>
+        <w:rPr>
+          <w:rFonts w:ascii="Calibri" w:hAnsi="Calibri" w:cs="Arial"/>
+          <w:color w:val="000000" w:themeColor="text1"/>
+        </w:rPr>
+        <w:t>-</w:t>
+      </w:r>
+      <w:r>
+        <w:rPr>
+          <w:rFonts w:ascii="Calibri" w:hAnsi="Calibri" w:cs="Arial"/>
+          <w:color w:val="000000" w:themeColor="text1"/>
+        </w:rPr>
+        <w:t xml:space="preserve">hour fast, the insulin clamp was </w:t>
+      </w:r>
+      <w:r>
+        <w:rPr>
+          <w:rFonts w:ascii="Calibri" w:hAnsi="Calibri" w:cs="Arial"/>
+          <w:color w:val="000000" w:themeColor="text1"/>
+        </w:rPr>
+        <w:t>initiated</w:t>
+      </w:r>
+      <w:r>
+        <w:rPr>
+          <w:rFonts w:ascii="Calibri" w:hAnsi="Calibri" w:cs="Arial"/>
+          <w:color w:val="000000" w:themeColor="text1"/>
+        </w:rPr>
+        <w:t xml:space="preserve"> at t = 0</w:t>
+      </w:r>
+      <w:r>
+        <w:rPr>
+          <w:rFonts w:ascii="Calibri" w:hAnsi="Calibri" w:cs="Arial"/>
+          <w:color w:val="000000" w:themeColor="text1"/>
+        </w:rPr>
+        <w:t>,</w:t>
+      </w:r>
+      <w:r>
+        <w:rPr>
+          <w:rFonts w:ascii="Calibri" w:hAnsi="Calibri" w:cs="Arial"/>
+          <w:color w:val="000000" w:themeColor="text1"/>
+        </w:rPr>
+        <w:t xml:space="preserve"> with a prime-continuous infusion (</w:t>
+      </w:r>
+      <w:r>
+        <w:rPr>
+          <w:rFonts w:ascii="Calibri" w:hAnsi="Calibri" w:cs="Arial"/>
+          <w:color w:val="000000" w:themeColor="text1"/>
+        </w:rPr>
+        <w:t>40</w:t>
+      </w:r>
+      <w:r>
+        <w:rPr>
+          <w:rFonts w:ascii="Calibri" w:hAnsi="Calibri" w:cs="Arial"/>
+          <w:color w:val="000000" w:themeColor="text1"/>
+        </w:rPr>
+        <w:t xml:space="preserve"> </w:t>
+      </w:r>
+      <w:proofErr w:type="spellStart"/>
+      <w:r>
+        <w:rPr>
+          <w:rFonts w:ascii="Calibri" w:hAnsi="Calibri" w:cs="Arial"/>
+          <w:color w:val="000000" w:themeColor="text1"/>
+        </w:rPr>
+        <w:t>mU</w:t>
+      </w:r>
+      <w:proofErr w:type="spellEnd"/>
+      <w:r>
+        <w:rPr>
+          <w:rFonts w:ascii="Calibri" w:hAnsi="Calibri" w:cs="Arial"/>
+          <w:color w:val="000000" w:themeColor="text1"/>
+        </w:rPr>
+        <w:t xml:space="preserve">/kg bolus, followed by </w:t>
+      </w:r>
+      <w:r>
+        <w:rPr>
+          <w:rFonts w:ascii="Calibri" w:hAnsi="Calibri" w:cs="Arial"/>
+          <w:color w:val="000000" w:themeColor="text1"/>
+        </w:rPr>
+        <w:t>8.0</w:t>
+      </w:r>
+      <w:r>
+        <w:rPr>
+          <w:rFonts w:ascii="Calibri" w:hAnsi="Calibri" w:cs="Arial"/>
+          <w:color w:val="000000" w:themeColor="text1"/>
+        </w:rPr>
+        <w:t xml:space="preserve"> </w:t>
+      </w:r>
+      <w:proofErr w:type="spellStart"/>
+      <w:r>
+        <w:rPr>
+          <w:rFonts w:ascii="Calibri" w:hAnsi="Calibri" w:cs="Arial"/>
+          <w:color w:val="000000" w:themeColor="text1"/>
+        </w:rPr>
+        <w:t>mU</w:t>
+      </w:r>
+      <w:proofErr w:type="spellEnd"/>
+      <w:r>
+        <w:rPr>
+          <w:rFonts w:ascii="Calibri" w:hAnsi="Calibri" w:cs="Arial"/>
+          <w:color w:val="000000" w:themeColor="text1"/>
+        </w:rPr>
+        <w:t xml:space="preserve">/kg/min) of human insulin (Novo Nordisk). </w:t>
+      </w:r>
+      <w:proofErr w:type="spellStart"/>
+      <w:r>
+        <w:rPr>
+          <w:rFonts w:ascii="Calibri" w:hAnsi="Calibri" w:cs="Arial"/>
+          <w:color w:val="000000" w:themeColor="text1"/>
+        </w:rPr>
+        <w:t>Euglycemia</w:t>
+      </w:r>
+      <w:proofErr w:type="spellEnd"/>
+      <w:r>
+        <w:rPr>
+          <w:rFonts w:ascii="Calibri" w:hAnsi="Calibri" w:cs="Arial"/>
+          <w:color w:val="000000" w:themeColor="text1"/>
+        </w:rPr>
+        <w:t xml:space="preserve"> (120~130 mg/</w:t>
+      </w:r>
+      <w:proofErr w:type="spellStart"/>
+      <w:r>
+        <w:rPr>
+          <w:rFonts w:ascii="Calibri" w:hAnsi="Calibri" w:cs="Arial"/>
+          <w:color w:val="000000" w:themeColor="text1"/>
+        </w:rPr>
+        <w:t>dL</w:t>
+      </w:r>
+      <w:proofErr w:type="spellEnd"/>
+      <w:r>
+        <w:rPr>
+          <w:rFonts w:ascii="Calibri" w:hAnsi="Calibri" w:cs="Arial"/>
+          <w:color w:val="000000" w:themeColor="text1"/>
+        </w:rPr>
+        <w:t>) was maintained during the clamp by measuring blood glucose every 10 min and infusing 50% glucose at variable rates</w:t>
+      </w:r>
+      <w:r>
+        <w:rPr>
+          <w:rFonts w:ascii="Calibri" w:hAnsi="Calibri" w:cs="Arial"/>
+          <w:color w:val="000000" w:themeColor="text1"/>
+        </w:rPr>
+        <w:t>,</w:t>
+      </w:r>
+      <w:r>
+        <w:rPr>
+          <w:rFonts w:ascii="Calibri" w:hAnsi="Calibri" w:cs="Arial"/>
+          <w:color w:val="000000" w:themeColor="text1"/>
+        </w:rPr>
+        <w:t xml:space="preserve"> accordingly.  Blood samples were collected</w:t>
+      </w:r>
+      <w:r>
+        <w:rPr>
+          <w:rFonts w:ascii="Calibri" w:hAnsi="Calibri" w:cs="Arial"/>
+          <w:color w:val="000000" w:themeColor="text1"/>
+        </w:rPr>
+        <w:t xml:space="preserve"> from the </w:t>
+      </w:r>
+      <w:r>
+        <w:rPr>
+          <w:rFonts w:ascii="Calibri" w:hAnsi="Calibri" w:cs="Arial"/>
+          <w:color w:val="000000" w:themeColor="text1"/>
+        </w:rPr>
+        <w:t>right carotid</w:t>
+      </w:r>
+      <w:r>
+        <w:rPr>
+          <w:rFonts w:ascii="Calibri" w:hAnsi="Calibri" w:cs="Arial"/>
+          <w:color w:val="000000" w:themeColor="text1"/>
+        </w:rPr>
+        <w:t xml:space="preserve"> </w:t>
+      </w:r>
+      <w:r>
+        <w:rPr>
+          <w:rFonts w:ascii="Calibri" w:hAnsi="Calibri" w:cs="Arial"/>
+          <w:color w:val="000000" w:themeColor="text1"/>
+        </w:rPr>
+        <w:t xml:space="preserve">artery </w:t>
+      </w:r>
+      <w:r>
+        <w:rPr>
+          <w:rFonts w:ascii="Calibri" w:hAnsi="Calibri" w:cs="Arial"/>
+          <w:color w:val="000000" w:themeColor="text1"/>
+        </w:rPr>
+        <w:t>at t = 80, 90, 100, and 120 min for determination of glucose specific activity.  Blood insulin concentrations were determined from samples taken at t = -10 and 120 min. A bolus injection of [1-</w:t>
+      </w:r>
+      <w:r>
+        <w:rPr>
+          <w:rFonts w:ascii="Calibri" w:hAnsi="Calibri" w:cs="Arial"/>
+          <w:color w:val="000000" w:themeColor="text1"/>
+          <w:vertAlign w:val="superscript"/>
+        </w:rPr>
+        <w:t>14</w:t>
+      </w:r>
+      <w:r>
+        <w:rPr>
+          <w:rFonts w:ascii="Calibri" w:hAnsi="Calibri" w:cs="Arial"/>
+          <w:color w:val="000000" w:themeColor="text1"/>
+        </w:rPr>
+        <w:t>C]-2-deoxyglucose ([</w:t>
+      </w:r>
+      <w:r>
+        <w:rPr>
+          <w:rFonts w:ascii="Calibri" w:hAnsi="Calibri" w:cs="Arial"/>
+          <w:color w:val="000000" w:themeColor="text1"/>
+          <w:vertAlign w:val="superscript"/>
+        </w:rPr>
+        <w:t>14</w:t>
+      </w:r>
+      <w:r>
+        <w:rPr>
+          <w:rFonts w:ascii="Calibri" w:hAnsi="Calibri" w:cs="Arial"/>
+          <w:color w:val="000000" w:themeColor="text1"/>
+        </w:rPr>
+        <w:t>C]2DG; PerkinElmer) (10 µCi) was given at t = 120 min. Blood samples were</w:t>
+      </w:r>
+      <w:r>
+        <w:rPr>
+          <w:rFonts w:ascii="Calibri" w:hAnsi="Calibri" w:cs="Arial"/>
+          <w:color w:val="000000" w:themeColor="text1"/>
+        </w:rPr>
+        <w:t xml:space="preserve"> </w:t>
+      </w:r>
+      <w:r>
+        <w:rPr>
+          <w:rFonts w:ascii="Calibri" w:hAnsi="Calibri" w:cs="Arial"/>
+          <w:color w:val="000000" w:themeColor="text1"/>
+        </w:rPr>
+        <w:t>taken at 2, 5, 10, 15, and 25 min after the injection for determination of plasma [</w:t>
+      </w:r>
+      <w:r>
+        <w:rPr>
+          <w:rFonts w:ascii="Calibri" w:hAnsi="Calibri" w:cs="Arial"/>
+          <w:color w:val="000000" w:themeColor="text1"/>
+          <w:vertAlign w:val="superscript"/>
+        </w:rPr>
+        <w:t>14</w:t>
+      </w:r>
+      <w:r>
+        <w:rPr>
+          <w:rFonts w:ascii="Calibri" w:hAnsi="Calibri" w:cs="Arial"/>
+          <w:color w:val="000000" w:themeColor="text1"/>
+        </w:rPr>
+        <w:t>C]2DG radioactivity. At the end of the experiment, animals were anesthetized with an intravenous injection of sodium pentobarbital and tissues were collected and immediately frozen in liquid nitrogen for later analysis of tissue [1-</w:t>
+      </w:r>
+      <w:r>
+        <w:rPr>
+          <w:rFonts w:ascii="Calibri" w:hAnsi="Calibri" w:cs="Arial"/>
+          <w:color w:val="000000" w:themeColor="text1"/>
+          <w:vertAlign w:val="superscript"/>
+        </w:rPr>
+        <w:t>14</w:t>
+      </w:r>
+      <w:r>
+        <w:rPr>
+          <w:rFonts w:ascii="Calibri" w:hAnsi="Calibri" w:cs="Arial"/>
+          <w:color w:val="000000" w:themeColor="text1"/>
+        </w:rPr>
+        <w:t>C]-2-</w:t>
+      </w:r>
+      <w:r>
+        <w:rPr>
+          <w:rFonts w:ascii="Calibri" w:hAnsi="Calibri" w:cs="Arial"/>
           <w:color w:val="000000" w:themeColor="text1"/>
         </w:rPr>
         <w:lastRenderedPageBreak/>
-        <w:t>and treated with dexamethasone</w:t>
-      </w:r>
-      <w:r>
-        <w:rPr>
-          <w:color w:val="000000" w:themeColor="text1"/>
-        </w:rPr>
-        <w:t xml:space="preserve"> in their drinking water</w:t>
-      </w:r>
-      <w:r>
-        <w:rPr>
-          <w:color w:val="000000" w:themeColor="text1"/>
-        </w:rPr>
-        <w:t xml:space="preserve"> </w:t>
-      </w:r>
-      <w:r>
-        <w:rPr>
-          <w:color w:val="000000" w:themeColor="text1"/>
-        </w:rPr>
-        <w:t>for</w:t>
-      </w:r>
-      <w:r>
-        <w:rPr>
-          <w:color w:val="000000" w:themeColor="text1"/>
-        </w:rPr>
-        <w:t xml:space="preserve"> three</w:t>
-      </w:r>
-      <w:r>
-        <w:rPr>
-          <w:color w:val="000000" w:themeColor="text1"/>
-        </w:rPr>
-        <w:t xml:space="preserve"> weeks</w:t>
-      </w:r>
-      <w:r>
-        <w:rPr>
-          <w:color w:val="000000" w:themeColor="text1"/>
-        </w:rPr>
-        <w:t xml:space="preserve"> or </w:t>
-      </w:r>
-      <w:r>
-        <w:rPr>
-          <w:color w:val="000000" w:themeColor="text1"/>
-        </w:rPr>
-        <w:t>regular drinking water</w:t>
-      </w:r>
-      <w:r>
-        <w:rPr>
-          <w:color w:val="000000" w:themeColor="text1"/>
-        </w:rPr>
-        <w:t>.</w:t>
-      </w:r>
-      <w:r>
-        <w:rPr>
-          <w:color w:val="000000" w:themeColor="text1"/>
-        </w:rPr>
-        <w:t xml:space="preserve"> </w:t>
+        <w:t>deoxyglucose phosphate ([</w:t>
       </w:r>
       <w:r>
         <w:rPr>
           <w:rFonts w:ascii="Calibri" w:hAnsi="Calibri" w:cs="Arial"/>
           <w:color w:val="000000" w:themeColor="text1"/>
-          <w:szCs w:val="22"/>
-        </w:rPr>
-        <w:t>A</w:t>
+          <w:vertAlign w:val="superscript"/>
+        </w:rPr>
+        <w:t>14</w:t>
       </w:r>
       <w:r>
         <w:rPr>
           <w:rFonts w:ascii="Calibri" w:hAnsi="Calibri" w:cs="Arial"/>
           <w:color w:val="000000" w:themeColor="text1"/>
-          <w:szCs w:val="22"/>
-        </w:rPr>
-        <w:t xml:space="preserve">nimals were anesthetized with an </w:t>
+        </w:rPr>
+        <w:t>C]2DGP) radioactivity.</w:t>
       </w:r>
       <w:r>
         <w:rPr>
           <w:rFonts w:ascii="Calibri" w:hAnsi="Calibri" w:cs="Arial"/>
           <w:color w:val="000000" w:themeColor="text1"/>
-          <w:szCs w:val="22"/>
-        </w:rPr>
-        <w:t>IP</w:t>
+        </w:rPr>
+        <w:t xml:space="preserve"> </w:t>
       </w:r>
       <w:r>
         <w:rPr>
           <w:rFonts w:ascii="Calibri" w:hAnsi="Calibri" w:cs="Arial"/>
           <w:color w:val="000000" w:themeColor="text1"/>
-          <w:szCs w:val="22"/>
-        </w:rPr>
-        <w:t xml:space="preserve"> </w:t>
-      </w:r>
+        </w:rPr>
+        <w:t xml:space="preserve">Blood glucose was measured using an </w:t>
+      </w:r>
+      <w:proofErr w:type="spellStart"/>
       <w:r>
         <w:rPr>
           <w:rFonts w:ascii="Calibri" w:hAnsi="Calibri" w:cs="Arial"/>
           <w:color w:val="000000" w:themeColor="text1"/>
-          <w:szCs w:val="22"/>
-        </w:rPr>
-        <w:t>injection of sodium pentobarbital (50−60 mg/kg). Indwelling catheters were inserted into the right jugular vein and the right carotid artery</w:t>
-      </w:r>
-      <w:r>
-        <w:rPr>
-          <w:rFonts w:ascii="Calibri" w:hAnsi="Calibri" w:cs="Arial"/>
-          <w:color w:val="000000" w:themeColor="text1"/>
-          <w:szCs w:val="22"/>
-        </w:rPr>
-        <w:t>,</w:t>
-      </w:r>
-      <w:r>
-        <w:rPr>
-          <w:rFonts w:ascii="Calibri" w:hAnsi="Calibri" w:cs="Arial"/>
-          <w:color w:val="000000" w:themeColor="text1"/>
-          <w:szCs w:val="22"/>
-        </w:rPr>
-        <w:t xml:space="preserve"> respectively.  The free ends of catheters were tunneled subcutaneously and exteriorized at the back of the neck via a stainless-steel tubing connector (coated with medical silicon</w:t>
-      </w:r>
-      <w:r>
-        <w:rPr>
-          <w:rFonts w:ascii="Calibri" w:hAnsi="Calibri" w:cs="Arial"/>
-          <w:color w:val="000000" w:themeColor="text1"/>
-          <w:szCs w:val="22"/>
-        </w:rPr>
-        <w:t>e</w:t>
-      </w:r>
-      <w:r>
-        <w:rPr>
-          <w:rFonts w:ascii="Calibri" w:hAnsi="Calibri" w:cs="Arial"/>
-          <w:color w:val="000000" w:themeColor="text1"/>
-          <w:szCs w:val="22"/>
-        </w:rPr>
-        <w:t xml:space="preserve">) that was fixed subcutaneously upon closure of the incision. Animals </w:t>
-      </w:r>
-      <w:r>
-        <w:rPr>
-          <w:rFonts w:ascii="Calibri" w:hAnsi="Calibri" w:cs="Arial"/>
-          <w:color w:val="000000" w:themeColor="text1"/>
-          <w:szCs w:val="22"/>
-        </w:rPr>
-        <w:t>with</w:t>
-      </w:r>
-      <w:r>
-        <w:rPr>
-          <w:rFonts w:ascii="Calibri" w:hAnsi="Calibri" w:cs="Arial"/>
-          <w:color w:val="000000" w:themeColor="text1"/>
-          <w:szCs w:val="22"/>
-        </w:rPr>
-        <w:t xml:space="preserve"> healthy appearance, normal activity, and </w:t>
-      </w:r>
-      <w:r>
-        <w:rPr>
-          <w:rFonts w:ascii="Calibri" w:hAnsi="Calibri" w:cs="Arial"/>
-          <w:color w:val="000000" w:themeColor="text1"/>
-          <w:szCs w:val="22"/>
-        </w:rPr>
-        <w:t xml:space="preserve">weight </w:t>
-      </w:r>
-      <w:r>
-        <w:rPr>
-          <w:rFonts w:ascii="Calibri" w:hAnsi="Calibri" w:cs="Arial"/>
-          <w:color w:val="000000" w:themeColor="text1"/>
-          <w:szCs w:val="22"/>
-        </w:rPr>
-        <w:t>regain to or above 90% of their pre-surgery levels were used for the study.</w:t>
-      </w:r>
-      <w:r>
-        <w:rPr>
-          <w:rFonts w:ascii="Calibri" w:hAnsi="Calibri" w:cs="Arial"/>
-          <w:color w:val="000000" w:themeColor="text1"/>
-        </w:rPr>
-        <w:t xml:space="preserve"> </w:t>
-      </w:r>
-      <w:r>
-        <w:rPr>
-          <w:rFonts w:ascii="Calibri" w:hAnsi="Calibri" w:cs="Arial"/>
-          <w:color w:val="000000" w:themeColor="text1"/>
-        </w:rPr>
-        <w:t>E</w:t>
-      </w:r>
-      <w:r>
-        <w:rPr>
-          <w:rFonts w:ascii="Calibri" w:hAnsi="Calibri" w:cs="Arial"/>
-          <w:color w:val="000000" w:themeColor="text1"/>
-        </w:rPr>
-        <w:t>xperiments were carried out in conscious and unrestrained animals using techniques described previously</w:t>
-      </w:r>
-      <w:r>
-        <w:rPr>
-          <w:rFonts w:ascii="Calibri" w:hAnsi="Calibri" w:cs="Arial"/>
-          <w:color w:val="000000" w:themeColor="text1"/>
-        </w:rPr>
-        <w:t xml:space="preserve"> </w:t>
-      </w:r>
-      <w:r>
-        <w:rPr>
-          <w:rFonts w:ascii="Calibri" w:hAnsi="Calibri" w:cs="Arial"/>
-          <w:color w:val="000000" w:themeColor="text1"/>
-        </w:rPr>
-        <w:fldChar w:fldCharType="begin" w:fldLock="1"/>
-      </w:r>
-      <w:r>
-        <w:rPr>
-          <w:rFonts w:ascii="Calibri" w:hAnsi="Calibri" w:cs="Arial"/>
-          <w:color w:val="000000" w:themeColor="text1"/>
-        </w:rPr>
-        <w:instrText>ADDIN CSL_CITATION { "citationItems" : [ { "id" : "ITEM-1", "itemData" : { "author" : [ { "dropping-particle" : "", "family" : "McGuinness", "given" : "Owen P.", "non-dropping-particle" : "", "parse-names" : false, "suffix" : "" }, { "dropping-particle" : "", "family" : "Ayala", "given" : "Julio E.", "non-dropping-particle" : "", "parse-names" : false, "suffix" : "" }, { "dropping-particle" : "", "family" : "Laughlin", "given" : "Maren R.", "non-dropping-particle" : "", "parse-names" : false, "suffix" : "" }, { "dropping-particle" : "", "family" : "Wasserman", "given" : "David H.", "non-dropping-particle" : "", "parse-names" : false, "suffix" : "" } ], "container-title" : "American Journal of Physiology - Endocrinology and Metabolism", "id" : "ITEM-1", "issue" : "4", "issued" : { "date-parts" : [ [ "2009" ] ] }, "title" : "NIH experiment in centralized mouse phenotyping: the Vanderbilt experience and recommendations for evaluating glucose homeostasis in the mouse", "type" : "article-journal", "volume" : "297" }, "uris" : [ "http://www.mendeley.com/documents/?uuid=ac5bd77f-6bd1-36ef-803e-5329284e3166" ] }, { "id" : "ITEM-2", "itemData" : { "author" : [ { "dropping-particle" : "", "family" : "Ayala", "given" : "Julio E", "non-dropping-particle" : "", "parse-names" : false, "suffix" : "" }, { "dropping-particle" : "", "family" : "Bracy", "given" : "Deanna P", "non-dropping-particle" : "", "parse-names" : false, "suffix" : "" }, { "dropping-particle" : "", "family" : "Mcguinness", "given" : "Owen P", "non-dropping-particle" : "", "parse-names" : false, "suffix" : "" }, { "dropping-particle" : "", "family" : "Wasserman", "given" : "David H", "non-dropping-particle" : "", "parse-names" : false, "suffix" : "" } ], "id" : "ITEM-2", "issue" : "October 2005", "issued" : { "date-parts" : [ [ "2006" ] ] }, "title" : "Considerations in the Design of Hyperinsulinemic- Euglycemic Clamps in the Conscious Mouse", "type" : "article-journal" }, "uris" : [ "http://www.mendeley.com/documents/?uuid=52fb0a1c-82a2-4e21-970a-45229a7a3c43", "http://www.mendeley.com/documents/?uuid=e5c7bed5-9cce-47ce-ac54-c3f59700e136" ] }, { "id" : "ITEM-3", "itemData" : { "author" : [ { "dropping-particle" : "", "family" : "Halseth", "given" : "A M Y E", "non-dropping-particle" : "", "parse-names" : false, "suffix" : "" }, { "dropping-particle" : "", "family" : "Bracy", "given" : "Deanna P", "non-dropping-particle" : "", "parse-names" : false, "suffix" : "" }, { "dropping-particle" : "", "family" : "Wasserman", "given" : "David H", "non-dropping-particle" : "", "parse-names" : false, "suffix" : "" }, { "dropping-particle" : "", "family" : "Amy", "given" : "E", "non-dropping-particle" : "", "parse-names" : false, "suffix" : "" }, { "dropping-particle" : "", "family" : "Bracy", "given" : "Deanna P", "non-dropping-particle" : "", "parse-names" : false, "suffix" : "" }, { "dropping-particle" : "", "family" : "David", "given" : "H", "non-dropping-particle" : "", "parse-names" : false, "suffix" : "" } ], "id" : "ITEM-3", "issued" : { "date-parts" : [ [ "1999" ] ] }, "title" : "Overexpression of hexokinase II increases insulin- and exercise-stimulated muscle glucose uptake in vivo", "type" : "article-journal" }, "uris" : [ "http://www.mendeley.com/documents/?uuid=bef8145d-9b99-40e6-829b-0d7ca5826d80", "http://www.mendeley.com/documents/?uuid=3a2a722c-d7e8-4146-ae3c-e8d00ff1b34b" ] } ], "mendeley" : { "formattedCitation" : "(24\u201326)", "plainTextFormattedCitation" : "(24\u201326)", "previouslyFormattedCitation" : "(Halseth &lt;i&gt;et al.&lt;/i&gt; 1999; Ayala &lt;i&gt;et al.&lt;/i&gt; 2006; McGuinness &lt;i&gt;et al.&lt;/i&gt; 2009)" }, "properties" : {  }, "schema" : "https://github.com/citation-style-language/schema/raw/master/csl-citation.json" }</w:instrText>
-      </w:r>
-      <w:r>
-        <w:rPr>
-          <w:rFonts w:ascii="Calibri" w:hAnsi="Calibri" w:cs="Arial"/>
-          <w:color w:val="000000" w:themeColor="text1"/>
-        </w:rPr>
-        <w:fldChar w:fldCharType="separate"/>
-      </w:r>
-      <w:r>
-        <w:rPr>
-          <w:rFonts w:ascii="Calibri" w:hAnsi="Calibri" w:cs="Arial"/>
-          <w:noProof/>
-          <w:color w:val="000000" w:themeColor="text1"/>
-        </w:rPr>
-        <w:t>(24–26)</w:t>
-      </w:r>
-      <w:r>
-        <w:rPr>
-          <w:rFonts w:ascii="Calibri" w:hAnsi="Calibri" w:cs="Arial"/>
-          <w:color w:val="000000" w:themeColor="text1"/>
-        </w:rPr>
-        <w:fldChar w:fldCharType="end"/>
-      </w:r>
-      <w:r>
-        <w:rPr>
-          <w:rFonts w:ascii="Calibri" w:hAnsi="Calibri" w:cs="Arial"/>
-          <w:color w:val="000000" w:themeColor="text1"/>
-        </w:rPr>
-        <w:t>. Briefly, the primed (1.0 </w:t>
-      </w:r>
-      <w:r>
-        <w:rPr>
-          <w:rFonts w:ascii="Symbol" w:hAnsi="Symbol" w:cs="Arial"/>
-          <w:color w:val="000000" w:themeColor="text1"/>
-        </w:rPr>
-        <w:t></w:t>
-      </w:r>
-      <w:r>
-        <w:rPr>
-          <w:rFonts w:ascii="Calibri" w:hAnsi="Calibri" w:cs="Arial"/>
-          <w:color w:val="000000" w:themeColor="text1"/>
-        </w:rPr>
-        <w:t>Ci)-continuous infusion (0.05 </w:t>
-      </w:r>
-      <w:r>
-        <w:rPr>
-          <w:rFonts w:ascii="Symbol" w:hAnsi="Symbol" w:cs="Arial"/>
-          <w:color w:val="000000" w:themeColor="text1"/>
-        </w:rPr>
-        <w:t></w:t>
-      </w:r>
-      <w:r>
-        <w:rPr>
-          <w:rFonts w:ascii="Calibri" w:hAnsi="Calibri" w:cs="Arial"/>
-          <w:color w:val="000000" w:themeColor="text1"/>
-        </w:rPr>
-        <w:t>Ci/min and increased to 0.1 µCi/min at t = 0) of [3-</w:t>
-      </w:r>
-      <w:r>
-        <w:rPr>
-          <w:rFonts w:ascii="Calibri" w:hAnsi="Calibri" w:cs="Arial"/>
-          <w:color w:val="000000" w:themeColor="text1"/>
-          <w:vertAlign w:val="superscript"/>
-        </w:rPr>
-        <w:t>3</w:t>
-      </w:r>
-      <w:r>
-        <w:rPr>
-          <w:rFonts w:ascii="Calibri" w:hAnsi="Calibri" w:cs="Arial"/>
-          <w:color w:val="000000" w:themeColor="text1"/>
-        </w:rPr>
-        <w:t xml:space="preserve">H] glucose (50 µCi/ml in saline) was started at t = -120min. After </w:t>
-      </w:r>
-      <w:r>
-        <w:rPr>
-          <w:rFonts w:ascii="Calibri" w:hAnsi="Calibri" w:cs="Arial"/>
-          <w:color w:val="000000" w:themeColor="text1"/>
-        </w:rPr>
-        <w:t>a</w:t>
-      </w:r>
-      <w:r>
-        <w:rPr>
-          <w:rFonts w:ascii="Calibri" w:hAnsi="Calibri" w:cs="Arial"/>
-          <w:color w:val="000000" w:themeColor="text1"/>
-        </w:rPr>
-        <w:t xml:space="preserve"> </w:t>
-      </w:r>
-      <w:r>
-        <w:rPr>
-          <w:rFonts w:ascii="Calibri" w:hAnsi="Calibri" w:cs="Arial"/>
-          <w:color w:val="000000" w:themeColor="text1"/>
-        </w:rPr>
-        <w:t>five</w:t>
-      </w:r>
-      <w:r>
-        <w:rPr>
-          <w:rFonts w:ascii="Calibri" w:hAnsi="Calibri" w:cs="Arial"/>
-          <w:color w:val="000000" w:themeColor="text1"/>
-        </w:rPr>
-        <w:t>-</w:t>
-      </w:r>
-      <w:r>
-        <w:rPr>
-          <w:rFonts w:ascii="Calibri" w:hAnsi="Calibri" w:cs="Arial"/>
-          <w:color w:val="000000" w:themeColor="text1"/>
-        </w:rPr>
-        <w:t xml:space="preserve">hour fast, the insulin clamp was </w:t>
-      </w:r>
-      <w:r>
-        <w:rPr>
-          <w:rFonts w:ascii="Calibri" w:hAnsi="Calibri" w:cs="Arial"/>
-          <w:color w:val="000000" w:themeColor="text1"/>
-        </w:rPr>
-        <w:t>initiated</w:t>
-      </w:r>
-      <w:r>
-        <w:rPr>
-          <w:rFonts w:ascii="Calibri" w:hAnsi="Calibri" w:cs="Arial"/>
-          <w:color w:val="000000" w:themeColor="text1"/>
-        </w:rPr>
-        <w:t xml:space="preserve"> at t = 0</w:t>
-      </w:r>
-      <w:r>
-        <w:rPr>
-          <w:rFonts w:ascii="Calibri" w:hAnsi="Calibri" w:cs="Arial"/>
-          <w:color w:val="000000" w:themeColor="text1"/>
-        </w:rPr>
-        <w:t>,</w:t>
-      </w:r>
-      <w:r>
-        <w:rPr>
-          <w:rFonts w:ascii="Calibri" w:hAnsi="Calibri" w:cs="Arial"/>
-          <w:color w:val="000000" w:themeColor="text1"/>
-        </w:rPr>
-        <w:t xml:space="preserve"> with a prime-continuous infusion (</w:t>
-      </w:r>
-      <w:r>
-        <w:rPr>
-          <w:rFonts w:ascii="Calibri" w:hAnsi="Calibri" w:cs="Arial"/>
-          <w:color w:val="000000" w:themeColor="text1"/>
-        </w:rPr>
-        <w:t>40</w:t>
-      </w:r>
-      <w:r>
-        <w:rPr>
-          <w:rFonts w:ascii="Calibri" w:hAnsi="Calibri" w:cs="Arial"/>
-          <w:color w:val="000000" w:themeColor="text1"/>
-        </w:rPr>
-        <w:t xml:space="preserve"> </w:t>
-      </w:r>
-      <w:proofErr w:type="spellStart"/>
-      <w:r>
-        <w:rPr>
-          <w:rFonts w:ascii="Calibri" w:hAnsi="Calibri" w:cs="Arial"/>
-          <w:color w:val="000000" w:themeColor="text1"/>
-        </w:rPr>
-        <w:t>mU</w:t>
-      </w:r>
-      <w:proofErr w:type="spellEnd"/>
-      <w:r>
-        <w:rPr>
-          <w:rFonts w:ascii="Calibri" w:hAnsi="Calibri" w:cs="Arial"/>
-          <w:color w:val="000000" w:themeColor="text1"/>
-        </w:rPr>
-        <w:t xml:space="preserve">/kg bolus, followed by </w:t>
-      </w:r>
-      <w:r>
-        <w:rPr>
-          <w:rFonts w:ascii="Calibri" w:hAnsi="Calibri" w:cs="Arial"/>
-          <w:color w:val="000000" w:themeColor="text1"/>
-        </w:rPr>
-        <w:t>8.0</w:t>
-      </w:r>
-      <w:r>
-        <w:rPr>
-          <w:rFonts w:ascii="Calibri" w:hAnsi="Calibri" w:cs="Arial"/>
-          <w:color w:val="000000" w:themeColor="text1"/>
-        </w:rPr>
-        <w:t xml:space="preserve"> </w:t>
-      </w:r>
-      <w:proofErr w:type="spellStart"/>
-      <w:r>
-        <w:rPr>
-          <w:rFonts w:ascii="Calibri" w:hAnsi="Calibri" w:cs="Arial"/>
-          <w:color w:val="000000" w:themeColor="text1"/>
-        </w:rPr>
-        <w:t>mU</w:t>
-      </w:r>
-      <w:proofErr w:type="spellEnd"/>
-      <w:r>
-        <w:rPr>
-          <w:rFonts w:ascii="Calibri" w:hAnsi="Calibri" w:cs="Arial"/>
-          <w:color w:val="000000" w:themeColor="text1"/>
-        </w:rPr>
-        <w:t xml:space="preserve">/kg/min) of human insulin (Novo Nordisk). </w:t>
-      </w:r>
-      <w:proofErr w:type="spellStart"/>
-      <w:r>
-        <w:rPr>
-          <w:rFonts w:ascii="Calibri" w:hAnsi="Calibri" w:cs="Arial"/>
-          <w:color w:val="000000" w:themeColor="text1"/>
-        </w:rPr>
-        <w:t>Euglycemia</w:t>
-      </w:r>
-      <w:proofErr w:type="spellEnd"/>
-      <w:r>
-        <w:rPr>
-          <w:rFonts w:ascii="Calibri" w:hAnsi="Calibri" w:cs="Arial"/>
-          <w:color w:val="000000" w:themeColor="text1"/>
-        </w:rPr>
-        <w:t xml:space="preserve"> (120~130 mg/</w:t>
-      </w:r>
-      <w:proofErr w:type="spellStart"/>
-      <w:r>
-        <w:rPr>
-          <w:rFonts w:ascii="Calibri" w:hAnsi="Calibri" w:cs="Arial"/>
-          <w:color w:val="000000" w:themeColor="text1"/>
-        </w:rPr>
-        <w:t>dL</w:t>
-      </w:r>
-      <w:proofErr w:type="spellEnd"/>
-      <w:r>
-        <w:rPr>
-          <w:rFonts w:ascii="Calibri" w:hAnsi="Calibri" w:cs="Arial"/>
-          <w:color w:val="000000" w:themeColor="text1"/>
-        </w:rPr>
-        <w:t>) was maintained during the clamp by measuring blood glucose every 10 min and infusing 50% glucose at variable rates</w:t>
-      </w:r>
-      <w:r>
-        <w:rPr>
-          <w:rFonts w:ascii="Calibri" w:hAnsi="Calibri" w:cs="Arial"/>
-          <w:color w:val="000000" w:themeColor="text1"/>
-        </w:rPr>
-        <w:t>,</w:t>
-      </w:r>
-      <w:r>
-        <w:rPr>
-          <w:rFonts w:ascii="Calibri" w:hAnsi="Calibri" w:cs="Arial"/>
-          <w:color w:val="000000" w:themeColor="text1"/>
-        </w:rPr>
-        <w:t xml:space="preserve"> accordingly.  Blood samples were collected</w:t>
-      </w:r>
-      <w:r>
-        <w:rPr>
-          <w:rFonts w:ascii="Calibri" w:hAnsi="Calibri" w:cs="Arial"/>
-          <w:color w:val="000000" w:themeColor="text1"/>
-        </w:rPr>
-        <w:t xml:space="preserve"> from the </w:t>
-      </w:r>
-      <w:r>
-        <w:rPr>
-          <w:rFonts w:ascii="Calibri" w:hAnsi="Calibri" w:cs="Arial"/>
-          <w:color w:val="000000" w:themeColor="text1"/>
-        </w:rPr>
-        <w:t>right carotid</w:t>
-      </w:r>
-      <w:r>
-        <w:rPr>
-          <w:rFonts w:ascii="Calibri" w:hAnsi="Calibri" w:cs="Arial"/>
-          <w:color w:val="000000" w:themeColor="text1"/>
-        </w:rPr>
-        <w:t xml:space="preserve"> </w:t>
-      </w:r>
-      <w:r>
-        <w:rPr>
-          <w:rFonts w:ascii="Calibri" w:hAnsi="Calibri" w:cs="Arial"/>
-          <w:color w:val="000000" w:themeColor="text1"/>
-        </w:rPr>
-        <w:t xml:space="preserve">artery </w:t>
-      </w:r>
-      <w:r>
-        <w:rPr>
-          <w:rFonts w:ascii="Calibri" w:hAnsi="Calibri" w:cs="Arial"/>
-          <w:color w:val="000000" w:themeColor="text1"/>
-        </w:rPr>
-        <w:t>at t = 80, 90, 100, and 120 min for determination of glucose specific activity.  Blood insulin concentrations were determined from samples taken at t = -10 and 120 min. A bolus injection of [1-</w:t>
-      </w:r>
-      <w:r>
-        <w:rPr>
-          <w:rFonts w:ascii="Calibri" w:hAnsi="Calibri" w:cs="Arial"/>
-          <w:color w:val="000000" w:themeColor="text1"/>
-          <w:vertAlign w:val="superscript"/>
-        </w:rPr>
-        <w:t>14</w:t>
-      </w:r>
-      <w:r>
-        <w:rPr>
-          <w:rFonts w:ascii="Calibri" w:hAnsi="Calibri" w:cs="Arial"/>
-          <w:color w:val="000000" w:themeColor="text1"/>
-        </w:rPr>
-        <w:t>C]-2-deoxyglucose ([</w:t>
-      </w:r>
-      <w:r>
-        <w:rPr>
-          <w:rFonts w:ascii="Calibri" w:hAnsi="Calibri" w:cs="Arial"/>
-          <w:color w:val="000000" w:themeColor="text1"/>
-          <w:vertAlign w:val="superscript"/>
-        </w:rPr>
-        <w:t>14</w:t>
-      </w:r>
-      <w:r>
-        <w:rPr>
-          <w:rFonts w:ascii="Calibri" w:hAnsi="Calibri" w:cs="Arial"/>
-          <w:color w:val="000000" w:themeColor="text1"/>
-        </w:rPr>
-        <w:t>C]2DG; PerkinElmer) (10 µCi) was given at t = 120 min. Blood samples were</w:t>
-      </w:r>
-      <w:r>
-        <w:rPr>
-          <w:rFonts w:ascii="Calibri" w:hAnsi="Calibri" w:cs="Arial"/>
-          <w:color w:val="000000" w:themeColor="text1"/>
-        </w:rPr>
-        <w:t xml:space="preserve"> </w:t>
-      </w:r>
-      <w:r>
-        <w:rPr>
-          <w:rFonts w:ascii="Calibri" w:hAnsi="Calibri" w:cs="Arial"/>
-          <w:color w:val="000000" w:themeColor="text1"/>
-        </w:rPr>
-        <w:t>taken at 2, 5, 10, 15, and 25 min after the injection for determination of plasma [</w:t>
-      </w:r>
-      <w:r>
-        <w:rPr>
-          <w:rFonts w:ascii="Calibri" w:hAnsi="Calibri" w:cs="Arial"/>
-          <w:color w:val="000000" w:themeColor="text1"/>
-          <w:vertAlign w:val="superscript"/>
-        </w:rPr>
-        <w:t>14</w:t>
-      </w:r>
-      <w:r>
-        <w:rPr>
-          <w:rFonts w:ascii="Calibri" w:hAnsi="Calibri" w:cs="Arial"/>
-          <w:color w:val="000000" w:themeColor="text1"/>
-        </w:rPr>
-        <w:t>C]2DG radioactivity. At the end of the experiment, animals were anesthetized with an intravenous injection of sodium pentobarbital and tissues were collected and immediately frozen in liquid nitrogen for later analysis of tissue [1-</w:t>
-      </w:r>
-      <w:r>
-        <w:rPr>
-          <w:rFonts w:ascii="Calibri" w:hAnsi="Calibri" w:cs="Arial"/>
-          <w:color w:val="000000" w:themeColor="text1"/>
-          <w:vertAlign w:val="superscript"/>
-        </w:rPr>
-        <w:t>14</w:t>
-      </w:r>
-      <w:r>
-        <w:rPr>
-          <w:rFonts w:ascii="Calibri" w:hAnsi="Calibri" w:cs="Arial"/>
-          <w:color w:val="000000" w:themeColor="text1"/>
-        </w:rPr>
-        <w:t>C]-2-deoxyglucose phosphate ([</w:t>
-      </w:r>
-      <w:r>
-        <w:rPr>
-          <w:rFonts w:ascii="Calibri" w:hAnsi="Calibri" w:cs="Arial"/>
-          <w:color w:val="000000" w:themeColor="text1"/>
-          <w:vertAlign w:val="superscript"/>
-        </w:rPr>
-        <w:t>14</w:t>
-      </w:r>
-      <w:r>
-        <w:rPr>
-          <w:rFonts w:ascii="Calibri" w:hAnsi="Calibri" w:cs="Arial"/>
-          <w:color w:val="000000" w:themeColor="text1"/>
-        </w:rPr>
-        <w:t>C]2DGP) radioactivity.</w:t>
-      </w:r>
-      <w:r>
-        <w:rPr>
-          <w:rFonts w:ascii="Calibri" w:hAnsi="Calibri" w:cs="Arial"/>
-          <w:color w:val="000000" w:themeColor="text1"/>
-        </w:rPr>
-        <w:t xml:space="preserve"> </w:t>
-      </w:r>
-      <w:r>
-        <w:rPr>
-          <w:rFonts w:ascii="Calibri" w:hAnsi="Calibri" w:cs="Arial"/>
-          <w:color w:val="000000" w:themeColor="text1"/>
-        </w:rPr>
-        <w:t xml:space="preserve">Blood glucose was measured using an </w:t>
-      </w:r>
-      <w:proofErr w:type="spellStart"/>
-      <w:r>
-        <w:rPr>
-          <w:rFonts w:ascii="Calibri" w:hAnsi="Calibri" w:cs="Arial"/>
-          <w:color w:val="000000" w:themeColor="text1"/>
-        </w:rPr>
-        <w:t>Accu-</w:t>
-      </w:r>
-      <w:r>
-        <w:rPr>
-          <w:rFonts w:ascii="Calibri" w:hAnsi="Calibri" w:cs="Arial"/>
-          <w:color w:val="000000" w:themeColor="text1"/>
-        </w:rPr>
-        <w:lastRenderedPageBreak/>
-        <w:t>Chek</w:t>
+        </w:rPr>
+        <w:t>Accu-Chek</w:t>
       </w:r>
       <w:proofErr w:type="spellEnd"/>
       <w:r>
@@ -5619,7 +5654,14 @@
         <w:rPr>
           <w:color w:val="000000" w:themeColor="text1"/>
         </w:rPr>
-        <w:t xml:space="preserve">; 4.5 g/L </w:t>
+        <w:t xml:space="preserve">; 4.5 </w:t>
+      </w:r>
+      <w:r>
+        <w:rPr>
+          <w:color w:val="000000" w:themeColor="text1"/>
+        </w:rPr>
+        <w:lastRenderedPageBreak/>
+        <w:t xml:space="preserve">g/L </w:t>
       </w:r>
       <w:r>
         <w:rPr>
@@ -5673,14 +5715,7 @@
         <w:rPr>
           <w:color w:val="000000" w:themeColor="text1"/>
         </w:rPr>
-        <w:t xml:space="preserve"> </w:t>
-      </w:r>
-      <w:r>
-        <w:rPr>
-          <w:color w:val="000000" w:themeColor="text1"/>
-        </w:rPr>
-        <w:lastRenderedPageBreak/>
-        <w:t>(PSG)</w:t>
+        <w:t xml:space="preserve"> (PSG)</w:t>
       </w:r>
       <w:r>
         <w:rPr>
@@ -8523,7 +8558,7 @@
         </w:rPr>
         <w:t xml:space="preserve">) or treated with </w:t>
       </w:r>
-      <w:del w:id="77" w:author="Microsoft Office User" w:date="2018-02-07T14:01:00Z">
+      <w:del w:id="80" w:author="Microsoft Office User" w:date="2018-02-07T14:01:00Z">
         <w:r>
           <w:rPr>
             <w:color w:val="000000" w:themeColor="text1"/>
@@ -8549,7 +8584,7 @@
         </w:rPr>
         <w:t>examethasone</w:t>
       </w:r>
-      <w:del w:id="78" w:author="Microsoft Office User" w:date="2018-02-07T14:01:00Z">
+      <w:del w:id="81" w:author="Microsoft Office User" w:date="2018-02-07T14:01:00Z">
         <w:r>
           <w:rPr>
             <w:color w:val="000000" w:themeColor="text1"/>
@@ -14948,207 +14983,25 @@
       <w:pPr>
         <w:spacing w:line="480" w:lineRule="auto"/>
         <w:rPr>
-          <w:del w:id="79" w:author="Microsoft Office User" w:date="2018-02-07T14:09:00Z"/>
-          <w:color w:val="000000" w:themeColor="text1"/>
-        </w:rPr>
-      </w:pPr>
+          <w:b/>
+        </w:rPr>
+      </w:pPr>
+      <w:bookmarkStart w:id="82" w:name="_GoBack"/>
+      <w:bookmarkEnd w:id="82"/>
     </w:p>
     <w:p>
       <w:pPr>
         <w:spacing w:line="480" w:lineRule="auto"/>
         <w:rPr>
-          <w:del w:id="80" w:author="Microsoft Office User" w:date="2018-02-07T14:09:00Z"/>
-        </w:rPr>
-      </w:pPr>
-      <w:del w:id="81" w:author="Microsoft Office User" w:date="2018-02-07T14:09:00Z">
-        <w:r>
-          <w:rPr>
-            <w:b/>
-          </w:rPr>
-          <w:delText>D</w:delText>
-        </w:r>
-        <w:r>
-          <w:rPr>
-            <w:b/>
-          </w:rPr>
-          <w:delText>eclaration of Interest</w:delText>
-        </w:r>
-        <w:r>
-          <w:rPr>
-            <w:b/>
-          </w:rPr>
-          <w:delText>:</w:delText>
-        </w:r>
-        <w:r>
-          <w:delText xml:space="preserve"> The authors declared no conflict of interest that could be perceived as prejudicing the impartiality of the research reported.</w:delText>
-        </w:r>
-      </w:del>
-    </w:p>
-    <w:p>
-      <w:pPr>
-        <w:spacing w:line="480" w:lineRule="auto"/>
-        <w:rPr>
-          <w:del w:id="82" w:author="Microsoft Office User" w:date="2018-02-07T14:08:00Z"/>
-        </w:rPr>
-      </w:pPr>
-    </w:p>
-    <w:p>
-      <w:pPr>
-        <w:spacing w:line="480" w:lineRule="auto"/>
-        <w:rPr>
-          <w:del w:id="83" w:author="Microsoft Office User" w:date="2018-02-07T14:08:00Z"/>
-          <w:color w:val="000000" w:themeColor="text1"/>
-        </w:rPr>
-      </w:pPr>
-      <w:del w:id="84" w:author="Microsoft Office User" w:date="2018-02-07T14:08:00Z">
-        <w:r>
-          <w:rPr>
-            <w:b/>
-          </w:rPr>
-          <w:delText>Funding:</w:delText>
-        </w:r>
-        <w:r>
-          <w:delText xml:space="preserve"> </w:delText>
-        </w:r>
-        <w:r>
-          <w:rPr>
-            <w:color w:val="000000" w:themeColor="text1"/>
-          </w:rPr>
-          <w:delText>This study was supported by funds from NIH Grant R01-DK107535 (DB)</w:delText>
-        </w:r>
-        <w:r>
-          <w:rPr>
-            <w:color w:val="000000" w:themeColor="text1"/>
-          </w:rPr>
-          <w:delText xml:space="preserve"> and a</w:delText>
-        </w:r>
-        <w:r>
-          <w:rPr>
-            <w:color w:val="000000" w:themeColor="text1"/>
-          </w:rPr>
-          <w:delText> Pilot and Feasibility Grant from the Michigan Diabetes Research Center (P30-DK020572)</w:delText>
-        </w:r>
-        <w:r>
-          <w:rPr>
-            <w:color w:val="000000" w:themeColor="text1"/>
-          </w:rPr>
-          <w:delText xml:space="preserve">.  This study also utilized the University of Michigan </w:delText>
-        </w:r>
-        <w:r>
-          <w:rPr>
-            <w:bCs/>
-            <w:color w:val="000000" w:themeColor="text1"/>
-          </w:rPr>
-          <w:delText>Metabolism, Bariatric Surgery and Behavior Core (U2C-DK110768), the Michigan Nutrition Obesity Research Center (P30-</w:delText>
-        </w:r>
-        <w:r>
-          <w:rPr>
-            <w:bCs/>
-            <w:iCs/>
-            <w:color w:val="000000" w:themeColor="text1"/>
-          </w:rPr>
-          <w:delText>DK089503) and the University of Michigan Comprehensive Cancer Center Core (</w:delText>
-        </w:r>
-        <w:r>
-          <w:rPr>
-            <w:rFonts w:eastAsia="Times New Roman" w:cs="Times New Roman"/>
-            <w:color w:val="000000" w:themeColor="text1"/>
-            <w:shd w:val="clear" w:color="auto" w:fill="FFFFFF"/>
-          </w:rPr>
-          <w:delText>P30-CA062203</w:delText>
-        </w:r>
-        <w:r>
-          <w:rPr>
-            <w:rFonts w:eastAsia="Times New Roman" w:cs="Times New Roman"/>
-            <w:color w:val="000000" w:themeColor="text1"/>
-          </w:rPr>
-          <w:delText>)</w:delText>
-        </w:r>
-        <w:r>
-          <w:rPr>
-            <w:bCs/>
-            <w:color w:val="000000" w:themeColor="text1"/>
-          </w:rPr>
-          <w:delText xml:space="preserve">.  </w:delText>
-        </w:r>
-        <w:r>
-          <w:rPr>
-            <w:bCs/>
-            <w:color w:val="000000" w:themeColor="text1"/>
-          </w:rPr>
-          <w:delText xml:space="preserve">Erin Stephenson is </w:delText>
-        </w:r>
-        <w:r>
-          <w:rPr>
-            <w:bCs/>
-            <w:color w:val="000000" w:themeColor="text1"/>
-          </w:rPr>
-          <w:delText>partially</w:delText>
-        </w:r>
-        <w:r>
-          <w:rPr>
-            <w:bCs/>
-            <w:color w:val="000000" w:themeColor="text1"/>
-          </w:rPr>
-          <w:delText xml:space="preserve"> supported by funding</w:delText>
-        </w:r>
-        <w:r>
-          <w:rPr>
-            <w:bCs/>
-            <w:color w:val="000000" w:themeColor="text1"/>
-          </w:rPr>
-          <w:delText xml:space="preserve"> from</w:delText>
-        </w:r>
-        <w:r>
-          <w:rPr>
-            <w:bCs/>
-            <w:color w:val="000000" w:themeColor="text1"/>
-          </w:rPr>
-          <w:delText xml:space="preserve"> </w:delText>
-        </w:r>
-        <w:r>
-          <w:rPr>
-            <w:rFonts w:cs="Times"/>
-            <w:bCs/>
-          </w:rPr>
-          <w:delText>Le Bonheur Children’s Hospital, the Children’s Foundation Research Institute and</w:delText>
-        </w:r>
-        <w:r>
-          <w:rPr>
-            <w:rFonts w:cs="Times"/>
-            <w:bCs/>
-          </w:rPr>
-          <w:delText xml:space="preserve"> the Le Bonheur Associate Board</w:delText>
-        </w:r>
-        <w:r>
-          <w:rPr>
-            <w:bCs/>
-            <w:color w:val="000000" w:themeColor="text1"/>
-          </w:rPr>
-          <w:delText>.</w:delText>
-        </w:r>
-      </w:del>
-    </w:p>
-    <w:p>
-      <w:pPr>
-        <w:spacing w:line="480" w:lineRule="auto"/>
+          <w:bCs/>
+          <w:color w:val="000000" w:themeColor="text1"/>
+        </w:rPr>
+      </w:pPr>
+      <w:commentRangeStart w:id="83"/>
+      <w:r>
         <w:rPr>
           <w:b/>
         </w:rPr>
-      </w:pPr>
-    </w:p>
-    <w:p>
-      <w:pPr>
-        <w:spacing w:line="480" w:lineRule="auto"/>
-        <w:rPr>
-          <w:bCs/>
-          <w:color w:val="000000" w:themeColor="text1"/>
-        </w:rPr>
-      </w:pPr>
-      <w:r>
-        <w:rPr>
-          <w:b/>
-        </w:rPr>
         <w:t>Author contributions:</w:t>
       </w:r>
       <w:r>
@@ -15209,6 +15062,13 @@
       <w:proofErr w:type="spellEnd"/>
       <w:r>
         <w:t>. and D.B. edited and reviewed the manuscript. All authors were involved in discussions. This manuscript has been approved by all authors.</w:t>
+      </w:r>
+      <w:commentRangeEnd w:id="83"/>
+      <w:r>
+        <w:rPr>
+          <w:rStyle w:val="CommentReference"/>
+        </w:rPr>
+        <w:commentReference w:id="83"/>
       </w:r>
     </w:p>
     <w:p>
@@ -18657,7 +18517,7 @@
                     </pic:cNvPicPr>
                   </pic:nvPicPr>
                   <pic:blipFill>
-                    <a:blip r:embed="rId9">
+                    <a:blip r:embed="rId11">
                       <a:extLst>
                         <a:ext uri="{28A0092B-C50C-407E-A947-70E740481C1C}">
                           <a14:useLocalDpi xmlns:a14="http://schemas.microsoft.com/office/drawing/2010/main" val="0"/>
@@ -18736,7 +18596,7 @@
                     </pic:cNvPicPr>
                   </pic:nvPicPr>
                   <pic:blipFill>
-                    <a:blip r:embed="rId10">
+                    <a:blip r:embed="rId12">
                       <a:extLst>
                         <a:ext uri="{28A0092B-C50C-407E-A947-70E740481C1C}">
                           <a14:useLocalDpi xmlns:a14="http://schemas.microsoft.com/office/drawing/2010/main" val="0"/>
@@ -18811,7 +18671,7 @@
                     </pic:cNvPicPr>
                   </pic:nvPicPr>
                   <pic:blipFill>
-                    <a:blip r:embed="rId11">
+                    <a:blip r:embed="rId13">
                       <a:extLst>
                         <a:ext uri="{28A0092B-C50C-407E-A947-70E740481C1C}">
                           <a14:useLocalDpi xmlns:a14="http://schemas.microsoft.com/office/drawing/2010/main" val="0"/>
@@ -18886,7 +18746,7 @@
                     </pic:cNvPicPr>
                   </pic:nvPicPr>
                   <pic:blipFill>
-                    <a:blip r:embed="rId12">
+                    <a:blip r:embed="rId14">
                       <a:extLst>
                         <a:ext uri="{28A0092B-C50C-407E-A947-70E740481C1C}">
                           <a14:useLocalDpi xmlns:a14="http://schemas.microsoft.com/office/drawing/2010/main" val="0"/>
@@ -18961,7 +18821,7 @@
                     </pic:cNvPicPr>
                   </pic:nvPicPr>
                   <pic:blipFill>
-                    <a:blip r:embed="rId13">
+                    <a:blip r:embed="rId15">
                       <a:extLst>
                         <a:ext uri="{28A0092B-C50C-407E-A947-70E740481C1C}">
                           <a14:useLocalDpi xmlns:a14="http://schemas.microsoft.com/office/drawing/2010/main" val="0"/>
@@ -18994,7 +18854,7 @@
       </w:r>
     </w:p>
     <w:sectPr>
-      <w:footerReference w:type="default" r:id="rId14"/>
+      <w:footerReference w:type="default" r:id="rId16"/>
       <w:pgSz w:w="12240" w:h="15840"/>
       <w:pgMar w:top="1440" w:right="1440" w:bottom="1440" w:left="1440" w:header="720" w:footer="720" w:gutter="0"/>
       <w:lnNumType w:countBy="1" w:restart="continuous"/>
@@ -19004,6 +18864,53 @@
     </w:sectPr>
   </w:body>
 </w:document>
+</file>
+
+<file path=word/comments.xml><?xml version="1.0" encoding="utf-8"?>
+<w:comments xmlns:wpc="http://schemas.microsoft.com/office/word/2010/wordprocessingCanvas" xmlns:mo="http://schemas.microsoft.com/office/mac/office/2008/main" xmlns:mc="http://schemas.openxmlformats.org/markup-compatibility/2006" xmlns:mv="urn:schemas-microsoft-com:mac:vml" xmlns:o="urn:schemas-microsoft-com:office:office" xmlns:r="http://schemas.openxmlformats.org/officeDocument/2006/relationships" xmlns:m="http://schemas.openxmlformats.org/officeDocument/2006/math" xmlns:v="urn:schemas-microsoft-com:vml" xmlns:wp14="http://schemas.microsoft.com/office/word/2010/wordprocessingDrawing" xmlns:wp="http://schemas.openxmlformats.org/drawingml/2006/wordprocessingDrawing" xmlns:w10="urn:schemas-microsoft-com:office:word" xmlns:w="http://schemas.openxmlformats.org/wordprocessingml/2006/main" xmlns:w14="http://schemas.microsoft.com/office/word/2010/wordml" xmlns:w15="http://schemas.microsoft.com/office/word/2012/wordml" xmlns:wpg="http://schemas.microsoft.com/office/word/2010/wordprocessingGroup" xmlns:wpi="http://schemas.microsoft.com/office/word/2010/wordprocessingInk" xmlns:wne="http://schemas.microsoft.com/office/word/2006/wordml" xmlns:wps="http://schemas.microsoft.com/office/word/2010/wordprocessingShape" mc:Ignorable="w14 w15 wp14">
+  <w:comment w:id="72" w:author="Microsoft Office User" w:date="2018-02-07T14:41:00Z" w:initials="Office">
+    <w:p>
+      <w:pPr>
+        <w:pStyle w:val="CommentText"/>
+      </w:pPr>
+      <w:r>
+        <w:rPr>
+          <w:rStyle w:val="CommentReference"/>
+        </w:rPr>
+        <w:annotationRef/>
+      </w:r>
+      <w:r>
+        <w:t>We should consider removing some of this</w:t>
+      </w:r>
+    </w:p>
+  </w:comment>
+  <w:comment w:id="83" w:author="Microsoft Office User" w:date="2018-02-07T14:49:00Z" w:initials="Office">
+    <w:p>
+      <w:pPr>
+        <w:pStyle w:val="CommentText"/>
+      </w:pPr>
+      <w:r>
+        <w:rPr>
+          <w:rStyle w:val="CommentReference"/>
+        </w:rPr>
+        <w:annotationRef/>
+      </w:r>
+      <w:r>
+        <w:t>Not discussed in author instructions</w:t>
+      </w:r>
+      <w:r>
+        <w:t>, I am not sure whether to include or not and where should it go if so</w:t>
+      </w:r>
+    </w:p>
+  </w:comment>
+</w:comments>
+</file>
+
+<file path=word/commentsExtended.xml><?xml version="1.0" encoding="utf-8"?>
+<w15:commentsEx xmlns:wpc="http://schemas.microsoft.com/office/word/2010/wordprocessingCanvas" xmlns:mo="http://schemas.microsoft.com/office/mac/office/2008/main" xmlns:mc="http://schemas.openxmlformats.org/markup-compatibility/2006" xmlns:mv="urn:schemas-microsoft-com:mac:vml" xmlns:o="urn:schemas-microsoft-com:office:office" xmlns:r="http://schemas.openxmlformats.org/officeDocument/2006/relationships" xmlns:m="http://schemas.openxmlformats.org/officeDocument/2006/math" xmlns:v="urn:schemas-microsoft-com:vml" xmlns:wp14="http://schemas.microsoft.com/office/word/2010/wordprocessingDrawing" xmlns:wp="http://schemas.openxmlformats.org/drawingml/2006/wordprocessingDrawing" xmlns:w10="urn:schemas-microsoft-com:office:word" xmlns:w="http://schemas.openxmlformats.org/wordprocessingml/2006/main" xmlns:w14="http://schemas.microsoft.com/office/word/2010/wordml" xmlns:w15="http://schemas.microsoft.com/office/word/2012/wordml" xmlns:wpg="http://schemas.microsoft.com/office/word/2010/wordprocessingGroup" xmlns:wpi="http://schemas.microsoft.com/office/word/2010/wordprocessingInk" xmlns:wne="http://schemas.microsoft.com/office/word/2006/wordml" xmlns:wps="http://schemas.microsoft.com/office/word/2010/wordprocessingShape" mc:Ignorable="w14 w15 wp14">
+  <w15:commentEx w15:paraId="49F7D663" w15:done="0"/>
+  <w15:commentEx w15:paraId="01653358" w15:done="0"/>
+</w15:commentsEx>
 </file>
 
 <file path=word/endnotes.xml><?xml version="1.0" encoding="utf-8"?>
@@ -19068,7 +18975,7 @@
         <w:noProof/>
         <w:color w:val="5B9BD5" w:themeColor="accent1"/>
       </w:rPr>
-      <w:t>2</w:t>
+      <w:t>32</w:t>
     </w:r>
     <w:r>
       <w:rPr>
@@ -20771,7 +20678,7 @@
 </file>
 
 <file path=customXml/itemProps1.xml><?xml version="1.0" encoding="utf-8"?>
-<ds:datastoreItem xmlns:ds="http://schemas.openxmlformats.org/officeDocument/2006/customXml" ds:itemID="{28F19962-C01F-4D42-A5AC-031C3CC1CF52}">
+<ds:datastoreItem xmlns:ds="http://schemas.openxmlformats.org/officeDocument/2006/customXml" ds:itemID="{48FC65D3-B23C-154A-ABDA-CA7AEB664E6D}">
   <ds:schemaRefs>
     <ds:schemaRef ds:uri="http://schemas.openxmlformats.org/officeDocument/2006/bibliography"/>
   </ds:schemaRefs>

</xml_diff>

<commit_message>
removed sentence regarding human subjects in acknowledgements
</commit_message>
<xml_diff>
--- a/manuscript/Obesity-Glucocorticoids/Harvey.docx
+++ b/manuscript/Obesity-Glucocorticoids/Harvey.docx
@@ -14693,19 +14693,30 @@
         </w:rPr>
         <w:t xml:space="preserve">Acknowledgements: </w:t>
       </w:r>
+      <w:bookmarkStart w:id="10" w:name="_GoBack"/>
+      <w:bookmarkEnd w:id="10"/>
+      <w:del w:id="11" w:author="Microsoft Office User" w:date="2018-03-18T17:55:00Z">
+        <w:r>
+          <w:rPr>
+            <w:bCs/>
+            <w:color w:val="000000" w:themeColor="text1"/>
+          </w:rPr>
+          <w:delText>We would like to thank</w:delText>
+        </w:r>
+        <w:r>
+          <w:rPr>
+            <w:bCs/>
+            <w:color w:val="000000" w:themeColor="text1"/>
+          </w:rPr>
+          <w:delText xml:space="preserve"> the study participant for their willingness to be involved in this research. </w:delText>
+        </w:r>
+      </w:del>
       <w:r>
         <w:rPr>
           <w:bCs/>
           <w:color w:val="000000" w:themeColor="text1"/>
         </w:rPr>
         <w:t>We would like to thank</w:t>
-      </w:r>
-      <w:r>
-        <w:rPr>
-          <w:bCs/>
-          <w:color w:val="000000" w:themeColor="text1"/>
-        </w:rPr>
-        <w:t xml:space="preserve"> the study participant for their willingness to be involved in this research. We would like to thank</w:t>
       </w:r>
       <w:r>
         <w:rPr>
@@ -15045,7 +15056,7 @@
           <w:rFonts w:ascii="Calibri" w:eastAsia="Times New Roman" w:hAnsi="Calibri" w:cs="Times New Roman"/>
           <w:noProof/>
         </w:rPr>
-        <w:t xml:space="preserve"> Original article Prevalence of long-term oral </w:t>
+        <w:t xml:space="preserve"> Original article Prevalence of long-term oral glucocorticoid prescriptions in the UK over the past 20 years. 2011;(March). </w:t>
       </w:r>
       <w:r>
         <w:rPr>
@@ -15053,7 +15064,7 @@
           <w:noProof/>
         </w:rPr>
         <w:lastRenderedPageBreak/>
-        <w:t>glucocorticoid prescriptions in the UK over the past 20 years. 2011;(March). doi:10.1093/rheumatology/ker017.</w:t>
+        <w:t>doi:10.1093/rheumatology/ker017.</w:t>
       </w:r>
     </w:p>
     <w:p>
@@ -15453,15 +15464,7 @@
           <w:rFonts w:ascii="Calibri" w:eastAsia="Times New Roman" w:hAnsi="Calibri" w:cs="Times New Roman"/>
           <w:noProof/>
         </w:rPr>
-        <w:t xml:space="preserve"> Glucocorticoid-induced skeletal </w:t>
-      </w:r>
-      <w:r>
-        <w:rPr>
-          <w:rFonts w:ascii="Calibri" w:eastAsia="Times New Roman" w:hAnsi="Calibri" w:cs="Times New Roman"/>
-          <w:noProof/>
-        </w:rPr>
-        <w:lastRenderedPageBreak/>
-        <w:t xml:space="preserve">muscle atrophy </w:t>
+        <w:t xml:space="preserve"> Glucocorticoid-induced skeletal muscle atrophy </w:t>
       </w:r>
       <w:r>
         <w:rPr>
@@ -15512,6 +15515,7 @@
           <w:rFonts w:ascii="Calibri" w:eastAsia="Times New Roman" w:hAnsi="Calibri" w:cs="Times New Roman"/>
           <w:noProof/>
         </w:rPr>
+        <w:lastRenderedPageBreak/>
         <w:t xml:space="preserve">12. </w:t>
       </w:r>
       <w:r>
@@ -15852,7 +15856,6 @@
           <w:rFonts w:ascii="Calibri" w:eastAsia="Times New Roman" w:hAnsi="Calibri" w:cs="Times New Roman"/>
           <w:noProof/>
         </w:rPr>
-        <w:lastRenderedPageBreak/>
         <w:t xml:space="preserve">19. </w:t>
       </w:r>
       <w:r>
@@ -15876,7 +15879,15 @@
           <w:rFonts w:ascii="Calibri" w:eastAsia="Times New Roman" w:hAnsi="Calibri" w:cs="Times New Roman"/>
           <w:noProof/>
         </w:rPr>
-        <w:t xml:space="preserve"> One Week of Bed Rest Leads to Substantial Muscle Atrophy and Induces Whole-Body Insulin Resistance in the Absence of Skeletal Muscle Lipid Accumulation. 2016;65(October):2862–2875.</w:t>
+        <w:t xml:space="preserve"> One Week of Bed Rest Leads to </w:t>
+      </w:r>
+      <w:r>
+        <w:rPr>
+          <w:rFonts w:ascii="Calibri" w:eastAsia="Times New Roman" w:hAnsi="Calibri" w:cs="Times New Roman"/>
+          <w:noProof/>
+        </w:rPr>
+        <w:lastRenderedPageBreak/>
+        <w:t>Substantial Muscle Atrophy and Induces Whole-Body Insulin Resistance in the Absence of Skeletal Muscle Lipid Accumulation. 2016;65(October):2862–2875.</w:t>
       </w:r>
     </w:p>
     <w:p>
@@ -16181,7 +16192,6 @@
           <w:rFonts w:ascii="Calibri" w:eastAsia="Times New Roman" w:hAnsi="Calibri" w:cs="Times New Roman"/>
           <w:noProof/>
         </w:rPr>
-        <w:lastRenderedPageBreak/>
         <w:t xml:space="preserve">25. </w:t>
       </w:r>
       <w:r>
@@ -16205,7 +16215,15 @@
           <w:rFonts w:ascii="Calibri" w:eastAsia="Times New Roman" w:hAnsi="Calibri" w:cs="Times New Roman"/>
           <w:noProof/>
         </w:rPr>
-        <w:t xml:space="preserve"> Considerations in the Design of Hyperinsulinemic- Euglycemic Clamps in the Conscious Mouse. 2006;(October 2005).</w:t>
+        <w:t xml:space="preserve"> Considerations in the Design of </w:t>
+      </w:r>
+      <w:r>
+        <w:rPr>
+          <w:rFonts w:ascii="Calibri" w:eastAsia="Times New Roman" w:hAnsi="Calibri" w:cs="Times New Roman"/>
+          <w:noProof/>
+        </w:rPr>
+        <w:lastRenderedPageBreak/>
+        <w:t>Hyperinsulinemic- Euglycemic Clamps in the Conscious Mouse. 2006;(October 2005).</w:t>
       </w:r>
     </w:p>
     <w:p>
@@ -16635,15 +16653,7 @@
           <w:rFonts w:ascii="Calibri" w:eastAsia="Times New Roman" w:hAnsi="Calibri" w:cs="Times New Roman"/>
           <w:noProof/>
         </w:rPr>
-        <w:t xml:space="preserve"> Dexamethasone treatment specifically increases the basal proton conductance of rat </w:t>
-      </w:r>
-      <w:r>
-        <w:rPr>
-          <w:rFonts w:ascii="Calibri" w:eastAsia="Times New Roman" w:hAnsi="Calibri" w:cs="Times New Roman"/>
-          <w:noProof/>
-        </w:rPr>
-        <w:lastRenderedPageBreak/>
-        <w:t xml:space="preserve">liver mitochondria. </w:t>
+        <w:t xml:space="preserve"> Dexamethasone treatment specifically increases the basal proton conductance of rat liver mitochondria. </w:t>
       </w:r>
       <w:r>
         <w:rPr>
@@ -16680,6 +16690,7 @@
           <w:rFonts w:ascii="Calibri" w:eastAsia="Times New Roman" w:hAnsi="Calibri" w:cs="Times New Roman"/>
           <w:noProof/>
         </w:rPr>
+        <w:lastRenderedPageBreak/>
         <w:t xml:space="preserve">34. </w:t>
       </w:r>
       <w:r>
@@ -16999,15 +17010,7 @@
           <w:rFonts w:ascii="Calibri" w:eastAsia="Times New Roman" w:hAnsi="Calibri" w:cs="Times New Roman"/>
           <w:noProof/>
         </w:rPr>
-        <w:t xml:space="preserve"> Mechanism for leptin ’ s </w:t>
-      </w:r>
-      <w:r>
-        <w:rPr>
-          <w:rFonts w:ascii="Calibri" w:eastAsia="Times New Roman" w:hAnsi="Calibri" w:cs="Times New Roman"/>
-          <w:noProof/>
-        </w:rPr>
-        <w:lastRenderedPageBreak/>
-        <w:t>acute insulin-independent effect to reverse diabetic ketoacidosis. 2017;127(2):657–669.</w:t>
+        <w:t xml:space="preserve"> Mechanism for leptin ’ s acute insulin-independent effect to reverse diabetic ketoacidosis. 2017;127(2):657–669.</w:t>
       </w:r>
     </w:p>
     <w:p>
@@ -17028,6 +17031,7 @@
           <w:rFonts w:ascii="Calibri" w:eastAsia="Times New Roman" w:hAnsi="Calibri" w:cs="Times New Roman"/>
           <w:noProof/>
         </w:rPr>
+        <w:lastRenderedPageBreak/>
         <w:t xml:space="preserve">41. </w:t>
       </w:r>
       <w:r>
@@ -17385,7 +17389,6 @@
         <w:rPr>
           <w:b/>
         </w:rPr>
-        <w:lastRenderedPageBreak/>
         <w:t>Figure 1</w:t>
       </w:r>
       <w:r>
@@ -17407,6 +17410,7 @@
         <w:spacing w:line="480" w:lineRule="auto"/>
       </w:pPr>
       <w:r>
+        <w:lastRenderedPageBreak/>
         <w:t xml:space="preserve">Mouse blood glucose levels during insulin tolerance test (A) and prior to insulin injection (basal; B). Insulin was given via </w:t>
       </w:r>
       <w:proofErr w:type="spellStart"/>
@@ -17524,7 +17528,6 @@
         <w:rPr>
           <w:b/>
         </w:rPr>
-        <w:lastRenderedPageBreak/>
         <w:t>Figure 3. Dexamethasone</w:t>
       </w:r>
       <w:r>
@@ -17558,6 +17561,7 @@
         <w:spacing w:line="480" w:lineRule="auto"/>
       </w:pPr>
       <w:r>
+        <w:lastRenderedPageBreak/>
         <w:t xml:space="preserve">Weekly total body mass (A) and fat mass (B) measures via </w:t>
       </w:r>
       <w:proofErr w:type="spellStart"/>
@@ -17740,15 +17744,7 @@
         <w:t>Pnpla2</w:t>
       </w:r>
       <w:r>
-        <w:t xml:space="preserve"> transcripts from </w:t>
-      </w:r>
-      <w:bookmarkStart w:id="10" w:name="_GoBack"/>
-      <w:r>
-        <w:t>IWAT</w:t>
-      </w:r>
-      <w:bookmarkEnd w:id="10"/>
-      <w:r>
-        <w:t xml:space="preserve"> (C), and western blot image (D) and quantification (E) of ATGL protein from IWAT. Mice from A, C, D and E were euthanized at 28 weeks of age following six weeks of dexamethasone (NCD n=8; HFD n=10) or vehicle (NCD n=8; HFD n=10) treatment. Mice from B were fasted for 5 hours prior to </w:t>
+        <w:t xml:space="preserve"> transcripts from IWAT (C), and western blot image (D) and quantification (E) of ATGL protein from IWAT. Mice from A, C, D and E were euthanized at 28 weeks of age following six weeks of dexamethasone (NCD n=8; HFD n=10) or vehicle (NCD n=8; HFD n=10) treatment. Mice from B were fasted for 5 hours prior to </w:t>
       </w:r>
       <w:proofErr w:type="spellStart"/>
       <w:r>
@@ -18622,7 +18618,7 @@
         <w:noProof/>
         <w:color w:val="5B9BD5" w:themeColor="accent1"/>
       </w:rPr>
-      <w:t>27</w:t>
+      <w:t>18</w:t>
     </w:r>
     <w:r>
       <w:rPr>
@@ -20316,7 +20312,7 @@
 </file>
 
 <file path=customXml/itemProps1.xml><?xml version="1.0" encoding="utf-8"?>
-<ds:datastoreItem xmlns:ds="http://schemas.openxmlformats.org/officeDocument/2006/customXml" ds:itemID="{5A630B0E-0C0B-B747-83B1-5DC9C585FAE3}">
+<ds:datastoreItem xmlns:ds="http://schemas.openxmlformats.org/officeDocument/2006/customXml" ds:itemID="{C8BE49A1-B8C3-8A4D-8700-66A67E692484}">
   <ds:schemaRefs>
     <ds:schemaRef ds:uri="http://schemas.openxmlformats.org/officeDocument/2006/bibliography"/>
   </ds:schemaRefs>

</xml_diff>

<commit_message>
Updated fig legend for fig 3 in MS
</commit_message>
<xml_diff>
--- a/manuscript/Obesity-Glucocorticoids/Harvey.docx
+++ b/manuscript/Obesity-Glucocorticoids/Harvey.docx
@@ -54,7 +54,15 @@
         <w:t>2,3</w:t>
       </w:r>
       <w:r>
-        <w:t>, JeAnna R. Redd</w:t>
+        <w:t xml:space="preserve">, </w:t>
+      </w:r>
+      <w:proofErr w:type="spellStart"/>
+      <w:r>
+        <w:t>JeAnna</w:t>
+      </w:r>
+      <w:proofErr w:type="spellEnd"/>
+      <w:r>
+        <w:t xml:space="preserve"> R. Redd</w:t>
       </w:r>
       <w:r>
         <w:rPr>
@@ -63,7 +71,15 @@
         <w:t>1,2</w:t>
       </w:r>
       <w:r>
-        <w:t>, Quynh T. Tran</w:t>
+        <w:t xml:space="preserve">, </w:t>
+      </w:r>
+      <w:proofErr w:type="spellStart"/>
+      <w:r>
+        <w:t>Quynh</w:t>
+      </w:r>
+      <w:proofErr w:type="spellEnd"/>
+      <w:r>
+        <w:t xml:space="preserve"> T. Tran</w:t>
       </w:r>
       <w:r>
         <w:rPr>
@@ -72,7 +88,15 @@
         <w:t>4</w:t>
       </w:r>
       <w:r>
-        <w:t>, Irit Hochberg</w:t>
+        <w:t xml:space="preserve">, </w:t>
+      </w:r>
+      <w:proofErr w:type="spellStart"/>
+      <w:r>
+        <w:t>Irit</w:t>
+      </w:r>
+      <w:proofErr w:type="spellEnd"/>
+      <w:r>
+        <w:t xml:space="preserve"> Hochberg</w:t>
       </w:r>
       <w:r>
         <w:rPr>
@@ -159,7 +183,15 @@
         <w:t xml:space="preserve">5 </w:t>
       </w:r>
       <w:r>
-        <w:t xml:space="preserve">Institute of Endocrinology, Diabetes and Metabolism, Rambam Health Care Campus, Haifa, Israel; </w:t>
+        <w:t xml:space="preserve">Institute of Endocrinology, Diabetes and Metabolism, </w:t>
+      </w:r>
+      <w:proofErr w:type="spellStart"/>
+      <w:r>
+        <w:t>Rambam</w:t>
+      </w:r>
+      <w:proofErr w:type="spellEnd"/>
+      <w:r>
+        <w:t xml:space="preserve"> Health Care Campus, Haifa, Israel; </w:t>
       </w:r>
       <w:r>
         <w:rPr>
@@ -699,7 +731,21 @@
         <w:rPr>
           <w:color w:val="000000" w:themeColor="text1"/>
         </w:rPr>
-        <w:t xml:space="preserve"> This was associated with synergistic transactivation of the lipolytic enzyme ATGL.</w:t>
+        <w:t xml:space="preserve"> This was associated with synergistic transactivation of the </w:t>
+      </w:r>
+      <w:proofErr w:type="spellStart"/>
+      <w:r>
+        <w:rPr>
+          <w:color w:val="000000" w:themeColor="text1"/>
+        </w:rPr>
+        <w:t>lipolytic</w:t>
+      </w:r>
+      <w:proofErr w:type="spellEnd"/>
+      <w:r>
+        <w:rPr>
+          <w:color w:val="000000" w:themeColor="text1"/>
+        </w:rPr>
+        <w:t xml:space="preserve"> enzyme ATGL.</w:t>
       </w:r>
     </w:p>
     <w:p>
@@ -849,8 +895,9 @@
           <w:sz w:val="24"/>
           <w:szCs w:val="24"/>
         </w:rPr>
-        <w:t xml:space="preserve"> l</w:t>
-      </w:r>
+        <w:t xml:space="preserve"> </w:t>
+      </w:r>
+      <w:proofErr w:type="spellStart"/>
       <w:r>
         <w:rPr>
           <w:rFonts w:asciiTheme="minorHAnsi" w:hAnsiTheme="minorHAnsi"/>
@@ -858,7 +905,7 @@
           <w:sz w:val="24"/>
           <w:szCs w:val="24"/>
         </w:rPr>
-        <w:t>i</w:t>
+        <w:t>l</w:t>
       </w:r>
       <w:r>
         <w:rPr>
@@ -867,7 +914,7 @@
           <w:sz w:val="24"/>
           <w:szCs w:val="24"/>
         </w:rPr>
-        <w:t xml:space="preserve">polytic markers, insulin resistance and hepatic steatosis in response to </w:t>
+        <w:t>i</w:t>
       </w:r>
       <w:r>
         <w:rPr>
@@ -876,8 +923,9 @@
           <w:sz w:val="24"/>
           <w:szCs w:val="24"/>
         </w:rPr>
-        <w:t>combined glucocorticoids and obesity in mice</w:t>
-      </w:r>
+        <w:t>polytic</w:t>
+      </w:r>
+      <w:proofErr w:type="spellEnd"/>
       <w:r>
         <w:rPr>
           <w:rFonts w:asciiTheme="minorHAnsi" w:hAnsiTheme="minorHAnsi"/>
@@ -885,7 +933,7 @@
           <w:sz w:val="24"/>
           <w:szCs w:val="24"/>
         </w:rPr>
-        <w:t>. All outcomes were exacerbated in comparison</w:t>
+        <w:t xml:space="preserve"> markers, insulin resistance and hepatic steatosis in response to </w:t>
       </w:r>
       <w:r>
         <w:rPr>
@@ -894,7 +942,7 @@
           <w:sz w:val="24"/>
           <w:szCs w:val="24"/>
         </w:rPr>
-        <w:t xml:space="preserve"> to</w:t>
+        <w:t>combined glucocorticoids and obesity in mice</w:t>
       </w:r>
       <w:r>
         <w:rPr>
@@ -903,6 +951,24 @@
           <w:sz w:val="24"/>
           <w:szCs w:val="24"/>
         </w:rPr>
+        <w:t>. All outcomes were exacerbated in comparison</w:t>
+      </w:r>
+      <w:r>
+        <w:rPr>
+          <w:rFonts w:asciiTheme="minorHAnsi" w:hAnsiTheme="minorHAnsi"/>
+          <w:color w:val="000000" w:themeColor="text1"/>
+          <w:sz w:val="24"/>
+          <w:szCs w:val="24"/>
+        </w:rPr>
+        <w:t xml:space="preserve"> to</w:t>
+      </w:r>
+      <w:r>
+        <w:rPr>
+          <w:rFonts w:asciiTheme="minorHAnsi" w:hAnsiTheme="minorHAnsi"/>
+          <w:color w:val="000000" w:themeColor="text1"/>
+          <w:sz w:val="24"/>
+          <w:szCs w:val="24"/>
+        </w:rPr>
         <w:t xml:space="preserve"> lean counterparts.</w:t>
       </w:r>
     </w:p>
@@ -2324,7 +2390,25 @@
           <w:color w:val="000000" w:themeColor="text1"/>
           <w:shd w:val="clear" w:color="auto" w:fill="FFFFFF"/>
         </w:rPr>
-        <w:t>; 5L0D LabDiet; 13% fat; 57% carbohydrate; 30% protein</w:t>
+        <w:t xml:space="preserve">; 5L0D </w:t>
+      </w:r>
+      <w:proofErr w:type="spellStart"/>
+      <w:r>
+        <w:rPr>
+          <w:rFonts w:eastAsia="Times New Roman" w:cs="Times New Roman"/>
+          <w:color w:val="000000" w:themeColor="text1"/>
+          <w:shd w:val="clear" w:color="auto" w:fill="FFFFFF"/>
+        </w:rPr>
+        <w:t>LabDiet</w:t>
+      </w:r>
+      <w:proofErr w:type="spellEnd"/>
+      <w:r>
+        <w:rPr>
+          <w:rFonts w:eastAsia="Times New Roman" w:cs="Times New Roman"/>
+          <w:color w:val="000000" w:themeColor="text1"/>
+          <w:shd w:val="clear" w:color="auto" w:fill="FFFFFF"/>
+        </w:rPr>
+        <w:t>; 13% fat; 57% carbohydrate; 30% protein</w:t>
       </w:r>
       <w:r>
         <w:rPr>
@@ -2927,6 +3011,7 @@
         </w:rPr>
         <w:t xml:space="preserve"> </w:t>
       </w:r>
+      <w:proofErr w:type="spellStart"/>
       <w:r>
         <w:rPr>
           <w:rFonts w:eastAsia="Times New Roman" w:cs="Times New Roman"/>
@@ -2941,7 +3026,16 @@
           <w:color w:val="000000" w:themeColor="text1"/>
           <w:shd w:val="clear" w:color="auto" w:fill="FFFFFF"/>
         </w:rPr>
-        <w:t xml:space="preserve">choMRI </w:t>
+        <w:t>choMRI</w:t>
+      </w:r>
+      <w:proofErr w:type="spellEnd"/>
+      <w:r>
+        <w:rPr>
+          <w:rFonts w:eastAsia="Times New Roman" w:cs="Times New Roman"/>
+          <w:color w:val="000000" w:themeColor="text1"/>
+          <w:shd w:val="clear" w:color="auto" w:fill="FFFFFF"/>
+        </w:rPr>
+        <w:t xml:space="preserve"> </w:t>
       </w:r>
       <w:r>
         <w:rPr>
@@ -3165,7 +3259,25 @@
           <w:color w:val="000000" w:themeColor="text1"/>
           <w:shd w:val="clear" w:color="auto" w:fill="FFFFFF"/>
         </w:rPr>
-        <w:t xml:space="preserve"> were dissected and the right inguinal white adipose tissue (iWAT)</w:t>
+        <w:t xml:space="preserve"> were dissected and the right inguinal white adipose tissue (</w:t>
+      </w:r>
+      <w:proofErr w:type="spellStart"/>
+      <w:r>
+        <w:rPr>
+          <w:rFonts w:eastAsia="Times New Roman" w:cs="Times New Roman"/>
+          <w:color w:val="000000" w:themeColor="text1"/>
+          <w:shd w:val="clear" w:color="auto" w:fill="FFFFFF"/>
+        </w:rPr>
+        <w:t>iWAT</w:t>
+      </w:r>
+      <w:proofErr w:type="spellEnd"/>
+      <w:r>
+        <w:rPr>
+          <w:rFonts w:eastAsia="Times New Roman" w:cs="Times New Roman"/>
+          <w:color w:val="000000" w:themeColor="text1"/>
+          <w:shd w:val="clear" w:color="auto" w:fill="FFFFFF"/>
+        </w:rPr>
+        <w:t>)</w:t>
       </w:r>
       <w:r>
         <w:rPr>
@@ -3183,21 +3295,49 @@
         </w:rPr>
         <w:t xml:space="preserve">and </w:t>
       </w:r>
-      <w:r>
-        <w:rPr>
-          <w:rFonts w:eastAsia="Times New Roman" w:cs="Times New Roman"/>
-          <w:color w:val="000000" w:themeColor="text1"/>
-          <w:shd w:val="clear" w:color="auto" w:fill="FFFFFF"/>
-        </w:rPr>
-        <w:t xml:space="preserve">epididymal </w:t>
-      </w:r>
-      <w:r>
-        <w:rPr>
-          <w:rFonts w:eastAsia="Times New Roman" w:cs="Times New Roman"/>
-          <w:color w:val="000000" w:themeColor="text1"/>
-          <w:shd w:val="clear" w:color="auto" w:fill="FFFFFF"/>
-        </w:rPr>
-        <w:t>white adipose tissue (eWAT)</w:t>
+      <w:proofErr w:type="spellStart"/>
+      <w:r>
+        <w:rPr>
+          <w:rFonts w:eastAsia="Times New Roman" w:cs="Times New Roman"/>
+          <w:color w:val="000000" w:themeColor="text1"/>
+          <w:shd w:val="clear" w:color="auto" w:fill="FFFFFF"/>
+        </w:rPr>
+        <w:t>epididymal</w:t>
+      </w:r>
+      <w:proofErr w:type="spellEnd"/>
+      <w:r>
+        <w:rPr>
+          <w:rFonts w:eastAsia="Times New Roman" w:cs="Times New Roman"/>
+          <w:color w:val="000000" w:themeColor="text1"/>
+          <w:shd w:val="clear" w:color="auto" w:fill="FFFFFF"/>
+        </w:rPr>
+        <w:t xml:space="preserve"> </w:t>
+      </w:r>
+      <w:r>
+        <w:rPr>
+          <w:rFonts w:eastAsia="Times New Roman" w:cs="Times New Roman"/>
+          <w:color w:val="000000" w:themeColor="text1"/>
+          <w:shd w:val="clear" w:color="auto" w:fill="FFFFFF"/>
+        </w:rPr>
+        <w:t>white adipose tissue (</w:t>
+      </w:r>
+      <w:proofErr w:type="spellStart"/>
+      <w:r>
+        <w:rPr>
+          <w:rFonts w:eastAsia="Times New Roman" w:cs="Times New Roman"/>
+          <w:color w:val="000000" w:themeColor="text1"/>
+          <w:shd w:val="clear" w:color="auto" w:fill="FFFFFF"/>
+        </w:rPr>
+        <w:t>eWAT</w:t>
+      </w:r>
+      <w:proofErr w:type="spellEnd"/>
+      <w:r>
+        <w:rPr>
+          <w:rFonts w:eastAsia="Times New Roman" w:cs="Times New Roman"/>
+          <w:color w:val="000000" w:themeColor="text1"/>
+          <w:shd w:val="clear" w:color="auto" w:fill="FFFFFF"/>
+        </w:rPr>
+        <w:t>)</w:t>
       </w:r>
       <w:r>
         <w:rPr>
@@ -3639,7 +3779,187 @@
               </w:rPr>
             </w:rPrChange>
           </w:rPr>
-          <w:t>Dexamethasone standard was used to make a calibration curve from 2.5 to 100 ng/mL. A separate weighing of dexamethasone was used to make quality control standards at 3 and 30 ng/mL. Quality control standards were run in triplicate before and during sample analysis. For each calibration standard and quality control standard, 10 µL of blank plasma, 10 µL of calibration or QC standard, and 40 µL of internal standard were mixed in a 96-well plate. Each analytical sample was prepared by mixing 10 µL mouse plasma, 10 µL acetonitrile and 40 µL internal standard into a well of a 96-well plate. Some samples were below 10 µL in volume. In these cases, the volume collected was diluted to 10 µL and prepared in the same manner as the other samples. The plate was mixed at 1000 rpm for 5 min, then centrifuged at 3500 rpm for 10 min. Four microliters of supernantant were injected for analysis onto a Waters Xevo TQD triple quadrupole UPLC mass spectrometer for analysis.</w:t>
+          <w:t>Dexamethasone standard was used to make a calibration curve from 2.5 to 100 ng/</w:t>
+        </w:r>
+        <w:proofErr w:type="spellStart"/>
+        <w:r>
+          <w:rPr>
+            <w:rFonts w:cs="Arial"/>
+            <w:rPrChange w:id="22" w:author="Microsoft Office User" w:date="2018-03-26T19:49:00Z">
+              <w:rPr>
+                <w:rFonts w:ascii="Arial" w:hAnsi="Arial" w:cs="Arial"/>
+                <w:b/>
+                <w:sz w:val="19"/>
+                <w:szCs w:val="19"/>
+              </w:rPr>
+            </w:rPrChange>
+          </w:rPr>
+          <w:t>mL.</w:t>
+        </w:r>
+        <w:proofErr w:type="spellEnd"/>
+        <w:r>
+          <w:rPr>
+            <w:rFonts w:cs="Arial"/>
+            <w:rPrChange w:id="23" w:author="Microsoft Office User" w:date="2018-03-26T19:49:00Z">
+              <w:rPr>
+                <w:rFonts w:ascii="Arial" w:hAnsi="Arial" w:cs="Arial"/>
+                <w:b/>
+                <w:sz w:val="19"/>
+                <w:szCs w:val="19"/>
+              </w:rPr>
+            </w:rPrChange>
+          </w:rPr>
+          <w:t xml:space="preserve"> A separate weighing of dexamethasone was used to make quality control standards at 3 and 30 ng/</w:t>
+        </w:r>
+        <w:proofErr w:type="spellStart"/>
+        <w:r>
+          <w:rPr>
+            <w:rFonts w:cs="Arial"/>
+            <w:rPrChange w:id="24" w:author="Microsoft Office User" w:date="2018-03-26T19:49:00Z">
+              <w:rPr>
+                <w:rFonts w:ascii="Arial" w:hAnsi="Arial" w:cs="Arial"/>
+                <w:b/>
+                <w:sz w:val="19"/>
+                <w:szCs w:val="19"/>
+              </w:rPr>
+            </w:rPrChange>
+          </w:rPr>
+          <w:t>mL.</w:t>
+        </w:r>
+        <w:proofErr w:type="spellEnd"/>
+        <w:r>
+          <w:rPr>
+            <w:rFonts w:cs="Arial"/>
+            <w:rPrChange w:id="25" w:author="Microsoft Office User" w:date="2018-03-26T19:49:00Z">
+              <w:rPr>
+                <w:rFonts w:ascii="Arial" w:hAnsi="Arial" w:cs="Arial"/>
+                <w:b/>
+                <w:sz w:val="19"/>
+                <w:szCs w:val="19"/>
+              </w:rPr>
+            </w:rPrChange>
+          </w:rPr>
+          <w:t xml:space="preserve"> Quality control standards were run in triplicate before and during sample analysis. For each calibration standard and quality control standard, 10 µL of blank plasma, 10 µL of calibration or QC standard, and 40 µL of internal standard were mixed in a 96-</w:t>
+        </w:r>
+        <w:proofErr w:type="gramStart"/>
+        <w:r>
+          <w:rPr>
+            <w:rFonts w:cs="Arial"/>
+            <w:rPrChange w:id="26" w:author="Microsoft Office User" w:date="2018-03-26T19:49:00Z">
+              <w:rPr>
+                <w:rFonts w:ascii="Arial" w:hAnsi="Arial" w:cs="Arial"/>
+                <w:b/>
+                <w:sz w:val="19"/>
+                <w:szCs w:val="19"/>
+              </w:rPr>
+            </w:rPrChange>
+          </w:rPr>
+          <w:t>well</w:t>
+        </w:r>
+        <w:proofErr w:type="gramEnd"/>
+        <w:r>
+          <w:rPr>
+            <w:rFonts w:cs="Arial"/>
+            <w:rPrChange w:id="27" w:author="Microsoft Office User" w:date="2018-03-26T19:49:00Z">
+              <w:rPr>
+                <w:rFonts w:ascii="Arial" w:hAnsi="Arial" w:cs="Arial"/>
+                <w:b/>
+                <w:sz w:val="19"/>
+                <w:szCs w:val="19"/>
+              </w:rPr>
+            </w:rPrChange>
+          </w:rPr>
+          <w:t xml:space="preserve"> plate. Each analytical sample was prepared by mixing 10 µL mouse plasma, 10 µL acetonitrile and 40 µL internal standard into a well of a 96-</w:t>
+        </w:r>
+        <w:proofErr w:type="gramStart"/>
+        <w:r>
+          <w:rPr>
+            <w:rFonts w:cs="Arial"/>
+            <w:rPrChange w:id="28" w:author="Microsoft Office User" w:date="2018-03-26T19:49:00Z">
+              <w:rPr>
+                <w:rFonts w:ascii="Arial" w:hAnsi="Arial" w:cs="Arial"/>
+                <w:b/>
+                <w:sz w:val="19"/>
+                <w:szCs w:val="19"/>
+              </w:rPr>
+            </w:rPrChange>
+          </w:rPr>
+          <w:t>well</w:t>
+        </w:r>
+        <w:proofErr w:type="gramEnd"/>
+        <w:r>
+          <w:rPr>
+            <w:rFonts w:cs="Arial"/>
+            <w:rPrChange w:id="29" w:author="Microsoft Office User" w:date="2018-03-26T19:49:00Z">
+              <w:rPr>
+                <w:rFonts w:ascii="Arial" w:hAnsi="Arial" w:cs="Arial"/>
+                <w:b/>
+                <w:sz w:val="19"/>
+                <w:szCs w:val="19"/>
+              </w:rPr>
+            </w:rPrChange>
+          </w:rPr>
+          <w:t xml:space="preserve"> plate. Some samples were below 10 µL in volume. In these cases, the volume collected was diluted to 10 µL and prepared in the same manner as the other samples. The plate was mixed at 1000 rpm for 5 min, then centrifuged at 3500 rpm for 10 min. Four microliters of </w:t>
+        </w:r>
+        <w:proofErr w:type="spellStart"/>
+        <w:r>
+          <w:rPr>
+            <w:rFonts w:cs="Arial"/>
+            <w:rPrChange w:id="30" w:author="Microsoft Office User" w:date="2018-03-26T19:49:00Z">
+              <w:rPr>
+                <w:rFonts w:ascii="Arial" w:hAnsi="Arial" w:cs="Arial"/>
+                <w:b/>
+                <w:sz w:val="19"/>
+                <w:szCs w:val="19"/>
+              </w:rPr>
+            </w:rPrChange>
+          </w:rPr>
+          <w:t>supernantant</w:t>
+        </w:r>
+        <w:proofErr w:type="spellEnd"/>
+        <w:r>
+          <w:rPr>
+            <w:rFonts w:cs="Arial"/>
+            <w:rPrChange w:id="31" w:author="Microsoft Office User" w:date="2018-03-26T19:49:00Z">
+              <w:rPr>
+                <w:rFonts w:ascii="Arial" w:hAnsi="Arial" w:cs="Arial"/>
+                <w:b/>
+                <w:sz w:val="19"/>
+                <w:szCs w:val="19"/>
+              </w:rPr>
+            </w:rPrChange>
+          </w:rPr>
+          <w:t xml:space="preserve"> were injected for analysis onto a Waters </w:t>
+        </w:r>
+        <w:proofErr w:type="spellStart"/>
+        <w:r>
+          <w:rPr>
+            <w:rFonts w:cs="Arial"/>
+            <w:rPrChange w:id="32" w:author="Microsoft Office User" w:date="2018-03-26T19:49:00Z">
+              <w:rPr>
+                <w:rFonts w:ascii="Arial" w:hAnsi="Arial" w:cs="Arial"/>
+                <w:b/>
+                <w:sz w:val="19"/>
+                <w:szCs w:val="19"/>
+              </w:rPr>
+            </w:rPrChange>
+          </w:rPr>
+          <w:t>Xevo</w:t>
+        </w:r>
+        <w:proofErr w:type="spellEnd"/>
+        <w:r>
+          <w:rPr>
+            <w:rFonts w:cs="Arial"/>
+            <w:rPrChange w:id="33" w:author="Microsoft Office User" w:date="2018-03-26T19:49:00Z">
+              <w:rPr>
+                <w:rFonts w:ascii="Arial" w:hAnsi="Arial" w:cs="Arial"/>
+                <w:b/>
+                <w:sz w:val="19"/>
+                <w:szCs w:val="19"/>
+              </w:rPr>
+            </w:rPrChange>
+          </w:rPr>
+          <w:t xml:space="preserve"> TQD triple quadrupole UPLC mass spectrometer for analysis.</w:t>
         </w:r>
       </w:ins>
     </w:p>
@@ -3666,19 +3986,37 @@
         </w:rPr>
         <w:t xml:space="preserve">Insulin Tolerance Tests and </w:t>
       </w:r>
+      <w:proofErr w:type="spellStart"/>
       <w:r>
         <w:rPr>
           <w:b/>
           <w:color w:val="000000" w:themeColor="text1"/>
         </w:rPr>
-        <w:t xml:space="preserve">Hyperinsulinemic </w:t>
-      </w:r>
+        <w:t>Hyperinsulinemic</w:t>
+      </w:r>
+      <w:proofErr w:type="spellEnd"/>
       <w:r>
         <w:rPr>
           <w:b/>
           <w:color w:val="000000" w:themeColor="text1"/>
         </w:rPr>
-        <w:t xml:space="preserve">Euglycemic Clamp Experiments: </w:t>
+        <w:t xml:space="preserve"> </w:t>
+      </w:r>
+      <w:proofErr w:type="spellStart"/>
+      <w:r>
+        <w:rPr>
+          <w:b/>
+          <w:color w:val="000000" w:themeColor="text1"/>
+        </w:rPr>
+        <w:t>Euglycemic</w:t>
+      </w:r>
+      <w:proofErr w:type="spellEnd"/>
+      <w:r>
+        <w:rPr>
+          <w:b/>
+          <w:color w:val="000000" w:themeColor="text1"/>
+        </w:rPr>
+        <w:t xml:space="preserve"> Clamp Experiments: </w:t>
       </w:r>
       <w:r>
         <w:rPr>
@@ -3825,16 +4163,32 @@
           <w:rFonts w:cs="Times New Roman"/>
           <w:color w:val="000000" w:themeColor="text1"/>
         </w:rPr>
-        <w:t>insulin (Humulin R, Lilly,)</w:t>
-      </w:r>
-      <w:r>
-        <w:t xml:space="preserve"> </w:t>
-      </w:r>
+        <w:t>insulin (</w:t>
+      </w:r>
+      <w:proofErr w:type="spellStart"/>
       <w:r>
         <w:rPr>
           <w:rFonts w:cs="Times New Roman"/>
           <w:color w:val="000000" w:themeColor="text1"/>
         </w:rPr>
+        <w:t>Humulin</w:t>
+      </w:r>
+      <w:proofErr w:type="spellEnd"/>
+      <w:r>
+        <w:rPr>
+          <w:rFonts w:cs="Times New Roman"/>
+          <w:color w:val="000000" w:themeColor="text1"/>
+        </w:rPr>
+        <w:t xml:space="preserve"> R, Lilly,)</w:t>
+      </w:r>
+      <w:r>
+        <w:t xml:space="preserve"> </w:t>
+      </w:r>
+      <w:r>
+        <w:rPr>
+          <w:rFonts w:cs="Times New Roman"/>
+          <w:color w:val="000000" w:themeColor="text1"/>
+        </w:rPr>
         <w:t>as described in</w:t>
       </w:r>
       <w:r>
@@ -3884,7 +4238,23 @@
           <w:rFonts w:cs="Times New Roman"/>
           <w:color w:val="000000" w:themeColor="text1"/>
         </w:rPr>
-        <w:t>glucose was determined using a One Touch Ultra Glucometer (Lifescan).</w:t>
+        <w:t>glucose was determined using a One Touch Ultra Glucometer (</w:t>
+      </w:r>
+      <w:proofErr w:type="spellStart"/>
+      <w:r>
+        <w:rPr>
+          <w:rFonts w:cs="Times New Roman"/>
+          <w:color w:val="000000" w:themeColor="text1"/>
+        </w:rPr>
+        <w:t>Lifescan</w:t>
+      </w:r>
+      <w:proofErr w:type="spellEnd"/>
+      <w:r>
+        <w:rPr>
+          <w:rFonts w:cs="Times New Roman"/>
+          <w:color w:val="000000" w:themeColor="text1"/>
+        </w:rPr>
+        <w:t>).</w:t>
       </w:r>
       <w:r>
         <w:rPr>
@@ -3892,6 +4262,7 @@
         </w:rPr>
         <w:t xml:space="preserve"> For the </w:t>
       </w:r>
+      <w:proofErr w:type="spellStart"/>
       <w:r>
         <w:rPr>
           <w:color w:val="000000" w:themeColor="text1"/>
@@ -3904,17 +4275,26 @@
         </w:rPr>
         <w:t>insulinemic</w:t>
       </w:r>
-      <w:r>
-        <w:rPr>
-          <w:color w:val="000000" w:themeColor="text1"/>
-        </w:rPr>
-        <w:t xml:space="preserve"> </w:t>
-      </w:r>
-      <w:r>
-        <w:rPr>
-          <w:color w:val="000000" w:themeColor="text1"/>
-        </w:rPr>
-        <w:t>euglycemic clamp</w:t>
+      <w:proofErr w:type="spellEnd"/>
+      <w:r>
+        <w:rPr>
+          <w:color w:val="000000" w:themeColor="text1"/>
+        </w:rPr>
+        <w:t xml:space="preserve"> </w:t>
+      </w:r>
+      <w:proofErr w:type="spellStart"/>
+      <w:r>
+        <w:rPr>
+          <w:color w:val="000000" w:themeColor="text1"/>
+        </w:rPr>
+        <w:t>euglycemic</w:t>
+      </w:r>
+      <w:proofErr w:type="spellEnd"/>
+      <w:r>
+        <w:rPr>
+          <w:color w:val="000000" w:themeColor="text1"/>
+        </w:rPr>
+        <w:t xml:space="preserve"> clamp</w:t>
       </w:r>
       <w:r>
         <w:rPr>
@@ -4314,13 +4694,29 @@
           <w:rFonts w:ascii="Calibri" w:hAnsi="Calibri" w:cs="Arial"/>
           <w:color w:val="000000" w:themeColor="text1"/>
         </w:rPr>
-        <w:t xml:space="preserve"> mU/kg bolus, followed by </w:t>
-      </w:r>
+        <w:t xml:space="preserve"> </w:t>
+      </w:r>
+      <w:proofErr w:type="spellStart"/>
       <w:r>
         <w:rPr>
           <w:rFonts w:ascii="Calibri" w:hAnsi="Calibri" w:cs="Arial"/>
           <w:color w:val="000000" w:themeColor="text1"/>
         </w:rPr>
+        <w:t>mU</w:t>
+      </w:r>
+      <w:proofErr w:type="spellEnd"/>
+      <w:r>
+        <w:rPr>
+          <w:rFonts w:ascii="Calibri" w:hAnsi="Calibri" w:cs="Arial"/>
+          <w:color w:val="000000" w:themeColor="text1"/>
+        </w:rPr>
+        <w:t xml:space="preserve">/kg bolus, followed by </w:t>
+      </w:r>
+      <w:r>
+        <w:rPr>
+          <w:rFonts w:ascii="Calibri" w:hAnsi="Calibri" w:cs="Arial"/>
+          <w:color w:val="000000" w:themeColor="text1"/>
+        </w:rPr>
         <w:t>8.0</w:t>
       </w:r>
       <w:r>
@@ -4328,13 +4724,61 @@
           <w:rFonts w:ascii="Calibri" w:hAnsi="Calibri" w:cs="Arial"/>
           <w:color w:val="000000" w:themeColor="text1"/>
         </w:rPr>
-        <w:t xml:space="preserve"> mU/kg/min) of human insulin (Novo Nordisk). Euglycemia (120~130 mg/dL) was maintained during the clamp by measuring blood glucose every 10 min and infusing 50% glucose at variable rates</w:t>
-      </w:r>
+        <w:t xml:space="preserve"> </w:t>
+      </w:r>
+      <w:proofErr w:type="spellStart"/>
       <w:r>
         <w:rPr>
           <w:rFonts w:ascii="Calibri" w:hAnsi="Calibri" w:cs="Arial"/>
           <w:color w:val="000000" w:themeColor="text1"/>
         </w:rPr>
+        <w:t>mU</w:t>
+      </w:r>
+      <w:proofErr w:type="spellEnd"/>
+      <w:r>
+        <w:rPr>
+          <w:rFonts w:ascii="Calibri" w:hAnsi="Calibri" w:cs="Arial"/>
+          <w:color w:val="000000" w:themeColor="text1"/>
+        </w:rPr>
+        <w:t xml:space="preserve">/kg/min) of human insulin (Novo Nordisk). </w:t>
+      </w:r>
+      <w:proofErr w:type="spellStart"/>
+      <w:r>
+        <w:rPr>
+          <w:rFonts w:ascii="Calibri" w:hAnsi="Calibri" w:cs="Arial"/>
+          <w:color w:val="000000" w:themeColor="text1"/>
+        </w:rPr>
+        <w:t>Euglycemia</w:t>
+      </w:r>
+      <w:proofErr w:type="spellEnd"/>
+      <w:r>
+        <w:rPr>
+          <w:rFonts w:ascii="Calibri" w:hAnsi="Calibri" w:cs="Arial"/>
+          <w:color w:val="000000" w:themeColor="text1"/>
+        </w:rPr>
+        <w:t xml:space="preserve"> (120~130 mg/</w:t>
+      </w:r>
+      <w:proofErr w:type="spellStart"/>
+      <w:r>
+        <w:rPr>
+          <w:rFonts w:ascii="Calibri" w:hAnsi="Calibri" w:cs="Arial"/>
+          <w:color w:val="000000" w:themeColor="text1"/>
+        </w:rPr>
+        <w:t>dL</w:t>
+      </w:r>
+      <w:proofErr w:type="spellEnd"/>
+      <w:r>
+        <w:rPr>
+          <w:rFonts w:ascii="Calibri" w:hAnsi="Calibri" w:cs="Arial"/>
+          <w:color w:val="000000" w:themeColor="text1"/>
+        </w:rPr>
+        <w:t>) was maintained during the clamp by measuring blood glucose every 10 min and infusing 50% glucose at variable rates</w:t>
+      </w:r>
+      <w:r>
+        <w:rPr>
+          <w:rFonts w:ascii="Calibri" w:hAnsi="Calibri" w:cs="Arial"/>
+          <w:color w:val="000000" w:themeColor="text1"/>
+        </w:rPr>
         <w:t>,</w:t>
       </w:r>
       <w:r>
@@ -4480,27 +4924,68 @@
           <w:rFonts w:ascii="Calibri" w:hAnsi="Calibri" w:cs="Arial"/>
           <w:color w:val="000000" w:themeColor="text1"/>
         </w:rPr>
-        <w:t>Blood glucose was measured using an Accu-Chek glucometer (Roche, Germany). Plasma insulin was measured using the Linco rat/mouse insulin ELISA kits.  For determination of plasma radioactivity of [3-</w:t>
-      </w:r>
+        <w:t xml:space="preserve">Blood glucose was measured using an </w:t>
+      </w:r>
+      <w:proofErr w:type="spellStart"/>
       <w:r>
         <w:rPr>
           <w:rFonts w:ascii="Calibri" w:hAnsi="Calibri" w:cs="Arial"/>
           <w:color w:val="000000" w:themeColor="text1"/>
+        </w:rPr>
+        <w:t>Accu-Chek</w:t>
+      </w:r>
+      <w:proofErr w:type="spellEnd"/>
+      <w:r>
+        <w:rPr>
+          <w:rFonts w:ascii="Calibri" w:hAnsi="Calibri" w:cs="Arial"/>
+          <w:color w:val="000000" w:themeColor="text1"/>
+        </w:rPr>
+        <w:t xml:space="preserve"> glucometer (Roche, Germany). Plasma insulin was measured using the </w:t>
+      </w:r>
+      <w:proofErr w:type="spellStart"/>
+      <w:r>
+        <w:rPr>
+          <w:rFonts w:ascii="Calibri" w:hAnsi="Calibri" w:cs="Arial"/>
+          <w:color w:val="000000" w:themeColor="text1"/>
+        </w:rPr>
+        <w:t>Linco</w:t>
+      </w:r>
+      <w:proofErr w:type="spellEnd"/>
+      <w:r>
+        <w:rPr>
+          <w:rFonts w:ascii="Calibri" w:hAnsi="Calibri" w:cs="Arial"/>
+          <w:color w:val="000000" w:themeColor="text1"/>
+        </w:rPr>
+        <w:t xml:space="preserve"> rat/mouse insulin ELISA kits.  For determination of plasma radioactivity of [3-</w:t>
+      </w:r>
+      <w:r>
+        <w:rPr>
+          <w:rFonts w:ascii="Calibri" w:hAnsi="Calibri" w:cs="Arial"/>
+          <w:color w:val="000000" w:themeColor="text1"/>
           <w:vertAlign w:val="superscript"/>
         </w:rPr>
         <w:t>3</w:t>
       </w:r>
+      <w:proofErr w:type="gramStart"/>
       <w:r>
         <w:rPr>
           <w:rFonts w:ascii="Calibri" w:hAnsi="Calibri" w:cs="Arial"/>
           <w:color w:val="000000" w:themeColor="text1"/>
         </w:rPr>
-        <w:t>H]glucose and [1-</w:t>
-      </w:r>
+        <w:t>H]glucose</w:t>
+      </w:r>
+      <w:proofErr w:type="gramEnd"/>
       <w:r>
         <w:rPr>
           <w:rFonts w:ascii="Calibri" w:hAnsi="Calibri" w:cs="Arial"/>
           <w:color w:val="000000" w:themeColor="text1"/>
+        </w:rPr>
+        <w:t xml:space="preserve"> and [1-</w:t>
+      </w:r>
+      <w:r>
+        <w:rPr>
+          <w:rFonts w:ascii="Calibri" w:hAnsi="Calibri" w:cs="Arial"/>
+          <w:color w:val="000000" w:themeColor="text1"/>
           <w:vertAlign w:val="superscript"/>
         </w:rPr>
         <w:t>14</w:t>
@@ -4510,7 +4995,23 @@
           <w:rFonts w:ascii="Calibri" w:hAnsi="Calibri" w:cs="Arial"/>
           <w:color w:val="000000" w:themeColor="text1"/>
         </w:rPr>
-        <w:t>C]2DG, plasma samples were deproteinized with ZnSO</w:t>
+        <w:t xml:space="preserve">C]2DG, plasma samples were </w:t>
+      </w:r>
+      <w:proofErr w:type="spellStart"/>
+      <w:r>
+        <w:rPr>
+          <w:rFonts w:ascii="Calibri" w:hAnsi="Calibri" w:cs="Arial"/>
+          <w:color w:val="000000" w:themeColor="text1"/>
+        </w:rPr>
+        <w:t>deproteinized</w:t>
+      </w:r>
+      <w:proofErr w:type="spellEnd"/>
+      <w:r>
+        <w:rPr>
+          <w:rFonts w:ascii="Calibri" w:hAnsi="Calibri" w:cs="Arial"/>
+          <w:color w:val="000000" w:themeColor="text1"/>
+        </w:rPr>
+        <w:t xml:space="preserve"> with ZnSO</w:t>
       </w:r>
       <w:r>
         <w:rPr>
@@ -4820,7 +5321,21 @@
         <w:rPr>
           <w:color w:val="000000" w:themeColor="text1"/>
         </w:rPr>
-        <w:t xml:space="preserve"> (Thermo Fisher</w:t>
+        <w:t xml:space="preserve"> (</w:t>
+      </w:r>
+      <w:proofErr w:type="spellStart"/>
+      <w:r>
+        <w:rPr>
+          <w:color w:val="000000" w:themeColor="text1"/>
+        </w:rPr>
+        <w:t>Thermo</w:t>
+      </w:r>
+      <w:proofErr w:type="spellEnd"/>
+      <w:r>
+        <w:rPr>
+          <w:color w:val="000000" w:themeColor="text1"/>
+        </w:rPr>
+        <w:t xml:space="preserve"> Fisher</w:t>
       </w:r>
       <w:r>
         <w:rPr>
@@ -5002,7 +5517,25 @@
           <w:color w:val="000000" w:themeColor="text1"/>
           <w:shd w:val="clear" w:color="auto" w:fill="FFFFFF"/>
         </w:rPr>
-        <w:t>and fatty acids were quantified using the HR Series NEFA-HR(2) kit (Wako Diagnostics</w:t>
+        <w:t>and fatty acids were quantified using the HR Series NEFA-</w:t>
+      </w:r>
+      <w:proofErr w:type="gramStart"/>
+      <w:r>
+        <w:rPr>
+          <w:rFonts w:eastAsia="Times New Roman" w:cs="Arial"/>
+          <w:color w:val="000000" w:themeColor="text1"/>
+          <w:shd w:val="clear" w:color="auto" w:fill="FFFFFF"/>
+        </w:rPr>
+        <w:t>HR(</w:t>
+      </w:r>
+      <w:proofErr w:type="gramEnd"/>
+      <w:r>
+        <w:rPr>
+          <w:rFonts w:eastAsia="Times New Roman" w:cs="Arial"/>
+          <w:color w:val="000000" w:themeColor="text1"/>
+          <w:shd w:val="clear" w:color="auto" w:fill="FFFFFF"/>
+        </w:rPr>
+        <w:t>2) kit (Wako Diagnostics</w:t>
       </w:r>
       <w:r>
         <w:rPr>
@@ -5676,8 +6209,9 @@
           <w:szCs w:val="21"/>
           <w:shd w:val="clear" w:color="auto" w:fill="FFFFFF"/>
         </w:rPr>
-        <w:t xml:space="preserve">50 mM Tris pH 8, 5 mM EDTA, 30 mM Mannitol, </w:t>
-      </w:r>
+        <w:t xml:space="preserve">50 </w:t>
+      </w:r>
+      <w:proofErr w:type="spellStart"/>
       <w:r>
         <w:rPr>
           <w:rFonts w:eastAsia="Times New Roman" w:cs="Times New Roman"/>
@@ -5685,6 +6219,85 @@
           <w:szCs w:val="21"/>
           <w:shd w:val="clear" w:color="auto" w:fill="FFFFFF"/>
         </w:rPr>
+        <w:t>mM</w:t>
+      </w:r>
+      <w:proofErr w:type="spellEnd"/>
+      <w:r>
+        <w:rPr>
+          <w:rFonts w:eastAsia="Times New Roman" w:cs="Times New Roman"/>
+          <w:color w:val="000000" w:themeColor="text1"/>
+          <w:szCs w:val="21"/>
+          <w:shd w:val="clear" w:color="auto" w:fill="FFFFFF"/>
+        </w:rPr>
+        <w:t xml:space="preserve"> </w:t>
+      </w:r>
+      <w:proofErr w:type="spellStart"/>
+      <w:r>
+        <w:rPr>
+          <w:rFonts w:eastAsia="Times New Roman" w:cs="Times New Roman"/>
+          <w:color w:val="000000" w:themeColor="text1"/>
+          <w:szCs w:val="21"/>
+          <w:shd w:val="clear" w:color="auto" w:fill="FFFFFF"/>
+        </w:rPr>
+        <w:t>Tris</w:t>
+      </w:r>
+      <w:proofErr w:type="spellEnd"/>
+      <w:r>
+        <w:rPr>
+          <w:rFonts w:eastAsia="Times New Roman" w:cs="Times New Roman"/>
+          <w:color w:val="000000" w:themeColor="text1"/>
+          <w:szCs w:val="21"/>
+          <w:shd w:val="clear" w:color="auto" w:fill="FFFFFF"/>
+        </w:rPr>
+        <w:t xml:space="preserve"> pH 8, 5 </w:t>
+      </w:r>
+      <w:proofErr w:type="spellStart"/>
+      <w:r>
+        <w:rPr>
+          <w:rFonts w:eastAsia="Times New Roman" w:cs="Times New Roman"/>
+          <w:color w:val="000000" w:themeColor="text1"/>
+          <w:szCs w:val="21"/>
+          <w:shd w:val="clear" w:color="auto" w:fill="FFFFFF"/>
+        </w:rPr>
+        <w:t>mM</w:t>
+      </w:r>
+      <w:proofErr w:type="spellEnd"/>
+      <w:r>
+        <w:rPr>
+          <w:rFonts w:eastAsia="Times New Roman" w:cs="Times New Roman"/>
+          <w:color w:val="000000" w:themeColor="text1"/>
+          <w:szCs w:val="21"/>
+          <w:shd w:val="clear" w:color="auto" w:fill="FFFFFF"/>
+        </w:rPr>
+        <w:t xml:space="preserve"> EDTA, 30 </w:t>
+      </w:r>
+      <w:proofErr w:type="spellStart"/>
+      <w:r>
+        <w:rPr>
+          <w:rFonts w:eastAsia="Times New Roman" w:cs="Times New Roman"/>
+          <w:color w:val="000000" w:themeColor="text1"/>
+          <w:szCs w:val="21"/>
+          <w:shd w:val="clear" w:color="auto" w:fill="FFFFFF"/>
+        </w:rPr>
+        <w:t>mM</w:t>
+      </w:r>
+      <w:proofErr w:type="spellEnd"/>
+      <w:r>
+        <w:rPr>
+          <w:rFonts w:eastAsia="Times New Roman" w:cs="Times New Roman"/>
+          <w:color w:val="000000" w:themeColor="text1"/>
+          <w:szCs w:val="21"/>
+          <w:shd w:val="clear" w:color="auto" w:fill="FFFFFF"/>
+        </w:rPr>
+        <w:t xml:space="preserve"> Mannitol, </w:t>
+      </w:r>
+      <w:r>
+        <w:rPr>
+          <w:rFonts w:eastAsia="Times New Roman" w:cs="Times New Roman"/>
+          <w:color w:val="000000" w:themeColor="text1"/>
+          <w:szCs w:val="21"/>
+          <w:shd w:val="clear" w:color="auto" w:fill="FFFFFF"/>
+        </w:rPr>
         <w:t xml:space="preserve">protease </w:t>
       </w:r>
       <w:r>
@@ -5757,7 +6370,47 @@
           <w:szCs w:val="21"/>
           <w:shd w:val="clear" w:color="auto" w:fill="FFFFFF"/>
         </w:rPr>
-        <w:t xml:space="preserve"> a TissueLyser II (Qiagen)</w:t>
+        <w:t xml:space="preserve"> a </w:t>
+      </w:r>
+      <w:proofErr w:type="spellStart"/>
+      <w:r>
+        <w:rPr>
+          <w:rFonts w:eastAsia="Times New Roman" w:cs="Times New Roman"/>
+          <w:color w:val="000000" w:themeColor="text1"/>
+          <w:szCs w:val="21"/>
+          <w:shd w:val="clear" w:color="auto" w:fill="FFFFFF"/>
+        </w:rPr>
+        <w:t>TissueLyser</w:t>
+      </w:r>
+      <w:proofErr w:type="spellEnd"/>
+      <w:r>
+        <w:rPr>
+          <w:rFonts w:eastAsia="Times New Roman" w:cs="Times New Roman"/>
+          <w:color w:val="000000" w:themeColor="text1"/>
+          <w:szCs w:val="21"/>
+          <w:shd w:val="clear" w:color="auto" w:fill="FFFFFF"/>
+        </w:rPr>
+        <w:t xml:space="preserve"> II (</w:t>
+      </w:r>
+      <w:proofErr w:type="spellStart"/>
+      <w:r>
+        <w:rPr>
+          <w:rFonts w:eastAsia="Times New Roman" w:cs="Times New Roman"/>
+          <w:color w:val="000000" w:themeColor="text1"/>
+          <w:szCs w:val="21"/>
+          <w:shd w:val="clear" w:color="auto" w:fill="FFFFFF"/>
+        </w:rPr>
+        <w:t>Qiagen</w:t>
+      </w:r>
+      <w:proofErr w:type="spellEnd"/>
+      <w:r>
+        <w:rPr>
+          <w:rFonts w:eastAsia="Times New Roman" w:cs="Times New Roman"/>
+          <w:color w:val="000000" w:themeColor="text1"/>
+          <w:szCs w:val="21"/>
+          <w:shd w:val="clear" w:color="auto" w:fill="FFFFFF"/>
+        </w:rPr>
+        <w:t>)</w:t>
       </w:r>
       <w:r>
         <w:rPr>
@@ -6188,7 +6841,21 @@
         <w:rPr>
           <w:color w:val="000000" w:themeColor="text1"/>
         </w:rPr>
-        <w:t>microscope and cellSense software</w:t>
+        <w:t xml:space="preserve">microscope and </w:t>
+      </w:r>
+      <w:proofErr w:type="spellStart"/>
+      <w:r>
+        <w:rPr>
+          <w:color w:val="000000" w:themeColor="text1"/>
+        </w:rPr>
+        <w:t>cellSense</w:t>
+      </w:r>
+      <w:proofErr w:type="spellEnd"/>
+      <w:r>
+        <w:rPr>
+          <w:color w:val="000000" w:themeColor="text1"/>
+        </w:rPr>
+        <w:t xml:space="preserve"> software</w:t>
       </w:r>
       <w:r>
         <w:rPr>
@@ -6257,8 +6924,16 @@
         <w:rPr>
           <w:color w:val="000000" w:themeColor="text1"/>
         </w:rPr>
-        <w:t xml:space="preserve"> were lysed in TRIzol</w:t>
-      </w:r>
+        <w:t xml:space="preserve"> were lysed in </w:t>
+      </w:r>
+      <w:proofErr w:type="spellStart"/>
+      <w:r>
+        <w:rPr>
+          <w:color w:val="000000" w:themeColor="text1"/>
+        </w:rPr>
+        <w:t>TRIzol</w:t>
+      </w:r>
+      <w:proofErr w:type="spellEnd"/>
       <w:r>
         <w:rPr>
           <w:color w:val="000000" w:themeColor="text1"/>
@@ -6277,6 +6952,7 @@
         </w:rPr>
         <w:t xml:space="preserve">the </w:t>
       </w:r>
+      <w:proofErr w:type="spellStart"/>
       <w:r>
         <w:rPr>
           <w:rFonts w:eastAsia="Times New Roman" w:cs="Times New Roman"/>
@@ -6284,7 +6960,37 @@
           <w:szCs w:val="21"/>
           <w:shd w:val="clear" w:color="auto" w:fill="FFFFFF"/>
         </w:rPr>
-        <w:t>TissueLyser II, as decribed above,</w:t>
+        <w:t>TissueLyser</w:t>
+      </w:r>
+      <w:proofErr w:type="spellEnd"/>
+      <w:r>
+        <w:rPr>
+          <w:rFonts w:eastAsia="Times New Roman" w:cs="Times New Roman"/>
+          <w:color w:val="000000" w:themeColor="text1"/>
+          <w:szCs w:val="21"/>
+          <w:shd w:val="clear" w:color="auto" w:fill="FFFFFF"/>
+        </w:rPr>
+        <w:t xml:space="preserve"> II, as </w:t>
+      </w:r>
+      <w:proofErr w:type="spellStart"/>
+      <w:r>
+        <w:rPr>
+          <w:rFonts w:eastAsia="Times New Roman" w:cs="Times New Roman"/>
+          <w:color w:val="000000" w:themeColor="text1"/>
+          <w:szCs w:val="21"/>
+          <w:shd w:val="clear" w:color="auto" w:fill="FFFFFF"/>
+        </w:rPr>
+        <w:t>decribed</w:t>
+      </w:r>
+      <w:proofErr w:type="spellEnd"/>
+      <w:r>
+        <w:rPr>
+          <w:rFonts w:eastAsia="Times New Roman" w:cs="Times New Roman"/>
+          <w:color w:val="000000" w:themeColor="text1"/>
+          <w:szCs w:val="21"/>
+          <w:shd w:val="clear" w:color="auto" w:fill="FFFFFF"/>
+        </w:rPr>
+        <w:t xml:space="preserve"> above,</w:t>
       </w:r>
       <w:r>
         <w:rPr>
@@ -6316,12 +7022,21 @@
         </w:rPr>
         <w:t xml:space="preserve"> </w:t>
       </w:r>
+      <w:proofErr w:type="spellStart"/>
       <w:r>
         <w:rPr>
           <w:rFonts w:cs="Times New Roman"/>
           <w:color w:val="000000" w:themeColor="text1"/>
         </w:rPr>
-        <w:t>PureLink RNA kit (Life Technologies</w:t>
+        <w:t>PureLink</w:t>
+      </w:r>
+      <w:proofErr w:type="spellEnd"/>
+      <w:r>
+        <w:rPr>
+          <w:rFonts w:cs="Times New Roman"/>
+          <w:color w:val="000000" w:themeColor="text1"/>
+        </w:rPr>
+        <w:t xml:space="preserve"> RNA kit (Life Technologies</w:t>
       </w:r>
       <w:r>
         <w:rPr>
@@ -6540,20 +7255,52 @@
           <w:rFonts w:cs="Times New Roman"/>
           <w:color w:val="000000" w:themeColor="text1"/>
         </w:rPr>
-        <w:t>using the QuantStudio 5</w:t>
-      </w:r>
+        <w:t xml:space="preserve">using the </w:t>
+      </w:r>
+      <w:proofErr w:type="spellStart"/>
       <w:r>
         <w:rPr>
           <w:rFonts w:cs="Times New Roman"/>
           <w:color w:val="000000" w:themeColor="text1"/>
         </w:rPr>
-        <w:t xml:space="preserve"> (Thermo Fisher Scientific)</w:t>
-      </w:r>
+        <w:t>QuantStudio</w:t>
+      </w:r>
+      <w:proofErr w:type="spellEnd"/>
       <w:r>
         <w:rPr>
           <w:rFonts w:cs="Times New Roman"/>
           <w:color w:val="000000" w:themeColor="text1"/>
         </w:rPr>
+        <w:t xml:space="preserve"> 5</w:t>
+      </w:r>
+      <w:r>
+        <w:rPr>
+          <w:rFonts w:cs="Times New Roman"/>
+          <w:color w:val="000000" w:themeColor="text1"/>
+        </w:rPr>
+        <w:t xml:space="preserve"> (</w:t>
+      </w:r>
+      <w:proofErr w:type="spellStart"/>
+      <w:r>
+        <w:rPr>
+          <w:rFonts w:cs="Times New Roman"/>
+          <w:color w:val="000000" w:themeColor="text1"/>
+        </w:rPr>
+        <w:t>Thermo</w:t>
+      </w:r>
+      <w:proofErr w:type="spellEnd"/>
+      <w:r>
+        <w:rPr>
+          <w:rFonts w:cs="Times New Roman"/>
+          <w:color w:val="000000" w:themeColor="text1"/>
+        </w:rPr>
+        <w:t xml:space="preserve"> Fisher Scientific)</w:t>
+      </w:r>
+      <w:r>
+        <w:rPr>
+          <w:rFonts w:cs="Times New Roman"/>
+          <w:color w:val="000000" w:themeColor="text1"/>
+        </w:rPr>
         <w:t xml:space="preserve">. </w:t>
       </w:r>
       <w:r>
@@ -6563,6 +7310,7 @@
         </w:rPr>
         <w:t xml:space="preserve">mRNA expression level was normalized to </w:t>
       </w:r>
+      <w:proofErr w:type="spellStart"/>
       <w:r>
         <w:rPr>
           <w:rFonts w:cs="Times New Roman"/>
@@ -6571,6 +7319,7 @@
         </w:rPr>
         <w:t>Actb</w:t>
       </w:r>
+      <w:proofErr w:type="spellEnd"/>
       <w:r>
         <w:rPr>
           <w:rFonts w:cs="Times New Roman"/>
@@ -6710,7 +7459,151 @@
           <w:color w:val="000000" w:themeColor="text1"/>
           <w:shd w:val="clear" w:color="auto" w:fill="FFFFFF"/>
         </w:rPr>
-        <w:t>(50 mM Tris, pH 7.4, 0.25% sodium deoxycholate, 1% NP40, 150 mM sodium chloride, 1 mM EDTA, 100 uM sodium orthovanadate, 5 mM sodium fluoride</w:t>
+        <w:t xml:space="preserve">(50 </w:t>
+      </w:r>
+      <w:proofErr w:type="spellStart"/>
+      <w:r>
+        <w:rPr>
+          <w:rFonts w:eastAsia="Times New Roman" w:cs="Times New Roman"/>
+          <w:color w:val="000000" w:themeColor="text1"/>
+          <w:shd w:val="clear" w:color="auto" w:fill="FFFFFF"/>
+        </w:rPr>
+        <w:t>mM</w:t>
+      </w:r>
+      <w:proofErr w:type="spellEnd"/>
+      <w:r>
+        <w:rPr>
+          <w:rFonts w:eastAsia="Times New Roman" w:cs="Times New Roman"/>
+          <w:color w:val="000000" w:themeColor="text1"/>
+          <w:shd w:val="clear" w:color="auto" w:fill="FFFFFF"/>
+        </w:rPr>
+        <w:t xml:space="preserve"> </w:t>
+      </w:r>
+      <w:proofErr w:type="spellStart"/>
+      <w:r>
+        <w:rPr>
+          <w:rFonts w:eastAsia="Times New Roman" w:cs="Times New Roman"/>
+          <w:color w:val="000000" w:themeColor="text1"/>
+          <w:shd w:val="clear" w:color="auto" w:fill="FFFFFF"/>
+        </w:rPr>
+        <w:t>Tris</w:t>
+      </w:r>
+      <w:proofErr w:type="spellEnd"/>
+      <w:r>
+        <w:rPr>
+          <w:rFonts w:eastAsia="Times New Roman" w:cs="Times New Roman"/>
+          <w:color w:val="000000" w:themeColor="text1"/>
+          <w:shd w:val="clear" w:color="auto" w:fill="FFFFFF"/>
+        </w:rPr>
+        <w:t xml:space="preserve">, pH 7.4, 0.25% sodium </w:t>
+      </w:r>
+      <w:proofErr w:type="spellStart"/>
+      <w:r>
+        <w:rPr>
+          <w:rFonts w:eastAsia="Times New Roman" w:cs="Times New Roman"/>
+          <w:color w:val="000000" w:themeColor="text1"/>
+          <w:shd w:val="clear" w:color="auto" w:fill="FFFFFF"/>
+        </w:rPr>
+        <w:t>deoxycholate</w:t>
+      </w:r>
+      <w:proofErr w:type="spellEnd"/>
+      <w:r>
+        <w:rPr>
+          <w:rFonts w:eastAsia="Times New Roman" w:cs="Times New Roman"/>
+          <w:color w:val="000000" w:themeColor="text1"/>
+          <w:shd w:val="clear" w:color="auto" w:fill="FFFFFF"/>
+        </w:rPr>
+        <w:t xml:space="preserve">, 1% NP40, 150 </w:t>
+      </w:r>
+      <w:proofErr w:type="spellStart"/>
+      <w:r>
+        <w:rPr>
+          <w:rFonts w:eastAsia="Times New Roman" w:cs="Times New Roman"/>
+          <w:color w:val="000000" w:themeColor="text1"/>
+          <w:shd w:val="clear" w:color="auto" w:fill="FFFFFF"/>
+        </w:rPr>
+        <w:t>mM</w:t>
+      </w:r>
+      <w:proofErr w:type="spellEnd"/>
+      <w:r>
+        <w:rPr>
+          <w:rFonts w:eastAsia="Times New Roman" w:cs="Times New Roman"/>
+          <w:color w:val="000000" w:themeColor="text1"/>
+          <w:shd w:val="clear" w:color="auto" w:fill="FFFFFF"/>
+        </w:rPr>
+        <w:t xml:space="preserve"> sodium chloride, 1 </w:t>
+      </w:r>
+      <w:proofErr w:type="spellStart"/>
+      <w:r>
+        <w:rPr>
+          <w:rFonts w:eastAsia="Times New Roman" w:cs="Times New Roman"/>
+          <w:color w:val="000000" w:themeColor="text1"/>
+          <w:shd w:val="clear" w:color="auto" w:fill="FFFFFF"/>
+        </w:rPr>
+        <w:t>mM</w:t>
+      </w:r>
+      <w:proofErr w:type="spellEnd"/>
+      <w:r>
+        <w:rPr>
+          <w:rFonts w:eastAsia="Times New Roman" w:cs="Times New Roman"/>
+          <w:color w:val="000000" w:themeColor="text1"/>
+          <w:shd w:val="clear" w:color="auto" w:fill="FFFFFF"/>
+        </w:rPr>
+        <w:t xml:space="preserve"> EDTA, 100 </w:t>
+      </w:r>
+      <w:proofErr w:type="spellStart"/>
+      <w:r>
+        <w:rPr>
+          <w:rFonts w:eastAsia="Times New Roman" w:cs="Times New Roman"/>
+          <w:color w:val="000000" w:themeColor="text1"/>
+          <w:shd w:val="clear" w:color="auto" w:fill="FFFFFF"/>
+        </w:rPr>
+        <w:t>uM</w:t>
+      </w:r>
+      <w:proofErr w:type="spellEnd"/>
+      <w:r>
+        <w:rPr>
+          <w:rFonts w:eastAsia="Times New Roman" w:cs="Times New Roman"/>
+          <w:color w:val="000000" w:themeColor="text1"/>
+          <w:shd w:val="clear" w:color="auto" w:fill="FFFFFF"/>
+        </w:rPr>
+        <w:t xml:space="preserve"> sodium </w:t>
+      </w:r>
+      <w:proofErr w:type="spellStart"/>
+      <w:r>
+        <w:rPr>
+          <w:rFonts w:eastAsia="Times New Roman" w:cs="Times New Roman"/>
+          <w:color w:val="000000" w:themeColor="text1"/>
+          <w:shd w:val="clear" w:color="auto" w:fill="FFFFFF"/>
+        </w:rPr>
+        <w:t>orthovanadate</w:t>
+      </w:r>
+      <w:proofErr w:type="spellEnd"/>
+      <w:r>
+        <w:rPr>
+          <w:rFonts w:eastAsia="Times New Roman" w:cs="Times New Roman"/>
+          <w:color w:val="000000" w:themeColor="text1"/>
+          <w:shd w:val="clear" w:color="auto" w:fill="FFFFFF"/>
+        </w:rPr>
+        <w:t xml:space="preserve">, 5 </w:t>
+      </w:r>
+      <w:proofErr w:type="spellStart"/>
+      <w:r>
+        <w:rPr>
+          <w:rFonts w:eastAsia="Times New Roman" w:cs="Times New Roman"/>
+          <w:color w:val="000000" w:themeColor="text1"/>
+          <w:shd w:val="clear" w:color="auto" w:fill="FFFFFF"/>
+        </w:rPr>
+        <w:t>mM</w:t>
+      </w:r>
+      <w:proofErr w:type="spellEnd"/>
+      <w:r>
+        <w:rPr>
+          <w:rFonts w:eastAsia="Times New Roman" w:cs="Times New Roman"/>
+          <w:color w:val="000000" w:themeColor="text1"/>
+          <w:shd w:val="clear" w:color="auto" w:fill="FFFFFF"/>
+        </w:rPr>
+        <w:t xml:space="preserve"> sodium fluoride</w:t>
       </w:r>
       <w:r>
         <w:rPr>
@@ -6726,7 +7619,25 @@
           <w:color w:val="000000" w:themeColor="text1"/>
           <w:shd w:val="clear" w:color="auto" w:fill="FFFFFF"/>
         </w:rPr>
-        <w:t xml:space="preserve"> 10 mM sodium pyrophosphate</w:t>
+        <w:t xml:space="preserve"> 10 </w:t>
+      </w:r>
+      <w:proofErr w:type="spellStart"/>
+      <w:r>
+        <w:rPr>
+          <w:rFonts w:eastAsia="Times New Roman" w:cs="Times New Roman"/>
+          <w:color w:val="000000" w:themeColor="text1"/>
+          <w:shd w:val="clear" w:color="auto" w:fill="FFFFFF"/>
+        </w:rPr>
+        <w:t>mM</w:t>
+      </w:r>
+      <w:proofErr w:type="spellEnd"/>
+      <w:r>
+        <w:rPr>
+          <w:rFonts w:eastAsia="Times New Roman" w:cs="Times New Roman"/>
+          <w:color w:val="000000" w:themeColor="text1"/>
+          <w:shd w:val="clear" w:color="auto" w:fill="FFFFFF"/>
+        </w:rPr>
+        <w:t xml:space="preserve"> sodium pyrophosphate</w:t>
       </w:r>
       <w:r>
         <w:rPr>
@@ -7182,8 +8093,18 @@
           <w:color w:val="000000" w:themeColor="text1"/>
           <w:shd w:val="clear" w:color="auto" w:fill="FFFFFF"/>
         </w:rPr>
-        <w:t xml:space="preserve"> CLx</w:t>
-      </w:r>
+        <w:t xml:space="preserve"> </w:t>
+      </w:r>
+      <w:proofErr w:type="spellStart"/>
+      <w:r>
+        <w:rPr>
+          <w:rFonts w:eastAsia="Times New Roman" w:cs="Times New Roman"/>
+          <w:color w:val="000000" w:themeColor="text1"/>
+          <w:shd w:val="clear" w:color="auto" w:fill="FFFFFF"/>
+        </w:rPr>
+        <w:t>CLx</w:t>
+      </w:r>
+      <w:proofErr w:type="spellEnd"/>
       <w:r>
         <w:rPr>
           <w:rFonts w:eastAsia="Times New Roman" w:cs="Times New Roman"/>
@@ -7262,16 +8183,44 @@
           <w:color w:val="000000" w:themeColor="text1"/>
           <w:shd w:val="clear" w:color="auto" w:fill="FFFFFF"/>
         </w:rPr>
-        <w:t xml:space="preserve"> (LiCOR)</w:t>
-      </w:r>
-      <w:r>
-        <w:rPr>
-          <w:rFonts w:eastAsia="Times New Roman" w:cs="Times New Roman"/>
-          <w:color w:val="000000" w:themeColor="text1"/>
-          <w:shd w:val="clear" w:color="auto" w:fill="FFFFFF"/>
-        </w:rPr>
-        <w:t xml:space="preserve"> and normalized to Revert Total Protein Stain (LiCOR</w:t>
-      </w:r>
+        <w:t xml:space="preserve"> (</w:t>
+      </w:r>
+      <w:proofErr w:type="spellStart"/>
+      <w:r>
+        <w:rPr>
+          <w:rFonts w:eastAsia="Times New Roman" w:cs="Times New Roman"/>
+          <w:color w:val="000000" w:themeColor="text1"/>
+          <w:shd w:val="clear" w:color="auto" w:fill="FFFFFF"/>
+        </w:rPr>
+        <w:t>LiCOR</w:t>
+      </w:r>
+      <w:proofErr w:type="spellEnd"/>
+      <w:r>
+        <w:rPr>
+          <w:rFonts w:eastAsia="Times New Roman" w:cs="Times New Roman"/>
+          <w:color w:val="000000" w:themeColor="text1"/>
+          <w:shd w:val="clear" w:color="auto" w:fill="FFFFFF"/>
+        </w:rPr>
+        <w:t>)</w:t>
+      </w:r>
+      <w:r>
+        <w:rPr>
+          <w:rFonts w:eastAsia="Times New Roman" w:cs="Times New Roman"/>
+          <w:color w:val="000000" w:themeColor="text1"/>
+          <w:shd w:val="clear" w:color="auto" w:fill="FFFFFF"/>
+        </w:rPr>
+        <w:t xml:space="preserve"> and normalized to Revert Total Protein Stain (</w:t>
+      </w:r>
+      <w:proofErr w:type="spellStart"/>
+      <w:r>
+        <w:rPr>
+          <w:rFonts w:eastAsia="Times New Roman" w:cs="Times New Roman"/>
+          <w:color w:val="000000" w:themeColor="text1"/>
+          <w:shd w:val="clear" w:color="auto" w:fill="FFFFFF"/>
+        </w:rPr>
+        <w:t>LiCOR</w:t>
+      </w:r>
+      <w:proofErr w:type="spellEnd"/>
       <w:r>
         <w:rPr>
           <w:rFonts w:eastAsia="Times New Roman" w:cs="Times New Roman"/>
@@ -7400,7 +8349,21 @@
         <w:rPr>
           <w:color w:val="000000" w:themeColor="text1"/>
         </w:rPr>
-        <w:t>, normality and equal variance were tested using Shapiro-Wilk and Levene’s tests</w:t>
+        <w:t xml:space="preserve">, normality and equal variance were tested using Shapiro-Wilk and </w:t>
+      </w:r>
+      <w:proofErr w:type="spellStart"/>
+      <w:r>
+        <w:rPr>
+          <w:color w:val="000000" w:themeColor="text1"/>
+        </w:rPr>
+        <w:t>Levene’s</w:t>
+      </w:r>
+      <w:proofErr w:type="spellEnd"/>
+      <w:r>
+        <w:rPr>
+          <w:color w:val="000000" w:themeColor="text1"/>
+        </w:rPr>
+        <w:t xml:space="preserve"> tests</w:t>
       </w:r>
       <w:r>
         <w:rPr>
@@ -7574,7 +8537,7 @@
           <w:b/>
           <w:color w:val="FF0000"/>
           <w:shd w:val="clear" w:color="auto" w:fill="FFFFFF"/>
-          <w:rPrChange w:id="22" w:author="Microsoft Office User" w:date="2018-03-26T20:03:00Z">
+          <w:rPrChange w:id="34" w:author="Microsoft Office User" w:date="2018-03-26T20:03:00Z">
             <w:rPr>
               <w:rFonts w:eastAsia="Times New Roman" w:cs="Times New Roman"/>
               <w:color w:val="000000" w:themeColor="text1"/>
@@ -7700,7 +8663,7 @@
         <w:rPr>
           <w:b/>
           <w:color w:val="000000" w:themeColor="text1"/>
-          <w:rPrChange w:id="23" w:author="Microsoft Office User" w:date="2018-03-26T20:02:00Z">
+          <w:rPrChange w:id="35" w:author="Microsoft Office User" w:date="2018-03-26T20:02:00Z">
             <w:rPr>
               <w:color w:val="000000" w:themeColor="text1"/>
             </w:rPr>
@@ -7712,7 +8675,7 @@
         <w:rPr>
           <w:b/>
           <w:color w:val="000000" w:themeColor="text1"/>
-          <w:rPrChange w:id="24" w:author="Microsoft Office User" w:date="2018-03-26T20:02:00Z">
+          <w:rPrChange w:id="36" w:author="Microsoft Office User" w:date="2018-03-26T20:02:00Z">
             <w:rPr>
               <w:color w:val="000000" w:themeColor="text1"/>
             </w:rPr>
@@ -7724,7 +8687,7 @@
         <w:rPr>
           <w:b/>
           <w:color w:val="000000" w:themeColor="text1"/>
-          <w:rPrChange w:id="25" w:author="Microsoft Office User" w:date="2018-03-26T20:02:00Z">
+          <w:rPrChange w:id="37" w:author="Microsoft Office User" w:date="2018-03-26T20:02:00Z">
             <w:rPr>
               <w:color w:val="000000" w:themeColor="text1"/>
             </w:rPr>
@@ -7732,13 +8695,13 @@
         </w:rPr>
         <w:t xml:space="preserve">  </w:t>
       </w:r>
-      <w:ins w:id="26" w:author="Microsoft Office User" w:date="2018-03-26T20:02:00Z">
+      <w:ins w:id="38" w:author="Microsoft Office User" w:date="2018-03-26T20:02:00Z">
         <w:r>
           <w:rPr>
             <w:rFonts w:eastAsia="Times New Roman" w:cs="Arial"/>
             <w:color w:val="FF0000"/>
             <w:shd w:val="clear" w:color="auto" w:fill="FFFFFF"/>
-            <w:rPrChange w:id="27" w:author="Microsoft Office User" w:date="2018-03-26T20:03:00Z">
+            <w:rPrChange w:id="39" w:author="Microsoft Office User" w:date="2018-03-26T20:03:00Z">
               <w:rPr>
                 <w:rFonts w:ascii="Arial" w:eastAsia="Times New Roman" w:hAnsi="Arial" w:cs="Arial"/>
                 <w:b/>
@@ -7752,7 +8715,7 @@
           <w:t>When normalized to percent change from basal, dexamethasone treatment results in reduced glucose disposal when compared to water controls in lean and obese mice (Supplementary Figure 1A).</w:t>
         </w:r>
       </w:ins>
-      <w:ins w:id="28" w:author="Microsoft Office User" w:date="2018-03-26T20:03:00Z">
+      <w:ins w:id="40" w:author="Microsoft Office User" w:date="2018-03-26T20:03:00Z">
         <w:r>
           <w:rPr>
             <w:rFonts w:eastAsia="Times New Roman" w:cs="Arial"/>
@@ -7956,7 +8919,14 @@
         <w:rPr>
           <w:color w:val="000000" w:themeColor="text1"/>
         </w:rPr>
-        <w:t>we performed hyperinsulinemic</w:t>
+        <w:t xml:space="preserve">we performed </w:t>
+      </w:r>
+      <w:proofErr w:type="spellStart"/>
+      <w:r>
+        <w:rPr>
+          <w:color w:val="000000" w:themeColor="text1"/>
+        </w:rPr>
+        <w:t>hyperinsulinemic</w:t>
       </w:r>
       <w:r>
         <w:rPr>
@@ -7968,7 +8938,14 @@
         <w:rPr>
           <w:color w:val="000000" w:themeColor="text1"/>
         </w:rPr>
-        <w:t>euglycemic clamp</w:t>
+        <w:t>euglycemic</w:t>
+      </w:r>
+      <w:proofErr w:type="spellEnd"/>
+      <w:r>
+        <w:rPr>
+          <w:color w:val="000000" w:themeColor="text1"/>
+        </w:rPr>
+        <w:t xml:space="preserve"> clamp</w:t>
       </w:r>
       <w:r>
         <w:rPr>
@@ -8096,6 +9073,7 @@
         </w:rPr>
         <w:t>(Supplementary Figure 1</w:t>
       </w:r>
+      <w:proofErr w:type="gramStart"/>
       <w:r>
         <w:rPr>
           <w:color w:val="000000" w:themeColor="text1"/>
@@ -8106,7 +9084,14 @@
         <w:rPr>
           <w:color w:val="000000" w:themeColor="text1"/>
         </w:rPr>
-        <w:t>F)</w:t>
+        <w:t>F</w:t>
+      </w:r>
+      <w:proofErr w:type="gramEnd"/>
+      <w:r>
+        <w:rPr>
+          <w:color w:val="000000" w:themeColor="text1"/>
+        </w:rPr>
+        <w:t>)</w:t>
       </w:r>
       <w:r>
         <w:rPr>
@@ -8120,6 +9105,7 @@
         </w:rPr>
         <w:t xml:space="preserve">During the </w:t>
       </w:r>
+      <w:proofErr w:type="spellStart"/>
       <w:r>
         <w:rPr>
           <w:color w:val="000000" w:themeColor="text1"/>
@@ -8138,6 +9124,7 @@
         </w:rPr>
         <w:t>emic</w:t>
       </w:r>
+      <w:proofErr w:type="spellEnd"/>
       <w:r>
         <w:rPr>
           <w:color w:val="000000" w:themeColor="text1"/>
@@ -8196,7 +9183,21 @@
         <w:rPr>
           <w:color w:val="000000" w:themeColor="text1"/>
         </w:rPr>
-        <w:t xml:space="preserve">at euglycemia </w:t>
+        <w:t xml:space="preserve">at </w:t>
+      </w:r>
+      <w:proofErr w:type="spellStart"/>
+      <w:r>
+        <w:rPr>
+          <w:color w:val="000000" w:themeColor="text1"/>
+        </w:rPr>
+        <w:t>euglycemia</w:t>
+      </w:r>
+      <w:proofErr w:type="spellEnd"/>
+      <w:r>
+        <w:rPr>
+          <w:color w:val="000000" w:themeColor="text1"/>
+        </w:rPr>
+        <w:t xml:space="preserve"> </w:t>
       </w:r>
       <w:r>
         <w:rPr>
@@ -9321,6 +10322,7 @@
         </w:rPr>
         <w:t xml:space="preserve"> and </w:t>
       </w:r>
+      <w:proofErr w:type="spellStart"/>
       <w:r>
         <w:rPr>
           <w:i/>
@@ -9328,6 +10330,7 @@
         </w:rPr>
         <w:t>Fasn</w:t>
       </w:r>
+      <w:proofErr w:type="spellEnd"/>
       <w:r>
         <w:rPr>
           <w:color w:val="000000" w:themeColor="text1"/>
@@ -9565,7 +10568,7 @@
       <w:pPr>
         <w:spacing w:line="480" w:lineRule="auto"/>
         <w:rPr>
-          <w:ins w:id="29" w:author="Microsoft Office User" w:date="2018-03-26T19:59:00Z"/>
+          <w:ins w:id="41" w:author="Microsoft Office User" w:date="2018-03-26T19:59:00Z"/>
           <w:color w:val="000000" w:themeColor="text1"/>
         </w:rPr>
       </w:pPr>
@@ -9731,7 +10734,8 @@
         </w:rPr>
         <w:t xml:space="preserve">both </w:t>
       </w:r>
-      <w:ins w:id="30" w:author="Microsoft Office User" w:date="2018-03-18T17:42:00Z">
+      <w:proofErr w:type="spellStart"/>
+      <w:ins w:id="42" w:author="Microsoft Office User" w:date="2018-03-18T17:42:00Z">
         <w:r>
           <w:rPr>
             <w:color w:val="000000" w:themeColor="text1"/>
@@ -9739,7 +10743,7 @@
           <w:t>i</w:t>
         </w:r>
       </w:ins>
-      <w:del w:id="31" w:author="Microsoft Office User" w:date="2018-03-18T17:42:00Z">
+      <w:del w:id="43" w:author="Microsoft Office User" w:date="2018-03-18T17:42:00Z">
         <w:r>
           <w:rPr>
             <w:color w:val="000000" w:themeColor="text1"/>
@@ -9753,6 +10757,7 @@
         </w:rPr>
         <w:t>WAT</w:t>
       </w:r>
+      <w:proofErr w:type="spellEnd"/>
       <w:r>
         <w:rPr>
           <w:color w:val="000000" w:themeColor="text1"/>
@@ -9771,7 +10776,8 @@
         </w:rPr>
         <w:t xml:space="preserve">and </w:t>
       </w:r>
-      <w:ins w:id="32" w:author="Microsoft Office User" w:date="2018-03-18T17:42:00Z">
+      <w:proofErr w:type="spellStart"/>
+      <w:ins w:id="44" w:author="Microsoft Office User" w:date="2018-03-18T17:42:00Z">
         <w:r>
           <w:rPr>
             <w:color w:val="000000" w:themeColor="text1"/>
@@ -9779,7 +10785,7 @@
           <w:t>e</w:t>
         </w:r>
       </w:ins>
-      <w:del w:id="33" w:author="Microsoft Office User" w:date="2018-03-18T17:42:00Z">
+      <w:del w:id="45" w:author="Microsoft Office User" w:date="2018-03-18T17:42:00Z">
         <w:r>
           <w:rPr>
             <w:color w:val="000000" w:themeColor="text1"/>
@@ -9793,6 +10799,7 @@
         </w:rPr>
         <w:t>WAT</w:t>
       </w:r>
+      <w:proofErr w:type="spellEnd"/>
       <w:r>
         <w:rPr>
           <w:color w:val="000000" w:themeColor="text1"/>
@@ -9841,7 +10848,7 @@
         </w:rPr>
         <w:t xml:space="preserve"> </w:t>
       </w:r>
-      <w:ins w:id="34" w:author="Microsoft Office User" w:date="2018-03-18T17:42:00Z">
+      <w:ins w:id="46" w:author="Microsoft Office User" w:date="2018-03-18T17:42:00Z">
         <w:r>
           <w:rPr>
             <w:color w:val="000000" w:themeColor="text1"/>
@@ -9849,7 +10856,7 @@
           <w:t>in</w:t>
         </w:r>
       </w:ins>
-      <w:del w:id="35" w:author="Microsoft Office User" w:date="2018-03-18T17:42:00Z">
+      <w:del w:id="47" w:author="Microsoft Office User" w:date="2018-03-18T17:42:00Z">
         <w:r>
           <w:rPr>
             <w:color w:val="000000" w:themeColor="text1"/>
@@ -9947,7 +10954,8 @@
         </w:rPr>
         <w:t xml:space="preserve">weights of </w:t>
       </w:r>
-      <w:ins w:id="36" w:author="Microsoft Office User" w:date="2018-03-18T17:43:00Z">
+      <w:proofErr w:type="spellStart"/>
+      <w:ins w:id="48" w:author="Microsoft Office User" w:date="2018-03-18T17:43:00Z">
         <w:r>
           <w:rPr>
             <w:color w:val="000000" w:themeColor="text1"/>
@@ -9955,7 +10963,7 @@
           <w:t>i</w:t>
         </w:r>
       </w:ins>
-      <w:del w:id="37" w:author="Microsoft Office User" w:date="2018-03-18T17:43:00Z">
+      <w:del w:id="49" w:author="Microsoft Office User" w:date="2018-03-18T17:43:00Z">
         <w:r>
           <w:rPr>
             <w:color w:val="000000" w:themeColor="text1"/>
@@ -9969,6 +10977,7 @@
         </w:rPr>
         <w:t>WAT</w:t>
       </w:r>
+      <w:proofErr w:type="spellEnd"/>
       <w:r>
         <w:rPr>
           <w:color w:val="000000" w:themeColor="text1"/>
@@ -9981,7 +10990,8 @@
         </w:rPr>
         <w:t xml:space="preserve">or </w:t>
       </w:r>
-      <w:ins w:id="38" w:author="Microsoft Office User" w:date="2018-03-18T17:43:00Z">
+      <w:proofErr w:type="spellStart"/>
+      <w:ins w:id="50" w:author="Microsoft Office User" w:date="2018-03-18T17:43:00Z">
         <w:r>
           <w:rPr>
             <w:color w:val="000000" w:themeColor="text1"/>
@@ -9989,7 +10999,7 @@
           <w:t>e</w:t>
         </w:r>
       </w:ins>
-      <w:del w:id="39" w:author="Microsoft Office User" w:date="2018-03-18T17:43:00Z">
+      <w:del w:id="51" w:author="Microsoft Office User" w:date="2018-03-18T17:43:00Z">
         <w:r>
           <w:rPr>
             <w:color w:val="000000" w:themeColor="text1"/>
@@ -10003,6 +11013,7 @@
         </w:rPr>
         <w:t>WAT</w:t>
       </w:r>
+      <w:proofErr w:type="spellEnd"/>
       <w:r>
         <w:rPr>
           <w:color w:val="000000" w:themeColor="text1"/>
@@ -10298,7 +11309,7 @@
       <w:pPr>
         <w:spacing w:line="480" w:lineRule="auto"/>
         <w:rPr>
-          <w:ins w:id="40" w:author="Microsoft Office User" w:date="2018-03-26T19:58:00Z"/>
+          <w:ins w:id="52" w:author="Microsoft Office User" w:date="2018-03-26T19:58:00Z"/>
           <w:color w:val="000000" w:themeColor="text1"/>
         </w:rPr>
       </w:pPr>
@@ -10307,13 +11318,13 @@
       <w:pPr>
         <w:spacing w:line="480" w:lineRule="auto"/>
         <w:rPr>
-          <w:ins w:id="41" w:author="Microsoft Office User" w:date="2018-03-26T19:58:00Z"/>
+          <w:ins w:id="53" w:author="Microsoft Office User" w:date="2018-03-26T19:58:00Z"/>
           <w:rFonts w:eastAsia="Times New Roman" w:cs="Arial"/>
           <w:color w:val="FF0000"/>
           <w:shd w:val="clear" w:color="auto" w:fill="FFFFFF"/>
-          <w:rPrChange w:id="42" w:author="Microsoft Office User" w:date="2018-03-26T19:58:00Z">
+          <w:rPrChange w:id="54" w:author="Microsoft Office User" w:date="2018-03-26T19:58:00Z">
             <w:rPr>
-              <w:ins w:id="43" w:author="Microsoft Office User" w:date="2018-03-26T19:58:00Z"/>
+              <w:ins w:id="55" w:author="Microsoft Office User" w:date="2018-03-26T19:58:00Z"/>
               <w:rFonts w:ascii="Arial" w:eastAsia="Times New Roman" w:hAnsi="Arial" w:cs="Arial"/>
               <w:b/>
               <w:color w:val="FF0000"/>
@@ -10323,19 +11334,19 @@
             </w:rPr>
           </w:rPrChange>
         </w:rPr>
-        <w:pPrChange w:id="44" w:author="Microsoft Office User" w:date="2018-03-26T19:59:00Z">
+        <w:pPrChange w:id="56" w:author="Microsoft Office User" w:date="2018-03-26T19:59:00Z">
           <w:pPr>
             <w:ind w:left="720"/>
           </w:pPr>
         </w:pPrChange>
       </w:pPr>
-      <w:ins w:id="45" w:author="Microsoft Office User" w:date="2018-03-26T19:58:00Z">
+      <w:ins w:id="57" w:author="Microsoft Office User" w:date="2018-03-26T19:58:00Z">
         <w:r>
           <w:rPr>
             <w:rFonts w:eastAsia="Times New Roman" w:cs="Arial"/>
             <w:color w:val="FF0000"/>
             <w:shd w:val="clear" w:color="auto" w:fill="FFFFFF"/>
-            <w:rPrChange w:id="46" w:author="Microsoft Office User" w:date="2018-03-26T19:58:00Z">
+            <w:rPrChange w:id="58" w:author="Microsoft Office User" w:date="2018-03-26T19:58:00Z">
               <w:rPr>
                 <w:rFonts w:ascii="Arial" w:eastAsia="Times New Roman" w:hAnsi="Arial" w:cs="Arial"/>
                 <w:b/>
@@ -10894,7 +11905,21 @@
         <w:rPr>
           <w:color w:val="000000" w:themeColor="text1"/>
         </w:rPr>
-        <w:t>In order to identify a potential GR-dependent lipolytic target</w:t>
+        <w:t xml:space="preserve">In order to identify a potential GR-dependent </w:t>
+      </w:r>
+      <w:proofErr w:type="spellStart"/>
+      <w:r>
+        <w:rPr>
+          <w:color w:val="000000" w:themeColor="text1"/>
+        </w:rPr>
+        <w:t>lipolytic</w:t>
+      </w:r>
+      <w:proofErr w:type="spellEnd"/>
+      <w:r>
+        <w:rPr>
+          <w:color w:val="000000" w:themeColor="text1"/>
+        </w:rPr>
+        <w:t xml:space="preserve"> target</w:t>
       </w:r>
       <w:r>
         <w:rPr>
@@ -11663,11 +12688,19 @@
         </w:rPr>
         <w:t xml:space="preserve">from </w:t>
       </w:r>
-      <w:r>
-        <w:rPr>
-          <w:color w:val="000000" w:themeColor="text1"/>
-        </w:rPr>
-        <w:t xml:space="preserve">iWAT </w:t>
+      <w:proofErr w:type="spellStart"/>
+      <w:r>
+        <w:rPr>
+          <w:color w:val="000000" w:themeColor="text1"/>
+        </w:rPr>
+        <w:t>iWAT</w:t>
+      </w:r>
+      <w:proofErr w:type="spellEnd"/>
+      <w:r>
+        <w:rPr>
+          <w:color w:val="000000" w:themeColor="text1"/>
+        </w:rPr>
+        <w:t xml:space="preserve"> </w:t>
       </w:r>
       <w:r>
         <w:rPr>
@@ -11912,7 +12945,35 @@
         <w:rPr>
           <w:color w:val="000000" w:themeColor="text1"/>
         </w:rPr>
-        <w:t xml:space="preserve"> the hyperinsulinemic euglycemic clamp in the obese </w:t>
+        <w:t xml:space="preserve"> the </w:t>
+      </w:r>
+      <w:proofErr w:type="spellStart"/>
+      <w:r>
+        <w:rPr>
+          <w:color w:val="000000" w:themeColor="text1"/>
+        </w:rPr>
+        <w:t>hyperinsulinemic</w:t>
+      </w:r>
+      <w:proofErr w:type="spellEnd"/>
+      <w:r>
+        <w:rPr>
+          <w:color w:val="000000" w:themeColor="text1"/>
+        </w:rPr>
+        <w:t xml:space="preserve"> </w:t>
+      </w:r>
+      <w:proofErr w:type="spellStart"/>
+      <w:r>
+        <w:rPr>
+          <w:color w:val="000000" w:themeColor="text1"/>
+        </w:rPr>
+        <w:t>euglycemic</w:t>
+      </w:r>
+      <w:proofErr w:type="spellEnd"/>
+      <w:r>
+        <w:rPr>
+          <w:color w:val="000000" w:themeColor="text1"/>
+        </w:rPr>
+        <w:t xml:space="preserve"> clamp in the obese </w:t>
       </w:r>
       <w:r>
         <w:rPr>
@@ -12099,7 +13160,7 @@
           <w:rFonts w:eastAsia="Times New Roman" w:cs="Arial"/>
           <w:color w:val="FF0000"/>
           <w:shd w:val="clear" w:color="auto" w:fill="FFFFFF"/>
-          <w:rPrChange w:id="47" w:author="Microsoft Office User" w:date="2018-03-26T20:01:00Z">
+          <w:rPrChange w:id="59" w:author="Microsoft Office User" w:date="2018-03-26T20:01:00Z">
             <w:rPr>
               <w:color w:val="000000" w:themeColor="text1"/>
             </w:rPr>
@@ -12134,7 +13195,21 @@
         <w:rPr>
           <w:color w:val="000000" w:themeColor="text1"/>
         </w:rPr>
-        <w:t xml:space="preserve"> in the iWAT of these mice</w:t>
+        <w:t xml:space="preserve"> in the </w:t>
+      </w:r>
+      <w:proofErr w:type="spellStart"/>
+      <w:r>
+        <w:rPr>
+          <w:color w:val="000000" w:themeColor="text1"/>
+        </w:rPr>
+        <w:t>iWAT</w:t>
+      </w:r>
+      <w:proofErr w:type="spellEnd"/>
+      <w:r>
+        <w:rPr>
+          <w:color w:val="000000" w:themeColor="text1"/>
+        </w:rPr>
+        <w:t xml:space="preserve"> of these mice</w:t>
       </w:r>
       <w:r>
         <w:rPr>
@@ -12334,7 +13409,7 @@
         </w:rPr>
         <w:t>.</w:t>
       </w:r>
-      <w:del w:id="48" w:author="Microsoft Office User" w:date="2018-03-26T20:00:00Z">
+      <w:del w:id="60" w:author="Microsoft Office User" w:date="2018-03-26T20:00:00Z">
         <w:r>
           <w:rPr>
             <w:color w:val="000000" w:themeColor="text1"/>
@@ -12342,7 +13417,7 @@
           <w:delText xml:space="preserve"> </w:delText>
         </w:r>
       </w:del>
-      <w:ins w:id="49" w:author="Microsoft Office User" w:date="2018-03-26T20:00:00Z">
+      <w:ins w:id="61" w:author="Microsoft Office User" w:date="2018-03-26T20:00:00Z">
         <w:r>
           <w:rPr>
             <w:color w:val="000000" w:themeColor="text1"/>
@@ -12354,7 +13429,7 @@
             <w:rFonts w:eastAsia="Times New Roman" w:cs="Arial"/>
             <w:color w:val="FF0000"/>
             <w:shd w:val="clear" w:color="auto" w:fill="FFFFFF"/>
-            <w:rPrChange w:id="50" w:author="Microsoft Office User" w:date="2018-03-26T20:00:00Z">
+            <w:rPrChange w:id="62" w:author="Microsoft Office User" w:date="2018-03-26T20:00:00Z">
               <w:rPr>
                 <w:rFonts w:ascii="Arial" w:eastAsia="Times New Roman" w:hAnsi="Arial" w:cs="Arial"/>
                 <w:b/>
@@ -12380,7 +13455,7 @@
             <w:rFonts w:eastAsia="Times New Roman" w:cs="Arial"/>
             <w:color w:val="FF0000"/>
             <w:shd w:val="clear" w:color="auto" w:fill="FFFFFF"/>
-            <w:rPrChange w:id="51" w:author="Microsoft Office User" w:date="2018-03-26T20:00:00Z">
+            <w:rPrChange w:id="63" w:author="Microsoft Office User" w:date="2018-03-26T20:00:00Z">
               <w:rPr>
                 <w:rFonts w:ascii="Arial" w:eastAsia="Times New Roman" w:hAnsi="Arial" w:cs="Arial"/>
                 <w:b/>
@@ -12398,7 +13473,7 @@
             <w:rFonts w:eastAsia="Times New Roman" w:cs="Arial"/>
             <w:color w:val="FF0000"/>
             <w:shd w:val="clear" w:color="auto" w:fill="FFFFFF"/>
-            <w:rPrChange w:id="52" w:author="Microsoft Office User" w:date="2018-03-26T20:00:00Z">
+            <w:rPrChange w:id="64" w:author="Microsoft Office User" w:date="2018-03-26T20:00:00Z">
               <w:rPr>
                 <w:rFonts w:ascii="Arial" w:eastAsia="Times New Roman" w:hAnsi="Arial" w:cs="Arial"/>
                 <w:b/>
@@ -12420,13 +13495,13 @@
         </w:rPr>
         <w:instrText>ADDIN CSL_CITATION { "citationItems" : [ { "id" : "ITEM-1", "itemData" : { "DOI" : "10.1152/ajpcell.00547.2009", "ISBN" : "1522-1563 (Electronic)\\r0363-6143 (Linking)", "ISSN" : "0363-6143, 1522-1563", "PMID" : "20107043", "abstract" : "This study investigated the molecular mechanisms by which a high-fat diet (HFD) dysregulates lipolysis and lipid metabolism in mouse epididymal (visceral, VC) and inguinal (subcutaneous, SC) adipocytes. Eight-weeks of HFD feeding increased adipose triglyceride lipase (ATGL) content and comparative gene identification-58 (CGI-58) expression, whereas hormone-sensitive lipase (HSL) phosphorylation and perilipin content were severely reduced. Adipocytes from HFD mice elicited increased basal but blunted epinephrine-stimulated lipolysis and increased diacylglycerol content in both fat depots. Consistent with impaired adrenergic receptor signaling, HFD also increased adipose-specific phospholipase A2 expression in both fat depots. Inhibition of E-prostanoid 3 receptor increased basal lipolysis in control adipocytes but failed to acutely alter the effects of HFD on lipolysis in both fat depots. In HFD visceral adipocytes, activation of adenylyl cyclases by forskolin increased HSL phosphorylation and surpassed the lipolytic response of control cells. However, in HFD subcutaneous adipocytes, forskolin induced lipolysis without detectable HSL phosphorylation, suggesting activation of an alternative lipase in response to HFD-induced suppression of HSL in VC and SC adipocytes. HFD also powerfully inhibited basal, epinephrine-, and forskolin-induced AMP kinase (AMPK) activation as well peroxisome proliferator-activated receptor gamma coactivator-1\u03b1 expression, citrate synthase activity, and palmitate oxidation in both fat depots. In summary, novel evidence is provided that defective adrenergic receptor signaling combined with upregulation of ATGL and suppression of HSL and AMPK signaling mediate HFD-induced alterations in lipolysis and lipid utilization in VC and SC adipocytes, which may play an important role in defective lipid mobilization and metabolism seen in diet-induced obesity.", "author" : [ { "dropping-particle" : "", "family" : "Gaidhu", "given" : "Mandeep P.", "non-dropping-particle" : "", "parse-names" : false, "suffix" : "" }, { "dropping-particle" : "", "family" : "Anthony", "given" : "Nicole M.", "non-dropping-particle" : "", "parse-names" : false, "suffix" : "" }, { "dropping-particle" : "", "family" : "Patel", "given" : "Prital", "non-dropping-particle" : "", "parse-names" : false, "suffix" : "" }, { "dropping-particle" : "", "family" : "Hawke", "given" : "Thomas J.", "non-dropping-particle" : "", "parse-names" : false, "suffix" : "" }, { "dropping-particle" : "", "family" : "Ceddia", "given" : "Rolando B.", "non-dropping-particle" : "", "parse-names" : false, "suffix" : "" } ], "container-title" : "American Journal of Physiology - Cell Physiology", "id" : "ITEM-1", "issue" : "4", "issued" : { "date-parts" : [ [ "2010" ] ] }, "page" : "C961-C971", "title" : "Dysregulation of lipolysis and lipid metabolism in visceral and subcutaneous adipocytes by high-fat diet: role of ATGL, HSL, and AMPK", "type" : "article-journal", "volume" : "298" }, "uris" : [ "http://www.mendeley.com/documents/?uuid=826b6c12-6fce-492d-90b4-f620a81cf48d" ] } ], "mendeley" : { "formattedCitation" : "(36)", "plainTextFormattedCitation" : "(36)", "previouslyFormattedCitation" : "(36)" }, "properties" : {  }, "schema" : "https://github.com/citation-style-language/schema/raw/master/csl-citation.json" }</w:instrText>
       </w:r>
-      <w:ins w:id="53" w:author="Microsoft Office User" w:date="2018-03-26T20:00:00Z">
+      <w:ins w:id="65" w:author="Microsoft Office User" w:date="2018-03-26T20:00:00Z">
         <w:r>
           <w:rPr>
             <w:rFonts w:eastAsia="Times New Roman" w:cs="Arial"/>
             <w:color w:val="FF0000"/>
             <w:shd w:val="clear" w:color="auto" w:fill="FFFFFF"/>
-            <w:rPrChange w:id="54" w:author="Microsoft Office User" w:date="2018-03-26T20:00:00Z">
+            <w:rPrChange w:id="66" w:author="Microsoft Office User" w:date="2018-03-26T20:00:00Z">
               <w:rPr>
                 <w:rFonts w:ascii="Arial" w:eastAsia="Times New Roman" w:hAnsi="Arial" w:cs="Arial"/>
                 <w:b/>
@@ -12449,13 +13524,13 @@
         </w:rPr>
         <w:t>(36)</w:t>
       </w:r>
-      <w:ins w:id="55" w:author="Microsoft Office User" w:date="2018-03-26T20:00:00Z">
+      <w:ins w:id="67" w:author="Microsoft Office User" w:date="2018-03-26T20:00:00Z">
         <w:r>
           <w:rPr>
             <w:rFonts w:eastAsia="Times New Roman" w:cs="Arial"/>
             <w:color w:val="FF0000"/>
             <w:shd w:val="clear" w:color="auto" w:fill="FFFFFF"/>
-            <w:rPrChange w:id="56" w:author="Microsoft Office User" w:date="2018-03-26T20:00:00Z">
+            <w:rPrChange w:id="68" w:author="Microsoft Office User" w:date="2018-03-26T20:00:00Z">
               <w:rPr>
                 <w:rFonts w:ascii="Arial" w:eastAsia="Times New Roman" w:hAnsi="Arial" w:cs="Arial"/>
                 <w:b/>
@@ -12473,7 +13548,7 @@
             <w:rFonts w:eastAsia="Times New Roman" w:cs="Arial"/>
             <w:color w:val="FF0000"/>
             <w:shd w:val="clear" w:color="auto" w:fill="FFFFFF"/>
-            <w:rPrChange w:id="57" w:author="Microsoft Office User" w:date="2018-03-26T20:00:00Z">
+            <w:rPrChange w:id="69" w:author="Microsoft Office User" w:date="2018-03-26T20:00:00Z">
               <w:rPr>
                 <w:rFonts w:ascii="Arial" w:eastAsia="Times New Roman" w:hAnsi="Arial" w:cs="Arial"/>
                 <w:b/>
@@ -12487,7 +13562,7 @@
           <w:t>.</w:t>
         </w:r>
       </w:ins>
-      <w:ins w:id="58" w:author="Microsoft Office User" w:date="2018-03-26T20:01:00Z">
+      <w:ins w:id="70" w:author="Microsoft Office User" w:date="2018-03-26T20:01:00Z">
         <w:r>
           <w:rPr>
             <w:rFonts w:eastAsia="Times New Roman" w:cs="Arial"/>
@@ -13217,7 +14292,21 @@
         <w:rPr>
           <w:color w:val="000000" w:themeColor="text1"/>
         </w:rPr>
-        <w:t>a lipodystrophic phenotype</w:t>
+        <w:t xml:space="preserve">a </w:t>
+      </w:r>
+      <w:proofErr w:type="spellStart"/>
+      <w:r>
+        <w:rPr>
+          <w:color w:val="000000" w:themeColor="text1"/>
+        </w:rPr>
+        <w:t>lipodystrophic</w:t>
+      </w:r>
+      <w:proofErr w:type="spellEnd"/>
+      <w:r>
+        <w:rPr>
+          <w:color w:val="000000" w:themeColor="text1"/>
+        </w:rPr>
+        <w:t xml:space="preserve"> phenotype</w:t>
       </w:r>
       <w:r>
         <w:rPr>
@@ -13675,7 +14764,7 @@
       <w:pPr>
         <w:spacing w:line="480" w:lineRule="auto"/>
         <w:rPr>
-          <w:ins w:id="59" w:author="Microsoft Office User" w:date="2018-03-26T20:07:00Z"/>
+          <w:ins w:id="71" w:author="Microsoft Office User" w:date="2018-03-26T20:07:00Z"/>
           <w:color w:val="000000" w:themeColor="text1"/>
         </w:rPr>
       </w:pPr>
@@ -13918,8 +15007,8 @@
         </w:rPr>
         <w:t xml:space="preserve"> </w:t>
       </w:r>
-      <w:commentRangeStart w:id="60"/>
-      <w:ins w:id="61" w:author="Microsoft Office User" w:date="2018-03-26T20:10:00Z">
+      <w:commentRangeStart w:id="72"/>
+      <w:ins w:id="73" w:author="Microsoft Office User" w:date="2018-03-26T20:10:00Z">
         <w:r>
           <w:rPr>
             <w:rFonts w:eastAsia="Times New Roman" w:cs="Arial"/>
@@ -13954,7 +15043,7 @@
         </w:rPr>
         <w:instrText>ADDIN CSL_CITATION { "citationItems" : [ { "id" : "ITEM-1", "itemData" : { "DOI" : "10.1152/ajpcell.00547.2009", "ISBN" : "1522-1563 (Electronic)\\r0363-6143 (Linking)", "ISSN" : "0363-6143, 1522-1563", "PMID" : "20107043", "abstract" : "This study investigated the molecular mechanisms by which a high-fat diet (HFD) dysregulates lipolysis and lipid metabolism in mouse epididymal (visceral, VC) and inguinal (subcutaneous, SC) adipocytes. Eight-weeks of HFD feeding increased adipose triglyceride lipase (ATGL) content and comparative gene identification-58 (CGI-58) expression, whereas hormone-sensitive lipase (HSL) phosphorylation and perilipin content were severely reduced. Adipocytes from HFD mice elicited increased basal but blunted epinephrine-stimulated lipolysis and increased diacylglycerol content in both fat depots. Consistent with impaired adrenergic receptor signaling, HFD also increased adipose-specific phospholipase A2 expression in both fat depots. Inhibition of E-prostanoid 3 receptor increased basal lipolysis in control adipocytes but failed to acutely alter the effects of HFD on lipolysis in both fat depots. In HFD visceral adipocytes, activation of adenylyl cyclases by forskolin increased HSL phosphorylation and surpassed the lipolytic response of control cells. However, in HFD subcutaneous adipocytes, forskolin induced lipolysis without detectable HSL phosphorylation, suggesting activation of an alternative lipase in response to HFD-induced suppression of HSL in VC and SC adipocytes. HFD also powerfully inhibited basal, epinephrine-, and forskolin-induced AMP kinase (AMPK) activation as well peroxisome proliferator-activated receptor gamma coactivator-1\u03b1 expression, citrate synthase activity, and palmitate oxidation in both fat depots. In summary, novel evidence is provided that defective adrenergic receptor signaling combined with upregulation of ATGL and suppression of HSL and AMPK signaling mediate HFD-induced alterations in lipolysis and lipid utilization in VC and SC adipocytes, which may play an important role in defective lipid mobilization and metabolism seen in diet-induced obesity.", "author" : [ { "dropping-particle" : "", "family" : "Gaidhu", "given" : "Mandeep P.", "non-dropping-particle" : "", "parse-names" : false, "suffix" : "" }, { "dropping-particle" : "", "family" : "Anthony", "given" : "Nicole M.", "non-dropping-particle" : "", "parse-names" : false, "suffix" : "" }, { "dropping-particle" : "", "family" : "Patel", "given" : "Prital", "non-dropping-particle" : "", "parse-names" : false, "suffix" : "" }, { "dropping-particle" : "", "family" : "Hawke", "given" : "Thomas J.", "non-dropping-particle" : "", "parse-names" : false, "suffix" : "" }, { "dropping-particle" : "", "family" : "Ceddia", "given" : "Rolando B.", "non-dropping-particle" : "", "parse-names" : false, "suffix" : "" } ], "container-title" : "American Journal of Physiology - Cell Physiology", "id" : "ITEM-1", "issue" : "4", "issued" : { "date-parts" : [ [ "2010" ] ] }, "page" : "C961-C971", "title" : "Dysregulation of lipolysis and lipid metabolism in visceral and subcutaneous adipocytes by high-fat diet: role of ATGL, HSL, and AMPK", "type" : "article-journal", "volume" : "298" }, "uris" : [ "http://www.mendeley.com/documents/?uuid=826b6c12-6fce-492d-90b4-f620a81cf48d" ] } ], "mendeley" : { "formattedCitation" : "(36)", "plainTextFormattedCitation" : "(36)", "previouslyFormattedCitation" : "(36)" }, "properties" : {  }, "schema" : "https://github.com/citation-style-language/schema/raw/master/csl-citation.json" }</w:instrText>
       </w:r>
-      <w:ins w:id="62" w:author="Microsoft Office User" w:date="2018-03-26T20:10:00Z">
+      <w:ins w:id="74" w:author="Microsoft Office User" w:date="2018-03-26T20:10:00Z">
         <w:r>
           <w:rPr>
             <w:rFonts w:eastAsia="Times New Roman" w:cs="Arial"/>
@@ -13973,7 +15062,7 @@
         </w:rPr>
         <w:t>(36)</w:t>
       </w:r>
-      <w:ins w:id="63" w:author="Microsoft Office User" w:date="2018-03-26T20:10:00Z">
+      <w:ins w:id="75" w:author="Microsoft Office User" w:date="2018-03-26T20:10:00Z">
         <w:r>
           <w:rPr>
             <w:rFonts w:eastAsia="Times New Roman" w:cs="Arial"/>
@@ -13990,17 +15079,17 @@
           </w:rPr>
           <w:t>.  Given these results, we attribute enhanced lipolysis seen in obese dexamethasone-treated mice to upregulated ATGL.</w:t>
         </w:r>
-        <w:commentRangeEnd w:id="60"/>
+        <w:commentRangeEnd w:id="72"/>
         <w:r>
           <w:rPr>
             <w:rStyle w:val="CommentReference"/>
             <w:sz w:val="24"/>
             <w:szCs w:val="24"/>
           </w:rPr>
-          <w:commentReference w:id="60"/>
+          <w:commentReference w:id="72"/>
         </w:r>
       </w:ins>
-      <w:ins w:id="64" w:author="Microsoft Office User" w:date="2018-03-26T20:09:00Z">
+      <w:ins w:id="76" w:author="Microsoft Office User" w:date="2018-03-26T20:09:00Z">
         <w:r>
           <w:rPr>
             <w:color w:val="000000" w:themeColor="text1"/>
@@ -14038,7 +15127,7 @@
         </w:rPr>
         <w:t>.</w:t>
       </w:r>
-      <w:ins w:id="65" w:author="Microsoft Office User" w:date="2018-03-26T20:09:00Z">
+      <w:ins w:id="77" w:author="Microsoft Office User" w:date="2018-03-26T20:09:00Z">
         <w:r>
           <w:rPr>
             <w:color w:val="000000" w:themeColor="text1"/>
@@ -14059,13 +15148,13 @@
       <w:pPr>
         <w:spacing w:line="480" w:lineRule="auto"/>
         <w:rPr>
-          <w:ins w:id="66" w:author="Microsoft Office User" w:date="2018-03-26T20:07:00Z"/>
+          <w:ins w:id="78" w:author="Microsoft Office User" w:date="2018-03-26T20:07:00Z"/>
           <w:rFonts w:eastAsia="Times New Roman" w:cs="Arial"/>
           <w:color w:val="FF0000"/>
           <w:shd w:val="clear" w:color="auto" w:fill="FFFFFF"/>
-          <w:rPrChange w:id="67" w:author="Microsoft Office User" w:date="2018-03-26T20:07:00Z">
+          <w:rPrChange w:id="79" w:author="Microsoft Office User" w:date="2018-03-26T20:07:00Z">
             <w:rPr>
-              <w:ins w:id="68" w:author="Microsoft Office User" w:date="2018-03-26T20:07:00Z"/>
+              <w:ins w:id="80" w:author="Microsoft Office User" w:date="2018-03-26T20:07:00Z"/>
               <w:rFonts w:ascii="Arial" w:eastAsia="Times New Roman" w:hAnsi="Arial" w:cs="Arial"/>
               <w:b/>
               <w:color w:val="FF0000"/>
@@ -14075,19 +15164,19 @@
             </w:rPr>
           </w:rPrChange>
         </w:rPr>
-        <w:pPrChange w:id="69" w:author="Microsoft Office User" w:date="2018-03-26T20:07:00Z">
+        <w:pPrChange w:id="81" w:author="Microsoft Office User" w:date="2018-03-26T20:07:00Z">
           <w:pPr>
             <w:ind w:left="720"/>
           </w:pPr>
         </w:pPrChange>
       </w:pPr>
-      <w:ins w:id="70" w:author="Microsoft Office User" w:date="2018-03-26T20:07:00Z">
+      <w:ins w:id="82" w:author="Microsoft Office User" w:date="2018-03-26T20:07:00Z">
         <w:r>
           <w:rPr>
             <w:rFonts w:eastAsia="Times New Roman" w:cs="Arial"/>
             <w:color w:val="FF0000"/>
             <w:shd w:val="clear" w:color="auto" w:fill="FFFFFF"/>
-            <w:rPrChange w:id="71" w:author="Microsoft Office User" w:date="2018-03-26T20:07:00Z">
+            <w:rPrChange w:id="83" w:author="Microsoft Office User" w:date="2018-03-26T20:07:00Z">
               <w:rPr>
                 <w:rFonts w:ascii="Arial" w:eastAsia="Times New Roman" w:hAnsi="Arial" w:cs="Arial"/>
                 <w:b/>
@@ -14105,7 +15194,7 @@
             <w:rFonts w:eastAsia="Times New Roman" w:cs="Arial"/>
             <w:color w:val="FF0000"/>
             <w:shd w:val="clear" w:color="auto" w:fill="FFFFFF"/>
-            <w:rPrChange w:id="72" w:author="Microsoft Office User" w:date="2018-03-26T20:07:00Z">
+            <w:rPrChange w:id="84" w:author="Microsoft Office User" w:date="2018-03-26T20:07:00Z">
               <w:rPr>
                 <w:rFonts w:ascii="Arial" w:eastAsia="Times New Roman" w:hAnsi="Arial" w:cs="Arial"/>
                 <w:color w:val="FF0000"/>
@@ -14126,13 +15215,13 @@
         </w:rPr>
         <w:instrText>ADDIN CSL_CITATION { "citationItems" : [ { "id" : "ITEM-1", "itemData" : { "DOI" : "10.2337/diab.30.2.106", "ISSN" : "00121797", "PMID" : "7009265", "abstract" : "Diabetes in the C57BL/KsJ(db/db) mouse is initially expressed as hyperinsulinemia, followed by hyperphagia, progressive obesity, and widespread pathologic abnormalities. This study was designed to evaluate the effects of metabolic control on the natural history of the diabetic nephropathy. Beginning at 1 mo of age and continuing for 12 wk, diabetic mice were subjected to controlled dietary restriction, such that their weight was maintained similar to that of age-matched, nondiabetic heterozygotes. Diet-restricted diabetics were compared with diabetics fed ad libitum and heterozygote nondiabetics. Significant lowering of fasting blood glucose, water intake, and plasma insulin was achieved by diet restriction. The diet-restricted diabetes demonstrated enhanced metabolic efficiency, consuming approximately half as much food as the nondiabetics, while maintaining a similar weight. Diabetics fed ad libitum evidenced well-defined renal lesions that included 3 + to 4 + immunoglobulin deposition in the glomerular mesangium, and generalized mesangial matrix expansion. These lesions were completely prevented in diet-restricted diabetes whose glomeruli were normal light microscopy, and demonstrated trace to 1 + mesangial immunoglobulin deposition, features identical in all respects to the nondiabetics. These results indicate that diabetic control achieved by preventing of obesity in the db/db mouse prevents the development of diabetic nephropathy.", "author" : [ { "dropping-particle" : "", "family" : "Lee", "given" : "S. M.", "non-dropping-particle" : "", "parse-names" : false, "suffix" : "" }, { "dropping-particle" : "", "family" : "Bressler", "given" : "R.", "non-dropping-particle" : "", "parse-names" : false, "suffix" : "" } ], "container-title" : "Diabetes", "id" : "ITEM-1", "issue" : "2", "issued" : { "date-parts" : [ [ "1981" ] ] }, "page" : "106-111", "title" : "Prevention of diabetic nephropathy by diet control in the db/db mouse", "type" : "article-journal", "volume" : "30" }, "uris" : [ "http://www.mendeley.com/documents/?uuid=20605ba2-f926-46a3-b1b2-ad9e2e3b54f5" ] } ], "mendeley" : { "formattedCitation" : "(48)", "plainTextFormattedCitation" : "(48)", "previouslyFormattedCitation" : "(48)" }, "properties" : {  }, "schema" : "https://github.com/citation-style-language/schema/raw/master/csl-citation.json" }</w:instrText>
       </w:r>
-      <w:ins w:id="73" w:author="Microsoft Office User" w:date="2018-03-26T20:07:00Z">
+      <w:ins w:id="85" w:author="Microsoft Office User" w:date="2018-03-26T20:07:00Z">
         <w:r>
           <w:rPr>
             <w:rFonts w:eastAsia="Times New Roman" w:cs="Arial"/>
             <w:color w:val="FF0000"/>
             <w:shd w:val="clear" w:color="auto" w:fill="FFFFFF"/>
-            <w:rPrChange w:id="74" w:author="Microsoft Office User" w:date="2018-03-26T20:07:00Z">
+            <w:rPrChange w:id="86" w:author="Microsoft Office User" w:date="2018-03-26T20:07:00Z">
               <w:rPr>
                 <w:rFonts w:ascii="Arial" w:eastAsia="Times New Roman" w:hAnsi="Arial" w:cs="Arial"/>
                 <w:color w:val="FF0000"/>
@@ -14154,13 +15243,13 @@
         </w:rPr>
         <w:t>(48)</w:t>
       </w:r>
-      <w:ins w:id="75" w:author="Microsoft Office User" w:date="2018-03-26T20:07:00Z">
+      <w:ins w:id="87" w:author="Microsoft Office User" w:date="2018-03-26T20:07:00Z">
         <w:r>
           <w:rPr>
             <w:rFonts w:eastAsia="Times New Roman" w:cs="Arial"/>
             <w:color w:val="FF0000"/>
             <w:shd w:val="clear" w:color="auto" w:fill="FFFFFF"/>
-            <w:rPrChange w:id="76" w:author="Microsoft Office User" w:date="2018-03-26T20:07:00Z">
+            <w:rPrChange w:id="88" w:author="Microsoft Office User" w:date="2018-03-26T20:07:00Z">
               <w:rPr>
                 <w:rFonts w:ascii="Arial" w:eastAsia="Times New Roman" w:hAnsi="Arial" w:cs="Arial"/>
                 <w:color w:val="FF0000"/>
@@ -14177,7 +15266,7 @@
             <w:rFonts w:eastAsia="Times New Roman" w:cs="Arial"/>
             <w:color w:val="FF0000"/>
             <w:shd w:val="clear" w:color="auto" w:fill="FFFFFF"/>
-            <w:rPrChange w:id="77" w:author="Microsoft Office User" w:date="2018-03-26T20:07:00Z">
+            <w:rPrChange w:id="89" w:author="Microsoft Office User" w:date="2018-03-26T20:07:00Z">
               <w:rPr>
                 <w:rFonts w:ascii="Arial" w:eastAsia="Times New Roman" w:hAnsi="Arial" w:cs="Arial"/>
                 <w:color w:val="FF0000"/>
@@ -14187,10 +15276,48 @@
               </w:rPr>
             </w:rPrChange>
           </w:rPr>
-          <w:t>. This is an important limitation to our study, although we note that several phenotypes including fasting glucose, liver triglycerides, hepatic lipogenic gene expression, and adipose tissue mass changed in different directions in lean and obese animals, and therefore is unlikely due to an increased dose of dexamethasone.</w:t>
+          <w:t xml:space="preserve">. This is an important limitation to our study, although we note that several phenotypes including fasting glucose, liver triglycerides, hepatic </w:t>
+        </w:r>
+        <w:proofErr w:type="spellStart"/>
+        <w:r>
+          <w:rPr>
+            <w:rFonts w:eastAsia="Times New Roman" w:cs="Arial"/>
+            <w:color w:val="FF0000"/>
+            <w:shd w:val="clear" w:color="auto" w:fill="FFFFFF"/>
+            <w:rPrChange w:id="90" w:author="Microsoft Office User" w:date="2018-03-26T20:07:00Z">
+              <w:rPr>
+                <w:rFonts w:ascii="Arial" w:eastAsia="Times New Roman" w:hAnsi="Arial" w:cs="Arial"/>
+                <w:b/>
+                <w:color w:val="FF0000"/>
+                <w:sz w:val="19"/>
+                <w:szCs w:val="19"/>
+                <w:shd w:val="clear" w:color="auto" w:fill="FFFFFF"/>
+              </w:rPr>
+            </w:rPrChange>
+          </w:rPr>
+          <w:t>lipogenic</w:t>
+        </w:r>
+        <w:proofErr w:type="spellEnd"/>
+        <w:r>
+          <w:rPr>
+            <w:rFonts w:eastAsia="Times New Roman" w:cs="Arial"/>
+            <w:color w:val="FF0000"/>
+            <w:shd w:val="clear" w:color="auto" w:fill="FFFFFF"/>
+            <w:rPrChange w:id="91" w:author="Microsoft Office User" w:date="2018-03-26T20:07:00Z">
+              <w:rPr>
+                <w:rFonts w:ascii="Arial" w:eastAsia="Times New Roman" w:hAnsi="Arial" w:cs="Arial"/>
+                <w:b/>
+                <w:color w:val="FF0000"/>
+                <w:sz w:val="19"/>
+                <w:szCs w:val="19"/>
+                <w:shd w:val="clear" w:color="auto" w:fill="FFFFFF"/>
+              </w:rPr>
+            </w:rPrChange>
+          </w:rPr>
+          <w:t xml:space="preserve"> gene expression, and adipose tissue mass changed in different directions in lean and obese animals, and therefore is unlikely due to an increased dose of dexamethasone.</w:t>
         </w:r>
       </w:ins>
-      <w:ins w:id="78" w:author="Microsoft Office User" w:date="2018-03-26T20:08:00Z">
+      <w:ins w:id="92" w:author="Microsoft Office User" w:date="2018-03-26T20:08:00Z">
         <w:r>
           <w:rPr>
             <w:rFonts w:eastAsia="Times New Roman" w:cs="Arial"/>
@@ -14204,7 +15331,7 @@
             <w:rFonts w:eastAsia="Times New Roman" w:cs="Arial"/>
             <w:color w:val="FF0000"/>
             <w:shd w:val="clear" w:color="auto" w:fill="FFFFFF"/>
-            <w:rPrChange w:id="79" w:author="Microsoft Office User" w:date="2018-03-26T20:08:00Z">
+            <w:rPrChange w:id="93" w:author="Microsoft Office User" w:date="2018-03-26T20:08:00Z">
               <w:rPr>
                 <w:rFonts w:ascii="Arial" w:eastAsia="Times New Roman" w:hAnsi="Arial" w:cs="Arial"/>
                 <w:b/>
@@ -14222,7 +15349,7 @@
             <w:rFonts w:eastAsia="Times New Roman" w:cs="Arial"/>
             <w:color w:val="FF0000"/>
             <w:shd w:val="clear" w:color="auto" w:fill="FFFFFF"/>
-            <w:rPrChange w:id="80" w:author="Microsoft Office User" w:date="2018-03-26T20:08:00Z">
+            <w:rPrChange w:id="94" w:author="Microsoft Office User" w:date="2018-03-26T20:08:00Z">
               <w:rPr>
                 <w:rFonts w:ascii="Arial" w:eastAsia="Times New Roman" w:hAnsi="Arial" w:cs="Arial"/>
                 <w:b/>
@@ -14244,13 +15371,13 @@
         </w:rPr>
         <w:instrText>ADDIN CSL_CITATION { "citationItems" : [ { "id" : "ITEM-1", "itemData" : { "author" : [ { "dropping-particle" : "", "family" : "Tyrrell", "given" : "J B", "non-dropping-particle" : "", "parse-names" : false, "suffix" : "" }, { "dropping-particle" : "", "family" : "Findling", "given" : "J W", "non-dropping-particle" : "", "parse-names" : false, "suffix" : "" }, { "dropping-particle" : "", "family" : "Aron", "given" : "D C", "non-dropping-particle" : "", "parse-names" : false, "suffix" : "" }, { "dropping-particle" : "", "family" : "Fitzgerald", "given" : "P A", "non-dropping-particle" : "", "parse-names" : false, "suffix" : "" }, { "dropping-particle" : "", "family" : "Forsham", "given" : "P H", "non-dropping-particle" : "", "parse-names" : false, "suffix" : "" } ], "container-title" : "Ann.Intern.Med.", "id" : "ITEM-1", "issued" : { "date-parts" : [ [ "1986" ] ] }, "page" : "180-186", "title" : "An overnight high-dose dexamethasone suppression test for rapid differential diagnosis of Cushing's syndrome", "type" : "article-journal", "volume" : "104" }, "uris" : [ "http://www.mendeley.com/documents/?uuid=324383be-a80a-4c14-937a-0c314e176db4" ] }, { "id" : "ITEM-2", "itemData" : { "DOI" : "10.1210/jc.2011-3350", "ISSN" : "0021-972X", "PMID" : "22466348", "abstract" : "Context: Cushing's syndrome (CS) is a disorder associated with significant morbidity and mortality due to prolonged exposure to high cortisol concentrations. Objective: Our objective was to evaluate the safety and efficacy of mifepristone, a glucocorticoid receptor antagonist, in endogenous CS. Design and Setting: We conducted a 24-wk multicenter, open-label trial after failed multimodality therapy at 14 U.S. academic medical centers and three private research centers. Participants: Participants included 50 adults with endogenous CS associated with type 2 diabetes mellitus/impaired glucose tolerance (C-DM) or a diagnosis of hypertension alone (C-HT). Intervention: Mifepristone was administered at doses of 300-1200 mg daily. Main Outcome Measures: We evaluated change in area under the curve for glucose on 2-h oral glucose test for C-DM and change in diastolic blood pressure from baseline to wk 24 for C-HT. Results: In the C-DM cohort, an area under the curve for glucose (AUCglucose) response was seen in 60...", "author" : [ { "dropping-particle" : "", "family" : "Fleseriu", "given" : "Maria", "non-dropping-particle" : "", "parse-names" : false, "suffix" : "" }, { "dropping-particle" : "", "family" : "Biller", "given" : "Beverly M. K.", "non-dropping-particle" : "", "parse-names" : false, "suffix" : "" }, { "dropping-particle" : "", "family" : "Findling", "given" : "James W.", "non-dropping-particle" : "", "parse-names" : false, "suffix" : "" }, { "dropping-particle" : "", "family" : "Molitch", "given" : "Mark E.", "non-dropping-particle" : "", "parse-names" : false, "suffix" : "" }, { "dropping-particle" : "", "family" : "Schteingart", "given" : "David E.", "non-dropping-particle" : "", "parse-names" : false, "suffix" : "" }, { "dropping-particle" : "", "family" : "Gross", "given" : "Coleman", "non-dropping-particle" : "", "parse-names" : false, "suffix" : "" }, { "dropping-particle" : "", "family" : "Auchus", "given" : "Richard", "non-dropping-particle" : "", "parse-names" : false, "suffix" : "" }, { "dropping-particle" : "", "family" : "Bailey", "given" : "Timothy", "non-dropping-particle" : "", "parse-names" : false, "suffix" : "" }, { "dropping-particle" : "", "family" : "Biller", "given" : "Beverly M. K.", "non-dropping-particle" : "", "parse-names" : false, "suffix" : "" }, { "dropping-particle" : "", "family" : "Carroll", "given" : "Ty", "non-dropping-particle" : "", "parse-names" : false, "suffix" : "" }, { "dropping-particle" : "", "family" : "Colleran", "given" : "Kathleen", "non-dropping-particle" : "", "parse-names" : false, "suffix" : "" }, { "dropping-particle" : "", "family" : "Fein", "given" : "Henry", "non-dropping-particle" : "", "parse-names" : false, "suffix" : "" }, { "dropping-particle" : "", "family" : "Findling", "given" : "James W.", "non-dropping-particle" : "", "parse-names" : false, "suffix" : "" }, { "dropping-particle" : "", "family" : "Fleseriu", "given" : "Maria", "non-dropping-particle" : "", "parse-names" : false, "suffix" : "" }, { "dropping-particle" : "", "family" : "Hamrahian", "given" : "Amir", "non-dropping-particle" : "", "parse-names" : false, "suffix" : "" }, { "dropping-particle" : "", "family" : "Katznelson", "given" : "Laurence", "non-dropping-particle" : "", "parse-names" : false, "suffix" : "" }, { "dropping-particle" : "", "family" : "Kerr", "given" : "Janice", "non-dropping-particle" : "", "parse-names" : false, "suffix" : "" }, { "dropping-particle" : "", "family" : "Kipnes", "given" : "Mark", "non-dropping-particle" : "", "parse-names" : false, "suffix" : "" }, { "dropping-particle" : "", "family" : "Kirschner", "given" : "Lawrence", "non-dropping-particle" : "", "parse-names" : false, "suffix" : "" }, { "dropping-particle" : "", "family" : "Koch", "given" : "Christian", "non-dropping-particle" : "", "parse-names" : false, "suffix" : "" }, { "dropping-particle" : "", "family" : "Lerman", "given" : "Sam", "non-dropping-particle" : "", "parse-names" : false, "suffix" : "" }, { "dropping-particle" : "", "family" : "Lyons", "given" : "Timothy", "non-dropping-particle" : "", "parse-names" : false, "suffix" : "" }, { "dropping-particle" : "", "family" : "McPhaul", "given" : "Michael", "non-dropping-particle" : "", "parse-names" : false, "suffix" : "" }, { "dropping-particle" : "", "family" : "Molitch", "given" : "Mark E.", "non-dropping-particle" : "", "parse-names" : false, "suffix" : "" }, { "dropping-particle" : "", "family" : "Schteingart", "given" : "David E.", "non-dropping-particle" : "", "parse-names" : false, "suffix" : "" }, { "dropping-particle" : "", "family" : "Vaughan", "given" : "T. Brooks", "non-dropping-particle" : "", "parse-names" : false, "suffix" : "" }, { "dropping-particle" : "", "family" : "Weiss", "given" : "Roy", "non-dropping-particle" : "", "parse-names" : false, "suffix" : "" } ], "container-title" : "The Journal of Clinical Endocrinology &amp; Metabolism", "id" : "ITEM-2", "issue" : "6", "issued" : { "date-parts" : [ [ "2012" ] ] }, "page" : "2039-2049", "title" : "Mifepristone, a Glucocorticoid Receptor Antagonist, Produces Clinical and Metabolic Benefits in Patients with Cushing's Syndrome", "type" : "article-journal", "volume" : "97" }, "uris" : [ "http://www.mendeley.com/documents/?uuid=7b0cdc47-68f2-422e-b925-ddcdbda4b2af" ] }, { "id" : "ITEM-3", "itemData" : { "URL" : "https://reference.medscape.com/drug/decadron-dexamethasone-intensol-dexamethasone-342741", "accessed" : { "date-parts" : [ [ "2018", "3", "26" ] ] }, "author" : [ { "dropping-particle" : "", "family" : "Medscape", "given" : "", "non-dropping-particle" : "", "parse-names" : false, "suffix" : "" } ], "id" : "ITEM-3", "issued" : { "date-parts" : [ [ "0" ] ] }, "title" : "Decadron, Dexamethasone Intensol (dexamethasone) dosing, indications, interactions, adverse effects, and more", "type" : "webpage" }, "uris" : [ "http://www.mendeley.com/documents/?uuid=f99593be-ec68-33d3-acd4-2db4786655bc" ] } ], "mendeley" : { "formattedCitation" : "(49\u201351)", "plainTextFormattedCitation" : "(49\u201351)", "previouslyFormattedCitation" : "(49\u201351)" }, "properties" : {  }, "schema" : "https://github.com/citation-style-language/schema/raw/master/csl-citation.json" }</w:instrText>
       </w:r>
-      <w:ins w:id="81" w:author="Microsoft Office User" w:date="2018-03-26T20:08:00Z">
+      <w:ins w:id="95" w:author="Microsoft Office User" w:date="2018-03-26T20:08:00Z">
         <w:r>
           <w:rPr>
             <w:rFonts w:eastAsia="Times New Roman" w:cs="Arial"/>
             <w:color w:val="FF0000"/>
             <w:shd w:val="clear" w:color="auto" w:fill="FFFFFF"/>
-            <w:rPrChange w:id="82" w:author="Microsoft Office User" w:date="2018-03-26T20:08:00Z">
+            <w:rPrChange w:id="96" w:author="Microsoft Office User" w:date="2018-03-26T20:08:00Z">
               <w:rPr>
                 <w:rFonts w:ascii="Arial" w:eastAsia="Times New Roman" w:hAnsi="Arial" w:cs="Arial"/>
                 <w:b/>
@@ -14264,8 +15391,6 @@
           <w:fldChar w:fldCharType="separate"/>
         </w:r>
       </w:ins>
-      <w:bookmarkStart w:id="83" w:name="_GoBack"/>
-      <w:bookmarkEnd w:id="83"/>
       <w:r>
         <w:rPr>
           <w:rFonts w:eastAsia="Times New Roman" w:cs="Arial"/>
@@ -14275,13 +15400,13 @@
         </w:rPr>
         <w:t>(49–51)</w:t>
       </w:r>
-      <w:ins w:id="84" w:author="Microsoft Office User" w:date="2018-03-26T20:08:00Z">
+      <w:ins w:id="97" w:author="Microsoft Office User" w:date="2018-03-26T20:08:00Z">
         <w:r>
           <w:rPr>
             <w:rFonts w:eastAsia="Times New Roman" w:cs="Arial"/>
             <w:color w:val="FF0000"/>
             <w:shd w:val="clear" w:color="auto" w:fill="FFFFFF"/>
-            <w:rPrChange w:id="85" w:author="Microsoft Office User" w:date="2018-03-26T20:08:00Z">
+            <w:rPrChange w:id="98" w:author="Microsoft Office User" w:date="2018-03-26T20:08:00Z">
               <w:rPr>
                 <w:rFonts w:ascii="Arial" w:eastAsia="Times New Roman" w:hAnsi="Arial" w:cs="Arial"/>
                 <w:b/>
@@ -14299,7 +15424,7 @@
             <w:rFonts w:eastAsia="Times New Roman" w:cs="Arial"/>
             <w:color w:val="FF0000"/>
             <w:shd w:val="clear" w:color="auto" w:fill="FFFFFF"/>
-            <w:rPrChange w:id="86" w:author="Microsoft Office User" w:date="2018-03-26T20:08:00Z">
+            <w:rPrChange w:id="99" w:author="Microsoft Office User" w:date="2018-03-26T20:08:00Z">
               <w:rPr>
                 <w:rFonts w:ascii="Arial" w:eastAsia="Times New Roman" w:hAnsi="Arial" w:cs="Arial"/>
                 <w:b/>
@@ -14317,7 +15442,7 @@
             <w:rFonts w:eastAsia="Times New Roman" w:cs="Arial"/>
             <w:color w:val="FF0000"/>
             <w:shd w:val="clear" w:color="auto" w:fill="FFFFFF"/>
-            <w:rPrChange w:id="87" w:author="Microsoft Office User" w:date="2018-03-26T20:08:00Z">
+            <w:rPrChange w:id="100" w:author="Microsoft Office User" w:date="2018-03-26T20:08:00Z">
               <w:rPr>
                 <w:rFonts w:ascii="Arial" w:eastAsia="Times New Roman" w:hAnsi="Arial" w:cs="Arial"/>
                 <w:b/>
@@ -14339,13 +15464,13 @@
         </w:rPr>
         <w:instrText>ADDIN CSL_CITATION { "citationItems" : [ { "id" : "ITEM-1", "itemData" : { "DOI" : "10.1210/jc.2005-2143", "ISSN" : "0021972X", "PMID" : "16670165", "abstract" : "CONTEXT: The low-dose dexamethasone suppression test (LDDST) is widely used in confirming a diagnosis of Cushing's syndrome. CRH administration at the end of an LDDST has been reported to improve the diagnostic accuracy of this test. OBJECTIVE: Our objective was to assess whether CRH administration after a standard LDDST (LDDST-CRH test) improves diagnostic accuracy in Cushing's syndrome. DESIGN, SETTING, AND PARTICIPANTS: Thirty-six individuals with a clinical suspicion of Cushing's syndrome each completed a standard LDDST and an LDDST-CRH test at Hammersmith Hospitals NHS Trust, London. The LDDST involved administration of 0.5 mg oral dexamethasone given 6-hourly for 48 h. Serum cortisol was measured 6 h after the last dose of dexamethasone, with a value of 50 nmol/liter or below excluding Cushing's syndrome. Immediately after this, the LDDST-CRH test commenced with administration of a ninth dose of 0.5 mg dexamethasone. Exactly 2 h later, 100 mug human-sequence CRH was administered. Serum cortisol was measured 15 min after the CRH injection, with a value of less than 38 nmol/liter also excluding Cushing's syndrome. MAIN OUTCOME MEASURE: Diagnosis or exclusion of Cushing's syndrome was the main outcome measure. RESULTS: Twelve subjects were diagnosed with Cushing's syndrome (eight Cushing's disease and four primary adrenal). The sensitivity of the LDDST in diagnosing Cushing's syndrome was 100%, with a specificity of 88%. In contrast, although the sensitivity of the LDDST-CRH test was also 100%, specificity was reduced at 67%. These results give a positive predictive value of 80% for the LDDST and 60% for the LDDST-CRH test. CONCLUSION: This small study suggests that the addition of CRH to the LDDST does not improve the diagnostic accuracy of the standard LDDST in Cushing's syndrome.", "author" : [ { "dropping-particle" : "", "family" : "Martin", "given" : "N. M.", "non-dropping-particle" : "", "parse-names" : false, "suffix" : "" }, { "dropping-particle" : "", "family" : "Dhillo", "given" : "W. S.", "non-dropping-particle" : "", "parse-names" : false, "suffix" : "" }, { "dropping-particle" : "", "family" : "Banerjee", "given" : "A.", "non-dropping-particle" : "", "parse-names" : false, "suffix" : "" }, { "dropping-particle" : "", "family" : "Abdulali", "given" : "A.", "non-dropping-particle" : "", "parse-names" : false, "suffix" : "" }, { "dropping-particle" : "", "family" : "Jayasena", "given" : "C. N.", "non-dropping-particle" : "", "parse-names" : false, "suffix" : "" }, { "dropping-particle" : "", "family" : "Donaldson", "given" : "M.", "non-dropping-particle" : "", "parse-names" : false, "suffix" : "" }, { "dropping-particle" : "", "family" : "Todd", "given" : "J. F.", "non-dropping-particle" : "", "parse-names" : false, "suffix" : "" }, { "dropping-particle" : "", "family" : "Meeran", "given" : "K.", "non-dropping-particle" : "", "parse-names" : false, "suffix" : "" } ], "container-title" : "Journal of Clinical Endocrinology and Metabolism", "id" : "ITEM-1", "issue" : "7", "issued" : { "date-parts" : [ [ "2006" ] ] }, "page" : "2582-2586", "title" : "Comparison of the dexamethasone-suppressed corticotropin-releasing hormone test and low-dose dexamethasone suppression test in the diagnosis of cushing's syndrome", "type" : "article-journal", "volume" : "91" }, "uris" : [ "http://www.mendeley.com/documents/?uuid=48681bc9-4d35-4893-9b02-3f3c0aac7b04" ] }, { "id" : "ITEM-2", "itemData" : { "DOI" : "10.1210/jcem.83.4.4733", "ISSN" : "0021-972X", "PMID" : "9543134", "author" : [ { "dropping-particle" : "", "family" : "Papanicolaou", "given" : "Dimitris A", "non-dropping-particle" : "", "parse-names" : false, "suffix" : "" }, { "dropping-particle" : "", "family" : "Yanovski", "given" : "Jack A", "non-dropping-particle" : "", "parse-names" : false, "suffix" : "" }, { "dropping-particle" : "", "family" : "Cutler", "given" : "Gordon B", "non-dropping-particle" : "", "parse-names" : false, "suffix" : "" }, { "dropping-particle" : "", "family" : "Chrousos", "given" : "George P", "non-dropping-particle" : "", "parse-names" : false, "suffix" : "" }, { "dropping-particle" : "", "family" : "Nieman", "given" : "Lynnette K", "non-dropping-particle" : "", "parse-names" : false, "suffix" : "" } ], "container-title" : "Endocrinology And Metabolism", "id" : "ITEM-2", "issue" : "4", "issued" : { "date-parts" : [ [ "2009" ] ] }, "page" : "1163-1167", "title" : "Distinguishes Cushing \u2019 s Syndrome from Pseudo-Cushing", "type" : "article-journal", "volume" : "83" }, "uris" : [ "http://www.mendeley.com/documents/?uuid=9e444657-02d1-4ec2-be7d-239a6e5dc9f4" ] } ], "mendeley" : { "formattedCitation" : "(52,53)", "plainTextFormattedCitation" : "(52,53)", "previouslyFormattedCitation" : "(52,53)" }, "properties" : {  }, "schema" : "https://github.com/citation-style-language/schema/raw/master/csl-citation.json" }</w:instrText>
       </w:r>
-      <w:ins w:id="88" w:author="Microsoft Office User" w:date="2018-03-26T20:08:00Z">
+      <w:ins w:id="101" w:author="Microsoft Office User" w:date="2018-03-26T20:08:00Z">
         <w:r>
           <w:rPr>
             <w:rFonts w:eastAsia="Times New Roman" w:cs="Arial"/>
             <w:color w:val="FF0000"/>
             <w:shd w:val="clear" w:color="auto" w:fill="FFFFFF"/>
-            <w:rPrChange w:id="89" w:author="Microsoft Office User" w:date="2018-03-26T20:08:00Z">
+            <w:rPrChange w:id="102" w:author="Microsoft Office User" w:date="2018-03-26T20:08:00Z">
               <w:rPr>
                 <w:rFonts w:ascii="Arial" w:eastAsia="Times New Roman" w:hAnsi="Arial" w:cs="Arial"/>
                 <w:b/>
@@ -14368,13 +15493,13 @@
         </w:rPr>
         <w:t>(52,53)</w:t>
       </w:r>
-      <w:ins w:id="90" w:author="Microsoft Office User" w:date="2018-03-26T20:08:00Z">
+      <w:ins w:id="103" w:author="Microsoft Office User" w:date="2018-03-26T20:08:00Z">
         <w:r>
           <w:rPr>
             <w:rFonts w:eastAsia="Times New Roman" w:cs="Arial"/>
             <w:color w:val="FF0000"/>
             <w:shd w:val="clear" w:color="auto" w:fill="FFFFFF"/>
-            <w:rPrChange w:id="91" w:author="Microsoft Office User" w:date="2018-03-26T20:08:00Z">
+            <w:rPrChange w:id="104" w:author="Microsoft Office User" w:date="2018-03-26T20:08:00Z">
               <w:rPr>
                 <w:rFonts w:ascii="Arial" w:eastAsia="Times New Roman" w:hAnsi="Arial" w:cs="Arial"/>
                 <w:b/>
@@ -14392,7 +15517,7 @@
             <w:rFonts w:eastAsia="Times New Roman" w:cs="Arial"/>
             <w:color w:val="FF0000"/>
             <w:shd w:val="clear" w:color="auto" w:fill="FFFFFF"/>
-            <w:rPrChange w:id="92" w:author="Microsoft Office User" w:date="2018-03-26T20:08:00Z">
+            <w:rPrChange w:id="105" w:author="Microsoft Office User" w:date="2018-03-26T20:08:00Z">
               <w:rPr>
                 <w:rFonts w:ascii="Arial" w:eastAsia="Times New Roman" w:hAnsi="Arial" w:cs="Arial"/>
                 <w:b/>
@@ -14729,7 +15854,63 @@
         <w:t>Author contributions:</w:t>
       </w:r>
       <w:r>
-        <w:t xml:space="preserve"> D.B. acquired funding. D.B., I.Ha. and I.Ho. were responsible for conceptualizing the study. D.B., I.Ha. and N.Q. designed the experiments. I.Ha. performed all cell experiments. I.Ha., E.S. and J.R. performed mouse experiments. D.B. and Q.T. performed statistical analyses. I.Ha. wrote the manuscript. I.Ha. and D.B. edited and reviewed the manuscript. All authors were involved in discussions. This manuscript has been approved by all authors.</w:t>
+        <w:t xml:space="preserve"> D.B. acquired funding. D.B., </w:t>
+      </w:r>
+      <w:proofErr w:type="spellStart"/>
+      <w:r>
+        <w:t>I.Ha</w:t>
+      </w:r>
+      <w:proofErr w:type="spellEnd"/>
+      <w:r>
+        <w:t xml:space="preserve">. and </w:t>
+      </w:r>
+      <w:proofErr w:type="spellStart"/>
+      <w:r>
+        <w:t>I.Ho</w:t>
+      </w:r>
+      <w:proofErr w:type="spellEnd"/>
+      <w:r>
+        <w:t xml:space="preserve">. were responsible for conceptualizing the study. D.B., </w:t>
+      </w:r>
+      <w:proofErr w:type="spellStart"/>
+      <w:r>
+        <w:t>I.Ha</w:t>
+      </w:r>
+      <w:proofErr w:type="spellEnd"/>
+      <w:r>
+        <w:t xml:space="preserve">. and N.Q. designed the experiments. </w:t>
+      </w:r>
+      <w:proofErr w:type="spellStart"/>
+      <w:r>
+        <w:t>I.Ha</w:t>
+      </w:r>
+      <w:proofErr w:type="spellEnd"/>
+      <w:r>
+        <w:t xml:space="preserve">. performed all cell experiments. </w:t>
+      </w:r>
+      <w:proofErr w:type="spellStart"/>
+      <w:r>
+        <w:t>I.Ha</w:t>
+      </w:r>
+      <w:proofErr w:type="spellEnd"/>
+      <w:r>
+        <w:t xml:space="preserve">., E.S. and J.R. performed mouse experiments. D.B. and Q.T. performed statistical analyses. </w:t>
+      </w:r>
+      <w:proofErr w:type="spellStart"/>
+      <w:r>
+        <w:t>I.Ha</w:t>
+      </w:r>
+      <w:proofErr w:type="spellEnd"/>
+      <w:r>
+        <w:t xml:space="preserve">. wrote the manuscript. </w:t>
+      </w:r>
+      <w:proofErr w:type="spellStart"/>
+      <w:r>
+        <w:t>I.Ha</w:t>
+      </w:r>
+      <w:proofErr w:type="spellEnd"/>
+      <w:r>
+        <w:t>. and D.B. edited and reviewed the manuscript. All authors were involved in discussions. This manuscript has been approved by all authors.</w:t>
       </w:r>
     </w:p>
     <w:p>
@@ -14755,7 +15936,7 @@
         </w:rPr>
         <w:t xml:space="preserve">Acknowledgements: </w:t>
       </w:r>
-      <w:del w:id="93" w:author="Microsoft Office User" w:date="2018-03-18T17:55:00Z">
+      <w:del w:id="106" w:author="Microsoft Office User" w:date="2018-03-18T17:55:00Z">
         <w:r>
           <w:rPr>
             <w:bCs/>
@@ -14783,13 +15964,45 @@
           <w:bCs/>
           <w:color w:val="000000" w:themeColor="text1"/>
         </w:rPr>
-        <w:t xml:space="preserve"> Jennifer DelProposto and Carey Lumeng for assistance with imaging liver sections, and Melanie Schmitt</w:t>
-      </w:r>
+        <w:t xml:space="preserve"> Jennifer </w:t>
+      </w:r>
+      <w:proofErr w:type="spellStart"/>
       <w:r>
         <w:rPr>
           <w:bCs/>
           <w:color w:val="000000" w:themeColor="text1"/>
         </w:rPr>
+        <w:t>DelProposto</w:t>
+      </w:r>
+      <w:proofErr w:type="spellEnd"/>
+      <w:r>
+        <w:rPr>
+          <w:bCs/>
+          <w:color w:val="000000" w:themeColor="text1"/>
+        </w:rPr>
+        <w:t xml:space="preserve"> and Carey </w:t>
+      </w:r>
+      <w:proofErr w:type="spellStart"/>
+      <w:r>
+        <w:rPr>
+          <w:bCs/>
+          <w:color w:val="000000" w:themeColor="text1"/>
+        </w:rPr>
+        <w:t>Lumeng</w:t>
+      </w:r>
+      <w:proofErr w:type="spellEnd"/>
+      <w:r>
+        <w:rPr>
+          <w:bCs/>
+          <w:color w:val="000000" w:themeColor="text1"/>
+        </w:rPr>
+        <w:t xml:space="preserve"> for assistance with imaging liver sections, and Melanie Schmitt</w:t>
+      </w:r>
+      <w:r>
+        <w:rPr>
+          <w:bCs/>
+          <w:color w:val="000000" w:themeColor="text1"/>
+        </w:rPr>
         <w:t xml:space="preserve"> for assistance with</w:t>
       </w:r>
       <w:r>
@@ -14811,15 +16024,40 @@
           <w:bCs/>
           <w:color w:val="000000" w:themeColor="text1"/>
         </w:rPr>
-        <w:t>We would like to thank the other members of the Bridges laboratory, Thurl Harris (University of Virginia)</w:t>
-      </w:r>
+        <w:t xml:space="preserve">We would like to thank the other members of the Bridges laboratory, </w:t>
+      </w:r>
+      <w:proofErr w:type="spellStart"/>
       <w:r>
         <w:rPr>
           <w:bCs/>
           <w:color w:val="000000" w:themeColor="text1"/>
         </w:rPr>
-        <w:t>, Christoph Buettner</w:t>
-      </w:r>
+        <w:t>Thurl</w:t>
+      </w:r>
+      <w:proofErr w:type="spellEnd"/>
+      <w:r>
+        <w:rPr>
+          <w:bCs/>
+          <w:color w:val="000000" w:themeColor="text1"/>
+        </w:rPr>
+        <w:t xml:space="preserve"> Harris (University of Virginia)</w:t>
+      </w:r>
+      <w:r>
+        <w:rPr>
+          <w:bCs/>
+          <w:color w:val="000000" w:themeColor="text1"/>
+        </w:rPr>
+        <w:t xml:space="preserve">, Christoph </w:t>
+      </w:r>
+      <w:proofErr w:type="spellStart"/>
+      <w:r>
+        <w:rPr>
+          <w:bCs/>
+          <w:color w:val="000000" w:themeColor="text1"/>
+        </w:rPr>
+        <w:t>Buettner</w:t>
+      </w:r>
+      <w:proofErr w:type="spellEnd"/>
       <w:r>
         <w:rPr>
           <w:bCs/>
@@ -17833,7 +19071,31 @@
         <w:spacing w:line="480" w:lineRule="auto"/>
       </w:pPr>
       <w:r>
-        <w:t>Mouse blood glucose levels during insulin tolerance test (A) and prior to insulin injection (basal; B). Insulin was given via i.p. injection at a concentration of 2.5 U/kg following five weeks of dexamethasone (NCD n=12; HFD n=12) or vehicle (NCD n=12; HFD n=12) treatment and 17 weeks of diet. Mouse glucose infusion rate (GIR; C) endogenous glucose production (EGP; D), suppression of glucose production (E) and glucose turnover rate (F) during euglycemic clamp following 3 weeks of dexamethasone (n=14) or vehicle (n=11) treatment and 11 weeks of HFD. For clamp experiments, insulin was infused at 8 mU/kg/min following a prime continuous infusion of 40mU/kg bolus. All mice were fasted for 5-6 hours prior to experiments. Crosses indicate a significant interaction between diet and treatment. Asterisks indicate a statistically significant treatment effect for the pairwise comparison.</w:t>
+        <w:t xml:space="preserve">Mouse blood glucose levels during insulin tolerance test (A) and prior to insulin injection (basal; B). Insulin was given via </w:t>
+      </w:r>
+      <w:proofErr w:type="spellStart"/>
+      <w:r>
+        <w:t>i.p</w:t>
+      </w:r>
+      <w:proofErr w:type="spellEnd"/>
+      <w:r>
+        <w:t xml:space="preserve">. injection at a concentration of 2.5 U/kg following five weeks of dexamethasone (NCD n=12; HFD n=12) or vehicle (NCD n=12; HFD n=12) treatment and 17 weeks of diet. Mouse glucose infusion rate (GIR; C) endogenous glucose production (EGP; D), suppression of glucose production (E) and glucose turnover rate (F) during </w:t>
+      </w:r>
+      <w:proofErr w:type="spellStart"/>
+      <w:r>
+        <w:t>euglycemic</w:t>
+      </w:r>
+      <w:proofErr w:type="spellEnd"/>
+      <w:r>
+        <w:t xml:space="preserve"> clamp following 3 weeks of dexamethasone (n=14) or vehicle (n=11) treatment and 11 weeks of HFD. For clamp experiments, insulin was infused at 8 </w:t>
+      </w:r>
+      <w:proofErr w:type="spellStart"/>
+      <w:r>
+        <w:t>mU</w:t>
+      </w:r>
+      <w:proofErr w:type="spellEnd"/>
+      <w:r>
+        <w:t>/kg/min following a prime continuous infusion of 40mU/kg bolus. All mice were fasted for 5-6 hours prior to experiments. Crosses indicate a significant interaction between diet and treatment. Asterisks indicate a statistically significant treatment effect for the pairwise comparison.</w:t>
       </w:r>
     </w:p>
     <w:p>
@@ -17884,7 +19146,15 @@
         <w:t>de novo</w:t>
       </w:r>
       <w:r>
-        <w:t xml:space="preserve"> lipogenic transcripts</w:t>
+        <w:t xml:space="preserve"> </w:t>
+      </w:r>
+      <w:proofErr w:type="spellStart"/>
+      <w:r>
+        <w:t>lipogenic</w:t>
+      </w:r>
+      <w:proofErr w:type="spellEnd"/>
+      <w:r>
+        <w:t xml:space="preserve"> transcripts</w:t>
       </w:r>
       <w:r>
         <w:t xml:space="preserve"> </w:t>
@@ -17951,7 +19221,46 @@
         <w:spacing w:line="480" w:lineRule="auto"/>
       </w:pPr>
       <w:r>
-        <w:t>Weekly total body mass (A) and fat mass (B) measures via EchoMRI in mice over the course of treatment (solid lines represent NCD mice and dashed lines represent HFD mice). Adipose tissue weights in 16 hour fasted mice following euthanasia (C). Mice were euthanized at 28 weeks of age following six weeks of dexamethasone (NCD n=8; HFD n=12) or vehicle (NCD n=8; HFD n=22) treatment and 18 weeks of diet. Food consumption measured weekly over the course of treatment (D). Asterisks indicate a statistically significant treatment effect for the pairwise comparison.</w:t>
+        <w:t xml:space="preserve">Weekly total body mass (A) and fat mass (B) measures via </w:t>
+      </w:r>
+      <w:proofErr w:type="spellStart"/>
+      <w:r>
+        <w:t>EchoMRI</w:t>
+      </w:r>
+      <w:proofErr w:type="spellEnd"/>
+      <w:r>
+        <w:t xml:space="preserve"> in mice over the course of treatment (solid lines represent NCD mice and dashed lines represent HFD mice). Adipose tissue weights in 16 hour fasted mice following euthanasia (C). Mice were euthanized at 28 weeks of age following six weeks of dexamethasone (NCD n=8; HFD n=12) or vehicle (NCD n=8; HFD n=22) treatment and 18 weeks of diet. Food consumption measured weekly over the course of treatment (D). </w:t>
+      </w:r>
+      <w:ins w:id="107" w:author="Microsoft Office User" w:date="2018-03-27T13:51:00Z">
+        <w:r>
+          <w:t xml:space="preserve">Amount of dexamethasone consumed per mouse throughout the study normalized to body weight as determined by volume consumed per cage per week for </w:t>
+        </w:r>
+        <w:r>
+          <w:t>NCD- (</w:t>
+        </w:r>
+        <w:r>
+          <w:t>n=12</w:t>
+        </w:r>
+        <w:r>
+          <w:t>) and HFD-fed (</w:t>
+        </w:r>
+        <w:r>
+          <w:t>n=20</w:t>
+        </w:r>
+        <w:r>
+          <w:t>) mice</w:t>
+        </w:r>
+        <w:r>
+          <w:t xml:space="preserve"> (E). Concentration of dexamethasone in serum of NCD-fed (n=8) and HFD-fed (n=11) at the end of the study as determined by LC-MS (F).</w:t>
+        </w:r>
+        <w:r>
+          <w:t xml:space="preserve"> </w:t>
+        </w:r>
+      </w:ins>
+      <w:bookmarkStart w:id="108" w:name="_GoBack"/>
+      <w:bookmarkEnd w:id="108"/>
+      <w:r>
+        <w:t>Asterisks indicate a statistically significant treatment effect for the pairwise comparison.</w:t>
       </w:r>
     </w:p>
     <w:p>
@@ -18048,18 +19357,30 @@
       <w:r>
         <w:t xml:space="preserve"> transcripts (C), and representative western blot of ATGL (D) from non-differentiated (pre-adipocytes; n=2) or differentiated 3T3-L1 mouse adipocytes (mature adipocytes) following five days of dexamethasone (n=3) or vehicle treatment (n=3). Serum fatty acid and glycerol levels at basal (fed) and following stimulation (10mg/kg isoproterenol or 16hr fast; E) and qPCR of </w:t>
       </w:r>
-      <w:ins w:id="94" w:author="Microsoft Office User" w:date="2018-03-18T17:59:00Z">
+      <w:ins w:id="109" w:author="Microsoft Office User" w:date="2018-03-27T13:50:00Z">
         <w:r>
-          <w:t>i</w:t>
+          <w:t>I</w:t>
         </w:r>
       </w:ins>
-      <w:del w:id="95" w:author="Microsoft Office User" w:date="2018-03-18T17:59:00Z">
+      <w:del w:id="110" w:author="Microsoft Office User" w:date="2018-03-18T17:59:00Z">
         <w:r>
           <w:delText>I</w:delText>
         </w:r>
       </w:del>
       <w:r>
-        <w:t>WAT lipolytic transcripts (F) in 22-week-old, 12-week dexamethasone- (basal and isoproterenol n=7; fasted serum and qPCR n=4) or vehicle- (basal and isoproterenol n=12; fasted serum and qPCR n=11) treated, chow-fed mice with the exception of isoproterenol-stimulated glycerol, which was performed one week prior to euthanasia. Asterisks indicated statistically significant treatment effect for the pairwise comparison</w:t>
+        <w:t xml:space="preserve">WAT </w:t>
+      </w:r>
+      <w:proofErr w:type="spellStart"/>
+      <w:r>
+        <w:t>lipolytic</w:t>
+      </w:r>
+      <w:proofErr w:type="spellEnd"/>
+      <w:r>
+        <w:t xml:space="preserve"> transcripts (F) in 22-week-old, 12-week dexamethasone- (basal and isoproterenol n=7; fasted serum and qPCR n=4) or vehicle- (basal and isoproterenol </w:t>
+      </w:r>
+      <w:r>
+        <w:lastRenderedPageBreak/>
+        <w:t>n=12; fasted serum and qPCR n=11) treated, chow-fed mice with the exception of isoproterenol-stimulated glycerol, which was performed one week prior to euthanasia. Asterisks indicated statistically significant treatment effect for the pairwise comparison</w:t>
       </w:r>
       <w:r>
         <w:t>.</w:t>
@@ -18083,7 +19404,6 @@
         <w:rPr>
           <w:b/>
         </w:rPr>
-        <w:lastRenderedPageBreak/>
         <w:t>Figure 5.</w:t>
       </w:r>
       <w:r>
@@ -18105,7 +19425,23 @@
         <w:spacing w:line="480" w:lineRule="auto"/>
       </w:pPr>
       <w:r>
-        <w:t xml:space="preserve">Serum glycerol (A) following 16 hour fast, serum NEFA in obese dexamethasone treated (n=14) or control (n=11) mice following a 5 hour fast, before and after insulin during hyperinsulinemic euglycemic clamp (B), qPCR of </w:t>
+        <w:t xml:space="preserve">Serum glycerol (A) following 16 hour fast, serum NEFA in obese dexamethasone treated (n=14) or control (n=11) mice following a 5 hour fast, before and after insulin during </w:t>
+      </w:r>
+      <w:proofErr w:type="spellStart"/>
+      <w:r>
+        <w:t>hyperinsulinemic</w:t>
+      </w:r>
+      <w:proofErr w:type="spellEnd"/>
+      <w:r>
+        <w:t xml:space="preserve"> </w:t>
+      </w:r>
+      <w:proofErr w:type="spellStart"/>
+      <w:r>
+        <w:t>euglycemic</w:t>
+      </w:r>
+      <w:proofErr w:type="spellEnd"/>
+      <w:r>
+        <w:t xml:space="preserve"> clamp (B), qPCR of </w:t>
       </w:r>
       <w:r>
         <w:rPr>
@@ -18114,33 +19450,23 @@
         <w:t>Pnpla2</w:t>
       </w:r>
       <w:r>
-        <w:t xml:space="preserve"> transcripts from </w:t>
-      </w:r>
-      <w:ins w:id="96" w:author="Microsoft Office User" w:date="2018-03-18T17:59:00Z">
-        <w:r>
-          <w:t>i</w:t>
-        </w:r>
-      </w:ins>
-      <w:del w:id="97" w:author="Microsoft Office User" w:date="2018-03-18T17:59:00Z">
-        <w:r>
-          <w:delText>I</w:delText>
-        </w:r>
-      </w:del>
-      <w:r>
-        <w:t xml:space="preserve">WAT (C), and western blot image (D) and quantification (E) of ATGL protein from </w:t>
-      </w:r>
-      <w:ins w:id="98" w:author="Microsoft Office User" w:date="2018-03-18T17:59:00Z">
-        <w:r>
-          <w:t>i</w:t>
-        </w:r>
-      </w:ins>
-      <w:del w:id="99" w:author="Microsoft Office User" w:date="2018-03-18T17:59:00Z">
-        <w:r>
-          <w:delText>I</w:delText>
-        </w:r>
-      </w:del>
-      <w:r>
-        <w:t>WAT. Mice from A, C, D and E were euthanized at 28 weeks of age following six weeks of dexamethasone (NCD n=8; HFD n=10) or vehicle (NCD n=8; HFD n=10) treatment. Mice from B were fasted for 5 hours prior to euglycemic clamp following 3 weeks of dexamethasone (n=14) or vehicle (n=11) treatment and 11 weeks of HFD. For clamp experiments, insulin was infused at 8 mU/kg/min following a prime continuous infusion of 40mU/kg bolus. Crosses indicate a significant interaction between diet and treatment. Asterisks indicate a statistically significant treatment effect for the pairwise comparison.</w:t>
+        <w:t xml:space="preserve"> transcripts from IWAT (C), and western blot image (D) and quantification (E) of ATGL protein from IWAT. Mice from A, C, D and E were euthanized at 28 weeks of age following six weeks of dexamethasone (NCD n=8; HFD n=10) or vehicle (NCD n=8; HFD n=10) treatment. Mice from B were fasted for 5 hours prior to </w:t>
+      </w:r>
+      <w:proofErr w:type="spellStart"/>
+      <w:r>
+        <w:t>euglycemic</w:t>
+      </w:r>
+      <w:proofErr w:type="spellEnd"/>
+      <w:r>
+        <w:t xml:space="preserve"> clamp following 3 weeks of dexamethasone (n=14) or vehicle (n=11) treatment and 11 weeks of HFD. For clamp experiments, insulin was infused at 8 </w:t>
+      </w:r>
+      <w:proofErr w:type="spellStart"/>
+      <w:r>
+        <w:t>mU</w:t>
+      </w:r>
+      <w:proofErr w:type="spellEnd"/>
+      <w:r>
+        <w:t>/kg/min following a prime continuous infusion of 40mU/kg bolus. Crosses indicate a significant interaction between diet and treatment. Asterisks indicate a statistically significant treatment effect for the pairwise comparison.</w:t>
       </w:r>
     </w:p>
     <w:p>
@@ -18272,12 +19598,14 @@
               <w:spacing w:line="480" w:lineRule="auto"/>
               <w:ind w:left="0"/>
             </w:pPr>
+            <w:proofErr w:type="spellStart"/>
             <w:r>
               <w:rPr>
                 <w:i/>
               </w:rPr>
               <w:t>Actb</w:t>
             </w:r>
+            <w:proofErr w:type="spellEnd"/>
           </w:p>
         </w:tc>
         <w:tc>
@@ -18322,12 +19650,14 @@
               <w:spacing w:line="480" w:lineRule="auto"/>
               <w:ind w:left="0"/>
             </w:pPr>
+            <w:proofErr w:type="spellStart"/>
             <w:r>
               <w:rPr>
                 <w:i/>
               </w:rPr>
               <w:t>Fasn</w:t>
             </w:r>
+            <w:proofErr w:type="spellEnd"/>
           </w:p>
         </w:tc>
         <w:tc>
@@ -18697,59 +20027,116 @@
         <w:pStyle w:val="ListParagraph"/>
         <w:spacing w:line="480" w:lineRule="auto"/>
       </w:pPr>
-      <w:r>
-        <w:rPr>
-          <w:noProof/>
-        </w:rPr>
-        <w:drawing>
-          <wp:inline distT="0" distB="0" distL="0" distR="0" wp14:anchorId="7FCA078F" wp14:editId="31839C14">
-            <wp:extent cx="2799893" cy="6950676"/>
-            <wp:effectExtent l="0" t="0" r="0" b="0"/>
-            <wp:docPr id="5" name="Picture 5" descr="../../../../../../../../Desktop/CushingAcromegalyStudy/manuscript/Obesity-Glucocorticoids/Figures_Fig"/>
-            <wp:cNvGraphicFramePr>
-              <a:graphicFrameLocks xmlns:a="http://schemas.openxmlformats.org/drawingml/2006/main" noChangeAspect="1"/>
-            </wp:cNvGraphicFramePr>
-            <a:graphic xmlns:a="http://schemas.openxmlformats.org/drawingml/2006/main">
-              <a:graphicData uri="http://schemas.openxmlformats.org/drawingml/2006/picture">
-                <pic:pic xmlns:pic="http://schemas.openxmlformats.org/drawingml/2006/picture">
-                  <pic:nvPicPr>
-                    <pic:cNvPr id="0" name="Picture 5" descr="../../../../../../../../Desktop/CushingAcromegalyStudy/manuscript/Obesity-Glucocorticoids/Figures_Fig"/>
-                    <pic:cNvPicPr>
-                      <a:picLocks noChangeAspect="1" noChangeArrowheads="1"/>
-                    </pic:cNvPicPr>
-                  </pic:nvPicPr>
-                  <pic:blipFill>
-                    <a:blip r:embed="rId13">
-                      <a:extLst>
-                        <a:ext uri="{28A0092B-C50C-407E-A947-70E740481C1C}">
-                          <a14:useLocalDpi xmlns:a14="http://schemas.microsoft.com/office/drawing/2010/main" val="0"/>
-                        </a:ext>
-                      </a:extLst>
-                    </a:blip>
-                    <a:srcRect/>
-                    <a:stretch>
-                      <a:fillRect/>
-                    </a:stretch>
-                  </pic:blipFill>
-                  <pic:spPr bwMode="auto">
-                    <a:xfrm>
-                      <a:off x="0" y="0"/>
-                      <a:ext cx="2803074" cy="6958574"/>
-                    </a:xfrm>
-                    <a:prstGeom prst="rect">
-                      <a:avLst/>
-                    </a:prstGeom>
-                    <a:noFill/>
-                    <a:ln>
+      <w:del w:id="111" w:author="Microsoft Office User" w:date="2018-03-27T13:49:00Z">
+        <w:r>
+          <w:rPr>
+            <w:noProof/>
+          </w:rPr>
+          <w:drawing>
+            <wp:inline distT="0" distB="0" distL="0" distR="0" wp14:anchorId="7FCA078F" wp14:editId="61A0B608">
+              <wp:extent cx="2799893" cy="6950676"/>
+              <wp:effectExtent l="0" t="0" r="0" b="0"/>
+              <wp:docPr id="5" name="Picture 5" descr="../../../../../../../../Desktop/CushingAcromegalyStudy/manuscript/Obesity-Glucocorticoids/Figures_Fig"/>
+              <wp:cNvGraphicFramePr>
+                <a:graphicFrameLocks xmlns:a="http://schemas.openxmlformats.org/drawingml/2006/main" noChangeAspect="1"/>
+              </wp:cNvGraphicFramePr>
+              <a:graphic xmlns:a="http://schemas.openxmlformats.org/drawingml/2006/main">
+                <a:graphicData uri="http://schemas.openxmlformats.org/drawingml/2006/picture">
+                  <pic:pic xmlns:pic="http://schemas.openxmlformats.org/drawingml/2006/picture">
+                    <pic:nvPicPr>
+                      <pic:cNvPr id="0" name="Picture 5" descr="../../../../../../../../Desktop/CushingAcromegalyStudy/manuscript/Obesity-Glucocorticoids/Figures_Fig"/>
+                      <pic:cNvPicPr>
+                        <a:picLocks noChangeAspect="1" noChangeArrowheads="1"/>
+                      </pic:cNvPicPr>
+                    </pic:nvPicPr>
+                    <pic:blipFill>
+                      <a:blip r:embed="rId13">
+                        <a:extLst>
+                          <a:ext uri="{28A0092B-C50C-407E-A947-70E740481C1C}">
+                            <a14:useLocalDpi xmlns:a14="http://schemas.microsoft.com/office/drawing/2010/main" val="0"/>
+                          </a:ext>
+                        </a:extLst>
+                      </a:blip>
+                      <a:srcRect/>
+                      <a:stretch>
+                        <a:fillRect/>
+                      </a:stretch>
+                    </pic:blipFill>
+                    <pic:spPr bwMode="auto">
+                      <a:xfrm>
+                        <a:off x="0" y="0"/>
+                        <a:ext cx="2803074" cy="6958574"/>
+                      </a:xfrm>
+                      <a:prstGeom prst="rect">
+                        <a:avLst/>
+                      </a:prstGeom>
                       <a:noFill/>
-                    </a:ln>
-                  </pic:spPr>
-                </pic:pic>
-              </a:graphicData>
-            </a:graphic>
-          </wp:inline>
-        </w:drawing>
-      </w:r>
+                      <a:ln>
+                        <a:noFill/>
+                      </a:ln>
+                    </pic:spPr>
+                  </pic:pic>
+                </a:graphicData>
+              </a:graphic>
+            </wp:inline>
+          </w:drawing>
+        </w:r>
+      </w:del>
+      <w:ins w:id="112" w:author="Microsoft Office User" w:date="2018-03-27T13:49:00Z">
+        <w:r>
+          <w:rPr>
+            <w:noProof/>
+          </w:rPr>
+          <w:drawing>
+            <wp:inline distT="0" distB="0" distL="0" distR="0" wp14:anchorId="1EA3BAFC" wp14:editId="71279122">
+              <wp:extent cx="5943600" cy="4912360"/>
+              <wp:effectExtent l="0" t="0" r="0" b="0"/>
+              <wp:docPr id="7" name="Picture 7" descr="../../../../../../../../Desktop/CushingAcromegalyStudy/manuscript/Obesity-Glucocorticoids/New%20fig%203%20w%"/>
+              <wp:cNvGraphicFramePr>
+                <a:graphicFrameLocks xmlns:a="http://schemas.openxmlformats.org/drawingml/2006/main" noChangeAspect="1"/>
+              </wp:cNvGraphicFramePr>
+              <a:graphic xmlns:a="http://schemas.openxmlformats.org/drawingml/2006/main">
+                <a:graphicData uri="http://schemas.openxmlformats.org/drawingml/2006/picture">
+                  <pic:pic xmlns:pic="http://schemas.openxmlformats.org/drawingml/2006/picture">
+                    <pic:nvPicPr>
+                      <pic:cNvPr id="0" name="Picture 2" descr="../../../../../../../../Desktop/CushingAcromegalyStudy/manuscript/Obesity-Glucocorticoids/New%20fig%203%20w%"/>
+                      <pic:cNvPicPr>
+                        <a:picLocks noChangeAspect="1" noChangeArrowheads="1"/>
+                      </pic:cNvPicPr>
+                    </pic:nvPicPr>
+                    <pic:blipFill>
+                      <a:blip r:embed="rId14">
+                        <a:extLst>
+                          <a:ext uri="{28A0092B-C50C-407E-A947-70E740481C1C}">
+                            <a14:useLocalDpi xmlns:a14="http://schemas.microsoft.com/office/drawing/2010/main" val="0"/>
+                          </a:ext>
+                        </a:extLst>
+                      </a:blip>
+                      <a:srcRect/>
+                      <a:stretch>
+                        <a:fillRect/>
+                      </a:stretch>
+                    </pic:blipFill>
+                    <pic:spPr bwMode="auto">
+                      <a:xfrm>
+                        <a:off x="0" y="0"/>
+                        <a:ext cx="5943600" cy="4912360"/>
+                      </a:xfrm>
+                      <a:prstGeom prst="rect">
+                        <a:avLst/>
+                      </a:prstGeom>
+                      <a:noFill/>
+                      <a:ln>
+                        <a:noFill/>
+                      </a:ln>
+                    </pic:spPr>
+                  </pic:pic>
+                </a:graphicData>
+              </a:graphic>
+            </wp:inline>
+          </w:drawing>
+        </w:r>
+      </w:ins>
     </w:p>
     <w:p>
       <w:r>
@@ -18799,7 +20186,7 @@
                     </pic:cNvPicPr>
                   </pic:nvPicPr>
                   <pic:blipFill>
-                    <a:blip r:embed="rId14">
+                    <a:blip r:embed="rId15">
                       <a:extLst>
                         <a:ext uri="{28A0092B-C50C-407E-A947-70E740481C1C}">
                           <a14:useLocalDpi xmlns:a14="http://schemas.microsoft.com/office/drawing/2010/main" val="0"/>
@@ -18887,7 +20274,7 @@
                     </pic:cNvPicPr>
                   </pic:nvPicPr>
                   <pic:blipFill>
-                    <a:blip r:embed="rId15">
+                    <a:blip r:embed="rId16">
                       <a:extLst>
                         <a:ext uri="{28A0092B-C50C-407E-A947-70E740481C1C}">
                           <a14:useLocalDpi xmlns:a14="http://schemas.microsoft.com/office/drawing/2010/main" val="0"/>
@@ -18920,7 +20307,7 @@
       </w:r>
     </w:p>
     <w:sectPr>
-      <w:footerReference w:type="default" r:id="rId16"/>
+      <w:footerReference w:type="default" r:id="rId17"/>
       <w:pgSz w:w="12240" w:h="15840"/>
       <w:pgMar w:top="1440" w:right="1440" w:bottom="1440" w:left="1440" w:header="720" w:footer="720" w:gutter="0"/>
       <w:lnNumType w:countBy="1" w:restart="continuous"/>
@@ -18950,7 +20337,7 @@
       </w:r>
     </w:p>
   </w:comment>
-  <w:comment w:id="60" w:author="Microsoft Office User" w:date="2018-03-25T16:25:00Z" w:initials="Office">
+  <w:comment w:id="72" w:author="Microsoft Office User" w:date="2018-03-25T16:25:00Z" w:initials="Office">
     <w:p>
       <w:pPr>
         <w:pStyle w:val="CommentText"/>
@@ -18962,7 +20349,15 @@
         <w:annotationRef/>
       </w:r>
       <w:r>
-        <w:t>Insert at line 386, after atgl info</w:t>
+        <w:t xml:space="preserve">Insert at line 386, after </w:t>
+      </w:r>
+      <w:proofErr w:type="spellStart"/>
+      <w:r>
+        <w:t>atgl</w:t>
+      </w:r>
+      <w:proofErr w:type="spellEnd"/>
+      <w:r>
+        <w:t xml:space="preserve"> info</w:t>
       </w:r>
     </w:p>
   </w:comment>
@@ -19038,7 +20433,7 @@
         <w:noProof/>
         <w:color w:val="5B9BD5" w:themeColor="accent1"/>
       </w:rPr>
-      <w:t>27</w:t>
+      <w:t>28</w:t>
     </w:r>
     <w:r>
       <w:rPr>
@@ -20732,7 +22127,7 @@
 </file>
 
 <file path=customXml/itemProps1.xml><?xml version="1.0" encoding="utf-8"?>
-<ds:datastoreItem xmlns:ds="http://schemas.openxmlformats.org/officeDocument/2006/customXml" ds:itemID="{42FBEF61-9A82-3F4B-8539-C2B886F43143}">
+<ds:datastoreItem xmlns:ds="http://schemas.openxmlformats.org/officeDocument/2006/customXml" ds:itemID="{E20F0AA5-4FBE-6843-89F4-C8F267596130}">
   <ds:schemaRefs>
     <ds:schemaRef ds:uri="http://schemas.openxmlformats.org/officeDocument/2006/bibliography"/>
   </ds:schemaRefs>

</xml_diff>

<commit_message>
removed necessary formatting track changes
</commit_message>
<xml_diff>
--- a/manuscript/Obesity-Glucocorticoids/Harvey.docx
+++ b/manuscript/Obesity-Glucocorticoids/Harvey.docx
@@ -2737,22 +2737,13 @@
         </w:rPr>
         <w:t xml:space="preserve"> </w:t>
       </w:r>
-      <w:ins w:id="1" w:author="Microsoft Office User" w:date="2018-03-26T19:53:00Z">
+      <w:bookmarkStart w:id="1" w:name="_GoBack"/>
+      <w:ins w:id="2" w:author="Microsoft Office User" w:date="2018-03-26T19:53:00Z">
         <w:r>
           <w:rPr>
             <w:rFonts w:eastAsia="Times New Roman" w:cs="Arial"/>
             <w:color w:val="FF0000"/>
             <w:shd w:val="clear" w:color="auto" w:fill="FFFFFF"/>
-            <w:rPrChange w:id="2" w:author="Microsoft Office User" w:date="2018-03-26T19:53:00Z">
-              <w:rPr>
-                <w:rFonts w:ascii="Arial" w:eastAsia="Times New Roman" w:hAnsi="Arial" w:cs="Arial"/>
-                <w:b/>
-                <w:color w:val="FF0000"/>
-                <w:sz w:val="19"/>
-                <w:szCs w:val="19"/>
-                <w:shd w:val="clear" w:color="auto" w:fill="FFFFFF"/>
-              </w:rPr>
-            </w:rPrChange>
           </w:rPr>
           <w:t xml:space="preserve">Water intake was measured weekly to </w:t>
         </w:r>
@@ -2761,20 +2752,11 @@
             <w:rFonts w:eastAsia="Times New Roman" w:cs="Arial"/>
             <w:color w:val="FF0000"/>
             <w:shd w:val="clear" w:color="auto" w:fill="FFFFFF"/>
-            <w:rPrChange w:id="3" w:author="Microsoft Office User" w:date="2018-03-26T19:53:00Z">
-              <w:rPr>
-                <w:rFonts w:ascii="Arial" w:eastAsia="Times New Roman" w:hAnsi="Arial" w:cs="Arial"/>
-                <w:b/>
-                <w:color w:val="FF0000"/>
-                <w:sz w:val="19"/>
-                <w:szCs w:val="19"/>
-                <w:shd w:val="clear" w:color="auto" w:fill="FFFFFF"/>
-              </w:rPr>
-            </w:rPrChange>
           </w:rPr>
           <w:lastRenderedPageBreak/>
           <w:t>determine the concentrations of dexamethasone consumed per cage. Average concentration per mouse was estimated by accounting for number of mice in the cage.</w:t>
         </w:r>
+        <w:bookmarkEnd w:id="1"/>
         <w:r>
           <w:rPr>
             <w:rFonts w:ascii="Arial" w:eastAsia="Times New Roman" w:hAnsi="Arial" w:cs="Arial"/>
@@ -3560,7 +3542,7 @@
       <w:pPr>
         <w:spacing w:line="480" w:lineRule="auto"/>
         <w:rPr>
-          <w:ins w:id="4" w:author="Microsoft Office User" w:date="2018-03-26T19:48:00Z"/>
+          <w:ins w:id="3" w:author="Microsoft Office User" w:date="2018-03-26T19:48:00Z"/>
           <w:rFonts w:eastAsia="Times New Roman" w:cs="Times New Roman"/>
           <w:color w:val="000000" w:themeColor="text1"/>
           <w:shd w:val="clear" w:color="auto" w:fill="FFFFFF"/>
@@ -3575,7 +3557,7 @@
           <w:b/>
           <w:color w:val="000000" w:themeColor="text1"/>
           <w:shd w:val="clear" w:color="auto" w:fill="FFFFFF"/>
-          <w:rPrChange w:id="5" w:author="Microsoft Office User" w:date="2018-03-26T19:54:00Z">
+          <w:rPrChange w:id="4" w:author="Microsoft Office User" w:date="2018-03-26T19:54:00Z">
             <w:rPr>
               <w:rFonts w:eastAsia="Times New Roman" w:cs="Times New Roman"/>
               <w:color w:val="000000" w:themeColor="text1"/>
@@ -3583,14 +3565,14 @@
           </w:rPrChange>
         </w:rPr>
       </w:pPr>
-      <w:ins w:id="6" w:author="Microsoft Office User" w:date="2018-03-26T19:48:00Z">
+      <w:ins w:id="5" w:author="Microsoft Office User" w:date="2018-03-26T19:48:00Z">
         <w:r>
           <w:rPr>
             <w:rFonts w:eastAsia="Times New Roman" w:cs="Times New Roman"/>
             <w:b/>
             <w:color w:val="000000" w:themeColor="text1"/>
             <w:shd w:val="clear" w:color="auto" w:fill="FFFFFF"/>
-            <w:rPrChange w:id="7" w:author="Microsoft Office User" w:date="2018-03-26T19:49:00Z">
+            <w:rPrChange w:id="6" w:author="Microsoft Office User" w:date="2018-03-26T19:49:00Z">
               <w:rPr>
                 <w:rFonts w:eastAsia="Times New Roman" w:cs="Times New Roman"/>
                 <w:color w:val="000000" w:themeColor="text1"/>
@@ -3601,7 +3583,7 @@
           <w:t>Determination of Serum Dexamethasone</w:t>
         </w:r>
       </w:ins>
-      <w:ins w:id="8" w:author="Microsoft Office User" w:date="2018-03-26T19:49:00Z">
+      <w:ins w:id="7" w:author="Microsoft Office User" w:date="2018-03-26T19:49:00Z">
         <w:r>
           <w:rPr>
             <w:rFonts w:eastAsia="Times New Roman" w:cs="Times New Roman"/>
@@ -3624,7 +3606,7 @@
             <w:rFonts w:eastAsia="Times New Roman" w:cs="Arial"/>
             <w:color w:val="FF0000"/>
             <w:shd w:val="clear" w:color="auto" w:fill="FFFFFF"/>
-            <w:rPrChange w:id="9" w:author="Microsoft Office User" w:date="2018-03-26T19:49:00Z">
+            <w:rPrChange w:id="8" w:author="Microsoft Office User" w:date="2018-03-26T19:49:00Z">
               <w:rPr>
                 <w:rFonts w:ascii="Arial" w:eastAsia="Times New Roman" w:hAnsi="Arial" w:cs="Arial"/>
                 <w:b/>
@@ -3638,7 +3620,7 @@
           <w:t xml:space="preserve">hour fasted </w:t>
         </w:r>
       </w:ins>
-      <w:ins w:id="10" w:author="Microsoft Office User" w:date="2018-03-26T19:50:00Z">
+      <w:ins w:id="9" w:author="Microsoft Office User" w:date="2018-03-26T19:50:00Z">
         <w:r>
           <w:rPr>
             <w:rFonts w:eastAsia="Times New Roman" w:cs="Arial"/>
@@ -3648,13 +3630,13 @@
           <w:t xml:space="preserve">lean and obese </w:t>
         </w:r>
       </w:ins>
-      <w:ins w:id="11" w:author="Microsoft Office User" w:date="2018-03-26T19:49:00Z">
+      <w:ins w:id="10" w:author="Microsoft Office User" w:date="2018-03-26T19:49:00Z">
         <w:r>
           <w:rPr>
             <w:rFonts w:eastAsia="Times New Roman" w:cs="Arial"/>
             <w:color w:val="FF0000"/>
             <w:shd w:val="clear" w:color="auto" w:fill="FFFFFF"/>
-            <w:rPrChange w:id="12" w:author="Microsoft Office User" w:date="2018-03-26T19:49:00Z">
+            <w:rPrChange w:id="11" w:author="Microsoft Office User" w:date="2018-03-26T19:49:00Z">
               <w:rPr>
                 <w:rFonts w:ascii="Arial" w:eastAsia="Times New Roman" w:hAnsi="Arial" w:cs="Arial"/>
                 <w:b/>
@@ -3668,7 +3650,7 @@
           <w:t>mice</w:t>
         </w:r>
       </w:ins>
-      <w:ins w:id="13" w:author="Microsoft Office User" w:date="2018-03-26T19:50:00Z">
+      <w:ins w:id="12" w:author="Microsoft Office User" w:date="2018-03-26T19:50:00Z">
         <w:r>
           <w:rPr>
             <w:rFonts w:eastAsia="Times New Roman" w:cs="Arial"/>
@@ -3678,13 +3660,13 @@
           <w:t xml:space="preserve"> following six weeks of dexamethasone treatment</w:t>
         </w:r>
       </w:ins>
-      <w:ins w:id="14" w:author="Microsoft Office User" w:date="2018-03-26T19:49:00Z">
+      <w:ins w:id="13" w:author="Microsoft Office User" w:date="2018-03-26T19:49:00Z">
         <w:r>
           <w:rPr>
             <w:rFonts w:eastAsia="Times New Roman" w:cs="Arial"/>
             <w:color w:val="FF0000"/>
             <w:shd w:val="clear" w:color="auto" w:fill="FFFFFF"/>
-            <w:rPrChange w:id="15" w:author="Microsoft Office User" w:date="2018-03-26T19:49:00Z">
+            <w:rPrChange w:id="14" w:author="Microsoft Office User" w:date="2018-03-26T19:49:00Z">
               <w:rPr>
                 <w:rFonts w:ascii="Arial" w:eastAsia="Times New Roman" w:hAnsi="Arial" w:cs="Arial"/>
                 <w:b/>
@@ -3697,13 +3679,13 @@
           </w:rPr>
           <w:t xml:space="preserve"> was acquired prior to euthanizing at the end of the study and sent to the </w:t>
         </w:r>
-        <w:commentRangeStart w:id="16"/>
+        <w:commentRangeStart w:id="15"/>
         <w:r>
           <w:rPr>
             <w:rFonts w:eastAsia="Times New Roman" w:cs="Arial"/>
             <w:color w:val="FF0000"/>
             <w:shd w:val="clear" w:color="auto" w:fill="FFFFFF"/>
-            <w:rPrChange w:id="17" w:author="Microsoft Office User" w:date="2018-03-26T19:49:00Z">
+            <w:rPrChange w:id="16" w:author="Microsoft Office User" w:date="2018-03-26T19:49:00Z">
               <w:rPr>
                 <w:rFonts w:ascii="Arial" w:eastAsia="Times New Roman" w:hAnsi="Arial" w:cs="Arial"/>
                 <w:b/>
@@ -3716,19 +3698,37 @@
           </w:rPr>
           <w:t xml:space="preserve">University of Michigan Pharmacokinetics Core for LC-MS </w:t>
         </w:r>
-        <w:commentRangeEnd w:id="16"/>
+        <w:commentRangeEnd w:id="15"/>
         <w:r>
           <w:rPr>
             <w:rStyle w:val="CommentReference"/>
             <w:sz w:val="24"/>
             <w:szCs w:val="24"/>
-            <w:rPrChange w:id="18" w:author="Microsoft Office User" w:date="2018-03-26T19:49:00Z">
+            <w:rPrChange w:id="17" w:author="Microsoft Office User" w:date="2018-03-26T19:49:00Z">
               <w:rPr>
                 <w:rStyle w:val="CommentReference"/>
               </w:rPr>
             </w:rPrChange>
           </w:rPr>
-          <w:commentReference w:id="16"/>
+          <w:commentReference w:id="15"/>
+        </w:r>
+        <w:r>
+          <w:rPr>
+            <w:rFonts w:eastAsia="Times New Roman" w:cs="Arial"/>
+            <w:color w:val="FF0000"/>
+            <w:shd w:val="clear" w:color="auto" w:fill="FFFFFF"/>
+            <w:rPrChange w:id="18" w:author="Microsoft Office User" w:date="2018-03-26T19:49:00Z">
+              <w:rPr>
+                <w:rFonts w:ascii="Arial" w:eastAsia="Times New Roman" w:hAnsi="Arial" w:cs="Arial"/>
+                <w:b/>
+                <w:color w:val="FF0000"/>
+                <w:sz w:val="19"/>
+                <w:szCs w:val="19"/>
+                <w:shd w:val="clear" w:color="auto" w:fill="FFFFFF"/>
+              </w:rPr>
+            </w:rPrChange>
+          </w:rPr>
+          <w:t xml:space="preserve">analysis of </w:t>
         </w:r>
         <w:r>
           <w:rPr>
@@ -3746,31 +3746,13 @@
               </w:rPr>
             </w:rPrChange>
           </w:rPr>
-          <w:t xml:space="preserve">analysis of </w:t>
-        </w:r>
-        <w:r>
-          <w:rPr>
-            <w:rFonts w:eastAsia="Times New Roman" w:cs="Arial"/>
-            <w:color w:val="FF0000"/>
-            <w:shd w:val="clear" w:color="auto" w:fill="FFFFFF"/>
-            <w:rPrChange w:id="20" w:author="Microsoft Office User" w:date="2018-03-26T19:49:00Z">
-              <w:rPr>
-                <w:rFonts w:ascii="Arial" w:eastAsia="Times New Roman" w:hAnsi="Arial" w:cs="Arial"/>
-                <w:b/>
-                <w:color w:val="FF0000"/>
-                <w:sz w:val="19"/>
-                <w:szCs w:val="19"/>
-                <w:shd w:val="clear" w:color="auto" w:fill="FFFFFF"/>
-              </w:rPr>
-            </w:rPrChange>
-          </w:rPr>
           <w:lastRenderedPageBreak/>
           <w:t xml:space="preserve">dexamethasone concentration. </w:t>
         </w:r>
         <w:r>
           <w:rPr>
             <w:rFonts w:cs="Arial"/>
-            <w:rPrChange w:id="21" w:author="Microsoft Office User" w:date="2018-03-26T19:49:00Z">
+            <w:rPrChange w:id="20" w:author="Microsoft Office User" w:date="2018-03-26T19:49:00Z">
               <w:rPr>
                 <w:rFonts w:ascii="Arial" w:hAnsi="Arial" w:cs="Arial"/>
                 <w:b/>
@@ -3785,7 +3767,7 @@
         <w:r>
           <w:rPr>
             <w:rFonts w:cs="Arial"/>
-            <w:rPrChange w:id="22" w:author="Microsoft Office User" w:date="2018-03-26T19:49:00Z">
+            <w:rPrChange w:id="21" w:author="Microsoft Office User" w:date="2018-03-26T19:49:00Z">
               <w:rPr>
                 <w:rFonts w:ascii="Arial" w:hAnsi="Arial" w:cs="Arial"/>
                 <w:b/>
@@ -3800,7 +3782,7 @@
         <w:r>
           <w:rPr>
             <w:rFonts w:cs="Arial"/>
-            <w:rPrChange w:id="23" w:author="Microsoft Office User" w:date="2018-03-26T19:49:00Z">
+            <w:rPrChange w:id="22" w:author="Microsoft Office User" w:date="2018-03-26T19:49:00Z">
               <w:rPr>
                 <w:rFonts w:ascii="Arial" w:hAnsi="Arial" w:cs="Arial"/>
                 <w:b/>
@@ -3815,7 +3797,7 @@
         <w:r>
           <w:rPr>
             <w:rFonts w:cs="Arial"/>
-            <w:rPrChange w:id="24" w:author="Microsoft Office User" w:date="2018-03-26T19:49:00Z">
+            <w:rPrChange w:id="23" w:author="Microsoft Office User" w:date="2018-03-26T19:49:00Z">
               <w:rPr>
                 <w:rFonts w:ascii="Arial" w:hAnsi="Arial" w:cs="Arial"/>
                 <w:b/>
@@ -3830,7 +3812,7 @@
         <w:r>
           <w:rPr>
             <w:rFonts w:cs="Arial"/>
-            <w:rPrChange w:id="25" w:author="Microsoft Office User" w:date="2018-03-26T19:49:00Z">
+            <w:rPrChange w:id="24" w:author="Microsoft Office User" w:date="2018-03-26T19:49:00Z">
               <w:rPr>
                 <w:rFonts w:ascii="Arial" w:hAnsi="Arial" w:cs="Arial"/>
                 <w:b/>
@@ -3845,7 +3827,7 @@
         <w:r>
           <w:rPr>
             <w:rFonts w:cs="Arial"/>
-            <w:rPrChange w:id="26" w:author="Microsoft Office User" w:date="2018-03-26T19:49:00Z">
+            <w:rPrChange w:id="25" w:author="Microsoft Office User" w:date="2018-03-26T19:49:00Z">
               <w:rPr>
                 <w:rFonts w:ascii="Arial" w:hAnsi="Arial" w:cs="Arial"/>
                 <w:b/>
@@ -3860,7 +3842,7 @@
         <w:r>
           <w:rPr>
             <w:rFonts w:cs="Arial"/>
-            <w:rPrChange w:id="27" w:author="Microsoft Office User" w:date="2018-03-26T19:49:00Z">
+            <w:rPrChange w:id="26" w:author="Microsoft Office User" w:date="2018-03-26T19:49:00Z">
               <w:rPr>
                 <w:rFonts w:ascii="Arial" w:hAnsi="Arial" w:cs="Arial"/>
                 <w:b/>
@@ -3875,7 +3857,7 @@
         <w:r>
           <w:rPr>
             <w:rFonts w:cs="Arial"/>
-            <w:rPrChange w:id="28" w:author="Microsoft Office User" w:date="2018-03-26T19:49:00Z">
+            <w:rPrChange w:id="27" w:author="Microsoft Office User" w:date="2018-03-26T19:49:00Z">
               <w:rPr>
                 <w:rFonts w:ascii="Arial" w:hAnsi="Arial" w:cs="Arial"/>
                 <w:b/>
@@ -3890,7 +3872,7 @@
         <w:r>
           <w:rPr>
             <w:rFonts w:cs="Arial"/>
-            <w:rPrChange w:id="29" w:author="Microsoft Office User" w:date="2018-03-26T19:49:00Z">
+            <w:rPrChange w:id="28" w:author="Microsoft Office User" w:date="2018-03-26T19:49:00Z">
               <w:rPr>
                 <w:rFonts w:ascii="Arial" w:hAnsi="Arial" w:cs="Arial"/>
                 <w:b/>
@@ -3905,7 +3887,7 @@
         <w:r>
           <w:rPr>
             <w:rFonts w:cs="Arial"/>
-            <w:rPrChange w:id="30" w:author="Microsoft Office User" w:date="2018-03-26T19:49:00Z">
+            <w:rPrChange w:id="29" w:author="Microsoft Office User" w:date="2018-03-26T19:49:00Z">
               <w:rPr>
                 <w:rFonts w:ascii="Arial" w:hAnsi="Arial" w:cs="Arial"/>
                 <w:b/>
@@ -3920,7 +3902,7 @@
         <w:r>
           <w:rPr>
             <w:rFonts w:cs="Arial"/>
-            <w:rPrChange w:id="31" w:author="Microsoft Office User" w:date="2018-03-26T19:49:00Z">
+            <w:rPrChange w:id="30" w:author="Microsoft Office User" w:date="2018-03-26T19:49:00Z">
               <w:rPr>
                 <w:rFonts w:ascii="Arial" w:hAnsi="Arial" w:cs="Arial"/>
                 <w:b/>
@@ -3935,7 +3917,7 @@
         <w:r>
           <w:rPr>
             <w:rFonts w:cs="Arial"/>
-            <w:rPrChange w:id="32" w:author="Microsoft Office User" w:date="2018-03-26T19:49:00Z">
+            <w:rPrChange w:id="31" w:author="Microsoft Office User" w:date="2018-03-26T19:49:00Z">
               <w:rPr>
                 <w:rFonts w:ascii="Arial" w:hAnsi="Arial" w:cs="Arial"/>
                 <w:b/>
@@ -3950,7 +3932,7 @@
         <w:r>
           <w:rPr>
             <w:rFonts w:cs="Arial"/>
-            <w:rPrChange w:id="33" w:author="Microsoft Office User" w:date="2018-03-26T19:49:00Z">
+            <w:rPrChange w:id="32" w:author="Microsoft Office User" w:date="2018-03-26T19:49:00Z">
               <w:rPr>
                 <w:rFonts w:ascii="Arial" w:hAnsi="Arial" w:cs="Arial"/>
                 <w:b/>
@@ -8537,7 +8519,7 @@
           <w:b/>
           <w:color w:val="FF0000"/>
           <w:shd w:val="clear" w:color="auto" w:fill="FFFFFF"/>
-          <w:rPrChange w:id="34" w:author="Microsoft Office User" w:date="2018-03-26T20:03:00Z">
+          <w:rPrChange w:id="33" w:author="Microsoft Office User" w:date="2018-03-26T20:03:00Z">
             <w:rPr>
               <w:rFonts w:eastAsia="Times New Roman" w:cs="Times New Roman"/>
               <w:color w:val="000000" w:themeColor="text1"/>
@@ -8663,13 +8645,25 @@
         <w:rPr>
           <w:b/>
           <w:color w:val="000000" w:themeColor="text1"/>
+          <w:rPrChange w:id="34" w:author="Microsoft Office User" w:date="2018-03-26T20:02:00Z">
+            <w:rPr>
+              <w:color w:val="000000" w:themeColor="text1"/>
+            </w:rPr>
+          </w:rPrChange>
+        </w:rPr>
+        <w:t>)</w:t>
+      </w:r>
+      <w:r>
+        <w:rPr>
+          <w:b/>
+          <w:color w:val="000000" w:themeColor="text1"/>
           <w:rPrChange w:id="35" w:author="Microsoft Office User" w:date="2018-03-26T20:02:00Z">
             <w:rPr>
               <w:color w:val="000000" w:themeColor="text1"/>
             </w:rPr>
           </w:rPrChange>
         </w:rPr>
-        <w:t>)</w:t>
+        <w:t>.</w:t>
       </w:r>
       <w:r>
         <w:rPr>
@@ -8681,27 +8675,15 @@
             </w:rPr>
           </w:rPrChange>
         </w:rPr>
-        <w:t>.</w:t>
-      </w:r>
-      <w:r>
-        <w:rPr>
-          <w:b/>
-          <w:color w:val="000000" w:themeColor="text1"/>
-          <w:rPrChange w:id="37" w:author="Microsoft Office User" w:date="2018-03-26T20:02:00Z">
-            <w:rPr>
-              <w:color w:val="000000" w:themeColor="text1"/>
-            </w:rPr>
-          </w:rPrChange>
-        </w:rPr>
         <w:t xml:space="preserve">  </w:t>
       </w:r>
-      <w:ins w:id="38" w:author="Microsoft Office User" w:date="2018-03-26T20:02:00Z">
+      <w:ins w:id="37" w:author="Microsoft Office User" w:date="2018-03-26T20:02:00Z">
         <w:r>
           <w:rPr>
             <w:rFonts w:eastAsia="Times New Roman" w:cs="Arial"/>
             <w:color w:val="FF0000"/>
             <w:shd w:val="clear" w:color="auto" w:fill="FFFFFF"/>
-            <w:rPrChange w:id="39" w:author="Microsoft Office User" w:date="2018-03-26T20:03:00Z">
+            <w:rPrChange w:id="38" w:author="Microsoft Office User" w:date="2018-03-26T20:03:00Z">
               <w:rPr>
                 <w:rFonts w:ascii="Arial" w:eastAsia="Times New Roman" w:hAnsi="Arial" w:cs="Arial"/>
                 <w:b/>
@@ -8715,7 +8697,7 @@
           <w:t>When normalized to percent change from basal, dexamethasone treatment results in reduced glucose disposal when compared to water controls in lean and obese mice (Supplementary Figure 1A).</w:t>
         </w:r>
       </w:ins>
-      <w:ins w:id="40" w:author="Microsoft Office User" w:date="2018-03-26T20:03:00Z">
+      <w:ins w:id="39" w:author="Microsoft Office User" w:date="2018-03-26T20:03:00Z">
         <w:r>
           <w:rPr>
             <w:rFonts w:eastAsia="Times New Roman" w:cs="Arial"/>
@@ -10568,7 +10550,7 @@
       <w:pPr>
         <w:spacing w:line="480" w:lineRule="auto"/>
         <w:rPr>
-          <w:ins w:id="41" w:author="Microsoft Office User" w:date="2018-03-26T19:59:00Z"/>
+          <w:ins w:id="40" w:author="Microsoft Office User" w:date="2018-03-26T19:59:00Z"/>
           <w:color w:val="000000" w:themeColor="text1"/>
         </w:rPr>
       </w:pPr>
@@ -10735,7 +10717,7 @@
         <w:t xml:space="preserve">both </w:t>
       </w:r>
       <w:proofErr w:type="spellStart"/>
-      <w:ins w:id="42" w:author="Microsoft Office User" w:date="2018-03-18T17:42:00Z">
+      <w:ins w:id="41" w:author="Microsoft Office User" w:date="2018-03-18T17:42:00Z">
         <w:r>
           <w:rPr>
             <w:color w:val="000000" w:themeColor="text1"/>
@@ -10743,7 +10725,7 @@
           <w:t>i</w:t>
         </w:r>
       </w:ins>
-      <w:del w:id="43" w:author="Microsoft Office User" w:date="2018-03-18T17:42:00Z">
+      <w:del w:id="42" w:author="Microsoft Office User" w:date="2018-03-18T17:42:00Z">
         <w:r>
           <w:rPr>
             <w:color w:val="000000" w:themeColor="text1"/>
@@ -10777,7 +10759,7 @@
         <w:t xml:space="preserve">and </w:t>
       </w:r>
       <w:proofErr w:type="spellStart"/>
-      <w:ins w:id="44" w:author="Microsoft Office User" w:date="2018-03-18T17:42:00Z">
+      <w:ins w:id="43" w:author="Microsoft Office User" w:date="2018-03-18T17:42:00Z">
         <w:r>
           <w:rPr>
             <w:color w:val="000000" w:themeColor="text1"/>
@@ -10785,7 +10767,7 @@
           <w:t>e</w:t>
         </w:r>
       </w:ins>
-      <w:del w:id="45" w:author="Microsoft Office User" w:date="2018-03-18T17:42:00Z">
+      <w:del w:id="44" w:author="Microsoft Office User" w:date="2018-03-18T17:42:00Z">
         <w:r>
           <w:rPr>
             <w:color w:val="000000" w:themeColor="text1"/>
@@ -10848,7 +10830,7 @@
         </w:rPr>
         <w:t xml:space="preserve"> </w:t>
       </w:r>
-      <w:ins w:id="46" w:author="Microsoft Office User" w:date="2018-03-18T17:42:00Z">
+      <w:ins w:id="45" w:author="Microsoft Office User" w:date="2018-03-18T17:42:00Z">
         <w:r>
           <w:rPr>
             <w:color w:val="000000" w:themeColor="text1"/>
@@ -10856,7 +10838,7 @@
           <w:t>in</w:t>
         </w:r>
       </w:ins>
-      <w:del w:id="47" w:author="Microsoft Office User" w:date="2018-03-18T17:42:00Z">
+      <w:del w:id="46" w:author="Microsoft Office User" w:date="2018-03-18T17:42:00Z">
         <w:r>
           <w:rPr>
             <w:color w:val="000000" w:themeColor="text1"/>
@@ -10955,7 +10937,7 @@
         <w:t xml:space="preserve">weights of </w:t>
       </w:r>
       <w:proofErr w:type="spellStart"/>
-      <w:ins w:id="48" w:author="Microsoft Office User" w:date="2018-03-18T17:43:00Z">
+      <w:ins w:id="47" w:author="Microsoft Office User" w:date="2018-03-18T17:43:00Z">
         <w:r>
           <w:rPr>
             <w:color w:val="000000" w:themeColor="text1"/>
@@ -10963,7 +10945,7 @@
           <w:t>i</w:t>
         </w:r>
       </w:ins>
-      <w:del w:id="49" w:author="Microsoft Office User" w:date="2018-03-18T17:43:00Z">
+      <w:del w:id="48" w:author="Microsoft Office User" w:date="2018-03-18T17:43:00Z">
         <w:r>
           <w:rPr>
             <w:color w:val="000000" w:themeColor="text1"/>
@@ -10991,7 +10973,7 @@
         <w:t xml:space="preserve">or </w:t>
       </w:r>
       <w:proofErr w:type="spellStart"/>
-      <w:ins w:id="50" w:author="Microsoft Office User" w:date="2018-03-18T17:43:00Z">
+      <w:ins w:id="49" w:author="Microsoft Office User" w:date="2018-03-18T17:43:00Z">
         <w:r>
           <w:rPr>
             <w:color w:val="000000" w:themeColor="text1"/>
@@ -10999,7 +10981,7 @@
           <w:t>e</w:t>
         </w:r>
       </w:ins>
-      <w:del w:id="51" w:author="Microsoft Office User" w:date="2018-03-18T17:43:00Z">
+      <w:del w:id="50" w:author="Microsoft Office User" w:date="2018-03-18T17:43:00Z">
         <w:r>
           <w:rPr>
             <w:color w:val="000000" w:themeColor="text1"/>
@@ -11309,7 +11291,7 @@
       <w:pPr>
         <w:spacing w:line="480" w:lineRule="auto"/>
         <w:rPr>
-          <w:ins w:id="52" w:author="Microsoft Office User" w:date="2018-03-26T19:58:00Z"/>
+          <w:ins w:id="51" w:author="Microsoft Office User" w:date="2018-03-26T19:58:00Z"/>
           <w:color w:val="000000" w:themeColor="text1"/>
         </w:rPr>
       </w:pPr>
@@ -11318,13 +11300,13 @@
       <w:pPr>
         <w:spacing w:line="480" w:lineRule="auto"/>
         <w:rPr>
-          <w:ins w:id="53" w:author="Microsoft Office User" w:date="2018-03-26T19:58:00Z"/>
+          <w:ins w:id="52" w:author="Microsoft Office User" w:date="2018-03-26T19:58:00Z"/>
           <w:rFonts w:eastAsia="Times New Roman" w:cs="Arial"/>
           <w:color w:val="FF0000"/>
           <w:shd w:val="clear" w:color="auto" w:fill="FFFFFF"/>
-          <w:rPrChange w:id="54" w:author="Microsoft Office User" w:date="2018-03-26T19:58:00Z">
+          <w:rPrChange w:id="53" w:author="Microsoft Office User" w:date="2018-03-26T19:58:00Z">
             <w:rPr>
-              <w:ins w:id="55" w:author="Microsoft Office User" w:date="2018-03-26T19:58:00Z"/>
+              <w:ins w:id="54" w:author="Microsoft Office User" w:date="2018-03-26T19:58:00Z"/>
               <w:rFonts w:ascii="Arial" w:eastAsia="Times New Roman" w:hAnsi="Arial" w:cs="Arial"/>
               <w:b/>
               <w:color w:val="FF0000"/>
@@ -11334,19 +11316,19 @@
             </w:rPr>
           </w:rPrChange>
         </w:rPr>
-        <w:pPrChange w:id="56" w:author="Microsoft Office User" w:date="2018-03-26T19:59:00Z">
+        <w:pPrChange w:id="55" w:author="Microsoft Office User" w:date="2018-03-26T19:59:00Z">
           <w:pPr>
             <w:ind w:left="720"/>
           </w:pPr>
         </w:pPrChange>
       </w:pPr>
-      <w:ins w:id="57" w:author="Microsoft Office User" w:date="2018-03-26T19:58:00Z">
+      <w:ins w:id="56" w:author="Microsoft Office User" w:date="2018-03-26T19:58:00Z">
         <w:r>
           <w:rPr>
             <w:rFonts w:eastAsia="Times New Roman" w:cs="Arial"/>
             <w:color w:val="FF0000"/>
             <w:shd w:val="clear" w:color="auto" w:fill="FFFFFF"/>
-            <w:rPrChange w:id="58" w:author="Microsoft Office User" w:date="2018-03-26T19:58:00Z">
+            <w:rPrChange w:id="57" w:author="Microsoft Office User" w:date="2018-03-26T19:58:00Z">
               <w:rPr>
                 <w:rFonts w:ascii="Arial" w:eastAsia="Times New Roman" w:hAnsi="Arial" w:cs="Arial"/>
                 <w:b/>
@@ -13160,11 +13142,6 @@
           <w:rFonts w:eastAsia="Times New Roman" w:cs="Arial"/>
           <w:color w:val="FF0000"/>
           <w:shd w:val="clear" w:color="auto" w:fill="FFFFFF"/>
-          <w:rPrChange w:id="59" w:author="Microsoft Office User" w:date="2018-03-26T20:01:00Z">
-            <w:rPr>
-              <w:color w:val="000000" w:themeColor="text1"/>
-            </w:rPr>
-          </w:rPrChange>
         </w:rPr>
       </w:pPr>
       <w:r>
@@ -13409,169 +13386,93 @@
         </w:rPr>
         <w:t>.</w:t>
       </w:r>
-      <w:del w:id="60" w:author="Microsoft Office User" w:date="2018-03-26T20:00:00Z">
-        <w:r>
-          <w:rPr>
-            <w:color w:val="000000" w:themeColor="text1"/>
-          </w:rPr>
-          <w:delText xml:space="preserve"> </w:delText>
-        </w:r>
-      </w:del>
-      <w:ins w:id="61" w:author="Microsoft Office User" w:date="2018-03-26T20:00:00Z">
-        <w:r>
-          <w:rPr>
-            <w:color w:val="000000" w:themeColor="text1"/>
-          </w:rPr>
-          <w:t xml:space="preserve"> </w:t>
-        </w:r>
-        <w:r>
-          <w:rPr>
-            <w:rFonts w:eastAsia="Times New Roman" w:cs="Arial"/>
-            <w:color w:val="FF0000"/>
-            <w:shd w:val="clear" w:color="auto" w:fill="FFFFFF"/>
-            <w:rPrChange w:id="62" w:author="Microsoft Office User" w:date="2018-03-26T20:00:00Z">
-              <w:rPr>
-                <w:rFonts w:ascii="Arial" w:eastAsia="Times New Roman" w:hAnsi="Arial" w:cs="Arial"/>
-                <w:b/>
-                <w:color w:val="FF0000"/>
-                <w:sz w:val="19"/>
-                <w:szCs w:val="19"/>
-                <w:shd w:val="clear" w:color="auto" w:fill="FFFFFF"/>
-              </w:rPr>
-            </w:rPrChange>
-          </w:rPr>
-          <w:t xml:space="preserve">There were no significant increases observed in HSL expression or activation (via phosphorylation) that might explain enhanced lipolysis in the obese, dexamethasone treated mice (Supplementary </w:t>
-        </w:r>
-        <w:r>
-          <w:rPr>
-            <w:rFonts w:eastAsia="Times New Roman" w:cs="Arial"/>
-            <w:color w:val="FF0000"/>
-            <w:shd w:val="clear" w:color="auto" w:fill="FFFFFF"/>
-          </w:rPr>
-          <w:t>Figure 2A,</w:t>
-        </w:r>
-        <w:r>
-          <w:rPr>
-            <w:rFonts w:eastAsia="Times New Roman" w:cs="Arial"/>
-            <w:color w:val="FF0000"/>
-            <w:shd w:val="clear" w:color="auto" w:fill="FFFFFF"/>
-            <w:rPrChange w:id="63" w:author="Microsoft Office User" w:date="2018-03-26T20:00:00Z">
-              <w:rPr>
-                <w:rFonts w:ascii="Arial" w:eastAsia="Times New Roman" w:hAnsi="Arial" w:cs="Arial"/>
-                <w:b/>
-                <w:color w:val="FF0000"/>
-                <w:sz w:val="19"/>
-                <w:szCs w:val="19"/>
-                <w:shd w:val="clear" w:color="auto" w:fill="FFFFFF"/>
-              </w:rPr>
-            </w:rPrChange>
-          </w:rPr>
-          <w:t xml:space="preserve">B). In fact, phosphorylation of PKA sites on HSL tended to be lower in obese mice when compared to lean, as has been reported previously </w:t>
-        </w:r>
-        <w:r>
-          <w:rPr>
-            <w:rFonts w:eastAsia="Times New Roman" w:cs="Arial"/>
-            <w:color w:val="FF0000"/>
-            <w:shd w:val="clear" w:color="auto" w:fill="FFFFFF"/>
-            <w:rPrChange w:id="64" w:author="Microsoft Office User" w:date="2018-03-26T20:00:00Z">
-              <w:rPr>
-                <w:rFonts w:ascii="Arial" w:eastAsia="Times New Roman" w:hAnsi="Arial" w:cs="Arial"/>
-                <w:b/>
-                <w:color w:val="FF0000"/>
-                <w:sz w:val="19"/>
-                <w:szCs w:val="19"/>
-                <w:shd w:val="clear" w:color="auto" w:fill="FFFFFF"/>
-              </w:rPr>
-            </w:rPrChange>
-          </w:rPr>
-          <w:fldChar w:fldCharType="begin" w:fldLock="1"/>
-        </w:r>
-      </w:ins>
+      <w:r>
+        <w:rPr>
+          <w:color w:val="000000" w:themeColor="text1"/>
+        </w:rPr>
+        <w:t xml:space="preserve"> </w:t>
+      </w:r>
       <w:r>
         <w:rPr>
           <w:rFonts w:eastAsia="Times New Roman" w:cs="Arial"/>
           <w:color w:val="FF0000"/>
           <w:shd w:val="clear" w:color="auto" w:fill="FFFFFF"/>
         </w:rPr>
+        <w:t xml:space="preserve">There were no significant increases observed in HSL expression or activation (via phosphorylation) that might explain enhanced lipolysis in the obese, dexamethasone treated mice (Supplementary </w:t>
+      </w:r>
+      <w:r>
+        <w:rPr>
+          <w:rFonts w:eastAsia="Times New Roman" w:cs="Arial"/>
+          <w:color w:val="FF0000"/>
+          <w:shd w:val="clear" w:color="auto" w:fill="FFFFFF"/>
+        </w:rPr>
+        <w:t>Figure 2A,</w:t>
+      </w:r>
+      <w:r>
+        <w:rPr>
+          <w:rFonts w:eastAsia="Times New Roman" w:cs="Arial"/>
+          <w:color w:val="FF0000"/>
+          <w:shd w:val="clear" w:color="auto" w:fill="FFFFFF"/>
+        </w:rPr>
+        <w:t xml:space="preserve">B). In fact, phosphorylation of PKA sites on HSL tended to be lower in obese mice when compared to lean, as has been reported previously </w:t>
+      </w:r>
+      <w:r>
+        <w:rPr>
+          <w:rFonts w:eastAsia="Times New Roman" w:cs="Arial"/>
+          <w:color w:val="FF0000"/>
+          <w:shd w:val="clear" w:color="auto" w:fill="FFFFFF"/>
+        </w:rPr>
+        <w:fldChar w:fldCharType="begin" w:fldLock="1"/>
+      </w:r>
+      <w:r>
+        <w:rPr>
+          <w:rFonts w:eastAsia="Times New Roman" w:cs="Arial"/>
+          <w:color w:val="FF0000"/>
+          <w:shd w:val="clear" w:color="auto" w:fill="FFFFFF"/>
+        </w:rPr>
         <w:instrText>ADDIN CSL_CITATION { "citationItems" : [ { "id" : "ITEM-1", "itemData" : { "DOI" : "10.1152/ajpcell.00547.2009", "ISBN" : "1522-1563 (Electronic)\\r0363-6143 (Linking)", "ISSN" : "0363-6143, 1522-1563", "PMID" : "20107043", "abstract" : "This study investigated the molecular mechanisms by which a high-fat diet (HFD) dysregulates lipolysis and lipid metabolism in mouse epididymal (visceral, VC) and inguinal (subcutaneous, SC) adipocytes. Eight-weeks of HFD feeding increased adipose triglyceride lipase (ATGL) content and comparative gene identification-58 (CGI-58) expression, whereas hormone-sensitive lipase (HSL) phosphorylation and perilipin content were severely reduced. Adipocytes from HFD mice elicited increased basal but blunted epinephrine-stimulated lipolysis and increased diacylglycerol content in both fat depots. Consistent with impaired adrenergic receptor signaling, HFD also increased adipose-specific phospholipase A2 expression in both fat depots. Inhibition of E-prostanoid 3 receptor increased basal lipolysis in control adipocytes but failed to acutely alter the effects of HFD on lipolysis in both fat depots. In HFD visceral adipocytes, activation of adenylyl cyclases by forskolin increased HSL phosphorylation and surpassed the lipolytic response of control cells. However, in HFD subcutaneous adipocytes, forskolin induced lipolysis without detectable HSL phosphorylation, suggesting activation of an alternative lipase in response to HFD-induced suppression of HSL in VC and SC adipocytes. HFD also powerfully inhibited basal, epinephrine-, and forskolin-induced AMP kinase (AMPK) activation as well peroxisome proliferator-activated receptor gamma coactivator-1\u03b1 expression, citrate synthase activity, and palmitate oxidation in both fat depots. In summary, novel evidence is provided that defective adrenergic receptor signaling combined with upregulation of ATGL and suppression of HSL and AMPK signaling mediate HFD-induced alterations in lipolysis and lipid utilization in VC and SC adipocytes, which may play an important role in defective lipid mobilization and metabolism seen in diet-induced obesity.", "author" : [ { "dropping-particle" : "", "family" : "Gaidhu", "given" : "Mandeep P.", "non-dropping-particle" : "", "parse-names" : false, "suffix" : "" }, { "dropping-particle" : "", "family" : "Anthony", "given" : "Nicole M.", "non-dropping-particle" : "", "parse-names" : false, "suffix" : "" }, { "dropping-particle" : "", "family" : "Patel", "given" : "Prital", "non-dropping-particle" : "", "parse-names" : false, "suffix" : "" }, { "dropping-particle" : "", "family" : "Hawke", "given" : "Thomas J.", "non-dropping-particle" : "", "parse-names" : false, "suffix" : "" }, { "dropping-particle" : "", "family" : "Ceddia", "given" : "Rolando B.", "non-dropping-particle" : "", "parse-names" : false, "suffix" : "" } ], "container-title" : "American Journal of Physiology - Cell Physiology", "id" : "ITEM-1", "issue" : "4", "issued" : { "date-parts" : [ [ "2010" ] ] }, "page" : "C961-C971", "title" : "Dysregulation of lipolysis and lipid metabolism in visceral and subcutaneous adipocytes by high-fat diet: role of ATGL, HSL, and AMPK", "type" : "article-journal", "volume" : "298" }, "uris" : [ "http://www.mendeley.com/documents/?uuid=826b6c12-6fce-492d-90b4-f620a81cf48d" ] } ], "mendeley" : { "formattedCitation" : "(36)", "plainTextFormattedCitation" : "(36)", "previouslyFormattedCitation" : "(36)" }, "properties" : {  }, "schema" : "https://github.com/citation-style-language/schema/raw/master/csl-citation.json" }</w:instrText>
       </w:r>
-      <w:ins w:id="65" w:author="Microsoft Office User" w:date="2018-03-26T20:00:00Z">
-        <w:r>
-          <w:rPr>
-            <w:rFonts w:eastAsia="Times New Roman" w:cs="Arial"/>
-            <w:color w:val="FF0000"/>
-            <w:shd w:val="clear" w:color="auto" w:fill="FFFFFF"/>
-            <w:rPrChange w:id="66" w:author="Microsoft Office User" w:date="2018-03-26T20:00:00Z">
-              <w:rPr>
-                <w:rFonts w:ascii="Arial" w:eastAsia="Times New Roman" w:hAnsi="Arial" w:cs="Arial"/>
-                <w:b/>
-                <w:color w:val="FF0000"/>
-                <w:sz w:val="19"/>
-                <w:szCs w:val="19"/>
-                <w:shd w:val="clear" w:color="auto" w:fill="FFFFFF"/>
-              </w:rPr>
-            </w:rPrChange>
-          </w:rPr>
-          <w:fldChar w:fldCharType="separate"/>
-        </w:r>
-      </w:ins>
       <w:r>
         <w:rPr>
           <w:rFonts w:eastAsia="Times New Roman" w:cs="Arial"/>
-          <w:noProof/>
           <w:color w:val="FF0000"/>
           <w:shd w:val="clear" w:color="auto" w:fill="FFFFFF"/>
         </w:rPr>
+        <w:fldChar w:fldCharType="separate"/>
+      </w:r>
+      <w:r>
+        <w:rPr>
+          <w:rFonts w:eastAsia="Times New Roman" w:cs="Arial"/>
+          <w:noProof/>
+          <w:color w:val="FF0000"/>
+          <w:shd w:val="clear" w:color="auto" w:fill="FFFFFF"/>
+        </w:rPr>
         <w:t>(36)</w:t>
       </w:r>
-      <w:ins w:id="67" w:author="Microsoft Office User" w:date="2018-03-26T20:00:00Z">
-        <w:r>
-          <w:rPr>
-            <w:rFonts w:eastAsia="Times New Roman" w:cs="Arial"/>
-            <w:color w:val="FF0000"/>
-            <w:shd w:val="clear" w:color="auto" w:fill="FFFFFF"/>
-            <w:rPrChange w:id="68" w:author="Microsoft Office User" w:date="2018-03-26T20:00:00Z">
-              <w:rPr>
-                <w:rFonts w:ascii="Arial" w:eastAsia="Times New Roman" w:hAnsi="Arial" w:cs="Arial"/>
-                <w:b/>
-                <w:color w:val="FF0000"/>
-                <w:sz w:val="19"/>
-                <w:szCs w:val="19"/>
-                <w:shd w:val="clear" w:color="auto" w:fill="FFFFFF"/>
-              </w:rPr>
-            </w:rPrChange>
-          </w:rPr>
-          <w:fldChar w:fldCharType="end"/>
-        </w:r>
-        <w:r>
-          <w:rPr>
-            <w:rFonts w:eastAsia="Times New Roman" w:cs="Arial"/>
-            <w:color w:val="FF0000"/>
-            <w:shd w:val="clear" w:color="auto" w:fill="FFFFFF"/>
-            <w:rPrChange w:id="69" w:author="Microsoft Office User" w:date="2018-03-26T20:00:00Z">
-              <w:rPr>
-                <w:rFonts w:ascii="Arial" w:eastAsia="Times New Roman" w:hAnsi="Arial" w:cs="Arial"/>
-                <w:b/>
-                <w:color w:val="FF0000"/>
-                <w:sz w:val="19"/>
-                <w:szCs w:val="19"/>
-                <w:shd w:val="clear" w:color="auto" w:fill="FFFFFF"/>
-              </w:rPr>
-            </w:rPrChange>
-          </w:rPr>
-          <w:t>.</w:t>
-        </w:r>
-      </w:ins>
-      <w:ins w:id="70" w:author="Microsoft Office User" w:date="2018-03-26T20:01:00Z">
-        <w:r>
-          <w:rPr>
-            <w:rFonts w:eastAsia="Times New Roman" w:cs="Arial"/>
-            <w:color w:val="FF0000"/>
-            <w:shd w:val="clear" w:color="auto" w:fill="FFFFFF"/>
-          </w:rPr>
-          <w:t xml:space="preserve"> </w:t>
-        </w:r>
-      </w:ins>
+      <w:r>
+        <w:rPr>
+          <w:rFonts w:eastAsia="Times New Roman" w:cs="Arial"/>
+          <w:color w:val="FF0000"/>
+          <w:shd w:val="clear" w:color="auto" w:fill="FFFFFF"/>
+        </w:rPr>
+        <w:fldChar w:fldCharType="end"/>
+      </w:r>
+      <w:r>
+        <w:rPr>
+          <w:rFonts w:eastAsia="Times New Roman" w:cs="Arial"/>
+          <w:color w:val="FF0000"/>
+          <w:shd w:val="clear" w:color="auto" w:fill="FFFFFF"/>
+        </w:rPr>
+        <w:t>.</w:t>
+      </w:r>
+      <w:r>
+        <w:rPr>
+          <w:rFonts w:eastAsia="Times New Roman" w:cs="Arial"/>
+          <w:color w:val="FF0000"/>
+          <w:shd w:val="clear" w:color="auto" w:fill="FFFFFF"/>
+        </w:rPr>
+        <w:t xml:space="preserve"> </w:t>
+      </w:r>
       <w:r>
         <w:rPr>
           <w:color w:val="000000" w:themeColor="text1"/>
@@ -14764,7 +14665,7 @@
       <w:pPr>
         <w:spacing w:line="480" w:lineRule="auto"/>
         <w:rPr>
-          <w:ins w:id="71" w:author="Microsoft Office User" w:date="2018-03-26T20:07:00Z"/>
+          <w:ins w:id="58" w:author="Microsoft Office User" w:date="2018-03-26T20:07:00Z"/>
           <w:color w:val="000000" w:themeColor="text1"/>
         </w:rPr>
       </w:pPr>
@@ -15007,8 +14908,7 @@
         </w:rPr>
         <w:t xml:space="preserve"> </w:t>
       </w:r>
-      <w:commentRangeStart w:id="72"/>
-      <w:ins w:id="73" w:author="Microsoft Office User" w:date="2018-03-26T20:10:00Z">
+      <w:ins w:id="59" w:author="Microsoft Office User" w:date="2018-03-26T20:10:00Z">
         <w:r>
           <w:rPr>
             <w:rFonts w:eastAsia="Times New Roman" w:cs="Arial"/>
@@ -15043,7 +14943,7 @@
         </w:rPr>
         <w:instrText>ADDIN CSL_CITATION { "citationItems" : [ { "id" : "ITEM-1", "itemData" : { "DOI" : "10.1152/ajpcell.00547.2009", "ISBN" : "1522-1563 (Electronic)\\r0363-6143 (Linking)", "ISSN" : "0363-6143, 1522-1563", "PMID" : "20107043", "abstract" : "This study investigated the molecular mechanisms by which a high-fat diet (HFD) dysregulates lipolysis and lipid metabolism in mouse epididymal (visceral, VC) and inguinal (subcutaneous, SC) adipocytes. Eight-weeks of HFD feeding increased adipose triglyceride lipase (ATGL) content and comparative gene identification-58 (CGI-58) expression, whereas hormone-sensitive lipase (HSL) phosphorylation and perilipin content were severely reduced. Adipocytes from HFD mice elicited increased basal but blunted epinephrine-stimulated lipolysis and increased diacylglycerol content in both fat depots. Consistent with impaired adrenergic receptor signaling, HFD also increased adipose-specific phospholipase A2 expression in both fat depots. Inhibition of E-prostanoid 3 receptor increased basal lipolysis in control adipocytes but failed to acutely alter the effects of HFD on lipolysis in both fat depots. In HFD visceral adipocytes, activation of adenylyl cyclases by forskolin increased HSL phosphorylation and surpassed the lipolytic response of control cells. However, in HFD subcutaneous adipocytes, forskolin induced lipolysis without detectable HSL phosphorylation, suggesting activation of an alternative lipase in response to HFD-induced suppression of HSL in VC and SC adipocytes. HFD also powerfully inhibited basal, epinephrine-, and forskolin-induced AMP kinase (AMPK) activation as well peroxisome proliferator-activated receptor gamma coactivator-1\u03b1 expression, citrate synthase activity, and palmitate oxidation in both fat depots. In summary, novel evidence is provided that defective adrenergic receptor signaling combined with upregulation of ATGL and suppression of HSL and AMPK signaling mediate HFD-induced alterations in lipolysis and lipid utilization in VC and SC adipocytes, which may play an important role in defective lipid mobilization and metabolism seen in diet-induced obesity.", "author" : [ { "dropping-particle" : "", "family" : "Gaidhu", "given" : "Mandeep P.", "non-dropping-particle" : "", "parse-names" : false, "suffix" : "" }, { "dropping-particle" : "", "family" : "Anthony", "given" : "Nicole M.", "non-dropping-particle" : "", "parse-names" : false, "suffix" : "" }, { "dropping-particle" : "", "family" : "Patel", "given" : "Prital", "non-dropping-particle" : "", "parse-names" : false, "suffix" : "" }, { "dropping-particle" : "", "family" : "Hawke", "given" : "Thomas J.", "non-dropping-particle" : "", "parse-names" : false, "suffix" : "" }, { "dropping-particle" : "", "family" : "Ceddia", "given" : "Rolando B.", "non-dropping-particle" : "", "parse-names" : false, "suffix" : "" } ], "container-title" : "American Journal of Physiology - Cell Physiology", "id" : "ITEM-1", "issue" : "4", "issued" : { "date-parts" : [ [ "2010" ] ] }, "page" : "C961-C971", "title" : "Dysregulation of lipolysis and lipid metabolism in visceral and subcutaneous adipocytes by high-fat diet: role of ATGL, HSL, and AMPK", "type" : "article-journal", "volume" : "298" }, "uris" : [ "http://www.mendeley.com/documents/?uuid=826b6c12-6fce-492d-90b4-f620a81cf48d" ] } ], "mendeley" : { "formattedCitation" : "(36)", "plainTextFormattedCitation" : "(36)", "previouslyFormattedCitation" : "(36)" }, "properties" : {  }, "schema" : "https://github.com/citation-style-language/schema/raw/master/csl-citation.json" }</w:instrText>
       </w:r>
-      <w:ins w:id="74" w:author="Microsoft Office User" w:date="2018-03-26T20:10:00Z">
+      <w:ins w:id="60" w:author="Microsoft Office User" w:date="2018-03-26T20:10:00Z">
         <w:r>
           <w:rPr>
             <w:rFonts w:eastAsia="Times New Roman" w:cs="Arial"/>
@@ -15062,7 +14962,7 @@
         </w:rPr>
         <w:t>(36)</w:t>
       </w:r>
-      <w:ins w:id="75" w:author="Microsoft Office User" w:date="2018-03-26T20:10:00Z">
+      <w:ins w:id="61" w:author="Microsoft Office User" w:date="2018-03-26T20:10:00Z">
         <w:r>
           <w:rPr>
             <w:rFonts w:eastAsia="Times New Roman" w:cs="Arial"/>
@@ -15079,17 +14979,8 @@
           </w:rPr>
           <w:t>.  Given these results, we attribute enhanced lipolysis seen in obese dexamethasone-treated mice to upregulated ATGL.</w:t>
         </w:r>
-        <w:commentRangeEnd w:id="72"/>
-        <w:r>
-          <w:rPr>
-            <w:rStyle w:val="CommentReference"/>
-            <w:sz w:val="24"/>
-            <w:szCs w:val="24"/>
-          </w:rPr>
-          <w:commentReference w:id="72"/>
-        </w:r>
       </w:ins>
-      <w:ins w:id="76" w:author="Microsoft Office User" w:date="2018-03-26T20:09:00Z">
+      <w:ins w:id="62" w:author="Microsoft Office User" w:date="2018-03-26T20:09:00Z">
         <w:r>
           <w:rPr>
             <w:color w:val="000000" w:themeColor="text1"/>
@@ -15127,7 +15018,7 @@
         </w:rPr>
         <w:t>.</w:t>
       </w:r>
-      <w:ins w:id="77" w:author="Microsoft Office User" w:date="2018-03-26T20:09:00Z">
+      <w:ins w:id="63" w:author="Microsoft Office User" w:date="2018-03-26T20:09:00Z">
         <w:r>
           <w:rPr>
             <w:color w:val="000000" w:themeColor="text1"/>
@@ -15148,389 +15039,200 @@
       <w:pPr>
         <w:spacing w:line="480" w:lineRule="auto"/>
         <w:rPr>
-          <w:ins w:id="78" w:author="Microsoft Office User" w:date="2018-03-26T20:07:00Z"/>
           <w:rFonts w:eastAsia="Times New Roman" w:cs="Arial"/>
           <w:color w:val="FF0000"/>
           <w:shd w:val="clear" w:color="auto" w:fill="FFFFFF"/>
-          <w:rPrChange w:id="79" w:author="Microsoft Office User" w:date="2018-03-26T20:07:00Z">
-            <w:rPr>
-              <w:ins w:id="80" w:author="Microsoft Office User" w:date="2018-03-26T20:07:00Z"/>
-              <w:rFonts w:ascii="Arial" w:eastAsia="Times New Roman" w:hAnsi="Arial" w:cs="Arial"/>
-              <w:b/>
-              <w:color w:val="FF0000"/>
-              <w:sz w:val="19"/>
-              <w:szCs w:val="19"/>
-              <w:shd w:val="clear" w:color="auto" w:fill="FFFFFF"/>
-            </w:rPr>
-          </w:rPrChange>
-        </w:rPr>
-        <w:pPrChange w:id="81" w:author="Microsoft Office User" w:date="2018-03-26T20:07:00Z">
-          <w:pPr>
-            <w:ind w:left="720"/>
-          </w:pPr>
-        </w:pPrChange>
-      </w:pPr>
-      <w:ins w:id="82" w:author="Microsoft Office User" w:date="2018-03-26T20:07:00Z">
-        <w:r>
-          <w:rPr>
-            <w:rFonts w:eastAsia="Times New Roman" w:cs="Arial"/>
-            <w:color w:val="FF0000"/>
-            <w:shd w:val="clear" w:color="auto" w:fill="FFFFFF"/>
-            <w:rPrChange w:id="83" w:author="Microsoft Office User" w:date="2018-03-26T20:07:00Z">
-              <w:rPr>
-                <w:rFonts w:ascii="Arial" w:eastAsia="Times New Roman" w:hAnsi="Arial" w:cs="Arial"/>
-                <w:b/>
-                <w:color w:val="FF0000"/>
-                <w:sz w:val="19"/>
-                <w:szCs w:val="19"/>
-                <w:shd w:val="clear" w:color="auto" w:fill="FFFFFF"/>
-              </w:rPr>
-            </w:rPrChange>
-          </w:rPr>
-          <w:t xml:space="preserve">The obese, dexamethasone treated animals consumed dexamethasone as the study progressed (Figure 3E) resulting in increased serum dexamethasone at sacrifice (Figure 3F).  This was unexpected and may be due to the increased urination, and water requirement in severely diabetic animals, as has been documented previously </w:t>
-        </w:r>
-        <w:r>
-          <w:rPr>
-            <w:rFonts w:eastAsia="Times New Roman" w:cs="Arial"/>
-            <w:color w:val="FF0000"/>
-            <w:shd w:val="clear" w:color="auto" w:fill="FFFFFF"/>
-            <w:rPrChange w:id="84" w:author="Microsoft Office User" w:date="2018-03-26T20:07:00Z">
-              <w:rPr>
-                <w:rFonts w:ascii="Arial" w:eastAsia="Times New Roman" w:hAnsi="Arial" w:cs="Arial"/>
-                <w:color w:val="FF0000"/>
-                <w:sz w:val="19"/>
-                <w:szCs w:val="19"/>
-                <w:shd w:val="clear" w:color="auto" w:fill="FFFFFF"/>
-              </w:rPr>
-            </w:rPrChange>
-          </w:rPr>
-          <w:fldChar w:fldCharType="begin" w:fldLock="1"/>
-        </w:r>
-      </w:ins>
+        </w:rPr>
+      </w:pPr>
       <w:r>
         <w:rPr>
           <w:rFonts w:eastAsia="Times New Roman" w:cs="Arial"/>
           <w:color w:val="FF0000"/>
           <w:shd w:val="clear" w:color="auto" w:fill="FFFFFF"/>
         </w:rPr>
-        <w:instrText>ADDIN CSL_CITATION { "citationItems" : [ { "id" : "ITEM-1", "itemData" : { "DOI" : "10.2337/diab.30.2.106", "ISSN" : "00121797", "PMID" : "7009265", "abstract" : "Diabetes in the C57BL/KsJ(db/db) mouse is initially expressed as hyperinsulinemia, followed by hyperphagia, progressive obesity, and widespread pathologic abnormalities. This study was designed to evaluate the effects of metabolic control on the natural history of the diabetic nephropathy. Beginning at 1 mo of age and continuing for 12 wk, diabetic mice were subjected to controlled dietary restriction, such that their weight was maintained similar to that of age-matched, nondiabetic heterozygotes. Diet-restricted diabetics were compared with diabetics fed ad libitum and heterozygote nondiabetics. Significant lowering of fasting blood glucose, water intake, and plasma insulin was achieved by diet restriction. The diet-restricted diabetes demonstrated enhanced metabolic efficiency, consuming approximately half as much food as the nondiabetics, while maintaining a similar weight. Diabetics fed ad libitum evidenced well-defined renal lesions that included 3 + to 4 + immunoglobulin deposition in the glomerular mesangium, and generalized mesangial matrix expansion. These lesions were completely prevented in diet-restricted diabetes whose glomeruli were normal light microscopy, and demonstrated trace to 1 + mesangial immunoglobulin deposition, features identical in all respects to the nondiabetics. These results indicate that diabetic control achieved by preventing of obesity in the db/db mouse prevents the development of diabetic nephropathy.", "author" : [ { "dropping-particle" : "", "family" : "Lee", "given" : "S. M.", "non-dropping-particle" : "", "parse-names" : false, "suffix" : "" }, { "dropping-particle" : "", "family" : "Bressler", "given" : "R.", "non-dropping-particle" : "", "parse-names" : false, "suffix" : "" } ], "container-title" : "Diabetes", "id" : "ITEM-1", "issue" : "2", "issued" : { "date-parts" : [ [ "1981" ] ] }, "page" : "106-111", "title" : "Prevention of diabetic nephropathy by diet control in the db/db mouse", "type" : "article-journal", "volume" : "30" }, "uris" : [ "http://www.mendeley.com/documents/?uuid=20605ba2-f926-46a3-b1b2-ad9e2e3b54f5" ] } ], "mendeley" : { "formattedCitation" : "(48)", "plainTextFormattedCitation" : "(48)", "previouslyFormattedCitation" : "(48)" }, "properties" : {  }, "schema" : "https://github.com/citation-style-language/schema/raw/master/csl-citation.json" }</w:instrText>
-      </w:r>
-      <w:ins w:id="85" w:author="Microsoft Office User" w:date="2018-03-26T20:07:00Z">
-        <w:r>
-          <w:rPr>
-            <w:rFonts w:eastAsia="Times New Roman" w:cs="Arial"/>
-            <w:color w:val="FF0000"/>
-            <w:shd w:val="clear" w:color="auto" w:fill="FFFFFF"/>
-            <w:rPrChange w:id="86" w:author="Microsoft Office User" w:date="2018-03-26T20:07:00Z">
-              <w:rPr>
-                <w:rFonts w:ascii="Arial" w:eastAsia="Times New Roman" w:hAnsi="Arial" w:cs="Arial"/>
-                <w:color w:val="FF0000"/>
-                <w:sz w:val="19"/>
-                <w:szCs w:val="19"/>
-                <w:shd w:val="clear" w:color="auto" w:fill="FFFFFF"/>
-              </w:rPr>
-            </w:rPrChange>
-          </w:rPr>
-          <w:fldChar w:fldCharType="separate"/>
-        </w:r>
-      </w:ins>
-      <w:r>
-        <w:rPr>
-          <w:rFonts w:eastAsia="Times New Roman" w:cs="Arial"/>
-          <w:noProof/>
-          <w:color w:val="FF0000"/>
-          <w:shd w:val="clear" w:color="auto" w:fill="FFFFFF"/>
-        </w:rPr>
-        <w:t>(48)</w:t>
-      </w:r>
-      <w:ins w:id="87" w:author="Microsoft Office User" w:date="2018-03-26T20:07:00Z">
-        <w:r>
-          <w:rPr>
-            <w:rFonts w:eastAsia="Times New Roman" w:cs="Arial"/>
-            <w:color w:val="FF0000"/>
-            <w:shd w:val="clear" w:color="auto" w:fill="FFFFFF"/>
-            <w:rPrChange w:id="88" w:author="Microsoft Office User" w:date="2018-03-26T20:07:00Z">
-              <w:rPr>
-                <w:rFonts w:ascii="Arial" w:eastAsia="Times New Roman" w:hAnsi="Arial" w:cs="Arial"/>
-                <w:color w:val="FF0000"/>
-                <w:sz w:val="19"/>
-                <w:szCs w:val="19"/>
-                <w:shd w:val="clear" w:color="auto" w:fill="FFFFFF"/>
-              </w:rPr>
-            </w:rPrChange>
-          </w:rPr>
-          <w:fldChar w:fldCharType="end"/>
-        </w:r>
-        <w:r>
-          <w:rPr>
-            <w:rFonts w:eastAsia="Times New Roman" w:cs="Arial"/>
-            <w:color w:val="FF0000"/>
-            <w:shd w:val="clear" w:color="auto" w:fill="FFFFFF"/>
-            <w:rPrChange w:id="89" w:author="Microsoft Office User" w:date="2018-03-26T20:07:00Z">
-              <w:rPr>
-                <w:rFonts w:ascii="Arial" w:eastAsia="Times New Roman" w:hAnsi="Arial" w:cs="Arial"/>
-                <w:color w:val="FF0000"/>
-                <w:sz w:val="19"/>
-                <w:szCs w:val="19"/>
-                <w:shd w:val="clear" w:color="auto" w:fill="FFFFFF"/>
-              </w:rPr>
-            </w:rPrChange>
-          </w:rPr>
-          <w:t xml:space="preserve">. This is an important limitation to our study, although we note that several phenotypes including fasting glucose, liver triglycerides, hepatic </w:t>
-        </w:r>
-        <w:proofErr w:type="spellStart"/>
-        <w:r>
-          <w:rPr>
-            <w:rFonts w:eastAsia="Times New Roman" w:cs="Arial"/>
-            <w:color w:val="FF0000"/>
-            <w:shd w:val="clear" w:color="auto" w:fill="FFFFFF"/>
-            <w:rPrChange w:id="90" w:author="Microsoft Office User" w:date="2018-03-26T20:07:00Z">
-              <w:rPr>
-                <w:rFonts w:ascii="Arial" w:eastAsia="Times New Roman" w:hAnsi="Arial" w:cs="Arial"/>
-                <w:b/>
-                <w:color w:val="FF0000"/>
-                <w:sz w:val="19"/>
-                <w:szCs w:val="19"/>
-                <w:shd w:val="clear" w:color="auto" w:fill="FFFFFF"/>
-              </w:rPr>
-            </w:rPrChange>
-          </w:rPr>
-          <w:t>lipogenic</w:t>
-        </w:r>
-        <w:proofErr w:type="spellEnd"/>
-        <w:r>
-          <w:rPr>
-            <w:rFonts w:eastAsia="Times New Roman" w:cs="Arial"/>
-            <w:color w:val="FF0000"/>
-            <w:shd w:val="clear" w:color="auto" w:fill="FFFFFF"/>
-            <w:rPrChange w:id="91" w:author="Microsoft Office User" w:date="2018-03-26T20:07:00Z">
-              <w:rPr>
-                <w:rFonts w:ascii="Arial" w:eastAsia="Times New Roman" w:hAnsi="Arial" w:cs="Arial"/>
-                <w:b/>
-                <w:color w:val="FF0000"/>
-                <w:sz w:val="19"/>
-                <w:szCs w:val="19"/>
-                <w:shd w:val="clear" w:color="auto" w:fill="FFFFFF"/>
-              </w:rPr>
-            </w:rPrChange>
-          </w:rPr>
-          <w:t xml:space="preserve"> gene expression, and adipose tissue mass changed in different directions in lean and obese animals, and therefore is unlikely due to an increased dose of dexamethasone.</w:t>
-        </w:r>
-      </w:ins>
-      <w:ins w:id="92" w:author="Microsoft Office User" w:date="2018-03-26T20:08:00Z">
-        <w:r>
-          <w:rPr>
-            <w:rFonts w:eastAsia="Times New Roman" w:cs="Arial"/>
-            <w:color w:val="FF0000"/>
-            <w:shd w:val="clear" w:color="auto" w:fill="FFFFFF"/>
-          </w:rPr>
-          <w:t xml:space="preserve"> </w:t>
-        </w:r>
-        <w:r>
-          <w:rPr>
-            <w:rFonts w:eastAsia="Times New Roman" w:cs="Arial"/>
-            <w:color w:val="FF0000"/>
-            <w:shd w:val="clear" w:color="auto" w:fill="FFFFFF"/>
-            <w:rPrChange w:id="93" w:author="Microsoft Office User" w:date="2018-03-26T20:08:00Z">
-              <w:rPr>
-                <w:rFonts w:ascii="Arial" w:eastAsia="Times New Roman" w:hAnsi="Arial" w:cs="Arial"/>
-                <w:b/>
-                <w:color w:val="FF0000"/>
-                <w:sz w:val="19"/>
-                <w:szCs w:val="19"/>
-                <w:shd w:val="clear" w:color="auto" w:fill="FFFFFF"/>
-              </w:rPr>
-            </w:rPrChange>
-          </w:rPr>
-          <w:t xml:space="preserve">The dose of dexamethasone received was within the clinical range administered to human patients </w:t>
-        </w:r>
-        <w:r>
-          <w:rPr>
-            <w:rFonts w:eastAsia="Times New Roman" w:cs="Arial"/>
-            <w:color w:val="FF0000"/>
-            <w:shd w:val="clear" w:color="auto" w:fill="FFFFFF"/>
-            <w:rPrChange w:id="94" w:author="Microsoft Office User" w:date="2018-03-26T20:08:00Z">
-              <w:rPr>
-                <w:rFonts w:ascii="Arial" w:eastAsia="Times New Roman" w:hAnsi="Arial" w:cs="Arial"/>
-                <w:b/>
-                <w:color w:val="FF0000"/>
-                <w:sz w:val="19"/>
-                <w:szCs w:val="19"/>
-                <w:shd w:val="clear" w:color="auto" w:fill="FFFFFF"/>
-              </w:rPr>
-            </w:rPrChange>
-          </w:rPr>
-          <w:fldChar w:fldCharType="begin" w:fldLock="1"/>
-        </w:r>
-      </w:ins>
+        <w:t xml:space="preserve">The obese, dexamethasone treated animals consumed dexamethasone as the study progressed (Figure 3E) resulting in increased serum dexamethasone at sacrifice (Figure 3F).  This was unexpected and may be due to the increased urination, and water requirement in severely diabetic animals, as has been documented previously </w:t>
+      </w:r>
       <w:r>
         <w:rPr>
           <w:rFonts w:eastAsia="Times New Roman" w:cs="Arial"/>
           <w:color w:val="FF0000"/>
           <w:shd w:val="clear" w:color="auto" w:fill="FFFFFF"/>
         </w:rPr>
-        <w:instrText>ADDIN CSL_CITATION { "citationItems" : [ { "id" : "ITEM-1", "itemData" : { "author" : [ { "dropping-particle" : "", "family" : "Tyrrell", "given" : "J B", "non-dropping-particle" : "", "parse-names" : false, "suffix" : "" }, { "dropping-particle" : "", "family" : "Findling", "given" : "J W", "non-dropping-particle" : "", "parse-names" : false, "suffix" : "" }, { "dropping-particle" : "", "family" : "Aron", "given" : "D C", "non-dropping-particle" : "", "parse-names" : false, "suffix" : "" }, { "dropping-particle" : "", "family" : "Fitzgerald", "given" : "P A", "non-dropping-particle" : "", "parse-names" : false, "suffix" : "" }, { "dropping-particle" : "", "family" : "Forsham", "given" : "P H", "non-dropping-particle" : "", "parse-names" : false, "suffix" : "" } ], "container-title" : "Ann.Intern.Med.", "id" : "ITEM-1", "issued" : { "date-parts" : [ [ "1986" ] ] }, "page" : "180-186", "title" : "An overnight high-dose dexamethasone suppression test for rapid differential diagnosis of Cushing's syndrome", "type" : "article-journal", "volume" : "104" }, "uris" : [ "http://www.mendeley.com/documents/?uuid=324383be-a80a-4c14-937a-0c314e176db4" ] }, { "id" : "ITEM-2", "itemData" : { "DOI" : "10.1210/jc.2011-3350", "ISSN" : "0021-972X", "PMID" : "22466348", "abstract" : "Context: Cushing's syndrome (CS) is a disorder associated with significant morbidity and mortality due to prolonged exposure to high cortisol concentrations. Objective: Our objective was to evaluate the safety and efficacy of mifepristone, a glucocorticoid receptor antagonist, in endogenous CS. Design and Setting: We conducted a 24-wk multicenter, open-label trial after failed multimodality therapy at 14 U.S. academic medical centers and three private research centers. Participants: Participants included 50 adults with endogenous CS associated with type 2 diabetes mellitus/impaired glucose tolerance (C-DM) or a diagnosis of hypertension alone (C-HT). Intervention: Mifepristone was administered at doses of 300-1200 mg daily. Main Outcome Measures: We evaluated change in area under the curve for glucose on 2-h oral glucose test for C-DM and change in diastolic blood pressure from baseline to wk 24 for C-HT. Results: In the C-DM cohort, an area under the curve for glucose (AUCglucose) response was seen in 60...", "author" : [ { "dropping-particle" : "", "family" : "Fleseriu", "given" : "Maria", "non-dropping-particle" : "", "parse-names" : false, "suffix" : "" }, { "dropping-particle" : "", "family" : "Biller", "given" : "Beverly M. K.", "non-dropping-particle" : "", "parse-names" : false, "suffix" : "" }, { "dropping-particle" : "", "family" : "Findling", "given" : "James W.", "non-dropping-particle" : "", "parse-names" : false, "suffix" : "" }, { "dropping-particle" : "", "family" : "Molitch", "given" : "Mark E.", "non-dropping-particle" : "", "parse-names" : false, "suffix" : "" }, { "dropping-particle" : "", "family" : "Schteingart", "given" : "David E.", "non-dropping-particle" : "", "parse-names" : false, "suffix" : "" }, { "dropping-particle" : "", "family" : "Gross", "given" : "Coleman", "non-dropping-particle" : "", "parse-names" : false, "suffix" : "" }, { "dropping-particle" : "", "family" : "Auchus", "given" : "Richard", "non-dropping-particle" : "", "parse-names" : false, "suffix" : "" }, { "dropping-particle" : "", "family" : "Bailey", "given" : "Timothy", "non-dropping-particle" : "", "parse-names" : false, "suffix" : "" }, { "dropping-particle" : "", "family" : "Biller", "given" : "Beverly M. K.", "non-dropping-particle" : "", "parse-names" : false, "suffix" : "" }, { "dropping-particle" : "", "family" : "Carroll", "given" : "Ty", "non-dropping-particle" : "", "parse-names" : false, "suffix" : "" }, { "dropping-particle" : "", "family" : "Colleran", "given" : "Kathleen", "non-dropping-particle" : "", "parse-names" : false, "suffix" : "" }, { "dropping-particle" : "", "family" : "Fein", "given" : "Henry", "non-dropping-particle" : "", "parse-names" : false, "suffix" : "" }, { "dropping-particle" : "", "family" : "Findling", "given" : "James W.", "non-dropping-particle" : "", "parse-names" : false, "suffix" : "" }, { "dropping-particle" : "", "family" : "Fleseriu", "given" : "Maria", "non-dropping-particle" : "", "parse-names" : false, "suffix" : "" }, { "dropping-particle" : "", "family" : "Hamrahian", "given" : "Amir", "non-dropping-particle" : "", "parse-names" : false, "suffix" : "" }, { "dropping-particle" : "", "family" : "Katznelson", "given" : "Laurence", "non-dropping-particle" : "", "parse-names" : false, "suffix" : "" }, { "dropping-particle" : "", "family" : "Kerr", "given" : "Janice", "non-dropping-particle" : "", "parse-names" : false, "suffix" : "" }, { "dropping-particle" : "", "family" : "Kipnes", "given" : "Mark", "non-dropping-particle" : "", "parse-names" : false, "suffix" : "" }, { "dropping-particle" : "", "family" : "Kirschner", "given" : "Lawrence", "non-dropping-particle" : "", "parse-names" : false, "suffix" : "" }, { "dropping-particle" : "", "family" : "Koch", "given" : "Christian", "non-dropping-particle" : "", "parse-names" : false, "suffix" : "" }, { "dropping-particle" : "", "family" : "Lerman", "given" : "Sam", "non-dropping-particle" : "", "parse-names" : false, "suffix" : "" }, { "dropping-particle" : "", "family" : "Lyons", "given" : "Timothy", "non-dropping-particle" : "", "parse-names" : false, "suffix" : "" }, { "dropping-particle" : "", "family" : "McPhaul", "given" : "Michael", "non-dropping-particle" : "", "parse-names" : false, "suffix" : "" }, { "dropping-particle" : "", "family" : "Molitch", "given" : "Mark E.", "non-dropping-particle" : "", "parse-names" : false, "suffix" : "" }, { "dropping-particle" : "", "family" : "Schteingart", "given" : "David E.", "non-dropping-particle" : "", "parse-names" : false, "suffix" : "" }, { "dropping-particle" : "", "family" : "Vaughan", "given" : "T. Brooks", "non-dropping-particle" : "", "parse-names" : false, "suffix" : "" }, { "dropping-particle" : "", "family" : "Weiss", "given" : "Roy", "non-dropping-particle" : "", "parse-names" : false, "suffix" : "" } ], "container-title" : "The Journal of Clinical Endocrinology &amp; Metabolism", "id" : "ITEM-2", "issue" : "6", "issued" : { "date-parts" : [ [ "2012" ] ] }, "page" : "2039-2049", "title" : "Mifepristone, a Glucocorticoid Receptor Antagonist, Produces Clinical and Metabolic Benefits in Patients with Cushing's Syndrome", "type" : "article-journal", "volume" : "97" }, "uris" : [ "http://www.mendeley.com/documents/?uuid=7b0cdc47-68f2-422e-b925-ddcdbda4b2af" ] }, { "id" : "ITEM-3", "itemData" : { "URL" : "https://reference.medscape.com/drug/decadron-dexamethasone-intensol-dexamethasone-342741", "accessed" : { "date-parts" : [ [ "2018", "3", "26" ] ] }, "author" : [ { "dropping-particle" : "", "family" : "Medscape", "given" : "", "non-dropping-particle" : "", "parse-names" : false, "suffix" : "" } ], "id" : "ITEM-3", "issued" : { "date-parts" : [ [ "0" ] ] }, "title" : "Decadron, Dexamethasone Intensol (dexamethasone) dosing, indications, interactions, adverse effects, and more", "type" : "webpage" }, "uris" : [ "http://www.mendeley.com/documents/?uuid=f99593be-ec68-33d3-acd4-2db4786655bc" ] } ], "mendeley" : { "formattedCitation" : "(49\u201351)", "plainTextFormattedCitation" : "(49\u201351)", "previouslyFormattedCitation" : "(49\u201351)" }, "properties" : {  }, "schema" : "https://github.com/citation-style-language/schema/raw/master/csl-citation.json" }</w:instrText>
-      </w:r>
-      <w:ins w:id="95" w:author="Microsoft Office User" w:date="2018-03-26T20:08:00Z">
-        <w:r>
-          <w:rPr>
-            <w:rFonts w:eastAsia="Times New Roman" w:cs="Arial"/>
-            <w:color w:val="FF0000"/>
-            <w:shd w:val="clear" w:color="auto" w:fill="FFFFFF"/>
-            <w:rPrChange w:id="96" w:author="Microsoft Office User" w:date="2018-03-26T20:08:00Z">
-              <w:rPr>
-                <w:rFonts w:ascii="Arial" w:eastAsia="Times New Roman" w:hAnsi="Arial" w:cs="Arial"/>
-                <w:b/>
-                <w:color w:val="FF0000"/>
-                <w:sz w:val="19"/>
-                <w:szCs w:val="19"/>
-                <w:shd w:val="clear" w:color="auto" w:fill="FFFFFF"/>
-              </w:rPr>
-            </w:rPrChange>
-          </w:rPr>
-          <w:fldChar w:fldCharType="separate"/>
-        </w:r>
-      </w:ins>
-      <w:r>
-        <w:rPr>
-          <w:rFonts w:eastAsia="Times New Roman" w:cs="Arial"/>
-          <w:noProof/>
-          <w:color w:val="FF0000"/>
-          <w:shd w:val="clear" w:color="auto" w:fill="FFFFFF"/>
-        </w:rPr>
-        <w:t>(49–51)</w:t>
-      </w:r>
-      <w:ins w:id="97" w:author="Microsoft Office User" w:date="2018-03-26T20:08:00Z">
-        <w:r>
-          <w:rPr>
-            <w:rFonts w:eastAsia="Times New Roman" w:cs="Arial"/>
-            <w:color w:val="FF0000"/>
-            <w:shd w:val="clear" w:color="auto" w:fill="FFFFFF"/>
-            <w:rPrChange w:id="98" w:author="Microsoft Office User" w:date="2018-03-26T20:08:00Z">
-              <w:rPr>
-                <w:rFonts w:ascii="Arial" w:eastAsia="Times New Roman" w:hAnsi="Arial" w:cs="Arial"/>
-                <w:b/>
-                <w:color w:val="FF0000"/>
-                <w:sz w:val="19"/>
-                <w:szCs w:val="19"/>
-                <w:shd w:val="clear" w:color="auto" w:fill="FFFFFF"/>
-              </w:rPr>
-            </w:rPrChange>
-          </w:rPr>
-          <w:fldChar w:fldCharType="end"/>
-        </w:r>
-        <w:r>
-          <w:rPr>
-            <w:rFonts w:eastAsia="Times New Roman" w:cs="Arial"/>
-            <w:color w:val="FF0000"/>
-            <w:shd w:val="clear" w:color="auto" w:fill="FFFFFF"/>
-            <w:rPrChange w:id="99" w:author="Microsoft Office User" w:date="2018-03-26T20:08:00Z">
-              <w:rPr>
-                <w:rFonts w:ascii="Arial" w:eastAsia="Times New Roman" w:hAnsi="Arial" w:cs="Arial"/>
-                <w:b/>
-                <w:color w:val="FF0000"/>
-                <w:sz w:val="19"/>
-                <w:szCs w:val="19"/>
-                <w:shd w:val="clear" w:color="auto" w:fill="FFFFFF"/>
-              </w:rPr>
-            </w:rPrChange>
-          </w:rPr>
-          <w:t xml:space="preserve">, corresponding to approximately 5 mg/day in an averaged sized human. Circulating concentrations of dexamethasone were similar to those observed in Cushing’s Syndrome patients </w:t>
-        </w:r>
-        <w:r>
-          <w:rPr>
-            <w:rFonts w:eastAsia="Times New Roman" w:cs="Arial"/>
-            <w:color w:val="FF0000"/>
-            <w:shd w:val="clear" w:color="auto" w:fill="FFFFFF"/>
-            <w:rPrChange w:id="100" w:author="Microsoft Office User" w:date="2018-03-26T20:08:00Z">
-              <w:rPr>
-                <w:rFonts w:ascii="Arial" w:eastAsia="Times New Roman" w:hAnsi="Arial" w:cs="Arial"/>
-                <w:b/>
-                <w:color w:val="FF0000"/>
-                <w:sz w:val="19"/>
-                <w:szCs w:val="19"/>
-                <w:shd w:val="clear" w:color="auto" w:fill="FFFFFF"/>
-              </w:rPr>
-            </w:rPrChange>
-          </w:rPr>
-          <w:fldChar w:fldCharType="begin" w:fldLock="1"/>
-        </w:r>
-      </w:ins>
+        <w:fldChar w:fldCharType="begin" w:fldLock="1"/>
+      </w:r>
       <w:r>
         <w:rPr>
           <w:rFonts w:eastAsia="Times New Roman" w:cs="Arial"/>
           <w:color w:val="FF0000"/>
           <w:shd w:val="clear" w:color="auto" w:fill="FFFFFF"/>
         </w:rPr>
+        <w:instrText>ADDIN CSL_CITATION { "citationItems" : [ { "id" : "ITEM-1", "itemData" : { "DOI" : "10.2337/diab.30.2.106", "ISSN" : "00121797", "PMID" : "7009265", "abstract" : "Diabetes in the C57BL/KsJ(db/db) mouse is initially expressed as hyperinsulinemia, followed by hyperphagia, progressive obesity, and widespread pathologic abnormalities. This study was designed to evaluate the effects of metabolic control on the natural history of the diabetic nephropathy. Beginning at 1 mo of age and continuing for 12 wk, diabetic mice were subjected to controlled dietary restriction, such that their weight was maintained similar to that of age-matched, nondiabetic heterozygotes. Diet-restricted diabetics were compared with diabetics fed ad libitum and heterozygote nondiabetics. Significant lowering of fasting blood glucose, water intake, and plasma insulin was achieved by diet restriction. The diet-restricted diabetes demonstrated enhanced metabolic efficiency, consuming approximately half as much food as the nondiabetics, while maintaining a similar weight. Diabetics fed ad libitum evidenced well-defined renal lesions that included 3 + to 4 + immunoglobulin deposition in the glomerular mesangium, and generalized mesangial matrix expansion. These lesions were completely prevented in diet-restricted diabetes whose glomeruli were normal light microscopy, and demonstrated trace to 1 + mesangial immunoglobulin deposition, features identical in all respects to the nondiabetics. These results indicate that diabetic control achieved by preventing of obesity in the db/db mouse prevents the development of diabetic nephropathy.", "author" : [ { "dropping-particle" : "", "family" : "Lee", "given" : "S. M.", "non-dropping-particle" : "", "parse-names" : false, "suffix" : "" }, { "dropping-particle" : "", "family" : "Bressler", "given" : "R.", "non-dropping-particle" : "", "parse-names" : false, "suffix" : "" } ], "container-title" : "Diabetes", "id" : "ITEM-1", "issue" : "2", "issued" : { "date-parts" : [ [ "1981" ] ] }, "page" : "106-111", "title" : "Prevention of diabetic nephropathy by diet control in the db/db mouse", "type" : "article-journal", "volume" : "30" }, "uris" : [ "http://www.mendeley.com/documents/?uuid=20605ba2-f926-46a3-b1b2-ad9e2e3b54f5" ] } ], "mendeley" : { "formattedCitation" : "(48)", "plainTextFormattedCitation" : "(48)", "previouslyFormattedCitation" : "(48)" }, "properties" : {  }, "schema" : "https://github.com/citation-style-language/schema/raw/master/csl-citation.json" }</w:instrText>
+      </w:r>
+      <w:r>
+        <w:rPr>
+          <w:rFonts w:eastAsia="Times New Roman" w:cs="Arial"/>
+          <w:color w:val="FF0000"/>
+          <w:shd w:val="clear" w:color="auto" w:fill="FFFFFF"/>
+        </w:rPr>
+        <w:fldChar w:fldCharType="separate"/>
+      </w:r>
+      <w:r>
+        <w:rPr>
+          <w:rFonts w:eastAsia="Times New Roman" w:cs="Arial"/>
+          <w:noProof/>
+          <w:color w:val="FF0000"/>
+          <w:shd w:val="clear" w:color="auto" w:fill="FFFFFF"/>
+        </w:rPr>
+        <w:t>(48)</w:t>
+      </w:r>
+      <w:r>
+        <w:rPr>
+          <w:rFonts w:eastAsia="Times New Roman" w:cs="Arial"/>
+          <w:color w:val="FF0000"/>
+          <w:shd w:val="clear" w:color="auto" w:fill="FFFFFF"/>
+        </w:rPr>
+        <w:fldChar w:fldCharType="end"/>
+      </w:r>
+      <w:r>
+        <w:rPr>
+          <w:rFonts w:eastAsia="Times New Roman" w:cs="Arial"/>
+          <w:color w:val="FF0000"/>
+          <w:shd w:val="clear" w:color="auto" w:fill="FFFFFF"/>
+        </w:rPr>
+        <w:t xml:space="preserve">. This is an important limitation to our study, although we note that several phenotypes including fasting glucose, liver triglycerides, hepatic </w:t>
+      </w:r>
+      <w:proofErr w:type="spellStart"/>
+      <w:r>
+        <w:rPr>
+          <w:rFonts w:eastAsia="Times New Roman" w:cs="Arial"/>
+          <w:color w:val="FF0000"/>
+          <w:shd w:val="clear" w:color="auto" w:fill="FFFFFF"/>
+        </w:rPr>
+        <w:t>lipogenic</w:t>
+      </w:r>
+      <w:proofErr w:type="spellEnd"/>
+      <w:r>
+        <w:rPr>
+          <w:rFonts w:eastAsia="Times New Roman" w:cs="Arial"/>
+          <w:color w:val="FF0000"/>
+          <w:shd w:val="clear" w:color="auto" w:fill="FFFFFF"/>
+        </w:rPr>
+        <w:t xml:space="preserve"> gene expression, and adipose tissue mass changed in different directions in lean and obese animals, and therefore is unlikely due to an increased dose of dexamethasone.</w:t>
+      </w:r>
+      <w:r>
+        <w:rPr>
+          <w:rFonts w:eastAsia="Times New Roman" w:cs="Arial"/>
+          <w:color w:val="FF0000"/>
+          <w:shd w:val="clear" w:color="auto" w:fill="FFFFFF"/>
+        </w:rPr>
+        <w:t xml:space="preserve"> </w:t>
+      </w:r>
+      <w:r>
+        <w:rPr>
+          <w:rFonts w:eastAsia="Times New Roman" w:cs="Arial"/>
+          <w:color w:val="FF0000"/>
+          <w:shd w:val="clear" w:color="auto" w:fill="FFFFFF"/>
+        </w:rPr>
+        <w:t xml:space="preserve">The dose of dexamethasone received was within the clinical range administered to human patients </w:t>
+      </w:r>
+      <w:r>
+        <w:rPr>
+          <w:rFonts w:eastAsia="Times New Roman" w:cs="Arial"/>
+          <w:color w:val="FF0000"/>
+          <w:shd w:val="clear" w:color="auto" w:fill="FFFFFF"/>
+        </w:rPr>
+        <w:fldChar w:fldCharType="begin" w:fldLock="1"/>
+      </w:r>
+      <w:r>
+        <w:rPr>
+          <w:rFonts w:eastAsia="Times New Roman" w:cs="Arial"/>
+          <w:color w:val="FF0000"/>
+          <w:shd w:val="clear" w:color="auto" w:fill="FFFFFF"/>
+        </w:rPr>
+        <w:instrText>ADDIN CSL_CITATION { "citationItems" : [ { "id" : "ITEM-1", "itemData" : { "author" : [ { "dropping-particle" : "", "family" : "Tyrrell", "given" : "J B", "non-dropping-particle" : "", "parse-names" : false, "suffix" : "" }, { "dropping-particle" : "", "family" : "Findling", "given" : "J W", "non-dropping-particle" : "", "parse-names" : false, "suffix" : "" }, { "dropping-particle" : "", "family" : "Aron", "given" : "D C", "non-dropping-particle" : "", "parse-names" : false, "suffix" : "" }, { "dropping-particle" : "", "family" : "Fitzgerald", "given" : "P A", "non-dropping-particle" : "", "parse-names" : false, "suffix" : "" }, { "dropping-particle" : "", "family" : "Forsham", "given" : "P H", "non-dropping-particle" : "", "parse-names" : false, "suffix" : "" } ], "container-title" : "Ann.Intern.Med.", "id" : "ITEM-1", "issued" : { "date-parts" : [ [ "1986" ] ] }, "page" : "180-186", "title" : "An overnight high-dose dexamethasone suppression test for rapid differential diagnosis of Cushing's syndrome", "type" : "article-journal", "volume" : "104" }, "uris" : [ "http://www.mendeley.com/documents/?uuid=324383be-a80a-4c14-937a-0c314e176db4" ] }, { "id" : "ITEM-2", "itemData" : { "DOI" : "10.1210/jc.2011-3350", "ISSN" : "0021-972X", "PMID" : "22466348", "abstract" : "Context: Cushing's syndrome (CS) is a disorder associated with significant morbidity and mortality due to prolonged exposure to high cortisol concentrations. Objective: Our objective was to evaluate the safety and efficacy of mifepristone, a glucocorticoid receptor antagonist, in endogenous CS. Design and Setting: We conducted a 24-wk multicenter, open-label trial after failed multimodality therapy at 14 U.S. academic medical centers and three private research centers. Participants: Participants included 50 adults with endogenous CS associated with type 2 diabetes mellitus/impaired glucose tolerance (C-DM) or a diagnosis of hypertension alone (C-HT). Intervention: Mifepristone was administered at doses of 300-1200 mg daily. Main Outcome Measures: We evaluated change in area under the curve for glucose on 2-h oral glucose test for C-DM and change in diastolic blood pressure from baseline to wk 24 for C-HT. Results: In the C-DM cohort, an area under the curve for glucose (AUCglucose) response was seen in 60...", "author" : [ { "dropping-particle" : "", "family" : "Fleseriu", "given" : "Maria", "non-dropping-particle" : "", "parse-names" : false, "suffix" : "" }, { "dropping-particle" : "", "family" : "Biller", "given" : "Beverly M. K.", "non-dropping-particle" : "", "parse-names" : false, "suffix" : "" }, { "dropping-particle" : "", "family" : "Findling", "given" : "James W.", "non-dropping-particle" : "", "parse-names" : false, "suffix" : "" }, { "dropping-particle" : "", "family" : "Molitch", "given" : "Mark E.", "non-dropping-particle" : "", "parse-names" : false, "suffix" : "" }, { "dropping-particle" : "", "family" : "Schteingart", "given" : "David E.", "non-dropping-particle" : "", "parse-names" : false, "suffix" : "" }, { "dropping-particle" : "", "family" : "Gross", "given" : "Coleman", "non-dropping-particle" : "", "parse-names" : false, "suffix" : "" }, { "dropping-particle" : "", "family" : "Auchus", "given" : "Richard", "non-dropping-particle" : "", "parse-names" : false, "suffix" : "" }, { "dropping-particle" : "", "family" : "Bailey", "given" : "Timothy", "non-dropping-particle" : "", "parse-names" : false, "suffix" : "" }, { "dropping-particle" : "", "family" : "Biller", "given" : "Beverly M. K.", "non-dropping-particle" : "", "parse-names" : false, "suffix" : "" }, { "dropping-particle" : "", "family" : "Carroll", "given" : "Ty", "non-dropping-particle" : "", "parse-names" : false, "suffix" : "" }, { "dropping-particle" : "", "family" : "Colleran", "given" : "Kathleen", "non-dropping-particle" : "", "parse-names" : false, "suffix" : "" }, { "dropping-particle" : "", "family" : "Fein", "given" : "Henry", "non-dropping-particle" : "", "parse-names" : false, "suffix" : "" }, { "dropping-particle" : "", "family" : "Findling", "given" : "James W.", "non-dropping-particle" : "", "parse-names" : false, "suffix" : "" }, { "dropping-particle" : "", "family" : "Fleseriu", "given" : "Maria", "non-dropping-particle" : "", "parse-names" : false, "suffix" : "" }, { "dropping-particle" : "", "family" : "Hamrahian", "given" : "Amir", "non-dropping-particle" : "", "parse-names" : false, "suffix" : "" }, { "dropping-particle" : "", "family" : "Katznelson", "given" : "Laurence", "non-dropping-particle" : "", "parse-names" : false, "suffix" : "" }, { "dropping-particle" : "", "family" : "Kerr", "given" : "Janice", "non-dropping-particle" : "", "parse-names" : false, "suffix" : "" }, { "dropping-particle" : "", "family" : "Kipnes", "given" : "Mark", "non-dropping-particle" : "", "parse-names" : false, "suffix" : "" }, { "dropping-particle" : "", "family" : "Kirschner", "given" : "Lawrence", "non-dropping-particle" : "", "parse-names" : false, "suffix" : "" }, { "dropping-particle" : "", "family" : "Koch", "given" : "Christian", "non-dropping-particle" : "", "parse-names" : false, "suffix" : "" }, { "dropping-particle" : "", "family" : "Lerman", "given" : "Sam", "non-dropping-particle" : "", "parse-names" : false, "suffix" : "" }, { "dropping-particle" : "", "family" : "Lyons", "given" : "Timothy", "non-dropping-particle" : "", "parse-names" : false, "suffix" : "" }, { "dropping-particle" : "", "family" : "McPhaul", "given" : "Michael", "non-dropping-particle" : "", "parse-names" : false, "suffix" : "" }, { "dropping-particle" : "", "family" : "Molitch", "given" : "Mark E.", "non-dropping-particle" : "", "parse-names" : false, "suffix" : "" }, { "dropping-particle" : "", "family" : "Schteingart", "given" : "David E.", "non-dropping-particle" : "", "parse-names" : false, "suffix" : "" }, { "dropping-particle" : "", "family" : "Vaughan", "given" : "T. Brooks", "non-dropping-particle" : "", "parse-names" : false, "suffix" : "" }, { "dropping-particle" : "", "family" : "Weiss", "given" : "Roy", "non-dropping-particle" : "", "parse-names" : false, "suffix" : "" } ], "container-title" : "The Journal of Clinical Endocrinology &amp; Metabolism", "id" : "ITEM-2", "issue" : "6", "issued" : { "date-parts" : [ [ "2012" ] ] }, "page" : "2039-2049", "title" : "Mifepristone, a Glucocorticoid Receptor Antagonist, Produces Clinical and Metabolic Benefits in Patients with Cushing's Syndrome", "type" : "article-journal", "volume" : "97" }, "uris" : [ "http://www.mendeley.com/documents/?uuid=7b0cdc47-68f2-422e-b925-ddcdbda4b2af" ] }, { "id" : "ITEM-3", "itemData" : { "URL" : "https://reference.medscape.com/drug/decadron-dexamethasone-intensol-dexamethasone-342741", "accessed" : { "date-parts" : [ [ "2018", "3", "26" ] ] }, "author" : [ { "dropping-particle" : "", "family" : "Medscape", "given" : "", "non-dropping-particle" : "", "parse-names" : false, "suffix" : "" } ], "id" : "ITEM-3", "issued" : { "date-parts" : [ [ "0" ] ] }, "title" : "Decadron, Dexamethasone Intensol (dexamethasone) dosing, indications, interactions, adverse effects, and more", "type" : "webpage" }, "uris" : [ "http://www.mendeley.com/documents/?uuid=f99593be-ec68-33d3-acd4-2db4786655bc" ] } ], "mendeley" : { "formattedCitation" : "(49\u201351)", "plainTextFormattedCitation" : "(49\u201351)", "previouslyFormattedCitation" : "(49\u201351)" }, "properties" : {  }, "schema" : "https://github.com/citation-style-language/schema/raw/master/csl-citation.json" }</w:instrText>
+      </w:r>
+      <w:r>
+        <w:rPr>
+          <w:rFonts w:eastAsia="Times New Roman" w:cs="Arial"/>
+          <w:color w:val="FF0000"/>
+          <w:shd w:val="clear" w:color="auto" w:fill="FFFFFF"/>
+        </w:rPr>
+        <w:fldChar w:fldCharType="separate"/>
+      </w:r>
+      <w:r>
+        <w:rPr>
+          <w:rFonts w:eastAsia="Times New Roman" w:cs="Arial"/>
+          <w:noProof/>
+          <w:color w:val="FF0000"/>
+          <w:shd w:val="clear" w:color="auto" w:fill="FFFFFF"/>
+        </w:rPr>
+        <w:t>(49–51)</w:t>
+      </w:r>
+      <w:r>
+        <w:rPr>
+          <w:rFonts w:eastAsia="Times New Roman" w:cs="Arial"/>
+          <w:color w:val="FF0000"/>
+          <w:shd w:val="clear" w:color="auto" w:fill="FFFFFF"/>
+        </w:rPr>
+        <w:fldChar w:fldCharType="end"/>
+      </w:r>
+      <w:r>
+        <w:rPr>
+          <w:rFonts w:eastAsia="Times New Roman" w:cs="Arial"/>
+          <w:color w:val="FF0000"/>
+          <w:shd w:val="clear" w:color="auto" w:fill="FFFFFF"/>
+        </w:rPr>
+        <w:t xml:space="preserve">, corresponding to approximately 5 mg/day in an averaged sized human. Circulating concentrations of dexamethasone were similar to those observed in Cushing’s Syndrome patients </w:t>
+      </w:r>
+      <w:r>
+        <w:rPr>
+          <w:rFonts w:eastAsia="Times New Roman" w:cs="Arial"/>
+          <w:color w:val="FF0000"/>
+          <w:shd w:val="clear" w:color="auto" w:fill="FFFFFF"/>
+        </w:rPr>
+        <w:fldChar w:fldCharType="begin" w:fldLock="1"/>
+      </w:r>
+      <w:r>
+        <w:rPr>
+          <w:rFonts w:eastAsia="Times New Roman" w:cs="Arial"/>
+          <w:color w:val="FF0000"/>
+          <w:shd w:val="clear" w:color="auto" w:fill="FFFFFF"/>
+        </w:rPr>
         <w:instrText>ADDIN CSL_CITATION { "citationItems" : [ { "id" : "ITEM-1", "itemData" : { "DOI" : "10.1210/jc.2005-2143", "ISSN" : "0021972X", "PMID" : "16670165", "abstract" : "CONTEXT: The low-dose dexamethasone suppression test (LDDST) is widely used in confirming a diagnosis of Cushing's syndrome. CRH administration at the end of an LDDST has been reported to improve the diagnostic accuracy of this test. OBJECTIVE: Our objective was to assess whether CRH administration after a standard LDDST (LDDST-CRH test) improves diagnostic accuracy in Cushing's syndrome. DESIGN, SETTING, AND PARTICIPANTS: Thirty-six individuals with a clinical suspicion of Cushing's syndrome each completed a standard LDDST and an LDDST-CRH test at Hammersmith Hospitals NHS Trust, London. The LDDST involved administration of 0.5 mg oral dexamethasone given 6-hourly for 48 h. Serum cortisol was measured 6 h after the last dose of dexamethasone, with a value of 50 nmol/liter or below excluding Cushing's syndrome. Immediately after this, the LDDST-CRH test commenced with administration of a ninth dose of 0.5 mg dexamethasone. Exactly 2 h later, 100 mug human-sequence CRH was administered. Serum cortisol was measured 15 min after the CRH injection, with a value of less than 38 nmol/liter also excluding Cushing's syndrome. MAIN OUTCOME MEASURE: Diagnosis or exclusion of Cushing's syndrome was the main outcome measure. RESULTS: Twelve subjects were diagnosed with Cushing's syndrome (eight Cushing's disease and four primary adrenal). The sensitivity of the LDDST in diagnosing Cushing's syndrome was 100%, with a specificity of 88%. In contrast, although the sensitivity of the LDDST-CRH test was also 100%, specificity was reduced at 67%. These results give a positive predictive value of 80% for the LDDST and 60% for the LDDST-CRH test. CONCLUSION: This small study suggests that the addition of CRH to the LDDST does not improve the diagnostic accuracy of the standard LDDST in Cushing's syndrome.", "author" : [ { "dropping-particle" : "", "family" : "Martin", "given" : "N. M.", "non-dropping-particle" : "", "parse-names" : false, "suffix" : "" }, { "dropping-particle" : "", "family" : "Dhillo", "given" : "W. S.", "non-dropping-particle" : "", "parse-names" : false, "suffix" : "" }, { "dropping-particle" : "", "family" : "Banerjee", "given" : "A.", "non-dropping-particle" : "", "parse-names" : false, "suffix" : "" }, { "dropping-particle" : "", "family" : "Abdulali", "given" : "A.", "non-dropping-particle" : "", "parse-names" : false, "suffix" : "" }, { "dropping-particle" : "", "family" : "Jayasena", "given" : "C. N.", "non-dropping-particle" : "", "parse-names" : false, "suffix" : "" }, { "dropping-particle" : "", "family" : "Donaldson", "given" : "M.", "non-dropping-particle" : "", "parse-names" : false, "suffix" : "" }, { "dropping-particle" : "", "family" : "Todd", "given" : "J. F.", "non-dropping-particle" : "", "parse-names" : false, "suffix" : "" }, { "dropping-particle" : "", "family" : "Meeran", "given" : "K.", "non-dropping-particle" : "", "parse-names" : false, "suffix" : "" } ], "container-title" : "Journal of Clinical Endocrinology and Metabolism", "id" : "ITEM-1", "issue" : "7", "issued" : { "date-parts" : [ [ "2006" ] ] }, "page" : "2582-2586", "title" : "Comparison of the dexamethasone-suppressed corticotropin-releasing hormone test and low-dose dexamethasone suppression test in the diagnosis of cushing's syndrome", "type" : "article-journal", "volume" : "91" }, "uris" : [ "http://www.mendeley.com/documents/?uuid=48681bc9-4d35-4893-9b02-3f3c0aac7b04" ] }, { "id" : "ITEM-2", "itemData" : { "DOI" : "10.1210/jcem.83.4.4733", "ISSN" : "0021-972X", "PMID" : "9543134", "author" : [ { "dropping-particle" : "", "family" : "Papanicolaou", "given" : "Dimitris A", "non-dropping-particle" : "", "parse-names" : false, "suffix" : "" }, { "dropping-particle" : "", "family" : "Yanovski", "given" : "Jack A", "non-dropping-particle" : "", "parse-names" : false, "suffix" : "" }, { "dropping-particle" : "", "family" : "Cutler", "given" : "Gordon B", "non-dropping-particle" : "", "parse-names" : false, "suffix" : "" }, { "dropping-particle" : "", "family" : "Chrousos", "given" : "George P", "non-dropping-particle" : "", "parse-names" : false, "suffix" : "" }, { "dropping-particle" : "", "family" : "Nieman", "given" : "Lynnette K", "non-dropping-particle" : "", "parse-names" : false, "suffix" : "" } ], "container-title" : "Endocrinology And Metabolism", "id" : "ITEM-2", "issue" : "4", "issued" : { "date-parts" : [ [ "2009" ] ] }, "page" : "1163-1167", "title" : "Distinguishes Cushing \u2019 s Syndrome from Pseudo-Cushing", "type" : "article-journal", "volume" : "83" }, "uris" : [ "http://www.mendeley.com/documents/?uuid=9e444657-02d1-4ec2-be7d-239a6e5dc9f4" ] } ], "mendeley" : { "formattedCitation" : "(52,53)", "plainTextFormattedCitation" : "(52,53)", "previouslyFormattedCitation" : "(52,53)" }, "properties" : {  }, "schema" : "https://github.com/citation-style-language/schema/raw/master/csl-citation.json" }</w:instrText>
       </w:r>
-      <w:ins w:id="101" w:author="Microsoft Office User" w:date="2018-03-26T20:08:00Z">
-        <w:r>
-          <w:rPr>
-            <w:rFonts w:eastAsia="Times New Roman" w:cs="Arial"/>
-            <w:color w:val="FF0000"/>
-            <w:shd w:val="clear" w:color="auto" w:fill="FFFFFF"/>
-            <w:rPrChange w:id="102" w:author="Microsoft Office User" w:date="2018-03-26T20:08:00Z">
-              <w:rPr>
-                <w:rFonts w:ascii="Arial" w:eastAsia="Times New Roman" w:hAnsi="Arial" w:cs="Arial"/>
-                <w:b/>
-                <w:color w:val="FF0000"/>
-                <w:sz w:val="19"/>
-                <w:szCs w:val="19"/>
-                <w:shd w:val="clear" w:color="auto" w:fill="FFFFFF"/>
-              </w:rPr>
-            </w:rPrChange>
-          </w:rPr>
-          <w:fldChar w:fldCharType="separate"/>
-        </w:r>
-      </w:ins>
       <w:r>
         <w:rPr>
           <w:rFonts w:eastAsia="Times New Roman" w:cs="Arial"/>
-          <w:noProof/>
           <w:color w:val="FF0000"/>
           <w:shd w:val="clear" w:color="auto" w:fill="FFFFFF"/>
         </w:rPr>
+        <w:fldChar w:fldCharType="separate"/>
+      </w:r>
+      <w:r>
+        <w:rPr>
+          <w:rFonts w:eastAsia="Times New Roman" w:cs="Arial"/>
+          <w:noProof/>
+          <w:color w:val="FF0000"/>
+          <w:shd w:val="clear" w:color="auto" w:fill="FFFFFF"/>
+        </w:rPr>
         <w:t>(52,53)</w:t>
       </w:r>
-      <w:ins w:id="103" w:author="Microsoft Office User" w:date="2018-03-26T20:08:00Z">
-        <w:r>
-          <w:rPr>
-            <w:rFonts w:eastAsia="Times New Roman" w:cs="Arial"/>
-            <w:color w:val="FF0000"/>
-            <w:shd w:val="clear" w:color="auto" w:fill="FFFFFF"/>
-            <w:rPrChange w:id="104" w:author="Microsoft Office User" w:date="2018-03-26T20:08:00Z">
-              <w:rPr>
-                <w:rFonts w:ascii="Arial" w:eastAsia="Times New Roman" w:hAnsi="Arial" w:cs="Arial"/>
-                <w:b/>
-                <w:color w:val="FF0000"/>
-                <w:sz w:val="19"/>
-                <w:szCs w:val="19"/>
-                <w:shd w:val="clear" w:color="auto" w:fill="FFFFFF"/>
-              </w:rPr>
-            </w:rPrChange>
-          </w:rPr>
-          <w:fldChar w:fldCharType="end"/>
-        </w:r>
-        <w:r>
-          <w:rPr>
-            <w:rFonts w:eastAsia="Times New Roman" w:cs="Arial"/>
-            <w:color w:val="FF0000"/>
-            <w:shd w:val="clear" w:color="auto" w:fill="FFFFFF"/>
-            <w:rPrChange w:id="105" w:author="Microsoft Office User" w:date="2018-03-26T20:08:00Z">
-              <w:rPr>
-                <w:rFonts w:ascii="Arial" w:eastAsia="Times New Roman" w:hAnsi="Arial" w:cs="Arial"/>
-                <w:b/>
-                <w:color w:val="FF0000"/>
-                <w:sz w:val="19"/>
-                <w:szCs w:val="19"/>
-                <w:shd w:val="clear" w:color="auto" w:fill="FFFFFF"/>
-              </w:rPr>
-            </w:rPrChange>
-          </w:rPr>
-          <w:t xml:space="preserve"> even after accounting for dexamethasone’s higher potency. </w:t>
-        </w:r>
-      </w:ins>
+      <w:r>
+        <w:rPr>
+          <w:rFonts w:eastAsia="Times New Roman" w:cs="Arial"/>
+          <w:color w:val="FF0000"/>
+          <w:shd w:val="clear" w:color="auto" w:fill="FFFFFF"/>
+        </w:rPr>
+        <w:fldChar w:fldCharType="end"/>
+      </w:r>
+      <w:r>
+        <w:rPr>
+          <w:rFonts w:eastAsia="Times New Roman" w:cs="Arial"/>
+          <w:color w:val="FF0000"/>
+          <w:shd w:val="clear" w:color="auto" w:fill="FFFFFF"/>
+        </w:rPr>
+        <w:t xml:space="preserve"> even after accounting for dexamethasone’s higher potency. </w:t>
+      </w:r>
     </w:p>
     <w:p>
       <w:pPr>
@@ -15936,7 +15638,7 @@
         </w:rPr>
         <w:t xml:space="preserve">Acknowledgements: </w:t>
       </w:r>
-      <w:del w:id="106" w:author="Microsoft Office User" w:date="2018-03-18T17:55:00Z">
+      <w:del w:id="64" w:author="Microsoft Office User" w:date="2018-03-18T17:55:00Z">
         <w:r>
           <w:rPr>
             <w:bCs/>
@@ -19231,7 +18933,7 @@
       <w:r>
         <w:t xml:space="preserve"> in mice over the course of treatment (solid lines represent NCD mice and dashed lines represent HFD mice). Adipose tissue weights in 16 hour fasted mice following euthanasia (C). Mice were euthanized at 28 weeks of age following six weeks of dexamethasone (NCD n=8; HFD n=12) or vehicle (NCD n=8; HFD n=22) treatment and 18 weeks of diet. Food consumption measured weekly over the course of treatment (D). </w:t>
       </w:r>
-      <w:ins w:id="107" w:author="Microsoft Office User" w:date="2018-03-27T13:51:00Z">
+      <w:ins w:id="65" w:author="Microsoft Office User" w:date="2018-03-27T13:51:00Z">
         <w:r>
           <w:t xml:space="preserve">Amount of dexamethasone consumed per mouse throughout the study normalized to body weight as determined by volume consumed per cage per week for </w:t>
         </w:r>
@@ -19257,8 +18959,6 @@
           <w:t xml:space="preserve"> </w:t>
         </w:r>
       </w:ins>
-      <w:bookmarkStart w:id="108" w:name="_GoBack"/>
-      <w:bookmarkEnd w:id="108"/>
       <w:r>
         <w:t>Asterisks indicate a statistically significant treatment effect for the pairwise comparison.</w:t>
       </w:r>
@@ -19357,12 +19057,12 @@
       <w:r>
         <w:t xml:space="preserve"> transcripts (C), and representative western blot of ATGL (D) from non-differentiated (pre-adipocytes; n=2) or differentiated 3T3-L1 mouse adipocytes (mature adipocytes) following five days of dexamethasone (n=3) or vehicle treatment (n=3). Serum fatty acid and glycerol levels at basal (fed) and following stimulation (10mg/kg isoproterenol or 16hr fast; E) and qPCR of </w:t>
       </w:r>
-      <w:ins w:id="109" w:author="Microsoft Office User" w:date="2018-03-27T13:50:00Z">
+      <w:ins w:id="66" w:author="Microsoft Office User" w:date="2018-03-27T13:50:00Z">
         <w:r>
           <w:t>I</w:t>
         </w:r>
       </w:ins>
-      <w:del w:id="110" w:author="Microsoft Office User" w:date="2018-03-18T17:59:00Z">
+      <w:del w:id="67" w:author="Microsoft Office User" w:date="2018-03-18T17:59:00Z">
         <w:r>
           <w:delText>I</w:delText>
         </w:r>
@@ -20027,7 +19727,7 @@
         <w:pStyle w:val="ListParagraph"/>
         <w:spacing w:line="480" w:lineRule="auto"/>
       </w:pPr>
-      <w:del w:id="111" w:author="Microsoft Office User" w:date="2018-03-27T13:49:00Z">
+      <w:del w:id="68" w:author="Microsoft Office User" w:date="2018-03-27T13:49:00Z">
         <w:r>
           <w:rPr>
             <w:noProof/>
@@ -20082,7 +19782,7 @@
           </w:drawing>
         </w:r>
       </w:del>
-      <w:ins w:id="112" w:author="Microsoft Office User" w:date="2018-03-27T13:49:00Z">
+      <w:ins w:id="69" w:author="Microsoft Office User" w:date="2018-03-27T13:49:00Z">
         <w:r>
           <w:rPr>
             <w:noProof/>
@@ -20321,7 +20021,7 @@
 
 <file path=word/comments.xml><?xml version="1.0" encoding="utf-8"?>
 <w:comments xmlns:wpc="http://schemas.microsoft.com/office/word/2010/wordprocessingCanvas" xmlns:mo="http://schemas.microsoft.com/office/mac/office/2008/main" xmlns:mc="http://schemas.openxmlformats.org/markup-compatibility/2006" xmlns:mv="urn:schemas-microsoft-com:mac:vml" xmlns:o="urn:schemas-microsoft-com:office:office" xmlns:r="http://schemas.openxmlformats.org/officeDocument/2006/relationships" xmlns:m="http://schemas.openxmlformats.org/officeDocument/2006/math" xmlns:v="urn:schemas-microsoft-com:vml" xmlns:wp14="http://schemas.microsoft.com/office/word/2010/wordprocessingDrawing" xmlns:wp="http://schemas.openxmlformats.org/drawingml/2006/wordprocessingDrawing" xmlns:w10="urn:schemas-microsoft-com:office:word" xmlns:w="http://schemas.openxmlformats.org/wordprocessingml/2006/main" xmlns:w14="http://schemas.microsoft.com/office/word/2010/wordml" xmlns:w15="http://schemas.microsoft.com/office/word/2012/wordml" xmlns:wpg="http://schemas.microsoft.com/office/word/2010/wordprocessingGroup" xmlns:wpi="http://schemas.microsoft.com/office/word/2010/wordprocessingInk" xmlns:wne="http://schemas.microsoft.com/office/word/2006/wordml" xmlns:wps="http://schemas.microsoft.com/office/word/2010/wordprocessingShape" mc:Ignorable="w14 w15 wp14">
-  <w:comment w:id="16" w:author="Microsoft Office User" w:date="2018-03-25T21:23:00Z" w:initials="Office">
+  <w:comment w:id="15" w:author="Microsoft Office User" w:date="2018-03-25T21:23:00Z" w:initials="Office">
     <w:p>
       <w:pPr>
         <w:pStyle w:val="CommentText"/>
@@ -20334,30 +20034,6 @@
       </w:r>
       <w:r>
         <w:t>Sent email asking for more detailed methods, waiting to hear back</w:t>
-      </w:r>
-    </w:p>
-  </w:comment>
-  <w:comment w:id="72" w:author="Microsoft Office User" w:date="2018-03-25T16:25:00Z" w:initials="Office">
-    <w:p>
-      <w:pPr>
-        <w:pStyle w:val="CommentText"/>
-      </w:pPr>
-      <w:r>
-        <w:rPr>
-          <w:rStyle w:val="CommentReference"/>
-        </w:rPr>
-        <w:annotationRef/>
-      </w:r>
-      <w:r>
-        <w:t xml:space="preserve">Insert at line 386, after </w:t>
-      </w:r>
-      <w:proofErr w:type="spellStart"/>
-      <w:r>
-        <w:t>atgl</w:t>
-      </w:r>
-      <w:proofErr w:type="spellEnd"/>
-      <w:r>
-        <w:t xml:space="preserve"> info</w:t>
       </w:r>
     </w:p>
   </w:comment>
@@ -20367,7 +20043,6 @@
 <file path=word/commentsExtended.xml><?xml version="1.0" encoding="utf-8"?>
 <w15:commentsEx xmlns:wpc="http://schemas.microsoft.com/office/word/2010/wordprocessingCanvas" xmlns:mo="http://schemas.microsoft.com/office/mac/office/2008/main" xmlns:mc="http://schemas.openxmlformats.org/markup-compatibility/2006" xmlns:mv="urn:schemas-microsoft-com:mac:vml" xmlns:o="urn:schemas-microsoft-com:office:office" xmlns:r="http://schemas.openxmlformats.org/officeDocument/2006/relationships" xmlns:m="http://schemas.openxmlformats.org/officeDocument/2006/math" xmlns:v="urn:schemas-microsoft-com:vml" xmlns:wp14="http://schemas.microsoft.com/office/word/2010/wordprocessingDrawing" xmlns:wp="http://schemas.openxmlformats.org/drawingml/2006/wordprocessingDrawing" xmlns:w10="urn:schemas-microsoft-com:office:word" xmlns:w="http://schemas.openxmlformats.org/wordprocessingml/2006/main" xmlns:w14="http://schemas.microsoft.com/office/word/2010/wordml" xmlns:w15="http://schemas.microsoft.com/office/word/2012/wordml" xmlns:wpg="http://schemas.microsoft.com/office/word/2010/wordprocessingGroup" xmlns:wpi="http://schemas.microsoft.com/office/word/2010/wordprocessingInk" xmlns:wne="http://schemas.microsoft.com/office/word/2006/wordml" xmlns:wps="http://schemas.microsoft.com/office/word/2010/wordprocessingShape" mc:Ignorable="w14 w15 wp14">
   <w15:commentEx w15:paraId="1A5942EF" w15:done="0"/>
-  <w15:commentEx w15:paraId="3AF4BE32" w15:done="0"/>
 </w15:commentsEx>
 </file>
 
@@ -20433,7 +20108,7 @@
         <w:noProof/>
         <w:color w:val="5B9BD5" w:themeColor="accent1"/>
       </w:rPr>
-      <w:t>28</w:t>
+      <w:t>4</w:t>
     </w:r>
     <w:r>
       <w:rPr>
@@ -22127,7 +21802,7 @@
 </file>
 
 <file path=customXml/itemProps1.xml><?xml version="1.0" encoding="utf-8"?>
-<ds:datastoreItem xmlns:ds="http://schemas.openxmlformats.org/officeDocument/2006/customXml" ds:itemID="{E20F0AA5-4FBE-6843-89F4-C8F267596130}">
+<ds:datastoreItem xmlns:ds="http://schemas.openxmlformats.org/officeDocument/2006/customXml" ds:itemID="{0252FA48-A851-C740-BC6E-A6AEEDCF5E2B}">
   <ds:schemaRefs>
     <ds:schemaRef ds:uri="http://schemas.openxmlformats.org/officeDocument/2006/bibliography"/>
   </ds:schemaRefs>

</xml_diff>

<commit_message>
Removed Figures from  manuscript
</commit_message>
<xml_diff>
--- a/manuscript/Obesity-Glucocorticoids/Harvey.docx
+++ b/manuscript/Obesity-Glucocorticoids/Harvey.docx
@@ -14936,7 +14936,6 @@
         </w:rPr>
         <w:t xml:space="preserve">For example, dexamethasone </w:t>
       </w:r>
-      <w:bookmarkStart w:id="0" w:name="_GoBack"/>
       <w:r>
         <w:rPr>
           <w:rFonts w:eastAsia="Times New Roman" w:cs="Arial"/>
@@ -14945,7 +14944,6 @@
         </w:rPr>
         <w:t>reduced</w:t>
       </w:r>
-      <w:bookmarkEnd w:id="0"/>
       <w:r>
         <w:rPr>
           <w:rFonts w:eastAsia="Times New Roman" w:cs="Arial"/>
@@ -19817,460 +19815,18 @@
     </w:tbl>
     <w:p>
       <w:pPr>
-        <w:pStyle w:val="ListParagraph"/>
-        <w:spacing w:line="480" w:lineRule="auto"/>
-      </w:pPr>
-    </w:p>
-    <w:p>
-      <w:pPr>
         <w:rPr>
           <w:b/>
         </w:rPr>
       </w:pPr>
-      <w:r>
-        <w:rPr>
-          <w:b/>
-        </w:rPr>
-        <w:br w:type="page"/>
-      </w:r>
-    </w:p>
-    <w:p>
-      <w:pPr>
-        <w:pStyle w:val="ListParagraph"/>
-        <w:spacing w:line="480" w:lineRule="auto"/>
-        <w:rPr>
-          <w:b/>
-        </w:rPr>
-      </w:pPr>
-      <w:r>
-        <w:rPr>
-          <w:b/>
-        </w:rPr>
-        <w:lastRenderedPageBreak/>
-        <w:t>Figure 1:</w:t>
-      </w:r>
-      <w:r>
-        <w:rPr>
-          <w:b/>
-        </w:rPr>
-        <w:t xml:space="preserve"> </w:t>
-      </w:r>
-    </w:p>
-    <w:p>
-      <w:pPr>
-        <w:pStyle w:val="ListParagraph"/>
-        <w:spacing w:line="480" w:lineRule="auto"/>
-      </w:pPr>
-      <w:r>
-        <w:rPr>
-          <w:noProof/>
-        </w:rPr>
-        <w:drawing>
-          <wp:inline distT="0" distB="0" distL="0" distR="0" wp14:anchorId="583BC8F8" wp14:editId="1960BCD4">
-            <wp:extent cx="5936615" cy="6049010"/>
-            <wp:effectExtent l="0" t="0" r="6985" b="0"/>
-            <wp:docPr id="3" name="Picture 3" descr="../../../../../../../../Desktop/CushingAcromegalyStudy/manuscript/Obesity-Glucocorticoids/Figures_Fig"/>
-            <wp:cNvGraphicFramePr>
-              <a:graphicFrameLocks xmlns:a="http://schemas.openxmlformats.org/drawingml/2006/main" noChangeAspect="1"/>
-            </wp:cNvGraphicFramePr>
-            <a:graphic xmlns:a="http://schemas.openxmlformats.org/drawingml/2006/main">
-              <a:graphicData uri="http://schemas.openxmlformats.org/drawingml/2006/picture">
-                <pic:pic xmlns:pic="http://schemas.openxmlformats.org/drawingml/2006/picture">
-                  <pic:nvPicPr>
-                    <pic:cNvPr id="0" name="Picture 3" descr="../../../../../../../../Desktop/CushingAcromegalyStudy/manuscript/Obesity-Glucocorticoids/Figures_Fig"/>
-                    <pic:cNvPicPr>
-                      <a:picLocks noChangeAspect="1" noChangeArrowheads="1"/>
-                    </pic:cNvPicPr>
-                  </pic:nvPicPr>
-                  <pic:blipFill>
-                    <a:blip r:embed="rId9">
-                      <a:extLst>
-                        <a:ext uri="{28A0092B-C50C-407E-A947-70E740481C1C}">
-                          <a14:useLocalDpi xmlns:a14="http://schemas.microsoft.com/office/drawing/2010/main" val="0"/>
-                        </a:ext>
-                      </a:extLst>
-                    </a:blip>
-                    <a:srcRect/>
-                    <a:stretch>
-                      <a:fillRect/>
-                    </a:stretch>
-                  </pic:blipFill>
-                  <pic:spPr bwMode="auto">
-                    <a:xfrm>
-                      <a:off x="0" y="0"/>
-                      <a:ext cx="5936615" cy="6049010"/>
-                    </a:xfrm>
-                    <a:prstGeom prst="rect">
-                      <a:avLst/>
-                    </a:prstGeom>
-                    <a:noFill/>
-                    <a:ln>
-                      <a:noFill/>
-                    </a:ln>
-                  </pic:spPr>
-                </pic:pic>
-              </a:graphicData>
-            </a:graphic>
-          </wp:inline>
-        </w:drawing>
-      </w:r>
-    </w:p>
-    <w:p>
-      <w:pPr>
-        <w:rPr>
-          <w:b/>
-        </w:rPr>
-      </w:pPr>
-      <w:r>
-        <w:rPr>
-          <w:b/>
-        </w:rPr>
-        <w:br w:type="page"/>
-      </w:r>
-    </w:p>
-    <w:p>
-      <w:pPr>
-        <w:pStyle w:val="ListParagraph"/>
-        <w:spacing w:line="480" w:lineRule="auto"/>
-        <w:rPr>
-          <w:b/>
-        </w:rPr>
-      </w:pPr>
-      <w:r>
-        <w:rPr>
-          <w:b/>
-        </w:rPr>
-        <w:lastRenderedPageBreak/>
-        <w:t>Figure 2:</w:t>
-      </w:r>
-    </w:p>
-    <w:p>
-      <w:pPr>
-        <w:pStyle w:val="ListParagraph"/>
-        <w:spacing w:line="480" w:lineRule="auto"/>
-        <w:rPr>
-          <w:b/>
-        </w:rPr>
-      </w:pPr>
-      <w:r>
-        <w:rPr>
-          <w:b/>
-          <w:noProof/>
-        </w:rPr>
-        <w:drawing>
-          <wp:inline distT="0" distB="0" distL="0" distR="0" wp14:anchorId="36B5E17C" wp14:editId="3B7AD769">
-            <wp:extent cx="5936615" cy="5458460"/>
-            <wp:effectExtent l="0" t="0" r="6985" b="2540"/>
-            <wp:docPr id="4" name="Picture 4" descr="../../../../../../../../Desktop/CushingAcromegalyStudy/manuscript/Obesity-Glucocorticoids/Figures_Fig"/>
-            <wp:cNvGraphicFramePr>
-              <a:graphicFrameLocks xmlns:a="http://schemas.openxmlformats.org/drawingml/2006/main" noChangeAspect="1"/>
-            </wp:cNvGraphicFramePr>
-            <a:graphic xmlns:a="http://schemas.openxmlformats.org/drawingml/2006/main">
-              <a:graphicData uri="http://schemas.openxmlformats.org/drawingml/2006/picture">
-                <pic:pic xmlns:pic="http://schemas.openxmlformats.org/drawingml/2006/picture">
-                  <pic:nvPicPr>
-                    <pic:cNvPr id="0" name="Picture 4" descr="../../../../../../../../Desktop/CushingAcromegalyStudy/manuscript/Obesity-Glucocorticoids/Figures_Fig"/>
-                    <pic:cNvPicPr>
-                      <a:picLocks noChangeAspect="1" noChangeArrowheads="1"/>
-                    </pic:cNvPicPr>
-                  </pic:nvPicPr>
-                  <pic:blipFill>
-                    <a:blip r:embed="rId10">
-                      <a:extLst>
-                        <a:ext uri="{28A0092B-C50C-407E-A947-70E740481C1C}">
-                          <a14:useLocalDpi xmlns:a14="http://schemas.microsoft.com/office/drawing/2010/main" val="0"/>
-                        </a:ext>
-                      </a:extLst>
-                    </a:blip>
-                    <a:srcRect/>
-                    <a:stretch>
-                      <a:fillRect/>
-                    </a:stretch>
-                  </pic:blipFill>
-                  <pic:spPr bwMode="auto">
-                    <a:xfrm>
-                      <a:off x="0" y="0"/>
-                      <a:ext cx="5936615" cy="5458460"/>
-                    </a:xfrm>
-                    <a:prstGeom prst="rect">
-                      <a:avLst/>
-                    </a:prstGeom>
-                    <a:noFill/>
-                    <a:ln>
-                      <a:noFill/>
-                    </a:ln>
-                  </pic:spPr>
-                </pic:pic>
-              </a:graphicData>
-            </a:graphic>
-          </wp:inline>
-        </w:drawing>
-      </w:r>
-    </w:p>
-    <w:p>
-      <w:pPr>
-        <w:rPr>
-          <w:b/>
-        </w:rPr>
-      </w:pPr>
-      <w:r>
-        <w:rPr>
-          <w:b/>
-        </w:rPr>
-        <w:br w:type="page"/>
-      </w:r>
-    </w:p>
-    <w:p>
-      <w:pPr>
-        <w:pStyle w:val="ListParagraph"/>
-        <w:spacing w:line="480" w:lineRule="auto"/>
-        <w:rPr>
-          <w:b/>
-        </w:rPr>
-      </w:pPr>
-      <w:r>
-        <w:rPr>
-          <w:b/>
-        </w:rPr>
-        <w:lastRenderedPageBreak/>
-        <w:t>Figure 3</w:t>
-      </w:r>
-      <w:r>
-        <w:rPr>
-          <w:b/>
-        </w:rPr>
-        <w:t>:</w:t>
-      </w:r>
-    </w:p>
-    <w:p>
-      <w:pPr>
-        <w:pStyle w:val="ListParagraph"/>
-        <w:spacing w:line="480" w:lineRule="auto"/>
-      </w:pPr>
-    </w:p>
-    <w:p>
-      <w:r>
-        <w:rPr>
-          <w:noProof/>
-        </w:rPr>
-        <w:drawing>
-          <wp:inline distT="0" distB="0" distL="0" distR="0" wp14:anchorId="2C713180" wp14:editId="79133B37">
-            <wp:extent cx="5943600" cy="4914900"/>
-            <wp:effectExtent l="0" t="0" r="0" b="0"/>
-            <wp:docPr id="8" name="Picture 8" descr="../../../../../../../../Desktop/CushingAcromegalyStudy/manuscript/Obesity-Glucocorticoids/New%20fig%203%20w%"/>
-            <wp:cNvGraphicFramePr>
-              <a:graphicFrameLocks xmlns:a="http://schemas.openxmlformats.org/drawingml/2006/main" noChangeAspect="1"/>
-            </wp:cNvGraphicFramePr>
-            <a:graphic xmlns:a="http://schemas.openxmlformats.org/drawingml/2006/main">
-              <a:graphicData uri="http://schemas.openxmlformats.org/drawingml/2006/picture">
-                <pic:pic xmlns:pic="http://schemas.openxmlformats.org/drawingml/2006/picture">
-                  <pic:nvPicPr>
-                    <pic:cNvPr id="0" name="Picture 3" descr="../../../../../../../../Desktop/CushingAcromegalyStudy/manuscript/Obesity-Glucocorticoids/New%20fig%203%20w%"/>
-                    <pic:cNvPicPr>
-                      <a:picLocks noChangeAspect="1" noChangeArrowheads="1"/>
-                    </pic:cNvPicPr>
-                  </pic:nvPicPr>
-                  <pic:blipFill>
-                    <a:blip r:embed="rId11">
-                      <a:extLst>
-                        <a:ext uri="{28A0092B-C50C-407E-A947-70E740481C1C}">
-                          <a14:useLocalDpi xmlns:a14="http://schemas.microsoft.com/office/drawing/2010/main" val="0"/>
-                        </a:ext>
-                      </a:extLst>
-                    </a:blip>
-                    <a:srcRect/>
-                    <a:stretch>
-                      <a:fillRect/>
-                    </a:stretch>
-                  </pic:blipFill>
-                  <pic:spPr bwMode="auto">
-                    <a:xfrm>
-                      <a:off x="0" y="0"/>
-                      <a:ext cx="5943600" cy="4914900"/>
-                    </a:xfrm>
-                    <a:prstGeom prst="rect">
-                      <a:avLst/>
-                    </a:prstGeom>
-                    <a:noFill/>
-                    <a:ln>
-                      <a:noFill/>
-                    </a:ln>
-                  </pic:spPr>
-                </pic:pic>
-              </a:graphicData>
-            </a:graphic>
-          </wp:inline>
-        </w:drawing>
-      </w:r>
-      <w:r>
-        <w:br w:type="page"/>
-      </w:r>
-    </w:p>
-    <w:p>
-      <w:pPr>
-        <w:pStyle w:val="ListParagraph"/>
-        <w:spacing w:line="480" w:lineRule="auto"/>
-        <w:rPr>
-          <w:b/>
-        </w:rPr>
-      </w:pPr>
-      <w:r>
-        <w:rPr>
-          <w:b/>
-        </w:rPr>
-        <w:lastRenderedPageBreak/>
-        <w:t>Figure 4:</w:t>
-      </w:r>
-    </w:p>
-    <w:p>
-      <w:pPr>
-        <w:pStyle w:val="ListParagraph"/>
-        <w:spacing w:line="480" w:lineRule="auto"/>
-      </w:pPr>
-      <w:r>
-        <w:rPr>
-          <w:noProof/>
-        </w:rPr>
-        <w:drawing>
-          <wp:inline distT="0" distB="0" distL="0" distR="0" wp14:anchorId="09D004A9" wp14:editId="7163FF7F">
-            <wp:extent cx="5936615" cy="5866130"/>
-            <wp:effectExtent l="0" t="0" r="6985" b="1270"/>
-            <wp:docPr id="6" name="Picture 6" descr="../../../../../../../../Desktop/CushingAcromegalyStudy/manuscript/Obesity-Glucocorticoids/Figures_Fig"/>
-            <wp:cNvGraphicFramePr>
-              <a:graphicFrameLocks xmlns:a="http://schemas.openxmlformats.org/drawingml/2006/main" noChangeAspect="1"/>
-            </wp:cNvGraphicFramePr>
-            <a:graphic xmlns:a="http://schemas.openxmlformats.org/drawingml/2006/main">
-              <a:graphicData uri="http://schemas.openxmlformats.org/drawingml/2006/picture">
-                <pic:pic xmlns:pic="http://schemas.openxmlformats.org/drawingml/2006/picture">
-                  <pic:nvPicPr>
-                    <pic:cNvPr id="0" name="Picture 6" descr="../../../../../../../../Desktop/CushingAcromegalyStudy/manuscript/Obesity-Glucocorticoids/Figures_Fig"/>
-                    <pic:cNvPicPr>
-                      <a:picLocks noChangeAspect="1" noChangeArrowheads="1"/>
-                    </pic:cNvPicPr>
-                  </pic:nvPicPr>
-                  <pic:blipFill>
-                    <a:blip r:embed="rId12">
-                      <a:extLst>
-                        <a:ext uri="{28A0092B-C50C-407E-A947-70E740481C1C}">
-                          <a14:useLocalDpi xmlns:a14="http://schemas.microsoft.com/office/drawing/2010/main" val="0"/>
-                        </a:ext>
-                      </a:extLst>
-                    </a:blip>
-                    <a:srcRect/>
-                    <a:stretch>
-                      <a:fillRect/>
-                    </a:stretch>
-                  </pic:blipFill>
-                  <pic:spPr bwMode="auto">
-                    <a:xfrm>
-                      <a:off x="0" y="0"/>
-                      <a:ext cx="5936615" cy="5866130"/>
-                    </a:xfrm>
-                    <a:prstGeom prst="rect">
-                      <a:avLst/>
-                    </a:prstGeom>
-                    <a:noFill/>
-                    <a:ln>
-                      <a:noFill/>
-                    </a:ln>
-                  </pic:spPr>
-                </pic:pic>
-              </a:graphicData>
-            </a:graphic>
-          </wp:inline>
-        </w:drawing>
-      </w:r>
-    </w:p>
-    <w:p>
-      <w:pPr>
-        <w:rPr>
-          <w:b/>
-        </w:rPr>
-      </w:pPr>
-      <w:r>
-        <w:rPr>
-          <w:b/>
-        </w:rPr>
-        <w:br w:type="page"/>
-      </w:r>
-    </w:p>
-    <w:p>
-      <w:pPr>
-        <w:pStyle w:val="ListParagraph"/>
-        <w:spacing w:line="480" w:lineRule="auto"/>
-        <w:rPr>
-          <w:b/>
-        </w:rPr>
-      </w:pPr>
-      <w:r>
-        <w:rPr>
-          <w:b/>
-        </w:rPr>
-        <w:lastRenderedPageBreak/>
-        <w:t>Figure 5:</w:t>
-      </w:r>
-    </w:p>
-    <w:p>
-      <w:pPr>
-        <w:pStyle w:val="ListParagraph"/>
-        <w:spacing w:line="480" w:lineRule="auto"/>
-      </w:pPr>
-      <w:r>
-        <w:rPr>
-          <w:noProof/>
-        </w:rPr>
-        <w:drawing>
-          <wp:inline distT="0" distB="0" distL="0" distR="0" wp14:anchorId="15174AA2" wp14:editId="64715FE8">
-            <wp:extent cx="2194448" cy="6901249"/>
-            <wp:effectExtent l="0" t="0" r="3175" b="0"/>
-            <wp:docPr id="1" name="Picture 1" descr="../../../../../../../../Desktop/CushingAcromegalyStudy/manuscript/Obesity-Glucocorticoids/Figures_Fig"/>
-            <wp:cNvGraphicFramePr>
-              <a:graphicFrameLocks xmlns:a="http://schemas.openxmlformats.org/drawingml/2006/main" noChangeAspect="1"/>
-            </wp:cNvGraphicFramePr>
-            <a:graphic xmlns:a="http://schemas.openxmlformats.org/drawingml/2006/main">
-              <a:graphicData uri="http://schemas.openxmlformats.org/drawingml/2006/picture">
-                <pic:pic xmlns:pic="http://schemas.openxmlformats.org/drawingml/2006/picture">
-                  <pic:nvPicPr>
-                    <pic:cNvPr id="0" name="Picture 7" descr="../../../../../../../../Desktop/CushingAcromegalyStudy/manuscript/Obesity-Glucocorticoids/Figures_Fig"/>
-                    <pic:cNvPicPr>
-                      <a:picLocks noChangeAspect="1" noChangeArrowheads="1"/>
-                    </pic:cNvPicPr>
-                  </pic:nvPicPr>
-                  <pic:blipFill>
-                    <a:blip r:embed="rId13">
-                      <a:extLst>
-                        <a:ext uri="{28A0092B-C50C-407E-A947-70E740481C1C}">
-                          <a14:useLocalDpi xmlns:a14="http://schemas.microsoft.com/office/drawing/2010/main" val="0"/>
-                        </a:ext>
-                      </a:extLst>
-                    </a:blip>
-                    <a:srcRect/>
-                    <a:stretch>
-                      <a:fillRect/>
-                    </a:stretch>
-                  </pic:blipFill>
-                  <pic:spPr bwMode="auto">
-                    <a:xfrm>
-                      <a:off x="0" y="0"/>
-                      <a:ext cx="2203754" cy="6930516"/>
-                    </a:xfrm>
-                    <a:prstGeom prst="rect">
-                      <a:avLst/>
-                    </a:prstGeom>
-                    <a:noFill/>
-                    <a:ln>
-                      <a:noFill/>
-                    </a:ln>
-                  </pic:spPr>
-                </pic:pic>
-              </a:graphicData>
-            </a:graphic>
-          </wp:inline>
-        </w:drawing>
+      <w:bookmarkStart w:id="0" w:name="_GoBack"/>
+      <w:bookmarkEnd w:id="0"/>
+      <w:r>
+        <w:t xml:space="preserve"> </w:t>
       </w:r>
     </w:p>
     <w:sectPr>
-      <w:footerReference w:type="default" r:id="rId14"/>
+      <w:footerReference w:type="default" r:id="rId9"/>
       <w:pgSz w:w="12240" w:h="15840"/>
       <w:pgMar w:top="1440" w:right="1440" w:bottom="1440" w:left="1440" w:header="720" w:footer="720" w:gutter="0"/>
       <w:lnNumType w:countBy="1" w:restart="continuous"/>
@@ -22023,7 +21579,7 @@
 </file>
 
 <file path=customXml/itemProps1.xml><?xml version="1.0" encoding="utf-8"?>
-<ds:datastoreItem xmlns:ds="http://schemas.openxmlformats.org/officeDocument/2006/customXml" ds:itemID="{E4432BCD-81E5-714E-BB55-27D6D682442D}">
+<ds:datastoreItem xmlns:ds="http://schemas.openxmlformats.org/officeDocument/2006/customXml" ds:itemID="{300655DD-6C7D-5F42-A517-83087F6EFE8C}">
   <ds:schemaRefs>
     <ds:schemaRef ds:uri="http://schemas.openxmlformats.org/officeDocument/2006/bibliography"/>
   </ds:schemaRefs>

</xml_diff>

<commit_message>
Removed Table to new document
</commit_message>
<xml_diff>
--- a/manuscript/Obesity-Glucocorticoids/Harvey.docx
+++ b/manuscript/Obesity-Glucocorticoids/Harvey.docx
@@ -19486,344 +19486,8 @@
       <w:r>
         <w:t>/kg/min following a prime continuous infusion of 40mU/kg bolus. Crosses indicate a significant interaction between diet and treatment. Asterisks indicate a statistically significant treatment effect for the pairwise comparison.</w:t>
       </w:r>
-    </w:p>
-    <w:p>
-      <w:pPr>
-        <w:pStyle w:val="ListParagraph"/>
-        <w:spacing w:line="480" w:lineRule="auto"/>
-      </w:pPr>
-    </w:p>
-    <w:p>
-      <w:pPr>
-        <w:pStyle w:val="ListParagraph"/>
-        <w:spacing w:line="480" w:lineRule="auto"/>
-      </w:pPr>
-    </w:p>
-    <w:p>
-      <w:pPr>
-        <w:rPr>
-          <w:b/>
-        </w:rPr>
-      </w:pPr>
-      <w:r>
-        <w:rPr>
-          <w:b/>
-        </w:rPr>
-        <w:br w:type="page"/>
-      </w:r>
-    </w:p>
-    <w:p>
-      <w:pPr>
-        <w:pStyle w:val="ListParagraph"/>
-        <w:spacing w:line="480" w:lineRule="auto"/>
-      </w:pPr>
-      <w:r>
-        <w:rPr>
-          <w:b/>
-        </w:rPr>
-        <w:lastRenderedPageBreak/>
-        <w:t>Table 1:</w:t>
-      </w:r>
-      <w:r>
-        <w:t xml:space="preserve"> Primers used for RT-qPCR</w:t>
-      </w:r>
-    </w:p>
-    <w:tbl>
-      <w:tblPr>
-        <w:tblStyle w:val="TableGrid"/>
-        <w:tblW w:w="0" w:type="auto"/>
-        <w:tblInd w:w="720" w:type="dxa"/>
-        <w:tblLook w:val="04A0" w:firstRow="1" w:lastRow="0" w:firstColumn="1" w:lastColumn="0" w:noHBand="0" w:noVBand="1"/>
-      </w:tblPr>
-      <w:tblGrid>
-        <w:gridCol w:w="2404"/>
-        <w:gridCol w:w="3127"/>
-        <w:gridCol w:w="3099"/>
-      </w:tblGrid>
-      <w:tr>
-        <w:tc>
-          <w:tcPr>
-            <w:tcW w:w="2404" w:type="dxa"/>
-          </w:tcPr>
-          <w:p>
-            <w:pPr>
-              <w:pStyle w:val="ListParagraph"/>
-              <w:spacing w:line="480" w:lineRule="auto"/>
-              <w:ind w:left="0"/>
-              <w:rPr>
-                <w:b/>
-              </w:rPr>
-            </w:pPr>
-            <w:r>
-              <w:rPr>
-                <w:b/>
-              </w:rPr>
-              <w:t>Gene</w:t>
-            </w:r>
-          </w:p>
-        </w:tc>
-        <w:tc>
-          <w:tcPr>
-            <w:tcW w:w="3127" w:type="dxa"/>
-          </w:tcPr>
-          <w:p>
-            <w:pPr>
-              <w:pStyle w:val="ListParagraph"/>
-              <w:spacing w:line="480" w:lineRule="auto"/>
-              <w:ind w:left="0"/>
-              <w:rPr>
-                <w:b/>
-              </w:rPr>
-            </w:pPr>
-            <w:r>
-              <w:rPr>
-                <w:b/>
-              </w:rPr>
-              <w:t>Forward Sequence</w:t>
-            </w:r>
-          </w:p>
-        </w:tc>
-        <w:tc>
-          <w:tcPr>
-            <w:tcW w:w="3099" w:type="dxa"/>
-          </w:tcPr>
-          <w:p>
-            <w:pPr>
-              <w:pStyle w:val="ListParagraph"/>
-              <w:spacing w:line="480" w:lineRule="auto"/>
-              <w:ind w:left="0"/>
-              <w:rPr>
-                <w:b/>
-              </w:rPr>
-            </w:pPr>
-            <w:r>
-              <w:rPr>
-                <w:b/>
-              </w:rPr>
-              <w:t>Reverse Sequence</w:t>
-            </w:r>
-          </w:p>
-        </w:tc>
-      </w:tr>
-      <w:tr>
-        <w:tc>
-          <w:tcPr>
-            <w:tcW w:w="2404" w:type="dxa"/>
-          </w:tcPr>
-          <w:p>
-            <w:pPr>
-              <w:pStyle w:val="ListParagraph"/>
-              <w:spacing w:line="480" w:lineRule="auto"/>
-              <w:ind w:left="0"/>
-            </w:pPr>
-            <w:proofErr w:type="spellStart"/>
-            <w:r>
-              <w:rPr>
-                <w:i/>
-              </w:rPr>
-              <w:t>Actb</w:t>
-            </w:r>
-            <w:proofErr w:type="spellEnd"/>
-          </w:p>
-        </w:tc>
-        <w:tc>
-          <w:tcPr>
-            <w:tcW w:w="3127" w:type="dxa"/>
-          </w:tcPr>
-          <w:p>
-            <w:pPr>
-              <w:pStyle w:val="ListParagraph"/>
-              <w:spacing w:line="480" w:lineRule="auto"/>
-              <w:ind w:left="0"/>
-            </w:pPr>
-            <w:r>
-              <w:t>ATGTGGATCAGCAAGCAGGA</w:t>
-            </w:r>
-          </w:p>
-        </w:tc>
-        <w:tc>
-          <w:tcPr>
-            <w:tcW w:w="3099" w:type="dxa"/>
-          </w:tcPr>
-          <w:p>
-            <w:pPr>
-              <w:pStyle w:val="ListParagraph"/>
-              <w:spacing w:line="480" w:lineRule="auto"/>
-              <w:ind w:left="0"/>
-            </w:pPr>
-            <w:r>
-              <w:t>AAGGGTGTAAAACGCAGCTCA</w:t>
-            </w:r>
-          </w:p>
-        </w:tc>
-      </w:tr>
-      <w:tr>
-        <w:tc>
-          <w:tcPr>
-            <w:tcW w:w="2404" w:type="dxa"/>
-          </w:tcPr>
-          <w:p>
-            <w:pPr>
-              <w:pStyle w:val="ListParagraph"/>
-              <w:spacing w:line="480" w:lineRule="auto"/>
-              <w:ind w:left="0"/>
-            </w:pPr>
-            <w:proofErr w:type="spellStart"/>
-            <w:r>
-              <w:rPr>
-                <w:i/>
-              </w:rPr>
-              <w:t>Fasn</w:t>
-            </w:r>
-            <w:proofErr w:type="spellEnd"/>
-          </w:p>
-        </w:tc>
-        <w:tc>
-          <w:tcPr>
-            <w:tcW w:w="3127" w:type="dxa"/>
-          </w:tcPr>
-          <w:p>
-            <w:pPr>
-              <w:pStyle w:val="ListParagraph"/>
-              <w:spacing w:line="480" w:lineRule="auto"/>
-              <w:ind w:left="0"/>
-            </w:pPr>
-            <w:r>
-              <w:t>GGAGGTGGTGATAGCCGGTAT</w:t>
-            </w:r>
-          </w:p>
-        </w:tc>
-        <w:tc>
-          <w:tcPr>
-            <w:tcW w:w="3099" w:type="dxa"/>
-          </w:tcPr>
-          <w:p>
-            <w:pPr>
-              <w:pStyle w:val="ListParagraph"/>
-              <w:spacing w:line="480" w:lineRule="auto"/>
-              <w:ind w:left="0"/>
-            </w:pPr>
-            <w:r>
-              <w:t>TGGGTAATCCATAGAGCCCAG</w:t>
-            </w:r>
-          </w:p>
-        </w:tc>
-      </w:tr>
-      <w:tr>
-        <w:tc>
-          <w:tcPr>
-            <w:tcW w:w="2404" w:type="dxa"/>
-          </w:tcPr>
-          <w:p>
-            <w:pPr>
-              <w:pStyle w:val="ListParagraph"/>
-              <w:spacing w:line="480" w:lineRule="auto"/>
-              <w:ind w:left="0"/>
-            </w:pPr>
-            <w:r>
-              <w:rPr>
-                <w:i/>
-              </w:rPr>
-              <w:t>Pnpla2</w:t>
-            </w:r>
-          </w:p>
-        </w:tc>
-        <w:tc>
-          <w:tcPr>
-            <w:tcW w:w="3127" w:type="dxa"/>
-          </w:tcPr>
-          <w:p>
-            <w:pPr>
-              <w:pStyle w:val="ListParagraph"/>
-              <w:spacing w:line="480" w:lineRule="auto"/>
-              <w:ind w:left="0"/>
-            </w:pPr>
-            <w:r>
-              <w:t>CCACTCACATCTACGGAGCC</w:t>
-            </w:r>
-          </w:p>
-        </w:tc>
-        <w:tc>
-          <w:tcPr>
-            <w:tcW w:w="3099" w:type="dxa"/>
-          </w:tcPr>
-          <w:p>
-            <w:pPr>
-              <w:pStyle w:val="ListParagraph"/>
-              <w:spacing w:line="480" w:lineRule="auto"/>
-              <w:ind w:left="0"/>
-            </w:pPr>
-            <w:r>
-              <w:t>GATGCAGAGGACCCAGGAAC</w:t>
-            </w:r>
-          </w:p>
-        </w:tc>
-      </w:tr>
-      <w:tr>
-        <w:trPr>
-          <w:trHeight w:val="530"/>
-        </w:trPr>
-        <w:tc>
-          <w:tcPr>
-            <w:tcW w:w="2404" w:type="dxa"/>
-          </w:tcPr>
-          <w:p>
-            <w:pPr>
-              <w:pStyle w:val="ListParagraph"/>
-              <w:spacing w:line="480" w:lineRule="auto"/>
-              <w:ind w:left="0"/>
-            </w:pPr>
-            <w:r>
-              <w:rPr>
-                <w:i/>
-              </w:rPr>
-              <w:t>Srebf1</w:t>
-            </w:r>
-          </w:p>
-        </w:tc>
-        <w:tc>
-          <w:tcPr>
-            <w:tcW w:w="3127" w:type="dxa"/>
-          </w:tcPr>
-          <w:p>
-            <w:pPr>
-              <w:pStyle w:val="ListParagraph"/>
-              <w:spacing w:line="480" w:lineRule="auto"/>
-              <w:ind w:left="0"/>
-            </w:pPr>
-            <w:r>
-              <w:t>AGGCCATCGACTACATCCG</w:t>
-            </w:r>
-          </w:p>
-        </w:tc>
-        <w:tc>
-          <w:tcPr>
-            <w:tcW w:w="3099" w:type="dxa"/>
-          </w:tcPr>
-          <w:p>
-            <w:pPr>
-              <w:pStyle w:val="ListParagraph"/>
-              <w:spacing w:line="480" w:lineRule="auto"/>
-              <w:ind w:left="0"/>
-            </w:pPr>
-            <w:r>
-              <w:t>TCCATAGACACATCTGTGCCTC</w:t>
-            </w:r>
-          </w:p>
-        </w:tc>
-      </w:tr>
-    </w:tbl>
-    <w:p>
-      <w:pPr>
-        <w:rPr>
-          <w:b/>
-        </w:rPr>
-      </w:pPr>
       <w:bookmarkStart w:id="0" w:name="_GoBack"/>
       <w:bookmarkEnd w:id="0"/>
-      <w:r>
-        <w:t xml:space="preserve"> </w:t>
-      </w:r>
     </w:p>
     <w:sectPr>
       <w:footerReference w:type="default" r:id="rId9"/>
@@ -21579,7 +21243,7 @@
 </file>
 
 <file path=customXml/itemProps1.xml><?xml version="1.0" encoding="utf-8"?>
-<ds:datastoreItem xmlns:ds="http://schemas.openxmlformats.org/officeDocument/2006/customXml" ds:itemID="{300655DD-6C7D-5F42-A517-83087F6EFE8C}">
+<ds:datastoreItem xmlns:ds="http://schemas.openxmlformats.org/officeDocument/2006/customXml" ds:itemID="{47FBC6D5-2F02-B84B-820C-D56BED575756}">
   <ds:schemaRefs>
     <ds:schemaRef ds:uri="http://schemas.openxmlformats.org/officeDocument/2006/bibliography"/>
   </ds:schemaRefs>

</xml_diff>

<commit_message>
Corrected figure reference in MS
</commit_message>
<xml_diff>
--- a/manuscript/Obesity-Glucocorticoids/Harvey.docx
+++ b/manuscript/Obesity-Glucocorticoids/Harvey.docx
@@ -1,6 +1,6 @@
 
 <file path=word/document.xml><?xml version="1.0" encoding="utf-8"?>
-<w:document xmlns:wpc="http://schemas.microsoft.com/office/word/2010/wordprocessingCanvas" xmlns:cx="http://schemas.microsoft.com/office/drawing/2014/chartex" xmlns:cx1="http://schemas.microsoft.com/office/drawing/2015/9/8/chartex" xmlns:cx2="http://schemas.microsoft.com/office/drawing/2015/10/21/chartex" xmlns:cx3="http://schemas.microsoft.com/office/drawing/2016/5/9/chartex" xmlns:cx4="http://schemas.microsoft.com/office/drawing/2016/5/10/chartex" xmlns:cx5="http://schemas.microsoft.com/office/drawing/2016/5/11/chartex" xmlns:cx6="http://schemas.microsoft.com/office/drawing/2016/5/12/chartex" xmlns:cx7="http://schemas.microsoft.com/office/drawing/2016/5/13/chartex" xmlns:cx8="http://schemas.microsoft.com/office/drawing/2016/5/14/chartex" xmlns:mc="http://schemas.openxmlformats.org/markup-compatibility/2006" xmlns:aink="http://schemas.microsoft.com/office/drawing/2016/ink" xmlns:am3d="http://schemas.microsoft.com/office/drawing/2017/model3d" xmlns:o="urn:schemas-microsoft-com:office:office" xmlns:r="http://schemas.openxmlformats.org/officeDocument/2006/relationships" xmlns:m="http://schemas.openxmlformats.org/officeDocument/2006/math" xmlns:v="urn:schemas-microsoft-com:vml" xmlns:wp14="http://schemas.microsoft.com/office/word/2010/wordprocessingDrawing" xmlns:wp="http://schemas.openxmlformats.org/drawingml/2006/wordprocessingDrawing" xmlns:w10="urn:schemas-microsoft-com:office:word" xmlns:w="http://schemas.openxmlformats.org/wordprocessingml/2006/main" xmlns:w14="http://schemas.microsoft.com/office/word/2010/wordml" xmlns:w15="http://schemas.microsoft.com/office/word/2012/wordml" xmlns:w16cid="http://schemas.microsoft.com/office/word/2016/wordml/cid" xmlns:w16se="http://schemas.microsoft.com/office/word/2015/wordml/symex" xmlns:wpg="http://schemas.microsoft.com/office/word/2010/wordprocessingGroup" xmlns:wpi="http://schemas.microsoft.com/office/word/2010/wordprocessingInk" xmlns:wne="http://schemas.microsoft.com/office/word/2006/wordml" xmlns:wps="http://schemas.microsoft.com/office/word/2010/wordprocessingShape" mc:Ignorable="w14 w15 w16se w16cid wp14">
+<w:document xmlns:wpc="http://schemas.microsoft.com/office/word/2010/wordprocessingCanvas" xmlns:mo="http://schemas.microsoft.com/office/mac/office/2008/main" xmlns:mc="http://schemas.openxmlformats.org/markup-compatibility/2006" xmlns:mv="urn:schemas-microsoft-com:mac:vml" xmlns:o="urn:schemas-microsoft-com:office:office" xmlns:r="http://schemas.openxmlformats.org/officeDocument/2006/relationships" xmlns:m="http://schemas.openxmlformats.org/officeDocument/2006/math" xmlns:v="urn:schemas-microsoft-com:vml" xmlns:wp14="http://schemas.microsoft.com/office/word/2010/wordprocessingDrawing" xmlns:wp="http://schemas.openxmlformats.org/drawingml/2006/wordprocessingDrawing" xmlns:w10="urn:schemas-microsoft-com:office:word" xmlns:w="http://schemas.openxmlformats.org/wordprocessingml/2006/main" xmlns:w14="http://schemas.microsoft.com/office/word/2010/wordml" xmlns:w15="http://schemas.microsoft.com/office/word/2012/wordml" xmlns:wpg="http://schemas.microsoft.com/office/word/2010/wordprocessingGroup" xmlns:wpi="http://schemas.microsoft.com/office/word/2010/wordprocessingInk" xmlns:wne="http://schemas.microsoft.com/office/word/2006/wordml" xmlns:wps="http://schemas.microsoft.com/office/word/2010/wordprocessingShape" mc:Ignorable="w14 w15 wp14">
   <w:body>
     <w:p>
       <w:pPr>
@@ -8829,8 +8829,10 @@
         <w:rPr>
           <w:color w:val="000000" w:themeColor="text1"/>
         </w:rPr>
-        <w:t>-D</w:t>
-      </w:r>
+        <w:t>-E</w:t>
+      </w:r>
+      <w:bookmarkStart w:id="0" w:name="_GoBack"/>
+      <w:bookmarkEnd w:id="0"/>
       <w:r>
         <w:rPr>
           <w:color w:val="000000" w:themeColor="text1"/>
@@ -19486,8 +19488,6 @@
       <w:r>
         <w:t>/kg/min following a prime continuous infusion of 40mU/kg bolus. Crosses indicate a significant interaction between diet and treatment. Asterisks indicate a statistically significant treatment effect for the pairwise comparison.</w:t>
       </w:r>
-      <w:bookmarkStart w:id="0" w:name="_GoBack"/>
-      <w:bookmarkEnd w:id="0"/>
     </w:p>
     <w:sectPr>
       <w:footerReference w:type="default" r:id="rId9"/>
@@ -19503,7 +19503,7 @@
 </file>
 
 <file path=word/endnotes.xml><?xml version="1.0" encoding="utf-8"?>
-<w:endnotes xmlns:wpc="http://schemas.microsoft.com/office/word/2010/wordprocessingCanvas" xmlns:cx="http://schemas.microsoft.com/office/drawing/2014/chartex" xmlns:cx1="http://schemas.microsoft.com/office/drawing/2015/9/8/chartex" xmlns:cx2="http://schemas.microsoft.com/office/drawing/2015/10/21/chartex" xmlns:cx3="http://schemas.microsoft.com/office/drawing/2016/5/9/chartex" xmlns:cx4="http://schemas.microsoft.com/office/drawing/2016/5/10/chartex" xmlns:cx5="http://schemas.microsoft.com/office/drawing/2016/5/11/chartex" xmlns:cx6="http://schemas.microsoft.com/office/drawing/2016/5/12/chartex" xmlns:cx7="http://schemas.microsoft.com/office/drawing/2016/5/13/chartex" xmlns:cx8="http://schemas.microsoft.com/office/drawing/2016/5/14/chartex" xmlns:mc="http://schemas.openxmlformats.org/markup-compatibility/2006" xmlns:aink="http://schemas.microsoft.com/office/drawing/2016/ink" xmlns:am3d="http://schemas.microsoft.com/office/drawing/2017/model3d" xmlns:o="urn:schemas-microsoft-com:office:office" xmlns:r="http://schemas.openxmlformats.org/officeDocument/2006/relationships" xmlns:m="http://schemas.openxmlformats.org/officeDocument/2006/math" xmlns:v="urn:schemas-microsoft-com:vml" xmlns:wp14="http://schemas.microsoft.com/office/word/2010/wordprocessingDrawing" xmlns:wp="http://schemas.openxmlformats.org/drawingml/2006/wordprocessingDrawing" xmlns:w10="urn:schemas-microsoft-com:office:word" xmlns:w="http://schemas.openxmlformats.org/wordprocessingml/2006/main" xmlns:w14="http://schemas.microsoft.com/office/word/2010/wordml" xmlns:w15="http://schemas.microsoft.com/office/word/2012/wordml" xmlns:w16cid="http://schemas.microsoft.com/office/word/2016/wordml/cid" xmlns:w16se="http://schemas.microsoft.com/office/word/2015/wordml/symex" xmlns:wpg="http://schemas.microsoft.com/office/word/2010/wordprocessingGroup" xmlns:wpi="http://schemas.microsoft.com/office/word/2010/wordprocessingInk" xmlns:wne="http://schemas.microsoft.com/office/word/2006/wordml" xmlns:wps="http://schemas.microsoft.com/office/word/2010/wordprocessingShape" mc:Ignorable="w14 w15 w16se w16cid wp14">
+<w:endnotes xmlns:wpc="http://schemas.microsoft.com/office/word/2010/wordprocessingCanvas" xmlns:mo="http://schemas.microsoft.com/office/mac/office/2008/main" xmlns:mc="http://schemas.openxmlformats.org/markup-compatibility/2006" xmlns:mv="urn:schemas-microsoft-com:mac:vml" xmlns:o="urn:schemas-microsoft-com:office:office" xmlns:r="http://schemas.openxmlformats.org/officeDocument/2006/relationships" xmlns:m="http://schemas.openxmlformats.org/officeDocument/2006/math" xmlns:v="urn:schemas-microsoft-com:vml" xmlns:wp14="http://schemas.microsoft.com/office/word/2010/wordprocessingDrawing" xmlns:wp="http://schemas.openxmlformats.org/drawingml/2006/wordprocessingDrawing" xmlns:w10="urn:schemas-microsoft-com:office:word" xmlns:w="http://schemas.openxmlformats.org/wordprocessingml/2006/main" xmlns:w14="http://schemas.microsoft.com/office/word/2010/wordml" xmlns:w15="http://schemas.microsoft.com/office/word/2012/wordml" xmlns:wpg="http://schemas.microsoft.com/office/word/2010/wordprocessingGroup" xmlns:wpi="http://schemas.microsoft.com/office/word/2010/wordprocessingInk" xmlns:wne="http://schemas.microsoft.com/office/word/2006/wordml" xmlns:wps="http://schemas.microsoft.com/office/word/2010/wordprocessingShape" mc:Ignorable="w14 w15 wp14">
   <w:endnote w:type="separator" w:id="-1">
     <w:p>
       <w:r>
@@ -19522,7 +19522,7 @@
 </file>
 
 <file path=word/footer1.xml><?xml version="1.0" encoding="utf-8"?>
-<w:ftr xmlns:wpc="http://schemas.microsoft.com/office/word/2010/wordprocessingCanvas" xmlns:cx="http://schemas.microsoft.com/office/drawing/2014/chartex" xmlns:cx1="http://schemas.microsoft.com/office/drawing/2015/9/8/chartex" xmlns:cx2="http://schemas.microsoft.com/office/drawing/2015/10/21/chartex" xmlns:cx3="http://schemas.microsoft.com/office/drawing/2016/5/9/chartex" xmlns:cx4="http://schemas.microsoft.com/office/drawing/2016/5/10/chartex" xmlns:cx5="http://schemas.microsoft.com/office/drawing/2016/5/11/chartex" xmlns:cx6="http://schemas.microsoft.com/office/drawing/2016/5/12/chartex" xmlns:cx7="http://schemas.microsoft.com/office/drawing/2016/5/13/chartex" xmlns:cx8="http://schemas.microsoft.com/office/drawing/2016/5/14/chartex" xmlns:mc="http://schemas.openxmlformats.org/markup-compatibility/2006" xmlns:aink="http://schemas.microsoft.com/office/drawing/2016/ink" xmlns:am3d="http://schemas.microsoft.com/office/drawing/2017/model3d" xmlns:o="urn:schemas-microsoft-com:office:office" xmlns:r="http://schemas.openxmlformats.org/officeDocument/2006/relationships" xmlns:m="http://schemas.openxmlformats.org/officeDocument/2006/math" xmlns:v="urn:schemas-microsoft-com:vml" xmlns:wp14="http://schemas.microsoft.com/office/word/2010/wordprocessingDrawing" xmlns:wp="http://schemas.openxmlformats.org/drawingml/2006/wordprocessingDrawing" xmlns:w10="urn:schemas-microsoft-com:office:word" xmlns:w="http://schemas.openxmlformats.org/wordprocessingml/2006/main" xmlns:w14="http://schemas.microsoft.com/office/word/2010/wordml" xmlns:w15="http://schemas.microsoft.com/office/word/2012/wordml" xmlns:w16cid="http://schemas.microsoft.com/office/word/2016/wordml/cid" xmlns:w16se="http://schemas.microsoft.com/office/word/2015/wordml/symex" xmlns:wpg="http://schemas.microsoft.com/office/word/2010/wordprocessingGroup" xmlns:wpi="http://schemas.microsoft.com/office/word/2010/wordprocessingInk" xmlns:wne="http://schemas.microsoft.com/office/word/2006/wordml" xmlns:wps="http://schemas.microsoft.com/office/word/2010/wordprocessingShape" mc:Ignorable="w14 w15 w16se w16cid wp14">
+<w:ftr xmlns:wpc="http://schemas.microsoft.com/office/word/2010/wordprocessingCanvas" xmlns:mo="http://schemas.microsoft.com/office/mac/office/2008/main" xmlns:mc="http://schemas.openxmlformats.org/markup-compatibility/2006" xmlns:mv="urn:schemas-microsoft-com:mac:vml" xmlns:o="urn:schemas-microsoft-com:office:office" xmlns:r="http://schemas.openxmlformats.org/officeDocument/2006/relationships" xmlns:m="http://schemas.openxmlformats.org/officeDocument/2006/math" xmlns:v="urn:schemas-microsoft-com:vml" xmlns:wp14="http://schemas.microsoft.com/office/word/2010/wordprocessingDrawing" xmlns:wp="http://schemas.openxmlformats.org/drawingml/2006/wordprocessingDrawing" xmlns:w10="urn:schemas-microsoft-com:office:word" xmlns:w="http://schemas.openxmlformats.org/wordprocessingml/2006/main" xmlns:w14="http://schemas.microsoft.com/office/word/2010/wordml" xmlns:w15="http://schemas.microsoft.com/office/word/2012/wordml" xmlns:wpg="http://schemas.microsoft.com/office/word/2010/wordprocessingGroup" xmlns:wpi="http://schemas.microsoft.com/office/word/2010/wordprocessingInk" xmlns:wne="http://schemas.microsoft.com/office/word/2006/wordml" xmlns:wps="http://schemas.microsoft.com/office/word/2010/wordprocessingShape" mc:Ignorable="w14 w15 wp14">
   <w:p>
     <w:pPr>
       <w:pStyle w:val="Footer"/>
@@ -19564,7 +19564,7 @@
         <w:noProof/>
         <w:color w:val="5B9BD5" w:themeColor="accent1"/>
       </w:rPr>
-      <w:t>29</w:t>
+      <w:t>12</w:t>
     </w:r>
     <w:r>
       <w:rPr>
@@ -19584,7 +19584,7 @@
 </file>
 
 <file path=word/footnotes.xml><?xml version="1.0" encoding="utf-8"?>
-<w:footnotes xmlns:wpc="http://schemas.microsoft.com/office/word/2010/wordprocessingCanvas" xmlns:cx="http://schemas.microsoft.com/office/drawing/2014/chartex" xmlns:cx1="http://schemas.microsoft.com/office/drawing/2015/9/8/chartex" xmlns:cx2="http://schemas.microsoft.com/office/drawing/2015/10/21/chartex" xmlns:cx3="http://schemas.microsoft.com/office/drawing/2016/5/9/chartex" xmlns:cx4="http://schemas.microsoft.com/office/drawing/2016/5/10/chartex" xmlns:cx5="http://schemas.microsoft.com/office/drawing/2016/5/11/chartex" xmlns:cx6="http://schemas.microsoft.com/office/drawing/2016/5/12/chartex" xmlns:cx7="http://schemas.microsoft.com/office/drawing/2016/5/13/chartex" xmlns:cx8="http://schemas.microsoft.com/office/drawing/2016/5/14/chartex" xmlns:mc="http://schemas.openxmlformats.org/markup-compatibility/2006" xmlns:aink="http://schemas.microsoft.com/office/drawing/2016/ink" xmlns:am3d="http://schemas.microsoft.com/office/drawing/2017/model3d" xmlns:o="urn:schemas-microsoft-com:office:office" xmlns:r="http://schemas.openxmlformats.org/officeDocument/2006/relationships" xmlns:m="http://schemas.openxmlformats.org/officeDocument/2006/math" xmlns:v="urn:schemas-microsoft-com:vml" xmlns:wp14="http://schemas.microsoft.com/office/word/2010/wordprocessingDrawing" xmlns:wp="http://schemas.openxmlformats.org/drawingml/2006/wordprocessingDrawing" xmlns:w10="urn:schemas-microsoft-com:office:word" xmlns:w="http://schemas.openxmlformats.org/wordprocessingml/2006/main" xmlns:w14="http://schemas.microsoft.com/office/word/2010/wordml" xmlns:w15="http://schemas.microsoft.com/office/word/2012/wordml" xmlns:w16cid="http://schemas.microsoft.com/office/word/2016/wordml/cid" xmlns:w16se="http://schemas.microsoft.com/office/word/2015/wordml/symex" xmlns:wpg="http://schemas.microsoft.com/office/word/2010/wordprocessingGroup" xmlns:wpi="http://schemas.microsoft.com/office/word/2010/wordprocessingInk" xmlns:wne="http://schemas.microsoft.com/office/word/2006/wordml" xmlns:wps="http://schemas.microsoft.com/office/word/2010/wordprocessingShape" mc:Ignorable="w14 w15 w16se w16cid wp14">
+<w:footnotes xmlns:wpc="http://schemas.microsoft.com/office/word/2010/wordprocessingCanvas" xmlns:mo="http://schemas.microsoft.com/office/mac/office/2008/main" xmlns:mc="http://schemas.openxmlformats.org/markup-compatibility/2006" xmlns:mv="urn:schemas-microsoft-com:mac:vml" xmlns:o="urn:schemas-microsoft-com:office:office" xmlns:r="http://schemas.openxmlformats.org/officeDocument/2006/relationships" xmlns:m="http://schemas.openxmlformats.org/officeDocument/2006/math" xmlns:v="urn:schemas-microsoft-com:vml" xmlns:wp14="http://schemas.microsoft.com/office/word/2010/wordprocessingDrawing" xmlns:wp="http://schemas.openxmlformats.org/drawingml/2006/wordprocessingDrawing" xmlns:w10="urn:schemas-microsoft-com:office:word" xmlns:w="http://schemas.openxmlformats.org/wordprocessingml/2006/main" xmlns:w14="http://schemas.microsoft.com/office/word/2010/wordml" xmlns:w15="http://schemas.microsoft.com/office/word/2012/wordml" xmlns:wpg="http://schemas.microsoft.com/office/word/2010/wordprocessingGroup" xmlns:wpi="http://schemas.microsoft.com/office/word/2010/wordprocessingInk" xmlns:wne="http://schemas.microsoft.com/office/word/2006/wordml" xmlns:wps="http://schemas.microsoft.com/office/word/2010/wordprocessingShape" mc:Ignorable="w14 w15 wp14">
   <w:footnote w:type="separator" w:id="-1">
     <w:p>
       <w:r>
@@ -19603,8 +19603,8 @@
 </file>
 
 <file path=word/numbering.xml><?xml version="1.0" encoding="utf-8"?>
-<w:numbering xmlns:wpc="http://schemas.microsoft.com/office/word/2010/wordprocessingCanvas" xmlns:cx="http://schemas.microsoft.com/office/drawing/2014/chartex" xmlns:cx1="http://schemas.microsoft.com/office/drawing/2015/9/8/chartex" xmlns:cx2="http://schemas.microsoft.com/office/drawing/2015/10/21/chartex" xmlns:cx3="http://schemas.microsoft.com/office/drawing/2016/5/9/chartex" xmlns:cx4="http://schemas.microsoft.com/office/drawing/2016/5/10/chartex" xmlns:cx5="http://schemas.microsoft.com/office/drawing/2016/5/11/chartex" xmlns:cx6="http://schemas.microsoft.com/office/drawing/2016/5/12/chartex" xmlns:cx7="http://schemas.microsoft.com/office/drawing/2016/5/13/chartex" xmlns:cx8="http://schemas.microsoft.com/office/drawing/2016/5/14/chartex" xmlns:mc="http://schemas.openxmlformats.org/markup-compatibility/2006" xmlns:aink="http://schemas.microsoft.com/office/drawing/2016/ink" xmlns:am3d="http://schemas.microsoft.com/office/drawing/2017/model3d" xmlns:o="urn:schemas-microsoft-com:office:office" xmlns:r="http://schemas.openxmlformats.org/officeDocument/2006/relationships" xmlns:m="http://schemas.openxmlformats.org/officeDocument/2006/math" xmlns:v="urn:schemas-microsoft-com:vml" xmlns:wp14="http://schemas.microsoft.com/office/word/2010/wordprocessingDrawing" xmlns:wp="http://schemas.openxmlformats.org/drawingml/2006/wordprocessingDrawing" xmlns:w10="urn:schemas-microsoft-com:office:word" xmlns:w="http://schemas.openxmlformats.org/wordprocessingml/2006/main" xmlns:w14="http://schemas.microsoft.com/office/word/2010/wordml" xmlns:w15="http://schemas.microsoft.com/office/word/2012/wordml" xmlns:w16cid="http://schemas.microsoft.com/office/word/2016/wordml/cid" xmlns:w16se="http://schemas.microsoft.com/office/word/2015/wordml/symex" xmlns:wpg="http://schemas.microsoft.com/office/word/2010/wordprocessingGroup" xmlns:wpi="http://schemas.microsoft.com/office/word/2010/wordprocessingInk" xmlns:wne="http://schemas.microsoft.com/office/word/2006/wordml" xmlns:wps="http://schemas.microsoft.com/office/word/2010/wordprocessingShape" mc:Ignorable="w14 w15 w16se w16cid wp14">
-  <w:abstractNum w:abstractNumId="0" w15:restartNumberingAfterBreak="0">
+<w:numbering xmlns:wpc="http://schemas.microsoft.com/office/word/2010/wordprocessingCanvas" xmlns:mo="http://schemas.microsoft.com/office/mac/office/2008/main" xmlns:mc="http://schemas.openxmlformats.org/markup-compatibility/2006" xmlns:mv="urn:schemas-microsoft-com:mac:vml" xmlns:o="urn:schemas-microsoft-com:office:office" xmlns:r="http://schemas.openxmlformats.org/officeDocument/2006/relationships" xmlns:m="http://schemas.openxmlformats.org/officeDocument/2006/math" xmlns:v="urn:schemas-microsoft-com:vml" xmlns:wp14="http://schemas.microsoft.com/office/word/2010/wordprocessingDrawing" xmlns:wp="http://schemas.openxmlformats.org/drawingml/2006/wordprocessingDrawing" xmlns:w10="urn:schemas-microsoft-com:office:word" xmlns:w="http://schemas.openxmlformats.org/wordprocessingml/2006/main" xmlns:w14="http://schemas.microsoft.com/office/word/2010/wordml" xmlns:w15="http://schemas.microsoft.com/office/word/2012/wordml" xmlns:wpg="http://schemas.microsoft.com/office/word/2010/wordprocessingGroup" xmlns:wpi="http://schemas.microsoft.com/office/word/2010/wordprocessingInk" xmlns:wne="http://schemas.microsoft.com/office/word/2006/wordml" xmlns:wps="http://schemas.microsoft.com/office/word/2010/wordprocessingShape" mc:Ignorable="w14 w15 wp14">
+  <w:abstractNum w:abstractNumId="0">
     <w:nsid w:val="02AD5539"/>
     <w:multiLevelType w:val="hybridMultilevel"/>
     <w:tmpl w:val="662AC87E"/>
@@ -19717,7 +19717,7 @@
       </w:rPr>
     </w:lvl>
   </w:abstractNum>
-  <w:abstractNum w:abstractNumId="1" w15:restartNumberingAfterBreak="0">
+  <w:abstractNum w:abstractNumId="1">
     <w:nsid w:val="09BB06C2"/>
     <w:multiLevelType w:val="hybridMultilevel"/>
     <w:tmpl w:val="CAA4ADD2"/>
@@ -19830,7 +19830,7 @@
       </w:rPr>
     </w:lvl>
   </w:abstractNum>
-  <w:abstractNum w:abstractNumId="2" w15:restartNumberingAfterBreak="0">
+  <w:abstractNum w:abstractNumId="2">
     <w:nsid w:val="43F60453"/>
     <w:multiLevelType w:val="hybridMultilevel"/>
     <w:tmpl w:val="D45C75E4"/>
@@ -19919,7 +19919,7 @@
       </w:pPr>
     </w:lvl>
   </w:abstractNum>
-  <w:abstractNum w:abstractNumId="3" w15:restartNumberingAfterBreak="0">
+  <w:abstractNum w:abstractNumId="3">
     <w:nsid w:val="44274130"/>
     <w:multiLevelType w:val="hybridMultilevel"/>
     <w:tmpl w:val="363E5EE8"/>
@@ -20032,7 +20032,7 @@
       </w:rPr>
     </w:lvl>
   </w:abstractNum>
-  <w:abstractNum w:abstractNumId="4" w15:restartNumberingAfterBreak="0">
+  <w:abstractNum w:abstractNumId="4">
     <w:nsid w:val="473C7D4A"/>
     <w:multiLevelType w:val="hybridMultilevel"/>
     <w:tmpl w:val="A87899C2"/>
@@ -20145,7 +20145,7 @@
       </w:rPr>
     </w:lvl>
   </w:abstractNum>
-  <w:abstractNum w:abstractNumId="5" w15:restartNumberingAfterBreak="0">
+  <w:abstractNum w:abstractNumId="5">
     <w:nsid w:val="64DD33AC"/>
     <w:multiLevelType w:val="hybridMultilevel"/>
     <w:tmpl w:val="07CEEE72"/>
@@ -20280,7 +20280,7 @@
 </file>
 
 <file path=word/styles.xml><?xml version="1.0" encoding="utf-8"?>
-<w:styles xmlns:mc="http://schemas.openxmlformats.org/markup-compatibility/2006" xmlns:r="http://schemas.openxmlformats.org/officeDocument/2006/relationships" xmlns:w="http://schemas.openxmlformats.org/wordprocessingml/2006/main" xmlns:w14="http://schemas.microsoft.com/office/word/2010/wordml" xmlns:w15="http://schemas.microsoft.com/office/word/2012/wordml" xmlns:w16cid="http://schemas.microsoft.com/office/word/2016/wordml/cid" xmlns:w16se="http://schemas.microsoft.com/office/word/2015/wordml/symex" mc:Ignorable="w14 w15 w16se w16cid">
+<w:styles xmlns:mc="http://schemas.openxmlformats.org/markup-compatibility/2006" xmlns:r="http://schemas.openxmlformats.org/officeDocument/2006/relationships" xmlns:w="http://schemas.openxmlformats.org/wordprocessingml/2006/main" xmlns:w14="http://schemas.microsoft.com/office/word/2010/wordml" xmlns:w15="http://schemas.microsoft.com/office/word/2012/wordml" mc:Ignorable="w14 w15">
   <w:docDefaults>
     <w:rPrDefault>
       <w:rPr>
@@ -20292,7 +20292,7 @@
     </w:rPrDefault>
     <w:pPrDefault/>
   </w:docDefaults>
-  <w:latentStyles w:defLockedState="0" w:defUIPriority="99" w:defSemiHidden="0" w:defUnhideWhenUsed="0" w:defQFormat="0" w:count="375">
+  <w:latentStyles w:defLockedState="0" w:defUIPriority="99" w:defSemiHidden="0" w:defUnhideWhenUsed="0" w:defQFormat="0" w:count="382">
     <w:lsdException w:name="Normal" w:uiPriority="0" w:qFormat="1"/>
     <w:lsdException w:name="heading 1" w:uiPriority="9" w:qFormat="1"/>
     <w:lsdException w:name="heading 2" w:semiHidden="1" w:uiPriority="9" w:unhideWhenUsed="1" w:qFormat="1"/>
@@ -20954,6 +20954,7 @@
     <w:uiPriority w:val="39"/>
     <w:rsid w:val="008C43D4"/>
     <w:tblPr>
+      <w:tblInd w:w="0" w:type="dxa"/>
       <w:tblBorders>
         <w:top w:val="single" w:sz="4" w:space="0" w:color="auto"/>
         <w:left w:val="single" w:sz="4" w:space="0" w:color="auto"/>
@@ -20962,6 +20963,12 @@
         <w:insideH w:val="single" w:sz="4" w:space="0" w:color="auto"/>
         <w:insideV w:val="single" w:sz="4" w:space="0" w:color="auto"/>
       </w:tblBorders>
+      <w:tblCellMar>
+        <w:top w:w="0" w:type="dxa"/>
+        <w:left w:w="108" w:type="dxa"/>
+        <w:bottom w:w="0" w:type="dxa"/>
+        <w:right w:w="108" w:type="dxa"/>
+      </w:tblCellMar>
     </w:tblPr>
   </w:style>
   <w:style w:type="paragraph" w:customStyle="1" w:styleId="p1">
@@ -21243,7 +21250,7 @@
 </file>
 
 <file path=customXml/itemProps1.xml><?xml version="1.0" encoding="utf-8"?>
-<ds:datastoreItem xmlns:ds="http://schemas.openxmlformats.org/officeDocument/2006/customXml" ds:itemID="{47FBC6D5-2F02-B84B-820C-D56BED575756}">
+<ds:datastoreItem xmlns:ds="http://schemas.openxmlformats.org/officeDocument/2006/customXml" ds:itemID="{F81B4A1F-5678-994B-B588-9DA9F89A8662}">
   <ds:schemaRefs>
     <ds:schemaRef ds:uri="http://schemas.openxmlformats.org/officeDocument/2006/bibliography"/>
   </ds:schemaRefs>

</xml_diff>

<commit_message>
Corrected references in MS
</commit_message>
<xml_diff>
--- a/manuscript/Obesity-Glucocorticoids/Harvey.docx
+++ b/manuscript/Obesity-Glucocorticoids/Harvey.docx
@@ -54,15 +54,7 @@
         <w:t>2,3</w:t>
       </w:r>
       <w:r>
-        <w:t xml:space="preserve">, </w:t>
-      </w:r>
-      <w:proofErr w:type="spellStart"/>
-      <w:r>
-        <w:t>JeAnna</w:t>
-      </w:r>
-      <w:proofErr w:type="spellEnd"/>
-      <w:r>
-        <w:t xml:space="preserve"> R. Redd</w:t>
+        <w:t>, JeAnna R. Redd</w:t>
       </w:r>
       <w:r>
         <w:rPr>
@@ -71,15 +63,7 @@
         <w:t>1,2</w:t>
       </w:r>
       <w:r>
-        <w:t xml:space="preserve">, </w:t>
-      </w:r>
-      <w:proofErr w:type="spellStart"/>
-      <w:r>
-        <w:t>Quynh</w:t>
-      </w:r>
-      <w:proofErr w:type="spellEnd"/>
-      <w:r>
-        <w:t xml:space="preserve"> T. Tran</w:t>
+        <w:t>, Quynh T. Tran</w:t>
       </w:r>
       <w:r>
         <w:rPr>
@@ -88,15 +72,7 @@
         <w:t>4</w:t>
       </w:r>
       <w:r>
-        <w:t xml:space="preserve">, </w:t>
-      </w:r>
-      <w:proofErr w:type="spellStart"/>
-      <w:r>
-        <w:t>Irit</w:t>
-      </w:r>
-      <w:proofErr w:type="spellEnd"/>
-      <w:r>
-        <w:t xml:space="preserve"> Hochberg</w:t>
+        <w:t>, Irit Hochberg</w:t>
       </w:r>
       <w:r>
         <w:rPr>
@@ -183,15 +159,7 @@
         <w:t xml:space="preserve">5 </w:t>
       </w:r>
       <w:r>
-        <w:t xml:space="preserve">Institute of Endocrinology, Diabetes and Metabolism, </w:t>
-      </w:r>
-      <w:proofErr w:type="spellStart"/>
-      <w:r>
-        <w:t>Rambam</w:t>
-      </w:r>
-      <w:proofErr w:type="spellEnd"/>
-      <w:r>
-        <w:t xml:space="preserve"> Health Care Campus, Haifa, Israel; </w:t>
+        <w:t xml:space="preserve">Institute of Endocrinology, Diabetes and Metabolism, Rambam Health Care Campus, Haifa, Israel; </w:t>
       </w:r>
       <w:r>
         <w:rPr>
@@ -765,21 +733,7 @@
         <w:rPr>
           <w:color w:val="000000" w:themeColor="text1"/>
         </w:rPr>
-        <w:t xml:space="preserve"> This was associated with synergistic transactivation of the </w:t>
-      </w:r>
-      <w:proofErr w:type="spellStart"/>
-      <w:r>
-        <w:rPr>
-          <w:color w:val="000000" w:themeColor="text1"/>
-        </w:rPr>
-        <w:t>lipolytic</w:t>
-      </w:r>
-      <w:proofErr w:type="spellEnd"/>
-      <w:r>
-        <w:rPr>
-          <w:color w:val="000000" w:themeColor="text1"/>
-        </w:rPr>
-        <w:t xml:space="preserve"> enzyme ATGL.</w:t>
+        <w:t xml:space="preserve"> This was associated with synergistic transactivation of the lipolytic enzyme ATGL.</w:t>
       </w:r>
     </w:p>
     <w:p>
@@ -929,9 +883,8 @@
           <w:sz w:val="24"/>
           <w:szCs w:val="24"/>
         </w:rPr>
-        <w:t xml:space="preserve"> </w:t>
-      </w:r>
-      <w:proofErr w:type="spellStart"/>
+        <w:t xml:space="preserve"> l</w:t>
+      </w:r>
       <w:r>
         <w:rPr>
           <w:rFonts w:asciiTheme="minorHAnsi" w:hAnsiTheme="minorHAnsi"/>
@@ -939,7 +892,7 @@
           <w:sz w:val="24"/>
           <w:szCs w:val="24"/>
         </w:rPr>
-        <w:t>l</w:t>
+        <w:t>i</w:t>
       </w:r>
       <w:r>
         <w:rPr>
@@ -948,7 +901,7 @@
           <w:sz w:val="24"/>
           <w:szCs w:val="24"/>
         </w:rPr>
-        <w:t>i</w:t>
+        <w:t xml:space="preserve">polytic markers, insulin resistance and hepatic steatosis in response to </w:t>
       </w:r>
       <w:r>
         <w:rPr>
@@ -957,9 +910,8 @@
           <w:sz w:val="24"/>
           <w:szCs w:val="24"/>
         </w:rPr>
-        <w:t>polytic</w:t>
-      </w:r>
-      <w:proofErr w:type="spellEnd"/>
+        <w:t>combined glucocorticoids and obesity in mice</w:t>
+      </w:r>
       <w:r>
         <w:rPr>
           <w:rFonts w:asciiTheme="minorHAnsi" w:hAnsiTheme="minorHAnsi"/>
@@ -967,7 +919,7 @@
           <w:sz w:val="24"/>
           <w:szCs w:val="24"/>
         </w:rPr>
-        <w:t xml:space="preserve"> markers, insulin resistance and hepatic steatosis in response to </w:t>
+        <w:t>. All outcomes were exacerbated in comparison</w:t>
       </w:r>
       <w:r>
         <w:rPr>
@@ -976,7 +928,7 @@
           <w:sz w:val="24"/>
           <w:szCs w:val="24"/>
         </w:rPr>
-        <w:t>combined glucocorticoids and obesity in mice</w:t>
+        <w:t xml:space="preserve"> to</w:t>
       </w:r>
       <w:r>
         <w:rPr>
@@ -985,24 +937,6 @@
           <w:sz w:val="24"/>
           <w:szCs w:val="24"/>
         </w:rPr>
-        <w:t>. All outcomes were exacerbated in comparison</w:t>
-      </w:r>
-      <w:r>
-        <w:rPr>
-          <w:rFonts w:asciiTheme="minorHAnsi" w:hAnsiTheme="minorHAnsi"/>
-          <w:color w:val="000000" w:themeColor="text1"/>
-          <w:sz w:val="24"/>
-          <w:szCs w:val="24"/>
-        </w:rPr>
-        <w:t xml:space="preserve"> to</w:t>
-      </w:r>
-      <w:r>
-        <w:rPr>
-          <w:rFonts w:asciiTheme="minorHAnsi" w:hAnsiTheme="minorHAnsi"/>
-          <w:color w:val="000000" w:themeColor="text1"/>
-          <w:sz w:val="24"/>
-          <w:szCs w:val="24"/>
-        </w:rPr>
         <w:t xml:space="preserve"> lean counterparts.</w:t>
       </w:r>
     </w:p>
@@ -1153,7 +1087,7 @@
         <w:rPr>
           <w:color w:val="000000" w:themeColor="text1"/>
         </w:rPr>
-        <w:instrText>ADDIN CSL_CITATION { "citationItems" : [ { "id" : "ITEM-1", "itemData" : { "DOI" : "10.1002/acr.21796", "ISSN" : "2151464X", "PMID" : "22807233", "abstract" : "OBJECTIVE: There is little information on oral glucocorticoid use in the general US population. Previously, there have been published estimates of glucocorticoid use in countries outside of the US. This study aimed to estimate the prevalence of glucocorticoid use, duration of use, and concomitant use of antiosteoporosis pharmaceuticals in the US population age \u226520 years.  METHODS: Data from 5 cycles (1999-2008) of the National Health and Nutrition Examination Survey (NHANES) were used to provide nationally representative weighted estimates. Oral glucocorticoids and concomitant use of antiosteoporosis pharmaceuticals (bisphosphonates, calcitonin, calcium, hormone replacement therapies, teriparatide, and vitamin D) were analyzed.  RESULTS: There were 356 NHANES respondents ages \u226520 years who reported use of an oral glucocorticoid in the combined cycles between 1999 and 2008. The weighted prevalence of oral glucocorticoid use was 1.2% (95% confidence interval [95% CI] 1.1-1.4) from 1999-2008, corresponding to 2,513,259 persons in the US. The mean duration of oral glucocorticoid use was 1,605.7 days (95% CI 1,261.2-1,950.1), and 28.8% (95% CI 22.2-35.4) of oral glucocorticoid users reported use for \u22655 years. Concomitant use of a bisphosphonate was reported by 8.6% (95% CI 5.1-11.7) of oral glucocorticoid users, and 37.9% (95% CI 31.7-44.0) reported usage of any antiosteoporosis pharmaceutical.  CONCLUSION: Based on NHANES data from 1999-2008, it is estimated that the prevalence of glucocorticoid use in the US is 1.2%, with a long duration of use and infrequent use of antiosteoporotic medications compared to other estimates.", "author" : [ { "dropping-particle" : "", "family" : "Overman", "given" : "Robert a.", "non-dropping-particle" : "", "parse-names" : false, "suffix" : "" }, { "dropping-particle" : "", "family" : "Yeh", "given" : "Jun Yen", "non-dropping-particle" : "", "parse-names" : false, "suffix" : "" }, { "dropping-particle" : "", "family" : "Deal", "given" : "Chad L.", "non-dropping-particle" : "", "parse-names" : false, "suffix" : "" } ], "container-title" : "Arthritis Care and Research", "id" : "ITEM-1", "issue" : "2", "issued" : { "date-parts" : [ [ "2013" ] ] }, "page" : "294-298", "title" : "Prevalence of oral glucocorticoid usage in the United States: A general population perspective", "type" : "article-journal", "volume" : "65" }, "uris" : [ "http://www.mendeley.com/documents/?uuid=cd6a252a-f72a-428a-a7bb-7a95b7fef584" ] }, { "id" : "ITEM-2", "itemData" : { "DOI" : "10.1093/rheumatology/ker017", "author" : [ { "dropping-particle" : "", "family" : "Fardet", "given" : "Laurence", "non-dropping-particle" : "", "parse-names" : false, "suffix" : "" }, { "dropping-particle" : "", "family" : "Petersen", "given" : "Irene", "non-dropping-particle" : "", "parse-names" : false, "suffix" : "" }, { "dropping-particle" : "", "family" : "Nazareth", "given" : "Irwin", "non-dropping-particle" : "", "parse-names" : false, "suffix" : "" } ], "id" : "ITEM-2", "issue" : "March", "issued" : { "date-parts" : [ [ "2011" ] ] }, "title" : "Original article Prevalence of long-term oral glucocorticoid prescriptions in the UK over the past 20 years", "type" : "article-journal" }, "uris" : [ "http://www.mendeley.com/documents/?uuid=1e77ad8f-f302-41b4-8d85-ff469528a330", "http://www.mendeley.com/documents/?uuid=fd38c00e-1aff-44f6-a450-c15e9d534cbb" ] }, { "id" : "ITEM-3", "itemData" : { "author" : [ { "dropping-particle" : "", "family" : "Hsiao", "given" : "Chun-ju", "non-dropping-particle" : "", "parse-names" : false, "suffix" : "" }, { "dropping-particle" : "", "family" : "Ph", "given" : "D", "non-dropping-particle" : "", "parse-names" : false, "suffix" : "" }, { "dropping-particle" : "", "family" : "Cherry", "given" : "Donald K", "non-dropping-particle" : "", "parse-names" : false, "suffix" : "" }, { "dropping-particle" : "", "family" : "Beatty", "given" : "Paul C", "non-dropping-particle" : "", "parse-names" : false, "suffix" : "" }, { "dropping-particle" : "", "family" : "Ph", "given" : "D", "non-dropping-particle" : "", "parse-names" : false, "suffix" : "" }, { "dropping-particle" : "", "family" : "Rechtsteiner", "given" : "Elizabeth A", "non-dropping-particle" : "", "parse-names" : false, "suffix" : "" }, { "dropping-particle" : "", "family" : "Care", "given" : "Health", "non-dropping-particle" : "", "parse-names" : false, "suffix" : "" } ], "id" : "ITEM-3", "issue" : "27", "issued" : { "date-parts" : [ [ "2010" ] ] }, "title" : "National Ambulatory Medical Care Survey : 2007 Summary", "type" : "article-journal" }, "uris" : [ "http://www.mendeley.com/documents/?uuid=ef911976-41e8-4a2d-941a-aa847aaffa1e", "http://www.mendeley.com/documents/?uuid=2a3bce09-c751-4126-bf94-bb7936ab0532" ] }, { "id" : "ITEM-4", "itemData" : { "DOI" : "10.1136/bmjopen-2016-015237", "author" : [ { "dropping-particle" : "", "family" : "Laugesen", "given" : "Kristina", "non-dropping-particle" : "", "parse-names" : false, "suffix" : "" }, { "dropping-particle" : "", "family" : "Otto", "given" : "Jens", "non-dropping-particle" : "", "parse-names" : false, "suffix" : "" }, { "dropping-particle" : "", "family" : "J\u00f8rgensen", "given" : "Lunde", "non-dropping-particle" : "", "parse-names" : false, "suffix" : "" }, { "dropping-particle" : "", "family" : "S\u00f8rensen", "given" : "Henrik Toft", "non-dropping-particle" : "", "parse-names" : false, "suffix" : "" }, { "dropping-particle" : "", "family" : "Petersen", "given" : "Irene", "non-dropping-particle" : "", "parse-names" : false, "suffix" : "" } ], "id" : "ITEM-4", "issue" : "January 1999", "issued" : { "date-parts" : [ [ "2017" ] ] }, "page" : "1-6", "title" : "Systemic glucocorticoid use in Denmark : a population-based prevalence study", "type" : "article-journal" }, "uris" : [ "http://www.mendeley.com/documents/?uuid=2598fed4-3a27-41a0-aca8-0cae1658cae2", "http://www.mendeley.com/documents/?uuid=a11e8184-1ae7-455f-b509-2cc29e014403" ] } ], "mendeley" : { "formattedCitation" : "(2\u20135)", "plainTextFormattedCitation" : "(2\u20135)", "previouslyFormattedCitation" : "(2\u20135)" }, "properties" : {  }, "schema" : "https://github.com/citation-style-language/schema/raw/master/csl-citation.json" }</w:instrText>
+        <w:instrText>ADDIN CSL_CITATION { "citationItems" : [ { "id" : "ITEM-1", "itemData" : { "DOI" : "10.1002/acr.21796", "ISSN" : "2151464X", "PMID" : "22807233", "abstract" : "OBJECTIVE: There is little information on oral glucocorticoid use in the general US population. Previously, there have been published estimates of glucocorticoid use in countries outside of the US. This study aimed to estimate the prevalence of glucocorticoid use, duration of use, and concomitant use of antiosteoporosis pharmaceuticals in the US population age \u226520 years.  METHODS: Data from 5 cycles (1999-2008) of the National Health and Nutrition Examination Survey (NHANES) were used to provide nationally representative weighted estimates. Oral glucocorticoids and concomitant use of antiosteoporosis pharmaceuticals (bisphosphonates, calcitonin, calcium, hormone replacement therapies, teriparatide, and vitamin D) were analyzed.  RESULTS: There were 356 NHANES respondents ages \u226520 years who reported use of an oral glucocorticoid in the combined cycles between 1999 and 2008. The weighted prevalence of oral glucocorticoid use was 1.2% (95% confidence interval [95% CI] 1.1-1.4) from 1999-2008, corresponding to 2,513,259 persons in the US. The mean duration of oral glucocorticoid use was 1,605.7 days (95% CI 1,261.2-1,950.1), and 28.8% (95% CI 22.2-35.4) of oral glucocorticoid users reported use for \u22655 years. Concomitant use of a bisphosphonate was reported by 8.6% (95% CI 5.1-11.7) of oral glucocorticoid users, and 37.9% (95% CI 31.7-44.0) reported usage of any antiosteoporosis pharmaceutical.  CONCLUSION: Based on NHANES data from 1999-2008, it is estimated that the prevalence of glucocorticoid use in the US is 1.2%, with a long duration of use and infrequent use of antiosteoporotic medications compared to other estimates.", "author" : [ { "dropping-particle" : "", "family" : "Overman", "given" : "Robert a.", "non-dropping-particle" : "", "parse-names" : false, "suffix" : "" }, { "dropping-particle" : "", "family" : "Yeh", "given" : "Jun Yen", "non-dropping-particle" : "", "parse-names" : false, "suffix" : "" }, { "dropping-particle" : "", "family" : "Deal", "given" : "Chad L.", "non-dropping-particle" : "", "parse-names" : false, "suffix" : "" } ], "container-title" : "Arthritis Care and Research", "id" : "ITEM-1", "issue" : "2", "issued" : { "date-parts" : [ [ "2013" ] ] }, "page" : "294-298", "title" : "Prevalence of oral glucocorticoid usage in the United States: A general population perspective", "type" : "article-journal", "volume" : "65" }, "uris" : [ "http://www.mendeley.com/documents/?uuid=cd6a252a-f72a-428a-a7bb-7a95b7fef584" ] }, { "id" : "ITEM-2", "itemData" : { "DOI" : "10.1093/rheumatology/ker017", "author" : [ { "dropping-particle" : "", "family" : "Fardet", "given" : "Laurence", "non-dropping-particle" : "", "parse-names" : false, "suffix" : "" }, { "dropping-particle" : "", "family" : "Petersen", "given" : "Irene", "non-dropping-particle" : "", "parse-names" : false, "suffix" : "" }, { "dropping-particle" : "", "family" : "Nazareth", "given" : "Irwin", "non-dropping-particle" : "", "parse-names" : false, "suffix" : "" } ], "container-title" : "Rheumatology", "id" : "ITEM-2", "issue" : "11", "issued" : { "date-parts" : [ [ "2011" ] ] }, "page" : "1982-90", "title" : "Prevalence of long-term oral glucocorticoid prescriptions in the UK over the past 20 years", "type" : "article-journal", "volume" : "50" }, "uris" : [ "http://www.mendeley.com/documents/?uuid=1e77ad8f-f302-41b4-8d85-ff469528a330", "http://www.mendeley.com/documents/?uuid=fd38c00e-1aff-44f6-a450-c15e9d534cbb" ] }, { "id" : "ITEM-3", "itemData" : { "author" : [ { "dropping-particle" : "", "family" : "Hsiao", "given" : "Chun-ju", "non-dropping-particle" : "", "parse-names" : false, "suffix" : "" }, { "dropping-particle" : "", "family" : "Ph", "given" : "D", "non-dropping-particle" : "", "parse-names" : false, "suffix" : "" }, { "dropping-particle" : "", "family" : "Cherry", "given" : "Donald K", "non-dropping-particle" : "", "parse-names" : false, "suffix" : "" }, { "dropping-particle" : "", "family" : "Beatty", "given" : "Paul C", "non-dropping-particle" : "", "parse-names" : false, "suffix" : "" }, { "dropping-particle" : "", "family" : "Ph", "given" : "D", "non-dropping-particle" : "", "parse-names" : false, "suffix" : "" }, { "dropping-particle" : "", "family" : "Rechtsteiner", "given" : "Elizabeth A", "non-dropping-particle" : "", "parse-names" : false, "suffix" : "" }, { "dropping-particle" : "", "family" : "Care", "given" : "Health", "non-dropping-particle" : "", "parse-names" : false, "suffix" : "" } ], "id" : "ITEM-3", "issue" : "27", "issued" : { "date-parts" : [ [ "2010" ] ] }, "title" : "National Ambulatory Medical Care Survey : 2007 Summary", "type" : "article-journal" }, "uris" : [ "http://www.mendeley.com/documents/?uuid=ef911976-41e8-4a2d-941a-aa847aaffa1e", "http://www.mendeley.com/documents/?uuid=2a3bce09-c751-4126-bf94-bb7936ab0532" ] }, { "id" : "ITEM-4", "itemData" : { "DOI" : "10.1136/bmjopen-2016-015237", "author" : [ { "dropping-particle" : "", "family" : "Laugesen", "given" : "Kristina", "non-dropping-particle" : "", "parse-names" : false, "suffix" : "" }, { "dropping-particle" : "", "family" : "Otto", "given" : "Jens", "non-dropping-particle" : "", "parse-names" : false, "suffix" : "" }, { "dropping-particle" : "", "family" : "J\u00f8rgensen", "given" : "Lunde", "non-dropping-particle" : "", "parse-names" : false, "suffix" : "" }, { "dropping-particle" : "", "family" : "S\u00f8rensen", "given" : "Henrik Toft", "non-dropping-particle" : "", "parse-names" : false, "suffix" : "" }, { "dropping-particle" : "", "family" : "Petersen", "given" : "Irene", "non-dropping-particle" : "", "parse-names" : false, "suffix" : "" } ], "container-title" : "BMJ Open", "id" : "ITEM-4", "issue" : "5", "issued" : { "date-parts" : [ [ "2017" ] ] }, "page" : "1-6", "title" : "Systemic glucocorticoid use in Denmark : a population-based prevalence study", "type" : "article-journal", "volume" : "7" }, "uris" : [ "http://www.mendeley.com/documents/?uuid=2598fed4-3a27-41a0-aca8-0cae1658cae2", "http://www.mendeley.com/documents/?uuid=a11e8184-1ae7-455f-b509-2cc29e014403" ] } ], "mendeley" : { "formattedCitation" : "(2\u20135)", "plainTextFormattedCitation" : "(2\u20135)", "previouslyFormattedCitation" : "(2\u20135)" }, "properties" : {  }, "schema" : "https://github.com/citation-style-language/schema/raw/master/csl-citation.json" }</w:instrText>
       </w:r>
       <w:r>
         <w:rPr>
@@ -1261,7 +1195,16 @@
           <w:noProof/>
           <w:color w:val="000000" w:themeColor="text1"/>
         </w:rPr>
-        <w:t>(6)</w:t>
+        <w:t>(6</w:t>
+      </w:r>
+      <w:bookmarkStart w:id="0" w:name="_GoBack"/>
+      <w:bookmarkEnd w:id="0"/>
+      <w:r>
+        <w:rPr>
+          <w:noProof/>
+          <w:color w:val="000000" w:themeColor="text1"/>
+        </w:rPr>
+        <w:t>)</w:t>
       </w:r>
       <w:r>
         <w:rPr>
@@ -1453,7 +1396,7 @@
         <w:rPr>
           <w:color w:val="000000" w:themeColor="text1"/>
         </w:rPr>
-        <w:instrText>ADDIN CSL_CITATION { "citationItems" : [ { "id" : "ITEM-1", "itemData" : { "DOI" : "10.1210/en.2012-2114", "author" : [ { "dropping-particle" : "", "family" : "Beaudry", "given" : "Jacqueline L", "non-dropping-particle" : "", "parse-names" : false, "suffix" : "" }, { "dropping-particle" : "", "family" : "Anna", "given" : "M D", "non-dropping-particle" : "", "parse-names" : false, "suffix" : "" }, { "dropping-particle" : "", "family" : "Teich", "given" : "Trevor", "non-dropping-particle" : "", "parse-names" : false, "suffix" : "" }, { "dropping-particle" : "", "family" : "Tsushima", "given" : "Robert", "non-dropping-particle" : "", "parse-names" : false, "suffix" : "" }, { "dropping-particle" : "", "family" : "Riddell", "given" : "Michael C", "non-dropping-particle" : "", "parse-names" : false, "suffix" : "" } ], "id" : "ITEM-1", "issue" : "September", "issued" : { "date-parts" : [ [ "2013" ] ] }, "page" : "3197-3208", "title" : "Exogenous Glucocorticoids and a High-Fat Diet Cause Severe Hyperglycemia and Hyperinsulinemia and Sprague-Dawley Rats", "type" : "article-journal", "volume" : "154" }, "uris" : [ "http://www.mendeley.com/documents/?uuid=f73d5664-8634-47e7-bba0-7afbb82d48eb", "http://www.mendeley.com/documents/?uuid=d482f80c-0d5e-47f2-bd78-0498abbc3d0d" ] }, { "id" : "ITEM-2", "itemData" : { "DOI" : "10.1242/dmm.008912", "author" : [ { "dropping-particle" : "", "family" : "Shpilberg", "given" : "Yaniv", "non-dropping-particle" : "", "parse-names" : false, "suffix" : "" }, { "dropping-particle" : "", "family" : "Beaudry", "given" : "Jacqueline L", "non-dropping-particle" : "", "parse-names" : false, "suffix" : "" }, { "dropping-particle" : "", "family" : "Souza", "given" : "Anna D", "non-dropping-particle" : "", "parse-names" : false, "suffix" : "" }, { "dropping-particle" : "", "family" : "Campbell", "given" : "Jonathan E", "non-dropping-particle" : "", "parse-names" : false, "suffix" : "" }, { "dropping-particle" : "", "family" : "Peckett", "given" : "Ashley", "non-dropping-particle" : "", "parse-names" : false, "suffix" : "" }, { "dropping-particle" : "", "family" : "Riddell", "given" : "Michael C", "non-dropping-particle" : "", "parse-names" : false, "suffix" : "" } ], "id" : "ITEM-2", "issued" : { "date-parts" : [ [ "2012" ] ] }, "page" : "671-680", "title" : "A rodent model of rapid-onset diabetes induced by glucocorticoids and high-fat feeding", "type" : "article-journal", "volume" : "680" }, "uris" : [ "http://www.mendeley.com/documents/?uuid=07d3b5df-adb6-44b9-9360-6bbf33be3f9f", "http://www.mendeley.com/documents/?uuid=289ee456-6801-4fcd-b01b-dd1098f2693b" ] } ], "mendeley" : { "formattedCitation" : "(7,8)", "plainTextFormattedCitation" : "(7,8)", "previouslyFormattedCitation" : "(7,8)" }, "properties" : {  }, "schema" : "https://github.com/citation-style-language/schema/raw/master/csl-citation.json" }</w:instrText>
+        <w:instrText>ADDIN CSL_CITATION { "citationItems" : [ { "id" : "ITEM-1", "itemData" : { "DOI" : "10.1210/en.2012-2114", "author" : [ { "dropping-particle" : "", "family" : "Beaudry", "given" : "Jacqueline L", "non-dropping-particle" : "", "parse-names" : false, "suffix" : "" }, { "dropping-particle" : "", "family" : "Anna", "given" : "M D", "non-dropping-particle" : "", "parse-names" : false, "suffix" : "" }, { "dropping-particle" : "", "family" : "Teich", "given" : "Trevor", "non-dropping-particle" : "", "parse-names" : false, "suffix" : "" }, { "dropping-particle" : "", "family" : "Tsushima", "given" : "Robert", "non-dropping-particle" : "", "parse-names" : false, "suffix" : "" }, { "dropping-particle" : "", "family" : "Riddell", "given" : "Michael C", "non-dropping-particle" : "", "parse-names" : false, "suffix" : "" } ], "container-title" : "Endocinology", "id" : "ITEM-1", "issue" : "9", "issued" : { "date-parts" : [ [ "2013" ] ] }, "page" : "3197-3208", "title" : "Exogenous Glucocorticoids and a High-Fat Diet Cause Severe Hyperglycemia and Hyperinsulinemia and Sprague-Dawley Rats", "type" : "article-journal", "volume" : "154" }, "uris" : [ "http://www.mendeley.com/documents/?uuid=f73d5664-8634-47e7-bba0-7afbb82d48eb", "http://www.mendeley.com/documents/?uuid=d482f80c-0d5e-47f2-bd78-0498abbc3d0d" ] }, { "id" : "ITEM-2", "itemData" : { "DOI" : "10.1242/dmm.008912", "author" : [ { "dropping-particle" : "", "family" : "Shpilberg", "given" : "Yaniv", "non-dropping-particle" : "", "parse-names" : false, "suffix" : "" }, { "dropping-particle" : "", "family" : "Beaudry", "given" : "Jacqueline L", "non-dropping-particle" : "", "parse-names" : false, "suffix" : "" }, { "dropping-particle" : "", "family" : "Souza", "given" : "Anna D", "non-dropping-particle" : "", "parse-names" : false, "suffix" : "" }, { "dropping-particle" : "", "family" : "Campbell", "given" : "Jonathan E", "non-dropping-particle" : "", "parse-names" : false, "suffix" : "" }, { "dropping-particle" : "", "family" : "Peckett", "given" : "Ashley", "non-dropping-particle" : "", "parse-names" : false, "suffix" : "" }, { "dropping-particle" : "", "family" : "Riddell", "given" : "Michael C", "non-dropping-particle" : "", "parse-names" : false, "suffix" : "" } ], "id" : "ITEM-2", "issued" : { "date-parts" : [ [ "2012" ] ] }, "page" : "671-680", "title" : "A rodent model of rapid-onset diabetes induced by glucocorticoids and high-fat feeding", "type" : "article-journal", "volume" : "680" }, "uris" : [ "http://www.mendeley.com/documents/?uuid=07d3b5df-adb6-44b9-9360-6bbf33be3f9f", "http://www.mendeley.com/documents/?uuid=289ee456-6801-4fcd-b01b-dd1098f2693b" ] } ], "mendeley" : { "formattedCitation" : "(7,8)", "plainTextFormattedCitation" : "(7,8)", "previouslyFormattedCitation" : "(7,8)" }, "properties" : {  }, "schema" : "https://github.com/citation-style-language/schema/raw/master/csl-citation.json" }</w:instrText>
       </w:r>
       <w:r>
         <w:rPr>
@@ -1561,7 +1504,7 @@
         <w:rPr>
           <w:color w:val="000000" w:themeColor="text1"/>
         </w:rPr>
-        <w:instrText>ADDIN CSL_CITATION { "citationItems" : [ { "id" : "ITEM-1", "itemData" : { "DOI" : "10.1530/JME-15-0119", "ISSN" : "0952-5041", "PMID" : "26150553", "abstract" : "Glucocorticoids have major effects on adipose tissue metabolism. To study tissue mRNA expression changes induced by chronic elevated endogenous glucocorticoids, we performed RNA sequencing on subcutaneous adipose tissue from patients with Cushing's disease (n=5) compared to patients with non-functioning pituitary adenomas (n=11). We found higher expression of transcripts involved in several metabolic pathways, including lipogenesis, proteolysis and glucose oxidation as well as decreased expression of transcripts involved in inflammation and protein synthesis. To further study this in a model system, we subjected mice to dexamethasone treatment for 12 weeks and analyzed their inguinal (subcutaneous) fat pads, which led to similar findings. Additionally, mice treated with dexamethasone showed drastic decreases in lean body mass as well as increased fat mass, further supporting the human transcriptomic data. These data provide insight to transcriptional changes that may be responsible for the co-morbidities associated with chronic elevations of glucocorticoids.", "author" : [ { "dropping-particle" : "", "family" : "Hochberg", "given" : "Irit", "non-dropping-particle" : "", "parse-names" : false, "suffix" : "" }, { "dropping-particle" : "", "family" : "Harvey", "given" : "Innocence", "non-dropping-particle" : "", "parse-names" : false, "suffix" : "" }, { "dropping-particle" : "", "family" : "Tran", "given" : "Quynh T.", "non-dropping-particle" : "", "parse-names" : false, "suffix" : "" }, { "dropping-particle" : "", "family" : "Stephenson", "given" : "Erin J.", "non-dropping-particle" : "", "parse-names" : false, "suffix" : "" }, { "dropping-particle" : "", "family" : "Barkan", "given" : "Ariel L", "non-dropping-particle" : "", "parse-names" : false, "suffix" : "" }, { "dropping-particle" : "", "family" : "Saltiel", "given" : "Alan R", "non-dropping-particle" : "", "parse-names" : false, "suffix" : "" }, { "dropping-particle" : "", "family" : "Chandler", "given" : "William F.", "non-dropping-particle" : "", "parse-names" : false, "suffix" : "" }, { "dropping-particle" : "", "family" : "Bridges", "given" : "Dave", "non-dropping-particle" : "", "parse-names" : false, "suffix" : "" } ], "container-title" : "Journal of Molecular Endocrinology", "id" : "ITEM-1", "issue" : "2", "issued" : { "date-parts" : [ [ "2015", "10" ] ] }, "page" : "81-94", "title" : "Gene expression changes in subcutaneous adipose tissue due to Cushing's disease", "type" : "article-journal", "volume" : "55" }, "uris" : [ "http://www.mendeley.com/documents/?uuid=c9451b66-5bf3-4028-81a5-5d6a8a2137cb" ] }, { "id" : "ITEM-2", "itemData" : { "author" : [ { "dropping-particle" : "", "family" : "Abad", "given" : "Veronica", "non-dropping-particle" : "", "parse-names" : false, "suffix" : "" }, { "dropping-particle" : "", "family" : "Chrousos", "given" : "George P", "non-dropping-particle" : "", "parse-names" : false, "suffix" : "" }, { "dropping-particle" : "", "family" : "Reynolds", "given" : "James C", "non-dropping-particle" : "", "parse-names" : false, "suffix" : "" }, { "dropping-particle" : "", "family" : "Nieman", "given" : "Lynnette K", "non-dropping-particle" : "", "parse-names" : false, "suffix" : "" }, { "dropping-particle" : "", "family" : "Hill", "given" : "Suvimol C", "non-dropping-particle" : "", "parse-names" : false, "suffix" : "" }, { "dropping-particle" : "", "family" : "Weinstein", "given" : "Robert S", "non-dropping-particle" : "", "parse-names" : false, "suffix" : "" }, { "dropping-particle" : "", "family" : "Leong", "given" : "Gary M", "non-dropping-particle" : "", "parse-names" : false, "suffix" : "" } ], "id" : "ITEM-2", "issue" : "10", "issued" : { "date-parts" : [ [ "2001" ] ] }, "page" : "1879-1885", "title" : "Glucocorticoid Excess During Adolescence Leads to a Major Persistent Deficit in Bone Mass and an Increase in Central Body Fat", "type" : "article-journal", "volume" : "16" }, "uris" : [ "http://www.mendeley.com/documents/?uuid=1646e54b-c9cf-4a27-897d-fe3976668eb5", "http://www.mendeley.com/documents/?uuid=6e1eac4a-e9c8-40af-b8e1-6941914e2ee5" ] }, { "id" : "ITEM-3", "itemData" : { "DOI" : "10.1111/j.1365-2265.2010.03829.x.MRI", "author" : [ { "dropping-particle" : "", "family" : "Geer", "given" : "Eliza B", "non-dropping-particle" : "", "parse-names" : false, "suffix" : "" }, { "dropping-particle" : "", "family" : "Shen", "given" : "Wei", "non-dropping-particle" : "", "parse-names" : false, "suffix" : "" }, { "dropping-particle" : "", "family" : "Gallagher", "given" : "Dympna", "non-dropping-particle" : "", "parse-names" : false, "suffix" : "" }, { "dropping-particle" : "", "family" : "Punyanitya", "given" : "Mark", "non-dropping-particle" : "", "parse-names" : false, "suffix" : "" }, { "dropping-particle" : "", "family" : "Looker", "given" : "Helen C", "non-dropping-particle" : "", "parse-names" : false, "suffix" : "" }, { "dropping-particle" : "", "family" : "Post", "given" : "Kalmon D", "non-dropping-particle" : "", "parse-names" : false, "suffix" : "" }, { "dropping-particle" : "", "family" : "Freda", "given" : "Pamela U", "non-dropping-particle" : "", "parse-names" : false, "suffix" : "" } ], "id" : "ITEM-3", "issue" : "4", "issued" : { "date-parts" : [ [ "2011" ] ] }, "page" : "469-475", "title" : "Female Patients with Cushing \u2019 s Disease", "type" : "article-journal", "volume" : "73" }, "uris" : [ "http://www.mendeley.com/documents/?uuid=784b6339-e376-4958-93db-f7aed2dbad63", "http://www.mendeley.com/documents/?uuid=904aaa0f-e81e-497b-9af3-55d56000cd32" ] } ], "mendeley" : { "formattedCitation" : "(10,12,13)", "plainTextFormattedCitation" : "(10,12,13)", "previouslyFormattedCitation" : "(10,12,13)" }, "properties" : {  }, "schema" : "https://github.com/citation-style-language/schema/raw/master/csl-citation.json" }</w:instrText>
+        <w:instrText>ADDIN CSL_CITATION { "citationItems" : [ { "id" : "ITEM-1", "itemData" : { "DOI" : "10.1530/JME-15-0119", "ISSN" : "0952-5041", "PMID" : "26150553", "abstract" : "Glucocorticoids have major effects on adipose tissue metabolism. To study tissue mRNA expression changes induced by chronic elevated endogenous glucocorticoids, we performed RNA sequencing on subcutaneous adipose tissue from patients with Cushing's disease (n=5) compared to patients with non-functioning pituitary adenomas (n=11). We found higher expression of transcripts involved in several metabolic pathways, including lipogenesis, proteolysis and glucose oxidation as well as decreased expression of transcripts involved in inflammation and protein synthesis. To further study this in a model system, we subjected mice to dexamethasone treatment for 12 weeks and analyzed their inguinal (subcutaneous) fat pads, which led to similar findings. Additionally, mice treated with dexamethasone showed drastic decreases in lean body mass as well as increased fat mass, further supporting the human transcriptomic data. These data provide insight to transcriptional changes that may be responsible for the co-morbidities associated with chronic elevations of glucocorticoids.", "author" : [ { "dropping-particle" : "", "family" : "Hochberg", "given" : "Irit", "non-dropping-particle" : "", "parse-names" : false, "suffix" : "" }, { "dropping-particle" : "", "family" : "Harvey", "given" : "Innocence", "non-dropping-particle" : "", "parse-names" : false, "suffix" : "" }, { "dropping-particle" : "", "family" : "Tran", "given" : "Quynh T.", "non-dropping-particle" : "", "parse-names" : false, "suffix" : "" }, { "dropping-particle" : "", "family" : "Stephenson", "given" : "Erin J.", "non-dropping-particle" : "", "parse-names" : false, "suffix" : "" }, { "dropping-particle" : "", "family" : "Barkan", "given" : "Ariel L", "non-dropping-particle" : "", "parse-names" : false, "suffix" : "" }, { "dropping-particle" : "", "family" : "Saltiel", "given" : "Alan R", "non-dropping-particle" : "", "parse-names" : false, "suffix" : "" }, { "dropping-particle" : "", "family" : "Chandler", "given" : "William F.", "non-dropping-particle" : "", "parse-names" : false, "suffix" : "" }, { "dropping-particle" : "", "family" : "Bridges", "given" : "Dave", "non-dropping-particle" : "", "parse-names" : false, "suffix" : "" } ], "container-title" : "Journal of Molecular Endocrinology", "id" : "ITEM-1", "issue" : "2", "issued" : { "date-parts" : [ [ "2015", "10" ] ] }, "page" : "81-94", "title" : "Gene expression changes in subcutaneous adipose tissue due to Cushing's disease", "type" : "article-journal", "volume" : "55" }, "uris" : [ "http://www.mendeley.com/documents/?uuid=c9451b66-5bf3-4028-81a5-5d6a8a2137cb" ] }, { "id" : "ITEM-2", "itemData" : { "author" : [ { "dropping-particle" : "", "family" : "Abad", "given" : "Veronica", "non-dropping-particle" : "", "parse-names" : false, "suffix" : "" }, { "dropping-particle" : "", "family" : "Chrousos", "given" : "George P", "non-dropping-particle" : "", "parse-names" : false, "suffix" : "" }, { "dropping-particle" : "", "family" : "Reynolds", "given" : "James C", "non-dropping-particle" : "", "parse-names" : false, "suffix" : "" }, { "dropping-particle" : "", "family" : "Nieman", "given" : "Lynnette K", "non-dropping-particle" : "", "parse-names" : false, "suffix" : "" }, { "dropping-particle" : "", "family" : "Hill", "given" : "Suvimol C", "non-dropping-particle" : "", "parse-names" : false, "suffix" : "" }, { "dropping-particle" : "", "family" : "Weinstein", "given" : "Robert S", "non-dropping-particle" : "", "parse-names" : false, "suffix" : "" }, { "dropping-particle" : "", "family" : "Leong", "given" : "Gary M", "non-dropping-particle" : "", "parse-names" : false, "suffix" : "" } ], "container-title" : "Journal of bone and mineral research : the official journal of the American Society for Bone and Mineral Research", "id" : "ITEM-2", "issue" : "10", "issued" : { "date-parts" : [ [ "2001" ] ] }, "page" : "1879-1885", "title" : "Glucocorticoid Excess During Adolescence Leads to a Major Persistent Deficit in Bone Mass and an Increase in Central Body Fat", "type" : "article-journal", "volume" : "16" }, "uris" : [ "http://www.mendeley.com/documents/?uuid=1646e54b-c9cf-4a27-897d-fe3976668eb5", "http://www.mendeley.com/documents/?uuid=6e1eac4a-e9c8-40af-b8e1-6941914e2ee5" ] }, { "id" : "ITEM-3", "itemData" : { "DOI" : "10.1111/j.1365-2265.2010.03829.x.MRI", "author" : [ { "dropping-particle" : "", "family" : "Geer", "given" : "Eliza B", "non-dropping-particle" : "", "parse-names" : false, "suffix" : "" }, { "dropping-particle" : "", "family" : "Shen", "given" : "Wei", "non-dropping-particle" : "", "parse-names" : false, "suffix" : "" }, { "dropping-particle" : "", "family" : "Gallagher", "given" : "Dympna", "non-dropping-particle" : "", "parse-names" : false, "suffix" : "" }, { "dropping-particle" : "", "family" : "Punyanitya", "given" : "Mark", "non-dropping-particle" : "", "parse-names" : false, "suffix" : "" }, { "dropping-particle" : "", "family" : "Looker", "given" : "Helen C", "non-dropping-particle" : "", "parse-names" : false, "suffix" : "" }, { "dropping-particle" : "", "family" : "Post", "given" : "Kalmon D", "non-dropping-particle" : "", "parse-names" : false, "suffix" : "" }, { "dropping-particle" : "", "family" : "Freda", "given" : "Pamela U", "non-dropping-particle" : "", "parse-names" : false, "suffix" : "" } ], "container-title" : "Clinical Endocrinology", "id" : "ITEM-3", "issue" : "4", "issued" : { "date-parts" : [ [ "2010" ] ] }, "page" : "469-475", "title" : "MRI assessment of lean and adipose tissue distribution in female patients with Cushing's disease.", "type" : "article-journal", "volume" : "73" }, "uris" : [ "http://www.mendeley.com/documents/?uuid=784b6339-e376-4958-93db-f7aed2dbad63", "http://www.mendeley.com/documents/?uuid=904aaa0f-e81e-497b-9af3-55d56000cd32" ] } ], "mendeley" : { "formattedCitation" : "(10,12,13)", "plainTextFormattedCitation" : "(10,12,13)", "previouslyFormattedCitation" : "(10,12,13)" }, "properties" : {  }, "schema" : "https://github.com/citation-style-language/schema/raw/master/csl-citation.json" }</w:instrText>
       </w:r>
       <w:r>
         <w:rPr>
@@ -1665,7 +1608,7 @@
         <w:rPr>
           <w:color w:val="000000" w:themeColor="text1"/>
         </w:rPr>
-        <w:instrText>ADDIN CSL_CITATION { "citationItems" : [ { "id" : "ITEM-1", "itemData" : { "author" : [ { "dropping-particle" : "", "family" : "Djurhuus", "given" : "C B", "non-dropping-particle" : "", "parse-names" : false, "suffix" : "" }, { "dropping-particle" : "", "family" : "Gravholt", "given" : "C H", "non-dropping-particle" : "", "parse-names" : false, "suffix" : "" }, { "dropping-particle" : "", "family" : "Nielsen", "given" : "S", "non-dropping-particle" : "", "parse-names" : false, "suffix" : "" }, { "dropping-particle" : "", "family" : "Pedersen", "given" : "S B", "non-dropping-particle" : "", "parse-names" : false, "suffix" : "" }, { "dropping-particle" : "", "family" : "M\u00f8ller", "given" : "N", "non-dropping-particle" : "", "parse-names" : false, "suffix" : "" }, { "dropping-particle" : "", "family" : "Schmitz", "given" : "O", "non-dropping-particle" : "", "parse-names" : false, "suffix" : "" } ], "id" : "ITEM-1", "issued" : { "date-parts" : [ [ "2004" ] ] }, "page" : "488-494", "title" : "Additive effects of cortisol and growth hormone on regional and systemic lipolysis in humans", "type" : "article-journal" }, "uris" : [ "http://www.mendeley.com/documents/?uuid=f9360450-92ea-43c6-bc63-c493826eff65", "http://www.mendeley.com/documents/?uuid=1738b968-7205-4f18-8050-0ab72cec4ed3" ] }, { "id" : "ITEM-2", "itemData" : { "author" : [ { "dropping-particle" : "", "family" : "Kr\u0161ek", "given" : "M", "non-dropping-particle" : "", "parse-names" : false, "suffix" : "" }, { "dropping-particle" : "", "family" : "Rosick\u00e1", "given" : "M", "non-dropping-particle" : "", "parse-names" : false, "suffix" : "" }, { "dropping-particle" : "", "family" : "Nedv\u00eddkov\u00e1", "given" : "J", "non-dropping-particle" : "", "parse-names" : false, "suffix" : "" }, { "dropping-particle" : "", "family" : "Kov\u00e1", "given" : "H Kvasni \u010c", "non-dropping-particle" : "", "parse-names" : false, "suffix" : "" }, { "dropping-particle" : "", "family" : "H\u00e1na", "given" : "V", "non-dropping-particle" : "", "parse-names" : false, "suffix" : "" }, { "dropping-particle" : "", "family" : "Marek", "given" : "J", "non-dropping-particle" : "", "parse-names" : false, "suffix" : "" }, { "dropping-particle" : "", "family" : "Haluz\u00edk", "given" : "M", "non-dropping-particle" : "", "parse-names" : false, "suffix" : "" }, { "dropping-particle" : "", "family" : "Lai", "given" : "E W", "non-dropping-particle" : "", "parse-names" : false, "suffix" : "" }, { "dropping-particle" : "", "family" : "Pac\u00e1k", "given" : "K", "non-dropping-particle" : "", "parse-names" : false, "suffix" : "" } ], "id" : "ITEM-2", "issued" : { "date-parts" : [ [ "2006" ] ] }, "page" : "421-428", "title" : "Increased Lipolysis of Subcutaneous Abdominal Adipose Tissue and Altered Noradrenergic Activity in Patients with Cushing \u2018 s Syndrome : An In-vivo Microdialysis Study", "type" : "article-journal" }, "uris" : [ "http://www.mendeley.com/documents/?uuid=05be40ed-e631-416e-955c-ee2c66e7820e", "http://www.mendeley.com/documents/?uuid=8ac4072e-3a3d-4cb9-92f6-e2bbf0cd1528" ] }, { "id" : "ITEM-3", "itemData" : { "DOI" : "10.1152/ajpendo.00544.2001", "ISBN" : "0193-1849 (Print)\\r0193-1849 (Linking)", "ISSN" : "0193-1849", "PMID" : "12067858", "abstract" : "Cortisol's effects on lipid metabolism are controversial and may involve stimulation of both lipolysis and lipogenesis. This study was undertaken to define the role of physiological hypercortisolemia on systemic and regional lipolysis in humans. We investigated seven healthy young male volunteers after an overnight fast on two occasions by means of microdialysis and palmitate turnover in a placebo-controlled manner with a pancreatic pituitary clamp involving inhibition with somatostatin and substitution of growth hormone, glucagon, and insulin at basal levels. Hydrocortisone infusion increased circulating concentrations of cortisol (888 +/- 12 vs. 245 +/- 7 nmol/l). Interstitial glycerol concentrations rose in parallel in abdominal (327 +/- 35 vs. 156 +/- 30 micromol/l; P = 0.05) and femoral (178 +/- 28 vs. 91 +/- 22 micromol/l; P = 0.02) adipose tissue. Systemic [(3)H]palmitate turnover increased (165 +/- 17 vs. 92 +/- 24 micromol/min; P = 0.01). Levels of insulin, glucagon, and growth hormone were comparable. In conclusion, the present study unmistakably shows that cortisol in physiological concentrations is a potent stimulus of lipolysis and that this effect prevails equally in both femoral and abdominal adipose tissue.", "author" : [ { "dropping-particle" : "", "family" : "Djurhuus", "given" : "C B", "non-dropping-particle" : "", "parse-names" : false, "suffix" : "" }, { "dropping-particle" : "", "family" : "Gravholt", "given" : "C H", "non-dropping-particle" : "", "parse-names" : false, "suffix" : "" }, { "dropping-particle" : "", "family" : "Nielsen", "given" : "S", "non-dropping-particle" : "", "parse-names" : false, "suffix" : "" }, { "dropping-particle" : "", "family" : "Mengel", "given" : "a", "non-dropping-particle" : "", "parse-names" : false, "suffix" : "" }, { "dropping-particle" : "", "family" : "Christiansen", "given" : "J S", "non-dropping-particle" : "", "parse-names" : false, "suffix" : "" }, { "dropping-particle" : "", "family" : "Schmitz", "given" : "O E", "non-dropping-particle" : "", "parse-names" : false, "suffix" : "" }, { "dropping-particle" : "", "family" : "M\u00f8ller", "given" : "N", "non-dropping-particle" : "", "parse-names" : false, "suffix" : "" } ], "container-title" : "American journal of physiology. Endocrinology and metabolism", "id" : "ITEM-3", "issue" : "1", "issued" : { "date-parts" : [ [ "2002" ] ] }, "page" : "E172-E177", "title" : "Effects of cortisol on lipolysis and regional interstitial glycerol levels in humans.", "type" : "article-journal", "volume" : "283" }, "uris" : [ "http://www.mendeley.com/documents/?uuid=d6aa53fb-4b06-4dd0-a485-93651697771d" ] } ], "mendeley" : { "formattedCitation" : "(14\u201316)", "plainTextFormattedCitation" : "(14\u201316)", "previouslyFormattedCitation" : "(14\u201316)" }, "properties" : {  }, "schema" : "https://github.com/citation-style-language/schema/raw/master/csl-citation.json" }</w:instrText>
+        <w:instrText>ADDIN CSL_CITATION { "citationItems" : [ { "id" : "ITEM-1", "itemData" : { "author" : [ { "dropping-particle" : "", "family" : "Djurhuus", "given" : "C B", "non-dropping-particle" : "", "parse-names" : false, "suffix" : "" }, { "dropping-particle" : "", "family" : "Gravholt", "given" : "C H", "non-dropping-particle" : "", "parse-names" : false, "suffix" : "" }, { "dropping-particle" : "", "family" : "Nielsen", "given" : "S", "non-dropping-particle" : "", "parse-names" : false, "suffix" : "" }, { "dropping-particle" : "", "family" : "Pedersen", "given" : "S B", "non-dropping-particle" : "", "parse-names" : false, "suffix" : "" }, { "dropping-particle" : "", "family" : "M\u00f8ller", "given" : "N", "non-dropping-particle" : "", "parse-names" : false, "suffix" : "" }, { "dropping-particle" : "", "family" : "Schmitz", "given" : "O", "non-dropping-particle" : "", "parse-names" : false, "suffix" : "" } ], "container-title" : "American Journal of Physiology - Endocrinology and Metabolism", "id" : "ITEM-1", "issue" : "3", "issued" : { "date-parts" : [ [ "2004" ] ] }, "page" : "488-494", "title" : "Additive effects of cortisol and growth hormone on regional and systemic lipolysis in humans", "type" : "article-journal", "volume" : "286" }, "uris" : [ "http://www.mendeley.com/documents/?uuid=f9360450-92ea-43c6-bc63-c493826eff65", "http://www.mendeley.com/documents/?uuid=1738b968-7205-4f18-8050-0ab72cec4ed3" ] }, { "id" : "ITEM-2", "itemData" : { "author" : [ { "dropping-particle" : "", "family" : "Kr\u0161ek", "given" : "M", "non-dropping-particle" : "", "parse-names" : false, "suffix" : "" }, { "dropping-particle" : "", "family" : "Rosick\u00e1", "given" : "M", "non-dropping-particle" : "", "parse-names" : false, "suffix" : "" }, { "dropping-particle" : "", "family" : "Nedv\u00eddkov\u00e1", "given" : "J", "non-dropping-particle" : "", "parse-names" : false, "suffix" : "" }, { "dropping-particle" : "", "family" : "Kov\u00e1", "given" : "H Kvasni \u010c", "non-dropping-particle" : "", "parse-names" : false, "suffix" : "" }, { "dropping-particle" : "", "family" : "H\u00e1na", "given" : "V", "non-dropping-particle" : "", "parse-names" : false, "suffix" : "" }, { "dropping-particle" : "", "family" : "Marek", "given" : "J", "non-dropping-particle" : "", "parse-names" : false, "suffix" : "" }, { "dropping-particle" : "", "family" : "Haluz\u00edk", "given" : "M", "non-dropping-particle" : "", "parse-names" : false, "suffix" : "" }, { "dropping-particle" : "", "family" : "Lai", "given" : "E W", "non-dropping-particle" : "", "parse-names" : false, "suffix" : "" }, { "dropping-particle" : "", "family" : "Pac\u00e1k", "given" : "K", "non-dropping-particle" : "", "parse-names" : false, "suffix" : "" } ], "container-title" : "Physiological Research", "id" : "ITEM-2", "issue" : "4", "issued" : { "date-parts" : [ [ "2005" ] ] }, "page" : "421-428", "title" : "Increased Lipolysis of Subcutaneous Abdominal Adipose Tissue and Altered Noradrenergic Activity in Patients with Cushing \u2018 s Syndrome : An In-vivo Microdialysis Study", "type" : "article-journal", "volume" : "55" }, "uris" : [ "http://www.mendeley.com/documents/?uuid=05be40ed-e631-416e-955c-ee2c66e7820e", "http://www.mendeley.com/documents/?uuid=8ac4072e-3a3d-4cb9-92f6-e2bbf0cd1528" ] }, { "id" : "ITEM-3", "itemData" : { "DOI" : "10.1152/ajpendo.00544.2001", "ISBN" : "0193-1849 (Print)\\r0193-1849 (Linking)", "ISSN" : "0193-1849", "PMID" : "12067858", "abstract" : "Cortisol's effects on lipid metabolism are controversial and may involve stimulation of both lipolysis and lipogenesis. This study was undertaken to define the role of physiological hypercortisolemia on systemic and regional lipolysis in humans. We investigated seven healthy young male volunteers after an overnight fast on two occasions by means of microdialysis and palmitate turnover in a placebo-controlled manner with a pancreatic pituitary clamp involving inhibition with somatostatin and substitution of growth hormone, glucagon, and insulin at basal levels. Hydrocortisone infusion increased circulating concentrations of cortisol (888 +/- 12 vs. 245 +/- 7 nmol/l). Interstitial glycerol concentrations rose in parallel in abdominal (327 +/- 35 vs. 156 +/- 30 micromol/l; P = 0.05) and femoral (178 +/- 28 vs. 91 +/- 22 micromol/l; P = 0.02) adipose tissue. Systemic [(3)H]palmitate turnover increased (165 +/- 17 vs. 92 +/- 24 micromol/min; P = 0.01). Levels of insulin, glucagon, and growth hormone were comparable. In conclusion, the present study unmistakably shows that cortisol in physiological concentrations is a potent stimulus of lipolysis and that this effect prevails equally in both femoral and abdominal adipose tissue.", "author" : [ { "dropping-particle" : "", "family" : "Djurhuus", "given" : "C B", "non-dropping-particle" : "", "parse-names" : false, "suffix" : "" }, { "dropping-particle" : "", "family" : "Gravholt", "given" : "C H", "non-dropping-particle" : "", "parse-names" : false, "suffix" : "" }, { "dropping-particle" : "", "family" : "Nielsen", "given" : "S", "non-dropping-particle" : "", "parse-names" : false, "suffix" : "" }, { "dropping-particle" : "", "family" : "Mengel", "given" : "a", "non-dropping-particle" : "", "parse-names" : false, "suffix" : "" }, { "dropping-particle" : "", "family" : "Christiansen", "given" : "J S", "non-dropping-particle" : "", "parse-names" : false, "suffix" : "" }, { "dropping-particle" : "", "family" : "Schmitz", "given" : "O E", "non-dropping-particle" : "", "parse-names" : false, "suffix" : "" }, { "dropping-particle" : "", "family" : "M\u00f8ller", "given" : "N", "non-dropping-particle" : "", "parse-names" : false, "suffix" : "" } ], "container-title" : "American journal of physiology. Endocrinology and metabolism", "id" : "ITEM-3", "issue" : "1", "issued" : { "date-parts" : [ [ "2002" ] ] }, "page" : "E172-E177", "title" : "Effects of cortisol on lipolysis and regional interstitial glycerol levels in humans.", "type" : "article-journal", "volume" : "283" }, "uris" : [ "http://www.mendeley.com/documents/?uuid=d6aa53fb-4b06-4dd0-a485-93651697771d" ] } ], "mendeley" : { "formattedCitation" : "(14\u201316)", "plainTextFormattedCitation" : "(14\u201316)", "previouslyFormattedCitation" : "(14\u201316)" }, "properties" : {  }, "schema" : "https://github.com/citation-style-language/schema/raw/master/csl-citation.json" }</w:instrText>
       </w:r>
       <w:r>
         <w:rPr>
@@ -1708,7 +1651,7 @@
         <w:rPr>
           <w:color w:val="000000" w:themeColor="text1"/>
         </w:rPr>
-        <w:instrText>ADDIN CSL_CITATION { "citationItems" : [ { "id" : "ITEM-1", "itemData" : { "author" : [ { "dropping-particle" : "", "family" : "Rebrin", "given" : "Kerstin", "non-dropping-particle" : "", "parse-names" : false, "suffix" : "" }, { "dropping-particle" : "", "family" : "Steil", "given" : "Garry M", "non-dropping-particle" : "", "parse-names" : false, "suffix" : "" }, { "dropping-particle" : "", "family" : "Mittelman", "given" : "Steven D", "non-dropping-particle" : "", "parse-names" : false, "suffix" : "" }, { "dropping-particle" : "", "family" : "Bergman", "given" : "Richard N", "non-dropping-particle" : "", "parse-names" : false, "suffix" : "" } ], "id" : "ITEM-1", "issue" : "3", "issued" : { "date-parts" : [ [ "1996" ] ] }, "page" : "741-749", "title" : "Causal Linkage between Insulin Suppression of Lipolysis and Suppression of Liver Glucose Output in Dogs", "type" : "article-journal", "volume" : "98" }, "uris" : [ "http://www.mendeley.com/documents/?uuid=3d156259-9ea9-4992-9530-19ab856fd6b1", "http://www.mendeley.com/documents/?uuid=3c62854f-90c8-49a6-898d-9a4d53ecc8c6" ] }, { "id" : "ITEM-2", "itemData" : { "DOI" : "10.1038/srep18495", "author" : [ { "dropping-particle" : "", "family" : "Zhang", "given" : "Mingzhi", "non-dropping-particle" : "", "parse-names" : false, "suffix" : "" }, { "dropping-particle" : "", "family" : "Hu", "given" : "Tian", "non-dropping-particle" : "", "parse-names" : false, "suffix" : "" }, { "dropping-particle" : "", "family" : "Zhang", "given" : "Shaoyan", "non-dropping-particle" : "", "parse-names" : false, "suffix" : "" }, { "dropping-particle" : "", "family" : "Zhou", "given" : "Li", "non-dropping-particle" : "", "parse-names" : false, "suffix" : "" } ], "container-title" : "Nature Publishing Group", "id" : "ITEM-2", "issue" : "December", "issued" : { "date-parts" : [ [ "2015" ] ] }, "page" : "1-6", "publisher" : "Nature Publishing Group", "title" : "Associations of Different Adipose Tissue Depots with Insulin Resistance : A Systematic Review and Meta-analysis of Observational Studies", "type" : "article-journal" }, "uris" : [ "http://www.mendeley.com/documents/?uuid=2a8c38c7-4224-4517-acde-137a81de052f", "http://www.mendeley.com/documents/?uuid=12e594bb-bf5c-4d2d-8f7c-4eb0390cfb50" ] }, { "id" : "ITEM-3", "itemData" : { "DOI" : "10.2337/db15-1661", "author" : [ { "dropping-particle" : "", "family" : "Dirks", "given" : "Marlou L", "non-dropping-particle" : "", "parse-names" : false, "suffix" : "" }, { "dropping-particle" : "", "family" : "Wall", "given" : "Benjamin T", "non-dropping-particle" : "", "parse-names" : false, "suffix" : "" }, { "dropping-particle" : "Van De", "family" : "Valk", "given" : "Bas", "non-dropping-particle" : "", "parse-names" : false, "suffix" : "" }, { "dropping-particle" : "", "family" : "Holloway", "given" : "Tanya M", "non-dropping-particle" : "", "parse-names" : false, "suffix" : "" } ], "id" : "ITEM-3", "issue" : "October", "issued" : { "date-parts" : [ [ "2016" ] ] }, "page" : "2862-2875", "title" : "One Week of Bed Rest Leads to Substantial Muscle Atrophy and Induces Whole-Body Insulin Resistance in the Absence of Skeletal Muscle Lipid Accumulation", "type" : "article-journal", "volume" : "65" }, "uris" : [ "http://www.mendeley.com/documents/?uuid=3c1558d3-a74c-4aee-9fcf-0fed59ff4bbb", "http://www.mendeley.com/documents/?uuid=ec49ede2-db6c-4e22-86ce-ab07a6aa38fd" ] } ], "mendeley" : { "formattedCitation" : "(17\u201319)", "plainTextFormattedCitation" : "(17\u201319)", "previouslyFormattedCitation" : "(17\u201319)" }, "properties" : {  }, "schema" : "https://github.com/citation-style-language/schema/raw/master/csl-citation.json" }</w:instrText>
+        <w:instrText>ADDIN CSL_CITATION { "citationItems" : [ { "id" : "ITEM-1", "itemData" : { "author" : [ { "dropping-particle" : "", "family" : "Rebrin", "given" : "Kerstin", "non-dropping-particle" : "", "parse-names" : false, "suffix" : "" }, { "dropping-particle" : "", "family" : "Steil", "given" : "Garry M", "non-dropping-particle" : "", "parse-names" : false, "suffix" : "" }, { "dropping-particle" : "", "family" : "Mittelman", "given" : "Steven D", "non-dropping-particle" : "", "parse-names" : false, "suffix" : "" }, { "dropping-particle" : "", "family" : "Bergman", "given" : "Richard N", "non-dropping-particle" : "", "parse-names" : false, "suffix" : "" } ], "container-title" : "Journal of Clinical Investigation", "id" : "ITEM-1", "issue" : "3", "issued" : { "date-parts" : [ [ "1996" ] ] }, "page" : "741-749", "title" : "Causal Linkage between Insulin Suppression of Lipolysis and Suppression of Liver Glucose Output in Dogs", "type" : "article-journal", "volume" : "98" }, "uris" : [ "http://www.mendeley.com/documents/?uuid=3d156259-9ea9-4992-9530-19ab856fd6b1", "http://www.mendeley.com/documents/?uuid=3c62854f-90c8-49a6-898d-9a4d53ecc8c6" ] }, { "id" : "ITEM-2", "itemData" : { "DOI" : "10.1038/srep18495", "author" : [ { "dropping-particle" : "", "family" : "Zhang", "given" : "Mingzhi", "non-dropping-particle" : "", "parse-names" : false, "suffix" : "" }, { "dropping-particle" : "", "family" : "Hu", "given" : "Tian", "non-dropping-particle" : "", "parse-names" : false, "suffix" : "" }, { "dropping-particle" : "", "family" : "Zhang", "given" : "Shaoyan", "non-dropping-particle" : "", "parse-names" : false, "suffix" : "" }, { "dropping-particle" : "", "family" : "Zhou", "given" : "Li", "non-dropping-particle" : "", "parse-names" : false, "suffix" : "" } ], "container-title" : "Nature Publishing Group", "id" : "ITEM-2", "issue" : "December", "issued" : { "date-parts" : [ [ "2015" ] ] }, "page" : "1-6", "publisher" : "Nature Publishing Group", "title" : "Associations of Different Adipose Tissue Depots with Insulin Resistance : A Systematic Review and Meta-analysis of Observational Studies", "type" : "article-journal" }, "uris" : [ "http://www.mendeley.com/documents/?uuid=2a8c38c7-4224-4517-acde-137a81de052f", "http://www.mendeley.com/documents/?uuid=12e594bb-bf5c-4d2d-8f7c-4eb0390cfb50" ] }, { "id" : "ITEM-3", "itemData" : { "DOI" : "10.2337/db15-1661", "author" : [ { "dropping-particle" : "", "family" : "Dirks", "given" : "Marlou L", "non-dropping-particle" : "", "parse-names" : false, "suffix" : "" }, { "dropping-particle" : "", "family" : "Wall", "given" : "Benjamin T", "non-dropping-particle" : "", "parse-names" : false, "suffix" : "" }, { "dropping-particle" : "Van De", "family" : "Valk", "given" : "Bas", "non-dropping-particle" : "", "parse-names" : false, "suffix" : "" }, { "dropping-particle" : "", "family" : "Holloway", "given" : "Tanya M", "non-dropping-particle" : "", "parse-names" : false, "suffix" : "" } ], "container-title" : "Diabetes", "id" : "ITEM-3", "issue" : "10", "issued" : { "date-parts" : [ [ "2016" ] ] }, "page" : "2862-2875", "title" : "One Week of Bed Rest Leads to Substantial Muscle Atrophy and Induces Whole-Body Insulin Resistance in the Absence of Skeletal Muscle Lipid Accumulation", "type" : "article-journal", "volume" : "65" }, "uris" : [ "http://www.mendeley.com/documents/?uuid=3c1558d3-a74c-4aee-9fcf-0fed59ff4bbb", "http://www.mendeley.com/documents/?uuid=ec49ede2-db6c-4e22-86ce-ab07a6aa38fd" ] } ], "mendeley" : { "formattedCitation" : "(17\u201319)", "plainTextFormattedCitation" : "(17\u201319)", "previouslyFormattedCitation" : "(17\u201319)" }, "properties" : {  }, "schema" : "https://github.com/citation-style-language/schema/raw/master/csl-citation.json" }</w:instrText>
       </w:r>
       <w:r>
         <w:rPr>
@@ -1776,7 +1719,7 @@
         <w:rPr>
           <w:color w:val="000000" w:themeColor="text1"/>
         </w:rPr>
-        <w:instrText>ADDIN CSL_CITATION { "citationItems" : [ { "id" : "ITEM-1", "itemData" : { "DOI" : "10.2337/db16-0381", "author" : [ { "dropping-particle" : "", "family" : "Mueller", "given" : "Kristina M", "non-dropping-particle" : "", "parse-names" : false, "suffix" : "" }, { "dropping-particle" : "", "family" : "Hartmann", "given" : "Kerstin", "non-dropping-particle" : "", "parse-names" : false, "suffix" : "" }, { "dropping-particle" : "", "family" : "Kaltenecker", "given" : "Doris", "non-dropping-particle" : "", "parse-names" : false, "suffix" : "" }, { "dropping-particle" : "", "family" : "Vettorazzi", "given" : "Sabine", "non-dropping-particle" : "", "parse-names" : false, "suffix" : "" }, { "dropping-particle" : "", "family" : "Bauer", "given" : "Mandy", "non-dropping-particle" : "", "parse-names" : false, "suffix" : "" }, { "dropping-particle" : "", "family" : "Mauser", "given" : "Lea", "non-dropping-particle" : "", "parse-names" : false, "suffix" : "" }, { "dropping-particle" : "", "family" : "Amann", "given" : "Sabine", "non-dropping-particle" : "", "parse-names" : false, "suffix" : "" }, { "dropping-particle" : "", "family" : "Jall", "given" : "Sigrid", "non-dropping-particle" : "", "parse-names" : false, "suffix" : "" }, { "dropping-particle" : "", "family" : "Fischer", "given" : "Katrin", "non-dropping-particle" : "", "parse-names" : false, "suffix" : "" }, { "dropping-particle" : "", "family" : "Esterbauer", "given" : "Harald", "non-dropping-particle" : "", "parse-names" : false, "suffix" : "" }, { "dropping-particle" : "", "family" : "M\u00fcller", "given" : "Timo D", "non-dropping-particle" : "", "parse-names" : false, "suffix" : "" }, { "dropping-particle" : "", "family" : "Tsch\u00f6p", "given" : "Matthias H", "non-dropping-particle" : "", "parse-names" : false, "suffix" : "" }, { "dropping-particle" : "", "family" : "Magnes", "given" : "Christoph", "non-dropping-particle" : "", "parse-names" : false, "suffix" : "" }, { "dropping-particle" : "", "family" : "Haybaeck", "given" : "Johannes", "non-dropping-particle" : "", "parse-names" : false, "suffix" : "" }, { "dropping-particle" : "", "family" : "Scherer", "given" : "Thomas", "non-dropping-particle" : "", "parse-names" : false, "suffix" : "" }, { "dropping-particle" : "", "family" : "Bordag", "given" : "Natalie", "non-dropping-particle" : "", "parse-names" : false, "suffix" : "" }, { "dropping-particle" : "", "family" : "Tuckermann", "given" : "Jan P", "non-dropping-particle" : "", "parse-names" : false, "suffix" : "" } ], "id" : "ITEM-1", "issue" : "February", "issued" : { "date-parts" : [ [ "2017" ] ] }, "page" : "272-286", "title" : "Adipocyte Glucocorticoid Receptor De fi ciency Attenuates Aging- and HFD-Induced Obesity and Impairs the Feeding-Fasting Transition", "type" : "article-journal", "volume" : "66" }, "uris" : [ "http://www.mendeley.com/documents/?uuid=8e015ff7-5ae7-40ac-ae88-2da61bc44160", "http://www.mendeley.com/documents/?uuid=7f9f916d-5bed-4a81-8c82-b4d3251ad228" ] }, { "id" : "ITEM-2", "itemData" : { "DOI" : "10.1016/j.molmet.2017.06.013", "ISSN" : "2212-8778", "author" : [ { "dropping-particle" : "", "family" : "Shen", "given" : "Yachen", "non-dropping-particle" : "", "parse-names" : false, "suffix" : "" }, { "dropping-particle" : "", "family" : "Roh", "given" : "Hyun Cheol", "non-dropping-particle" : "", "parse-names" : false, "suffix" : "" }, { "dropping-particle" : "", "family" : "Kumari", "given" : "Manju", "non-dropping-particle" : "", "parse-names" : false, "suffix" : "" }, { "dropping-particle" : "", "family" : "Rosen", "given" : "Evan D", "non-dropping-particle" : "", "parse-names" : false, "suffix" : "" } ], "container-title" : "Molecular Metabolism", "id" : "ITEM-2", "issued" : { "date-parts" : [ [ "2017" ] ] }, "publisher" : "Elsevier GmbH", "title" : "Adipocyte glucocorticoid receptor is important in lipolysis and insulin resistance due to exogenous steroids , but not insulin resistance caused by high fat feeding", "type" : "article-journal" }, "uris" : [ "http://www.mendeley.com/documents/?uuid=5ff19886-7e78-4a54-a358-e81ba49a53fd", "http://www.mendeley.com/documents/?uuid=8de680a4-4a06-47e7-acb1-6da774519734" ] }, { "id" : "ITEM-3", "itemData" : { "DOI" : "10.1073/pnas.1323681111", "ISSN" : "1091-6490", "PMID" : "24889609", "abstract" : "The adverse metabolic effects of prescribed and endogenous glucocorticoid (GC) excess, Cushing syndrome, create a significant health burden. We found that tissue regeneration of GCs by 11\u03b2-hydroxysteroid dehydrogenase type 1 (11\u03b2-HSD1), rather than circulating delivery, is critical to developing the phenotype of GC excess; 11\u03b2-HSD1 KO mice with circulating GC excess are protected from the glucose intolerance, hyperinsulinemia, hepatic steatosis, adiposity, hypertension, myopathy, and dermal atrophy of Cushing syndrome. Whereas liver-specific 11\u03b2-HSD1 KO mice developed a full Cushingoid phenotype, adipose-specific 11\u03b2-HSD1 KO mice were protected from hepatic steatosis and circulating fatty acid excess. These data challenge our current view of GC action, demonstrating 11\u03b2-HSD1, particularly in adipose tissue, is key to the development of the adverse metabolic profile associated with circulating GC excess, offering 11\u03b2-HSD1 inhibition as a previously unidentified approach to treat Cushing syndrome.", "author" : [ { "dropping-particle" : "", "family" : "Morgan", "given" : "Stuart A", "non-dropping-particle" : "", "parse-names" : false, "suffix" : "" }, { "dropping-particle" : "", "family" : "McCabe", "given" : "Emma L", "non-dropping-particle" : "", "parse-names" : false, "suffix" : "" }, { "dropping-particle" : "", "family" : "Gathercole", "given" : "Laura L", "non-dropping-particle" : "", "parse-names" : false, "suffix" : "" }, { "dropping-particle" : "", "family" : "Hassan-Smith", "given" : "Zaki K", "non-dropping-particle" : "", "parse-names" : false, "suffix" : "" }, { "dropping-particle" : "", "family" : "Larner", "given" : "Dean P", "non-dropping-particle" : "", "parse-names" : false, "suffix" : "" }, { "dropping-particle" : "", "family" : "Bujalska", "given" : "Iwona J", "non-dropping-particle" : "", "parse-names" : false, "suffix" : "" }, { "dropping-particle" : "", "family" : "Stewart", "given" : "Paul M", "non-dropping-particle" : "", "parse-names" : false, "suffix" : "" }, { "dropping-particle" : "", "family" : "Tomlinson", "given" : "Jeremy W", "non-dropping-particle" : "", "parse-names" : false, "suffix" : "" }, { "dropping-particle" : "", "family" : "Lavery", "given" : "Gareth G", "non-dropping-particle" : "", "parse-names" : false, "suffix" : "" } ], "container-title" : "Proceedings of the National Academy of Sciences of the United States of America", "id" : "ITEM-3", "issued" : { "date-parts" : [ [ "2014" ] ] }, "title" : "11\u03b2-HSD1 is the major regulator of the tissue-specific effects of circulating glucocorticoid excess.", "type" : "article-journal" }, "uris" : [ "http://www.mendeley.com/documents/?uuid=4f8b4883-f6d8-3bb2-b69b-540e242353a6" ] }, { "id" : "ITEM-4", "itemData" : { "DOI" : "10.1152/ajpendo.00205.2014", "ISSN" : "0193-1849", "author" : [ { "dropping-particle" : "", "family" : "Wang", "given" : "Y.", "non-dropping-particle" : "", "parse-names" : false, "suffix" : "" }, { "dropping-particle" : "", "family" : "Yan", "given" : "C.", "non-dropping-particle" : "", "parse-names" : false, "suffix" : "" }, { "dropping-particle" : "", "family" : "Liu", "given" : "L.", "non-dropping-particle" : "", "parse-names" : false, "suffix" : "" }, { "dropping-particle" : "", "family" : "Wang", "given" : "W.", "non-dropping-particle" : "", "parse-names" : false, "suffix" : "" }, { "dropping-particle" : "", "family" : "Du", "given" : "H.", "non-dropping-particle" : "", "parse-names" : false, "suffix" : "" }, { "dropping-particle" : "", "family" : "Fan", "given" : "W.", "non-dropping-particle" : "", "parse-names" : false, "suffix" : "" }, { "dropping-particle" : "", "family" : "Lutfy", "given" : "K.", "non-dropping-particle" : "", "parse-names" : false, "suffix" : "" }, { "dropping-particle" : "", "family" : "Jiang", "given" : "M.", "non-dropping-particle" : "", "parse-names" : false, "suffix" : "" }, { "dropping-particle" : "", "family" : "Friedman", "given" : "T. C.", "non-dropping-particle" : "", "parse-names" : false, "suffix" : "" }, { "dropping-particle" : "", "family" : "Liu", "given" : "Y.", "non-dropping-particle" : "", "parse-names" : false, "suffix" : "" } ], "container-title" : "AJP: Endocrinology and Metabolism", "id" : "ITEM-4", "issue" : "1", "issued" : { "date-parts" : [ [ "2014" ] ] }, "page" : "E84-E95", "title" : "11\u00a0-Hydroxysteroid dehydrogenase type 1 shRNA ameliorates glucocorticoid-induced insulin resistance and lipolysis in mouse abdominal adipose tissue", "type" : "article-journal", "volume" : "308" }, "uris" : [ "http://www.mendeley.com/documents/?uuid=96889df1-b8e8-42cb-bd37-95312d542386" ] } ], "mendeley" : { "formattedCitation" : "(20\u201323)", "plainTextFormattedCitation" : "(20\u201323)", "previouslyFormattedCitation" : "(20\u201323)" }, "properties" : {  }, "schema" : "https://github.com/citation-style-language/schema/raw/master/csl-citation.json" }</w:instrText>
+        <w:instrText>ADDIN CSL_CITATION { "citationItems" : [ { "id" : "ITEM-1", "itemData" : { "DOI" : "10.2337/db16-0381", "author" : [ { "dropping-particle" : "", "family" : "Mueller", "given" : "Kristina M", "non-dropping-particle" : "", "parse-names" : false, "suffix" : "" }, { "dropping-particle" : "", "family" : "Hartmann", "given" : "Kerstin", "non-dropping-particle" : "", "parse-names" : false, "suffix" : "" }, { "dropping-particle" : "", "family" : "Kaltenecker", "given" : "Doris", "non-dropping-particle" : "", "parse-names" : false, "suffix" : "" }, { "dropping-particle" : "", "family" : "Vettorazzi", "given" : "Sabine", "non-dropping-particle" : "", "parse-names" : false, "suffix" : "" }, { "dropping-particle" : "", "family" : "Bauer", "given" : "Mandy", "non-dropping-particle" : "", "parse-names" : false, "suffix" : "" }, { "dropping-particle" : "", "family" : "Mauser", "given" : "Lea", "non-dropping-particle" : "", "parse-names" : false, "suffix" : "" }, { "dropping-particle" : "", "family" : "Amann", "given" : "Sabine", "non-dropping-particle" : "", "parse-names" : false, "suffix" : "" }, { "dropping-particle" : "", "family" : "Jall", "given" : "Sigrid", "non-dropping-particle" : "", "parse-names" : false, "suffix" : "" }, { "dropping-particle" : "", "family" : "Fischer", "given" : "Katrin", "non-dropping-particle" : "", "parse-names" : false, "suffix" : "" }, { "dropping-particle" : "", "family" : "Esterbauer", "given" : "Harald", "non-dropping-particle" : "", "parse-names" : false, "suffix" : "" }, { "dropping-particle" : "", "family" : "M\u00fcller", "given" : "Timo D", "non-dropping-particle" : "", "parse-names" : false, "suffix" : "" }, { "dropping-particle" : "", "family" : "Tsch\u00f6p", "given" : "Matthias H", "non-dropping-particle" : "", "parse-names" : false, "suffix" : "" }, { "dropping-particle" : "", "family" : "Magnes", "given" : "Christoph", "non-dropping-particle" : "", "parse-names" : false, "suffix" : "" }, { "dropping-particle" : "", "family" : "Haybaeck", "given" : "Johannes", "non-dropping-particle" : "", "parse-names" : false, "suffix" : "" }, { "dropping-particle" : "", "family" : "Scherer", "given" : "Thomas", "non-dropping-particle" : "", "parse-names" : false, "suffix" : "" }, { "dropping-particle" : "", "family" : "Bordag", "given" : "Natalie", "non-dropping-particle" : "", "parse-names" : false, "suffix" : "" }, { "dropping-particle" : "", "family" : "Tuckermann", "given" : "Jan P", "non-dropping-particle" : "", "parse-names" : false, "suffix" : "" } ], "container-title" : "Diabetes", "id" : "ITEM-1", "issue" : "2", "issued" : { "date-parts" : [ [ "2017" ] ] }, "page" : "272-286", "title" : "Adipocyte Glucocorticoid Receptor Deficiency Attenuates Aging- and HFD-Induced Obesity and Impairs the Feeding-Fasting Transition", "type" : "article-journal", "volume" : "66" }, "uris" : [ "http://www.mendeley.com/documents/?uuid=8e015ff7-5ae7-40ac-ae88-2da61bc44160", "http://www.mendeley.com/documents/?uuid=7f9f916d-5bed-4a81-8c82-b4d3251ad228" ] }, { "id" : "ITEM-2", "itemData" : { "DOI" : "10.1016/j.molmet.2017.06.013", "ISSN" : "2212-8778", "author" : [ { "dropping-particle" : "", "family" : "Shen", "given" : "Yachen", "non-dropping-particle" : "", "parse-names" : false, "suffix" : "" }, { "dropping-particle" : "", "family" : "Roh", "given" : "Hyun Cheol", "non-dropping-particle" : "", "parse-names" : false, "suffix" : "" }, { "dropping-particle" : "", "family" : "Kumari", "given" : "Manju", "non-dropping-particle" : "", "parse-names" : false, "suffix" : "" }, { "dropping-particle" : "", "family" : "Rosen", "given" : "Evan D", "non-dropping-particle" : "", "parse-names" : false, "suffix" : "" } ], "container-title" : "Molecular Metabolism", "id" : "ITEM-2", "issued" : { "date-parts" : [ [ "2017" ] ] }, "publisher" : "Elsevier GmbH", "title" : "Adipocyte glucocorticoid receptor is important in lipolysis and insulin resistance due to exogenous steroids , but not insulin resistance caused by high fat feeding", "type" : "article-journal" }, "uris" : [ "http://www.mendeley.com/documents/?uuid=5ff19886-7e78-4a54-a358-e81ba49a53fd", "http://www.mendeley.com/documents/?uuid=8de680a4-4a06-47e7-acb1-6da774519734" ] }, { "id" : "ITEM-3", "itemData" : { "DOI" : "10.1073/pnas.1323681111", "ISSN" : "1091-6490", "PMID" : "24889609", "abstract" : "The adverse metabolic effects of prescribed and endogenous glucocorticoid (GC) excess, Cushing syndrome, create a significant health burden. We found that tissue regeneration of GCs by 11\u03b2-hydroxysteroid dehydrogenase type 1 (11\u03b2-HSD1), rather than circulating delivery, is critical to developing the phenotype of GC excess; 11\u03b2-HSD1 KO mice with circulating GC excess are protected from the glucose intolerance, hyperinsulinemia, hepatic steatosis, adiposity, hypertension, myopathy, and dermal atrophy of Cushing syndrome. Whereas liver-specific 11\u03b2-HSD1 KO mice developed a full Cushingoid phenotype, adipose-specific 11\u03b2-HSD1 KO mice were protected from hepatic steatosis and circulating fatty acid excess. These data challenge our current view of GC action, demonstrating 11\u03b2-HSD1, particularly in adipose tissue, is key to the development of the adverse metabolic profile associated with circulating GC excess, offering 11\u03b2-HSD1 inhibition as a previously unidentified approach to treat Cushing syndrome.", "author" : [ { "dropping-particle" : "", "family" : "Morgan", "given" : "Stuart A", "non-dropping-particle" : "", "parse-names" : false, "suffix" : "" }, { "dropping-particle" : "", "family" : "McCabe", "given" : "Emma L", "non-dropping-particle" : "", "parse-names" : false, "suffix" : "" }, { "dropping-particle" : "", "family" : "Gathercole", "given" : "Laura L", "non-dropping-particle" : "", "parse-names" : false, "suffix" : "" }, { "dropping-particle" : "", "family" : "Hassan-Smith", "given" : "Zaki K", "non-dropping-particle" : "", "parse-names" : false, "suffix" : "" }, { "dropping-particle" : "", "family" : "Larner", "given" : "Dean P", "non-dropping-particle" : "", "parse-names" : false, "suffix" : "" }, { "dropping-particle" : "", "family" : "Bujalska", "given" : "Iwona J", "non-dropping-particle" : "", "parse-names" : false, "suffix" : "" }, { "dropping-particle" : "", "family" : "Stewart", "given" : "Paul M", "non-dropping-particle" : "", "parse-names" : false, "suffix" : "" }, { "dropping-particle" : "", "family" : "Tomlinson", "given" : "Jeremy W", "non-dropping-particle" : "", "parse-names" : false, "suffix" : "" }, { "dropping-particle" : "", "family" : "Lavery", "given" : "Gareth G", "non-dropping-particle" : "", "parse-names" : false, "suffix" : "" } ], "container-title" : "Proceedings of the National Academy of Sciences of the United States of America", "id" : "ITEM-3", "issued" : { "date-parts" : [ [ "2014" ] ] }, "title" : "11\u03b2-HSD1 is the major regulator of the tissue-specific effects of circulating glucocorticoid excess.", "type" : "article-journal" }, "uris" : [ "http://www.mendeley.com/documents/?uuid=4f8b4883-f6d8-3bb2-b69b-540e242353a6" ] }, { "id" : "ITEM-4", "itemData" : { "DOI" : "10.1152/ajpendo.00205.2014", "ISSN" : "0193-1849", "author" : [ { "dropping-particle" : "", "family" : "Wang", "given" : "Y.", "non-dropping-particle" : "", "parse-names" : false, "suffix" : "" }, { "dropping-particle" : "", "family" : "Yan", "given" : "C.", "non-dropping-particle" : "", "parse-names" : false, "suffix" : "" }, { "dropping-particle" : "", "family" : "Liu", "given" : "L.", "non-dropping-particle" : "", "parse-names" : false, "suffix" : "" }, { "dropping-particle" : "", "family" : "Wang", "given" : "W.", "non-dropping-particle" : "", "parse-names" : false, "suffix" : "" }, { "dropping-particle" : "", "family" : "Du", "given" : "H.", "non-dropping-particle" : "", "parse-names" : false, "suffix" : "" }, { "dropping-particle" : "", "family" : "Fan", "given" : "W.", "non-dropping-particle" : "", "parse-names" : false, "suffix" : "" }, { "dropping-particle" : "", "family" : "Lutfy", "given" : "K.", "non-dropping-particle" : "", "parse-names" : false, "suffix" : "" }, { "dropping-particle" : "", "family" : "Jiang", "given" : "M.", "non-dropping-particle" : "", "parse-names" : false, "suffix" : "" }, { "dropping-particle" : "", "family" : "Friedman", "given" : "T. C.", "non-dropping-particle" : "", "parse-names" : false, "suffix" : "" }, { "dropping-particle" : "", "family" : "Liu", "given" : "Y.", "non-dropping-particle" : "", "parse-names" : false, "suffix" : "" } ], "container-title" : "AJP: Endocrinology and Metabolism", "id" : "ITEM-4", "issue" : "1", "issued" : { "date-parts" : [ [ "2014" ] ] }, "page" : "E84-E95", "title" : "11\u00a0-Hydroxysteroid dehydrogenase type 1 shRNA ameliorates glucocorticoid-induced insulin resistance and lipolysis in mouse abdominal adipose tissue", "type" : "article-journal", "volume" : "308" }, "uris" : [ "http://www.mendeley.com/documents/?uuid=96889df1-b8e8-42cb-bd37-95312d542386" ] } ], "mendeley" : { "formattedCitation" : "(20\u201323)", "plainTextFormattedCitation" : "(20\u201323)", "previouslyFormattedCitation" : "(20\u201323)" }, "properties" : {  }, "schema" : "https://github.com/citation-style-language/schema/raw/master/csl-citation.json" }</w:instrText>
       </w:r>
       <w:r>
         <w:rPr>
@@ -2423,25 +2366,7 @@
           <w:color w:val="000000" w:themeColor="text1"/>
           <w:shd w:val="clear" w:color="auto" w:fill="FFFFFF"/>
         </w:rPr>
-        <w:t xml:space="preserve">; 5L0D </w:t>
-      </w:r>
-      <w:proofErr w:type="spellStart"/>
-      <w:r>
-        <w:rPr>
-          <w:rFonts w:eastAsia="Times New Roman" w:cs="Times New Roman"/>
-          <w:color w:val="000000" w:themeColor="text1"/>
-          <w:shd w:val="clear" w:color="auto" w:fill="FFFFFF"/>
-        </w:rPr>
-        <w:t>LabDiet</w:t>
-      </w:r>
-      <w:proofErr w:type="spellEnd"/>
-      <w:r>
-        <w:rPr>
-          <w:rFonts w:eastAsia="Times New Roman" w:cs="Times New Roman"/>
-          <w:color w:val="000000" w:themeColor="text1"/>
-          <w:shd w:val="clear" w:color="auto" w:fill="FFFFFF"/>
-        </w:rPr>
-        <w:t>; 13% fat; 57% carbohydrate; 30% protein</w:t>
+        <w:t>; 5L0D LabDiet; 13% fat; 57% carbohydrate; 30% protein</w:t>
       </w:r>
       <w:r>
         <w:rPr>
@@ -3022,7 +2947,6 @@
         </w:rPr>
         <w:t xml:space="preserve"> </w:t>
       </w:r>
-      <w:proofErr w:type="spellStart"/>
       <w:r>
         <w:rPr>
           <w:rFonts w:eastAsia="Times New Roman" w:cs="Times New Roman"/>
@@ -3037,16 +2961,7 @@
           <w:color w:val="000000" w:themeColor="text1"/>
           <w:shd w:val="clear" w:color="auto" w:fill="FFFFFF"/>
         </w:rPr>
-        <w:t>choMRI</w:t>
-      </w:r>
-      <w:proofErr w:type="spellEnd"/>
-      <w:r>
-        <w:rPr>
-          <w:rFonts w:eastAsia="Times New Roman" w:cs="Times New Roman"/>
-          <w:color w:val="000000" w:themeColor="text1"/>
-          <w:shd w:val="clear" w:color="auto" w:fill="FFFFFF"/>
-        </w:rPr>
-        <w:t xml:space="preserve"> </w:t>
+        <w:t xml:space="preserve">choMRI </w:t>
       </w:r>
       <w:r>
         <w:rPr>
@@ -3286,25 +3201,7 @@
           <w:color w:val="000000" w:themeColor="text1"/>
           <w:shd w:val="clear" w:color="auto" w:fill="FFFFFF"/>
         </w:rPr>
-        <w:t xml:space="preserve"> were dissected and the right inguinal white adipose tissue (</w:t>
-      </w:r>
-      <w:proofErr w:type="spellStart"/>
-      <w:r>
-        <w:rPr>
-          <w:rFonts w:eastAsia="Times New Roman" w:cs="Times New Roman"/>
-          <w:color w:val="000000" w:themeColor="text1"/>
-          <w:shd w:val="clear" w:color="auto" w:fill="FFFFFF"/>
-        </w:rPr>
-        <w:t>iWAT</w:t>
-      </w:r>
-      <w:proofErr w:type="spellEnd"/>
-      <w:r>
-        <w:rPr>
-          <w:rFonts w:eastAsia="Times New Roman" w:cs="Times New Roman"/>
-          <w:color w:val="000000" w:themeColor="text1"/>
-          <w:shd w:val="clear" w:color="auto" w:fill="FFFFFF"/>
-        </w:rPr>
-        <w:t>)</w:t>
+        <w:t xml:space="preserve"> were dissected and the right inguinal white adipose tissue (iWAT)</w:t>
       </w:r>
       <w:r>
         <w:rPr>
@@ -3322,49 +3219,21 @@
         </w:rPr>
         <w:t xml:space="preserve">and </w:t>
       </w:r>
-      <w:proofErr w:type="spellStart"/>
-      <w:r>
-        <w:rPr>
-          <w:rFonts w:eastAsia="Times New Roman" w:cs="Times New Roman"/>
-          <w:color w:val="000000" w:themeColor="text1"/>
-          <w:shd w:val="clear" w:color="auto" w:fill="FFFFFF"/>
-        </w:rPr>
-        <w:t>epididymal</w:t>
-      </w:r>
-      <w:proofErr w:type="spellEnd"/>
-      <w:r>
-        <w:rPr>
-          <w:rFonts w:eastAsia="Times New Roman" w:cs="Times New Roman"/>
-          <w:color w:val="000000" w:themeColor="text1"/>
-          <w:shd w:val="clear" w:color="auto" w:fill="FFFFFF"/>
-        </w:rPr>
-        <w:t xml:space="preserve"> </w:t>
-      </w:r>
-      <w:r>
-        <w:rPr>
-          <w:rFonts w:eastAsia="Times New Roman" w:cs="Times New Roman"/>
-          <w:color w:val="000000" w:themeColor="text1"/>
-          <w:shd w:val="clear" w:color="auto" w:fill="FFFFFF"/>
-        </w:rPr>
-        <w:t>white adipose tissue (</w:t>
-      </w:r>
-      <w:proofErr w:type="spellStart"/>
-      <w:r>
-        <w:rPr>
-          <w:rFonts w:eastAsia="Times New Roman" w:cs="Times New Roman"/>
-          <w:color w:val="000000" w:themeColor="text1"/>
-          <w:shd w:val="clear" w:color="auto" w:fill="FFFFFF"/>
-        </w:rPr>
-        <w:t>eWAT</w:t>
-      </w:r>
-      <w:proofErr w:type="spellEnd"/>
-      <w:r>
-        <w:rPr>
-          <w:rFonts w:eastAsia="Times New Roman" w:cs="Times New Roman"/>
-          <w:color w:val="000000" w:themeColor="text1"/>
-          <w:shd w:val="clear" w:color="auto" w:fill="FFFFFF"/>
-        </w:rPr>
-        <w:t>)</w:t>
+      <w:r>
+        <w:rPr>
+          <w:rFonts w:eastAsia="Times New Roman" w:cs="Times New Roman"/>
+          <w:color w:val="000000" w:themeColor="text1"/>
+          <w:shd w:val="clear" w:color="auto" w:fill="FFFFFF"/>
+        </w:rPr>
+        <w:t xml:space="preserve">epididymal </w:t>
+      </w:r>
+      <w:r>
+        <w:rPr>
+          <w:rFonts w:eastAsia="Times New Roman" w:cs="Times New Roman"/>
+          <w:color w:val="000000" w:themeColor="text1"/>
+          <w:shd w:val="clear" w:color="auto" w:fill="FFFFFF"/>
+        </w:rPr>
+        <w:t>white adipose tissue (eWAT)</w:t>
       </w:r>
       <w:r>
         <w:rPr>
@@ -3658,49 +3527,7 @@
         <w:rPr>
           <w:rFonts w:cs="Arial"/>
         </w:rPr>
-        <w:t>Dexamethasone standard was used to make a calibration curve from 2.5 to 100 ng/</w:t>
-      </w:r>
-      <w:proofErr w:type="spellStart"/>
-      <w:r>
-        <w:rPr>
-          <w:rFonts w:cs="Arial"/>
-        </w:rPr>
-        <w:t>mL.</w:t>
-      </w:r>
-      <w:proofErr w:type="spellEnd"/>
-      <w:r>
-        <w:rPr>
-          <w:rFonts w:cs="Arial"/>
-        </w:rPr>
-        <w:t xml:space="preserve"> A separate weighing of dexamethasone was used to make quality control standards at 3 and 30 ng/</w:t>
-      </w:r>
-      <w:proofErr w:type="spellStart"/>
-      <w:r>
-        <w:rPr>
-          <w:rFonts w:cs="Arial"/>
-        </w:rPr>
-        <w:t>mL.</w:t>
-      </w:r>
-      <w:proofErr w:type="spellEnd"/>
-      <w:r>
-        <w:rPr>
-          <w:rFonts w:cs="Arial"/>
-        </w:rPr>
-        <w:t xml:space="preserve"> Quality control standards were run in triplicate before and during sample analysis. For each calibration standard and quality control standard, 10 µL of blank plasma, 10 µL of calibration or QC standard, and 40 µL of internal standard were mixed in a 96-well plate. Each analytical sample was prepared by mixing 10 µL mouse plasma, 10 µL acetonitrile and 40 µL internal standard into a well of a 96-well plate. Some samples were below 10 µL in volume. In these cases, the volume collected was diluted to 10 µL and prepared in the same manner as the other samples. The plate was mixed at 1000 rpm for 5 min, then centrifuged at 3500 rpm for 10 min. Four microliters of supernatant were injected for analysis onto a Waters </w:t>
-      </w:r>
-      <w:proofErr w:type="spellStart"/>
-      <w:r>
-        <w:rPr>
-          <w:rFonts w:cs="Arial"/>
-        </w:rPr>
-        <w:t>Xevo</w:t>
-      </w:r>
-      <w:proofErr w:type="spellEnd"/>
-      <w:r>
-        <w:rPr>
-          <w:rFonts w:cs="Arial"/>
-        </w:rPr>
-        <w:t xml:space="preserve"> TQD triple quadrupole UPLC mass spectrometer for analysis.</w:t>
+        <w:t>Dexamethasone standard was used to make a calibration curve from 2.5 to 100 ng/mL. A separate weighing of dexamethasone was used to make quality control standards at 3 and 30 ng/mL. Quality control standards were run in triplicate before and during sample analysis. For each calibration standard and quality control standard, 10 µL of blank plasma, 10 µL of calibration or QC standard, and 40 µL of internal standard were mixed in a 96-well plate. Each analytical sample was prepared by mixing 10 µL mouse plasma, 10 µL acetonitrile and 40 µL internal standard into a well of a 96-well plate. Some samples were below 10 µL in volume. In these cases, the volume collected was diluted to 10 µL and prepared in the same manner as the other samples. The plate was mixed at 1000 rpm for 5 min, then centrifuged at 3500 rpm for 10 min. Four microliters of supernatant were injected for analysis onto a Waters Xevo TQD triple quadrupole UPLC mass spectrometer for analysis.</w:t>
       </w:r>
     </w:p>
     <w:p>
@@ -3726,37 +3553,19 @@
         </w:rPr>
         <w:t xml:space="preserve">Insulin Tolerance Tests and </w:t>
       </w:r>
-      <w:proofErr w:type="spellStart"/>
       <w:r>
         <w:rPr>
           <w:b/>
           <w:color w:val="000000" w:themeColor="text1"/>
         </w:rPr>
-        <w:t>Hyperinsulinemic</w:t>
-      </w:r>
-      <w:proofErr w:type="spellEnd"/>
+        <w:t xml:space="preserve">Hyperinsulinemic </w:t>
+      </w:r>
       <w:r>
         <w:rPr>
           <w:b/>
           <w:color w:val="000000" w:themeColor="text1"/>
         </w:rPr>
-        <w:t xml:space="preserve"> </w:t>
-      </w:r>
-      <w:proofErr w:type="spellStart"/>
-      <w:r>
-        <w:rPr>
-          <w:b/>
-          <w:color w:val="000000" w:themeColor="text1"/>
-        </w:rPr>
-        <w:t>Euglycemic</w:t>
-      </w:r>
-      <w:proofErr w:type="spellEnd"/>
-      <w:r>
-        <w:rPr>
-          <w:b/>
-          <w:color w:val="000000" w:themeColor="text1"/>
-        </w:rPr>
-        <w:t xml:space="preserve"> Clamp Experiments: </w:t>
+        <w:t xml:space="preserve">Euglycemic Clamp Experiments: </w:t>
       </w:r>
       <w:r>
         <w:rPr>
@@ -3910,98 +3719,66 @@
           <w:rFonts w:cs="Times New Roman"/>
           <w:color w:val="000000" w:themeColor="text1"/>
         </w:rPr>
-        <w:t>insulin (</w:t>
-      </w:r>
-      <w:proofErr w:type="spellStart"/>
+        <w:t>insulin (Humulin R, Lilly)</w:t>
+      </w:r>
+      <w:r>
+        <w:t xml:space="preserve"> </w:t>
+      </w:r>
       <w:r>
         <w:rPr>
           <w:rFonts w:cs="Times New Roman"/>
           <w:color w:val="000000" w:themeColor="text1"/>
         </w:rPr>
-        <w:t>Humulin</w:t>
-      </w:r>
-      <w:proofErr w:type="spellEnd"/>
+        <w:t>as described in</w:t>
+      </w:r>
       <w:r>
         <w:rPr>
           <w:rFonts w:cs="Times New Roman"/>
           <w:color w:val="000000" w:themeColor="text1"/>
         </w:rPr>
-        <w:t xml:space="preserve"> R, Lilly)</w:t>
-      </w:r>
-      <w:r>
-        <w:t xml:space="preserve"> </w:t>
+        <w:t xml:space="preserve"> figure legend</w:t>
       </w:r>
       <w:r>
         <w:rPr>
           <w:rFonts w:cs="Times New Roman"/>
           <w:color w:val="000000" w:themeColor="text1"/>
         </w:rPr>
-        <w:t>as described in</w:t>
+        <w:t>s</w:t>
       </w:r>
       <w:r>
         <w:rPr>
           <w:rFonts w:cs="Times New Roman"/>
           <w:color w:val="000000" w:themeColor="text1"/>
         </w:rPr>
-        <w:t xml:space="preserve"> figure legend</w:t>
+        <w:t xml:space="preserve">. Blood </w:t>
       </w:r>
       <w:r>
         <w:rPr>
           <w:rFonts w:cs="Times New Roman"/>
           <w:color w:val="000000" w:themeColor="text1"/>
         </w:rPr>
-        <w:t>s</w:t>
+        <w:t xml:space="preserve">was collected from </w:t>
       </w:r>
       <w:r>
         <w:rPr>
           <w:rFonts w:cs="Times New Roman"/>
           <w:color w:val="000000" w:themeColor="text1"/>
         </w:rPr>
-        <w:t xml:space="preserve">. Blood </w:t>
+        <w:t xml:space="preserve">the </w:t>
       </w:r>
       <w:r>
         <w:rPr>
           <w:rFonts w:cs="Times New Roman"/>
           <w:color w:val="000000" w:themeColor="text1"/>
         </w:rPr>
-        <w:t xml:space="preserve">was collected from </w:t>
+        <w:t xml:space="preserve">tail and </w:t>
       </w:r>
       <w:r>
         <w:rPr>
           <w:rFonts w:cs="Times New Roman"/>
           <w:color w:val="000000" w:themeColor="text1"/>
         </w:rPr>
-        <w:t xml:space="preserve">the </w:t>
-      </w:r>
-      <w:r>
-        <w:rPr>
-          <w:rFonts w:cs="Times New Roman"/>
-          <w:color w:val="000000" w:themeColor="text1"/>
-        </w:rPr>
-        <w:t xml:space="preserve">tail and </w:t>
-      </w:r>
-      <w:r>
-        <w:rPr>
-          <w:rFonts w:cs="Times New Roman"/>
-          <w:color w:val="000000" w:themeColor="text1"/>
-        </w:rPr>
-        <w:t>glucose was determined using a One Touch Ultra Glucometer (</w:t>
-      </w:r>
-      <w:proofErr w:type="spellStart"/>
-      <w:r>
-        <w:rPr>
-          <w:rFonts w:cs="Times New Roman"/>
-          <w:color w:val="000000" w:themeColor="text1"/>
-        </w:rPr>
-        <w:t>Lifescan</w:t>
-      </w:r>
-      <w:proofErr w:type="spellEnd"/>
-      <w:r>
-        <w:rPr>
-          <w:rFonts w:cs="Times New Roman"/>
-          <w:color w:val="000000" w:themeColor="text1"/>
-        </w:rPr>
-        <w:t>).</w:t>
+        <w:t>glucose was determined using a One Touch Ultra Glucometer (Lifescan).</w:t>
       </w:r>
       <w:r>
         <w:rPr>
@@ -4009,7 +3786,6 @@
         </w:rPr>
         <w:t xml:space="preserve"> For the </w:t>
       </w:r>
-      <w:proofErr w:type="spellStart"/>
       <w:r>
         <w:rPr>
           <w:color w:val="000000" w:themeColor="text1"/>
@@ -4022,26 +3798,17 @@
         </w:rPr>
         <w:t>insulinemic</w:t>
       </w:r>
-      <w:proofErr w:type="spellEnd"/>
-      <w:r>
-        <w:rPr>
-          <w:color w:val="000000" w:themeColor="text1"/>
-        </w:rPr>
-        <w:t xml:space="preserve"> </w:t>
-      </w:r>
-      <w:proofErr w:type="spellStart"/>
-      <w:r>
-        <w:rPr>
-          <w:color w:val="000000" w:themeColor="text1"/>
-        </w:rPr>
-        <w:t>euglycemic</w:t>
-      </w:r>
-      <w:proofErr w:type="spellEnd"/>
-      <w:r>
-        <w:rPr>
-          <w:color w:val="000000" w:themeColor="text1"/>
-        </w:rPr>
-        <w:t xml:space="preserve"> clamp</w:t>
+      <w:r>
+        <w:rPr>
+          <w:color w:val="000000" w:themeColor="text1"/>
+        </w:rPr>
+        <w:t xml:space="preserve"> </w:t>
+      </w:r>
+      <w:r>
+        <w:rPr>
+          <w:color w:val="000000" w:themeColor="text1"/>
+        </w:rPr>
+        <w:t>euglycemic clamp</w:t>
       </w:r>
       <w:r>
         <w:rPr>
@@ -4292,7 +4059,7 @@
           <w:rFonts w:ascii="Calibri" w:hAnsi="Calibri" w:cs="Arial"/>
           <w:color w:val="000000" w:themeColor="text1"/>
         </w:rPr>
-        <w:instrText>ADDIN CSL_CITATION { "citationItems" : [ { "id" : "ITEM-1", "itemData" : { "author" : [ { "dropping-particle" : "", "family" : "McGuinness", "given" : "Owen P.", "non-dropping-particle" : "", "parse-names" : false, "suffix" : "" }, { "dropping-particle" : "", "family" : "Ayala", "given" : "Julio E.", "non-dropping-particle" : "", "parse-names" : false, "suffix" : "" }, { "dropping-particle" : "", "family" : "Laughlin", "given" : "Maren R.", "non-dropping-particle" : "", "parse-names" : false, "suffix" : "" }, { "dropping-particle" : "", "family" : "Wasserman", "given" : "David H.", "non-dropping-particle" : "", "parse-names" : false, "suffix" : "" } ], "container-title" : "American Journal of Physiology - Endocrinology and Metabolism", "id" : "ITEM-1", "issue" : "4", "issued" : { "date-parts" : [ [ "2009" ] ] }, "title" : "NIH experiment in centralized mouse phenotyping: the Vanderbilt experience and recommendations for evaluating glucose homeostasis in the mouse", "type" : "article-journal", "volume" : "297" }, "uris" : [ "http://www.mendeley.com/documents/?uuid=ac5bd77f-6bd1-36ef-803e-5329284e3166" ] }, { "id" : "ITEM-2", "itemData" : { "author" : [ { "dropping-particle" : "", "family" : "Ayala", "given" : "Julio E", "non-dropping-particle" : "", "parse-names" : false, "suffix" : "" }, { "dropping-particle" : "", "family" : "Bracy", "given" : "Deanna P", "non-dropping-particle" : "", "parse-names" : false, "suffix" : "" }, { "dropping-particle" : "", "family" : "Mcguinness", "given" : "Owen P", "non-dropping-particle" : "", "parse-names" : false, "suffix" : "" }, { "dropping-particle" : "", "family" : "Wasserman", "given" : "David H", "non-dropping-particle" : "", "parse-names" : false, "suffix" : "" } ], "id" : "ITEM-2", "issue" : "October 2005", "issued" : { "date-parts" : [ [ "2006" ] ] }, "title" : "Considerations in the Design of Hyperinsulinemic- Euglycemic Clamps in the Conscious Mouse", "type" : "article-journal" }, "uris" : [ "http://www.mendeley.com/documents/?uuid=52fb0a1c-82a2-4e21-970a-45229a7a3c43", "http://www.mendeley.com/documents/?uuid=e5c7bed5-9cce-47ce-ac54-c3f59700e136" ] }, { "id" : "ITEM-3", "itemData" : { "author" : [ { "dropping-particle" : "", "family" : "Halseth", "given" : "A M Y E", "non-dropping-particle" : "", "parse-names" : false, "suffix" : "" }, { "dropping-particle" : "", "family" : "Bracy", "given" : "Deanna P", "non-dropping-particle" : "", "parse-names" : false, "suffix" : "" }, { "dropping-particle" : "", "family" : "Wasserman", "given" : "David H", "non-dropping-particle" : "", "parse-names" : false, "suffix" : "" }, { "dropping-particle" : "", "family" : "Amy", "given" : "E", "non-dropping-particle" : "", "parse-names" : false, "suffix" : "" }, { "dropping-particle" : "", "family" : "Bracy", "given" : "Deanna P", "non-dropping-particle" : "", "parse-names" : false, "suffix" : "" }, { "dropping-particle" : "", "family" : "David", "given" : "H", "non-dropping-particle" : "", "parse-names" : false, "suffix" : "" } ], "id" : "ITEM-3", "issued" : { "date-parts" : [ [ "1999" ] ] }, "title" : "Overexpression of hexokinase II increases insulin- and exercise-stimulated muscle glucose uptake in vivo", "type" : "article-journal" }, "uris" : [ "http://www.mendeley.com/documents/?uuid=bef8145d-9b99-40e6-829b-0d7ca5826d80", "http://www.mendeley.com/documents/?uuid=3a2a722c-d7e8-4146-ae3c-e8d00ff1b34b" ] } ], "mendeley" : { "formattedCitation" : "(24\u201326)", "plainTextFormattedCitation" : "(24\u201326)", "previouslyFormattedCitation" : "(24\u201326)" }, "properties" : {  }, "schema" : "https://github.com/citation-style-language/schema/raw/master/csl-citation.json" }</w:instrText>
+        <w:instrText>ADDIN CSL_CITATION { "citationItems" : [ { "id" : "ITEM-1", "itemData" : { "author" : [ { "dropping-particle" : "", "family" : "McGuinness", "given" : "Owen P.", "non-dropping-particle" : "", "parse-names" : false, "suffix" : "" }, { "dropping-particle" : "", "family" : "Ayala", "given" : "Julio E.", "non-dropping-particle" : "", "parse-names" : false, "suffix" : "" }, { "dropping-particle" : "", "family" : "Laughlin", "given" : "Maren R.", "non-dropping-particle" : "", "parse-names" : false, "suffix" : "" }, { "dropping-particle" : "", "family" : "Wasserman", "given" : "David H.", "non-dropping-particle" : "", "parse-names" : false, "suffix" : "" } ], "container-title" : "American Journal of Physiology - Endocrinology and Metabolism", "id" : "ITEM-1", "issue" : "4", "issued" : { "date-parts" : [ [ "2009" ] ] }, "title" : "NIH experiment in centralized mouse phenotyping: the Vanderbilt experience and recommendations for evaluating glucose homeostasis in the mouse", "type" : "article-journal", "volume" : "297" }, "uris" : [ "http://www.mendeley.com/documents/?uuid=ac5bd77f-6bd1-36ef-803e-5329284e3166" ] }, { "id" : "ITEM-2", "itemData" : { "author" : [ { "dropping-particle" : "", "family" : "Ayala", "given" : "Julio E", "non-dropping-particle" : "", "parse-names" : false, "suffix" : "" }, { "dropping-particle" : "", "family" : "Bracy", "given" : "Deanna P", "non-dropping-particle" : "", "parse-names" : false, "suffix" : "" }, { "dropping-particle" : "", "family" : "Mcguinness", "given" : "Owen P", "non-dropping-particle" : "", "parse-names" : false, "suffix" : "" }, { "dropping-particle" : "", "family" : "Wasserman", "given" : "David H", "non-dropping-particle" : "", "parse-names" : false, "suffix" : "" } ], "container-title" : "Diabetes", "id" : "ITEM-2", "issue" : "2", "issued" : { "date-parts" : [ [ "2006" ] ] }, "page" : "390-397", "title" : "Considerations in the Design of Hyperinsulinemic- Euglycemic Clamps in the Conscious Mouse", "type" : "article-journal", "volume" : "55" }, "uris" : [ "http://www.mendeley.com/documents/?uuid=52fb0a1c-82a2-4e21-970a-45229a7a3c43", "http://www.mendeley.com/documents/?uuid=e5c7bed5-9cce-47ce-ac54-c3f59700e136" ] }, { "id" : "ITEM-3", "itemData" : { "author" : [ { "dropping-particle" : "", "family" : "Halseth", "given" : "A M Y E", "non-dropping-particle" : "", "parse-names" : false, "suffix" : "" }, { "dropping-particle" : "", "family" : "Bracy", "given" : "Deanna P", "non-dropping-particle" : "", "parse-names" : false, "suffix" : "" }, { "dropping-particle" : "", "family" : "Wasserman", "given" : "David H", "non-dropping-particle" : "", "parse-names" : false, "suffix" : "" }, { "dropping-particle" : "", "family" : "Amy", "given" : "E", "non-dropping-particle" : "", "parse-names" : false, "suffix" : "" }, { "dropping-particle" : "", "family" : "Bracy", "given" : "Deanna P", "non-dropping-particle" : "", "parse-names" : false, "suffix" : "" }, { "dropping-particle" : "", "family" : "David", "given" : "H", "non-dropping-particle" : "", "parse-names" : false, "suffix" : "" } ], "container-title" : "The American journal of physiology", "id" : "ITEM-3", "issue" : "1", "issued" : { "date-parts" : [ [ "1999" ] ] }, "page" : "E70-77", "title" : "Overexpression of hexokinase II increases insulin- and exercise-stimulated muscle glucose uptake in vivo", "type" : "article-journal", "volume" : "276" }, "uris" : [ "http://www.mendeley.com/documents/?uuid=bef8145d-9b99-40e6-829b-0d7ca5826d80", "http://www.mendeley.com/documents/?uuid=3a2a722c-d7e8-4146-ae3c-e8d00ff1b34b" ] } ], "mendeley" : { "formattedCitation" : "(24\u201326)", "plainTextFormattedCitation" : "(24\u201326)", "previouslyFormattedCitation" : "(24\u201326)" }, "properties" : {  }, "schema" : "https://github.com/citation-style-language/schema/raw/master/csl-citation.json" }</w:instrText>
       </w:r>
       <w:r>
         <w:rPr>
@@ -4441,134 +4208,129 @@
           <w:rFonts w:ascii="Calibri" w:hAnsi="Calibri" w:cs="Arial"/>
           <w:color w:val="000000" w:themeColor="text1"/>
         </w:rPr>
-        <w:t xml:space="preserve"> </w:t>
-      </w:r>
-      <w:proofErr w:type="spellStart"/>
+        <w:t xml:space="preserve"> mU/kg bolus, followed by </w:t>
+      </w:r>
       <w:r>
         <w:rPr>
           <w:rFonts w:ascii="Calibri" w:hAnsi="Calibri" w:cs="Arial"/>
           <w:color w:val="000000" w:themeColor="text1"/>
         </w:rPr>
-        <w:t>mU</w:t>
-      </w:r>
-      <w:proofErr w:type="spellEnd"/>
+        <w:t>8.0</w:t>
+      </w:r>
       <w:r>
         <w:rPr>
           <w:rFonts w:ascii="Calibri" w:hAnsi="Calibri" w:cs="Arial"/>
           <w:color w:val="000000" w:themeColor="text1"/>
         </w:rPr>
-        <w:t xml:space="preserve">/kg bolus, followed by </w:t>
+        <w:t xml:space="preserve"> mU/kg/min) of human insulin (Novo Nordisk). Euglycemia (120~130 mg/dL) was maintained during the clamp by measuring blood glucose every 10 min and infusing 50% glucose at variable rates</w:t>
       </w:r>
       <w:r>
         <w:rPr>
           <w:rFonts w:ascii="Calibri" w:hAnsi="Calibri" w:cs="Arial"/>
           <w:color w:val="000000" w:themeColor="text1"/>
         </w:rPr>
-        <w:t>8.0</w:t>
+        <w:t>,</w:t>
       </w:r>
       <w:r>
         <w:rPr>
           <w:rFonts w:ascii="Calibri" w:hAnsi="Calibri" w:cs="Arial"/>
           <w:color w:val="000000" w:themeColor="text1"/>
         </w:rPr>
-        <w:t xml:space="preserve"> </w:t>
-      </w:r>
-      <w:proofErr w:type="spellStart"/>
+        <w:t xml:space="preserve"> accordingly.  Blood samples were collected</w:t>
+      </w:r>
       <w:r>
         <w:rPr>
           <w:rFonts w:ascii="Calibri" w:hAnsi="Calibri" w:cs="Arial"/>
           <w:color w:val="000000" w:themeColor="text1"/>
         </w:rPr>
-        <w:t>mU</w:t>
-      </w:r>
-      <w:proofErr w:type="spellEnd"/>
+        <w:t xml:space="preserve"> from the </w:t>
+      </w:r>
       <w:r>
         <w:rPr>
           <w:rFonts w:ascii="Calibri" w:hAnsi="Calibri" w:cs="Arial"/>
           <w:color w:val="000000" w:themeColor="text1"/>
         </w:rPr>
-        <w:t xml:space="preserve">/kg/min) of human insulin (Novo Nordisk). </w:t>
-      </w:r>
-      <w:proofErr w:type="spellStart"/>
+        <w:t>right carotid</w:t>
+      </w:r>
       <w:r>
         <w:rPr>
           <w:rFonts w:ascii="Calibri" w:hAnsi="Calibri" w:cs="Arial"/>
           <w:color w:val="000000" w:themeColor="text1"/>
         </w:rPr>
-        <w:t>Euglycemia</w:t>
-      </w:r>
-      <w:proofErr w:type="spellEnd"/>
+        <w:t xml:space="preserve"> </w:t>
+      </w:r>
       <w:r>
         <w:rPr>
           <w:rFonts w:ascii="Calibri" w:hAnsi="Calibri" w:cs="Arial"/>
           <w:color w:val="000000" w:themeColor="text1"/>
         </w:rPr>
-        <w:t xml:space="preserve"> (120~130 mg/</w:t>
-      </w:r>
-      <w:proofErr w:type="spellStart"/>
+        <w:t xml:space="preserve">artery </w:t>
+      </w:r>
       <w:r>
         <w:rPr>
           <w:rFonts w:ascii="Calibri" w:hAnsi="Calibri" w:cs="Arial"/>
           <w:color w:val="000000" w:themeColor="text1"/>
         </w:rPr>
-        <w:t>dL</w:t>
-      </w:r>
-      <w:proofErr w:type="spellEnd"/>
+        <w:t>at t = 80, 90, 100, and 120 min for determination of glucose specific activity.  Blood insulin concentrations were determined from samples taken at t = -10 and 120 min. A bolus injection of [1-</w:t>
+      </w:r>
       <w:r>
         <w:rPr>
           <w:rFonts w:ascii="Calibri" w:hAnsi="Calibri" w:cs="Arial"/>
           <w:color w:val="000000" w:themeColor="text1"/>
-        </w:rPr>
-        <w:t>) was maintained during the clamp by measuring blood glucose every 10 min and infusing 50% glucose at variable rates</w:t>
+          <w:vertAlign w:val="superscript"/>
+        </w:rPr>
+        <w:t>14</w:t>
       </w:r>
       <w:r>
         <w:rPr>
           <w:rFonts w:ascii="Calibri" w:hAnsi="Calibri" w:cs="Arial"/>
           <w:color w:val="000000" w:themeColor="text1"/>
         </w:rPr>
-        <w:t>,</w:t>
+        <w:t>C]-2-deoxyglucose ([</w:t>
       </w:r>
       <w:r>
         <w:rPr>
           <w:rFonts w:ascii="Calibri" w:hAnsi="Calibri" w:cs="Arial"/>
           <w:color w:val="000000" w:themeColor="text1"/>
-        </w:rPr>
-        <w:t xml:space="preserve"> accordingly.  Blood samples were collected</w:t>
+          <w:vertAlign w:val="superscript"/>
+        </w:rPr>
+        <w:t>14</w:t>
       </w:r>
       <w:r>
         <w:rPr>
           <w:rFonts w:ascii="Calibri" w:hAnsi="Calibri" w:cs="Arial"/>
           <w:color w:val="000000" w:themeColor="text1"/>
         </w:rPr>
-        <w:t xml:space="preserve"> from the </w:t>
+        <w:t>C]2DG; PerkinElmer) (10 µCi) was given at t = 120 min. Blood samples were</w:t>
       </w:r>
       <w:r>
         <w:rPr>
           <w:rFonts w:ascii="Calibri" w:hAnsi="Calibri" w:cs="Arial"/>
           <w:color w:val="000000" w:themeColor="text1"/>
         </w:rPr>
-        <w:t>right carotid</w:t>
+        <w:t xml:space="preserve"> </w:t>
       </w:r>
       <w:r>
         <w:rPr>
           <w:rFonts w:ascii="Calibri" w:hAnsi="Calibri" w:cs="Arial"/>
           <w:color w:val="000000" w:themeColor="text1"/>
         </w:rPr>
-        <w:t xml:space="preserve"> </w:t>
+        <w:t>taken at 2, 5, 10, 15, and 25 min after the injection for determination of plasma [</w:t>
       </w:r>
       <w:r>
         <w:rPr>
           <w:rFonts w:ascii="Calibri" w:hAnsi="Calibri" w:cs="Arial"/>
           <w:color w:val="000000" w:themeColor="text1"/>
-        </w:rPr>
-        <w:t xml:space="preserve">artery </w:t>
+          <w:vertAlign w:val="superscript"/>
+        </w:rPr>
+        <w:t>14</w:t>
       </w:r>
       <w:r>
         <w:rPr>
           <w:rFonts w:ascii="Calibri" w:hAnsi="Calibri" w:cs="Arial"/>
           <w:color w:val="000000" w:themeColor="text1"/>
         </w:rPr>
-        <w:t>at t = 80, 90, 100, and 120 min for determination of glucose specific activity.  Blood insulin concentrations were determined from samples taken at t = -10 and 120 min. A bolus injection of [1-</w:t>
+        <w:t>C]2DG radioactivity. At the end of the experiment, animals were anesthetized with an intravenous injection of sodium pentobarbital and tissues were collected and immediately frozen in liquid nitrogen for later analysis of tissue [1-</w:t>
       </w:r>
       <w:r>
         <w:rPr>
@@ -4583,7 +4345,7 @@
           <w:rFonts w:ascii="Calibri" w:hAnsi="Calibri" w:cs="Arial"/>
           <w:color w:val="000000" w:themeColor="text1"/>
         </w:rPr>
-        <w:t>C]-2-deoxyglucose ([</w:t>
+        <w:t>C]-2-deoxyglucose phosphate ([</w:t>
       </w:r>
       <w:r>
         <w:rPr>
@@ -4598,7 +4360,7 @@
           <w:rFonts w:ascii="Calibri" w:hAnsi="Calibri" w:cs="Arial"/>
           <w:color w:val="000000" w:themeColor="text1"/>
         </w:rPr>
-        <w:t>C]2DG; PerkinElmer) (10 µCi) was given at t = 120 min. Blood samples were</w:t>
+        <w:t>C]2DGP) radioactivity.</w:t>
       </w:r>
       <w:r>
         <w:rPr>
@@ -4612,7 +4374,7 @@
           <w:rFonts w:ascii="Calibri" w:hAnsi="Calibri" w:cs="Arial"/>
           <w:color w:val="000000" w:themeColor="text1"/>
         </w:rPr>
-        <w:t>taken at 2, 5, 10, 15, and 25 min after the injection for determination of plasma [</w:t>
+        <w:t>Blood glucose was measured using an Accu-Chek glucometer (Roche, Germany). Plasma insulin was measured using the Linco rat/mouse insulin ELISA kits.  For determination of plasma radioactivity of [3-</w:t>
       </w:r>
       <w:r>
         <w:rPr>
@@ -4620,6 +4382,21 @@
           <w:color w:val="000000" w:themeColor="text1"/>
           <w:vertAlign w:val="superscript"/>
         </w:rPr>
+        <w:t>3</w:t>
+      </w:r>
+      <w:r>
+        <w:rPr>
+          <w:rFonts w:ascii="Calibri" w:hAnsi="Calibri" w:cs="Arial"/>
+          <w:color w:val="000000" w:themeColor="text1"/>
+        </w:rPr>
+        <w:t>H]glucose and [1-</w:t>
+      </w:r>
+      <w:r>
+        <w:rPr>
+          <w:rFonts w:ascii="Calibri" w:hAnsi="Calibri" w:cs="Arial"/>
+          <w:color w:val="000000" w:themeColor="text1"/>
+          <w:vertAlign w:val="superscript"/>
+        </w:rPr>
         <w:t>14</w:t>
       </w:r>
       <w:r>
@@ -4627,190 +4404,66 @@
           <w:rFonts w:ascii="Calibri" w:hAnsi="Calibri" w:cs="Arial"/>
           <w:color w:val="000000" w:themeColor="text1"/>
         </w:rPr>
-        <w:t>C]2DG radioactivity. At the end of the experiment, animals were anesthetized with an intravenous injection of sodium pentobarbital and tissues were collected and immediately frozen in liquid nitrogen for later analysis of tissue [1-</w:t>
+        <w:t xml:space="preserve">C]2DG, plasma samples were </w:t>
       </w:r>
       <w:r>
         <w:rPr>
           <w:rFonts w:ascii="Calibri" w:hAnsi="Calibri" w:cs="Arial"/>
           <w:color w:val="000000" w:themeColor="text1"/>
-          <w:vertAlign w:val="superscript"/>
-        </w:rPr>
-        <w:t>14</w:t>
+        </w:rPr>
+        <w:lastRenderedPageBreak/>
+        <w:t>deproteinized with ZnSO</w:t>
       </w:r>
       <w:r>
         <w:rPr>
           <w:rFonts w:ascii="Calibri" w:hAnsi="Calibri" w:cs="Arial"/>
           <w:color w:val="000000" w:themeColor="text1"/>
-        </w:rPr>
-        <w:t>C]-2-deoxyglucose phosphate ([</w:t>
+          <w:vertAlign w:val="subscript"/>
+        </w:rPr>
+        <w:t>4</w:t>
       </w:r>
       <w:r>
         <w:rPr>
           <w:rFonts w:ascii="Calibri" w:hAnsi="Calibri" w:cs="Arial"/>
           <w:color w:val="000000" w:themeColor="text1"/>
-          <w:vertAlign w:val="superscript"/>
-        </w:rPr>
-        <w:t>14</w:t>
+        </w:rPr>
+        <w:t> and Ba(OH)</w:t>
       </w:r>
       <w:r>
         <w:rPr>
           <w:rFonts w:ascii="Calibri" w:hAnsi="Calibri" w:cs="Arial"/>
           <w:color w:val="000000" w:themeColor="text1"/>
-        </w:rPr>
-        <w:t>C]2DGP) radioactivity.</w:t>
+          <w:vertAlign w:val="subscript"/>
+        </w:rPr>
+        <w:t>2</w:t>
       </w:r>
       <w:r>
         <w:rPr>
           <w:rFonts w:ascii="Calibri" w:hAnsi="Calibri" w:cs="Arial"/>
           <w:color w:val="000000" w:themeColor="text1"/>
         </w:rPr>
-        <w:t xml:space="preserve"> </w:t>
+        <w:t> and counted using a Liquid Scintillation Counter (Beckman Coulter LS6500 Multi-purpose Scintillation Counter). Glucose turnover rate, hepatic glucose production and tissue glucose uptake were calculated as described elsewhere</w:t>
       </w:r>
       <w:r>
         <w:rPr>
           <w:rFonts w:ascii="Calibri" w:hAnsi="Calibri" w:cs="Arial"/>
           <w:color w:val="000000" w:themeColor="text1"/>
         </w:rPr>
-        <w:t xml:space="preserve">Blood glucose was measured using an </w:t>
-      </w:r>
-      <w:proofErr w:type="spellStart"/>
+        <w:t xml:space="preserve"> </w:t>
+      </w:r>
       <w:r>
         <w:rPr>
           <w:rFonts w:ascii="Calibri" w:hAnsi="Calibri" w:cs="Arial"/>
           <w:color w:val="000000" w:themeColor="text1"/>
         </w:rPr>
-        <w:t>Accu-Chek</w:t>
-      </w:r>
-      <w:proofErr w:type="spellEnd"/>
+        <w:fldChar w:fldCharType="begin" w:fldLock="1"/>
+      </w:r>
       <w:r>
         <w:rPr>
           <w:rFonts w:ascii="Calibri" w:hAnsi="Calibri" w:cs="Arial"/>
           <w:color w:val="000000" w:themeColor="text1"/>
         </w:rPr>
-        <w:t xml:space="preserve"> glucometer (Roche, Germany). Plasma insulin was measured using the </w:t>
-      </w:r>
-      <w:proofErr w:type="spellStart"/>
-      <w:r>
-        <w:rPr>
-          <w:rFonts w:ascii="Calibri" w:hAnsi="Calibri" w:cs="Arial"/>
-          <w:color w:val="000000" w:themeColor="text1"/>
-        </w:rPr>
-        <w:t>Linco</w:t>
-      </w:r>
-      <w:proofErr w:type="spellEnd"/>
-      <w:r>
-        <w:rPr>
-          <w:rFonts w:ascii="Calibri" w:hAnsi="Calibri" w:cs="Arial"/>
-          <w:color w:val="000000" w:themeColor="text1"/>
-        </w:rPr>
-        <w:t xml:space="preserve"> rat/mouse insulin ELISA kits.  For determination of plasma radioactivity of [3-</w:t>
-      </w:r>
-      <w:r>
-        <w:rPr>
-          <w:rFonts w:ascii="Calibri" w:hAnsi="Calibri" w:cs="Arial"/>
-          <w:color w:val="000000" w:themeColor="text1"/>
-          <w:vertAlign w:val="superscript"/>
-        </w:rPr>
-        <w:t>3</w:t>
-      </w:r>
-      <w:proofErr w:type="gramStart"/>
-      <w:r>
-        <w:rPr>
-          <w:rFonts w:ascii="Calibri" w:hAnsi="Calibri" w:cs="Arial"/>
-          <w:color w:val="000000" w:themeColor="text1"/>
-        </w:rPr>
-        <w:t>H]glucose</w:t>
-      </w:r>
-      <w:proofErr w:type="gramEnd"/>
-      <w:r>
-        <w:rPr>
-          <w:rFonts w:ascii="Calibri" w:hAnsi="Calibri" w:cs="Arial"/>
-          <w:color w:val="000000" w:themeColor="text1"/>
-        </w:rPr>
-        <w:t xml:space="preserve"> and [1-</w:t>
-      </w:r>
-      <w:r>
-        <w:rPr>
-          <w:rFonts w:ascii="Calibri" w:hAnsi="Calibri" w:cs="Arial"/>
-          <w:color w:val="000000" w:themeColor="text1"/>
-          <w:vertAlign w:val="superscript"/>
-        </w:rPr>
-        <w:t>14</w:t>
-      </w:r>
-      <w:r>
-        <w:rPr>
-          <w:rFonts w:ascii="Calibri" w:hAnsi="Calibri" w:cs="Arial"/>
-          <w:color w:val="000000" w:themeColor="text1"/>
-        </w:rPr>
-        <w:t xml:space="preserve">C]2DG, plasma samples were </w:t>
-      </w:r>
-      <w:proofErr w:type="spellStart"/>
-      <w:r>
-        <w:rPr>
-          <w:rFonts w:ascii="Calibri" w:hAnsi="Calibri" w:cs="Arial"/>
-          <w:color w:val="000000" w:themeColor="text1"/>
-        </w:rPr>
-        <w:lastRenderedPageBreak/>
-        <w:t>deproteinized</w:t>
-      </w:r>
-      <w:proofErr w:type="spellEnd"/>
-      <w:r>
-        <w:rPr>
-          <w:rFonts w:ascii="Calibri" w:hAnsi="Calibri" w:cs="Arial"/>
-          <w:color w:val="000000" w:themeColor="text1"/>
-        </w:rPr>
-        <w:t xml:space="preserve"> with ZnSO</w:t>
-      </w:r>
-      <w:r>
-        <w:rPr>
-          <w:rFonts w:ascii="Calibri" w:hAnsi="Calibri" w:cs="Arial"/>
-          <w:color w:val="000000" w:themeColor="text1"/>
-          <w:vertAlign w:val="subscript"/>
-        </w:rPr>
-        <w:t>4</w:t>
-      </w:r>
-      <w:r>
-        <w:rPr>
-          <w:rFonts w:ascii="Calibri" w:hAnsi="Calibri" w:cs="Arial"/>
-          <w:color w:val="000000" w:themeColor="text1"/>
-        </w:rPr>
-        <w:t> and Ba(OH)</w:t>
-      </w:r>
-      <w:r>
-        <w:rPr>
-          <w:rFonts w:ascii="Calibri" w:hAnsi="Calibri" w:cs="Arial"/>
-          <w:color w:val="000000" w:themeColor="text1"/>
-          <w:vertAlign w:val="subscript"/>
-        </w:rPr>
-        <w:t>2</w:t>
-      </w:r>
-      <w:r>
-        <w:rPr>
-          <w:rFonts w:ascii="Calibri" w:hAnsi="Calibri" w:cs="Arial"/>
-          <w:color w:val="000000" w:themeColor="text1"/>
-        </w:rPr>
-        <w:t> and counted using a Liquid Scintillation Counter (Beckman Coulter LS6500 Multi-purpose Scintillation Counter). Glucose turnover rate, hepatic glucose production and tissue glucose uptake were calculated as described elsewhere</w:t>
-      </w:r>
-      <w:r>
-        <w:rPr>
-          <w:rFonts w:ascii="Calibri" w:hAnsi="Calibri" w:cs="Arial"/>
-          <w:color w:val="000000" w:themeColor="text1"/>
-        </w:rPr>
-        <w:t xml:space="preserve"> </w:t>
-      </w:r>
-      <w:r>
-        <w:rPr>
-          <w:rFonts w:ascii="Calibri" w:hAnsi="Calibri" w:cs="Arial"/>
-          <w:color w:val="000000" w:themeColor="text1"/>
-        </w:rPr>
-        <w:fldChar w:fldCharType="begin" w:fldLock="1"/>
-      </w:r>
-      <w:r>
-        <w:rPr>
-          <w:rFonts w:ascii="Calibri" w:hAnsi="Calibri" w:cs="Arial"/>
-          <w:color w:val="000000" w:themeColor="text1"/>
-        </w:rPr>
-        <w:instrText>ADDIN CSL_CITATION { "citationItems" : [ { "id" : "ITEM-1", "itemData" : { "author" : [ { "dropping-particle" : "", "family" : "Kraegen", "given" : "EW", "non-dropping-particle" : "", "parse-names" : false, "suffix" : "" }, { "dropping-particle" : "", "family" : "James", "given" : "DE", "non-dropping-particle" : "", "parse-names" : false, "suffix" : "" }, { "dropping-particle" : "", "family" : "Jenkins", "given" : "AB", "non-dropping-particle" : "", "parse-names" : false, "suffix" : "" }, { "dropping-particle" : "", "family" : "Chisholm", "given" : "DJ", "non-dropping-particle" : "", "parse-names" : false, "suffix" : "" } ], "container-title" : "The American Physiological Society", "id" : "ITEM-1", "issue" : "248", "issued" : { "date-parts" : [ [ "1985" ] ] }, "page" : "E353\u2013E362", "title" : "Dose-response curves for in vivo insulin sensitivity in individual tissues in rats", "type" : "article-journal" }, "uris" : [ "http://www.mendeley.com/documents/?uuid=59086f8e-b830-4bcb-ba74-d9c08f0f19ab", "http://www.mendeley.com/documents/?uuid=f6b29524-f652-4691-94e8-65eed196874d" ] }, { "id" : "ITEM-2", "itemData" : { "author" : [ { "dropping-particle" : "", "family" : "Ayala", "given" : "Julio E", "non-dropping-particle" : "", "parse-names" : false, "suffix" : "" }, { "dropping-particle" : "", "family" : "Bracy", "given" : "Deanna P", "non-dropping-particle" : "", "parse-names" : false, "suffix" : "" }, { "dropping-particle" : "", "family" : "Mcguinness", "given" : "Owen P", "non-dropping-particle" : "", "parse-names" : false, "suffix" : "" }, { "dropping-particle" : "", "family" : "Wasserman", "given" : "David H", "non-dropping-particle" : "", "parse-names" : false, "suffix" : "" } ], "id" : "ITEM-2", "issue" : "October 2005", "issued" : { "date-parts" : [ [ "2006" ] ] }, "title" : "Considerations in the Design of Hyperinsulinemic- Euglycemic Clamps in the Conscious Mouse", "type" : "article-journal" }, "uris" : [ "http://www.mendeley.com/documents/?uuid=e5c7bed5-9cce-47ce-ac54-c3f59700e136", "http://www.mendeley.com/documents/?uuid=52fb0a1c-82a2-4e21-970a-45229a7a3c43" ] }, { "id" : "ITEM-3", "itemData" : { "author" : [ { "dropping-particle" : "", "family" : "Halseth", "given" : "A M Y E", "non-dropping-particle" : "", "parse-names" : false, "suffix" : "" }, { "dropping-particle" : "", "family" : "Bracy", "given" : "Deanna P", "non-dropping-particle" : "", "parse-names" : false, "suffix" : "" }, { "dropping-particle" : "", "family" : "Wasserman", "given" : "David H", "non-dropping-particle" : "", "parse-names" : false, "suffix" : "" }, { "dropping-particle" : "", "family" : "Amy", "given" : "E", "non-dropping-particle" : "", "parse-names" : false, "suffix" : "" }, { "dropping-particle" : "", "family" : "Bracy", "given" : "Deanna P", "non-dropping-particle" : "", "parse-names" : false, "suffix" : "" }, { "dropping-particle" : "", "family" : "David", "given" : "H", "non-dropping-particle" : "", "parse-names" : false, "suffix" : "" } ], "id" : "ITEM-3", "issued" : { "date-parts" : [ [ "1999" ] ] }, "title" : "Overexpression of hexokinase II increases insulin- and exercise-stimulated muscle glucose uptake in vivo", "type" : "article-journal" }, "uris" : [ "http://www.mendeley.com/documents/?uuid=3a2a722c-d7e8-4146-ae3c-e8d00ff1b34b", "http://www.mendeley.com/documents/?uuid=bef8145d-9b99-40e6-829b-0d7ca5826d80", "http://www.mendeley.com/documents/?uuid=21fe669b-c309-43aa-9bbb-b918e4048e46" ] } ], "mendeley" : { "formattedCitation" : "(25\u201327)", "plainTextFormattedCitation" : "(25\u201327)", "previouslyFormattedCitation" : "(25\u201327)" }, "properties" : {  }, "schema" : "https://github.com/citation-style-language/schema/raw/master/csl-citation.json" }</w:instrText>
+        <w:instrText>ADDIN CSL_CITATION { "citationItems" : [ { "id" : "ITEM-1", "itemData" : { "author" : [ { "dropping-particle" : "", "family" : "Kraegen", "given" : "EW", "non-dropping-particle" : "", "parse-names" : false, "suffix" : "" }, { "dropping-particle" : "", "family" : "James", "given" : "DE", "non-dropping-particle" : "", "parse-names" : false, "suffix" : "" }, { "dropping-particle" : "", "family" : "Jenkins", "given" : "AB", "non-dropping-particle" : "", "parse-names" : false, "suffix" : "" }, { "dropping-particle" : "", "family" : "Chisholm", "given" : "DJ", "non-dropping-particle" : "", "parse-names" : false, "suffix" : "" } ], "container-title" : "The American Physiological Society", "id" : "ITEM-1", "issue" : "248", "issued" : { "date-parts" : [ [ "1985" ] ] }, "page" : "E353\u2013E362", "title" : "Dose-response curves for in vivo insulin sensitivity in individual tissues in rats", "type" : "article-journal" }, "uris" : [ "http://www.mendeley.com/documents/?uuid=59086f8e-b830-4bcb-ba74-d9c08f0f19ab", "http://www.mendeley.com/documents/?uuid=f6b29524-f652-4691-94e8-65eed196874d" ] }, { "id" : "ITEM-2", "itemData" : { "author" : [ { "dropping-particle" : "", "family" : "Ayala", "given" : "Julio E", "non-dropping-particle" : "", "parse-names" : false, "suffix" : "" }, { "dropping-particle" : "", "family" : "Bracy", "given" : "Deanna P", "non-dropping-particle" : "", "parse-names" : false, "suffix" : "" }, { "dropping-particle" : "", "family" : "Mcguinness", "given" : "Owen P", "non-dropping-particle" : "", "parse-names" : false, "suffix" : "" }, { "dropping-particle" : "", "family" : "Wasserman", "given" : "David H", "non-dropping-particle" : "", "parse-names" : false, "suffix" : "" } ], "container-title" : "Diabetes", "id" : "ITEM-2", "issue" : "2", "issued" : { "date-parts" : [ [ "2006" ] ] }, "page" : "390-397", "title" : "Considerations in the Design of Hyperinsulinemic- Euglycemic Clamps in the Conscious Mouse", "type" : "article-journal", "volume" : "55" }, "uris" : [ "http://www.mendeley.com/documents/?uuid=e5c7bed5-9cce-47ce-ac54-c3f59700e136", "http://www.mendeley.com/documents/?uuid=52fb0a1c-82a2-4e21-970a-45229a7a3c43" ] }, { "id" : "ITEM-3", "itemData" : { "author" : [ { "dropping-particle" : "", "family" : "Halseth", "given" : "A M Y E", "non-dropping-particle" : "", "parse-names" : false, "suffix" : "" }, { "dropping-particle" : "", "family" : "Bracy", "given" : "Deanna P", "non-dropping-particle" : "", "parse-names" : false, "suffix" : "" }, { "dropping-particle" : "", "family" : "Wasserman", "given" : "David H", "non-dropping-particle" : "", "parse-names" : false, "suffix" : "" }, { "dropping-particle" : "", "family" : "Amy", "given" : "E", "non-dropping-particle" : "", "parse-names" : false, "suffix" : "" }, { "dropping-particle" : "", "family" : "Bracy", "given" : "Deanna P", "non-dropping-particle" : "", "parse-names" : false, "suffix" : "" }, { "dropping-particle" : "", "family" : "David", "given" : "H", "non-dropping-particle" : "", "parse-names" : false, "suffix" : "" } ], "container-title" : "The American journal of physiology", "id" : "ITEM-3", "issue" : "1", "issued" : { "date-parts" : [ [ "1999" ] ] }, "page" : "E70-77", "title" : "Overexpression of hexokinase II increases insulin- and exercise-stimulated muscle glucose uptake in vivo", "type" : "article-journal", "volume" : "276" }, "uris" : [ "http://www.mendeley.com/documents/?uuid=3a2a722c-d7e8-4146-ae3c-e8d00ff1b34b", "http://www.mendeley.com/documents/?uuid=bef8145d-9b99-40e6-829b-0d7ca5826d80", "http://www.mendeley.com/documents/?uuid=21fe669b-c309-43aa-9bbb-b918e4048e46" ] } ], "mendeley" : { "formattedCitation" : "(25\u201327)", "plainTextFormattedCitation" : "(25\u201327)", "previouslyFormattedCitation" : "(25\u201327)" }, "properties" : {  }, "schema" : "https://github.com/citation-style-language/schema/raw/master/csl-citation.json" }</w:instrText>
       </w:r>
       <w:r>
         <w:rPr>
@@ -5061,21 +4714,7 @@
         <w:rPr>
           <w:color w:val="000000" w:themeColor="text1"/>
         </w:rPr>
-        <w:t xml:space="preserve"> (</w:t>
-      </w:r>
-      <w:proofErr w:type="spellStart"/>
-      <w:r>
-        <w:rPr>
-          <w:color w:val="000000" w:themeColor="text1"/>
-        </w:rPr>
-        <w:t>Thermo</w:t>
-      </w:r>
-      <w:proofErr w:type="spellEnd"/>
-      <w:r>
-        <w:rPr>
-          <w:color w:val="000000" w:themeColor="text1"/>
-        </w:rPr>
-        <w:t xml:space="preserve"> Fisher</w:t>
+        <w:t xml:space="preserve"> (Thermo Fisher</w:t>
       </w:r>
       <w:r>
         <w:rPr>
@@ -5257,25 +4896,7 @@
           <w:color w:val="000000" w:themeColor="text1"/>
           <w:shd w:val="clear" w:color="auto" w:fill="FFFFFF"/>
         </w:rPr>
-        <w:t>and fatty acids were quantified using the HR Series NEFA-</w:t>
-      </w:r>
-      <w:proofErr w:type="gramStart"/>
-      <w:r>
-        <w:rPr>
-          <w:rFonts w:eastAsia="Times New Roman" w:cs="Arial"/>
-          <w:color w:val="000000" w:themeColor="text1"/>
-          <w:shd w:val="clear" w:color="auto" w:fill="FFFFFF"/>
-        </w:rPr>
-        <w:t>HR(</w:t>
-      </w:r>
-      <w:proofErr w:type="gramEnd"/>
-      <w:r>
-        <w:rPr>
-          <w:rFonts w:eastAsia="Times New Roman" w:cs="Arial"/>
-          <w:color w:val="000000" w:themeColor="text1"/>
-          <w:shd w:val="clear" w:color="auto" w:fill="FFFFFF"/>
-        </w:rPr>
-        <w:t>2) kit (Wako Diagnostics</w:t>
+        <w:t>and fatty acids were quantified using the HR Series NEFA-HR(2) kit (Wako Diagnostics</w:t>
       </w:r>
       <w:r>
         <w:rPr>
@@ -5657,7 +5278,7 @@
           <w:rFonts w:cs="Helvetica"/>
           <w:color w:val="000000" w:themeColor="text1"/>
         </w:rPr>
-        <w:instrText>ADDIN CSL_CITATION { "citationItems" : [ { "id" : "ITEM-1", "itemData" : { "DOI" : "10.1016/S0076-6879(06)06055-1", "author" : [ { "dropping-particle" : "", "family" : "Chiang S-H, Chang L", "given" : "Saltiel AR", "non-dropping-particle" : "", "parse-names" : false, "suffix" : "" } ], "id" : "ITEM-1", "issue" : "06", "issued" : { "date-parts" : [ [ "2002" ] ] }, "page" : "1257-1262", "title" : "TC10 and Insulin \u2010 Stimulated Glucose Transport", "type" : "article-journal", "volume" : "406" }, "uris" : [ "http://www.mendeley.com/documents/?uuid=1d372b62-a3be-428b-8600-6aff8c04a118", "http://www.mendeley.com/documents/?uuid=849f3545-cee3-407f-a673-ba0931ea217f" ] } ], "mendeley" : { "formattedCitation" : "(28)", "plainTextFormattedCitation" : "(28)", "previouslyFormattedCitation" : "(28)" }, "properties" : {  }, "schema" : "https://github.com/citation-style-language/schema/raw/master/csl-citation.json" }</w:instrText>
+        <w:instrText>ADDIN CSL_CITATION { "citationItems" : [ { "id" : "ITEM-1", "itemData" : { "DOI" : "10.1016/S0076-6879(06)06055-1", "author" : [ { "dropping-particle" : "", "family" : "Chiang S, Chang L", "given" : "Saltiel AR", "non-dropping-particle" : "", "parse-names" : false, "suffix" : "" } ], "container-title" : "Methods Enzymology", "id" : "ITEM-1", "issued" : { "date-parts" : [ [ "2006" ] ] }, "page" : "701-14", "title" : "TC10 and Insulin \u2010 Stimulated Glucose Transport", "type" : "article-journal", "volume" : "406" }, "uris" : [ "http://www.mendeley.com/documents/?uuid=1d372b62-a3be-428b-8600-6aff8c04a118", "http://www.mendeley.com/documents/?uuid=849f3545-cee3-407f-a673-ba0931ea217f" ] } ], "mendeley" : { "formattedCitation" : "(28)", "plainTextFormattedCitation" : "(28)", "previouslyFormattedCitation" : "(28)" }, "properties" : {  }, "schema" : "https://github.com/citation-style-language/schema/raw/master/csl-citation.json" }</w:instrText>
       </w:r>
       <w:r>
         <w:rPr>
@@ -5963,9 +5584,8 @@
           <w:szCs w:val="21"/>
           <w:shd w:val="clear" w:color="auto" w:fill="FFFFFF"/>
         </w:rPr>
-        <w:t xml:space="preserve">50 </w:t>
-      </w:r>
-      <w:proofErr w:type="spellStart"/>
+        <w:t xml:space="preserve">50 mM Tris pH 8, 5 mM EDTA, 30 mM Mannitol, </w:t>
+      </w:r>
       <w:r>
         <w:rPr>
           <w:rFonts w:eastAsia="Times New Roman" w:cs="Times New Roman"/>
@@ -5973,9 +5593,8 @@
           <w:szCs w:val="21"/>
           <w:shd w:val="clear" w:color="auto" w:fill="FFFFFF"/>
         </w:rPr>
-        <w:t>mM</w:t>
-      </w:r>
-      <w:proofErr w:type="spellEnd"/>
+        <w:t xml:space="preserve">protease </w:t>
+      </w:r>
       <w:r>
         <w:rPr>
           <w:rFonts w:eastAsia="Times New Roman" w:cs="Times New Roman"/>
@@ -5983,9 +5602,8 @@
           <w:szCs w:val="21"/>
           <w:shd w:val="clear" w:color="auto" w:fill="FFFFFF"/>
         </w:rPr>
-        <w:t xml:space="preserve"> </w:t>
-      </w:r>
-      <w:proofErr w:type="spellStart"/>
+        <w:t>inhibitor)</w:t>
+      </w:r>
       <w:r>
         <w:rPr>
           <w:rFonts w:eastAsia="Times New Roman" w:cs="Times New Roman"/>
@@ -5993,9 +5611,8 @@
           <w:szCs w:val="21"/>
           <w:shd w:val="clear" w:color="auto" w:fill="FFFFFF"/>
         </w:rPr>
-        <w:t>Tris</w:t>
-      </w:r>
-      <w:proofErr w:type="spellEnd"/>
+        <w:t xml:space="preserve"> </w:t>
+      </w:r>
       <w:r>
         <w:rPr>
           <w:rFonts w:eastAsia="Times New Roman" w:cs="Times New Roman"/>
@@ -6003,9 +5620,8 @@
           <w:szCs w:val="21"/>
           <w:shd w:val="clear" w:color="auto" w:fill="FFFFFF"/>
         </w:rPr>
-        <w:t xml:space="preserve"> pH 8, 5 </w:t>
-      </w:r>
-      <w:proofErr w:type="spellStart"/>
+        <w:t xml:space="preserve">and subjected to </w:t>
+      </w:r>
       <w:r>
         <w:rPr>
           <w:rFonts w:eastAsia="Times New Roman" w:cs="Times New Roman"/>
@@ -6013,9 +5629,8 @@
           <w:szCs w:val="21"/>
           <w:shd w:val="clear" w:color="auto" w:fill="FFFFFF"/>
         </w:rPr>
-        <w:t>mM</w:t>
-      </w:r>
-      <w:proofErr w:type="spellEnd"/>
+        <w:t>three freeze thaw cycles</w:t>
+      </w:r>
       <w:r>
         <w:rPr>
           <w:rFonts w:eastAsia="Times New Roman" w:cs="Times New Roman"/>
@@ -6023,9 +5638,8 @@
           <w:szCs w:val="21"/>
           <w:shd w:val="clear" w:color="auto" w:fill="FFFFFF"/>
         </w:rPr>
-        <w:t xml:space="preserve"> EDTA, 30 </w:t>
-      </w:r>
-      <w:proofErr w:type="spellStart"/>
+        <w:t xml:space="preserve"> with liquid nitrogen, thawed at room temperature</w:t>
+      </w:r>
       <w:r>
         <w:rPr>
           <w:rFonts w:eastAsia="Times New Roman" w:cs="Times New Roman"/>
@@ -6033,9 +5647,8 @@
           <w:szCs w:val="21"/>
           <w:shd w:val="clear" w:color="auto" w:fill="FFFFFF"/>
         </w:rPr>
-        <w:t>mM</w:t>
-      </w:r>
-      <w:proofErr w:type="spellEnd"/>
+        <w:t xml:space="preserve">. Frozen </w:t>
+      </w:r>
       <w:r>
         <w:rPr>
           <w:rFonts w:eastAsia="Times New Roman" w:cs="Times New Roman"/>
@@ -6043,7 +5656,7 @@
           <w:szCs w:val="21"/>
           <w:shd w:val="clear" w:color="auto" w:fill="FFFFFF"/>
         </w:rPr>
-        <w:t xml:space="preserve"> Mannitol, </w:t>
+        <w:t>liver tissue was homogenized using</w:t>
       </w:r>
       <w:r>
         <w:rPr>
@@ -6052,119 +5665,7 @@
           <w:szCs w:val="21"/>
           <w:shd w:val="clear" w:color="auto" w:fill="FFFFFF"/>
         </w:rPr>
-        <w:t xml:space="preserve">protease </w:t>
-      </w:r>
-      <w:r>
-        <w:rPr>
-          <w:rFonts w:eastAsia="Times New Roman" w:cs="Times New Roman"/>
-          <w:color w:val="000000" w:themeColor="text1"/>
-          <w:szCs w:val="21"/>
-          <w:shd w:val="clear" w:color="auto" w:fill="FFFFFF"/>
-        </w:rPr>
-        <w:t>inhibitor)</w:t>
-      </w:r>
-      <w:r>
-        <w:rPr>
-          <w:rFonts w:eastAsia="Times New Roman" w:cs="Times New Roman"/>
-          <w:color w:val="000000" w:themeColor="text1"/>
-          <w:szCs w:val="21"/>
-          <w:shd w:val="clear" w:color="auto" w:fill="FFFFFF"/>
-        </w:rPr>
-        <w:t xml:space="preserve"> </w:t>
-      </w:r>
-      <w:r>
-        <w:rPr>
-          <w:rFonts w:eastAsia="Times New Roman" w:cs="Times New Roman"/>
-          <w:color w:val="000000" w:themeColor="text1"/>
-          <w:szCs w:val="21"/>
-          <w:shd w:val="clear" w:color="auto" w:fill="FFFFFF"/>
-        </w:rPr>
-        <w:t xml:space="preserve">and subjected to </w:t>
-      </w:r>
-      <w:r>
-        <w:rPr>
-          <w:rFonts w:eastAsia="Times New Roman" w:cs="Times New Roman"/>
-          <w:color w:val="000000" w:themeColor="text1"/>
-          <w:szCs w:val="21"/>
-          <w:shd w:val="clear" w:color="auto" w:fill="FFFFFF"/>
-        </w:rPr>
-        <w:t>three freeze thaw cycles</w:t>
-      </w:r>
-      <w:r>
-        <w:rPr>
-          <w:rFonts w:eastAsia="Times New Roman" w:cs="Times New Roman"/>
-          <w:color w:val="000000" w:themeColor="text1"/>
-          <w:szCs w:val="21"/>
-          <w:shd w:val="clear" w:color="auto" w:fill="FFFFFF"/>
-        </w:rPr>
-        <w:t xml:space="preserve"> with liquid nitrogen, thawed at room temperature</w:t>
-      </w:r>
-      <w:r>
-        <w:rPr>
-          <w:rFonts w:eastAsia="Times New Roman" w:cs="Times New Roman"/>
-          <w:color w:val="000000" w:themeColor="text1"/>
-          <w:szCs w:val="21"/>
-          <w:shd w:val="clear" w:color="auto" w:fill="FFFFFF"/>
-        </w:rPr>
-        <w:t xml:space="preserve">. Frozen </w:t>
-      </w:r>
-      <w:r>
-        <w:rPr>
-          <w:rFonts w:eastAsia="Times New Roman" w:cs="Times New Roman"/>
-          <w:color w:val="000000" w:themeColor="text1"/>
-          <w:szCs w:val="21"/>
-          <w:shd w:val="clear" w:color="auto" w:fill="FFFFFF"/>
-        </w:rPr>
-        <w:t>liver tissue was homogenized using</w:t>
-      </w:r>
-      <w:r>
-        <w:rPr>
-          <w:rFonts w:eastAsia="Times New Roman" w:cs="Times New Roman"/>
-          <w:color w:val="000000" w:themeColor="text1"/>
-          <w:szCs w:val="21"/>
-          <w:shd w:val="clear" w:color="auto" w:fill="FFFFFF"/>
-        </w:rPr>
-        <w:t xml:space="preserve"> a </w:t>
-      </w:r>
-      <w:proofErr w:type="spellStart"/>
-      <w:r>
-        <w:rPr>
-          <w:rFonts w:eastAsia="Times New Roman" w:cs="Times New Roman"/>
-          <w:color w:val="000000" w:themeColor="text1"/>
-          <w:szCs w:val="21"/>
-          <w:shd w:val="clear" w:color="auto" w:fill="FFFFFF"/>
-        </w:rPr>
-        <w:t>TissueLyser</w:t>
-      </w:r>
-      <w:proofErr w:type="spellEnd"/>
-      <w:r>
-        <w:rPr>
-          <w:rFonts w:eastAsia="Times New Roman" w:cs="Times New Roman"/>
-          <w:color w:val="000000" w:themeColor="text1"/>
-          <w:szCs w:val="21"/>
-          <w:shd w:val="clear" w:color="auto" w:fill="FFFFFF"/>
-        </w:rPr>
-        <w:t xml:space="preserve"> II (</w:t>
-      </w:r>
-      <w:proofErr w:type="spellStart"/>
-      <w:r>
-        <w:rPr>
-          <w:rFonts w:eastAsia="Times New Roman" w:cs="Times New Roman"/>
-          <w:color w:val="000000" w:themeColor="text1"/>
-          <w:szCs w:val="21"/>
-          <w:shd w:val="clear" w:color="auto" w:fill="FFFFFF"/>
-        </w:rPr>
-        <w:t>Qiagen</w:t>
-      </w:r>
-      <w:proofErr w:type="spellEnd"/>
-      <w:r>
-        <w:rPr>
-          <w:rFonts w:eastAsia="Times New Roman" w:cs="Times New Roman"/>
-          <w:color w:val="000000" w:themeColor="text1"/>
-          <w:szCs w:val="21"/>
-          <w:shd w:val="clear" w:color="auto" w:fill="FFFFFF"/>
-        </w:rPr>
-        <w:t>)</w:t>
+        <w:t xml:space="preserve"> a TissueLyser II (Qiagen)</w:t>
       </w:r>
       <w:r>
         <w:rPr>
@@ -6595,21 +6096,7 @@
         <w:rPr>
           <w:color w:val="000000" w:themeColor="text1"/>
         </w:rPr>
-        <w:t xml:space="preserve">microscope and </w:t>
-      </w:r>
-      <w:proofErr w:type="spellStart"/>
-      <w:r>
-        <w:rPr>
-          <w:color w:val="000000" w:themeColor="text1"/>
-        </w:rPr>
-        <w:t>cellSense</w:t>
-      </w:r>
-      <w:proofErr w:type="spellEnd"/>
-      <w:r>
-        <w:rPr>
-          <w:color w:val="000000" w:themeColor="text1"/>
-        </w:rPr>
-        <w:t xml:space="preserve"> software</w:t>
+        <w:t>microscope and cellSense software</w:t>
       </w:r>
       <w:r>
         <w:rPr>
@@ -6679,16 +6166,8 @@
         <w:rPr>
           <w:color w:val="000000" w:themeColor="text1"/>
         </w:rPr>
-        <w:t xml:space="preserve"> were lysed in </w:t>
-      </w:r>
-      <w:proofErr w:type="spellStart"/>
-      <w:r>
-        <w:rPr>
-          <w:color w:val="000000" w:themeColor="text1"/>
-        </w:rPr>
-        <w:t>TRIzol</w:t>
-      </w:r>
-      <w:proofErr w:type="spellEnd"/>
+        <w:t xml:space="preserve"> were lysed in TRIzol</w:t>
+      </w:r>
       <w:r>
         <w:rPr>
           <w:color w:val="000000" w:themeColor="text1"/>
@@ -6707,7 +6186,6 @@
         </w:rPr>
         <w:t xml:space="preserve">the </w:t>
       </w:r>
-      <w:proofErr w:type="spellStart"/>
       <w:r>
         <w:rPr>
           <w:rFonts w:eastAsia="Times New Roman" w:cs="Times New Roman"/>
@@ -6715,37 +6193,7 @@
           <w:szCs w:val="21"/>
           <w:shd w:val="clear" w:color="auto" w:fill="FFFFFF"/>
         </w:rPr>
-        <w:t>TissueLyser</w:t>
-      </w:r>
-      <w:proofErr w:type="spellEnd"/>
-      <w:r>
-        <w:rPr>
-          <w:rFonts w:eastAsia="Times New Roman" w:cs="Times New Roman"/>
-          <w:color w:val="000000" w:themeColor="text1"/>
-          <w:szCs w:val="21"/>
-          <w:shd w:val="clear" w:color="auto" w:fill="FFFFFF"/>
-        </w:rPr>
-        <w:t xml:space="preserve"> II, as </w:t>
-      </w:r>
-      <w:proofErr w:type="spellStart"/>
-      <w:r>
-        <w:rPr>
-          <w:rFonts w:eastAsia="Times New Roman" w:cs="Times New Roman"/>
-          <w:color w:val="000000" w:themeColor="text1"/>
-          <w:szCs w:val="21"/>
-          <w:shd w:val="clear" w:color="auto" w:fill="FFFFFF"/>
-        </w:rPr>
-        <w:t>decribed</w:t>
-      </w:r>
-      <w:proofErr w:type="spellEnd"/>
-      <w:r>
-        <w:rPr>
-          <w:rFonts w:eastAsia="Times New Roman" w:cs="Times New Roman"/>
-          <w:color w:val="000000" w:themeColor="text1"/>
-          <w:szCs w:val="21"/>
-          <w:shd w:val="clear" w:color="auto" w:fill="FFFFFF"/>
-        </w:rPr>
-        <w:t xml:space="preserve"> above,</w:t>
+        <w:t>TissueLyser II, as decribed above,</w:t>
       </w:r>
       <w:r>
         <w:rPr>
@@ -6777,27 +6225,81 @@
         </w:rPr>
         <w:t xml:space="preserve"> </w:t>
       </w:r>
-      <w:proofErr w:type="spellStart"/>
       <w:r>
         <w:rPr>
           <w:rFonts w:cs="Times New Roman"/>
           <w:color w:val="000000" w:themeColor="text1"/>
         </w:rPr>
-        <w:t>PureLink</w:t>
-      </w:r>
-      <w:proofErr w:type="spellEnd"/>
+        <w:t>PureLink RNA kit (Life Technologies</w:t>
+      </w:r>
       <w:r>
         <w:rPr>
           <w:rFonts w:cs="Times New Roman"/>
           <w:color w:val="000000" w:themeColor="text1"/>
         </w:rPr>
-        <w:t xml:space="preserve"> RNA kit (Life Technologies</w:t>
+        <w:t>; catalog #</w:t>
       </w:r>
       <w:r>
         <w:rPr>
           <w:rFonts w:cs="Times New Roman"/>
           <w:color w:val="000000" w:themeColor="text1"/>
         </w:rPr>
+        <w:t>12183025</w:t>
+      </w:r>
+      <w:r>
+        <w:rPr>
+          <w:rFonts w:cs="Times New Roman"/>
+          <w:color w:val="000000" w:themeColor="text1"/>
+        </w:rPr>
+        <w:t>).</w:t>
+      </w:r>
+      <w:r>
+        <w:rPr>
+          <w:rFonts w:cs="Times New Roman"/>
+          <w:color w:val="000000" w:themeColor="text1"/>
+        </w:rPr>
+        <w:t xml:space="preserve"> cDNA was synthesized from 0.5-1</w:t>
+      </w:r>
+      <w:r>
+        <w:rPr>
+          <w:rFonts w:ascii="Symbol" w:hAnsi="Symbol" w:cs="Times New Roman"/>
+          <w:color w:val="000000" w:themeColor="text1"/>
+        </w:rPr>
+        <w:t></w:t>
+      </w:r>
+      <w:r>
+        <w:rPr>
+          <w:rFonts w:cs="Times New Roman"/>
+          <w:color w:val="000000" w:themeColor="text1"/>
+        </w:rPr>
+        <w:t>g</w:t>
+      </w:r>
+      <w:r>
+        <w:rPr>
+          <w:rFonts w:cs="Times New Roman"/>
+          <w:color w:val="000000" w:themeColor="text1"/>
+        </w:rPr>
+        <w:t xml:space="preserve"> of RNA</w:t>
+      </w:r>
+      <w:r>
+        <w:rPr>
+          <w:rFonts w:cs="Times New Roman"/>
+          <w:color w:val="000000" w:themeColor="text1"/>
+        </w:rPr>
+        <w:t xml:space="preserve"> </w:t>
+      </w:r>
+      <w:r>
+        <w:rPr>
+          <w:rFonts w:cs="Times New Roman"/>
+          <w:color w:val="000000" w:themeColor="text1"/>
+        </w:rPr>
+        <w:t>using the High Capacity Reverse Transcription Kit (Life Technologies</w:t>
+      </w:r>
+      <w:r>
+        <w:rPr>
+          <w:rFonts w:cs="Times New Roman"/>
+          <w:color w:val="000000" w:themeColor="text1"/>
+        </w:rPr>
         <w:t>; catalog #</w:t>
       </w:r>
       <w:r>
@@ -6805,7 +6307,7 @@
           <w:rFonts w:cs="Times New Roman"/>
           <w:color w:val="000000" w:themeColor="text1"/>
         </w:rPr>
-        <w:t>12183025</w:t>
+        <w:t>4368813</w:t>
       </w:r>
       <w:r>
         <w:rPr>
@@ -6819,245 +6321,149 @@
           <w:rFonts w:cs="Times New Roman"/>
           <w:color w:val="000000" w:themeColor="text1"/>
         </w:rPr>
-        <w:t xml:space="preserve"> cDNA was synthesized from 0.5-1</w:t>
-      </w:r>
-      <w:r>
-        <w:rPr>
-          <w:rFonts w:ascii="Symbol" w:hAnsi="Symbol" w:cs="Times New Roman"/>
-          <w:color w:val="000000" w:themeColor="text1"/>
-        </w:rPr>
-        <w:t></w:t>
+        <w:t xml:space="preserve"> Primers,</w:t>
       </w:r>
       <w:r>
         <w:rPr>
           <w:rFonts w:cs="Times New Roman"/>
           <w:color w:val="000000" w:themeColor="text1"/>
         </w:rPr>
-        <w:t>g</w:t>
+        <w:t xml:space="preserve"> cDNA</w:t>
       </w:r>
       <w:r>
         <w:rPr>
           <w:rFonts w:cs="Times New Roman"/>
           <w:color w:val="000000" w:themeColor="text1"/>
         </w:rPr>
-        <w:t xml:space="preserve"> of RNA</w:t>
+        <w:t xml:space="preserve"> and</w:t>
       </w:r>
       <w:r>
         <w:rPr>
           <w:rFonts w:cs="Times New Roman"/>
           <w:color w:val="000000" w:themeColor="text1"/>
         </w:rPr>
-        <w:t xml:space="preserve"> </w:t>
+        <w:t xml:space="preserve"> Power SYBR Green PCR Master Mix (Life Technologies</w:t>
       </w:r>
       <w:r>
         <w:rPr>
           <w:rFonts w:cs="Times New Roman"/>
           <w:color w:val="000000" w:themeColor="text1"/>
         </w:rPr>
-        <w:t>using the High Capacity Reverse Transcription Kit (Life Technologies</w:t>
+        <w:t>; catalog #</w:t>
       </w:r>
       <w:r>
         <w:rPr>
           <w:rFonts w:cs="Times New Roman"/>
           <w:color w:val="000000" w:themeColor="text1"/>
         </w:rPr>
-        <w:t>; catalog #</w:t>
+        <w:t>4368708</w:t>
       </w:r>
       <w:r>
         <w:rPr>
           <w:rFonts w:cs="Times New Roman"/>
           <w:color w:val="000000" w:themeColor="text1"/>
         </w:rPr>
-        <w:t>4368813</w:t>
+        <w:t>)</w:t>
       </w:r>
       <w:r>
         <w:rPr>
           <w:rFonts w:cs="Times New Roman"/>
           <w:color w:val="000000" w:themeColor="text1"/>
         </w:rPr>
-        <w:t>).</w:t>
+        <w:t xml:space="preserve"> were combined in accordance with the manufacturer’s guidelines and quantitative real-time PCR </w:t>
       </w:r>
       <w:r>
         <w:rPr>
           <w:rFonts w:cs="Times New Roman"/>
           <w:color w:val="000000" w:themeColor="text1"/>
         </w:rPr>
-        <w:t xml:space="preserve"> Primers,</w:t>
+        <w:t>(qPCR)</w:t>
       </w:r>
       <w:r>
         <w:rPr>
           <w:rFonts w:cs="Times New Roman"/>
           <w:color w:val="000000" w:themeColor="text1"/>
         </w:rPr>
-        <w:t xml:space="preserve"> cDNA</w:t>
+        <w:t xml:space="preserve"> was performed as previously described</w:t>
       </w:r>
       <w:r>
         <w:rPr>
           <w:rFonts w:cs="Times New Roman"/>
           <w:color w:val="000000" w:themeColor="text1"/>
         </w:rPr>
-        <w:t xml:space="preserve"> and</w:t>
+        <w:t xml:space="preserve"> </w:t>
       </w:r>
       <w:r>
         <w:rPr>
           <w:rFonts w:cs="Times New Roman"/>
           <w:color w:val="000000" w:themeColor="text1"/>
         </w:rPr>
-        <w:t xml:space="preserve"> Power SYBR Green PCR Master Mix (Life Technologies</w:t>
+        <w:fldChar w:fldCharType="begin" w:fldLock="1"/>
       </w:r>
       <w:r>
         <w:rPr>
           <w:rFonts w:cs="Times New Roman"/>
           <w:color w:val="000000" w:themeColor="text1"/>
         </w:rPr>
-        <w:t>; catalog #</w:t>
+        <w:instrText>ADDIN CSL_CITATION { "citationItems" : [ { "id" : "ITEM-1", "itemData" : { "DOI" : "10.2337/db13-1531", "ISBN" : "1939-327X (Electronic)\\r0012-1797 (Linking)", "ISSN" : "1939327X", "PMID" : "24722244", "abstract" : "Glycogen and lipid are major storage forms of energy that are tightly regulated by hormones and metabolic signals. Here, we demonstrate that feeding mice a high fat diet (HFD) increased hepatic glycogen, due to increased expression of the glycogenic scaffolding protein PTG/R5. PTG promoter activity was increased and glycogen levels were augmented in mice and cells after activation of mechanistic target of rapamycin complex 1 (mTORC1) and its downstream target sterol regulatory element binding protein 1 (SREBP1). Deletion of the PTG gene in mice prevented HFD-induced hepatic glycogen accumulation. Surprisingly, PTG deletion also blocked hepatic steatosis in HFD-fed mice, and reduced the expression of numerous lipogenic genes. Additionally, PTG deletion reduced fasting glucose and insulin levels in obese mice, while improving insulin sensitivity, a result of reduced hepatic glucose output. This metabolic crosstalk was due to decreased mTORC1 and SREBP activity in PTG knockout mice or knockdown cells, suggesting a positive feedback loop in which once accumulated, glycogen stimulates the mTORC1/SREBP1 pathway to shift energy storage to lipogenesis. Together, these data reveal a previously unappreciated broad role for glycogen in the control of energy homeostasis.", "author" : [ { "dropping-particle" : "", "family" : "Lu", "given" : "Binbin", "non-dropping-particle" : "", "parse-names" : false, "suffix" : "" }, { "dropping-particle" : "", "family" : "Bridges", "given" : "Dave", "non-dropping-particle" : "", "parse-names" : false, "suffix" : "" }, { "dropping-particle" : "", "family" : "Yang", "given" : "Yemen", "non-dropping-particle" : "", "parse-names" : false, "suffix" : "" }, { "dropping-particle" : "", "family" : "Fisher", "given" : "Kaleigh", "non-dropping-particle" : "", "parse-names" : false, "suffix" : "" }, { "dropping-particle" : "", "family" : "Cheng", "given" : "Alan", "non-dropping-particle" : "", "parse-names" : false, "suffix" : "" }, { "dropping-particle" : "", "family" : "Chang", "given" : "Louise", "non-dropping-particle" : "", "parse-names" : false, "suffix" : "" }, { "dropping-particle" : "", "family" : "Meng", "given" : "Zhuo Xian", "non-dropping-particle" : "", "parse-names" : false, "suffix" : "" }, { "dropping-particle" : "", "family" : "Lin", "given" : "Jiandie D.", "non-dropping-particle" : "", "parse-names" : false, "suffix" : "" }, { "dropping-particle" : "", "family" : "Downes", "given" : "Michael", "non-dropping-particle" : "", "parse-names" : false, "suffix" : "" }, { "dropping-particle" : "", "family" : "Yu", "given" : "Ruth T.", "non-dropping-particle" : "", "parse-names" : false, "suffix" : "" }, { "dropping-particle" : "", "family" : "Liddle", "given" : "Christopher", "non-dropping-particle" : "", "parse-names" : false, "suffix" : "" }, { "dropping-particle" : "", "family" : "Evans", "given" : "Ronald M.", "non-dropping-particle" : "", "parse-names" : false, "suffix" : "" }, { "dropping-particle" : "", "family" : "Saltiel", "given" : "Alan R.", "non-dropping-particle" : "", "parse-names" : false, "suffix" : "" } ], "container-title" : "Diabetes", "id" : "ITEM-1", "issue" : "9", "issued" : { "date-parts" : [ [ "2014" ] ] }, "page" : "2935-2948", "title" : "Metabolic crosstalk: Molecular links between glycogen and lipid metabolism in obesity", "type" : "article-journal", "volume" : "63" }, "uris" : [ "http://www.mendeley.com/documents/?uuid=ee5db16a-2757-4bdf-9cdf-83c1f7d31039" ] } ], "mendeley" : { "formattedCitation" : "(29)", "plainTextFormattedCitation" : "(29)", "previouslyFormattedCitation" : "(29)" }, "properties" : {  }, "schema" : "https://github.com/citation-style-language/schema/raw/master/csl-citation.json" }</w:instrText>
       </w:r>
       <w:r>
         <w:rPr>
           <w:rFonts w:cs="Times New Roman"/>
           <w:color w:val="000000" w:themeColor="text1"/>
         </w:rPr>
-        <w:t>4368708</w:t>
+        <w:fldChar w:fldCharType="separate"/>
       </w:r>
       <w:r>
         <w:rPr>
           <w:rFonts w:cs="Times New Roman"/>
-          <w:color w:val="000000" w:themeColor="text1"/>
-        </w:rPr>
-        <w:t>)</w:t>
+          <w:noProof/>
+          <w:color w:val="000000" w:themeColor="text1"/>
+        </w:rPr>
+        <w:t>(29)</w:t>
       </w:r>
       <w:r>
         <w:rPr>
           <w:rFonts w:cs="Times New Roman"/>
           <w:color w:val="000000" w:themeColor="text1"/>
         </w:rPr>
-        <w:t xml:space="preserve"> were combined in accordance with the manufacturer’s guidelines and quantitative real-time PCR </w:t>
+        <w:fldChar w:fldCharType="end"/>
       </w:r>
       <w:r>
         <w:rPr>
           <w:rFonts w:cs="Times New Roman"/>
           <w:color w:val="000000" w:themeColor="text1"/>
         </w:rPr>
-        <w:t>(qPCR)</w:t>
+        <w:t xml:space="preserve"> </w:t>
       </w:r>
       <w:r>
         <w:rPr>
           <w:rFonts w:cs="Times New Roman"/>
           <w:color w:val="000000" w:themeColor="text1"/>
         </w:rPr>
-        <w:t xml:space="preserve"> was performed as previously described</w:t>
+        <w:t>using the QuantStudio 5</w:t>
       </w:r>
       <w:r>
         <w:rPr>
           <w:rFonts w:cs="Times New Roman"/>
           <w:color w:val="000000" w:themeColor="text1"/>
         </w:rPr>
-        <w:t xml:space="preserve"> </w:t>
+        <w:t xml:space="preserve"> (Thermo Fisher Scientific)</w:t>
       </w:r>
       <w:r>
         <w:rPr>
           <w:rFonts w:cs="Times New Roman"/>
           <w:color w:val="000000" w:themeColor="text1"/>
         </w:rPr>
-        <w:fldChar w:fldCharType="begin" w:fldLock="1"/>
+        <w:t xml:space="preserve">. </w:t>
       </w:r>
       <w:r>
         <w:rPr>
           <w:rFonts w:cs="Times New Roman"/>
           <w:color w:val="000000" w:themeColor="text1"/>
         </w:rPr>
-        <w:instrText>ADDIN CSL_CITATION { "citationItems" : [ { "id" : "ITEM-1", "itemData" : { "DOI" : "10.2337/db13-1531", "ISBN" : "1939-327X (Electronic)\\r0012-1797 (Linking)", "ISSN" : "1939327X", "PMID" : "24722244", "abstract" : "Glycogen and lipid are major storage forms of energy that are tightly regulated by hormones and metabolic signals. Here, we demonstrate that feeding mice a high fat diet (HFD) increased hepatic glycogen, due to increased expression of the glycogenic scaffolding protein PTG/R5. PTG promoter activity was increased and glycogen levels were augmented in mice and cells after activation of mechanistic target of rapamycin complex 1 (mTORC1) and its downstream target sterol regulatory element binding protein 1 (SREBP1). Deletion of the PTG gene in mice prevented HFD-induced hepatic glycogen accumulation. Surprisingly, PTG deletion also blocked hepatic steatosis in HFD-fed mice, and reduced the expression of numerous lipogenic genes. Additionally, PTG deletion reduced fasting glucose and insulin levels in obese mice, while improving insulin sensitivity, a result of reduced hepatic glucose output. This metabolic crosstalk was due to decreased mTORC1 and SREBP activity in PTG knockout mice or knockdown cells, suggesting a positive feedback loop in which once accumulated, glycogen stimulates the mTORC1/SREBP1 pathway to shift energy storage to lipogenesis. Together, these data reveal a previously unappreciated broad role for glycogen in the control of energy homeostasis.", "author" : [ { "dropping-particle" : "", "family" : "Lu", "given" : "Binbin", "non-dropping-particle" : "", "parse-names" : false, "suffix" : "" }, { "dropping-particle" : "", "family" : "Bridges", "given" : "Dave", "non-dropping-particle" : "", "parse-names" : false, "suffix" : "" }, { "dropping-particle" : "", "family" : "Yang", "given" : "Yemen", "non-dropping-particle" : "", "parse-names" : false, "suffix" : "" }, { "dropping-particle" : "", "family" : "Fisher", "given" : "Kaleigh", "non-dropping-particle" : "", "parse-names" : false, "suffix" : "" }, { "dropping-particle" : "", "family" : "Cheng", "given" : "Alan", "non-dropping-particle" : "", "parse-names" : false, "suffix" : "" }, { "dropping-particle" : "", "family" : "Chang", "given" : "Louise", "non-dropping-particle" : "", "parse-names" : false, "suffix" : "" }, { "dropping-particle" : "", "family" : "Meng", "given" : "Zhuo Xian", "non-dropping-particle" : "", "parse-names" : false, "suffix" : "" }, { "dropping-particle" : "", "family" : "Lin", "given" : "Jiandie D.", "non-dropping-particle" : "", "parse-names" : false, "suffix" : "" }, { "dropping-particle" : "", "family" : "Downes", "given" : "Michael", "non-dropping-particle" : "", "parse-names" : false, "suffix" : "" }, { "dropping-particle" : "", "family" : "Yu", "given" : "Ruth T.", "non-dropping-particle" : "", "parse-names" : false, "suffix" : "" }, { "dropping-particle" : "", "family" : "Liddle", "given" : "Christopher", "non-dropping-particle" : "", "parse-names" : false, "suffix" : "" }, { "dropping-particle" : "", "family" : "Evans", "given" : "Ronald M.", "non-dropping-particle" : "", "parse-names" : false, "suffix" : "" }, { "dropping-particle" : "", "family" : "Saltiel", "given" : "Alan R.", "non-dropping-particle" : "", "parse-names" : false, "suffix" : "" } ], "container-title" : "Diabetes", "id" : "ITEM-1", "issue" : "9", "issued" : { "date-parts" : [ [ "2014" ] ] }, "page" : "2935-2948", "title" : "Metabolic crosstalk: Molecular links between glycogen and lipid metabolism in obesity", "type" : "article-journal", "volume" : "63" }, "uris" : [ "http://www.mendeley.com/documents/?uuid=ee5db16a-2757-4bdf-9cdf-83c1f7d31039" ] } ], "mendeley" : { "formattedCitation" : "(29)", "plainTextFormattedCitation" : "(29)", "previouslyFormattedCitation" : "(29)" }, "properties" : {  }, "schema" : "https://github.com/citation-style-language/schema/raw/master/csl-citation.json" }</w:instrText>
-      </w:r>
-      <w:r>
-        <w:rPr>
-          <w:rFonts w:cs="Times New Roman"/>
-          <w:color w:val="000000" w:themeColor="text1"/>
-        </w:rPr>
-        <w:fldChar w:fldCharType="separate"/>
-      </w:r>
-      <w:r>
-        <w:rPr>
-          <w:rFonts w:cs="Times New Roman"/>
-          <w:noProof/>
-          <w:color w:val="000000" w:themeColor="text1"/>
-        </w:rPr>
-        <w:t>(29)</w:t>
-      </w:r>
-      <w:r>
-        <w:rPr>
-          <w:rFonts w:cs="Times New Roman"/>
-          <w:color w:val="000000" w:themeColor="text1"/>
-        </w:rPr>
-        <w:fldChar w:fldCharType="end"/>
-      </w:r>
-      <w:r>
-        <w:rPr>
-          <w:rFonts w:cs="Times New Roman"/>
-          <w:color w:val="000000" w:themeColor="text1"/>
-        </w:rPr>
-        <w:t xml:space="preserve"> </w:t>
-      </w:r>
-      <w:r>
-        <w:rPr>
-          <w:rFonts w:cs="Times New Roman"/>
-          <w:color w:val="000000" w:themeColor="text1"/>
-        </w:rPr>
-        <w:t xml:space="preserve">using the </w:t>
-      </w:r>
-      <w:proofErr w:type="spellStart"/>
-      <w:r>
-        <w:rPr>
-          <w:rFonts w:cs="Times New Roman"/>
-          <w:color w:val="000000" w:themeColor="text1"/>
-        </w:rPr>
-        <w:t>QuantStudio</w:t>
-      </w:r>
-      <w:proofErr w:type="spellEnd"/>
-      <w:r>
-        <w:rPr>
-          <w:rFonts w:cs="Times New Roman"/>
-          <w:color w:val="000000" w:themeColor="text1"/>
-        </w:rPr>
-        <w:t xml:space="preserve"> 5</w:t>
-      </w:r>
-      <w:r>
-        <w:rPr>
-          <w:rFonts w:cs="Times New Roman"/>
-          <w:color w:val="000000" w:themeColor="text1"/>
-        </w:rPr>
-        <w:t xml:space="preserve"> (</w:t>
-      </w:r>
-      <w:proofErr w:type="spellStart"/>
-      <w:r>
-        <w:rPr>
-          <w:rFonts w:cs="Times New Roman"/>
-          <w:color w:val="000000" w:themeColor="text1"/>
-        </w:rPr>
-        <w:t>Thermo</w:t>
-      </w:r>
-      <w:proofErr w:type="spellEnd"/>
-      <w:r>
-        <w:rPr>
-          <w:rFonts w:cs="Times New Roman"/>
-          <w:color w:val="000000" w:themeColor="text1"/>
-        </w:rPr>
-        <w:t xml:space="preserve"> Fisher Scientific)</w:t>
-      </w:r>
-      <w:r>
-        <w:rPr>
-          <w:rFonts w:cs="Times New Roman"/>
-          <w:color w:val="000000" w:themeColor="text1"/>
-        </w:rPr>
-        <w:t xml:space="preserve">. </w:t>
-      </w:r>
-      <w:r>
-        <w:rPr>
-          <w:rFonts w:cs="Times New Roman"/>
-          <w:color w:val="000000" w:themeColor="text1"/>
-        </w:rPr>
         <w:t xml:space="preserve">mRNA expression level was normalized to </w:t>
       </w:r>
-      <w:proofErr w:type="spellStart"/>
       <w:r>
         <w:rPr>
           <w:rFonts w:cs="Times New Roman"/>
@@ -7066,7 +6472,6 @@
         </w:rPr>
         <w:t>Actb</w:t>
       </w:r>
-      <w:proofErr w:type="spellEnd"/>
       <w:r>
         <w:rPr>
           <w:rFonts w:cs="Times New Roman"/>
@@ -7206,151 +6611,7 @@
           <w:color w:val="000000" w:themeColor="text1"/>
           <w:shd w:val="clear" w:color="auto" w:fill="FFFFFF"/>
         </w:rPr>
-        <w:t xml:space="preserve">(50 </w:t>
-      </w:r>
-      <w:proofErr w:type="spellStart"/>
-      <w:r>
-        <w:rPr>
-          <w:rFonts w:eastAsia="Times New Roman" w:cs="Times New Roman"/>
-          <w:color w:val="000000" w:themeColor="text1"/>
-          <w:shd w:val="clear" w:color="auto" w:fill="FFFFFF"/>
-        </w:rPr>
-        <w:t>mM</w:t>
-      </w:r>
-      <w:proofErr w:type="spellEnd"/>
-      <w:r>
-        <w:rPr>
-          <w:rFonts w:eastAsia="Times New Roman" w:cs="Times New Roman"/>
-          <w:color w:val="000000" w:themeColor="text1"/>
-          <w:shd w:val="clear" w:color="auto" w:fill="FFFFFF"/>
-        </w:rPr>
-        <w:t xml:space="preserve"> </w:t>
-      </w:r>
-      <w:proofErr w:type="spellStart"/>
-      <w:r>
-        <w:rPr>
-          <w:rFonts w:eastAsia="Times New Roman" w:cs="Times New Roman"/>
-          <w:color w:val="000000" w:themeColor="text1"/>
-          <w:shd w:val="clear" w:color="auto" w:fill="FFFFFF"/>
-        </w:rPr>
-        <w:t>Tris</w:t>
-      </w:r>
-      <w:proofErr w:type="spellEnd"/>
-      <w:r>
-        <w:rPr>
-          <w:rFonts w:eastAsia="Times New Roman" w:cs="Times New Roman"/>
-          <w:color w:val="000000" w:themeColor="text1"/>
-          <w:shd w:val="clear" w:color="auto" w:fill="FFFFFF"/>
-        </w:rPr>
-        <w:t xml:space="preserve">, pH 7.4, 0.25% sodium </w:t>
-      </w:r>
-      <w:proofErr w:type="spellStart"/>
-      <w:r>
-        <w:rPr>
-          <w:rFonts w:eastAsia="Times New Roman" w:cs="Times New Roman"/>
-          <w:color w:val="000000" w:themeColor="text1"/>
-          <w:shd w:val="clear" w:color="auto" w:fill="FFFFFF"/>
-        </w:rPr>
-        <w:t>deoxycholate</w:t>
-      </w:r>
-      <w:proofErr w:type="spellEnd"/>
-      <w:r>
-        <w:rPr>
-          <w:rFonts w:eastAsia="Times New Roman" w:cs="Times New Roman"/>
-          <w:color w:val="000000" w:themeColor="text1"/>
-          <w:shd w:val="clear" w:color="auto" w:fill="FFFFFF"/>
-        </w:rPr>
-        <w:t xml:space="preserve">, 1% NP40, 150 </w:t>
-      </w:r>
-      <w:proofErr w:type="spellStart"/>
-      <w:r>
-        <w:rPr>
-          <w:rFonts w:eastAsia="Times New Roman" w:cs="Times New Roman"/>
-          <w:color w:val="000000" w:themeColor="text1"/>
-          <w:shd w:val="clear" w:color="auto" w:fill="FFFFFF"/>
-        </w:rPr>
-        <w:t>mM</w:t>
-      </w:r>
-      <w:proofErr w:type="spellEnd"/>
-      <w:r>
-        <w:rPr>
-          <w:rFonts w:eastAsia="Times New Roman" w:cs="Times New Roman"/>
-          <w:color w:val="000000" w:themeColor="text1"/>
-          <w:shd w:val="clear" w:color="auto" w:fill="FFFFFF"/>
-        </w:rPr>
-        <w:t xml:space="preserve"> sodium chloride, 1 </w:t>
-      </w:r>
-      <w:proofErr w:type="spellStart"/>
-      <w:r>
-        <w:rPr>
-          <w:rFonts w:eastAsia="Times New Roman" w:cs="Times New Roman"/>
-          <w:color w:val="000000" w:themeColor="text1"/>
-          <w:shd w:val="clear" w:color="auto" w:fill="FFFFFF"/>
-        </w:rPr>
-        <w:t>mM</w:t>
-      </w:r>
-      <w:proofErr w:type="spellEnd"/>
-      <w:r>
-        <w:rPr>
-          <w:rFonts w:eastAsia="Times New Roman" w:cs="Times New Roman"/>
-          <w:color w:val="000000" w:themeColor="text1"/>
-          <w:shd w:val="clear" w:color="auto" w:fill="FFFFFF"/>
-        </w:rPr>
-        <w:t xml:space="preserve"> EDTA, 100 </w:t>
-      </w:r>
-      <w:proofErr w:type="spellStart"/>
-      <w:r>
-        <w:rPr>
-          <w:rFonts w:eastAsia="Times New Roman" w:cs="Times New Roman"/>
-          <w:color w:val="000000" w:themeColor="text1"/>
-          <w:shd w:val="clear" w:color="auto" w:fill="FFFFFF"/>
-        </w:rPr>
-        <w:t>uM</w:t>
-      </w:r>
-      <w:proofErr w:type="spellEnd"/>
-      <w:r>
-        <w:rPr>
-          <w:rFonts w:eastAsia="Times New Roman" w:cs="Times New Roman"/>
-          <w:color w:val="000000" w:themeColor="text1"/>
-          <w:shd w:val="clear" w:color="auto" w:fill="FFFFFF"/>
-        </w:rPr>
-        <w:t xml:space="preserve"> sodium </w:t>
-      </w:r>
-      <w:proofErr w:type="spellStart"/>
-      <w:r>
-        <w:rPr>
-          <w:rFonts w:eastAsia="Times New Roman" w:cs="Times New Roman"/>
-          <w:color w:val="000000" w:themeColor="text1"/>
-          <w:shd w:val="clear" w:color="auto" w:fill="FFFFFF"/>
-        </w:rPr>
-        <w:t>orthovanadate</w:t>
-      </w:r>
-      <w:proofErr w:type="spellEnd"/>
-      <w:r>
-        <w:rPr>
-          <w:rFonts w:eastAsia="Times New Roman" w:cs="Times New Roman"/>
-          <w:color w:val="000000" w:themeColor="text1"/>
-          <w:shd w:val="clear" w:color="auto" w:fill="FFFFFF"/>
-        </w:rPr>
-        <w:t xml:space="preserve">, 5 </w:t>
-      </w:r>
-      <w:proofErr w:type="spellStart"/>
-      <w:r>
-        <w:rPr>
-          <w:rFonts w:eastAsia="Times New Roman" w:cs="Times New Roman"/>
-          <w:color w:val="000000" w:themeColor="text1"/>
-          <w:shd w:val="clear" w:color="auto" w:fill="FFFFFF"/>
-        </w:rPr>
-        <w:t>mM</w:t>
-      </w:r>
-      <w:proofErr w:type="spellEnd"/>
-      <w:r>
-        <w:rPr>
-          <w:rFonts w:eastAsia="Times New Roman" w:cs="Times New Roman"/>
-          <w:color w:val="000000" w:themeColor="text1"/>
-          <w:shd w:val="clear" w:color="auto" w:fill="FFFFFF"/>
-        </w:rPr>
-        <w:t xml:space="preserve"> sodium fluoride</w:t>
+        <w:t>(50 mM Tris, pH 7.4, 0.25% sodium deoxycholate, 1% NP40, 150 mM sodium chloride, 1 mM EDTA, 100 uM sodium orthovanadate, 5 mM sodium fluoride</w:t>
       </w:r>
       <w:r>
         <w:rPr>
@@ -7366,25 +6627,7 @@
           <w:color w:val="000000" w:themeColor="text1"/>
           <w:shd w:val="clear" w:color="auto" w:fill="FFFFFF"/>
         </w:rPr>
-        <w:t xml:space="preserve"> 10 </w:t>
-      </w:r>
-      <w:proofErr w:type="spellStart"/>
-      <w:r>
-        <w:rPr>
-          <w:rFonts w:eastAsia="Times New Roman" w:cs="Times New Roman"/>
-          <w:color w:val="000000" w:themeColor="text1"/>
-          <w:shd w:val="clear" w:color="auto" w:fill="FFFFFF"/>
-        </w:rPr>
-        <w:t>mM</w:t>
-      </w:r>
-      <w:proofErr w:type="spellEnd"/>
-      <w:r>
-        <w:rPr>
-          <w:rFonts w:eastAsia="Times New Roman" w:cs="Times New Roman"/>
-          <w:color w:val="000000" w:themeColor="text1"/>
-          <w:shd w:val="clear" w:color="auto" w:fill="FFFFFF"/>
-        </w:rPr>
-        <w:t xml:space="preserve"> sodium pyrophosphate</w:t>
+        <w:t xml:space="preserve"> 10 mM sodium pyrophosphate</w:t>
       </w:r>
       <w:r>
         <w:rPr>
@@ -7904,18 +7147,8 @@
           <w:color w:val="000000" w:themeColor="text1"/>
           <w:shd w:val="clear" w:color="auto" w:fill="FFFFFF"/>
         </w:rPr>
-        <w:t xml:space="preserve"> </w:t>
-      </w:r>
-      <w:proofErr w:type="spellStart"/>
-      <w:r>
-        <w:rPr>
-          <w:rFonts w:eastAsia="Times New Roman" w:cs="Times New Roman"/>
-          <w:color w:val="000000" w:themeColor="text1"/>
-          <w:shd w:val="clear" w:color="auto" w:fill="FFFFFF"/>
-        </w:rPr>
-        <w:t>CLx</w:t>
-      </w:r>
-      <w:proofErr w:type="spellEnd"/>
+        <w:t xml:space="preserve"> CLx</w:t>
+      </w:r>
       <w:r>
         <w:rPr>
           <w:rFonts w:eastAsia="Times New Roman" w:cs="Times New Roman"/>
@@ -8003,44 +7236,16 @@
           <w:color w:val="000000" w:themeColor="text1"/>
           <w:shd w:val="clear" w:color="auto" w:fill="FFFFFF"/>
         </w:rPr>
-        <w:t xml:space="preserve"> (</w:t>
-      </w:r>
-      <w:proofErr w:type="spellStart"/>
-      <w:r>
-        <w:rPr>
-          <w:rFonts w:eastAsia="Times New Roman" w:cs="Times New Roman"/>
-          <w:color w:val="000000" w:themeColor="text1"/>
-          <w:shd w:val="clear" w:color="auto" w:fill="FFFFFF"/>
-        </w:rPr>
-        <w:t>LiCOR</w:t>
-      </w:r>
-      <w:proofErr w:type="spellEnd"/>
-      <w:r>
-        <w:rPr>
-          <w:rFonts w:eastAsia="Times New Roman" w:cs="Times New Roman"/>
-          <w:color w:val="000000" w:themeColor="text1"/>
-          <w:shd w:val="clear" w:color="auto" w:fill="FFFFFF"/>
-        </w:rPr>
-        <w:t>)</w:t>
-      </w:r>
-      <w:r>
-        <w:rPr>
-          <w:rFonts w:eastAsia="Times New Roman" w:cs="Times New Roman"/>
-          <w:color w:val="000000" w:themeColor="text1"/>
-          <w:shd w:val="clear" w:color="auto" w:fill="FFFFFF"/>
-        </w:rPr>
-        <w:t xml:space="preserve"> and normalized to Revert Total Protein Stain (</w:t>
-      </w:r>
-      <w:proofErr w:type="spellStart"/>
-      <w:r>
-        <w:rPr>
-          <w:rFonts w:eastAsia="Times New Roman" w:cs="Times New Roman"/>
-          <w:color w:val="000000" w:themeColor="text1"/>
-          <w:shd w:val="clear" w:color="auto" w:fill="FFFFFF"/>
-        </w:rPr>
-        <w:t>LiCOR</w:t>
-      </w:r>
-      <w:proofErr w:type="spellEnd"/>
+        <w:t xml:space="preserve"> (LiCOR)</w:t>
+      </w:r>
+      <w:r>
+        <w:rPr>
+          <w:rFonts w:eastAsia="Times New Roman" w:cs="Times New Roman"/>
+          <w:color w:val="000000" w:themeColor="text1"/>
+          <w:shd w:val="clear" w:color="auto" w:fill="FFFFFF"/>
+        </w:rPr>
+        <w:t xml:space="preserve"> and normalized to Revert Total Protein Stain (LiCOR</w:t>
+      </w:r>
       <w:r>
         <w:rPr>
           <w:rFonts w:eastAsia="Times New Roman" w:cs="Times New Roman"/>
@@ -8168,21 +7373,7 @@
         <w:rPr>
           <w:color w:val="000000" w:themeColor="text1"/>
         </w:rPr>
-        <w:t xml:space="preserve">, normality and equal variance were tested using Shapiro-Wilk and </w:t>
-      </w:r>
-      <w:proofErr w:type="spellStart"/>
-      <w:r>
-        <w:rPr>
-          <w:color w:val="000000" w:themeColor="text1"/>
-        </w:rPr>
-        <w:t>Levene’s</w:t>
-      </w:r>
-      <w:proofErr w:type="spellEnd"/>
-      <w:r>
-        <w:rPr>
-          <w:color w:val="000000" w:themeColor="text1"/>
-        </w:rPr>
-        <w:t xml:space="preserve"> tests</w:t>
+        <w:t>, normality and equal variance were tested using Shapiro-Wilk and Levene’s tests</w:t>
       </w:r>
       <w:r>
         <w:rPr>
@@ -8695,14 +7886,7 @@
         <w:rPr>
           <w:color w:val="000000" w:themeColor="text1"/>
         </w:rPr>
-        <w:t xml:space="preserve">we performed </w:t>
-      </w:r>
-      <w:proofErr w:type="spellStart"/>
-      <w:r>
-        <w:rPr>
-          <w:color w:val="000000" w:themeColor="text1"/>
-        </w:rPr>
-        <w:t>hyperinsulinemic</w:t>
+        <w:t>we performed hyperinsulinemic</w:t>
       </w:r>
       <w:r>
         <w:rPr>
@@ -8714,14 +7898,7 @@
         <w:rPr>
           <w:color w:val="000000" w:themeColor="text1"/>
         </w:rPr>
-        <w:t>euglycemic</w:t>
-      </w:r>
-      <w:proofErr w:type="spellEnd"/>
-      <w:r>
-        <w:rPr>
-          <w:color w:val="000000" w:themeColor="text1"/>
-        </w:rPr>
-        <w:t xml:space="preserve"> clamp</w:t>
+        <w:t>euglycemic clamp</w:t>
       </w:r>
       <w:r>
         <w:rPr>
@@ -8831,8 +8008,6 @@
         </w:rPr>
         <w:t>-E</w:t>
       </w:r>
-      <w:bookmarkStart w:id="0" w:name="_GoBack"/>
-      <w:bookmarkEnd w:id="0"/>
       <w:r>
         <w:rPr>
           <w:color w:val="000000" w:themeColor="text1"/>
@@ -8893,7 +8068,6 @@
         </w:rPr>
         <w:t xml:space="preserve">During the </w:t>
       </w:r>
-      <w:proofErr w:type="spellStart"/>
       <w:r>
         <w:rPr>
           <w:color w:val="000000" w:themeColor="text1"/>
@@ -8912,7 +8086,6 @@
         </w:rPr>
         <w:t>emic</w:t>
       </w:r>
-      <w:proofErr w:type="spellEnd"/>
       <w:r>
         <w:rPr>
           <w:color w:val="000000" w:themeColor="text1"/>
@@ -8971,21 +8144,7 @@
         <w:rPr>
           <w:color w:val="000000" w:themeColor="text1"/>
         </w:rPr>
-        <w:t xml:space="preserve">at </w:t>
-      </w:r>
-      <w:proofErr w:type="spellStart"/>
-      <w:r>
-        <w:rPr>
-          <w:color w:val="000000" w:themeColor="text1"/>
-        </w:rPr>
-        <w:t>euglycemia</w:t>
-      </w:r>
-      <w:proofErr w:type="spellEnd"/>
-      <w:r>
-        <w:rPr>
-          <w:color w:val="000000" w:themeColor="text1"/>
-        </w:rPr>
-        <w:t xml:space="preserve"> </w:t>
+        <w:t xml:space="preserve">at euglycemia </w:t>
       </w:r>
       <w:r>
         <w:rPr>
@@ -10122,7 +9281,6 @@
         </w:rPr>
         <w:t xml:space="preserve"> and </w:t>
       </w:r>
-      <w:proofErr w:type="spellStart"/>
       <w:r>
         <w:rPr>
           <w:i/>
@@ -10130,7 +9288,6 @@
         </w:rPr>
         <w:t>Fasn</w:t>
       </w:r>
-      <w:proofErr w:type="spellEnd"/>
       <w:r>
         <w:rPr>
           <w:color w:val="000000" w:themeColor="text1"/>
@@ -10546,7 +9703,6 @@
         </w:rPr>
         <w:t xml:space="preserve">both </w:t>
       </w:r>
-      <w:proofErr w:type="spellStart"/>
       <w:r>
         <w:rPr>
           <w:color w:val="000000" w:themeColor="text1"/>
@@ -10559,7 +9715,6 @@
         </w:rPr>
         <w:t>WAT</w:t>
       </w:r>
-      <w:proofErr w:type="spellEnd"/>
       <w:r>
         <w:rPr>
           <w:color w:val="000000" w:themeColor="text1"/>
@@ -10578,7 +9733,6 @@
         </w:rPr>
         <w:t xml:space="preserve">and </w:t>
       </w:r>
-      <w:proofErr w:type="spellStart"/>
       <w:r>
         <w:rPr>
           <w:color w:val="000000" w:themeColor="text1"/>
@@ -10591,7 +9745,6 @@
         </w:rPr>
         <w:t>WAT</w:t>
       </w:r>
-      <w:proofErr w:type="spellEnd"/>
       <w:r>
         <w:rPr>
           <w:color w:val="000000" w:themeColor="text1"/>
@@ -10736,7 +9889,6 @@
         </w:rPr>
         <w:t xml:space="preserve">weights of </w:t>
       </w:r>
-      <w:proofErr w:type="spellStart"/>
       <w:r>
         <w:rPr>
           <w:color w:val="000000" w:themeColor="text1"/>
@@ -10749,7 +9901,6 @@
         </w:rPr>
         <w:t>WAT</w:t>
       </w:r>
-      <w:proofErr w:type="spellEnd"/>
       <w:r>
         <w:rPr>
           <w:color w:val="000000" w:themeColor="text1"/>
@@ -10762,7 +9913,6 @@
         </w:rPr>
         <w:t xml:space="preserve">or </w:t>
       </w:r>
-      <w:proofErr w:type="spellStart"/>
       <w:r>
         <w:rPr>
           <w:color w:val="000000" w:themeColor="text1"/>
@@ -10775,7 +9925,6 @@
         </w:rPr>
         <w:t>WAT</w:t>
       </w:r>
-      <w:proofErr w:type="spellEnd"/>
       <w:r>
         <w:rPr>
           <w:color w:val="000000" w:themeColor="text1"/>
@@ -10960,7 +10109,7 @@
         <w:rPr>
           <w:color w:val="000000" w:themeColor="text1"/>
         </w:rPr>
-        <w:instrText>ADDIN CSL_CITATION { "citationItems" : [ { "id" : "ITEM-1", "itemData" : { "author" : [ { "dropping-particle" : "", "family" : "Haber", "given" : "Richard S", "non-dropping-particle" : "", "parse-names" : false, "suffix" : "" }, { "dropping-particle" : "", "family" : "Weinstein", "given" : "Steven P", "non-dropping-particle" : "", "parse-names" : false, "suffix" : "" } ], "id" : "ITEM-1", "issue" : "June", "issued" : { "date-parts" : [ [ "1992" ] ] }, "page" : "728-735", "title" : "Role of Glucose Transporters in Glucocorticoid-lnduced Insulin Resistance GLUT4 Isoform in Rat Skeletal Muscle is Not Decreased by Dexamethasone", "type" : "article-journal", "volume" : "41" }, "uris" : [ "http://www.mendeley.com/documents/?uuid=f2dbca37-4cc5-44dd-943e-8615686e8381" ] }, { "id" : "ITEM-2", "itemData" : { "DOI" : "10.1016/S0014-5793(03)00307-7", "ISBN" : "0014-5793 (Print)\\r0014-5793 (Linking)", "ISSN" : "00145793", "PMID" : "12706822", "abstract" : "We investigated the role that mitochondrial proton leak may play in the glucocorticoid-induced hypermetabolic state. Sprague-Dawley rats were injected with dexamethasone over a period of 5 days. Liver mitochondria and gastrocnemius subsarcolemmal and intermyofibrillar mitochondria were isolated from dexamethasone-treated, pair-fed and control rats. Respiration and membrane potential were measured simultaneously using electrodes sensitive to oxygen and to the potential-dependent probe triphenylmethylphosphonium, respectively. Five days of dexamethasone injection resulted in a marked increase in the basal proton conductance of liver mitochondria, but not in the muscle mitochondrial populations. This effect would have a modest impact on energy expenditure in rats. \u00a9 2003 Federation of European Biochemical Societies. Published by Elsevier Science B.V. All rights reserved.", "author" : [ { "dropping-particle" : "", "family" : "Roussel", "given" : "Damien", "non-dropping-particle" : "", "parse-names" : false, "suffix" : "" }, { "dropping-particle" : "", "family" : "Dumas", "given" : "Jean Fran\u00e7ois", "non-dropping-particle" : "", "parse-names" : false, "suffix" : "" }, { "dropping-particle" : "", "family" : "Augeraud", "given" : "Antoine", "non-dropping-particle" : "", "parse-names" : false, "suffix" : "" }, { "dropping-particle" : "", "family" : "Douay", "given" : "Olivier", "non-dropping-particle" : "", "parse-names" : false, "suffix" : "" }, { "dropping-particle" : "", "family" : "Foussard", "given" : "Fran\u00e7oise", "non-dropping-particle" : "", "parse-names" : false, "suffix" : "" }, { "dropping-particle" : "", "family" : "Malthi\u00e9ry", "given" : "Yves", "non-dropping-particle" : "", "parse-names" : false, "suffix" : "" }, { "dropping-particle" : "", "family" : "Simard", "given" : "Gilles", "non-dropping-particle" : "", "parse-names" : false, "suffix" : "" }, { "dropping-particle" : "", "family" : "Ritz", "given" : "Patrick", "non-dropping-particle" : "", "parse-names" : false, "suffix" : "" } ], "container-title" : "FEBS Letters", "id" : "ITEM-2", "issue" : "1-3", "issued" : { "date-parts" : [ [ "2003" ] ] }, "page" : "75-79", "title" : "Dexamethasone treatment specifically increases the basal proton conductance of rat liver mitochondria", "type" : "article-journal", "volume" : "541" }, "uris" : [ "http://www.mendeley.com/documents/?uuid=c4b6174f-432c-41a2-a821-c7c1c330ff66" ] } ], "mendeley" : { "formattedCitation" : "(32,33)", "plainTextFormattedCitation" : "(32,33)", "previouslyFormattedCitation" : "(32,33)" }, "properties" : {  }, "schema" : "https://github.com/citation-style-language/schema/raw/master/csl-citation.json" }</w:instrText>
+        <w:instrText>ADDIN CSL_CITATION { "citationItems" : [ { "id" : "ITEM-1", "itemData" : { "author" : [ { "dropping-particle" : "", "family" : "Haber", "given" : "Richard S", "non-dropping-particle" : "", "parse-names" : false, "suffix" : "" }, { "dropping-particle" : "", "family" : "Weinstein", "given" : "Steven P", "non-dropping-particle" : "", "parse-names" : false, "suffix" : "" } ], "container-title" : "Diabetes", "id" : "ITEM-1", "issue" : "6", "issued" : { "date-parts" : [ [ "1992" ] ] }, "page" : "728-735", "title" : "Role of Glucose Transporters in Glucocorticoid-lnduced Insulin Resistance GLUT4 Isoform in Rat Skeletal Muscle is Not Decreased by Dexamethasone", "type" : "article-journal", "volume" : "41" }, "uris" : [ "http://www.mendeley.com/documents/?uuid=f2dbca37-4cc5-44dd-943e-8615686e8381" ] }, { "id" : "ITEM-2", "itemData" : { "DOI" : "10.1016/S0014-5793(03)00307-7", "ISBN" : "0014-5793 (Print)\\r0014-5793 (Linking)", "ISSN" : "00145793", "PMID" : "12706822", "abstract" : "We investigated the role that mitochondrial proton leak may play in the glucocorticoid-induced hypermetabolic state. Sprague-Dawley rats were injected with dexamethasone over a period of 5 days. Liver mitochondria and gastrocnemius subsarcolemmal and intermyofibrillar mitochondria were isolated from dexamethasone-treated, pair-fed and control rats. Respiration and membrane potential were measured simultaneously using electrodes sensitive to oxygen and to the potential-dependent probe triphenylmethylphosphonium, respectively. Five days of dexamethasone injection resulted in a marked increase in the basal proton conductance of liver mitochondria, but not in the muscle mitochondrial populations. This effect would have a modest impact on energy expenditure in rats. \u00a9 2003 Federation of European Biochemical Societies. Published by Elsevier Science B.V. All rights reserved.", "author" : [ { "dropping-particle" : "", "family" : "Roussel", "given" : "Damien", "non-dropping-particle" : "", "parse-names" : false, "suffix" : "" }, { "dropping-particle" : "", "family" : "Dumas", "given" : "Jean Fran\u00e7ois", "non-dropping-particle" : "", "parse-names" : false, "suffix" : "" }, { "dropping-particle" : "", "family" : "Augeraud", "given" : "Antoine", "non-dropping-particle" : "", "parse-names" : false, "suffix" : "" }, { "dropping-particle" : "", "family" : "Douay", "given" : "Olivier", "non-dropping-particle" : "", "parse-names" : false, "suffix" : "" }, { "dropping-particle" : "", "family" : "Foussard", "given" : "Fran\u00e7oise", "non-dropping-particle" : "", "parse-names" : false, "suffix" : "" }, { "dropping-particle" : "", "family" : "Malthi\u00e9ry", "given" : "Yves", "non-dropping-particle" : "", "parse-names" : false, "suffix" : "" }, { "dropping-particle" : "", "family" : "Simard", "given" : "Gilles", "non-dropping-particle" : "", "parse-names" : false, "suffix" : "" }, { "dropping-particle" : "", "family" : "Ritz", "given" : "Patrick", "non-dropping-particle" : "", "parse-names" : false, "suffix" : "" } ], "container-title" : "FEBS Letters", "id" : "ITEM-2", "issue" : "1-3", "issued" : { "date-parts" : [ [ "2003" ] ] }, "page" : "75-79", "title" : "Dexamethasone treatment specifically increases the basal proton conductance of rat liver mitochondria", "type" : "article-journal", "volume" : "541" }, "uris" : [ "http://www.mendeley.com/documents/?uuid=c4b6174f-432c-41a2-a821-c7c1c330ff66" ] } ], "mendeley" : { "formattedCitation" : "(32,33)", "plainTextFormattedCitation" : "(32,33)", "previouslyFormattedCitation" : "(32,33)" }, "properties" : {  }, "schema" : "https://github.com/citation-style-language/schema/raw/master/csl-citation.json" }</w:instrText>
       </w:r>
       <w:r>
         <w:rPr>
@@ -11188,7 +10337,7 @@
         <w:rPr>
           <w:color w:val="000000" w:themeColor="text1"/>
         </w:rPr>
-        <w:instrText>ADDIN CSL_CITATION { "citationItems" : [ { "id" : "ITEM-1", "itemData" : { "author" : [ { "dropping-particle" : "", "family" : "Edgerton", "given" : "Dale S", "non-dropping-particle" : "", "parse-names" : false, "suffix" : "" }, { "dropping-particle" : "", "family" : "Kraft", "given" : "Guillaume", "non-dropping-particle" : "", "parse-names" : false, "suffix" : "" }, { "dropping-particle" : "", "family" : "Smith", "given" : "Marta", "non-dropping-particle" : "", "parse-names" : false, "suffix" : "" }, { "dropping-particle" : "", "family" : "Farmer", "given" : "Ben", "non-dropping-particle" : "", "parse-names" : false, "suffix" : "" }, { "dropping-particle" : "", "family" : "Williams", "given" : "Phillip E", "non-dropping-particle" : "", "parse-names" : false, "suffix" : "" }, { "dropping-particle" : "", "family" : "Coate", "given" : "Katie C", "non-dropping-particle" : "", "parse-names" : false, "suffix" : "" }, { "dropping-particle" : "", "family" : "Printz", "given" : "Richard L", "non-dropping-particle" : "", "parse-names" : false, "suffix" : "" }, { "dropping-particle" : "", "family" : "Brien", "given" : "Richard M O", "non-dropping-particle" : "", "parse-names" : false, "suffix" : "" }, { "dropping-particle" : "", "family" : "Cherrington", "given" : "Alan D", "non-dropping-particle" : "", "parse-names" : false, "suffix" : "" } ], "id" : "ITEM-1", "issue" : "6", "issued" : { "date-parts" : [ [ "2017" ] ] }, "page" : "1-14", "title" : "Insulin \u2019 s direct hepatic effect explains the inhibition of glucose production caused by insulin secretion", "type" : "article-journal", "volume" : "2" }, "uris" : [ "http://www.mendeley.com/documents/?uuid=3268dbed-88d5-4595-944d-3169b2678a9a", "http://www.mendeley.com/documents/?uuid=29eb42f5-0a49-4ba8-aeca-aa320adbc4d4" ] }, { "id" : "ITEM-2", "itemData" : { "author" : [ { "dropping-particle" : "", "family" : "Rebrin", "given" : "Kerstin", "non-dropping-particle" : "", "parse-names" : false, "suffix" : "" }, { "dropping-particle" : "", "family" : "Steil", "given" : "Garry M", "non-dropping-particle" : "", "parse-names" : false, "suffix" : "" }, { "dropping-particle" : "", "family" : "Mittelman", "given" : "Steven D", "non-dropping-particle" : "", "parse-names" : false, "suffix" : "" }, { "dropping-particle" : "", "family" : "Bergman", "given" : "Richard N", "non-dropping-particle" : "", "parse-names" : false, "suffix" : "" } ], "id" : "ITEM-2", "issue" : "3", "issued" : { "date-parts" : [ [ "1996" ] ] }, "page" : "741-749", "title" : "Causal Linkage between Insulin Suppression of Lipolysis and Suppression of Liver Glucose Output in Dogs", "type" : "article-journal", "volume" : "98" }, "uris" : [ "http://www.mendeley.com/documents/?uuid=3c62854f-90c8-49a6-898d-9a4d53ecc8c6", "http://www.mendeley.com/documents/?uuid=3d156259-9ea9-4992-9530-19ab856fd6b1", "http://www.mendeley.com/documents/?uuid=239cf9b4-50a7-45c1-bf44-8c8f7990662d" ] } ], "mendeley" : { "formattedCitation" : "(17,34)", "plainTextFormattedCitation" : "(17,34)", "previouslyFormattedCitation" : "(17,34)" }, "properties" : {  }, "schema" : "https://github.com/citation-style-language/schema/raw/master/csl-citation.json" }</w:instrText>
+        <w:instrText>ADDIN CSL_CITATION { "citationItems" : [ { "id" : "ITEM-1", "itemData" : { "author" : [ { "dropping-particle" : "", "family" : "Edgerton", "given" : "Dale S", "non-dropping-particle" : "", "parse-names" : false, "suffix" : "" }, { "dropping-particle" : "", "family" : "Kraft", "given" : "Guillaume", "non-dropping-particle" : "", "parse-names" : false, "suffix" : "" }, { "dropping-particle" : "", "family" : "Smith", "given" : "Marta", "non-dropping-particle" : "", "parse-names" : false, "suffix" : "" }, { "dropping-particle" : "", "family" : "Farmer", "given" : "Ben", "non-dropping-particle" : "", "parse-names" : false, "suffix" : "" }, { "dropping-particle" : "", "family" : "Williams", "given" : "Phillip E", "non-dropping-particle" : "", "parse-names" : false, "suffix" : "" }, { "dropping-particle" : "", "family" : "Coate", "given" : "Katie C", "non-dropping-particle" : "", "parse-names" : false, "suffix" : "" }, { "dropping-particle" : "", "family" : "Printz", "given" : "Richard L", "non-dropping-particle" : "", "parse-names" : false, "suffix" : "" }, { "dropping-particle" : "", "family" : "Brien", "given" : "Richard M O", "non-dropping-particle" : "", "parse-names" : false, "suffix" : "" }, { "dropping-particle" : "", "family" : "Cherrington", "given" : "Alan D", "non-dropping-particle" : "", "parse-names" : false, "suffix" : "" } ], "container-title" : "JCI Insight", "id" : "ITEM-1", "issue" : "6", "issued" : { "date-parts" : [ [ "2017" ] ] }, "page" : "1-14", "title" : "Insulin\u2019s direct hepatic effect explains the inhibition of glucose production caused by insulin secretion", "type" : "article-journal", "volume" : "2" }, "uris" : [ "http://www.mendeley.com/documents/?uuid=3268dbed-88d5-4595-944d-3169b2678a9a", "http://www.mendeley.com/documents/?uuid=29eb42f5-0a49-4ba8-aeca-aa320adbc4d4" ] }, { "id" : "ITEM-2", "itemData" : { "author" : [ { "dropping-particle" : "", "family" : "Rebrin", "given" : "Kerstin", "non-dropping-particle" : "", "parse-names" : false, "suffix" : "" }, { "dropping-particle" : "", "family" : "Steil", "given" : "Garry M", "non-dropping-particle" : "", "parse-names" : false, "suffix" : "" }, { "dropping-particle" : "", "family" : "Mittelman", "given" : "Steven D", "non-dropping-particle" : "", "parse-names" : false, "suffix" : "" }, { "dropping-particle" : "", "family" : "Bergman", "given" : "Richard N", "non-dropping-particle" : "", "parse-names" : false, "suffix" : "" } ], "container-title" : "Journal of Clinical Investigation", "id" : "ITEM-2", "issue" : "3", "issued" : { "date-parts" : [ [ "1996" ] ] }, "page" : "741-749", "title" : "Causal Linkage between Insulin Suppression of Lipolysis and Suppression of Liver Glucose Output in Dogs", "type" : "article-journal", "volume" : "98" }, "uris" : [ "http://www.mendeley.com/documents/?uuid=3c62854f-90c8-49a6-898d-9a4d53ecc8c6", "http://www.mendeley.com/documents/?uuid=3d156259-9ea9-4992-9530-19ab856fd6b1", "http://www.mendeley.com/documents/?uuid=239cf9b4-50a7-45c1-bf44-8c8f7990662d" ] } ], "mendeley" : { "formattedCitation" : "(17,34)", "plainTextFormattedCitation" : "(17,34)", "previouslyFormattedCitation" : "(17,34)" }, "properties" : {  }, "schema" : "https://github.com/citation-style-language/schema/raw/master/csl-citation.json" }</w:instrText>
       </w:r>
       <w:r>
         <w:rPr>
@@ -11267,7 +10416,7 @@
         <w:rPr>
           <w:color w:val="000000" w:themeColor="text1"/>
         </w:rPr>
-        <w:instrText>ADDIN CSL_CITATION { "citationItems" : [ { "id" : "ITEM-1", "itemData" : { "DOI" : "10.1002/hep.23116", "author" : [ { "dropping-particle" : "", "family" : "Gastaldelli", "given" : "Amalia", "non-dropping-particle" : "", "parse-names" : false, "suffix" : "" }, { "dropping-particle" : "", "family" : "Harrison", "given" : "Stephen A", "non-dropping-particle" : "", "parse-names" : false, "suffix" : "" }, { "dropping-particle" : "", "family" : "Belfort-aguilar", "given" : "Renata", "non-dropping-particle" : "", "parse-names" : false, "suffix" : "" }, { "dropping-particle" : "", "family" : "Hardies", "given" : "Lou Jean", "non-dropping-particle" : "", "parse-names" : false, "suffix" : "" }, { "dropping-particle" : "", "family" : "Balas", "given" : "Bogdan", "non-dropping-particle" : "", "parse-names" : false, "suffix" : "" }, { "dropping-particle" : "", "family" : "Schenker", "given" : "Steven", "non-dropping-particle" : "", "parse-names" : false, "suffix" : "" }, { "dropping-particle" : "", "family" : "Cusi", "given" : "Kenneth", "non-dropping-particle" : "", "parse-names" : false, "suffix" : "" } ], "id" : "ITEM-1", "issued" : { "date-parts" : [ [ "2009" ] ] }, "title" : "Importance of Changes in Adipose Tissue Insulin Resistance to Histological Response During Thiazolidinedione Treatment of Patients with Nonalcoholic Steatohepatitis", "type" : "article-journal" }, "uris" : [ "http://www.mendeley.com/documents/?uuid=b3c1eb52-fead-4d1a-9f95-c6d25a6941ac", "http://www.mendeley.com/documents/?uuid=88662c35-f735-4412-a12e-2f2bc187d7a4" ] } ], "mendeley" : { "formattedCitation" : "(35)", "plainTextFormattedCitation" : "(35)", "previouslyFormattedCitation" : "(35)" }, "properties" : {  }, "schema" : "https://github.com/citation-style-language/schema/raw/master/csl-citation.json" }</w:instrText>
+        <w:instrText>ADDIN CSL_CITATION { "citationItems" : [ { "id" : "ITEM-1", "itemData" : { "DOI" : "10.1002/hep.23116", "author" : [ { "dropping-particle" : "", "family" : "Gastaldelli", "given" : "Amalia", "non-dropping-particle" : "", "parse-names" : false, "suffix" : "" }, { "dropping-particle" : "", "family" : "Harrison", "given" : "Stephen A", "non-dropping-particle" : "", "parse-names" : false, "suffix" : "" }, { "dropping-particle" : "", "family" : "Belfort-aguilar", "given" : "Renata", "non-dropping-particle" : "", "parse-names" : false, "suffix" : "" }, { "dropping-particle" : "", "family" : "Hardies", "given" : "Lou Jean", "non-dropping-particle" : "", "parse-names" : false, "suffix" : "" }, { "dropping-particle" : "", "family" : "Balas", "given" : "Bogdan", "non-dropping-particle" : "", "parse-names" : false, "suffix" : "" }, { "dropping-particle" : "", "family" : "Schenker", "given" : "Steven", "non-dropping-particle" : "", "parse-names" : false, "suffix" : "" }, { "dropping-particle" : "", "family" : "Cusi", "given" : "Kenneth", "non-dropping-particle" : "", "parse-names" : false, "suffix" : "" } ], "container-title" : "Hepatology", "id" : "ITEM-1", "issue" : "4", "issued" : { "date-parts" : [ [ "2009" ] ] }, "page" : "1087-1093", "title" : "Importance of Changes in Adipose Tissue Insulin Resistance to Histological Response During Thiazolidinedione Treatment of Patients with Nonalcoholic Steatohepatitis", "type" : "article-journal", "volume" : "50" }, "uris" : [ "http://www.mendeley.com/documents/?uuid=b3c1eb52-fead-4d1a-9f95-c6d25a6941ac", "http://www.mendeley.com/documents/?uuid=88662c35-f735-4412-a12e-2f2bc187d7a4" ] } ], "mendeley" : { "formattedCitation" : "(35)", "plainTextFormattedCitation" : "(35)", "previouslyFormattedCitation" : "(35)" }, "properties" : {  }, "schema" : "https://github.com/citation-style-language/schema/raw/master/csl-citation.json" }</w:instrText>
       </w:r>
       <w:r>
         <w:rPr>
@@ -11317,7 +10466,7 @@
         <w:rPr>
           <w:color w:val="000000" w:themeColor="text1"/>
         </w:rPr>
-        <w:instrText>ADDIN CSL_CITATION { "citationItems" : [ { "id" : "ITEM-1", "itemData" : { "DOI" : "10.1152/ajpendo.00544.2001", "ISBN" : "0193-1849 (Print)\\r0193-1849 (Linking)", "ISSN" : "0193-1849", "PMID" : "12067858", "abstract" : "Cortisol's effects on lipid metabolism are controversial and may involve stimulation of both lipolysis and lipogenesis. This study was undertaken to define the role of physiological hypercortisolemia on systemic and regional lipolysis in humans. We investigated seven healthy young male volunteers after an overnight fast on two occasions by means of microdialysis and palmitate turnover in a placebo-controlled manner with a pancreatic pituitary clamp involving inhibition with somatostatin and substitution of growth hormone, glucagon, and insulin at basal levels. Hydrocortisone infusion increased circulating concentrations of cortisol (888 +/- 12 vs. 245 +/- 7 nmol/l). Interstitial glycerol concentrations rose in parallel in abdominal (327 +/- 35 vs. 156 +/- 30 micromol/l; P = 0.05) and femoral (178 +/- 28 vs. 91 +/- 22 micromol/l; P = 0.02) adipose tissue. Systemic [(3)H]palmitate turnover increased (165 +/- 17 vs. 92 +/- 24 micromol/min; P = 0.01). Levels of insulin, glucagon, and growth hormone were comparable. In conclusion, the present study unmistakably shows that cortisol in physiological concentrations is a potent stimulus of lipolysis and that this effect prevails equally in both femoral and abdominal adipose tissue.", "author" : [ { "dropping-particle" : "", "family" : "Djurhuus", "given" : "C B", "non-dropping-particle" : "", "parse-names" : false, "suffix" : "" }, { "dropping-particle" : "", "family" : "Gravholt", "given" : "C H", "non-dropping-particle" : "", "parse-names" : false, "suffix" : "" }, { "dropping-particle" : "", "family" : "Nielsen", "given" : "S", "non-dropping-particle" : "", "parse-names" : false, "suffix" : "" }, { "dropping-particle" : "", "family" : "Mengel", "given" : "a", "non-dropping-particle" : "", "parse-names" : false, "suffix" : "" }, { "dropping-particle" : "", "family" : "Christiansen", "given" : "J S", "non-dropping-particle" : "", "parse-names" : false, "suffix" : "" }, { "dropping-particle" : "", "family" : "Schmitz", "given" : "O E", "non-dropping-particle" : "", "parse-names" : false, "suffix" : "" }, { "dropping-particle" : "", "family" : "M\u00f8ller", "given" : "N", "non-dropping-particle" : "", "parse-names" : false, "suffix" : "" } ], "container-title" : "American journal of physiology. Endocrinology and metabolism", "id" : "ITEM-1", "issue" : "1", "issued" : { "date-parts" : [ [ "2002" ] ] }, "page" : "E172-E177", "title" : "Effects of cortisol on lipolysis and regional interstitial glycerol levels in humans.", "type" : "article-journal", "volume" : "283" }, "uris" : [ "http://www.mendeley.com/documents/?uuid=d6aa53fb-4b06-4dd0-a485-93651697771d" ] }, { "id" : "ITEM-2", "itemData" : { "DOI" : "10.1530/JME-15-0119", "ISSN" : "0952-5041", "PMID" : "26150553", "abstract" : "Glucocorticoids have major effects on adipose tissue metabolism. To study tissue mRNA expression changes induced by chronic elevated endogenous glucocorticoids, we performed RNA sequencing on subcutaneous adipose tissue from patients with Cushing's disease (n=5) compared to patients with non-functioning pituitary adenomas (n=11). We found higher expression of transcripts involved in several metabolic pathways, including lipogenesis, proteolysis and glucose oxidation as well as decreased expression of transcripts involved in inflammation and protein synthesis. To further study this in a model system, we subjected mice to dexamethasone treatment for 12 weeks and analyzed their inguinal (subcutaneous) fat pads, which led to similar findings. Additionally, mice treated with dexamethasone showed drastic decreases in lean body mass as well as increased fat mass, further supporting the human transcriptomic data. These data provide insight to transcriptional changes that may be responsible for the co-morbidities associated with chronic elevations of glucocorticoids.", "author" : [ { "dropping-particle" : "", "family" : "Hochberg", "given" : "Irit", "non-dropping-particle" : "", "parse-names" : false, "suffix" : "" }, { "dropping-particle" : "", "family" : "Harvey", "given" : "Innocence", "non-dropping-particle" : "", "parse-names" : false, "suffix" : "" }, { "dropping-particle" : "", "family" : "Tran", "given" : "Quynh T.", "non-dropping-particle" : "", "parse-names" : false, "suffix" : "" }, { "dropping-particle" : "", "family" : "Stephenson", "given" : "Erin J.", "non-dropping-particle" : "", "parse-names" : false, "suffix" : "" }, { "dropping-particle" : "", "family" : "Barkan", "given" : "Ariel L", "non-dropping-particle" : "", "parse-names" : false, "suffix" : "" }, { "dropping-particle" : "", "family" : "Saltiel", "given" : "Alan R", "non-dropping-particle" : "", "parse-names" : false, "suffix" : "" }, { "dropping-particle" : "", "family" : "Chandler", "given" : "William F.", "non-dropping-particle" : "", "parse-names" : false, "suffix" : "" }, { "dropping-particle" : "", "family" : "Bridges", "given" : "Dave", "non-dropping-particle" : "", "parse-names" : false, "suffix" : "" } ], "container-title" : "Journal of Molecular Endocrinology", "id" : "ITEM-2", "issue" : "2", "issued" : { "date-parts" : [ [ "2015", "10" ] ] }, "page" : "81-94", "title" : "Gene expression changes in subcutaneous adipose tissue due to Cushing's disease", "type" : "article-journal", "volume" : "55" }, "uris" : [ "http://www.mendeley.com/documents/?uuid=c9451b66-5bf3-4028-81a5-5d6a8a2137cb" ] }, { "id" : "ITEM-3", "itemData" : { "author" : [ { "dropping-particle" : "", "family" : "Djurhuus", "given" : "C B", "non-dropping-particle" : "", "parse-names" : false, "suffix" : "" }, { "dropping-particle" : "", "family" : "Gravholt", "given" : "C H", "non-dropping-particle" : "", "parse-names" : false, "suffix" : "" }, { "dropping-particle" : "", "family" : "Nielsen", "given" : "S", "non-dropping-particle" : "", "parse-names" : false, "suffix" : "" }, { "dropping-particle" : "", "family" : "Pedersen", "given" : "S B", "non-dropping-particle" : "", "parse-names" : false, "suffix" : "" }, { "dropping-particle" : "", "family" : "M\u00f8ller", "given" : "N", "non-dropping-particle" : "", "parse-names" : false, "suffix" : "" }, { "dropping-particle" : "", "family" : "Schmitz", "given" : "O", "non-dropping-particle" : "", "parse-names" : false, "suffix" : "" } ], "id" : "ITEM-3", "issued" : { "date-parts" : [ [ "2004" ] ] }, "page" : "488-494", "title" : "Additive effects of cortisol and growth hormone on regional and systemic lipolysis in humans", "type" : "article-journal" }, "uris" : [ "http://www.mendeley.com/documents/?uuid=1738b968-7205-4f18-8050-0ab72cec4ed3", "http://www.mendeley.com/documents/?uuid=f9360450-92ea-43c6-bc63-c493826eff65" ] }, { "id" : "ITEM-4", "itemData" : { "author" : [ { "dropping-particle" : "", "family" : "Kr\u0161ek", "given" : "M", "non-dropping-particle" : "", "parse-names" : false, "suffix" : "" }, { "dropping-particle" : "", "family" : "Rosick\u00e1", "given" : "M", "non-dropping-particle" : "", "parse-names" : false, "suffix" : "" }, { "dropping-particle" : "", "family" : "Nedv\u00eddkov\u00e1", "given" : "J", "non-dropping-particle" : "", "parse-names" : false, "suffix" : "" }, { "dropping-particle" : "", "family" : "Kov\u00e1", "given" : "H Kvasni \u010c", "non-dropping-particle" : "", "parse-names" : false, "suffix" : "" }, { "dropping-particle" : "", "family" : "H\u00e1na", "given" : "V", "non-dropping-particle" : "", "parse-names" : false, "suffix" : "" }, { "dropping-particle" : "", "family" : "Marek", "given" : "J", "non-dropping-particle" : "", "parse-names" : false, "suffix" : "" }, { "dropping-particle" : "", "family" : "Haluz\u00edk", "given" : "M", "non-dropping-particle" : "", "parse-names" : false, "suffix" : "" }, { "dropping-particle" : "", "family" : "Lai", "given" : "E W", "non-dropping-particle" : "", "parse-names" : false, "suffix" : "" }, { "dropping-particle" : "", "family" : "Pac\u00e1k", "given" : "K", "non-dropping-particle" : "", "parse-names" : false, "suffix" : "" } ], "id" : "ITEM-4", "issued" : { "date-parts" : [ [ "2006" ] ] }, "page" : "421-428", "title" : "Increased Lipolysis of Subcutaneous Abdominal Adipose Tissue and Altered Noradrenergic Activity in Patients with Cushing \u2018 s Syndrome : An In-vivo Microdialysis Study", "type" : "article-journal" }, "uris" : [ "http://www.mendeley.com/documents/?uuid=8ac4072e-3a3d-4cb9-92f6-e2bbf0cd1528", "http://www.mendeley.com/documents/?uuid=05be40ed-e631-416e-955c-ee2c66e7820e", "http://www.mendeley.com/documents/?uuid=4c8d1016-5a5e-4be0-9160-d9363ebef1f4" ] } ], "mendeley" : { "formattedCitation" : "(10,14\u201316)", "plainTextFormattedCitation" : "(10,14\u201316)", "previouslyFormattedCitation" : "(10,14\u201316)" }, "properties" : {  }, "schema" : "https://github.com/citation-style-language/schema/raw/master/csl-citation.json" }</w:instrText>
+        <w:instrText>ADDIN CSL_CITATION { "citationItems" : [ { "id" : "ITEM-1", "itemData" : { "DOI" : "10.1152/ajpendo.00544.2001", "ISBN" : "0193-1849 (Print)\\r0193-1849 (Linking)", "ISSN" : "0193-1849", "PMID" : "12067858", "abstract" : "Cortisol's effects on lipid metabolism are controversial and may involve stimulation of both lipolysis and lipogenesis. This study was undertaken to define the role of physiological hypercortisolemia on systemic and regional lipolysis in humans. We investigated seven healthy young male volunteers after an overnight fast on two occasions by means of microdialysis and palmitate turnover in a placebo-controlled manner with a pancreatic pituitary clamp involving inhibition with somatostatin and substitution of growth hormone, glucagon, and insulin at basal levels. Hydrocortisone infusion increased circulating concentrations of cortisol (888 +/- 12 vs. 245 +/- 7 nmol/l). Interstitial glycerol concentrations rose in parallel in abdominal (327 +/- 35 vs. 156 +/- 30 micromol/l; P = 0.05) and femoral (178 +/- 28 vs. 91 +/- 22 micromol/l; P = 0.02) adipose tissue. Systemic [(3)H]palmitate turnover increased (165 +/- 17 vs. 92 +/- 24 micromol/min; P = 0.01). Levels of insulin, glucagon, and growth hormone were comparable. In conclusion, the present study unmistakably shows that cortisol in physiological concentrations is a potent stimulus of lipolysis and that this effect prevails equally in both femoral and abdominal adipose tissue.", "author" : [ { "dropping-particle" : "", "family" : "Djurhuus", "given" : "C B", "non-dropping-particle" : "", "parse-names" : false, "suffix" : "" }, { "dropping-particle" : "", "family" : "Gravholt", "given" : "C H", "non-dropping-particle" : "", "parse-names" : false, "suffix" : "" }, { "dropping-particle" : "", "family" : "Nielsen", "given" : "S", "non-dropping-particle" : "", "parse-names" : false, "suffix" : "" }, { "dropping-particle" : "", "family" : "Mengel", "given" : "a", "non-dropping-particle" : "", "parse-names" : false, "suffix" : "" }, { "dropping-particle" : "", "family" : "Christiansen", "given" : "J S", "non-dropping-particle" : "", "parse-names" : false, "suffix" : "" }, { "dropping-particle" : "", "family" : "Schmitz", "given" : "O E", "non-dropping-particle" : "", "parse-names" : false, "suffix" : "" }, { "dropping-particle" : "", "family" : "M\u00f8ller", "given" : "N", "non-dropping-particle" : "", "parse-names" : false, "suffix" : "" } ], "container-title" : "American journal of physiology. Endocrinology and metabolism", "id" : "ITEM-1", "issue" : "1", "issued" : { "date-parts" : [ [ "2002" ] ] }, "page" : "E172-E177", "title" : "Effects of cortisol on lipolysis and regional interstitial glycerol levels in humans.", "type" : "article-journal", "volume" : "283" }, "uris" : [ "http://www.mendeley.com/documents/?uuid=d6aa53fb-4b06-4dd0-a485-93651697771d" ] }, { "id" : "ITEM-2", "itemData" : { "DOI" : "10.1530/JME-15-0119", "ISSN" : "0952-5041", "PMID" : "26150553", "abstract" : "Glucocorticoids have major effects on adipose tissue metabolism. To study tissue mRNA expression changes induced by chronic elevated endogenous glucocorticoids, we performed RNA sequencing on subcutaneous adipose tissue from patients with Cushing's disease (n=5) compared to patients with non-functioning pituitary adenomas (n=11). We found higher expression of transcripts involved in several metabolic pathways, including lipogenesis, proteolysis and glucose oxidation as well as decreased expression of transcripts involved in inflammation and protein synthesis. To further study this in a model system, we subjected mice to dexamethasone treatment for 12 weeks and analyzed their inguinal (subcutaneous) fat pads, which led to similar findings. Additionally, mice treated with dexamethasone showed drastic decreases in lean body mass as well as increased fat mass, further supporting the human transcriptomic data. These data provide insight to transcriptional changes that may be responsible for the co-morbidities associated with chronic elevations of glucocorticoids.", "author" : [ { "dropping-particle" : "", "family" : "Hochberg", "given" : "Irit", "non-dropping-particle" : "", "parse-names" : false, "suffix" : "" }, { "dropping-particle" : "", "family" : "Harvey", "given" : "Innocence", "non-dropping-particle" : "", "parse-names" : false, "suffix" : "" }, { "dropping-particle" : "", "family" : "Tran", "given" : "Quynh T.", "non-dropping-particle" : "", "parse-names" : false, "suffix" : "" }, { "dropping-particle" : "", "family" : "Stephenson", "given" : "Erin J.", "non-dropping-particle" : "", "parse-names" : false, "suffix" : "" }, { "dropping-particle" : "", "family" : "Barkan", "given" : "Ariel L", "non-dropping-particle" : "", "parse-names" : false, "suffix" : "" }, { "dropping-particle" : "", "family" : "Saltiel", "given" : "Alan R", "non-dropping-particle" : "", "parse-names" : false, "suffix" : "" }, { "dropping-particle" : "", "family" : "Chandler", "given" : "William F.", "non-dropping-particle" : "", "parse-names" : false, "suffix" : "" }, { "dropping-particle" : "", "family" : "Bridges", "given" : "Dave", "non-dropping-particle" : "", "parse-names" : false, "suffix" : "" } ], "container-title" : "Journal of Molecular Endocrinology", "id" : "ITEM-2", "issue" : "2", "issued" : { "date-parts" : [ [ "2015", "10" ] ] }, "page" : "81-94", "title" : "Gene expression changes in subcutaneous adipose tissue due to Cushing's disease", "type" : "article-journal", "volume" : "55" }, "uris" : [ "http://www.mendeley.com/documents/?uuid=c9451b66-5bf3-4028-81a5-5d6a8a2137cb" ] }, { "id" : "ITEM-3", "itemData" : { "author" : [ { "dropping-particle" : "", "family" : "Djurhuus", "given" : "C B", "non-dropping-particle" : "", "parse-names" : false, "suffix" : "" }, { "dropping-particle" : "", "family" : "Gravholt", "given" : "C H", "non-dropping-particle" : "", "parse-names" : false, "suffix" : "" }, { "dropping-particle" : "", "family" : "Nielsen", "given" : "S", "non-dropping-particle" : "", "parse-names" : false, "suffix" : "" }, { "dropping-particle" : "", "family" : "Pedersen", "given" : "S B", "non-dropping-particle" : "", "parse-names" : false, "suffix" : "" }, { "dropping-particle" : "", "family" : "M\u00f8ller", "given" : "N", "non-dropping-particle" : "", "parse-names" : false, "suffix" : "" }, { "dropping-particle" : "", "family" : "Schmitz", "given" : "O", "non-dropping-particle" : "", "parse-names" : false, "suffix" : "" } ], "container-title" : "American Journal of Physiology - Endocrinology and Metabolism", "id" : "ITEM-3", "issue" : "3", "issued" : { "date-parts" : [ [ "2004" ] ] }, "page" : "488-494", "title" : "Additive effects of cortisol and growth hormone on regional and systemic lipolysis in humans", "type" : "article-journal", "volume" : "286" }, "uris" : [ "http://www.mendeley.com/documents/?uuid=1738b968-7205-4f18-8050-0ab72cec4ed3", "http://www.mendeley.com/documents/?uuid=f9360450-92ea-43c6-bc63-c493826eff65" ] }, { "id" : "ITEM-4", "itemData" : { "author" : [ { "dropping-particle" : "", "family" : "Kr\u0161ek", "given" : "M", "non-dropping-particle" : "", "parse-names" : false, "suffix" : "" }, { "dropping-particle" : "", "family" : "Rosick\u00e1", "given" : "M", "non-dropping-particle" : "", "parse-names" : false, "suffix" : "" }, { "dropping-particle" : "", "family" : "Nedv\u00eddkov\u00e1", "given" : "J", "non-dropping-particle" : "", "parse-names" : false, "suffix" : "" }, { "dropping-particle" : "", "family" : "Kov\u00e1", "given" : "H Kvasni \u010c", "non-dropping-particle" : "", "parse-names" : false, "suffix" : "" }, { "dropping-particle" : "", "family" : "H\u00e1na", "given" : "V", "non-dropping-particle" : "", "parse-names" : false, "suffix" : "" }, { "dropping-particle" : "", "family" : "Marek", "given" : "J", "non-dropping-particle" : "", "parse-names" : false, "suffix" : "" }, { "dropping-particle" : "", "family" : "Haluz\u00edk", "given" : "M", "non-dropping-particle" : "", "parse-names" : false, "suffix" : "" }, { "dropping-particle" : "", "family" : "Lai", "given" : "E W", "non-dropping-particle" : "", "parse-names" : false, "suffix" : "" }, { "dropping-particle" : "", "family" : "Pac\u00e1k", "given" : "K", "non-dropping-particle" : "", "parse-names" : false, "suffix" : "" } ], "container-title" : "Physiological Research", "id" : "ITEM-4", "issue" : "4", "issued" : { "date-parts" : [ [ "2005" ] ] }, "page" : "421-428", "title" : "Increased Lipolysis of Subcutaneous Abdominal Adipose Tissue and Altered Noradrenergic Activity in Patients with Cushing \u2018 s Syndrome : An In-vivo Microdialysis Study", "type" : "article-journal", "volume" : "55" }, "uris" : [ "http://www.mendeley.com/documents/?uuid=8ac4072e-3a3d-4cb9-92f6-e2bbf0cd1528", "http://www.mendeley.com/documents/?uuid=05be40ed-e631-416e-955c-ee2c66e7820e", "http://www.mendeley.com/documents/?uuid=4c8d1016-5a5e-4be0-9160-d9363ebef1f4" ] } ], "mendeley" : { "formattedCitation" : "(10,14\u201316)", "plainTextFormattedCitation" : "(10,14\u201316)", "previouslyFormattedCitation" : "(10,14\u201316)" }, "properties" : {  }, "schema" : "https://github.com/citation-style-language/schema/raw/master/csl-citation.json" }</w:instrText>
       </w:r>
       <w:r>
         <w:rPr>
@@ -11636,21 +10785,7 @@
         <w:rPr>
           <w:color w:val="000000" w:themeColor="text1"/>
         </w:rPr>
-        <w:t xml:space="preserve">In order to identify a potential GR-dependent </w:t>
-      </w:r>
-      <w:proofErr w:type="spellStart"/>
-      <w:r>
-        <w:rPr>
-          <w:color w:val="000000" w:themeColor="text1"/>
-        </w:rPr>
-        <w:t>lipolytic</w:t>
-      </w:r>
-      <w:proofErr w:type="spellEnd"/>
-      <w:r>
-        <w:rPr>
-          <w:color w:val="000000" w:themeColor="text1"/>
-        </w:rPr>
-        <w:t xml:space="preserve"> target</w:t>
+        <w:t>In order to identify a potential GR-dependent lipolytic target</w:t>
       </w:r>
       <w:r>
         <w:rPr>
@@ -12413,19 +11548,11 @@
         </w:rPr>
         <w:t xml:space="preserve">from </w:t>
       </w:r>
-      <w:proofErr w:type="spellStart"/>
-      <w:r>
-        <w:rPr>
-          <w:color w:val="000000" w:themeColor="text1"/>
-        </w:rPr>
-        <w:t>iWAT</w:t>
-      </w:r>
-      <w:proofErr w:type="spellEnd"/>
-      <w:r>
-        <w:rPr>
-          <w:color w:val="000000" w:themeColor="text1"/>
-        </w:rPr>
-        <w:t xml:space="preserve"> </w:t>
+      <w:r>
+        <w:rPr>
+          <w:color w:val="000000" w:themeColor="text1"/>
+        </w:rPr>
+        <w:t xml:space="preserve">iWAT </w:t>
       </w:r>
       <w:r>
         <w:rPr>
@@ -12671,35 +11798,7 @@
         <w:rPr>
           <w:color w:val="000000" w:themeColor="text1"/>
         </w:rPr>
-        <w:t xml:space="preserve"> the </w:t>
-      </w:r>
-      <w:proofErr w:type="spellStart"/>
-      <w:r>
-        <w:rPr>
-          <w:color w:val="000000" w:themeColor="text1"/>
-        </w:rPr>
-        <w:t>hyperinsulinemic</w:t>
-      </w:r>
-      <w:proofErr w:type="spellEnd"/>
-      <w:r>
-        <w:rPr>
-          <w:color w:val="000000" w:themeColor="text1"/>
-        </w:rPr>
-        <w:t xml:space="preserve"> </w:t>
-      </w:r>
-      <w:proofErr w:type="spellStart"/>
-      <w:r>
-        <w:rPr>
-          <w:color w:val="000000" w:themeColor="text1"/>
-        </w:rPr>
-        <w:t>euglycemic</w:t>
-      </w:r>
-      <w:proofErr w:type="spellEnd"/>
-      <w:r>
-        <w:rPr>
-          <w:color w:val="000000" w:themeColor="text1"/>
-        </w:rPr>
-        <w:t xml:space="preserve"> clamp in the obese mice</w:t>
+        <w:t xml:space="preserve"> the hyperinsulinemic euglycemic clamp in the obese mice</w:t>
       </w:r>
       <w:r>
         <w:rPr>
@@ -12909,21 +12008,7 @@
         <w:rPr>
           <w:color w:val="000000" w:themeColor="text1"/>
         </w:rPr>
-        <w:t xml:space="preserve"> in the </w:t>
-      </w:r>
-      <w:proofErr w:type="spellStart"/>
-      <w:r>
-        <w:rPr>
-          <w:color w:val="000000" w:themeColor="text1"/>
-        </w:rPr>
-        <w:t>iWAT</w:t>
-      </w:r>
-      <w:proofErr w:type="spellEnd"/>
-      <w:r>
-        <w:rPr>
-          <w:color w:val="000000" w:themeColor="text1"/>
-        </w:rPr>
-        <w:t xml:space="preserve"> of these mice</w:t>
+        <w:t xml:space="preserve"> in the iWAT of these mice</w:t>
       </w:r>
       <w:r>
         <w:rPr>
@@ -13370,7 +12455,7 @@
         <w:rPr>
           <w:color w:val="000000" w:themeColor="text1"/>
         </w:rPr>
-        <w:instrText>ADDIN CSL_CITATION { "citationItems" : [ { "id" : "ITEM-1", "itemData" : { "DOI" : "10.1530/JME-15-0119", "ISSN" : "0952-5041", "PMID" : "26150553", "abstract" : "Glucocorticoids have major effects on adipose tissue metabolism. To study tissue mRNA expression changes induced by chronic elevated endogenous glucocorticoids, we performed RNA sequencing on subcutaneous adipose tissue from patients with Cushing's disease (n=5) compared to patients with non-functioning pituitary adenomas (n=11). We found higher expression of transcripts involved in several metabolic pathways, including lipogenesis, proteolysis and glucose oxidation as well as decreased expression of transcripts involved in inflammation and protein synthesis. To further study this in a model system, we subjected mice to dexamethasone treatment for 12 weeks and analyzed their inguinal (subcutaneous) fat pads, which led to similar findings. Additionally, mice treated with dexamethasone showed drastic decreases in lean body mass as well as increased fat mass, further supporting the human transcriptomic data. These data provide insight to transcriptional changes that may be responsible for the co-morbidities associated with chronic elevations of glucocorticoids.", "author" : [ { "dropping-particle" : "", "family" : "Hochberg", "given" : "Irit", "non-dropping-particle" : "", "parse-names" : false, "suffix" : "" }, { "dropping-particle" : "", "family" : "Harvey", "given" : "Innocence", "non-dropping-particle" : "", "parse-names" : false, "suffix" : "" }, { "dropping-particle" : "", "family" : "Tran", "given" : "Quynh T.", "non-dropping-particle" : "", "parse-names" : false, "suffix" : "" }, { "dropping-particle" : "", "family" : "Stephenson", "given" : "Erin J.", "non-dropping-particle" : "", "parse-names" : false, "suffix" : "" }, { "dropping-particle" : "", "family" : "Barkan", "given" : "Ariel L", "non-dropping-particle" : "", "parse-names" : false, "suffix" : "" }, { "dropping-particle" : "", "family" : "Saltiel", "given" : "Alan R", "non-dropping-particle" : "", "parse-names" : false, "suffix" : "" }, { "dropping-particle" : "", "family" : "Chandler", "given" : "William F.", "non-dropping-particle" : "", "parse-names" : false, "suffix" : "" }, { "dropping-particle" : "", "family" : "Bridges", "given" : "Dave", "non-dropping-particle" : "", "parse-names" : false, "suffix" : "" } ], "container-title" : "Journal of Molecular Endocrinology", "id" : "ITEM-1", "issue" : "2", "issued" : { "date-parts" : [ [ "2015", "10" ] ] }, "page" : "81-94", "title" : "Gene expression changes in subcutaneous adipose tissue due to Cushing's disease", "type" : "article-journal", "volume" : "55" }, "uris" : [ "http://www.mendeley.com/documents/?uuid=c9451b66-5bf3-4028-81a5-5d6a8a2137cb" ] }, { "id" : "ITEM-2", "itemData" : { "author" : [ { "dropping-particle" : "", "family" : "Abad", "given" : "Veronica", "non-dropping-particle" : "", "parse-names" : false, "suffix" : "" }, { "dropping-particle" : "", "family" : "Chrousos", "given" : "George P", "non-dropping-particle" : "", "parse-names" : false, "suffix" : "" }, { "dropping-particle" : "", "family" : "Reynolds", "given" : "James C", "non-dropping-particle" : "", "parse-names" : false, "suffix" : "" }, { "dropping-particle" : "", "family" : "Nieman", "given" : "Lynnette K", "non-dropping-particle" : "", "parse-names" : false, "suffix" : "" }, { "dropping-particle" : "", "family" : "Hill", "given" : "Suvimol C", "non-dropping-particle" : "", "parse-names" : false, "suffix" : "" }, { "dropping-particle" : "", "family" : "Weinstein", "given" : "Robert S", "non-dropping-particle" : "", "parse-names" : false, "suffix" : "" }, { "dropping-particle" : "", "family" : "Leong", "given" : "Gary M", "non-dropping-particle" : "", "parse-names" : false, "suffix" : "" } ], "id" : "ITEM-2", "issue" : "10", "issued" : { "date-parts" : [ [ "2001" ] ] }, "page" : "1879-1885", "title" : "Glucocorticoid Excess During Adolescence Leads to a Major Persistent Deficit in Bone Mass and an Increase in Central Body Fat", "type" : "article-journal", "volume" : "16" }, "uris" : [ "http://www.mendeley.com/documents/?uuid=6e1eac4a-e9c8-40af-b8e1-6941914e2ee5", "http://www.mendeley.com/documents/?uuid=1646e54b-c9cf-4a27-897d-fe3976668eb5" ] }, { "id" : "ITEM-3", "itemData" : { "DOI" : "10.1111/j.1365-2265.2010.03829.x.MRI", "author" : [ { "dropping-particle" : "", "family" : "Geer", "given" : "Eliza B", "non-dropping-particle" : "", "parse-names" : false, "suffix" : "" }, { "dropping-particle" : "", "family" : "Shen", "given" : "Wei", "non-dropping-particle" : "", "parse-names" : false, "suffix" : "" }, { "dropping-particle" : "", "family" : "Gallagher", "given" : "Dympna", "non-dropping-particle" : "", "parse-names" : false, "suffix" : "" }, { "dropping-particle" : "", "family" : "Punyanitya", "given" : "Mark", "non-dropping-particle" : "", "parse-names" : false, "suffix" : "" }, { "dropping-particle" : "", "family" : "Looker", "given" : "Helen C", "non-dropping-particle" : "", "parse-names" : false, "suffix" : "" }, { "dropping-particle" : "", "family" : "Post", "given" : "Kalmon D", "non-dropping-particle" : "", "parse-names" : false, "suffix" : "" }, { "dropping-particle" : "", "family" : "Freda", "given" : "Pamela U", "non-dropping-particle" : "", "parse-names" : false, "suffix" : "" } ], "id" : "ITEM-3", "issue" : "4", "issued" : { "date-parts" : [ [ "2011" ] ] }, "page" : "469-475", "title" : "Female Patients with Cushing \u2019 s Disease", "type" : "article-journal", "volume" : "73" }, "uris" : [ "http://www.mendeley.com/documents/?uuid=904aaa0f-e81e-497b-9af3-55d56000cd32", "http://www.mendeley.com/documents/?uuid=784b6339-e376-4958-93db-f7aed2dbad63", "http://www.mendeley.com/documents/?uuid=c7dcc969-d702-446a-90fa-833aab297198" ] } ], "mendeley" : { "formattedCitation" : "(10,12,13)", "plainTextFormattedCitation" : "(10,12,13)", "previouslyFormattedCitation" : "(10,12,13)" }, "properties" : {  }, "schema" : "https://github.com/citation-style-language/schema/raw/master/csl-citation.json" }</w:instrText>
+        <w:instrText>ADDIN CSL_CITATION { "citationItems" : [ { "id" : "ITEM-1", "itemData" : { "DOI" : "10.1530/JME-15-0119", "ISSN" : "0952-5041", "PMID" : "26150553", "abstract" : "Glucocorticoids have major effects on adipose tissue metabolism. To study tissue mRNA expression changes induced by chronic elevated endogenous glucocorticoids, we performed RNA sequencing on subcutaneous adipose tissue from patients with Cushing's disease (n=5) compared to patients with non-functioning pituitary adenomas (n=11). We found higher expression of transcripts involved in several metabolic pathways, including lipogenesis, proteolysis and glucose oxidation as well as decreased expression of transcripts involved in inflammation and protein synthesis. To further study this in a model system, we subjected mice to dexamethasone treatment for 12 weeks and analyzed their inguinal (subcutaneous) fat pads, which led to similar findings. Additionally, mice treated with dexamethasone showed drastic decreases in lean body mass as well as increased fat mass, further supporting the human transcriptomic data. These data provide insight to transcriptional changes that may be responsible for the co-morbidities associated with chronic elevations of glucocorticoids.", "author" : [ { "dropping-particle" : "", "family" : "Hochberg", "given" : "Irit", "non-dropping-particle" : "", "parse-names" : false, "suffix" : "" }, { "dropping-particle" : "", "family" : "Harvey", "given" : "Innocence", "non-dropping-particle" : "", "parse-names" : false, "suffix" : "" }, { "dropping-particle" : "", "family" : "Tran", "given" : "Quynh T.", "non-dropping-particle" : "", "parse-names" : false, "suffix" : "" }, { "dropping-particle" : "", "family" : "Stephenson", "given" : "Erin J.", "non-dropping-particle" : "", "parse-names" : false, "suffix" : "" }, { "dropping-particle" : "", "family" : "Barkan", "given" : "Ariel L", "non-dropping-particle" : "", "parse-names" : false, "suffix" : "" }, { "dropping-particle" : "", "family" : "Saltiel", "given" : "Alan R", "non-dropping-particle" : "", "parse-names" : false, "suffix" : "" }, { "dropping-particle" : "", "family" : "Chandler", "given" : "William F.", "non-dropping-particle" : "", "parse-names" : false, "suffix" : "" }, { "dropping-particle" : "", "family" : "Bridges", "given" : "Dave", "non-dropping-particle" : "", "parse-names" : false, "suffix" : "" } ], "container-title" : "Journal of Molecular Endocrinology", "id" : "ITEM-1", "issue" : "2", "issued" : { "date-parts" : [ [ "2015", "10" ] ] }, "page" : "81-94", "title" : "Gene expression changes in subcutaneous adipose tissue due to Cushing's disease", "type" : "article-journal", "volume" : "55" }, "uris" : [ "http://www.mendeley.com/documents/?uuid=c9451b66-5bf3-4028-81a5-5d6a8a2137cb" ] }, { "id" : "ITEM-2", "itemData" : { "author" : [ { "dropping-particle" : "", "family" : "Abad", "given" : "Veronica", "non-dropping-particle" : "", "parse-names" : false, "suffix" : "" }, { "dropping-particle" : "", "family" : "Chrousos", "given" : "George P", "non-dropping-particle" : "", "parse-names" : false, "suffix" : "" }, { "dropping-particle" : "", "family" : "Reynolds", "given" : "James C", "non-dropping-particle" : "", "parse-names" : false, "suffix" : "" }, { "dropping-particle" : "", "family" : "Nieman", "given" : "Lynnette K", "non-dropping-particle" : "", "parse-names" : false, "suffix" : "" }, { "dropping-particle" : "", "family" : "Hill", "given" : "Suvimol C", "non-dropping-particle" : "", "parse-names" : false, "suffix" : "" }, { "dropping-particle" : "", "family" : "Weinstein", "given" : "Robert S", "non-dropping-particle" : "", "parse-names" : false, "suffix" : "" }, { "dropping-particle" : "", "family" : "Leong", "given" : "Gary M", "non-dropping-particle" : "", "parse-names" : false, "suffix" : "" } ], "container-title" : "Journal of bone and mineral research : the official journal of the American Society for Bone and Mineral Research", "id" : "ITEM-2", "issue" : "10", "issued" : { "date-parts" : [ [ "2001" ] ] }, "page" : "1879-1885", "title" : "Glucocorticoid Excess During Adolescence Leads to a Major Persistent Deficit in Bone Mass and an Increase in Central Body Fat", "type" : "article-journal", "volume" : "16" }, "uris" : [ "http://www.mendeley.com/documents/?uuid=6e1eac4a-e9c8-40af-b8e1-6941914e2ee5", "http://www.mendeley.com/documents/?uuid=1646e54b-c9cf-4a27-897d-fe3976668eb5" ] }, { "id" : "ITEM-3", "itemData" : { "DOI" : "10.1111/j.1365-2265.2010.03829.x.MRI", "author" : [ { "dropping-particle" : "", "family" : "Geer", "given" : "Eliza B", "non-dropping-particle" : "", "parse-names" : false, "suffix" : "" }, { "dropping-particle" : "", "family" : "Shen", "given" : "Wei", "non-dropping-particle" : "", "parse-names" : false, "suffix" : "" }, { "dropping-particle" : "", "family" : "Gallagher", "given" : "Dympna", "non-dropping-particle" : "", "parse-names" : false, "suffix" : "" }, { "dropping-particle" : "", "family" : "Punyanitya", "given" : "Mark", "non-dropping-particle" : "", "parse-names" : false, "suffix" : "" }, { "dropping-particle" : "", "family" : "Looker", "given" : "Helen C", "non-dropping-particle" : "", "parse-names" : false, "suffix" : "" }, { "dropping-particle" : "", "family" : "Post", "given" : "Kalmon D", "non-dropping-particle" : "", "parse-names" : false, "suffix" : "" }, { "dropping-particle" : "", "family" : "Freda", "given" : "Pamela U", "non-dropping-particle" : "", "parse-names" : false, "suffix" : "" } ], "container-title" : "Clinical Endocrinology", "id" : "ITEM-3", "issue" : "4", "issued" : { "date-parts" : [ [ "2010" ] ] }, "page" : "469-475", "title" : "MRI assessment of lean and adipose tissue distribution in female patients with Cushing's disease.", "type" : "article-journal", "volume" : "73" }, "uris" : [ "http://www.mendeley.com/documents/?uuid=904aaa0f-e81e-497b-9af3-55d56000cd32", "http://www.mendeley.com/documents/?uuid=784b6339-e376-4958-93db-f7aed2dbad63", "http://www.mendeley.com/documents/?uuid=c7dcc969-d702-446a-90fa-833aab297198" ] } ], "mendeley" : { "formattedCitation" : "(10,12,13)", "plainTextFormattedCitation" : "(10,12,13)", "previouslyFormattedCitation" : "(10,12,13)" }, "properties" : {  }, "schema" : "https://github.com/citation-style-language/schema/raw/master/csl-citation.json" }</w:instrText>
       </w:r>
       <w:r>
         <w:rPr>
@@ -13719,7 +12804,7 @@
         <w:rPr>
           <w:color w:val="000000" w:themeColor="text1"/>
         </w:rPr>
-        <w:instrText>ADDIN CSL_CITATION { "citationItems" : [ { "id" : "ITEM-1", "itemData" : { "DOI" : "10.2337/db16-0381", "author" : [ { "dropping-particle" : "", "family" : "Mueller", "given" : "Kristina M", "non-dropping-particle" : "", "parse-names" : false, "suffix" : "" }, { "dropping-particle" : "", "family" : "Hartmann", "given" : "Kerstin", "non-dropping-particle" : "", "parse-names" : false, "suffix" : "" }, { "dropping-particle" : "", "family" : "Kaltenecker", "given" : "Doris", "non-dropping-particle" : "", "parse-names" : false, "suffix" : "" }, { "dropping-particle" : "", "family" : "Vettorazzi", "given" : "Sabine", "non-dropping-particle" : "", "parse-names" : false, "suffix" : "" }, { "dropping-particle" : "", "family" : "Bauer", "given" : "Mandy", "non-dropping-particle" : "", "parse-names" : false, "suffix" : "" }, { "dropping-particle" : "", "family" : "Mauser", "given" : "Lea", "non-dropping-particle" : "", "parse-names" : false, "suffix" : "" }, { "dropping-particle" : "", "family" : "Amann", "given" : "Sabine", "non-dropping-particle" : "", "parse-names" : false, "suffix" : "" }, { "dropping-particle" : "", "family" : "Jall", "given" : "Sigrid", "non-dropping-particle" : "", "parse-names" : false, "suffix" : "" }, { "dropping-particle" : "", "family" : "Fischer", "given" : "Katrin", "non-dropping-particle" : "", "parse-names" : false, "suffix" : "" }, { "dropping-particle" : "", "family" : "Esterbauer", "given" : "Harald", "non-dropping-particle" : "", "parse-names" : false, "suffix" : "" }, { "dropping-particle" : "", "family" : "M\u00fcller", "given" : "Timo D", "non-dropping-particle" : "", "parse-names" : false, "suffix" : "" }, { "dropping-particle" : "", "family" : "Tsch\u00f6p", "given" : "Matthias H", "non-dropping-particle" : "", "parse-names" : false, "suffix" : "" }, { "dropping-particle" : "", "family" : "Magnes", "given" : "Christoph", "non-dropping-particle" : "", "parse-names" : false, "suffix" : "" }, { "dropping-particle" : "", "family" : "Haybaeck", "given" : "Johannes", "non-dropping-particle" : "", "parse-names" : false, "suffix" : "" }, { "dropping-particle" : "", "family" : "Scherer", "given" : "Thomas", "non-dropping-particle" : "", "parse-names" : false, "suffix" : "" }, { "dropping-particle" : "", "family" : "Bordag", "given" : "Natalie", "non-dropping-particle" : "", "parse-names" : false, "suffix" : "" }, { "dropping-particle" : "", "family" : "Tuckermann", "given" : "Jan P", "non-dropping-particle" : "", "parse-names" : false, "suffix" : "" } ], "id" : "ITEM-1", "issue" : "February", "issued" : { "date-parts" : [ [ "2017" ] ] }, "page" : "272-286", "title" : "Adipocyte Glucocorticoid Receptor De fi ciency Attenuates Aging- and HFD-Induced Obesity and Impairs the Feeding-Fasting Transition", "type" : "article-journal", "volume" : "66" }, "uris" : [ "http://www.mendeley.com/documents/?uuid=8e015ff7-5ae7-40ac-ae88-2da61bc44160", "http://www.mendeley.com/documents/?uuid=7f9f916d-5bed-4a81-8c82-b4d3251ad228" ] }, { "id" : "ITEM-2", "itemData" : { "DOI" : "10.1016/j.molmet.2017.06.013", "ISSN" : "2212-8778", "author" : [ { "dropping-particle" : "", "family" : "Shen", "given" : "Yachen", "non-dropping-particle" : "", "parse-names" : false, "suffix" : "" }, { "dropping-particle" : "", "family" : "Roh", "given" : "Hyun Cheol", "non-dropping-particle" : "", "parse-names" : false, "suffix" : "" }, { "dropping-particle" : "", "family" : "Kumari", "given" : "Manju", "non-dropping-particle" : "", "parse-names" : false, "suffix" : "" }, { "dropping-particle" : "", "family" : "Rosen", "given" : "Evan D", "non-dropping-particle" : "", "parse-names" : false, "suffix" : "" } ], "container-title" : "Molecular Metabolism", "id" : "ITEM-2", "issued" : { "date-parts" : [ [ "2017" ] ] }, "publisher" : "Elsevier GmbH", "title" : "Adipocyte glucocorticoid receptor is important in lipolysis and insulin resistance due to exogenous steroids , but not insulin resistance caused by high fat feeding", "type" : "article-journal" }, "uris" : [ "http://www.mendeley.com/documents/?uuid=5ff19886-7e78-4a54-a358-e81ba49a53fd", "http://www.mendeley.com/documents/?uuid=8de680a4-4a06-47e7-acb1-6da774519734" ] }, { "id" : "ITEM-3", "itemData" : { "DOI" : "10.1073/pnas.1323681111", "ISSN" : "1091-6490", "PMID" : "24889609", "abstract" : "The adverse metabolic effects of prescribed and endogenous glucocorticoid (GC) excess, Cushing syndrome, create a significant health burden. We found that tissue regeneration of GCs by 11\u03b2-hydroxysteroid dehydrogenase type 1 (11\u03b2-HSD1), rather than circulating delivery, is critical to developing the phenotype of GC excess; 11\u03b2-HSD1 KO mice with circulating GC excess are protected from the glucose intolerance, hyperinsulinemia, hepatic steatosis, adiposity, hypertension, myopathy, and dermal atrophy of Cushing syndrome. Whereas liver-specific 11\u03b2-HSD1 KO mice developed a full Cushingoid phenotype, adipose-specific 11\u03b2-HSD1 KO mice were protected from hepatic steatosis and circulating fatty acid excess. These data challenge our current view of GC action, demonstrating 11\u03b2-HSD1, particularly in adipose tissue, is key to the development of the adverse metabolic profile associated with circulating GC excess, offering 11\u03b2-HSD1 inhibition as a previously unidentified approach to treat Cushing syndrome.", "author" : [ { "dropping-particle" : "", "family" : "Morgan", "given" : "Stuart A", "non-dropping-particle" : "", "parse-names" : false, "suffix" : "" }, { "dropping-particle" : "", "family" : "McCabe", "given" : "Emma L", "non-dropping-particle" : "", "parse-names" : false, "suffix" : "" }, { "dropping-particle" : "", "family" : "Gathercole", "given" : "Laura L", "non-dropping-particle" : "", "parse-names" : false, "suffix" : "" }, { "dropping-particle" : "", "family" : "Hassan-Smith", "given" : "Zaki K", "non-dropping-particle" : "", "parse-names" : false, "suffix" : "" }, { "dropping-particle" : "", "family" : "Larner", "given" : "Dean P", "non-dropping-particle" : "", "parse-names" : false, "suffix" : "" }, { "dropping-particle" : "", "family" : "Bujalska", "given" : "Iwona J", "non-dropping-particle" : "", "parse-names" : false, "suffix" : "" }, { "dropping-particle" : "", "family" : "Stewart", "given" : "Paul M", "non-dropping-particle" : "", "parse-names" : false, "suffix" : "" }, { "dropping-particle" : "", "family" : "Tomlinson", "given" : "Jeremy W", "non-dropping-particle" : "", "parse-names" : false, "suffix" : "" }, { "dropping-particle" : "", "family" : "Lavery", "given" : "Gareth G", "non-dropping-particle" : "", "parse-names" : false, "suffix" : "" } ], "container-title" : "Proceedings of the National Academy of Sciences of the United States of America", "id" : "ITEM-3", "issued" : { "date-parts" : [ [ "2014" ] ] }, "title" : "11\u03b2-HSD1 is the major regulator of the tissue-specific effects of circulating glucocorticoid excess.", "type" : "article-journal" }, "uris" : [ "http://www.mendeley.com/documents/?uuid=4f8b4883-f6d8-3bb2-b69b-540e242353a6" ] }, { "id" : "ITEM-4", "itemData" : { "DOI" : "10.1152/ajpendo.00205.2014", "ISSN" : "0193-1849", "author" : [ { "dropping-particle" : "", "family" : "Wang", "given" : "Y.", "non-dropping-particle" : "", "parse-names" : false, "suffix" : "" }, { "dropping-particle" : "", "family" : "Yan", "given" : "C.", "non-dropping-particle" : "", "parse-names" : false, "suffix" : "" }, { "dropping-particle" : "", "family" : "Liu", "given" : "L.", "non-dropping-particle" : "", "parse-names" : false, "suffix" : "" }, { "dropping-particle" : "", "family" : "Wang", "given" : "W.", "non-dropping-particle" : "", "parse-names" : false, "suffix" : "" }, { "dropping-particle" : "", "family" : "Du", "given" : "H.", "non-dropping-particle" : "", "parse-names" : false, "suffix" : "" }, { "dropping-particle" : "", "family" : "Fan", "given" : "W.", "non-dropping-particle" : "", "parse-names" : false, "suffix" : "" }, { "dropping-particle" : "", "family" : "Lutfy", "given" : "K.", "non-dropping-particle" : "", "parse-names" : false, "suffix" : "" }, { "dropping-particle" : "", "family" : "Jiang", "given" : "M.", "non-dropping-particle" : "", "parse-names" : false, "suffix" : "" }, { "dropping-particle" : "", "family" : "Friedman", "given" : "T. C.", "non-dropping-particle" : "", "parse-names" : false, "suffix" : "" }, { "dropping-particle" : "", "family" : "Liu", "given" : "Y.", "non-dropping-particle" : "", "parse-names" : false, "suffix" : "" } ], "container-title" : "AJP: Endocrinology and Metabolism", "id" : "ITEM-4", "issue" : "1", "issued" : { "date-parts" : [ [ "2014" ] ] }, "page" : "E84-E95", "title" : "11\u00a0-Hydroxysteroid dehydrogenase type 1 shRNA ameliorates glucocorticoid-induced insulin resistance and lipolysis in mouse abdominal adipose tissue", "type" : "article-journal", "volume" : "308" }, "uris" : [ "http://www.mendeley.com/documents/?uuid=96889df1-b8e8-42cb-bd37-95312d542386" ] } ], "mendeley" : { "formattedCitation" : "(20\u201323)", "plainTextFormattedCitation" : "(20\u201323)", "previouslyFormattedCitation" : "(20\u201323)" }, "properties" : {  }, "schema" : "https://github.com/citation-style-language/schema/raw/master/csl-citation.json" }</w:instrText>
+        <w:instrText>ADDIN CSL_CITATION { "citationItems" : [ { "id" : "ITEM-1", "itemData" : { "DOI" : "10.2337/db16-0381", "author" : [ { "dropping-particle" : "", "family" : "Mueller", "given" : "Kristina M", "non-dropping-particle" : "", "parse-names" : false, "suffix" : "" }, { "dropping-particle" : "", "family" : "Hartmann", "given" : "Kerstin", "non-dropping-particle" : "", "parse-names" : false, "suffix" : "" }, { "dropping-particle" : "", "family" : "Kaltenecker", "given" : "Doris", "non-dropping-particle" : "", "parse-names" : false, "suffix" : "" }, { "dropping-particle" : "", "family" : "Vettorazzi", "given" : "Sabine", "non-dropping-particle" : "", "parse-names" : false, "suffix" : "" }, { "dropping-particle" : "", "family" : "Bauer", "given" : "Mandy", "non-dropping-particle" : "", "parse-names" : false, "suffix" : "" }, { "dropping-particle" : "", "family" : "Mauser", "given" : "Lea", "non-dropping-particle" : "", "parse-names" : false, "suffix" : "" }, { "dropping-particle" : "", "family" : "Amann", "given" : "Sabine", "non-dropping-particle" : "", "parse-names" : false, "suffix" : "" }, { "dropping-particle" : "", "family" : "Jall", "given" : "Sigrid", "non-dropping-particle" : "", "parse-names" : false, "suffix" : "" }, { "dropping-particle" : "", "family" : "Fischer", "given" : "Katrin", "non-dropping-particle" : "", "parse-names" : false, "suffix" : "" }, { "dropping-particle" : "", "family" : "Esterbauer", "given" : "Harald", "non-dropping-particle" : "", "parse-names" : false, "suffix" : "" }, { "dropping-particle" : "", "family" : "M\u00fcller", "given" : "Timo D", "non-dropping-particle" : "", "parse-names" : false, "suffix" : "" }, { "dropping-particle" : "", "family" : "Tsch\u00f6p", "given" : "Matthias H", "non-dropping-particle" : "", "parse-names" : false, "suffix" : "" }, { "dropping-particle" : "", "family" : "Magnes", "given" : "Christoph", "non-dropping-particle" : "", "parse-names" : false, "suffix" : "" }, { "dropping-particle" : "", "family" : "Haybaeck", "given" : "Johannes", "non-dropping-particle" : "", "parse-names" : false, "suffix" : "" }, { "dropping-particle" : "", "family" : "Scherer", "given" : "Thomas", "non-dropping-particle" : "", "parse-names" : false, "suffix" : "" }, { "dropping-particle" : "", "family" : "Bordag", "given" : "Natalie", "non-dropping-particle" : "", "parse-names" : false, "suffix" : "" }, { "dropping-particle" : "", "family" : "Tuckermann", "given" : "Jan P", "non-dropping-particle" : "", "parse-names" : false, "suffix" : "" } ], "container-title" : "Diabetes", "id" : "ITEM-1", "issue" : "2", "issued" : { "date-parts" : [ [ "2017" ] ] }, "page" : "272-286", "title" : "Adipocyte Glucocorticoid Receptor Deficiency Attenuates Aging- and HFD-Induced Obesity and Impairs the Feeding-Fasting Transition", "type" : "article-journal", "volume" : "66" }, "uris" : [ "http://www.mendeley.com/documents/?uuid=8e015ff7-5ae7-40ac-ae88-2da61bc44160", "http://www.mendeley.com/documents/?uuid=7f9f916d-5bed-4a81-8c82-b4d3251ad228" ] }, { "id" : "ITEM-2", "itemData" : { "DOI" : "10.1016/j.molmet.2017.06.013", "ISSN" : "2212-8778", "author" : [ { "dropping-particle" : "", "family" : "Shen", "given" : "Yachen", "non-dropping-particle" : "", "parse-names" : false, "suffix" : "" }, { "dropping-particle" : "", "family" : "Roh", "given" : "Hyun Cheol", "non-dropping-particle" : "", "parse-names" : false, "suffix" : "" }, { "dropping-particle" : "", "family" : "Kumari", "given" : "Manju", "non-dropping-particle" : "", "parse-names" : false, "suffix" : "" }, { "dropping-particle" : "", "family" : "Rosen", "given" : "Evan D", "non-dropping-particle" : "", "parse-names" : false, "suffix" : "" } ], "container-title" : "Molecular Metabolism", "id" : "ITEM-2", "issued" : { "date-parts" : [ [ "2017" ] ] }, "publisher" : "Elsevier GmbH", "title" : "Adipocyte glucocorticoid receptor is important in lipolysis and insulin resistance due to exogenous steroids , but not insulin resistance caused by high fat feeding", "type" : "article-journal" }, "uris" : [ "http://www.mendeley.com/documents/?uuid=5ff19886-7e78-4a54-a358-e81ba49a53fd", "http://www.mendeley.com/documents/?uuid=8de680a4-4a06-47e7-acb1-6da774519734" ] }, { "id" : "ITEM-3", "itemData" : { "DOI" : "10.1073/pnas.1323681111", "ISSN" : "1091-6490", "PMID" : "24889609", "abstract" : "The adverse metabolic effects of prescribed and endogenous glucocorticoid (GC) excess, Cushing syndrome, create a significant health burden. We found that tissue regeneration of GCs by 11\u03b2-hydroxysteroid dehydrogenase type 1 (11\u03b2-HSD1), rather than circulating delivery, is critical to developing the phenotype of GC excess; 11\u03b2-HSD1 KO mice with circulating GC excess are protected from the glucose intolerance, hyperinsulinemia, hepatic steatosis, adiposity, hypertension, myopathy, and dermal atrophy of Cushing syndrome. Whereas liver-specific 11\u03b2-HSD1 KO mice developed a full Cushingoid phenotype, adipose-specific 11\u03b2-HSD1 KO mice were protected from hepatic steatosis and circulating fatty acid excess. These data challenge our current view of GC action, demonstrating 11\u03b2-HSD1, particularly in adipose tissue, is key to the development of the adverse metabolic profile associated with circulating GC excess, offering 11\u03b2-HSD1 inhibition as a previously unidentified approach to treat Cushing syndrome.", "author" : [ { "dropping-particle" : "", "family" : "Morgan", "given" : "Stuart A", "non-dropping-particle" : "", "parse-names" : false, "suffix" : "" }, { "dropping-particle" : "", "family" : "McCabe", "given" : "Emma L", "non-dropping-particle" : "", "parse-names" : false, "suffix" : "" }, { "dropping-particle" : "", "family" : "Gathercole", "given" : "Laura L", "non-dropping-particle" : "", "parse-names" : false, "suffix" : "" }, { "dropping-particle" : "", "family" : "Hassan-Smith", "given" : "Zaki K", "non-dropping-particle" : "", "parse-names" : false, "suffix" : "" }, { "dropping-particle" : "", "family" : "Larner", "given" : "Dean P", "non-dropping-particle" : "", "parse-names" : false, "suffix" : "" }, { "dropping-particle" : "", "family" : "Bujalska", "given" : "Iwona J", "non-dropping-particle" : "", "parse-names" : false, "suffix" : "" }, { "dropping-particle" : "", "family" : "Stewart", "given" : "Paul M", "non-dropping-particle" : "", "parse-names" : false, "suffix" : "" }, { "dropping-particle" : "", "family" : "Tomlinson", "given" : "Jeremy W", "non-dropping-particle" : "", "parse-names" : false, "suffix" : "" }, { "dropping-particle" : "", "family" : "Lavery", "given" : "Gareth G", "non-dropping-particle" : "", "parse-names" : false, "suffix" : "" } ], "container-title" : "Proceedings of the National Academy of Sciences of the United States of America", "id" : "ITEM-3", "issued" : { "date-parts" : [ [ "2014" ] ] }, "title" : "11\u03b2-HSD1 is the major regulator of the tissue-specific effects of circulating glucocorticoid excess.", "type" : "article-journal" }, "uris" : [ "http://www.mendeley.com/documents/?uuid=4f8b4883-f6d8-3bb2-b69b-540e242353a6" ] }, { "id" : "ITEM-4", "itemData" : { "DOI" : "10.1152/ajpendo.00205.2014", "ISSN" : "0193-1849", "author" : [ { "dropping-particle" : "", "family" : "Wang", "given" : "Y.", "non-dropping-particle" : "", "parse-names" : false, "suffix" : "" }, { "dropping-particle" : "", "family" : "Yan", "given" : "C.", "non-dropping-particle" : "", "parse-names" : false, "suffix" : "" }, { "dropping-particle" : "", "family" : "Liu", "given" : "L.", "non-dropping-particle" : "", "parse-names" : false, "suffix" : "" }, { "dropping-particle" : "", "family" : "Wang", "given" : "W.", "non-dropping-particle" : "", "parse-names" : false, "suffix" : "" }, { "dropping-particle" : "", "family" : "Du", "given" : "H.", "non-dropping-particle" : "", "parse-names" : false, "suffix" : "" }, { "dropping-particle" : "", "family" : "Fan", "given" : "W.", "non-dropping-particle" : "", "parse-names" : false, "suffix" : "" }, { "dropping-particle" : "", "family" : "Lutfy", "given" : "K.", "non-dropping-particle" : "", "parse-names" : false, "suffix" : "" }, { "dropping-particle" : "", "family" : "Jiang", "given" : "M.", "non-dropping-particle" : "", "parse-names" : false, "suffix" : "" }, { "dropping-particle" : "", "family" : "Friedman", "given" : "T. C.", "non-dropping-particle" : "", "parse-names" : false, "suffix" : "" }, { "dropping-particle" : "", "family" : "Liu", "given" : "Y.", "non-dropping-particle" : "", "parse-names" : false, "suffix" : "" } ], "container-title" : "AJP: Endocrinology and Metabolism", "id" : "ITEM-4", "issue" : "1", "issued" : { "date-parts" : [ [ "2014" ] ] }, "page" : "E84-E95", "title" : "11\u00a0-Hydroxysteroid dehydrogenase type 1 shRNA ameliorates glucocorticoid-induced insulin resistance and lipolysis in mouse abdominal adipose tissue", "type" : "article-journal", "volume" : "308" }, "uris" : [ "http://www.mendeley.com/documents/?uuid=96889df1-b8e8-42cb-bd37-95312d542386" ] } ], "mendeley" : { "formattedCitation" : "(20\u201323)", "plainTextFormattedCitation" : "(20\u201323)", "previouslyFormattedCitation" : "(20\u201323)" }, "properties" : {  }, "schema" : "https://github.com/citation-style-language/schema/raw/master/csl-citation.json" }</w:instrText>
       </w:r>
       <w:r>
         <w:rPr>
@@ -13937,21 +13022,7 @@
         <w:rPr>
           <w:color w:val="000000" w:themeColor="text1"/>
         </w:rPr>
-        <w:t xml:space="preserve">a </w:t>
-      </w:r>
-      <w:proofErr w:type="spellStart"/>
-      <w:r>
-        <w:rPr>
-          <w:color w:val="000000" w:themeColor="text1"/>
-        </w:rPr>
-        <w:t>lipodystrophic</w:t>
-      </w:r>
-      <w:proofErr w:type="spellEnd"/>
-      <w:r>
-        <w:rPr>
-          <w:color w:val="000000" w:themeColor="text1"/>
-        </w:rPr>
-        <w:t xml:space="preserve"> phenotype</w:t>
+        <w:t>a lipodystrophic phenotype</w:t>
       </w:r>
       <w:r>
         <w:rPr>
@@ -14041,7 +13112,7 @@
         <w:rPr>
           <w:color w:val="000000" w:themeColor="text1"/>
         </w:rPr>
-        <w:instrText>ADDIN CSL_CITATION { "citationItems" : [ { "id" : "ITEM-1", "itemData" : { "DOI" : "10.1152/ajpgi.00378.2011", "author" : [ { "dropping-particle" : "", "family" : "D'souza", "given" : "Anna M", "non-dropping-particle" : "", "parse-names" : false, "suffix" : "" }, { "dropping-particle" : "", "family" : "Beaudry", "given" : "Jacqueline L", "non-dropping-particle" : "", "parse-names" : false, "suffix" : "" }, { "dropping-particle" : "", "family" : "Szigiato", "given" : "Andrei A", "non-dropping-particle" : "", "parse-names" : false, "suffix" : "" }, { "dropping-particle" : "", "family" : "Trumble", "given" : "Stephen J", "non-dropping-particle" : "", "parse-names" : false, "suffix" : "" }, { "dropping-particle" : "", "family" : "Snook", "given" : "Laelie A", "non-dropping-particle" : "", "parse-names" : false, "suffix" : "" }, { "dropping-particle" : "", "family" : "Bonen", "given" : "Arend", "non-dropping-particle" : "", "parse-names" : false, "suffix" : "" }, { "dropping-particle" : "", "family" : "Giacca", "given" : "Adria", "non-dropping-particle" : "", "parse-names" : false, "suffix" : "" }, { "dropping-particle" : "", "family" : "Riddell", "given" : "Michael C", "non-dropping-particle" : "", "parse-names" : false, "suffix" : "" } ], "container-title" : "American Journal of Physiology Gastrointestinal Liver Physiology", "id" : "ITEM-1", "issued" : { "date-parts" : [ [ "2012" ] ] }, "page" : "850-863", "title" : "Consumption of a high-fat diet rapidly exacerbates the development of fatty liver disease that occurs with chronically elevated glucocorticoids", "type" : "article-journal", "volume" : "302" }, "uris" : [ "http://www.mendeley.com/documents/?uuid=3bb1154b-2ece-40dd-80ee-28bce5164815", "http://www.mendeley.com/documents/?uuid=ed5a7e32-6184-470a-a28a-bd4fa05d171f" ] }, { "id" : "ITEM-2", "itemData" : { "DOI" : "10.1210/en.2012-2114", "author" : [ { "dropping-particle" : "", "family" : "Beaudry", "given" : "Jacqueline L", "non-dropping-particle" : "", "parse-names" : false, "suffix" : "" }, { "dropping-particle" : "", "family" : "Anna", "given" : "M D", "non-dropping-particle" : "", "parse-names" : false, "suffix" : "" }, { "dropping-particle" : "", "family" : "Teich", "given" : "Trevor", "non-dropping-particle" : "", "parse-names" : false, "suffix" : "" }, { "dropping-particle" : "", "family" : "Tsushima", "given" : "Robert", "non-dropping-particle" : "", "parse-names" : false, "suffix" : "" }, { "dropping-particle" : "", "family" : "Riddell", "given" : "Michael C", "non-dropping-particle" : "", "parse-names" : false, "suffix" : "" } ], "id" : "ITEM-2", "issue" : "September", "issued" : { "date-parts" : [ [ "2013" ] ] }, "page" : "3197-3208", "title" : "Exogenous Glucocorticoids and a High-Fat Diet Cause Severe Hyperglycemia and Hyperinsulinemia and Sprague-Dawley Rats", "type" : "article-journal", "volume" : "154" }, "uris" : [ "http://www.mendeley.com/documents/?uuid=d482f80c-0d5e-47f2-bd78-0498abbc3d0d", "http://www.mendeley.com/documents/?uuid=f73d5664-8634-47e7-bba0-7afbb82d48eb" ] }, { "id" : "ITEM-3", "itemData" : { "DOI" : "10.1242/dmm.008912", "author" : [ { "dropping-particle" : "", "family" : "Shpilberg", "given" : "Yaniv", "non-dropping-particle" : "", "parse-names" : false, "suffix" : "" }, { "dropping-particle" : "", "family" : "Beaudry", "given" : "Jacqueline L", "non-dropping-particle" : "", "parse-names" : false, "suffix" : "" }, { "dropping-particle" : "", "family" : "Souza", "given" : "Anna D", "non-dropping-particle" : "", "parse-names" : false, "suffix" : "" }, { "dropping-particle" : "", "family" : "Campbell", "given" : "Jonathan E", "non-dropping-particle" : "", "parse-names" : false, "suffix" : "" }, { "dropping-particle" : "", "family" : "Peckett", "given" : "Ashley", "non-dropping-particle" : "", "parse-names" : false, "suffix" : "" }, { "dropping-particle" : "", "family" : "Riddell", "given" : "Michael C", "non-dropping-particle" : "", "parse-names" : false, "suffix" : "" } ], "id" : "ITEM-3", "issued" : { "date-parts" : [ [ "2012" ] ] }, "page" : "671-680", "title" : "A rodent model of rapid-onset diabetes induced by glucocorticoids and high-fat feeding", "type" : "article-journal", "volume" : "680" }, "uris" : [ "http://www.mendeley.com/documents/?uuid=289ee456-6801-4fcd-b01b-dd1098f2693b", "http://www.mendeley.com/documents/?uuid=07d3b5df-adb6-44b9-9360-6bbf33be3f9f", "http://www.mendeley.com/documents/?uuid=1fc03a31-79aa-4085-9412-688fb31b817f" ] } ], "mendeley" : { "formattedCitation" : "(7,8,38)", "plainTextFormattedCitation" : "(7,8,38)", "previouslyFormattedCitation" : "(7,8,38)" }, "properties" : {  }, "schema" : "https://github.com/citation-style-language/schema/raw/master/csl-citation.json" }</w:instrText>
+        <w:instrText>ADDIN CSL_CITATION { "citationItems" : [ { "id" : "ITEM-1", "itemData" : { "DOI" : "10.1152/ajpgi.00378.2011", "author" : [ { "dropping-particle" : "", "family" : "D'souza", "given" : "Anna M", "non-dropping-particle" : "", "parse-names" : false, "suffix" : "" }, { "dropping-particle" : "", "family" : "Beaudry", "given" : "Jacqueline L", "non-dropping-particle" : "", "parse-names" : false, "suffix" : "" }, { "dropping-particle" : "", "family" : "Szigiato", "given" : "Andrei A", "non-dropping-particle" : "", "parse-names" : false, "suffix" : "" }, { "dropping-particle" : "", "family" : "Trumble", "given" : "Stephen J", "non-dropping-particle" : "", "parse-names" : false, "suffix" : "" }, { "dropping-particle" : "", "family" : "Snook", "given" : "Laelie A", "non-dropping-particle" : "", "parse-names" : false, "suffix" : "" }, { "dropping-particle" : "", "family" : "Bonen", "given" : "Arend", "non-dropping-particle" : "", "parse-names" : false, "suffix" : "" }, { "dropping-particle" : "", "family" : "Giacca", "given" : "Adria", "non-dropping-particle" : "", "parse-names" : false, "suffix" : "" }, { "dropping-particle" : "", "family" : "Riddell", "given" : "Michael C", "non-dropping-particle" : "", "parse-names" : false, "suffix" : "" } ], "container-title" : "American Journal of Physiology Gastrointestinal Liver Physiology", "id" : "ITEM-1", "issued" : { "date-parts" : [ [ "2012" ] ] }, "page" : "850-863", "title" : "Consumption of a high-fat diet rapidly exacerbates the development of fatty liver disease that occurs with chronically elevated glucocorticoids", "type" : "article-journal", "volume" : "302" }, "uris" : [ "http://www.mendeley.com/documents/?uuid=3bb1154b-2ece-40dd-80ee-28bce5164815", "http://www.mendeley.com/documents/?uuid=ed5a7e32-6184-470a-a28a-bd4fa05d171f" ] }, { "id" : "ITEM-2", "itemData" : { "DOI" : "10.1210/en.2012-2114", "author" : [ { "dropping-particle" : "", "family" : "Beaudry", "given" : "Jacqueline L", "non-dropping-particle" : "", "parse-names" : false, "suffix" : "" }, { "dropping-particle" : "", "family" : "Anna", "given" : "M D", "non-dropping-particle" : "", "parse-names" : false, "suffix" : "" }, { "dropping-particle" : "", "family" : "Teich", "given" : "Trevor", "non-dropping-particle" : "", "parse-names" : false, "suffix" : "" }, { "dropping-particle" : "", "family" : "Tsushima", "given" : "Robert", "non-dropping-particle" : "", "parse-names" : false, "suffix" : "" }, { "dropping-particle" : "", "family" : "Riddell", "given" : "Michael C", "non-dropping-particle" : "", "parse-names" : false, "suffix" : "" } ], "container-title" : "Endocinology", "id" : "ITEM-2", "issue" : "9", "issued" : { "date-parts" : [ [ "2013" ] ] }, "page" : "3197-3208", "title" : "Exogenous Glucocorticoids and a High-Fat Diet Cause Severe Hyperglycemia and Hyperinsulinemia and Sprague-Dawley Rats", "type" : "article-journal", "volume" : "154" }, "uris" : [ "http://www.mendeley.com/documents/?uuid=d482f80c-0d5e-47f2-bd78-0498abbc3d0d", "http://www.mendeley.com/documents/?uuid=f73d5664-8634-47e7-bba0-7afbb82d48eb" ] }, { "id" : "ITEM-3", "itemData" : { "DOI" : "10.1242/dmm.008912", "author" : [ { "dropping-particle" : "", "family" : "Shpilberg", "given" : "Yaniv", "non-dropping-particle" : "", "parse-names" : false, "suffix" : "" }, { "dropping-particle" : "", "family" : "Beaudry", "given" : "Jacqueline L", "non-dropping-particle" : "", "parse-names" : false, "suffix" : "" }, { "dropping-particle" : "", "family" : "Souza", "given" : "Anna D", "non-dropping-particle" : "", "parse-names" : false, "suffix" : "" }, { "dropping-particle" : "", "family" : "Campbell", "given" : "Jonathan E", "non-dropping-particle" : "", "parse-names" : false, "suffix" : "" }, { "dropping-particle" : "", "family" : "Peckett", "given" : "Ashley", "non-dropping-particle" : "", "parse-names" : false, "suffix" : "" }, { "dropping-particle" : "", "family" : "Riddell", "given" : "Michael C", "non-dropping-particle" : "", "parse-names" : false, "suffix" : "" } ], "id" : "ITEM-3", "issued" : { "date-parts" : [ [ "2012" ] ] }, "page" : "671-680", "title" : "A rodent model of rapid-onset diabetes induced by glucocorticoids and high-fat feeding", "type" : "article-journal", "volume" : "680" }, "uris" : [ "http://www.mendeley.com/documents/?uuid=289ee456-6801-4fcd-b01b-dd1098f2693b", "http://www.mendeley.com/documents/?uuid=07d3b5df-adb6-44b9-9360-6bbf33be3f9f", "http://www.mendeley.com/documents/?uuid=1fc03a31-79aa-4085-9412-688fb31b817f" ] } ], "mendeley" : { "formattedCitation" : "(7,8,38)", "plainTextFormattedCitation" : "(7,8,38)", "previouslyFormattedCitation" : "(7,8,38)" }, "properties" : {  }, "schema" : "https://github.com/citation-style-language/schema/raw/master/csl-citation.json" }</w:instrText>
       </w:r>
       <w:r>
         <w:rPr>
@@ -14130,7 +13201,7 @@
         <w:rPr>
           <w:color w:val="000000" w:themeColor="text1"/>
         </w:rPr>
-        <w:instrText>ADDIN CSL_CITATION { "citationItems" : [ { "id" : "ITEM-1", "itemData" : { "author" : [ { "dropping-particle" : "", "family" : "Nurjhan", "given" : "Nurjahan", "non-dropping-particle" : "", "parse-names" : false, "suffix" : "" }, { "dropping-particle" : "", "family" : "Consoli", "given" : "Agostino", "non-dropping-particle" : "", "parse-names" : false, "suffix" : "" }, { "dropping-particle" : "", "family" : "Gerich", "given" : "John", "non-dropping-particle" : "", "parse-names" : false, "suffix" : "" } ], "id" : "ITEM-1", "issue" : "January", "issued" : { "date-parts" : [ [ "1992" ] ] }, "page" : "169-175", "title" : "Increased Lipolysis and Its Consequences on Gluconeogenesis in Non-insulin-dependent Diabetes Mellitus", "type" : "article-journal", "volume" : "89" }, "uris" : [ "http://www.mendeley.com/documents/?uuid=f70f6aae-30f0-4188-bb1b-7b9843e13e52", "http://www.mendeley.com/documents/?uuid=881b413a-5fef-4c27-afb6-cebaf551c658" ] }, { "id" : "ITEM-2", "itemData" : { "author" : [ { "dropping-particle" : "", "family" : "Nurjhan", "given" : "N", "non-dropping-particle" : "", "parse-names" : false, "suffix" : "" }, { "dropping-particle" : "", "family" : "Campbell", "given" : "P J", "non-dropping-particle" : "", "parse-names" : false, "suffix" : "" }, { "dropping-particle" : "", "family" : "Kennedy", "given" : "F P", "non-dropping-particle" : "", "parse-names" : false, "suffix" : "" }, { "dropping-particle" : "", "family" : "Miles", "given" : "J M", "non-dropping-particle" : "", "parse-names" : false, "suffix" : "" }, { "dropping-particle" : "", "family" : "Gerich", "given" : "J E", "non-dropping-particle" : "", "parse-names" : false, "suffix" : "" } ], "id" : "ITEM-2", "issue" : "December", "issued" : { "date-parts" : [ [ "1986" ] ] }, "page" : "1326-1331", "title" : "Insulin Dose-Response Characteristics for Suppression of Glycerol Release and Conversion to Glucose in Humans", "type" : "article-journal", "volume" : "35" }, "uris" : [ "http://www.mendeley.com/documents/?uuid=aeebe9e7-7089-4964-85ad-b26c925add38", "http://www.mendeley.com/documents/?uuid=ffdb2daf-36e5-4728-8e12-104fb230973e" ] }, { "id" : "ITEM-3", "itemData" : { "author" : [ { "dropping-particle" : "", "family" : "Perry", "given" : "Rachel J", "non-dropping-particle" : "", "parse-names" : false, "suffix" : "" }, { "dropping-particle" : "", "family" : "Peng", "given" : "Liang", "non-dropping-particle" : "", "parse-names" : false, "suffix" : "" }, { "dropping-particle" : "", "family" : "Abulizi", "given" : "Abudukadier", "non-dropping-particle" : "", "parse-names" : false, "suffix" : "" }, { "dropping-particle" : "", "family" : "Kennedy", "given" : "Lynn", "non-dropping-particle" : "", "parse-names" : false, "suffix" : "" }, { "dropping-particle" : "", "family" : "Cline", "given" : "Gary W", "non-dropping-particle" : "", "parse-names" : false, "suffix" : "" }, { "dropping-particle" : "", "family" : "Shulman", "given" : "Gerald I", "non-dropping-particle" : "", "parse-names" : false, "suffix" : "" } ], "id" : "ITEM-3", "issue" : "2", "issued" : { "date-parts" : [ [ "2017" ] ] }, "page" : "657-669", "title" : "Mechanism for leptin \u2019 s acute insulin-independent effect to reverse diabetic ketoacidosis", "type" : "article-journal", "volume" : "127" }, "uris" : [ "http://www.mendeley.com/documents/?uuid=69aae210-2ae5-4c4a-bf83-a5cfaa81a046", "http://www.mendeley.com/documents/?uuid=578103db-0dc0-4f58-8312-4f5e34646ac1" ] }, { "id" : "ITEM-4", "itemData" : { "DOI" : "10.1016/j.cell.2015.01.012.Hepatic", "author" : [ { "dropping-particle" : "", "family" : "Perry", "given" : "Rachel J", "non-dropping-particle" : "", "parse-names" : false, "suffix" : "" }, { "dropping-particle" : "", "family" : "Camporez", "given" : "Jo\u00e3o-paulo G", "non-dropping-particle" : "", "parse-names" : false, "suffix" : "" }, { "dropping-particle" : "", "family" : "Kursawe", "given" : "Romy", "non-dropping-particle" : "", "parse-names" : false, "suffix" : "" }, { "dropping-particle" : "", "family" : "Titchenell", "given" : "Paul M", "non-dropping-particle" : "", "parse-names" : false, "suffix" : "" }, { "dropping-particle" : "", "family" : "Zhang", "given" : "Dongyan", "non-dropping-particle" : "", "parse-names" : false, "suffix" : "" }, { "dropping-particle" : "", "family" : "Perry", "given" : "Curtis J", "non-dropping-particle" : "", "parse-names" : false, "suffix" : "" }, { "dropping-particle" : "", "family" : "Jurczak", "given" : "Michael J", "non-dropping-particle" : "", "parse-names" : false, "suffix" : "" }, { "dropping-particle" : "", "family" : "Abudukadier", "given" : "Abulizi", "non-dropping-particle" : "", "parse-names" : false, "suffix" : "" }, { "dropping-particle" : "", "family" : "Han", "given" : "Sook", "non-dropping-particle" : "", "parse-names" : false, "suffix" : "" }, { "dropping-particle" : "", "family" : "Zhang", "given" : "Xian-man", "non-dropping-particle" : "", "parse-names" : false, "suffix" : "" }, { "dropping-particle" : "", "family" : "Ruan", "given" : "Hai-bin", "non-dropping-particle" : "", "parse-names" : false, "suffix" : "" }, { "dropping-particle" : "", "family" : "Yang", "given" : "Xiaoyong", "non-dropping-particle" : "", "parse-names" : false, "suffix" : "" }, { "dropping-particle" : "", "family" : "Caprio", "given" : "Sonia", "non-dropping-particle" : "", "parse-names" : false, "suffix" : "" }, { "dropping-particle" : "", "family" : "Susan", "given" : "M", "non-dropping-particle" : "", "parse-names" : false, "suffix" : "" }, { "dropping-particle" : "", "family" : "Sul", "given" : "Hei Sook", "non-dropping-particle" : "", "parse-names" : false, "suffix" : "" }, { "dropping-particle" : "", "family" : "Birnbaum", "given" : "Morris J", "non-dropping-particle" : "", "parse-names" : false, "suffix" : "" }, { "dropping-particle" : "", "family" : "Davis", "given" : "Roger J", "non-dropping-particle" : "", "parse-names" : false, "suffix" : "" }, { "dropping-particle" : "", "family" : "Cline", "given" : "Gary W", "non-dropping-particle" : "", "parse-names" : false, "suffix" : "" }, { "dropping-particle" : "", "family" : "Falk", "given" : "Kitt", "non-dropping-particle" : "", "parse-names" : false, "suffix" : "" }, { "dropping-particle" : "", "family" : "Shulman", "given" : "Gerald I", "non-dropping-particle" : "", "parse-names" : false, "suffix" : "" } ], "container-title" : "Cell", "id" : "ITEM-4", "issue" : "4", "issued" : { "date-parts" : [ [ "2015" ] ] }, "page" : "745-758", "title" : "Hepatic Acetyl CoA Links Adipose Tissue Inflammation to Hepatic Insulin Resistance and Type 2 Diabetes", "type" : "article-journal", "volume" : "160" }, "uris" : [ "http://www.mendeley.com/documents/?uuid=7f2c52e1-7440-4089-b555-d63f405c6327", "http://www.mendeley.com/documents/?uuid=abab1c1c-ba35-4498-a8a9-488abee4c8f0" ] }, { "id" : "ITEM-5", "itemData" : { "DOI" : "10.1073/pnas.56.1.247", "ISSN" : "0027-8424", "PMID" : "4381783", "abstract" : "The pathway of gluconeogenesis is distinguished from that of glycolysis by several enzyme reactions which overcome the energy barriers preventing a direct reversal of glycolysis.I These reactions are* catalyzed by pyruvic carboxylase, PEP-car-boxykinase, fructose-1,6-diphosphatase, and glucose-6-phosphatase. Considerable emphasis has been placed on the possibility that control of the rate of gluconeogene-sis may be exerted at one or more of these sites since (a) the liver content of these enzymes in vivo increases after some hours or days under conditions of enhanced gluconeogenesis,2 and (b) the activities of pyruvic carboxylase and fructose-1,6-di-phosphatase are regulated by cofactor requirements in vitro. Fructose diphos-phatase is inhibited by its substrate and by AMP3' 4 while pyruvic carboxylase is activated by acetyl CoA and inhibited by ADP.6 However, proof that these sites control gluconeogenic flux in the intact liver has so far been lacking. Recently, it has been shown that fatty acids cause an immediate increase of glucose production from alanine or lactate both in liver slices6 and in the perfused rat liver.7' 8 This response is unlikely to be caused by changes of enzyme content and provides a suit-able means of studying the effect of rapidly acting control mechanisms on the glu-coneogenic enzyme sequence. In order to gain further insight into the nature of the mechanisms involved, an emulsion of oleic acid in bovine serum albumin was added to an isolated blood-free perfused rat liver preparation, and the frozen tissue analyzed for metabolic inter-mediates. Results reported here indicate that in short-term experiments, the rate of gluconeogenesis can be controlled at the glyceraldehyde-3-P dehydrogenase step by the cellular level of DPNH. Materials and Methods.-Male Wistar rats, 180-220 gm in weight, were anes-thetized with sodium pentobarbital (50 mg per kg body wt) 18-24 hr after food deprivation. The portal vein and bile duct were cannulated, with the time of hypoxia during the dissection procedure restricted to about 30 sec. The perfusion fluid was Krebs bicarbonate buffer containing 4 per cent bovine serum albumin (fraction V, Sigma Chemical Co.), 5 X 10-5M EDTA, and 10 mM L (+) alanine. This was filtered through a Millipore filter (0.45 ,.) immediately prior to use. Ini-tially, the recirculating volume of medium was 100 ml, and 2-ml aliquots were re-moved periodically for chemical analyses. Perchloric acid extracts were prepared by a\u2026", "author" : [ { "dropping-particle" : "", "family" : "Williamson", "given" : "J R", "non-dropping-particle" : "", "parse-names" : false, "suffix" : "" }, { "dropping-particle" : "", "family" : "Kreisberg", "given" : "R A", "non-dropping-particle" : "", "parse-names" : false, "suffix" : "" }, { "dropping-particle" : "", "family" : "Felts", "given" : "P W", "non-dropping-particle" : "", "parse-names" : false, "suffix" : "" } ], "container-title" : "Proceedings of the National Academy of Sciences of the United States of America", "id" : "ITEM-5", "issue" : "1", "issued" : { "date-parts" : [ [ "1966" ] ] }, "page" : "247-54", "title" : "Mechanism for the stimulation of gluconeogenesis by fatty acids in perfused rat liver.", "type" : "article-journal", "volume" : "56" }, "uris" : [ "http://www.mendeley.com/documents/?uuid=97b560fc-057c-4903-a794-ef8f3ba976d9" ] } ], "mendeley" : { "formattedCitation" : "(39\u201343)", "plainTextFormattedCitation" : "(39\u201343)", "previouslyFormattedCitation" : "(39\u201343)" }, "properties" : {  }, "schema" : "https://github.com/citation-style-language/schema/raw/master/csl-citation.json" }</w:instrText>
+        <w:instrText>ADDIN CSL_CITATION { "citationItems" : [ { "id" : "ITEM-1", "itemData" : { "author" : [ { "dropping-particle" : "", "family" : "Nurjhan", "given" : "Nurjahan", "non-dropping-particle" : "", "parse-names" : false, "suffix" : "" }, { "dropping-particle" : "", "family" : "Consoli", "given" : "Agostino", "non-dropping-particle" : "", "parse-names" : false, "suffix" : "" }, { "dropping-particle" : "", "family" : "Gerich", "given" : "John", "non-dropping-particle" : "", "parse-names" : false, "suffix" : "" } ], "container-title" : "Journal of Clinical Investigation", "id" : "ITEM-1", "issue" : "1", "issued" : { "date-parts" : [ [ "1992" ] ] }, "page" : "169-175", "title" : "Increased Lipolysis and Its Consequences on Gluconeogenesis in Non-insulin-dependent Diabetes Mellitus", "type" : "article-journal", "volume" : "89" }, "uris" : [ "http://www.mendeley.com/documents/?uuid=f70f6aae-30f0-4188-bb1b-7b9843e13e52", "http://www.mendeley.com/documents/?uuid=881b413a-5fef-4c27-afb6-cebaf551c658" ] }, { "id" : "ITEM-2", "itemData" : { "author" : [ { "dropping-particle" : "", "family" : "Nurjhan", "given" : "N", "non-dropping-particle" : "", "parse-names" : false, "suffix" : "" }, { "dropping-particle" : "", "family" : "Campbell", "given" : "P J", "non-dropping-particle" : "", "parse-names" : false, "suffix" : "" }, { "dropping-particle" : "", "family" : "Kennedy", "given" : "F P", "non-dropping-particle" : "", "parse-names" : false, "suffix" : "" }, { "dropping-particle" : "", "family" : "Miles", "given" : "J M", "non-dropping-particle" : "", "parse-names" : false, "suffix" : "" }, { "dropping-particle" : "", "family" : "Gerich", "given" : "J E", "non-dropping-particle" : "", "parse-names" : false, "suffix" : "" } ], "container-title" : "Diabetes", "id" : "ITEM-2", "issue" : "12", "issued" : { "date-parts" : [ [ "1986" ] ] }, "page" : "1326-1331", "title" : "Insulin Dose-Response Characteristics for Suppression of Glycerol Release and Conversion to Glucose in Humans", "type" : "article-journal", "volume" : "35" }, "uris" : [ "http://www.mendeley.com/documents/?uuid=aeebe9e7-7089-4964-85ad-b26c925add38", "http://www.mendeley.com/documents/?uuid=ffdb2daf-36e5-4728-8e12-104fb230973e" ] }, { "id" : "ITEM-3", "itemData" : { "author" : [ { "dropping-particle" : "", "family" : "Perry", "given" : "Rachel J", "non-dropping-particle" : "", "parse-names" : false, "suffix" : "" }, { "dropping-particle" : "", "family" : "Peng", "given" : "Liang", "non-dropping-particle" : "", "parse-names" : false, "suffix" : "" }, { "dropping-particle" : "", "family" : "Abulizi", "given" : "Abudukadier", "non-dropping-particle" : "", "parse-names" : false, "suffix" : "" }, { "dropping-particle" : "", "family" : "Kennedy", "given" : "Lynn", "non-dropping-particle" : "", "parse-names" : false, "suffix" : "" }, { "dropping-particle" : "", "family" : "Cline", "given" : "Gary W", "non-dropping-particle" : "", "parse-names" : false, "suffix" : "" }, { "dropping-particle" : "", "family" : "Shulman", "given" : "Gerald I", "non-dropping-particle" : "", "parse-names" : false, "suffix" : "" } ], "container-title" : "Journal of Clinical Investigation", "id" : "ITEM-3", "issue" : "2", "issued" : { "date-parts" : [ [ "2017" ] ] }, "page" : "657-669", "title" : "Mechanism for leptin\u2019s acute insulin-independent effect to reverse diabetic ketoacidosis", "type" : "article-journal", "volume" : "127" }, "uris" : [ "http://www.mendeley.com/documents/?uuid=69aae210-2ae5-4c4a-bf83-a5cfaa81a046", "http://www.mendeley.com/documents/?uuid=578103db-0dc0-4f58-8312-4f5e34646ac1" ] }, { "id" : "ITEM-4", "itemData" : { "DOI" : "10.1016/j.cell.2015.01.012.Hepatic", "author" : [ { "dropping-particle" : "", "family" : "Perry", "given" : "Rachel J", "non-dropping-particle" : "", "parse-names" : false, "suffix" : "" }, { "dropping-particle" : "", "family" : "Camporez", "given" : "Jo\u00e3o-paulo G", "non-dropping-particle" : "", "parse-names" : false, "suffix" : "" }, { "dropping-particle" : "", "family" : "Kursawe", "given" : "Romy", "non-dropping-particle" : "", "parse-names" : false, "suffix" : "" }, { "dropping-particle" : "", "family" : "Titchenell", "given" : "Paul M", "non-dropping-particle" : "", "parse-names" : false, "suffix" : "" }, { "dropping-particle" : "", "family" : "Zhang", "given" : "Dongyan", "non-dropping-particle" : "", "parse-names" : false, "suffix" : "" }, { "dropping-particle" : "", "family" : "Perry", "given" : "Curtis J", "non-dropping-particle" : "", "parse-names" : false, "suffix" : "" }, { "dropping-particle" : "", "family" : "Jurczak", "given" : "Michael J", "non-dropping-particle" : "", "parse-names" : false, "suffix" : "" }, { "dropping-particle" : "", "family" : "Abudukadier", "given" : "Abulizi", "non-dropping-particle" : "", "parse-names" : false, "suffix" : "" }, { "dropping-particle" : "", "family" : "Han", "given" : "Sook", "non-dropping-particle" : "", "parse-names" : false, "suffix" : "" }, { "dropping-particle" : "", "family" : "Zhang", "given" : "Xian-man", "non-dropping-particle" : "", "parse-names" : false, "suffix" : "" }, { "dropping-particle" : "", "family" : "Ruan", "given" : "Hai-bin", "non-dropping-particle" : "", "parse-names" : false, "suffix" : "" }, { "dropping-particle" : "", "family" : "Yang", "given" : "Xiaoyong", "non-dropping-particle" : "", "parse-names" : false, "suffix" : "" }, { "dropping-particle" : "", "family" : "Caprio", "given" : "Sonia", "non-dropping-particle" : "", "parse-names" : false, "suffix" : "" }, { "dropping-particle" : "", "family" : "Susan", "given" : "M", "non-dropping-particle" : "", "parse-names" : false, "suffix" : "" }, { "dropping-particle" : "", "family" : "Sul", "given" : "Hei Sook", "non-dropping-particle" : "", "parse-names" : false, "suffix" : "" }, { "dropping-particle" : "", "family" : "Birnbaum", "given" : "Morris J", "non-dropping-particle" : "", "parse-names" : false, "suffix" : "" }, { "dropping-particle" : "", "family" : "Davis", "given" : "Roger J", "non-dropping-particle" : "", "parse-names" : false, "suffix" : "" }, { "dropping-particle" : "", "family" : "Cline", "given" : "Gary W", "non-dropping-particle" : "", "parse-names" : false, "suffix" : "" }, { "dropping-particle" : "", "family" : "Falk", "given" : "Kitt", "non-dropping-particle" : "", "parse-names" : false, "suffix" : "" }, { "dropping-particle" : "", "family" : "Shulman", "given" : "Gerald I", "non-dropping-particle" : "", "parse-names" : false, "suffix" : "" } ], "container-title" : "Cell", "id" : "ITEM-4", "issue" : "4", "issued" : { "date-parts" : [ [ "2015" ] ] }, "page" : "745-758", "title" : "Hepatic Acetyl CoA Links Adipose Tissue Inflammation to Hepatic Insulin Resistance and Type 2 Diabetes", "type" : "article-journal", "volume" : "160" }, "uris" : [ "http://www.mendeley.com/documents/?uuid=7f2c52e1-7440-4089-b555-d63f405c6327", "http://www.mendeley.com/documents/?uuid=abab1c1c-ba35-4498-a8a9-488abee4c8f0" ] }, { "id" : "ITEM-5", "itemData" : { "DOI" : "10.1073/pnas.56.1.247", "ISSN" : "0027-8424", "PMID" : "4381783", "abstract" : "The pathway of gluconeogenesis is distinguished from that of glycolysis by several enzyme reactions which overcome the energy barriers preventing a direct reversal of glycolysis.I These reactions are* catalyzed by pyruvic carboxylase, PEP-car-boxykinase, fructose-1,6-diphosphatase, and glucose-6-phosphatase. Considerable emphasis has been placed on the possibility that control of the rate of gluconeogene-sis may be exerted at one or more of these sites since (a) the liver content of these enzymes in vivo increases after some hours or days under conditions of enhanced gluconeogenesis,2 and (b) the activities of pyruvic carboxylase and fructose-1,6-di-phosphatase are regulated by cofactor requirements in vitro. Fructose diphos-phatase is inhibited by its substrate and by AMP3' 4 while pyruvic carboxylase is activated by acetyl CoA and inhibited by ADP.6 However, proof that these sites control gluconeogenic flux in the intact liver has so far been lacking. Recently, it has been shown that fatty acids cause an immediate increase of glucose production from alanine or lactate both in liver slices6 and in the perfused rat liver.7' 8 This response is unlikely to be caused by changes of enzyme content and provides a suit-able means of studying the effect of rapidly acting control mechanisms on the glu-coneogenic enzyme sequence. In order to gain further insight into the nature of the mechanisms involved, an emulsion of oleic acid in bovine serum albumin was added to an isolated blood-free perfused rat liver preparation, and the frozen tissue analyzed for metabolic inter-mediates. Results reported here indicate that in short-term experiments, the rate of gluconeogenesis can be controlled at the glyceraldehyde-3-P dehydrogenase step by the cellular level of DPNH. Materials and Methods.-Male Wistar rats, 180-220 gm in weight, were anes-thetized with sodium pentobarbital (50 mg per kg body wt) 18-24 hr after food deprivation. The portal vein and bile duct were cannulated, with the time of hypoxia during the dissection procedure restricted to about 30 sec. The perfusion fluid was Krebs bicarbonate buffer containing 4 per cent bovine serum albumin (fraction V, Sigma Chemical Co.), 5 X 10-5M EDTA, and 10 mM L (+) alanine. This was filtered through a Millipore filter (0.45 ,.) immediately prior to use. Ini-tially, the recirculating volume of medium was 100 ml, and 2-ml aliquots were re-moved periodically for chemical analyses. Perchloric acid extracts were prepared by a\u2026", "author" : [ { "dropping-particle" : "", "family" : "Williamson", "given" : "J R", "non-dropping-particle" : "", "parse-names" : false, "suffix" : "" }, { "dropping-particle" : "", "family" : "Kreisberg", "given" : "R A", "non-dropping-particle" : "", "parse-names" : false, "suffix" : "" }, { "dropping-particle" : "", "family" : "Felts", "given" : "P W", "non-dropping-particle" : "", "parse-names" : false, "suffix" : "" } ], "container-title" : "Proceedings of the National Academy of Sciences of the United States of America", "id" : "ITEM-5", "issue" : "1", "issued" : { "date-parts" : [ [ "1966" ] ] }, "page" : "247-54", "title" : "Mechanism for the stimulation of gluconeogenesis by fatty acids in perfused rat liver.", "type" : "article-journal", "volume" : "56" }, "uris" : [ "http://www.mendeley.com/documents/?uuid=97b560fc-057c-4903-a794-ef8f3ba976d9" ] } ], "mendeley" : { "formattedCitation" : "(39\u201343)", "plainTextFormattedCitation" : "(39\u201343)", "previouslyFormattedCitation" : "(39\u201343)" }, "properties" : {  }, "schema" : "https://github.com/citation-style-language/schema/raw/master/csl-citation.json" }</w:instrText>
       </w:r>
       <w:r>
         <w:rPr>
@@ -14173,7 +13244,7 @@
         <w:rPr>
           <w:color w:val="000000" w:themeColor="text1"/>
         </w:rPr>
-        <w:instrText>ADDIN CSL_CITATION { "citationItems" : [ { "id" : "ITEM-1", "itemData" : { "DOI" : "10.1152/ajpendo.00544.2001", "ISBN" : "0193-1849 (Print)\\r0193-1849 (Linking)", "ISSN" : "0193-1849", "PMID" : "12067858", "abstract" : "Cortisol's effects on lipid metabolism are controversial and may involve stimulation of both lipolysis and lipogenesis. This study was undertaken to define the role of physiological hypercortisolemia on systemic and regional lipolysis in humans. We investigated seven healthy young male volunteers after an overnight fast on two occasions by means of microdialysis and palmitate turnover in a placebo-controlled manner with a pancreatic pituitary clamp involving inhibition with somatostatin and substitution of growth hormone, glucagon, and insulin at basal levels. Hydrocortisone infusion increased circulating concentrations of cortisol (888 +/- 12 vs. 245 +/- 7 nmol/l). Interstitial glycerol concentrations rose in parallel in abdominal (327 +/- 35 vs. 156 +/- 30 micromol/l; P = 0.05) and femoral (178 +/- 28 vs. 91 +/- 22 micromol/l; P = 0.02) adipose tissue. Systemic [(3)H]palmitate turnover increased (165 +/- 17 vs. 92 +/- 24 micromol/min; P = 0.01). Levels of insulin, glucagon, and growth hormone were comparable. In conclusion, the present study unmistakably shows that cortisol in physiological concentrations is a potent stimulus of lipolysis and that this effect prevails equally in both femoral and abdominal adipose tissue.", "author" : [ { "dropping-particle" : "", "family" : "Djurhuus", "given" : "C B", "non-dropping-particle" : "", "parse-names" : false, "suffix" : "" }, { "dropping-particle" : "", "family" : "Gravholt", "given" : "C H", "non-dropping-particle" : "", "parse-names" : false, "suffix" : "" }, { "dropping-particle" : "", "family" : "Nielsen", "given" : "S", "non-dropping-particle" : "", "parse-names" : false, "suffix" : "" }, { "dropping-particle" : "", "family" : "Mengel", "given" : "a", "non-dropping-particle" : "", "parse-names" : false, "suffix" : "" }, { "dropping-particle" : "", "family" : "Christiansen", "given" : "J S", "non-dropping-particle" : "", "parse-names" : false, "suffix" : "" }, { "dropping-particle" : "", "family" : "Schmitz", "given" : "O E", "non-dropping-particle" : "", "parse-names" : false, "suffix" : "" }, { "dropping-particle" : "", "family" : "M\u00f8ller", "given" : "N", "non-dropping-particle" : "", "parse-names" : false, "suffix" : "" } ], "container-title" : "American journal of physiology. Endocrinology and metabolism", "id" : "ITEM-1", "issue" : "1", "issued" : { "date-parts" : [ [ "2002" ] ] }, "page" : "E172-E177", "title" : "Effects of cortisol on lipolysis and regional interstitial glycerol levels in humans.", "type" : "article-journal", "volume" : "283" }, "uris" : [ "http://www.mendeley.com/documents/?uuid=d6aa53fb-4b06-4dd0-a485-93651697771d" ] }, { "id" : "ITEM-2", "itemData" : { "DOI" : "10.1530/JME-15-0119", "ISSN" : "0952-5041", "PMID" : "26150553", "abstract" : "Glucocorticoids have major effects on adipose tissue metabolism. To study tissue mRNA expression changes induced by chronic elevated endogenous glucocorticoids, we performed RNA sequencing on subcutaneous adipose tissue from patients with Cushing's disease (n=5) compared to patients with non-functioning pituitary adenomas (n=11). We found higher expression of transcripts involved in several metabolic pathways, including lipogenesis, proteolysis and glucose oxidation as well as decreased expression of transcripts involved in inflammation and protein synthesis. To further study this in a model system, we subjected mice to dexamethasone treatment for 12 weeks and analyzed their inguinal (subcutaneous) fat pads, which led to similar findings. Additionally, mice treated with dexamethasone showed drastic decreases in lean body mass as well as increased fat mass, further supporting the human transcriptomic data. These data provide insight to transcriptional changes that may be responsible for the co-morbidities associated with chronic elevations of glucocorticoids.", "author" : [ { "dropping-particle" : "", "family" : "Hochberg", "given" : "Irit", "non-dropping-particle" : "", "parse-names" : false, "suffix" : "" }, { "dropping-particle" : "", "family" : "Harvey", "given" : "Innocence", "non-dropping-particle" : "", "parse-names" : false, "suffix" : "" }, { "dropping-particle" : "", "family" : "Tran", "given" : "Quynh T.", "non-dropping-particle" : "", "parse-names" : false, "suffix" : "" }, { "dropping-particle" : "", "family" : "Stephenson", "given" : "Erin J.", "non-dropping-particle" : "", "parse-names" : false, "suffix" : "" }, { "dropping-particle" : "", "family" : "Barkan", "given" : "Ariel L", "non-dropping-particle" : "", "parse-names" : false, "suffix" : "" }, { "dropping-particle" : "", "family" : "Saltiel", "given" : "Alan R", "non-dropping-particle" : "", "parse-names" : false, "suffix" : "" }, { "dropping-particle" : "", "family" : "Chandler", "given" : "William F.", "non-dropping-particle" : "", "parse-names" : false, "suffix" : "" }, { "dropping-particle" : "", "family" : "Bridges", "given" : "Dave", "non-dropping-particle" : "", "parse-names" : false, "suffix" : "" } ], "container-title" : "Journal of Molecular Endocrinology", "id" : "ITEM-2", "issue" : "2", "issued" : { "date-parts" : [ [ "2015", "10" ] ] }, "page" : "81-94", "title" : "Gene expression changes in subcutaneous adipose tissue due to Cushing's disease", "type" : "article-journal", "volume" : "55" }, "uris" : [ "http://www.mendeley.com/documents/?uuid=c9451b66-5bf3-4028-81a5-5d6a8a2137cb" ] }, { "id" : "ITEM-3", "itemData" : { "author" : [ { "dropping-particle" : "", "family" : "Djurhuus", "given" : "C B", "non-dropping-particle" : "", "parse-names" : false, "suffix" : "" }, { "dropping-particle" : "", "family" : "Gravholt", "given" : "C H", "non-dropping-particle" : "", "parse-names" : false, "suffix" : "" }, { "dropping-particle" : "", "family" : "Nielsen", "given" : "S", "non-dropping-particle" : "", "parse-names" : false, "suffix" : "" }, { "dropping-particle" : "", "family" : "Pedersen", "given" : "S B", "non-dropping-particle" : "", "parse-names" : false, "suffix" : "" }, { "dropping-particle" : "", "family" : "M\u00f8ller", "given" : "N", "non-dropping-particle" : "", "parse-names" : false, "suffix" : "" }, { "dropping-particle" : "", "family" : "Schmitz", "given" : "O", "non-dropping-particle" : "", "parse-names" : false, "suffix" : "" } ], "id" : "ITEM-3", "issued" : { "date-parts" : [ [ "2004" ] ] }, "page" : "488-494", "title" : "Additive effects of cortisol and growth hormone on regional and systemic lipolysis in humans", "type" : "article-journal" }, "uris" : [ "http://www.mendeley.com/documents/?uuid=1738b968-7205-4f18-8050-0ab72cec4ed3", "http://www.mendeley.com/documents/?uuid=f9360450-92ea-43c6-bc63-c493826eff65" ] }, { "id" : "ITEM-4", "itemData" : { "author" : [ { "dropping-particle" : "", "family" : "Kr\u0161ek", "given" : "M", "non-dropping-particle" : "", "parse-names" : false, "suffix" : "" }, { "dropping-particle" : "", "family" : "Rosick\u00e1", "given" : "M", "non-dropping-particle" : "", "parse-names" : false, "suffix" : "" }, { "dropping-particle" : "", "family" : "Nedv\u00eddkov\u00e1", "given" : "J", "non-dropping-particle" : "", "parse-names" : false, "suffix" : "" }, { "dropping-particle" : "", "family" : "Kov\u00e1", "given" : "H Kvasni \u010c", "non-dropping-particle" : "", "parse-names" : false, "suffix" : "" }, { "dropping-particle" : "", "family" : "H\u00e1na", "given" : "V", "non-dropping-particle" : "", "parse-names" : false, "suffix" : "" }, { "dropping-particle" : "", "family" : "Marek", "given" : "J", "non-dropping-particle" : "", "parse-names" : false, "suffix" : "" }, { "dropping-particle" : "", "family" : "Haluz\u00edk", "given" : "M", "non-dropping-particle" : "", "parse-names" : false, "suffix" : "" }, { "dropping-particle" : "", "family" : "Lai", "given" : "E W", "non-dropping-particle" : "", "parse-names" : false, "suffix" : "" }, { "dropping-particle" : "", "family" : "Pac\u00e1k", "given" : "K", "non-dropping-particle" : "", "parse-names" : false, "suffix" : "" } ], "id" : "ITEM-4", "issued" : { "date-parts" : [ [ "2006" ] ] }, "page" : "421-428", "title" : "Increased Lipolysis of Subcutaneous Abdominal Adipose Tissue and Altered Noradrenergic Activity in Patients with Cushing \u2018 s Syndrome : An In-vivo Microdialysis Study", "type" : "article-journal" }, "uris" : [ "http://www.mendeley.com/documents/?uuid=8ac4072e-3a3d-4cb9-92f6-e2bbf0cd1528", "http://www.mendeley.com/documents/?uuid=05be40ed-e631-416e-955c-ee2c66e7820e", "http://www.mendeley.com/documents/?uuid=47cc52d4-cb1e-4afa-9c16-c6ad18996227" ] } ], "mendeley" : { "formattedCitation" : "(10,14\u201316)", "plainTextFormattedCitation" : "(10,14\u201316)", "previouslyFormattedCitation" : "(10,14\u201316)" }, "properties" : {  }, "schema" : "https://github.com/citation-style-language/schema/raw/master/csl-citation.json" }</w:instrText>
+        <w:instrText>ADDIN CSL_CITATION { "citationItems" : [ { "id" : "ITEM-1", "itemData" : { "DOI" : "10.1152/ajpendo.00544.2001", "ISBN" : "0193-1849 (Print)\\r0193-1849 (Linking)", "ISSN" : "0193-1849", "PMID" : "12067858", "abstract" : "Cortisol's effects on lipid metabolism are controversial and may involve stimulation of both lipolysis and lipogenesis. This study was undertaken to define the role of physiological hypercortisolemia on systemic and regional lipolysis in humans. We investigated seven healthy young male volunteers after an overnight fast on two occasions by means of microdialysis and palmitate turnover in a placebo-controlled manner with a pancreatic pituitary clamp involving inhibition with somatostatin and substitution of growth hormone, glucagon, and insulin at basal levels. Hydrocortisone infusion increased circulating concentrations of cortisol (888 +/- 12 vs. 245 +/- 7 nmol/l). Interstitial glycerol concentrations rose in parallel in abdominal (327 +/- 35 vs. 156 +/- 30 micromol/l; P = 0.05) and femoral (178 +/- 28 vs. 91 +/- 22 micromol/l; P = 0.02) adipose tissue. Systemic [(3)H]palmitate turnover increased (165 +/- 17 vs. 92 +/- 24 micromol/min; P = 0.01). Levels of insulin, glucagon, and growth hormone were comparable. In conclusion, the present study unmistakably shows that cortisol in physiological concentrations is a potent stimulus of lipolysis and that this effect prevails equally in both femoral and abdominal adipose tissue.", "author" : [ { "dropping-particle" : "", "family" : "Djurhuus", "given" : "C B", "non-dropping-particle" : "", "parse-names" : false, "suffix" : "" }, { "dropping-particle" : "", "family" : "Gravholt", "given" : "C H", "non-dropping-particle" : "", "parse-names" : false, "suffix" : "" }, { "dropping-particle" : "", "family" : "Nielsen", "given" : "S", "non-dropping-particle" : "", "parse-names" : false, "suffix" : "" }, { "dropping-particle" : "", "family" : "Mengel", "given" : "a", "non-dropping-particle" : "", "parse-names" : false, "suffix" : "" }, { "dropping-particle" : "", "family" : "Christiansen", "given" : "J S", "non-dropping-particle" : "", "parse-names" : false, "suffix" : "" }, { "dropping-particle" : "", "family" : "Schmitz", "given" : "O E", "non-dropping-particle" : "", "parse-names" : false, "suffix" : "" }, { "dropping-particle" : "", "family" : "M\u00f8ller", "given" : "N", "non-dropping-particle" : "", "parse-names" : false, "suffix" : "" } ], "container-title" : "American journal of physiology. Endocrinology and metabolism", "id" : "ITEM-1", "issue" : "1", "issued" : { "date-parts" : [ [ "2002" ] ] }, "page" : "E172-E177", "title" : "Effects of cortisol on lipolysis and regional interstitial glycerol levels in humans.", "type" : "article-journal", "volume" : "283" }, "uris" : [ "http://www.mendeley.com/documents/?uuid=d6aa53fb-4b06-4dd0-a485-93651697771d" ] }, { "id" : "ITEM-2", "itemData" : { "DOI" : "10.1530/JME-15-0119", "ISSN" : "0952-5041", "PMID" : "26150553", "abstract" : "Glucocorticoids have major effects on adipose tissue metabolism. To study tissue mRNA expression changes induced by chronic elevated endogenous glucocorticoids, we performed RNA sequencing on subcutaneous adipose tissue from patients with Cushing's disease (n=5) compared to patients with non-functioning pituitary adenomas (n=11). We found higher expression of transcripts involved in several metabolic pathways, including lipogenesis, proteolysis and glucose oxidation as well as decreased expression of transcripts involved in inflammation and protein synthesis. To further study this in a model system, we subjected mice to dexamethasone treatment for 12 weeks and analyzed their inguinal (subcutaneous) fat pads, which led to similar findings. Additionally, mice treated with dexamethasone showed drastic decreases in lean body mass as well as increased fat mass, further supporting the human transcriptomic data. These data provide insight to transcriptional changes that may be responsible for the co-morbidities associated with chronic elevations of glucocorticoids.", "author" : [ { "dropping-particle" : "", "family" : "Hochberg", "given" : "Irit", "non-dropping-particle" : "", "parse-names" : false, "suffix" : "" }, { "dropping-particle" : "", "family" : "Harvey", "given" : "Innocence", "non-dropping-particle" : "", "parse-names" : false, "suffix" : "" }, { "dropping-particle" : "", "family" : "Tran", "given" : "Quynh T.", "non-dropping-particle" : "", "parse-names" : false, "suffix" : "" }, { "dropping-particle" : "", "family" : "Stephenson", "given" : "Erin J.", "non-dropping-particle" : "", "parse-names" : false, "suffix" : "" }, { "dropping-particle" : "", "family" : "Barkan", "given" : "Ariel L", "non-dropping-particle" : "", "parse-names" : false, "suffix" : "" }, { "dropping-particle" : "", "family" : "Saltiel", "given" : "Alan R", "non-dropping-particle" : "", "parse-names" : false, "suffix" : "" }, { "dropping-particle" : "", "family" : "Chandler", "given" : "William F.", "non-dropping-particle" : "", "parse-names" : false, "suffix" : "" }, { "dropping-particle" : "", "family" : "Bridges", "given" : "Dave", "non-dropping-particle" : "", "parse-names" : false, "suffix" : "" } ], "container-title" : "Journal of Molecular Endocrinology", "id" : "ITEM-2", "issue" : "2", "issued" : { "date-parts" : [ [ "2015", "10" ] ] }, "page" : "81-94", "title" : "Gene expression changes in subcutaneous adipose tissue due to Cushing's disease", "type" : "article-journal", "volume" : "55" }, "uris" : [ "http://www.mendeley.com/documents/?uuid=c9451b66-5bf3-4028-81a5-5d6a8a2137cb" ] }, { "id" : "ITEM-3", "itemData" : { "author" : [ { "dropping-particle" : "", "family" : "Djurhuus", "given" : "C B", "non-dropping-particle" : "", "parse-names" : false, "suffix" : "" }, { "dropping-particle" : "", "family" : "Gravholt", "given" : "C H", "non-dropping-particle" : "", "parse-names" : false, "suffix" : "" }, { "dropping-particle" : "", "family" : "Nielsen", "given" : "S", "non-dropping-particle" : "", "parse-names" : false, "suffix" : "" }, { "dropping-particle" : "", "family" : "Pedersen", "given" : "S B", "non-dropping-particle" : "", "parse-names" : false, "suffix" : "" }, { "dropping-particle" : "", "family" : "M\u00f8ller", "given" : "N", "non-dropping-particle" : "", "parse-names" : false, "suffix" : "" }, { "dropping-particle" : "", "family" : "Schmitz", "given" : "O", "non-dropping-particle" : "", "parse-names" : false, "suffix" : "" } ], "container-title" : "American Journal of Physiology - Endocrinology and Metabolism", "id" : "ITEM-3", "issue" : "3", "issued" : { "date-parts" : [ [ "2004" ] ] }, "page" : "488-494", "title" : "Additive effects of cortisol and growth hormone on regional and systemic lipolysis in humans", "type" : "article-journal", "volume" : "286" }, "uris" : [ "http://www.mendeley.com/documents/?uuid=1738b968-7205-4f18-8050-0ab72cec4ed3", "http://www.mendeley.com/documents/?uuid=f9360450-92ea-43c6-bc63-c493826eff65" ] }, { "id" : "ITEM-4", "itemData" : { "author" : [ { "dropping-particle" : "", "family" : "Kr\u0161ek", "given" : "M", "non-dropping-particle" : "", "parse-names" : false, "suffix" : "" }, { "dropping-particle" : "", "family" : "Rosick\u00e1", "given" : "M", "non-dropping-particle" : "", "parse-names" : false, "suffix" : "" }, { "dropping-particle" : "", "family" : "Nedv\u00eddkov\u00e1", "given" : "J", "non-dropping-particle" : "", "parse-names" : false, "suffix" : "" }, { "dropping-particle" : "", "family" : "Kov\u00e1", "given" : "H Kvasni \u010c", "non-dropping-particle" : "", "parse-names" : false, "suffix" : "" }, { "dropping-particle" : "", "family" : "H\u00e1na", "given" : "V", "non-dropping-particle" : "", "parse-names" : false, "suffix" : "" }, { "dropping-particle" : "", "family" : "Marek", "given" : "J", "non-dropping-particle" : "", "parse-names" : false, "suffix" : "" }, { "dropping-particle" : "", "family" : "Haluz\u00edk", "given" : "M", "non-dropping-particle" : "", "parse-names" : false, "suffix" : "" }, { "dropping-particle" : "", "family" : "Lai", "given" : "E W", "non-dropping-particle" : "", "parse-names" : false, "suffix" : "" }, { "dropping-particle" : "", "family" : "Pac\u00e1k", "given" : "K", "non-dropping-particle" : "", "parse-names" : false, "suffix" : "" } ], "container-title" : "Physiological Research", "id" : "ITEM-4", "issue" : "4", "issued" : { "date-parts" : [ [ "2005" ] ] }, "page" : "421-428", "title" : "Increased Lipolysis of Subcutaneous Abdominal Adipose Tissue and Altered Noradrenergic Activity in Patients with Cushing \u2018 s Syndrome : An In-vivo Microdialysis Study", "type" : "article-journal", "volume" : "55" }, "uris" : [ "http://www.mendeley.com/documents/?uuid=8ac4072e-3a3d-4cb9-92f6-e2bbf0cd1528", "http://www.mendeley.com/documents/?uuid=05be40ed-e631-416e-955c-ee2c66e7820e", "http://www.mendeley.com/documents/?uuid=47cc52d4-cb1e-4afa-9c16-c6ad18996227" ] } ], "mendeley" : { "formattedCitation" : "(10,14\u201316)", "plainTextFormattedCitation" : "(10,14\u201316)", "previouslyFormattedCitation" : "(10,14\u201316)" }, "properties" : {  }, "schema" : "https://github.com/citation-style-language/schema/raw/master/csl-citation.json" }</w:instrText>
       </w:r>
       <w:r>
         <w:rPr>
@@ -14234,7 +13305,7 @@
         <w:rPr>
           <w:color w:val="000000" w:themeColor="text1"/>
         </w:rPr>
-        <w:instrText>ADDIN CSL_CITATION { "citationItems" : [ { "id" : "ITEM-1", "itemData" : { "author" : [ { "dropping-particle" : "", "family" : "Edgerton", "given" : "Dale S", "non-dropping-particle" : "", "parse-names" : false, "suffix" : "" }, { "dropping-particle" : "", "family" : "Kraft", "given" : "Guillaume", "non-dropping-particle" : "", "parse-names" : false, "suffix" : "" }, { "dropping-particle" : "", "family" : "Smith", "given" : "Marta", "non-dropping-particle" : "", "parse-names" : false, "suffix" : "" }, { "dropping-particle" : "", "family" : "Farmer", "given" : "Ben", "non-dropping-particle" : "", "parse-names" : false, "suffix" : "" }, { "dropping-particle" : "", "family" : "Williams", "given" : "Phillip E", "non-dropping-particle" : "", "parse-names" : false, "suffix" : "" }, { "dropping-particle" : "", "family" : "Coate", "given" : "Katie C", "non-dropping-particle" : "", "parse-names" : false, "suffix" : "" }, { "dropping-particle" : "", "family" : "Printz", "given" : "Richard L", "non-dropping-particle" : "", "parse-names" : false, "suffix" : "" }, { "dropping-particle" : "", "family" : "Brien", "given" : "Richard M O", "non-dropping-particle" : "", "parse-names" : false, "suffix" : "" }, { "dropping-particle" : "", "family" : "Cherrington", "given" : "Alan D", "non-dropping-particle" : "", "parse-names" : false, "suffix" : "" } ], "id" : "ITEM-1", "issue" : "6", "issued" : { "date-parts" : [ [ "2017" ] ] }, "page" : "1-14", "title" : "Insulin \u2019 s direct hepatic effect explains the inhibition of glucose production caused by insulin secretion", "type" : "article-journal", "volume" : "2" }, "uris" : [ "http://www.mendeley.com/documents/?uuid=3268dbed-88d5-4595-944d-3169b2678a9a", "http://www.mendeley.com/documents/?uuid=29eb42f5-0a49-4ba8-aeca-aa320adbc4d4" ] }, { "id" : "ITEM-2", "itemData" : { "author" : [ { "dropping-particle" : "", "family" : "Rebrin", "given" : "Kerstin", "non-dropping-particle" : "", "parse-names" : false, "suffix" : "" }, { "dropping-particle" : "", "family" : "Steil", "given" : "Garry M", "non-dropping-particle" : "", "parse-names" : false, "suffix" : "" }, { "dropping-particle" : "", "family" : "Mittelman", "given" : "Steven D", "non-dropping-particle" : "", "parse-names" : false, "suffix" : "" }, { "dropping-particle" : "", "family" : "Bergman", "given" : "Richard N", "non-dropping-particle" : "", "parse-names" : false, "suffix" : "" } ], "id" : "ITEM-2", "issue" : "3", "issued" : { "date-parts" : [ [ "1996" ] ] }, "page" : "741-749", "title" : "Causal Linkage between Insulin Suppression of Lipolysis and Suppression of Liver Glucose Output in Dogs", "type" : "article-journal", "volume" : "98" }, "uris" : [ "http://www.mendeley.com/documents/?uuid=3c62854f-90c8-49a6-898d-9a4d53ecc8c6", "http://www.mendeley.com/documents/?uuid=3d156259-9ea9-4992-9530-19ab856fd6b1", "http://www.mendeley.com/documents/?uuid=a6e40348-416d-4f28-ab71-794c8d8d6e23" ] } ], "mendeley" : { "formattedCitation" : "(17,34)", "plainTextFormattedCitation" : "(17,34)", "previouslyFormattedCitation" : "(17,34)" }, "properties" : {  }, "schema" : "https://github.com/citation-style-language/schema/raw/master/csl-citation.json" }</w:instrText>
+        <w:instrText>ADDIN CSL_CITATION { "citationItems" : [ { "id" : "ITEM-1", "itemData" : { "author" : [ { "dropping-particle" : "", "family" : "Edgerton", "given" : "Dale S", "non-dropping-particle" : "", "parse-names" : false, "suffix" : "" }, { "dropping-particle" : "", "family" : "Kraft", "given" : "Guillaume", "non-dropping-particle" : "", "parse-names" : false, "suffix" : "" }, { "dropping-particle" : "", "family" : "Smith", "given" : "Marta", "non-dropping-particle" : "", "parse-names" : false, "suffix" : "" }, { "dropping-particle" : "", "family" : "Farmer", "given" : "Ben", "non-dropping-particle" : "", "parse-names" : false, "suffix" : "" }, { "dropping-particle" : "", "family" : "Williams", "given" : "Phillip E", "non-dropping-particle" : "", "parse-names" : false, "suffix" : "" }, { "dropping-particle" : "", "family" : "Coate", "given" : "Katie C", "non-dropping-particle" : "", "parse-names" : false, "suffix" : "" }, { "dropping-particle" : "", "family" : "Printz", "given" : "Richard L", "non-dropping-particle" : "", "parse-names" : false, "suffix" : "" }, { "dropping-particle" : "", "family" : "Brien", "given" : "Richard M O", "non-dropping-particle" : "", "parse-names" : false, "suffix" : "" }, { "dropping-particle" : "", "family" : "Cherrington", "given" : "Alan D", "non-dropping-particle" : "", "parse-names" : false, "suffix" : "" } ], "container-title" : "JCI Insight", "id" : "ITEM-1", "issue" : "6", "issued" : { "date-parts" : [ [ "2017" ] ] }, "page" : "1-14", "title" : "Insulin\u2019s direct hepatic effect explains the inhibition of glucose production caused by insulin secretion", "type" : "article-journal", "volume" : "2" }, "uris" : [ "http://www.mendeley.com/documents/?uuid=3268dbed-88d5-4595-944d-3169b2678a9a", "http://www.mendeley.com/documents/?uuid=29eb42f5-0a49-4ba8-aeca-aa320adbc4d4" ] }, { "id" : "ITEM-2", "itemData" : { "author" : [ { "dropping-particle" : "", "family" : "Rebrin", "given" : "Kerstin", "non-dropping-particle" : "", "parse-names" : false, "suffix" : "" }, { "dropping-particle" : "", "family" : "Steil", "given" : "Garry M", "non-dropping-particle" : "", "parse-names" : false, "suffix" : "" }, { "dropping-particle" : "", "family" : "Mittelman", "given" : "Steven D", "non-dropping-particle" : "", "parse-names" : false, "suffix" : "" }, { "dropping-particle" : "", "family" : "Bergman", "given" : "Richard N", "non-dropping-particle" : "", "parse-names" : false, "suffix" : "" } ], "container-title" : "Journal of Clinical Investigation", "id" : "ITEM-2", "issue" : "3", "issued" : { "date-parts" : [ [ "1996" ] ] }, "page" : "741-749", "title" : "Causal Linkage between Insulin Suppression of Lipolysis and Suppression of Liver Glucose Output in Dogs", "type" : "article-journal", "volume" : "98" }, "uris" : [ "http://www.mendeley.com/documents/?uuid=3c62854f-90c8-49a6-898d-9a4d53ecc8c6", "http://www.mendeley.com/documents/?uuid=3d156259-9ea9-4992-9530-19ab856fd6b1", "http://www.mendeley.com/documents/?uuid=a6e40348-416d-4f28-ab71-794c8d8d6e23" ] } ], "mendeley" : { "formattedCitation" : "(17,34)", "plainTextFormattedCitation" : "(17,34)", "previouslyFormattedCitation" : "(17,34)" }, "properties" : {  }, "schema" : "https://github.com/citation-style-language/schema/raw/master/csl-citation.json" }</w:instrText>
       </w:r>
       <w:r>
         <w:rPr>
@@ -14271,7 +13342,7 @@
         <w:rPr>
           <w:color w:val="000000" w:themeColor="text1"/>
         </w:rPr>
-        <w:instrText>ADDIN CSL_CITATION { "citationItems" : [ { "id" : "ITEM-1", "itemData" : { "DOI" : "10.1002/hep.23116", "author" : [ { "dropping-particle" : "", "family" : "Gastaldelli", "given" : "Amalia", "non-dropping-particle" : "", "parse-names" : false, "suffix" : "" }, { "dropping-particle" : "", "family" : "Harrison", "given" : "Stephen A", "non-dropping-particle" : "", "parse-names" : false, "suffix" : "" }, { "dropping-particle" : "", "family" : "Belfort-aguilar", "given" : "Renata", "non-dropping-particle" : "", "parse-names" : false, "suffix" : "" }, { "dropping-particle" : "", "family" : "Hardies", "given" : "Lou Jean", "non-dropping-particle" : "", "parse-names" : false, "suffix" : "" }, { "dropping-particle" : "", "family" : "Balas", "given" : "Bogdan", "non-dropping-particle" : "", "parse-names" : false, "suffix" : "" }, { "dropping-particle" : "", "family" : "Schenker", "given" : "Steven", "non-dropping-particle" : "", "parse-names" : false, "suffix" : "" }, { "dropping-particle" : "", "family" : "Cusi", "given" : "Kenneth", "non-dropping-particle" : "", "parse-names" : false, "suffix" : "" } ], "id" : "ITEM-1", "issued" : { "date-parts" : [ [ "2009" ] ] }, "title" : "Importance of Changes in Adipose Tissue Insulin Resistance to Histological Response During Thiazolidinedione Treatment of Patients with Nonalcoholic Steatohepatitis", "type" : "article-journal" }, "uris" : [ "http://www.mendeley.com/documents/?uuid=b3c1eb52-fead-4d1a-9f95-c6d25a6941ac", "http://www.mendeley.com/documents/?uuid=88662c35-f735-4412-a12e-2f2bc187d7a4" ] } ], "mendeley" : { "formattedCitation" : "(35)", "plainTextFormattedCitation" : "(35)", "previouslyFormattedCitation" : "(35)" }, "properties" : {  }, "schema" : "https://github.com/citation-style-language/schema/raw/master/csl-citation.json" }</w:instrText>
+        <w:instrText>ADDIN CSL_CITATION { "citationItems" : [ { "id" : "ITEM-1", "itemData" : { "DOI" : "10.1002/hep.23116", "author" : [ { "dropping-particle" : "", "family" : "Gastaldelli", "given" : "Amalia", "non-dropping-particle" : "", "parse-names" : false, "suffix" : "" }, { "dropping-particle" : "", "family" : "Harrison", "given" : "Stephen A", "non-dropping-particle" : "", "parse-names" : false, "suffix" : "" }, { "dropping-particle" : "", "family" : "Belfort-aguilar", "given" : "Renata", "non-dropping-particle" : "", "parse-names" : false, "suffix" : "" }, { "dropping-particle" : "", "family" : "Hardies", "given" : "Lou Jean", "non-dropping-particle" : "", "parse-names" : false, "suffix" : "" }, { "dropping-particle" : "", "family" : "Balas", "given" : "Bogdan", "non-dropping-particle" : "", "parse-names" : false, "suffix" : "" }, { "dropping-particle" : "", "family" : "Schenker", "given" : "Steven", "non-dropping-particle" : "", "parse-names" : false, "suffix" : "" }, { "dropping-particle" : "", "family" : "Cusi", "given" : "Kenneth", "non-dropping-particle" : "", "parse-names" : false, "suffix" : "" } ], "container-title" : "Hepatology", "id" : "ITEM-1", "issue" : "4", "issued" : { "date-parts" : [ [ "2009" ] ] }, "page" : "1087-1093", "title" : "Importance of Changes in Adipose Tissue Insulin Resistance to Histological Response During Thiazolidinedione Treatment of Patients with Nonalcoholic Steatohepatitis", "type" : "article-journal", "volume" : "50" }, "uris" : [ "http://www.mendeley.com/documents/?uuid=b3c1eb52-fead-4d1a-9f95-c6d25a6941ac", "http://www.mendeley.com/documents/?uuid=88662c35-f735-4412-a12e-2f2bc187d7a4" ] } ], "mendeley" : { "formattedCitation" : "(35)", "plainTextFormattedCitation" : "(35)", "previouslyFormattedCitation" : "(35)" }, "properties" : {  }, "schema" : "https://github.com/citation-style-language/schema/raw/master/csl-citation.json" }</w:instrText>
       </w:r>
       <w:r>
         <w:rPr>
@@ -14496,7 +13567,7 @@
         <w:rPr>
           <w:color w:val="000000" w:themeColor="text1"/>
         </w:rPr>
-        <w:instrText>ADDIN CSL_CITATION { "citationItems" : [ { "id" : "ITEM-1", "itemData" : { "author" : [ { "dropping-particle" : "", "family" : "Lacasa", "given" : "D", "non-dropping-particle" : "", "parse-names" : false, "suffix" : "" }, { "dropping-particle" : "", "family" : "Agli", "given" : "B", "non-dropping-particle" : "", "parse-names" : false, "suffix" : "" }, { "dropping-particle" : "", "family" : "Giudicelli", "given" : "Y", "non-dropping-particle" : "", "parse-names" : false, "suffix" : "" } ], "container-title" : "Biochemical and biophysical research communications", "id" : "ITEM-1", "issue" : "2", "issued" : { "date-parts" : [ [ "1988" ] ] }, "page" : "489-497", "title" : "PERMISSIVE ACTION OF GLUCOCORTICOIDS ON CATECHOLAMINE-INDUCED LIPOLYSIS : DIRECT \"IN VITRO\" EFFECTS ON THE FAT CELL ~-ADRENORECEPTOR-COUPLED-ADENYLATE CYCLASE SYSTEM Dani~le", "type" : "article-journal", "volume" : "153" }, "uris" : [ "http://www.mendeley.com/documents/?uuid=6c62c5a0-03ae-4922-a73b-60cb019daf06", "http://www.mendeley.com/documents/?uuid=e981066c-c723-4562-ae5c-a3010376e0bd" ] } ], "mendeley" : { "formattedCitation" : "(45)", "plainTextFormattedCitation" : "(45)", "previouslyFormattedCitation" : "(45)" }, "properties" : {  }, "schema" : "https://github.com/citation-style-language/schema/raw/master/csl-citation.json" }</w:instrText>
+        <w:instrText>ADDIN CSL_CITATION { "citationItems" : [ { "id" : "ITEM-1", "itemData" : { "author" : [ { "dropping-particle" : "", "family" : "Lacasa", "given" : "D", "non-dropping-particle" : "", "parse-names" : false, "suffix" : "" }, { "dropping-particle" : "", "family" : "Agli", "given" : "B", "non-dropping-particle" : "", "parse-names" : false, "suffix" : "" }, { "dropping-particle" : "", "family" : "Giudicelli", "given" : "Y", "non-dropping-particle" : "", "parse-names" : false, "suffix" : "" } ], "container-title" : "Biochemical and biophysical research communications", "id" : "ITEM-1", "issue" : "2", "issued" : { "date-parts" : [ [ "1988" ] ] }, "page" : "489-497", "title" : "Permissive action of glucocorticoids on catecholamine-induced lipolysis: direct \"in vitro\" effects on the fat cell beta-adrenoreceptor-coupled-adenylate cyclase system.", "type" : "article-journal", "volume" : "153" }, "uris" : [ "http://www.mendeley.com/documents/?uuid=6c62c5a0-03ae-4922-a73b-60cb019daf06", "http://www.mendeley.com/documents/?uuid=e981066c-c723-4562-ae5c-a3010376e0bd" ] } ], "mendeley" : { "formattedCitation" : "(45)", "plainTextFormattedCitation" : "(45)", "previouslyFormattedCitation" : "(45)" }, "properties" : {  }, "schema" : "https://github.com/citation-style-language/schema/raw/master/csl-citation.json" }</w:instrText>
       </w:r>
       <w:r>
         <w:rPr>
@@ -14552,7 +13623,7 @@
         <w:rPr>
           <w:color w:val="000000" w:themeColor="text1"/>
         </w:rPr>
-        <w:instrText>ADDIN CSL_CITATION { "citationItems" : [ { "id" : "ITEM-1", "itemData" : { "DOI" : "10.1152/ajpcell.00045.2010", "ISSN" : "1522-1563", "PMID" : "20943959", "abstract" : "Glucocorticoids have been proposed to be both adipogenic and lipolytic in action within adipose tissue, although it is unknown whether these actions can occur simultaneously. Here we investigate both the in vitro and in vivo effects of corticosterone (Cort) on adipose tissue metabolism. Cort increased 3T3-L1 preadipocyte differentiation in a concentration-dependent manner, but did not increase lipogenesis in adipocytes. Cort increased lipolysis within adipocytes in a concentration-dependent manner (maximum effect at 1-10 \u03bcM). Surprisingly, removal of Cort further increased lipolytic rates (\u223c320% above control, P &lt; 0.05), indicating a residual effect on basal lipolysis. mRNA and protein expression of adipose triglyceride lipase and phosphorylated status of hormone sensitive lipase (Ser563/Ser660) were increased with 48 h of Cort treatment. To test these responses in vivo, Sprague-Dawley rats were subcutaneously implanted with wax pellets with/without Cort (300 mg). After 10 days, adipose depots were removed and cultured ex vivo. Both free fatty acids and glycerol concentrations were elevated in fed and fasting conditions in Cort-treated rats. Despite increased lipolysis, Cort rats had more visceral adiposity than sham rats (10.2 vs. 6.9 g/kg body wt, P &lt; 0.05). Visceral adipocytes from Cort rats were smaller and more numerous than those in sham rats, suggesting that adipogenesis occurred through preadipocyte differentiation rather than adipocyte hypertrophy. Visceral, but not subcutaneous, adipocyte cultures from Cort-treated rats displayed a 1.5-fold increase in basal lipolytic rates compared with sham rats (P &lt; 0.05). Taken together, our findings demonstrate that chronic glucocorticoid exposure stimulates both lipolysis and adipogenesis in visceral adipose tissue but favors adipogenesis primarily through preadipocyte differentiation.", "author" : [ { "dropping-particle" : "", "family" : "Campbell", "given" : "Jonathan E", "non-dropping-particle" : "", "parse-names" : false, "suffix" : "" }, { "dropping-particle" : "", "family" : "Peckett", "given" : "Ashley J", "non-dropping-particle" : "", "parse-names" : false, "suffix" : "" }, { "dropping-particle" : "", "family" : "D'souza", "given" : "Anna M", "non-dropping-particle" : "", "parse-names" : false, "suffix" : "" }, { "dropping-particle" : "", "family" : "Hawke", "given" : "Thomas J", "non-dropping-particle" : "", "parse-names" : false, "suffix" : "" }, { "dropping-particle" : "", "family" : "Riddell", "given" : "Michael C", "non-dropping-particle" : "", "parse-names" : false, "suffix" : "" } ], "container-title" : "American journal of physiology. Cell physiology", "id" : "ITEM-1", "issue" : "1", "issued" : { "date-parts" : [ [ "2011" ] ] }, "page" : "C198-209", "title" : "Adipogenic and lipolytic effects of chronic glucocorticoid exposure.", "type" : "article-journal", "volume" : "300" }, "uris" : [ "http://www.mendeley.com/documents/?uuid=029ac207-cbe6-42de-b9b5-f73ee1c0c5ae" ] }, { "id" : "ITEM-2", "itemData" : { "DOI" : "10.1007/s11745-011-3583-8", "author" : [ { "dropping-particle" : "", "family" : "Serr", "given" : "Julie", "non-dropping-particle" : "", "parse-names" : false, "suffix" : "" }, { "dropping-particle" : "", "family" : "Suh", "given" : "Yeunsu", "non-dropping-particle" : "", "parse-names" : false, "suffix" : "" }, { "dropping-particle" : "", "family" : "Lee", "given" : "Kichoon", "non-dropping-particle" : "", "parse-names" : false, "suffix" : "" } ], "id" : "ITEM-2", "issued" : { "date-parts" : [ [ "2011" ] ] }, "page" : "813-820", "title" : "Acute Up-Regulation of Adipose Triglyceride Lipase and Release of Non-Esterified Fatty Acids by Dexamethasone in Chicken Adipose Tissue", "type" : "article-journal" }, "uris" : [ "http://www.mendeley.com/documents/?uuid=03146227-2750-4792-bce3-16a16cca12e5", "http://www.mendeley.com/documents/?uuid=2539b5a5-0ed7-461c-9a14-b69aa6468189" ] }, { "id" : "ITEM-3", "itemData" : { "DOI" : "10.1016/j.molmet.2017.06.013", "ISSN" : "2212-8778", "author" : [ { "dropping-particle" : "", "family" : "Shen", "given" : "Yachen", "non-dropping-particle" : "", "parse-names" : false, "suffix" : "" }, { "dropping-particle" : "", "family" : "Roh", "given" : "Hyun Cheol", "non-dropping-particle" : "", "parse-names" : false, "suffix" : "" }, { "dropping-particle" : "", "family" : "Kumari", "given" : "Manju", "non-dropping-particle" : "", "parse-names" : false, "suffix" : "" }, { "dropping-particle" : "", "family" : "Rosen", "given" : "Evan D", "non-dropping-particle" : "", "parse-names" : false, "suffix" : "" } ], "container-title" : "Molecular Metabolism", "id" : "ITEM-3", "issued" : { "date-parts" : [ [ "2017" ] ] }, "publisher" : "Elsevier GmbH", "title" : "Adipocyte glucocorticoid receptor is important in lipolysis and insulin resistance due to exogenous steroids , but not insulin resistance caused by high fat feeding", "type" : "article-journal" }, "uris" : [ "http://www.mendeley.com/documents/?uuid=8de680a4-4a06-47e7-acb1-6da774519734", "http://www.mendeley.com/documents/?uuid=5ff19886-7e78-4a54-a358-e81ba49a53fd" ] } ], "mendeley" : { "formattedCitation" : "(21,46,47)", "plainTextFormattedCitation" : "(21,46,47)", "previouslyFormattedCitation" : "(21,46,47)" }, "properties" : {  }, "schema" : "https://github.com/citation-style-language/schema/raw/master/csl-citation.json" }</w:instrText>
+        <w:instrText>ADDIN CSL_CITATION { "citationItems" : [ { "id" : "ITEM-1", "itemData" : { "DOI" : "10.1152/ajpcell.00045.2010", "ISSN" : "1522-1563", "PMID" : "20943959", "abstract" : "Glucocorticoids have been proposed to be both adipogenic and lipolytic in action within adipose tissue, although it is unknown whether these actions can occur simultaneously. Here we investigate both the in vitro and in vivo effects of corticosterone (Cort) on adipose tissue metabolism. Cort increased 3T3-L1 preadipocyte differentiation in a concentration-dependent manner, but did not increase lipogenesis in adipocytes. Cort increased lipolysis within adipocytes in a concentration-dependent manner (maximum effect at 1-10 \u03bcM). Surprisingly, removal of Cort further increased lipolytic rates (\u223c320% above control, P &lt; 0.05), indicating a residual effect on basal lipolysis. mRNA and protein expression of adipose triglyceride lipase and phosphorylated status of hormone sensitive lipase (Ser563/Ser660) were increased with 48 h of Cort treatment. To test these responses in vivo, Sprague-Dawley rats were subcutaneously implanted with wax pellets with/without Cort (300 mg). After 10 days, adipose depots were removed and cultured ex vivo. Both free fatty acids and glycerol concentrations were elevated in fed and fasting conditions in Cort-treated rats. Despite increased lipolysis, Cort rats had more visceral adiposity than sham rats (10.2 vs. 6.9 g/kg body wt, P &lt; 0.05). Visceral adipocytes from Cort rats were smaller and more numerous than those in sham rats, suggesting that adipogenesis occurred through preadipocyte differentiation rather than adipocyte hypertrophy. Visceral, but not subcutaneous, adipocyte cultures from Cort-treated rats displayed a 1.5-fold increase in basal lipolytic rates compared with sham rats (P &lt; 0.05). Taken together, our findings demonstrate that chronic glucocorticoid exposure stimulates both lipolysis and adipogenesis in visceral adipose tissue but favors adipogenesis primarily through preadipocyte differentiation.", "author" : [ { "dropping-particle" : "", "family" : "Campbell", "given" : "Jonathan E", "non-dropping-particle" : "", "parse-names" : false, "suffix" : "" }, { "dropping-particle" : "", "family" : "Peckett", "given" : "Ashley J", "non-dropping-particle" : "", "parse-names" : false, "suffix" : "" }, { "dropping-particle" : "", "family" : "D'souza", "given" : "Anna M", "non-dropping-particle" : "", "parse-names" : false, "suffix" : "" }, { "dropping-particle" : "", "family" : "Hawke", "given" : "Thomas J", "non-dropping-particle" : "", "parse-names" : false, "suffix" : "" }, { "dropping-particle" : "", "family" : "Riddell", "given" : "Michael C", "non-dropping-particle" : "", "parse-names" : false, "suffix" : "" } ], "container-title" : "American journal of physiology. Cell physiology", "id" : "ITEM-1", "issue" : "1", "issued" : { "date-parts" : [ [ "2011" ] ] }, "page" : "C198-209", "title" : "Adipogenic and lipolytic effects of chronic glucocorticoid exposure.", "type" : "article-journal", "volume" : "300" }, "uris" : [ "http://www.mendeley.com/documents/?uuid=029ac207-cbe6-42de-b9b5-f73ee1c0c5ae" ] }, { "id" : "ITEM-2", "itemData" : { "DOI" : "10.1007/s11745-011-3583-8", "author" : [ { "dropping-particle" : "", "family" : "Serr", "given" : "Julie", "non-dropping-particle" : "", "parse-names" : false, "suffix" : "" }, { "dropping-particle" : "", "family" : "Suh", "given" : "Yeunsu", "non-dropping-particle" : "", "parse-names" : false, "suffix" : "" }, { "dropping-particle" : "", "family" : "Lee", "given" : "Kichoon", "non-dropping-particle" : "", "parse-names" : false, "suffix" : "" } ], "container-title" : "Lipids", "id" : "ITEM-2", "issue" : "9", "issued" : { "date-parts" : [ [ "2011" ] ] }, "page" : "813-820", "title" : "Acute Up-Regulation of Adipose Triglyceride Lipase and Release of Non-Esterified Fatty Acids by Dexamethasone in Chicken Adipose Tissue", "type" : "article-journal", "volume" : "46" }, "uris" : [ "http://www.mendeley.com/documents/?uuid=03146227-2750-4792-bce3-16a16cca12e5", "http://www.mendeley.com/documents/?uuid=2539b5a5-0ed7-461c-9a14-b69aa6468189" ] }, { "id" : "ITEM-3", "itemData" : { "DOI" : "10.1016/j.molmet.2017.06.013", "ISSN" : "2212-8778", "author" : [ { "dropping-particle" : "", "family" : "Shen", "given" : "Yachen", "non-dropping-particle" : "", "parse-names" : false, "suffix" : "" }, { "dropping-particle" : "", "family" : "Roh", "given" : "Hyun Cheol", "non-dropping-particle" : "", "parse-names" : false, "suffix" : "" }, { "dropping-particle" : "", "family" : "Kumari", "given" : "Manju", "non-dropping-particle" : "", "parse-names" : false, "suffix" : "" }, { "dropping-particle" : "", "family" : "Rosen", "given" : "Evan D", "non-dropping-particle" : "", "parse-names" : false, "suffix" : "" } ], "container-title" : "Molecular Metabolism", "id" : "ITEM-3", "issued" : { "date-parts" : [ [ "2017" ] ] }, "publisher" : "Elsevier GmbH", "title" : "Adipocyte glucocorticoid receptor is important in lipolysis and insulin resistance due to exogenous steroids , but not insulin resistance caused by high fat feeding", "type" : "article-journal" }, "uris" : [ "http://www.mendeley.com/documents/?uuid=8de680a4-4a06-47e7-acb1-6da774519734", "http://www.mendeley.com/documents/?uuid=5ff19886-7e78-4a54-a358-e81ba49a53fd" ] } ], "mendeley" : { "formattedCitation" : "(21,46,47)", "plainTextFormattedCitation" : "(21,46,47)", "previouslyFormattedCitation" : "(21,46,47)" }, "properties" : {  }, "schema" : "https://github.com/citation-style-language/schema/raw/master/csl-citation.json" }</w:instrText>
       </w:r>
       <w:r>
         <w:rPr>
@@ -14878,25 +13949,7 @@
           <w:color w:val="000000" w:themeColor="text1"/>
           <w:shd w:val="clear" w:color="auto" w:fill="FFFFFF"/>
         </w:rPr>
-        <w:t xml:space="preserve">. This is an important limitation to our study, although we note that several phenotypes including fasting glucose, liver triglycerides, hepatic </w:t>
-      </w:r>
-      <w:proofErr w:type="spellStart"/>
-      <w:r>
-        <w:rPr>
-          <w:rFonts w:eastAsia="Times New Roman" w:cs="Arial"/>
-          <w:color w:val="000000" w:themeColor="text1"/>
-          <w:shd w:val="clear" w:color="auto" w:fill="FFFFFF"/>
-        </w:rPr>
-        <w:t>lipogenic</w:t>
-      </w:r>
-      <w:proofErr w:type="spellEnd"/>
-      <w:r>
-        <w:rPr>
-          <w:rFonts w:eastAsia="Times New Roman" w:cs="Arial"/>
-          <w:color w:val="000000" w:themeColor="text1"/>
-          <w:shd w:val="clear" w:color="auto" w:fill="FFFFFF"/>
-        </w:rPr>
-        <w:t xml:space="preserve"> gene expression, and adipose tissue mass changed in different directions in lean and obese animals, and therefore </w:t>
+        <w:t xml:space="preserve">. This is an important limitation to our study, although we note that several phenotypes including fasting glucose, liver triglycerides, hepatic lipogenic gene expression, and adipose tissue mass changed in different directions in lean and obese animals, and therefore </w:t>
       </w:r>
       <w:r>
         <w:rPr>
@@ -15069,7 +14122,7 @@
           <w:color w:val="000000" w:themeColor="text1"/>
           <w:shd w:val="clear" w:color="auto" w:fill="FFFFFF"/>
         </w:rPr>
-        <w:instrText>ADDIN CSL_CITATION { "citationItems" : [ { "id" : "ITEM-1", "itemData" : { "author" : [ { "dropping-particle" : "", "family" : "Ballard PL, Granberg P", "given" : "Ballard RA", "non-dropping-particle" : "", "parse-names" : false, "suffix" : "" } ], "container-title" : "J Clin Invest", "id" : "ITEM-1", "issue" : "1", "issued" : { "date-parts" : [ [ "1975" ] ] }, "page" : "1548-1554", "title" : "Glucocorticoid level in maternal and cord serum after perinatal betamethasone therapy to prevent respiratory distress syndrome.", "type" : "article-journal", "volume" : "56" }, "uris" : [ "http://www.mendeley.com/documents/?uuid=cf26e30d-bd86-4af8-b21b-14aa23fd86f2" ] }, { "id" : "ITEM-2", "itemData" : { "DOI" : "10.1016/S0022-3476(80)80204-6", "ISBN" : "0022-3476 (Print)\\r0022-3476 (Linking)", "ISSN" : "00223476", "PMID" : "7411310", "abstract" : "We examined the influence of fetal sex on the occurrence of respiratory distress syndrome in premature infants after maternal treatment with betamethasone. Among treated infants of 1,251 to 1,750 gm birth weight, the incidence of RDS was 40.9% in 22 males and 7.1% (P=0.03) in 14 females. Cord serum levels of betamethasone were similar for infants of both sexes, and there was no sex difference in suppression of serum cortisol, dehydroepiandrosterone sulfate, and growth hormone after treatment. These findings suggest that prenatal corticosteroid therapy is less effective in male infants than in female infants. This effect is not due to a difference in transfer or metabolism of betamethasone, nor is it reflected in the responsiveness of the fetal hypothalamic-pituitary-adrenal axis to synthetic glucocorticoid. \u00a9 1980 The C. V. Mosby Company.", "author" : [ { "dropping-particle" : "", "family" : "Ballard", "given" : "Philip L.", "non-dropping-particle" : "", "parse-names" : false, "suffix" : "" }, { "dropping-particle" : "", "family" : "Ballard", "given" : "Roberta A.", "non-dropping-particle" : "", "parse-names" : false, "suffix" : "" }, { "dropping-particle" : "", "family" : "Granberg", "given" : "J. Patricia", "non-dropping-particle" : "", "parse-names" : false, "suffix" : "" }, { "dropping-particle" : "", "family" : "Sniderman", "given" : "Susan", "non-dropping-particle" : "", "parse-names" : false, "suffix" : "" }, { "dropping-particle" : "", "family" : "Gluckman", "given" : "Peter D.", "non-dropping-particle" : "", "parse-names" : false, "suffix" : "" }, { "dropping-particle" : "", "family" : "Kaplan", "given" : "Selna L.", "non-dropping-particle" : "", "parse-names" : false, "suffix" : "" }, { "dropping-particle" : "", "family" : "Grumbach", "given" : "Melvin M.", "non-dropping-particle" : "", "parse-names" : false, "suffix" : "" } ], "container-title" : "The Journal of Pediatrics", "id" : "ITEM-2", "issue" : "3", "issued" : { "date-parts" : [ [ "1980" ] ] }, "page" : "451-454", "title" : "Fetal sex and prenatal betamethasone therapy", "type" : "article-journal", "volume" : "97" }, "uris" : [ "http://www.mendeley.com/documents/?uuid=00f6b50e-b13b-4312-8f1c-5260f0c4fddf" ] }, { "id" : "ITEM-3", "itemData" : { "DOI" : "10.1016/S0002-9394(98)00003-8", "ISSN" : "00029394", "PMID" : "9625551", "abstract" : "PURPOSE: To determine the dexamethasone concentration in vitreous and serum of patients after oral administration of dexamethasone and to compare the results with the concentrations in vitreous and serum found in a previous study with peribulbar injection of 5 mg dexamethasone disodiumphosphate. METHODS: In a prospective study, 54 patients who were scheduled for vitrectomy received 7.5 mg dexamethasone orally at varied time intervals before surgery. A vitreous sample was taken from each patient and serum samples were collected at multiple time points from 32 out of 54 patients. Dexamethasone concentrations were measured by radioimmunoassay. RESULTS: Dexamethasone concentrations in serum ranged from 2.5 to 98.1 ng/ml (median, 61.6 ng/ml) between 1 and 3 hours after oral administration of 7.5 mg dexamethasone. Serum concentrations after peribulbar injection of 5 mg dexamethasone disodiumphosphate (containing 3.75 mg dexamethasone) were lower by a factor of 1.5. Concentrations in vitreous ranged from 1.7 to 23.4 ng/ml (median, 5.2 ng/ml) between 4 and 10 hours after oral administration. After peribulbar injection of 5 mg dexamethasone disodiumphosphate, the intravitreal concentrations were 3.9 times higher. CONCLUSIONS: An oral dose of 7.5 mg dexamethasone resulted in an intravitreal corticosteroid concentration with an anti-inflammatory potency that is clearly above physiological level. This concentration, however, is several times lower than is the intravitreal concentration after a peribulbar injection of 5 mg dexamethasone disodiumphosphate, although the two routes of administration resulted in nearly equal dexamethasone concentrations in serum. The higher intravitreal concentration after peribulbar injection is probably caused by diffusion from the serum and additional transscleral diffusion.", "author" : [ { "dropping-particle" : "", "family" : "Weijtens", "given" : "Olga", "non-dropping-particle" : "", "parse-names" : false, "suffix" : "" }, { "dropping-particle" : "", "family" : "Schoemaker", "given" : "Rik C.", "non-dropping-particle" : "", "parse-names" : false, "suffix" : "" }, { "dropping-particle" : "", "family" : "Cohen", "given" : "Adam F.", "non-dropping-particle" : "", "parse-names" : false, "suffix" : "" }, { "dropping-particle" : "", "family" : "Romijn", "given" : "Fred P.h.t.m.", "non-dropping-particle" : "", "parse-names" : false, "suffix" : "" }, { "dropping-particle" : "", "family" : "Lentjes", "given" : "Eef G.w.m.", "non-dropping-particle" : "", "parse-names" : false, "suffix" : "" }, { "dropping-particle" : "", "family" : "Rooij", "given" : "Jeroen", "non-dropping-particle" : "Van", "parse-names" : false, "suffix" : "" }, { "dropping-particle" : "", "family" : "Meurs", "given" : "Jan C.", "non-dropping-particle" : "Van", "parse-names" : false, "suffix" : "" } ], "container-title" : "American Journal of Ophthalmology", "id" : "ITEM-3", "issue" : "5", "issued" : { "date-parts" : [ [ "1998" ] ] }, "page" : "673-679", "title" : "Dexamethasone concentration in vitreous and serum after oral administration", "type" : "article-journal", "volume" : "125" }, "uris" : [ "http://www.mendeley.com/documents/?uuid=b3072c44-3995-41ae-a8f0-2bb7eeefa55f" ] } ], "mendeley" : { "formattedCitation" : "(54\u201356)", "plainTextFormattedCitation" : "(54\u201356)", "previouslyFormattedCitation" : "(54\u201356)" }, "properties" : {  }, "schema" : "https://github.com/citation-style-language/schema/raw/master/csl-citation.json" }</w:instrText>
+        <w:instrText>ADDIN CSL_CITATION { "citationItems" : [ { "id" : "ITEM-1", "itemData" : { "author" : [ { "dropping-particle" : "", "family" : "Ballard PL, Granberg P", "given" : "Ballard RA", "non-dropping-particle" : "", "parse-names" : false, "suffix" : "" } ], "container-title" : "J Clin Invest", "id" : "ITEM-1", "issue" : "1", "issued" : { "date-parts" : [ [ "1975" ] ] }, "page" : "1548-1554", "title" : "Glucocorticoid level in maternal and cord serum after perinatal betamethasone therapy to prevent respiratory distress syndrome.", "type" : "article-journal", "volume" : "56" }, "uris" : [ "http://www.mendeley.com/documents/?uuid=cf26e30d-bd86-4af8-b21b-14aa23fd86f2" ] }, { "id" : "ITEM-2", "itemData" : { "DOI" : "10.1016/S0022-3476(80)80204-6", "ISBN" : "0022-3476 (Print)\\r0022-3476 (Linking)", "ISSN" : "00223476", "PMID" : "7411310", "abstract" : "We examined the influence of fetal sex on the occurrence of respiratory distress syndrome in premature infants after maternal treatment with betamethasone. Among treated infants of 1,251 to 1,750 gm birth weight, the incidence of RDS was 40.9% in 22 males and 7.1% (P=0.03) in 14 females. Cord serum levels of betamethasone were similar for infants of both sexes, and there was no sex difference in suppression of serum cortisol, dehydroepiandrosterone sulfate, and growth hormone after treatment. These findings suggest that prenatal corticosteroid therapy is less effective in male infants than in female infants. This effect is not due to a difference in transfer or metabolism of betamethasone, nor is it reflected in the responsiveness of the fetal hypothalamic-pituitary-adrenal axis to synthetic glucocorticoid. \u00a9 1980 The C. V. Mosby Company.", "author" : [ { "dropping-particle" : "", "family" : "Ballard", "given" : "Philip L.", "non-dropping-particle" : "", "parse-names" : false, "suffix" : "" }, { "dropping-particle" : "", "family" : "Ballard", "given" : "Roberta A.", "non-dropping-particle" : "", "parse-names" : false, "suffix" : "" }, { "dropping-particle" : "", "family" : "Granberg", "given" : "J. Patricia", "non-dropping-particle" : "", "parse-names" : false, "suffix" : "" }, { "dropping-particle" : "", "family" : "Sniderman", "given" : "Susan", "non-dropping-particle" : "", "parse-names" : false, "suffix" : "" }, { "dropping-particle" : "", "family" : "Gluckman", "given" : "Peter D.", "non-dropping-particle" : "", "parse-names" : false, "suffix" : "" }, { "dropping-particle" : "", "family" : "Kaplan", "given" : "Selna L.", "non-dropping-particle" : "", "parse-names" : false, "suffix" : "" }, { "dropping-particle" : "", "family" : "Grumbach", "given" : "Melvin M.", "non-dropping-particle" : "", "parse-names" : false, "suffix" : "" } ], "container-title" : "The Journal of Pediatrics", "id" : "ITEM-2", "issue" : "3", "issued" : { "date-parts" : [ [ "1980" ] ] }, "page" : "451-454", "title" : "Fetal sex and prenatal betamethasone therapy", "type" : "article-journal", "volume" : "97" }, "uris" : [ "http://www.mendeley.com/documents/?uuid=00f6b50e-b13b-4312-8f1c-5260f0c4fddf" ] }, { "id" : "ITEM-3", "itemData" : { "DOI" : "10.1016/S0002-9394(98)00003-8", "ISSN" : "00029394", "PMID" : "9625551", "abstract" : "PURPOSE: To determine the dexamethasone concentration in vitreous and serum of patients after oral administration of dexamethasone and to compare the results with the concentrations in vitreous and serum found in a previous study with peribulbar injection of 5 mg dexamethasone disodiumphosphate. METHODS: In a prospective study, 54 patients who were scheduled for vitrectomy received 7.5 mg dexamethasone orally at varied time intervals before surgery. A vitreous sample was taken from each patient and serum samples were collected at multiple time points from 32 out of 54 patients. Dexamethasone concentrations were measured by radioimmunoassay. RESULTS: Dexamethasone concentrations in serum ranged from 2.5 to 98.1 ng/ml (median, 61.6 ng/ml) between 1 and 3 hours after oral administration of 7.5 mg dexamethasone. Serum concentrations after peribulbar injection of 5 mg dexamethasone disodiumphosphate (containing 3.75 mg dexamethasone) were lower by a factor of 1.5. Concentrations in vitreous ranged from 1.7 to 23.4 ng/ml (median, 5.2 ng/ml) between 4 and 10 hours after oral administration. After peribulbar injection of 5 mg dexamethasone disodiumphosphate, the intravitreal concentrations were 3.9 times higher. CONCLUSIONS: An oral dose of 7.5 mg dexamethasone resulted in an intravitreal corticosteroid concentration with an anti-inflammatory potency that is clearly above physiological level. This concentration, however, is several times lower than is the intravitreal concentration after a peribulbar injection of 5 mg dexamethasone disodiumphosphate, although the two routes of administration resulted in nearly equal dexamethasone concentrations in serum. The higher intravitreal concentration after peribulbar injection is probably caused by diffusion from the serum and additional transscleral diffusion.", "author" : [ { "dropping-particle" : "", "family" : "Weijtens", "given" : "Olga", "non-dropping-particle" : "", "parse-names" : false, "suffix" : "" }, { "dropping-particle" : "", "family" : "Schoemaker", "given" : "Rik C.", "non-dropping-particle" : "", "parse-names" : false, "suffix" : "" }, { "dropping-particle" : "", "family" : "Cohen", "given" : "Adam F.", "non-dropping-particle" : "", "parse-names" : false, "suffix" : "" }, { "dropping-particle" : "", "family" : "Romijn", "given" : "Fred P.h.t.m.", "non-dropping-particle" : "", "parse-names" : false, "suffix" : "" }, { "dropping-particle" : "", "family" : "Lentjes", "given" : "Eef G.w.m.", "non-dropping-particle" : "", "parse-names" : false, "suffix" : "" }, { "dropping-particle" : "", "family" : "Rooij", "given" : "Jeroen", "non-dropping-particle" : "Van", "parse-names" : false, "suffix" : "" }, { "dropping-particle" : "", "family" : "Meurs", "given" : "Jan C.", "non-dropping-particle" : "Van", "parse-names" : false, "suffix" : "" } ], "container-title" : "American Journal of Ophthalmology", "id" : "ITEM-3", "issue" : "5", "issued" : { "date-parts" : [ [ "1998" ] ] }, "page" : "673-679", "title" : "Dexamethasone concentration in vitreous and serum after oral administration", "type" : "article-journal", "volume" : "125" }, "uris" : [ "http://www.mendeley.com/documents/?uuid=b3072c44-3995-41ae-a8f0-2bb7eeefa55f" ] } ], "mendeley" : { "formattedCitation" : "(52\u201354)", "plainTextFormattedCitation" : "(52\u201354)", "previouslyFormattedCitation" : "(52\u201354)" }, "properties" : {  }, "schema" : "https://github.com/citation-style-language/schema/raw/master/csl-citation.json" }</w:instrText>
       </w:r>
       <w:r>
         <w:rPr>
@@ -15086,7 +14139,7 @@
           <w:color w:val="000000" w:themeColor="text1"/>
           <w:shd w:val="clear" w:color="auto" w:fill="FFFFFF"/>
         </w:rPr>
-        <w:t>(54–56)</w:t>
+        <w:t>(52–54)</w:t>
       </w:r>
       <w:r>
         <w:rPr>
@@ -15142,7 +14195,7 @@
           <w:color w:val="000000" w:themeColor="text1"/>
           <w:shd w:val="clear" w:color="auto" w:fill="FFFFFF"/>
         </w:rPr>
-        <w:instrText>ADDIN CSL_CITATION { "citationItems" : [ { "id" : "ITEM-1", "itemData" : { "DOI" : "10.1210/jc.2005-2143", "ISSN" : "0021972X", "PMID" : "16670165", "abstract" : "CONTEXT: The low-dose dexamethasone suppression test (LDDST) is widely used in confirming a diagnosis of Cushing's syndrome. CRH administration at the end of an LDDST has been reported to improve the diagnostic accuracy of this test. OBJECTIVE: Our objective was to assess whether CRH administration after a standard LDDST (LDDST-CRH test) improves diagnostic accuracy in Cushing's syndrome. DESIGN, SETTING, AND PARTICIPANTS: Thirty-six individuals with a clinical suspicion of Cushing's syndrome each completed a standard LDDST and an LDDST-CRH test at Hammersmith Hospitals NHS Trust, London. The LDDST involved administration of 0.5 mg oral dexamethasone given 6-hourly for 48 h. Serum cortisol was measured 6 h after the last dose of dexamethasone, with a value of 50 nmol/liter or below excluding Cushing's syndrome. Immediately after this, the LDDST-CRH test commenced with administration of a ninth dose of 0.5 mg dexamethasone. Exactly 2 h later, 100 mug human-sequence CRH was administered. Serum cortisol was measured 15 min after the CRH injection, with a value of less than 38 nmol/liter also excluding Cushing's syndrome. MAIN OUTCOME MEASURE: Diagnosis or exclusion of Cushing's syndrome was the main outcome measure. RESULTS: Twelve subjects were diagnosed with Cushing's syndrome (eight Cushing's disease and four primary adrenal). The sensitivity of the LDDST in diagnosing Cushing's syndrome was 100%, with a specificity of 88%. In contrast, although the sensitivity of the LDDST-CRH test was also 100%, specificity was reduced at 67%. These results give a positive predictive value of 80% for the LDDST and 60% for the LDDST-CRH test. CONCLUSION: This small study suggests that the addition of CRH to the LDDST does not improve the diagnostic accuracy of the standard LDDST in Cushing's syndrome.", "author" : [ { "dropping-particle" : "", "family" : "Martin", "given" : "N. M.", "non-dropping-particle" : "", "parse-names" : false, "suffix" : "" }, { "dropping-particle" : "", "family" : "Dhillo", "given" : "W. S.", "non-dropping-particle" : "", "parse-names" : false, "suffix" : "" }, { "dropping-particle" : "", "family" : "Banerjee", "given" : "A.", "non-dropping-particle" : "", "parse-names" : false, "suffix" : "" }, { "dropping-particle" : "", "family" : "Abdulali", "given" : "A.", "non-dropping-particle" : "", "parse-names" : false, "suffix" : "" }, { "dropping-particle" : "", "family" : "Jayasena", "given" : "C. N.", "non-dropping-particle" : "", "parse-names" : false, "suffix" : "" }, { "dropping-particle" : "", "family" : "Donaldson", "given" : "M.", "non-dropping-particle" : "", "parse-names" : false, "suffix" : "" }, { "dropping-particle" : "", "family" : "Todd", "given" : "J. F.", "non-dropping-particle" : "", "parse-names" : false, "suffix" : "" }, { "dropping-particle" : "", "family" : "Meeran", "given" : "K.", "non-dropping-particle" : "", "parse-names" : false, "suffix" : "" } ], "container-title" : "Journal of Clinical Endocrinology and Metabolism", "id" : "ITEM-1", "issue" : "7", "issued" : { "date-parts" : [ [ "2006" ] ] }, "page" : "2582-2586", "title" : "Comparison of the dexamethasone-suppressed corticotropin-releasing hormone test and low-dose dexamethasone suppression test in the diagnosis of cushing's syndrome", "type" : "article-journal", "volume" : "91" }, "uris" : [ "http://www.mendeley.com/documents/?uuid=48681bc9-4d35-4893-9b02-3f3c0aac7b04" ] }, { "id" : "ITEM-2", "itemData" : { "DOI" : "10.1210/jcem.83.4.4733", "ISSN" : "0021-972X", "PMID" : "9543134", "author" : [ { "dropping-particle" : "", "family" : "Papanicolaou", "given" : "Dimitris A", "non-dropping-particle" : "", "parse-names" : false, "suffix" : "" }, { "dropping-particle" : "", "family" : "Yanovski", "given" : "Jack A", "non-dropping-particle" : "", "parse-names" : false, "suffix" : "" }, { "dropping-particle" : "", "family" : "Cutler", "given" : "Gordon B", "non-dropping-particle" : "", "parse-names" : false, "suffix" : "" }, { "dropping-particle" : "", "family" : "Chrousos", "given" : "George P", "non-dropping-particle" : "", "parse-names" : false, "suffix" : "" }, { "dropping-particle" : "", "family" : "Nieman", "given" : "Lynnette K", "non-dropping-particle" : "", "parse-names" : false, "suffix" : "" } ], "container-title" : "Endocrinology And Metabolism", "id" : "ITEM-2", "issue" : "4", "issued" : { "date-parts" : [ [ "2009" ] ] }, "page" : "1163-1167", "title" : "Distinguishes Cushing \u2019 s Syndrome from Pseudo-Cushing", "type" : "article-journal", "volume" : "83" }, "uris" : [ "http://www.mendeley.com/documents/?uuid=9e444657-02d1-4ec2-be7d-239a6e5dc9f4" ] } ], "mendeley" : { "formattedCitation" : "(52,53)", "plainTextFormattedCitation" : "(52,53)", "previouslyFormattedCitation" : "(52,53)" }, "properties" : {  }, "schema" : "https://github.com/citation-style-language/schema/raw/master/csl-citation.json" }</w:instrText>
+        <w:instrText>ADDIN CSL_CITATION { "citationItems" : [ { "id" : "ITEM-1", "itemData" : { "DOI" : "10.1210/jc.2005-2143", "ISSN" : "0021972X", "PMID" : "16670165", "abstract" : "CONTEXT: The low-dose dexamethasone suppression test (LDDST) is widely used in confirming a diagnosis of Cushing's syndrome. CRH administration at the end of an LDDST has been reported to improve the diagnostic accuracy of this test. OBJECTIVE: Our objective was to assess whether CRH administration after a standard LDDST (LDDST-CRH test) improves diagnostic accuracy in Cushing's syndrome. DESIGN, SETTING, AND PARTICIPANTS: Thirty-six individuals with a clinical suspicion of Cushing's syndrome each completed a standard LDDST and an LDDST-CRH test at Hammersmith Hospitals NHS Trust, London. The LDDST involved administration of 0.5 mg oral dexamethasone given 6-hourly for 48 h. Serum cortisol was measured 6 h after the last dose of dexamethasone, with a value of 50 nmol/liter or below excluding Cushing's syndrome. Immediately after this, the LDDST-CRH test commenced with administration of a ninth dose of 0.5 mg dexamethasone. Exactly 2 h later, 100 mug human-sequence CRH was administered. Serum cortisol was measured 15 min after the CRH injection, with a value of less than 38 nmol/liter also excluding Cushing's syndrome. MAIN OUTCOME MEASURE: Diagnosis or exclusion of Cushing's syndrome was the main outcome measure. RESULTS: Twelve subjects were diagnosed with Cushing's syndrome (eight Cushing's disease and four primary adrenal). The sensitivity of the LDDST in diagnosing Cushing's syndrome was 100%, with a specificity of 88%. In contrast, although the sensitivity of the LDDST-CRH test was also 100%, specificity was reduced at 67%. These results give a positive predictive value of 80% for the LDDST and 60% for the LDDST-CRH test. CONCLUSION: This small study suggests that the addition of CRH to the LDDST does not improve the diagnostic accuracy of the standard LDDST in Cushing's syndrome.", "author" : [ { "dropping-particle" : "", "family" : "Martin", "given" : "N. M.", "non-dropping-particle" : "", "parse-names" : false, "suffix" : "" }, { "dropping-particle" : "", "family" : "Dhillo", "given" : "W. S.", "non-dropping-particle" : "", "parse-names" : false, "suffix" : "" }, { "dropping-particle" : "", "family" : "Banerjee", "given" : "A.", "non-dropping-particle" : "", "parse-names" : false, "suffix" : "" }, { "dropping-particle" : "", "family" : "Abdulali", "given" : "A.", "non-dropping-particle" : "", "parse-names" : false, "suffix" : "" }, { "dropping-particle" : "", "family" : "Jayasena", "given" : "C. N.", "non-dropping-particle" : "", "parse-names" : false, "suffix" : "" }, { "dropping-particle" : "", "family" : "Donaldson", "given" : "M.", "non-dropping-particle" : "", "parse-names" : false, "suffix" : "" }, { "dropping-particle" : "", "family" : "Todd", "given" : "J. F.", "non-dropping-particle" : "", "parse-names" : false, "suffix" : "" }, { "dropping-particle" : "", "family" : "Meeran", "given" : "K.", "non-dropping-particle" : "", "parse-names" : false, "suffix" : "" } ], "container-title" : "Journal of Clinical Endocrinology and Metabolism", "id" : "ITEM-1", "issue" : "7", "issued" : { "date-parts" : [ [ "2006" ] ] }, "page" : "2582-2586", "title" : "Comparison of the dexamethasone-suppressed corticotropin-releasing hormone test and low-dose dexamethasone suppression test in the diagnosis of cushing's syndrome", "type" : "article-journal", "volume" : "91" }, "uris" : [ "http://www.mendeley.com/documents/?uuid=48681bc9-4d35-4893-9b02-3f3c0aac7b04" ] }, { "id" : "ITEM-2", "itemData" : { "DOI" : "10.1210/jcem.83.4.4733", "ISSN" : "0021-972X", "PMID" : "9543134", "author" : [ { "dropping-particle" : "", "family" : "Papanicolaou", "given" : "Dimitris A", "non-dropping-particle" : "", "parse-names" : false, "suffix" : "" }, { "dropping-particle" : "", "family" : "Yanovski", "given" : "Jack A", "non-dropping-particle" : "", "parse-names" : false, "suffix" : "" }, { "dropping-particle" : "", "family" : "Cutler", "given" : "Gordon B", "non-dropping-particle" : "", "parse-names" : false, "suffix" : "" }, { "dropping-particle" : "", "family" : "Chrousos", "given" : "George P", "non-dropping-particle" : "", "parse-names" : false, "suffix" : "" }, { "dropping-particle" : "", "family" : "Nieman", "given" : "Lynnette K", "non-dropping-particle" : "", "parse-names" : false, "suffix" : "" } ], "container-title" : "Endocrinology And Metabolism", "id" : "ITEM-2", "issue" : "4", "issued" : { "date-parts" : [ [ "2009" ] ] }, "page" : "1163-1167", "title" : "Distinguishes Cushing \u2019 s Syndrome from Pseudo-Cushing", "type" : "article-journal", "volume" : "83" }, "uris" : [ "http://www.mendeley.com/documents/?uuid=9e444657-02d1-4ec2-be7d-239a6e5dc9f4" ] } ], "mendeley" : { "formattedCitation" : "(55,56)", "plainTextFormattedCitation" : "(55,56)", "previouslyFormattedCitation" : "(55,56)" }, "properties" : {  }, "schema" : "https://github.com/citation-style-language/schema/raw/master/csl-citation.json" }</w:instrText>
       </w:r>
       <w:r>
         <w:rPr>
@@ -15159,7 +14212,7 @@
           <w:color w:val="000000" w:themeColor="text1"/>
           <w:shd w:val="clear" w:color="auto" w:fill="FFFFFF"/>
         </w:rPr>
-        <w:t>(52,53)</w:t>
+        <w:t>(55,56)</w:t>
       </w:r>
       <w:r>
         <w:rPr>
@@ -15199,7 +14252,7 @@
           <w:color w:val="000000" w:themeColor="text1"/>
           <w:shd w:val="clear" w:color="auto" w:fill="FFFFFF"/>
         </w:rPr>
-        <w:instrText>ADDIN CSL_CITATION { "citationItems" : [ { "id" : "ITEM-1", "itemData" : { "DOI" : "10.1210/en.2012-2114", "author" : [ { "dropping-particle" : "", "family" : "Beaudry", "given" : "Jacqueline L", "non-dropping-particle" : "", "parse-names" : false, "suffix" : "" }, { "dropping-particle" : "", "family" : "Anna", "given" : "M D", "non-dropping-particle" : "", "parse-names" : false, "suffix" : "" }, { "dropping-particle" : "", "family" : "Teich", "given" : "Trevor", "non-dropping-particle" : "", "parse-names" : false, "suffix" : "" }, { "dropping-particle" : "", "family" : "Tsushima", "given" : "Robert", "non-dropping-particle" : "", "parse-names" : false, "suffix" : "" }, { "dropping-particle" : "", "family" : "Riddell", "given" : "Michael C", "non-dropping-particle" : "", "parse-names" : false, "suffix" : "" } ], "id" : "ITEM-1", "issue" : "September", "issued" : { "date-parts" : [ [ "2013" ] ] }, "page" : "3197-3208", "title" : "Exogenous Glucocorticoids and a High-Fat Diet Cause Severe Hyperglycemia and Hyperinsulinemia and Sprague-Dawley Rats", "type" : "article-journal", "volume" : "154" }, "uris" : [ "http://www.mendeley.com/documents/?uuid=d482f80c-0d5e-47f2-bd78-0498abbc3d0d" ] } ], "mendeley" : { "formattedCitation" : "(7)", "plainTextFormattedCitation" : "(7)", "previouslyFormattedCitation" : "(7)" }, "properties" : {  }, "schema" : "https://github.com/citation-style-language/schema/raw/master/csl-citation.json" }</w:instrText>
+        <w:instrText>ADDIN CSL_CITATION { "citationItems" : [ { "id" : "ITEM-1", "itemData" : { "DOI" : "10.1210/en.2012-2114", "author" : [ { "dropping-particle" : "", "family" : "Beaudry", "given" : "Jacqueline L", "non-dropping-particle" : "", "parse-names" : false, "suffix" : "" }, { "dropping-particle" : "", "family" : "Anna", "given" : "M D", "non-dropping-particle" : "", "parse-names" : false, "suffix" : "" }, { "dropping-particle" : "", "family" : "Teich", "given" : "Trevor", "non-dropping-particle" : "", "parse-names" : false, "suffix" : "" }, { "dropping-particle" : "", "family" : "Tsushima", "given" : "Robert", "non-dropping-particle" : "", "parse-names" : false, "suffix" : "" }, { "dropping-particle" : "", "family" : "Riddell", "given" : "Michael C", "non-dropping-particle" : "", "parse-names" : false, "suffix" : "" } ], "container-title" : "Endocinology", "id" : "ITEM-1", "issue" : "9", "issued" : { "date-parts" : [ [ "2013" ] ] }, "page" : "3197-3208", "title" : "Exogenous Glucocorticoids and a High-Fat Diet Cause Severe Hyperglycemia and Hyperinsulinemia and Sprague-Dawley Rats", "type" : "article-journal", "volume" : "154" }, "uris" : [ "http://www.mendeley.com/documents/?uuid=d482f80c-0d5e-47f2-bd78-0498abbc3d0d" ] } ], "mendeley" : { "formattedCitation" : "(7)", "plainTextFormattedCitation" : "(7)", "previouslyFormattedCitation" : "(7)" }, "properties" : {  }, "schema" : "https://github.com/citation-style-language/schema/raw/master/csl-citation.json" }</w:instrText>
       </w:r>
       <w:r>
         <w:rPr>
@@ -15550,63 +14603,7 @@
         <w:t>Author contributions:</w:t>
       </w:r>
       <w:r>
-        <w:t xml:space="preserve"> D.B. acquired funding. D.B., </w:t>
-      </w:r>
-      <w:proofErr w:type="spellStart"/>
-      <w:r>
-        <w:t>I.Ha</w:t>
-      </w:r>
-      <w:proofErr w:type="spellEnd"/>
-      <w:r>
-        <w:t xml:space="preserve">. and </w:t>
-      </w:r>
-      <w:proofErr w:type="spellStart"/>
-      <w:r>
-        <w:t>I.Ho</w:t>
-      </w:r>
-      <w:proofErr w:type="spellEnd"/>
-      <w:r>
-        <w:t xml:space="preserve">. were responsible for conceptualizing the study. D.B., </w:t>
-      </w:r>
-      <w:proofErr w:type="spellStart"/>
-      <w:r>
-        <w:t>I.Ha</w:t>
-      </w:r>
-      <w:proofErr w:type="spellEnd"/>
-      <w:r>
-        <w:t xml:space="preserve">. and N.Q. designed the experiments. </w:t>
-      </w:r>
-      <w:proofErr w:type="spellStart"/>
-      <w:r>
-        <w:t>I.Ha</w:t>
-      </w:r>
-      <w:proofErr w:type="spellEnd"/>
-      <w:r>
-        <w:t xml:space="preserve">. performed all cell experiments. </w:t>
-      </w:r>
-      <w:proofErr w:type="spellStart"/>
-      <w:r>
-        <w:t>I.Ha</w:t>
-      </w:r>
-      <w:proofErr w:type="spellEnd"/>
-      <w:r>
-        <w:t xml:space="preserve">., E.S. and J.R. performed mouse experiments. D.B. and Q.T. performed statistical analyses. </w:t>
-      </w:r>
-      <w:proofErr w:type="spellStart"/>
-      <w:r>
-        <w:t>I.Ha</w:t>
-      </w:r>
-      <w:proofErr w:type="spellEnd"/>
-      <w:r>
-        <w:t xml:space="preserve">. wrote the manuscript. </w:t>
-      </w:r>
-      <w:proofErr w:type="spellStart"/>
-      <w:r>
-        <w:t>I.Ha</w:t>
-      </w:r>
-      <w:proofErr w:type="spellEnd"/>
-      <w:r>
-        <w:t>. and D.B. edited and reviewed the manuscript. All authors were involved in discussions. This manuscript has been approved by all authors.</w:t>
+        <w:t xml:space="preserve"> D.B. acquired funding. D.B., I.Ha. and I.Ho. were responsible for conceptualizing the study. D.B., I.Ha. and N.Q. designed the experiments. I.Ha. performed all cell experiments. I.Ha., E.S. and J.R. performed mouse experiments. D.B. and Q.T. performed statistical analyses. I.Ha. wrote the manuscript. I.Ha. and D.B. edited and reviewed the manuscript. All authors were involved in discussions. This manuscript has been approved by all authors.</w:t>
       </w:r>
     </w:p>
     <w:p>
@@ -15645,137 +14642,64 @@
           <w:bCs/>
           <w:color w:val="000000" w:themeColor="text1"/>
         </w:rPr>
-        <w:t xml:space="preserve"> Lynne </w:t>
-      </w:r>
-      <w:proofErr w:type="spellStart"/>
+        <w:t xml:space="preserve"> Lynne Geletka,</w:t>
+      </w:r>
       <w:r>
         <w:rPr>
           <w:bCs/>
           <w:color w:val="000000" w:themeColor="text1"/>
         </w:rPr>
-        <w:t>Geletka</w:t>
-      </w:r>
-      <w:proofErr w:type="spellEnd"/>
+        <w:t xml:space="preserve"> Jennifer DelProposto and Carey Lumeng </w:t>
+      </w:r>
       <w:r>
         <w:rPr>
           <w:bCs/>
           <w:color w:val="000000" w:themeColor="text1"/>
         </w:rPr>
-        <w:t>,</w:t>
+        <w:t xml:space="preserve">(University of Michigan) </w:t>
       </w:r>
       <w:r>
         <w:rPr>
           <w:bCs/>
           <w:color w:val="000000" w:themeColor="text1"/>
         </w:rPr>
-        <w:t xml:space="preserve"> Jennifer </w:t>
-      </w:r>
-      <w:proofErr w:type="spellStart"/>
+        <w:t>for assistance with imaging liver sections, and Melanie Schmitt</w:t>
+      </w:r>
       <w:r>
         <w:rPr>
           <w:bCs/>
           <w:color w:val="000000" w:themeColor="text1"/>
         </w:rPr>
-        <w:t>DelProposto</w:t>
-      </w:r>
-      <w:proofErr w:type="spellEnd"/>
+        <w:t xml:space="preserve"> for assistance with</w:t>
+      </w:r>
       <w:r>
         <w:rPr>
           <w:bCs/>
           <w:color w:val="000000" w:themeColor="text1"/>
         </w:rPr>
-        <w:t xml:space="preserve"> and Carey </w:t>
-      </w:r>
-      <w:proofErr w:type="spellStart"/>
+        <w:t xml:space="preserve"> glucose</w:t>
+      </w:r>
       <w:r>
         <w:rPr>
           <w:bCs/>
           <w:color w:val="000000" w:themeColor="text1"/>
         </w:rPr>
-        <w:t>Lumeng</w:t>
-      </w:r>
-      <w:proofErr w:type="spellEnd"/>
+        <w:t xml:space="preserve"> clamp studies.  </w:t>
+      </w:r>
       <w:r>
         <w:rPr>
           <w:bCs/>
           <w:color w:val="000000" w:themeColor="text1"/>
         </w:rPr>
-        <w:t xml:space="preserve"> </w:t>
+        <w:t>We would like to thank the other members of the Bridges laboratory, Thurl Harris (University of Virginia)</w:t>
       </w:r>
       <w:r>
         <w:rPr>
           <w:bCs/>
           <w:color w:val="000000" w:themeColor="text1"/>
         </w:rPr>
-        <w:t xml:space="preserve">(University of Michigan) </w:t>
-      </w:r>
-      <w:r>
-        <w:rPr>
-          <w:bCs/>
-          <w:color w:val="000000" w:themeColor="text1"/>
-        </w:rPr>
-        <w:t>for assistance with imaging liver sections, and Melanie Schmitt</w:t>
-      </w:r>
-      <w:r>
-        <w:rPr>
-          <w:bCs/>
-          <w:color w:val="000000" w:themeColor="text1"/>
-        </w:rPr>
-        <w:t xml:space="preserve"> for assistance with</w:t>
-      </w:r>
-      <w:r>
-        <w:rPr>
-          <w:bCs/>
-          <w:color w:val="000000" w:themeColor="text1"/>
-        </w:rPr>
-        <w:t xml:space="preserve"> glucose</w:t>
-      </w:r>
-      <w:r>
-        <w:rPr>
-          <w:bCs/>
-          <w:color w:val="000000" w:themeColor="text1"/>
-        </w:rPr>
-        <w:t xml:space="preserve"> clamp studies.  </w:t>
-      </w:r>
-      <w:r>
-        <w:rPr>
-          <w:bCs/>
-          <w:color w:val="000000" w:themeColor="text1"/>
-        </w:rPr>
-        <w:t xml:space="preserve">We would like to thank the other members of the Bridges laboratory, </w:t>
-      </w:r>
-      <w:proofErr w:type="spellStart"/>
-      <w:r>
-        <w:rPr>
-          <w:bCs/>
-          <w:color w:val="000000" w:themeColor="text1"/>
-        </w:rPr>
-        <w:t>Thurl</w:t>
-      </w:r>
-      <w:proofErr w:type="spellEnd"/>
-      <w:r>
-        <w:rPr>
-          <w:bCs/>
-          <w:color w:val="000000" w:themeColor="text1"/>
-        </w:rPr>
-        <w:t xml:space="preserve"> Harris (University of Virginia)</w:t>
-      </w:r>
-      <w:r>
-        <w:rPr>
-          <w:bCs/>
-          <w:color w:val="000000" w:themeColor="text1"/>
-        </w:rPr>
-        <w:t xml:space="preserve">, Christoph </w:t>
-      </w:r>
-      <w:proofErr w:type="spellStart"/>
-      <w:r>
-        <w:rPr>
-          <w:bCs/>
-          <w:color w:val="000000" w:themeColor="text1"/>
-        </w:rPr>
-        <w:t>Buettner</w:t>
-      </w:r>
-      <w:proofErr w:type="spellEnd"/>
+        <w:t>, Christoph Buettner</w:t>
+      </w:r>
       <w:r>
         <w:rPr>
           <w:bCs/>
@@ -16099,7 +15023,23 @@
           <w:rFonts w:ascii="Calibri" w:eastAsia="Times New Roman" w:hAnsi="Calibri" w:cs="Times New Roman"/>
           <w:noProof/>
         </w:rPr>
-        <w:t xml:space="preserve"> Original article Prevalence of long-term oral glucocorticoid prescriptions in the UK over the past 20 years. 2011;(March). doi:10.1093/rheumatology/ker017.</w:t>
+        <w:t xml:space="preserve"> Prevalence of long-term oral glucocorticoid prescriptions in the UK over the past 20 years. </w:t>
+      </w:r>
+      <w:r>
+        <w:rPr>
+          <w:rFonts w:ascii="Calibri" w:eastAsia="Times New Roman" w:hAnsi="Calibri" w:cs="Times New Roman"/>
+          <w:i/>
+          <w:iCs/>
+          <w:noProof/>
+        </w:rPr>
+        <w:t>Rheumatology</w:t>
+      </w:r>
+      <w:r>
+        <w:rPr>
+          <w:rFonts w:ascii="Calibri" w:eastAsia="Times New Roman" w:hAnsi="Calibri" w:cs="Times New Roman"/>
+          <w:noProof/>
+        </w:rPr>
+        <w:t xml:space="preserve"> 2011;50(11):1982–90.</w:t>
       </w:r>
     </w:p>
     <w:p>
@@ -16187,7 +15127,23 @@
           <w:rFonts w:ascii="Calibri" w:eastAsia="Times New Roman" w:hAnsi="Calibri" w:cs="Times New Roman"/>
           <w:noProof/>
         </w:rPr>
-        <w:t xml:space="preserve"> Systemic glucocorticoid use in Denmark : a population-based prevalence study. 2017;(January 1999):1–6.</w:t>
+        <w:t xml:space="preserve"> Systemic glucocorticoid use in Denmark : a population-based prevalence study. </w:t>
+      </w:r>
+      <w:r>
+        <w:rPr>
+          <w:rFonts w:ascii="Calibri" w:eastAsia="Times New Roman" w:hAnsi="Calibri" w:cs="Times New Roman"/>
+          <w:i/>
+          <w:iCs/>
+          <w:noProof/>
+        </w:rPr>
+        <w:t>BMJ Open</w:t>
+      </w:r>
+      <w:r>
+        <w:rPr>
+          <w:rFonts w:ascii="Calibri" w:eastAsia="Times New Roman" w:hAnsi="Calibri" w:cs="Times New Roman"/>
+          <w:noProof/>
+        </w:rPr>
+        <w:t xml:space="preserve"> 2017;7(5):1–6.</w:t>
       </w:r>
     </w:p>
     <w:p>
@@ -16291,15 +15247,23 @@
           <w:rFonts w:ascii="Calibri" w:eastAsia="Times New Roman" w:hAnsi="Calibri" w:cs="Times New Roman"/>
           <w:noProof/>
         </w:rPr>
-        <w:t xml:space="preserve"> Exogenous Glucocorticoids and a High-Fat Diet Cause Severe Hyperglycemia and Hyperinsulinemia and Sprague-Dawley </w:t>
-      </w:r>
-      <w:r>
-        <w:rPr>
-          <w:rFonts w:ascii="Calibri" w:eastAsia="Times New Roman" w:hAnsi="Calibri" w:cs="Times New Roman"/>
-          <w:noProof/>
-        </w:rPr>
-        <w:lastRenderedPageBreak/>
-        <w:t>Rats. 2013;154(September):3197–3208.</w:t>
+        <w:t xml:space="preserve"> Exogenous Glucocorticoids and a High-Fat Diet Cause Severe Hyperglycemia and Hyperinsulinemia and Sprague-Dawley Rats. </w:t>
+      </w:r>
+      <w:r>
+        <w:rPr>
+          <w:rFonts w:ascii="Calibri" w:eastAsia="Times New Roman" w:hAnsi="Calibri" w:cs="Times New Roman"/>
+          <w:i/>
+          <w:iCs/>
+          <w:noProof/>
+        </w:rPr>
+        <w:t>Endocinology</w:t>
+      </w:r>
+      <w:r>
+        <w:rPr>
+          <w:rFonts w:ascii="Calibri" w:eastAsia="Times New Roman" w:hAnsi="Calibri" w:cs="Times New Roman"/>
+          <w:noProof/>
+        </w:rPr>
+        <w:t xml:space="preserve"> 2013;154(9):3197–3208.</w:t>
       </w:r>
     </w:p>
     <w:p>
@@ -16320,6 +15284,7 @@
           <w:rFonts w:ascii="Calibri" w:eastAsia="Times New Roman" w:hAnsi="Calibri" w:cs="Times New Roman"/>
           <w:noProof/>
         </w:rPr>
+        <w:lastRenderedPageBreak/>
         <w:t xml:space="preserve">8. </w:t>
       </w:r>
       <w:r>
@@ -16581,7 +15546,23 @@
           <w:rFonts w:ascii="Calibri" w:eastAsia="Times New Roman" w:hAnsi="Calibri" w:cs="Times New Roman"/>
           <w:noProof/>
         </w:rPr>
-        <w:t xml:space="preserve"> Glucocorticoid Excess During Adolescence Leads to a Major Persistent Deficit in Bone Mass and an Increase in Central Body Fat. 2001;16(10):1879–1885.</w:t>
+        <w:t xml:space="preserve"> Glucocorticoid Excess During Adolescence Leads to a Major Persistent Deficit in Bone Mass and an Increase in Central Body Fat. </w:t>
+      </w:r>
+      <w:r>
+        <w:rPr>
+          <w:rFonts w:ascii="Calibri" w:eastAsia="Times New Roman" w:hAnsi="Calibri" w:cs="Times New Roman"/>
+          <w:i/>
+          <w:iCs/>
+          <w:noProof/>
+        </w:rPr>
+        <w:t>J. Bone Miner. Res.</w:t>
+      </w:r>
+      <w:r>
+        <w:rPr>
+          <w:rFonts w:ascii="Calibri" w:eastAsia="Times New Roman" w:hAnsi="Calibri" w:cs="Times New Roman"/>
+          <w:noProof/>
+        </w:rPr>
+        <w:t xml:space="preserve"> 2001;16(10):1879–1885.</w:t>
       </w:r>
     </w:p>
     <w:p>
@@ -16625,7 +15606,23 @@
           <w:rFonts w:ascii="Calibri" w:eastAsia="Times New Roman" w:hAnsi="Calibri" w:cs="Times New Roman"/>
           <w:noProof/>
         </w:rPr>
-        <w:t xml:space="preserve"> Female Patients with Cushing ’ s Disease. 2011;73(4):469–475.</w:t>
+        <w:t xml:space="preserve"> MRI assessment of lean and adipose tissue distribution in female patients with Cushing’s disease. </w:t>
+      </w:r>
+      <w:r>
+        <w:rPr>
+          <w:rFonts w:ascii="Calibri" w:eastAsia="Times New Roman" w:hAnsi="Calibri" w:cs="Times New Roman"/>
+          <w:i/>
+          <w:iCs/>
+          <w:noProof/>
+        </w:rPr>
+        <w:t>Clin. Endocrinol. (Oxf).</w:t>
+      </w:r>
+      <w:r>
+        <w:rPr>
+          <w:rFonts w:ascii="Calibri" w:eastAsia="Times New Roman" w:hAnsi="Calibri" w:cs="Times New Roman"/>
+          <w:noProof/>
+        </w:rPr>
+        <w:t xml:space="preserve"> 2010;73(4):469–475.</w:t>
       </w:r>
     </w:p>
     <w:p>
@@ -16669,7 +15666,23 @@
           <w:rFonts w:ascii="Calibri" w:eastAsia="Times New Roman" w:hAnsi="Calibri" w:cs="Times New Roman"/>
           <w:noProof/>
         </w:rPr>
-        <w:t xml:space="preserve"> Additive effects of cortisol and growth hormone on regional and systemic lipolysis in humans. 2004:488–494.</w:t>
+        <w:t xml:space="preserve"> Additive effects of cortisol and growth hormone on regional and systemic lipolysis in humans. </w:t>
+      </w:r>
+      <w:r>
+        <w:rPr>
+          <w:rFonts w:ascii="Calibri" w:eastAsia="Times New Roman" w:hAnsi="Calibri" w:cs="Times New Roman"/>
+          <w:i/>
+          <w:iCs/>
+          <w:noProof/>
+        </w:rPr>
+        <w:t>Am. J. Physiol. - Endocrinol. Metab.</w:t>
+      </w:r>
+      <w:r>
+        <w:rPr>
+          <w:rFonts w:ascii="Calibri" w:eastAsia="Times New Roman" w:hAnsi="Calibri" w:cs="Times New Roman"/>
+          <w:noProof/>
+        </w:rPr>
+        <w:t xml:space="preserve"> 2004;286(3):488–494.</w:t>
       </w:r>
     </w:p>
     <w:p>
@@ -16723,7 +15736,23 @@
           <w:rFonts w:ascii="Calibri" w:eastAsia="Times New Roman" w:hAnsi="Calibri" w:cs="Times New Roman"/>
           <w:noProof/>
         </w:rPr>
-        <w:t xml:space="preserve"> Increased Lipolysis of Subcutaneous Abdominal Adipose Tissue and Altered Noradrenergic Activity in Patients with Cushing ‘ s Syndrome : An In-vivo Microdialysis Study. 2006:421–428.</w:t>
+        <w:t xml:space="preserve"> Increased Lipolysis of Subcutaneous Abdominal Adipose Tissue and Altered Noradrenergic Activity in Patients with Cushing ‘ s Syndrome : An In-vivo Microdialysis Study. </w:t>
+      </w:r>
+      <w:r>
+        <w:rPr>
+          <w:rFonts w:ascii="Calibri" w:eastAsia="Times New Roman" w:hAnsi="Calibri" w:cs="Times New Roman"/>
+          <w:i/>
+          <w:iCs/>
+          <w:noProof/>
+        </w:rPr>
+        <w:t>Physiol. Res.</w:t>
+      </w:r>
+      <w:r>
+        <w:rPr>
+          <w:rFonts w:ascii="Calibri" w:eastAsia="Times New Roman" w:hAnsi="Calibri" w:cs="Times New Roman"/>
+          <w:noProof/>
+        </w:rPr>
+        <w:t xml:space="preserve"> 2005;55(4):421–428.</w:t>
       </w:r>
     </w:p>
     <w:p>
@@ -16827,7 +15856,23 @@
           <w:rFonts w:ascii="Calibri" w:eastAsia="Times New Roman" w:hAnsi="Calibri" w:cs="Times New Roman"/>
           <w:noProof/>
         </w:rPr>
-        <w:t xml:space="preserve"> Causal Linkage between Insulin Suppression of Lipolysis and Suppression of Liver Glucose Output in Dogs. 1996;98(3):741–749.</w:t>
+        <w:t xml:space="preserve"> Causal Linkage between Insulin Suppression of Lipolysis and Suppression of Liver Glucose Output in Dogs. </w:t>
+      </w:r>
+      <w:r>
+        <w:rPr>
+          <w:rFonts w:ascii="Calibri" w:eastAsia="Times New Roman" w:hAnsi="Calibri" w:cs="Times New Roman"/>
+          <w:i/>
+          <w:iCs/>
+          <w:noProof/>
+        </w:rPr>
+        <w:t>J. Clin. Invest.</w:t>
+      </w:r>
+      <w:r>
+        <w:rPr>
+          <w:rFonts w:ascii="Calibri" w:eastAsia="Times New Roman" w:hAnsi="Calibri" w:cs="Times New Roman"/>
+          <w:noProof/>
+        </w:rPr>
+        <w:t xml:space="preserve"> 1996;98(3):741–749.</w:t>
       </w:r>
     </w:p>
     <w:p>
@@ -16931,7 +15976,23 @@
           <w:rFonts w:ascii="Calibri" w:eastAsia="Times New Roman" w:hAnsi="Calibri" w:cs="Times New Roman"/>
           <w:noProof/>
         </w:rPr>
-        <w:t xml:space="preserve"> One Week of Bed Rest Leads to Substantial Muscle Atrophy and Induces Whole-Body Insulin Resistance in the Absence of Skeletal Muscle Lipid Accumulation. 2016;65(October):2862–2875.</w:t>
+        <w:t xml:space="preserve"> One Week of Bed Rest Leads to Substantial Muscle Atrophy and Induces Whole-Body Insulin Resistance in the Absence of Skeletal Muscle Lipid Accumulation. </w:t>
+      </w:r>
+      <w:r>
+        <w:rPr>
+          <w:rFonts w:ascii="Calibri" w:eastAsia="Times New Roman" w:hAnsi="Calibri" w:cs="Times New Roman"/>
+          <w:i/>
+          <w:iCs/>
+          <w:noProof/>
+        </w:rPr>
+        <w:t>Diabetes</w:t>
+      </w:r>
+      <w:r>
+        <w:rPr>
+          <w:rFonts w:ascii="Calibri" w:eastAsia="Times New Roman" w:hAnsi="Calibri" w:cs="Times New Roman"/>
+          <w:noProof/>
+        </w:rPr>
+        <w:t xml:space="preserve"> 2016;65(10):2862–2875.</w:t>
       </w:r>
     </w:p>
     <w:p>
@@ -16975,7 +16036,23 @@
           <w:rFonts w:ascii="Calibri" w:eastAsia="Times New Roman" w:hAnsi="Calibri" w:cs="Times New Roman"/>
           <w:noProof/>
         </w:rPr>
-        <w:t xml:space="preserve"> Adipocyte Glucocorticoid Receptor De fi ciency Attenuates Aging- and HFD-Induced Obesity and Impairs the Feeding-Fasting Transition. 2017;66(February):272–286.</w:t>
+        <w:t xml:space="preserve"> Adipocyte Glucocorticoid Receptor Deficiency Attenuates Aging- and HFD-Induced Obesity and Impairs the Feeding-Fasting Transition. </w:t>
+      </w:r>
+      <w:r>
+        <w:rPr>
+          <w:rFonts w:ascii="Calibri" w:eastAsia="Times New Roman" w:hAnsi="Calibri" w:cs="Times New Roman"/>
+          <w:i/>
+          <w:iCs/>
+          <w:noProof/>
+        </w:rPr>
+        <w:t>Diabetes</w:t>
+      </w:r>
+      <w:r>
+        <w:rPr>
+          <w:rFonts w:ascii="Calibri" w:eastAsia="Times New Roman" w:hAnsi="Calibri" w:cs="Times New Roman"/>
+          <w:noProof/>
+        </w:rPr>
+        <w:t xml:space="preserve"> 2017;66(2):272–286.</w:t>
       </w:r>
     </w:p>
     <w:p>
@@ -17267,7 +16344,23 @@
           <w:rFonts w:ascii="Calibri" w:eastAsia="Times New Roman" w:hAnsi="Calibri" w:cs="Times New Roman"/>
           <w:noProof/>
         </w:rPr>
-        <w:t xml:space="preserve"> Considerations in the Design of Hyperinsulinemic- Euglycemic Clamps in the Conscious Mouse. 2006;(October 2005).</w:t>
+        <w:t xml:space="preserve"> Considerations in the Design of Hyperinsulinemic- Euglycemic Clamps in the Conscious Mouse. </w:t>
+      </w:r>
+      <w:r>
+        <w:rPr>
+          <w:rFonts w:ascii="Calibri" w:eastAsia="Times New Roman" w:hAnsi="Calibri" w:cs="Times New Roman"/>
+          <w:i/>
+          <w:iCs/>
+          <w:noProof/>
+        </w:rPr>
+        <w:t>Diabetes</w:t>
+      </w:r>
+      <w:r>
+        <w:rPr>
+          <w:rFonts w:ascii="Calibri" w:eastAsia="Times New Roman" w:hAnsi="Calibri" w:cs="Times New Roman"/>
+          <w:noProof/>
+        </w:rPr>
+        <w:t xml:space="preserve"> 2006;55(2):390–397.</w:t>
       </w:r>
     </w:p>
     <w:p>
@@ -17311,7 +16404,23 @@
           <w:rFonts w:ascii="Calibri" w:eastAsia="Times New Roman" w:hAnsi="Calibri" w:cs="Times New Roman"/>
           <w:noProof/>
         </w:rPr>
-        <w:t xml:space="preserve"> Overexpression of hexokinase II increases insulin- and exercise-stimulated muscle glucose uptake in vivo. 1999.</w:t>
+        <w:t xml:space="preserve"> Overexpression of hexokinase II increases insulin- and exercise-stimulated muscle glucose uptake in vivo. </w:t>
+      </w:r>
+      <w:r>
+        <w:rPr>
+          <w:rFonts w:ascii="Calibri" w:eastAsia="Times New Roman" w:hAnsi="Calibri" w:cs="Times New Roman"/>
+          <w:i/>
+          <w:iCs/>
+          <w:noProof/>
+        </w:rPr>
+        <w:t>Am. J. Physiol.</w:t>
+      </w:r>
+      <w:r>
+        <w:rPr>
+          <w:rFonts w:ascii="Calibri" w:eastAsia="Times New Roman" w:hAnsi="Calibri" w:cs="Times New Roman"/>
+          <w:noProof/>
+        </w:rPr>
+        <w:t xml:space="preserve"> 1999;276(1):E70-77.</w:t>
       </w:r>
     </w:p>
     <w:p>
@@ -17408,7 +16517,7 @@
           <w:bCs/>
           <w:noProof/>
         </w:rPr>
-        <w:t>Chiang S-H, Chang L SA.</w:t>
+        <w:t>Chiang S, Chang L SA.</w:t>
       </w:r>
       <w:r>
         <w:rPr>
@@ -17429,7 +16538,23 @@
           <w:rFonts w:ascii="Calibri" w:eastAsia="Times New Roman" w:hAnsi="Calibri" w:cs="Times New Roman"/>
           <w:noProof/>
         </w:rPr>
-        <w:t xml:space="preserve"> Stimulated Glucose Transport. 2002;406(6):1257–1262.</w:t>
+        <w:t xml:space="preserve"> Stimulated Glucose Transport. </w:t>
+      </w:r>
+      <w:r>
+        <w:rPr>
+          <w:rFonts w:ascii="Calibri" w:eastAsia="Times New Roman" w:hAnsi="Calibri" w:cs="Times New Roman"/>
+          <w:i/>
+          <w:iCs/>
+          <w:noProof/>
+        </w:rPr>
+        <w:t>Methods Enzymol.</w:t>
+      </w:r>
+      <w:r>
+        <w:rPr>
+          <w:rFonts w:ascii="Calibri" w:eastAsia="Times New Roman" w:hAnsi="Calibri" w:cs="Times New Roman"/>
+          <w:noProof/>
+        </w:rPr>
+        <w:t xml:space="preserve"> 2006;406:701–14.</w:t>
       </w:r>
     </w:p>
     <w:p>
@@ -17450,6 +16575,7 @@
           <w:rFonts w:ascii="Calibri" w:eastAsia="Times New Roman" w:hAnsi="Calibri" w:cs="Times New Roman"/>
           <w:noProof/>
         </w:rPr>
+        <w:lastRenderedPageBreak/>
         <w:t xml:space="preserve">29. </w:t>
       </w:r>
       <w:r>
@@ -17466,17 +16592,7 @@
           <w:bCs/>
           <w:noProof/>
         </w:rPr>
-        <w:t xml:space="preserve">Lu B, Bridges D, Yang Y, Fisher K, Cheng A, Chang L, Meng ZX, Lin JD, Downes M, Yu RT, </w:t>
-      </w:r>
-      <w:r>
-        <w:rPr>
-          <w:rFonts w:ascii="Calibri" w:eastAsia="Times New Roman" w:hAnsi="Calibri" w:cs="Times New Roman"/>
-          <w:b/>
-          <w:bCs/>
-          <w:noProof/>
-        </w:rPr>
-        <w:lastRenderedPageBreak/>
-        <w:t>Liddle C, Evans RM, Saltiel AR.</w:t>
+        <w:t>Lu B, Bridges D, Yang Y, Fisher K, Cheng A, Chang L, Meng ZX, Lin JD, Downes M, Yu RT, Liddle C, Evans RM, Saltiel AR.</w:t>
       </w:r>
       <w:r>
         <w:rPr>
@@ -17663,7 +16779,23 @@
           <w:rFonts w:ascii="Calibri" w:eastAsia="Times New Roman" w:hAnsi="Calibri" w:cs="Times New Roman"/>
           <w:noProof/>
         </w:rPr>
-        <w:t xml:space="preserve"> Role of Glucose Transporters in Glucocorticoid-lnduced Insulin Resistance GLUT4 Isoform in Rat Skeletal Muscle is Not Decreased by Dexamethasone. 1992;41(June):728–735.</w:t>
+        <w:t xml:space="preserve"> Role of Glucose Transporters in Glucocorticoid-lnduced Insulin Resistance GLUT4 Isoform in Rat Skeletal Muscle is Not Decreased by Dexamethasone. </w:t>
+      </w:r>
+      <w:r>
+        <w:rPr>
+          <w:rFonts w:ascii="Calibri" w:eastAsia="Times New Roman" w:hAnsi="Calibri" w:cs="Times New Roman"/>
+          <w:i/>
+          <w:iCs/>
+          <w:noProof/>
+        </w:rPr>
+        <w:t>Diabetes</w:t>
+      </w:r>
+      <w:r>
+        <w:rPr>
+          <w:rFonts w:ascii="Calibri" w:eastAsia="Times New Roman" w:hAnsi="Calibri" w:cs="Times New Roman"/>
+          <w:noProof/>
+        </w:rPr>
+        <w:t xml:space="preserve"> 1992;41(6):728–735.</w:t>
       </w:r>
     </w:p>
     <w:p>
@@ -17767,7 +16899,23 @@
           <w:rFonts w:ascii="Calibri" w:eastAsia="Times New Roman" w:hAnsi="Calibri" w:cs="Times New Roman"/>
           <w:noProof/>
         </w:rPr>
-        <w:t xml:space="preserve"> Insulin ’ s direct hepatic effect explains the inhibition of glucose production caused by insulin secretion. 2017;2(6):1–14.</w:t>
+        <w:t xml:space="preserve"> Insulin’s direct hepatic effect explains the inhibition of glucose production caused by insulin secretion. </w:t>
+      </w:r>
+      <w:r>
+        <w:rPr>
+          <w:rFonts w:ascii="Calibri" w:eastAsia="Times New Roman" w:hAnsi="Calibri" w:cs="Times New Roman"/>
+          <w:i/>
+          <w:iCs/>
+          <w:noProof/>
+        </w:rPr>
+        <w:t>JCI Insight</w:t>
+      </w:r>
+      <w:r>
+        <w:rPr>
+          <w:rFonts w:ascii="Calibri" w:eastAsia="Times New Roman" w:hAnsi="Calibri" w:cs="Times New Roman"/>
+          <w:noProof/>
+        </w:rPr>
+        <w:t xml:space="preserve"> 2017;2(6):1–14.</w:t>
       </w:r>
     </w:p>
     <w:p>
@@ -17811,7 +16959,23 @@
           <w:rFonts w:ascii="Calibri" w:eastAsia="Times New Roman" w:hAnsi="Calibri" w:cs="Times New Roman"/>
           <w:noProof/>
         </w:rPr>
-        <w:t xml:space="preserve"> Importance of Changes in Adipose Tissue Insulin Resistance to Histological Response During Thiazolidinedione Treatment of Patients with Nonalcoholic Steatohepatitis. 2009. doi:10.1002/hep.23116.</w:t>
+        <w:t xml:space="preserve"> Importance of Changes in Adipose Tissue Insulin Resistance to Histological Response During Thiazolidinedione Treatment of Patients with Nonalcoholic Steatohepatitis. </w:t>
+      </w:r>
+      <w:r>
+        <w:rPr>
+          <w:rFonts w:ascii="Calibri" w:eastAsia="Times New Roman" w:hAnsi="Calibri" w:cs="Times New Roman"/>
+          <w:i/>
+          <w:iCs/>
+          <w:noProof/>
+        </w:rPr>
+        <w:t>Hepatology</w:t>
+      </w:r>
+      <w:r>
+        <w:rPr>
+          <w:rFonts w:ascii="Calibri" w:eastAsia="Times New Roman" w:hAnsi="Calibri" w:cs="Times New Roman"/>
+          <w:noProof/>
+        </w:rPr>
+        <w:t xml:space="preserve"> 2009;50(4):1087–1093.</w:t>
       </w:r>
     </w:p>
     <w:p>
@@ -17855,7 +17019,7 @@
           <w:rFonts w:ascii="Calibri" w:eastAsia="Times New Roman" w:hAnsi="Calibri" w:cs="Times New Roman"/>
           <w:noProof/>
         </w:rPr>
-        <w:t xml:space="preserve"> Dysregulation of lipolysis and lipid metabolism in visceral and subcutaneous adipocytes by high-fat diet: role of ATGL, </w:t>
+        <w:t xml:space="preserve"> Dysregulation of lipolysis and </w:t>
       </w:r>
       <w:r>
         <w:rPr>
@@ -17863,7 +17027,7 @@
           <w:noProof/>
         </w:rPr>
         <w:lastRenderedPageBreak/>
-        <w:t xml:space="preserve">HSL, and AMPK. </w:t>
+        <w:t xml:space="preserve">lipid metabolism in visceral and subcutaneous adipocytes by high-fat diet: role of ATGL, HSL, and AMPK. </w:t>
       </w:r>
       <w:r>
         <w:rPr>
@@ -18043,7 +17207,23 @@
           <w:rFonts w:ascii="Calibri" w:eastAsia="Times New Roman" w:hAnsi="Calibri" w:cs="Times New Roman"/>
           <w:noProof/>
         </w:rPr>
-        <w:t xml:space="preserve"> Increased Lipolysis and Its Consequences on Gluconeogenesis in Non-insulin-dependent Diabetes Mellitus. 1992;89(January):169–175.</w:t>
+        <w:t xml:space="preserve"> Increased Lipolysis and Its Consequences on Gluconeogenesis in Non-insulin-dependent Diabetes Mellitus. </w:t>
+      </w:r>
+      <w:r>
+        <w:rPr>
+          <w:rFonts w:ascii="Calibri" w:eastAsia="Times New Roman" w:hAnsi="Calibri" w:cs="Times New Roman"/>
+          <w:i/>
+          <w:iCs/>
+          <w:noProof/>
+        </w:rPr>
+        <w:t>J. Clin. Invest.</w:t>
+      </w:r>
+      <w:r>
+        <w:rPr>
+          <w:rFonts w:ascii="Calibri" w:eastAsia="Times New Roman" w:hAnsi="Calibri" w:cs="Times New Roman"/>
+          <w:noProof/>
+        </w:rPr>
+        <w:t xml:space="preserve"> 1992;89(1):169–175.</w:t>
       </w:r>
     </w:p>
     <w:p>
@@ -18087,7 +17267,23 @@
           <w:rFonts w:ascii="Calibri" w:eastAsia="Times New Roman" w:hAnsi="Calibri" w:cs="Times New Roman"/>
           <w:noProof/>
         </w:rPr>
-        <w:t xml:space="preserve"> Insulin Dose-Response Characteristics for Suppression of Glycerol Release and Conversion to Glucose in Humans. 1986;35(December):1326–1331.</w:t>
+        <w:t xml:space="preserve"> Insulin Dose-Response Characteristics for Suppression of Glycerol Release and Conversion to Glucose in Humans. </w:t>
+      </w:r>
+      <w:r>
+        <w:rPr>
+          <w:rFonts w:ascii="Calibri" w:eastAsia="Times New Roman" w:hAnsi="Calibri" w:cs="Times New Roman"/>
+          <w:i/>
+          <w:iCs/>
+          <w:noProof/>
+        </w:rPr>
+        <w:t>Diabetes</w:t>
+      </w:r>
+      <w:r>
+        <w:rPr>
+          <w:rFonts w:ascii="Calibri" w:eastAsia="Times New Roman" w:hAnsi="Calibri" w:cs="Times New Roman"/>
+          <w:noProof/>
+        </w:rPr>
+        <w:t xml:space="preserve"> 1986;35(12):1326–1331.</w:t>
       </w:r>
     </w:p>
     <w:p>
@@ -18131,7 +17327,23 @@
           <w:rFonts w:ascii="Calibri" w:eastAsia="Times New Roman" w:hAnsi="Calibri" w:cs="Times New Roman"/>
           <w:noProof/>
         </w:rPr>
-        <w:t xml:space="preserve"> Mechanism for leptin ’ s acute insulin-independent effect to reverse diabetic ketoacidosis. 2017;127(2):657–669.</w:t>
+        <w:t xml:space="preserve"> Mechanism for leptin’s acute insulin-independent effect to reverse diabetic ketoacidosis. </w:t>
+      </w:r>
+      <w:r>
+        <w:rPr>
+          <w:rFonts w:ascii="Calibri" w:eastAsia="Times New Roman" w:hAnsi="Calibri" w:cs="Times New Roman"/>
+          <w:i/>
+          <w:iCs/>
+          <w:noProof/>
+        </w:rPr>
+        <w:t>J. Clin. Invest.</w:t>
+      </w:r>
+      <w:r>
+        <w:rPr>
+          <w:rFonts w:ascii="Calibri" w:eastAsia="Times New Roman" w:hAnsi="Calibri" w:cs="Times New Roman"/>
+          <w:noProof/>
+        </w:rPr>
+        <w:t xml:space="preserve"> 2017;127(2):657–669.</w:t>
       </w:r>
     </w:p>
     <w:p>
@@ -18191,7 +17403,15 @@
           <w:rFonts w:ascii="Calibri" w:eastAsia="Times New Roman" w:hAnsi="Calibri" w:cs="Times New Roman"/>
           <w:noProof/>
         </w:rPr>
-        <w:t xml:space="preserve"> 2015;160(4):745–758.</w:t>
+        <w:t xml:space="preserve"> 2015;160(4):745–</w:t>
+      </w:r>
+      <w:r>
+        <w:rPr>
+          <w:rFonts w:ascii="Calibri" w:eastAsia="Times New Roman" w:hAnsi="Calibri" w:cs="Times New Roman"/>
+          <w:noProof/>
+        </w:rPr>
+        <w:lastRenderedPageBreak/>
+        <w:t>758.</w:t>
       </w:r>
     </w:p>
     <w:p>
@@ -18235,15 +17455,7 @@
           <w:rFonts w:ascii="Calibri" w:eastAsia="Times New Roman" w:hAnsi="Calibri" w:cs="Times New Roman"/>
           <w:noProof/>
         </w:rPr>
-        <w:t xml:space="preserve"> Mechanism for the stimulation of </w:t>
-      </w:r>
-      <w:r>
-        <w:rPr>
-          <w:rFonts w:ascii="Calibri" w:eastAsia="Times New Roman" w:hAnsi="Calibri" w:cs="Times New Roman"/>
-          <w:noProof/>
-        </w:rPr>
-        <w:lastRenderedPageBreak/>
-        <w:t xml:space="preserve">gluconeogenesis by fatty acids in perfused rat liver. </w:t>
+        <w:t xml:space="preserve"> Mechanism for the stimulation of gluconeogenesis by fatty acids in perfused rat liver. </w:t>
       </w:r>
       <w:r>
         <w:rPr>
@@ -18363,7 +17575,7 @@
           <w:rFonts w:ascii="Calibri" w:eastAsia="Times New Roman" w:hAnsi="Calibri" w:cs="Times New Roman"/>
           <w:noProof/>
         </w:rPr>
-        <w:t xml:space="preserve"> PERMISSIVE ACTION OF GLUCOCORTICOIDS ON CATECHOLAMINE-INDUCED LIPOLYSIS : DIRECT “IN VITRO” EFFECTS ON THE FAT CELL ~-ADRENORECEPTOR-COUPLED-ADENYLATE CYCLASE SYSTEM Dani~le. </w:t>
+        <w:t xml:space="preserve"> Permissive action of glucocorticoids on catecholamine-induced lipolysis: direct “in vitro” effects on the fat cell beta-adrenoreceptor-coupled-adenylate cyclase system. </w:t>
       </w:r>
       <w:r>
         <w:rPr>
@@ -18483,7 +17695,23 @@
           <w:rFonts w:ascii="Calibri" w:eastAsia="Times New Roman" w:hAnsi="Calibri" w:cs="Times New Roman"/>
           <w:noProof/>
         </w:rPr>
-        <w:t xml:space="preserve"> Acute Up-Regulation of Adipose Triglyceride Lipase and Release of Non-Esterified Fatty Acids by Dexamethasone in Chicken Adipose Tissue. 2011:813–820.</w:t>
+        <w:t xml:space="preserve"> Acute Up-Regulation of Adipose Triglyceride Lipase and Release of Non-Esterified Fatty Acids by Dexamethasone in Chicken Adipose Tissue. </w:t>
+      </w:r>
+      <w:r>
+        <w:rPr>
+          <w:rFonts w:ascii="Calibri" w:eastAsia="Times New Roman" w:hAnsi="Calibri" w:cs="Times New Roman"/>
+          <w:i/>
+          <w:iCs/>
+          <w:noProof/>
+        </w:rPr>
+        <w:t>Lipids</w:t>
+      </w:r>
+      <w:r>
+        <w:rPr>
+          <w:rFonts w:ascii="Calibri" w:eastAsia="Times New Roman" w:hAnsi="Calibri" w:cs="Times New Roman"/>
+          <w:noProof/>
+        </w:rPr>
+        <w:t xml:space="preserve"> 2011;46(9):813–820.</w:t>
       </w:r>
     </w:p>
     <w:p>
@@ -18640,22 +17868,24 @@
           <w:bCs/>
           <w:noProof/>
         </w:rPr>
-        <w:t>Fleseriu M, Biller BMK, Findling JW, Molitch ME, Schteingart DE, Gross C, Auchus R, Bailey T, Biller BMK, Carroll T, Colleran K, Fein H, Findling JW, Fleseriu M, Hamrahian A, Katznelson L, Kerr J, Kipnes M, Kirschner L, Koch C, Lerman S, Lyons T, McPhaul M, Molitch ME, Schteingart DE, Vaughan TB, Weiss R.</w:t>
-      </w:r>
-      <w:r>
-        <w:rPr>
-          <w:rFonts w:ascii="Calibri" w:eastAsia="Times New Roman" w:hAnsi="Calibri" w:cs="Times New Roman"/>
-          <w:noProof/>
-        </w:rPr>
-        <w:t xml:space="preserve"> Mifepristone, a Glucocorticoid </w:t>
-      </w:r>
-      <w:r>
-        <w:rPr>
-          <w:rFonts w:ascii="Calibri" w:eastAsia="Times New Roman" w:hAnsi="Calibri" w:cs="Times New Roman"/>
+        <w:t xml:space="preserve">Fleseriu M, Biller BMK, Findling JW, Molitch ME, Schteingart DE, Gross C, Auchus R, Bailey T, Biller BMK, Carroll T, Colleran K, Fein H, Findling JW, Fleseriu M, Hamrahian A, </w:t>
+      </w:r>
+      <w:r>
+        <w:rPr>
+          <w:rFonts w:ascii="Calibri" w:eastAsia="Times New Roman" w:hAnsi="Calibri" w:cs="Times New Roman"/>
+          <w:b/>
+          <w:bCs/>
           <w:noProof/>
         </w:rPr>
         <w:lastRenderedPageBreak/>
-        <w:t xml:space="preserve">Receptor Antagonist, Produces Clinical and Metabolic Benefits in Patients with Cushing’s Syndrome. </w:t>
+        <w:t>Katznelson L, Kerr J, Kipnes M, Kirschner L, Koch C, Lerman S, Lyons T, McPhaul M, Molitch ME, Schteingart DE, Vaughan TB, Weiss R.</w:t>
+      </w:r>
+      <w:r>
+        <w:rPr>
+          <w:rFonts w:ascii="Calibri" w:eastAsia="Times New Roman" w:hAnsi="Calibri" w:cs="Times New Roman"/>
+          <w:noProof/>
+        </w:rPr>
+        <w:t xml:space="preserve"> Mifepristone, a Glucocorticoid Receptor Antagonist, Produces Clinical and Metabolic Benefits in Patients with Cushing’s Syndrome. </w:t>
       </w:r>
       <w:r>
         <w:rPr>
@@ -18752,14 +17982,14 @@
           <w:bCs/>
           <w:noProof/>
         </w:rPr>
-        <w:t>Martin NM, Dhillo WS, Banerjee A, Abdulali A, Jayasena CN, Donaldson M, Todd JF, Meeran K.</w:t>
-      </w:r>
-      <w:r>
-        <w:rPr>
-          <w:rFonts w:ascii="Calibri" w:eastAsia="Times New Roman" w:hAnsi="Calibri" w:cs="Times New Roman"/>
-          <w:noProof/>
-        </w:rPr>
-        <w:t xml:space="preserve"> Comparison of the dexamethasone-suppressed corticotropin-releasing hormone test and low-dose dexamethasone suppression test in the diagnosis of cushing’s syndrome. </w:t>
+        <w:t>Ballard PL, Granberg P BR.</w:t>
+      </w:r>
+      <w:r>
+        <w:rPr>
+          <w:rFonts w:ascii="Calibri" w:eastAsia="Times New Roman" w:hAnsi="Calibri" w:cs="Times New Roman"/>
+          <w:noProof/>
+        </w:rPr>
+        <w:t xml:space="preserve"> Glucocorticoid level in maternal and cord serum after perinatal betamethasone therapy to prevent respiratory distress syndrome. </w:t>
       </w:r>
       <w:r>
         <w:rPr>
@@ -18768,14 +17998,14 @@
           <w:iCs/>
           <w:noProof/>
         </w:rPr>
-        <w:t>J. Clin. Endocrinol. Metab.</w:t>
-      </w:r>
-      <w:r>
-        <w:rPr>
-          <w:rFonts w:ascii="Calibri" w:eastAsia="Times New Roman" w:hAnsi="Calibri" w:cs="Times New Roman"/>
-          <w:noProof/>
-        </w:rPr>
-        <w:t xml:space="preserve"> 2006;91(7):2582–2586.</w:t>
+        <w:t>J Clin Invest</w:t>
+      </w:r>
+      <w:r>
+        <w:rPr>
+          <w:rFonts w:ascii="Calibri" w:eastAsia="Times New Roman" w:hAnsi="Calibri" w:cs="Times New Roman"/>
+          <w:noProof/>
+        </w:rPr>
+        <w:t xml:space="preserve"> 1975;56(1):1548–1554.</w:t>
       </w:r>
     </w:p>
     <w:p>
@@ -18812,14 +18042,14 @@
           <w:bCs/>
           <w:noProof/>
         </w:rPr>
-        <w:t>Papanicolaou DA, Yanovski JA, Cutler GB, Chrousos GP, Nieman LK.</w:t>
-      </w:r>
-      <w:r>
-        <w:rPr>
-          <w:rFonts w:ascii="Calibri" w:eastAsia="Times New Roman" w:hAnsi="Calibri" w:cs="Times New Roman"/>
-          <w:noProof/>
-        </w:rPr>
-        <w:t xml:space="preserve"> Distinguishes Cushing ’ s Syndrome from Pseudo-Cushing. </w:t>
+        <w:t>Ballard PL, Ballard RA, Granberg JP, Sniderman S, Gluckman PD, Kaplan SL, Grumbach MM.</w:t>
+      </w:r>
+      <w:r>
+        <w:rPr>
+          <w:rFonts w:ascii="Calibri" w:eastAsia="Times New Roman" w:hAnsi="Calibri" w:cs="Times New Roman"/>
+          <w:noProof/>
+        </w:rPr>
+        <w:t xml:space="preserve"> Fetal sex and prenatal betamethasone therapy. </w:t>
       </w:r>
       <w:r>
         <w:rPr>
@@ -18828,14 +18058,14 @@
           <w:iCs/>
           <w:noProof/>
         </w:rPr>
-        <w:t>Endocrinol. Metab.</w:t>
-      </w:r>
-      <w:r>
-        <w:rPr>
-          <w:rFonts w:ascii="Calibri" w:eastAsia="Times New Roman" w:hAnsi="Calibri" w:cs="Times New Roman"/>
-          <w:noProof/>
-        </w:rPr>
-        <w:t xml:space="preserve"> 2009;83(4):1163–1167.</w:t>
+        <w:t>J. Pediatr.</w:t>
+      </w:r>
+      <w:r>
+        <w:rPr>
+          <w:rFonts w:ascii="Calibri" w:eastAsia="Times New Roman" w:hAnsi="Calibri" w:cs="Times New Roman"/>
+          <w:noProof/>
+        </w:rPr>
+        <w:t xml:space="preserve"> 1980;97(3):451–454.</w:t>
       </w:r>
     </w:p>
     <w:p>
@@ -18872,14 +18102,14 @@
           <w:bCs/>
           <w:noProof/>
         </w:rPr>
-        <w:t>Ballard PL, Granberg P BR.</w:t>
-      </w:r>
-      <w:r>
-        <w:rPr>
-          <w:rFonts w:ascii="Calibri" w:eastAsia="Times New Roman" w:hAnsi="Calibri" w:cs="Times New Roman"/>
-          <w:noProof/>
-        </w:rPr>
-        <w:t xml:space="preserve"> Glucocorticoid level in maternal and cord serum after perinatal betamethasone therapy to prevent respiratory distress syndrome. </w:t>
+        <w:t>Weijtens O, Schoemaker RC, Cohen AF, Romijn FP h. t. m., Lentjes EG w. m., Van Rooij J, Van Meurs JC.</w:t>
+      </w:r>
+      <w:r>
+        <w:rPr>
+          <w:rFonts w:ascii="Calibri" w:eastAsia="Times New Roman" w:hAnsi="Calibri" w:cs="Times New Roman"/>
+          <w:noProof/>
+        </w:rPr>
+        <w:t xml:space="preserve"> Dexamethasone concentration in vitreous and serum after oral administration. </w:t>
       </w:r>
       <w:r>
         <w:rPr>
@@ -18888,14 +18118,14 @@
           <w:iCs/>
           <w:noProof/>
         </w:rPr>
-        <w:t>J Clin Invest</w:t>
-      </w:r>
-      <w:r>
-        <w:rPr>
-          <w:rFonts w:ascii="Calibri" w:eastAsia="Times New Roman" w:hAnsi="Calibri" w:cs="Times New Roman"/>
-          <w:noProof/>
-        </w:rPr>
-        <w:t xml:space="preserve"> 1975;56(1):1548–1554.</w:t>
+        <w:t>Am. J. Ophthalmol.</w:t>
+      </w:r>
+      <w:r>
+        <w:rPr>
+          <w:rFonts w:ascii="Calibri" w:eastAsia="Times New Roman" w:hAnsi="Calibri" w:cs="Times New Roman"/>
+          <w:noProof/>
+        </w:rPr>
+        <w:t xml:space="preserve"> 1998;125(5):673–679.</w:t>
       </w:r>
     </w:p>
     <w:p>
@@ -18932,14 +18162,14 @@
           <w:bCs/>
           <w:noProof/>
         </w:rPr>
-        <w:t>Ballard PL, Ballard RA, Granberg JP, Sniderman S, Gluckman PD, Kaplan SL, Grumbach MM.</w:t>
-      </w:r>
-      <w:r>
-        <w:rPr>
-          <w:rFonts w:ascii="Calibri" w:eastAsia="Times New Roman" w:hAnsi="Calibri" w:cs="Times New Roman"/>
-          <w:noProof/>
-        </w:rPr>
-        <w:t xml:space="preserve"> Fetal sex and prenatal betamethasone therapy. </w:t>
+        <w:t>Martin NM, Dhillo WS, Banerjee A, Abdulali A, Jayasena CN, Donaldson M, Todd JF, Meeran K.</w:t>
+      </w:r>
+      <w:r>
+        <w:rPr>
+          <w:rFonts w:ascii="Calibri" w:eastAsia="Times New Roman" w:hAnsi="Calibri" w:cs="Times New Roman"/>
+          <w:noProof/>
+        </w:rPr>
+        <w:t xml:space="preserve"> Comparison of the dexamethasone-suppressed corticotropin-releasing hormone test and low-dose dexamethasone suppression test in the diagnosis of cushing’s syndrome. </w:t>
       </w:r>
       <w:r>
         <w:rPr>
@@ -18948,14 +18178,14 @@
           <w:iCs/>
           <w:noProof/>
         </w:rPr>
-        <w:t>J. Pediatr.</w:t>
-      </w:r>
-      <w:r>
-        <w:rPr>
-          <w:rFonts w:ascii="Calibri" w:eastAsia="Times New Roman" w:hAnsi="Calibri" w:cs="Times New Roman"/>
-          <w:noProof/>
-        </w:rPr>
-        <w:t xml:space="preserve"> 1980;97(3):451–454.</w:t>
+        <w:t>J. Clin. Endocrinol. Metab.</w:t>
+      </w:r>
+      <w:r>
+        <w:rPr>
+          <w:rFonts w:ascii="Calibri" w:eastAsia="Times New Roman" w:hAnsi="Calibri" w:cs="Times New Roman"/>
+          <w:noProof/>
+        </w:rPr>
+        <w:t xml:space="preserve"> 2006;91(7):2582–2586.</w:t>
       </w:r>
     </w:p>
     <w:p>
@@ -18992,14 +18222,14 @@
           <w:bCs/>
           <w:noProof/>
         </w:rPr>
-        <w:t>Weijtens O, Schoemaker RC, Cohen AF, Romijn FP h. t. m., Lentjes EG w. m., Van Rooij J, Van Meurs JC.</w:t>
-      </w:r>
-      <w:r>
-        <w:rPr>
-          <w:rFonts w:ascii="Calibri" w:eastAsia="Times New Roman" w:hAnsi="Calibri" w:cs="Times New Roman"/>
-          <w:noProof/>
-        </w:rPr>
-        <w:t xml:space="preserve"> Dexamethasone concentration in vitreous and serum after oral administration. </w:t>
+        <w:t>Papanicolaou DA, Yanovski JA, Cutler GB, Chrousos GP, Nieman LK.</w:t>
+      </w:r>
+      <w:r>
+        <w:rPr>
+          <w:rFonts w:ascii="Calibri" w:eastAsia="Times New Roman" w:hAnsi="Calibri" w:cs="Times New Roman"/>
+          <w:noProof/>
+        </w:rPr>
+        <w:t xml:space="preserve"> Distinguishes Cushing ’ s Syndrome from Pseudo-Cushing. </w:t>
       </w:r>
       <w:r>
         <w:rPr>
@@ -19008,14 +18238,14 @@
           <w:iCs/>
           <w:noProof/>
         </w:rPr>
-        <w:t>Am. J. Ophthalmol.</w:t>
-      </w:r>
-      <w:r>
-        <w:rPr>
-          <w:rFonts w:ascii="Calibri" w:eastAsia="Times New Roman" w:hAnsi="Calibri" w:cs="Times New Roman"/>
-          <w:noProof/>
-        </w:rPr>
-        <w:t xml:space="preserve"> 1998;125(5):673–679.</w:t>
+        <w:t>Endocrinol. Metab.</w:t>
+      </w:r>
+      <w:r>
+        <w:rPr>
+          <w:rFonts w:ascii="Calibri" w:eastAsia="Times New Roman" w:hAnsi="Calibri" w:cs="Times New Roman"/>
+          <w:noProof/>
+        </w:rPr>
+        <w:t xml:space="preserve"> 2009;83(4):1163–1167.</w:t>
       </w:r>
     </w:p>
     <w:p>
@@ -19034,6 +18264,7 @@
         <w:rPr>
           <w:color w:val="000000" w:themeColor="text1"/>
         </w:rPr>
+        <w:lastRenderedPageBreak/>
         <w:fldChar w:fldCharType="end"/>
       </w:r>
     </w:p>
@@ -19049,7 +18280,6 @@
         <w:rPr>
           <w:b/>
         </w:rPr>
-        <w:lastRenderedPageBreak/>
         <w:t>Figure 1</w:t>
       </w:r>
       <w:r>
@@ -19071,31 +18301,7 @@
         <w:spacing w:line="480" w:lineRule="auto"/>
       </w:pPr>
       <w:r>
-        <w:t xml:space="preserve">Mouse blood glucose levels during insulin tolerance test (A) and prior to insulin injection (basal; B). Insulin was given via </w:t>
-      </w:r>
-      <w:proofErr w:type="spellStart"/>
-      <w:r>
-        <w:t>i.p</w:t>
-      </w:r>
-      <w:proofErr w:type="spellEnd"/>
-      <w:r>
-        <w:t xml:space="preserve">. injection at a concentration of 2.5 U/kg following five weeks of dexamethasone (NCD n=12; HFD n=12) or vehicle (NCD n=12; HFD n=12) treatment and 17 weeks of diet. Mouse glucose infusion rate (GIR; C) endogenous glucose production (EGP; D), suppression of glucose production (E) and glucose turnover rate (F) during </w:t>
-      </w:r>
-      <w:proofErr w:type="spellStart"/>
-      <w:r>
-        <w:t>euglycemic</w:t>
-      </w:r>
-      <w:proofErr w:type="spellEnd"/>
-      <w:r>
-        <w:t xml:space="preserve"> clamp following 3 weeks of dexamethasone (n=14) or vehicle (n=11) treatment and 11 weeks of HFD. For clamp experiments, insulin was infused at 8 </w:t>
-      </w:r>
-      <w:proofErr w:type="spellStart"/>
-      <w:r>
-        <w:t>mU</w:t>
-      </w:r>
-      <w:proofErr w:type="spellEnd"/>
-      <w:r>
-        <w:t>/kg/min following a prime continuous infusion of 40mU/kg bolus. All mice were fasted for 5-6 hours prior to experiments. Crosses indicate a significant interaction between diet and treatment. Asterisks indicate a statistically significant treatment effect for the pairwise comparison.</w:t>
+        <w:t>Mouse blood glucose levels during insulin tolerance test (A) and prior to insulin injection (basal; B). Insulin was given via i.p. injection at a concentration of 2.5 U/kg following five weeks of dexamethasone (NCD n=12; HFD n=12) or vehicle (NCD n=12; HFD n=12) treatment and 17 weeks of diet. Mouse glucose infusion rate (GIR; C) endogenous glucose production (EGP; D), suppression of glucose production (E) and glucose turnover rate (F) during euglycemic clamp following 3 weeks of dexamethasone (n=14) or vehicle (n=11) treatment and 11 weeks of HFD. For clamp experiments, insulin was infused at 8 mU/kg/min following a prime continuous infusion of 40mU/kg bolus. All mice were fasted for 5-6 hours prior to experiments. Crosses indicate a significant interaction between diet and treatment. Asterisks indicate a statistically significant treatment effect for the pairwise comparison.</w:t>
       </w:r>
     </w:p>
     <w:p>
@@ -19146,15 +18352,7 @@
         <w:t>de novo</w:t>
       </w:r>
       <w:r>
-        <w:t xml:space="preserve"> </w:t>
-      </w:r>
-      <w:proofErr w:type="spellStart"/>
-      <w:r>
-        <w:t>lipogenic</w:t>
-      </w:r>
-      <w:proofErr w:type="spellEnd"/>
-      <w:r>
-        <w:t xml:space="preserve"> transcripts</w:t>
+        <w:t xml:space="preserve"> lipogenic transcripts</w:t>
       </w:r>
       <w:r>
         <w:t xml:space="preserve"> </w:t>
@@ -19188,7 +18386,6 @@
         <w:rPr>
           <w:b/>
         </w:rPr>
-        <w:lastRenderedPageBreak/>
         <w:t>Figure 3. Dexamethasone</w:t>
       </w:r>
       <w:r>
@@ -19222,15 +18419,7 @@
         <w:spacing w:line="480" w:lineRule="auto"/>
       </w:pPr>
       <w:r>
-        <w:t xml:space="preserve">Weekly total body mass (A) and fat mass (B) measures via </w:t>
-      </w:r>
-      <w:proofErr w:type="spellStart"/>
-      <w:r>
-        <w:t>EchoMRI</w:t>
-      </w:r>
-      <w:proofErr w:type="spellEnd"/>
-      <w:r>
-        <w:t xml:space="preserve"> in mice over the course of treatment (solid lines represent NCD mice and dashed lines represent HFD mice). Adipose tissue weights in 16 hour fasted mice following euthanasia (C). Mice were euthanized at 28 weeks of age following six weeks of dexamethasone (NCD n=8; HFD n=12) or vehicle (NCD n=8; HFD n=22) treatment and 18 weeks of diet. Food consumption measured weekly over the course of treatment (D). </w:t>
+        <w:t xml:space="preserve">Weekly total body mass (A) and fat mass (B) measures via EchoMRI in mice over the course of treatment (solid lines represent NCD mice and dashed lines represent HFD mice). Adipose tissue weights in 16 hour fasted mice following euthanasia (C). Mice were euthanized at 28 weeks of age following six weeks of dexamethasone (NCD n=8; HFD n=12) or vehicle (NCD n=8; HFD n=22) treatment and 18 weeks of diet. Food consumption measured weekly over the course of treatment (D). </w:t>
       </w:r>
       <w:r>
         <w:t xml:space="preserve">Amount of dexamethasone consumed per mouse throughout the study normalized to body weight as determined by volume consumed per cage per week for </w:t>
@@ -19357,28 +18546,15 @@
       <w:r>
         <w:t xml:space="preserve"> transcripts (C), and representative western blot of ATGL (D) from non-differentiated (pre-adipocytes; n=2) or differentiated 3T3-L1 mouse adipocytes (mature adipocytes) following five days of dexamethasone (n=3) or vehicle treatment (n=3). Serum fatty acid and glycerol levels at basal (fed) and following stimulation (10mg/kg isoproterenol or 16hr fast; E) and qPCR of </w:t>
       </w:r>
-      <w:proofErr w:type="spellStart"/>
       <w:r>
         <w:t>i</w:t>
       </w:r>
       <w:r>
-        <w:t>WAT</w:t>
-      </w:r>
-      <w:proofErr w:type="spellEnd"/>
-      <w:r>
-        <w:t xml:space="preserve"> </w:t>
-      </w:r>
-      <w:proofErr w:type="spellStart"/>
-      <w:r>
-        <w:t>lipolytic</w:t>
-      </w:r>
-      <w:proofErr w:type="spellEnd"/>
-      <w:r>
-        <w:t xml:space="preserve"> transcripts (F) in 22-week-old, 12-week dexamethasone- (basal and isoproterenol n=7; fasted serum and qPCR n=4) or vehicle- (basal and isoproterenol n=12; fasted serum and qPCR n=11) treated, chow-fed mice with the exception of </w:t>
+        <w:t xml:space="preserve">WAT lipolytic transcripts (F) in 22-week-old, 12-week dexamethasone- (basal and isoproterenol n=7; fasted serum and qPCR n=4) or vehicle- (basal and isoproterenol </w:t>
       </w:r>
       <w:r>
         <w:lastRenderedPageBreak/>
-        <w:t>isoproterenol-stimulated glycerol, which was performed one week prior to euthanasia. Asterisks indicated statistically significant treatment effect for the pairwise comparison</w:t>
+        <w:t>n=12; fasted serum and qPCR n=11) treated, chow-fed mice with the exception of isoproterenol-stimulated glycerol, which was performed one week prior to euthanasia. Asterisks indicated statistically significant treatment effect for the pairwise comparison</w:t>
       </w:r>
       <w:r>
         <w:t>.</w:t>
@@ -19423,23 +18599,7 @@
         <w:spacing w:line="480" w:lineRule="auto"/>
       </w:pPr>
       <w:r>
-        <w:t xml:space="preserve">Serum glycerol (A) following 16 hour fast, serum NEFA in obese dexamethasone treated (n=14) or control (n=11) mice following a 5 hour fast, before and after insulin during </w:t>
-      </w:r>
-      <w:proofErr w:type="spellStart"/>
-      <w:r>
-        <w:t>hyperinsulinemic</w:t>
-      </w:r>
-      <w:proofErr w:type="spellEnd"/>
-      <w:r>
-        <w:t xml:space="preserve"> </w:t>
-      </w:r>
-      <w:proofErr w:type="spellStart"/>
-      <w:r>
-        <w:t>euglycemic</w:t>
-      </w:r>
-      <w:proofErr w:type="spellEnd"/>
-      <w:r>
-        <w:t xml:space="preserve"> clamp (B), qPCR of </w:t>
+        <w:t xml:space="preserve">Serum glycerol (A) following 16 hour fast, serum NEFA in obese dexamethasone treated (n=14) or control (n=11) mice following a 5 hour fast, before and after insulin during hyperinsulinemic euglycemic clamp (B), qPCR of </w:t>
       </w:r>
       <w:r>
         <w:rPr>
@@ -19450,43 +18610,17 @@
       <w:r>
         <w:t xml:space="preserve"> transcripts from </w:t>
       </w:r>
-      <w:proofErr w:type="spellStart"/>
       <w:r>
         <w:t>i</w:t>
       </w:r>
       <w:r>
-        <w:t>WAT</w:t>
-      </w:r>
-      <w:proofErr w:type="spellEnd"/>
-      <w:r>
-        <w:t xml:space="preserve"> (C), and western blot image (D) and quantification (E) of ATGL protein from </w:t>
-      </w:r>
-      <w:proofErr w:type="spellStart"/>
+        <w:t xml:space="preserve">WAT (C), and western blot image (D) and quantification (E) of ATGL protein from </w:t>
+      </w:r>
       <w:r>
         <w:t>i</w:t>
       </w:r>
       <w:r>
-        <w:t>WAT</w:t>
-      </w:r>
-      <w:proofErr w:type="spellEnd"/>
-      <w:r>
-        <w:t xml:space="preserve">. Mice from A, C, D and E were euthanized at 28 weeks of age following six weeks of dexamethasone (NCD n=8; HFD n=10) or vehicle (NCD n=8; HFD n=10) treatment. Mice from B were fasted for 5 hours prior to </w:t>
-      </w:r>
-      <w:proofErr w:type="spellStart"/>
-      <w:r>
-        <w:t>euglycemic</w:t>
-      </w:r>
-      <w:proofErr w:type="spellEnd"/>
-      <w:r>
-        <w:t xml:space="preserve"> clamp following 3 weeks of dexamethasone (n=14) or vehicle (n=11) treatment and 11 weeks of HFD. For clamp experiments, insulin was infused at 8 </w:t>
-      </w:r>
-      <w:proofErr w:type="spellStart"/>
-      <w:r>
-        <w:t>mU</w:t>
-      </w:r>
-      <w:proofErr w:type="spellEnd"/>
-      <w:r>
-        <w:t>/kg/min following a prime continuous infusion of 40mU/kg bolus. Crosses indicate a significant interaction between diet and treatment. Asterisks indicate a statistically significant treatment effect for the pairwise comparison.</w:t>
+        <w:t>WAT. Mice from A, C, D and E were euthanized at 28 weeks of age following six weeks of dexamethasone (NCD n=8; HFD n=10) or vehicle (NCD n=8; HFD n=10) treatment. Mice from B were fasted for 5 hours prior to euglycemic clamp following 3 weeks of dexamethasone (n=14) or vehicle (n=11) treatment and 11 weeks of HFD. For clamp experiments, insulin was infused at 8 mU/kg/min following a prime continuous infusion of 40mU/kg bolus. Crosses indicate a significant interaction between diet and treatment. Asterisks indicate a statistically significant treatment effect for the pairwise comparison.</w:t>
       </w:r>
     </w:p>
     <w:sectPr>
@@ -19564,7 +18698,7 @@
         <w:noProof/>
         <w:color w:val="5B9BD5" w:themeColor="accent1"/>
       </w:rPr>
-      <w:t>12</w:t>
+      <w:t>24</w:t>
     </w:r>
     <w:r>
       <w:rPr>
@@ -21250,7 +20384,7 @@
 </file>
 
 <file path=customXml/itemProps1.xml><?xml version="1.0" encoding="utf-8"?>
-<ds:datastoreItem xmlns:ds="http://schemas.openxmlformats.org/officeDocument/2006/customXml" ds:itemID="{F81B4A1F-5678-994B-B588-9DA9F89A8662}">
+<ds:datastoreItem xmlns:ds="http://schemas.openxmlformats.org/officeDocument/2006/customXml" ds:itemID="{F6248BA7-779A-6547-9C11-227F6ED367D2}">
   <ds:schemaRefs>
     <ds:schemaRef ds:uri="http://schemas.openxmlformats.org/officeDocument/2006/bibliography"/>
   </ds:schemaRefs>

</xml_diff>

<commit_message>
made final corrections to response and MS
</commit_message>
<xml_diff>
--- a/manuscript/Obesity-Glucocorticoids/Harvey.docx
+++ b/manuscript/Obesity-Glucocorticoids/Harvey.docx
@@ -54,7 +54,15 @@
         <w:t>2,3</w:t>
       </w:r>
       <w:r>
-        <w:t>, JeAnna R. Redd</w:t>
+        <w:t xml:space="preserve">, </w:t>
+      </w:r>
+      <w:proofErr w:type="spellStart"/>
+      <w:r>
+        <w:t>JeAnna</w:t>
+      </w:r>
+      <w:proofErr w:type="spellEnd"/>
+      <w:r>
+        <w:t xml:space="preserve"> R. Redd</w:t>
       </w:r>
       <w:r>
         <w:rPr>
@@ -63,7 +71,15 @@
         <w:t>1,2</w:t>
       </w:r>
       <w:r>
-        <w:t>, Quynh T. Tran</w:t>
+        <w:t xml:space="preserve">, </w:t>
+      </w:r>
+      <w:proofErr w:type="spellStart"/>
+      <w:r>
+        <w:t>Quynh</w:t>
+      </w:r>
+      <w:proofErr w:type="spellEnd"/>
+      <w:r>
+        <w:t xml:space="preserve"> T. Tran</w:t>
       </w:r>
       <w:r>
         <w:rPr>
@@ -72,7 +88,15 @@
         <w:t>4</w:t>
       </w:r>
       <w:r>
-        <w:t>, Irit Hochberg</w:t>
+        <w:t xml:space="preserve">, </w:t>
+      </w:r>
+      <w:proofErr w:type="spellStart"/>
+      <w:r>
+        <w:t>Irit</w:t>
+      </w:r>
+      <w:proofErr w:type="spellEnd"/>
+      <w:r>
+        <w:t xml:space="preserve"> Hochberg</w:t>
       </w:r>
       <w:r>
         <w:rPr>
@@ -159,7 +183,15 @@
         <w:t xml:space="preserve">5 </w:t>
       </w:r>
       <w:r>
-        <w:t xml:space="preserve">Institute of Endocrinology, Diabetes and Metabolism, Rambam Health Care Campus, Haifa, Israel; </w:t>
+        <w:t xml:space="preserve">Institute of Endocrinology, Diabetes and Metabolism, </w:t>
+      </w:r>
+      <w:proofErr w:type="spellStart"/>
+      <w:r>
+        <w:t>Rambam</w:t>
+      </w:r>
+      <w:proofErr w:type="spellEnd"/>
+      <w:r>
+        <w:t xml:space="preserve"> Health Care Campus, Haifa, Israel; </w:t>
       </w:r>
       <w:r>
         <w:rPr>
@@ -733,7 +765,21 @@
         <w:rPr>
           <w:color w:val="000000" w:themeColor="text1"/>
         </w:rPr>
-        <w:t xml:space="preserve"> This was associated with synergistic transactivation of the lipolytic enzyme ATGL.</w:t>
+        <w:t xml:space="preserve"> This was associated with synergistic transactivation of the </w:t>
+      </w:r>
+      <w:proofErr w:type="spellStart"/>
+      <w:r>
+        <w:rPr>
+          <w:color w:val="000000" w:themeColor="text1"/>
+        </w:rPr>
+        <w:t>lipolytic</w:t>
+      </w:r>
+      <w:proofErr w:type="spellEnd"/>
+      <w:r>
+        <w:rPr>
+          <w:color w:val="000000" w:themeColor="text1"/>
+        </w:rPr>
+        <w:t xml:space="preserve"> enzyme ATGL.</w:t>
       </w:r>
     </w:p>
     <w:p>
@@ -883,8 +929,9 @@
           <w:sz w:val="24"/>
           <w:szCs w:val="24"/>
         </w:rPr>
-        <w:t xml:space="preserve"> l</w:t>
-      </w:r>
+        <w:t xml:space="preserve"> </w:t>
+      </w:r>
+      <w:proofErr w:type="spellStart"/>
       <w:r>
         <w:rPr>
           <w:rFonts w:asciiTheme="minorHAnsi" w:hAnsiTheme="minorHAnsi"/>
@@ -892,7 +939,7 @@
           <w:sz w:val="24"/>
           <w:szCs w:val="24"/>
         </w:rPr>
-        <w:t>i</w:t>
+        <w:t>l</w:t>
       </w:r>
       <w:r>
         <w:rPr>
@@ -901,7 +948,26 @@
           <w:sz w:val="24"/>
           <w:szCs w:val="24"/>
         </w:rPr>
-        <w:t xml:space="preserve">polytic markers, insulin resistance and hepatic steatosis in response to </w:t>
+        <w:t>i</w:t>
+      </w:r>
+      <w:r>
+        <w:rPr>
+          <w:rFonts w:asciiTheme="minorHAnsi" w:hAnsiTheme="minorHAnsi"/>
+          <w:color w:val="000000" w:themeColor="text1"/>
+          <w:sz w:val="24"/>
+          <w:szCs w:val="24"/>
+        </w:rPr>
+        <w:t>polytic</w:t>
+      </w:r>
+      <w:proofErr w:type="spellEnd"/>
+      <w:r>
+        <w:rPr>
+          <w:rFonts w:asciiTheme="minorHAnsi" w:hAnsiTheme="minorHAnsi"/>
+          <w:color w:val="000000" w:themeColor="text1"/>
+          <w:sz w:val="24"/>
+          <w:szCs w:val="24"/>
+        </w:rPr>
+        <w:t xml:space="preserve"> markers, insulin resistance and hepatic steatosis in response to </w:t>
       </w:r>
       <w:r>
         <w:rPr>
@@ -1072,7 +1138,13 @@
         <w:t xml:space="preserve"> rare,</w:t>
       </w:r>
       <w:r>
-        <w:t xml:space="preserve"> it is estimated that at any given time 1-3% of the US, UK and Danish populations are prescribed exogenous corticosteroids, which may increase their risk for developing the metabolic complications</w:t>
+        <w:t xml:space="preserve"> it is estimated that at any given time 1-3% of the US, UK and Danish populations are prescribed exogenous corticosteroids, which may increase their risk for developing the </w:t>
+      </w:r>
+      <w:r>
+        <w:t xml:space="preserve">associated </w:t>
+      </w:r>
+      <w:r>
+        <w:t>metabolic complications</w:t>
       </w:r>
       <w:r>
         <w:t xml:space="preserve"> </w:t>
@@ -1195,16 +1267,7 @@
           <w:noProof/>
           <w:color w:val="000000" w:themeColor="text1"/>
         </w:rPr>
-        <w:t>(6</w:t>
-      </w:r>
-      <w:bookmarkStart w:id="0" w:name="_GoBack"/>
-      <w:bookmarkEnd w:id="0"/>
-      <w:r>
-        <w:rPr>
-          <w:noProof/>
-          <w:color w:val="000000" w:themeColor="text1"/>
-        </w:rPr>
-        <w:t>)</w:t>
+        <w:t>(6)</w:t>
       </w:r>
       <w:r>
         <w:rPr>
@@ -2366,7 +2429,25 @@
           <w:color w:val="000000" w:themeColor="text1"/>
           <w:shd w:val="clear" w:color="auto" w:fill="FFFFFF"/>
         </w:rPr>
-        <w:t>; 5L0D LabDiet; 13% fat; 57% carbohydrate; 30% protein</w:t>
+        <w:t xml:space="preserve">; 5L0D </w:t>
+      </w:r>
+      <w:proofErr w:type="spellStart"/>
+      <w:r>
+        <w:rPr>
+          <w:rFonts w:eastAsia="Times New Roman" w:cs="Times New Roman"/>
+          <w:color w:val="000000" w:themeColor="text1"/>
+          <w:shd w:val="clear" w:color="auto" w:fill="FFFFFF"/>
+        </w:rPr>
+        <w:t>LabDiet</w:t>
+      </w:r>
+      <w:proofErr w:type="spellEnd"/>
+      <w:r>
+        <w:rPr>
+          <w:rFonts w:eastAsia="Times New Roman" w:cs="Times New Roman"/>
+          <w:color w:val="000000" w:themeColor="text1"/>
+          <w:shd w:val="clear" w:color="auto" w:fill="FFFFFF"/>
+        </w:rPr>
+        <w:t>; 13% fat; 57% carbohydrate; 30% protein</w:t>
       </w:r>
       <w:r>
         <w:rPr>
@@ -2947,6 +3028,7 @@
         </w:rPr>
         <w:t xml:space="preserve"> </w:t>
       </w:r>
+      <w:proofErr w:type="spellStart"/>
       <w:r>
         <w:rPr>
           <w:rFonts w:eastAsia="Times New Roman" w:cs="Times New Roman"/>
@@ -2961,7 +3043,16 @@
           <w:color w:val="000000" w:themeColor="text1"/>
           <w:shd w:val="clear" w:color="auto" w:fill="FFFFFF"/>
         </w:rPr>
-        <w:t xml:space="preserve">choMRI </w:t>
+        <w:t>choMRI</w:t>
+      </w:r>
+      <w:proofErr w:type="spellEnd"/>
+      <w:r>
+        <w:rPr>
+          <w:rFonts w:eastAsia="Times New Roman" w:cs="Times New Roman"/>
+          <w:color w:val="000000" w:themeColor="text1"/>
+          <w:shd w:val="clear" w:color="auto" w:fill="FFFFFF"/>
+        </w:rPr>
+        <w:t xml:space="preserve"> </w:t>
       </w:r>
       <w:r>
         <w:rPr>
@@ -3201,7 +3292,25 @@
           <w:color w:val="000000" w:themeColor="text1"/>
           <w:shd w:val="clear" w:color="auto" w:fill="FFFFFF"/>
         </w:rPr>
-        <w:t xml:space="preserve"> were dissected and the right inguinal white adipose tissue (iWAT)</w:t>
+        <w:t xml:space="preserve"> were dissected and the right inguinal white adipose tissue (</w:t>
+      </w:r>
+      <w:proofErr w:type="spellStart"/>
+      <w:r>
+        <w:rPr>
+          <w:rFonts w:eastAsia="Times New Roman" w:cs="Times New Roman"/>
+          <w:color w:val="000000" w:themeColor="text1"/>
+          <w:shd w:val="clear" w:color="auto" w:fill="FFFFFF"/>
+        </w:rPr>
+        <w:t>iWAT</w:t>
+      </w:r>
+      <w:proofErr w:type="spellEnd"/>
+      <w:r>
+        <w:rPr>
+          <w:rFonts w:eastAsia="Times New Roman" w:cs="Times New Roman"/>
+          <w:color w:val="000000" w:themeColor="text1"/>
+          <w:shd w:val="clear" w:color="auto" w:fill="FFFFFF"/>
+        </w:rPr>
+        <w:t>)</w:t>
       </w:r>
       <w:r>
         <w:rPr>
@@ -3219,21 +3328,49 @@
         </w:rPr>
         <w:t xml:space="preserve">and </w:t>
       </w:r>
-      <w:r>
-        <w:rPr>
-          <w:rFonts w:eastAsia="Times New Roman" w:cs="Times New Roman"/>
-          <w:color w:val="000000" w:themeColor="text1"/>
-          <w:shd w:val="clear" w:color="auto" w:fill="FFFFFF"/>
-        </w:rPr>
-        <w:t xml:space="preserve">epididymal </w:t>
-      </w:r>
-      <w:r>
-        <w:rPr>
-          <w:rFonts w:eastAsia="Times New Roman" w:cs="Times New Roman"/>
-          <w:color w:val="000000" w:themeColor="text1"/>
-          <w:shd w:val="clear" w:color="auto" w:fill="FFFFFF"/>
-        </w:rPr>
-        <w:t>white adipose tissue (eWAT)</w:t>
+      <w:proofErr w:type="spellStart"/>
+      <w:r>
+        <w:rPr>
+          <w:rFonts w:eastAsia="Times New Roman" w:cs="Times New Roman"/>
+          <w:color w:val="000000" w:themeColor="text1"/>
+          <w:shd w:val="clear" w:color="auto" w:fill="FFFFFF"/>
+        </w:rPr>
+        <w:t>epididymal</w:t>
+      </w:r>
+      <w:proofErr w:type="spellEnd"/>
+      <w:r>
+        <w:rPr>
+          <w:rFonts w:eastAsia="Times New Roman" w:cs="Times New Roman"/>
+          <w:color w:val="000000" w:themeColor="text1"/>
+          <w:shd w:val="clear" w:color="auto" w:fill="FFFFFF"/>
+        </w:rPr>
+        <w:t xml:space="preserve"> </w:t>
+      </w:r>
+      <w:r>
+        <w:rPr>
+          <w:rFonts w:eastAsia="Times New Roman" w:cs="Times New Roman"/>
+          <w:color w:val="000000" w:themeColor="text1"/>
+          <w:shd w:val="clear" w:color="auto" w:fill="FFFFFF"/>
+        </w:rPr>
+        <w:t>white adipose tissue (</w:t>
+      </w:r>
+      <w:proofErr w:type="spellStart"/>
+      <w:r>
+        <w:rPr>
+          <w:rFonts w:eastAsia="Times New Roman" w:cs="Times New Roman"/>
+          <w:color w:val="000000" w:themeColor="text1"/>
+          <w:shd w:val="clear" w:color="auto" w:fill="FFFFFF"/>
+        </w:rPr>
+        <w:t>eWAT</w:t>
+      </w:r>
+      <w:proofErr w:type="spellEnd"/>
+      <w:r>
+        <w:rPr>
+          <w:rFonts w:eastAsia="Times New Roman" w:cs="Times New Roman"/>
+          <w:color w:val="000000" w:themeColor="text1"/>
+          <w:shd w:val="clear" w:color="auto" w:fill="FFFFFF"/>
+        </w:rPr>
+        <w:t>)</w:t>
       </w:r>
       <w:r>
         <w:rPr>
@@ -3527,7 +3664,77 @@
         <w:rPr>
           <w:rFonts w:cs="Arial"/>
         </w:rPr>
-        <w:t>Dexamethasone standard was used to make a calibration curve from 2.5 to 100 ng/mL. A separate weighing of dexamethasone was used to make quality control standards at 3 and 30 ng/mL. Quality control standards were run in triplicate before and during sample analysis. For each calibration standard and quality control standard, 10 µL of blank plasma, 10 µL of calibration or QC standard, and 40 µL of internal standard were mixed in a 96-well plate. Each analytical sample was prepared by mixing 10 µL mouse plasma, 10 µL acetonitrile and 40 µL internal standard into a well of a 96-well plate. Some samples were below 10 µL in volume. In these cases, the volume collected was diluted to 10 µL and prepared in the same manner as the other samples. The plate was mixed at 1000 rpm for 5 min, then centrifuged at 3500 rpm for 10 min. Four microliters of supernatant were injected for analysis onto a Waters Xevo TQD triple quadrupole UPLC mass spectrometer for analysis.</w:t>
+        <w:t>Dexamethasone standard was used to make a calibration curve from 2.5 to 100 ng/</w:t>
+      </w:r>
+      <w:proofErr w:type="spellStart"/>
+      <w:r>
+        <w:rPr>
+          <w:rFonts w:cs="Arial"/>
+        </w:rPr>
+        <w:t>mL.</w:t>
+      </w:r>
+      <w:proofErr w:type="spellEnd"/>
+      <w:r>
+        <w:rPr>
+          <w:rFonts w:cs="Arial"/>
+        </w:rPr>
+        <w:t xml:space="preserve"> A separate weighing of dexamethasone was used to make quality control standards at 3 and 30 ng/</w:t>
+      </w:r>
+      <w:proofErr w:type="spellStart"/>
+      <w:r>
+        <w:rPr>
+          <w:rFonts w:cs="Arial"/>
+        </w:rPr>
+        <w:t>mL.</w:t>
+      </w:r>
+      <w:proofErr w:type="spellEnd"/>
+      <w:r>
+        <w:rPr>
+          <w:rFonts w:cs="Arial"/>
+        </w:rPr>
+        <w:t xml:space="preserve"> Quality control standards were run in triplicate before and during sample analysis. For each calibration standard and quality control standard, 10 µL of blank plasma, 10 µL of calibration or QC standard, and 40 µL of internal standard were mixed in a 96-</w:t>
+      </w:r>
+      <w:proofErr w:type="gramStart"/>
+      <w:r>
+        <w:rPr>
+          <w:rFonts w:cs="Arial"/>
+        </w:rPr>
+        <w:t>well</w:t>
+      </w:r>
+      <w:proofErr w:type="gramEnd"/>
+      <w:r>
+        <w:rPr>
+          <w:rFonts w:cs="Arial"/>
+        </w:rPr>
+        <w:t xml:space="preserve"> plate. Each analytical sample was prepared by mixing 10 µL mouse plasma, 10 µL acetonitrile and 40 µL internal standard into a well of a 96-</w:t>
+      </w:r>
+      <w:proofErr w:type="gramStart"/>
+      <w:r>
+        <w:rPr>
+          <w:rFonts w:cs="Arial"/>
+        </w:rPr>
+        <w:t>well</w:t>
+      </w:r>
+      <w:proofErr w:type="gramEnd"/>
+      <w:r>
+        <w:rPr>
+          <w:rFonts w:cs="Arial"/>
+        </w:rPr>
+        <w:t xml:space="preserve"> plate. Some samples were below 10 µL in volume. In these cases, the volume collected was diluted to 10 µL and prepared in the same manner as the other samples. The plate was mixed at 1000 rpm for 5 min, then centrifuged at 3500 rpm for 10 min. Four microliters of supernatant were injected for analysis onto a Waters </w:t>
+      </w:r>
+      <w:proofErr w:type="spellStart"/>
+      <w:r>
+        <w:rPr>
+          <w:rFonts w:cs="Arial"/>
+        </w:rPr>
+        <w:t>Xevo</w:t>
+      </w:r>
+      <w:proofErr w:type="spellEnd"/>
+      <w:r>
+        <w:rPr>
+          <w:rFonts w:cs="Arial"/>
+        </w:rPr>
+        <w:t xml:space="preserve"> TQD triple quadrupole UPLC mass spectrometer for analysis.</w:t>
       </w:r>
     </w:p>
     <w:p>
@@ -3553,19 +3760,37 @@
         </w:rPr>
         <w:t xml:space="preserve">Insulin Tolerance Tests and </w:t>
       </w:r>
+      <w:proofErr w:type="spellStart"/>
       <w:r>
         <w:rPr>
           <w:b/>
           <w:color w:val="000000" w:themeColor="text1"/>
         </w:rPr>
-        <w:t xml:space="preserve">Hyperinsulinemic </w:t>
-      </w:r>
+        <w:t>Hyperinsulinemic</w:t>
+      </w:r>
+      <w:proofErr w:type="spellEnd"/>
       <w:r>
         <w:rPr>
           <w:b/>
           <w:color w:val="000000" w:themeColor="text1"/>
         </w:rPr>
-        <w:t xml:space="preserve">Euglycemic Clamp Experiments: </w:t>
+        <w:t xml:space="preserve"> </w:t>
+      </w:r>
+      <w:proofErr w:type="spellStart"/>
+      <w:r>
+        <w:rPr>
+          <w:b/>
+          <w:color w:val="000000" w:themeColor="text1"/>
+        </w:rPr>
+        <w:t>Euglycemic</w:t>
+      </w:r>
+      <w:proofErr w:type="spellEnd"/>
+      <w:r>
+        <w:rPr>
+          <w:b/>
+          <w:color w:val="000000" w:themeColor="text1"/>
+        </w:rPr>
+        <w:t xml:space="preserve"> Clamp Experiments: </w:t>
       </w:r>
       <w:r>
         <w:rPr>
@@ -3719,16 +3944,32 @@
           <w:rFonts w:cs="Times New Roman"/>
           <w:color w:val="000000" w:themeColor="text1"/>
         </w:rPr>
-        <w:t>insulin (Humulin R, Lilly)</w:t>
-      </w:r>
-      <w:r>
-        <w:t xml:space="preserve"> </w:t>
-      </w:r>
+        <w:t>insulin (</w:t>
+      </w:r>
+      <w:proofErr w:type="spellStart"/>
       <w:r>
         <w:rPr>
           <w:rFonts w:cs="Times New Roman"/>
           <w:color w:val="000000" w:themeColor="text1"/>
         </w:rPr>
+        <w:t>Humulin</w:t>
+      </w:r>
+      <w:proofErr w:type="spellEnd"/>
+      <w:r>
+        <w:rPr>
+          <w:rFonts w:cs="Times New Roman"/>
+          <w:color w:val="000000" w:themeColor="text1"/>
+        </w:rPr>
+        <w:t xml:space="preserve"> R, Lilly)</w:t>
+      </w:r>
+      <w:r>
+        <w:t xml:space="preserve"> </w:t>
+      </w:r>
+      <w:r>
+        <w:rPr>
+          <w:rFonts w:cs="Times New Roman"/>
+          <w:color w:val="000000" w:themeColor="text1"/>
+        </w:rPr>
         <w:t>as described in</w:t>
       </w:r>
       <w:r>
@@ -3778,7 +4019,23 @@
           <w:rFonts w:cs="Times New Roman"/>
           <w:color w:val="000000" w:themeColor="text1"/>
         </w:rPr>
-        <w:t>glucose was determined using a One Touch Ultra Glucometer (Lifescan).</w:t>
+        <w:t>glucose was determined using a One Touch Ultra Glucometer (</w:t>
+      </w:r>
+      <w:proofErr w:type="spellStart"/>
+      <w:r>
+        <w:rPr>
+          <w:rFonts w:cs="Times New Roman"/>
+          <w:color w:val="000000" w:themeColor="text1"/>
+        </w:rPr>
+        <w:t>Lifescan</w:t>
+      </w:r>
+      <w:proofErr w:type="spellEnd"/>
+      <w:r>
+        <w:rPr>
+          <w:rFonts w:cs="Times New Roman"/>
+          <w:color w:val="000000" w:themeColor="text1"/>
+        </w:rPr>
+        <w:t>).</w:t>
       </w:r>
       <w:r>
         <w:rPr>
@@ -3786,6 +4043,7 @@
         </w:rPr>
         <w:t xml:space="preserve"> For the </w:t>
       </w:r>
+      <w:proofErr w:type="spellStart"/>
       <w:r>
         <w:rPr>
           <w:color w:val="000000" w:themeColor="text1"/>
@@ -3798,17 +4056,26 @@
         </w:rPr>
         <w:t>insulinemic</w:t>
       </w:r>
-      <w:r>
-        <w:rPr>
-          <w:color w:val="000000" w:themeColor="text1"/>
-        </w:rPr>
-        <w:t xml:space="preserve"> </w:t>
-      </w:r>
-      <w:r>
-        <w:rPr>
-          <w:color w:val="000000" w:themeColor="text1"/>
-        </w:rPr>
-        <w:t>euglycemic clamp</w:t>
+      <w:proofErr w:type="spellEnd"/>
+      <w:r>
+        <w:rPr>
+          <w:color w:val="000000" w:themeColor="text1"/>
+        </w:rPr>
+        <w:t xml:space="preserve"> </w:t>
+      </w:r>
+      <w:proofErr w:type="spellStart"/>
+      <w:r>
+        <w:rPr>
+          <w:color w:val="000000" w:themeColor="text1"/>
+        </w:rPr>
+        <w:t>euglycemic</w:t>
+      </w:r>
+      <w:proofErr w:type="spellEnd"/>
+      <w:r>
+        <w:rPr>
+          <w:color w:val="000000" w:themeColor="text1"/>
+        </w:rPr>
+        <w:t xml:space="preserve"> clamp</w:t>
       </w:r>
       <w:r>
         <w:rPr>
@@ -4208,13 +4475,29 @@
           <w:rFonts w:ascii="Calibri" w:hAnsi="Calibri" w:cs="Arial"/>
           <w:color w:val="000000" w:themeColor="text1"/>
         </w:rPr>
-        <w:t xml:space="preserve"> mU/kg bolus, followed by </w:t>
-      </w:r>
+        <w:t xml:space="preserve"> </w:t>
+      </w:r>
+      <w:proofErr w:type="spellStart"/>
       <w:r>
         <w:rPr>
           <w:rFonts w:ascii="Calibri" w:hAnsi="Calibri" w:cs="Arial"/>
           <w:color w:val="000000" w:themeColor="text1"/>
         </w:rPr>
+        <w:t>mU</w:t>
+      </w:r>
+      <w:proofErr w:type="spellEnd"/>
+      <w:r>
+        <w:rPr>
+          <w:rFonts w:ascii="Calibri" w:hAnsi="Calibri" w:cs="Arial"/>
+          <w:color w:val="000000" w:themeColor="text1"/>
+        </w:rPr>
+        <w:t xml:space="preserve">/kg bolus, followed by </w:t>
+      </w:r>
+      <w:r>
+        <w:rPr>
+          <w:rFonts w:ascii="Calibri" w:hAnsi="Calibri" w:cs="Arial"/>
+          <w:color w:val="000000" w:themeColor="text1"/>
+        </w:rPr>
         <w:t>8.0</w:t>
       </w:r>
       <w:r>
@@ -4222,13 +4505,61 @@
           <w:rFonts w:ascii="Calibri" w:hAnsi="Calibri" w:cs="Arial"/>
           <w:color w:val="000000" w:themeColor="text1"/>
         </w:rPr>
-        <w:t xml:space="preserve"> mU/kg/min) of human insulin (Novo Nordisk). Euglycemia (120~130 mg/dL) was maintained during the clamp by measuring blood glucose every 10 min and infusing 50% glucose at variable rates</w:t>
-      </w:r>
+        <w:t xml:space="preserve"> </w:t>
+      </w:r>
+      <w:proofErr w:type="spellStart"/>
       <w:r>
         <w:rPr>
           <w:rFonts w:ascii="Calibri" w:hAnsi="Calibri" w:cs="Arial"/>
           <w:color w:val="000000" w:themeColor="text1"/>
         </w:rPr>
+        <w:t>mU</w:t>
+      </w:r>
+      <w:proofErr w:type="spellEnd"/>
+      <w:r>
+        <w:rPr>
+          <w:rFonts w:ascii="Calibri" w:hAnsi="Calibri" w:cs="Arial"/>
+          <w:color w:val="000000" w:themeColor="text1"/>
+        </w:rPr>
+        <w:t xml:space="preserve">/kg/min) of human insulin (Novo Nordisk). </w:t>
+      </w:r>
+      <w:proofErr w:type="spellStart"/>
+      <w:r>
+        <w:rPr>
+          <w:rFonts w:ascii="Calibri" w:hAnsi="Calibri" w:cs="Arial"/>
+          <w:color w:val="000000" w:themeColor="text1"/>
+        </w:rPr>
+        <w:t>Euglycemia</w:t>
+      </w:r>
+      <w:proofErr w:type="spellEnd"/>
+      <w:r>
+        <w:rPr>
+          <w:rFonts w:ascii="Calibri" w:hAnsi="Calibri" w:cs="Arial"/>
+          <w:color w:val="000000" w:themeColor="text1"/>
+        </w:rPr>
+        <w:t xml:space="preserve"> (120~130 mg/</w:t>
+      </w:r>
+      <w:proofErr w:type="spellStart"/>
+      <w:r>
+        <w:rPr>
+          <w:rFonts w:ascii="Calibri" w:hAnsi="Calibri" w:cs="Arial"/>
+          <w:color w:val="000000" w:themeColor="text1"/>
+        </w:rPr>
+        <w:t>dL</w:t>
+      </w:r>
+      <w:proofErr w:type="spellEnd"/>
+      <w:r>
+        <w:rPr>
+          <w:rFonts w:ascii="Calibri" w:hAnsi="Calibri" w:cs="Arial"/>
+          <w:color w:val="000000" w:themeColor="text1"/>
+        </w:rPr>
+        <w:t>) was maintained during the clamp by measuring blood glucose every 10 min and infusing 50% glucose at variable rates</w:t>
+      </w:r>
+      <w:r>
+        <w:rPr>
+          <w:rFonts w:ascii="Calibri" w:hAnsi="Calibri" w:cs="Arial"/>
+          <w:color w:val="000000" w:themeColor="text1"/>
+        </w:rPr>
         <w:t>,</w:t>
       </w:r>
       <w:r>
@@ -4374,27 +4705,68 @@
           <w:rFonts w:ascii="Calibri" w:hAnsi="Calibri" w:cs="Arial"/>
           <w:color w:val="000000" w:themeColor="text1"/>
         </w:rPr>
-        <w:t>Blood glucose was measured using an Accu-Chek glucometer (Roche, Germany). Plasma insulin was measured using the Linco rat/mouse insulin ELISA kits.  For determination of plasma radioactivity of [3-</w:t>
-      </w:r>
+        <w:t xml:space="preserve">Blood glucose was measured using an </w:t>
+      </w:r>
+      <w:proofErr w:type="spellStart"/>
       <w:r>
         <w:rPr>
           <w:rFonts w:ascii="Calibri" w:hAnsi="Calibri" w:cs="Arial"/>
           <w:color w:val="000000" w:themeColor="text1"/>
+        </w:rPr>
+        <w:t>Accu-Chek</w:t>
+      </w:r>
+      <w:proofErr w:type="spellEnd"/>
+      <w:r>
+        <w:rPr>
+          <w:rFonts w:ascii="Calibri" w:hAnsi="Calibri" w:cs="Arial"/>
+          <w:color w:val="000000" w:themeColor="text1"/>
+        </w:rPr>
+        <w:t xml:space="preserve"> glucometer (Roche, Germany). Plasma insulin was measured using the </w:t>
+      </w:r>
+      <w:proofErr w:type="spellStart"/>
+      <w:r>
+        <w:rPr>
+          <w:rFonts w:ascii="Calibri" w:hAnsi="Calibri" w:cs="Arial"/>
+          <w:color w:val="000000" w:themeColor="text1"/>
+        </w:rPr>
+        <w:t>Linco</w:t>
+      </w:r>
+      <w:proofErr w:type="spellEnd"/>
+      <w:r>
+        <w:rPr>
+          <w:rFonts w:ascii="Calibri" w:hAnsi="Calibri" w:cs="Arial"/>
+          <w:color w:val="000000" w:themeColor="text1"/>
+        </w:rPr>
+        <w:t xml:space="preserve"> rat/mouse insulin ELISA kits.  For determination of plasma radioactivity of [3-</w:t>
+      </w:r>
+      <w:r>
+        <w:rPr>
+          <w:rFonts w:ascii="Calibri" w:hAnsi="Calibri" w:cs="Arial"/>
+          <w:color w:val="000000" w:themeColor="text1"/>
           <w:vertAlign w:val="superscript"/>
         </w:rPr>
         <w:t>3</w:t>
       </w:r>
+      <w:proofErr w:type="gramStart"/>
       <w:r>
         <w:rPr>
           <w:rFonts w:ascii="Calibri" w:hAnsi="Calibri" w:cs="Arial"/>
           <w:color w:val="000000" w:themeColor="text1"/>
         </w:rPr>
-        <w:t>H]glucose and [1-</w:t>
-      </w:r>
+        <w:t>H]glucose</w:t>
+      </w:r>
+      <w:proofErr w:type="gramEnd"/>
       <w:r>
         <w:rPr>
           <w:rFonts w:ascii="Calibri" w:hAnsi="Calibri" w:cs="Arial"/>
           <w:color w:val="000000" w:themeColor="text1"/>
+        </w:rPr>
+        <w:t xml:space="preserve"> and [1-</w:t>
+      </w:r>
+      <w:r>
+        <w:rPr>
+          <w:rFonts w:ascii="Calibri" w:hAnsi="Calibri" w:cs="Arial"/>
+          <w:color w:val="000000" w:themeColor="text1"/>
           <w:vertAlign w:val="superscript"/>
         </w:rPr>
         <w:t>14</w:t>
@@ -4406,13 +4778,22 @@
         </w:rPr>
         <w:t xml:space="preserve">C]2DG, plasma samples were </w:t>
       </w:r>
+      <w:proofErr w:type="spellStart"/>
       <w:r>
         <w:rPr>
           <w:rFonts w:ascii="Calibri" w:hAnsi="Calibri" w:cs="Arial"/>
           <w:color w:val="000000" w:themeColor="text1"/>
         </w:rPr>
         <w:lastRenderedPageBreak/>
-        <w:t>deproteinized with ZnSO</w:t>
+        <w:t>deproteinized</w:t>
+      </w:r>
+      <w:proofErr w:type="spellEnd"/>
+      <w:r>
+        <w:rPr>
+          <w:rFonts w:ascii="Calibri" w:hAnsi="Calibri" w:cs="Arial"/>
+          <w:color w:val="000000" w:themeColor="text1"/>
+        </w:rPr>
+        <w:t xml:space="preserve"> with ZnSO</w:t>
       </w:r>
       <w:r>
         <w:rPr>
@@ -4714,7 +5095,21 @@
         <w:rPr>
           <w:color w:val="000000" w:themeColor="text1"/>
         </w:rPr>
-        <w:t xml:space="preserve"> (Thermo Fisher</w:t>
+        <w:t xml:space="preserve"> (</w:t>
+      </w:r>
+      <w:proofErr w:type="spellStart"/>
+      <w:r>
+        <w:rPr>
+          <w:color w:val="000000" w:themeColor="text1"/>
+        </w:rPr>
+        <w:t>Thermo</w:t>
+      </w:r>
+      <w:proofErr w:type="spellEnd"/>
+      <w:r>
+        <w:rPr>
+          <w:color w:val="000000" w:themeColor="text1"/>
+        </w:rPr>
+        <w:t xml:space="preserve"> Fisher</w:t>
       </w:r>
       <w:r>
         <w:rPr>
@@ -4864,7 +5259,13 @@
         <w:rPr>
           <w:color w:val="000000" w:themeColor="text1"/>
         </w:rPr>
-        <w:t xml:space="preserve"> beginning at 1700 h</w:t>
+        <w:t xml:space="preserve"> beginning at </w:t>
+      </w:r>
+      <w:r>
+        <w:rPr>
+          <w:color w:val="000000" w:themeColor="text1"/>
+        </w:rPr>
+        <w:t>ZT10</w:t>
       </w:r>
       <w:r>
         <w:rPr>
@@ -4896,7 +5297,25 @@
           <w:color w:val="000000" w:themeColor="text1"/>
           <w:shd w:val="clear" w:color="auto" w:fill="FFFFFF"/>
         </w:rPr>
-        <w:t>and fatty acids were quantified using the HR Series NEFA-HR(2) kit (Wako Diagnostics</w:t>
+        <w:t>and fatty acids were quantified using the HR Series NEFA-</w:t>
+      </w:r>
+      <w:proofErr w:type="gramStart"/>
+      <w:r>
+        <w:rPr>
+          <w:rFonts w:eastAsia="Times New Roman" w:cs="Arial"/>
+          <w:color w:val="000000" w:themeColor="text1"/>
+          <w:shd w:val="clear" w:color="auto" w:fill="FFFFFF"/>
+        </w:rPr>
+        <w:t>HR(</w:t>
+      </w:r>
+      <w:proofErr w:type="gramEnd"/>
+      <w:r>
+        <w:rPr>
+          <w:rFonts w:eastAsia="Times New Roman" w:cs="Arial"/>
+          <w:color w:val="000000" w:themeColor="text1"/>
+          <w:shd w:val="clear" w:color="auto" w:fill="FFFFFF"/>
+        </w:rPr>
+        <w:t>2) kit (Wako Diagnostics</w:t>
       </w:r>
       <w:r>
         <w:rPr>
@@ -5584,8 +6003,9 @@
           <w:szCs w:val="21"/>
           <w:shd w:val="clear" w:color="auto" w:fill="FFFFFF"/>
         </w:rPr>
-        <w:t xml:space="preserve">50 mM Tris pH 8, 5 mM EDTA, 30 mM Mannitol, </w:t>
-      </w:r>
+        <w:t xml:space="preserve">50 </w:t>
+      </w:r>
+      <w:proofErr w:type="spellStart"/>
       <w:r>
         <w:rPr>
           <w:rFonts w:eastAsia="Times New Roman" w:cs="Times New Roman"/>
@@ -5593,6 +6013,85 @@
           <w:szCs w:val="21"/>
           <w:shd w:val="clear" w:color="auto" w:fill="FFFFFF"/>
         </w:rPr>
+        <w:t>mM</w:t>
+      </w:r>
+      <w:proofErr w:type="spellEnd"/>
+      <w:r>
+        <w:rPr>
+          <w:rFonts w:eastAsia="Times New Roman" w:cs="Times New Roman"/>
+          <w:color w:val="000000" w:themeColor="text1"/>
+          <w:szCs w:val="21"/>
+          <w:shd w:val="clear" w:color="auto" w:fill="FFFFFF"/>
+        </w:rPr>
+        <w:t xml:space="preserve"> </w:t>
+      </w:r>
+      <w:proofErr w:type="spellStart"/>
+      <w:r>
+        <w:rPr>
+          <w:rFonts w:eastAsia="Times New Roman" w:cs="Times New Roman"/>
+          <w:color w:val="000000" w:themeColor="text1"/>
+          <w:szCs w:val="21"/>
+          <w:shd w:val="clear" w:color="auto" w:fill="FFFFFF"/>
+        </w:rPr>
+        <w:t>Tris</w:t>
+      </w:r>
+      <w:proofErr w:type="spellEnd"/>
+      <w:r>
+        <w:rPr>
+          <w:rFonts w:eastAsia="Times New Roman" w:cs="Times New Roman"/>
+          <w:color w:val="000000" w:themeColor="text1"/>
+          <w:szCs w:val="21"/>
+          <w:shd w:val="clear" w:color="auto" w:fill="FFFFFF"/>
+        </w:rPr>
+        <w:t xml:space="preserve"> pH 8, 5 </w:t>
+      </w:r>
+      <w:proofErr w:type="spellStart"/>
+      <w:r>
+        <w:rPr>
+          <w:rFonts w:eastAsia="Times New Roman" w:cs="Times New Roman"/>
+          <w:color w:val="000000" w:themeColor="text1"/>
+          <w:szCs w:val="21"/>
+          <w:shd w:val="clear" w:color="auto" w:fill="FFFFFF"/>
+        </w:rPr>
+        <w:t>mM</w:t>
+      </w:r>
+      <w:proofErr w:type="spellEnd"/>
+      <w:r>
+        <w:rPr>
+          <w:rFonts w:eastAsia="Times New Roman" w:cs="Times New Roman"/>
+          <w:color w:val="000000" w:themeColor="text1"/>
+          <w:szCs w:val="21"/>
+          <w:shd w:val="clear" w:color="auto" w:fill="FFFFFF"/>
+        </w:rPr>
+        <w:t xml:space="preserve"> EDTA, 30 </w:t>
+      </w:r>
+      <w:proofErr w:type="spellStart"/>
+      <w:r>
+        <w:rPr>
+          <w:rFonts w:eastAsia="Times New Roman" w:cs="Times New Roman"/>
+          <w:color w:val="000000" w:themeColor="text1"/>
+          <w:szCs w:val="21"/>
+          <w:shd w:val="clear" w:color="auto" w:fill="FFFFFF"/>
+        </w:rPr>
+        <w:t>mM</w:t>
+      </w:r>
+      <w:proofErr w:type="spellEnd"/>
+      <w:r>
+        <w:rPr>
+          <w:rFonts w:eastAsia="Times New Roman" w:cs="Times New Roman"/>
+          <w:color w:val="000000" w:themeColor="text1"/>
+          <w:szCs w:val="21"/>
+          <w:shd w:val="clear" w:color="auto" w:fill="FFFFFF"/>
+        </w:rPr>
+        <w:t xml:space="preserve"> Mannitol, </w:t>
+      </w:r>
+      <w:r>
+        <w:rPr>
+          <w:rFonts w:eastAsia="Times New Roman" w:cs="Times New Roman"/>
+          <w:color w:val="000000" w:themeColor="text1"/>
+          <w:szCs w:val="21"/>
+          <w:shd w:val="clear" w:color="auto" w:fill="FFFFFF"/>
+        </w:rPr>
         <w:t xml:space="preserve">protease </w:t>
       </w:r>
       <w:r>
@@ -5665,7 +6164,47 @@
           <w:szCs w:val="21"/>
           <w:shd w:val="clear" w:color="auto" w:fill="FFFFFF"/>
         </w:rPr>
-        <w:t xml:space="preserve"> a TissueLyser II (Qiagen)</w:t>
+        <w:t xml:space="preserve"> a </w:t>
+      </w:r>
+      <w:proofErr w:type="spellStart"/>
+      <w:r>
+        <w:rPr>
+          <w:rFonts w:eastAsia="Times New Roman" w:cs="Times New Roman"/>
+          <w:color w:val="000000" w:themeColor="text1"/>
+          <w:szCs w:val="21"/>
+          <w:shd w:val="clear" w:color="auto" w:fill="FFFFFF"/>
+        </w:rPr>
+        <w:t>TissueLyser</w:t>
+      </w:r>
+      <w:proofErr w:type="spellEnd"/>
+      <w:r>
+        <w:rPr>
+          <w:rFonts w:eastAsia="Times New Roman" w:cs="Times New Roman"/>
+          <w:color w:val="000000" w:themeColor="text1"/>
+          <w:szCs w:val="21"/>
+          <w:shd w:val="clear" w:color="auto" w:fill="FFFFFF"/>
+        </w:rPr>
+        <w:t xml:space="preserve"> II (</w:t>
+      </w:r>
+      <w:proofErr w:type="spellStart"/>
+      <w:r>
+        <w:rPr>
+          <w:rFonts w:eastAsia="Times New Roman" w:cs="Times New Roman"/>
+          <w:color w:val="000000" w:themeColor="text1"/>
+          <w:szCs w:val="21"/>
+          <w:shd w:val="clear" w:color="auto" w:fill="FFFFFF"/>
+        </w:rPr>
+        <w:t>Qiagen</w:t>
+      </w:r>
+      <w:proofErr w:type="spellEnd"/>
+      <w:r>
+        <w:rPr>
+          <w:rFonts w:eastAsia="Times New Roman" w:cs="Times New Roman"/>
+          <w:color w:val="000000" w:themeColor="text1"/>
+          <w:szCs w:val="21"/>
+          <w:shd w:val="clear" w:color="auto" w:fill="FFFFFF"/>
+        </w:rPr>
+        <w:t>)</w:t>
       </w:r>
       <w:r>
         <w:rPr>
@@ -6096,7 +6635,21 @@
         <w:rPr>
           <w:color w:val="000000" w:themeColor="text1"/>
         </w:rPr>
-        <w:t>microscope and cellSense software</w:t>
+        <w:t xml:space="preserve">microscope and </w:t>
+      </w:r>
+      <w:proofErr w:type="spellStart"/>
+      <w:r>
+        <w:rPr>
+          <w:color w:val="000000" w:themeColor="text1"/>
+        </w:rPr>
+        <w:t>cellSense</w:t>
+      </w:r>
+      <w:proofErr w:type="spellEnd"/>
+      <w:r>
+        <w:rPr>
+          <w:color w:val="000000" w:themeColor="text1"/>
+        </w:rPr>
+        <w:t xml:space="preserve"> software</w:t>
       </w:r>
       <w:r>
         <w:rPr>
@@ -6166,8 +6719,16 @@
         <w:rPr>
           <w:color w:val="000000" w:themeColor="text1"/>
         </w:rPr>
-        <w:t xml:space="preserve"> were lysed in TRIzol</w:t>
-      </w:r>
+        <w:t xml:space="preserve"> were lysed in </w:t>
+      </w:r>
+      <w:proofErr w:type="spellStart"/>
+      <w:r>
+        <w:rPr>
+          <w:color w:val="000000" w:themeColor="text1"/>
+        </w:rPr>
+        <w:t>TRIzol</w:t>
+      </w:r>
+      <w:proofErr w:type="spellEnd"/>
       <w:r>
         <w:rPr>
           <w:color w:val="000000" w:themeColor="text1"/>
@@ -6186,6 +6747,7 @@
         </w:rPr>
         <w:t xml:space="preserve">the </w:t>
       </w:r>
+      <w:proofErr w:type="spellStart"/>
       <w:r>
         <w:rPr>
           <w:rFonts w:eastAsia="Times New Roman" w:cs="Times New Roman"/>
@@ -6193,7 +6755,37 @@
           <w:szCs w:val="21"/>
           <w:shd w:val="clear" w:color="auto" w:fill="FFFFFF"/>
         </w:rPr>
-        <w:t>TissueLyser II, as decribed above,</w:t>
+        <w:t>TissueLyser</w:t>
+      </w:r>
+      <w:proofErr w:type="spellEnd"/>
+      <w:r>
+        <w:rPr>
+          <w:rFonts w:eastAsia="Times New Roman" w:cs="Times New Roman"/>
+          <w:color w:val="000000" w:themeColor="text1"/>
+          <w:szCs w:val="21"/>
+          <w:shd w:val="clear" w:color="auto" w:fill="FFFFFF"/>
+        </w:rPr>
+        <w:t xml:space="preserve"> II, as </w:t>
+      </w:r>
+      <w:proofErr w:type="spellStart"/>
+      <w:r>
+        <w:rPr>
+          <w:rFonts w:eastAsia="Times New Roman" w:cs="Times New Roman"/>
+          <w:color w:val="000000" w:themeColor="text1"/>
+          <w:szCs w:val="21"/>
+          <w:shd w:val="clear" w:color="auto" w:fill="FFFFFF"/>
+        </w:rPr>
+        <w:t>decribed</w:t>
+      </w:r>
+      <w:proofErr w:type="spellEnd"/>
+      <w:r>
+        <w:rPr>
+          <w:rFonts w:eastAsia="Times New Roman" w:cs="Times New Roman"/>
+          <w:color w:val="000000" w:themeColor="text1"/>
+          <w:szCs w:val="21"/>
+          <w:shd w:val="clear" w:color="auto" w:fill="FFFFFF"/>
+        </w:rPr>
+        <w:t xml:space="preserve"> above,</w:t>
       </w:r>
       <w:r>
         <w:rPr>
@@ -6225,18 +6817,27 @@
         </w:rPr>
         <w:t xml:space="preserve"> </w:t>
       </w:r>
+      <w:proofErr w:type="spellStart"/>
       <w:r>
         <w:rPr>
           <w:rFonts w:cs="Times New Roman"/>
           <w:color w:val="000000" w:themeColor="text1"/>
         </w:rPr>
-        <w:t>PureLink RNA kit (Life Technologies</w:t>
-      </w:r>
+        <w:t>PureLink</w:t>
+      </w:r>
+      <w:proofErr w:type="spellEnd"/>
       <w:r>
         <w:rPr>
           <w:rFonts w:cs="Times New Roman"/>
           <w:color w:val="000000" w:themeColor="text1"/>
         </w:rPr>
+        <w:t xml:space="preserve"> RNA kit (Life Technologies</w:t>
+      </w:r>
+      <w:r>
+        <w:rPr>
+          <w:rFonts w:cs="Times New Roman"/>
+          <w:color w:val="000000" w:themeColor="text1"/>
+        </w:rPr>
         <w:t>; catalog #</w:t>
       </w:r>
       <w:r>
@@ -6441,20 +7042,52 @@
           <w:rFonts w:cs="Times New Roman"/>
           <w:color w:val="000000" w:themeColor="text1"/>
         </w:rPr>
-        <w:t>using the QuantStudio 5</w:t>
-      </w:r>
+        <w:t xml:space="preserve">using the </w:t>
+      </w:r>
+      <w:proofErr w:type="spellStart"/>
       <w:r>
         <w:rPr>
           <w:rFonts w:cs="Times New Roman"/>
           <w:color w:val="000000" w:themeColor="text1"/>
         </w:rPr>
-        <w:t xml:space="preserve"> (Thermo Fisher Scientific)</w:t>
-      </w:r>
+        <w:t>QuantStudio</w:t>
+      </w:r>
+      <w:proofErr w:type="spellEnd"/>
       <w:r>
         <w:rPr>
           <w:rFonts w:cs="Times New Roman"/>
           <w:color w:val="000000" w:themeColor="text1"/>
         </w:rPr>
+        <w:t xml:space="preserve"> 5</w:t>
+      </w:r>
+      <w:r>
+        <w:rPr>
+          <w:rFonts w:cs="Times New Roman"/>
+          <w:color w:val="000000" w:themeColor="text1"/>
+        </w:rPr>
+        <w:t xml:space="preserve"> (</w:t>
+      </w:r>
+      <w:proofErr w:type="spellStart"/>
+      <w:r>
+        <w:rPr>
+          <w:rFonts w:cs="Times New Roman"/>
+          <w:color w:val="000000" w:themeColor="text1"/>
+        </w:rPr>
+        <w:t>Thermo</w:t>
+      </w:r>
+      <w:proofErr w:type="spellEnd"/>
+      <w:r>
+        <w:rPr>
+          <w:rFonts w:cs="Times New Roman"/>
+          <w:color w:val="000000" w:themeColor="text1"/>
+        </w:rPr>
+        <w:t xml:space="preserve"> Fisher Scientific)</w:t>
+      </w:r>
+      <w:r>
+        <w:rPr>
+          <w:rFonts w:cs="Times New Roman"/>
+          <w:color w:val="000000" w:themeColor="text1"/>
+        </w:rPr>
         <w:t xml:space="preserve">. </w:t>
       </w:r>
       <w:r>
@@ -6464,6 +7097,7 @@
         </w:rPr>
         <w:t xml:space="preserve">mRNA expression level was normalized to </w:t>
       </w:r>
+      <w:proofErr w:type="spellStart"/>
       <w:r>
         <w:rPr>
           <w:rFonts w:cs="Times New Roman"/>
@@ -6472,6 +7106,7 @@
         </w:rPr>
         <w:t>Actb</w:t>
       </w:r>
+      <w:proofErr w:type="spellEnd"/>
       <w:r>
         <w:rPr>
           <w:rFonts w:cs="Times New Roman"/>
@@ -6611,7 +7246,151 @@
           <w:color w:val="000000" w:themeColor="text1"/>
           <w:shd w:val="clear" w:color="auto" w:fill="FFFFFF"/>
         </w:rPr>
-        <w:t>(50 mM Tris, pH 7.4, 0.25% sodium deoxycholate, 1% NP40, 150 mM sodium chloride, 1 mM EDTA, 100 uM sodium orthovanadate, 5 mM sodium fluoride</w:t>
+        <w:t xml:space="preserve">(50 </w:t>
+      </w:r>
+      <w:proofErr w:type="spellStart"/>
+      <w:r>
+        <w:rPr>
+          <w:rFonts w:eastAsia="Times New Roman" w:cs="Times New Roman"/>
+          <w:color w:val="000000" w:themeColor="text1"/>
+          <w:shd w:val="clear" w:color="auto" w:fill="FFFFFF"/>
+        </w:rPr>
+        <w:t>mM</w:t>
+      </w:r>
+      <w:proofErr w:type="spellEnd"/>
+      <w:r>
+        <w:rPr>
+          <w:rFonts w:eastAsia="Times New Roman" w:cs="Times New Roman"/>
+          <w:color w:val="000000" w:themeColor="text1"/>
+          <w:shd w:val="clear" w:color="auto" w:fill="FFFFFF"/>
+        </w:rPr>
+        <w:t xml:space="preserve"> </w:t>
+      </w:r>
+      <w:proofErr w:type="spellStart"/>
+      <w:r>
+        <w:rPr>
+          <w:rFonts w:eastAsia="Times New Roman" w:cs="Times New Roman"/>
+          <w:color w:val="000000" w:themeColor="text1"/>
+          <w:shd w:val="clear" w:color="auto" w:fill="FFFFFF"/>
+        </w:rPr>
+        <w:t>Tris</w:t>
+      </w:r>
+      <w:proofErr w:type="spellEnd"/>
+      <w:r>
+        <w:rPr>
+          <w:rFonts w:eastAsia="Times New Roman" w:cs="Times New Roman"/>
+          <w:color w:val="000000" w:themeColor="text1"/>
+          <w:shd w:val="clear" w:color="auto" w:fill="FFFFFF"/>
+        </w:rPr>
+        <w:t xml:space="preserve">, pH 7.4, 0.25% sodium </w:t>
+      </w:r>
+      <w:proofErr w:type="spellStart"/>
+      <w:r>
+        <w:rPr>
+          <w:rFonts w:eastAsia="Times New Roman" w:cs="Times New Roman"/>
+          <w:color w:val="000000" w:themeColor="text1"/>
+          <w:shd w:val="clear" w:color="auto" w:fill="FFFFFF"/>
+        </w:rPr>
+        <w:t>deoxycholate</w:t>
+      </w:r>
+      <w:proofErr w:type="spellEnd"/>
+      <w:r>
+        <w:rPr>
+          <w:rFonts w:eastAsia="Times New Roman" w:cs="Times New Roman"/>
+          <w:color w:val="000000" w:themeColor="text1"/>
+          <w:shd w:val="clear" w:color="auto" w:fill="FFFFFF"/>
+        </w:rPr>
+        <w:t xml:space="preserve">, 1% NP40, 150 </w:t>
+      </w:r>
+      <w:proofErr w:type="spellStart"/>
+      <w:r>
+        <w:rPr>
+          <w:rFonts w:eastAsia="Times New Roman" w:cs="Times New Roman"/>
+          <w:color w:val="000000" w:themeColor="text1"/>
+          <w:shd w:val="clear" w:color="auto" w:fill="FFFFFF"/>
+        </w:rPr>
+        <w:t>mM</w:t>
+      </w:r>
+      <w:proofErr w:type="spellEnd"/>
+      <w:r>
+        <w:rPr>
+          <w:rFonts w:eastAsia="Times New Roman" w:cs="Times New Roman"/>
+          <w:color w:val="000000" w:themeColor="text1"/>
+          <w:shd w:val="clear" w:color="auto" w:fill="FFFFFF"/>
+        </w:rPr>
+        <w:t xml:space="preserve"> sodium chloride, 1 </w:t>
+      </w:r>
+      <w:proofErr w:type="spellStart"/>
+      <w:r>
+        <w:rPr>
+          <w:rFonts w:eastAsia="Times New Roman" w:cs="Times New Roman"/>
+          <w:color w:val="000000" w:themeColor="text1"/>
+          <w:shd w:val="clear" w:color="auto" w:fill="FFFFFF"/>
+        </w:rPr>
+        <w:t>mM</w:t>
+      </w:r>
+      <w:proofErr w:type="spellEnd"/>
+      <w:r>
+        <w:rPr>
+          <w:rFonts w:eastAsia="Times New Roman" w:cs="Times New Roman"/>
+          <w:color w:val="000000" w:themeColor="text1"/>
+          <w:shd w:val="clear" w:color="auto" w:fill="FFFFFF"/>
+        </w:rPr>
+        <w:t xml:space="preserve"> EDTA, 100 </w:t>
+      </w:r>
+      <w:proofErr w:type="spellStart"/>
+      <w:r>
+        <w:rPr>
+          <w:rFonts w:eastAsia="Times New Roman" w:cs="Times New Roman"/>
+          <w:color w:val="000000" w:themeColor="text1"/>
+          <w:shd w:val="clear" w:color="auto" w:fill="FFFFFF"/>
+        </w:rPr>
+        <w:t>uM</w:t>
+      </w:r>
+      <w:proofErr w:type="spellEnd"/>
+      <w:r>
+        <w:rPr>
+          <w:rFonts w:eastAsia="Times New Roman" w:cs="Times New Roman"/>
+          <w:color w:val="000000" w:themeColor="text1"/>
+          <w:shd w:val="clear" w:color="auto" w:fill="FFFFFF"/>
+        </w:rPr>
+        <w:t xml:space="preserve"> sodium </w:t>
+      </w:r>
+      <w:proofErr w:type="spellStart"/>
+      <w:r>
+        <w:rPr>
+          <w:rFonts w:eastAsia="Times New Roman" w:cs="Times New Roman"/>
+          <w:color w:val="000000" w:themeColor="text1"/>
+          <w:shd w:val="clear" w:color="auto" w:fill="FFFFFF"/>
+        </w:rPr>
+        <w:t>orthovanadate</w:t>
+      </w:r>
+      <w:proofErr w:type="spellEnd"/>
+      <w:r>
+        <w:rPr>
+          <w:rFonts w:eastAsia="Times New Roman" w:cs="Times New Roman"/>
+          <w:color w:val="000000" w:themeColor="text1"/>
+          <w:shd w:val="clear" w:color="auto" w:fill="FFFFFF"/>
+        </w:rPr>
+        <w:t xml:space="preserve">, 5 </w:t>
+      </w:r>
+      <w:proofErr w:type="spellStart"/>
+      <w:r>
+        <w:rPr>
+          <w:rFonts w:eastAsia="Times New Roman" w:cs="Times New Roman"/>
+          <w:color w:val="000000" w:themeColor="text1"/>
+          <w:shd w:val="clear" w:color="auto" w:fill="FFFFFF"/>
+        </w:rPr>
+        <w:t>mM</w:t>
+      </w:r>
+      <w:proofErr w:type="spellEnd"/>
+      <w:r>
+        <w:rPr>
+          <w:rFonts w:eastAsia="Times New Roman" w:cs="Times New Roman"/>
+          <w:color w:val="000000" w:themeColor="text1"/>
+          <w:shd w:val="clear" w:color="auto" w:fill="FFFFFF"/>
+        </w:rPr>
+        <w:t xml:space="preserve"> sodium fluoride</w:t>
       </w:r>
       <w:r>
         <w:rPr>
@@ -6627,7 +7406,25 @@
           <w:color w:val="000000" w:themeColor="text1"/>
           <w:shd w:val="clear" w:color="auto" w:fill="FFFFFF"/>
         </w:rPr>
-        <w:t xml:space="preserve"> 10 mM sodium pyrophosphate</w:t>
+        <w:t xml:space="preserve"> 10 </w:t>
+      </w:r>
+      <w:proofErr w:type="spellStart"/>
+      <w:r>
+        <w:rPr>
+          <w:rFonts w:eastAsia="Times New Roman" w:cs="Times New Roman"/>
+          <w:color w:val="000000" w:themeColor="text1"/>
+          <w:shd w:val="clear" w:color="auto" w:fill="FFFFFF"/>
+        </w:rPr>
+        <w:t>mM</w:t>
+      </w:r>
+      <w:proofErr w:type="spellEnd"/>
+      <w:r>
+        <w:rPr>
+          <w:rFonts w:eastAsia="Times New Roman" w:cs="Times New Roman"/>
+          <w:color w:val="000000" w:themeColor="text1"/>
+          <w:shd w:val="clear" w:color="auto" w:fill="FFFFFF"/>
+        </w:rPr>
+        <w:t xml:space="preserve"> sodium pyrophosphate</w:t>
       </w:r>
       <w:r>
         <w:rPr>
@@ -7147,8 +7944,18 @@
           <w:color w:val="000000" w:themeColor="text1"/>
           <w:shd w:val="clear" w:color="auto" w:fill="FFFFFF"/>
         </w:rPr>
-        <w:t xml:space="preserve"> CLx</w:t>
-      </w:r>
+        <w:t xml:space="preserve"> </w:t>
+      </w:r>
+      <w:proofErr w:type="spellStart"/>
+      <w:r>
+        <w:rPr>
+          <w:rFonts w:eastAsia="Times New Roman" w:cs="Times New Roman"/>
+          <w:color w:val="000000" w:themeColor="text1"/>
+          <w:shd w:val="clear" w:color="auto" w:fill="FFFFFF"/>
+        </w:rPr>
+        <w:t>CLx</w:t>
+      </w:r>
+      <w:proofErr w:type="spellEnd"/>
       <w:r>
         <w:rPr>
           <w:rFonts w:eastAsia="Times New Roman" w:cs="Times New Roman"/>
@@ -7236,16 +8043,44 @@
           <w:color w:val="000000" w:themeColor="text1"/>
           <w:shd w:val="clear" w:color="auto" w:fill="FFFFFF"/>
         </w:rPr>
-        <w:t xml:space="preserve"> (LiCOR)</w:t>
-      </w:r>
-      <w:r>
-        <w:rPr>
-          <w:rFonts w:eastAsia="Times New Roman" w:cs="Times New Roman"/>
-          <w:color w:val="000000" w:themeColor="text1"/>
-          <w:shd w:val="clear" w:color="auto" w:fill="FFFFFF"/>
-        </w:rPr>
-        <w:t xml:space="preserve"> and normalized to Revert Total Protein Stain (LiCOR</w:t>
-      </w:r>
+        <w:t xml:space="preserve"> (</w:t>
+      </w:r>
+      <w:proofErr w:type="spellStart"/>
+      <w:r>
+        <w:rPr>
+          <w:rFonts w:eastAsia="Times New Roman" w:cs="Times New Roman"/>
+          <w:color w:val="000000" w:themeColor="text1"/>
+          <w:shd w:val="clear" w:color="auto" w:fill="FFFFFF"/>
+        </w:rPr>
+        <w:t>LiCOR</w:t>
+      </w:r>
+      <w:proofErr w:type="spellEnd"/>
+      <w:r>
+        <w:rPr>
+          <w:rFonts w:eastAsia="Times New Roman" w:cs="Times New Roman"/>
+          <w:color w:val="000000" w:themeColor="text1"/>
+          <w:shd w:val="clear" w:color="auto" w:fill="FFFFFF"/>
+        </w:rPr>
+        <w:t>)</w:t>
+      </w:r>
+      <w:r>
+        <w:rPr>
+          <w:rFonts w:eastAsia="Times New Roman" w:cs="Times New Roman"/>
+          <w:color w:val="000000" w:themeColor="text1"/>
+          <w:shd w:val="clear" w:color="auto" w:fill="FFFFFF"/>
+        </w:rPr>
+        <w:t xml:space="preserve"> and normalized to Revert Total Protein Stain (</w:t>
+      </w:r>
+      <w:proofErr w:type="spellStart"/>
+      <w:r>
+        <w:rPr>
+          <w:rFonts w:eastAsia="Times New Roman" w:cs="Times New Roman"/>
+          <w:color w:val="000000" w:themeColor="text1"/>
+          <w:shd w:val="clear" w:color="auto" w:fill="FFFFFF"/>
+        </w:rPr>
+        <w:t>LiCOR</w:t>
+      </w:r>
+      <w:proofErr w:type="spellEnd"/>
       <w:r>
         <w:rPr>
           <w:rFonts w:eastAsia="Times New Roman" w:cs="Times New Roman"/>
@@ -7373,7 +8208,21 @@
         <w:rPr>
           <w:color w:val="000000" w:themeColor="text1"/>
         </w:rPr>
-        <w:t>, normality and equal variance were tested using Shapiro-Wilk and Levene’s tests</w:t>
+        <w:t xml:space="preserve">, normality and equal variance were tested using Shapiro-Wilk and </w:t>
+      </w:r>
+      <w:proofErr w:type="spellStart"/>
+      <w:r>
+        <w:rPr>
+          <w:color w:val="000000" w:themeColor="text1"/>
+        </w:rPr>
+        <w:t>Levene’s</w:t>
+      </w:r>
+      <w:proofErr w:type="spellEnd"/>
+      <w:r>
+        <w:rPr>
+          <w:color w:val="000000" w:themeColor="text1"/>
+        </w:rPr>
+        <w:t xml:space="preserve"> tests</w:t>
       </w:r>
       <w:r>
         <w:rPr>
@@ -7665,14 +8514,12 @@
       </w:r>
       <w:r>
         <w:rPr>
-          <w:b/>
           <w:color w:val="000000" w:themeColor="text1"/>
         </w:rPr>
         <w:t>)</w:t>
       </w:r>
       <w:r>
         <w:rPr>
-          <w:b/>
           <w:color w:val="000000" w:themeColor="text1"/>
         </w:rPr>
         <w:t>.</w:t>
@@ -7886,7 +8733,14 @@
         <w:rPr>
           <w:color w:val="000000" w:themeColor="text1"/>
         </w:rPr>
-        <w:t>we performed hyperinsulinemic</w:t>
+        <w:t xml:space="preserve">we performed </w:t>
+      </w:r>
+      <w:proofErr w:type="spellStart"/>
+      <w:r>
+        <w:rPr>
+          <w:color w:val="000000" w:themeColor="text1"/>
+        </w:rPr>
+        <w:t>hyperinsulinemic</w:t>
       </w:r>
       <w:r>
         <w:rPr>
@@ -7898,7 +8752,14 @@
         <w:rPr>
           <w:color w:val="000000" w:themeColor="text1"/>
         </w:rPr>
-        <w:t>euglycemic clamp</w:t>
+        <w:t>euglycemic</w:t>
+      </w:r>
+      <w:proofErr w:type="spellEnd"/>
+      <w:r>
+        <w:rPr>
+          <w:color w:val="000000" w:themeColor="text1"/>
+        </w:rPr>
+        <w:t xml:space="preserve"> clamp</w:t>
       </w:r>
       <w:r>
         <w:rPr>
@@ -8068,6 +8929,7 @@
         </w:rPr>
         <w:t xml:space="preserve">During the </w:t>
       </w:r>
+      <w:proofErr w:type="spellStart"/>
       <w:r>
         <w:rPr>
           <w:color w:val="000000" w:themeColor="text1"/>
@@ -8086,6 +8948,7 @@
         </w:rPr>
         <w:t>emic</w:t>
       </w:r>
+      <w:proofErr w:type="spellEnd"/>
       <w:r>
         <w:rPr>
           <w:color w:val="000000" w:themeColor="text1"/>
@@ -8144,7 +9007,21 @@
         <w:rPr>
           <w:color w:val="000000" w:themeColor="text1"/>
         </w:rPr>
-        <w:t xml:space="preserve">at euglycemia </w:t>
+        <w:t xml:space="preserve">at </w:t>
+      </w:r>
+      <w:proofErr w:type="spellStart"/>
+      <w:r>
+        <w:rPr>
+          <w:color w:val="000000" w:themeColor="text1"/>
+        </w:rPr>
+        <w:t>euglycemia</w:t>
+      </w:r>
+      <w:proofErr w:type="spellEnd"/>
+      <w:r>
+        <w:rPr>
+          <w:color w:val="000000" w:themeColor="text1"/>
+        </w:rPr>
+        <w:t xml:space="preserve"> </w:t>
       </w:r>
       <w:r>
         <w:rPr>
@@ -8685,7 +9562,13 @@
         <w:rPr>
           <w:color w:val="000000" w:themeColor="text1"/>
         </w:rPr>
-        <w:t xml:space="preserve"> heart</w:t>
+        <w:t xml:space="preserve"> </w:t>
+      </w:r>
+      <w:r>
+        <w:rPr>
+          <w:color w:val="000000" w:themeColor="text1"/>
+        </w:rPr>
+        <w:t>gastrocnemius</w:t>
       </w:r>
       <w:r>
         <w:rPr>
@@ -8697,61 +9580,73 @@
         <w:rPr>
           <w:color w:val="000000" w:themeColor="text1"/>
         </w:rPr>
+        <w:t xml:space="preserve">68% reduced; </w:t>
+      </w:r>
+      <w:r>
+        <w:rPr>
+          <w:color w:val="000000" w:themeColor="text1"/>
+        </w:rPr>
+        <w:t>p=0.0000</w:t>
+      </w:r>
+      <w:r>
+        <w:rPr>
+          <w:color w:val="000000" w:themeColor="text1"/>
+        </w:rPr>
+        <w:t>2</w:t>
+      </w:r>
+      <w:r>
+        <w:rPr>
+          <w:color w:val="000000" w:themeColor="text1"/>
+        </w:rPr>
+        <w:t>)</w:t>
+      </w:r>
+      <w:r>
+        <w:rPr>
+          <w:color w:val="000000" w:themeColor="text1"/>
+        </w:rPr>
+        <w:t xml:space="preserve"> and </w:t>
+      </w:r>
+      <w:r>
+        <w:rPr>
+          <w:color w:val="000000" w:themeColor="text1"/>
+        </w:rPr>
+        <w:t>heart</w:t>
+      </w:r>
+      <w:r>
+        <w:rPr>
+          <w:color w:val="000000" w:themeColor="text1"/>
+        </w:rPr>
+        <w:t xml:space="preserve"> tissue</w:t>
+      </w:r>
+      <w:r>
+        <w:rPr>
+          <w:color w:val="000000" w:themeColor="text1"/>
+        </w:rPr>
+        <w:t>s</w:t>
+      </w:r>
+      <w:r>
+        <w:rPr>
+          <w:color w:val="000000" w:themeColor="text1"/>
+        </w:rPr>
+        <w:t xml:space="preserve"> </w:t>
+      </w:r>
+      <w:r>
+        <w:rPr>
+          <w:color w:val="000000" w:themeColor="text1"/>
+        </w:rPr>
+        <w:t>(</w:t>
+      </w:r>
+      <w:r>
+        <w:rPr>
+          <w:color w:val="000000" w:themeColor="text1"/>
+        </w:rPr>
         <w:t xml:space="preserve">34% reduced, </w:t>
       </w:r>
       <w:r>
         <w:rPr>
           <w:color w:val="000000" w:themeColor="text1"/>
         </w:rPr>
-        <w:t>p=0.0003)</w:t>
-      </w:r>
-      <w:r>
-        <w:rPr>
-          <w:color w:val="000000" w:themeColor="text1"/>
-        </w:rPr>
-        <w:t xml:space="preserve"> and gastrocnemius</w:t>
-      </w:r>
-      <w:r>
-        <w:rPr>
-          <w:color w:val="000000" w:themeColor="text1"/>
-        </w:rPr>
-        <w:t xml:space="preserve"> tissue</w:t>
-      </w:r>
-      <w:r>
-        <w:rPr>
-          <w:color w:val="000000" w:themeColor="text1"/>
-        </w:rPr>
-        <w:t>s</w:t>
-      </w:r>
-      <w:r>
-        <w:rPr>
-          <w:color w:val="000000" w:themeColor="text1"/>
-        </w:rPr>
-        <w:t xml:space="preserve"> </w:t>
-      </w:r>
-      <w:r>
-        <w:rPr>
-          <w:color w:val="000000" w:themeColor="text1"/>
-        </w:rPr>
-        <w:t>(</w:t>
-      </w:r>
-      <w:r>
-        <w:rPr>
-          <w:color w:val="000000" w:themeColor="text1"/>
-        </w:rPr>
-        <w:t xml:space="preserve">68% reduced; </w:t>
-      </w:r>
-      <w:r>
-        <w:rPr>
-          <w:color w:val="000000" w:themeColor="text1"/>
-        </w:rPr>
-        <w:t>p=0.0000</w:t>
-      </w:r>
-      <w:r>
-        <w:rPr>
-          <w:color w:val="000000" w:themeColor="text1"/>
-        </w:rPr>
-        <w:t>2</w:t>
+        <w:t>p=0.0003</w:t>
       </w:r>
       <w:r>
         <w:rPr>
@@ -9281,6 +10176,7 @@
         </w:rPr>
         <w:t xml:space="preserve"> and </w:t>
       </w:r>
+      <w:proofErr w:type="spellStart"/>
       <w:r>
         <w:rPr>
           <w:i/>
@@ -9288,6 +10184,7 @@
         </w:rPr>
         <w:t>Fasn</w:t>
       </w:r>
+      <w:proofErr w:type="spellEnd"/>
       <w:r>
         <w:rPr>
           <w:color w:val="000000" w:themeColor="text1"/>
@@ -9703,6 +10600,7 @@
         </w:rPr>
         <w:t xml:space="preserve">both </w:t>
       </w:r>
+      <w:proofErr w:type="spellStart"/>
       <w:r>
         <w:rPr>
           <w:color w:val="000000" w:themeColor="text1"/>
@@ -9715,6 +10613,7 @@
         </w:rPr>
         <w:t>WAT</w:t>
       </w:r>
+      <w:proofErr w:type="spellEnd"/>
       <w:r>
         <w:rPr>
           <w:color w:val="000000" w:themeColor="text1"/>
@@ -9733,6 +10632,7 @@
         </w:rPr>
         <w:t xml:space="preserve">and </w:t>
       </w:r>
+      <w:proofErr w:type="spellStart"/>
       <w:r>
         <w:rPr>
           <w:color w:val="000000" w:themeColor="text1"/>
@@ -9745,6 +10645,7 @@
         </w:rPr>
         <w:t>WAT</w:t>
       </w:r>
+      <w:proofErr w:type="spellEnd"/>
       <w:r>
         <w:rPr>
           <w:color w:val="000000" w:themeColor="text1"/>
@@ -9889,6 +10790,7 @@
         </w:rPr>
         <w:t xml:space="preserve">weights of </w:t>
       </w:r>
+      <w:proofErr w:type="spellStart"/>
       <w:r>
         <w:rPr>
           <w:color w:val="000000" w:themeColor="text1"/>
@@ -9901,6 +10803,7 @@
         </w:rPr>
         <w:t>WAT</w:t>
       </w:r>
+      <w:proofErr w:type="spellEnd"/>
       <w:r>
         <w:rPr>
           <w:color w:val="000000" w:themeColor="text1"/>
@@ -9913,6 +10816,7 @@
         </w:rPr>
         <w:t xml:space="preserve">or </w:t>
       </w:r>
+      <w:proofErr w:type="spellStart"/>
       <w:r>
         <w:rPr>
           <w:color w:val="000000" w:themeColor="text1"/>
@@ -9925,6 +10829,7 @@
         </w:rPr>
         <w:t>WAT</w:t>
       </w:r>
+      <w:proofErr w:type="spellEnd"/>
       <w:r>
         <w:rPr>
           <w:color w:val="000000" w:themeColor="text1"/>
@@ -10785,7 +11690,21 @@
         <w:rPr>
           <w:color w:val="000000" w:themeColor="text1"/>
         </w:rPr>
-        <w:t>In order to identify a potential GR-dependent lipolytic target</w:t>
+        <w:t xml:space="preserve">In order to identify a potential GR-dependent </w:t>
+      </w:r>
+      <w:proofErr w:type="spellStart"/>
+      <w:r>
+        <w:rPr>
+          <w:color w:val="000000" w:themeColor="text1"/>
+        </w:rPr>
+        <w:t>lipolytic</w:t>
+      </w:r>
+      <w:proofErr w:type="spellEnd"/>
+      <w:r>
+        <w:rPr>
+          <w:color w:val="000000" w:themeColor="text1"/>
+        </w:rPr>
+        <w:t xml:space="preserve"> target</w:t>
       </w:r>
       <w:r>
         <w:rPr>
@@ -11548,11 +12467,19 @@
         </w:rPr>
         <w:t xml:space="preserve">from </w:t>
       </w:r>
-      <w:r>
-        <w:rPr>
-          <w:color w:val="000000" w:themeColor="text1"/>
-        </w:rPr>
-        <w:t xml:space="preserve">iWAT </w:t>
+      <w:proofErr w:type="spellStart"/>
+      <w:r>
+        <w:rPr>
+          <w:color w:val="000000" w:themeColor="text1"/>
+        </w:rPr>
+        <w:t>iWAT</w:t>
+      </w:r>
+      <w:proofErr w:type="spellEnd"/>
+      <w:r>
+        <w:rPr>
+          <w:color w:val="000000" w:themeColor="text1"/>
+        </w:rPr>
+        <w:t xml:space="preserve"> </w:t>
       </w:r>
       <w:r>
         <w:rPr>
@@ -11798,7 +12725,35 @@
         <w:rPr>
           <w:color w:val="000000" w:themeColor="text1"/>
         </w:rPr>
-        <w:t xml:space="preserve"> the hyperinsulinemic euglycemic clamp in the obese mice</w:t>
+        <w:t xml:space="preserve"> the </w:t>
+      </w:r>
+      <w:proofErr w:type="spellStart"/>
+      <w:r>
+        <w:rPr>
+          <w:color w:val="000000" w:themeColor="text1"/>
+        </w:rPr>
+        <w:t>hyperinsulinemic</w:t>
+      </w:r>
+      <w:proofErr w:type="spellEnd"/>
+      <w:r>
+        <w:rPr>
+          <w:color w:val="000000" w:themeColor="text1"/>
+        </w:rPr>
+        <w:t xml:space="preserve"> </w:t>
+      </w:r>
+      <w:proofErr w:type="spellStart"/>
+      <w:r>
+        <w:rPr>
+          <w:color w:val="000000" w:themeColor="text1"/>
+        </w:rPr>
+        <w:t>euglycemic</w:t>
+      </w:r>
+      <w:proofErr w:type="spellEnd"/>
+      <w:r>
+        <w:rPr>
+          <w:color w:val="000000" w:themeColor="text1"/>
+        </w:rPr>
+        <w:t xml:space="preserve"> clamp in the obese mice</w:t>
       </w:r>
       <w:r>
         <w:rPr>
@@ -12008,7 +12963,21 @@
         <w:rPr>
           <w:color w:val="000000" w:themeColor="text1"/>
         </w:rPr>
-        <w:t xml:space="preserve"> in the iWAT of these mice</w:t>
+        <w:t xml:space="preserve"> in the </w:t>
+      </w:r>
+      <w:proofErr w:type="spellStart"/>
+      <w:r>
+        <w:rPr>
+          <w:color w:val="000000" w:themeColor="text1"/>
+        </w:rPr>
+        <w:t>iWAT</w:t>
+      </w:r>
+      <w:proofErr w:type="spellEnd"/>
+      <w:r>
+        <w:rPr>
+          <w:color w:val="000000" w:themeColor="text1"/>
+        </w:rPr>
+        <w:t xml:space="preserve"> of these mice</w:t>
       </w:r>
       <w:r>
         <w:rPr>
@@ -13022,7 +13991,21 @@
         <w:rPr>
           <w:color w:val="000000" w:themeColor="text1"/>
         </w:rPr>
-        <w:t>a lipodystrophic phenotype</w:t>
+        <w:t xml:space="preserve">a </w:t>
+      </w:r>
+      <w:proofErr w:type="spellStart"/>
+      <w:r>
+        <w:rPr>
+          <w:color w:val="000000" w:themeColor="text1"/>
+        </w:rPr>
+        <w:t>lipodystrophic</w:t>
+      </w:r>
+      <w:proofErr w:type="spellEnd"/>
+      <w:r>
+        <w:rPr>
+          <w:color w:val="000000" w:themeColor="text1"/>
+        </w:rPr>
+        <w:t xml:space="preserve"> phenotype</w:t>
       </w:r>
       <w:r>
         <w:rPr>
@@ -13900,14 +14883,24 @@
           <w:color w:val="000000" w:themeColor="text1"/>
           <w:shd w:val="clear" w:color="auto" w:fill="FFFFFF"/>
         </w:rPr>
-        <w:t xml:space="preserve">dexamethasone as the study progressed (Figure 3E) resulting in increased serum dexamethasone at sacrifice (Figure 3F).  This was unexpected and may be due to the increased urination, and water requirement in severely diabetic animals, as has been documented previously </w:t>
-      </w:r>
+        <w:t>dexamethasone as the study progressed resulting in increased serum dexamethasone at sacrifice</w:t>
+      </w:r>
+      <w:bookmarkStart w:id="0" w:name="_GoBack"/>
+      <w:bookmarkEnd w:id="0"/>
       <w:r>
         <w:rPr>
           <w:rFonts w:eastAsia="Times New Roman" w:cs="Arial"/>
           <w:color w:val="000000" w:themeColor="text1"/>
           <w:shd w:val="clear" w:color="auto" w:fill="FFFFFF"/>
         </w:rPr>
+        <w:t xml:space="preserve">.  This was unexpected and may be due to the increased urination, and water requirement in severely diabetic animals, as has been documented previously </w:t>
+      </w:r>
+      <w:r>
+        <w:rPr>
+          <w:rFonts w:eastAsia="Times New Roman" w:cs="Arial"/>
+          <w:color w:val="000000" w:themeColor="text1"/>
+          <w:shd w:val="clear" w:color="auto" w:fill="FFFFFF"/>
+        </w:rPr>
         <w:fldChar w:fldCharType="begin" w:fldLock="1"/>
       </w:r>
       <w:r>
@@ -13949,7 +14942,25 @@
           <w:color w:val="000000" w:themeColor="text1"/>
           <w:shd w:val="clear" w:color="auto" w:fill="FFFFFF"/>
         </w:rPr>
-        <w:t xml:space="preserve">. This is an important limitation to our study, although we note that several phenotypes including fasting glucose, liver triglycerides, hepatic lipogenic gene expression, and adipose tissue mass changed in different directions in lean and obese animals, and therefore </w:t>
+        <w:t xml:space="preserve">. This is an important limitation to our study, although we note that several phenotypes including fasting glucose, liver triglycerides, hepatic </w:t>
+      </w:r>
+      <w:proofErr w:type="spellStart"/>
+      <w:r>
+        <w:rPr>
+          <w:rFonts w:eastAsia="Times New Roman" w:cs="Arial"/>
+          <w:color w:val="000000" w:themeColor="text1"/>
+          <w:shd w:val="clear" w:color="auto" w:fill="FFFFFF"/>
+        </w:rPr>
+        <w:t>lipogenic</w:t>
+      </w:r>
+      <w:proofErr w:type="spellEnd"/>
+      <w:r>
+        <w:rPr>
+          <w:rFonts w:eastAsia="Times New Roman" w:cs="Arial"/>
+          <w:color w:val="000000" w:themeColor="text1"/>
+          <w:shd w:val="clear" w:color="auto" w:fill="FFFFFF"/>
+        </w:rPr>
+        <w:t xml:space="preserve"> gene expression, and adipose tissue mass changed in different directions in lean and obese animals, and therefore </w:t>
       </w:r>
       <w:r>
         <w:rPr>
@@ -14081,7 +15092,7 @@
           <w:color w:val="000000" w:themeColor="text1"/>
           <w:shd w:val="clear" w:color="auto" w:fill="FFFFFF"/>
         </w:rPr>
-        <w:t xml:space="preserve">, corresponding </w:t>
+        <w:t xml:space="preserve">, corresponding to approximately 5 </w:t>
       </w:r>
       <w:r>
         <w:rPr>
@@ -14090,7 +15101,7 @@
           <w:shd w:val="clear" w:color="auto" w:fill="FFFFFF"/>
         </w:rPr>
         <w:lastRenderedPageBreak/>
-        <w:t>to approximately 5 mg/day in an averaged sized human. Circulating concentrations of dexamethasone were similar to those observed</w:t>
+        <w:t>mg/day in an averaged sized human. Circulating concentrations of dexamethasone were similar to those observed</w:t>
       </w:r>
       <w:r>
         <w:rPr>
@@ -14603,7 +15614,63 @@
         <w:t>Author contributions:</w:t>
       </w:r>
       <w:r>
-        <w:t xml:space="preserve"> D.B. acquired funding. D.B., I.Ha. and I.Ho. were responsible for conceptualizing the study. D.B., I.Ha. and N.Q. designed the experiments. I.Ha. performed all cell experiments. I.Ha., E.S. and J.R. performed mouse experiments. D.B. and Q.T. performed statistical analyses. I.Ha. wrote the manuscript. I.Ha. and D.B. edited and reviewed the manuscript. All authors were involved in discussions. This manuscript has been approved by all authors.</w:t>
+        <w:t xml:space="preserve"> D.B. acquired funding. D.B., </w:t>
+      </w:r>
+      <w:proofErr w:type="spellStart"/>
+      <w:r>
+        <w:t>I.Ha</w:t>
+      </w:r>
+      <w:proofErr w:type="spellEnd"/>
+      <w:r>
+        <w:t xml:space="preserve">. and </w:t>
+      </w:r>
+      <w:proofErr w:type="spellStart"/>
+      <w:r>
+        <w:t>I.Ho</w:t>
+      </w:r>
+      <w:proofErr w:type="spellEnd"/>
+      <w:r>
+        <w:t xml:space="preserve">. were responsible for conceptualizing the study. D.B., </w:t>
+      </w:r>
+      <w:proofErr w:type="spellStart"/>
+      <w:r>
+        <w:t>I.Ha</w:t>
+      </w:r>
+      <w:proofErr w:type="spellEnd"/>
+      <w:r>
+        <w:t xml:space="preserve">. and N.Q. designed the experiments. </w:t>
+      </w:r>
+      <w:proofErr w:type="spellStart"/>
+      <w:r>
+        <w:t>I.Ha</w:t>
+      </w:r>
+      <w:proofErr w:type="spellEnd"/>
+      <w:r>
+        <w:t xml:space="preserve">. performed all cell experiments. </w:t>
+      </w:r>
+      <w:proofErr w:type="spellStart"/>
+      <w:r>
+        <w:t>I.Ha</w:t>
+      </w:r>
+      <w:proofErr w:type="spellEnd"/>
+      <w:r>
+        <w:t xml:space="preserve">., E.S. and J.R. performed mouse experiments. D.B. and Q.T. performed statistical analyses. </w:t>
+      </w:r>
+      <w:proofErr w:type="spellStart"/>
+      <w:r>
+        <w:t>I.Ha</w:t>
+      </w:r>
+      <w:proofErr w:type="spellEnd"/>
+      <w:r>
+        <w:t xml:space="preserve">. wrote the manuscript. </w:t>
+      </w:r>
+      <w:proofErr w:type="spellStart"/>
+      <w:r>
+        <w:t>I.Ha</w:t>
+      </w:r>
+      <w:proofErr w:type="spellEnd"/>
+      <w:r>
+        <w:t>. and D.B. edited and reviewed the manuscript. All authors were involved in discussions. This manuscript has been approved by all authors.</w:t>
       </w:r>
     </w:p>
     <w:p>
@@ -14642,20 +15709,68 @@
           <w:bCs/>
           <w:color w:val="000000" w:themeColor="text1"/>
         </w:rPr>
-        <w:t xml:space="preserve"> Lynne Geletka,</w:t>
-      </w:r>
+        <w:t xml:space="preserve"> Lynne </w:t>
+      </w:r>
+      <w:proofErr w:type="spellStart"/>
       <w:r>
         <w:rPr>
           <w:bCs/>
           <w:color w:val="000000" w:themeColor="text1"/>
         </w:rPr>
-        <w:t xml:space="preserve"> Jennifer DelProposto and Carey Lumeng </w:t>
-      </w:r>
+        <w:t>Geletka</w:t>
+      </w:r>
+      <w:proofErr w:type="spellEnd"/>
       <w:r>
         <w:rPr>
           <w:bCs/>
           <w:color w:val="000000" w:themeColor="text1"/>
         </w:rPr>
+        <w:t>,</w:t>
+      </w:r>
+      <w:r>
+        <w:rPr>
+          <w:bCs/>
+          <w:color w:val="000000" w:themeColor="text1"/>
+        </w:rPr>
+        <w:t xml:space="preserve"> Jennifer </w:t>
+      </w:r>
+      <w:proofErr w:type="spellStart"/>
+      <w:r>
+        <w:rPr>
+          <w:bCs/>
+          <w:color w:val="000000" w:themeColor="text1"/>
+        </w:rPr>
+        <w:t>DelProposto</w:t>
+      </w:r>
+      <w:proofErr w:type="spellEnd"/>
+      <w:r>
+        <w:rPr>
+          <w:bCs/>
+          <w:color w:val="000000" w:themeColor="text1"/>
+        </w:rPr>
+        <w:t xml:space="preserve"> and Carey </w:t>
+      </w:r>
+      <w:proofErr w:type="spellStart"/>
+      <w:r>
+        <w:rPr>
+          <w:bCs/>
+          <w:color w:val="000000" w:themeColor="text1"/>
+        </w:rPr>
+        <w:t>Lumeng</w:t>
+      </w:r>
+      <w:proofErr w:type="spellEnd"/>
+      <w:r>
+        <w:rPr>
+          <w:bCs/>
+          <w:color w:val="000000" w:themeColor="text1"/>
+        </w:rPr>
+        <w:t xml:space="preserve"> </w:t>
+      </w:r>
+      <w:r>
+        <w:rPr>
+          <w:bCs/>
+          <w:color w:val="000000" w:themeColor="text1"/>
+        </w:rPr>
         <w:t xml:space="preserve">(University of Michigan) </w:t>
       </w:r>
       <w:r>
@@ -14691,15 +15806,40 @@
           <w:bCs/>
           <w:color w:val="000000" w:themeColor="text1"/>
         </w:rPr>
-        <w:t>We would like to thank the other members of the Bridges laboratory, Thurl Harris (University of Virginia)</w:t>
-      </w:r>
+        <w:t xml:space="preserve">We would like to thank the other members of the Bridges laboratory, </w:t>
+      </w:r>
+      <w:proofErr w:type="spellStart"/>
       <w:r>
         <w:rPr>
           <w:bCs/>
           <w:color w:val="000000" w:themeColor="text1"/>
         </w:rPr>
-        <w:t>, Christoph Buettner</w:t>
-      </w:r>
+        <w:t>Thurl</w:t>
+      </w:r>
+      <w:proofErr w:type="spellEnd"/>
+      <w:r>
+        <w:rPr>
+          <w:bCs/>
+          <w:color w:val="000000" w:themeColor="text1"/>
+        </w:rPr>
+        <w:t xml:space="preserve"> Harris (University of Virginia)</w:t>
+      </w:r>
+      <w:r>
+        <w:rPr>
+          <w:bCs/>
+          <w:color w:val="000000" w:themeColor="text1"/>
+        </w:rPr>
+        <w:t xml:space="preserve">, Christoph </w:t>
+      </w:r>
+      <w:proofErr w:type="spellStart"/>
+      <w:r>
+        <w:rPr>
+          <w:bCs/>
+          <w:color w:val="000000" w:themeColor="text1"/>
+        </w:rPr>
+        <w:t>Buettner</w:t>
+      </w:r>
+      <w:proofErr w:type="spellEnd"/>
       <w:r>
         <w:rPr>
           <w:bCs/>
@@ -18301,7 +19441,31 @@
         <w:spacing w:line="480" w:lineRule="auto"/>
       </w:pPr>
       <w:r>
-        <w:t>Mouse blood glucose levels during insulin tolerance test (A) and prior to insulin injection (basal; B). Insulin was given via i.p. injection at a concentration of 2.5 U/kg following five weeks of dexamethasone (NCD n=12; HFD n=12) or vehicle (NCD n=12; HFD n=12) treatment and 17 weeks of diet. Mouse glucose infusion rate (GIR; C) endogenous glucose production (EGP; D), suppression of glucose production (E) and glucose turnover rate (F) during euglycemic clamp following 3 weeks of dexamethasone (n=14) or vehicle (n=11) treatment and 11 weeks of HFD. For clamp experiments, insulin was infused at 8 mU/kg/min following a prime continuous infusion of 40mU/kg bolus. All mice were fasted for 5-6 hours prior to experiments. Crosses indicate a significant interaction between diet and treatment. Asterisks indicate a statistically significant treatment effect for the pairwise comparison.</w:t>
+        <w:t xml:space="preserve">Mouse blood glucose levels during insulin tolerance test (A) and prior to insulin injection (basal; B). Insulin was given via </w:t>
+      </w:r>
+      <w:proofErr w:type="spellStart"/>
+      <w:r>
+        <w:t>i.p</w:t>
+      </w:r>
+      <w:proofErr w:type="spellEnd"/>
+      <w:r>
+        <w:t xml:space="preserve">. injection at a concentration of 2.5 U/kg following five weeks of dexamethasone (NCD n=12; HFD n=12) or vehicle (NCD n=12; HFD n=12) treatment and 17 weeks of diet. Mouse glucose infusion rate (GIR; C) endogenous glucose production (EGP; D), suppression of glucose production (E) and glucose turnover rate (F) during </w:t>
+      </w:r>
+      <w:proofErr w:type="spellStart"/>
+      <w:r>
+        <w:t>euglycemic</w:t>
+      </w:r>
+      <w:proofErr w:type="spellEnd"/>
+      <w:r>
+        <w:t xml:space="preserve"> clamp following 3 weeks of dexamethasone (n=14) or vehicle (n=11) treatment and 11 weeks of HFD. For clamp experiments, insulin was infused at 8 </w:t>
+      </w:r>
+      <w:proofErr w:type="spellStart"/>
+      <w:r>
+        <w:t>mU</w:t>
+      </w:r>
+      <w:proofErr w:type="spellEnd"/>
+      <w:r>
+        <w:t>/kg/min following a prime continuous infusion of 40mU/kg bolus. All mice were fasted for 5-6 hours prior to experiments. Crosses indicate a significant interaction between diet and treatment. Asterisks indicate a statistically significant treatment effect for the pairwise comparison.</w:t>
       </w:r>
     </w:p>
     <w:p>
@@ -18352,7 +19516,15 @@
         <w:t>de novo</w:t>
       </w:r>
       <w:r>
-        <w:t xml:space="preserve"> lipogenic transcripts</w:t>
+        <w:t xml:space="preserve"> </w:t>
+      </w:r>
+      <w:proofErr w:type="spellStart"/>
+      <w:r>
+        <w:t>lipogenic</w:t>
+      </w:r>
+      <w:proofErr w:type="spellEnd"/>
+      <w:r>
+        <w:t xml:space="preserve"> transcripts</w:t>
       </w:r>
       <w:r>
         <w:t xml:space="preserve"> </w:t>
@@ -18419,7 +19591,15 @@
         <w:spacing w:line="480" w:lineRule="auto"/>
       </w:pPr>
       <w:r>
-        <w:t xml:space="preserve">Weekly total body mass (A) and fat mass (B) measures via EchoMRI in mice over the course of treatment (solid lines represent NCD mice and dashed lines represent HFD mice). Adipose tissue weights in 16 hour fasted mice following euthanasia (C). Mice were euthanized at 28 weeks of age following six weeks of dexamethasone (NCD n=8; HFD n=12) or vehicle (NCD n=8; HFD n=22) treatment and 18 weeks of diet. Food consumption measured weekly over the course of treatment (D). </w:t>
+        <w:t xml:space="preserve">Weekly total body mass (A) and fat mass (B) measures via </w:t>
+      </w:r>
+      <w:proofErr w:type="spellStart"/>
+      <w:r>
+        <w:t>EchoMRI</w:t>
+      </w:r>
+      <w:proofErr w:type="spellEnd"/>
+      <w:r>
+        <w:t xml:space="preserve"> in mice over the course of treatment (solid lines represent NCD mice and dashed lines represent HFD mice). Adipose tissue weights in 16 hour fasted mice following euthanasia (C). Mice were euthanized at 28 weeks of age following six weeks of dexamethasone (NCD n=8; HFD n=12) or vehicle (NCD n=8; HFD n=22) treatment and 18 weeks of diet. Food consumption measured weekly over the course of treatment (D). </w:t>
       </w:r>
       <w:r>
         <w:t xml:space="preserve">Amount of dexamethasone consumed per mouse throughout the study normalized to body weight as determined by volume consumed per cage per week for </w:t>
@@ -18546,11 +19726,24 @@
       <w:r>
         <w:t xml:space="preserve"> transcripts (C), and representative western blot of ATGL (D) from non-differentiated (pre-adipocytes; n=2) or differentiated 3T3-L1 mouse adipocytes (mature adipocytes) following five days of dexamethasone (n=3) or vehicle treatment (n=3). Serum fatty acid and glycerol levels at basal (fed) and following stimulation (10mg/kg isoproterenol or 16hr fast; E) and qPCR of </w:t>
       </w:r>
+      <w:proofErr w:type="spellStart"/>
       <w:r>
         <w:t>i</w:t>
       </w:r>
       <w:r>
-        <w:t xml:space="preserve">WAT lipolytic transcripts (F) in 22-week-old, 12-week dexamethasone- (basal and isoproterenol n=7; fasted serum and qPCR n=4) or vehicle- (basal and isoproterenol </w:t>
+        <w:t>WAT</w:t>
+      </w:r>
+      <w:proofErr w:type="spellEnd"/>
+      <w:r>
+        <w:t xml:space="preserve"> </w:t>
+      </w:r>
+      <w:proofErr w:type="spellStart"/>
+      <w:r>
+        <w:t>lipolytic</w:t>
+      </w:r>
+      <w:proofErr w:type="spellEnd"/>
+      <w:r>
+        <w:t xml:space="preserve"> transcripts (F) in 22-week-old, 12-week dexamethasone- (basal and isoproterenol n=7; fasted serum and qPCR n=4) or vehicle- (basal and isoproterenol </w:t>
       </w:r>
       <w:r>
         <w:lastRenderedPageBreak/>
@@ -18599,7 +19792,23 @@
         <w:spacing w:line="480" w:lineRule="auto"/>
       </w:pPr>
       <w:r>
-        <w:t xml:space="preserve">Serum glycerol (A) following 16 hour fast, serum NEFA in obese dexamethasone treated (n=14) or control (n=11) mice following a 5 hour fast, before and after insulin during hyperinsulinemic euglycemic clamp (B), qPCR of </w:t>
+        <w:t xml:space="preserve">Serum glycerol (A) following 16 hour fast, serum NEFA in obese dexamethasone treated (n=14) or control (n=11) mice following a 5 hour fast, before and after insulin during </w:t>
+      </w:r>
+      <w:proofErr w:type="spellStart"/>
+      <w:r>
+        <w:t>hyperinsulinemic</w:t>
+      </w:r>
+      <w:proofErr w:type="spellEnd"/>
+      <w:r>
+        <w:t xml:space="preserve"> </w:t>
+      </w:r>
+      <w:proofErr w:type="spellStart"/>
+      <w:r>
+        <w:t>euglycemic</w:t>
+      </w:r>
+      <w:proofErr w:type="spellEnd"/>
+      <w:r>
+        <w:t xml:space="preserve"> clamp (B), qPCR of </w:t>
       </w:r>
       <w:r>
         <w:rPr>
@@ -18610,17 +19819,43 @@
       <w:r>
         <w:t xml:space="preserve"> transcripts from </w:t>
       </w:r>
+      <w:proofErr w:type="spellStart"/>
       <w:r>
         <w:t>i</w:t>
       </w:r>
       <w:r>
-        <w:t xml:space="preserve">WAT (C), and western blot image (D) and quantification (E) of ATGL protein from </w:t>
-      </w:r>
+        <w:t>WAT</w:t>
+      </w:r>
+      <w:proofErr w:type="spellEnd"/>
+      <w:r>
+        <w:t xml:space="preserve"> (C), and western blot image (D) and quantification (E) of ATGL protein from </w:t>
+      </w:r>
+      <w:proofErr w:type="spellStart"/>
       <w:r>
         <w:t>i</w:t>
       </w:r>
       <w:r>
-        <w:t>WAT. Mice from A, C, D and E were euthanized at 28 weeks of age following six weeks of dexamethasone (NCD n=8; HFD n=10) or vehicle (NCD n=8; HFD n=10) treatment. Mice from B were fasted for 5 hours prior to euglycemic clamp following 3 weeks of dexamethasone (n=14) or vehicle (n=11) treatment and 11 weeks of HFD. For clamp experiments, insulin was infused at 8 mU/kg/min following a prime continuous infusion of 40mU/kg bolus. Crosses indicate a significant interaction between diet and treatment. Asterisks indicate a statistically significant treatment effect for the pairwise comparison.</w:t>
+        <w:t>WAT</w:t>
+      </w:r>
+      <w:proofErr w:type="spellEnd"/>
+      <w:r>
+        <w:t xml:space="preserve">. Mice from A, C, D and E were euthanized at 28 weeks of age following six weeks of dexamethasone (NCD n=8; HFD n=10) or vehicle (NCD n=8; HFD n=10) treatment. Mice from B were fasted for 5 hours prior to </w:t>
+      </w:r>
+      <w:proofErr w:type="spellStart"/>
+      <w:r>
+        <w:t>euglycemic</w:t>
+      </w:r>
+      <w:proofErr w:type="spellEnd"/>
+      <w:r>
+        <w:t xml:space="preserve"> clamp following 3 weeks of dexamethasone (n=14) or vehicle (n=11) treatment and 11 weeks of HFD. For clamp experiments, insulin was infused at 8 </w:t>
+      </w:r>
+      <w:proofErr w:type="spellStart"/>
+      <w:r>
+        <w:t>mU</w:t>
+      </w:r>
+      <w:proofErr w:type="spellEnd"/>
+      <w:r>
+        <w:t>/kg/min following a prime continuous infusion of 40mU/kg bolus. Crosses indicate a significant interaction between diet and treatment. Asterisks indicate a statistically significant treatment effect for the pairwise comparison.</w:t>
       </w:r>
     </w:p>
     <w:sectPr>
@@ -18698,7 +19933,7 @@
         <w:noProof/>
         <w:color w:val="5B9BD5" w:themeColor="accent1"/>
       </w:rPr>
-      <w:t>24</w:t>
+      <w:t>19</w:t>
     </w:r>
     <w:r>
       <w:rPr>
@@ -20384,7 +21619,7 @@
 </file>
 
 <file path=customXml/itemProps1.xml><?xml version="1.0" encoding="utf-8"?>
-<ds:datastoreItem xmlns:ds="http://schemas.openxmlformats.org/officeDocument/2006/customXml" ds:itemID="{F6248BA7-779A-6547-9C11-227F6ED367D2}">
+<ds:datastoreItem xmlns:ds="http://schemas.openxmlformats.org/officeDocument/2006/customXml" ds:itemID="{9586536E-042A-0045-8073-A1CDCBCF6A63}">
   <ds:schemaRefs>
     <ds:schemaRef ds:uri="http://schemas.openxmlformats.org/officeDocument/2006/bibliography"/>
   </ds:schemaRefs>

</xml_diff>

<commit_message>
final changes to MS fig legends
</commit_message>
<xml_diff>
--- a/manuscript/Obesity-Glucocorticoids/Harvey.docx
+++ b/manuscript/Obesity-Glucocorticoids/Harvey.docx
@@ -54,15 +54,7 @@
         <w:t>2,3</w:t>
       </w:r>
       <w:r>
-        <w:t xml:space="preserve">, </w:t>
-      </w:r>
-      <w:proofErr w:type="spellStart"/>
-      <w:r>
-        <w:t>JeAnna</w:t>
-      </w:r>
-      <w:proofErr w:type="spellEnd"/>
-      <w:r>
-        <w:t xml:space="preserve"> R. Redd</w:t>
+        <w:t>, JeAnna R. Redd</w:t>
       </w:r>
       <w:r>
         <w:rPr>
@@ -71,15 +63,7 @@
         <w:t>1,2</w:t>
       </w:r>
       <w:r>
-        <w:t xml:space="preserve">, </w:t>
-      </w:r>
-      <w:proofErr w:type="spellStart"/>
-      <w:r>
-        <w:t>Quynh</w:t>
-      </w:r>
-      <w:proofErr w:type="spellEnd"/>
-      <w:r>
-        <w:t xml:space="preserve"> T. Tran</w:t>
+        <w:t>, Quynh T. Tran</w:t>
       </w:r>
       <w:r>
         <w:rPr>
@@ -88,15 +72,7 @@
         <w:t>4</w:t>
       </w:r>
       <w:r>
-        <w:t xml:space="preserve">, </w:t>
-      </w:r>
-      <w:proofErr w:type="spellStart"/>
-      <w:r>
-        <w:t>Irit</w:t>
-      </w:r>
-      <w:proofErr w:type="spellEnd"/>
-      <w:r>
-        <w:t xml:space="preserve"> Hochberg</w:t>
+        <w:t>, Irit Hochberg</w:t>
       </w:r>
       <w:r>
         <w:rPr>
@@ -183,15 +159,7 @@
         <w:t xml:space="preserve">5 </w:t>
       </w:r>
       <w:r>
-        <w:t xml:space="preserve">Institute of Endocrinology, Diabetes and Metabolism, </w:t>
-      </w:r>
-      <w:proofErr w:type="spellStart"/>
-      <w:r>
-        <w:t>Rambam</w:t>
-      </w:r>
-      <w:proofErr w:type="spellEnd"/>
-      <w:r>
-        <w:t xml:space="preserve"> Health Care Campus, Haifa, Israel; </w:t>
+        <w:t xml:space="preserve">Institute of Endocrinology, Diabetes and Metabolism, Rambam Health Care Campus, Haifa, Israel; </w:t>
       </w:r>
       <w:r>
         <w:rPr>
@@ -765,21 +733,7 @@
         <w:rPr>
           <w:color w:val="000000" w:themeColor="text1"/>
         </w:rPr>
-        <w:t xml:space="preserve"> This was associated with synergistic transactivation of the </w:t>
-      </w:r>
-      <w:proofErr w:type="spellStart"/>
-      <w:r>
-        <w:rPr>
-          <w:color w:val="000000" w:themeColor="text1"/>
-        </w:rPr>
-        <w:t>lipolytic</w:t>
-      </w:r>
-      <w:proofErr w:type="spellEnd"/>
-      <w:r>
-        <w:rPr>
-          <w:color w:val="000000" w:themeColor="text1"/>
-        </w:rPr>
-        <w:t xml:space="preserve"> enzyme ATGL.</w:t>
+        <w:t xml:space="preserve"> This was associated with synergistic transactivation of the lipolytic enzyme ATGL.</w:t>
       </w:r>
     </w:p>
     <w:p>
@@ -929,9 +883,8 @@
           <w:sz w:val="24"/>
           <w:szCs w:val="24"/>
         </w:rPr>
-        <w:t xml:space="preserve"> </w:t>
-      </w:r>
-      <w:proofErr w:type="spellStart"/>
+        <w:t xml:space="preserve"> l</w:t>
+      </w:r>
       <w:r>
         <w:rPr>
           <w:rFonts w:asciiTheme="minorHAnsi" w:hAnsiTheme="minorHAnsi"/>
@@ -939,7 +892,7 @@
           <w:sz w:val="24"/>
           <w:szCs w:val="24"/>
         </w:rPr>
-        <w:t>l</w:t>
+        <w:t>i</w:t>
       </w:r>
       <w:r>
         <w:rPr>
@@ -948,7 +901,7 @@
           <w:sz w:val="24"/>
           <w:szCs w:val="24"/>
         </w:rPr>
-        <w:t>i</w:t>
+        <w:t xml:space="preserve">polytic markers, insulin resistance and hepatic steatosis in response to </w:t>
       </w:r>
       <w:r>
         <w:rPr>
@@ -957,9 +910,8 @@
           <w:sz w:val="24"/>
           <w:szCs w:val="24"/>
         </w:rPr>
-        <w:t>polytic</w:t>
-      </w:r>
-      <w:proofErr w:type="spellEnd"/>
+        <w:t>combined glucocorticoids and obesity in mice</w:t>
+      </w:r>
       <w:r>
         <w:rPr>
           <w:rFonts w:asciiTheme="minorHAnsi" w:hAnsiTheme="minorHAnsi"/>
@@ -967,7 +919,7 @@
           <w:sz w:val="24"/>
           <w:szCs w:val="24"/>
         </w:rPr>
-        <w:t xml:space="preserve"> markers, insulin resistance and hepatic steatosis in response to </w:t>
+        <w:t>. All outcomes were exacerbated in comparison</w:t>
       </w:r>
       <w:r>
         <w:rPr>
@@ -976,7 +928,7 @@
           <w:sz w:val="24"/>
           <w:szCs w:val="24"/>
         </w:rPr>
-        <w:t>combined glucocorticoids and obesity in mice</w:t>
+        <w:t xml:space="preserve"> to</w:t>
       </w:r>
       <w:r>
         <w:rPr>
@@ -985,24 +937,6 @@
           <w:sz w:val="24"/>
           <w:szCs w:val="24"/>
         </w:rPr>
-        <w:t>. All outcomes were exacerbated in comparison</w:t>
-      </w:r>
-      <w:r>
-        <w:rPr>
-          <w:rFonts w:asciiTheme="minorHAnsi" w:hAnsiTheme="minorHAnsi"/>
-          <w:color w:val="000000" w:themeColor="text1"/>
-          <w:sz w:val="24"/>
-          <w:szCs w:val="24"/>
-        </w:rPr>
-        <w:t xml:space="preserve"> to</w:t>
-      </w:r>
-      <w:r>
-        <w:rPr>
-          <w:rFonts w:asciiTheme="minorHAnsi" w:hAnsiTheme="minorHAnsi"/>
-          <w:color w:val="000000" w:themeColor="text1"/>
-          <w:sz w:val="24"/>
-          <w:szCs w:val="24"/>
-        </w:rPr>
         <w:t xml:space="preserve"> lean counterparts.</w:t>
       </w:r>
     </w:p>
@@ -2429,25 +2363,7 @@
           <w:color w:val="000000" w:themeColor="text1"/>
           <w:shd w:val="clear" w:color="auto" w:fill="FFFFFF"/>
         </w:rPr>
-        <w:t xml:space="preserve">; 5L0D </w:t>
-      </w:r>
-      <w:proofErr w:type="spellStart"/>
-      <w:r>
-        <w:rPr>
-          <w:rFonts w:eastAsia="Times New Roman" w:cs="Times New Roman"/>
-          <w:color w:val="000000" w:themeColor="text1"/>
-          <w:shd w:val="clear" w:color="auto" w:fill="FFFFFF"/>
-        </w:rPr>
-        <w:t>LabDiet</w:t>
-      </w:r>
-      <w:proofErr w:type="spellEnd"/>
-      <w:r>
-        <w:rPr>
-          <w:rFonts w:eastAsia="Times New Roman" w:cs="Times New Roman"/>
-          <w:color w:val="000000" w:themeColor="text1"/>
-          <w:shd w:val="clear" w:color="auto" w:fill="FFFFFF"/>
-        </w:rPr>
-        <w:t>; 13% fat; 57% carbohydrate; 30% protein</w:t>
+        <w:t>; 5L0D LabDiet; 13% fat; 57% carbohydrate; 30% protein</w:t>
       </w:r>
       <w:r>
         <w:rPr>
@@ -3028,7 +2944,6 @@
         </w:rPr>
         <w:t xml:space="preserve"> </w:t>
       </w:r>
-      <w:proofErr w:type="spellStart"/>
       <w:r>
         <w:rPr>
           <w:rFonts w:eastAsia="Times New Roman" w:cs="Times New Roman"/>
@@ -3043,16 +2958,7 @@
           <w:color w:val="000000" w:themeColor="text1"/>
           <w:shd w:val="clear" w:color="auto" w:fill="FFFFFF"/>
         </w:rPr>
-        <w:t>choMRI</w:t>
-      </w:r>
-      <w:proofErr w:type="spellEnd"/>
-      <w:r>
-        <w:rPr>
-          <w:rFonts w:eastAsia="Times New Roman" w:cs="Times New Roman"/>
-          <w:color w:val="000000" w:themeColor="text1"/>
-          <w:shd w:val="clear" w:color="auto" w:fill="FFFFFF"/>
-        </w:rPr>
-        <w:t xml:space="preserve"> </w:t>
+        <w:t xml:space="preserve">choMRI </w:t>
       </w:r>
       <w:r>
         <w:rPr>
@@ -3292,25 +3198,7 @@
           <w:color w:val="000000" w:themeColor="text1"/>
           <w:shd w:val="clear" w:color="auto" w:fill="FFFFFF"/>
         </w:rPr>
-        <w:t xml:space="preserve"> were dissected and the right inguinal white adipose tissue (</w:t>
-      </w:r>
-      <w:proofErr w:type="spellStart"/>
-      <w:r>
-        <w:rPr>
-          <w:rFonts w:eastAsia="Times New Roman" w:cs="Times New Roman"/>
-          <w:color w:val="000000" w:themeColor="text1"/>
-          <w:shd w:val="clear" w:color="auto" w:fill="FFFFFF"/>
-        </w:rPr>
-        <w:t>iWAT</w:t>
-      </w:r>
-      <w:proofErr w:type="spellEnd"/>
-      <w:r>
-        <w:rPr>
-          <w:rFonts w:eastAsia="Times New Roman" w:cs="Times New Roman"/>
-          <w:color w:val="000000" w:themeColor="text1"/>
-          <w:shd w:val="clear" w:color="auto" w:fill="FFFFFF"/>
-        </w:rPr>
-        <w:t>)</w:t>
+        <w:t xml:space="preserve"> were dissected and the right inguinal white adipose tissue (iWAT)</w:t>
       </w:r>
       <w:r>
         <w:rPr>
@@ -3328,49 +3216,21 @@
         </w:rPr>
         <w:t xml:space="preserve">and </w:t>
       </w:r>
-      <w:proofErr w:type="spellStart"/>
-      <w:r>
-        <w:rPr>
-          <w:rFonts w:eastAsia="Times New Roman" w:cs="Times New Roman"/>
-          <w:color w:val="000000" w:themeColor="text1"/>
-          <w:shd w:val="clear" w:color="auto" w:fill="FFFFFF"/>
-        </w:rPr>
-        <w:t>epididymal</w:t>
-      </w:r>
-      <w:proofErr w:type="spellEnd"/>
-      <w:r>
-        <w:rPr>
-          <w:rFonts w:eastAsia="Times New Roman" w:cs="Times New Roman"/>
-          <w:color w:val="000000" w:themeColor="text1"/>
-          <w:shd w:val="clear" w:color="auto" w:fill="FFFFFF"/>
-        </w:rPr>
-        <w:t xml:space="preserve"> </w:t>
-      </w:r>
-      <w:r>
-        <w:rPr>
-          <w:rFonts w:eastAsia="Times New Roman" w:cs="Times New Roman"/>
-          <w:color w:val="000000" w:themeColor="text1"/>
-          <w:shd w:val="clear" w:color="auto" w:fill="FFFFFF"/>
-        </w:rPr>
-        <w:t>white adipose tissue (</w:t>
-      </w:r>
-      <w:proofErr w:type="spellStart"/>
-      <w:r>
-        <w:rPr>
-          <w:rFonts w:eastAsia="Times New Roman" w:cs="Times New Roman"/>
-          <w:color w:val="000000" w:themeColor="text1"/>
-          <w:shd w:val="clear" w:color="auto" w:fill="FFFFFF"/>
-        </w:rPr>
-        <w:t>eWAT</w:t>
-      </w:r>
-      <w:proofErr w:type="spellEnd"/>
-      <w:r>
-        <w:rPr>
-          <w:rFonts w:eastAsia="Times New Roman" w:cs="Times New Roman"/>
-          <w:color w:val="000000" w:themeColor="text1"/>
-          <w:shd w:val="clear" w:color="auto" w:fill="FFFFFF"/>
-        </w:rPr>
-        <w:t>)</w:t>
+      <w:r>
+        <w:rPr>
+          <w:rFonts w:eastAsia="Times New Roman" w:cs="Times New Roman"/>
+          <w:color w:val="000000" w:themeColor="text1"/>
+          <w:shd w:val="clear" w:color="auto" w:fill="FFFFFF"/>
+        </w:rPr>
+        <w:t xml:space="preserve">epididymal </w:t>
+      </w:r>
+      <w:r>
+        <w:rPr>
+          <w:rFonts w:eastAsia="Times New Roman" w:cs="Times New Roman"/>
+          <w:color w:val="000000" w:themeColor="text1"/>
+          <w:shd w:val="clear" w:color="auto" w:fill="FFFFFF"/>
+        </w:rPr>
+        <w:t>white adipose tissue (eWAT)</w:t>
       </w:r>
       <w:r>
         <w:rPr>
@@ -3664,77 +3524,7 @@
         <w:rPr>
           <w:rFonts w:cs="Arial"/>
         </w:rPr>
-        <w:t>Dexamethasone standard was used to make a calibration curve from 2.5 to 100 ng/</w:t>
-      </w:r>
-      <w:proofErr w:type="spellStart"/>
-      <w:r>
-        <w:rPr>
-          <w:rFonts w:cs="Arial"/>
-        </w:rPr>
-        <w:t>mL.</w:t>
-      </w:r>
-      <w:proofErr w:type="spellEnd"/>
-      <w:r>
-        <w:rPr>
-          <w:rFonts w:cs="Arial"/>
-        </w:rPr>
-        <w:t xml:space="preserve"> A separate weighing of dexamethasone was used to make quality control standards at 3 and 30 ng/</w:t>
-      </w:r>
-      <w:proofErr w:type="spellStart"/>
-      <w:r>
-        <w:rPr>
-          <w:rFonts w:cs="Arial"/>
-        </w:rPr>
-        <w:t>mL.</w:t>
-      </w:r>
-      <w:proofErr w:type="spellEnd"/>
-      <w:r>
-        <w:rPr>
-          <w:rFonts w:cs="Arial"/>
-        </w:rPr>
-        <w:t xml:space="preserve"> Quality control standards were run in triplicate before and during sample analysis. For each calibration standard and quality control standard, 10 µL of blank plasma, 10 µL of calibration or QC standard, and 40 µL of internal standard were mixed in a 96-</w:t>
-      </w:r>
-      <w:proofErr w:type="gramStart"/>
-      <w:r>
-        <w:rPr>
-          <w:rFonts w:cs="Arial"/>
-        </w:rPr>
-        <w:t>well</w:t>
-      </w:r>
-      <w:proofErr w:type="gramEnd"/>
-      <w:r>
-        <w:rPr>
-          <w:rFonts w:cs="Arial"/>
-        </w:rPr>
-        <w:t xml:space="preserve"> plate. Each analytical sample was prepared by mixing 10 µL mouse plasma, 10 µL acetonitrile and 40 µL internal standard into a well of a 96-</w:t>
-      </w:r>
-      <w:proofErr w:type="gramStart"/>
-      <w:r>
-        <w:rPr>
-          <w:rFonts w:cs="Arial"/>
-        </w:rPr>
-        <w:t>well</w:t>
-      </w:r>
-      <w:proofErr w:type="gramEnd"/>
-      <w:r>
-        <w:rPr>
-          <w:rFonts w:cs="Arial"/>
-        </w:rPr>
-        <w:t xml:space="preserve"> plate. Some samples were below 10 µL in volume. In these cases, the volume collected was diluted to 10 µL and prepared in the same manner as the other samples. The plate was mixed at 1000 rpm for 5 min, then centrifuged at 3500 rpm for 10 min. Four microliters of supernatant were injected for analysis onto a Waters </w:t>
-      </w:r>
-      <w:proofErr w:type="spellStart"/>
-      <w:r>
-        <w:rPr>
-          <w:rFonts w:cs="Arial"/>
-        </w:rPr>
-        <w:t>Xevo</w:t>
-      </w:r>
-      <w:proofErr w:type="spellEnd"/>
-      <w:r>
-        <w:rPr>
-          <w:rFonts w:cs="Arial"/>
-        </w:rPr>
-        <w:t xml:space="preserve"> TQD triple quadrupole UPLC mass spectrometer for analysis.</w:t>
+        <w:t>Dexamethasone standard was used to make a calibration curve from 2.5 to 100 ng/mL. A separate weighing of dexamethasone was used to make quality control standards at 3 and 30 ng/mL. Quality control standards were run in triplicate before and during sample analysis. For each calibration standard and quality control standard, 10 µL of blank plasma, 10 µL of calibration or QC standard, and 40 µL of internal standard were mixed in a 96-well plate. Each analytical sample was prepared by mixing 10 µL mouse plasma, 10 µL acetonitrile and 40 µL internal standard into a well of a 96-well plate. Some samples were below 10 µL in volume. In these cases, the volume collected was diluted to 10 µL and prepared in the same manner as the other samples. The plate was mixed at 1000 rpm for 5 min, then centrifuged at 3500 rpm for 10 min. Four microliters of supernatant were injected for analysis onto a Waters Xevo TQD triple quadrupole UPLC mass spectrometer for analysis.</w:t>
       </w:r>
     </w:p>
     <w:p>
@@ -3760,37 +3550,19 @@
         </w:rPr>
         <w:t xml:space="preserve">Insulin Tolerance Tests and </w:t>
       </w:r>
-      <w:proofErr w:type="spellStart"/>
       <w:r>
         <w:rPr>
           <w:b/>
           <w:color w:val="000000" w:themeColor="text1"/>
         </w:rPr>
-        <w:t>Hyperinsulinemic</w:t>
-      </w:r>
-      <w:proofErr w:type="spellEnd"/>
+        <w:t xml:space="preserve">Hyperinsulinemic </w:t>
+      </w:r>
       <w:r>
         <w:rPr>
           <w:b/>
           <w:color w:val="000000" w:themeColor="text1"/>
         </w:rPr>
-        <w:t xml:space="preserve"> </w:t>
-      </w:r>
-      <w:proofErr w:type="spellStart"/>
-      <w:r>
-        <w:rPr>
-          <w:b/>
-          <w:color w:val="000000" w:themeColor="text1"/>
-        </w:rPr>
-        <w:t>Euglycemic</w:t>
-      </w:r>
-      <w:proofErr w:type="spellEnd"/>
-      <w:r>
-        <w:rPr>
-          <w:b/>
-          <w:color w:val="000000" w:themeColor="text1"/>
-        </w:rPr>
-        <w:t xml:space="preserve"> Clamp Experiments: </w:t>
+        <w:t xml:space="preserve">Euglycemic Clamp Experiments: </w:t>
       </w:r>
       <w:r>
         <w:rPr>
@@ -3944,98 +3716,66 @@
           <w:rFonts w:cs="Times New Roman"/>
           <w:color w:val="000000" w:themeColor="text1"/>
         </w:rPr>
-        <w:t>insulin (</w:t>
-      </w:r>
-      <w:proofErr w:type="spellStart"/>
+        <w:t>insulin (Humulin R, Lilly)</w:t>
+      </w:r>
+      <w:r>
+        <w:t xml:space="preserve"> </w:t>
+      </w:r>
       <w:r>
         <w:rPr>
           <w:rFonts w:cs="Times New Roman"/>
           <w:color w:val="000000" w:themeColor="text1"/>
         </w:rPr>
-        <w:t>Humulin</w:t>
-      </w:r>
-      <w:proofErr w:type="spellEnd"/>
+        <w:t>as described in</w:t>
+      </w:r>
       <w:r>
         <w:rPr>
           <w:rFonts w:cs="Times New Roman"/>
           <w:color w:val="000000" w:themeColor="text1"/>
         </w:rPr>
-        <w:t xml:space="preserve"> R, Lilly)</w:t>
-      </w:r>
-      <w:r>
-        <w:t xml:space="preserve"> </w:t>
+        <w:t xml:space="preserve"> figure legend</w:t>
       </w:r>
       <w:r>
         <w:rPr>
           <w:rFonts w:cs="Times New Roman"/>
           <w:color w:val="000000" w:themeColor="text1"/>
         </w:rPr>
-        <w:t>as described in</w:t>
+        <w:t>s</w:t>
       </w:r>
       <w:r>
         <w:rPr>
           <w:rFonts w:cs="Times New Roman"/>
           <w:color w:val="000000" w:themeColor="text1"/>
         </w:rPr>
-        <w:t xml:space="preserve"> figure legend</w:t>
+        <w:t xml:space="preserve">. Blood </w:t>
       </w:r>
       <w:r>
         <w:rPr>
           <w:rFonts w:cs="Times New Roman"/>
           <w:color w:val="000000" w:themeColor="text1"/>
         </w:rPr>
-        <w:t>s</w:t>
+        <w:t xml:space="preserve">was collected from </w:t>
       </w:r>
       <w:r>
         <w:rPr>
           <w:rFonts w:cs="Times New Roman"/>
           <w:color w:val="000000" w:themeColor="text1"/>
         </w:rPr>
-        <w:t xml:space="preserve">. Blood </w:t>
+        <w:t xml:space="preserve">the </w:t>
       </w:r>
       <w:r>
         <w:rPr>
           <w:rFonts w:cs="Times New Roman"/>
           <w:color w:val="000000" w:themeColor="text1"/>
         </w:rPr>
-        <w:t xml:space="preserve">was collected from </w:t>
+        <w:t xml:space="preserve">tail and </w:t>
       </w:r>
       <w:r>
         <w:rPr>
           <w:rFonts w:cs="Times New Roman"/>
           <w:color w:val="000000" w:themeColor="text1"/>
         </w:rPr>
-        <w:t xml:space="preserve">the </w:t>
-      </w:r>
-      <w:r>
-        <w:rPr>
-          <w:rFonts w:cs="Times New Roman"/>
-          <w:color w:val="000000" w:themeColor="text1"/>
-        </w:rPr>
-        <w:t xml:space="preserve">tail and </w:t>
-      </w:r>
-      <w:r>
-        <w:rPr>
-          <w:rFonts w:cs="Times New Roman"/>
-          <w:color w:val="000000" w:themeColor="text1"/>
-        </w:rPr>
-        <w:t>glucose was determined using a One Touch Ultra Glucometer (</w:t>
-      </w:r>
-      <w:proofErr w:type="spellStart"/>
-      <w:r>
-        <w:rPr>
-          <w:rFonts w:cs="Times New Roman"/>
-          <w:color w:val="000000" w:themeColor="text1"/>
-        </w:rPr>
-        <w:t>Lifescan</w:t>
-      </w:r>
-      <w:proofErr w:type="spellEnd"/>
-      <w:r>
-        <w:rPr>
-          <w:rFonts w:cs="Times New Roman"/>
-          <w:color w:val="000000" w:themeColor="text1"/>
-        </w:rPr>
-        <w:t>).</w:t>
+        <w:t>glucose was determined using a One Touch Ultra Glucometer (Lifescan).</w:t>
       </w:r>
       <w:r>
         <w:rPr>
@@ -4043,7 +3783,6 @@
         </w:rPr>
         <w:t xml:space="preserve"> For the </w:t>
       </w:r>
-      <w:proofErr w:type="spellStart"/>
       <w:r>
         <w:rPr>
           <w:color w:val="000000" w:themeColor="text1"/>
@@ -4056,26 +3795,17 @@
         </w:rPr>
         <w:t>insulinemic</w:t>
       </w:r>
-      <w:proofErr w:type="spellEnd"/>
-      <w:r>
-        <w:rPr>
-          <w:color w:val="000000" w:themeColor="text1"/>
-        </w:rPr>
-        <w:t xml:space="preserve"> </w:t>
-      </w:r>
-      <w:proofErr w:type="spellStart"/>
-      <w:r>
-        <w:rPr>
-          <w:color w:val="000000" w:themeColor="text1"/>
-        </w:rPr>
-        <w:t>euglycemic</w:t>
-      </w:r>
-      <w:proofErr w:type="spellEnd"/>
-      <w:r>
-        <w:rPr>
-          <w:color w:val="000000" w:themeColor="text1"/>
-        </w:rPr>
-        <w:t xml:space="preserve"> clamp</w:t>
+      <w:r>
+        <w:rPr>
+          <w:color w:val="000000" w:themeColor="text1"/>
+        </w:rPr>
+        <w:t xml:space="preserve"> </w:t>
+      </w:r>
+      <w:r>
+        <w:rPr>
+          <w:color w:val="000000" w:themeColor="text1"/>
+        </w:rPr>
+        <w:t>euglycemic clamp</w:t>
       </w:r>
       <w:r>
         <w:rPr>
@@ -4475,134 +4205,129 @@
           <w:rFonts w:ascii="Calibri" w:hAnsi="Calibri" w:cs="Arial"/>
           <w:color w:val="000000" w:themeColor="text1"/>
         </w:rPr>
-        <w:t xml:space="preserve"> </w:t>
-      </w:r>
-      <w:proofErr w:type="spellStart"/>
+        <w:t xml:space="preserve"> mU/kg bolus, followed by </w:t>
+      </w:r>
       <w:r>
         <w:rPr>
           <w:rFonts w:ascii="Calibri" w:hAnsi="Calibri" w:cs="Arial"/>
           <w:color w:val="000000" w:themeColor="text1"/>
         </w:rPr>
-        <w:t>mU</w:t>
-      </w:r>
-      <w:proofErr w:type="spellEnd"/>
+        <w:t>8.0</w:t>
+      </w:r>
       <w:r>
         <w:rPr>
           <w:rFonts w:ascii="Calibri" w:hAnsi="Calibri" w:cs="Arial"/>
           <w:color w:val="000000" w:themeColor="text1"/>
         </w:rPr>
-        <w:t xml:space="preserve">/kg bolus, followed by </w:t>
+        <w:t xml:space="preserve"> mU/kg/min) of human insulin (Novo Nordisk). Euglycemia (120~130 mg/dL) was maintained during the clamp by measuring blood glucose every 10 min and infusing 50% glucose at variable rates</w:t>
       </w:r>
       <w:r>
         <w:rPr>
           <w:rFonts w:ascii="Calibri" w:hAnsi="Calibri" w:cs="Arial"/>
           <w:color w:val="000000" w:themeColor="text1"/>
         </w:rPr>
-        <w:t>8.0</w:t>
+        <w:t>,</w:t>
       </w:r>
       <w:r>
         <w:rPr>
           <w:rFonts w:ascii="Calibri" w:hAnsi="Calibri" w:cs="Arial"/>
           <w:color w:val="000000" w:themeColor="text1"/>
         </w:rPr>
-        <w:t xml:space="preserve"> </w:t>
-      </w:r>
-      <w:proofErr w:type="spellStart"/>
+        <w:t xml:space="preserve"> accordingly.  Blood samples were collected</w:t>
+      </w:r>
       <w:r>
         <w:rPr>
           <w:rFonts w:ascii="Calibri" w:hAnsi="Calibri" w:cs="Arial"/>
           <w:color w:val="000000" w:themeColor="text1"/>
         </w:rPr>
-        <w:t>mU</w:t>
-      </w:r>
-      <w:proofErr w:type="spellEnd"/>
+        <w:t xml:space="preserve"> from the </w:t>
+      </w:r>
       <w:r>
         <w:rPr>
           <w:rFonts w:ascii="Calibri" w:hAnsi="Calibri" w:cs="Arial"/>
           <w:color w:val="000000" w:themeColor="text1"/>
         </w:rPr>
-        <w:t xml:space="preserve">/kg/min) of human insulin (Novo Nordisk). </w:t>
-      </w:r>
-      <w:proofErr w:type="spellStart"/>
+        <w:t>right carotid</w:t>
+      </w:r>
       <w:r>
         <w:rPr>
           <w:rFonts w:ascii="Calibri" w:hAnsi="Calibri" w:cs="Arial"/>
           <w:color w:val="000000" w:themeColor="text1"/>
         </w:rPr>
-        <w:t>Euglycemia</w:t>
-      </w:r>
-      <w:proofErr w:type="spellEnd"/>
+        <w:t xml:space="preserve"> </w:t>
+      </w:r>
       <w:r>
         <w:rPr>
           <w:rFonts w:ascii="Calibri" w:hAnsi="Calibri" w:cs="Arial"/>
           <w:color w:val="000000" w:themeColor="text1"/>
         </w:rPr>
-        <w:t xml:space="preserve"> (120~130 mg/</w:t>
-      </w:r>
-      <w:proofErr w:type="spellStart"/>
+        <w:t xml:space="preserve">artery </w:t>
+      </w:r>
       <w:r>
         <w:rPr>
           <w:rFonts w:ascii="Calibri" w:hAnsi="Calibri" w:cs="Arial"/>
           <w:color w:val="000000" w:themeColor="text1"/>
         </w:rPr>
-        <w:t>dL</w:t>
-      </w:r>
-      <w:proofErr w:type="spellEnd"/>
+        <w:t>at t = 80, 90, 100, and 120 min for determination of glucose specific activity.  Blood insulin concentrations were determined from samples taken at t = -10 and 120 min. A bolus injection of [1-</w:t>
+      </w:r>
       <w:r>
         <w:rPr>
           <w:rFonts w:ascii="Calibri" w:hAnsi="Calibri" w:cs="Arial"/>
           <w:color w:val="000000" w:themeColor="text1"/>
-        </w:rPr>
-        <w:t>) was maintained during the clamp by measuring blood glucose every 10 min and infusing 50% glucose at variable rates</w:t>
+          <w:vertAlign w:val="superscript"/>
+        </w:rPr>
+        <w:t>14</w:t>
       </w:r>
       <w:r>
         <w:rPr>
           <w:rFonts w:ascii="Calibri" w:hAnsi="Calibri" w:cs="Arial"/>
           <w:color w:val="000000" w:themeColor="text1"/>
         </w:rPr>
-        <w:t>,</w:t>
+        <w:t>C]-2-deoxyglucose ([</w:t>
       </w:r>
       <w:r>
         <w:rPr>
           <w:rFonts w:ascii="Calibri" w:hAnsi="Calibri" w:cs="Arial"/>
           <w:color w:val="000000" w:themeColor="text1"/>
-        </w:rPr>
-        <w:t xml:space="preserve"> accordingly.  Blood samples were collected</w:t>
+          <w:vertAlign w:val="superscript"/>
+        </w:rPr>
+        <w:t>14</w:t>
       </w:r>
       <w:r>
         <w:rPr>
           <w:rFonts w:ascii="Calibri" w:hAnsi="Calibri" w:cs="Arial"/>
           <w:color w:val="000000" w:themeColor="text1"/>
         </w:rPr>
-        <w:t xml:space="preserve"> from the </w:t>
+        <w:t>C]2DG; PerkinElmer) (10 µCi) was given at t = 120 min. Blood samples were</w:t>
       </w:r>
       <w:r>
         <w:rPr>
           <w:rFonts w:ascii="Calibri" w:hAnsi="Calibri" w:cs="Arial"/>
           <w:color w:val="000000" w:themeColor="text1"/>
         </w:rPr>
-        <w:t>right carotid</w:t>
+        <w:t xml:space="preserve"> </w:t>
       </w:r>
       <w:r>
         <w:rPr>
           <w:rFonts w:ascii="Calibri" w:hAnsi="Calibri" w:cs="Arial"/>
           <w:color w:val="000000" w:themeColor="text1"/>
         </w:rPr>
-        <w:t xml:space="preserve"> </w:t>
+        <w:t>taken at 2, 5, 10, 15, and 25 min after the injection for determination of plasma [</w:t>
       </w:r>
       <w:r>
         <w:rPr>
           <w:rFonts w:ascii="Calibri" w:hAnsi="Calibri" w:cs="Arial"/>
           <w:color w:val="000000" w:themeColor="text1"/>
-        </w:rPr>
-        <w:t xml:space="preserve">artery </w:t>
+          <w:vertAlign w:val="superscript"/>
+        </w:rPr>
+        <w:t>14</w:t>
       </w:r>
       <w:r>
         <w:rPr>
           <w:rFonts w:ascii="Calibri" w:hAnsi="Calibri" w:cs="Arial"/>
           <w:color w:val="000000" w:themeColor="text1"/>
         </w:rPr>
-        <w:t>at t = 80, 90, 100, and 120 min for determination of glucose specific activity.  Blood insulin concentrations were determined from samples taken at t = -10 and 120 min. A bolus injection of [1-</w:t>
+        <w:t>C]2DG radioactivity. At the end of the experiment, animals were anesthetized with an intravenous injection of sodium pentobarbital and tissues were collected and immediately frozen in liquid nitrogen for later analysis of tissue [1-</w:t>
       </w:r>
       <w:r>
         <w:rPr>
@@ -4617,7 +4342,7 @@
           <w:rFonts w:ascii="Calibri" w:hAnsi="Calibri" w:cs="Arial"/>
           <w:color w:val="000000" w:themeColor="text1"/>
         </w:rPr>
-        <w:t>C]-2-deoxyglucose ([</w:t>
+        <w:t>C]-2-deoxyglucose phosphate ([</w:t>
       </w:r>
       <w:r>
         <w:rPr>
@@ -4632,7 +4357,7 @@
           <w:rFonts w:ascii="Calibri" w:hAnsi="Calibri" w:cs="Arial"/>
           <w:color w:val="000000" w:themeColor="text1"/>
         </w:rPr>
-        <w:t>C]2DG; PerkinElmer) (10 µCi) was given at t = 120 min. Blood samples were</w:t>
+        <w:t>C]2DGP) radioactivity.</w:t>
       </w:r>
       <w:r>
         <w:rPr>
@@ -4646,7 +4371,7 @@
           <w:rFonts w:ascii="Calibri" w:hAnsi="Calibri" w:cs="Arial"/>
           <w:color w:val="000000" w:themeColor="text1"/>
         </w:rPr>
-        <w:t>taken at 2, 5, 10, 15, and 25 min after the injection for determination of plasma [</w:t>
+        <w:t>Blood glucose was measured using an Accu-Chek glucometer (Roche, Germany). Plasma insulin was measured using the Linco rat/mouse insulin ELISA kits.  For determination of plasma radioactivity of [3-</w:t>
       </w:r>
       <w:r>
         <w:rPr>
@@ -4654,6 +4379,21 @@
           <w:color w:val="000000" w:themeColor="text1"/>
           <w:vertAlign w:val="superscript"/>
         </w:rPr>
+        <w:t>3</w:t>
+      </w:r>
+      <w:r>
+        <w:rPr>
+          <w:rFonts w:ascii="Calibri" w:hAnsi="Calibri" w:cs="Arial"/>
+          <w:color w:val="000000" w:themeColor="text1"/>
+        </w:rPr>
+        <w:t>H]glucose and [1-</w:t>
+      </w:r>
+      <w:r>
+        <w:rPr>
+          <w:rFonts w:ascii="Calibri" w:hAnsi="Calibri" w:cs="Arial"/>
+          <w:color w:val="000000" w:themeColor="text1"/>
+          <w:vertAlign w:val="superscript"/>
+        </w:rPr>
         <w:t>14</w:t>
       </w:r>
       <w:r>
@@ -4661,139 +4401,15 @@
           <w:rFonts w:ascii="Calibri" w:hAnsi="Calibri" w:cs="Arial"/>
           <w:color w:val="000000" w:themeColor="text1"/>
         </w:rPr>
-        <w:t>C]2DG radioactivity. At the end of the experiment, animals were anesthetized with an intravenous injection of sodium pentobarbital and tissues were collected and immediately frozen in liquid nitrogen for later analysis of tissue [1-</w:t>
+        <w:t xml:space="preserve">C]2DG, plasma samples were </w:t>
       </w:r>
       <w:r>
         <w:rPr>
           <w:rFonts w:ascii="Calibri" w:hAnsi="Calibri" w:cs="Arial"/>
           <w:color w:val="000000" w:themeColor="text1"/>
-          <w:vertAlign w:val="superscript"/>
-        </w:rPr>
-        <w:t>14</w:t>
-      </w:r>
-      <w:r>
-        <w:rPr>
-          <w:rFonts w:ascii="Calibri" w:hAnsi="Calibri" w:cs="Arial"/>
-          <w:color w:val="000000" w:themeColor="text1"/>
-        </w:rPr>
-        <w:t>C]-2-deoxyglucose phosphate ([</w:t>
-      </w:r>
-      <w:r>
-        <w:rPr>
-          <w:rFonts w:ascii="Calibri" w:hAnsi="Calibri" w:cs="Arial"/>
-          <w:color w:val="000000" w:themeColor="text1"/>
-          <w:vertAlign w:val="superscript"/>
-        </w:rPr>
-        <w:t>14</w:t>
-      </w:r>
-      <w:r>
-        <w:rPr>
-          <w:rFonts w:ascii="Calibri" w:hAnsi="Calibri" w:cs="Arial"/>
-          <w:color w:val="000000" w:themeColor="text1"/>
-        </w:rPr>
-        <w:t>C]2DGP) radioactivity.</w:t>
-      </w:r>
-      <w:r>
-        <w:rPr>
-          <w:rFonts w:ascii="Calibri" w:hAnsi="Calibri" w:cs="Arial"/>
-          <w:color w:val="000000" w:themeColor="text1"/>
-        </w:rPr>
-        <w:t xml:space="preserve"> </w:t>
-      </w:r>
-      <w:r>
-        <w:rPr>
-          <w:rFonts w:ascii="Calibri" w:hAnsi="Calibri" w:cs="Arial"/>
-          <w:color w:val="000000" w:themeColor="text1"/>
-        </w:rPr>
-        <w:t xml:space="preserve">Blood glucose was measured using an </w:t>
-      </w:r>
-      <w:proofErr w:type="spellStart"/>
-      <w:r>
-        <w:rPr>
-          <w:rFonts w:ascii="Calibri" w:hAnsi="Calibri" w:cs="Arial"/>
-          <w:color w:val="000000" w:themeColor="text1"/>
-        </w:rPr>
-        <w:t>Accu-Chek</w:t>
-      </w:r>
-      <w:proofErr w:type="spellEnd"/>
-      <w:r>
-        <w:rPr>
-          <w:rFonts w:ascii="Calibri" w:hAnsi="Calibri" w:cs="Arial"/>
-          <w:color w:val="000000" w:themeColor="text1"/>
-        </w:rPr>
-        <w:t xml:space="preserve"> glucometer (Roche, Germany). Plasma insulin was measured using the </w:t>
-      </w:r>
-      <w:proofErr w:type="spellStart"/>
-      <w:r>
-        <w:rPr>
-          <w:rFonts w:ascii="Calibri" w:hAnsi="Calibri" w:cs="Arial"/>
-          <w:color w:val="000000" w:themeColor="text1"/>
-        </w:rPr>
-        <w:t>Linco</w:t>
-      </w:r>
-      <w:proofErr w:type="spellEnd"/>
-      <w:r>
-        <w:rPr>
-          <w:rFonts w:ascii="Calibri" w:hAnsi="Calibri" w:cs="Arial"/>
-          <w:color w:val="000000" w:themeColor="text1"/>
-        </w:rPr>
-        <w:t xml:space="preserve"> rat/mouse insulin ELISA kits.  For determination of plasma radioactivity of [3-</w:t>
-      </w:r>
-      <w:r>
-        <w:rPr>
-          <w:rFonts w:ascii="Calibri" w:hAnsi="Calibri" w:cs="Arial"/>
-          <w:color w:val="000000" w:themeColor="text1"/>
-          <w:vertAlign w:val="superscript"/>
-        </w:rPr>
-        <w:t>3</w:t>
-      </w:r>
-      <w:proofErr w:type="gramStart"/>
-      <w:r>
-        <w:rPr>
-          <w:rFonts w:ascii="Calibri" w:hAnsi="Calibri" w:cs="Arial"/>
-          <w:color w:val="000000" w:themeColor="text1"/>
-        </w:rPr>
-        <w:t>H]glucose</w:t>
-      </w:r>
-      <w:proofErr w:type="gramEnd"/>
-      <w:r>
-        <w:rPr>
-          <w:rFonts w:ascii="Calibri" w:hAnsi="Calibri" w:cs="Arial"/>
-          <w:color w:val="000000" w:themeColor="text1"/>
-        </w:rPr>
-        <w:t xml:space="preserve"> and [1-</w:t>
-      </w:r>
-      <w:r>
-        <w:rPr>
-          <w:rFonts w:ascii="Calibri" w:hAnsi="Calibri" w:cs="Arial"/>
-          <w:color w:val="000000" w:themeColor="text1"/>
-          <w:vertAlign w:val="superscript"/>
-        </w:rPr>
-        <w:t>14</w:t>
-      </w:r>
-      <w:r>
-        <w:rPr>
-          <w:rFonts w:ascii="Calibri" w:hAnsi="Calibri" w:cs="Arial"/>
-          <w:color w:val="000000" w:themeColor="text1"/>
-        </w:rPr>
-        <w:t xml:space="preserve">C]2DG, plasma samples were </w:t>
-      </w:r>
-      <w:proofErr w:type="spellStart"/>
-      <w:r>
-        <w:rPr>
-          <w:rFonts w:ascii="Calibri" w:hAnsi="Calibri" w:cs="Arial"/>
-          <w:color w:val="000000" w:themeColor="text1"/>
         </w:rPr>
         <w:lastRenderedPageBreak/>
-        <w:t>deproteinized</w:t>
-      </w:r>
-      <w:proofErr w:type="spellEnd"/>
-      <w:r>
-        <w:rPr>
-          <w:rFonts w:ascii="Calibri" w:hAnsi="Calibri" w:cs="Arial"/>
-          <w:color w:val="000000" w:themeColor="text1"/>
-        </w:rPr>
-        <w:t xml:space="preserve"> with ZnSO</w:t>
+        <w:t>deproteinized with ZnSO</w:t>
       </w:r>
       <w:r>
         <w:rPr>
@@ -5095,21 +4711,7 @@
         <w:rPr>
           <w:color w:val="000000" w:themeColor="text1"/>
         </w:rPr>
-        <w:t xml:space="preserve"> (</w:t>
-      </w:r>
-      <w:proofErr w:type="spellStart"/>
-      <w:r>
-        <w:rPr>
-          <w:color w:val="000000" w:themeColor="text1"/>
-        </w:rPr>
-        <w:t>Thermo</w:t>
-      </w:r>
-      <w:proofErr w:type="spellEnd"/>
-      <w:r>
-        <w:rPr>
-          <w:color w:val="000000" w:themeColor="text1"/>
-        </w:rPr>
-        <w:t xml:space="preserve"> Fisher</w:t>
+        <w:t xml:space="preserve"> (Thermo Fisher</w:t>
       </w:r>
       <w:r>
         <w:rPr>
@@ -5297,25 +4899,7 @@
           <w:color w:val="000000" w:themeColor="text1"/>
           <w:shd w:val="clear" w:color="auto" w:fill="FFFFFF"/>
         </w:rPr>
-        <w:t>and fatty acids were quantified using the HR Series NEFA-</w:t>
-      </w:r>
-      <w:proofErr w:type="gramStart"/>
-      <w:r>
-        <w:rPr>
-          <w:rFonts w:eastAsia="Times New Roman" w:cs="Arial"/>
-          <w:color w:val="000000" w:themeColor="text1"/>
-          <w:shd w:val="clear" w:color="auto" w:fill="FFFFFF"/>
-        </w:rPr>
-        <w:t>HR(</w:t>
-      </w:r>
-      <w:proofErr w:type="gramEnd"/>
-      <w:r>
-        <w:rPr>
-          <w:rFonts w:eastAsia="Times New Roman" w:cs="Arial"/>
-          <w:color w:val="000000" w:themeColor="text1"/>
-          <w:shd w:val="clear" w:color="auto" w:fill="FFFFFF"/>
-        </w:rPr>
-        <w:t>2) kit (Wako Diagnostics</w:t>
+        <w:t>and fatty acids were quantified using the HR Series NEFA-HR(2) kit (Wako Diagnostics</w:t>
       </w:r>
       <w:r>
         <w:rPr>
@@ -6003,9 +5587,8 @@
           <w:szCs w:val="21"/>
           <w:shd w:val="clear" w:color="auto" w:fill="FFFFFF"/>
         </w:rPr>
-        <w:t xml:space="preserve">50 </w:t>
-      </w:r>
-      <w:proofErr w:type="spellStart"/>
+        <w:t xml:space="preserve">50 mM Tris pH 8, 5 mM EDTA, 30 mM Mannitol, </w:t>
+      </w:r>
       <w:r>
         <w:rPr>
           <w:rFonts w:eastAsia="Times New Roman" w:cs="Times New Roman"/>
@@ -6013,9 +5596,8 @@
           <w:szCs w:val="21"/>
           <w:shd w:val="clear" w:color="auto" w:fill="FFFFFF"/>
         </w:rPr>
-        <w:t>mM</w:t>
-      </w:r>
-      <w:proofErr w:type="spellEnd"/>
+        <w:t xml:space="preserve">protease </w:t>
+      </w:r>
       <w:r>
         <w:rPr>
           <w:rFonts w:eastAsia="Times New Roman" w:cs="Times New Roman"/>
@@ -6023,9 +5605,8 @@
           <w:szCs w:val="21"/>
           <w:shd w:val="clear" w:color="auto" w:fill="FFFFFF"/>
         </w:rPr>
-        <w:t xml:space="preserve"> </w:t>
-      </w:r>
-      <w:proofErr w:type="spellStart"/>
+        <w:t>inhibitor)</w:t>
+      </w:r>
       <w:r>
         <w:rPr>
           <w:rFonts w:eastAsia="Times New Roman" w:cs="Times New Roman"/>
@@ -6033,9 +5614,8 @@
           <w:szCs w:val="21"/>
           <w:shd w:val="clear" w:color="auto" w:fill="FFFFFF"/>
         </w:rPr>
-        <w:t>Tris</w:t>
-      </w:r>
-      <w:proofErr w:type="spellEnd"/>
+        <w:t xml:space="preserve"> </w:t>
+      </w:r>
       <w:r>
         <w:rPr>
           <w:rFonts w:eastAsia="Times New Roman" w:cs="Times New Roman"/>
@@ -6043,9 +5623,8 @@
           <w:szCs w:val="21"/>
           <w:shd w:val="clear" w:color="auto" w:fill="FFFFFF"/>
         </w:rPr>
-        <w:t xml:space="preserve"> pH 8, 5 </w:t>
-      </w:r>
-      <w:proofErr w:type="spellStart"/>
+        <w:t xml:space="preserve">and subjected to </w:t>
+      </w:r>
       <w:r>
         <w:rPr>
           <w:rFonts w:eastAsia="Times New Roman" w:cs="Times New Roman"/>
@@ -6053,9 +5632,8 @@
           <w:szCs w:val="21"/>
           <w:shd w:val="clear" w:color="auto" w:fill="FFFFFF"/>
         </w:rPr>
-        <w:t>mM</w:t>
-      </w:r>
-      <w:proofErr w:type="spellEnd"/>
+        <w:t>three freeze thaw cycles</w:t>
+      </w:r>
       <w:r>
         <w:rPr>
           <w:rFonts w:eastAsia="Times New Roman" w:cs="Times New Roman"/>
@@ -6063,9 +5641,8 @@
           <w:szCs w:val="21"/>
           <w:shd w:val="clear" w:color="auto" w:fill="FFFFFF"/>
         </w:rPr>
-        <w:t xml:space="preserve"> EDTA, 30 </w:t>
-      </w:r>
-      <w:proofErr w:type="spellStart"/>
+        <w:t xml:space="preserve"> with liquid nitrogen, thawed at room temperature</w:t>
+      </w:r>
       <w:r>
         <w:rPr>
           <w:rFonts w:eastAsia="Times New Roman" w:cs="Times New Roman"/>
@@ -6073,9 +5650,8 @@
           <w:szCs w:val="21"/>
           <w:shd w:val="clear" w:color="auto" w:fill="FFFFFF"/>
         </w:rPr>
-        <w:t>mM</w:t>
-      </w:r>
-      <w:proofErr w:type="spellEnd"/>
+        <w:t xml:space="preserve">. Frozen </w:t>
+      </w:r>
       <w:r>
         <w:rPr>
           <w:rFonts w:eastAsia="Times New Roman" w:cs="Times New Roman"/>
@@ -6083,7 +5659,7 @@
           <w:szCs w:val="21"/>
           <w:shd w:val="clear" w:color="auto" w:fill="FFFFFF"/>
         </w:rPr>
-        <w:t xml:space="preserve"> Mannitol, </w:t>
+        <w:t>liver tissue was homogenized using</w:t>
       </w:r>
       <w:r>
         <w:rPr>
@@ -6092,119 +5668,7 @@
           <w:szCs w:val="21"/>
           <w:shd w:val="clear" w:color="auto" w:fill="FFFFFF"/>
         </w:rPr>
-        <w:t xml:space="preserve">protease </w:t>
-      </w:r>
-      <w:r>
-        <w:rPr>
-          <w:rFonts w:eastAsia="Times New Roman" w:cs="Times New Roman"/>
-          <w:color w:val="000000" w:themeColor="text1"/>
-          <w:szCs w:val="21"/>
-          <w:shd w:val="clear" w:color="auto" w:fill="FFFFFF"/>
-        </w:rPr>
-        <w:t>inhibitor)</w:t>
-      </w:r>
-      <w:r>
-        <w:rPr>
-          <w:rFonts w:eastAsia="Times New Roman" w:cs="Times New Roman"/>
-          <w:color w:val="000000" w:themeColor="text1"/>
-          <w:szCs w:val="21"/>
-          <w:shd w:val="clear" w:color="auto" w:fill="FFFFFF"/>
-        </w:rPr>
-        <w:t xml:space="preserve"> </w:t>
-      </w:r>
-      <w:r>
-        <w:rPr>
-          <w:rFonts w:eastAsia="Times New Roman" w:cs="Times New Roman"/>
-          <w:color w:val="000000" w:themeColor="text1"/>
-          <w:szCs w:val="21"/>
-          <w:shd w:val="clear" w:color="auto" w:fill="FFFFFF"/>
-        </w:rPr>
-        <w:t xml:space="preserve">and subjected to </w:t>
-      </w:r>
-      <w:r>
-        <w:rPr>
-          <w:rFonts w:eastAsia="Times New Roman" w:cs="Times New Roman"/>
-          <w:color w:val="000000" w:themeColor="text1"/>
-          <w:szCs w:val="21"/>
-          <w:shd w:val="clear" w:color="auto" w:fill="FFFFFF"/>
-        </w:rPr>
-        <w:t>three freeze thaw cycles</w:t>
-      </w:r>
-      <w:r>
-        <w:rPr>
-          <w:rFonts w:eastAsia="Times New Roman" w:cs="Times New Roman"/>
-          <w:color w:val="000000" w:themeColor="text1"/>
-          <w:szCs w:val="21"/>
-          <w:shd w:val="clear" w:color="auto" w:fill="FFFFFF"/>
-        </w:rPr>
-        <w:t xml:space="preserve"> with liquid nitrogen, thawed at room temperature</w:t>
-      </w:r>
-      <w:r>
-        <w:rPr>
-          <w:rFonts w:eastAsia="Times New Roman" w:cs="Times New Roman"/>
-          <w:color w:val="000000" w:themeColor="text1"/>
-          <w:szCs w:val="21"/>
-          <w:shd w:val="clear" w:color="auto" w:fill="FFFFFF"/>
-        </w:rPr>
-        <w:t xml:space="preserve">. Frozen </w:t>
-      </w:r>
-      <w:r>
-        <w:rPr>
-          <w:rFonts w:eastAsia="Times New Roman" w:cs="Times New Roman"/>
-          <w:color w:val="000000" w:themeColor="text1"/>
-          <w:szCs w:val="21"/>
-          <w:shd w:val="clear" w:color="auto" w:fill="FFFFFF"/>
-        </w:rPr>
-        <w:t>liver tissue was homogenized using</w:t>
-      </w:r>
-      <w:r>
-        <w:rPr>
-          <w:rFonts w:eastAsia="Times New Roman" w:cs="Times New Roman"/>
-          <w:color w:val="000000" w:themeColor="text1"/>
-          <w:szCs w:val="21"/>
-          <w:shd w:val="clear" w:color="auto" w:fill="FFFFFF"/>
-        </w:rPr>
-        <w:t xml:space="preserve"> a </w:t>
-      </w:r>
-      <w:proofErr w:type="spellStart"/>
-      <w:r>
-        <w:rPr>
-          <w:rFonts w:eastAsia="Times New Roman" w:cs="Times New Roman"/>
-          <w:color w:val="000000" w:themeColor="text1"/>
-          <w:szCs w:val="21"/>
-          <w:shd w:val="clear" w:color="auto" w:fill="FFFFFF"/>
-        </w:rPr>
-        <w:t>TissueLyser</w:t>
-      </w:r>
-      <w:proofErr w:type="spellEnd"/>
-      <w:r>
-        <w:rPr>
-          <w:rFonts w:eastAsia="Times New Roman" w:cs="Times New Roman"/>
-          <w:color w:val="000000" w:themeColor="text1"/>
-          <w:szCs w:val="21"/>
-          <w:shd w:val="clear" w:color="auto" w:fill="FFFFFF"/>
-        </w:rPr>
-        <w:t xml:space="preserve"> II (</w:t>
-      </w:r>
-      <w:proofErr w:type="spellStart"/>
-      <w:r>
-        <w:rPr>
-          <w:rFonts w:eastAsia="Times New Roman" w:cs="Times New Roman"/>
-          <w:color w:val="000000" w:themeColor="text1"/>
-          <w:szCs w:val="21"/>
-          <w:shd w:val="clear" w:color="auto" w:fill="FFFFFF"/>
-        </w:rPr>
-        <w:t>Qiagen</w:t>
-      </w:r>
-      <w:proofErr w:type="spellEnd"/>
-      <w:r>
-        <w:rPr>
-          <w:rFonts w:eastAsia="Times New Roman" w:cs="Times New Roman"/>
-          <w:color w:val="000000" w:themeColor="text1"/>
-          <w:szCs w:val="21"/>
-          <w:shd w:val="clear" w:color="auto" w:fill="FFFFFF"/>
-        </w:rPr>
-        <w:t>)</w:t>
+        <w:t xml:space="preserve"> a TissueLyser II (Qiagen)</w:t>
       </w:r>
       <w:r>
         <w:rPr>
@@ -6635,21 +6099,7 @@
         <w:rPr>
           <w:color w:val="000000" w:themeColor="text1"/>
         </w:rPr>
-        <w:t xml:space="preserve">microscope and </w:t>
-      </w:r>
-      <w:proofErr w:type="spellStart"/>
-      <w:r>
-        <w:rPr>
-          <w:color w:val="000000" w:themeColor="text1"/>
-        </w:rPr>
-        <w:t>cellSense</w:t>
-      </w:r>
-      <w:proofErr w:type="spellEnd"/>
-      <w:r>
-        <w:rPr>
-          <w:color w:val="000000" w:themeColor="text1"/>
-        </w:rPr>
-        <w:t xml:space="preserve"> software</w:t>
+        <w:t>microscope and cellSense software</w:t>
       </w:r>
       <w:r>
         <w:rPr>
@@ -6719,16 +6169,8 @@
         <w:rPr>
           <w:color w:val="000000" w:themeColor="text1"/>
         </w:rPr>
-        <w:t xml:space="preserve"> were lysed in </w:t>
-      </w:r>
-      <w:proofErr w:type="spellStart"/>
-      <w:r>
-        <w:rPr>
-          <w:color w:val="000000" w:themeColor="text1"/>
-        </w:rPr>
-        <w:t>TRIzol</w:t>
-      </w:r>
-      <w:proofErr w:type="spellEnd"/>
+        <w:t xml:space="preserve"> were lysed in TRIzol</w:t>
+      </w:r>
       <w:r>
         <w:rPr>
           <w:color w:val="000000" w:themeColor="text1"/>
@@ -6747,7 +6189,6 @@
         </w:rPr>
         <w:t xml:space="preserve">the </w:t>
       </w:r>
-      <w:proofErr w:type="spellStart"/>
       <w:r>
         <w:rPr>
           <w:rFonts w:eastAsia="Times New Roman" w:cs="Times New Roman"/>
@@ -6755,37 +6196,7 @@
           <w:szCs w:val="21"/>
           <w:shd w:val="clear" w:color="auto" w:fill="FFFFFF"/>
         </w:rPr>
-        <w:t>TissueLyser</w:t>
-      </w:r>
-      <w:proofErr w:type="spellEnd"/>
-      <w:r>
-        <w:rPr>
-          <w:rFonts w:eastAsia="Times New Roman" w:cs="Times New Roman"/>
-          <w:color w:val="000000" w:themeColor="text1"/>
-          <w:szCs w:val="21"/>
-          <w:shd w:val="clear" w:color="auto" w:fill="FFFFFF"/>
-        </w:rPr>
-        <w:t xml:space="preserve"> II, as </w:t>
-      </w:r>
-      <w:proofErr w:type="spellStart"/>
-      <w:r>
-        <w:rPr>
-          <w:rFonts w:eastAsia="Times New Roman" w:cs="Times New Roman"/>
-          <w:color w:val="000000" w:themeColor="text1"/>
-          <w:szCs w:val="21"/>
-          <w:shd w:val="clear" w:color="auto" w:fill="FFFFFF"/>
-        </w:rPr>
-        <w:t>decribed</w:t>
-      </w:r>
-      <w:proofErr w:type="spellEnd"/>
-      <w:r>
-        <w:rPr>
-          <w:rFonts w:eastAsia="Times New Roman" w:cs="Times New Roman"/>
-          <w:color w:val="000000" w:themeColor="text1"/>
-          <w:szCs w:val="21"/>
-          <w:shd w:val="clear" w:color="auto" w:fill="FFFFFF"/>
-        </w:rPr>
-        <w:t xml:space="preserve"> above,</w:t>
+        <w:t>TissueLyser II, as decribed above,</w:t>
       </w:r>
       <w:r>
         <w:rPr>
@@ -6817,27 +6228,81 @@
         </w:rPr>
         <w:t xml:space="preserve"> </w:t>
       </w:r>
-      <w:proofErr w:type="spellStart"/>
       <w:r>
         <w:rPr>
           <w:rFonts w:cs="Times New Roman"/>
           <w:color w:val="000000" w:themeColor="text1"/>
         </w:rPr>
-        <w:t>PureLink</w:t>
-      </w:r>
-      <w:proofErr w:type="spellEnd"/>
+        <w:t>PureLink RNA kit (Life Technologies</w:t>
+      </w:r>
       <w:r>
         <w:rPr>
           <w:rFonts w:cs="Times New Roman"/>
           <w:color w:val="000000" w:themeColor="text1"/>
         </w:rPr>
-        <w:t xml:space="preserve"> RNA kit (Life Technologies</w:t>
+        <w:t>; catalog #</w:t>
       </w:r>
       <w:r>
         <w:rPr>
           <w:rFonts w:cs="Times New Roman"/>
           <w:color w:val="000000" w:themeColor="text1"/>
         </w:rPr>
+        <w:t>12183025</w:t>
+      </w:r>
+      <w:r>
+        <w:rPr>
+          <w:rFonts w:cs="Times New Roman"/>
+          <w:color w:val="000000" w:themeColor="text1"/>
+        </w:rPr>
+        <w:t>).</w:t>
+      </w:r>
+      <w:r>
+        <w:rPr>
+          <w:rFonts w:cs="Times New Roman"/>
+          <w:color w:val="000000" w:themeColor="text1"/>
+        </w:rPr>
+        <w:t xml:space="preserve"> cDNA was synthesized from 0.5-1</w:t>
+      </w:r>
+      <w:r>
+        <w:rPr>
+          <w:rFonts w:ascii="Symbol" w:hAnsi="Symbol" w:cs="Times New Roman"/>
+          <w:color w:val="000000" w:themeColor="text1"/>
+        </w:rPr>
+        <w:t></w:t>
+      </w:r>
+      <w:r>
+        <w:rPr>
+          <w:rFonts w:cs="Times New Roman"/>
+          <w:color w:val="000000" w:themeColor="text1"/>
+        </w:rPr>
+        <w:t>g</w:t>
+      </w:r>
+      <w:r>
+        <w:rPr>
+          <w:rFonts w:cs="Times New Roman"/>
+          <w:color w:val="000000" w:themeColor="text1"/>
+        </w:rPr>
+        <w:t xml:space="preserve"> of RNA</w:t>
+      </w:r>
+      <w:r>
+        <w:rPr>
+          <w:rFonts w:cs="Times New Roman"/>
+          <w:color w:val="000000" w:themeColor="text1"/>
+        </w:rPr>
+        <w:t xml:space="preserve"> </w:t>
+      </w:r>
+      <w:r>
+        <w:rPr>
+          <w:rFonts w:cs="Times New Roman"/>
+          <w:color w:val="000000" w:themeColor="text1"/>
+        </w:rPr>
+        <w:t>using the High Capacity Reverse Transcription Kit (Life Technologies</w:t>
+      </w:r>
+      <w:r>
+        <w:rPr>
+          <w:rFonts w:cs="Times New Roman"/>
+          <w:color w:val="000000" w:themeColor="text1"/>
+        </w:rPr>
         <w:t>; catalog #</w:t>
       </w:r>
       <w:r>
@@ -6845,7 +6310,7 @@
           <w:rFonts w:cs="Times New Roman"/>
           <w:color w:val="000000" w:themeColor="text1"/>
         </w:rPr>
-        <w:t>12183025</w:t>
+        <w:t>4368813</w:t>
       </w:r>
       <w:r>
         <w:rPr>
@@ -6859,245 +6324,149 @@
           <w:rFonts w:cs="Times New Roman"/>
           <w:color w:val="000000" w:themeColor="text1"/>
         </w:rPr>
-        <w:t xml:space="preserve"> cDNA was synthesized from 0.5-1</w:t>
-      </w:r>
-      <w:r>
-        <w:rPr>
-          <w:rFonts w:ascii="Symbol" w:hAnsi="Symbol" w:cs="Times New Roman"/>
-          <w:color w:val="000000" w:themeColor="text1"/>
-        </w:rPr>
-        <w:t></w:t>
+        <w:t xml:space="preserve"> Primers,</w:t>
       </w:r>
       <w:r>
         <w:rPr>
           <w:rFonts w:cs="Times New Roman"/>
           <w:color w:val="000000" w:themeColor="text1"/>
         </w:rPr>
-        <w:t>g</w:t>
+        <w:t xml:space="preserve"> cDNA</w:t>
       </w:r>
       <w:r>
         <w:rPr>
           <w:rFonts w:cs="Times New Roman"/>
           <w:color w:val="000000" w:themeColor="text1"/>
         </w:rPr>
-        <w:t xml:space="preserve"> of RNA</w:t>
+        <w:t xml:space="preserve"> and</w:t>
       </w:r>
       <w:r>
         <w:rPr>
           <w:rFonts w:cs="Times New Roman"/>
           <w:color w:val="000000" w:themeColor="text1"/>
         </w:rPr>
-        <w:t xml:space="preserve"> </w:t>
+        <w:t xml:space="preserve"> Power SYBR Green PCR Master Mix (Life Technologies</w:t>
       </w:r>
       <w:r>
         <w:rPr>
           <w:rFonts w:cs="Times New Roman"/>
           <w:color w:val="000000" w:themeColor="text1"/>
         </w:rPr>
-        <w:t>using the High Capacity Reverse Transcription Kit (Life Technologies</w:t>
+        <w:t>; catalog #</w:t>
       </w:r>
       <w:r>
         <w:rPr>
           <w:rFonts w:cs="Times New Roman"/>
           <w:color w:val="000000" w:themeColor="text1"/>
         </w:rPr>
-        <w:t>; catalog #</w:t>
+        <w:t>4368708</w:t>
       </w:r>
       <w:r>
         <w:rPr>
           <w:rFonts w:cs="Times New Roman"/>
           <w:color w:val="000000" w:themeColor="text1"/>
         </w:rPr>
-        <w:t>4368813</w:t>
+        <w:t>)</w:t>
       </w:r>
       <w:r>
         <w:rPr>
           <w:rFonts w:cs="Times New Roman"/>
           <w:color w:val="000000" w:themeColor="text1"/>
         </w:rPr>
-        <w:t>).</w:t>
+        <w:t xml:space="preserve"> were combined in accordance with the manufacturer’s guidelines and quantitative real-time PCR </w:t>
       </w:r>
       <w:r>
         <w:rPr>
           <w:rFonts w:cs="Times New Roman"/>
           <w:color w:val="000000" w:themeColor="text1"/>
         </w:rPr>
-        <w:t xml:space="preserve"> Primers,</w:t>
+        <w:t>(qPCR)</w:t>
       </w:r>
       <w:r>
         <w:rPr>
           <w:rFonts w:cs="Times New Roman"/>
           <w:color w:val="000000" w:themeColor="text1"/>
         </w:rPr>
-        <w:t xml:space="preserve"> cDNA</w:t>
+        <w:t xml:space="preserve"> was performed as previously described</w:t>
       </w:r>
       <w:r>
         <w:rPr>
           <w:rFonts w:cs="Times New Roman"/>
           <w:color w:val="000000" w:themeColor="text1"/>
         </w:rPr>
-        <w:t xml:space="preserve"> and</w:t>
+        <w:t xml:space="preserve"> </w:t>
       </w:r>
       <w:r>
         <w:rPr>
           <w:rFonts w:cs="Times New Roman"/>
           <w:color w:val="000000" w:themeColor="text1"/>
         </w:rPr>
-        <w:t xml:space="preserve"> Power SYBR Green PCR Master Mix (Life Technologies</w:t>
+        <w:fldChar w:fldCharType="begin" w:fldLock="1"/>
       </w:r>
       <w:r>
         <w:rPr>
           <w:rFonts w:cs="Times New Roman"/>
           <w:color w:val="000000" w:themeColor="text1"/>
         </w:rPr>
-        <w:t>; catalog #</w:t>
+        <w:instrText>ADDIN CSL_CITATION { "citationItems" : [ { "id" : "ITEM-1", "itemData" : { "DOI" : "10.2337/db13-1531", "ISBN" : "1939-327X (Electronic)\\r0012-1797 (Linking)", "ISSN" : "1939327X", "PMID" : "24722244", "abstract" : "Glycogen and lipid are major storage forms of energy that are tightly regulated by hormones and metabolic signals. Here, we demonstrate that feeding mice a high fat diet (HFD) increased hepatic glycogen, due to increased expression of the glycogenic scaffolding protein PTG/R5. PTG promoter activity was increased and glycogen levels were augmented in mice and cells after activation of mechanistic target of rapamycin complex 1 (mTORC1) and its downstream target sterol regulatory element binding protein 1 (SREBP1). Deletion of the PTG gene in mice prevented HFD-induced hepatic glycogen accumulation. Surprisingly, PTG deletion also blocked hepatic steatosis in HFD-fed mice, and reduced the expression of numerous lipogenic genes. Additionally, PTG deletion reduced fasting glucose and insulin levels in obese mice, while improving insulin sensitivity, a result of reduced hepatic glucose output. This metabolic crosstalk was due to decreased mTORC1 and SREBP activity in PTG knockout mice or knockdown cells, suggesting a positive feedback loop in which once accumulated, glycogen stimulates the mTORC1/SREBP1 pathway to shift energy storage to lipogenesis. Together, these data reveal a previously unappreciated broad role for glycogen in the control of energy homeostasis.", "author" : [ { "dropping-particle" : "", "family" : "Lu", "given" : "Binbin", "non-dropping-particle" : "", "parse-names" : false, "suffix" : "" }, { "dropping-particle" : "", "family" : "Bridges", "given" : "Dave", "non-dropping-particle" : "", "parse-names" : false, "suffix" : "" }, { "dropping-particle" : "", "family" : "Yang", "given" : "Yemen", "non-dropping-particle" : "", "parse-names" : false, "suffix" : "" }, { "dropping-particle" : "", "family" : "Fisher", "given" : "Kaleigh", "non-dropping-particle" : "", "parse-names" : false, "suffix" : "" }, { "dropping-particle" : "", "family" : "Cheng", "given" : "Alan", "non-dropping-particle" : "", "parse-names" : false, "suffix" : "" }, { "dropping-particle" : "", "family" : "Chang", "given" : "Louise", "non-dropping-particle" : "", "parse-names" : false, "suffix" : "" }, { "dropping-particle" : "", "family" : "Meng", "given" : "Zhuo Xian", "non-dropping-particle" : "", "parse-names" : false, "suffix" : "" }, { "dropping-particle" : "", "family" : "Lin", "given" : "Jiandie D.", "non-dropping-particle" : "", "parse-names" : false, "suffix" : "" }, { "dropping-particle" : "", "family" : "Downes", "given" : "Michael", "non-dropping-particle" : "", "parse-names" : false, "suffix" : "" }, { "dropping-particle" : "", "family" : "Yu", "given" : "Ruth T.", "non-dropping-particle" : "", "parse-names" : false, "suffix" : "" }, { "dropping-particle" : "", "family" : "Liddle", "given" : "Christopher", "non-dropping-particle" : "", "parse-names" : false, "suffix" : "" }, { "dropping-particle" : "", "family" : "Evans", "given" : "Ronald M.", "non-dropping-particle" : "", "parse-names" : false, "suffix" : "" }, { "dropping-particle" : "", "family" : "Saltiel", "given" : "Alan R.", "non-dropping-particle" : "", "parse-names" : false, "suffix" : "" } ], "container-title" : "Diabetes", "id" : "ITEM-1", "issue" : "9", "issued" : { "date-parts" : [ [ "2014" ] ] }, "page" : "2935-2948", "title" : "Metabolic crosstalk: Molecular links between glycogen and lipid metabolism in obesity", "type" : "article-journal", "volume" : "63" }, "uris" : [ "http://www.mendeley.com/documents/?uuid=ee5db16a-2757-4bdf-9cdf-83c1f7d31039" ] } ], "mendeley" : { "formattedCitation" : "(29)", "plainTextFormattedCitation" : "(29)", "previouslyFormattedCitation" : "(29)" }, "properties" : {  }, "schema" : "https://github.com/citation-style-language/schema/raw/master/csl-citation.json" }</w:instrText>
       </w:r>
       <w:r>
         <w:rPr>
           <w:rFonts w:cs="Times New Roman"/>
           <w:color w:val="000000" w:themeColor="text1"/>
         </w:rPr>
-        <w:t>4368708</w:t>
+        <w:fldChar w:fldCharType="separate"/>
       </w:r>
       <w:r>
         <w:rPr>
           <w:rFonts w:cs="Times New Roman"/>
-          <w:color w:val="000000" w:themeColor="text1"/>
-        </w:rPr>
-        <w:t>)</w:t>
+          <w:noProof/>
+          <w:color w:val="000000" w:themeColor="text1"/>
+        </w:rPr>
+        <w:t>(29)</w:t>
       </w:r>
       <w:r>
         <w:rPr>
           <w:rFonts w:cs="Times New Roman"/>
           <w:color w:val="000000" w:themeColor="text1"/>
         </w:rPr>
-        <w:t xml:space="preserve"> were combined in accordance with the manufacturer’s guidelines and quantitative real-time PCR </w:t>
+        <w:fldChar w:fldCharType="end"/>
       </w:r>
       <w:r>
         <w:rPr>
           <w:rFonts w:cs="Times New Roman"/>
           <w:color w:val="000000" w:themeColor="text1"/>
         </w:rPr>
-        <w:t>(qPCR)</w:t>
+        <w:t xml:space="preserve"> </w:t>
       </w:r>
       <w:r>
         <w:rPr>
           <w:rFonts w:cs="Times New Roman"/>
           <w:color w:val="000000" w:themeColor="text1"/>
         </w:rPr>
-        <w:t xml:space="preserve"> was performed as previously described</w:t>
+        <w:t>using the QuantStudio 5</w:t>
       </w:r>
       <w:r>
         <w:rPr>
           <w:rFonts w:cs="Times New Roman"/>
           <w:color w:val="000000" w:themeColor="text1"/>
         </w:rPr>
-        <w:t xml:space="preserve"> </w:t>
+        <w:t xml:space="preserve"> (Thermo Fisher Scientific)</w:t>
       </w:r>
       <w:r>
         <w:rPr>
           <w:rFonts w:cs="Times New Roman"/>
           <w:color w:val="000000" w:themeColor="text1"/>
         </w:rPr>
-        <w:fldChar w:fldCharType="begin" w:fldLock="1"/>
+        <w:t xml:space="preserve">. </w:t>
       </w:r>
       <w:r>
         <w:rPr>
           <w:rFonts w:cs="Times New Roman"/>
           <w:color w:val="000000" w:themeColor="text1"/>
         </w:rPr>
-        <w:instrText>ADDIN CSL_CITATION { "citationItems" : [ { "id" : "ITEM-1", "itemData" : { "DOI" : "10.2337/db13-1531", "ISBN" : "1939-327X (Electronic)\\r0012-1797 (Linking)", "ISSN" : "1939327X", "PMID" : "24722244", "abstract" : "Glycogen and lipid are major storage forms of energy that are tightly regulated by hormones and metabolic signals. Here, we demonstrate that feeding mice a high fat diet (HFD) increased hepatic glycogen, due to increased expression of the glycogenic scaffolding protein PTG/R5. PTG promoter activity was increased and glycogen levels were augmented in mice and cells after activation of mechanistic target of rapamycin complex 1 (mTORC1) and its downstream target sterol regulatory element binding protein 1 (SREBP1). Deletion of the PTG gene in mice prevented HFD-induced hepatic glycogen accumulation. Surprisingly, PTG deletion also blocked hepatic steatosis in HFD-fed mice, and reduced the expression of numerous lipogenic genes. Additionally, PTG deletion reduced fasting glucose and insulin levels in obese mice, while improving insulin sensitivity, a result of reduced hepatic glucose output. This metabolic crosstalk was due to decreased mTORC1 and SREBP activity in PTG knockout mice or knockdown cells, suggesting a positive feedback loop in which once accumulated, glycogen stimulates the mTORC1/SREBP1 pathway to shift energy storage to lipogenesis. Together, these data reveal a previously unappreciated broad role for glycogen in the control of energy homeostasis.", "author" : [ { "dropping-particle" : "", "family" : "Lu", "given" : "Binbin", "non-dropping-particle" : "", "parse-names" : false, "suffix" : "" }, { "dropping-particle" : "", "family" : "Bridges", "given" : "Dave", "non-dropping-particle" : "", "parse-names" : false, "suffix" : "" }, { "dropping-particle" : "", "family" : "Yang", "given" : "Yemen", "non-dropping-particle" : "", "parse-names" : false, "suffix" : "" }, { "dropping-particle" : "", "family" : "Fisher", "given" : "Kaleigh", "non-dropping-particle" : "", "parse-names" : false, "suffix" : "" }, { "dropping-particle" : "", "family" : "Cheng", "given" : "Alan", "non-dropping-particle" : "", "parse-names" : false, "suffix" : "" }, { "dropping-particle" : "", "family" : "Chang", "given" : "Louise", "non-dropping-particle" : "", "parse-names" : false, "suffix" : "" }, { "dropping-particle" : "", "family" : "Meng", "given" : "Zhuo Xian", "non-dropping-particle" : "", "parse-names" : false, "suffix" : "" }, { "dropping-particle" : "", "family" : "Lin", "given" : "Jiandie D.", "non-dropping-particle" : "", "parse-names" : false, "suffix" : "" }, { "dropping-particle" : "", "family" : "Downes", "given" : "Michael", "non-dropping-particle" : "", "parse-names" : false, "suffix" : "" }, { "dropping-particle" : "", "family" : "Yu", "given" : "Ruth T.", "non-dropping-particle" : "", "parse-names" : false, "suffix" : "" }, { "dropping-particle" : "", "family" : "Liddle", "given" : "Christopher", "non-dropping-particle" : "", "parse-names" : false, "suffix" : "" }, { "dropping-particle" : "", "family" : "Evans", "given" : "Ronald M.", "non-dropping-particle" : "", "parse-names" : false, "suffix" : "" }, { "dropping-particle" : "", "family" : "Saltiel", "given" : "Alan R.", "non-dropping-particle" : "", "parse-names" : false, "suffix" : "" } ], "container-title" : "Diabetes", "id" : "ITEM-1", "issue" : "9", "issued" : { "date-parts" : [ [ "2014" ] ] }, "page" : "2935-2948", "title" : "Metabolic crosstalk: Molecular links between glycogen and lipid metabolism in obesity", "type" : "article-journal", "volume" : "63" }, "uris" : [ "http://www.mendeley.com/documents/?uuid=ee5db16a-2757-4bdf-9cdf-83c1f7d31039" ] } ], "mendeley" : { "formattedCitation" : "(29)", "plainTextFormattedCitation" : "(29)", "previouslyFormattedCitation" : "(29)" }, "properties" : {  }, "schema" : "https://github.com/citation-style-language/schema/raw/master/csl-citation.json" }</w:instrText>
-      </w:r>
-      <w:r>
-        <w:rPr>
-          <w:rFonts w:cs="Times New Roman"/>
-          <w:color w:val="000000" w:themeColor="text1"/>
-        </w:rPr>
-        <w:fldChar w:fldCharType="separate"/>
-      </w:r>
-      <w:r>
-        <w:rPr>
-          <w:rFonts w:cs="Times New Roman"/>
-          <w:noProof/>
-          <w:color w:val="000000" w:themeColor="text1"/>
-        </w:rPr>
-        <w:t>(29)</w:t>
-      </w:r>
-      <w:r>
-        <w:rPr>
-          <w:rFonts w:cs="Times New Roman"/>
-          <w:color w:val="000000" w:themeColor="text1"/>
-        </w:rPr>
-        <w:fldChar w:fldCharType="end"/>
-      </w:r>
-      <w:r>
-        <w:rPr>
-          <w:rFonts w:cs="Times New Roman"/>
-          <w:color w:val="000000" w:themeColor="text1"/>
-        </w:rPr>
-        <w:t xml:space="preserve"> </w:t>
-      </w:r>
-      <w:r>
-        <w:rPr>
-          <w:rFonts w:cs="Times New Roman"/>
-          <w:color w:val="000000" w:themeColor="text1"/>
-        </w:rPr>
-        <w:t xml:space="preserve">using the </w:t>
-      </w:r>
-      <w:proofErr w:type="spellStart"/>
-      <w:r>
-        <w:rPr>
-          <w:rFonts w:cs="Times New Roman"/>
-          <w:color w:val="000000" w:themeColor="text1"/>
-        </w:rPr>
-        <w:t>QuantStudio</w:t>
-      </w:r>
-      <w:proofErr w:type="spellEnd"/>
-      <w:r>
-        <w:rPr>
-          <w:rFonts w:cs="Times New Roman"/>
-          <w:color w:val="000000" w:themeColor="text1"/>
-        </w:rPr>
-        <w:t xml:space="preserve"> 5</w:t>
-      </w:r>
-      <w:r>
-        <w:rPr>
-          <w:rFonts w:cs="Times New Roman"/>
-          <w:color w:val="000000" w:themeColor="text1"/>
-        </w:rPr>
-        <w:t xml:space="preserve"> (</w:t>
-      </w:r>
-      <w:proofErr w:type="spellStart"/>
-      <w:r>
-        <w:rPr>
-          <w:rFonts w:cs="Times New Roman"/>
-          <w:color w:val="000000" w:themeColor="text1"/>
-        </w:rPr>
-        <w:t>Thermo</w:t>
-      </w:r>
-      <w:proofErr w:type="spellEnd"/>
-      <w:r>
-        <w:rPr>
-          <w:rFonts w:cs="Times New Roman"/>
-          <w:color w:val="000000" w:themeColor="text1"/>
-        </w:rPr>
-        <w:t xml:space="preserve"> Fisher Scientific)</w:t>
-      </w:r>
-      <w:r>
-        <w:rPr>
-          <w:rFonts w:cs="Times New Roman"/>
-          <w:color w:val="000000" w:themeColor="text1"/>
-        </w:rPr>
-        <w:t xml:space="preserve">. </w:t>
-      </w:r>
-      <w:r>
-        <w:rPr>
-          <w:rFonts w:cs="Times New Roman"/>
-          <w:color w:val="000000" w:themeColor="text1"/>
-        </w:rPr>
         <w:t xml:space="preserve">mRNA expression level was normalized to </w:t>
       </w:r>
-      <w:proofErr w:type="spellStart"/>
       <w:r>
         <w:rPr>
           <w:rFonts w:cs="Times New Roman"/>
@@ -7106,7 +6475,6 @@
         </w:rPr>
         <w:t>Actb</w:t>
       </w:r>
-      <w:proofErr w:type="spellEnd"/>
       <w:r>
         <w:rPr>
           <w:rFonts w:cs="Times New Roman"/>
@@ -7246,151 +6614,7 @@
           <w:color w:val="000000" w:themeColor="text1"/>
           <w:shd w:val="clear" w:color="auto" w:fill="FFFFFF"/>
         </w:rPr>
-        <w:t xml:space="preserve">(50 </w:t>
-      </w:r>
-      <w:proofErr w:type="spellStart"/>
-      <w:r>
-        <w:rPr>
-          <w:rFonts w:eastAsia="Times New Roman" w:cs="Times New Roman"/>
-          <w:color w:val="000000" w:themeColor="text1"/>
-          <w:shd w:val="clear" w:color="auto" w:fill="FFFFFF"/>
-        </w:rPr>
-        <w:t>mM</w:t>
-      </w:r>
-      <w:proofErr w:type="spellEnd"/>
-      <w:r>
-        <w:rPr>
-          <w:rFonts w:eastAsia="Times New Roman" w:cs="Times New Roman"/>
-          <w:color w:val="000000" w:themeColor="text1"/>
-          <w:shd w:val="clear" w:color="auto" w:fill="FFFFFF"/>
-        </w:rPr>
-        <w:t xml:space="preserve"> </w:t>
-      </w:r>
-      <w:proofErr w:type="spellStart"/>
-      <w:r>
-        <w:rPr>
-          <w:rFonts w:eastAsia="Times New Roman" w:cs="Times New Roman"/>
-          <w:color w:val="000000" w:themeColor="text1"/>
-          <w:shd w:val="clear" w:color="auto" w:fill="FFFFFF"/>
-        </w:rPr>
-        <w:t>Tris</w:t>
-      </w:r>
-      <w:proofErr w:type="spellEnd"/>
-      <w:r>
-        <w:rPr>
-          <w:rFonts w:eastAsia="Times New Roman" w:cs="Times New Roman"/>
-          <w:color w:val="000000" w:themeColor="text1"/>
-          <w:shd w:val="clear" w:color="auto" w:fill="FFFFFF"/>
-        </w:rPr>
-        <w:t xml:space="preserve">, pH 7.4, 0.25% sodium </w:t>
-      </w:r>
-      <w:proofErr w:type="spellStart"/>
-      <w:r>
-        <w:rPr>
-          <w:rFonts w:eastAsia="Times New Roman" w:cs="Times New Roman"/>
-          <w:color w:val="000000" w:themeColor="text1"/>
-          <w:shd w:val="clear" w:color="auto" w:fill="FFFFFF"/>
-        </w:rPr>
-        <w:t>deoxycholate</w:t>
-      </w:r>
-      <w:proofErr w:type="spellEnd"/>
-      <w:r>
-        <w:rPr>
-          <w:rFonts w:eastAsia="Times New Roman" w:cs="Times New Roman"/>
-          <w:color w:val="000000" w:themeColor="text1"/>
-          <w:shd w:val="clear" w:color="auto" w:fill="FFFFFF"/>
-        </w:rPr>
-        <w:t xml:space="preserve">, 1% NP40, 150 </w:t>
-      </w:r>
-      <w:proofErr w:type="spellStart"/>
-      <w:r>
-        <w:rPr>
-          <w:rFonts w:eastAsia="Times New Roman" w:cs="Times New Roman"/>
-          <w:color w:val="000000" w:themeColor="text1"/>
-          <w:shd w:val="clear" w:color="auto" w:fill="FFFFFF"/>
-        </w:rPr>
-        <w:t>mM</w:t>
-      </w:r>
-      <w:proofErr w:type="spellEnd"/>
-      <w:r>
-        <w:rPr>
-          <w:rFonts w:eastAsia="Times New Roman" w:cs="Times New Roman"/>
-          <w:color w:val="000000" w:themeColor="text1"/>
-          <w:shd w:val="clear" w:color="auto" w:fill="FFFFFF"/>
-        </w:rPr>
-        <w:t xml:space="preserve"> sodium chloride, 1 </w:t>
-      </w:r>
-      <w:proofErr w:type="spellStart"/>
-      <w:r>
-        <w:rPr>
-          <w:rFonts w:eastAsia="Times New Roman" w:cs="Times New Roman"/>
-          <w:color w:val="000000" w:themeColor="text1"/>
-          <w:shd w:val="clear" w:color="auto" w:fill="FFFFFF"/>
-        </w:rPr>
-        <w:t>mM</w:t>
-      </w:r>
-      <w:proofErr w:type="spellEnd"/>
-      <w:r>
-        <w:rPr>
-          <w:rFonts w:eastAsia="Times New Roman" w:cs="Times New Roman"/>
-          <w:color w:val="000000" w:themeColor="text1"/>
-          <w:shd w:val="clear" w:color="auto" w:fill="FFFFFF"/>
-        </w:rPr>
-        <w:t xml:space="preserve"> EDTA, 100 </w:t>
-      </w:r>
-      <w:proofErr w:type="spellStart"/>
-      <w:r>
-        <w:rPr>
-          <w:rFonts w:eastAsia="Times New Roman" w:cs="Times New Roman"/>
-          <w:color w:val="000000" w:themeColor="text1"/>
-          <w:shd w:val="clear" w:color="auto" w:fill="FFFFFF"/>
-        </w:rPr>
-        <w:t>uM</w:t>
-      </w:r>
-      <w:proofErr w:type="spellEnd"/>
-      <w:r>
-        <w:rPr>
-          <w:rFonts w:eastAsia="Times New Roman" w:cs="Times New Roman"/>
-          <w:color w:val="000000" w:themeColor="text1"/>
-          <w:shd w:val="clear" w:color="auto" w:fill="FFFFFF"/>
-        </w:rPr>
-        <w:t xml:space="preserve"> sodium </w:t>
-      </w:r>
-      <w:proofErr w:type="spellStart"/>
-      <w:r>
-        <w:rPr>
-          <w:rFonts w:eastAsia="Times New Roman" w:cs="Times New Roman"/>
-          <w:color w:val="000000" w:themeColor="text1"/>
-          <w:shd w:val="clear" w:color="auto" w:fill="FFFFFF"/>
-        </w:rPr>
-        <w:t>orthovanadate</w:t>
-      </w:r>
-      <w:proofErr w:type="spellEnd"/>
-      <w:r>
-        <w:rPr>
-          <w:rFonts w:eastAsia="Times New Roman" w:cs="Times New Roman"/>
-          <w:color w:val="000000" w:themeColor="text1"/>
-          <w:shd w:val="clear" w:color="auto" w:fill="FFFFFF"/>
-        </w:rPr>
-        <w:t xml:space="preserve">, 5 </w:t>
-      </w:r>
-      <w:proofErr w:type="spellStart"/>
-      <w:r>
-        <w:rPr>
-          <w:rFonts w:eastAsia="Times New Roman" w:cs="Times New Roman"/>
-          <w:color w:val="000000" w:themeColor="text1"/>
-          <w:shd w:val="clear" w:color="auto" w:fill="FFFFFF"/>
-        </w:rPr>
-        <w:t>mM</w:t>
-      </w:r>
-      <w:proofErr w:type="spellEnd"/>
-      <w:r>
-        <w:rPr>
-          <w:rFonts w:eastAsia="Times New Roman" w:cs="Times New Roman"/>
-          <w:color w:val="000000" w:themeColor="text1"/>
-          <w:shd w:val="clear" w:color="auto" w:fill="FFFFFF"/>
-        </w:rPr>
-        <w:t xml:space="preserve"> sodium fluoride</w:t>
+        <w:t>(50 mM Tris, pH 7.4, 0.25% sodium deoxycholate, 1% NP40, 150 mM sodium chloride, 1 mM EDTA, 100 uM sodium orthovanadate, 5 mM sodium fluoride</w:t>
       </w:r>
       <w:r>
         <w:rPr>
@@ -7406,25 +6630,7 @@
           <w:color w:val="000000" w:themeColor="text1"/>
           <w:shd w:val="clear" w:color="auto" w:fill="FFFFFF"/>
         </w:rPr>
-        <w:t xml:space="preserve"> 10 </w:t>
-      </w:r>
-      <w:proofErr w:type="spellStart"/>
-      <w:r>
-        <w:rPr>
-          <w:rFonts w:eastAsia="Times New Roman" w:cs="Times New Roman"/>
-          <w:color w:val="000000" w:themeColor="text1"/>
-          <w:shd w:val="clear" w:color="auto" w:fill="FFFFFF"/>
-        </w:rPr>
-        <w:t>mM</w:t>
-      </w:r>
-      <w:proofErr w:type="spellEnd"/>
-      <w:r>
-        <w:rPr>
-          <w:rFonts w:eastAsia="Times New Roman" w:cs="Times New Roman"/>
-          <w:color w:val="000000" w:themeColor="text1"/>
-          <w:shd w:val="clear" w:color="auto" w:fill="FFFFFF"/>
-        </w:rPr>
-        <w:t xml:space="preserve"> sodium pyrophosphate</w:t>
+        <w:t xml:space="preserve"> 10 mM sodium pyrophosphate</w:t>
       </w:r>
       <w:r>
         <w:rPr>
@@ -7944,18 +7150,8 @@
           <w:color w:val="000000" w:themeColor="text1"/>
           <w:shd w:val="clear" w:color="auto" w:fill="FFFFFF"/>
         </w:rPr>
-        <w:t xml:space="preserve"> </w:t>
-      </w:r>
-      <w:proofErr w:type="spellStart"/>
-      <w:r>
-        <w:rPr>
-          <w:rFonts w:eastAsia="Times New Roman" w:cs="Times New Roman"/>
-          <w:color w:val="000000" w:themeColor="text1"/>
-          <w:shd w:val="clear" w:color="auto" w:fill="FFFFFF"/>
-        </w:rPr>
-        <w:t>CLx</w:t>
-      </w:r>
-      <w:proofErr w:type="spellEnd"/>
+        <w:t xml:space="preserve"> CLx</w:t>
+      </w:r>
       <w:r>
         <w:rPr>
           <w:rFonts w:eastAsia="Times New Roman" w:cs="Times New Roman"/>
@@ -8043,44 +7239,16 @@
           <w:color w:val="000000" w:themeColor="text1"/>
           <w:shd w:val="clear" w:color="auto" w:fill="FFFFFF"/>
         </w:rPr>
-        <w:t xml:space="preserve"> (</w:t>
-      </w:r>
-      <w:proofErr w:type="spellStart"/>
-      <w:r>
-        <w:rPr>
-          <w:rFonts w:eastAsia="Times New Roman" w:cs="Times New Roman"/>
-          <w:color w:val="000000" w:themeColor="text1"/>
-          <w:shd w:val="clear" w:color="auto" w:fill="FFFFFF"/>
-        </w:rPr>
-        <w:t>LiCOR</w:t>
-      </w:r>
-      <w:proofErr w:type="spellEnd"/>
-      <w:r>
-        <w:rPr>
-          <w:rFonts w:eastAsia="Times New Roman" w:cs="Times New Roman"/>
-          <w:color w:val="000000" w:themeColor="text1"/>
-          <w:shd w:val="clear" w:color="auto" w:fill="FFFFFF"/>
-        </w:rPr>
-        <w:t>)</w:t>
-      </w:r>
-      <w:r>
-        <w:rPr>
-          <w:rFonts w:eastAsia="Times New Roman" w:cs="Times New Roman"/>
-          <w:color w:val="000000" w:themeColor="text1"/>
-          <w:shd w:val="clear" w:color="auto" w:fill="FFFFFF"/>
-        </w:rPr>
-        <w:t xml:space="preserve"> and normalized to Revert Total Protein Stain (</w:t>
-      </w:r>
-      <w:proofErr w:type="spellStart"/>
-      <w:r>
-        <w:rPr>
-          <w:rFonts w:eastAsia="Times New Roman" w:cs="Times New Roman"/>
-          <w:color w:val="000000" w:themeColor="text1"/>
-          <w:shd w:val="clear" w:color="auto" w:fill="FFFFFF"/>
-        </w:rPr>
-        <w:t>LiCOR</w:t>
-      </w:r>
-      <w:proofErr w:type="spellEnd"/>
+        <w:t xml:space="preserve"> (LiCOR)</w:t>
+      </w:r>
+      <w:r>
+        <w:rPr>
+          <w:rFonts w:eastAsia="Times New Roman" w:cs="Times New Roman"/>
+          <w:color w:val="000000" w:themeColor="text1"/>
+          <w:shd w:val="clear" w:color="auto" w:fill="FFFFFF"/>
+        </w:rPr>
+        <w:t xml:space="preserve"> and normalized to Revert Total Protein Stain (LiCOR</w:t>
+      </w:r>
       <w:r>
         <w:rPr>
           <w:rFonts w:eastAsia="Times New Roman" w:cs="Times New Roman"/>
@@ -8208,21 +7376,7 @@
         <w:rPr>
           <w:color w:val="000000" w:themeColor="text1"/>
         </w:rPr>
-        <w:t xml:space="preserve">, normality and equal variance were tested using Shapiro-Wilk and </w:t>
-      </w:r>
-      <w:proofErr w:type="spellStart"/>
-      <w:r>
-        <w:rPr>
-          <w:color w:val="000000" w:themeColor="text1"/>
-        </w:rPr>
-        <w:t>Levene’s</w:t>
-      </w:r>
-      <w:proofErr w:type="spellEnd"/>
-      <w:r>
-        <w:rPr>
-          <w:color w:val="000000" w:themeColor="text1"/>
-        </w:rPr>
-        <w:t xml:space="preserve"> tests</w:t>
+        <w:t>, normality and equal variance were tested using Shapiro-Wilk and Levene’s tests</w:t>
       </w:r>
       <w:r>
         <w:rPr>
@@ -8733,14 +7887,7 @@
         <w:rPr>
           <w:color w:val="000000" w:themeColor="text1"/>
         </w:rPr>
-        <w:t xml:space="preserve">we performed </w:t>
-      </w:r>
-      <w:proofErr w:type="spellStart"/>
-      <w:r>
-        <w:rPr>
-          <w:color w:val="000000" w:themeColor="text1"/>
-        </w:rPr>
-        <w:t>hyperinsulinemic</w:t>
+        <w:t>we performed hyperinsulinemic</w:t>
       </w:r>
       <w:r>
         <w:rPr>
@@ -8752,14 +7899,7 @@
         <w:rPr>
           <w:color w:val="000000" w:themeColor="text1"/>
         </w:rPr>
-        <w:t>euglycemic</w:t>
-      </w:r>
-      <w:proofErr w:type="spellEnd"/>
-      <w:r>
-        <w:rPr>
-          <w:color w:val="000000" w:themeColor="text1"/>
-        </w:rPr>
-        <w:t xml:space="preserve"> clamp</w:t>
+        <w:t>euglycemic clamp</w:t>
       </w:r>
       <w:r>
         <w:rPr>
@@ -8929,7 +8069,6 @@
         </w:rPr>
         <w:t xml:space="preserve">During the </w:t>
       </w:r>
-      <w:proofErr w:type="spellStart"/>
       <w:r>
         <w:rPr>
           <w:color w:val="000000" w:themeColor="text1"/>
@@ -8948,7 +8087,6 @@
         </w:rPr>
         <w:t>emic</w:t>
       </w:r>
-      <w:proofErr w:type="spellEnd"/>
       <w:r>
         <w:rPr>
           <w:color w:val="000000" w:themeColor="text1"/>
@@ -9007,21 +8145,7 @@
         <w:rPr>
           <w:color w:val="000000" w:themeColor="text1"/>
         </w:rPr>
-        <w:t xml:space="preserve">at </w:t>
-      </w:r>
-      <w:proofErr w:type="spellStart"/>
-      <w:r>
-        <w:rPr>
-          <w:color w:val="000000" w:themeColor="text1"/>
-        </w:rPr>
-        <w:t>euglycemia</w:t>
-      </w:r>
-      <w:proofErr w:type="spellEnd"/>
-      <w:r>
-        <w:rPr>
-          <w:color w:val="000000" w:themeColor="text1"/>
-        </w:rPr>
-        <w:t xml:space="preserve"> </w:t>
+        <w:t xml:space="preserve">at euglycemia </w:t>
       </w:r>
       <w:r>
         <w:rPr>
@@ -10176,7 +9300,6 @@
         </w:rPr>
         <w:t xml:space="preserve"> and </w:t>
       </w:r>
-      <w:proofErr w:type="spellStart"/>
       <w:r>
         <w:rPr>
           <w:i/>
@@ -10184,7 +9307,6 @@
         </w:rPr>
         <w:t>Fasn</w:t>
       </w:r>
-      <w:proofErr w:type="spellEnd"/>
       <w:r>
         <w:rPr>
           <w:color w:val="000000" w:themeColor="text1"/>
@@ -10600,7 +9722,6 @@
         </w:rPr>
         <w:t xml:space="preserve">both </w:t>
       </w:r>
-      <w:proofErr w:type="spellStart"/>
       <w:r>
         <w:rPr>
           <w:color w:val="000000" w:themeColor="text1"/>
@@ -10613,7 +9734,6 @@
         </w:rPr>
         <w:t>WAT</w:t>
       </w:r>
-      <w:proofErr w:type="spellEnd"/>
       <w:r>
         <w:rPr>
           <w:color w:val="000000" w:themeColor="text1"/>
@@ -10632,7 +9752,6 @@
         </w:rPr>
         <w:t xml:space="preserve">and </w:t>
       </w:r>
-      <w:proofErr w:type="spellStart"/>
       <w:r>
         <w:rPr>
           <w:color w:val="000000" w:themeColor="text1"/>
@@ -10645,7 +9764,6 @@
         </w:rPr>
         <w:t>WAT</w:t>
       </w:r>
-      <w:proofErr w:type="spellEnd"/>
       <w:r>
         <w:rPr>
           <w:color w:val="000000" w:themeColor="text1"/>
@@ -10790,7 +9908,6 @@
         </w:rPr>
         <w:t xml:space="preserve">weights of </w:t>
       </w:r>
-      <w:proofErr w:type="spellStart"/>
       <w:r>
         <w:rPr>
           <w:color w:val="000000" w:themeColor="text1"/>
@@ -10803,7 +9920,6 @@
         </w:rPr>
         <w:t>WAT</w:t>
       </w:r>
-      <w:proofErr w:type="spellEnd"/>
       <w:r>
         <w:rPr>
           <w:color w:val="000000" w:themeColor="text1"/>
@@ -10816,7 +9932,6 @@
         </w:rPr>
         <w:t xml:space="preserve">or </w:t>
       </w:r>
-      <w:proofErr w:type="spellStart"/>
       <w:r>
         <w:rPr>
           <w:color w:val="000000" w:themeColor="text1"/>
@@ -10829,7 +9944,6 @@
         </w:rPr>
         <w:t>WAT</w:t>
       </w:r>
-      <w:proofErr w:type="spellEnd"/>
       <w:r>
         <w:rPr>
           <w:color w:val="000000" w:themeColor="text1"/>
@@ -11690,21 +10804,7 @@
         <w:rPr>
           <w:color w:val="000000" w:themeColor="text1"/>
         </w:rPr>
-        <w:t xml:space="preserve">In order to identify a potential GR-dependent </w:t>
-      </w:r>
-      <w:proofErr w:type="spellStart"/>
-      <w:r>
-        <w:rPr>
-          <w:color w:val="000000" w:themeColor="text1"/>
-        </w:rPr>
-        <w:t>lipolytic</w:t>
-      </w:r>
-      <w:proofErr w:type="spellEnd"/>
-      <w:r>
-        <w:rPr>
-          <w:color w:val="000000" w:themeColor="text1"/>
-        </w:rPr>
-        <w:t xml:space="preserve"> target</w:t>
+        <w:t>In order to identify a potential GR-dependent lipolytic target</w:t>
       </w:r>
       <w:r>
         <w:rPr>
@@ -12467,19 +11567,11 @@
         </w:rPr>
         <w:t xml:space="preserve">from </w:t>
       </w:r>
-      <w:proofErr w:type="spellStart"/>
-      <w:r>
-        <w:rPr>
-          <w:color w:val="000000" w:themeColor="text1"/>
-        </w:rPr>
-        <w:t>iWAT</w:t>
-      </w:r>
-      <w:proofErr w:type="spellEnd"/>
-      <w:r>
-        <w:rPr>
-          <w:color w:val="000000" w:themeColor="text1"/>
-        </w:rPr>
-        <w:t xml:space="preserve"> </w:t>
+      <w:r>
+        <w:rPr>
+          <w:color w:val="000000" w:themeColor="text1"/>
+        </w:rPr>
+        <w:t xml:space="preserve">iWAT </w:t>
       </w:r>
       <w:r>
         <w:rPr>
@@ -12725,35 +11817,7 @@
         <w:rPr>
           <w:color w:val="000000" w:themeColor="text1"/>
         </w:rPr>
-        <w:t xml:space="preserve"> the </w:t>
-      </w:r>
-      <w:proofErr w:type="spellStart"/>
-      <w:r>
-        <w:rPr>
-          <w:color w:val="000000" w:themeColor="text1"/>
-        </w:rPr>
-        <w:t>hyperinsulinemic</w:t>
-      </w:r>
-      <w:proofErr w:type="spellEnd"/>
-      <w:r>
-        <w:rPr>
-          <w:color w:val="000000" w:themeColor="text1"/>
-        </w:rPr>
-        <w:t xml:space="preserve"> </w:t>
-      </w:r>
-      <w:proofErr w:type="spellStart"/>
-      <w:r>
-        <w:rPr>
-          <w:color w:val="000000" w:themeColor="text1"/>
-        </w:rPr>
-        <w:t>euglycemic</w:t>
-      </w:r>
-      <w:proofErr w:type="spellEnd"/>
-      <w:r>
-        <w:rPr>
-          <w:color w:val="000000" w:themeColor="text1"/>
-        </w:rPr>
-        <w:t xml:space="preserve"> clamp in the obese mice</w:t>
+        <w:t xml:space="preserve"> the hyperinsulinemic euglycemic clamp in the obese mice</w:t>
       </w:r>
       <w:r>
         <w:rPr>
@@ -12963,21 +12027,7 @@
         <w:rPr>
           <w:color w:val="000000" w:themeColor="text1"/>
         </w:rPr>
-        <w:t xml:space="preserve"> in the </w:t>
-      </w:r>
-      <w:proofErr w:type="spellStart"/>
-      <w:r>
-        <w:rPr>
-          <w:color w:val="000000" w:themeColor="text1"/>
-        </w:rPr>
-        <w:t>iWAT</w:t>
-      </w:r>
-      <w:proofErr w:type="spellEnd"/>
-      <w:r>
-        <w:rPr>
-          <w:color w:val="000000" w:themeColor="text1"/>
-        </w:rPr>
-        <w:t xml:space="preserve"> of these mice</w:t>
+        <w:t xml:space="preserve"> in the iWAT of these mice</w:t>
       </w:r>
       <w:r>
         <w:rPr>
@@ -13991,21 +13041,7 @@
         <w:rPr>
           <w:color w:val="000000" w:themeColor="text1"/>
         </w:rPr>
-        <w:t xml:space="preserve">a </w:t>
-      </w:r>
-      <w:proofErr w:type="spellStart"/>
-      <w:r>
-        <w:rPr>
-          <w:color w:val="000000" w:themeColor="text1"/>
-        </w:rPr>
-        <w:t>lipodystrophic</w:t>
-      </w:r>
-      <w:proofErr w:type="spellEnd"/>
-      <w:r>
-        <w:rPr>
-          <w:color w:val="000000" w:themeColor="text1"/>
-        </w:rPr>
-        <w:t xml:space="preserve"> phenotype</w:t>
+        <w:t>a lipodystrophic phenotype</w:t>
       </w:r>
       <w:r>
         <w:rPr>
@@ -14883,17 +13919,15 @@
           <w:color w:val="000000" w:themeColor="text1"/>
           <w:shd w:val="clear" w:color="auto" w:fill="FFFFFF"/>
         </w:rPr>
-        <w:t>dexamethasone as the study progressed resulting in increased serum dexamethasone at sacrifice</w:t>
-      </w:r>
-      <w:bookmarkStart w:id="0" w:name="_GoBack"/>
-      <w:bookmarkEnd w:id="0"/>
+        <w:t xml:space="preserve">dexamethasone as the study progressed resulting in increased serum dexamethasone at sacrifice.  This was unexpected and may be due to the increased urination, and water requirement in severely diabetic animals, as has been documented previously </w:t>
+      </w:r>
       <w:r>
         <w:rPr>
           <w:rFonts w:eastAsia="Times New Roman" w:cs="Arial"/>
           <w:color w:val="000000" w:themeColor="text1"/>
           <w:shd w:val="clear" w:color="auto" w:fill="FFFFFF"/>
         </w:rPr>
-        <w:t xml:space="preserve">.  This was unexpected and may be due to the increased urination, and water requirement in severely diabetic animals, as has been documented previously </w:t>
+        <w:fldChar w:fldCharType="begin" w:fldLock="1"/>
       </w:r>
       <w:r>
         <w:rPr>
@@ -14901,7 +13935,7 @@
           <w:color w:val="000000" w:themeColor="text1"/>
           <w:shd w:val="clear" w:color="auto" w:fill="FFFFFF"/>
         </w:rPr>
-        <w:fldChar w:fldCharType="begin" w:fldLock="1"/>
+        <w:instrText>ADDIN CSL_CITATION { "citationItems" : [ { "id" : "ITEM-1", "itemData" : { "DOI" : "10.2337/diab.30.2.106", "ISSN" : "00121797", "PMID" : "7009265", "abstract" : "Diabetes in the C57BL/KsJ(db/db) mouse is initially expressed as hyperinsulinemia, followed by hyperphagia, progressive obesity, and widespread pathologic abnormalities. This study was designed to evaluate the effects of metabolic control on the natural history of the diabetic nephropathy. Beginning at 1 mo of age and continuing for 12 wk, diabetic mice were subjected to controlled dietary restriction, such that their weight was maintained similar to that of age-matched, nondiabetic heterozygotes. Diet-restricted diabetics were compared with diabetics fed ad libitum and heterozygote nondiabetics. Significant lowering of fasting blood glucose, water intake, and plasma insulin was achieved by diet restriction. The diet-restricted diabetes demonstrated enhanced metabolic efficiency, consuming approximately half as much food as the nondiabetics, while maintaining a similar weight. Diabetics fed ad libitum evidenced well-defined renal lesions that included 3 + to 4 + immunoglobulin deposition in the glomerular mesangium, and generalized mesangial matrix expansion. These lesions were completely prevented in diet-restricted diabetes whose glomeruli were normal light microscopy, and demonstrated trace to 1 + mesangial immunoglobulin deposition, features identical in all respects to the nondiabetics. These results indicate that diabetic control achieved by preventing of obesity in the db/db mouse prevents the development of diabetic nephropathy.", "author" : [ { "dropping-particle" : "", "family" : "Lee", "given" : "S. M.", "non-dropping-particle" : "", "parse-names" : false, "suffix" : "" }, { "dropping-particle" : "", "family" : "Bressler", "given" : "R.", "non-dropping-particle" : "", "parse-names" : false, "suffix" : "" } ], "container-title" : "Diabetes", "id" : "ITEM-1", "issue" : "2", "issued" : { "date-parts" : [ [ "1981" ] ] }, "page" : "106-111", "title" : "Prevention of diabetic nephropathy by diet control in the db/db mouse", "type" : "article-journal", "volume" : "30" }, "uris" : [ "http://www.mendeley.com/documents/?uuid=20605ba2-f926-46a3-b1b2-ad9e2e3b54f5" ] } ], "mendeley" : { "formattedCitation" : "(48)", "plainTextFormattedCitation" : "(48)", "previouslyFormattedCitation" : "(48)" }, "properties" : {  }, "schema" : "https://github.com/citation-style-language/schema/raw/master/csl-citation.json" }</w:instrText>
       </w:r>
       <w:r>
         <w:rPr>
@@ -14909,24 +13943,24 @@
           <w:color w:val="000000" w:themeColor="text1"/>
           <w:shd w:val="clear" w:color="auto" w:fill="FFFFFF"/>
         </w:rPr>
-        <w:instrText>ADDIN CSL_CITATION { "citationItems" : [ { "id" : "ITEM-1", "itemData" : { "DOI" : "10.2337/diab.30.2.106", "ISSN" : "00121797", "PMID" : "7009265", "abstract" : "Diabetes in the C57BL/KsJ(db/db) mouse is initially expressed as hyperinsulinemia, followed by hyperphagia, progressive obesity, and widespread pathologic abnormalities. This study was designed to evaluate the effects of metabolic control on the natural history of the diabetic nephropathy. Beginning at 1 mo of age and continuing for 12 wk, diabetic mice were subjected to controlled dietary restriction, such that their weight was maintained similar to that of age-matched, nondiabetic heterozygotes. Diet-restricted diabetics were compared with diabetics fed ad libitum and heterozygote nondiabetics. Significant lowering of fasting blood glucose, water intake, and plasma insulin was achieved by diet restriction. The diet-restricted diabetes demonstrated enhanced metabolic efficiency, consuming approximately half as much food as the nondiabetics, while maintaining a similar weight. Diabetics fed ad libitum evidenced well-defined renal lesions that included 3 + to 4 + immunoglobulin deposition in the glomerular mesangium, and generalized mesangial matrix expansion. These lesions were completely prevented in diet-restricted diabetes whose glomeruli were normal light microscopy, and demonstrated trace to 1 + mesangial immunoglobulin deposition, features identical in all respects to the nondiabetics. These results indicate that diabetic control achieved by preventing of obesity in the db/db mouse prevents the development of diabetic nephropathy.", "author" : [ { "dropping-particle" : "", "family" : "Lee", "given" : "S. M.", "non-dropping-particle" : "", "parse-names" : false, "suffix" : "" }, { "dropping-particle" : "", "family" : "Bressler", "given" : "R.", "non-dropping-particle" : "", "parse-names" : false, "suffix" : "" } ], "container-title" : "Diabetes", "id" : "ITEM-1", "issue" : "2", "issued" : { "date-parts" : [ [ "1981" ] ] }, "page" : "106-111", "title" : "Prevention of diabetic nephropathy by diet control in the db/db mouse", "type" : "article-journal", "volume" : "30" }, "uris" : [ "http://www.mendeley.com/documents/?uuid=20605ba2-f926-46a3-b1b2-ad9e2e3b54f5" ] } ], "mendeley" : { "formattedCitation" : "(48)", "plainTextFormattedCitation" : "(48)", "previouslyFormattedCitation" : "(48)" }, "properties" : {  }, "schema" : "https://github.com/citation-style-language/schema/raw/master/csl-citation.json" }</w:instrText>
+        <w:fldChar w:fldCharType="separate"/>
       </w:r>
       <w:r>
         <w:rPr>
           <w:rFonts w:eastAsia="Times New Roman" w:cs="Arial"/>
-          <w:color w:val="000000" w:themeColor="text1"/>
-          <w:shd w:val="clear" w:color="auto" w:fill="FFFFFF"/>
-        </w:rPr>
-        <w:fldChar w:fldCharType="separate"/>
+          <w:noProof/>
+          <w:color w:val="000000" w:themeColor="text1"/>
+          <w:shd w:val="clear" w:color="auto" w:fill="FFFFFF"/>
+        </w:rPr>
+        <w:t>(48)</w:t>
       </w:r>
       <w:r>
         <w:rPr>
           <w:rFonts w:eastAsia="Times New Roman" w:cs="Arial"/>
-          <w:noProof/>
-          <w:color w:val="000000" w:themeColor="text1"/>
-          <w:shd w:val="clear" w:color="auto" w:fill="FFFFFF"/>
-        </w:rPr>
-        <w:t>(48)</w:t>
+          <w:color w:val="000000" w:themeColor="text1"/>
+          <w:shd w:val="clear" w:color="auto" w:fill="FFFFFF"/>
+        </w:rPr>
+        <w:fldChar w:fldCharType="end"/>
       </w:r>
       <w:r>
         <w:rPr>
@@ -14934,33 +13968,7 @@
           <w:color w:val="000000" w:themeColor="text1"/>
           <w:shd w:val="clear" w:color="auto" w:fill="FFFFFF"/>
         </w:rPr>
-        <w:fldChar w:fldCharType="end"/>
-      </w:r>
-      <w:r>
-        <w:rPr>
-          <w:rFonts w:eastAsia="Times New Roman" w:cs="Arial"/>
-          <w:color w:val="000000" w:themeColor="text1"/>
-          <w:shd w:val="clear" w:color="auto" w:fill="FFFFFF"/>
-        </w:rPr>
-        <w:t xml:space="preserve">. This is an important limitation to our study, although we note that several phenotypes including fasting glucose, liver triglycerides, hepatic </w:t>
-      </w:r>
-      <w:proofErr w:type="spellStart"/>
-      <w:r>
-        <w:rPr>
-          <w:rFonts w:eastAsia="Times New Roman" w:cs="Arial"/>
-          <w:color w:val="000000" w:themeColor="text1"/>
-          <w:shd w:val="clear" w:color="auto" w:fill="FFFFFF"/>
-        </w:rPr>
-        <w:t>lipogenic</w:t>
-      </w:r>
-      <w:proofErr w:type="spellEnd"/>
-      <w:r>
-        <w:rPr>
-          <w:rFonts w:eastAsia="Times New Roman" w:cs="Arial"/>
-          <w:color w:val="000000" w:themeColor="text1"/>
-          <w:shd w:val="clear" w:color="auto" w:fill="FFFFFF"/>
-        </w:rPr>
-        <w:t xml:space="preserve"> gene expression, and adipose tissue mass changed in different directions in lean and obese animals, and therefore </w:t>
+        <w:t xml:space="preserve">. This is an important limitation to our study, although we note that several phenotypes including fasting glucose, liver triglycerides, hepatic lipogenic gene expression, and adipose tissue mass changed in different directions in lean and obese animals, and therefore </w:t>
       </w:r>
       <w:r>
         <w:rPr>
@@ -15614,63 +14622,7 @@
         <w:t>Author contributions:</w:t>
       </w:r>
       <w:r>
-        <w:t xml:space="preserve"> D.B. acquired funding. D.B., </w:t>
-      </w:r>
-      <w:proofErr w:type="spellStart"/>
-      <w:r>
-        <w:t>I.Ha</w:t>
-      </w:r>
-      <w:proofErr w:type="spellEnd"/>
-      <w:r>
-        <w:t xml:space="preserve">. and </w:t>
-      </w:r>
-      <w:proofErr w:type="spellStart"/>
-      <w:r>
-        <w:t>I.Ho</w:t>
-      </w:r>
-      <w:proofErr w:type="spellEnd"/>
-      <w:r>
-        <w:t xml:space="preserve">. were responsible for conceptualizing the study. D.B., </w:t>
-      </w:r>
-      <w:proofErr w:type="spellStart"/>
-      <w:r>
-        <w:t>I.Ha</w:t>
-      </w:r>
-      <w:proofErr w:type="spellEnd"/>
-      <w:r>
-        <w:t xml:space="preserve">. and N.Q. designed the experiments. </w:t>
-      </w:r>
-      <w:proofErr w:type="spellStart"/>
-      <w:r>
-        <w:t>I.Ha</w:t>
-      </w:r>
-      <w:proofErr w:type="spellEnd"/>
-      <w:r>
-        <w:t xml:space="preserve">. performed all cell experiments. </w:t>
-      </w:r>
-      <w:proofErr w:type="spellStart"/>
-      <w:r>
-        <w:t>I.Ha</w:t>
-      </w:r>
-      <w:proofErr w:type="spellEnd"/>
-      <w:r>
-        <w:t xml:space="preserve">., E.S. and J.R. performed mouse experiments. D.B. and Q.T. performed statistical analyses. </w:t>
-      </w:r>
-      <w:proofErr w:type="spellStart"/>
-      <w:r>
-        <w:t>I.Ha</w:t>
-      </w:r>
-      <w:proofErr w:type="spellEnd"/>
-      <w:r>
-        <w:t xml:space="preserve">. wrote the manuscript. </w:t>
-      </w:r>
-      <w:proofErr w:type="spellStart"/>
-      <w:r>
-        <w:t>I.Ha</w:t>
-      </w:r>
-      <w:proofErr w:type="spellEnd"/>
-      <w:r>
-        <w:t>. and D.B. edited and reviewed the manuscript. All authors were involved in discussions. This manuscript has been approved by all authors.</w:t>
+        <w:t xml:space="preserve"> D.B. acquired funding. D.B., I.Ha. and I.Ho. were responsible for conceptualizing the study. D.B., I.Ha. and N.Q. designed the experiments. I.Ha. performed all cell experiments. I.Ha., E.S. and J.R. performed mouse experiments. D.B. and Q.T. performed statistical analyses. I.Ha. wrote the manuscript. I.Ha. and D.B. edited and reviewed the manuscript. All authors were involved in discussions. This manuscript has been approved by all authors.</w:t>
       </w:r>
     </w:p>
     <w:p>
@@ -15709,137 +14661,64 @@
           <w:bCs/>
           <w:color w:val="000000" w:themeColor="text1"/>
         </w:rPr>
-        <w:t xml:space="preserve"> Lynne </w:t>
-      </w:r>
-      <w:proofErr w:type="spellStart"/>
+        <w:t xml:space="preserve"> Lynne Geletka,</w:t>
+      </w:r>
       <w:r>
         <w:rPr>
           <w:bCs/>
           <w:color w:val="000000" w:themeColor="text1"/>
         </w:rPr>
-        <w:t>Geletka</w:t>
-      </w:r>
-      <w:proofErr w:type="spellEnd"/>
+        <w:t xml:space="preserve"> Jennifer DelProposto and Carey Lumeng </w:t>
+      </w:r>
       <w:r>
         <w:rPr>
           <w:bCs/>
           <w:color w:val="000000" w:themeColor="text1"/>
         </w:rPr>
-        <w:t>,</w:t>
+        <w:t xml:space="preserve">(University of Michigan) </w:t>
       </w:r>
       <w:r>
         <w:rPr>
           <w:bCs/>
           <w:color w:val="000000" w:themeColor="text1"/>
         </w:rPr>
-        <w:t xml:space="preserve"> Jennifer </w:t>
-      </w:r>
-      <w:proofErr w:type="spellStart"/>
+        <w:t>for assistance with imaging liver sections, and Melanie Schmitt</w:t>
+      </w:r>
       <w:r>
         <w:rPr>
           <w:bCs/>
           <w:color w:val="000000" w:themeColor="text1"/>
         </w:rPr>
-        <w:t>DelProposto</w:t>
-      </w:r>
-      <w:proofErr w:type="spellEnd"/>
+        <w:t xml:space="preserve"> for assistance with</w:t>
+      </w:r>
       <w:r>
         <w:rPr>
           <w:bCs/>
           <w:color w:val="000000" w:themeColor="text1"/>
         </w:rPr>
-        <w:t xml:space="preserve"> and Carey </w:t>
-      </w:r>
-      <w:proofErr w:type="spellStart"/>
+        <w:t xml:space="preserve"> glucose</w:t>
+      </w:r>
       <w:r>
         <w:rPr>
           <w:bCs/>
           <w:color w:val="000000" w:themeColor="text1"/>
         </w:rPr>
-        <w:t>Lumeng</w:t>
-      </w:r>
-      <w:proofErr w:type="spellEnd"/>
+        <w:t xml:space="preserve"> clamp studies.  </w:t>
+      </w:r>
       <w:r>
         <w:rPr>
           <w:bCs/>
           <w:color w:val="000000" w:themeColor="text1"/>
         </w:rPr>
-        <w:t xml:space="preserve"> </w:t>
+        <w:t>We would like to thank the other members of the Bridges laboratory, Thurl Harris (University of Virginia)</w:t>
       </w:r>
       <w:r>
         <w:rPr>
           <w:bCs/>
           <w:color w:val="000000" w:themeColor="text1"/>
         </w:rPr>
-        <w:t xml:space="preserve">(University of Michigan) </w:t>
-      </w:r>
-      <w:r>
-        <w:rPr>
-          <w:bCs/>
-          <w:color w:val="000000" w:themeColor="text1"/>
-        </w:rPr>
-        <w:t>for assistance with imaging liver sections, and Melanie Schmitt</w:t>
-      </w:r>
-      <w:r>
-        <w:rPr>
-          <w:bCs/>
-          <w:color w:val="000000" w:themeColor="text1"/>
-        </w:rPr>
-        <w:t xml:space="preserve"> for assistance with</w:t>
-      </w:r>
-      <w:r>
-        <w:rPr>
-          <w:bCs/>
-          <w:color w:val="000000" w:themeColor="text1"/>
-        </w:rPr>
-        <w:t xml:space="preserve"> glucose</w:t>
-      </w:r>
-      <w:r>
-        <w:rPr>
-          <w:bCs/>
-          <w:color w:val="000000" w:themeColor="text1"/>
-        </w:rPr>
-        <w:t xml:space="preserve"> clamp studies.  </w:t>
-      </w:r>
-      <w:r>
-        <w:rPr>
-          <w:bCs/>
-          <w:color w:val="000000" w:themeColor="text1"/>
-        </w:rPr>
-        <w:t xml:space="preserve">We would like to thank the other members of the Bridges laboratory, </w:t>
-      </w:r>
-      <w:proofErr w:type="spellStart"/>
-      <w:r>
-        <w:rPr>
-          <w:bCs/>
-          <w:color w:val="000000" w:themeColor="text1"/>
-        </w:rPr>
-        <w:t>Thurl</w:t>
-      </w:r>
-      <w:proofErr w:type="spellEnd"/>
-      <w:r>
-        <w:rPr>
-          <w:bCs/>
-          <w:color w:val="000000" w:themeColor="text1"/>
-        </w:rPr>
-        <w:t xml:space="preserve"> Harris (University of Virginia)</w:t>
-      </w:r>
-      <w:r>
-        <w:rPr>
-          <w:bCs/>
-          <w:color w:val="000000" w:themeColor="text1"/>
-        </w:rPr>
-        <w:t xml:space="preserve">, Christoph </w:t>
-      </w:r>
-      <w:proofErr w:type="spellStart"/>
-      <w:r>
-        <w:rPr>
-          <w:bCs/>
-          <w:color w:val="000000" w:themeColor="text1"/>
-        </w:rPr>
-        <w:t>Buettner</w:t>
-      </w:r>
-      <w:proofErr w:type="spellEnd"/>
+        <w:t>, Christoph Buettner</w:t>
+      </w:r>
       <w:r>
         <w:rPr>
           <w:bCs/>
@@ -19441,31 +18320,15 @@
         <w:spacing w:line="480" w:lineRule="auto"/>
       </w:pPr>
       <w:r>
-        <w:t xml:space="preserve">Mouse blood glucose levels during insulin tolerance test (A) and prior to insulin injection (basal; B). Insulin was given via </w:t>
-      </w:r>
-      <w:proofErr w:type="spellStart"/>
-      <w:r>
-        <w:t>i.p</w:t>
-      </w:r>
-      <w:proofErr w:type="spellEnd"/>
-      <w:r>
-        <w:t xml:space="preserve">. injection at a concentration of 2.5 U/kg following five weeks of dexamethasone (NCD n=12; HFD n=12) or vehicle (NCD n=12; HFD n=12) treatment and 17 weeks of diet. Mouse glucose infusion rate (GIR; C) endogenous glucose production (EGP; D), suppression of glucose production (E) and glucose turnover rate (F) during </w:t>
-      </w:r>
-      <w:proofErr w:type="spellStart"/>
-      <w:r>
-        <w:t>euglycemic</w:t>
-      </w:r>
-      <w:proofErr w:type="spellEnd"/>
-      <w:r>
-        <w:t xml:space="preserve"> clamp following 3 weeks of dexamethasone (n=14) or vehicle (n=11) treatment and 11 weeks of HFD. For clamp experiments, insulin was infused at 8 </w:t>
-      </w:r>
-      <w:proofErr w:type="spellStart"/>
-      <w:r>
-        <w:t>mU</w:t>
-      </w:r>
-      <w:proofErr w:type="spellEnd"/>
-      <w:r>
-        <w:t>/kg/min following a prime continuous infusion of 40mU/kg bolus. All mice were fasted for 5-6 hours prior to experiments. Crosses indicate a significant interaction between diet and treatment. Asterisks indicate a statistically significant treatment effect for the pairwise comparison.</w:t>
+        <w:t xml:space="preserve">Mouse blood glucose levels during insulin tolerance test (A) and prior to insulin injection (basal; B). Insulin was given via i.p. injection at a concentration of 2.5 U/kg following five weeks of dexamethasone (NCD n=12; HFD n=12) or vehicle (NCD n=12; HFD n=12) treatment and 17 weeks of diet. Mouse glucose infusion rate (GIR; C) endogenous glucose production (EGP; D), </w:t>
+      </w:r>
+      <w:r>
+        <w:t xml:space="preserve">insulin </w:t>
+      </w:r>
+      <w:bookmarkStart w:id="0" w:name="_GoBack"/>
+      <w:bookmarkEnd w:id="0"/>
+      <w:r>
+        <w:t>suppression of glucose production (E) and glucose turnover rate (F) during euglycemic clamp following 3 weeks of dexamethasone (n=14) or vehicle (n=11) treatment and 11 weeks of HFD. For clamp experiments, insulin was infused at 8 mU/kg/min following a prime continuous infusion of 40mU/kg bolus. All mice were fasted for 5-6 hours prior to experiments. Crosses indicate a significant interaction between diet and treatment. Asterisks indicate a statistically significant treatment effect for the pairwise comparison.</w:t>
       </w:r>
     </w:p>
     <w:p>
@@ -19516,15 +18379,7 @@
         <w:t>de novo</w:t>
       </w:r>
       <w:r>
-        <w:t xml:space="preserve"> </w:t>
-      </w:r>
-      <w:proofErr w:type="spellStart"/>
-      <w:r>
-        <w:t>lipogenic</w:t>
-      </w:r>
-      <w:proofErr w:type="spellEnd"/>
-      <w:r>
-        <w:t xml:space="preserve"> transcripts</w:t>
+        <w:t xml:space="preserve"> lipogenic transcripts</w:t>
       </w:r>
       <w:r>
         <w:t xml:space="preserve"> </w:t>
@@ -19591,15 +18446,7 @@
         <w:spacing w:line="480" w:lineRule="auto"/>
       </w:pPr>
       <w:r>
-        <w:t xml:space="preserve">Weekly total body mass (A) and fat mass (B) measures via </w:t>
-      </w:r>
-      <w:proofErr w:type="spellStart"/>
-      <w:r>
-        <w:t>EchoMRI</w:t>
-      </w:r>
-      <w:proofErr w:type="spellEnd"/>
-      <w:r>
-        <w:t xml:space="preserve"> in mice over the course of treatment (solid lines represent NCD mice and dashed lines represent HFD mice). Adipose tissue weights in 16 hour fasted mice following euthanasia (C). Mice were euthanized at 28 weeks of age following six weeks of dexamethasone (NCD n=8; HFD n=12) or vehicle (NCD n=8; HFD n=22) treatment and 18 weeks of diet. Food consumption measured weekly over the course of treatment (D). </w:t>
+        <w:t xml:space="preserve">Weekly total body mass (A) and fat mass (B) measures via EchoMRI in mice over the course of treatment (solid lines represent NCD mice and dashed lines represent HFD mice). Adipose tissue weights in 16 hour fasted mice following euthanasia (C). Mice were euthanized at 28 weeks of age following six weeks of dexamethasone (NCD n=8; HFD n=12) or vehicle (NCD n=8; HFD n=22) treatment and 18 weeks of diet. Food consumption measured weekly over the course of treatment (D). </w:t>
       </w:r>
       <w:r>
         <w:t xml:space="preserve">Amount of dexamethasone consumed per mouse throughout the study normalized to body weight as determined by volume consumed per cage per week for </w:t>
@@ -19724,30 +18571,23 @@
         <w:t>Pnpla2</w:t>
       </w:r>
       <w:r>
-        <w:t xml:space="preserve"> transcripts (C), and representative western blot of ATGL (D) from non-differentiated (pre-adipocytes; n=2) or differentiated 3T3-L1 mouse adipocytes (mature adipocytes) following five days of dexamethasone (n=3) or vehicle treatment (n=3). Serum fatty acid and glycerol levels at basal (fed) and following stimulation (10mg/kg isoproterenol or 16hr fast; E) and qPCR of </w:t>
-      </w:r>
-      <w:proofErr w:type="spellStart"/>
+        <w:t xml:space="preserve"> transcripts (C), an</w:t>
+      </w:r>
+      <w:r>
+        <w:t>d representative western blot and quantification of</w:t>
+      </w:r>
+      <w:r>
+        <w:t xml:space="preserve"> ATGL (D) from non-differentiated (pre-adipocytes; n=2) or differentiated 3T3-L1 mouse adipocytes (mature adipocytes) following five days of dexamethasone (n=3) or vehicle treatment (n=3). Serum fatty acid and glycerol levels at basal (fed) and following stimulation (10mg/kg isoproterenol or 16hr fast; E) and qPCR of </w:t>
+      </w:r>
       <w:r>
         <w:t>i</w:t>
       </w:r>
       <w:r>
-        <w:t>WAT</w:t>
-      </w:r>
-      <w:proofErr w:type="spellEnd"/>
-      <w:r>
-        <w:t xml:space="preserve"> </w:t>
-      </w:r>
-      <w:proofErr w:type="spellStart"/>
-      <w:r>
-        <w:t>lipolytic</w:t>
-      </w:r>
-      <w:proofErr w:type="spellEnd"/>
-      <w:r>
-        <w:t xml:space="preserve"> transcripts (F) in 22-week-old, 12-week dexamethasone- (basal and isoproterenol n=7; fasted serum and qPCR n=4) or vehicle- (basal and isoproterenol </w:t>
+        <w:t xml:space="preserve">WAT lipolytic transcripts (F) in 22-week-old, 12-week dexamethasone- (basal and isoproterenol n=7; fasted serum and qPCR n=4) or vehicle- </w:t>
       </w:r>
       <w:r>
         <w:lastRenderedPageBreak/>
-        <w:t>n=12; fasted serum and qPCR n=11) treated, chow-fed mice with the exception of isoproterenol-stimulated glycerol, which was performed one week prior to euthanasia. Asterisks indicated statistically significant treatment effect for the pairwise comparison</w:t>
+        <w:t>(basal and isoproterenol n=12; fasted serum and qPCR n=11) treated, chow-fed mice with the exception of isoproterenol-stimulated glycerol, which was performed one week prior to euthanasia. Asterisks indicated statistically significant treatment effect for the pairwise comparison</w:t>
       </w:r>
       <w:r>
         <w:t>.</w:t>
@@ -19792,23 +18632,7 @@
         <w:spacing w:line="480" w:lineRule="auto"/>
       </w:pPr>
       <w:r>
-        <w:t xml:space="preserve">Serum glycerol (A) following 16 hour fast, serum NEFA in obese dexamethasone treated (n=14) or control (n=11) mice following a 5 hour fast, before and after insulin during </w:t>
-      </w:r>
-      <w:proofErr w:type="spellStart"/>
-      <w:r>
-        <w:t>hyperinsulinemic</w:t>
-      </w:r>
-      <w:proofErr w:type="spellEnd"/>
-      <w:r>
-        <w:t xml:space="preserve"> </w:t>
-      </w:r>
-      <w:proofErr w:type="spellStart"/>
-      <w:r>
-        <w:t>euglycemic</w:t>
-      </w:r>
-      <w:proofErr w:type="spellEnd"/>
-      <w:r>
-        <w:t xml:space="preserve"> clamp (B), qPCR of </w:t>
+        <w:t xml:space="preserve">Serum glycerol (A) following 16 hour fast, serum NEFA in obese dexamethasone treated (n=14) or control (n=11) mice following a 5 hour fast, before and after insulin during hyperinsulinemic euglycemic clamp (B), qPCR of </w:t>
       </w:r>
       <w:r>
         <w:rPr>
@@ -19819,43 +18643,17 @@
       <w:r>
         <w:t xml:space="preserve"> transcripts from </w:t>
       </w:r>
-      <w:proofErr w:type="spellStart"/>
       <w:r>
         <w:t>i</w:t>
       </w:r>
       <w:r>
-        <w:t>WAT</w:t>
-      </w:r>
-      <w:proofErr w:type="spellEnd"/>
-      <w:r>
-        <w:t xml:space="preserve"> (C), and western blot image (D) and quantification (E) of ATGL protein from </w:t>
-      </w:r>
-      <w:proofErr w:type="spellStart"/>
+        <w:t xml:space="preserve">WAT (C), and western blot image (D) and quantification (E) of ATGL protein from </w:t>
+      </w:r>
       <w:r>
         <w:t>i</w:t>
       </w:r>
       <w:r>
-        <w:t>WAT</w:t>
-      </w:r>
-      <w:proofErr w:type="spellEnd"/>
-      <w:r>
-        <w:t xml:space="preserve">. Mice from A, C, D and E were euthanized at 28 weeks of age following six weeks of dexamethasone (NCD n=8; HFD n=10) or vehicle (NCD n=8; HFD n=10) treatment. Mice from B were fasted for 5 hours prior to </w:t>
-      </w:r>
-      <w:proofErr w:type="spellStart"/>
-      <w:r>
-        <w:t>euglycemic</w:t>
-      </w:r>
-      <w:proofErr w:type="spellEnd"/>
-      <w:r>
-        <w:t xml:space="preserve"> clamp following 3 weeks of dexamethasone (n=14) or vehicle (n=11) treatment and 11 weeks of HFD. For clamp experiments, insulin was infused at 8 </w:t>
-      </w:r>
-      <w:proofErr w:type="spellStart"/>
-      <w:r>
-        <w:t>mU</w:t>
-      </w:r>
-      <w:proofErr w:type="spellEnd"/>
-      <w:r>
-        <w:t>/kg/min following a prime continuous infusion of 40mU/kg bolus. Crosses indicate a significant interaction between diet and treatment. Asterisks indicate a statistically significant treatment effect for the pairwise comparison.</w:t>
+        <w:t>WAT. Mice from A, C, D and E were euthanized at 28 weeks of age following six weeks of dexamethasone (NCD n=8; HFD n=10) or vehicle (NCD n=8; HFD n=10) treatment. Mice from B were fasted for 5 hours prior to euglycemic clamp following 3 weeks of dexamethasone (n=14) or vehicle (n=11) treatment and 11 weeks of HFD. For clamp experiments, insulin was infused at 8 mU/kg/min following a prime continuous infusion of 40mU/kg bolus. Crosses indicate a significant interaction between diet and treatment. Asterisks indicate a statistically significant treatment effect for the pairwise comparison.</w:t>
       </w:r>
     </w:p>
     <w:sectPr>
@@ -19933,7 +18731,7 @@
         <w:noProof/>
         <w:color w:val="5B9BD5" w:themeColor="accent1"/>
       </w:rPr>
-      <w:t>19</w:t>
+      <w:t>29</w:t>
     </w:r>
     <w:r>
       <w:rPr>
@@ -21619,7 +20417,7 @@
 </file>
 
 <file path=customXml/itemProps1.xml><?xml version="1.0" encoding="utf-8"?>
-<ds:datastoreItem xmlns:ds="http://schemas.openxmlformats.org/officeDocument/2006/customXml" ds:itemID="{9586536E-042A-0045-8073-A1CDCBCF6A63}">
+<ds:datastoreItem xmlns:ds="http://schemas.openxmlformats.org/officeDocument/2006/customXml" ds:itemID="{6C3A4291-3C05-0245-9D43-BB34BD79C2B0}">
   <ds:schemaRefs>
     <ds:schemaRef ds:uri="http://schemas.openxmlformats.org/officeDocument/2006/bibliography"/>
   </ds:schemaRefs>

</xml_diff>

<commit_message>
Final edits to MS references
</commit_message>
<xml_diff>
--- a/manuscript/Obesity-Glucocorticoids/Harvey.docx
+++ b/manuscript/Obesity-Glucocorticoids/Harvey.docx
@@ -54,7 +54,15 @@
         <w:t>2,3</w:t>
       </w:r>
       <w:r>
-        <w:t>, JeAnna R. Redd</w:t>
+        <w:t xml:space="preserve">, </w:t>
+      </w:r>
+      <w:proofErr w:type="spellStart"/>
+      <w:r>
+        <w:t>JeAnna</w:t>
+      </w:r>
+      <w:proofErr w:type="spellEnd"/>
+      <w:r>
+        <w:t xml:space="preserve"> R. Redd</w:t>
       </w:r>
       <w:r>
         <w:rPr>
@@ -63,7 +71,15 @@
         <w:t>1,2</w:t>
       </w:r>
       <w:r>
-        <w:t>, Quynh T. Tran</w:t>
+        <w:t xml:space="preserve">, </w:t>
+      </w:r>
+      <w:proofErr w:type="spellStart"/>
+      <w:r>
+        <w:t>Quynh</w:t>
+      </w:r>
+      <w:proofErr w:type="spellEnd"/>
+      <w:r>
+        <w:t xml:space="preserve"> T. Tran</w:t>
       </w:r>
       <w:r>
         <w:rPr>
@@ -72,7 +88,15 @@
         <w:t>4</w:t>
       </w:r>
       <w:r>
-        <w:t>, Irit Hochberg</w:t>
+        <w:t xml:space="preserve">, </w:t>
+      </w:r>
+      <w:proofErr w:type="spellStart"/>
+      <w:r>
+        <w:t>Irit</w:t>
+      </w:r>
+      <w:proofErr w:type="spellEnd"/>
+      <w:r>
+        <w:t xml:space="preserve"> Hochberg</w:t>
       </w:r>
       <w:r>
         <w:rPr>
@@ -159,7 +183,15 @@
         <w:t xml:space="preserve">5 </w:t>
       </w:r>
       <w:r>
-        <w:t xml:space="preserve">Institute of Endocrinology, Diabetes and Metabolism, Rambam Health Care Campus, Haifa, Israel; </w:t>
+        <w:t xml:space="preserve">Institute of Endocrinology, Diabetes and Metabolism, </w:t>
+      </w:r>
+      <w:proofErr w:type="spellStart"/>
+      <w:r>
+        <w:t>Rambam</w:t>
+      </w:r>
+      <w:proofErr w:type="spellEnd"/>
+      <w:r>
+        <w:t xml:space="preserve"> Health Care Campus, Haifa, Israel; </w:t>
       </w:r>
       <w:r>
         <w:rPr>
@@ -733,7 +765,21 @@
         <w:rPr>
           <w:color w:val="000000" w:themeColor="text1"/>
         </w:rPr>
-        <w:t xml:space="preserve"> This was associated with synergistic transactivation of the lipolytic enzyme ATGL.</w:t>
+        <w:t xml:space="preserve"> This was associated with synergistic transactivation of the </w:t>
+      </w:r>
+      <w:proofErr w:type="spellStart"/>
+      <w:r>
+        <w:rPr>
+          <w:color w:val="000000" w:themeColor="text1"/>
+        </w:rPr>
+        <w:t>lipolytic</w:t>
+      </w:r>
+      <w:proofErr w:type="spellEnd"/>
+      <w:r>
+        <w:rPr>
+          <w:color w:val="000000" w:themeColor="text1"/>
+        </w:rPr>
+        <w:t xml:space="preserve"> enzyme ATGL.</w:t>
       </w:r>
     </w:p>
     <w:p>
@@ -883,8 +929,9 @@
           <w:sz w:val="24"/>
           <w:szCs w:val="24"/>
         </w:rPr>
-        <w:t xml:space="preserve"> l</w:t>
-      </w:r>
+        <w:t xml:space="preserve"> </w:t>
+      </w:r>
+      <w:proofErr w:type="spellStart"/>
       <w:r>
         <w:rPr>
           <w:rFonts w:asciiTheme="minorHAnsi" w:hAnsiTheme="minorHAnsi"/>
@@ -892,7 +939,7 @@
           <w:sz w:val="24"/>
           <w:szCs w:val="24"/>
         </w:rPr>
-        <w:t>i</w:t>
+        <w:t>l</w:t>
       </w:r>
       <w:r>
         <w:rPr>
@@ -901,7 +948,26 @@
           <w:sz w:val="24"/>
           <w:szCs w:val="24"/>
         </w:rPr>
-        <w:t xml:space="preserve">polytic markers, insulin resistance and hepatic steatosis in response to </w:t>
+        <w:t>i</w:t>
+      </w:r>
+      <w:r>
+        <w:rPr>
+          <w:rFonts w:asciiTheme="minorHAnsi" w:hAnsiTheme="minorHAnsi"/>
+          <w:color w:val="000000" w:themeColor="text1"/>
+          <w:sz w:val="24"/>
+          <w:szCs w:val="24"/>
+        </w:rPr>
+        <w:t>polytic</w:t>
+      </w:r>
+      <w:proofErr w:type="spellEnd"/>
+      <w:r>
+        <w:rPr>
+          <w:rFonts w:asciiTheme="minorHAnsi" w:hAnsiTheme="minorHAnsi"/>
+          <w:color w:val="000000" w:themeColor="text1"/>
+          <w:sz w:val="24"/>
+          <w:szCs w:val="24"/>
+        </w:rPr>
+        <w:t xml:space="preserve"> markers, insulin resistance and hepatic steatosis in response to </w:t>
       </w:r>
       <w:r>
         <w:rPr>
@@ -1393,7 +1459,7 @@
         <w:rPr>
           <w:color w:val="000000" w:themeColor="text1"/>
         </w:rPr>
-        <w:instrText>ADDIN CSL_CITATION { "citationItems" : [ { "id" : "ITEM-1", "itemData" : { "DOI" : "10.1210/en.2012-2114", "author" : [ { "dropping-particle" : "", "family" : "Beaudry", "given" : "Jacqueline L", "non-dropping-particle" : "", "parse-names" : false, "suffix" : "" }, { "dropping-particle" : "", "family" : "Anna", "given" : "M D", "non-dropping-particle" : "", "parse-names" : false, "suffix" : "" }, { "dropping-particle" : "", "family" : "Teich", "given" : "Trevor", "non-dropping-particle" : "", "parse-names" : false, "suffix" : "" }, { "dropping-particle" : "", "family" : "Tsushima", "given" : "Robert", "non-dropping-particle" : "", "parse-names" : false, "suffix" : "" }, { "dropping-particle" : "", "family" : "Riddell", "given" : "Michael C", "non-dropping-particle" : "", "parse-names" : false, "suffix" : "" } ], "container-title" : "Endocinology", "id" : "ITEM-1", "issue" : "9", "issued" : { "date-parts" : [ [ "2013" ] ] }, "page" : "3197-3208", "title" : "Exogenous Glucocorticoids and a High-Fat Diet Cause Severe Hyperglycemia and Hyperinsulinemia and Sprague-Dawley Rats", "type" : "article-journal", "volume" : "154" }, "uris" : [ "http://www.mendeley.com/documents/?uuid=f73d5664-8634-47e7-bba0-7afbb82d48eb", "http://www.mendeley.com/documents/?uuid=d482f80c-0d5e-47f2-bd78-0498abbc3d0d" ] }, { "id" : "ITEM-2", "itemData" : { "DOI" : "10.1242/dmm.008912", "author" : [ { "dropping-particle" : "", "family" : "Shpilberg", "given" : "Yaniv", "non-dropping-particle" : "", "parse-names" : false, "suffix" : "" }, { "dropping-particle" : "", "family" : "Beaudry", "given" : "Jacqueline L", "non-dropping-particle" : "", "parse-names" : false, "suffix" : "" }, { "dropping-particle" : "", "family" : "Souza", "given" : "Anna D", "non-dropping-particle" : "", "parse-names" : false, "suffix" : "" }, { "dropping-particle" : "", "family" : "Campbell", "given" : "Jonathan E", "non-dropping-particle" : "", "parse-names" : false, "suffix" : "" }, { "dropping-particle" : "", "family" : "Peckett", "given" : "Ashley", "non-dropping-particle" : "", "parse-names" : false, "suffix" : "" }, { "dropping-particle" : "", "family" : "Riddell", "given" : "Michael C", "non-dropping-particle" : "", "parse-names" : false, "suffix" : "" } ], "id" : "ITEM-2", "issued" : { "date-parts" : [ [ "2012" ] ] }, "page" : "671-680", "title" : "A rodent model of rapid-onset diabetes induced by glucocorticoids and high-fat feeding", "type" : "article-journal", "volume" : "680" }, "uris" : [ "http://www.mendeley.com/documents/?uuid=07d3b5df-adb6-44b9-9360-6bbf33be3f9f", "http://www.mendeley.com/documents/?uuid=289ee456-6801-4fcd-b01b-dd1098f2693b" ] } ], "mendeley" : { "formattedCitation" : "(7,8)", "plainTextFormattedCitation" : "(7,8)", "previouslyFormattedCitation" : "(7,8)" }, "properties" : {  }, "schema" : "https://github.com/citation-style-language/schema/raw/master/csl-citation.json" }</w:instrText>
+        <w:instrText>ADDIN CSL_CITATION { "citationItems" : [ { "id" : "ITEM-1", "itemData" : { "DOI" : "10.1210/en.2012-2114", "author" : [ { "dropping-particle" : "", "family" : "Beaudry", "given" : "Jacqueline L", "non-dropping-particle" : "", "parse-names" : false, "suffix" : "" }, { "dropping-particle" : "", "family" : "Anna", "given" : "M D", "non-dropping-particle" : "", "parse-names" : false, "suffix" : "" }, { "dropping-particle" : "", "family" : "Teich", "given" : "Trevor", "non-dropping-particle" : "", "parse-names" : false, "suffix" : "" }, { "dropping-particle" : "", "family" : "Tsushima", "given" : "Robert", "non-dropping-particle" : "", "parse-names" : false, "suffix" : "" }, { "dropping-particle" : "", "family" : "Riddell", "given" : "Michael C", "non-dropping-particle" : "", "parse-names" : false, "suffix" : "" } ], "container-title" : "Endocinology", "id" : "ITEM-1", "issue" : "9", "issued" : { "date-parts" : [ [ "2013" ] ] }, "page" : "3197-3208", "title" : "Exogenous Glucocorticoids and a High-Fat Diet Cause Severe Hyperglycemia and Hyperinsulinemia and Sprague-Dawley Rats", "type" : "article-journal", "volume" : "154" }, "uris" : [ "http://www.mendeley.com/documents/?uuid=f73d5664-8634-47e7-bba0-7afbb82d48eb", "http://www.mendeley.com/documents/?uuid=d482f80c-0d5e-47f2-bd78-0498abbc3d0d" ] }, { "id" : "ITEM-2", "itemData" : { "DOI" : "10.1242/dmm.008912", "author" : [ { "dropping-particle" : "", "family" : "Shpilberg", "given" : "Yaniv", "non-dropping-particle" : "", "parse-names" : false, "suffix" : "" }, { "dropping-particle" : "", "family" : "Beaudry", "given" : "Jacqueline L", "non-dropping-particle" : "", "parse-names" : false, "suffix" : "" }, { "dropping-particle" : "", "family" : "Souza", "given" : "Anna D", "non-dropping-particle" : "", "parse-names" : false, "suffix" : "" }, { "dropping-particle" : "", "family" : "Campbell", "given" : "Jonathan E", "non-dropping-particle" : "", "parse-names" : false, "suffix" : "" }, { "dropping-particle" : "", "family" : "Peckett", "given" : "Ashley", "non-dropping-particle" : "", "parse-names" : false, "suffix" : "" }, { "dropping-particle" : "", "family" : "Riddell", "given" : "Michael C", "non-dropping-particle" : "", "parse-names" : false, "suffix" : "" } ], "container-title" : "Disease Models and Mechanisms", "id" : "ITEM-2", "issue" : "5", "issued" : { "date-parts" : [ [ "2012" ] ] }, "page" : "671-680", "title" : "A rodent model of rapid-onset diabetes induced by glucocorticoids and high-fat feeding", "type" : "article-journal", "volume" : "5" }, "uris" : [ "http://www.mendeley.com/documents/?uuid=07d3b5df-adb6-44b9-9360-6bbf33be3f9f", "http://www.mendeley.com/documents/?uuid=289ee456-6801-4fcd-b01b-dd1098f2693b" ] } ], "mendeley" : { "formattedCitation" : "(7,8)", "plainTextFormattedCitation" : "(7,8)", "previouslyFormattedCitation" : "(7,8)" }, "properties" : {  }, "schema" : "https://github.com/citation-style-language/schema/raw/master/csl-citation.json" }</w:instrText>
       </w:r>
       <w:r>
         <w:rPr>
@@ -1556,7 +1622,7 @@
         <w:rPr>
           <w:color w:val="000000" w:themeColor="text1"/>
         </w:rPr>
-        <w:instrText>ADDIN CSL_CITATION { "citationItems" : [ { "id" : "ITEM-1", "itemData" : { "DOI" : "10.1242/dmm.008912", "author" : [ { "dropping-particle" : "", "family" : "Shpilberg", "given" : "Yaniv", "non-dropping-particle" : "", "parse-names" : false, "suffix" : "" }, { "dropping-particle" : "", "family" : "Beaudry", "given" : "Jacqueline L", "non-dropping-particle" : "", "parse-names" : false, "suffix" : "" }, { "dropping-particle" : "", "family" : "Souza", "given" : "Anna D", "non-dropping-particle" : "", "parse-names" : false, "suffix" : "" }, { "dropping-particle" : "", "family" : "Campbell", "given" : "Jonathan E", "non-dropping-particle" : "", "parse-names" : false, "suffix" : "" }, { "dropping-particle" : "", "family" : "Peckett", "given" : "Ashley", "non-dropping-particle" : "", "parse-names" : false, "suffix" : "" }, { "dropping-particle" : "", "family" : "Riddell", "given" : "Michael C", "non-dropping-particle" : "", "parse-names" : false, "suffix" : "" } ], "id" : "ITEM-1", "issued" : { "date-parts" : [ [ "2012" ] ] }, "page" : "671-680", "title" : "A rodent model of rapid-onset diabetes induced by glucocorticoids and high-fat feeding", "type" : "article-journal", "volume" : "680" }, "uris" : [ "http://www.mendeley.com/documents/?uuid=289ee456-6801-4fcd-b01b-dd1098f2693b" ] } ], "mendeley" : { "formattedCitation" : "(8)", "plainTextFormattedCitation" : "(8)", "previouslyFormattedCitation" : "(8)" }, "properties" : {  }, "schema" : "https://github.com/citation-style-language/schema/raw/master/csl-citation.json" }</w:instrText>
+        <w:instrText>ADDIN CSL_CITATION { "citationItems" : [ { "id" : "ITEM-1", "itemData" : { "DOI" : "10.1242/dmm.008912", "author" : [ { "dropping-particle" : "", "family" : "Shpilberg", "given" : "Yaniv", "non-dropping-particle" : "", "parse-names" : false, "suffix" : "" }, { "dropping-particle" : "", "family" : "Beaudry", "given" : "Jacqueline L", "non-dropping-particle" : "", "parse-names" : false, "suffix" : "" }, { "dropping-particle" : "", "family" : "Souza", "given" : "Anna D", "non-dropping-particle" : "", "parse-names" : false, "suffix" : "" }, { "dropping-particle" : "", "family" : "Campbell", "given" : "Jonathan E", "non-dropping-particle" : "", "parse-names" : false, "suffix" : "" }, { "dropping-particle" : "", "family" : "Peckett", "given" : "Ashley", "non-dropping-particle" : "", "parse-names" : false, "suffix" : "" }, { "dropping-particle" : "", "family" : "Riddell", "given" : "Michael C", "non-dropping-particle" : "", "parse-names" : false, "suffix" : "" } ], "container-title" : "Disease Models and Mechanisms", "id" : "ITEM-1", "issue" : "5", "issued" : { "date-parts" : [ [ "2012" ] ] }, "page" : "671-680", "title" : "A rodent model of rapid-onset diabetes induced by glucocorticoids and high-fat feeding", "type" : "article-journal", "volume" : "5" }, "uris" : [ "http://www.mendeley.com/documents/?uuid=289ee456-6801-4fcd-b01b-dd1098f2693b" ] } ], "mendeley" : { "formattedCitation" : "(8)", "plainTextFormattedCitation" : "(8)", "previouslyFormattedCitation" : "(8)" }, "properties" : {  }, "schema" : "https://github.com/citation-style-language/schema/raw/master/csl-citation.json" }</w:instrText>
       </w:r>
       <w:r>
         <w:rPr>
@@ -1648,7 +1714,7 @@
         <w:rPr>
           <w:color w:val="000000" w:themeColor="text1"/>
         </w:rPr>
-        <w:instrText>ADDIN CSL_CITATION { "citationItems" : [ { "id" : "ITEM-1", "itemData" : { "author" : [ { "dropping-particle" : "", "family" : "Rebrin", "given" : "Kerstin", "non-dropping-particle" : "", "parse-names" : false, "suffix" : "" }, { "dropping-particle" : "", "family" : "Steil", "given" : "Garry M", "non-dropping-particle" : "", "parse-names" : false, "suffix" : "" }, { "dropping-particle" : "", "family" : "Mittelman", "given" : "Steven D", "non-dropping-particle" : "", "parse-names" : false, "suffix" : "" }, { "dropping-particle" : "", "family" : "Bergman", "given" : "Richard N", "non-dropping-particle" : "", "parse-names" : false, "suffix" : "" } ], "container-title" : "Journal of Clinical Investigation", "id" : "ITEM-1", "issue" : "3", "issued" : { "date-parts" : [ [ "1996" ] ] }, "page" : "741-749", "title" : "Causal Linkage between Insulin Suppression of Lipolysis and Suppression of Liver Glucose Output in Dogs", "type" : "article-journal", "volume" : "98" }, "uris" : [ "http://www.mendeley.com/documents/?uuid=3d156259-9ea9-4992-9530-19ab856fd6b1", "http://www.mendeley.com/documents/?uuid=3c62854f-90c8-49a6-898d-9a4d53ecc8c6" ] }, { "id" : "ITEM-2", "itemData" : { "DOI" : "10.1038/srep18495", "author" : [ { "dropping-particle" : "", "family" : "Zhang", "given" : "Mingzhi", "non-dropping-particle" : "", "parse-names" : false, "suffix" : "" }, { "dropping-particle" : "", "family" : "Hu", "given" : "Tian", "non-dropping-particle" : "", "parse-names" : false, "suffix" : "" }, { "dropping-particle" : "", "family" : "Zhang", "given" : "Shaoyan", "non-dropping-particle" : "", "parse-names" : false, "suffix" : "" }, { "dropping-particle" : "", "family" : "Zhou", "given" : "Li", "non-dropping-particle" : "", "parse-names" : false, "suffix" : "" } ], "container-title" : "Nature Publishing Group", "id" : "ITEM-2", "issue" : "December", "issued" : { "date-parts" : [ [ "2015" ] ] }, "page" : "1-6", "publisher" : "Nature Publishing Group", "title" : "Associations of Different Adipose Tissue Depots with Insulin Resistance : A Systematic Review and Meta-analysis of Observational Studies", "type" : "article-journal" }, "uris" : [ "http://www.mendeley.com/documents/?uuid=2a8c38c7-4224-4517-acde-137a81de052f", "http://www.mendeley.com/documents/?uuid=12e594bb-bf5c-4d2d-8f7c-4eb0390cfb50" ] }, { "id" : "ITEM-3", "itemData" : { "DOI" : "10.2337/db15-1661", "author" : [ { "dropping-particle" : "", "family" : "Dirks", "given" : "Marlou L", "non-dropping-particle" : "", "parse-names" : false, "suffix" : "" }, { "dropping-particle" : "", "family" : "Wall", "given" : "Benjamin T", "non-dropping-particle" : "", "parse-names" : false, "suffix" : "" }, { "dropping-particle" : "Van De", "family" : "Valk", "given" : "Bas", "non-dropping-particle" : "", "parse-names" : false, "suffix" : "" }, { "dropping-particle" : "", "family" : "Holloway", "given" : "Tanya M", "non-dropping-particle" : "", "parse-names" : false, "suffix" : "" } ], "container-title" : "Diabetes", "id" : "ITEM-3", "issue" : "10", "issued" : { "date-parts" : [ [ "2016" ] ] }, "page" : "2862-2875", "title" : "One Week of Bed Rest Leads to Substantial Muscle Atrophy and Induces Whole-Body Insulin Resistance in the Absence of Skeletal Muscle Lipid Accumulation", "type" : "article-journal", "volume" : "65" }, "uris" : [ "http://www.mendeley.com/documents/?uuid=3c1558d3-a74c-4aee-9fcf-0fed59ff4bbb", "http://www.mendeley.com/documents/?uuid=ec49ede2-db6c-4e22-86ce-ab07a6aa38fd" ] } ], "mendeley" : { "formattedCitation" : "(17\u201319)", "plainTextFormattedCitation" : "(17\u201319)", "previouslyFormattedCitation" : "(17\u201319)" }, "properties" : {  }, "schema" : "https://github.com/citation-style-language/schema/raw/master/csl-citation.json" }</w:instrText>
+        <w:instrText>ADDIN CSL_CITATION { "citationItems" : [ { "id" : "ITEM-1", "itemData" : { "author" : [ { "dropping-particle" : "", "family" : "Rebrin", "given" : "Kerstin", "non-dropping-particle" : "", "parse-names" : false, "suffix" : "" }, { "dropping-particle" : "", "family" : "Steil", "given" : "Garry M", "non-dropping-particle" : "", "parse-names" : false, "suffix" : "" }, { "dropping-particle" : "", "family" : "Mittelman", "given" : "Steven D", "non-dropping-particle" : "", "parse-names" : false, "suffix" : "" }, { "dropping-particle" : "", "family" : "Bergman", "given" : "Richard N", "non-dropping-particle" : "", "parse-names" : false, "suffix" : "" } ], "container-title" : "Journal of Clinical Investigation", "id" : "ITEM-1", "issue" : "3", "issued" : { "date-parts" : [ [ "1996" ] ] }, "page" : "741-749", "title" : "Causal Linkage between Insulin Suppression of Lipolysis and Suppression of Liver Glucose Output in Dogs", "type" : "article-journal", "volume" : "98" }, "uris" : [ "http://www.mendeley.com/documents/?uuid=3d156259-9ea9-4992-9530-19ab856fd6b1", "http://www.mendeley.com/documents/?uuid=3c62854f-90c8-49a6-898d-9a4d53ecc8c6" ] }, { "id" : "ITEM-2", "itemData" : { "DOI" : "10.1038/srep18495", "author" : [ { "dropping-particle" : "", "family" : "Zhang", "given" : "Mingzhi", "non-dropping-particle" : "", "parse-names" : false, "suffix" : "" }, { "dropping-particle" : "", "family" : "Hu", "given" : "Tian", "non-dropping-particle" : "", "parse-names" : false, "suffix" : "" }, { "dropping-particle" : "", "family" : "Zhang", "given" : "Shaoyan", "non-dropping-particle" : "", "parse-names" : false, "suffix" : "" }, { "dropping-particle" : "", "family" : "Zhou", "given" : "Li", "non-dropping-particle" : "", "parse-names" : false, "suffix" : "" } ], "container-title" : "Nature Publishing Group", "id" : "ITEM-2", "issued" : { "date-parts" : [ [ "2015" ] ] }, "page" : "1-6", "publisher" : "Nature Publishing Group", "title" : "Associations of Different Adipose Tissue Depots with Insulin Resistance : A Systematic Review and Meta-analysis of Observational Studies", "type" : "article-journal", "volume" : "5" }, "uris" : [ "http://www.mendeley.com/documents/?uuid=2a8c38c7-4224-4517-acde-137a81de052f", "http://www.mendeley.com/documents/?uuid=12e594bb-bf5c-4d2d-8f7c-4eb0390cfb50" ] }, { "id" : "ITEM-3", "itemData" : { "DOI" : "10.2337/db15-1661", "author" : [ { "dropping-particle" : "", "family" : "Dirks", "given" : "Marlou L", "non-dropping-particle" : "", "parse-names" : false, "suffix" : "" }, { "dropping-particle" : "", "family" : "Wall", "given" : "Benjamin T", "non-dropping-particle" : "", "parse-names" : false, "suffix" : "" }, { "dropping-particle" : "Van De", "family" : "Valk", "given" : "Bas", "non-dropping-particle" : "", "parse-names" : false, "suffix" : "" }, { "dropping-particle" : "", "family" : "Holloway", "given" : "Tanya M", "non-dropping-particle" : "", "parse-names" : false, "suffix" : "" } ], "container-title" : "Diabetes", "id" : "ITEM-3", "issue" : "10", "issued" : { "date-parts" : [ [ "2016" ] ] }, "page" : "2862-2875", "title" : "One Week of Bed Rest Leads to Substantial Muscle Atrophy and Induces Whole-Body Insulin Resistance in the Absence of Skeletal Muscle Lipid Accumulation", "type" : "article-journal", "volume" : "65" }, "uris" : [ "http://www.mendeley.com/documents/?uuid=3c1558d3-a74c-4aee-9fcf-0fed59ff4bbb", "http://www.mendeley.com/documents/?uuid=ec49ede2-db6c-4e22-86ce-ab07a6aa38fd" ] } ], "mendeley" : { "formattedCitation" : "(17\u201319)", "plainTextFormattedCitation" : "(17\u201319)", "previouslyFormattedCitation" : "(17\u201319)" }, "properties" : {  }, "schema" : "https://github.com/citation-style-language/schema/raw/master/csl-citation.json" }</w:instrText>
       </w:r>
       <w:r>
         <w:rPr>
@@ -1716,7 +1782,7 @@
         <w:rPr>
           <w:color w:val="000000" w:themeColor="text1"/>
         </w:rPr>
-        <w:instrText>ADDIN CSL_CITATION { "citationItems" : [ { "id" : "ITEM-1", "itemData" : { "DOI" : "10.2337/db16-0381", "author" : [ { "dropping-particle" : "", "family" : "Mueller", "given" : "Kristina M", "non-dropping-particle" : "", "parse-names" : false, "suffix" : "" }, { "dropping-particle" : "", "family" : "Hartmann", "given" : "Kerstin", "non-dropping-particle" : "", "parse-names" : false, "suffix" : "" }, { "dropping-particle" : "", "family" : "Kaltenecker", "given" : "Doris", "non-dropping-particle" : "", "parse-names" : false, "suffix" : "" }, { "dropping-particle" : "", "family" : "Vettorazzi", "given" : "Sabine", "non-dropping-particle" : "", "parse-names" : false, "suffix" : "" }, { "dropping-particle" : "", "family" : "Bauer", "given" : "Mandy", "non-dropping-particle" : "", "parse-names" : false, "suffix" : "" }, { "dropping-particle" : "", "family" : "Mauser", "given" : "Lea", "non-dropping-particle" : "", "parse-names" : false, "suffix" : "" }, { "dropping-particle" : "", "family" : "Amann", "given" : "Sabine", "non-dropping-particle" : "", "parse-names" : false, "suffix" : "" }, { "dropping-particle" : "", "family" : "Jall", "given" : "Sigrid", "non-dropping-particle" : "", "parse-names" : false, "suffix" : "" }, { "dropping-particle" : "", "family" : "Fischer", "given" : "Katrin", "non-dropping-particle" : "", "parse-names" : false, "suffix" : "" }, { "dropping-particle" : "", "family" : "Esterbauer", "given" : "Harald", "non-dropping-particle" : "", "parse-names" : false, "suffix" : "" }, { "dropping-particle" : "", "family" : "M\u00fcller", "given" : "Timo D", "non-dropping-particle" : "", "parse-names" : false, "suffix" : "" }, { "dropping-particle" : "", "family" : "Tsch\u00f6p", "given" : "Matthias H", "non-dropping-particle" : "", "parse-names" : false, "suffix" : "" }, { "dropping-particle" : "", "family" : "Magnes", "given" : "Christoph", "non-dropping-particle" : "", "parse-names" : false, "suffix" : "" }, { "dropping-particle" : "", "family" : "Haybaeck", "given" : "Johannes", "non-dropping-particle" : "", "parse-names" : false, "suffix" : "" }, { "dropping-particle" : "", "family" : "Scherer", "given" : "Thomas", "non-dropping-particle" : "", "parse-names" : false, "suffix" : "" }, { "dropping-particle" : "", "family" : "Bordag", "given" : "Natalie", "non-dropping-particle" : "", "parse-names" : false, "suffix" : "" }, { "dropping-particle" : "", "family" : "Tuckermann", "given" : "Jan P", "non-dropping-particle" : "", "parse-names" : false, "suffix" : "" } ], "container-title" : "Diabetes", "id" : "ITEM-1", "issue" : "2", "issued" : { "date-parts" : [ [ "2017" ] ] }, "page" : "272-286", "title" : "Adipocyte Glucocorticoid Receptor Deficiency Attenuates Aging- and HFD-Induced Obesity and Impairs the Feeding-Fasting Transition", "type" : "article-journal", "volume" : "66" }, "uris" : [ "http://www.mendeley.com/documents/?uuid=8e015ff7-5ae7-40ac-ae88-2da61bc44160", "http://www.mendeley.com/documents/?uuid=7f9f916d-5bed-4a81-8c82-b4d3251ad228" ] }, { "id" : "ITEM-2", "itemData" : { "DOI" : "10.1016/j.molmet.2017.06.013", "ISSN" : "2212-8778", "author" : [ { "dropping-particle" : "", "family" : "Shen", "given" : "Yachen", "non-dropping-particle" : "", "parse-names" : false, "suffix" : "" }, { "dropping-particle" : "", "family" : "Roh", "given" : "Hyun Cheol", "non-dropping-particle" : "", "parse-names" : false, "suffix" : "" }, { "dropping-particle" : "", "family" : "Kumari", "given" : "Manju", "non-dropping-particle" : "", "parse-names" : false, "suffix" : "" }, { "dropping-particle" : "", "family" : "Rosen", "given" : "Evan D", "non-dropping-particle" : "", "parse-names" : false, "suffix" : "" } ], "container-title" : "Molecular Metabolism", "id" : "ITEM-2", "issued" : { "date-parts" : [ [ "2017" ] ] }, "publisher" : "Elsevier GmbH", "title" : "Adipocyte glucocorticoid receptor is important in lipolysis and insulin resistance due to exogenous steroids , but not insulin resistance caused by high fat feeding", "type" : "article-journal" }, "uris" : [ "http://www.mendeley.com/documents/?uuid=5ff19886-7e78-4a54-a358-e81ba49a53fd", "http://www.mendeley.com/documents/?uuid=8de680a4-4a06-47e7-acb1-6da774519734" ] }, { "id" : "ITEM-3", "itemData" : { "DOI" : "10.1073/pnas.1323681111", "ISSN" : "1091-6490", "PMID" : "24889609", "abstract" : "The adverse metabolic effects of prescribed and endogenous glucocorticoid (GC) excess, Cushing syndrome, create a significant health burden. We found that tissue regeneration of GCs by 11\u03b2-hydroxysteroid dehydrogenase type 1 (11\u03b2-HSD1), rather than circulating delivery, is critical to developing the phenotype of GC excess; 11\u03b2-HSD1 KO mice with circulating GC excess are protected from the glucose intolerance, hyperinsulinemia, hepatic steatosis, adiposity, hypertension, myopathy, and dermal atrophy of Cushing syndrome. Whereas liver-specific 11\u03b2-HSD1 KO mice developed a full Cushingoid phenotype, adipose-specific 11\u03b2-HSD1 KO mice were protected from hepatic steatosis and circulating fatty acid excess. These data challenge our current view of GC action, demonstrating 11\u03b2-HSD1, particularly in adipose tissue, is key to the development of the adverse metabolic profile associated with circulating GC excess, offering 11\u03b2-HSD1 inhibition as a previously unidentified approach to treat Cushing syndrome.", "author" : [ { "dropping-particle" : "", "family" : "Morgan", "given" : "Stuart A", "non-dropping-particle" : "", "parse-names" : false, "suffix" : "" }, { "dropping-particle" : "", "family" : "McCabe", "given" : "Emma L", "non-dropping-particle" : "", "parse-names" : false, "suffix" : "" }, { "dropping-particle" : "", "family" : "Gathercole", "given" : "Laura L", "non-dropping-particle" : "", "parse-names" : false, "suffix" : "" }, { "dropping-particle" : "", "family" : "Hassan-Smith", "given" : "Zaki K", "non-dropping-particle" : "", "parse-names" : false, "suffix" : "" }, { "dropping-particle" : "", "family" : "Larner", "given" : "Dean P", "non-dropping-particle" : "", "parse-names" : false, "suffix" : "" }, { "dropping-particle" : "", "family" : "Bujalska", "given" : "Iwona J", "non-dropping-particle" : "", "parse-names" : false, "suffix" : "" }, { "dropping-particle" : "", "family" : "Stewart", "given" : "Paul M", "non-dropping-particle" : "", "parse-names" : false, "suffix" : "" }, { "dropping-particle" : "", "family" : "Tomlinson", "given" : "Jeremy W", "non-dropping-particle" : "", "parse-names" : false, "suffix" : "" }, { "dropping-particle" : "", "family" : "Lavery", "given" : "Gareth G", "non-dropping-particle" : "", "parse-names" : false, "suffix" : "" } ], "container-title" : "Proceedings of the National Academy of Sciences of the United States of America", "id" : "ITEM-3", "issued" : { "date-parts" : [ [ "2014" ] ] }, "title" : "11\u03b2-HSD1 is the major regulator of the tissue-specific effects of circulating glucocorticoid excess.", "type" : "article-journal" }, "uris" : [ "http://www.mendeley.com/documents/?uuid=4f8b4883-f6d8-3bb2-b69b-540e242353a6" ] }, { "id" : "ITEM-4", "itemData" : { "DOI" : "10.1152/ajpendo.00205.2014", "ISSN" : "0193-1849", "author" : [ { "dropping-particle" : "", "family" : "Wang", "given" : "Y.", "non-dropping-particle" : "", "parse-names" : false, "suffix" : "" }, { "dropping-particle" : "", "family" : "Yan", "given" : "C.", "non-dropping-particle" : "", "parse-names" : false, "suffix" : "" }, { "dropping-particle" : "", "family" : "Liu", "given" : "L.", "non-dropping-particle" : "", "parse-names" : false, "suffix" : "" }, { "dropping-particle" : "", "family" : "Wang", "given" : "W.", "non-dropping-particle" : "", "parse-names" : false, "suffix" : "" }, { "dropping-particle" : "", "family" : "Du", "given" : "H.", "non-dropping-particle" : "", "parse-names" : false, "suffix" : "" }, { "dropping-particle" : "", "family" : "Fan", "given" : "W.", "non-dropping-particle" : "", "parse-names" : false, "suffix" : "" }, { "dropping-particle" : "", "family" : "Lutfy", "given" : "K.", "non-dropping-particle" : "", "parse-names" : false, "suffix" : "" }, { "dropping-particle" : "", "family" : "Jiang", "given" : "M.", "non-dropping-particle" : "", "parse-names" : false, "suffix" : "" }, { "dropping-particle" : "", "family" : "Friedman", "given" : "T. C.", "non-dropping-particle" : "", "parse-names" : false, "suffix" : "" }, { "dropping-particle" : "", "family" : "Liu", "given" : "Y.", "non-dropping-particle" : "", "parse-names" : false, "suffix" : "" } ], "container-title" : "AJP: Endocrinology and Metabolism", "id" : "ITEM-4", "issue" : "1", "issued" : { "date-parts" : [ [ "2014" ] ] }, "page" : "E84-E95", "title" : "11\u00a0-Hydroxysteroid dehydrogenase type 1 shRNA ameliorates glucocorticoid-induced insulin resistance and lipolysis in mouse abdominal adipose tissue", "type" : "article-journal", "volume" : "308" }, "uris" : [ "http://www.mendeley.com/documents/?uuid=96889df1-b8e8-42cb-bd37-95312d542386" ] } ], "mendeley" : { "formattedCitation" : "(20\u201323)", "plainTextFormattedCitation" : "(20\u201323)", "previouslyFormattedCitation" : "(20\u201323)" }, "properties" : {  }, "schema" : "https://github.com/citation-style-language/schema/raw/master/csl-citation.json" }</w:instrText>
+        <w:instrText>ADDIN CSL_CITATION { "citationItems" : [ { "id" : "ITEM-1", "itemData" : { "DOI" : "10.2337/db16-0381", "author" : [ { "dropping-particle" : "", "family" : "Mueller", "given" : "Kristina M", "non-dropping-particle" : "", "parse-names" : false, "suffix" : "" }, { "dropping-particle" : "", "family" : "Hartmann", "given" : "Kerstin", "non-dropping-particle" : "", "parse-names" : false, "suffix" : "" }, { "dropping-particle" : "", "family" : "Kaltenecker", "given" : "Doris", "non-dropping-particle" : "", "parse-names" : false, "suffix" : "" }, { "dropping-particle" : "", "family" : "Vettorazzi", "given" : "Sabine", "non-dropping-particle" : "", "parse-names" : false, "suffix" : "" }, { "dropping-particle" : "", "family" : "Bauer", "given" : "Mandy", "non-dropping-particle" : "", "parse-names" : false, "suffix" : "" }, { "dropping-particle" : "", "family" : "Mauser", "given" : "Lea", "non-dropping-particle" : "", "parse-names" : false, "suffix" : "" }, { "dropping-particle" : "", "family" : "Amann", "given" : "Sabine", "non-dropping-particle" : "", "parse-names" : false, "suffix" : "" }, { "dropping-particle" : "", "family" : "Jall", "given" : "Sigrid", "non-dropping-particle" : "", "parse-names" : false, "suffix" : "" }, { "dropping-particle" : "", "family" : "Fischer", "given" : "Katrin", "non-dropping-particle" : "", "parse-names" : false, "suffix" : "" }, { "dropping-particle" : "", "family" : "Esterbauer", "given" : "Harald", "non-dropping-particle" : "", "parse-names" : false, "suffix" : "" }, { "dropping-particle" : "", "family" : "M\u00fcller", "given" : "Timo D", "non-dropping-particle" : "", "parse-names" : false, "suffix" : "" }, { "dropping-particle" : "", "family" : "Tsch\u00f6p", "given" : "Matthias H", "non-dropping-particle" : "", "parse-names" : false, "suffix" : "" }, { "dropping-particle" : "", "family" : "Magnes", "given" : "Christoph", "non-dropping-particle" : "", "parse-names" : false, "suffix" : "" }, { "dropping-particle" : "", "family" : "Haybaeck", "given" : "Johannes", "non-dropping-particle" : "", "parse-names" : false, "suffix" : "" }, { "dropping-particle" : "", "family" : "Scherer", "given" : "Thomas", "non-dropping-particle" : "", "parse-names" : false, "suffix" : "" }, { "dropping-particle" : "", "family" : "Bordag", "given" : "Natalie", "non-dropping-particle" : "", "parse-names" : false, "suffix" : "" }, { "dropping-particle" : "", "family" : "Tuckermann", "given" : "Jan P", "non-dropping-particle" : "", "parse-names" : false, "suffix" : "" } ], "container-title" : "Diabetes", "id" : "ITEM-1", "issue" : "2", "issued" : { "date-parts" : [ [ "2017" ] ] }, "page" : "272-286", "title" : "Adipocyte Glucocorticoid Receptor Deficiency Attenuates Aging- and HFD-Induced Obesity and Impairs the Feeding-Fasting Transition", "type" : "article-journal", "volume" : "66" }, "uris" : [ "http://www.mendeley.com/documents/?uuid=8e015ff7-5ae7-40ac-ae88-2da61bc44160", "http://www.mendeley.com/documents/?uuid=7f9f916d-5bed-4a81-8c82-b4d3251ad228" ] }, { "id" : "ITEM-2", "itemData" : { "DOI" : "10.1016/j.molmet.2017.06.013", "ISSN" : "2212-8778", "author" : [ { "dropping-particle" : "", "family" : "Shen", "given" : "Yachen", "non-dropping-particle" : "", "parse-names" : false, "suffix" : "" }, { "dropping-particle" : "", "family" : "Roh", "given" : "Hyun Cheol", "non-dropping-particle" : "", "parse-names" : false, "suffix" : "" }, { "dropping-particle" : "", "family" : "Kumari", "given" : "Manju", "non-dropping-particle" : "", "parse-names" : false, "suffix" : "" }, { "dropping-particle" : "", "family" : "Rosen", "given" : "Evan D", "non-dropping-particle" : "", "parse-names" : false, "suffix" : "" } ], "container-title" : "Molecular Metabolism", "id" : "ITEM-2", "issued" : { "date-parts" : [ [ "2017" ] ] }, "publisher" : "Elsevier GmbH", "title" : "Adipocyte glucocorticoid receptor is important in lipolysis and insulin resistance due to exogenous steroids , but not insulin resistance caused by high fat feeding", "type" : "article-journal" }, "uris" : [ "http://www.mendeley.com/documents/?uuid=5ff19886-7e78-4a54-a358-e81ba49a53fd", "http://www.mendeley.com/documents/?uuid=8de680a4-4a06-47e7-acb1-6da774519734" ] }, { "id" : "ITEM-3", "itemData" : { "DOI" : "10.1073/pnas.1323681111", "ISSN" : "1091-6490", "PMID" : "24889609", "abstract" : "The adverse metabolic effects of prescribed and endogenous glucocorticoid (GC) excess, Cushing syndrome, create a significant health burden. We found that tissue regeneration of GCs by 11\u03b2-hydroxysteroid dehydrogenase type 1 (11\u03b2-HSD1), rather than circulating delivery, is critical to developing the phenotype of GC excess; 11\u03b2-HSD1 KO mice with circulating GC excess are protected from the glucose intolerance, hyperinsulinemia, hepatic steatosis, adiposity, hypertension, myopathy, and dermal atrophy of Cushing syndrome. Whereas liver-specific 11\u03b2-HSD1 KO mice developed a full Cushingoid phenotype, adipose-specific 11\u03b2-HSD1 KO mice were protected from hepatic steatosis and circulating fatty acid excess. These data challenge our current view of GC action, demonstrating 11\u03b2-HSD1, particularly in adipose tissue, is key to the development of the adverse metabolic profile associated with circulating GC excess, offering 11\u03b2-HSD1 inhibition as a previously unidentified approach to treat Cushing syndrome.", "author" : [ { "dropping-particle" : "", "family" : "Morgan", "given" : "Stuart A", "non-dropping-particle" : "", "parse-names" : false, "suffix" : "" }, { "dropping-particle" : "", "family" : "McCabe", "given" : "Emma L", "non-dropping-particle" : "", "parse-names" : false, "suffix" : "" }, { "dropping-particle" : "", "family" : "Gathercole", "given" : "Laura L", "non-dropping-particle" : "", "parse-names" : false, "suffix" : "" }, { "dropping-particle" : "", "family" : "Hassan-Smith", "given" : "Zaki K", "non-dropping-particle" : "", "parse-names" : false, "suffix" : "" }, { "dropping-particle" : "", "family" : "Larner", "given" : "Dean P", "non-dropping-particle" : "", "parse-names" : false, "suffix" : "" }, { "dropping-particle" : "", "family" : "Bujalska", "given" : "Iwona J", "non-dropping-particle" : "", "parse-names" : false, "suffix" : "" }, { "dropping-particle" : "", "family" : "Stewart", "given" : "Paul M", "non-dropping-particle" : "", "parse-names" : false, "suffix" : "" }, { "dropping-particle" : "", "family" : "Tomlinson", "given" : "Jeremy W", "non-dropping-particle" : "", "parse-names" : false, "suffix" : "" }, { "dropping-particle" : "", "family" : "Lavery", "given" : "Gareth G", "non-dropping-particle" : "", "parse-names" : false, "suffix" : "" } ], "container-title" : "Proceedings of the National Academy of Sciences of the United States of America", "id" : "ITEM-3", "issue" : "24", "issued" : { "date-parts" : [ [ "2014" ] ] }, "page" : "E2482-91", "title" : "11\u03b2-HSD1 is the major regulator of the tissue-specific effects of circulating glucocorticoid excess.", "type" : "article-journal", "volume" : "111" }, "uris" : [ "http://www.mendeley.com/documents/?uuid=4f8b4883-f6d8-3bb2-b69b-540e242353a6" ] }, { "id" : "ITEM-4", "itemData" : { "DOI" : "10.1152/ajpendo.00205.2014", "ISSN" : "0193-1849", "author" : [ { "dropping-particle" : "", "family" : "Wang", "given" : "Y.", "non-dropping-particle" : "", "parse-names" : false, "suffix" : "" }, { "dropping-particle" : "", "family" : "Yan", "given" : "C.", "non-dropping-particle" : "", "parse-names" : false, "suffix" : "" }, { "dropping-particle" : "", "family" : "Liu", "given" : "L.", "non-dropping-particle" : "", "parse-names" : false, "suffix" : "" }, { "dropping-particle" : "", "family" : "Wang", "given" : "W.", "non-dropping-particle" : "", "parse-names" : false, "suffix" : "" }, { "dropping-particle" : "", "family" : "Du", "given" : "H.", "non-dropping-particle" : "", "parse-names" : false, "suffix" : "" }, { "dropping-particle" : "", "family" : "Fan", "given" : "W.", "non-dropping-particle" : "", "parse-names" : false, "suffix" : "" }, { "dropping-particle" : "", "family" : "Lutfy", "given" : "K.", "non-dropping-particle" : "", "parse-names" : false, "suffix" : "" }, { "dropping-particle" : "", "family" : "Jiang", "given" : "M.", "non-dropping-particle" : "", "parse-names" : false, "suffix" : "" }, { "dropping-particle" : "", "family" : "Friedman", "given" : "T. C.", "non-dropping-particle" : "", "parse-names" : false, "suffix" : "" }, { "dropping-particle" : "", "family" : "Liu", "given" : "Y.", "non-dropping-particle" : "", "parse-names" : false, "suffix" : "" } ], "container-title" : "AJP: Endocrinology and Metabolism", "id" : "ITEM-4", "issue" : "1", "issued" : { "date-parts" : [ [ "2014" ] ] }, "page" : "E84-E95", "title" : "11\u00a0-Hydroxysteroid dehydrogenase type 1 shRNA ameliorates glucocorticoid-induced insulin resistance and lipolysis in mouse abdominal adipose tissue", "type" : "article-journal", "volume" : "308" }, "uris" : [ "http://www.mendeley.com/documents/?uuid=96889df1-b8e8-42cb-bd37-95312d542386" ] } ], "mendeley" : { "formattedCitation" : "(20\u201323)", "plainTextFormattedCitation" : "(20\u201323)", "previouslyFormattedCitation" : "(20\u201323)" }, "properties" : {  }, "schema" : "https://github.com/citation-style-language/schema/raw/master/csl-citation.json" }</w:instrText>
       </w:r>
       <w:r>
         <w:rPr>
@@ -2363,7 +2429,25 @@
           <w:color w:val="000000" w:themeColor="text1"/>
           <w:shd w:val="clear" w:color="auto" w:fill="FFFFFF"/>
         </w:rPr>
-        <w:t>; 5L0D LabDiet; 13% fat; 57% carbohydrate; 30% protein</w:t>
+        <w:t xml:space="preserve">; 5L0D </w:t>
+      </w:r>
+      <w:proofErr w:type="spellStart"/>
+      <w:r>
+        <w:rPr>
+          <w:rFonts w:eastAsia="Times New Roman" w:cs="Times New Roman"/>
+          <w:color w:val="000000" w:themeColor="text1"/>
+          <w:shd w:val="clear" w:color="auto" w:fill="FFFFFF"/>
+        </w:rPr>
+        <w:t>LabDiet</w:t>
+      </w:r>
+      <w:proofErr w:type="spellEnd"/>
+      <w:r>
+        <w:rPr>
+          <w:rFonts w:eastAsia="Times New Roman" w:cs="Times New Roman"/>
+          <w:color w:val="000000" w:themeColor="text1"/>
+          <w:shd w:val="clear" w:color="auto" w:fill="FFFFFF"/>
+        </w:rPr>
+        <w:t>; 13% fat; 57% carbohydrate; 30% protein</w:t>
       </w:r>
       <w:r>
         <w:rPr>
@@ -2944,6 +3028,7 @@
         </w:rPr>
         <w:t xml:space="preserve"> </w:t>
       </w:r>
+      <w:proofErr w:type="spellStart"/>
       <w:r>
         <w:rPr>
           <w:rFonts w:eastAsia="Times New Roman" w:cs="Times New Roman"/>
@@ -2958,7 +3043,16 @@
           <w:color w:val="000000" w:themeColor="text1"/>
           <w:shd w:val="clear" w:color="auto" w:fill="FFFFFF"/>
         </w:rPr>
-        <w:t xml:space="preserve">choMRI </w:t>
+        <w:t>choMRI</w:t>
+      </w:r>
+      <w:proofErr w:type="spellEnd"/>
+      <w:r>
+        <w:rPr>
+          <w:rFonts w:eastAsia="Times New Roman" w:cs="Times New Roman"/>
+          <w:color w:val="000000" w:themeColor="text1"/>
+          <w:shd w:val="clear" w:color="auto" w:fill="FFFFFF"/>
+        </w:rPr>
+        <w:t xml:space="preserve"> </w:t>
       </w:r>
       <w:r>
         <w:rPr>
@@ -3198,7 +3292,25 @@
           <w:color w:val="000000" w:themeColor="text1"/>
           <w:shd w:val="clear" w:color="auto" w:fill="FFFFFF"/>
         </w:rPr>
-        <w:t xml:space="preserve"> were dissected and the right inguinal white adipose tissue (iWAT)</w:t>
+        <w:t xml:space="preserve"> were dissected and the right inguinal white adipose tissue (</w:t>
+      </w:r>
+      <w:proofErr w:type="spellStart"/>
+      <w:r>
+        <w:rPr>
+          <w:rFonts w:eastAsia="Times New Roman" w:cs="Times New Roman"/>
+          <w:color w:val="000000" w:themeColor="text1"/>
+          <w:shd w:val="clear" w:color="auto" w:fill="FFFFFF"/>
+        </w:rPr>
+        <w:t>iWAT</w:t>
+      </w:r>
+      <w:proofErr w:type="spellEnd"/>
+      <w:r>
+        <w:rPr>
+          <w:rFonts w:eastAsia="Times New Roman" w:cs="Times New Roman"/>
+          <w:color w:val="000000" w:themeColor="text1"/>
+          <w:shd w:val="clear" w:color="auto" w:fill="FFFFFF"/>
+        </w:rPr>
+        <w:t>)</w:t>
       </w:r>
       <w:r>
         <w:rPr>
@@ -3216,21 +3328,49 @@
         </w:rPr>
         <w:t xml:space="preserve">and </w:t>
       </w:r>
-      <w:r>
-        <w:rPr>
-          <w:rFonts w:eastAsia="Times New Roman" w:cs="Times New Roman"/>
-          <w:color w:val="000000" w:themeColor="text1"/>
-          <w:shd w:val="clear" w:color="auto" w:fill="FFFFFF"/>
-        </w:rPr>
-        <w:t xml:space="preserve">epididymal </w:t>
-      </w:r>
-      <w:r>
-        <w:rPr>
-          <w:rFonts w:eastAsia="Times New Roman" w:cs="Times New Roman"/>
-          <w:color w:val="000000" w:themeColor="text1"/>
-          <w:shd w:val="clear" w:color="auto" w:fill="FFFFFF"/>
-        </w:rPr>
-        <w:t>white adipose tissue (eWAT)</w:t>
+      <w:proofErr w:type="spellStart"/>
+      <w:r>
+        <w:rPr>
+          <w:rFonts w:eastAsia="Times New Roman" w:cs="Times New Roman"/>
+          <w:color w:val="000000" w:themeColor="text1"/>
+          <w:shd w:val="clear" w:color="auto" w:fill="FFFFFF"/>
+        </w:rPr>
+        <w:t>epididymal</w:t>
+      </w:r>
+      <w:proofErr w:type="spellEnd"/>
+      <w:r>
+        <w:rPr>
+          <w:rFonts w:eastAsia="Times New Roman" w:cs="Times New Roman"/>
+          <w:color w:val="000000" w:themeColor="text1"/>
+          <w:shd w:val="clear" w:color="auto" w:fill="FFFFFF"/>
+        </w:rPr>
+        <w:t xml:space="preserve"> </w:t>
+      </w:r>
+      <w:r>
+        <w:rPr>
+          <w:rFonts w:eastAsia="Times New Roman" w:cs="Times New Roman"/>
+          <w:color w:val="000000" w:themeColor="text1"/>
+          <w:shd w:val="clear" w:color="auto" w:fill="FFFFFF"/>
+        </w:rPr>
+        <w:t>white adipose tissue (</w:t>
+      </w:r>
+      <w:proofErr w:type="spellStart"/>
+      <w:r>
+        <w:rPr>
+          <w:rFonts w:eastAsia="Times New Roman" w:cs="Times New Roman"/>
+          <w:color w:val="000000" w:themeColor="text1"/>
+          <w:shd w:val="clear" w:color="auto" w:fill="FFFFFF"/>
+        </w:rPr>
+        <w:t>eWAT</w:t>
+      </w:r>
+      <w:proofErr w:type="spellEnd"/>
+      <w:r>
+        <w:rPr>
+          <w:rFonts w:eastAsia="Times New Roman" w:cs="Times New Roman"/>
+          <w:color w:val="000000" w:themeColor="text1"/>
+          <w:shd w:val="clear" w:color="auto" w:fill="FFFFFF"/>
+        </w:rPr>
+        <w:t>)</w:t>
       </w:r>
       <w:r>
         <w:rPr>
@@ -3524,7 +3664,49 @@
         <w:rPr>
           <w:rFonts w:cs="Arial"/>
         </w:rPr>
-        <w:t>Dexamethasone standard was used to make a calibration curve from 2.5 to 100 ng/mL. A separate weighing of dexamethasone was used to make quality control standards at 3 and 30 ng/mL. Quality control standards were run in triplicate before and during sample analysis. For each calibration standard and quality control standard, 10 µL of blank plasma, 10 µL of calibration or QC standard, and 40 µL of internal standard were mixed in a 96-well plate. Each analytical sample was prepared by mixing 10 µL mouse plasma, 10 µL acetonitrile and 40 µL internal standard into a well of a 96-well plate. Some samples were below 10 µL in volume. In these cases, the volume collected was diluted to 10 µL and prepared in the same manner as the other samples. The plate was mixed at 1000 rpm for 5 min, then centrifuged at 3500 rpm for 10 min. Four microliters of supernatant were injected for analysis onto a Waters Xevo TQD triple quadrupole UPLC mass spectrometer for analysis.</w:t>
+        <w:t>Dexamethasone standard was used to make a calibration curve from 2.5 to 100 ng/</w:t>
+      </w:r>
+      <w:proofErr w:type="spellStart"/>
+      <w:r>
+        <w:rPr>
+          <w:rFonts w:cs="Arial"/>
+        </w:rPr>
+        <w:t>mL.</w:t>
+      </w:r>
+      <w:proofErr w:type="spellEnd"/>
+      <w:r>
+        <w:rPr>
+          <w:rFonts w:cs="Arial"/>
+        </w:rPr>
+        <w:t xml:space="preserve"> A separate weighing of dexamethasone was used to make quality control standards at 3 and 30 ng/</w:t>
+      </w:r>
+      <w:proofErr w:type="spellStart"/>
+      <w:r>
+        <w:rPr>
+          <w:rFonts w:cs="Arial"/>
+        </w:rPr>
+        <w:t>mL.</w:t>
+      </w:r>
+      <w:proofErr w:type="spellEnd"/>
+      <w:r>
+        <w:rPr>
+          <w:rFonts w:cs="Arial"/>
+        </w:rPr>
+        <w:t xml:space="preserve"> Quality control standards were run in triplicate before and during sample analysis. For each calibration standard and quality control standard, 10 µL of blank plasma, 10 µL of calibration or QC standard, and 40 µL of internal standard were mixed in a 96-well plate. Each analytical sample was prepared by mixing 10 µL mouse plasma, 10 µL acetonitrile and 40 µL internal standard into a well of a 96-well plate. Some samples were below 10 µL in volume. In these cases, the volume collected was diluted to 10 µL and prepared in the same manner as the other samples. The plate was mixed at 1000 rpm for 5 min, then centrifuged at 3500 rpm for 10 min. Four microliters of supernatant were injected for analysis onto a Waters </w:t>
+      </w:r>
+      <w:proofErr w:type="spellStart"/>
+      <w:r>
+        <w:rPr>
+          <w:rFonts w:cs="Arial"/>
+        </w:rPr>
+        <w:t>Xevo</w:t>
+      </w:r>
+      <w:proofErr w:type="spellEnd"/>
+      <w:r>
+        <w:rPr>
+          <w:rFonts w:cs="Arial"/>
+        </w:rPr>
+        <w:t xml:space="preserve"> TQD triple quadrupole UPLC mass spectrometer for analysis.</w:t>
       </w:r>
     </w:p>
     <w:p>
@@ -3550,19 +3732,37 @@
         </w:rPr>
         <w:t xml:space="preserve">Insulin Tolerance Tests and </w:t>
       </w:r>
+      <w:proofErr w:type="spellStart"/>
       <w:r>
         <w:rPr>
           <w:b/>
           <w:color w:val="000000" w:themeColor="text1"/>
         </w:rPr>
-        <w:t xml:space="preserve">Hyperinsulinemic </w:t>
-      </w:r>
+        <w:t>Hyperinsulinemic</w:t>
+      </w:r>
+      <w:proofErr w:type="spellEnd"/>
       <w:r>
         <w:rPr>
           <w:b/>
           <w:color w:val="000000" w:themeColor="text1"/>
         </w:rPr>
-        <w:t xml:space="preserve">Euglycemic Clamp Experiments: </w:t>
+        <w:t xml:space="preserve"> </w:t>
+      </w:r>
+      <w:proofErr w:type="spellStart"/>
+      <w:r>
+        <w:rPr>
+          <w:b/>
+          <w:color w:val="000000" w:themeColor="text1"/>
+        </w:rPr>
+        <w:t>Euglycemic</w:t>
+      </w:r>
+      <w:proofErr w:type="spellEnd"/>
+      <w:r>
+        <w:rPr>
+          <w:b/>
+          <w:color w:val="000000" w:themeColor="text1"/>
+        </w:rPr>
+        <w:t xml:space="preserve"> Clamp Experiments: </w:t>
       </w:r>
       <w:r>
         <w:rPr>
@@ -3716,16 +3916,32 @@
           <w:rFonts w:cs="Times New Roman"/>
           <w:color w:val="000000" w:themeColor="text1"/>
         </w:rPr>
-        <w:t>insulin (Humulin R, Lilly)</w:t>
-      </w:r>
-      <w:r>
-        <w:t xml:space="preserve"> </w:t>
-      </w:r>
+        <w:t>insulin (</w:t>
+      </w:r>
+      <w:proofErr w:type="spellStart"/>
       <w:r>
         <w:rPr>
           <w:rFonts w:cs="Times New Roman"/>
           <w:color w:val="000000" w:themeColor="text1"/>
         </w:rPr>
+        <w:t>Humulin</w:t>
+      </w:r>
+      <w:proofErr w:type="spellEnd"/>
+      <w:r>
+        <w:rPr>
+          <w:rFonts w:cs="Times New Roman"/>
+          <w:color w:val="000000" w:themeColor="text1"/>
+        </w:rPr>
+        <w:t xml:space="preserve"> R, Lilly)</w:t>
+      </w:r>
+      <w:r>
+        <w:t xml:space="preserve"> </w:t>
+      </w:r>
+      <w:r>
+        <w:rPr>
+          <w:rFonts w:cs="Times New Roman"/>
+          <w:color w:val="000000" w:themeColor="text1"/>
+        </w:rPr>
         <w:t>as described in</w:t>
       </w:r>
       <w:r>
@@ -3775,7 +3991,23 @@
           <w:rFonts w:cs="Times New Roman"/>
           <w:color w:val="000000" w:themeColor="text1"/>
         </w:rPr>
-        <w:t>glucose was determined using a One Touch Ultra Glucometer (Lifescan).</w:t>
+        <w:t>glucose was determined using a One Touch Ultra Glucometer (</w:t>
+      </w:r>
+      <w:proofErr w:type="spellStart"/>
+      <w:r>
+        <w:rPr>
+          <w:rFonts w:cs="Times New Roman"/>
+          <w:color w:val="000000" w:themeColor="text1"/>
+        </w:rPr>
+        <w:t>Lifescan</w:t>
+      </w:r>
+      <w:proofErr w:type="spellEnd"/>
+      <w:r>
+        <w:rPr>
+          <w:rFonts w:cs="Times New Roman"/>
+          <w:color w:val="000000" w:themeColor="text1"/>
+        </w:rPr>
+        <w:t>).</w:t>
       </w:r>
       <w:r>
         <w:rPr>
@@ -3783,6 +4015,7 @@
         </w:rPr>
         <w:t xml:space="preserve"> For the </w:t>
       </w:r>
+      <w:proofErr w:type="spellStart"/>
       <w:r>
         <w:rPr>
           <w:color w:val="000000" w:themeColor="text1"/>
@@ -3795,17 +4028,26 @@
         </w:rPr>
         <w:t>insulinemic</w:t>
       </w:r>
-      <w:r>
-        <w:rPr>
-          <w:color w:val="000000" w:themeColor="text1"/>
-        </w:rPr>
-        <w:t xml:space="preserve"> </w:t>
-      </w:r>
-      <w:r>
-        <w:rPr>
-          <w:color w:val="000000" w:themeColor="text1"/>
-        </w:rPr>
-        <w:t>euglycemic clamp</w:t>
+      <w:proofErr w:type="spellEnd"/>
+      <w:r>
+        <w:rPr>
+          <w:color w:val="000000" w:themeColor="text1"/>
+        </w:rPr>
+        <w:t xml:space="preserve"> </w:t>
+      </w:r>
+      <w:proofErr w:type="spellStart"/>
+      <w:r>
+        <w:rPr>
+          <w:color w:val="000000" w:themeColor="text1"/>
+        </w:rPr>
+        <w:t>euglycemic</w:t>
+      </w:r>
+      <w:proofErr w:type="spellEnd"/>
+      <w:r>
+        <w:rPr>
+          <w:color w:val="000000" w:themeColor="text1"/>
+        </w:rPr>
+        <w:t xml:space="preserve"> clamp</w:t>
       </w:r>
       <w:r>
         <w:rPr>
@@ -4205,13 +4447,29 @@
           <w:rFonts w:ascii="Calibri" w:hAnsi="Calibri" w:cs="Arial"/>
           <w:color w:val="000000" w:themeColor="text1"/>
         </w:rPr>
-        <w:t xml:space="preserve"> mU/kg bolus, followed by </w:t>
-      </w:r>
+        <w:t xml:space="preserve"> </w:t>
+      </w:r>
+      <w:proofErr w:type="spellStart"/>
       <w:r>
         <w:rPr>
           <w:rFonts w:ascii="Calibri" w:hAnsi="Calibri" w:cs="Arial"/>
           <w:color w:val="000000" w:themeColor="text1"/>
         </w:rPr>
+        <w:t>mU</w:t>
+      </w:r>
+      <w:proofErr w:type="spellEnd"/>
+      <w:r>
+        <w:rPr>
+          <w:rFonts w:ascii="Calibri" w:hAnsi="Calibri" w:cs="Arial"/>
+          <w:color w:val="000000" w:themeColor="text1"/>
+        </w:rPr>
+        <w:t xml:space="preserve">/kg bolus, followed by </w:t>
+      </w:r>
+      <w:r>
+        <w:rPr>
+          <w:rFonts w:ascii="Calibri" w:hAnsi="Calibri" w:cs="Arial"/>
+          <w:color w:val="000000" w:themeColor="text1"/>
+        </w:rPr>
         <w:t>8.0</w:t>
       </w:r>
       <w:r>
@@ -4219,13 +4477,61 @@
           <w:rFonts w:ascii="Calibri" w:hAnsi="Calibri" w:cs="Arial"/>
           <w:color w:val="000000" w:themeColor="text1"/>
         </w:rPr>
-        <w:t xml:space="preserve"> mU/kg/min) of human insulin (Novo Nordisk). Euglycemia (120~130 mg/dL) was maintained during the clamp by measuring blood glucose every 10 min and infusing 50% glucose at variable rates</w:t>
-      </w:r>
+        <w:t xml:space="preserve"> </w:t>
+      </w:r>
+      <w:proofErr w:type="spellStart"/>
       <w:r>
         <w:rPr>
           <w:rFonts w:ascii="Calibri" w:hAnsi="Calibri" w:cs="Arial"/>
           <w:color w:val="000000" w:themeColor="text1"/>
         </w:rPr>
+        <w:t>mU</w:t>
+      </w:r>
+      <w:proofErr w:type="spellEnd"/>
+      <w:r>
+        <w:rPr>
+          <w:rFonts w:ascii="Calibri" w:hAnsi="Calibri" w:cs="Arial"/>
+          <w:color w:val="000000" w:themeColor="text1"/>
+        </w:rPr>
+        <w:t xml:space="preserve">/kg/min) of human insulin (Novo Nordisk). </w:t>
+      </w:r>
+      <w:proofErr w:type="spellStart"/>
+      <w:r>
+        <w:rPr>
+          <w:rFonts w:ascii="Calibri" w:hAnsi="Calibri" w:cs="Arial"/>
+          <w:color w:val="000000" w:themeColor="text1"/>
+        </w:rPr>
+        <w:t>Euglycemia</w:t>
+      </w:r>
+      <w:proofErr w:type="spellEnd"/>
+      <w:r>
+        <w:rPr>
+          <w:rFonts w:ascii="Calibri" w:hAnsi="Calibri" w:cs="Arial"/>
+          <w:color w:val="000000" w:themeColor="text1"/>
+        </w:rPr>
+        <w:t xml:space="preserve"> (120~130 mg/</w:t>
+      </w:r>
+      <w:proofErr w:type="spellStart"/>
+      <w:r>
+        <w:rPr>
+          <w:rFonts w:ascii="Calibri" w:hAnsi="Calibri" w:cs="Arial"/>
+          <w:color w:val="000000" w:themeColor="text1"/>
+        </w:rPr>
+        <w:t>dL</w:t>
+      </w:r>
+      <w:proofErr w:type="spellEnd"/>
+      <w:r>
+        <w:rPr>
+          <w:rFonts w:ascii="Calibri" w:hAnsi="Calibri" w:cs="Arial"/>
+          <w:color w:val="000000" w:themeColor="text1"/>
+        </w:rPr>
+        <w:t>) was maintained during the clamp by measuring blood glucose every 10 min and infusing 50% glucose at variable rates</w:t>
+      </w:r>
+      <w:r>
+        <w:rPr>
+          <w:rFonts w:ascii="Calibri" w:hAnsi="Calibri" w:cs="Arial"/>
+          <w:color w:val="000000" w:themeColor="text1"/>
+        </w:rPr>
         <w:t>,</w:t>
       </w:r>
       <w:r>
@@ -4371,12 +4677,44 @@
           <w:rFonts w:ascii="Calibri" w:hAnsi="Calibri" w:cs="Arial"/>
           <w:color w:val="000000" w:themeColor="text1"/>
         </w:rPr>
-        <w:t>Blood glucose was measured using an Accu-Chek glucometer (Roche, Germany). Plasma insulin was measured using the Linco rat/mouse insulin ELISA kits.  For determination of plasma radioactivity of [3-</w:t>
-      </w:r>
+        <w:t xml:space="preserve">Blood glucose was measured using an </w:t>
+      </w:r>
+      <w:proofErr w:type="spellStart"/>
       <w:r>
         <w:rPr>
           <w:rFonts w:ascii="Calibri" w:hAnsi="Calibri" w:cs="Arial"/>
           <w:color w:val="000000" w:themeColor="text1"/>
+        </w:rPr>
+        <w:t>Accu-Chek</w:t>
+      </w:r>
+      <w:proofErr w:type="spellEnd"/>
+      <w:r>
+        <w:rPr>
+          <w:rFonts w:ascii="Calibri" w:hAnsi="Calibri" w:cs="Arial"/>
+          <w:color w:val="000000" w:themeColor="text1"/>
+        </w:rPr>
+        <w:t xml:space="preserve"> glucometer (Roche, Germany). Plasma insulin was measured using the </w:t>
+      </w:r>
+      <w:proofErr w:type="spellStart"/>
+      <w:r>
+        <w:rPr>
+          <w:rFonts w:ascii="Calibri" w:hAnsi="Calibri" w:cs="Arial"/>
+          <w:color w:val="000000" w:themeColor="text1"/>
+        </w:rPr>
+        <w:t>Linco</w:t>
+      </w:r>
+      <w:proofErr w:type="spellEnd"/>
+      <w:r>
+        <w:rPr>
+          <w:rFonts w:ascii="Calibri" w:hAnsi="Calibri" w:cs="Arial"/>
+          <w:color w:val="000000" w:themeColor="text1"/>
+        </w:rPr>
+        <w:t xml:space="preserve"> rat/mouse insulin ELISA kits.  For determination of plasma radioactivity of [3-</w:t>
+      </w:r>
+      <w:r>
+        <w:rPr>
+          <w:rFonts w:ascii="Calibri" w:hAnsi="Calibri" w:cs="Arial"/>
+          <w:color w:val="000000" w:themeColor="text1"/>
           <w:vertAlign w:val="superscript"/>
         </w:rPr>
         <w:t>3</w:t>
@@ -4403,13 +4741,22 @@
         </w:rPr>
         <w:t xml:space="preserve">C]2DG, plasma samples were </w:t>
       </w:r>
+      <w:proofErr w:type="spellStart"/>
       <w:r>
         <w:rPr>
           <w:rFonts w:ascii="Calibri" w:hAnsi="Calibri" w:cs="Arial"/>
           <w:color w:val="000000" w:themeColor="text1"/>
         </w:rPr>
         <w:lastRenderedPageBreak/>
-        <w:t>deproteinized with ZnSO</w:t>
+        <w:t>deproteinized</w:t>
+      </w:r>
+      <w:proofErr w:type="spellEnd"/>
+      <w:r>
+        <w:rPr>
+          <w:rFonts w:ascii="Calibri" w:hAnsi="Calibri" w:cs="Arial"/>
+          <w:color w:val="000000" w:themeColor="text1"/>
+        </w:rPr>
+        <w:t xml:space="preserve"> with ZnSO</w:t>
       </w:r>
       <w:r>
         <w:rPr>
@@ -4711,7 +5058,21 @@
         <w:rPr>
           <w:color w:val="000000" w:themeColor="text1"/>
         </w:rPr>
-        <w:t xml:space="preserve"> (Thermo Fisher</w:t>
+        <w:t xml:space="preserve"> (</w:t>
+      </w:r>
+      <w:proofErr w:type="spellStart"/>
+      <w:r>
+        <w:rPr>
+          <w:color w:val="000000" w:themeColor="text1"/>
+        </w:rPr>
+        <w:t>Thermo</w:t>
+      </w:r>
+      <w:proofErr w:type="spellEnd"/>
+      <w:r>
+        <w:rPr>
+          <w:color w:val="000000" w:themeColor="text1"/>
+        </w:rPr>
+        <w:t xml:space="preserve"> Fisher</w:t>
       </w:r>
       <w:r>
         <w:rPr>
@@ -5587,8 +5948,9 @@
           <w:szCs w:val="21"/>
           <w:shd w:val="clear" w:color="auto" w:fill="FFFFFF"/>
         </w:rPr>
-        <w:t xml:space="preserve">50 mM Tris pH 8, 5 mM EDTA, 30 mM Mannitol, </w:t>
-      </w:r>
+        <w:t xml:space="preserve">50 </w:t>
+      </w:r>
+      <w:proofErr w:type="spellStart"/>
       <w:r>
         <w:rPr>
           <w:rFonts w:eastAsia="Times New Roman" w:cs="Times New Roman"/>
@@ -5596,6 +5958,85 @@
           <w:szCs w:val="21"/>
           <w:shd w:val="clear" w:color="auto" w:fill="FFFFFF"/>
         </w:rPr>
+        <w:t>mM</w:t>
+      </w:r>
+      <w:proofErr w:type="spellEnd"/>
+      <w:r>
+        <w:rPr>
+          <w:rFonts w:eastAsia="Times New Roman" w:cs="Times New Roman"/>
+          <w:color w:val="000000" w:themeColor="text1"/>
+          <w:szCs w:val="21"/>
+          <w:shd w:val="clear" w:color="auto" w:fill="FFFFFF"/>
+        </w:rPr>
+        <w:t xml:space="preserve"> </w:t>
+      </w:r>
+      <w:proofErr w:type="spellStart"/>
+      <w:r>
+        <w:rPr>
+          <w:rFonts w:eastAsia="Times New Roman" w:cs="Times New Roman"/>
+          <w:color w:val="000000" w:themeColor="text1"/>
+          <w:szCs w:val="21"/>
+          <w:shd w:val="clear" w:color="auto" w:fill="FFFFFF"/>
+        </w:rPr>
+        <w:t>Tris</w:t>
+      </w:r>
+      <w:proofErr w:type="spellEnd"/>
+      <w:r>
+        <w:rPr>
+          <w:rFonts w:eastAsia="Times New Roman" w:cs="Times New Roman"/>
+          <w:color w:val="000000" w:themeColor="text1"/>
+          <w:szCs w:val="21"/>
+          <w:shd w:val="clear" w:color="auto" w:fill="FFFFFF"/>
+        </w:rPr>
+        <w:t xml:space="preserve"> pH 8, 5 </w:t>
+      </w:r>
+      <w:proofErr w:type="spellStart"/>
+      <w:r>
+        <w:rPr>
+          <w:rFonts w:eastAsia="Times New Roman" w:cs="Times New Roman"/>
+          <w:color w:val="000000" w:themeColor="text1"/>
+          <w:szCs w:val="21"/>
+          <w:shd w:val="clear" w:color="auto" w:fill="FFFFFF"/>
+        </w:rPr>
+        <w:t>mM</w:t>
+      </w:r>
+      <w:proofErr w:type="spellEnd"/>
+      <w:r>
+        <w:rPr>
+          <w:rFonts w:eastAsia="Times New Roman" w:cs="Times New Roman"/>
+          <w:color w:val="000000" w:themeColor="text1"/>
+          <w:szCs w:val="21"/>
+          <w:shd w:val="clear" w:color="auto" w:fill="FFFFFF"/>
+        </w:rPr>
+        <w:t xml:space="preserve"> EDTA, 30 </w:t>
+      </w:r>
+      <w:proofErr w:type="spellStart"/>
+      <w:r>
+        <w:rPr>
+          <w:rFonts w:eastAsia="Times New Roman" w:cs="Times New Roman"/>
+          <w:color w:val="000000" w:themeColor="text1"/>
+          <w:szCs w:val="21"/>
+          <w:shd w:val="clear" w:color="auto" w:fill="FFFFFF"/>
+        </w:rPr>
+        <w:t>mM</w:t>
+      </w:r>
+      <w:proofErr w:type="spellEnd"/>
+      <w:r>
+        <w:rPr>
+          <w:rFonts w:eastAsia="Times New Roman" w:cs="Times New Roman"/>
+          <w:color w:val="000000" w:themeColor="text1"/>
+          <w:szCs w:val="21"/>
+          <w:shd w:val="clear" w:color="auto" w:fill="FFFFFF"/>
+        </w:rPr>
+        <w:t xml:space="preserve"> Mannitol, </w:t>
+      </w:r>
+      <w:r>
+        <w:rPr>
+          <w:rFonts w:eastAsia="Times New Roman" w:cs="Times New Roman"/>
+          <w:color w:val="000000" w:themeColor="text1"/>
+          <w:szCs w:val="21"/>
+          <w:shd w:val="clear" w:color="auto" w:fill="FFFFFF"/>
+        </w:rPr>
         <w:t xml:space="preserve">protease </w:t>
       </w:r>
       <w:r>
@@ -5668,7 +6109,47 @@
           <w:szCs w:val="21"/>
           <w:shd w:val="clear" w:color="auto" w:fill="FFFFFF"/>
         </w:rPr>
-        <w:t xml:space="preserve"> a TissueLyser II (Qiagen)</w:t>
+        <w:t xml:space="preserve"> a </w:t>
+      </w:r>
+      <w:proofErr w:type="spellStart"/>
+      <w:r>
+        <w:rPr>
+          <w:rFonts w:eastAsia="Times New Roman" w:cs="Times New Roman"/>
+          <w:color w:val="000000" w:themeColor="text1"/>
+          <w:szCs w:val="21"/>
+          <w:shd w:val="clear" w:color="auto" w:fill="FFFFFF"/>
+        </w:rPr>
+        <w:t>TissueLyser</w:t>
+      </w:r>
+      <w:proofErr w:type="spellEnd"/>
+      <w:r>
+        <w:rPr>
+          <w:rFonts w:eastAsia="Times New Roman" w:cs="Times New Roman"/>
+          <w:color w:val="000000" w:themeColor="text1"/>
+          <w:szCs w:val="21"/>
+          <w:shd w:val="clear" w:color="auto" w:fill="FFFFFF"/>
+        </w:rPr>
+        <w:t xml:space="preserve"> II (</w:t>
+      </w:r>
+      <w:proofErr w:type="spellStart"/>
+      <w:r>
+        <w:rPr>
+          <w:rFonts w:eastAsia="Times New Roman" w:cs="Times New Roman"/>
+          <w:color w:val="000000" w:themeColor="text1"/>
+          <w:szCs w:val="21"/>
+          <w:shd w:val="clear" w:color="auto" w:fill="FFFFFF"/>
+        </w:rPr>
+        <w:t>Qiagen</w:t>
+      </w:r>
+      <w:proofErr w:type="spellEnd"/>
+      <w:r>
+        <w:rPr>
+          <w:rFonts w:eastAsia="Times New Roman" w:cs="Times New Roman"/>
+          <w:color w:val="000000" w:themeColor="text1"/>
+          <w:szCs w:val="21"/>
+          <w:shd w:val="clear" w:color="auto" w:fill="FFFFFF"/>
+        </w:rPr>
+        <w:t>)</w:t>
       </w:r>
       <w:r>
         <w:rPr>
@@ -6099,7 +6580,21 @@
         <w:rPr>
           <w:color w:val="000000" w:themeColor="text1"/>
         </w:rPr>
-        <w:t>microscope and cellSense software</w:t>
+        <w:t xml:space="preserve">microscope and </w:t>
+      </w:r>
+      <w:proofErr w:type="spellStart"/>
+      <w:r>
+        <w:rPr>
+          <w:color w:val="000000" w:themeColor="text1"/>
+        </w:rPr>
+        <w:t>cellSense</w:t>
+      </w:r>
+      <w:proofErr w:type="spellEnd"/>
+      <w:r>
+        <w:rPr>
+          <w:color w:val="000000" w:themeColor="text1"/>
+        </w:rPr>
+        <w:t xml:space="preserve"> software</w:t>
       </w:r>
       <w:r>
         <w:rPr>
@@ -6169,8 +6664,16 @@
         <w:rPr>
           <w:color w:val="000000" w:themeColor="text1"/>
         </w:rPr>
-        <w:t xml:space="preserve"> were lysed in TRIzol</w:t>
-      </w:r>
+        <w:t xml:space="preserve"> were lysed in </w:t>
+      </w:r>
+      <w:proofErr w:type="spellStart"/>
+      <w:r>
+        <w:rPr>
+          <w:color w:val="000000" w:themeColor="text1"/>
+        </w:rPr>
+        <w:t>TRIzol</w:t>
+      </w:r>
+      <w:proofErr w:type="spellEnd"/>
       <w:r>
         <w:rPr>
           <w:color w:val="000000" w:themeColor="text1"/>
@@ -6189,6 +6692,7 @@
         </w:rPr>
         <w:t xml:space="preserve">the </w:t>
       </w:r>
+      <w:proofErr w:type="spellStart"/>
       <w:r>
         <w:rPr>
           <w:rFonts w:eastAsia="Times New Roman" w:cs="Times New Roman"/>
@@ -6196,7 +6700,37 @@
           <w:szCs w:val="21"/>
           <w:shd w:val="clear" w:color="auto" w:fill="FFFFFF"/>
         </w:rPr>
-        <w:t>TissueLyser II, as decribed above,</w:t>
+        <w:t>TissueLyser</w:t>
+      </w:r>
+      <w:proofErr w:type="spellEnd"/>
+      <w:r>
+        <w:rPr>
+          <w:rFonts w:eastAsia="Times New Roman" w:cs="Times New Roman"/>
+          <w:color w:val="000000" w:themeColor="text1"/>
+          <w:szCs w:val="21"/>
+          <w:shd w:val="clear" w:color="auto" w:fill="FFFFFF"/>
+        </w:rPr>
+        <w:t xml:space="preserve"> II, as </w:t>
+      </w:r>
+      <w:proofErr w:type="spellStart"/>
+      <w:r>
+        <w:rPr>
+          <w:rFonts w:eastAsia="Times New Roman" w:cs="Times New Roman"/>
+          <w:color w:val="000000" w:themeColor="text1"/>
+          <w:szCs w:val="21"/>
+          <w:shd w:val="clear" w:color="auto" w:fill="FFFFFF"/>
+        </w:rPr>
+        <w:t>decribed</w:t>
+      </w:r>
+      <w:proofErr w:type="spellEnd"/>
+      <w:r>
+        <w:rPr>
+          <w:rFonts w:eastAsia="Times New Roman" w:cs="Times New Roman"/>
+          <w:color w:val="000000" w:themeColor="text1"/>
+          <w:szCs w:val="21"/>
+          <w:shd w:val="clear" w:color="auto" w:fill="FFFFFF"/>
+        </w:rPr>
+        <w:t xml:space="preserve"> above,</w:t>
       </w:r>
       <w:r>
         <w:rPr>
@@ -6228,18 +6762,27 @@
         </w:rPr>
         <w:t xml:space="preserve"> </w:t>
       </w:r>
+      <w:proofErr w:type="spellStart"/>
       <w:r>
         <w:rPr>
           <w:rFonts w:cs="Times New Roman"/>
           <w:color w:val="000000" w:themeColor="text1"/>
         </w:rPr>
-        <w:t>PureLink RNA kit (Life Technologies</w:t>
-      </w:r>
+        <w:t>PureLink</w:t>
+      </w:r>
+      <w:proofErr w:type="spellEnd"/>
       <w:r>
         <w:rPr>
           <w:rFonts w:cs="Times New Roman"/>
           <w:color w:val="000000" w:themeColor="text1"/>
         </w:rPr>
+        <w:t xml:space="preserve"> RNA kit (Life Technologies</w:t>
+      </w:r>
+      <w:r>
+        <w:rPr>
+          <w:rFonts w:cs="Times New Roman"/>
+          <w:color w:val="000000" w:themeColor="text1"/>
+        </w:rPr>
         <w:t>; catalog #</w:t>
       </w:r>
       <w:r>
@@ -6444,20 +6987,52 @@
           <w:rFonts w:cs="Times New Roman"/>
           <w:color w:val="000000" w:themeColor="text1"/>
         </w:rPr>
-        <w:t>using the QuantStudio 5</w:t>
-      </w:r>
+        <w:t xml:space="preserve">using the </w:t>
+      </w:r>
+      <w:proofErr w:type="spellStart"/>
       <w:r>
         <w:rPr>
           <w:rFonts w:cs="Times New Roman"/>
           <w:color w:val="000000" w:themeColor="text1"/>
         </w:rPr>
-        <w:t xml:space="preserve"> (Thermo Fisher Scientific)</w:t>
-      </w:r>
+        <w:t>QuantStudio</w:t>
+      </w:r>
+      <w:proofErr w:type="spellEnd"/>
       <w:r>
         <w:rPr>
           <w:rFonts w:cs="Times New Roman"/>
           <w:color w:val="000000" w:themeColor="text1"/>
         </w:rPr>
+        <w:t xml:space="preserve"> 5</w:t>
+      </w:r>
+      <w:r>
+        <w:rPr>
+          <w:rFonts w:cs="Times New Roman"/>
+          <w:color w:val="000000" w:themeColor="text1"/>
+        </w:rPr>
+        <w:t xml:space="preserve"> (</w:t>
+      </w:r>
+      <w:proofErr w:type="spellStart"/>
+      <w:r>
+        <w:rPr>
+          <w:rFonts w:cs="Times New Roman"/>
+          <w:color w:val="000000" w:themeColor="text1"/>
+        </w:rPr>
+        <w:t>Thermo</w:t>
+      </w:r>
+      <w:proofErr w:type="spellEnd"/>
+      <w:r>
+        <w:rPr>
+          <w:rFonts w:cs="Times New Roman"/>
+          <w:color w:val="000000" w:themeColor="text1"/>
+        </w:rPr>
+        <w:t xml:space="preserve"> Fisher Scientific)</w:t>
+      </w:r>
+      <w:r>
+        <w:rPr>
+          <w:rFonts w:cs="Times New Roman"/>
+          <w:color w:val="000000" w:themeColor="text1"/>
+        </w:rPr>
         <w:t xml:space="preserve">. </w:t>
       </w:r>
       <w:r>
@@ -6467,6 +7042,7 @@
         </w:rPr>
         <w:t xml:space="preserve">mRNA expression level was normalized to </w:t>
       </w:r>
+      <w:proofErr w:type="spellStart"/>
       <w:r>
         <w:rPr>
           <w:rFonts w:cs="Times New Roman"/>
@@ -6475,6 +7051,7 @@
         </w:rPr>
         <w:t>Actb</w:t>
       </w:r>
+      <w:proofErr w:type="spellEnd"/>
       <w:r>
         <w:rPr>
           <w:rFonts w:cs="Times New Roman"/>
@@ -6614,7 +7191,151 @@
           <w:color w:val="000000" w:themeColor="text1"/>
           <w:shd w:val="clear" w:color="auto" w:fill="FFFFFF"/>
         </w:rPr>
-        <w:t>(50 mM Tris, pH 7.4, 0.25% sodium deoxycholate, 1% NP40, 150 mM sodium chloride, 1 mM EDTA, 100 uM sodium orthovanadate, 5 mM sodium fluoride</w:t>
+        <w:t xml:space="preserve">(50 </w:t>
+      </w:r>
+      <w:proofErr w:type="spellStart"/>
+      <w:r>
+        <w:rPr>
+          <w:rFonts w:eastAsia="Times New Roman" w:cs="Times New Roman"/>
+          <w:color w:val="000000" w:themeColor="text1"/>
+          <w:shd w:val="clear" w:color="auto" w:fill="FFFFFF"/>
+        </w:rPr>
+        <w:t>mM</w:t>
+      </w:r>
+      <w:proofErr w:type="spellEnd"/>
+      <w:r>
+        <w:rPr>
+          <w:rFonts w:eastAsia="Times New Roman" w:cs="Times New Roman"/>
+          <w:color w:val="000000" w:themeColor="text1"/>
+          <w:shd w:val="clear" w:color="auto" w:fill="FFFFFF"/>
+        </w:rPr>
+        <w:t xml:space="preserve"> </w:t>
+      </w:r>
+      <w:proofErr w:type="spellStart"/>
+      <w:r>
+        <w:rPr>
+          <w:rFonts w:eastAsia="Times New Roman" w:cs="Times New Roman"/>
+          <w:color w:val="000000" w:themeColor="text1"/>
+          <w:shd w:val="clear" w:color="auto" w:fill="FFFFFF"/>
+        </w:rPr>
+        <w:t>Tris</w:t>
+      </w:r>
+      <w:proofErr w:type="spellEnd"/>
+      <w:r>
+        <w:rPr>
+          <w:rFonts w:eastAsia="Times New Roman" w:cs="Times New Roman"/>
+          <w:color w:val="000000" w:themeColor="text1"/>
+          <w:shd w:val="clear" w:color="auto" w:fill="FFFFFF"/>
+        </w:rPr>
+        <w:t xml:space="preserve">, pH 7.4, 0.25% sodium </w:t>
+      </w:r>
+      <w:proofErr w:type="spellStart"/>
+      <w:r>
+        <w:rPr>
+          <w:rFonts w:eastAsia="Times New Roman" w:cs="Times New Roman"/>
+          <w:color w:val="000000" w:themeColor="text1"/>
+          <w:shd w:val="clear" w:color="auto" w:fill="FFFFFF"/>
+        </w:rPr>
+        <w:t>deoxycholate</w:t>
+      </w:r>
+      <w:proofErr w:type="spellEnd"/>
+      <w:r>
+        <w:rPr>
+          <w:rFonts w:eastAsia="Times New Roman" w:cs="Times New Roman"/>
+          <w:color w:val="000000" w:themeColor="text1"/>
+          <w:shd w:val="clear" w:color="auto" w:fill="FFFFFF"/>
+        </w:rPr>
+        <w:t xml:space="preserve">, 1% NP40, 150 </w:t>
+      </w:r>
+      <w:proofErr w:type="spellStart"/>
+      <w:r>
+        <w:rPr>
+          <w:rFonts w:eastAsia="Times New Roman" w:cs="Times New Roman"/>
+          <w:color w:val="000000" w:themeColor="text1"/>
+          <w:shd w:val="clear" w:color="auto" w:fill="FFFFFF"/>
+        </w:rPr>
+        <w:t>mM</w:t>
+      </w:r>
+      <w:proofErr w:type="spellEnd"/>
+      <w:r>
+        <w:rPr>
+          <w:rFonts w:eastAsia="Times New Roman" w:cs="Times New Roman"/>
+          <w:color w:val="000000" w:themeColor="text1"/>
+          <w:shd w:val="clear" w:color="auto" w:fill="FFFFFF"/>
+        </w:rPr>
+        <w:t xml:space="preserve"> sodium chloride, 1 </w:t>
+      </w:r>
+      <w:proofErr w:type="spellStart"/>
+      <w:r>
+        <w:rPr>
+          <w:rFonts w:eastAsia="Times New Roman" w:cs="Times New Roman"/>
+          <w:color w:val="000000" w:themeColor="text1"/>
+          <w:shd w:val="clear" w:color="auto" w:fill="FFFFFF"/>
+        </w:rPr>
+        <w:t>mM</w:t>
+      </w:r>
+      <w:proofErr w:type="spellEnd"/>
+      <w:r>
+        <w:rPr>
+          <w:rFonts w:eastAsia="Times New Roman" w:cs="Times New Roman"/>
+          <w:color w:val="000000" w:themeColor="text1"/>
+          <w:shd w:val="clear" w:color="auto" w:fill="FFFFFF"/>
+        </w:rPr>
+        <w:t xml:space="preserve"> EDTA, 100 </w:t>
+      </w:r>
+      <w:proofErr w:type="spellStart"/>
+      <w:r>
+        <w:rPr>
+          <w:rFonts w:eastAsia="Times New Roman" w:cs="Times New Roman"/>
+          <w:color w:val="000000" w:themeColor="text1"/>
+          <w:shd w:val="clear" w:color="auto" w:fill="FFFFFF"/>
+        </w:rPr>
+        <w:t>uM</w:t>
+      </w:r>
+      <w:proofErr w:type="spellEnd"/>
+      <w:r>
+        <w:rPr>
+          <w:rFonts w:eastAsia="Times New Roman" w:cs="Times New Roman"/>
+          <w:color w:val="000000" w:themeColor="text1"/>
+          <w:shd w:val="clear" w:color="auto" w:fill="FFFFFF"/>
+        </w:rPr>
+        <w:t xml:space="preserve"> sodium </w:t>
+      </w:r>
+      <w:proofErr w:type="spellStart"/>
+      <w:r>
+        <w:rPr>
+          <w:rFonts w:eastAsia="Times New Roman" w:cs="Times New Roman"/>
+          <w:color w:val="000000" w:themeColor="text1"/>
+          <w:shd w:val="clear" w:color="auto" w:fill="FFFFFF"/>
+        </w:rPr>
+        <w:t>orthovanadate</w:t>
+      </w:r>
+      <w:proofErr w:type="spellEnd"/>
+      <w:r>
+        <w:rPr>
+          <w:rFonts w:eastAsia="Times New Roman" w:cs="Times New Roman"/>
+          <w:color w:val="000000" w:themeColor="text1"/>
+          <w:shd w:val="clear" w:color="auto" w:fill="FFFFFF"/>
+        </w:rPr>
+        <w:t xml:space="preserve">, 5 </w:t>
+      </w:r>
+      <w:proofErr w:type="spellStart"/>
+      <w:r>
+        <w:rPr>
+          <w:rFonts w:eastAsia="Times New Roman" w:cs="Times New Roman"/>
+          <w:color w:val="000000" w:themeColor="text1"/>
+          <w:shd w:val="clear" w:color="auto" w:fill="FFFFFF"/>
+        </w:rPr>
+        <w:t>mM</w:t>
+      </w:r>
+      <w:proofErr w:type="spellEnd"/>
+      <w:r>
+        <w:rPr>
+          <w:rFonts w:eastAsia="Times New Roman" w:cs="Times New Roman"/>
+          <w:color w:val="000000" w:themeColor="text1"/>
+          <w:shd w:val="clear" w:color="auto" w:fill="FFFFFF"/>
+        </w:rPr>
+        <w:t xml:space="preserve"> sodium fluoride</w:t>
       </w:r>
       <w:r>
         <w:rPr>
@@ -6630,7 +7351,25 @@
           <w:color w:val="000000" w:themeColor="text1"/>
           <w:shd w:val="clear" w:color="auto" w:fill="FFFFFF"/>
         </w:rPr>
-        <w:t xml:space="preserve"> 10 mM sodium pyrophosphate</w:t>
+        <w:t xml:space="preserve"> 10 </w:t>
+      </w:r>
+      <w:proofErr w:type="spellStart"/>
+      <w:r>
+        <w:rPr>
+          <w:rFonts w:eastAsia="Times New Roman" w:cs="Times New Roman"/>
+          <w:color w:val="000000" w:themeColor="text1"/>
+          <w:shd w:val="clear" w:color="auto" w:fill="FFFFFF"/>
+        </w:rPr>
+        <w:t>mM</w:t>
+      </w:r>
+      <w:proofErr w:type="spellEnd"/>
+      <w:r>
+        <w:rPr>
+          <w:rFonts w:eastAsia="Times New Roman" w:cs="Times New Roman"/>
+          <w:color w:val="000000" w:themeColor="text1"/>
+          <w:shd w:val="clear" w:color="auto" w:fill="FFFFFF"/>
+        </w:rPr>
+        <w:t xml:space="preserve"> sodium pyrophosphate</w:t>
       </w:r>
       <w:r>
         <w:rPr>
@@ -7150,8 +7889,18 @@
           <w:color w:val="000000" w:themeColor="text1"/>
           <w:shd w:val="clear" w:color="auto" w:fill="FFFFFF"/>
         </w:rPr>
-        <w:t xml:space="preserve"> CLx</w:t>
-      </w:r>
+        <w:t xml:space="preserve"> </w:t>
+      </w:r>
+      <w:proofErr w:type="spellStart"/>
+      <w:r>
+        <w:rPr>
+          <w:rFonts w:eastAsia="Times New Roman" w:cs="Times New Roman"/>
+          <w:color w:val="000000" w:themeColor="text1"/>
+          <w:shd w:val="clear" w:color="auto" w:fill="FFFFFF"/>
+        </w:rPr>
+        <w:t>CLx</w:t>
+      </w:r>
+      <w:proofErr w:type="spellEnd"/>
       <w:r>
         <w:rPr>
           <w:rFonts w:eastAsia="Times New Roman" w:cs="Times New Roman"/>
@@ -7239,16 +7988,44 @@
           <w:color w:val="000000" w:themeColor="text1"/>
           <w:shd w:val="clear" w:color="auto" w:fill="FFFFFF"/>
         </w:rPr>
-        <w:t xml:space="preserve"> (LiCOR)</w:t>
-      </w:r>
-      <w:r>
-        <w:rPr>
-          <w:rFonts w:eastAsia="Times New Roman" w:cs="Times New Roman"/>
-          <w:color w:val="000000" w:themeColor="text1"/>
-          <w:shd w:val="clear" w:color="auto" w:fill="FFFFFF"/>
-        </w:rPr>
-        <w:t xml:space="preserve"> and normalized to Revert Total Protein Stain (LiCOR</w:t>
-      </w:r>
+        <w:t xml:space="preserve"> (</w:t>
+      </w:r>
+      <w:proofErr w:type="spellStart"/>
+      <w:r>
+        <w:rPr>
+          <w:rFonts w:eastAsia="Times New Roman" w:cs="Times New Roman"/>
+          <w:color w:val="000000" w:themeColor="text1"/>
+          <w:shd w:val="clear" w:color="auto" w:fill="FFFFFF"/>
+        </w:rPr>
+        <w:t>LiCOR</w:t>
+      </w:r>
+      <w:proofErr w:type="spellEnd"/>
+      <w:r>
+        <w:rPr>
+          <w:rFonts w:eastAsia="Times New Roman" w:cs="Times New Roman"/>
+          <w:color w:val="000000" w:themeColor="text1"/>
+          <w:shd w:val="clear" w:color="auto" w:fill="FFFFFF"/>
+        </w:rPr>
+        <w:t>)</w:t>
+      </w:r>
+      <w:r>
+        <w:rPr>
+          <w:rFonts w:eastAsia="Times New Roman" w:cs="Times New Roman"/>
+          <w:color w:val="000000" w:themeColor="text1"/>
+          <w:shd w:val="clear" w:color="auto" w:fill="FFFFFF"/>
+        </w:rPr>
+        <w:t xml:space="preserve"> and normalized to Revert Total Protein Stain (</w:t>
+      </w:r>
+      <w:proofErr w:type="spellStart"/>
+      <w:r>
+        <w:rPr>
+          <w:rFonts w:eastAsia="Times New Roman" w:cs="Times New Roman"/>
+          <w:color w:val="000000" w:themeColor="text1"/>
+          <w:shd w:val="clear" w:color="auto" w:fill="FFFFFF"/>
+        </w:rPr>
+        <w:t>LiCOR</w:t>
+      </w:r>
+      <w:proofErr w:type="spellEnd"/>
       <w:r>
         <w:rPr>
           <w:rFonts w:eastAsia="Times New Roman" w:cs="Times New Roman"/>
@@ -7376,7 +8153,21 @@
         <w:rPr>
           <w:color w:val="000000" w:themeColor="text1"/>
         </w:rPr>
-        <w:t>, normality and equal variance were tested using Shapiro-Wilk and Levene’s tests</w:t>
+        <w:t xml:space="preserve">, normality and equal variance were tested using Shapiro-Wilk and </w:t>
+      </w:r>
+      <w:proofErr w:type="spellStart"/>
+      <w:r>
+        <w:rPr>
+          <w:color w:val="000000" w:themeColor="text1"/>
+        </w:rPr>
+        <w:t>Levene’s</w:t>
+      </w:r>
+      <w:proofErr w:type="spellEnd"/>
+      <w:r>
+        <w:rPr>
+          <w:color w:val="000000" w:themeColor="text1"/>
+        </w:rPr>
+        <w:t xml:space="preserve"> tests</w:t>
       </w:r>
       <w:r>
         <w:rPr>
@@ -7887,7 +8678,14 @@
         <w:rPr>
           <w:color w:val="000000" w:themeColor="text1"/>
         </w:rPr>
-        <w:t>we performed hyperinsulinemic</w:t>
+        <w:t xml:space="preserve">we performed </w:t>
+      </w:r>
+      <w:proofErr w:type="spellStart"/>
+      <w:r>
+        <w:rPr>
+          <w:color w:val="000000" w:themeColor="text1"/>
+        </w:rPr>
+        <w:t>hyperinsulinemic</w:t>
       </w:r>
       <w:r>
         <w:rPr>
@@ -7899,7 +8697,14 @@
         <w:rPr>
           <w:color w:val="000000" w:themeColor="text1"/>
         </w:rPr>
-        <w:t>euglycemic clamp</w:t>
+        <w:t>euglycemic</w:t>
+      </w:r>
+      <w:proofErr w:type="spellEnd"/>
+      <w:r>
+        <w:rPr>
+          <w:color w:val="000000" w:themeColor="text1"/>
+        </w:rPr>
+        <w:t xml:space="preserve"> clamp</w:t>
       </w:r>
       <w:r>
         <w:rPr>
@@ -8069,6 +8874,7 @@
         </w:rPr>
         <w:t xml:space="preserve">During the </w:t>
       </w:r>
+      <w:proofErr w:type="spellStart"/>
       <w:r>
         <w:rPr>
           <w:color w:val="000000" w:themeColor="text1"/>
@@ -8087,6 +8893,7 @@
         </w:rPr>
         <w:t>emic</w:t>
       </w:r>
+      <w:proofErr w:type="spellEnd"/>
       <w:r>
         <w:rPr>
           <w:color w:val="000000" w:themeColor="text1"/>
@@ -8145,7 +8952,21 @@
         <w:rPr>
           <w:color w:val="000000" w:themeColor="text1"/>
         </w:rPr>
-        <w:t xml:space="preserve">at euglycemia </w:t>
+        <w:t xml:space="preserve">at </w:t>
+      </w:r>
+      <w:proofErr w:type="spellStart"/>
+      <w:r>
+        <w:rPr>
+          <w:color w:val="000000" w:themeColor="text1"/>
+        </w:rPr>
+        <w:t>euglycemia</w:t>
+      </w:r>
+      <w:proofErr w:type="spellEnd"/>
+      <w:r>
+        <w:rPr>
+          <w:color w:val="000000" w:themeColor="text1"/>
+        </w:rPr>
+        <w:t xml:space="preserve"> </w:t>
       </w:r>
       <w:r>
         <w:rPr>
@@ -9300,6 +10121,7 @@
         </w:rPr>
         <w:t xml:space="preserve"> and </w:t>
       </w:r>
+      <w:proofErr w:type="spellStart"/>
       <w:r>
         <w:rPr>
           <w:i/>
@@ -9307,6 +10129,7 @@
         </w:rPr>
         <w:t>Fasn</w:t>
       </w:r>
+      <w:proofErr w:type="spellEnd"/>
       <w:r>
         <w:rPr>
           <w:color w:val="000000" w:themeColor="text1"/>
@@ -9722,6 +10545,7 @@
         </w:rPr>
         <w:t xml:space="preserve">both </w:t>
       </w:r>
+      <w:proofErr w:type="spellStart"/>
       <w:r>
         <w:rPr>
           <w:color w:val="000000" w:themeColor="text1"/>
@@ -9734,6 +10558,7 @@
         </w:rPr>
         <w:t>WAT</w:t>
       </w:r>
+      <w:proofErr w:type="spellEnd"/>
       <w:r>
         <w:rPr>
           <w:color w:val="000000" w:themeColor="text1"/>
@@ -9752,6 +10577,7 @@
         </w:rPr>
         <w:t xml:space="preserve">and </w:t>
       </w:r>
+      <w:proofErr w:type="spellStart"/>
       <w:r>
         <w:rPr>
           <w:color w:val="000000" w:themeColor="text1"/>
@@ -9764,6 +10590,7 @@
         </w:rPr>
         <w:t>WAT</w:t>
       </w:r>
+      <w:proofErr w:type="spellEnd"/>
       <w:r>
         <w:rPr>
           <w:color w:val="000000" w:themeColor="text1"/>
@@ -9908,6 +10735,7 @@
         </w:rPr>
         <w:t xml:space="preserve">weights of </w:t>
       </w:r>
+      <w:proofErr w:type="spellStart"/>
       <w:r>
         <w:rPr>
           <w:color w:val="000000" w:themeColor="text1"/>
@@ -9920,6 +10748,7 @@
         </w:rPr>
         <w:t>WAT</w:t>
       </w:r>
+      <w:proofErr w:type="spellEnd"/>
       <w:r>
         <w:rPr>
           <w:color w:val="000000" w:themeColor="text1"/>
@@ -9932,6 +10761,7 @@
         </w:rPr>
         <w:t xml:space="preserve">or </w:t>
       </w:r>
+      <w:proofErr w:type="spellStart"/>
       <w:r>
         <w:rPr>
           <w:color w:val="000000" w:themeColor="text1"/>
@@ -9944,6 +10774,7 @@
         </w:rPr>
         <w:t>WAT</w:t>
       </w:r>
+      <w:proofErr w:type="spellEnd"/>
       <w:r>
         <w:rPr>
           <w:color w:val="000000" w:themeColor="text1"/>
@@ -10804,7 +11635,21 @@
         <w:rPr>
           <w:color w:val="000000" w:themeColor="text1"/>
         </w:rPr>
-        <w:t>In order to identify a potential GR-dependent lipolytic target</w:t>
+        <w:t xml:space="preserve">In order to identify a potential GR-dependent </w:t>
+      </w:r>
+      <w:proofErr w:type="spellStart"/>
+      <w:r>
+        <w:rPr>
+          <w:color w:val="000000" w:themeColor="text1"/>
+        </w:rPr>
+        <w:t>lipolytic</w:t>
+      </w:r>
+      <w:proofErr w:type="spellEnd"/>
+      <w:r>
+        <w:rPr>
+          <w:color w:val="000000" w:themeColor="text1"/>
+        </w:rPr>
+        <w:t xml:space="preserve"> target</w:t>
       </w:r>
       <w:r>
         <w:rPr>
@@ -11567,11 +12412,19 @@
         </w:rPr>
         <w:t xml:space="preserve">from </w:t>
       </w:r>
-      <w:r>
-        <w:rPr>
-          <w:color w:val="000000" w:themeColor="text1"/>
-        </w:rPr>
-        <w:t xml:space="preserve">iWAT </w:t>
+      <w:proofErr w:type="spellStart"/>
+      <w:r>
+        <w:rPr>
+          <w:color w:val="000000" w:themeColor="text1"/>
+        </w:rPr>
+        <w:t>iWAT</w:t>
+      </w:r>
+      <w:proofErr w:type="spellEnd"/>
+      <w:r>
+        <w:rPr>
+          <w:color w:val="000000" w:themeColor="text1"/>
+        </w:rPr>
+        <w:t xml:space="preserve"> </w:t>
       </w:r>
       <w:r>
         <w:rPr>
@@ -11817,7 +12670,35 @@
         <w:rPr>
           <w:color w:val="000000" w:themeColor="text1"/>
         </w:rPr>
-        <w:t xml:space="preserve"> the hyperinsulinemic euglycemic clamp in the obese mice</w:t>
+        <w:t xml:space="preserve"> the </w:t>
+      </w:r>
+      <w:proofErr w:type="spellStart"/>
+      <w:r>
+        <w:rPr>
+          <w:color w:val="000000" w:themeColor="text1"/>
+        </w:rPr>
+        <w:t>hyperinsulinemic</w:t>
+      </w:r>
+      <w:proofErr w:type="spellEnd"/>
+      <w:r>
+        <w:rPr>
+          <w:color w:val="000000" w:themeColor="text1"/>
+        </w:rPr>
+        <w:t xml:space="preserve"> </w:t>
+      </w:r>
+      <w:proofErr w:type="spellStart"/>
+      <w:r>
+        <w:rPr>
+          <w:color w:val="000000" w:themeColor="text1"/>
+        </w:rPr>
+        <w:t>euglycemic</w:t>
+      </w:r>
+      <w:proofErr w:type="spellEnd"/>
+      <w:r>
+        <w:rPr>
+          <w:color w:val="000000" w:themeColor="text1"/>
+        </w:rPr>
+        <w:t xml:space="preserve"> clamp in the obese mice</w:t>
       </w:r>
       <w:r>
         <w:rPr>
@@ -12027,7 +12908,21 @@
         <w:rPr>
           <w:color w:val="000000" w:themeColor="text1"/>
         </w:rPr>
-        <w:t xml:space="preserve"> in the iWAT of these mice</w:t>
+        <w:t xml:space="preserve"> in the </w:t>
+      </w:r>
+      <w:proofErr w:type="spellStart"/>
+      <w:r>
+        <w:rPr>
+          <w:color w:val="000000" w:themeColor="text1"/>
+        </w:rPr>
+        <w:t>iWAT</w:t>
+      </w:r>
+      <w:proofErr w:type="spellEnd"/>
+      <w:r>
+        <w:rPr>
+          <w:color w:val="000000" w:themeColor="text1"/>
+        </w:rPr>
+        <w:t xml:space="preserve"> of these mice</w:t>
       </w:r>
       <w:r>
         <w:rPr>
@@ -12823,7 +13718,7 @@
         <w:rPr>
           <w:color w:val="000000" w:themeColor="text1"/>
         </w:rPr>
-        <w:instrText>ADDIN CSL_CITATION { "citationItems" : [ { "id" : "ITEM-1", "itemData" : { "DOI" : "10.2337/db16-0381", "author" : [ { "dropping-particle" : "", "family" : "Mueller", "given" : "Kristina M", "non-dropping-particle" : "", "parse-names" : false, "suffix" : "" }, { "dropping-particle" : "", "family" : "Hartmann", "given" : "Kerstin", "non-dropping-particle" : "", "parse-names" : false, "suffix" : "" }, { "dropping-particle" : "", "family" : "Kaltenecker", "given" : "Doris", "non-dropping-particle" : "", "parse-names" : false, "suffix" : "" }, { "dropping-particle" : "", "family" : "Vettorazzi", "given" : "Sabine", "non-dropping-particle" : "", "parse-names" : false, "suffix" : "" }, { "dropping-particle" : "", "family" : "Bauer", "given" : "Mandy", "non-dropping-particle" : "", "parse-names" : false, "suffix" : "" }, { "dropping-particle" : "", "family" : "Mauser", "given" : "Lea", "non-dropping-particle" : "", "parse-names" : false, "suffix" : "" }, { "dropping-particle" : "", "family" : "Amann", "given" : "Sabine", "non-dropping-particle" : "", "parse-names" : false, "suffix" : "" }, { "dropping-particle" : "", "family" : "Jall", "given" : "Sigrid", "non-dropping-particle" : "", "parse-names" : false, "suffix" : "" }, { "dropping-particle" : "", "family" : "Fischer", "given" : "Katrin", "non-dropping-particle" : "", "parse-names" : false, "suffix" : "" }, { "dropping-particle" : "", "family" : "Esterbauer", "given" : "Harald", "non-dropping-particle" : "", "parse-names" : false, "suffix" : "" }, { "dropping-particle" : "", "family" : "M\u00fcller", "given" : "Timo D", "non-dropping-particle" : "", "parse-names" : false, "suffix" : "" }, { "dropping-particle" : "", "family" : "Tsch\u00f6p", "given" : "Matthias H", "non-dropping-particle" : "", "parse-names" : false, "suffix" : "" }, { "dropping-particle" : "", "family" : "Magnes", "given" : "Christoph", "non-dropping-particle" : "", "parse-names" : false, "suffix" : "" }, { "dropping-particle" : "", "family" : "Haybaeck", "given" : "Johannes", "non-dropping-particle" : "", "parse-names" : false, "suffix" : "" }, { "dropping-particle" : "", "family" : "Scherer", "given" : "Thomas", "non-dropping-particle" : "", "parse-names" : false, "suffix" : "" }, { "dropping-particle" : "", "family" : "Bordag", "given" : "Natalie", "non-dropping-particle" : "", "parse-names" : false, "suffix" : "" }, { "dropping-particle" : "", "family" : "Tuckermann", "given" : "Jan P", "non-dropping-particle" : "", "parse-names" : false, "suffix" : "" } ], "container-title" : "Diabetes", "id" : "ITEM-1", "issue" : "2", "issued" : { "date-parts" : [ [ "2017" ] ] }, "page" : "272-286", "title" : "Adipocyte Glucocorticoid Receptor Deficiency Attenuates Aging- and HFD-Induced Obesity and Impairs the Feeding-Fasting Transition", "type" : "article-journal", "volume" : "66" }, "uris" : [ "http://www.mendeley.com/documents/?uuid=8e015ff7-5ae7-40ac-ae88-2da61bc44160", "http://www.mendeley.com/documents/?uuid=7f9f916d-5bed-4a81-8c82-b4d3251ad228" ] }, { "id" : "ITEM-2", "itemData" : { "DOI" : "10.1016/j.molmet.2017.06.013", "ISSN" : "2212-8778", "author" : [ { "dropping-particle" : "", "family" : "Shen", "given" : "Yachen", "non-dropping-particle" : "", "parse-names" : false, "suffix" : "" }, { "dropping-particle" : "", "family" : "Roh", "given" : "Hyun Cheol", "non-dropping-particle" : "", "parse-names" : false, "suffix" : "" }, { "dropping-particle" : "", "family" : "Kumari", "given" : "Manju", "non-dropping-particle" : "", "parse-names" : false, "suffix" : "" }, { "dropping-particle" : "", "family" : "Rosen", "given" : "Evan D", "non-dropping-particle" : "", "parse-names" : false, "suffix" : "" } ], "container-title" : "Molecular Metabolism", "id" : "ITEM-2", "issued" : { "date-parts" : [ [ "2017" ] ] }, "publisher" : "Elsevier GmbH", "title" : "Adipocyte glucocorticoid receptor is important in lipolysis and insulin resistance due to exogenous steroids , but not insulin resistance caused by high fat feeding", "type" : "article-journal" }, "uris" : [ "http://www.mendeley.com/documents/?uuid=5ff19886-7e78-4a54-a358-e81ba49a53fd", "http://www.mendeley.com/documents/?uuid=8de680a4-4a06-47e7-acb1-6da774519734" ] }, { "id" : "ITEM-3", "itemData" : { "DOI" : "10.1073/pnas.1323681111", "ISSN" : "1091-6490", "PMID" : "24889609", "abstract" : "The adverse metabolic effects of prescribed and endogenous glucocorticoid (GC) excess, Cushing syndrome, create a significant health burden. We found that tissue regeneration of GCs by 11\u03b2-hydroxysteroid dehydrogenase type 1 (11\u03b2-HSD1), rather than circulating delivery, is critical to developing the phenotype of GC excess; 11\u03b2-HSD1 KO mice with circulating GC excess are protected from the glucose intolerance, hyperinsulinemia, hepatic steatosis, adiposity, hypertension, myopathy, and dermal atrophy of Cushing syndrome. Whereas liver-specific 11\u03b2-HSD1 KO mice developed a full Cushingoid phenotype, adipose-specific 11\u03b2-HSD1 KO mice were protected from hepatic steatosis and circulating fatty acid excess. These data challenge our current view of GC action, demonstrating 11\u03b2-HSD1, particularly in adipose tissue, is key to the development of the adverse metabolic profile associated with circulating GC excess, offering 11\u03b2-HSD1 inhibition as a previously unidentified approach to treat Cushing syndrome.", "author" : [ { "dropping-particle" : "", "family" : "Morgan", "given" : "Stuart A", "non-dropping-particle" : "", "parse-names" : false, "suffix" : "" }, { "dropping-particle" : "", "family" : "McCabe", "given" : "Emma L", "non-dropping-particle" : "", "parse-names" : false, "suffix" : "" }, { "dropping-particle" : "", "family" : "Gathercole", "given" : "Laura L", "non-dropping-particle" : "", "parse-names" : false, "suffix" : "" }, { "dropping-particle" : "", "family" : "Hassan-Smith", "given" : "Zaki K", "non-dropping-particle" : "", "parse-names" : false, "suffix" : "" }, { "dropping-particle" : "", "family" : "Larner", "given" : "Dean P", "non-dropping-particle" : "", "parse-names" : false, "suffix" : "" }, { "dropping-particle" : "", "family" : "Bujalska", "given" : "Iwona J", "non-dropping-particle" : "", "parse-names" : false, "suffix" : "" }, { "dropping-particle" : "", "family" : "Stewart", "given" : "Paul M", "non-dropping-particle" : "", "parse-names" : false, "suffix" : "" }, { "dropping-particle" : "", "family" : "Tomlinson", "given" : "Jeremy W", "non-dropping-particle" : "", "parse-names" : false, "suffix" : "" }, { "dropping-particle" : "", "family" : "Lavery", "given" : "Gareth G", "non-dropping-particle" : "", "parse-names" : false, "suffix" : "" } ], "container-title" : "Proceedings of the National Academy of Sciences of the United States of America", "id" : "ITEM-3", "issued" : { "date-parts" : [ [ "2014" ] ] }, "title" : "11\u03b2-HSD1 is the major regulator of the tissue-specific effects of circulating glucocorticoid excess.", "type" : "article-journal" }, "uris" : [ "http://www.mendeley.com/documents/?uuid=4f8b4883-f6d8-3bb2-b69b-540e242353a6" ] }, { "id" : "ITEM-4", "itemData" : { "DOI" : "10.1152/ajpendo.00205.2014", "ISSN" : "0193-1849", "author" : [ { "dropping-particle" : "", "family" : "Wang", "given" : "Y.", "non-dropping-particle" : "", "parse-names" : false, "suffix" : "" }, { "dropping-particle" : "", "family" : "Yan", "given" : "C.", "non-dropping-particle" : "", "parse-names" : false, "suffix" : "" }, { "dropping-particle" : "", "family" : "Liu", "given" : "L.", "non-dropping-particle" : "", "parse-names" : false, "suffix" : "" }, { "dropping-particle" : "", "family" : "Wang", "given" : "W.", "non-dropping-particle" : "", "parse-names" : false, "suffix" : "" }, { "dropping-particle" : "", "family" : "Du", "given" : "H.", "non-dropping-particle" : "", "parse-names" : false, "suffix" : "" }, { "dropping-particle" : "", "family" : "Fan", "given" : "W.", "non-dropping-particle" : "", "parse-names" : false, "suffix" : "" }, { "dropping-particle" : "", "family" : "Lutfy", "given" : "K.", "non-dropping-particle" : "", "parse-names" : false, "suffix" : "" }, { "dropping-particle" : "", "family" : "Jiang", "given" : "M.", "non-dropping-particle" : "", "parse-names" : false, "suffix" : "" }, { "dropping-particle" : "", "family" : "Friedman", "given" : "T. C.", "non-dropping-particle" : "", "parse-names" : false, "suffix" : "" }, { "dropping-particle" : "", "family" : "Liu", "given" : "Y.", "non-dropping-particle" : "", "parse-names" : false, "suffix" : "" } ], "container-title" : "AJP: Endocrinology and Metabolism", "id" : "ITEM-4", "issue" : "1", "issued" : { "date-parts" : [ [ "2014" ] ] }, "page" : "E84-E95", "title" : "11\u00a0-Hydroxysteroid dehydrogenase type 1 shRNA ameliorates glucocorticoid-induced insulin resistance and lipolysis in mouse abdominal adipose tissue", "type" : "article-journal", "volume" : "308" }, "uris" : [ "http://www.mendeley.com/documents/?uuid=96889df1-b8e8-42cb-bd37-95312d542386" ] } ], "mendeley" : { "formattedCitation" : "(20\u201323)", "plainTextFormattedCitation" : "(20\u201323)", "previouslyFormattedCitation" : "(20\u201323)" }, "properties" : {  }, "schema" : "https://github.com/citation-style-language/schema/raw/master/csl-citation.json" }</w:instrText>
+        <w:instrText>ADDIN CSL_CITATION { "citationItems" : [ { "id" : "ITEM-1", "itemData" : { "DOI" : "10.2337/db16-0381", "author" : [ { "dropping-particle" : "", "family" : "Mueller", "given" : "Kristina M", "non-dropping-particle" : "", "parse-names" : false, "suffix" : "" }, { "dropping-particle" : "", "family" : "Hartmann", "given" : "Kerstin", "non-dropping-particle" : "", "parse-names" : false, "suffix" : "" }, { "dropping-particle" : "", "family" : "Kaltenecker", "given" : "Doris", "non-dropping-particle" : "", "parse-names" : false, "suffix" : "" }, { "dropping-particle" : "", "family" : "Vettorazzi", "given" : "Sabine", "non-dropping-particle" : "", "parse-names" : false, "suffix" : "" }, { "dropping-particle" : "", "family" : "Bauer", "given" : "Mandy", "non-dropping-particle" : "", "parse-names" : false, "suffix" : "" }, { "dropping-particle" : "", "family" : "Mauser", "given" : "Lea", "non-dropping-particle" : "", "parse-names" : false, "suffix" : "" }, { "dropping-particle" : "", "family" : "Amann", "given" : "Sabine", "non-dropping-particle" : "", "parse-names" : false, "suffix" : "" }, { "dropping-particle" : "", "family" : "Jall", "given" : "Sigrid", "non-dropping-particle" : "", "parse-names" : false, "suffix" : "" }, { "dropping-particle" : "", "family" : "Fischer", "given" : "Katrin", "non-dropping-particle" : "", "parse-names" : false, "suffix" : "" }, { "dropping-particle" : "", "family" : "Esterbauer", "given" : "Harald", "non-dropping-particle" : "", "parse-names" : false, "suffix" : "" }, { "dropping-particle" : "", "family" : "M\u00fcller", "given" : "Timo D", "non-dropping-particle" : "", "parse-names" : false, "suffix" : "" }, { "dropping-particle" : "", "family" : "Tsch\u00f6p", "given" : "Matthias H", "non-dropping-particle" : "", "parse-names" : false, "suffix" : "" }, { "dropping-particle" : "", "family" : "Magnes", "given" : "Christoph", "non-dropping-particle" : "", "parse-names" : false, "suffix" : "" }, { "dropping-particle" : "", "family" : "Haybaeck", "given" : "Johannes", "non-dropping-particle" : "", "parse-names" : false, "suffix" : "" }, { "dropping-particle" : "", "family" : "Scherer", "given" : "Thomas", "non-dropping-particle" : "", "parse-names" : false, "suffix" : "" }, { "dropping-particle" : "", "family" : "Bordag", "given" : "Natalie", "non-dropping-particle" : "", "parse-names" : false, "suffix" : "" }, { "dropping-particle" : "", "family" : "Tuckermann", "given" : "Jan P", "non-dropping-particle" : "", "parse-names" : false, "suffix" : "" } ], "container-title" : "Diabetes", "id" : "ITEM-1", "issue" : "2", "issued" : { "date-parts" : [ [ "2017" ] ] }, "page" : "272-286", "title" : "Adipocyte Glucocorticoid Receptor Deficiency Attenuates Aging- and HFD-Induced Obesity and Impairs the Feeding-Fasting Transition", "type" : "article-journal", "volume" : "66" }, "uris" : [ "http://www.mendeley.com/documents/?uuid=8e015ff7-5ae7-40ac-ae88-2da61bc44160", "http://www.mendeley.com/documents/?uuid=7f9f916d-5bed-4a81-8c82-b4d3251ad228" ] }, { "id" : "ITEM-2", "itemData" : { "DOI" : "10.1016/j.molmet.2017.06.013", "ISSN" : "2212-8778", "author" : [ { "dropping-particle" : "", "family" : "Shen", "given" : "Yachen", "non-dropping-particle" : "", "parse-names" : false, "suffix" : "" }, { "dropping-particle" : "", "family" : "Roh", "given" : "Hyun Cheol", "non-dropping-particle" : "", "parse-names" : false, "suffix" : "" }, { "dropping-particle" : "", "family" : "Kumari", "given" : "Manju", "non-dropping-particle" : "", "parse-names" : false, "suffix" : "" }, { "dropping-particle" : "", "family" : "Rosen", "given" : "Evan D", "non-dropping-particle" : "", "parse-names" : false, "suffix" : "" } ], "container-title" : "Molecular Metabolism", "id" : "ITEM-2", "issued" : { "date-parts" : [ [ "2017" ] ] }, "publisher" : "Elsevier GmbH", "title" : "Adipocyte glucocorticoid receptor is important in lipolysis and insulin resistance due to exogenous steroids , but not insulin resistance caused by high fat feeding", "type" : "article-journal" }, "uris" : [ "http://www.mendeley.com/documents/?uuid=5ff19886-7e78-4a54-a358-e81ba49a53fd", "http://www.mendeley.com/documents/?uuid=8de680a4-4a06-47e7-acb1-6da774519734" ] }, { "id" : "ITEM-3", "itemData" : { "DOI" : "10.1073/pnas.1323681111", "ISSN" : "1091-6490", "PMID" : "24889609", "abstract" : "The adverse metabolic effects of prescribed and endogenous glucocorticoid (GC) excess, Cushing syndrome, create a significant health burden. We found that tissue regeneration of GCs by 11\u03b2-hydroxysteroid dehydrogenase type 1 (11\u03b2-HSD1), rather than circulating delivery, is critical to developing the phenotype of GC excess; 11\u03b2-HSD1 KO mice with circulating GC excess are protected from the glucose intolerance, hyperinsulinemia, hepatic steatosis, adiposity, hypertension, myopathy, and dermal atrophy of Cushing syndrome. Whereas liver-specific 11\u03b2-HSD1 KO mice developed a full Cushingoid phenotype, adipose-specific 11\u03b2-HSD1 KO mice were protected from hepatic steatosis and circulating fatty acid excess. These data challenge our current view of GC action, demonstrating 11\u03b2-HSD1, particularly in adipose tissue, is key to the development of the adverse metabolic profile associated with circulating GC excess, offering 11\u03b2-HSD1 inhibition as a previously unidentified approach to treat Cushing syndrome.", "author" : [ { "dropping-particle" : "", "family" : "Morgan", "given" : "Stuart A", "non-dropping-particle" : "", "parse-names" : false, "suffix" : "" }, { "dropping-particle" : "", "family" : "McCabe", "given" : "Emma L", "non-dropping-particle" : "", "parse-names" : false, "suffix" : "" }, { "dropping-particle" : "", "family" : "Gathercole", "given" : "Laura L", "non-dropping-particle" : "", "parse-names" : false, "suffix" : "" }, { "dropping-particle" : "", "family" : "Hassan-Smith", "given" : "Zaki K", "non-dropping-particle" : "", "parse-names" : false, "suffix" : "" }, { "dropping-particle" : "", "family" : "Larner", "given" : "Dean P", "non-dropping-particle" : "", "parse-names" : false, "suffix" : "" }, { "dropping-particle" : "", "family" : "Bujalska", "given" : "Iwona J", "non-dropping-particle" : "", "parse-names" : false, "suffix" : "" }, { "dropping-particle" : "", "family" : "Stewart", "given" : "Paul M", "non-dropping-particle" : "", "parse-names" : false, "suffix" : "" }, { "dropping-particle" : "", "family" : "Tomlinson", "given" : "Jeremy W", "non-dropping-particle" : "", "parse-names" : false, "suffix" : "" }, { "dropping-particle" : "", "family" : "Lavery", "given" : "Gareth G", "non-dropping-particle" : "", "parse-names" : false, "suffix" : "" } ], "container-title" : "Proceedings of the National Academy of Sciences of the United States of America", "id" : "ITEM-3", "issue" : "24", "issued" : { "date-parts" : [ [ "2014" ] ] }, "page" : "E2482-91", "title" : "11\u03b2-HSD1 is the major regulator of the tissue-specific effects of circulating glucocorticoid excess.", "type" : "article-journal", "volume" : "111" }, "uris" : [ "http://www.mendeley.com/documents/?uuid=4f8b4883-f6d8-3bb2-b69b-540e242353a6" ] }, { "id" : "ITEM-4", "itemData" : { "DOI" : "10.1152/ajpendo.00205.2014", "ISSN" : "0193-1849", "author" : [ { "dropping-particle" : "", "family" : "Wang", "given" : "Y.", "non-dropping-particle" : "", "parse-names" : false, "suffix" : "" }, { "dropping-particle" : "", "family" : "Yan", "given" : "C.", "non-dropping-particle" : "", "parse-names" : false, "suffix" : "" }, { "dropping-particle" : "", "family" : "Liu", "given" : "L.", "non-dropping-particle" : "", "parse-names" : false, "suffix" : "" }, { "dropping-particle" : "", "family" : "Wang", "given" : "W.", "non-dropping-particle" : "", "parse-names" : false, "suffix" : "" }, { "dropping-particle" : "", "family" : "Du", "given" : "H.", "non-dropping-particle" : "", "parse-names" : false, "suffix" : "" }, { "dropping-particle" : "", "family" : "Fan", "given" : "W.", "non-dropping-particle" : "", "parse-names" : false, "suffix" : "" }, { "dropping-particle" : "", "family" : "Lutfy", "given" : "K.", "non-dropping-particle" : "", "parse-names" : false, "suffix" : "" }, { "dropping-particle" : "", "family" : "Jiang", "given" : "M.", "non-dropping-particle" : "", "parse-names" : false, "suffix" : "" }, { "dropping-particle" : "", "family" : "Friedman", "given" : "T. C.", "non-dropping-particle" : "", "parse-names" : false, "suffix" : "" }, { "dropping-particle" : "", "family" : "Liu", "given" : "Y.", "non-dropping-particle" : "", "parse-names" : false, "suffix" : "" } ], "container-title" : "AJP: Endocrinology and Metabolism", "id" : "ITEM-4", "issue" : "1", "issued" : { "date-parts" : [ [ "2014" ] ] }, "page" : "E84-E95", "title" : "11\u00a0-Hydroxysteroid dehydrogenase type 1 shRNA ameliorates glucocorticoid-induced insulin resistance and lipolysis in mouse abdominal adipose tissue", "type" : "article-journal", "volume" : "308" }, "uris" : [ "http://www.mendeley.com/documents/?uuid=96889df1-b8e8-42cb-bd37-95312d542386" ] } ], "mendeley" : { "formattedCitation" : "(20\u201323)", "plainTextFormattedCitation" : "(20\u201323)", "previouslyFormattedCitation" : "(20\u201323)" }, "properties" : {  }, "schema" : "https://github.com/citation-style-language/schema/raw/master/csl-citation.json" }</w:instrText>
       </w:r>
       <w:r>
         <w:rPr>
@@ -13041,7 +13936,21 @@
         <w:rPr>
           <w:color w:val="000000" w:themeColor="text1"/>
         </w:rPr>
-        <w:t>a lipodystrophic phenotype</w:t>
+        <w:t xml:space="preserve">a </w:t>
+      </w:r>
+      <w:proofErr w:type="spellStart"/>
+      <w:r>
+        <w:rPr>
+          <w:color w:val="000000" w:themeColor="text1"/>
+        </w:rPr>
+        <w:t>lipodystrophic</w:t>
+      </w:r>
+      <w:proofErr w:type="spellEnd"/>
+      <w:r>
+        <w:rPr>
+          <w:color w:val="000000" w:themeColor="text1"/>
+        </w:rPr>
+        <w:t xml:space="preserve"> phenotype</w:t>
       </w:r>
       <w:r>
         <w:rPr>
@@ -13131,7 +14040,7 @@
         <w:rPr>
           <w:color w:val="000000" w:themeColor="text1"/>
         </w:rPr>
-        <w:instrText>ADDIN CSL_CITATION { "citationItems" : [ { "id" : "ITEM-1", "itemData" : { "DOI" : "10.1152/ajpgi.00378.2011", "author" : [ { "dropping-particle" : "", "family" : "D'souza", "given" : "Anna M", "non-dropping-particle" : "", "parse-names" : false, "suffix" : "" }, { "dropping-particle" : "", "family" : "Beaudry", "given" : "Jacqueline L", "non-dropping-particle" : "", "parse-names" : false, "suffix" : "" }, { "dropping-particle" : "", "family" : "Szigiato", "given" : "Andrei A", "non-dropping-particle" : "", "parse-names" : false, "suffix" : "" }, { "dropping-particle" : "", "family" : "Trumble", "given" : "Stephen J", "non-dropping-particle" : "", "parse-names" : false, "suffix" : "" }, { "dropping-particle" : "", "family" : "Snook", "given" : "Laelie A", "non-dropping-particle" : "", "parse-names" : false, "suffix" : "" }, { "dropping-particle" : "", "family" : "Bonen", "given" : "Arend", "non-dropping-particle" : "", "parse-names" : false, "suffix" : "" }, { "dropping-particle" : "", "family" : "Giacca", "given" : "Adria", "non-dropping-particle" : "", "parse-names" : false, "suffix" : "" }, { "dropping-particle" : "", "family" : "Riddell", "given" : "Michael C", "non-dropping-particle" : "", "parse-names" : false, "suffix" : "" } ], "container-title" : "American Journal of Physiology Gastrointestinal Liver Physiology", "id" : "ITEM-1", "issued" : { "date-parts" : [ [ "2012" ] ] }, "page" : "850-863", "title" : "Consumption of a high-fat diet rapidly exacerbates the development of fatty liver disease that occurs with chronically elevated glucocorticoids", "type" : "article-journal", "volume" : "302" }, "uris" : [ "http://www.mendeley.com/documents/?uuid=3bb1154b-2ece-40dd-80ee-28bce5164815", "http://www.mendeley.com/documents/?uuid=ed5a7e32-6184-470a-a28a-bd4fa05d171f" ] }, { "id" : "ITEM-2", "itemData" : { "DOI" : "10.1210/en.2012-2114", "author" : [ { "dropping-particle" : "", "family" : "Beaudry", "given" : "Jacqueline L", "non-dropping-particle" : "", "parse-names" : false, "suffix" : "" }, { "dropping-particle" : "", "family" : "Anna", "given" : "M D", "non-dropping-particle" : "", "parse-names" : false, "suffix" : "" }, { "dropping-particle" : "", "family" : "Teich", "given" : "Trevor", "non-dropping-particle" : "", "parse-names" : false, "suffix" : "" }, { "dropping-particle" : "", "family" : "Tsushima", "given" : "Robert", "non-dropping-particle" : "", "parse-names" : false, "suffix" : "" }, { "dropping-particle" : "", "family" : "Riddell", "given" : "Michael C", "non-dropping-particle" : "", "parse-names" : false, "suffix" : "" } ], "container-title" : "Endocinology", "id" : "ITEM-2", "issue" : "9", "issued" : { "date-parts" : [ [ "2013" ] ] }, "page" : "3197-3208", "title" : "Exogenous Glucocorticoids and a High-Fat Diet Cause Severe Hyperglycemia and Hyperinsulinemia and Sprague-Dawley Rats", "type" : "article-journal", "volume" : "154" }, "uris" : [ "http://www.mendeley.com/documents/?uuid=d482f80c-0d5e-47f2-bd78-0498abbc3d0d", "http://www.mendeley.com/documents/?uuid=f73d5664-8634-47e7-bba0-7afbb82d48eb" ] }, { "id" : "ITEM-3", "itemData" : { "DOI" : "10.1242/dmm.008912", "author" : [ { "dropping-particle" : "", "family" : "Shpilberg", "given" : "Yaniv", "non-dropping-particle" : "", "parse-names" : false, "suffix" : "" }, { "dropping-particle" : "", "family" : "Beaudry", "given" : "Jacqueline L", "non-dropping-particle" : "", "parse-names" : false, "suffix" : "" }, { "dropping-particle" : "", "family" : "Souza", "given" : "Anna D", "non-dropping-particle" : "", "parse-names" : false, "suffix" : "" }, { "dropping-particle" : "", "family" : "Campbell", "given" : "Jonathan E", "non-dropping-particle" : "", "parse-names" : false, "suffix" : "" }, { "dropping-particle" : "", "family" : "Peckett", "given" : "Ashley", "non-dropping-particle" : "", "parse-names" : false, "suffix" : "" }, { "dropping-particle" : "", "family" : "Riddell", "given" : "Michael C", "non-dropping-particle" : "", "parse-names" : false, "suffix" : "" } ], "id" : "ITEM-3", "issued" : { "date-parts" : [ [ "2012" ] ] }, "page" : "671-680", "title" : "A rodent model of rapid-onset diabetes induced by glucocorticoids and high-fat feeding", "type" : "article-journal", "volume" : "680" }, "uris" : [ "http://www.mendeley.com/documents/?uuid=289ee456-6801-4fcd-b01b-dd1098f2693b", "http://www.mendeley.com/documents/?uuid=07d3b5df-adb6-44b9-9360-6bbf33be3f9f", "http://www.mendeley.com/documents/?uuid=1fc03a31-79aa-4085-9412-688fb31b817f" ] } ], "mendeley" : { "formattedCitation" : "(7,8,38)", "plainTextFormattedCitation" : "(7,8,38)", "previouslyFormattedCitation" : "(7,8,38)" }, "properties" : {  }, "schema" : "https://github.com/citation-style-language/schema/raw/master/csl-citation.json" }</w:instrText>
+        <w:instrText>ADDIN CSL_CITATION { "citationItems" : [ { "id" : "ITEM-1", "itemData" : { "DOI" : "10.1152/ajpgi.00378.2011", "author" : [ { "dropping-particle" : "", "family" : "D'souza", "given" : "Anna M", "non-dropping-particle" : "", "parse-names" : false, "suffix" : "" }, { "dropping-particle" : "", "family" : "Beaudry", "given" : "Jacqueline L", "non-dropping-particle" : "", "parse-names" : false, "suffix" : "" }, { "dropping-particle" : "", "family" : "Szigiato", "given" : "Andrei A", "non-dropping-particle" : "", "parse-names" : false, "suffix" : "" }, { "dropping-particle" : "", "family" : "Trumble", "given" : "Stephen J", "non-dropping-particle" : "", "parse-names" : false, "suffix" : "" }, { "dropping-particle" : "", "family" : "Snook", "given" : "Laelie A", "non-dropping-particle" : "", "parse-names" : false, "suffix" : "" }, { "dropping-particle" : "", "family" : "Bonen", "given" : "Arend", "non-dropping-particle" : "", "parse-names" : false, "suffix" : "" }, { "dropping-particle" : "", "family" : "Giacca", "given" : "Adria", "non-dropping-particle" : "", "parse-names" : false, "suffix" : "" }, { "dropping-particle" : "", "family" : "Riddell", "given" : "Michael C", "non-dropping-particle" : "", "parse-names" : false, "suffix" : "" } ], "container-title" : "American Journal of Physiology Gastrointestinal Liver Physiology", "id" : "ITEM-1", "issued" : { "date-parts" : [ [ "2012" ] ] }, "page" : "850-863", "title" : "Consumption of a high-fat diet rapidly exacerbates the development of fatty liver disease that occurs with chronically elevated glucocorticoids", "type" : "article-journal", "volume" : "302" }, "uris" : [ "http://www.mendeley.com/documents/?uuid=3bb1154b-2ece-40dd-80ee-28bce5164815", "http://www.mendeley.com/documents/?uuid=ed5a7e32-6184-470a-a28a-bd4fa05d171f" ] }, { "id" : "ITEM-2", "itemData" : { "DOI" : "10.1210/en.2012-2114", "author" : [ { "dropping-particle" : "", "family" : "Beaudry", "given" : "Jacqueline L", "non-dropping-particle" : "", "parse-names" : false, "suffix" : "" }, { "dropping-particle" : "", "family" : "Anna", "given" : "M D", "non-dropping-particle" : "", "parse-names" : false, "suffix" : "" }, { "dropping-particle" : "", "family" : "Teich", "given" : "Trevor", "non-dropping-particle" : "", "parse-names" : false, "suffix" : "" }, { "dropping-particle" : "", "family" : "Tsushima", "given" : "Robert", "non-dropping-particle" : "", "parse-names" : false, "suffix" : "" }, { "dropping-particle" : "", "family" : "Riddell", "given" : "Michael C", "non-dropping-particle" : "", "parse-names" : false, "suffix" : "" } ], "container-title" : "Endocinology", "id" : "ITEM-2", "issue" : "9", "issued" : { "date-parts" : [ [ "2013" ] ] }, "page" : "3197-3208", "title" : "Exogenous Glucocorticoids and a High-Fat Diet Cause Severe Hyperglycemia and Hyperinsulinemia and Sprague-Dawley Rats", "type" : "article-journal", "volume" : "154" }, "uris" : [ "http://www.mendeley.com/documents/?uuid=d482f80c-0d5e-47f2-bd78-0498abbc3d0d", "http://www.mendeley.com/documents/?uuid=f73d5664-8634-47e7-bba0-7afbb82d48eb" ] }, { "id" : "ITEM-3", "itemData" : { "DOI" : "10.1242/dmm.008912", "author" : [ { "dropping-particle" : "", "family" : "Shpilberg", "given" : "Yaniv", "non-dropping-particle" : "", "parse-names" : false, "suffix" : "" }, { "dropping-particle" : "", "family" : "Beaudry", "given" : "Jacqueline L", "non-dropping-particle" : "", "parse-names" : false, "suffix" : "" }, { "dropping-particle" : "", "family" : "Souza", "given" : "Anna D", "non-dropping-particle" : "", "parse-names" : false, "suffix" : "" }, { "dropping-particle" : "", "family" : "Campbell", "given" : "Jonathan E", "non-dropping-particle" : "", "parse-names" : false, "suffix" : "" }, { "dropping-particle" : "", "family" : "Peckett", "given" : "Ashley", "non-dropping-particle" : "", "parse-names" : false, "suffix" : "" }, { "dropping-particle" : "", "family" : "Riddell", "given" : "Michael C", "non-dropping-particle" : "", "parse-names" : false, "suffix" : "" } ], "container-title" : "Disease Models and Mechanisms", "id" : "ITEM-3", "issue" : "5", "issued" : { "date-parts" : [ [ "2012" ] ] }, "page" : "671-680", "title" : "A rodent model of rapid-onset diabetes induced by glucocorticoids and high-fat feeding", "type" : "article-journal", "volume" : "5" }, "uris" : [ "http://www.mendeley.com/documents/?uuid=289ee456-6801-4fcd-b01b-dd1098f2693b", "http://www.mendeley.com/documents/?uuid=07d3b5df-adb6-44b9-9360-6bbf33be3f9f", "http://www.mendeley.com/documents/?uuid=1fc03a31-79aa-4085-9412-688fb31b817f" ] } ], "mendeley" : { "formattedCitation" : "(7,8,38)", "plainTextFormattedCitation" : "(7,8,38)", "previouslyFormattedCitation" : "(7,8,38)" }, "properties" : {  }, "schema" : "https://github.com/citation-style-language/schema/raw/master/csl-citation.json" }</w:instrText>
       </w:r>
       <w:r>
         <w:rPr>
@@ -13952,11 +14861,22 @@
           <w:color w:val="000000" w:themeColor="text1"/>
           <w:shd w:val="clear" w:color="auto" w:fill="FFFFFF"/>
         </w:rPr>
-        <w:t>(48)</w:t>
-      </w:r>
+        <w:t>(4</w:t>
+      </w:r>
+      <w:bookmarkStart w:id="0" w:name="_GoBack"/>
+      <w:bookmarkEnd w:id="0"/>
       <w:r>
         <w:rPr>
           <w:rFonts w:eastAsia="Times New Roman" w:cs="Arial"/>
+          <w:noProof/>
+          <w:color w:val="000000" w:themeColor="text1"/>
+          <w:shd w:val="clear" w:color="auto" w:fill="FFFFFF"/>
+        </w:rPr>
+        <w:t>8)</w:t>
+      </w:r>
+      <w:r>
+        <w:rPr>
+          <w:rFonts w:eastAsia="Times New Roman" w:cs="Arial"/>
           <w:color w:val="000000" w:themeColor="text1"/>
           <w:shd w:val="clear" w:color="auto" w:fill="FFFFFF"/>
         </w:rPr>
@@ -13968,7 +14888,25 @@
           <w:color w:val="000000" w:themeColor="text1"/>
           <w:shd w:val="clear" w:color="auto" w:fill="FFFFFF"/>
         </w:rPr>
-        <w:t xml:space="preserve">. This is an important limitation to our study, although we note that several phenotypes including fasting glucose, liver triglycerides, hepatic lipogenic gene expression, and adipose tissue mass changed in different directions in lean and obese animals, and therefore </w:t>
+        <w:t xml:space="preserve">. This is an important limitation to our study, although we note that several phenotypes including fasting glucose, liver triglycerides, hepatic </w:t>
+      </w:r>
+      <w:proofErr w:type="spellStart"/>
+      <w:r>
+        <w:rPr>
+          <w:rFonts w:eastAsia="Times New Roman" w:cs="Arial"/>
+          <w:color w:val="000000" w:themeColor="text1"/>
+          <w:shd w:val="clear" w:color="auto" w:fill="FFFFFF"/>
+        </w:rPr>
+        <w:t>lipogenic</w:t>
+      </w:r>
+      <w:proofErr w:type="spellEnd"/>
+      <w:r>
+        <w:rPr>
+          <w:rFonts w:eastAsia="Times New Roman" w:cs="Arial"/>
+          <w:color w:val="000000" w:themeColor="text1"/>
+          <w:shd w:val="clear" w:color="auto" w:fill="FFFFFF"/>
+        </w:rPr>
+        <w:t xml:space="preserve"> gene expression, and adipose tissue mass changed in different directions in lean and obese animals, and therefore </w:t>
       </w:r>
       <w:r>
         <w:rPr>
@@ -14622,7 +15560,63 @@
         <w:t>Author contributions:</w:t>
       </w:r>
       <w:r>
-        <w:t xml:space="preserve"> D.B. acquired funding. D.B., I.Ha. and I.Ho. were responsible for conceptualizing the study. D.B., I.Ha. and N.Q. designed the experiments. I.Ha. performed all cell experiments. I.Ha., E.S. and J.R. performed mouse experiments. D.B. and Q.T. performed statistical analyses. I.Ha. wrote the manuscript. I.Ha. and D.B. edited and reviewed the manuscript. All authors were involved in discussions. This manuscript has been approved by all authors.</w:t>
+        <w:t xml:space="preserve"> D.B. acquired funding. D.B., </w:t>
+      </w:r>
+      <w:proofErr w:type="spellStart"/>
+      <w:r>
+        <w:t>I.Ha</w:t>
+      </w:r>
+      <w:proofErr w:type="spellEnd"/>
+      <w:r>
+        <w:t xml:space="preserve">. and </w:t>
+      </w:r>
+      <w:proofErr w:type="spellStart"/>
+      <w:r>
+        <w:t>I.Ho</w:t>
+      </w:r>
+      <w:proofErr w:type="spellEnd"/>
+      <w:r>
+        <w:t xml:space="preserve">. were responsible for conceptualizing the study. D.B., </w:t>
+      </w:r>
+      <w:proofErr w:type="spellStart"/>
+      <w:r>
+        <w:t>I.Ha</w:t>
+      </w:r>
+      <w:proofErr w:type="spellEnd"/>
+      <w:r>
+        <w:t xml:space="preserve">. and N.Q. designed the experiments. </w:t>
+      </w:r>
+      <w:proofErr w:type="spellStart"/>
+      <w:r>
+        <w:t>I.Ha</w:t>
+      </w:r>
+      <w:proofErr w:type="spellEnd"/>
+      <w:r>
+        <w:t xml:space="preserve">. performed all cell experiments. </w:t>
+      </w:r>
+      <w:proofErr w:type="spellStart"/>
+      <w:r>
+        <w:t>I.Ha</w:t>
+      </w:r>
+      <w:proofErr w:type="spellEnd"/>
+      <w:r>
+        <w:t xml:space="preserve">., E.S. and J.R. performed mouse experiments. D.B. and Q.T. performed statistical analyses. </w:t>
+      </w:r>
+      <w:proofErr w:type="spellStart"/>
+      <w:r>
+        <w:t>I.Ha</w:t>
+      </w:r>
+      <w:proofErr w:type="spellEnd"/>
+      <w:r>
+        <w:t xml:space="preserve">. wrote the manuscript. </w:t>
+      </w:r>
+      <w:proofErr w:type="spellStart"/>
+      <w:r>
+        <w:t>I.Ha</w:t>
+      </w:r>
+      <w:proofErr w:type="spellEnd"/>
+      <w:r>
+        <w:t>. and D.B. edited and reviewed the manuscript. All authors were involved in discussions. This manuscript has been approved by all authors.</w:t>
       </w:r>
     </w:p>
     <w:p>
@@ -14661,20 +15655,68 @@
           <w:bCs/>
           <w:color w:val="000000" w:themeColor="text1"/>
         </w:rPr>
-        <w:t xml:space="preserve"> Lynne Geletka,</w:t>
-      </w:r>
+        <w:t xml:space="preserve"> Lynne </w:t>
+      </w:r>
+      <w:proofErr w:type="spellStart"/>
       <w:r>
         <w:rPr>
           <w:bCs/>
           <w:color w:val="000000" w:themeColor="text1"/>
         </w:rPr>
-        <w:t xml:space="preserve"> Jennifer DelProposto and Carey Lumeng </w:t>
-      </w:r>
+        <w:t>Geletka</w:t>
+      </w:r>
+      <w:proofErr w:type="spellEnd"/>
       <w:r>
         <w:rPr>
           <w:bCs/>
           <w:color w:val="000000" w:themeColor="text1"/>
         </w:rPr>
+        <w:t>,</w:t>
+      </w:r>
+      <w:r>
+        <w:rPr>
+          <w:bCs/>
+          <w:color w:val="000000" w:themeColor="text1"/>
+        </w:rPr>
+        <w:t xml:space="preserve"> Jennifer </w:t>
+      </w:r>
+      <w:proofErr w:type="spellStart"/>
+      <w:r>
+        <w:rPr>
+          <w:bCs/>
+          <w:color w:val="000000" w:themeColor="text1"/>
+        </w:rPr>
+        <w:t>DelProposto</w:t>
+      </w:r>
+      <w:proofErr w:type="spellEnd"/>
+      <w:r>
+        <w:rPr>
+          <w:bCs/>
+          <w:color w:val="000000" w:themeColor="text1"/>
+        </w:rPr>
+        <w:t xml:space="preserve"> and Carey </w:t>
+      </w:r>
+      <w:proofErr w:type="spellStart"/>
+      <w:r>
+        <w:rPr>
+          <w:bCs/>
+          <w:color w:val="000000" w:themeColor="text1"/>
+        </w:rPr>
+        <w:t>Lumeng</w:t>
+      </w:r>
+      <w:proofErr w:type="spellEnd"/>
+      <w:r>
+        <w:rPr>
+          <w:bCs/>
+          <w:color w:val="000000" w:themeColor="text1"/>
+        </w:rPr>
+        <w:t xml:space="preserve"> </w:t>
+      </w:r>
+      <w:r>
+        <w:rPr>
+          <w:bCs/>
+          <w:color w:val="000000" w:themeColor="text1"/>
+        </w:rPr>
         <w:t xml:space="preserve">(University of Michigan) </w:t>
       </w:r>
       <w:r>
@@ -14710,15 +15752,40 @@
           <w:bCs/>
           <w:color w:val="000000" w:themeColor="text1"/>
         </w:rPr>
-        <w:t>We would like to thank the other members of the Bridges laboratory, Thurl Harris (University of Virginia)</w:t>
-      </w:r>
+        <w:t xml:space="preserve">We would like to thank the other members of the Bridges laboratory, </w:t>
+      </w:r>
+      <w:proofErr w:type="spellStart"/>
       <w:r>
         <w:rPr>
           <w:bCs/>
           <w:color w:val="000000" w:themeColor="text1"/>
         </w:rPr>
-        <w:t>, Christoph Buettner</w:t>
-      </w:r>
+        <w:t>Thurl</w:t>
+      </w:r>
+      <w:proofErr w:type="spellEnd"/>
+      <w:r>
+        <w:rPr>
+          <w:bCs/>
+          <w:color w:val="000000" w:themeColor="text1"/>
+        </w:rPr>
+        <w:t xml:space="preserve"> Harris (University of Virginia)</w:t>
+      </w:r>
+      <w:r>
+        <w:rPr>
+          <w:bCs/>
+          <w:color w:val="000000" w:themeColor="text1"/>
+        </w:rPr>
+        <w:t xml:space="preserve">, Christoph </w:t>
+      </w:r>
+      <w:proofErr w:type="spellStart"/>
+      <w:r>
+        <w:rPr>
+          <w:bCs/>
+          <w:color w:val="000000" w:themeColor="text1"/>
+        </w:rPr>
+        <w:t>Buettner</w:t>
+      </w:r>
+      <w:proofErr w:type="spellEnd"/>
       <w:r>
         <w:rPr>
           <w:bCs/>
@@ -15327,7 +16394,23 @@
           <w:rFonts w:ascii="Calibri" w:eastAsia="Times New Roman" w:hAnsi="Calibri" w:cs="Times New Roman"/>
           <w:noProof/>
         </w:rPr>
-        <w:t xml:space="preserve"> A rodent model of rapid-onset diabetes induced by glucocorticoids and high-fat feeding. 2012;680:671–680.</w:t>
+        <w:t xml:space="preserve"> A rodent model of rapid-onset diabetes induced by glucocorticoids and high-fat feeding. </w:t>
+      </w:r>
+      <w:r>
+        <w:rPr>
+          <w:rFonts w:ascii="Calibri" w:eastAsia="Times New Roman" w:hAnsi="Calibri" w:cs="Times New Roman"/>
+          <w:i/>
+          <w:iCs/>
+          <w:noProof/>
+        </w:rPr>
+        <w:t>Dis. Model. Mech.</w:t>
+      </w:r>
+      <w:r>
+        <w:rPr>
+          <w:rFonts w:ascii="Calibri" w:eastAsia="Times New Roman" w:hAnsi="Calibri" w:cs="Times New Roman"/>
+          <w:noProof/>
+        </w:rPr>
+        <w:t xml:space="preserve"> 2012;5(5):671–680.</w:t>
       </w:r>
     </w:p>
     <w:p>
@@ -15951,7 +17034,7 @@
           <w:rFonts w:ascii="Calibri" w:eastAsia="Times New Roman" w:hAnsi="Calibri" w:cs="Times New Roman"/>
           <w:noProof/>
         </w:rPr>
-        <w:t xml:space="preserve"> 2015;(December):1–6.</w:t>
+        <w:t xml:space="preserve"> 2015;5:1–6.</w:t>
       </w:r>
     </w:p>
     <w:p>
@@ -16199,7 +17282,7 @@
           <w:rFonts w:ascii="Calibri" w:eastAsia="Times New Roman" w:hAnsi="Calibri" w:cs="Times New Roman"/>
           <w:noProof/>
         </w:rPr>
-        <w:t xml:space="preserve"> 2014. doi:10.1073/pnas.1323681111.</w:t>
+        <w:t xml:space="preserve"> 2014;111(24):E2482-91.</w:t>
       </w:r>
     </w:p>
     <w:p>
@@ -18320,15 +19403,37 @@
         <w:spacing w:line="480" w:lineRule="auto"/>
       </w:pPr>
       <w:r>
-        <w:t xml:space="preserve">Mouse blood glucose levels during insulin tolerance test (A) and prior to insulin injection (basal; B). Insulin was given via i.p. injection at a concentration of 2.5 U/kg following five weeks of dexamethasone (NCD n=12; HFD n=12) or vehicle (NCD n=12; HFD n=12) treatment and 17 weeks of diet. Mouse glucose infusion rate (GIR; C) endogenous glucose production (EGP; D), </w:t>
+        <w:t xml:space="preserve">Mouse blood glucose levels during insulin tolerance test (A) and prior to insulin injection (basal; B). Insulin was given via </w:t>
+      </w:r>
+      <w:proofErr w:type="spellStart"/>
+      <w:r>
+        <w:t>i.p</w:t>
+      </w:r>
+      <w:proofErr w:type="spellEnd"/>
+      <w:r>
+        <w:t xml:space="preserve">. injection at a concentration of 2.5 U/kg following five weeks of dexamethasone (NCD n=12; HFD n=12) or vehicle (NCD n=12; HFD n=12) treatment and 17 weeks of diet. Mouse glucose infusion rate (GIR; C) endogenous glucose production (EGP; D), </w:t>
       </w:r>
       <w:r>
         <w:t xml:space="preserve">insulin </w:t>
       </w:r>
-      <w:bookmarkStart w:id="0" w:name="_GoBack"/>
-      <w:bookmarkEnd w:id="0"/>
-      <w:r>
-        <w:t>suppression of glucose production (E) and glucose turnover rate (F) during euglycemic clamp following 3 weeks of dexamethasone (n=14) or vehicle (n=11) treatment and 11 weeks of HFD. For clamp experiments, insulin was infused at 8 mU/kg/min following a prime continuous infusion of 40mU/kg bolus. All mice were fasted for 5-6 hours prior to experiments. Crosses indicate a significant interaction between diet and treatment. Asterisks indicate a statistically significant treatment effect for the pairwise comparison.</w:t>
+      <w:r>
+        <w:t xml:space="preserve">suppression of glucose production (E) and glucose turnover rate (F) during </w:t>
+      </w:r>
+      <w:proofErr w:type="spellStart"/>
+      <w:r>
+        <w:t>euglycemic</w:t>
+      </w:r>
+      <w:proofErr w:type="spellEnd"/>
+      <w:r>
+        <w:t xml:space="preserve"> clamp following 3 weeks of dexamethasone (n=14) or vehicle (n=11) treatment and 11 weeks of HFD. For clamp experiments, insulin was infused at 8 </w:t>
+      </w:r>
+      <w:proofErr w:type="spellStart"/>
+      <w:r>
+        <w:t>mU</w:t>
+      </w:r>
+      <w:proofErr w:type="spellEnd"/>
+      <w:r>
+        <w:t>/kg/min following a prime continuous infusion of 40mU/kg bolus. All mice were fasted for 5-6 hours prior to experiments. Crosses indicate a significant interaction between diet and treatment. Asterisks indicate a statistically significant treatment effect for the pairwise comparison.</w:t>
       </w:r>
     </w:p>
     <w:p>
@@ -18379,7 +19484,15 @@
         <w:t>de novo</w:t>
       </w:r>
       <w:r>
-        <w:t xml:space="preserve"> lipogenic transcripts</w:t>
+        <w:t xml:space="preserve"> </w:t>
+      </w:r>
+      <w:proofErr w:type="spellStart"/>
+      <w:r>
+        <w:t>lipogenic</w:t>
+      </w:r>
+      <w:proofErr w:type="spellEnd"/>
+      <w:r>
+        <w:t xml:space="preserve"> transcripts</w:t>
       </w:r>
       <w:r>
         <w:t xml:space="preserve"> </w:t>
@@ -18446,7 +19559,15 @@
         <w:spacing w:line="480" w:lineRule="auto"/>
       </w:pPr>
       <w:r>
-        <w:t xml:space="preserve">Weekly total body mass (A) and fat mass (B) measures via EchoMRI in mice over the course of treatment (solid lines represent NCD mice and dashed lines represent HFD mice). Adipose tissue weights in 16 hour fasted mice following euthanasia (C). Mice were euthanized at 28 weeks of age following six weeks of dexamethasone (NCD n=8; HFD n=12) or vehicle (NCD n=8; HFD n=22) treatment and 18 weeks of diet. Food consumption measured weekly over the course of treatment (D). </w:t>
+        <w:t xml:space="preserve">Weekly total body mass (A) and fat mass (B) measures via </w:t>
+      </w:r>
+      <w:proofErr w:type="spellStart"/>
+      <w:r>
+        <w:t>EchoMRI</w:t>
+      </w:r>
+      <w:proofErr w:type="spellEnd"/>
+      <w:r>
+        <w:t xml:space="preserve"> in mice over the course of treatment (solid lines represent NCD mice and dashed lines represent HFD mice). Adipose tissue weights in 16 hour fasted mice following euthanasia (C). Mice were euthanized at 28 weeks of age following six weeks of dexamethasone (NCD n=8; HFD n=12) or vehicle (NCD n=8; HFD n=22) treatment and 18 weeks of diet. Food consumption measured weekly over the course of treatment (D). </w:t>
       </w:r>
       <w:r>
         <w:t xml:space="preserve">Amount of dexamethasone consumed per mouse throughout the study normalized to body weight as determined by volume consumed per cage per week for </w:t>
@@ -18579,11 +19700,24 @@
       <w:r>
         <w:t xml:space="preserve"> ATGL (D) from non-differentiated (pre-adipocytes; n=2) or differentiated 3T3-L1 mouse adipocytes (mature adipocytes) following five days of dexamethasone (n=3) or vehicle treatment (n=3). Serum fatty acid and glycerol levels at basal (fed) and following stimulation (10mg/kg isoproterenol or 16hr fast; E) and qPCR of </w:t>
       </w:r>
+      <w:proofErr w:type="spellStart"/>
       <w:r>
         <w:t>i</w:t>
       </w:r>
       <w:r>
-        <w:t xml:space="preserve">WAT lipolytic transcripts (F) in 22-week-old, 12-week dexamethasone- (basal and isoproterenol n=7; fasted serum and qPCR n=4) or vehicle- </w:t>
+        <w:t>WAT</w:t>
+      </w:r>
+      <w:proofErr w:type="spellEnd"/>
+      <w:r>
+        <w:t xml:space="preserve"> </w:t>
+      </w:r>
+      <w:proofErr w:type="spellStart"/>
+      <w:r>
+        <w:t>lipolytic</w:t>
+      </w:r>
+      <w:proofErr w:type="spellEnd"/>
+      <w:r>
+        <w:t xml:space="preserve"> transcripts (F) in 22-week-old, 12-week dexamethasone- (basal and isoproterenol n=7; fasted serum and qPCR n=4) or vehicle- </w:t>
       </w:r>
       <w:r>
         <w:lastRenderedPageBreak/>
@@ -18632,7 +19766,23 @@
         <w:spacing w:line="480" w:lineRule="auto"/>
       </w:pPr>
       <w:r>
-        <w:t xml:space="preserve">Serum glycerol (A) following 16 hour fast, serum NEFA in obese dexamethasone treated (n=14) or control (n=11) mice following a 5 hour fast, before and after insulin during hyperinsulinemic euglycemic clamp (B), qPCR of </w:t>
+        <w:t xml:space="preserve">Serum glycerol (A) following 16 hour fast, serum NEFA in obese dexamethasone treated (n=14) or control (n=11) mice following a 5 hour fast, before and after insulin during </w:t>
+      </w:r>
+      <w:proofErr w:type="spellStart"/>
+      <w:r>
+        <w:t>hyperinsulinemic</w:t>
+      </w:r>
+      <w:proofErr w:type="spellEnd"/>
+      <w:r>
+        <w:t xml:space="preserve"> </w:t>
+      </w:r>
+      <w:proofErr w:type="spellStart"/>
+      <w:r>
+        <w:t>euglycemic</w:t>
+      </w:r>
+      <w:proofErr w:type="spellEnd"/>
+      <w:r>
+        <w:t xml:space="preserve"> clamp (B), qPCR of </w:t>
       </w:r>
       <w:r>
         <w:rPr>
@@ -18643,17 +19793,43 @@
       <w:r>
         <w:t xml:space="preserve"> transcripts from </w:t>
       </w:r>
+      <w:proofErr w:type="spellStart"/>
       <w:r>
         <w:t>i</w:t>
       </w:r>
       <w:r>
-        <w:t xml:space="preserve">WAT (C), and western blot image (D) and quantification (E) of ATGL protein from </w:t>
-      </w:r>
+        <w:t>WAT</w:t>
+      </w:r>
+      <w:proofErr w:type="spellEnd"/>
+      <w:r>
+        <w:t xml:space="preserve"> (C), and western blot image (D) and quantification (E) of ATGL protein from </w:t>
+      </w:r>
+      <w:proofErr w:type="spellStart"/>
       <w:r>
         <w:t>i</w:t>
       </w:r>
       <w:r>
-        <w:t>WAT. Mice from A, C, D and E were euthanized at 28 weeks of age following six weeks of dexamethasone (NCD n=8; HFD n=10) or vehicle (NCD n=8; HFD n=10) treatment. Mice from B were fasted for 5 hours prior to euglycemic clamp following 3 weeks of dexamethasone (n=14) or vehicle (n=11) treatment and 11 weeks of HFD. For clamp experiments, insulin was infused at 8 mU/kg/min following a prime continuous infusion of 40mU/kg bolus. Crosses indicate a significant interaction between diet and treatment. Asterisks indicate a statistically significant treatment effect for the pairwise comparison.</w:t>
+        <w:t>WAT</w:t>
+      </w:r>
+      <w:proofErr w:type="spellEnd"/>
+      <w:r>
+        <w:t xml:space="preserve">. Mice from A, C, D and E were euthanized at 28 weeks of age following six weeks of dexamethasone (NCD n=8; HFD n=10) or vehicle (NCD n=8; HFD n=10) treatment. Mice from B were fasted for 5 hours prior to </w:t>
+      </w:r>
+      <w:proofErr w:type="spellStart"/>
+      <w:r>
+        <w:t>euglycemic</w:t>
+      </w:r>
+      <w:proofErr w:type="spellEnd"/>
+      <w:r>
+        <w:t xml:space="preserve"> clamp following 3 weeks of dexamethasone (n=14) or vehicle (n=11) treatment and 11 weeks of HFD. For clamp experiments, insulin was infused at 8 </w:t>
+      </w:r>
+      <w:proofErr w:type="spellStart"/>
+      <w:r>
+        <w:t>mU</w:t>
+      </w:r>
+      <w:proofErr w:type="spellEnd"/>
+      <w:r>
+        <w:t>/kg/min following a prime continuous infusion of 40mU/kg bolus. Crosses indicate a significant interaction between diet and treatment. Asterisks indicate a statistically significant treatment effect for the pairwise comparison.</w:t>
       </w:r>
     </w:p>
     <w:sectPr>
@@ -18731,7 +19907,7 @@
         <w:noProof/>
         <w:color w:val="5B9BD5" w:themeColor="accent1"/>
       </w:rPr>
-      <w:t>29</w:t>
+      <w:t>24</w:t>
     </w:r>
     <w:r>
       <w:rPr>
@@ -20417,7 +21593,7 @@
 </file>
 
 <file path=customXml/itemProps1.xml><?xml version="1.0" encoding="utf-8"?>
-<ds:datastoreItem xmlns:ds="http://schemas.openxmlformats.org/officeDocument/2006/customXml" ds:itemID="{6C3A4291-3C05-0245-9D43-BB34BD79C2B0}">
+<ds:datastoreItem xmlns:ds="http://schemas.openxmlformats.org/officeDocument/2006/customXml" ds:itemID="{42CEE106-88F2-8848-B7AE-2C89BF9B6F9F}">
   <ds:schemaRefs>
     <ds:schemaRef ds:uri="http://schemas.openxmlformats.org/officeDocument/2006/bibliography"/>
   </ds:schemaRefs>

</xml_diff>

<commit_message>
changed title and abstract, highlight changes throughout, added RRID for antibodies
</commit_message>
<xml_diff>
--- a/manuscript/Obesity-Glucocorticoids/Harvey.docx
+++ b/manuscript/Obesity-Glucocorticoids/Harvey.docx
@@ -19,7 +19,20 @@
         <w:rPr>
           <w:color w:val="000000" w:themeColor="text1"/>
         </w:rPr>
-        <w:t>Glucocorticoid-Induced Metabolic Disturbances are Exacerbated in Obesity</w:t>
+        <w:t>Glucocorticoid-Induced Metabolic Disturb</w:t>
+      </w:r>
+      <w:r>
+        <w:rPr>
+          <w:color w:val="000000" w:themeColor="text1"/>
+        </w:rPr>
+        <w:t xml:space="preserve">ances are Exacerbated in </w:t>
+      </w:r>
+      <w:r>
+        <w:rPr>
+          <w:color w:val="000000" w:themeColor="text1"/>
+          <w:highlight w:val="yellow"/>
+        </w:rPr>
+        <w:t>Obese Male Mice</w:t>
       </w:r>
     </w:p>
     <w:p/>
@@ -508,23 +521,29 @@
       </w:pPr>
       <w:r>
         <w:rPr>
-          <w:b/>
-          <w:color w:val="000000" w:themeColor="text1"/>
-        </w:rPr>
-        <w:t>Purpose</w:t>
-      </w:r>
-      <w:r>
-        <w:rPr>
-          <w:b/>
-          <w:color w:val="000000" w:themeColor="text1"/>
-        </w:rPr>
-        <w:t xml:space="preserve">: </w:t>
-      </w:r>
-      <w:r>
-        <w:rPr>
-          <w:color w:val="000000" w:themeColor="text1"/>
-        </w:rPr>
-        <w:t xml:space="preserve">To determine </w:t>
+          <w:color w:val="000000" w:themeColor="text1"/>
+          <w:highlight w:val="yellow"/>
+        </w:rPr>
+        <w:t>T</w:t>
+      </w:r>
+      <w:r>
+        <w:rPr>
+          <w:color w:val="000000" w:themeColor="text1"/>
+          <w:highlight w:val="yellow"/>
+        </w:rPr>
+        <w:t>he purpose of this study was</w:t>
+      </w:r>
+      <w:r>
+        <w:rPr>
+          <w:color w:val="000000" w:themeColor="text1"/>
+        </w:rPr>
+        <w:t xml:space="preserve"> t</w:t>
+      </w:r>
+      <w:r>
+        <w:rPr>
+          <w:color w:val="000000" w:themeColor="text1"/>
+        </w:rPr>
+        <w:t xml:space="preserve">o determine </w:t>
       </w:r>
       <w:r>
         <w:rPr>
@@ -550,24 +569,8 @@
         </w:rPr>
         <w:t>obesity.</w:t>
       </w:r>
-    </w:p>
-    <w:p>
-      <w:pPr>
-        <w:spacing w:line="480" w:lineRule="auto"/>
-        <w:rPr>
-          <w:color w:val="000000" w:themeColor="text1"/>
-        </w:rPr>
-      </w:pPr>
-      <w:r>
-        <w:rPr>
-          <w:b/>
-          <w:color w:val="000000" w:themeColor="text1"/>
-        </w:rPr>
-        <w:t>Methods:</w:t>
-      </w:r>
-      <w:r>
-        <w:rPr>
-          <w:b/>
+      <w:r>
+        <w:rPr>
           <w:color w:val="000000" w:themeColor="text1"/>
         </w:rPr>
         <w:t xml:space="preserve"> </w:t>
@@ -644,21 +647,6 @@
         </w:rPr>
         <w:t xml:space="preserve"> were determined.</w:t>
       </w:r>
-    </w:p>
-    <w:p>
-      <w:pPr>
-        <w:spacing w:line="480" w:lineRule="auto"/>
-        <w:rPr>
-          <w:color w:val="000000" w:themeColor="text1"/>
-        </w:rPr>
-      </w:pPr>
-      <w:r>
-        <w:rPr>
-          <w:b/>
-          <w:color w:val="000000" w:themeColor="text1"/>
-        </w:rPr>
-        <w:t>Results:</w:t>
-      </w:r>
       <w:r>
         <w:rPr>
           <w:color w:val="000000" w:themeColor="text1"/>
@@ -780,28 +768,6 @@
           <w:color w:val="000000" w:themeColor="text1"/>
         </w:rPr>
         <w:t xml:space="preserve"> enzyme ATGL.</w:t>
-      </w:r>
-    </w:p>
-    <w:p>
-      <w:pPr>
-        <w:spacing w:line="480" w:lineRule="auto"/>
-        <w:rPr>
-          <w:color w:val="000000" w:themeColor="text1"/>
-        </w:rPr>
-      </w:pPr>
-      <w:r>
-        <w:rPr>
-          <w:b/>
-          <w:color w:val="000000" w:themeColor="text1"/>
-        </w:rPr>
-        <w:t>Conclusions</w:t>
-      </w:r>
-      <w:r>
-        <w:rPr>
-          <w:b/>
-          <w:color w:val="000000" w:themeColor="text1"/>
-        </w:rPr>
-        <w:t>:</w:t>
       </w:r>
       <w:r>
         <w:rPr>
@@ -1068,17 +1034,17 @@
         <w:t xml:space="preserve">conditions which </w:t>
       </w:r>
       <w:r>
-        <w:t xml:space="preserve">manifest in response to chronically elevated levels of </w:t>
+        <w:t>manifest in response to chronically elevated levels of glucocorticoids</w:t>
+      </w:r>
+      <w:r>
+        <w:t>, including exogenous corticosteroid treatment</w:t>
+      </w:r>
+      <w:r>
+        <w:t xml:space="preserve"> as well as endogenous </w:t>
       </w:r>
       <w:r>
         <w:lastRenderedPageBreak/>
-        <w:t>glucocorticoids</w:t>
-      </w:r>
-      <w:r>
-        <w:t>, including exogenous corticosteroid treatment</w:t>
-      </w:r>
-      <w:r>
-        <w:t xml:space="preserve"> as well as endogenous overproduction of cortisol</w:t>
+        <w:t>overproduction of cortisol</w:t>
       </w:r>
       <w:r>
         <w:t>,</w:t>
@@ -1763,81 +1729,81 @@
         <w:rPr>
           <w:color w:val="000000" w:themeColor="text1"/>
         </w:rPr>
-        <w:t xml:space="preserve"> have implicated adipose tissue as a central node linking glucocorticoid action and lipolysis to systemic insulin resistance </w:t>
+        <w:t xml:space="preserve"> have implicated adipose tissue as a central node linking glucocorticoid action and lipolysis to systemic insulin resistance and NAFLD </w:t>
+      </w:r>
+      <w:r>
+        <w:rPr>
+          <w:color w:val="000000" w:themeColor="text1"/>
+        </w:rPr>
+        <w:fldChar w:fldCharType="begin" w:fldLock="1"/>
+      </w:r>
+      <w:r>
+        <w:rPr>
+          <w:color w:val="000000" w:themeColor="text1"/>
+        </w:rPr>
+        <w:instrText>ADDIN CSL_CITATION { "citationItems" : [ { "id" : "ITEM-1", "itemData" : { "DOI" : "10.2337/db16-0381", "author" : [ { "dropping-particle" : "", "family" : "Mueller", "given" : "Kristina M", "non-dropping-particle" : "", "parse-names" : false, "suffix" : "" }, { "dropping-particle" : "", "family" : "Hartmann", "given" : "Kerstin", "non-dropping-particle" : "", "parse-names" : false, "suffix" : "" }, { "dropping-particle" : "", "family" : "Kaltenecker", "given" : "Doris", "non-dropping-particle" : "", "parse-names" : false, "suffix" : "" }, { "dropping-particle" : "", "family" : "Vettorazzi", "given" : "Sabine", "non-dropping-particle" : "", "parse-names" : false, "suffix" : "" }, { "dropping-particle" : "", "family" : "Bauer", "given" : "Mandy", "non-dropping-particle" : "", "parse-names" : false, "suffix" : "" }, { "dropping-particle" : "", "family" : "Mauser", "given" : "Lea", "non-dropping-particle" : "", "parse-names" : false, "suffix" : "" }, { "dropping-particle" : "", "family" : "Amann", "given" : "Sabine", "non-dropping-particle" : "", "parse-names" : false, "suffix" : "" }, { "dropping-particle" : "", "family" : "Jall", "given" : "Sigrid", "non-dropping-particle" : "", "parse-names" : false, "suffix" : "" }, { "dropping-particle" : "", "family" : "Fischer", "given" : "Katrin", "non-dropping-particle" : "", "parse-names" : false, "suffix" : "" }, { "dropping-particle" : "", "family" : "Esterbauer", "given" : "Harald", "non-dropping-particle" : "", "parse-names" : false, "suffix" : "" }, { "dropping-particle" : "", "family" : "M\u00fcller", "given" : "Timo D", "non-dropping-particle" : "", "parse-names" : false, "suffix" : "" }, { "dropping-particle" : "", "family" : "Tsch\u00f6p", "given" : "Matthias H", "non-dropping-particle" : "", "parse-names" : false, "suffix" : "" }, { "dropping-particle" : "", "family" : "Magnes", "given" : "Christoph", "non-dropping-particle" : "", "parse-names" : false, "suffix" : "" }, { "dropping-particle" : "", "family" : "Haybaeck", "given" : "Johannes", "non-dropping-particle" : "", "parse-names" : false, "suffix" : "" }, { "dropping-particle" : "", "family" : "Scherer", "given" : "Thomas", "non-dropping-particle" : "", "parse-names" : false, "suffix" : "" }, { "dropping-particle" : "", "family" : "Bordag", "given" : "Natalie", "non-dropping-particle" : "", "parse-names" : false, "suffix" : "" }, { "dropping-particle" : "", "family" : "Tuckermann", "given" : "Jan P", "non-dropping-particle" : "", "parse-names" : false, "suffix" : "" } ], "container-title" : "Diabetes", "id" : "ITEM-1", "issue" : "2", "issued" : { "date-parts" : [ [ "2017" ] ] }, "page" : "272-286", "title" : "Adipocyte Glucocorticoid Receptor Deficiency Attenuates Aging- and HFD-Induced Obesity and Impairs the Feeding-Fasting Transition", "type" : "article-journal", "volume" : "66" }, "uris" : [ "http://www.mendeley.com/documents/?uuid=8e015ff7-5ae7-40ac-ae88-2da61bc44160", "http://www.mendeley.com/documents/?uuid=7f9f916d-5bed-4a81-8c82-b4d3251ad228" ] }, { "id" : "ITEM-2", "itemData" : { "DOI" : "10.1016/j.molmet.2017.06.013", "ISSN" : "2212-8778", "author" : [ { "dropping-particle" : "", "family" : "Shen", "given" : "Yachen", "non-dropping-particle" : "", "parse-names" : false, "suffix" : "" }, { "dropping-particle" : "", "family" : "Roh", "given" : "Hyun Cheol", "non-dropping-particle" : "", "parse-names" : false, "suffix" : "" }, { "dropping-particle" : "", "family" : "Kumari", "given" : "Manju", "non-dropping-particle" : "", "parse-names" : false, "suffix" : "" }, { "dropping-particle" : "", "family" : "Rosen", "given" : "Evan D", "non-dropping-particle" : "", "parse-names" : false, "suffix" : "" } ], "container-title" : "Molecular Metabolism", "id" : "ITEM-2", "issued" : { "date-parts" : [ [ "2017" ] ] }, "publisher" : "Elsevier GmbH", "title" : "Adipocyte glucocorticoid receptor is important in lipolysis and insulin resistance due to exogenous steroids , but not insulin resistance caused by high fat feeding", "type" : "article-journal" }, "uris" : [ "http://www.mendeley.com/documents/?uuid=5ff19886-7e78-4a54-a358-e81ba49a53fd", "http://www.mendeley.com/documents/?uuid=8de680a4-4a06-47e7-acb1-6da774519734" ] }, { "id" : "ITEM-3", "itemData" : { "DOI" : "10.1073/pnas.1323681111", "ISSN" : "1091-6490", "PMID" : "24889609", "abstract" : "The adverse metabolic effects of prescribed and endogenous glucocorticoid (GC) excess, Cushing syndrome, create a significant health burden. We found that tissue regeneration of GCs by 11\u03b2-hydroxysteroid dehydrogenase type 1 (11\u03b2-HSD1), rather than circulating delivery, is critical to developing the phenotype of GC excess; 11\u03b2-HSD1 KO mice with circulating GC excess are protected from the glucose intolerance, hyperinsulinemia, hepatic steatosis, adiposity, hypertension, myopathy, and dermal atrophy of Cushing syndrome. Whereas liver-specific 11\u03b2-HSD1 KO mice developed a full Cushingoid phenotype, adipose-specific 11\u03b2-HSD1 KO mice were protected from hepatic steatosis and circulating fatty acid excess. These data challenge our current view of GC action, demonstrating 11\u03b2-HSD1, particularly in adipose tissue, is key to the development of the adverse metabolic profile associated with circulating GC excess, offering 11\u03b2-HSD1 inhibition as a previously unidentified approach to treat Cushing syndrome.", "author" : [ { "dropping-particle" : "", "family" : "Morgan", "given" : "Stuart A", "non-dropping-particle" : "", "parse-names" : false, "suffix" : "" }, { "dropping-particle" : "", "family" : "McCabe", "given" : "Emma L", "non-dropping-particle" : "", "parse-names" : false, "suffix" : "" }, { "dropping-particle" : "", "family" : "Gathercole", "given" : "Laura L", "non-dropping-particle" : "", "parse-names" : false, "suffix" : "" }, { "dropping-particle" : "", "family" : "Hassan-Smith", "given" : "Zaki K", "non-dropping-particle" : "", "parse-names" : false, "suffix" : "" }, { "dropping-particle" : "", "family" : "Larner", "given" : "Dean P", "non-dropping-particle" : "", "parse-names" : false, "suffix" : "" }, { "dropping-particle" : "", "family" : "Bujalska", "given" : "Iwona J", "non-dropping-particle" : "", "parse-names" : false, "suffix" : "" }, { "dropping-particle" : "", "family" : "Stewart", "given" : "Paul M", "non-dropping-particle" : "", "parse-names" : false, "suffix" : "" }, { "dropping-particle" : "", "family" : "Tomlinson", "given" : "Jeremy W", "non-dropping-particle" : "", "parse-names" : false, "suffix" : "" }, { "dropping-particle" : "", "family" : "Lavery", "given" : "Gareth G", "non-dropping-particle" : "", "parse-names" : false, "suffix" : "" } ], "container-title" : "Proceedings of the National Academy of Sciences of the United States of America", "id" : "ITEM-3", "issue" : "24", "issued" : { "date-parts" : [ [ "2014" ] ] }, "page" : "E2482-91", "title" : "11\u03b2-HSD1 is the major regulator of the tissue-specific effects of circulating glucocorticoid excess.", "type" : "article-journal", "volume" : "111" }, "uris" : [ "http://www.mendeley.com/documents/?uuid=4f8b4883-f6d8-3bb2-b69b-540e242353a6" ] }, { "id" : "ITEM-4", "itemData" : { "DOI" : "10.1152/ajpendo.00205.2014", "ISSN" : "0193-1849", "author" : [ { "dropping-particle" : "", "family" : "Wang", "given" : "Y.", "non-dropping-particle" : "", "parse-names" : false, "suffix" : "" }, { "dropping-particle" : "", "family" : "Yan", "given" : "C.", "non-dropping-particle" : "", "parse-names" : false, "suffix" : "" }, { "dropping-particle" : "", "family" : "Liu", "given" : "L.", "non-dropping-particle" : "", "parse-names" : false, "suffix" : "" }, { "dropping-particle" : "", "family" : "Wang", "given" : "W.", "non-dropping-particle" : "", "parse-names" : false, "suffix" : "" }, { "dropping-particle" : "", "family" : "Du", "given" : "H.", "non-dropping-particle" : "", "parse-names" : false, "suffix" : "" }, { "dropping-particle" : "", "family" : "Fan", "given" : "W.", "non-dropping-particle" : "", "parse-names" : false, "suffix" : "" }, { "dropping-particle" : "", "family" : "Lutfy", "given" : "K.", "non-dropping-particle" : "", "parse-names" : false, "suffix" : "" }, { "dropping-particle" : "", "family" : "Jiang", "given" : "M.", "non-dropping-particle" : "", "parse-names" : false, "suffix" : "" }, { "dropping-particle" : "", "family" : "Friedman", "given" : "T. C.", "non-dropping-particle" : "", "parse-names" : false, "suffix" : "" }, { "dropping-particle" : "", "family" : "Liu", "given" : "Y.", "non-dropping-particle" : "", "parse-names" : false, "suffix" : "" } ], "container-title" : "AJP: Endocrinology and Metabolism", "id" : "ITEM-4", "issue" : "1", "issued" : { "date-parts" : [ [ "2014" ] ] }, "page" : "E84-E95", "title" : "11\u00a0-Hydroxysteroid dehydrogenase type 1 shRNA ameliorates glucocorticoid-induced insulin resistance and lipolysis in mouse abdominal adipose tissue", "type" : "article-journal", "volume" : "308" }, "uris" : [ "http://www.mendeley.com/documents/?uuid=96889df1-b8e8-42cb-bd37-95312d542386" ] } ], "mendeley" : { "formattedCitation" : "(20\u201323)", "plainTextFormattedCitation" : "(20\u201323)", "previouslyFormattedCitation" : "(20\u201323)" }, "properties" : {  }, "schema" : "https://github.com/citation-style-language/schema/raw/master/csl-citation.json" }</w:instrText>
+      </w:r>
+      <w:r>
+        <w:rPr>
+          <w:color w:val="000000" w:themeColor="text1"/>
+        </w:rPr>
+        <w:fldChar w:fldCharType="separate"/>
+      </w:r>
+      <w:r>
+        <w:rPr>
+          <w:noProof/>
+          <w:color w:val="000000" w:themeColor="text1"/>
+        </w:rPr>
+        <w:t>(20–23)</w:t>
+      </w:r>
+      <w:r>
+        <w:rPr>
+          <w:color w:val="000000" w:themeColor="text1"/>
+        </w:rPr>
+        <w:fldChar w:fldCharType="end"/>
+      </w:r>
+      <w:r>
+        <w:rPr>
+          <w:color w:val="000000" w:themeColor="text1"/>
+        </w:rPr>
+        <w:t>.</w:t>
+      </w:r>
+      <w:r>
+        <w:rPr>
+          <w:color w:val="000000" w:themeColor="text1"/>
+        </w:rPr>
+        <w:t xml:space="preserve"> </w:t>
+      </w:r>
+      <w:r>
+        <w:rPr>
+          <w:color w:val="000000" w:themeColor="text1"/>
+        </w:rPr>
+        <w:t xml:space="preserve">Here we </w:t>
+      </w:r>
+      <w:r>
+        <w:rPr>
+          <w:color w:val="000000" w:themeColor="text1"/>
+        </w:rPr>
+        <w:t xml:space="preserve">present the finding </w:t>
+      </w:r>
+      <w:r>
+        <w:rPr>
+          <w:color w:val="000000" w:themeColor="text1"/>
+        </w:rPr>
+        <w:t>that chronically elevated glucocorticoids</w:t>
+      </w:r>
+      <w:r>
+        <w:rPr>
+          <w:color w:val="000000" w:themeColor="text1"/>
+        </w:rPr>
+        <w:t xml:space="preserve">, via </w:t>
       </w:r>
       <w:r>
         <w:rPr>
           <w:color w:val="000000" w:themeColor="text1"/>
         </w:rPr>
         <w:lastRenderedPageBreak/>
-        <w:t xml:space="preserve">and NAFLD </w:t>
-      </w:r>
-      <w:r>
-        <w:rPr>
-          <w:color w:val="000000" w:themeColor="text1"/>
-        </w:rPr>
-        <w:fldChar w:fldCharType="begin" w:fldLock="1"/>
-      </w:r>
-      <w:r>
-        <w:rPr>
-          <w:color w:val="000000" w:themeColor="text1"/>
-        </w:rPr>
-        <w:instrText>ADDIN CSL_CITATION { "citationItems" : [ { "id" : "ITEM-1", "itemData" : { "DOI" : "10.2337/db16-0381", "author" : [ { "dropping-particle" : "", "family" : "Mueller", "given" : "Kristina M", "non-dropping-particle" : "", "parse-names" : false, "suffix" : "" }, { "dropping-particle" : "", "family" : "Hartmann", "given" : "Kerstin", "non-dropping-particle" : "", "parse-names" : false, "suffix" : "" }, { "dropping-particle" : "", "family" : "Kaltenecker", "given" : "Doris", "non-dropping-particle" : "", "parse-names" : false, "suffix" : "" }, { "dropping-particle" : "", "family" : "Vettorazzi", "given" : "Sabine", "non-dropping-particle" : "", "parse-names" : false, "suffix" : "" }, { "dropping-particle" : "", "family" : "Bauer", "given" : "Mandy", "non-dropping-particle" : "", "parse-names" : false, "suffix" : "" }, { "dropping-particle" : "", "family" : "Mauser", "given" : "Lea", "non-dropping-particle" : "", "parse-names" : false, "suffix" : "" }, { "dropping-particle" : "", "family" : "Amann", "given" : "Sabine", "non-dropping-particle" : "", "parse-names" : false, "suffix" : "" }, { "dropping-particle" : "", "family" : "Jall", "given" : "Sigrid", "non-dropping-particle" : "", "parse-names" : false, "suffix" : "" }, { "dropping-particle" : "", "family" : "Fischer", "given" : "Katrin", "non-dropping-particle" : "", "parse-names" : false, "suffix" : "" }, { "dropping-particle" : "", "family" : "Esterbauer", "given" : "Harald", "non-dropping-particle" : "", "parse-names" : false, "suffix" : "" }, { "dropping-particle" : "", "family" : "M\u00fcller", "given" : "Timo D", "non-dropping-particle" : "", "parse-names" : false, "suffix" : "" }, { "dropping-particle" : "", "family" : "Tsch\u00f6p", "given" : "Matthias H", "non-dropping-particle" : "", "parse-names" : false, "suffix" : "" }, { "dropping-particle" : "", "family" : "Magnes", "given" : "Christoph", "non-dropping-particle" : "", "parse-names" : false, "suffix" : "" }, { "dropping-particle" : "", "family" : "Haybaeck", "given" : "Johannes", "non-dropping-particle" : "", "parse-names" : false, "suffix" : "" }, { "dropping-particle" : "", "family" : "Scherer", "given" : "Thomas", "non-dropping-particle" : "", "parse-names" : false, "suffix" : "" }, { "dropping-particle" : "", "family" : "Bordag", "given" : "Natalie", "non-dropping-particle" : "", "parse-names" : false, "suffix" : "" }, { "dropping-particle" : "", "family" : "Tuckermann", "given" : "Jan P", "non-dropping-particle" : "", "parse-names" : false, "suffix" : "" } ], "container-title" : "Diabetes", "id" : "ITEM-1", "issue" : "2", "issued" : { "date-parts" : [ [ "2017" ] ] }, "page" : "272-286", "title" : "Adipocyte Glucocorticoid Receptor Deficiency Attenuates Aging- and HFD-Induced Obesity and Impairs the Feeding-Fasting Transition", "type" : "article-journal", "volume" : "66" }, "uris" : [ "http://www.mendeley.com/documents/?uuid=8e015ff7-5ae7-40ac-ae88-2da61bc44160", "http://www.mendeley.com/documents/?uuid=7f9f916d-5bed-4a81-8c82-b4d3251ad228" ] }, { "id" : "ITEM-2", "itemData" : { "DOI" : "10.1016/j.molmet.2017.06.013", "ISSN" : "2212-8778", "author" : [ { "dropping-particle" : "", "family" : "Shen", "given" : "Yachen", "non-dropping-particle" : "", "parse-names" : false, "suffix" : "" }, { "dropping-particle" : "", "family" : "Roh", "given" : "Hyun Cheol", "non-dropping-particle" : "", "parse-names" : false, "suffix" : "" }, { "dropping-particle" : "", "family" : "Kumari", "given" : "Manju", "non-dropping-particle" : "", "parse-names" : false, "suffix" : "" }, { "dropping-particle" : "", "family" : "Rosen", "given" : "Evan D", "non-dropping-particle" : "", "parse-names" : false, "suffix" : "" } ], "container-title" : "Molecular Metabolism", "id" : "ITEM-2", "issued" : { "date-parts" : [ [ "2017" ] ] }, "publisher" : "Elsevier GmbH", "title" : "Adipocyte glucocorticoid receptor is important in lipolysis and insulin resistance due to exogenous steroids , but not insulin resistance caused by high fat feeding", "type" : "article-journal" }, "uris" : [ "http://www.mendeley.com/documents/?uuid=5ff19886-7e78-4a54-a358-e81ba49a53fd", "http://www.mendeley.com/documents/?uuid=8de680a4-4a06-47e7-acb1-6da774519734" ] }, { "id" : "ITEM-3", "itemData" : { "DOI" : "10.1073/pnas.1323681111", "ISSN" : "1091-6490", "PMID" : "24889609", "abstract" : "The adverse metabolic effects of prescribed and endogenous glucocorticoid (GC) excess, Cushing syndrome, create a significant health burden. We found that tissue regeneration of GCs by 11\u03b2-hydroxysteroid dehydrogenase type 1 (11\u03b2-HSD1), rather than circulating delivery, is critical to developing the phenotype of GC excess; 11\u03b2-HSD1 KO mice with circulating GC excess are protected from the glucose intolerance, hyperinsulinemia, hepatic steatosis, adiposity, hypertension, myopathy, and dermal atrophy of Cushing syndrome. Whereas liver-specific 11\u03b2-HSD1 KO mice developed a full Cushingoid phenotype, adipose-specific 11\u03b2-HSD1 KO mice were protected from hepatic steatosis and circulating fatty acid excess. These data challenge our current view of GC action, demonstrating 11\u03b2-HSD1, particularly in adipose tissue, is key to the development of the adverse metabolic profile associated with circulating GC excess, offering 11\u03b2-HSD1 inhibition as a previously unidentified approach to treat Cushing syndrome.", "author" : [ { "dropping-particle" : "", "family" : "Morgan", "given" : "Stuart A", "non-dropping-particle" : "", "parse-names" : false, "suffix" : "" }, { "dropping-particle" : "", "family" : "McCabe", "given" : "Emma L", "non-dropping-particle" : "", "parse-names" : false, "suffix" : "" }, { "dropping-particle" : "", "family" : "Gathercole", "given" : "Laura L", "non-dropping-particle" : "", "parse-names" : false, "suffix" : "" }, { "dropping-particle" : "", "family" : "Hassan-Smith", "given" : "Zaki K", "non-dropping-particle" : "", "parse-names" : false, "suffix" : "" }, { "dropping-particle" : "", "family" : "Larner", "given" : "Dean P", "non-dropping-particle" : "", "parse-names" : false, "suffix" : "" }, { "dropping-particle" : "", "family" : "Bujalska", "given" : "Iwona J", "non-dropping-particle" : "", "parse-names" : false, "suffix" : "" }, { "dropping-particle" : "", "family" : "Stewart", "given" : "Paul M", "non-dropping-particle" : "", "parse-names" : false, "suffix" : "" }, { "dropping-particle" : "", "family" : "Tomlinson", "given" : "Jeremy W", "non-dropping-particle" : "", "parse-names" : false, "suffix" : "" }, { "dropping-particle" : "", "family" : "Lavery", "given" : "Gareth G", "non-dropping-particle" : "", "parse-names" : false, "suffix" : "" } ], "container-title" : "Proceedings of the National Academy of Sciences of the United States of America", "id" : "ITEM-3", "issue" : "24", "issued" : { "date-parts" : [ [ "2014" ] ] }, "page" : "E2482-91", "title" : "11\u03b2-HSD1 is the major regulator of the tissue-specific effects of circulating glucocorticoid excess.", "type" : "article-journal", "volume" : "111" }, "uris" : [ "http://www.mendeley.com/documents/?uuid=4f8b4883-f6d8-3bb2-b69b-540e242353a6" ] }, { "id" : "ITEM-4", "itemData" : { "DOI" : "10.1152/ajpendo.00205.2014", "ISSN" : "0193-1849", "author" : [ { "dropping-particle" : "", "family" : "Wang", "given" : "Y.", "non-dropping-particle" : "", "parse-names" : false, "suffix" : "" }, { "dropping-particle" : "", "family" : "Yan", "given" : "C.", "non-dropping-particle" : "", "parse-names" : false, "suffix" : "" }, { "dropping-particle" : "", "family" : "Liu", "given" : "L.", "non-dropping-particle" : "", "parse-names" : false, "suffix" : "" }, { "dropping-particle" : "", "family" : "Wang", "given" : "W.", "non-dropping-particle" : "", "parse-names" : false, "suffix" : "" }, { "dropping-particle" : "", "family" : "Du", "given" : "H.", "non-dropping-particle" : "", "parse-names" : false, "suffix" : "" }, { "dropping-particle" : "", "family" : "Fan", "given" : "W.", "non-dropping-particle" : "", "parse-names" : false, "suffix" : "" }, { "dropping-particle" : "", "family" : "Lutfy", "given" : "K.", "non-dropping-particle" : "", "parse-names" : false, "suffix" : "" }, { "dropping-particle" : "", "family" : "Jiang", "given" : "M.", "non-dropping-particle" : "", "parse-names" : false, "suffix" : "" }, { "dropping-particle" : "", "family" : "Friedman", "given" : "T. C.", "non-dropping-particle" : "", "parse-names" : false, "suffix" : "" }, { "dropping-particle" : "", "family" : "Liu", "given" : "Y.", "non-dropping-particle" : "", "parse-names" : false, "suffix" : "" } ], "container-title" : "AJP: Endocrinology and Metabolism", "id" : "ITEM-4", "issue" : "1", "issued" : { "date-parts" : [ [ "2014" ] ] }, "page" : "E84-E95", "title" : "11\u00a0-Hydroxysteroid dehydrogenase type 1 shRNA ameliorates glucocorticoid-induced insulin resistance and lipolysis in mouse abdominal adipose tissue", "type" : "article-journal", "volume" : "308" }, "uris" : [ "http://www.mendeley.com/documents/?uuid=96889df1-b8e8-42cb-bd37-95312d542386" ] } ], "mendeley" : { "formattedCitation" : "(20\u201323)", "plainTextFormattedCitation" : "(20\u201323)", "previouslyFormattedCitation" : "(20\u201323)" }, "properties" : {  }, "schema" : "https://github.com/citation-style-language/schema/raw/master/csl-citation.json" }</w:instrText>
-      </w:r>
-      <w:r>
-        <w:rPr>
-          <w:color w:val="000000" w:themeColor="text1"/>
-        </w:rPr>
-        <w:fldChar w:fldCharType="separate"/>
-      </w:r>
-      <w:r>
-        <w:rPr>
-          <w:noProof/>
-          <w:color w:val="000000" w:themeColor="text1"/>
-        </w:rPr>
-        <w:t>(20–23)</w:t>
-      </w:r>
-      <w:r>
-        <w:rPr>
-          <w:color w:val="000000" w:themeColor="text1"/>
-        </w:rPr>
-        <w:fldChar w:fldCharType="end"/>
-      </w:r>
-      <w:r>
-        <w:rPr>
-          <w:color w:val="000000" w:themeColor="text1"/>
-        </w:rPr>
-        <w:t>.</w:t>
-      </w:r>
-      <w:r>
-        <w:rPr>
-          <w:color w:val="000000" w:themeColor="text1"/>
-        </w:rPr>
-        <w:t xml:space="preserve"> </w:t>
-      </w:r>
-      <w:r>
-        <w:rPr>
-          <w:color w:val="000000" w:themeColor="text1"/>
-        </w:rPr>
-        <w:t xml:space="preserve">Here we </w:t>
-      </w:r>
-      <w:r>
-        <w:rPr>
-          <w:color w:val="000000" w:themeColor="text1"/>
-        </w:rPr>
-        <w:t xml:space="preserve">present the finding </w:t>
-      </w:r>
-      <w:r>
-        <w:rPr>
-          <w:color w:val="000000" w:themeColor="text1"/>
-        </w:rPr>
-        <w:t>that chronically elevated glucocorticoids</w:t>
-      </w:r>
-      <w:r>
-        <w:rPr>
-          <w:color w:val="000000" w:themeColor="text1"/>
-        </w:rPr>
-        <w:t>, via dexamethasone treatment</w:t>
+        <w:t>dexamethasone treatment</w:t>
       </w:r>
       <w:r>
         <w:rPr>
@@ -2780,18 +2746,20 @@
         <w:rPr>
           <w:rFonts w:eastAsia="Times New Roman" w:cs="Arial"/>
           <w:color w:val="000000" w:themeColor="text1"/>
-          <w:shd w:val="clear" w:color="auto" w:fill="FFFFFF"/>
-        </w:rPr>
-        <w:t xml:space="preserve">Water intake was measured weekly to </w:t>
+          <w:highlight w:val="yellow"/>
+          <w:shd w:val="clear" w:color="auto" w:fill="FFFFFF"/>
+        </w:rPr>
+        <w:t xml:space="preserve">Water intake was measured weekly to determine the concentrations of dexamethasone consumed per cage. Average concentration </w:t>
       </w:r>
       <w:r>
         <w:rPr>
           <w:rFonts w:eastAsia="Times New Roman" w:cs="Arial"/>
           <w:color w:val="000000" w:themeColor="text1"/>
+          <w:highlight w:val="yellow"/>
           <w:shd w:val="clear" w:color="auto" w:fill="FFFFFF"/>
         </w:rPr>
         <w:lastRenderedPageBreak/>
-        <w:t>determine the concentrations of dexamethasone consumed per cage. Average concentration per mouse was estimated by accounting for number of mice in the cage.</w:t>
+        <w:t>per mouse was estimated by accounting for number of mice in the cage.</w:t>
       </w:r>
       <w:r>
         <w:rPr>
@@ -3614,55 +3582,52 @@
           <w:rFonts w:eastAsia="Times New Roman" w:cs="Times New Roman"/>
           <w:b/>
           <w:color w:val="000000" w:themeColor="text1"/>
-          <w:shd w:val="clear" w:color="auto" w:fill="FFFFFF"/>
-        </w:rPr>
-        <w:t>Determination of Serum Dexamethasone</w:t>
-      </w:r>
-      <w:r>
-        <w:rPr>
-          <w:rFonts w:eastAsia="Times New Roman" w:cs="Times New Roman"/>
-          <w:b/>
-          <w:color w:val="000000" w:themeColor="text1"/>
-          <w:shd w:val="clear" w:color="auto" w:fill="FFFFFF"/>
-        </w:rPr>
-        <w:t xml:space="preserve">: </w:t>
+          <w:highlight w:val="yellow"/>
+          <w:shd w:val="clear" w:color="auto" w:fill="FFFFFF"/>
+        </w:rPr>
+        <w:t xml:space="preserve">Determination of Serum Dexamethasone: </w:t>
       </w:r>
       <w:r>
         <w:rPr>
           <w:rFonts w:eastAsia="Times New Roman" w:cs="Arial"/>
           <w:color w:val="000000" w:themeColor="text1"/>
-          <w:shd w:val="clear" w:color="auto" w:fill="FFFFFF"/>
-        </w:rPr>
-        <w:t xml:space="preserve">Serum from 16-hour fasted lean and obese mice following six weeks of dexamethasone treatment was acquired prior to euthanizing at the end </w:t>
+          <w:highlight w:val="yellow"/>
+          <w:shd w:val="clear" w:color="auto" w:fill="FFFFFF"/>
+        </w:rPr>
+        <w:t>Serum from 16-hour fasted lean and obese mice following six weeks of dexamethasone treatment was acquired prior to euthanizing at the end of the study and sent to the University of Michigan Phar</w:t>
       </w:r>
       <w:r>
         <w:rPr>
           <w:rFonts w:eastAsia="Times New Roman" w:cs="Arial"/>
           <w:color w:val="000000" w:themeColor="text1"/>
+          <w:highlight w:val="yellow"/>
+          <w:shd w:val="clear" w:color="auto" w:fill="FFFFFF"/>
+        </w:rPr>
+        <w:t>macokinetic and Mass Spectrometry</w:t>
+      </w:r>
+      <w:r>
+        <w:rPr>
+          <w:rFonts w:eastAsia="Times New Roman" w:cs="Arial"/>
+          <w:color w:val="000000" w:themeColor="text1"/>
+          <w:highlight w:val="yellow"/>
+          <w:shd w:val="clear" w:color="auto" w:fill="FFFFFF"/>
+        </w:rPr>
+        <w:t xml:space="preserve"> </w:t>
+      </w:r>
+      <w:r>
+        <w:rPr>
+          <w:rFonts w:eastAsia="Times New Roman" w:cs="Arial"/>
+          <w:color w:val="000000" w:themeColor="text1"/>
+          <w:highlight w:val="yellow"/>
           <w:shd w:val="clear" w:color="auto" w:fill="FFFFFF"/>
         </w:rPr>
         <w:lastRenderedPageBreak/>
-        <w:t>of the study and sent to the University of Michigan Phar</w:t>
-      </w:r>
-      <w:r>
-        <w:rPr>
-          <w:rFonts w:eastAsia="Times New Roman" w:cs="Arial"/>
-          <w:color w:val="000000" w:themeColor="text1"/>
-          <w:shd w:val="clear" w:color="auto" w:fill="FFFFFF"/>
-        </w:rPr>
-        <w:t>macokinetic and Mass Spectrometry</w:t>
-      </w:r>
-      <w:r>
-        <w:rPr>
-          <w:rFonts w:eastAsia="Times New Roman" w:cs="Arial"/>
-          <w:color w:val="000000" w:themeColor="text1"/>
-          <w:shd w:val="clear" w:color="auto" w:fill="FFFFFF"/>
-        </w:rPr>
-        <w:t xml:space="preserve"> Core for LC-MS analysis of dexamethasone concentration. </w:t>
+        <w:t xml:space="preserve">Core for LC-MS analysis of dexamethasone concentration. </w:t>
       </w:r>
       <w:r>
         <w:rPr>
           <w:rFonts w:cs="Arial"/>
+          <w:highlight w:val="yellow"/>
         </w:rPr>
         <w:t>Dexamethasone standard was used to make a calibration curve from 2.5 to 100 ng/</w:t>
       </w:r>
@@ -3670,6 +3635,7 @@
       <w:r>
         <w:rPr>
           <w:rFonts w:cs="Arial"/>
+          <w:highlight w:val="yellow"/>
         </w:rPr>
         <w:t>mL.</w:t>
       </w:r>
@@ -3677,6 +3643,7 @@
       <w:r>
         <w:rPr>
           <w:rFonts w:cs="Arial"/>
+          <w:highlight w:val="yellow"/>
         </w:rPr>
         <w:t xml:space="preserve"> A separate weighing of dexamethasone was used to make quality control standards at 3 and 30 ng/</w:t>
       </w:r>
@@ -3684,6 +3651,7 @@
       <w:r>
         <w:rPr>
           <w:rFonts w:cs="Arial"/>
+          <w:highlight w:val="yellow"/>
         </w:rPr>
         <w:t>mL.</w:t>
       </w:r>
@@ -3691,13 +3659,47 @@
       <w:r>
         <w:rPr>
           <w:rFonts w:cs="Arial"/>
-        </w:rPr>
-        <w:t xml:space="preserve"> Quality control standards were run in triplicate before and during sample analysis. For each calibration standard and quality control standard, 10 µL of blank plasma, 10 µL of calibration or QC standard, and 40 µL of internal standard were mixed in a 96-well plate. Each analytical sample was prepared by mixing 10 µL mouse plasma, 10 µL acetonitrile and 40 µL internal standard into a well of a 96-well plate. Some samples were below 10 µL in volume. In these cases, the volume collected was diluted to 10 µL and prepared in the same manner as the other samples. The plate was mixed at 1000 rpm for 5 min, then centrifuged at 3500 rpm for 10 min. Four microliters of supernatant were injected for analysis onto a Waters </w:t>
+          <w:highlight w:val="yellow"/>
+        </w:rPr>
+        <w:t xml:space="preserve"> Quality control standards were run in triplicate before and during sample analysis. For each calibration standard and quality control standard, 10 µL of blank plasma, 10 µL of calibration or QC standard, and 40 µL of internal standard were mixed in a 96-</w:t>
+      </w:r>
+      <w:proofErr w:type="gramStart"/>
+      <w:r>
+        <w:rPr>
+          <w:rFonts w:cs="Arial"/>
+          <w:highlight w:val="yellow"/>
+        </w:rPr>
+        <w:t>well</w:t>
+      </w:r>
+      <w:proofErr w:type="gramEnd"/>
+      <w:r>
+        <w:rPr>
+          <w:rFonts w:cs="Arial"/>
+          <w:highlight w:val="yellow"/>
+        </w:rPr>
+        <w:t xml:space="preserve"> plate. Each analytical sample was prepared by mixing 10 µL mouse plasma, 10 µL acetonitrile and 40 µL internal standard into a well of a 96-</w:t>
+      </w:r>
+      <w:proofErr w:type="gramStart"/>
+      <w:r>
+        <w:rPr>
+          <w:rFonts w:cs="Arial"/>
+          <w:highlight w:val="yellow"/>
+        </w:rPr>
+        <w:t>well</w:t>
+      </w:r>
+      <w:proofErr w:type="gramEnd"/>
+      <w:r>
+        <w:rPr>
+          <w:rFonts w:cs="Arial"/>
+          <w:highlight w:val="yellow"/>
+        </w:rPr>
+        <w:t xml:space="preserve"> plate. Some samples were below 10 µL in volume. In these cases, the volume collected was diluted to 10 µL and prepared in the same manner as the other samples. The plate was mixed at 1000 rpm for 5 min, then centrifuged at 3500 rpm for 10 min. Four microliters of supernatant were injected for analysis onto a Waters </w:t>
       </w:r>
       <w:proofErr w:type="spellStart"/>
       <w:r>
         <w:rPr>
           <w:rFonts w:cs="Arial"/>
+          <w:highlight w:val="yellow"/>
         </w:rPr>
         <w:t>Xevo</w:t>
       </w:r>
@@ -3705,6 +3707,7 @@
       <w:r>
         <w:rPr>
           <w:rFonts w:cs="Arial"/>
+          <w:highlight w:val="yellow"/>
         </w:rPr>
         <w:t xml:space="preserve"> TQD triple quadrupole UPLC mass spectrometer for analysis.</w:t>
       </w:r>
@@ -4183,7 +4186,7 @@
           <w:color w:val="000000" w:themeColor="text1"/>
           <w:szCs w:val="22"/>
         </w:rPr>
-        <w:t xml:space="preserve">injection of sodium pentobarbital (50−60 mg/kg). Indwelling catheters </w:t>
+        <w:t>injection of sodium pentobarbital (50−60 mg/kg). Indwelling catheters were inserted into the right jugular vein and the right carotid artery</w:t>
       </w:r>
       <w:r>
         <w:rPr>
@@ -4191,8 +4194,24 @@
           <w:color w:val="000000" w:themeColor="text1"/>
           <w:szCs w:val="22"/>
         </w:rPr>
+        <w:t>,</w:t>
+      </w:r>
+      <w:r>
+        <w:rPr>
+          <w:rFonts w:ascii="Calibri" w:hAnsi="Calibri" w:cs="Arial"/>
+          <w:color w:val="000000" w:themeColor="text1"/>
+          <w:szCs w:val="22"/>
+        </w:rPr>
+        <w:t xml:space="preserve"> respectively.  The free </w:t>
+      </w:r>
+      <w:r>
+        <w:rPr>
+          <w:rFonts w:ascii="Calibri" w:hAnsi="Calibri" w:cs="Arial"/>
+          <w:color w:val="000000" w:themeColor="text1"/>
+          <w:szCs w:val="22"/>
+        </w:rPr>
         <w:lastRenderedPageBreak/>
-        <w:t>were inserted into the right jugular vein and the right carotid artery</w:t>
+        <w:t>ends of catheters were tunneled subcutaneously and exteriorized at the back of the neck via a stainless-steel tubing connector (coated with medical silicon</w:t>
       </w:r>
       <w:r>
         <w:rPr>
@@ -4200,593 +4219,593 @@
           <w:color w:val="000000" w:themeColor="text1"/>
           <w:szCs w:val="22"/>
         </w:rPr>
+        <w:t>e</w:t>
+      </w:r>
+      <w:r>
+        <w:rPr>
+          <w:rFonts w:ascii="Calibri" w:hAnsi="Calibri" w:cs="Arial"/>
+          <w:color w:val="000000" w:themeColor="text1"/>
+          <w:szCs w:val="22"/>
+        </w:rPr>
+        <w:t xml:space="preserve">) that was fixed subcutaneously upon closure of the incision. Animals </w:t>
+      </w:r>
+      <w:r>
+        <w:rPr>
+          <w:rFonts w:ascii="Calibri" w:hAnsi="Calibri" w:cs="Arial"/>
+          <w:color w:val="000000" w:themeColor="text1"/>
+          <w:szCs w:val="22"/>
+        </w:rPr>
+        <w:t>with</w:t>
+      </w:r>
+      <w:r>
+        <w:rPr>
+          <w:rFonts w:ascii="Calibri" w:hAnsi="Calibri" w:cs="Arial"/>
+          <w:color w:val="000000" w:themeColor="text1"/>
+          <w:szCs w:val="22"/>
+        </w:rPr>
+        <w:t xml:space="preserve"> healthy appearance, normal activity, and </w:t>
+      </w:r>
+      <w:r>
+        <w:rPr>
+          <w:rFonts w:ascii="Calibri" w:hAnsi="Calibri" w:cs="Arial"/>
+          <w:color w:val="000000" w:themeColor="text1"/>
+          <w:szCs w:val="22"/>
+        </w:rPr>
+        <w:t xml:space="preserve">weight </w:t>
+      </w:r>
+      <w:r>
+        <w:rPr>
+          <w:rFonts w:ascii="Calibri" w:hAnsi="Calibri" w:cs="Arial"/>
+          <w:color w:val="000000" w:themeColor="text1"/>
+          <w:szCs w:val="22"/>
+        </w:rPr>
+        <w:t>regain to or above 90% of their pre-surgery levels were used for the study.</w:t>
+      </w:r>
+      <w:r>
+        <w:rPr>
+          <w:rFonts w:ascii="Calibri" w:hAnsi="Calibri" w:cs="Arial"/>
+          <w:color w:val="000000" w:themeColor="text1"/>
+        </w:rPr>
+        <w:t xml:space="preserve"> </w:t>
+      </w:r>
+      <w:r>
+        <w:rPr>
+          <w:rFonts w:ascii="Calibri" w:hAnsi="Calibri" w:cs="Arial"/>
+          <w:color w:val="000000" w:themeColor="text1"/>
+        </w:rPr>
+        <w:t>E</w:t>
+      </w:r>
+      <w:r>
+        <w:rPr>
+          <w:rFonts w:ascii="Calibri" w:hAnsi="Calibri" w:cs="Arial"/>
+          <w:color w:val="000000" w:themeColor="text1"/>
+        </w:rPr>
+        <w:t>xperiments were carried out in conscious and unrestrained animals using techniques described previously</w:t>
+      </w:r>
+      <w:r>
+        <w:rPr>
+          <w:rFonts w:ascii="Calibri" w:hAnsi="Calibri" w:cs="Arial"/>
+          <w:color w:val="000000" w:themeColor="text1"/>
+        </w:rPr>
+        <w:t xml:space="preserve"> </w:t>
+      </w:r>
+      <w:r>
+        <w:rPr>
+          <w:rFonts w:ascii="Calibri" w:hAnsi="Calibri" w:cs="Arial"/>
+          <w:color w:val="000000" w:themeColor="text1"/>
+        </w:rPr>
+        <w:fldChar w:fldCharType="begin" w:fldLock="1"/>
+      </w:r>
+      <w:r>
+        <w:rPr>
+          <w:rFonts w:ascii="Calibri" w:hAnsi="Calibri" w:cs="Arial"/>
+          <w:color w:val="000000" w:themeColor="text1"/>
+        </w:rPr>
+        <w:instrText>ADDIN CSL_CITATION { "citationItems" : [ { "id" : "ITEM-1", "itemData" : { "author" : [ { "dropping-particle" : "", "family" : "McGuinness", "given" : "Owen P.", "non-dropping-particle" : "", "parse-names" : false, "suffix" : "" }, { "dropping-particle" : "", "family" : "Ayala", "given" : "Julio E.", "non-dropping-particle" : "", "parse-names" : false, "suffix" : "" }, { "dropping-particle" : "", "family" : "Laughlin", "given" : "Maren R.", "non-dropping-particle" : "", "parse-names" : false, "suffix" : "" }, { "dropping-particle" : "", "family" : "Wasserman", "given" : "David H.", "non-dropping-particle" : "", "parse-names" : false, "suffix" : "" } ], "container-title" : "American Journal of Physiology - Endocrinology and Metabolism", "id" : "ITEM-1", "issue" : "4", "issued" : { "date-parts" : [ [ "2009" ] ] }, "title" : "NIH experiment in centralized mouse phenotyping: the Vanderbilt experience and recommendations for evaluating glucose homeostasis in the mouse", "type" : "article-journal", "volume" : "297" }, "uris" : [ "http://www.mendeley.com/documents/?uuid=ac5bd77f-6bd1-36ef-803e-5329284e3166" ] }, { "id" : "ITEM-2", "itemData" : { "author" : [ { "dropping-particle" : "", "family" : "Ayala", "given" : "Julio E", "non-dropping-particle" : "", "parse-names" : false, "suffix" : "" }, { "dropping-particle" : "", "family" : "Bracy", "given" : "Deanna P", "non-dropping-particle" : "", "parse-names" : false, "suffix" : "" }, { "dropping-particle" : "", "family" : "Mcguinness", "given" : "Owen P", "non-dropping-particle" : "", "parse-names" : false, "suffix" : "" }, { "dropping-particle" : "", "family" : "Wasserman", "given" : "David H", "non-dropping-particle" : "", "parse-names" : false, "suffix" : "" } ], "container-title" : "Diabetes", "id" : "ITEM-2", "issue" : "2", "issued" : { "date-parts" : [ [ "2006" ] ] }, "page" : "390-397", "title" : "Considerations in the Design of Hyperinsulinemic- Euglycemic Clamps in the Conscious Mouse", "type" : "article-journal", "volume" : "55" }, "uris" : [ "http://www.mendeley.com/documents/?uuid=52fb0a1c-82a2-4e21-970a-45229a7a3c43", "http://www.mendeley.com/documents/?uuid=e5c7bed5-9cce-47ce-ac54-c3f59700e136" ] }, { "id" : "ITEM-3", "itemData" : { "author" : [ { "dropping-particle" : "", "family" : "Halseth", "given" : "A M Y E", "non-dropping-particle" : "", "parse-names" : false, "suffix" : "" }, { "dropping-particle" : "", "family" : "Bracy", "given" : "Deanna P", "non-dropping-particle" : "", "parse-names" : false, "suffix" : "" }, { "dropping-particle" : "", "family" : "Wasserman", "given" : "David H", "non-dropping-particle" : "", "parse-names" : false, "suffix" : "" }, { "dropping-particle" : "", "family" : "Amy", "given" : "E", "non-dropping-particle" : "", "parse-names" : false, "suffix" : "" }, { "dropping-particle" : "", "family" : "Bracy", "given" : "Deanna P", "non-dropping-particle" : "", "parse-names" : false, "suffix" : "" }, { "dropping-particle" : "", "family" : "David", "given" : "H", "non-dropping-particle" : "", "parse-names" : false, "suffix" : "" } ], "container-title" : "The American journal of physiology", "id" : "ITEM-3", "issue" : "1", "issued" : { "date-parts" : [ [ "1999" ] ] }, "page" : "E70-77", "title" : "Overexpression of hexokinase II increases insulin- and exercise-stimulated muscle glucose uptake in vivo", "type" : "article-journal", "volume" : "276" }, "uris" : [ "http://www.mendeley.com/documents/?uuid=bef8145d-9b99-40e6-829b-0d7ca5826d80", "http://www.mendeley.com/documents/?uuid=3a2a722c-d7e8-4146-ae3c-e8d00ff1b34b" ] } ], "mendeley" : { "formattedCitation" : "(24\u201326)", "plainTextFormattedCitation" : "(24\u201326)", "previouslyFormattedCitation" : "(24\u201326)" }, "properties" : {  }, "schema" : "https://github.com/citation-style-language/schema/raw/master/csl-citation.json" }</w:instrText>
+      </w:r>
+      <w:r>
+        <w:rPr>
+          <w:rFonts w:ascii="Calibri" w:hAnsi="Calibri" w:cs="Arial"/>
+          <w:color w:val="000000" w:themeColor="text1"/>
+        </w:rPr>
+        <w:fldChar w:fldCharType="separate"/>
+      </w:r>
+      <w:r>
+        <w:rPr>
+          <w:rFonts w:ascii="Calibri" w:hAnsi="Calibri" w:cs="Arial"/>
+          <w:noProof/>
+          <w:color w:val="000000" w:themeColor="text1"/>
+        </w:rPr>
+        <w:t>(24–26)</w:t>
+      </w:r>
+      <w:r>
+        <w:rPr>
+          <w:rFonts w:ascii="Calibri" w:hAnsi="Calibri" w:cs="Arial"/>
+          <w:color w:val="000000" w:themeColor="text1"/>
+        </w:rPr>
+        <w:fldChar w:fldCharType="end"/>
+      </w:r>
+      <w:r>
+        <w:rPr>
+          <w:rFonts w:ascii="Calibri" w:hAnsi="Calibri" w:cs="Arial"/>
+          <w:color w:val="000000" w:themeColor="text1"/>
+        </w:rPr>
+        <w:t>. Briefly, the primed (1.0 </w:t>
+      </w:r>
+      <w:r>
+        <w:rPr>
+          <w:rFonts w:ascii="Symbol" w:hAnsi="Symbol" w:cs="Arial"/>
+          <w:color w:val="000000" w:themeColor="text1"/>
+        </w:rPr>
+        <w:t></w:t>
+      </w:r>
+      <w:r>
+        <w:rPr>
+          <w:rFonts w:ascii="Calibri" w:hAnsi="Calibri" w:cs="Arial"/>
+          <w:color w:val="000000" w:themeColor="text1"/>
+        </w:rPr>
+        <w:t>Ci)-continuous infusion (0.05 </w:t>
+      </w:r>
+      <w:r>
+        <w:rPr>
+          <w:rFonts w:ascii="Symbol" w:hAnsi="Symbol" w:cs="Arial"/>
+          <w:color w:val="000000" w:themeColor="text1"/>
+        </w:rPr>
+        <w:t></w:t>
+      </w:r>
+      <w:r>
+        <w:rPr>
+          <w:rFonts w:ascii="Calibri" w:hAnsi="Calibri" w:cs="Arial"/>
+          <w:color w:val="000000" w:themeColor="text1"/>
+        </w:rPr>
+        <w:t>Ci/min and increased to 0.1 µCi/min at t = 0) of [3-</w:t>
+      </w:r>
+      <w:r>
+        <w:rPr>
+          <w:rFonts w:ascii="Calibri" w:hAnsi="Calibri" w:cs="Arial"/>
+          <w:color w:val="000000" w:themeColor="text1"/>
+          <w:vertAlign w:val="superscript"/>
+        </w:rPr>
+        <w:t>3</w:t>
+      </w:r>
+      <w:r>
+        <w:rPr>
+          <w:rFonts w:ascii="Calibri" w:hAnsi="Calibri" w:cs="Arial"/>
+          <w:color w:val="000000" w:themeColor="text1"/>
+        </w:rPr>
+        <w:t xml:space="preserve">H] glucose (50 µCi/ml in saline) was started at t = -120min. After </w:t>
+      </w:r>
+      <w:r>
+        <w:rPr>
+          <w:rFonts w:ascii="Calibri" w:hAnsi="Calibri" w:cs="Arial"/>
+          <w:color w:val="000000" w:themeColor="text1"/>
+        </w:rPr>
+        <w:t>a</w:t>
+      </w:r>
+      <w:r>
+        <w:rPr>
+          <w:rFonts w:ascii="Calibri" w:hAnsi="Calibri" w:cs="Arial"/>
+          <w:color w:val="000000" w:themeColor="text1"/>
+        </w:rPr>
+        <w:t xml:space="preserve"> </w:t>
+      </w:r>
+      <w:r>
+        <w:rPr>
+          <w:rFonts w:ascii="Calibri" w:hAnsi="Calibri" w:cs="Arial"/>
+          <w:color w:val="000000" w:themeColor="text1"/>
+        </w:rPr>
+        <w:t>five</w:t>
+      </w:r>
+      <w:r>
+        <w:rPr>
+          <w:rFonts w:ascii="Calibri" w:hAnsi="Calibri" w:cs="Arial"/>
+          <w:color w:val="000000" w:themeColor="text1"/>
+        </w:rPr>
+        <w:t>-</w:t>
+      </w:r>
+      <w:r>
+        <w:rPr>
+          <w:rFonts w:ascii="Calibri" w:hAnsi="Calibri" w:cs="Arial"/>
+          <w:color w:val="000000" w:themeColor="text1"/>
+        </w:rPr>
+        <w:t xml:space="preserve">hour fast, the insulin clamp was </w:t>
+      </w:r>
+      <w:r>
+        <w:rPr>
+          <w:rFonts w:ascii="Calibri" w:hAnsi="Calibri" w:cs="Arial"/>
+          <w:color w:val="000000" w:themeColor="text1"/>
+        </w:rPr>
+        <w:t>initiated</w:t>
+      </w:r>
+      <w:r>
+        <w:rPr>
+          <w:rFonts w:ascii="Calibri" w:hAnsi="Calibri" w:cs="Arial"/>
+          <w:color w:val="000000" w:themeColor="text1"/>
+        </w:rPr>
+        <w:t xml:space="preserve"> at t = 0</w:t>
+      </w:r>
+      <w:r>
+        <w:rPr>
+          <w:rFonts w:ascii="Calibri" w:hAnsi="Calibri" w:cs="Arial"/>
+          <w:color w:val="000000" w:themeColor="text1"/>
+        </w:rPr>
         <w:t>,</w:t>
       </w:r>
       <w:r>
         <w:rPr>
           <w:rFonts w:ascii="Calibri" w:hAnsi="Calibri" w:cs="Arial"/>
           <w:color w:val="000000" w:themeColor="text1"/>
-          <w:szCs w:val="22"/>
-        </w:rPr>
-        <w:t xml:space="preserve"> respectively.  The free ends of catheters were tunneled subcutaneously and exteriorized at the back of the neck via a stainless-steel tubing connector (coated with medical silicon</w:t>
+        </w:rPr>
+        <w:t xml:space="preserve"> with a prime-continuous infusion (</w:t>
       </w:r>
       <w:r>
         <w:rPr>
           <w:rFonts w:ascii="Calibri" w:hAnsi="Calibri" w:cs="Arial"/>
           <w:color w:val="000000" w:themeColor="text1"/>
-          <w:szCs w:val="22"/>
-        </w:rPr>
-        <w:t>e</w:t>
+        </w:rPr>
+        <w:t>40</w:t>
       </w:r>
       <w:r>
         <w:rPr>
           <w:rFonts w:ascii="Calibri" w:hAnsi="Calibri" w:cs="Arial"/>
           <w:color w:val="000000" w:themeColor="text1"/>
-          <w:szCs w:val="22"/>
-        </w:rPr>
-        <w:t xml:space="preserve">) that was fixed subcutaneously upon closure of the incision. Animals </w:t>
-      </w:r>
+        </w:rPr>
+        <w:t xml:space="preserve"> </w:t>
+      </w:r>
+      <w:proofErr w:type="spellStart"/>
       <w:r>
         <w:rPr>
           <w:rFonts w:ascii="Calibri" w:hAnsi="Calibri" w:cs="Arial"/>
           <w:color w:val="000000" w:themeColor="text1"/>
-          <w:szCs w:val="22"/>
-        </w:rPr>
-        <w:t>with</w:t>
-      </w:r>
+        </w:rPr>
+        <w:t>mU</w:t>
+      </w:r>
+      <w:proofErr w:type="spellEnd"/>
       <w:r>
         <w:rPr>
           <w:rFonts w:ascii="Calibri" w:hAnsi="Calibri" w:cs="Arial"/>
           <w:color w:val="000000" w:themeColor="text1"/>
-          <w:szCs w:val="22"/>
-        </w:rPr>
-        <w:t xml:space="preserve"> healthy appearance, normal activity, and </w:t>
+        </w:rPr>
+        <w:t xml:space="preserve">/kg bolus, followed by </w:t>
       </w:r>
       <w:r>
         <w:rPr>
           <w:rFonts w:ascii="Calibri" w:hAnsi="Calibri" w:cs="Arial"/>
           <w:color w:val="000000" w:themeColor="text1"/>
-          <w:szCs w:val="22"/>
-        </w:rPr>
-        <w:t xml:space="preserve">weight </w:t>
+        </w:rPr>
+        <w:t>8.0</w:t>
       </w:r>
       <w:r>
         <w:rPr>
           <w:rFonts w:ascii="Calibri" w:hAnsi="Calibri" w:cs="Arial"/>
           <w:color w:val="000000" w:themeColor="text1"/>
-          <w:szCs w:val="22"/>
-        </w:rPr>
-        <w:t>regain to or above 90% of their pre-surgery levels were used for the study.</w:t>
-      </w:r>
+        </w:rPr>
+        <w:t xml:space="preserve"> </w:t>
+      </w:r>
+      <w:proofErr w:type="spellStart"/>
       <w:r>
         <w:rPr>
           <w:rFonts w:ascii="Calibri" w:hAnsi="Calibri" w:cs="Arial"/>
           <w:color w:val="000000" w:themeColor="text1"/>
         </w:rPr>
-        <w:t xml:space="preserve"> </w:t>
-      </w:r>
+        <w:t>mU</w:t>
+      </w:r>
+      <w:proofErr w:type="spellEnd"/>
       <w:r>
         <w:rPr>
           <w:rFonts w:ascii="Calibri" w:hAnsi="Calibri" w:cs="Arial"/>
           <w:color w:val="000000" w:themeColor="text1"/>
         </w:rPr>
-        <w:t>E</w:t>
-      </w:r>
+        <w:t xml:space="preserve">/kg/min) of human insulin (Novo Nordisk). </w:t>
+      </w:r>
+      <w:proofErr w:type="spellStart"/>
       <w:r>
         <w:rPr>
           <w:rFonts w:ascii="Calibri" w:hAnsi="Calibri" w:cs="Arial"/>
           <w:color w:val="000000" w:themeColor="text1"/>
         </w:rPr>
-        <w:t>xperiments were carried out in conscious and unrestrained animals using techniques described previously</w:t>
-      </w:r>
+        <w:t>Euglycemia</w:t>
+      </w:r>
+      <w:proofErr w:type="spellEnd"/>
       <w:r>
         <w:rPr>
           <w:rFonts w:ascii="Calibri" w:hAnsi="Calibri" w:cs="Arial"/>
           <w:color w:val="000000" w:themeColor="text1"/>
         </w:rPr>
-        <w:t xml:space="preserve"> </w:t>
-      </w:r>
+        <w:t xml:space="preserve"> (120~130 mg/</w:t>
+      </w:r>
+      <w:proofErr w:type="spellStart"/>
       <w:r>
         <w:rPr>
           <w:rFonts w:ascii="Calibri" w:hAnsi="Calibri" w:cs="Arial"/>
           <w:color w:val="000000" w:themeColor="text1"/>
         </w:rPr>
-        <w:fldChar w:fldCharType="begin" w:fldLock="1"/>
-      </w:r>
+        <w:t>dL</w:t>
+      </w:r>
+      <w:proofErr w:type="spellEnd"/>
       <w:r>
         <w:rPr>
           <w:rFonts w:ascii="Calibri" w:hAnsi="Calibri" w:cs="Arial"/>
           <w:color w:val="000000" w:themeColor="text1"/>
         </w:rPr>
-        <w:instrText>ADDIN CSL_CITATION { "citationItems" : [ { "id" : "ITEM-1", "itemData" : { "author" : [ { "dropping-particle" : "", "family" : "McGuinness", "given" : "Owen P.", "non-dropping-particle" : "", "parse-names" : false, "suffix" : "" }, { "dropping-particle" : "", "family" : "Ayala", "given" : "Julio E.", "non-dropping-particle" : "", "parse-names" : false, "suffix" : "" }, { "dropping-particle" : "", "family" : "Laughlin", "given" : "Maren R.", "non-dropping-particle" : "", "parse-names" : false, "suffix" : "" }, { "dropping-particle" : "", "family" : "Wasserman", "given" : "David H.", "non-dropping-particle" : "", "parse-names" : false, "suffix" : "" } ], "container-title" : "American Journal of Physiology - Endocrinology and Metabolism", "id" : "ITEM-1", "issue" : "4", "issued" : { "date-parts" : [ [ "2009" ] ] }, "title" : "NIH experiment in centralized mouse phenotyping: the Vanderbilt experience and recommendations for evaluating glucose homeostasis in the mouse", "type" : "article-journal", "volume" : "297" }, "uris" : [ "http://www.mendeley.com/documents/?uuid=ac5bd77f-6bd1-36ef-803e-5329284e3166" ] }, { "id" : "ITEM-2", "itemData" : { "author" : [ { "dropping-particle" : "", "family" : "Ayala", "given" : "Julio E", "non-dropping-particle" : "", "parse-names" : false, "suffix" : "" }, { "dropping-particle" : "", "family" : "Bracy", "given" : "Deanna P", "non-dropping-particle" : "", "parse-names" : false, "suffix" : "" }, { "dropping-particle" : "", "family" : "Mcguinness", "given" : "Owen P", "non-dropping-particle" : "", "parse-names" : false, "suffix" : "" }, { "dropping-particle" : "", "family" : "Wasserman", "given" : "David H", "non-dropping-particle" : "", "parse-names" : false, "suffix" : "" } ], "container-title" : "Diabetes", "id" : "ITEM-2", "issue" : "2", "issued" : { "date-parts" : [ [ "2006" ] ] }, "page" : "390-397", "title" : "Considerations in the Design of Hyperinsulinemic- Euglycemic Clamps in the Conscious Mouse", "type" : "article-journal", "volume" : "55" }, "uris" : [ "http://www.mendeley.com/documents/?uuid=52fb0a1c-82a2-4e21-970a-45229a7a3c43", "http://www.mendeley.com/documents/?uuid=e5c7bed5-9cce-47ce-ac54-c3f59700e136" ] }, { "id" : "ITEM-3", "itemData" : { "author" : [ { "dropping-particle" : "", "family" : "Halseth", "given" : "A M Y E", "non-dropping-particle" : "", "parse-names" : false, "suffix" : "" }, { "dropping-particle" : "", "family" : "Bracy", "given" : "Deanna P", "non-dropping-particle" : "", "parse-names" : false, "suffix" : "" }, { "dropping-particle" : "", "family" : "Wasserman", "given" : "David H", "non-dropping-particle" : "", "parse-names" : false, "suffix" : "" }, { "dropping-particle" : "", "family" : "Amy", "given" : "E", "non-dropping-particle" : "", "parse-names" : false, "suffix" : "" }, { "dropping-particle" : "", "family" : "Bracy", "given" : "Deanna P", "non-dropping-particle" : "", "parse-names" : false, "suffix" : "" }, { "dropping-particle" : "", "family" : "David", "given" : "H", "non-dropping-particle" : "", "parse-names" : false, "suffix" : "" } ], "container-title" : "The American journal of physiology", "id" : "ITEM-3", "issue" : "1", "issued" : { "date-parts" : [ [ "1999" ] ] }, "page" : "E70-77", "title" : "Overexpression of hexokinase II increases insulin- and exercise-stimulated muscle glucose uptake in vivo", "type" : "article-journal", "volume" : "276" }, "uris" : [ "http://www.mendeley.com/documents/?uuid=bef8145d-9b99-40e6-829b-0d7ca5826d80", "http://www.mendeley.com/documents/?uuid=3a2a722c-d7e8-4146-ae3c-e8d00ff1b34b" ] } ], "mendeley" : { "formattedCitation" : "(24\u201326)", "plainTextFormattedCitation" : "(24\u201326)", "previouslyFormattedCitation" : "(24\u201326)" }, "properties" : {  }, "schema" : "https://github.com/citation-style-language/schema/raw/master/csl-citation.json" }</w:instrText>
+        <w:t>) was maintained during the clamp by measuring blood glucose every 10 min and infusing 50% glucose at variable rates</w:t>
       </w:r>
       <w:r>
         <w:rPr>
           <w:rFonts w:ascii="Calibri" w:hAnsi="Calibri" w:cs="Arial"/>
           <w:color w:val="000000" w:themeColor="text1"/>
         </w:rPr>
-        <w:fldChar w:fldCharType="separate"/>
+        <w:t>,</w:t>
       </w:r>
       <w:r>
         <w:rPr>
           <w:rFonts w:ascii="Calibri" w:hAnsi="Calibri" w:cs="Arial"/>
-          <w:noProof/>
-          <w:color w:val="000000" w:themeColor="text1"/>
-        </w:rPr>
-        <w:t>(24–26)</w:t>
+          <w:color w:val="000000" w:themeColor="text1"/>
+        </w:rPr>
+        <w:t xml:space="preserve"> accordingly.  Blood samples were collected</w:t>
       </w:r>
       <w:r>
         <w:rPr>
           <w:rFonts w:ascii="Calibri" w:hAnsi="Calibri" w:cs="Arial"/>
           <w:color w:val="000000" w:themeColor="text1"/>
         </w:rPr>
-        <w:fldChar w:fldCharType="end"/>
+        <w:t xml:space="preserve"> from the </w:t>
       </w:r>
       <w:r>
         <w:rPr>
           <w:rFonts w:ascii="Calibri" w:hAnsi="Calibri" w:cs="Arial"/>
           <w:color w:val="000000" w:themeColor="text1"/>
         </w:rPr>
-        <w:t>. Briefly, the primed (1.0 </w:t>
-      </w:r>
-      <w:r>
-        <w:rPr>
-          <w:rFonts w:ascii="Symbol" w:hAnsi="Symbol" w:cs="Arial"/>
-          <w:color w:val="000000" w:themeColor="text1"/>
-        </w:rPr>
-        <w:t></w:t>
+        <w:t>right carotid</w:t>
       </w:r>
       <w:r>
         <w:rPr>
           <w:rFonts w:ascii="Calibri" w:hAnsi="Calibri" w:cs="Arial"/>
           <w:color w:val="000000" w:themeColor="text1"/>
         </w:rPr>
-        <w:t>Ci)-continuous infusion (0.05 </w:t>
-      </w:r>
-      <w:r>
-        <w:rPr>
-          <w:rFonts w:ascii="Symbol" w:hAnsi="Symbol" w:cs="Arial"/>
-          <w:color w:val="000000" w:themeColor="text1"/>
-        </w:rPr>
-        <w:t></w:t>
+        <w:t xml:space="preserve"> </w:t>
       </w:r>
       <w:r>
         <w:rPr>
           <w:rFonts w:ascii="Calibri" w:hAnsi="Calibri" w:cs="Arial"/>
           <w:color w:val="000000" w:themeColor="text1"/>
         </w:rPr>
-        <w:t>Ci/min and increased to 0.1 µCi/min at t = 0) of [3-</w:t>
+        <w:t xml:space="preserve">artery </w:t>
       </w:r>
       <w:r>
         <w:rPr>
           <w:rFonts w:ascii="Calibri" w:hAnsi="Calibri" w:cs="Arial"/>
           <w:color w:val="000000" w:themeColor="text1"/>
+        </w:rPr>
+        <w:t>at t = 80, 90, 100, and 120 min for determination of glucose specific activity.  Blood insulin concentrations were determined from samples taken at t = -10 and 120 min. A bolus injection of [1-</w:t>
+      </w:r>
+      <w:r>
+        <w:rPr>
+          <w:rFonts w:ascii="Calibri" w:hAnsi="Calibri" w:cs="Arial"/>
+          <w:color w:val="000000" w:themeColor="text1"/>
           <w:vertAlign w:val="superscript"/>
         </w:rPr>
+        <w:t>14</w:t>
+      </w:r>
+      <w:r>
+        <w:rPr>
+          <w:rFonts w:ascii="Calibri" w:hAnsi="Calibri" w:cs="Arial"/>
+          <w:color w:val="000000" w:themeColor="text1"/>
+        </w:rPr>
+        <w:t>C]-2-deoxyglucose ([</w:t>
+      </w:r>
+      <w:r>
+        <w:rPr>
+          <w:rFonts w:ascii="Calibri" w:hAnsi="Calibri" w:cs="Arial"/>
+          <w:color w:val="000000" w:themeColor="text1"/>
+          <w:vertAlign w:val="superscript"/>
+        </w:rPr>
+        <w:t>14</w:t>
+      </w:r>
+      <w:r>
+        <w:rPr>
+          <w:rFonts w:ascii="Calibri" w:hAnsi="Calibri" w:cs="Arial"/>
+          <w:color w:val="000000" w:themeColor="text1"/>
+        </w:rPr>
+        <w:t>C]2DG; PerkinElmer) (10 µCi) was given at t = 120 min. Blood samples were</w:t>
+      </w:r>
+      <w:r>
+        <w:rPr>
+          <w:rFonts w:ascii="Calibri" w:hAnsi="Calibri" w:cs="Arial"/>
+          <w:color w:val="000000" w:themeColor="text1"/>
+        </w:rPr>
+        <w:t xml:space="preserve"> </w:t>
+      </w:r>
+      <w:r>
+        <w:rPr>
+          <w:rFonts w:ascii="Calibri" w:hAnsi="Calibri" w:cs="Arial"/>
+          <w:color w:val="000000" w:themeColor="text1"/>
+        </w:rPr>
+        <w:t>taken at 2, 5, 10, 15, and 25 min after the injection for determination of plasma [</w:t>
+      </w:r>
+      <w:r>
+        <w:rPr>
+          <w:rFonts w:ascii="Calibri" w:hAnsi="Calibri" w:cs="Arial"/>
+          <w:color w:val="000000" w:themeColor="text1"/>
+          <w:vertAlign w:val="superscript"/>
+        </w:rPr>
+        <w:t>14</w:t>
+      </w:r>
+      <w:r>
+        <w:rPr>
+          <w:rFonts w:ascii="Calibri" w:hAnsi="Calibri" w:cs="Arial"/>
+          <w:color w:val="000000" w:themeColor="text1"/>
+        </w:rPr>
+        <w:t>C]2DG radioactivity. At the end of the experiment, animals were anesthetized with an intravenous injection of sodium pentobarbital and tissues were collected and immediately frozen in liquid nitrogen for later analysis of tissue [1-</w:t>
+      </w:r>
+      <w:r>
+        <w:rPr>
+          <w:rFonts w:ascii="Calibri" w:hAnsi="Calibri" w:cs="Arial"/>
+          <w:color w:val="000000" w:themeColor="text1"/>
+          <w:vertAlign w:val="superscript"/>
+        </w:rPr>
+        <w:t>14</w:t>
+      </w:r>
+      <w:r>
+        <w:rPr>
+          <w:rFonts w:ascii="Calibri" w:hAnsi="Calibri" w:cs="Arial"/>
+          <w:color w:val="000000" w:themeColor="text1"/>
+        </w:rPr>
+        <w:t>C]-2-deoxyglucose phosphate ([</w:t>
+      </w:r>
+      <w:r>
+        <w:rPr>
+          <w:rFonts w:ascii="Calibri" w:hAnsi="Calibri" w:cs="Arial"/>
+          <w:color w:val="000000" w:themeColor="text1"/>
+          <w:vertAlign w:val="superscript"/>
+        </w:rPr>
+        <w:t>14</w:t>
+      </w:r>
+      <w:r>
+        <w:rPr>
+          <w:rFonts w:ascii="Calibri" w:hAnsi="Calibri" w:cs="Arial"/>
+          <w:color w:val="000000" w:themeColor="text1"/>
+        </w:rPr>
+        <w:t>C]2DGP) radioactivity.</w:t>
+      </w:r>
+      <w:r>
+        <w:rPr>
+          <w:rFonts w:ascii="Calibri" w:hAnsi="Calibri" w:cs="Arial"/>
+          <w:color w:val="000000" w:themeColor="text1"/>
+        </w:rPr>
+        <w:t xml:space="preserve"> </w:t>
+      </w:r>
+      <w:r>
+        <w:rPr>
+          <w:rFonts w:ascii="Calibri" w:hAnsi="Calibri" w:cs="Arial"/>
+          <w:color w:val="000000" w:themeColor="text1"/>
+        </w:rPr>
+        <w:t xml:space="preserve">Blood glucose was measured using an </w:t>
+      </w:r>
+      <w:proofErr w:type="spellStart"/>
+      <w:r>
+        <w:rPr>
+          <w:rFonts w:ascii="Calibri" w:hAnsi="Calibri" w:cs="Arial"/>
+          <w:color w:val="000000" w:themeColor="text1"/>
+        </w:rPr>
+        <w:t>Accu-Chek</w:t>
+      </w:r>
+      <w:proofErr w:type="spellEnd"/>
+      <w:r>
+        <w:rPr>
+          <w:rFonts w:ascii="Calibri" w:hAnsi="Calibri" w:cs="Arial"/>
+          <w:color w:val="000000" w:themeColor="text1"/>
+        </w:rPr>
+        <w:t xml:space="preserve"> glucometer (Roche, Germany). Plasma insulin was measured using the </w:t>
+      </w:r>
+      <w:proofErr w:type="spellStart"/>
+      <w:r>
+        <w:rPr>
+          <w:rFonts w:ascii="Calibri" w:hAnsi="Calibri" w:cs="Arial"/>
+          <w:color w:val="000000" w:themeColor="text1"/>
+        </w:rPr>
+        <w:t>Linco</w:t>
+      </w:r>
+      <w:proofErr w:type="spellEnd"/>
+      <w:r>
+        <w:rPr>
+          <w:rFonts w:ascii="Calibri" w:hAnsi="Calibri" w:cs="Arial"/>
+          <w:color w:val="000000" w:themeColor="text1"/>
+        </w:rPr>
+        <w:t xml:space="preserve"> rat/mouse insulin ELISA kits.  For determination of plasma radioactivity of [3-</w:t>
+      </w:r>
+      <w:r>
+        <w:rPr>
+          <w:rFonts w:ascii="Calibri" w:hAnsi="Calibri" w:cs="Arial"/>
+          <w:color w:val="000000" w:themeColor="text1"/>
+          <w:vertAlign w:val="superscript"/>
+        </w:rPr>
         <w:t>3</w:t>
       </w:r>
+      <w:proofErr w:type="gramStart"/>
       <w:r>
         <w:rPr>
           <w:rFonts w:ascii="Calibri" w:hAnsi="Calibri" w:cs="Arial"/>
           <w:color w:val="000000" w:themeColor="text1"/>
         </w:rPr>
-        <w:t xml:space="preserve">H] glucose (50 µCi/ml in saline) was started at t = -120min. After </w:t>
-      </w:r>
+        <w:t>H]glucose</w:t>
+      </w:r>
+      <w:proofErr w:type="gramEnd"/>
       <w:r>
         <w:rPr>
           <w:rFonts w:ascii="Calibri" w:hAnsi="Calibri" w:cs="Arial"/>
           <w:color w:val="000000" w:themeColor="text1"/>
         </w:rPr>
-        <w:t>a</w:t>
+        <w:t xml:space="preserve"> and [1-</w:t>
       </w:r>
       <w:r>
         <w:rPr>
           <w:rFonts w:ascii="Calibri" w:hAnsi="Calibri" w:cs="Arial"/>
           <w:color w:val="000000" w:themeColor="text1"/>
-        </w:rPr>
-        <w:t xml:space="preserve"> </w:t>
+          <w:vertAlign w:val="superscript"/>
+        </w:rPr>
+        <w:t>14</w:t>
       </w:r>
       <w:r>
         <w:rPr>
           <w:rFonts w:ascii="Calibri" w:hAnsi="Calibri" w:cs="Arial"/>
           <w:color w:val="000000" w:themeColor="text1"/>
         </w:rPr>
-        <w:t>five</w:t>
-      </w:r>
+        <w:t xml:space="preserve">C]2DG, plasma samples were </w:t>
+      </w:r>
+      <w:proofErr w:type="spellStart"/>
       <w:r>
         <w:rPr>
           <w:rFonts w:ascii="Calibri" w:hAnsi="Calibri" w:cs="Arial"/>
           <w:color w:val="000000" w:themeColor="text1"/>
         </w:rPr>
-        <w:t>-</w:t>
-      </w:r>
+        <w:t>deproteinized</w:t>
+      </w:r>
+      <w:proofErr w:type="spellEnd"/>
       <w:r>
         <w:rPr>
           <w:rFonts w:ascii="Calibri" w:hAnsi="Calibri" w:cs="Arial"/>
           <w:color w:val="000000" w:themeColor="text1"/>
         </w:rPr>
-        <w:t xml:space="preserve">hour fast, the insulin clamp was </w:t>
+        <w:t xml:space="preserve"> with ZnSO</w:t>
       </w:r>
       <w:r>
         <w:rPr>
           <w:rFonts w:ascii="Calibri" w:hAnsi="Calibri" w:cs="Arial"/>
           <w:color w:val="000000" w:themeColor="text1"/>
-        </w:rPr>
-        <w:t>initiated</w:t>
+          <w:vertAlign w:val="subscript"/>
+        </w:rPr>
+        <w:t>4</w:t>
       </w:r>
       <w:r>
         <w:rPr>
           <w:rFonts w:ascii="Calibri" w:hAnsi="Calibri" w:cs="Arial"/>
           <w:color w:val="000000" w:themeColor="text1"/>
         </w:rPr>
-        <w:t xml:space="preserve"> at t = 0</w:t>
+        <w:t> and Ba(OH)</w:t>
       </w:r>
       <w:r>
         <w:rPr>
           <w:rFonts w:ascii="Calibri" w:hAnsi="Calibri" w:cs="Arial"/>
           <w:color w:val="000000" w:themeColor="text1"/>
-        </w:rPr>
-        <w:t>,</w:t>
+          <w:vertAlign w:val="subscript"/>
+        </w:rPr>
+        <w:t>2</w:t>
       </w:r>
       <w:r>
         <w:rPr>
           <w:rFonts w:ascii="Calibri" w:hAnsi="Calibri" w:cs="Arial"/>
           <w:color w:val="000000" w:themeColor="text1"/>
         </w:rPr>
-        <w:t xml:space="preserve"> with a prime-continuous infusion (</w:t>
+        <w:t xml:space="preserve"> and counted using a Liquid Scintillation Counter </w:t>
       </w:r>
       <w:r>
         <w:rPr>
           <w:rFonts w:ascii="Calibri" w:hAnsi="Calibri" w:cs="Arial"/>
           <w:color w:val="000000" w:themeColor="text1"/>
         </w:rPr>
-        <w:t>40</w:t>
-      </w:r>
-      <w:r>
-        <w:rPr>
-          <w:rFonts w:ascii="Calibri" w:hAnsi="Calibri" w:cs="Arial"/>
-          <w:color w:val="000000" w:themeColor="text1"/>
-        </w:rPr>
-        <w:t xml:space="preserve"> </w:t>
-      </w:r>
-      <w:proofErr w:type="spellStart"/>
-      <w:r>
-        <w:rPr>
-          <w:rFonts w:ascii="Calibri" w:hAnsi="Calibri" w:cs="Arial"/>
-          <w:color w:val="000000" w:themeColor="text1"/>
-        </w:rPr>
-        <w:t>mU</w:t>
-      </w:r>
-      <w:proofErr w:type="spellEnd"/>
-      <w:r>
-        <w:rPr>
-          <w:rFonts w:ascii="Calibri" w:hAnsi="Calibri" w:cs="Arial"/>
-          <w:color w:val="000000" w:themeColor="text1"/>
-        </w:rPr>
-        <w:t xml:space="preserve">/kg bolus, followed by </w:t>
-      </w:r>
-      <w:r>
-        <w:rPr>
-          <w:rFonts w:ascii="Calibri" w:hAnsi="Calibri" w:cs="Arial"/>
-          <w:color w:val="000000" w:themeColor="text1"/>
-        </w:rPr>
-        <w:t>8.0</w:t>
-      </w:r>
-      <w:r>
-        <w:rPr>
-          <w:rFonts w:ascii="Calibri" w:hAnsi="Calibri" w:cs="Arial"/>
-          <w:color w:val="000000" w:themeColor="text1"/>
-        </w:rPr>
-        <w:t xml:space="preserve"> </w:t>
-      </w:r>
-      <w:proofErr w:type="spellStart"/>
-      <w:r>
-        <w:rPr>
-          <w:rFonts w:ascii="Calibri" w:hAnsi="Calibri" w:cs="Arial"/>
-          <w:color w:val="000000" w:themeColor="text1"/>
-        </w:rPr>
-        <w:t>mU</w:t>
-      </w:r>
-      <w:proofErr w:type="spellEnd"/>
-      <w:r>
-        <w:rPr>
-          <w:rFonts w:ascii="Calibri" w:hAnsi="Calibri" w:cs="Arial"/>
-          <w:color w:val="000000" w:themeColor="text1"/>
-        </w:rPr>
-        <w:t xml:space="preserve">/kg/min) of human insulin (Novo Nordisk). </w:t>
-      </w:r>
-      <w:proofErr w:type="spellStart"/>
-      <w:r>
-        <w:rPr>
-          <w:rFonts w:ascii="Calibri" w:hAnsi="Calibri" w:cs="Arial"/>
-          <w:color w:val="000000" w:themeColor="text1"/>
-        </w:rPr>
-        <w:t>Euglycemia</w:t>
-      </w:r>
-      <w:proofErr w:type="spellEnd"/>
-      <w:r>
-        <w:rPr>
-          <w:rFonts w:ascii="Calibri" w:hAnsi="Calibri" w:cs="Arial"/>
-          <w:color w:val="000000" w:themeColor="text1"/>
-        </w:rPr>
-        <w:t xml:space="preserve"> (120~130 mg/</w:t>
-      </w:r>
-      <w:proofErr w:type="spellStart"/>
-      <w:r>
-        <w:rPr>
-          <w:rFonts w:ascii="Calibri" w:hAnsi="Calibri" w:cs="Arial"/>
-          <w:color w:val="000000" w:themeColor="text1"/>
-        </w:rPr>
-        <w:t>dL</w:t>
-      </w:r>
-      <w:proofErr w:type="spellEnd"/>
-      <w:r>
-        <w:rPr>
-          <w:rFonts w:ascii="Calibri" w:hAnsi="Calibri" w:cs="Arial"/>
-          <w:color w:val="000000" w:themeColor="text1"/>
-        </w:rPr>
-        <w:t>) was maintained during the clamp by measuring blood glucose every 10 min and infusing 50% glucose at variable rates</w:t>
-      </w:r>
-      <w:r>
-        <w:rPr>
-          <w:rFonts w:ascii="Calibri" w:hAnsi="Calibri" w:cs="Arial"/>
-          <w:color w:val="000000" w:themeColor="text1"/>
-        </w:rPr>
-        <w:t>,</w:t>
-      </w:r>
-      <w:r>
-        <w:rPr>
-          <w:rFonts w:ascii="Calibri" w:hAnsi="Calibri" w:cs="Arial"/>
-          <w:color w:val="000000" w:themeColor="text1"/>
-        </w:rPr>
-        <w:t xml:space="preserve"> accordingly.  Blood samples were collected</w:t>
-      </w:r>
-      <w:r>
-        <w:rPr>
-          <w:rFonts w:ascii="Calibri" w:hAnsi="Calibri" w:cs="Arial"/>
-          <w:color w:val="000000" w:themeColor="text1"/>
-        </w:rPr>
-        <w:t xml:space="preserve"> from the </w:t>
-      </w:r>
-      <w:r>
-        <w:rPr>
-          <w:rFonts w:ascii="Calibri" w:hAnsi="Calibri" w:cs="Arial"/>
-          <w:color w:val="000000" w:themeColor="text1"/>
-        </w:rPr>
-        <w:t>right carotid</w:t>
-      </w:r>
-      <w:r>
-        <w:rPr>
-          <w:rFonts w:ascii="Calibri" w:hAnsi="Calibri" w:cs="Arial"/>
-          <w:color w:val="000000" w:themeColor="text1"/>
-        </w:rPr>
-        <w:t xml:space="preserve"> </w:t>
-      </w:r>
-      <w:r>
-        <w:rPr>
-          <w:rFonts w:ascii="Calibri" w:hAnsi="Calibri" w:cs="Arial"/>
-          <w:color w:val="000000" w:themeColor="text1"/>
-        </w:rPr>
-        <w:t xml:space="preserve">artery </w:t>
-      </w:r>
-      <w:r>
-        <w:rPr>
-          <w:rFonts w:ascii="Calibri" w:hAnsi="Calibri" w:cs="Arial"/>
-          <w:color w:val="000000" w:themeColor="text1"/>
-        </w:rPr>
-        <w:t>at t = 80, 90, 100, and 120 min for determination of glucose specific activity.  Blood insulin concentrations were determined from samples taken at t = -10 and 120 min. A bolus injection of [1-</w:t>
-      </w:r>
-      <w:r>
-        <w:rPr>
-          <w:rFonts w:ascii="Calibri" w:hAnsi="Calibri" w:cs="Arial"/>
-          <w:color w:val="000000" w:themeColor="text1"/>
-          <w:vertAlign w:val="superscript"/>
-        </w:rPr>
-        <w:t>14</w:t>
-      </w:r>
-      <w:r>
-        <w:rPr>
-          <w:rFonts w:ascii="Calibri" w:hAnsi="Calibri" w:cs="Arial"/>
-          <w:color w:val="000000" w:themeColor="text1"/>
-        </w:rPr>
-        <w:t>C]-2-deoxyglucose ([</w:t>
-      </w:r>
-      <w:r>
-        <w:rPr>
-          <w:rFonts w:ascii="Calibri" w:hAnsi="Calibri" w:cs="Arial"/>
-          <w:color w:val="000000" w:themeColor="text1"/>
-          <w:vertAlign w:val="superscript"/>
-        </w:rPr>
-        <w:t>14</w:t>
-      </w:r>
-      <w:r>
-        <w:rPr>
-          <w:rFonts w:ascii="Calibri" w:hAnsi="Calibri" w:cs="Arial"/>
-          <w:color w:val="000000" w:themeColor="text1"/>
-        </w:rPr>
-        <w:t>C]2DG; PerkinElmer) (10 µCi) was given at t = 120 min. Blood samples were</w:t>
-      </w:r>
-      <w:r>
-        <w:rPr>
-          <w:rFonts w:ascii="Calibri" w:hAnsi="Calibri" w:cs="Arial"/>
-          <w:color w:val="000000" w:themeColor="text1"/>
-        </w:rPr>
-        <w:t xml:space="preserve"> </w:t>
-      </w:r>
-      <w:r>
-        <w:rPr>
-          <w:rFonts w:ascii="Calibri" w:hAnsi="Calibri" w:cs="Arial"/>
-          <w:color w:val="000000" w:themeColor="text1"/>
-        </w:rPr>
-        <w:t>taken at 2, 5, 10, 15, and 25 min after the injection for determination of plasma [</w:t>
-      </w:r>
-      <w:r>
-        <w:rPr>
-          <w:rFonts w:ascii="Calibri" w:hAnsi="Calibri" w:cs="Arial"/>
-          <w:color w:val="000000" w:themeColor="text1"/>
-          <w:vertAlign w:val="superscript"/>
-        </w:rPr>
-        <w:t>14</w:t>
-      </w:r>
-      <w:r>
-        <w:rPr>
-          <w:rFonts w:ascii="Calibri" w:hAnsi="Calibri" w:cs="Arial"/>
-          <w:color w:val="000000" w:themeColor="text1"/>
-        </w:rPr>
-        <w:t>C]2DG radioactivity. At the end of the experiment, animals were anesthetized with an intravenous injection of sodium pentobarbital and tissues were collected and immediately frozen in liquid nitrogen for later analysis of tissue [1-</w:t>
-      </w:r>
-      <w:r>
-        <w:rPr>
-          <w:rFonts w:ascii="Calibri" w:hAnsi="Calibri" w:cs="Arial"/>
-          <w:color w:val="000000" w:themeColor="text1"/>
-          <w:vertAlign w:val="superscript"/>
-        </w:rPr>
-        <w:t>14</w:t>
-      </w:r>
-      <w:r>
-        <w:rPr>
-          <w:rFonts w:ascii="Calibri" w:hAnsi="Calibri" w:cs="Arial"/>
-          <w:color w:val="000000" w:themeColor="text1"/>
-        </w:rPr>
-        <w:t>C]-2-deoxyglucose phosphate ([</w:t>
-      </w:r>
-      <w:r>
-        <w:rPr>
-          <w:rFonts w:ascii="Calibri" w:hAnsi="Calibri" w:cs="Arial"/>
-          <w:color w:val="000000" w:themeColor="text1"/>
-          <w:vertAlign w:val="superscript"/>
-        </w:rPr>
-        <w:t>14</w:t>
-      </w:r>
-      <w:r>
-        <w:rPr>
-          <w:rFonts w:ascii="Calibri" w:hAnsi="Calibri" w:cs="Arial"/>
-          <w:color w:val="000000" w:themeColor="text1"/>
-        </w:rPr>
-        <w:t>C]2DGP) radioactivity.</w:t>
-      </w:r>
-      <w:r>
-        <w:rPr>
-          <w:rFonts w:ascii="Calibri" w:hAnsi="Calibri" w:cs="Arial"/>
-          <w:color w:val="000000" w:themeColor="text1"/>
-        </w:rPr>
-        <w:t xml:space="preserve"> </w:t>
-      </w:r>
-      <w:r>
-        <w:rPr>
-          <w:rFonts w:ascii="Calibri" w:hAnsi="Calibri" w:cs="Arial"/>
-          <w:color w:val="000000" w:themeColor="text1"/>
-        </w:rPr>
-        <w:t xml:space="preserve">Blood glucose was measured using an </w:t>
-      </w:r>
-      <w:proofErr w:type="spellStart"/>
-      <w:r>
-        <w:rPr>
-          <w:rFonts w:ascii="Calibri" w:hAnsi="Calibri" w:cs="Arial"/>
-          <w:color w:val="000000" w:themeColor="text1"/>
-        </w:rPr>
-        <w:t>Accu-Chek</w:t>
-      </w:r>
-      <w:proofErr w:type="spellEnd"/>
-      <w:r>
-        <w:rPr>
-          <w:rFonts w:ascii="Calibri" w:hAnsi="Calibri" w:cs="Arial"/>
-          <w:color w:val="000000" w:themeColor="text1"/>
-        </w:rPr>
-        <w:t xml:space="preserve"> glucometer (Roche, Germany). Plasma insulin was measured using the </w:t>
-      </w:r>
-      <w:proofErr w:type="spellStart"/>
-      <w:r>
-        <w:rPr>
-          <w:rFonts w:ascii="Calibri" w:hAnsi="Calibri" w:cs="Arial"/>
-          <w:color w:val="000000" w:themeColor="text1"/>
-        </w:rPr>
-        <w:t>Linco</w:t>
-      </w:r>
-      <w:proofErr w:type="spellEnd"/>
-      <w:r>
-        <w:rPr>
-          <w:rFonts w:ascii="Calibri" w:hAnsi="Calibri" w:cs="Arial"/>
-          <w:color w:val="000000" w:themeColor="text1"/>
-        </w:rPr>
-        <w:t xml:space="preserve"> rat/mouse insulin ELISA kits.  For determination of plasma radioactivity of [3-</w:t>
-      </w:r>
-      <w:r>
-        <w:rPr>
-          <w:rFonts w:ascii="Calibri" w:hAnsi="Calibri" w:cs="Arial"/>
-          <w:color w:val="000000" w:themeColor="text1"/>
-          <w:vertAlign w:val="superscript"/>
-        </w:rPr>
-        <w:t>3</w:t>
-      </w:r>
-      <w:r>
-        <w:rPr>
-          <w:rFonts w:ascii="Calibri" w:hAnsi="Calibri" w:cs="Arial"/>
-          <w:color w:val="000000" w:themeColor="text1"/>
-        </w:rPr>
-        <w:t>H]glucose and [1-</w:t>
-      </w:r>
-      <w:r>
-        <w:rPr>
-          <w:rFonts w:ascii="Calibri" w:hAnsi="Calibri" w:cs="Arial"/>
-          <w:color w:val="000000" w:themeColor="text1"/>
-          <w:vertAlign w:val="superscript"/>
-        </w:rPr>
-        <w:t>14</w:t>
-      </w:r>
-      <w:r>
-        <w:rPr>
-          <w:rFonts w:ascii="Calibri" w:hAnsi="Calibri" w:cs="Arial"/>
-          <w:color w:val="000000" w:themeColor="text1"/>
-        </w:rPr>
-        <w:t xml:space="preserve">C]2DG, plasma samples were </w:t>
-      </w:r>
-      <w:proofErr w:type="spellStart"/>
-      <w:r>
-        <w:rPr>
-          <w:rFonts w:ascii="Calibri" w:hAnsi="Calibri" w:cs="Arial"/>
-          <w:color w:val="000000" w:themeColor="text1"/>
-        </w:rPr>
         <w:lastRenderedPageBreak/>
-        <w:t>deproteinized</w:t>
-      </w:r>
-      <w:proofErr w:type="spellEnd"/>
-      <w:r>
-        <w:rPr>
-          <w:rFonts w:ascii="Calibri" w:hAnsi="Calibri" w:cs="Arial"/>
-          <w:color w:val="000000" w:themeColor="text1"/>
-        </w:rPr>
-        <w:t xml:space="preserve"> with ZnSO</w:t>
-      </w:r>
-      <w:r>
-        <w:rPr>
-          <w:rFonts w:ascii="Calibri" w:hAnsi="Calibri" w:cs="Arial"/>
-          <w:color w:val="000000" w:themeColor="text1"/>
-          <w:vertAlign w:val="subscript"/>
-        </w:rPr>
-        <w:t>4</w:t>
-      </w:r>
-      <w:r>
-        <w:rPr>
-          <w:rFonts w:ascii="Calibri" w:hAnsi="Calibri" w:cs="Arial"/>
-          <w:color w:val="000000" w:themeColor="text1"/>
-        </w:rPr>
-        <w:t> and Ba(OH)</w:t>
-      </w:r>
-      <w:r>
-        <w:rPr>
-          <w:rFonts w:ascii="Calibri" w:hAnsi="Calibri" w:cs="Arial"/>
-          <w:color w:val="000000" w:themeColor="text1"/>
-          <w:vertAlign w:val="subscript"/>
-        </w:rPr>
-        <w:t>2</w:t>
-      </w:r>
-      <w:r>
-        <w:rPr>
-          <w:rFonts w:ascii="Calibri" w:hAnsi="Calibri" w:cs="Arial"/>
-          <w:color w:val="000000" w:themeColor="text1"/>
-        </w:rPr>
-        <w:t> and counted using a Liquid Scintillation Counter (Beckman Coulter LS6500 Multi-purpose Scintillation Counter). Glucose turnover rate, hepatic glucose production and tissue glucose uptake were calculated as described elsewhere</w:t>
+        <w:t>(Beckman Coulter LS6500 Multi-purpose Scintillation Counter). Glucose turnover rate, hepatic glucose production and tissue glucose uptake were calculated as described elsewhere</w:t>
       </w:r>
       <w:r>
         <w:rPr>
@@ -5260,7 +5279,25 @@
           <w:color w:val="000000" w:themeColor="text1"/>
           <w:shd w:val="clear" w:color="auto" w:fill="FFFFFF"/>
         </w:rPr>
-        <w:t>and fatty acids were quantified using the HR Series NEFA-HR(2) kit (Wako Diagnostics</w:t>
+        <w:t>and fatty acids were quantified using the HR Series NEFA-</w:t>
+      </w:r>
+      <w:proofErr w:type="gramStart"/>
+      <w:r>
+        <w:rPr>
+          <w:rFonts w:eastAsia="Times New Roman" w:cs="Arial"/>
+          <w:color w:val="000000" w:themeColor="text1"/>
+          <w:shd w:val="clear" w:color="auto" w:fill="FFFFFF"/>
+        </w:rPr>
+        <w:t>HR(</w:t>
+      </w:r>
+      <w:proofErr w:type="gramEnd"/>
+      <w:r>
+        <w:rPr>
+          <w:rFonts w:eastAsia="Times New Roman" w:cs="Arial"/>
+          <w:color w:val="000000" w:themeColor="text1"/>
+          <w:shd w:val="clear" w:color="auto" w:fill="FFFFFF"/>
+        </w:rPr>
+        <w:t>2) kit (Wako Diagnostics</w:t>
       </w:r>
       <w:r>
         <w:rPr>
@@ -5678,36 +5715,36 @@
           <w:rFonts w:cs="Helvetica"/>
           <w:color w:val="000000" w:themeColor="text1"/>
         </w:rPr>
-        <w:t xml:space="preserve"> Media was </w:t>
+        <w:t xml:space="preserve"> Media was replaced </w:t>
       </w:r>
       <w:r>
         <w:rPr>
           <w:rFonts w:cs="Helvetica"/>
           <w:color w:val="000000" w:themeColor="text1"/>
         </w:rPr>
+        <w:t>with differentiation medium containing</w:t>
+      </w:r>
+      <w:r>
+        <w:rPr>
+          <w:rFonts w:cs="Helvetica"/>
+          <w:color w:val="000000" w:themeColor="text1"/>
+        </w:rPr>
+        <w:t xml:space="preserve"> only insulin for an additional three days. </w:t>
+      </w:r>
+      <w:r>
+        <w:rPr>
+          <w:rFonts w:cs="Helvetica"/>
+          <w:color w:val="000000" w:themeColor="text1"/>
+        </w:rPr>
+        <w:t xml:space="preserve">For </w:t>
+      </w:r>
+      <w:r>
+        <w:rPr>
+          <w:rFonts w:cs="Helvetica"/>
+          <w:color w:val="000000" w:themeColor="text1"/>
+        </w:rPr>
         <w:lastRenderedPageBreak/>
-        <w:t xml:space="preserve">replaced </w:t>
-      </w:r>
-      <w:r>
-        <w:rPr>
-          <w:rFonts w:cs="Helvetica"/>
-          <w:color w:val="000000" w:themeColor="text1"/>
-        </w:rPr>
-        <w:t>with differentiation medium containing</w:t>
-      </w:r>
-      <w:r>
-        <w:rPr>
-          <w:rFonts w:cs="Helvetica"/>
-          <w:color w:val="000000" w:themeColor="text1"/>
-        </w:rPr>
-        <w:t xml:space="preserve"> only insulin for an additional three days. </w:t>
-      </w:r>
-      <w:r>
-        <w:rPr>
-          <w:rFonts w:cs="Helvetica"/>
-          <w:color w:val="000000" w:themeColor="text1"/>
-        </w:rPr>
-        <w:t>For t</w:t>
+        <w:t>t</w:t>
       </w:r>
       <w:r>
         <w:rPr>
@@ -7777,6 +7814,34 @@
           <w:color w:val="000000" w:themeColor="text1"/>
           <w:shd w:val="clear" w:color="auto" w:fill="FFFFFF"/>
         </w:rPr>
+        <w:t xml:space="preserve">, </w:t>
+      </w:r>
+      <w:proofErr w:type="gramStart"/>
+      <w:r>
+        <w:rPr>
+          <w:rFonts w:eastAsia="Times New Roman" w:cs="Times New Roman"/>
+          <w:color w:val="000000" w:themeColor="text1"/>
+          <w:highlight w:val="yellow"/>
+          <w:shd w:val="clear" w:color="auto" w:fill="FFFFFF"/>
+        </w:rPr>
+        <w:t>RRID:AB</w:t>
+      </w:r>
+      <w:proofErr w:type="gramEnd"/>
+      <w:r>
+        <w:rPr>
+          <w:rFonts w:eastAsia="Times New Roman" w:cs="Times New Roman"/>
+          <w:color w:val="000000" w:themeColor="text1"/>
+          <w:highlight w:val="yellow"/>
+          <w:shd w:val="clear" w:color="auto" w:fill="FFFFFF"/>
+        </w:rPr>
+        <w:t>_2167953</w:t>
+      </w:r>
+      <w:r>
+        <w:rPr>
+          <w:rFonts w:eastAsia="Times New Roman" w:cs="Times New Roman"/>
+          <w:color w:val="000000" w:themeColor="text1"/>
+          <w:shd w:val="clear" w:color="auto" w:fill="FFFFFF"/>
+        </w:rPr>
         <w:t>)</w:t>
       </w:r>
       <w:r>
@@ -7785,12 +7850,22 @@
           <w:color w:val="000000" w:themeColor="text1"/>
           <w:shd w:val="clear" w:color="auto" w:fill="FFFFFF"/>
         </w:rPr>
-        <w:t xml:space="preserve"> and antibodies against </w:t>
-      </w:r>
-      <w:r>
-        <w:rPr>
-          <w:rFonts w:eastAsia="Times New Roman" w:cs="Times New Roman"/>
-          <w:color w:val="000000" w:themeColor="text1"/>
+        <w:t xml:space="preserve"> and </w:t>
+      </w:r>
+      <w:r>
+        <w:rPr>
+          <w:rFonts w:eastAsia="Times New Roman" w:cs="Times New Roman"/>
+          <w:color w:val="000000" w:themeColor="text1"/>
+          <w:highlight w:val="yellow"/>
+          <w:shd w:val="clear" w:color="auto" w:fill="FFFFFF"/>
+        </w:rPr>
+        <w:t xml:space="preserve">antibodies against </w:t>
+      </w:r>
+      <w:r>
+        <w:rPr>
+          <w:rFonts w:eastAsia="Times New Roman" w:cs="Times New Roman"/>
+          <w:color w:val="000000" w:themeColor="text1"/>
+          <w:highlight w:val="yellow"/>
           <w:shd w:val="clear" w:color="auto" w:fill="FFFFFF"/>
         </w:rPr>
         <w:t>hormone-</w:t>
@@ -7799,6 +7874,7 @@
         <w:rPr>
           <w:rFonts w:eastAsia="Times New Roman" w:cs="Times New Roman"/>
           <w:color w:val="000000" w:themeColor="text1"/>
+          <w:highlight w:val="yellow"/>
           <w:shd w:val="clear" w:color="auto" w:fill="FFFFFF"/>
         </w:rPr>
         <w:t xml:space="preserve">sensitive lipase </w:t>
@@ -7807,14 +7883,43 @@
         <w:rPr>
           <w:rFonts w:eastAsia="Times New Roman" w:cs="Times New Roman"/>
           <w:color w:val="000000" w:themeColor="text1"/>
-          <w:shd w:val="clear" w:color="auto" w:fill="FFFFFF"/>
-        </w:rPr>
-        <w:t xml:space="preserve">(HSL; molecular weight 81; Cell Signaling Technologies; catalog #4107) and its PKA phosphorylation sites on serine 563 and 660 </w:t>
-      </w:r>
-      <w:r>
-        <w:rPr>
-          <w:rFonts w:eastAsia="Times New Roman" w:cs="Times New Roman"/>
-          <w:color w:val="000000" w:themeColor="text1"/>
+          <w:highlight w:val="yellow"/>
+          <w:shd w:val="clear" w:color="auto" w:fill="FFFFFF"/>
+        </w:rPr>
+        <w:t>(HSL; molecular weight 81; Cell Signaling Technologies; catalog #4107</w:t>
+      </w:r>
+      <w:r>
+        <w:rPr>
+          <w:rFonts w:eastAsia="Times New Roman" w:cs="Times New Roman"/>
+          <w:color w:val="000000" w:themeColor="text1"/>
+          <w:highlight w:val="yellow"/>
+          <w:shd w:val="clear" w:color="auto" w:fill="FFFFFF"/>
+        </w:rPr>
+        <w:t>, RRID:</w:t>
+      </w:r>
+      <w:r>
+        <w:rPr>
+          <w:rFonts w:eastAsia="Times New Roman" w:cs="Times New Roman"/>
+          <w:color w:val="000000" w:themeColor="text1"/>
+          <w:highlight w:val="yellow"/>
+          <w:shd w:val="clear" w:color="auto" w:fill="FFFFFF"/>
+        </w:rPr>
+        <w:t>AB_2296900</w:t>
+      </w:r>
+      <w:r>
+        <w:rPr>
+          <w:rFonts w:eastAsia="Times New Roman" w:cs="Times New Roman"/>
+          <w:color w:val="000000" w:themeColor="text1"/>
+          <w:highlight w:val="yellow"/>
+          <w:shd w:val="clear" w:color="auto" w:fill="FFFFFF"/>
+        </w:rPr>
+        <w:t xml:space="preserve">) and its PKA phosphorylation sites on serine 563 and 660 </w:t>
+      </w:r>
+      <w:r>
+        <w:rPr>
+          <w:rFonts w:eastAsia="Times New Roman" w:cs="Times New Roman"/>
+          <w:color w:val="000000" w:themeColor="text1"/>
+          <w:highlight w:val="yellow"/>
           <w:shd w:val="clear" w:color="auto" w:fill="FFFFFF"/>
         </w:rPr>
         <w:t>(</w:t>
@@ -7823,6 +7928,7 @@
         <w:rPr>
           <w:rFonts w:eastAsia="Times New Roman" w:cs="Times New Roman"/>
           <w:color w:val="000000" w:themeColor="text1"/>
+          <w:highlight w:val="yellow"/>
           <w:shd w:val="clear" w:color="auto" w:fill="FFFFFF"/>
         </w:rPr>
         <w:t>Cell Signaling Technologies; catalog #</w:t>
@@ -7831,6 +7937,7 @@
         <w:rPr>
           <w:rFonts w:eastAsia="Times New Roman" w:cs="Times New Roman"/>
           <w:color w:val="000000" w:themeColor="text1"/>
+          <w:highlight w:val="yellow"/>
           <w:shd w:val="clear" w:color="auto" w:fill="FFFFFF"/>
         </w:rPr>
         <w:t>4139 and #4126, respectively</w:t>
@@ -7839,6 +7946,16 @@
         <w:rPr>
           <w:rFonts w:eastAsia="Times New Roman" w:cs="Times New Roman"/>
           <w:color w:val="000000" w:themeColor="text1"/>
+          <w:highlight w:val="yellow"/>
+          <w:shd w:val="clear" w:color="auto" w:fill="FFFFFF"/>
+        </w:rPr>
+        <w:t>, waiting for RRID</w:t>
+      </w:r>
+      <w:r>
+        <w:rPr>
+          <w:rFonts w:eastAsia="Times New Roman" w:cs="Times New Roman"/>
+          <w:color w:val="000000" w:themeColor="text1"/>
+          <w:highlight w:val="yellow"/>
           <w:shd w:val="clear" w:color="auto" w:fill="FFFFFF"/>
         </w:rPr>
         <w:t>)</w:t>
@@ -7881,7 +7998,16 @@
           <w:color w:val="000000" w:themeColor="text1"/>
           <w:shd w:val="clear" w:color="auto" w:fill="FFFFFF"/>
         </w:rPr>
-        <w:t xml:space="preserve"> and visualized using an Odyssey</w:t>
+        <w:t xml:space="preserve"> </w:t>
+      </w:r>
+      <w:r>
+        <w:rPr>
+          <w:rFonts w:eastAsia="Times New Roman" w:cs="Times New Roman"/>
+          <w:color w:val="000000" w:themeColor="text1"/>
+          <w:shd w:val="clear" w:color="auto" w:fill="FFFFFF"/>
+        </w:rPr>
+        <w:lastRenderedPageBreak/>
+        <w:t>and visualized using an Odyssey</w:t>
       </w:r>
       <w:r>
         <w:rPr>
@@ -7907,16 +8033,7 @@
           <w:color w:val="000000" w:themeColor="text1"/>
           <w:shd w:val="clear" w:color="auto" w:fill="FFFFFF"/>
         </w:rPr>
-        <w:t xml:space="preserve"> image </w:t>
-      </w:r>
-      <w:r>
-        <w:rPr>
-          <w:rFonts w:eastAsia="Times New Roman" w:cs="Times New Roman"/>
-          <w:color w:val="000000" w:themeColor="text1"/>
-          <w:shd w:val="clear" w:color="auto" w:fill="FFFFFF"/>
-        </w:rPr>
-        <w:lastRenderedPageBreak/>
-        <w:t>scanner</w:t>
+        <w:t xml:space="preserve"> image scanner</w:t>
       </w:r>
       <w:r>
         <w:rPr>
@@ -8476,13 +8593,35 @@
         </w:rPr>
         <w:t xml:space="preserve">  </w:t>
       </w:r>
+      <w:bookmarkStart w:id="0" w:name="_GoBack"/>
       <w:r>
         <w:rPr>
           <w:rFonts w:eastAsia="Times New Roman" w:cs="Arial"/>
           <w:color w:val="000000" w:themeColor="text1"/>
-          <w:shd w:val="clear" w:color="auto" w:fill="FFFFFF"/>
-        </w:rPr>
-        <w:t>When normalized to percent change from basal, dexamethasone treatment results in reduced glucose disposal when compared to water controls in lean and obese mice (Supplementary Figure 1A).</w:t>
+          <w:highlight w:val="yellow"/>
+          <w:shd w:val="clear" w:color="auto" w:fill="FFFFFF"/>
+        </w:rPr>
+        <w:t>When normalized</w:t>
+      </w:r>
+      <w:bookmarkEnd w:id="0"/>
+      <w:r>
+        <w:rPr>
+          <w:rFonts w:eastAsia="Times New Roman" w:cs="Arial"/>
+          <w:color w:val="000000" w:themeColor="text1"/>
+          <w:highlight w:val="yellow"/>
+          <w:shd w:val="clear" w:color="auto" w:fill="FFFFFF"/>
+        </w:rPr>
+        <w:t xml:space="preserve"> to percent change from basal, dexamethasone treatment results in reduced glucose disposal when compared to </w:t>
+      </w:r>
+      <w:r>
+        <w:rPr>
+          <w:rFonts w:eastAsia="Times New Roman" w:cs="Arial"/>
+          <w:color w:val="000000" w:themeColor="text1"/>
+          <w:highlight w:val="yellow"/>
+          <w:shd w:val="clear" w:color="auto" w:fill="FFFFFF"/>
+        </w:rPr>
+        <w:lastRenderedPageBreak/>
+        <w:t>water controls in lean and obese mice (Supplementary Figure 1A).</w:t>
       </w:r>
       <w:r>
         <w:rPr>
@@ -8515,7 +8654,6 @@
         <w:rPr>
           <w:color w:val="000000" w:themeColor="text1"/>
         </w:rPr>
-        <w:lastRenderedPageBreak/>
         <w:t>dexamethasone</w:t>
       </w:r>
       <w:r>
@@ -9446,7 +9584,14 @@
         <w:rPr>
           <w:color w:val="000000" w:themeColor="text1"/>
         </w:rPr>
-        <w:t xml:space="preserve"> these modest changes in glucose turnover</w:t>
+        <w:t xml:space="preserve"> these modest changes in </w:t>
+      </w:r>
+      <w:r>
+        <w:rPr>
+          <w:color w:val="000000" w:themeColor="text1"/>
+        </w:rPr>
+        <w:lastRenderedPageBreak/>
+        <w:t>glucose turnover</w:t>
       </w:r>
       <w:r>
         <w:rPr>
@@ -9476,14 +9621,7 @@
         <w:rPr>
           <w:color w:val="000000" w:themeColor="text1"/>
         </w:rPr>
-        <w:t xml:space="preserve">treated </w:t>
-      </w:r>
-      <w:r>
-        <w:rPr>
-          <w:color w:val="000000" w:themeColor="text1"/>
-        </w:rPr>
-        <w:lastRenderedPageBreak/>
-        <w:t xml:space="preserve">animals </w:t>
+        <w:t xml:space="preserve">treated animals </w:t>
       </w:r>
       <w:r>
         <w:rPr>
@@ -10446,7 +10584,14 @@
         <w:rPr>
           <w:color w:val="000000" w:themeColor="text1"/>
         </w:rPr>
-        <w:t>fat mass in the HFD-fed dexamethasone</w:t>
+        <w:t xml:space="preserve">fat mass in the HFD-fed </w:t>
+      </w:r>
+      <w:r>
+        <w:rPr>
+          <w:color w:val="000000" w:themeColor="text1"/>
+        </w:rPr>
+        <w:lastRenderedPageBreak/>
+        <w:t>dexamethasone</w:t>
       </w:r>
       <w:r>
         <w:rPr>
@@ -10500,7 +10645,6 @@
         <w:rPr>
           <w:color w:val="000000" w:themeColor="text1"/>
         </w:rPr>
-        <w:lastRenderedPageBreak/>
         <w:t>specific</w:t>
       </w:r>
       <w:r>
@@ -11104,6 +11248,7 @@
         <w:rPr>
           <w:rFonts w:eastAsia="Times New Roman" w:cs="Arial"/>
           <w:color w:val="000000" w:themeColor="text1"/>
+          <w:highlight w:val="yellow"/>
           <w:shd w:val="clear" w:color="auto" w:fill="FFFFFF"/>
         </w:rPr>
         <w:t>Over the course of the experiment, obese dexamethasone-treated mice consumed more water, starting at a lower amount, which then increased over the duration of the experiment (Figure 3E).  Overall this corresponded to a 22% increase when normalized to the animal’s body weight.  By the end of the study, this increased intake resulted in a 7.6-fold increase in serum dexamethasone concentration in the obese dexamethasone-treated mice when compared to lean dexamethasone-treated mice (Figure 3F; p=0.031).</w:t>
@@ -11163,6 +11308,7 @@
         <w:rPr>
           <w:color w:val="000000" w:themeColor="text1"/>
         </w:rPr>
+        <w:lastRenderedPageBreak/>
         <w:t>Lipolysis has previously been associated with ins</w:t>
       </w:r>
       <w:r>
@@ -11309,7 +11455,6 @@
         <w:rPr>
           <w:color w:val="000000" w:themeColor="text1"/>
         </w:rPr>
-        <w:lastRenderedPageBreak/>
         <w:fldChar w:fldCharType="begin" w:fldLock="1"/>
       </w:r>
       <w:r>
@@ -12442,6 +12587,7 @@
         <w:rPr>
           <w:color w:val="000000" w:themeColor="text1"/>
         </w:rPr>
+        <w:lastRenderedPageBreak/>
         <w:t xml:space="preserve">an upregulation of </w:t>
       </w:r>
       <w:r>
@@ -12513,7 +12659,6 @@
         <w:rPr>
           <w:color w:val="000000" w:themeColor="text1"/>
         </w:rPr>
-        <w:lastRenderedPageBreak/>
         <w:t>To understand how diet-induced obesity alters dexamethasone-induced lipolysis, we</w:t>
       </w:r>
       <w:r>
@@ -13132,14 +13277,44 @@
         <w:rPr>
           <w:rFonts w:eastAsia="Times New Roman" w:cs="Arial"/>
           <w:color w:val="000000" w:themeColor="text1"/>
-          <w:shd w:val="clear" w:color="auto" w:fill="FFFFFF"/>
-        </w:rPr>
-        <w:t xml:space="preserve">There were no significant increases observed in HSL expression or phosphorylation that might explain enhanced lipolysis in the obese, dexamethasone treated mice (Supplementary </w:t>
+          <w:highlight w:val="yellow"/>
+          <w:shd w:val="clear" w:color="auto" w:fill="FFFFFF"/>
+        </w:rPr>
+        <w:t xml:space="preserve">There were no significant increases observed in HSL </w:t>
       </w:r>
       <w:r>
         <w:rPr>
           <w:rFonts w:eastAsia="Times New Roman" w:cs="Arial"/>
           <w:color w:val="000000" w:themeColor="text1"/>
+          <w:highlight w:val="yellow"/>
+          <w:shd w:val="clear" w:color="auto" w:fill="FFFFFF"/>
+        </w:rPr>
+        <w:t>levels</w:t>
+      </w:r>
+      <w:r>
+        <w:rPr>
+          <w:rFonts w:eastAsia="Times New Roman" w:cs="Arial"/>
+          <w:color w:val="000000" w:themeColor="text1"/>
+          <w:highlight w:val="yellow"/>
+          <w:shd w:val="clear" w:color="auto" w:fill="FFFFFF"/>
+        </w:rPr>
+        <w:t xml:space="preserve"> or phosphorylation that might explain enhanced lipolysis in the obese, dexamethasone treated </w:t>
+      </w:r>
+      <w:r>
+        <w:rPr>
+          <w:rFonts w:eastAsia="Times New Roman" w:cs="Arial"/>
+          <w:color w:val="000000" w:themeColor="text1"/>
+          <w:highlight w:val="yellow"/>
+          <w:shd w:val="clear" w:color="auto" w:fill="FFFFFF"/>
+        </w:rPr>
+        <w:lastRenderedPageBreak/>
+        <w:t xml:space="preserve">mice (Supplementary </w:t>
+      </w:r>
+      <w:r>
+        <w:rPr>
+          <w:rFonts w:eastAsia="Times New Roman" w:cs="Arial"/>
+          <w:color w:val="000000" w:themeColor="text1"/>
+          <w:highlight w:val="yellow"/>
           <w:shd w:val="clear" w:color="auto" w:fill="FFFFFF"/>
         </w:rPr>
         <w:t>Figure 2A</w:t>
@@ -13148,6 +13323,7 @@
         <w:rPr>
           <w:rFonts w:eastAsia="Times New Roman" w:cs="Arial"/>
           <w:color w:val="000000" w:themeColor="text1"/>
+          <w:highlight w:val="yellow"/>
           <w:shd w:val="clear" w:color="auto" w:fill="FFFFFF"/>
         </w:rPr>
         <w:t>-</w:t>
@@ -13156,6 +13332,7 @@
         <w:rPr>
           <w:rFonts w:eastAsia="Times New Roman" w:cs="Arial"/>
           <w:color w:val="000000" w:themeColor="text1"/>
+          <w:highlight w:val="yellow"/>
           <w:shd w:val="clear" w:color="auto" w:fill="FFFFFF"/>
         </w:rPr>
         <w:t xml:space="preserve">B). In fact, phosphorylation of PKA sites on HSL tended to be lower in obese mice when compared to lean, as has been reported previously </w:t>
@@ -13164,6 +13341,7 @@
         <w:rPr>
           <w:rFonts w:eastAsia="Times New Roman" w:cs="Arial"/>
           <w:color w:val="000000" w:themeColor="text1"/>
+          <w:highlight w:val="yellow"/>
           <w:shd w:val="clear" w:color="auto" w:fill="FFFFFF"/>
         </w:rPr>
         <w:fldChar w:fldCharType="begin" w:fldLock="1"/>
@@ -13172,6 +13350,7 @@
         <w:rPr>
           <w:rFonts w:eastAsia="Times New Roman" w:cs="Arial"/>
           <w:color w:val="000000" w:themeColor="text1"/>
+          <w:highlight w:val="yellow"/>
           <w:shd w:val="clear" w:color="auto" w:fill="FFFFFF"/>
         </w:rPr>
         <w:instrText>ADDIN CSL_CITATION { "citationItems" : [ { "id" : "ITEM-1", "itemData" : { "DOI" : "10.1152/ajpcell.00547.2009", "ISBN" : "1522-1563 (Electronic)\\r0363-6143 (Linking)", "ISSN" : "0363-6143, 1522-1563", "PMID" : "20107043", "abstract" : "This study investigated the molecular mechanisms by which a high-fat diet (HFD) dysregulates lipolysis and lipid metabolism in mouse epididymal (visceral, VC) and inguinal (subcutaneous, SC) adipocytes. Eight-weeks of HFD feeding increased adipose triglyceride lipase (ATGL) content and comparative gene identification-58 (CGI-58) expression, whereas hormone-sensitive lipase (HSL) phosphorylation and perilipin content were severely reduced. Adipocytes from HFD mice elicited increased basal but blunted epinephrine-stimulated lipolysis and increased diacylglycerol content in both fat depots. Consistent with impaired adrenergic receptor signaling, HFD also increased adipose-specific phospholipase A2 expression in both fat depots. Inhibition of E-prostanoid 3 receptor increased basal lipolysis in control adipocytes but failed to acutely alter the effects of HFD on lipolysis in both fat depots. In HFD visceral adipocytes, activation of adenylyl cyclases by forskolin increased HSL phosphorylation and surpassed the lipolytic response of control cells. However, in HFD subcutaneous adipocytes, forskolin induced lipolysis without detectable HSL phosphorylation, suggesting activation of an alternative lipase in response to HFD-induced suppression of HSL in VC and SC adipocytes. HFD also powerfully inhibited basal, epinephrine-, and forskolin-induced AMP kinase (AMPK) activation as well peroxisome proliferator-activated receptor gamma coactivator-1\u03b1 expression, citrate synthase activity, and palmitate oxidation in both fat depots. In summary, novel evidence is provided that defective adrenergic receptor signaling combined with upregulation of ATGL and suppression of HSL and AMPK signaling mediate HFD-induced alterations in lipolysis and lipid utilization in VC and SC adipocytes, which may play an important role in defective lipid mobilization and metabolism seen in diet-induced obesity.", "author" : [ { "dropping-particle" : "", "family" : "Gaidhu", "given" : "Mandeep P.", "non-dropping-particle" : "", "parse-names" : false, "suffix" : "" }, { "dropping-particle" : "", "family" : "Anthony", "given" : "Nicole M.", "non-dropping-particle" : "", "parse-names" : false, "suffix" : "" }, { "dropping-particle" : "", "family" : "Patel", "given" : "Prital", "non-dropping-particle" : "", "parse-names" : false, "suffix" : "" }, { "dropping-particle" : "", "family" : "Hawke", "given" : "Thomas J.", "non-dropping-particle" : "", "parse-names" : false, "suffix" : "" }, { "dropping-particle" : "", "family" : "Ceddia", "given" : "Rolando B.", "non-dropping-particle" : "", "parse-names" : false, "suffix" : "" } ], "container-title" : "American Journal of Physiology - Cell Physiology", "id" : "ITEM-1", "issue" : "4", "issued" : { "date-parts" : [ [ "2010" ] ] }, "page" : "C961-C971", "title" : "Dysregulation of lipolysis and lipid metabolism in visceral and subcutaneous adipocytes by high-fat diet: role of ATGL, HSL, and AMPK", "type" : "article-journal", "volume" : "298" }, "uris" : [ "http://www.mendeley.com/documents/?uuid=826b6c12-6fce-492d-90b4-f620a81cf48d" ] } ], "mendeley" : { "formattedCitation" : "(36)", "plainTextFormattedCitation" : "(36)", "previouslyFormattedCitation" : "(36)" }, "properties" : {  }, "schema" : "https://github.com/citation-style-language/schema/raw/master/csl-citation.json" }</w:instrText>
@@ -13180,6 +13359,7 @@
         <w:rPr>
           <w:rFonts w:eastAsia="Times New Roman" w:cs="Arial"/>
           <w:color w:val="000000" w:themeColor="text1"/>
+          <w:highlight w:val="yellow"/>
           <w:shd w:val="clear" w:color="auto" w:fill="FFFFFF"/>
         </w:rPr>
         <w:fldChar w:fldCharType="separate"/>
@@ -13189,6 +13369,7 @@
           <w:rFonts w:eastAsia="Times New Roman" w:cs="Arial"/>
           <w:noProof/>
           <w:color w:val="000000" w:themeColor="text1"/>
+          <w:highlight w:val="yellow"/>
           <w:shd w:val="clear" w:color="auto" w:fill="FFFFFF"/>
         </w:rPr>
         <w:t>(36)</w:t>
@@ -13197,6 +13378,7 @@
         <w:rPr>
           <w:rFonts w:eastAsia="Times New Roman" w:cs="Arial"/>
           <w:color w:val="000000" w:themeColor="text1"/>
+          <w:highlight w:val="yellow"/>
           <w:shd w:val="clear" w:color="auto" w:fill="FFFFFF"/>
         </w:rPr>
         <w:fldChar w:fldCharType="end"/>
@@ -13205,9 +13387,18 @@
         <w:rPr>
           <w:rFonts w:eastAsia="Times New Roman" w:cs="Arial"/>
           <w:color w:val="000000" w:themeColor="text1"/>
-          <w:shd w:val="clear" w:color="auto" w:fill="FFFFFF"/>
-        </w:rPr>
-        <w:t xml:space="preserve">. </w:t>
+          <w:highlight w:val="yellow"/>
+          <w:shd w:val="clear" w:color="auto" w:fill="FFFFFF"/>
+        </w:rPr>
+        <w:t>.</w:t>
+      </w:r>
+      <w:r>
+        <w:rPr>
+          <w:rFonts w:eastAsia="Times New Roman" w:cs="Arial"/>
+          <w:color w:val="000000" w:themeColor="text1"/>
+          <w:shd w:val="clear" w:color="auto" w:fill="FFFFFF"/>
+        </w:rPr>
+        <w:t xml:space="preserve"> </w:t>
       </w:r>
       <w:r>
         <w:rPr>
@@ -13225,7 +13416,6 @@
         <w:rPr>
           <w:color w:val="000000" w:themeColor="text1"/>
         </w:rPr>
-        <w:lastRenderedPageBreak/>
         <w:t xml:space="preserve">support the hypothesis </w:t>
       </w:r>
       <w:r>
@@ -13807,7 +13997,14 @@
         <w:rPr>
           <w:color w:val="000000" w:themeColor="text1"/>
         </w:rPr>
-        <w:t xml:space="preserve"> dexamethasone treatment </w:t>
+        <w:t xml:space="preserve"> dexamethasone </w:t>
+      </w:r>
+      <w:r>
+        <w:rPr>
+          <w:color w:val="000000" w:themeColor="text1"/>
+        </w:rPr>
+        <w:lastRenderedPageBreak/>
+        <w:t xml:space="preserve">treatment </w:t>
       </w:r>
       <w:r>
         <w:rPr>
@@ -13923,14 +14120,7 @@
         <w:rPr>
           <w:color w:val="000000" w:themeColor="text1"/>
         </w:rPr>
-        <w:t xml:space="preserve">However, to our surprise, the glucocorticoid treatment in obese </w:t>
-      </w:r>
-      <w:r>
-        <w:rPr>
-          <w:color w:val="000000" w:themeColor="text1"/>
-        </w:rPr>
-        <w:lastRenderedPageBreak/>
-        <w:t xml:space="preserve">mice led to </w:t>
+        <w:t xml:space="preserve">However, to our surprise, the glucocorticoid treatment in obese mice led to </w:t>
       </w:r>
       <w:r>
         <w:rPr>
@@ -14420,6 +14610,7 @@
         <w:rPr>
           <w:color w:val="000000" w:themeColor="text1"/>
         </w:rPr>
+        <w:lastRenderedPageBreak/>
         <w:t xml:space="preserve">There is some debate as to which genes glucocorticoids act on to promote lipolysis. Downregulation of </w:t>
       </w:r>
       <w:r>
@@ -14532,14 +14723,7 @@
         <w:rPr>
           <w:color w:val="000000" w:themeColor="text1"/>
         </w:rPr>
-        <w:t xml:space="preserve"> </w:t>
-      </w:r>
-      <w:r>
-        <w:rPr>
-          <w:color w:val="000000" w:themeColor="text1"/>
-        </w:rPr>
-        <w:lastRenderedPageBreak/>
-        <w:t xml:space="preserve">transcripts </w:t>
+        <w:t xml:space="preserve"> transcripts </w:t>
       </w:r>
       <w:r>
         <w:rPr>
@@ -14653,12 +14837,14 @@
       <w:r>
         <w:rPr>
           <w:color w:val="000000" w:themeColor="text1"/>
+          <w:highlight w:val="yellow"/>
         </w:rPr>
         <w:t>.</w:t>
       </w:r>
       <w:r>
         <w:rPr>
           <w:color w:val="000000" w:themeColor="text1"/>
+          <w:highlight w:val="yellow"/>
         </w:rPr>
         <w:t xml:space="preserve"> </w:t>
       </w:r>
@@ -14666,6 +14852,7 @@
         <w:rPr>
           <w:rFonts w:eastAsia="Times New Roman" w:cs="Arial"/>
           <w:color w:val="000000" w:themeColor="text1"/>
+          <w:highlight w:val="yellow"/>
           <w:shd w:val="clear" w:color="auto" w:fill="FFFFFF"/>
         </w:rPr>
         <w:t>There were no</w:t>
@@ -14674,6 +14861,7 @@
         <w:rPr>
           <w:rFonts w:eastAsia="Times New Roman" w:cs="Arial"/>
           <w:color w:val="000000" w:themeColor="text1"/>
+          <w:highlight w:val="yellow"/>
           <w:shd w:val="clear" w:color="auto" w:fill="FFFFFF"/>
         </w:rPr>
         <w:t xml:space="preserve"> significant differences in the effects of diet or treatment on HSL phosphorylation. Interestingly, obesity and dexamethasone treatment appeared to slightly decrease HSL phosphorylation, consistent with previous reports </w:t>
@@ -14682,6 +14870,7 @@
         <w:rPr>
           <w:rFonts w:eastAsia="Times New Roman" w:cs="Arial"/>
           <w:color w:val="000000" w:themeColor="text1"/>
+          <w:highlight w:val="yellow"/>
           <w:shd w:val="clear" w:color="auto" w:fill="FFFFFF"/>
         </w:rPr>
         <w:fldChar w:fldCharType="begin" w:fldLock="1"/>
@@ -14690,6 +14879,7 @@
         <w:rPr>
           <w:rFonts w:eastAsia="Times New Roman" w:cs="Arial"/>
           <w:color w:val="000000" w:themeColor="text1"/>
+          <w:highlight w:val="yellow"/>
           <w:shd w:val="clear" w:color="auto" w:fill="FFFFFF"/>
         </w:rPr>
         <w:instrText>ADDIN CSL_CITATION { "citationItems" : [ { "id" : "ITEM-1", "itemData" : { "DOI" : "10.1152/ajpcell.00547.2009", "ISBN" : "1522-1563 (Electronic)\\r0363-6143 (Linking)", "ISSN" : "0363-6143, 1522-1563", "PMID" : "20107043", "abstract" : "This study investigated the molecular mechanisms by which a high-fat diet (HFD) dysregulates lipolysis and lipid metabolism in mouse epididymal (visceral, VC) and inguinal (subcutaneous, SC) adipocytes. Eight-weeks of HFD feeding increased adipose triglyceride lipase (ATGL) content and comparative gene identification-58 (CGI-58) expression, whereas hormone-sensitive lipase (HSL) phosphorylation and perilipin content were severely reduced. Adipocytes from HFD mice elicited increased basal but blunted epinephrine-stimulated lipolysis and increased diacylglycerol content in both fat depots. Consistent with impaired adrenergic receptor signaling, HFD also increased adipose-specific phospholipase A2 expression in both fat depots. Inhibition of E-prostanoid 3 receptor increased basal lipolysis in control adipocytes but failed to acutely alter the effects of HFD on lipolysis in both fat depots. In HFD visceral adipocytes, activation of adenylyl cyclases by forskolin increased HSL phosphorylation and surpassed the lipolytic response of control cells. However, in HFD subcutaneous adipocytes, forskolin induced lipolysis without detectable HSL phosphorylation, suggesting activation of an alternative lipase in response to HFD-induced suppression of HSL in VC and SC adipocytes. HFD also powerfully inhibited basal, epinephrine-, and forskolin-induced AMP kinase (AMPK) activation as well peroxisome proliferator-activated receptor gamma coactivator-1\u03b1 expression, citrate synthase activity, and palmitate oxidation in both fat depots. In summary, novel evidence is provided that defective adrenergic receptor signaling combined with upregulation of ATGL and suppression of HSL and AMPK signaling mediate HFD-induced alterations in lipolysis and lipid utilization in VC and SC adipocytes, which may play an important role in defective lipid mobilization and metabolism seen in diet-induced obesity.", "author" : [ { "dropping-particle" : "", "family" : "Gaidhu", "given" : "Mandeep P.", "non-dropping-particle" : "", "parse-names" : false, "suffix" : "" }, { "dropping-particle" : "", "family" : "Anthony", "given" : "Nicole M.", "non-dropping-particle" : "", "parse-names" : false, "suffix" : "" }, { "dropping-particle" : "", "family" : "Patel", "given" : "Prital", "non-dropping-particle" : "", "parse-names" : false, "suffix" : "" }, { "dropping-particle" : "", "family" : "Hawke", "given" : "Thomas J.", "non-dropping-particle" : "", "parse-names" : false, "suffix" : "" }, { "dropping-particle" : "", "family" : "Ceddia", "given" : "Rolando B.", "non-dropping-particle" : "", "parse-names" : false, "suffix" : "" } ], "container-title" : "American Journal of Physiology - Cell Physiology", "id" : "ITEM-1", "issue" : "4", "issued" : { "date-parts" : [ [ "2010" ] ] }, "page" : "C961-C971", "title" : "Dysregulation of lipolysis and lipid metabolism in visceral and subcutaneous adipocytes by high-fat diet: role of ATGL, HSL, and AMPK", "type" : "article-journal", "volume" : "298" }, "uris" : [ "http://www.mendeley.com/documents/?uuid=826b6c12-6fce-492d-90b4-f620a81cf48d" ] } ], "mendeley" : { "formattedCitation" : "(36)", "plainTextFormattedCitation" : "(36)", "previouslyFormattedCitation" : "(36)" }, "properties" : {  }, "schema" : "https://github.com/citation-style-language/schema/raw/master/csl-citation.json" }</w:instrText>
@@ -14698,6 +14888,7 @@
         <w:rPr>
           <w:rFonts w:eastAsia="Times New Roman" w:cs="Arial"/>
           <w:color w:val="000000" w:themeColor="text1"/>
+          <w:highlight w:val="yellow"/>
           <w:shd w:val="clear" w:color="auto" w:fill="FFFFFF"/>
         </w:rPr>
         <w:fldChar w:fldCharType="separate"/>
@@ -14707,6 +14898,7 @@
           <w:rFonts w:eastAsia="Times New Roman" w:cs="Arial"/>
           <w:noProof/>
           <w:color w:val="000000" w:themeColor="text1"/>
+          <w:highlight w:val="yellow"/>
           <w:shd w:val="clear" w:color="auto" w:fill="FFFFFF"/>
         </w:rPr>
         <w:t>(36)</w:t>
@@ -14715,6 +14907,7 @@
         <w:rPr>
           <w:rFonts w:eastAsia="Times New Roman" w:cs="Arial"/>
           <w:color w:val="000000" w:themeColor="text1"/>
+          <w:highlight w:val="yellow"/>
           <w:shd w:val="clear" w:color="auto" w:fill="FFFFFF"/>
         </w:rPr>
         <w:fldChar w:fldCharType="end"/>
@@ -14723,6 +14916,7 @@
         <w:rPr>
           <w:rFonts w:eastAsia="Times New Roman" w:cs="Arial"/>
           <w:color w:val="000000" w:themeColor="text1"/>
+          <w:highlight w:val="yellow"/>
           <w:shd w:val="clear" w:color="auto" w:fill="FFFFFF"/>
         </w:rPr>
         <w:t>.  Given these results, we attribute enhanced lipolysis seen in obese dexamethasone-treated mice</w:t>
@@ -14731,6 +14925,7 @@
         <w:rPr>
           <w:rFonts w:eastAsia="Times New Roman" w:cs="Arial"/>
           <w:color w:val="000000" w:themeColor="text1"/>
+          <w:highlight w:val="yellow"/>
           <w:shd w:val="clear" w:color="auto" w:fill="FFFFFF"/>
         </w:rPr>
         <w:t xml:space="preserve"> in part</w:t>
@@ -14739,6 +14934,7 @@
         <w:rPr>
           <w:rFonts w:eastAsia="Times New Roman" w:cs="Arial"/>
           <w:color w:val="000000" w:themeColor="text1"/>
+          <w:highlight w:val="yellow"/>
           <w:shd w:val="clear" w:color="auto" w:fill="FFFFFF"/>
         </w:rPr>
         <w:t xml:space="preserve"> to upregulated ATGL.</w:t>
@@ -14810,6 +15006,7 @@
         <w:rPr>
           <w:rFonts w:eastAsia="Times New Roman" w:cs="Arial"/>
           <w:color w:val="000000" w:themeColor="text1"/>
+          <w:highlight w:val="yellow"/>
           <w:shd w:val="clear" w:color="auto" w:fill="FFFFFF"/>
         </w:rPr>
         <w:t xml:space="preserve">The obese, dexamethasone treated animals consumed </w:t>
@@ -14818,6 +15015,7 @@
         <w:rPr>
           <w:rFonts w:eastAsia="Times New Roman" w:cs="Arial"/>
           <w:color w:val="000000" w:themeColor="text1"/>
+          <w:highlight w:val="yellow"/>
           <w:shd w:val="clear" w:color="auto" w:fill="FFFFFF"/>
         </w:rPr>
         <w:t xml:space="preserve">increasing amounts of </w:t>
@@ -14826,6 +15024,7 @@
         <w:rPr>
           <w:rFonts w:eastAsia="Times New Roman" w:cs="Arial"/>
           <w:color w:val="000000" w:themeColor="text1"/>
+          <w:highlight w:val="yellow"/>
           <w:shd w:val="clear" w:color="auto" w:fill="FFFFFF"/>
         </w:rPr>
         <w:t xml:space="preserve">dexamethasone as the study progressed resulting in increased serum dexamethasone at sacrifice.  This was unexpected and may be due to the increased urination, and water requirement in severely diabetic animals, as has been documented previously </w:t>
@@ -14834,6 +15033,7 @@
         <w:rPr>
           <w:rFonts w:eastAsia="Times New Roman" w:cs="Arial"/>
           <w:color w:val="000000" w:themeColor="text1"/>
+          <w:highlight w:val="yellow"/>
           <w:shd w:val="clear" w:color="auto" w:fill="FFFFFF"/>
         </w:rPr>
         <w:fldChar w:fldCharType="begin" w:fldLock="1"/>
@@ -14842,6 +15042,7 @@
         <w:rPr>
           <w:rFonts w:eastAsia="Times New Roman" w:cs="Arial"/>
           <w:color w:val="000000" w:themeColor="text1"/>
+          <w:highlight w:val="yellow"/>
           <w:shd w:val="clear" w:color="auto" w:fill="FFFFFF"/>
         </w:rPr>
         <w:instrText>ADDIN CSL_CITATION { "citationItems" : [ { "id" : "ITEM-1", "itemData" : { "DOI" : "10.2337/diab.30.2.106", "ISSN" : "00121797", "PMID" : "7009265", "abstract" : "Diabetes in the C57BL/KsJ(db/db) mouse is initially expressed as hyperinsulinemia, followed by hyperphagia, progressive obesity, and widespread pathologic abnormalities. This study was designed to evaluate the effects of metabolic control on the natural history of the diabetic nephropathy. Beginning at 1 mo of age and continuing for 12 wk, diabetic mice were subjected to controlled dietary restriction, such that their weight was maintained similar to that of age-matched, nondiabetic heterozygotes. Diet-restricted diabetics were compared with diabetics fed ad libitum and heterozygote nondiabetics. Significant lowering of fasting blood glucose, water intake, and plasma insulin was achieved by diet restriction. The diet-restricted diabetes demonstrated enhanced metabolic efficiency, consuming approximately half as much food as the nondiabetics, while maintaining a similar weight. Diabetics fed ad libitum evidenced well-defined renal lesions that included 3 + to 4 + immunoglobulin deposition in the glomerular mesangium, and generalized mesangial matrix expansion. These lesions were completely prevented in diet-restricted diabetes whose glomeruli were normal light microscopy, and demonstrated trace to 1 + mesangial immunoglobulin deposition, features identical in all respects to the nondiabetics. These results indicate that diabetic control achieved by preventing of obesity in the db/db mouse prevents the development of diabetic nephropathy.", "author" : [ { "dropping-particle" : "", "family" : "Lee", "given" : "S. M.", "non-dropping-particle" : "", "parse-names" : false, "suffix" : "" }, { "dropping-particle" : "", "family" : "Bressler", "given" : "R.", "non-dropping-particle" : "", "parse-names" : false, "suffix" : "" } ], "container-title" : "Diabetes", "id" : "ITEM-1", "issue" : "2", "issued" : { "date-parts" : [ [ "1981" ] ] }, "page" : "106-111", "title" : "Prevention of diabetic nephropathy by diet control in the db/db mouse", "type" : "article-journal", "volume" : "30" }, "uris" : [ "http://www.mendeley.com/documents/?uuid=20605ba2-f926-46a3-b1b2-ad9e2e3b54f5" ] } ], "mendeley" : { "formattedCitation" : "(48)", "plainTextFormattedCitation" : "(48)", "previouslyFormattedCitation" : "(48)" }, "properties" : {  }, "schema" : "https://github.com/citation-style-language/schema/raw/master/csl-citation.json" }</w:instrText>
@@ -14850,6 +15051,7 @@
         <w:rPr>
           <w:rFonts w:eastAsia="Times New Roman" w:cs="Arial"/>
           <w:color w:val="000000" w:themeColor="text1"/>
+          <w:highlight w:val="yellow"/>
           <w:shd w:val="clear" w:color="auto" w:fill="FFFFFF"/>
         </w:rPr>
         <w:fldChar w:fldCharType="separate"/>
@@ -14859,118 +15061,130 @@
           <w:rFonts w:eastAsia="Times New Roman" w:cs="Arial"/>
           <w:noProof/>
           <w:color w:val="000000" w:themeColor="text1"/>
-          <w:shd w:val="clear" w:color="auto" w:fill="FFFFFF"/>
-        </w:rPr>
-        <w:t>(4</w:t>
-      </w:r>
-      <w:bookmarkStart w:id="0" w:name="_GoBack"/>
-      <w:bookmarkEnd w:id="0"/>
+          <w:highlight w:val="yellow"/>
+          <w:shd w:val="clear" w:color="auto" w:fill="FFFFFF"/>
+        </w:rPr>
+        <w:t>(48)</w:t>
+      </w:r>
       <w:r>
         <w:rPr>
           <w:rFonts w:eastAsia="Times New Roman" w:cs="Arial"/>
-          <w:noProof/>
-          <w:color w:val="000000" w:themeColor="text1"/>
-          <w:shd w:val="clear" w:color="auto" w:fill="FFFFFF"/>
-        </w:rPr>
-        <w:t>8)</w:t>
+          <w:color w:val="000000" w:themeColor="text1"/>
+          <w:highlight w:val="yellow"/>
+          <w:shd w:val="clear" w:color="auto" w:fill="FFFFFF"/>
+        </w:rPr>
+        <w:fldChar w:fldCharType="end"/>
       </w:r>
       <w:r>
         <w:rPr>
           <w:rFonts w:eastAsia="Times New Roman" w:cs="Arial"/>
           <w:color w:val="000000" w:themeColor="text1"/>
-          <w:shd w:val="clear" w:color="auto" w:fill="FFFFFF"/>
-        </w:rPr>
-        <w:fldChar w:fldCharType="end"/>
-      </w:r>
+          <w:highlight w:val="yellow"/>
+          <w:shd w:val="clear" w:color="auto" w:fill="FFFFFF"/>
+        </w:rPr>
+        <w:t xml:space="preserve">. This is an important limitation to our study, although we note that several phenotypes including fasting glucose, liver triglycerides, hepatic </w:t>
+      </w:r>
+      <w:proofErr w:type="spellStart"/>
       <w:r>
         <w:rPr>
           <w:rFonts w:eastAsia="Times New Roman" w:cs="Arial"/>
           <w:color w:val="000000" w:themeColor="text1"/>
-          <w:shd w:val="clear" w:color="auto" w:fill="FFFFFF"/>
-        </w:rPr>
-        <w:t xml:space="preserve">. This is an important limitation to our study, although we note that several phenotypes including fasting glucose, liver triglycerides, hepatic </w:t>
-      </w:r>
-      <w:proofErr w:type="spellStart"/>
+          <w:highlight w:val="yellow"/>
+          <w:shd w:val="clear" w:color="auto" w:fill="FFFFFF"/>
+        </w:rPr>
+        <w:t>lipogenic</w:t>
+      </w:r>
+      <w:proofErr w:type="spellEnd"/>
       <w:r>
         <w:rPr>
           <w:rFonts w:eastAsia="Times New Roman" w:cs="Arial"/>
           <w:color w:val="000000" w:themeColor="text1"/>
-          <w:shd w:val="clear" w:color="auto" w:fill="FFFFFF"/>
-        </w:rPr>
-        <w:t>lipogenic</w:t>
-      </w:r>
-      <w:proofErr w:type="spellEnd"/>
+          <w:highlight w:val="yellow"/>
+          <w:shd w:val="clear" w:color="auto" w:fill="FFFFFF"/>
+        </w:rPr>
+        <w:t xml:space="preserve"> gene expression, and adipose tissue mass changed in different directions in lean and obese animals, and therefore </w:t>
+      </w:r>
       <w:r>
         <w:rPr>
           <w:rFonts w:eastAsia="Times New Roman" w:cs="Arial"/>
           <w:color w:val="000000" w:themeColor="text1"/>
-          <w:shd w:val="clear" w:color="auto" w:fill="FFFFFF"/>
-        </w:rPr>
-        <w:t xml:space="preserve"> gene expression, and adipose tissue mass changed in different directions in lean and obese animals, and therefore </w:t>
+          <w:highlight w:val="yellow"/>
+          <w:shd w:val="clear" w:color="auto" w:fill="FFFFFF"/>
+        </w:rPr>
+        <w:t>are</w:t>
       </w:r>
       <w:r>
         <w:rPr>
           <w:rFonts w:eastAsia="Times New Roman" w:cs="Arial"/>
           <w:color w:val="000000" w:themeColor="text1"/>
-          <w:shd w:val="clear" w:color="auto" w:fill="FFFFFF"/>
-        </w:rPr>
-        <w:t>are</w:t>
+          <w:highlight w:val="yellow"/>
+          <w:shd w:val="clear" w:color="auto" w:fill="FFFFFF"/>
+        </w:rPr>
+        <w:t xml:space="preserve"> unlikely </w:t>
       </w:r>
       <w:r>
         <w:rPr>
           <w:rFonts w:eastAsia="Times New Roman" w:cs="Arial"/>
           <w:color w:val="000000" w:themeColor="text1"/>
-          <w:shd w:val="clear" w:color="auto" w:fill="FFFFFF"/>
-        </w:rPr>
-        <w:t xml:space="preserve"> unlikely </w:t>
+          <w:highlight w:val="yellow"/>
+          <w:shd w:val="clear" w:color="auto" w:fill="FFFFFF"/>
+        </w:rPr>
+        <w:t xml:space="preserve">to be </w:t>
       </w:r>
       <w:r>
         <w:rPr>
           <w:rFonts w:eastAsia="Times New Roman" w:cs="Arial"/>
           <w:color w:val="000000" w:themeColor="text1"/>
-          <w:shd w:val="clear" w:color="auto" w:fill="FFFFFF"/>
-        </w:rPr>
-        <w:t xml:space="preserve">to be </w:t>
+          <w:highlight w:val="yellow"/>
+          <w:shd w:val="clear" w:color="auto" w:fill="FFFFFF"/>
+        </w:rPr>
+        <w:t xml:space="preserve">due to an increased dose of dexamethasone. </w:t>
       </w:r>
       <w:r>
         <w:rPr>
           <w:rFonts w:eastAsia="Times New Roman" w:cs="Arial"/>
           <w:color w:val="000000" w:themeColor="text1"/>
-          <w:shd w:val="clear" w:color="auto" w:fill="FFFFFF"/>
-        </w:rPr>
-        <w:t xml:space="preserve">due to an increased dose of dexamethasone. </w:t>
+          <w:highlight w:val="yellow"/>
+          <w:shd w:val="clear" w:color="auto" w:fill="FFFFFF"/>
+        </w:rPr>
+        <w:t xml:space="preserve">For example, dexamethasone </w:t>
       </w:r>
       <w:r>
         <w:rPr>
           <w:rFonts w:eastAsia="Times New Roman" w:cs="Arial"/>
           <w:color w:val="000000" w:themeColor="text1"/>
-          <w:shd w:val="clear" w:color="auto" w:fill="FFFFFF"/>
-        </w:rPr>
-        <w:t xml:space="preserve">For example, dexamethasone </w:t>
+          <w:highlight w:val="yellow"/>
+          <w:shd w:val="clear" w:color="auto" w:fill="FFFFFF"/>
+        </w:rPr>
+        <w:t>reduced</w:t>
       </w:r>
       <w:r>
         <w:rPr>
           <w:rFonts w:eastAsia="Times New Roman" w:cs="Arial"/>
           <w:color w:val="000000" w:themeColor="text1"/>
-          <w:shd w:val="clear" w:color="auto" w:fill="FFFFFF"/>
-        </w:rPr>
-        <w:t>reduced</w:t>
+          <w:highlight w:val="yellow"/>
+          <w:shd w:val="clear" w:color="auto" w:fill="FFFFFF"/>
+        </w:rPr>
+        <w:t xml:space="preserve"> fasting blood glucose</w:t>
       </w:r>
       <w:r>
         <w:rPr>
           <w:rFonts w:eastAsia="Times New Roman" w:cs="Arial"/>
           <w:color w:val="000000" w:themeColor="text1"/>
-          <w:shd w:val="clear" w:color="auto" w:fill="FFFFFF"/>
-        </w:rPr>
-        <w:t xml:space="preserve"> fasting blood glucose</w:t>
+          <w:highlight w:val="yellow"/>
+          <w:shd w:val="clear" w:color="auto" w:fill="FFFFFF"/>
+        </w:rPr>
+        <w:t xml:space="preserve"> levels in lean </w:t>
       </w:r>
       <w:r>
         <w:rPr>
           <w:rFonts w:eastAsia="Times New Roman" w:cs="Arial"/>
           <w:color w:val="000000" w:themeColor="text1"/>
-          <w:shd w:val="clear" w:color="auto" w:fill="FFFFFF"/>
-        </w:rPr>
-        <w:t xml:space="preserve"> levels in lean mice, but led to hyperglycemia in obese mice</w:t>
+          <w:highlight w:val="yellow"/>
+          <w:shd w:val="clear" w:color="auto" w:fill="FFFFFF"/>
+        </w:rPr>
+        <w:lastRenderedPageBreak/>
+        <w:t>mice, but led to hyperglycemia in obese mice</w:t>
       </w:r>
       <w:r>
         <w:rPr>
@@ -14979,6 +15193,7 @@
           <w:color w:val="000000" w:themeColor="text1"/>
           <w:sz w:val="19"/>
           <w:szCs w:val="19"/>
+          <w:highlight w:val="yellow"/>
           <w:shd w:val="clear" w:color="auto" w:fill="FFFFFF"/>
         </w:rPr>
         <w:t xml:space="preserve">. </w:t>
@@ -14987,6 +15202,7 @@
         <w:rPr>
           <w:rFonts w:eastAsia="Times New Roman" w:cs="Arial"/>
           <w:color w:val="000000" w:themeColor="text1"/>
+          <w:highlight w:val="yellow"/>
           <w:shd w:val="clear" w:color="auto" w:fill="FFFFFF"/>
         </w:rPr>
         <w:t xml:space="preserve">The dose of dexamethasone received was within the clinical range administered to human patients </w:t>
@@ -14995,6 +15211,7 @@
         <w:rPr>
           <w:rFonts w:eastAsia="Times New Roman" w:cs="Arial"/>
           <w:color w:val="000000" w:themeColor="text1"/>
+          <w:highlight w:val="yellow"/>
           <w:shd w:val="clear" w:color="auto" w:fill="FFFFFF"/>
         </w:rPr>
         <w:fldChar w:fldCharType="begin" w:fldLock="1"/>
@@ -15003,6 +15220,7 @@
         <w:rPr>
           <w:rFonts w:eastAsia="Times New Roman" w:cs="Arial"/>
           <w:color w:val="000000" w:themeColor="text1"/>
+          <w:highlight w:val="yellow"/>
           <w:shd w:val="clear" w:color="auto" w:fill="FFFFFF"/>
         </w:rPr>
         <w:instrText>ADDIN CSL_CITATION { "citationItems" : [ { "id" : "ITEM-1", "itemData" : { "author" : [ { "dropping-particle" : "", "family" : "Tyrrell", "given" : "J B", "non-dropping-particle" : "", "parse-names" : false, "suffix" : "" }, { "dropping-particle" : "", "family" : "Findling", "given" : "J W", "non-dropping-particle" : "", "parse-names" : false, "suffix" : "" }, { "dropping-particle" : "", "family" : "Aron", "given" : "D C", "non-dropping-particle" : "", "parse-names" : false, "suffix" : "" }, { "dropping-particle" : "", "family" : "Fitzgerald", "given" : "P A", "non-dropping-particle" : "", "parse-names" : false, "suffix" : "" }, { "dropping-particle" : "", "family" : "Forsham", "given" : "P H", "non-dropping-particle" : "", "parse-names" : false, "suffix" : "" } ], "container-title" : "Ann.Intern.Med.", "id" : "ITEM-1", "issued" : { "date-parts" : [ [ "1986" ] ] }, "page" : "180-186", "title" : "An overnight high-dose dexamethasone suppression test for rapid differential diagnosis of Cushing's syndrome", "type" : "article-journal", "volume" : "104" }, "uris" : [ "http://www.mendeley.com/documents/?uuid=324383be-a80a-4c14-937a-0c314e176db4" ] }, { "id" : "ITEM-2", "itemData" : { "DOI" : "10.1210/jc.2011-3350", "ISSN" : "0021-972X", "PMID" : "22466348", "abstract" : "Context: Cushing's syndrome (CS) is a disorder associated with significant morbidity and mortality due to prolonged exposure to high cortisol concentrations. Objective: Our objective was to evaluate the safety and efficacy of mifepristone, a glucocorticoid receptor antagonist, in endogenous CS. Design and Setting: We conducted a 24-wk multicenter, open-label trial after failed multimodality therapy at 14 U.S. academic medical centers and three private research centers. Participants: Participants included 50 adults with endogenous CS associated with type 2 diabetes mellitus/impaired glucose tolerance (C-DM) or a diagnosis of hypertension alone (C-HT). Intervention: Mifepristone was administered at doses of 300-1200 mg daily. Main Outcome Measures: We evaluated change in area under the curve for glucose on 2-h oral glucose test for C-DM and change in diastolic blood pressure from baseline to wk 24 for C-HT. Results: In the C-DM cohort, an area under the curve for glucose (AUCglucose) response was seen in 60...", "author" : [ { "dropping-particle" : "", "family" : "Fleseriu", "given" : "Maria", "non-dropping-particle" : "", "parse-names" : false, "suffix" : "" }, { "dropping-particle" : "", "family" : "Biller", "given" : "Beverly M. K.", "non-dropping-particle" : "", "parse-names" : false, "suffix" : "" }, { "dropping-particle" : "", "family" : "Findling", "given" : "James W.", "non-dropping-particle" : "", "parse-names" : false, "suffix" : "" }, { "dropping-particle" : "", "family" : "Molitch", "given" : "Mark E.", "non-dropping-particle" : "", "parse-names" : false, "suffix" : "" }, { "dropping-particle" : "", "family" : "Schteingart", "given" : "David E.", "non-dropping-particle" : "", "parse-names" : false, "suffix" : "" }, { "dropping-particle" : "", "family" : "Gross", "given" : "Coleman", "non-dropping-particle" : "", "parse-names" : false, "suffix" : "" }, { "dropping-particle" : "", "family" : "Auchus", "given" : "Richard", "non-dropping-particle" : "", "parse-names" : false, "suffix" : "" }, { "dropping-particle" : "", "family" : "Bailey", "given" : "Timothy", "non-dropping-particle" : "", "parse-names" : false, "suffix" : "" }, { "dropping-particle" : "", "family" : "Biller", "given" : "Beverly M. K.", "non-dropping-particle" : "", "parse-names" : false, "suffix" : "" }, { "dropping-particle" : "", "family" : "Carroll", "given" : "Ty", "non-dropping-particle" : "", "parse-names" : false, "suffix" : "" }, { "dropping-particle" : "", "family" : "Colleran", "given" : "Kathleen", "non-dropping-particle" : "", "parse-names" : false, "suffix" : "" }, { "dropping-particle" : "", "family" : "Fein", "given" : "Henry", "non-dropping-particle" : "", "parse-names" : false, "suffix" : "" }, { "dropping-particle" : "", "family" : "Findling", "given" : "James W.", "non-dropping-particle" : "", "parse-names" : false, "suffix" : "" }, { "dropping-particle" : "", "family" : "Fleseriu", "given" : "Maria", "non-dropping-particle" : "", "parse-names" : false, "suffix" : "" }, { "dropping-particle" : "", "family" : "Hamrahian", "given" : "Amir", "non-dropping-particle" : "", "parse-names" : false, "suffix" : "" }, { "dropping-particle" : "", "family" : "Katznelson", "given" : "Laurence", "non-dropping-particle" : "", "parse-names" : false, "suffix" : "" }, { "dropping-particle" : "", "family" : "Kerr", "given" : "Janice", "non-dropping-particle" : "", "parse-names" : false, "suffix" : "" }, { "dropping-particle" : "", "family" : "Kipnes", "given" : "Mark", "non-dropping-particle" : "", "parse-names" : false, "suffix" : "" }, { "dropping-particle" : "", "family" : "Kirschner", "given" : "Lawrence", "non-dropping-particle" : "", "parse-names" : false, "suffix" : "" }, { "dropping-particle" : "", "family" : "Koch", "given" : "Christian", "non-dropping-particle" : "", "parse-names" : false, "suffix" : "" }, { "dropping-particle" : "", "family" : "Lerman", "given" : "Sam", "non-dropping-particle" : "", "parse-names" : false, "suffix" : "" }, { "dropping-particle" : "", "family" : "Lyons", "given" : "Timothy", "non-dropping-particle" : "", "parse-names" : false, "suffix" : "" }, { "dropping-particle" : "", "family" : "McPhaul", "given" : "Michael", "non-dropping-particle" : "", "parse-names" : false, "suffix" : "" }, { "dropping-particle" : "", "family" : "Molitch", "given" : "Mark E.", "non-dropping-particle" : "", "parse-names" : false, "suffix" : "" }, { "dropping-particle" : "", "family" : "Schteingart", "given" : "David E.", "non-dropping-particle" : "", "parse-names" : false, "suffix" : "" }, { "dropping-particle" : "", "family" : "Vaughan", "given" : "T. Brooks", "non-dropping-particle" : "", "parse-names" : false, "suffix" : "" }, { "dropping-particle" : "", "family" : "Weiss", "given" : "Roy", "non-dropping-particle" : "", "parse-names" : false, "suffix" : "" } ], "container-title" : "The Journal of Clinical Endocrinology &amp; Metabolism", "id" : "ITEM-2", "issue" : "6", "issued" : { "date-parts" : [ [ "2012" ] ] }, "page" : "2039-2049", "title" : "Mifepristone, a Glucocorticoid Receptor Antagonist, Produces Clinical and Metabolic Benefits in Patients with Cushing's Syndrome", "type" : "article-journal", "volume" : "97" }, "uris" : [ "http://www.mendeley.com/documents/?uuid=7b0cdc47-68f2-422e-b925-ddcdbda4b2af" ] }, { "id" : "ITEM-3", "itemData" : { "URL" : "https://reference.medscape.com/drug/decadron-dexamethasone-intensol-dexamethasone-342741", "accessed" : { "date-parts" : [ [ "2018", "3", "26" ] ] }, "author" : [ { "dropping-particle" : "", "family" : "Medscape", "given" : "", "non-dropping-particle" : "", "parse-names" : false, "suffix" : "" } ], "id" : "ITEM-3", "issued" : { "date-parts" : [ [ "0" ] ] }, "title" : "Decadron, Dexamethasone Intensol (dexamethasone) dosing, indications, interactions, adverse effects, and more", "type" : "webpage" }, "uris" : [ "http://www.mendeley.com/documents/?uuid=f99593be-ec68-33d3-acd4-2db4786655bc" ] } ], "mendeley" : { "formattedCitation" : "(49\u201351)", "plainTextFormattedCitation" : "(49\u201351)", "previouslyFormattedCitation" : "(49\u201351)" }, "properties" : {  }, "schema" : "https://github.com/citation-style-language/schema/raw/master/csl-citation.json" }</w:instrText>
@@ -15011,6 +15229,7 @@
         <w:rPr>
           <w:rFonts w:eastAsia="Times New Roman" w:cs="Arial"/>
           <w:color w:val="000000" w:themeColor="text1"/>
+          <w:highlight w:val="yellow"/>
           <w:shd w:val="clear" w:color="auto" w:fill="FFFFFF"/>
         </w:rPr>
         <w:fldChar w:fldCharType="separate"/>
@@ -15020,6 +15239,7 @@
           <w:rFonts w:eastAsia="Times New Roman" w:cs="Arial"/>
           <w:noProof/>
           <w:color w:val="000000" w:themeColor="text1"/>
+          <w:highlight w:val="yellow"/>
           <w:shd w:val="clear" w:color="auto" w:fill="FFFFFF"/>
         </w:rPr>
         <w:t>(49–51)</w:t>
@@ -15028,6 +15248,7 @@
         <w:rPr>
           <w:rFonts w:eastAsia="Times New Roman" w:cs="Arial"/>
           <w:color w:val="000000" w:themeColor="text1"/>
+          <w:highlight w:val="yellow"/>
           <w:shd w:val="clear" w:color="auto" w:fill="FFFFFF"/>
         </w:rPr>
         <w:fldChar w:fldCharType="end"/>
@@ -15036,39 +15257,116 @@
         <w:rPr>
           <w:rFonts w:eastAsia="Times New Roman" w:cs="Arial"/>
           <w:color w:val="000000" w:themeColor="text1"/>
-          <w:shd w:val="clear" w:color="auto" w:fill="FFFFFF"/>
-        </w:rPr>
-        <w:t xml:space="preserve">, corresponding to approximately 5 </w:t>
+          <w:highlight w:val="yellow"/>
+          <w:shd w:val="clear" w:color="auto" w:fill="FFFFFF"/>
+        </w:rPr>
+        <w:t>, corresponding to approximately 5 mg/day in an averaged sized human. Circulating concentrations of dexamethasone were similar to those observed</w:t>
       </w:r>
       <w:r>
         <w:rPr>
           <w:rFonts w:eastAsia="Times New Roman" w:cs="Arial"/>
           <w:color w:val="000000" w:themeColor="text1"/>
-          <w:shd w:val="clear" w:color="auto" w:fill="FFFFFF"/>
-        </w:rPr>
-        <w:lastRenderedPageBreak/>
-        <w:t>mg/day in an averaged sized human. Circulating concentrations of dexamethasone were similar to those observed</w:t>
+          <w:highlight w:val="yellow"/>
+          <w:shd w:val="clear" w:color="auto" w:fill="FFFFFF"/>
+        </w:rPr>
+        <w:t xml:space="preserve"> following therapeutic doses of glucocorticoids</w:t>
       </w:r>
       <w:r>
         <w:rPr>
           <w:rFonts w:eastAsia="Times New Roman" w:cs="Arial"/>
           <w:color w:val="000000" w:themeColor="text1"/>
-          <w:shd w:val="clear" w:color="auto" w:fill="FFFFFF"/>
-        </w:rPr>
-        <w:t xml:space="preserve"> following therapeutic doses of glucocorticoids</w:t>
+          <w:highlight w:val="yellow"/>
+          <w:shd w:val="clear" w:color="auto" w:fill="FFFFFF"/>
+        </w:rPr>
+        <w:t xml:space="preserve"> </w:t>
       </w:r>
       <w:r>
         <w:rPr>
           <w:rFonts w:eastAsia="Times New Roman" w:cs="Arial"/>
           <w:color w:val="000000" w:themeColor="text1"/>
-          <w:shd w:val="clear" w:color="auto" w:fill="FFFFFF"/>
-        </w:rPr>
-        <w:t xml:space="preserve"> </w:t>
+          <w:highlight w:val="yellow"/>
+          <w:shd w:val="clear" w:color="auto" w:fill="FFFFFF"/>
+        </w:rPr>
+        <w:fldChar w:fldCharType="begin" w:fldLock="1"/>
       </w:r>
       <w:r>
         <w:rPr>
           <w:rFonts w:eastAsia="Times New Roman" w:cs="Arial"/>
           <w:color w:val="000000" w:themeColor="text1"/>
+          <w:highlight w:val="yellow"/>
+          <w:shd w:val="clear" w:color="auto" w:fill="FFFFFF"/>
+        </w:rPr>
+        <w:instrText>ADDIN CSL_CITATION { "citationItems" : [ { "id" : "ITEM-1", "itemData" : { "author" : [ { "dropping-particle" : "", "family" : "Ballard PL, Granberg P", "given" : "Ballard RA", "non-dropping-particle" : "", "parse-names" : false, "suffix" : "" } ], "container-title" : "J Clin Invest", "id" : "ITEM-1", "issue" : "1", "issued" : { "date-parts" : [ [ "1975" ] ] }, "page" : "1548-1554", "title" : "Glucocorticoid level in maternal and cord serum after perinatal betamethasone therapy to prevent respiratory distress syndrome.", "type" : "article-journal", "volume" : "56" }, "uris" : [ "http://www.mendeley.com/documents/?uuid=cf26e30d-bd86-4af8-b21b-14aa23fd86f2" ] }, { "id" : "ITEM-2", "itemData" : { "DOI" : "10.1016/S0022-3476(80)80204-6", "ISBN" : "0022-3476 (Print)\\r0022-3476 (Linking)", "ISSN" : "00223476", "PMID" : "7411310", "abstract" : "We examined the influence of fetal sex on the occurrence of respiratory distress syndrome in premature infants after maternal treatment with betamethasone. Among treated infants of 1,251 to 1,750 gm birth weight, the incidence of RDS was 40.9% in 22 males and 7.1% (P=0.03) in 14 females. Cord serum levels of betamethasone were similar for infants of both sexes, and there was no sex difference in suppression of serum cortisol, dehydroepiandrosterone sulfate, and growth hormone after treatment. These findings suggest that prenatal corticosteroid therapy is less effective in male infants than in female infants. This effect is not due to a difference in transfer or metabolism of betamethasone, nor is it reflected in the responsiveness of the fetal hypothalamic-pituitary-adrenal axis to synthetic glucocorticoid. \u00a9 1980 The C. V. Mosby Company.", "author" : [ { "dropping-particle" : "", "family" : "Ballard", "given" : "Philip L.", "non-dropping-particle" : "", "parse-names" : false, "suffix" : "" }, { "dropping-particle" : "", "family" : "Ballard", "given" : "Roberta A.", "non-dropping-particle" : "", "parse-names" : false, "suffix" : "" }, { "dropping-particle" : "", "family" : "Granberg", "given" : "J. Patricia", "non-dropping-particle" : "", "parse-names" : false, "suffix" : "" }, { "dropping-particle" : "", "family" : "Sniderman", "given" : "Susan", "non-dropping-particle" : "", "parse-names" : false, "suffix" : "" }, { "dropping-particle" : "", "family" : "Gluckman", "given" : "Peter D.", "non-dropping-particle" : "", "parse-names" : false, "suffix" : "" }, { "dropping-particle" : "", "family" : "Kaplan", "given" : "Selna L.", "non-dropping-particle" : "", "parse-names" : false, "suffix" : "" }, { "dropping-particle" : "", "family" : "Grumbach", "given" : "Melvin M.", "non-dropping-particle" : "", "parse-names" : false, "suffix" : "" } ], "container-title" : "The Journal of Pediatrics", "id" : "ITEM-2", "issue" : "3", "issued" : { "date-parts" : [ [ "1980" ] ] }, "page" : "451-454", "title" : "Fetal sex and prenatal betamethasone therapy", "type" : "article-journal", "volume" : "97" }, "uris" : [ "http://www.mendeley.com/documents/?uuid=00f6b50e-b13b-4312-8f1c-5260f0c4fddf" ] }, { "id" : "ITEM-3", "itemData" : { "DOI" : "10.1016/S0002-9394(98)00003-8", "ISSN" : "00029394", "PMID" : "9625551", "abstract" : "PURPOSE: To determine the dexamethasone concentration in vitreous and serum of patients after oral administration of dexamethasone and to compare the results with the concentrations in vitreous and serum found in a previous study with peribulbar injection of 5 mg dexamethasone disodiumphosphate. METHODS: In a prospective study, 54 patients who were scheduled for vitrectomy received 7.5 mg dexamethasone orally at varied time intervals before surgery. A vitreous sample was taken from each patient and serum samples were collected at multiple time points from 32 out of 54 patients. Dexamethasone concentrations were measured by radioimmunoassay. RESULTS: Dexamethasone concentrations in serum ranged from 2.5 to 98.1 ng/ml (median, 61.6 ng/ml) between 1 and 3 hours after oral administration of 7.5 mg dexamethasone. Serum concentrations after peribulbar injection of 5 mg dexamethasone disodiumphosphate (containing 3.75 mg dexamethasone) were lower by a factor of 1.5. Concentrations in vitreous ranged from 1.7 to 23.4 ng/ml (median, 5.2 ng/ml) between 4 and 10 hours after oral administration. After peribulbar injection of 5 mg dexamethasone disodiumphosphate, the intravitreal concentrations were 3.9 times higher. CONCLUSIONS: An oral dose of 7.5 mg dexamethasone resulted in an intravitreal corticosteroid concentration with an anti-inflammatory potency that is clearly above physiological level. This concentration, however, is several times lower than is the intravitreal concentration after a peribulbar injection of 5 mg dexamethasone disodiumphosphate, although the two routes of administration resulted in nearly equal dexamethasone concentrations in serum. The higher intravitreal concentration after peribulbar injection is probably caused by diffusion from the serum and additional transscleral diffusion.", "author" : [ { "dropping-particle" : "", "family" : "Weijtens", "given" : "Olga", "non-dropping-particle" : "", "parse-names" : false, "suffix" : "" }, { "dropping-particle" : "", "family" : "Schoemaker", "given" : "Rik C.", "non-dropping-particle" : "", "parse-names" : false, "suffix" : "" }, { "dropping-particle" : "", "family" : "Cohen", "given" : "Adam F.", "non-dropping-particle" : "", "parse-names" : false, "suffix" : "" }, { "dropping-particle" : "", "family" : "Romijn", "given" : "Fred P.h.t.m.", "non-dropping-particle" : "", "parse-names" : false, "suffix" : "" }, { "dropping-particle" : "", "family" : "Lentjes", "given" : "Eef G.w.m.", "non-dropping-particle" : "", "parse-names" : false, "suffix" : "" }, { "dropping-particle" : "", "family" : "Rooij", "given" : "Jeroen", "non-dropping-particle" : "Van", "parse-names" : false, "suffix" : "" }, { "dropping-particle" : "", "family" : "Meurs", "given" : "Jan C.", "non-dropping-particle" : "Van", "parse-names" : false, "suffix" : "" } ], "container-title" : "American Journal of Ophthalmology", "id" : "ITEM-3", "issue" : "5", "issued" : { "date-parts" : [ [ "1998" ] ] }, "page" : "673-679", "title" : "Dexamethasone concentration in vitreous and serum after oral administration", "type" : "article-journal", "volume" : "125" }, "uris" : [ "http://www.mendeley.com/documents/?uuid=b3072c44-3995-41ae-a8f0-2bb7eeefa55f" ] } ], "mendeley" : { "formattedCitation" : "(52\u201354)", "plainTextFormattedCitation" : "(52\u201354)", "previouslyFormattedCitation" : "(52\u201354)" }, "properties" : {  }, "schema" : "https://github.com/citation-style-language/schema/raw/master/csl-citation.json" }</w:instrText>
+      </w:r>
+      <w:r>
+        <w:rPr>
+          <w:rFonts w:eastAsia="Times New Roman" w:cs="Arial"/>
+          <w:color w:val="000000" w:themeColor="text1"/>
+          <w:highlight w:val="yellow"/>
+          <w:shd w:val="clear" w:color="auto" w:fill="FFFFFF"/>
+        </w:rPr>
+        <w:fldChar w:fldCharType="separate"/>
+      </w:r>
+      <w:r>
+        <w:rPr>
+          <w:rFonts w:eastAsia="Times New Roman" w:cs="Arial"/>
+          <w:noProof/>
+          <w:color w:val="000000" w:themeColor="text1"/>
+          <w:highlight w:val="yellow"/>
+          <w:shd w:val="clear" w:color="auto" w:fill="FFFFFF"/>
+        </w:rPr>
+        <w:t>(52–54)</w:t>
+      </w:r>
+      <w:r>
+        <w:rPr>
+          <w:rFonts w:eastAsia="Times New Roman" w:cs="Arial"/>
+          <w:color w:val="000000" w:themeColor="text1"/>
+          <w:highlight w:val="yellow"/>
+          <w:shd w:val="clear" w:color="auto" w:fill="FFFFFF"/>
+        </w:rPr>
+        <w:fldChar w:fldCharType="end"/>
+      </w:r>
+      <w:r>
+        <w:rPr>
+          <w:rFonts w:eastAsia="Times New Roman" w:cs="Arial"/>
+          <w:color w:val="000000" w:themeColor="text1"/>
+          <w:highlight w:val="yellow"/>
+          <w:shd w:val="clear" w:color="auto" w:fill="FFFFFF"/>
+        </w:rPr>
+        <w:t xml:space="preserve"> and</w:t>
+      </w:r>
+      <w:r>
+        <w:rPr>
+          <w:rFonts w:eastAsia="Times New Roman" w:cs="Arial"/>
+          <w:color w:val="000000" w:themeColor="text1"/>
+          <w:highlight w:val="yellow"/>
+          <w:shd w:val="clear" w:color="auto" w:fill="FFFFFF"/>
+        </w:rPr>
+        <w:t xml:space="preserve"> in Cushing’s </w:t>
+      </w:r>
+      <w:r>
+        <w:rPr>
+          <w:rFonts w:eastAsia="Times New Roman" w:cs="Arial"/>
+          <w:color w:val="000000" w:themeColor="text1"/>
+          <w:highlight w:val="yellow"/>
+          <w:shd w:val="clear" w:color="auto" w:fill="FFFFFF"/>
+        </w:rPr>
+        <w:t>s</w:t>
+      </w:r>
+      <w:r>
+        <w:rPr>
+          <w:rFonts w:eastAsia="Times New Roman" w:cs="Arial"/>
+          <w:color w:val="000000" w:themeColor="text1"/>
+          <w:highlight w:val="yellow"/>
+          <w:shd w:val="clear" w:color="auto" w:fill="FFFFFF"/>
+        </w:rPr>
+        <w:t xml:space="preserve">yndrome patients </w:t>
+      </w:r>
+      <w:r>
+        <w:rPr>
+          <w:rFonts w:eastAsia="Times New Roman" w:cs="Arial"/>
+          <w:color w:val="000000" w:themeColor="text1"/>
+          <w:highlight w:val="yellow"/>
           <w:shd w:val="clear" w:color="auto" w:fill="FFFFFF"/>
         </w:rPr>
         <w:fldChar w:fldCharType="begin" w:fldLock="1"/>
@@ -15077,14 +15375,16 @@
         <w:rPr>
           <w:rFonts w:eastAsia="Times New Roman" w:cs="Arial"/>
           <w:color w:val="000000" w:themeColor="text1"/>
-          <w:shd w:val="clear" w:color="auto" w:fill="FFFFFF"/>
-        </w:rPr>
-        <w:instrText>ADDIN CSL_CITATION { "citationItems" : [ { "id" : "ITEM-1", "itemData" : { "author" : [ { "dropping-particle" : "", "family" : "Ballard PL, Granberg P", "given" : "Ballard RA", "non-dropping-particle" : "", "parse-names" : false, "suffix" : "" } ], "container-title" : "J Clin Invest", "id" : "ITEM-1", "issue" : "1", "issued" : { "date-parts" : [ [ "1975" ] ] }, "page" : "1548-1554", "title" : "Glucocorticoid level in maternal and cord serum after perinatal betamethasone therapy to prevent respiratory distress syndrome.", "type" : "article-journal", "volume" : "56" }, "uris" : [ "http://www.mendeley.com/documents/?uuid=cf26e30d-bd86-4af8-b21b-14aa23fd86f2" ] }, { "id" : "ITEM-2", "itemData" : { "DOI" : "10.1016/S0022-3476(80)80204-6", "ISBN" : "0022-3476 (Print)\\r0022-3476 (Linking)", "ISSN" : "00223476", "PMID" : "7411310", "abstract" : "We examined the influence of fetal sex on the occurrence of respiratory distress syndrome in premature infants after maternal treatment with betamethasone. Among treated infants of 1,251 to 1,750 gm birth weight, the incidence of RDS was 40.9% in 22 males and 7.1% (P=0.03) in 14 females. Cord serum levels of betamethasone were similar for infants of both sexes, and there was no sex difference in suppression of serum cortisol, dehydroepiandrosterone sulfate, and growth hormone after treatment. These findings suggest that prenatal corticosteroid therapy is less effective in male infants than in female infants. This effect is not due to a difference in transfer or metabolism of betamethasone, nor is it reflected in the responsiveness of the fetal hypothalamic-pituitary-adrenal axis to synthetic glucocorticoid. \u00a9 1980 The C. V. Mosby Company.", "author" : [ { "dropping-particle" : "", "family" : "Ballard", "given" : "Philip L.", "non-dropping-particle" : "", "parse-names" : false, "suffix" : "" }, { "dropping-particle" : "", "family" : "Ballard", "given" : "Roberta A.", "non-dropping-particle" : "", "parse-names" : false, "suffix" : "" }, { "dropping-particle" : "", "family" : "Granberg", "given" : "J. Patricia", "non-dropping-particle" : "", "parse-names" : false, "suffix" : "" }, { "dropping-particle" : "", "family" : "Sniderman", "given" : "Susan", "non-dropping-particle" : "", "parse-names" : false, "suffix" : "" }, { "dropping-particle" : "", "family" : "Gluckman", "given" : "Peter D.", "non-dropping-particle" : "", "parse-names" : false, "suffix" : "" }, { "dropping-particle" : "", "family" : "Kaplan", "given" : "Selna L.", "non-dropping-particle" : "", "parse-names" : false, "suffix" : "" }, { "dropping-particle" : "", "family" : "Grumbach", "given" : "Melvin M.", "non-dropping-particle" : "", "parse-names" : false, "suffix" : "" } ], "container-title" : "The Journal of Pediatrics", "id" : "ITEM-2", "issue" : "3", "issued" : { "date-parts" : [ [ "1980" ] ] }, "page" : "451-454", "title" : "Fetal sex and prenatal betamethasone therapy", "type" : "article-journal", "volume" : "97" }, "uris" : [ "http://www.mendeley.com/documents/?uuid=00f6b50e-b13b-4312-8f1c-5260f0c4fddf" ] }, { "id" : "ITEM-3", "itemData" : { "DOI" : "10.1016/S0002-9394(98)00003-8", "ISSN" : "00029394", "PMID" : "9625551", "abstract" : "PURPOSE: To determine the dexamethasone concentration in vitreous and serum of patients after oral administration of dexamethasone and to compare the results with the concentrations in vitreous and serum found in a previous study with peribulbar injection of 5 mg dexamethasone disodiumphosphate. METHODS: In a prospective study, 54 patients who were scheduled for vitrectomy received 7.5 mg dexamethasone orally at varied time intervals before surgery. A vitreous sample was taken from each patient and serum samples were collected at multiple time points from 32 out of 54 patients. Dexamethasone concentrations were measured by radioimmunoassay. RESULTS: Dexamethasone concentrations in serum ranged from 2.5 to 98.1 ng/ml (median, 61.6 ng/ml) between 1 and 3 hours after oral administration of 7.5 mg dexamethasone. Serum concentrations after peribulbar injection of 5 mg dexamethasone disodiumphosphate (containing 3.75 mg dexamethasone) were lower by a factor of 1.5. Concentrations in vitreous ranged from 1.7 to 23.4 ng/ml (median, 5.2 ng/ml) between 4 and 10 hours after oral administration. After peribulbar injection of 5 mg dexamethasone disodiumphosphate, the intravitreal concentrations were 3.9 times higher. CONCLUSIONS: An oral dose of 7.5 mg dexamethasone resulted in an intravitreal corticosteroid concentration with an anti-inflammatory potency that is clearly above physiological level. This concentration, however, is several times lower than is the intravitreal concentration after a peribulbar injection of 5 mg dexamethasone disodiumphosphate, although the two routes of administration resulted in nearly equal dexamethasone concentrations in serum. The higher intravitreal concentration after peribulbar injection is probably caused by diffusion from the serum and additional transscleral diffusion.", "author" : [ { "dropping-particle" : "", "family" : "Weijtens", "given" : "Olga", "non-dropping-particle" : "", "parse-names" : false, "suffix" : "" }, { "dropping-particle" : "", "family" : "Schoemaker", "given" : "Rik C.", "non-dropping-particle" : "", "parse-names" : false, "suffix" : "" }, { "dropping-particle" : "", "family" : "Cohen", "given" : "Adam F.", "non-dropping-particle" : "", "parse-names" : false, "suffix" : "" }, { "dropping-particle" : "", "family" : "Romijn", "given" : "Fred P.h.t.m.", "non-dropping-particle" : "", "parse-names" : false, "suffix" : "" }, { "dropping-particle" : "", "family" : "Lentjes", "given" : "Eef G.w.m.", "non-dropping-particle" : "", "parse-names" : false, "suffix" : "" }, { "dropping-particle" : "", "family" : "Rooij", "given" : "Jeroen", "non-dropping-particle" : "Van", "parse-names" : false, "suffix" : "" }, { "dropping-particle" : "", "family" : "Meurs", "given" : "Jan C.", "non-dropping-particle" : "Van", "parse-names" : false, "suffix" : "" } ], "container-title" : "American Journal of Ophthalmology", "id" : "ITEM-3", "issue" : "5", "issued" : { "date-parts" : [ [ "1998" ] ] }, "page" : "673-679", "title" : "Dexamethasone concentration in vitreous and serum after oral administration", "type" : "article-journal", "volume" : "125" }, "uris" : [ "http://www.mendeley.com/documents/?uuid=b3072c44-3995-41ae-a8f0-2bb7eeefa55f" ] } ], "mendeley" : { "formattedCitation" : "(52\u201354)", "plainTextFormattedCitation" : "(52\u201354)", "previouslyFormattedCitation" : "(52\u201354)" }, "properties" : {  }, "schema" : "https://github.com/citation-style-language/schema/raw/master/csl-citation.json" }</w:instrText>
+          <w:highlight w:val="yellow"/>
+          <w:shd w:val="clear" w:color="auto" w:fill="FFFFFF"/>
+        </w:rPr>
+        <w:instrText>ADDIN CSL_CITATION { "citationItems" : [ { "id" : "ITEM-1", "itemData" : { "DOI" : "10.1210/jc.2005-2143", "ISSN" : "0021972X", "PMID" : "16670165", "abstract" : "CONTEXT: The low-dose dexamethasone suppression test (LDDST) is widely used in confirming a diagnosis of Cushing's syndrome. CRH administration at the end of an LDDST has been reported to improve the diagnostic accuracy of this test. OBJECTIVE: Our objective was to assess whether CRH administration after a standard LDDST (LDDST-CRH test) improves diagnostic accuracy in Cushing's syndrome. DESIGN, SETTING, AND PARTICIPANTS: Thirty-six individuals with a clinical suspicion of Cushing's syndrome each completed a standard LDDST and an LDDST-CRH test at Hammersmith Hospitals NHS Trust, London. The LDDST involved administration of 0.5 mg oral dexamethasone given 6-hourly for 48 h. Serum cortisol was measured 6 h after the last dose of dexamethasone, with a value of 50 nmol/liter or below excluding Cushing's syndrome. Immediately after this, the LDDST-CRH test commenced with administration of a ninth dose of 0.5 mg dexamethasone. Exactly 2 h later, 100 mug human-sequence CRH was administered. Serum cortisol was measured 15 min after the CRH injection, with a value of less than 38 nmol/liter also excluding Cushing's syndrome. MAIN OUTCOME MEASURE: Diagnosis or exclusion of Cushing's syndrome was the main outcome measure. RESULTS: Twelve subjects were diagnosed with Cushing's syndrome (eight Cushing's disease and four primary adrenal). The sensitivity of the LDDST in diagnosing Cushing's syndrome was 100%, with a specificity of 88%. In contrast, although the sensitivity of the LDDST-CRH test was also 100%, specificity was reduced at 67%. These results give a positive predictive value of 80% for the LDDST and 60% for the LDDST-CRH test. CONCLUSION: This small study suggests that the addition of CRH to the LDDST does not improve the diagnostic accuracy of the standard LDDST in Cushing's syndrome.", "author" : [ { "dropping-particle" : "", "family" : "Martin", "given" : "N. M.", "non-dropping-particle" : "", "parse-names" : false, "suffix" : "" }, { "dropping-particle" : "", "family" : "Dhillo", "given" : "W. S.", "non-dropping-particle" : "", "parse-names" : false, "suffix" : "" }, { "dropping-particle" : "", "family" : "Banerjee", "given" : "A.", "non-dropping-particle" : "", "parse-names" : false, "suffix" : "" }, { "dropping-particle" : "", "family" : "Abdulali", "given" : "A.", "non-dropping-particle" : "", "parse-names" : false, "suffix" : "" }, { "dropping-particle" : "", "family" : "Jayasena", "given" : "C. N.", "non-dropping-particle" : "", "parse-names" : false, "suffix" : "" }, { "dropping-particle" : "", "family" : "Donaldson", "given" : "M.", "non-dropping-particle" : "", "parse-names" : false, "suffix" : "" }, { "dropping-particle" : "", "family" : "Todd", "given" : "J. F.", "non-dropping-particle" : "", "parse-names" : false, "suffix" : "" }, { "dropping-particle" : "", "family" : "Meeran", "given" : "K.", "non-dropping-particle" : "", "parse-names" : false, "suffix" : "" } ], "container-title" : "Journal of Clinical Endocrinology and Metabolism", "id" : "ITEM-1", "issue" : "7", "issued" : { "date-parts" : [ [ "2006" ] ] }, "page" : "2582-2586", "title" : "Comparison of the dexamethasone-suppressed corticotropin-releasing hormone test and low-dose dexamethasone suppression test in the diagnosis of cushing's syndrome", "type" : "article-journal", "volume" : "91" }, "uris" : [ "http://www.mendeley.com/documents/?uuid=48681bc9-4d35-4893-9b02-3f3c0aac7b04" ] }, { "id" : "ITEM-2", "itemData" : { "DOI" : "10.1210/jcem.83.4.4733", "ISSN" : "0021-972X", "PMID" : "9543134", "author" : [ { "dropping-particle" : "", "family" : "Papanicolaou", "given" : "Dimitris A", "non-dropping-particle" : "", "parse-names" : false, "suffix" : "" }, { "dropping-particle" : "", "family" : "Yanovski", "given" : "Jack A", "non-dropping-particle" : "", "parse-names" : false, "suffix" : "" }, { "dropping-particle" : "", "family" : "Cutler", "given" : "Gordon B", "non-dropping-particle" : "", "parse-names" : false, "suffix" : "" }, { "dropping-particle" : "", "family" : "Chrousos", "given" : "George P", "non-dropping-particle" : "", "parse-names" : false, "suffix" : "" }, { "dropping-particle" : "", "family" : "Nieman", "given" : "Lynnette K", "non-dropping-particle" : "", "parse-names" : false, "suffix" : "" } ], "container-title" : "Endocrinology And Metabolism", "id" : "ITEM-2", "issue" : "4", "issued" : { "date-parts" : [ [ "2009" ] ] }, "page" : "1163-1167", "title" : "Distinguishes Cushing \u2019 s Syndrome from Pseudo-Cushing", "type" : "article-journal", "volume" : "83" }, "uris" : [ "http://www.mendeley.com/documents/?uuid=9e444657-02d1-4ec2-be7d-239a6e5dc9f4" ] } ], "mendeley" : { "formattedCitation" : "(55,56)", "plainTextFormattedCitation" : "(55,56)", "previouslyFormattedCitation" : "(55,56)" }, "properties" : {  }, "schema" : "https://github.com/citation-style-language/schema/raw/master/csl-citation.json" }</w:instrText>
       </w:r>
       <w:r>
         <w:rPr>
           <w:rFonts w:eastAsia="Times New Roman" w:cs="Arial"/>
           <w:color w:val="000000" w:themeColor="text1"/>
+          <w:highlight w:val="yellow"/>
           <w:shd w:val="clear" w:color="auto" w:fill="FFFFFF"/>
         </w:rPr>
         <w:fldChar w:fldCharType="separate"/>
@@ -15094,14 +15394,16 @@
           <w:rFonts w:eastAsia="Times New Roman" w:cs="Arial"/>
           <w:noProof/>
           <w:color w:val="000000" w:themeColor="text1"/>
-          <w:shd w:val="clear" w:color="auto" w:fill="FFFFFF"/>
-        </w:rPr>
-        <w:t>(52–54)</w:t>
+          <w:highlight w:val="yellow"/>
+          <w:shd w:val="clear" w:color="auto" w:fill="FFFFFF"/>
+        </w:rPr>
+        <w:t>(55,56)</w:t>
       </w:r>
       <w:r>
         <w:rPr>
           <w:rFonts w:eastAsia="Times New Roman" w:cs="Arial"/>
           <w:color w:val="000000" w:themeColor="text1"/>
+          <w:highlight w:val="yellow"/>
           <w:shd w:val="clear" w:color="auto" w:fill="FFFFFF"/>
         </w:rPr>
         <w:fldChar w:fldCharType="end"/>
@@ -15110,66 +15412,74 @@
         <w:rPr>
           <w:rFonts w:eastAsia="Times New Roman" w:cs="Arial"/>
           <w:color w:val="000000" w:themeColor="text1"/>
-          <w:shd w:val="clear" w:color="auto" w:fill="FFFFFF"/>
-        </w:rPr>
-        <w:t xml:space="preserve"> and</w:t>
+          <w:highlight w:val="yellow"/>
+          <w:shd w:val="clear" w:color="auto" w:fill="FFFFFF"/>
+        </w:rPr>
+        <w:t xml:space="preserve"> even after accounting for dexamethasone’s higher potency</w:t>
       </w:r>
       <w:r>
         <w:rPr>
           <w:rFonts w:eastAsia="Times New Roman" w:cs="Arial"/>
           <w:color w:val="000000" w:themeColor="text1"/>
-          <w:shd w:val="clear" w:color="auto" w:fill="FFFFFF"/>
-        </w:rPr>
-        <w:t xml:space="preserve"> in Cushing’s </w:t>
+          <w:highlight w:val="yellow"/>
+          <w:shd w:val="clear" w:color="auto" w:fill="FFFFFF"/>
+        </w:rPr>
+        <w:t xml:space="preserve">, and similar to other studies investigating glucocorticoid-induced metabolic effects in rodent models </w:t>
       </w:r>
       <w:r>
         <w:rPr>
           <w:rFonts w:eastAsia="Times New Roman" w:cs="Arial"/>
           <w:color w:val="000000" w:themeColor="text1"/>
-          <w:shd w:val="clear" w:color="auto" w:fill="FFFFFF"/>
-        </w:rPr>
-        <w:t>s</w:t>
+          <w:highlight w:val="yellow"/>
+          <w:shd w:val="clear" w:color="auto" w:fill="FFFFFF"/>
+        </w:rPr>
+        <w:fldChar w:fldCharType="begin" w:fldLock="1"/>
       </w:r>
       <w:r>
         <w:rPr>
           <w:rFonts w:eastAsia="Times New Roman" w:cs="Arial"/>
           <w:color w:val="000000" w:themeColor="text1"/>
-          <w:shd w:val="clear" w:color="auto" w:fill="FFFFFF"/>
-        </w:rPr>
-        <w:t xml:space="preserve">yndrome patients </w:t>
+          <w:highlight w:val="yellow"/>
+          <w:shd w:val="clear" w:color="auto" w:fill="FFFFFF"/>
+        </w:rPr>
+        <w:instrText>ADDIN CSL_CITATION { "citationItems" : [ { "id" : "ITEM-1", "itemData" : { "DOI" : "10.1210/en.2012-2114", "author" : [ { "dropping-particle" : "", "family" : "Beaudry", "given" : "Jacqueline L", "non-dropping-particle" : "", "parse-names" : false, "suffix" : "" }, { "dropping-particle" : "", "family" : "Anna", "given" : "M D", "non-dropping-particle" : "", "parse-names" : false, "suffix" : "" }, { "dropping-particle" : "", "family" : "Teich", "given" : "Trevor", "non-dropping-particle" : "", "parse-names" : false, "suffix" : "" }, { "dropping-particle" : "", "family" : "Tsushima", "given" : "Robert", "non-dropping-particle" : "", "parse-names" : false, "suffix" : "" }, { "dropping-particle" : "", "family" : "Riddell", "given" : "Michael C", "non-dropping-particle" : "", "parse-names" : false, "suffix" : "" } ], "container-title" : "Endocinology", "id" : "ITEM-1", "issue" : "9", "issued" : { "date-parts" : [ [ "2013" ] ] }, "page" : "3197-3208", "title" : "Exogenous Glucocorticoids and a High-Fat Diet Cause Severe Hyperglycemia and Hyperinsulinemia and Sprague-Dawley Rats", "type" : "article-journal", "volume" : "154" }, "uris" : [ "http://www.mendeley.com/documents/?uuid=d482f80c-0d5e-47f2-bd78-0498abbc3d0d" ] } ], "mendeley" : { "formattedCitation" : "(7)", "plainTextFormattedCitation" : "(7)", "previouslyFormattedCitation" : "(7)" }, "properties" : {  }, "schema" : "https://github.com/citation-style-language/schema/raw/master/csl-citation.json" }</w:instrText>
       </w:r>
       <w:r>
         <w:rPr>
           <w:rFonts w:eastAsia="Times New Roman" w:cs="Arial"/>
           <w:color w:val="000000" w:themeColor="text1"/>
-          <w:shd w:val="clear" w:color="auto" w:fill="FFFFFF"/>
-        </w:rPr>
-        <w:fldChar w:fldCharType="begin" w:fldLock="1"/>
+          <w:highlight w:val="yellow"/>
+          <w:shd w:val="clear" w:color="auto" w:fill="FFFFFF"/>
+        </w:rPr>
+        <w:fldChar w:fldCharType="separate"/>
       </w:r>
       <w:r>
         <w:rPr>
           <w:rFonts w:eastAsia="Times New Roman" w:cs="Arial"/>
-          <w:color w:val="000000" w:themeColor="text1"/>
-          <w:shd w:val="clear" w:color="auto" w:fill="FFFFFF"/>
-        </w:rPr>
-        <w:instrText>ADDIN CSL_CITATION { "citationItems" : [ { "id" : "ITEM-1", "itemData" : { "DOI" : "10.1210/jc.2005-2143", "ISSN" : "0021972X", "PMID" : "16670165", "abstract" : "CONTEXT: The low-dose dexamethasone suppression test (LDDST) is widely used in confirming a diagnosis of Cushing's syndrome. CRH administration at the end of an LDDST has been reported to improve the diagnostic accuracy of this test. OBJECTIVE: Our objective was to assess whether CRH administration after a standard LDDST (LDDST-CRH test) improves diagnostic accuracy in Cushing's syndrome. DESIGN, SETTING, AND PARTICIPANTS: Thirty-six individuals with a clinical suspicion of Cushing's syndrome each completed a standard LDDST and an LDDST-CRH test at Hammersmith Hospitals NHS Trust, London. The LDDST involved administration of 0.5 mg oral dexamethasone given 6-hourly for 48 h. Serum cortisol was measured 6 h after the last dose of dexamethasone, with a value of 50 nmol/liter or below excluding Cushing's syndrome. Immediately after this, the LDDST-CRH test commenced with administration of a ninth dose of 0.5 mg dexamethasone. Exactly 2 h later, 100 mug human-sequence CRH was administered. Serum cortisol was measured 15 min after the CRH injection, with a value of less than 38 nmol/liter also excluding Cushing's syndrome. MAIN OUTCOME MEASURE: Diagnosis or exclusion of Cushing's syndrome was the main outcome measure. RESULTS: Twelve subjects were diagnosed with Cushing's syndrome (eight Cushing's disease and four primary adrenal). The sensitivity of the LDDST in diagnosing Cushing's syndrome was 100%, with a specificity of 88%. In contrast, although the sensitivity of the LDDST-CRH test was also 100%, specificity was reduced at 67%. These results give a positive predictive value of 80% for the LDDST and 60% for the LDDST-CRH test. CONCLUSION: This small study suggests that the addition of CRH to the LDDST does not improve the diagnostic accuracy of the standard LDDST in Cushing's syndrome.", "author" : [ { "dropping-particle" : "", "family" : "Martin", "given" : "N. M.", "non-dropping-particle" : "", "parse-names" : false, "suffix" : "" }, { "dropping-particle" : "", "family" : "Dhillo", "given" : "W. S.", "non-dropping-particle" : "", "parse-names" : false, "suffix" : "" }, { "dropping-particle" : "", "family" : "Banerjee", "given" : "A.", "non-dropping-particle" : "", "parse-names" : false, "suffix" : "" }, { "dropping-particle" : "", "family" : "Abdulali", "given" : "A.", "non-dropping-particle" : "", "parse-names" : false, "suffix" : "" }, { "dropping-particle" : "", "family" : "Jayasena", "given" : "C. N.", "non-dropping-particle" : "", "parse-names" : false, "suffix" : "" }, { "dropping-particle" : "", "family" : "Donaldson", "given" : "M.", "non-dropping-particle" : "", "parse-names" : false, "suffix" : "" }, { "dropping-particle" : "", "family" : "Todd", "given" : "J. F.", "non-dropping-particle" : "", "parse-names" : false, "suffix" : "" }, { "dropping-particle" : "", "family" : "Meeran", "given" : "K.", "non-dropping-particle" : "", "parse-names" : false, "suffix" : "" } ], "container-title" : "Journal of Clinical Endocrinology and Metabolism", "id" : "ITEM-1", "issue" : "7", "issued" : { "date-parts" : [ [ "2006" ] ] }, "page" : "2582-2586", "title" : "Comparison of the dexamethasone-suppressed corticotropin-releasing hormone test and low-dose dexamethasone suppression test in the diagnosis of cushing's syndrome", "type" : "article-journal", "volume" : "91" }, "uris" : [ "http://www.mendeley.com/documents/?uuid=48681bc9-4d35-4893-9b02-3f3c0aac7b04" ] }, { "id" : "ITEM-2", "itemData" : { "DOI" : "10.1210/jcem.83.4.4733", "ISSN" : "0021-972X", "PMID" : "9543134", "author" : [ { "dropping-particle" : "", "family" : "Papanicolaou", "given" : "Dimitris A", "non-dropping-particle" : "", "parse-names" : false, "suffix" : "" }, { "dropping-particle" : "", "family" : "Yanovski", "given" : "Jack A", "non-dropping-particle" : "", "parse-names" : false, "suffix" : "" }, { "dropping-particle" : "", "family" : "Cutler", "given" : "Gordon B", "non-dropping-particle" : "", "parse-names" : false, "suffix" : "" }, { "dropping-particle" : "", "family" : "Chrousos", "given" : "George P", "non-dropping-particle" : "", "parse-names" : false, "suffix" : "" }, { "dropping-particle" : "", "family" : "Nieman", "given" : "Lynnette K", "non-dropping-particle" : "", "parse-names" : false, "suffix" : "" } ], "container-title" : "Endocrinology And Metabolism", "id" : "ITEM-2", "issue" : "4", "issued" : { "date-parts" : [ [ "2009" ] ] }, "page" : "1163-1167", "title" : "Distinguishes Cushing \u2019 s Syndrome from Pseudo-Cushing", "type" : "article-journal", "volume" : "83" }, "uris" : [ "http://www.mendeley.com/documents/?uuid=9e444657-02d1-4ec2-be7d-239a6e5dc9f4" ] } ], "mendeley" : { "formattedCitation" : "(55,56)", "plainTextFormattedCitation" : "(55,56)", "previouslyFormattedCitation" : "(55,56)" }, "properties" : {  }, "schema" : "https://github.com/citation-style-language/schema/raw/master/csl-citation.json" }</w:instrText>
+          <w:noProof/>
+          <w:color w:val="000000" w:themeColor="text1"/>
+          <w:highlight w:val="yellow"/>
+          <w:shd w:val="clear" w:color="auto" w:fill="FFFFFF"/>
+        </w:rPr>
+        <w:t>(7)</w:t>
       </w:r>
       <w:r>
         <w:rPr>
           <w:rFonts w:eastAsia="Times New Roman" w:cs="Arial"/>
           <w:color w:val="000000" w:themeColor="text1"/>
-          <w:shd w:val="clear" w:color="auto" w:fill="FFFFFF"/>
-        </w:rPr>
-        <w:fldChar w:fldCharType="separate"/>
+          <w:highlight w:val="yellow"/>
+          <w:shd w:val="clear" w:color="auto" w:fill="FFFFFF"/>
+        </w:rPr>
+        <w:fldChar w:fldCharType="end"/>
       </w:r>
       <w:r>
         <w:rPr>
           <w:rFonts w:eastAsia="Times New Roman" w:cs="Arial"/>
-          <w:noProof/>
-          <w:color w:val="000000" w:themeColor="text1"/>
-          <w:shd w:val="clear" w:color="auto" w:fill="FFFFFF"/>
-        </w:rPr>
-        <w:t>(55,56)</w:t>
+          <w:color w:val="000000" w:themeColor="text1"/>
+          <w:highlight w:val="yellow"/>
+          <w:shd w:val="clear" w:color="auto" w:fill="FFFFFF"/>
+        </w:rPr>
+        <w:t>.</w:t>
       </w:r>
       <w:r>
         <w:rPr>
@@ -15177,72 +15487,7 @@
           <w:color w:val="000000" w:themeColor="text1"/>
           <w:shd w:val="clear" w:color="auto" w:fill="FFFFFF"/>
         </w:rPr>
-        <w:fldChar w:fldCharType="end"/>
-      </w:r>
-      <w:r>
-        <w:rPr>
-          <w:rFonts w:eastAsia="Times New Roman" w:cs="Arial"/>
-          <w:color w:val="000000" w:themeColor="text1"/>
-          <w:shd w:val="clear" w:color="auto" w:fill="FFFFFF"/>
-        </w:rPr>
-        <w:t xml:space="preserve"> even after accounting for dexamethasone’s higher potency</w:t>
-      </w:r>
-      <w:r>
-        <w:rPr>
-          <w:rFonts w:eastAsia="Times New Roman" w:cs="Arial"/>
-          <w:color w:val="000000" w:themeColor="text1"/>
-          <w:shd w:val="clear" w:color="auto" w:fill="FFFFFF"/>
-        </w:rPr>
-        <w:t xml:space="preserve">, and similar to other studies investigating glucocorticoid-induced metabolic effects in rodent models </w:t>
-      </w:r>
-      <w:r>
-        <w:rPr>
-          <w:rFonts w:eastAsia="Times New Roman" w:cs="Arial"/>
-          <w:color w:val="000000" w:themeColor="text1"/>
-          <w:shd w:val="clear" w:color="auto" w:fill="FFFFFF"/>
-        </w:rPr>
-        <w:fldChar w:fldCharType="begin" w:fldLock="1"/>
-      </w:r>
-      <w:r>
-        <w:rPr>
-          <w:rFonts w:eastAsia="Times New Roman" w:cs="Arial"/>
-          <w:color w:val="000000" w:themeColor="text1"/>
-          <w:shd w:val="clear" w:color="auto" w:fill="FFFFFF"/>
-        </w:rPr>
-        <w:instrText>ADDIN CSL_CITATION { "citationItems" : [ { "id" : "ITEM-1", "itemData" : { "DOI" : "10.1210/en.2012-2114", "author" : [ { "dropping-particle" : "", "family" : "Beaudry", "given" : "Jacqueline L", "non-dropping-particle" : "", "parse-names" : false, "suffix" : "" }, { "dropping-particle" : "", "family" : "Anna", "given" : "M D", "non-dropping-particle" : "", "parse-names" : false, "suffix" : "" }, { "dropping-particle" : "", "family" : "Teich", "given" : "Trevor", "non-dropping-particle" : "", "parse-names" : false, "suffix" : "" }, { "dropping-particle" : "", "family" : "Tsushima", "given" : "Robert", "non-dropping-particle" : "", "parse-names" : false, "suffix" : "" }, { "dropping-particle" : "", "family" : "Riddell", "given" : "Michael C", "non-dropping-particle" : "", "parse-names" : false, "suffix" : "" } ], "container-title" : "Endocinology", "id" : "ITEM-1", "issue" : "9", "issued" : { "date-parts" : [ [ "2013" ] ] }, "page" : "3197-3208", "title" : "Exogenous Glucocorticoids and a High-Fat Diet Cause Severe Hyperglycemia and Hyperinsulinemia and Sprague-Dawley Rats", "type" : "article-journal", "volume" : "154" }, "uris" : [ "http://www.mendeley.com/documents/?uuid=d482f80c-0d5e-47f2-bd78-0498abbc3d0d" ] } ], "mendeley" : { "formattedCitation" : "(7)", "plainTextFormattedCitation" : "(7)", "previouslyFormattedCitation" : "(7)" }, "properties" : {  }, "schema" : "https://github.com/citation-style-language/schema/raw/master/csl-citation.json" }</w:instrText>
-      </w:r>
-      <w:r>
-        <w:rPr>
-          <w:rFonts w:eastAsia="Times New Roman" w:cs="Arial"/>
-          <w:color w:val="000000" w:themeColor="text1"/>
-          <w:shd w:val="clear" w:color="auto" w:fill="FFFFFF"/>
-        </w:rPr>
-        <w:fldChar w:fldCharType="separate"/>
-      </w:r>
-      <w:r>
-        <w:rPr>
-          <w:rFonts w:eastAsia="Times New Roman" w:cs="Arial"/>
-          <w:noProof/>
-          <w:color w:val="000000" w:themeColor="text1"/>
-          <w:shd w:val="clear" w:color="auto" w:fill="FFFFFF"/>
-        </w:rPr>
-        <w:t>(7)</w:t>
-      </w:r>
-      <w:r>
-        <w:rPr>
-          <w:rFonts w:eastAsia="Times New Roman" w:cs="Arial"/>
-          <w:color w:val="000000" w:themeColor="text1"/>
-          <w:shd w:val="clear" w:color="auto" w:fill="FFFFFF"/>
-        </w:rPr>
-        <w:fldChar w:fldCharType="end"/>
-      </w:r>
-      <w:r>
-        <w:rPr>
-          <w:rFonts w:eastAsia="Times New Roman" w:cs="Arial"/>
-          <w:color w:val="000000" w:themeColor="text1"/>
-          <w:shd w:val="clear" w:color="auto" w:fill="FFFFFF"/>
-        </w:rPr>
-        <w:t xml:space="preserve">. </w:t>
+        <w:t xml:space="preserve"> </w:t>
       </w:r>
     </w:p>
     <w:p>
@@ -15640,7 +15885,6 @@
           <w:b/>
           <w:color w:val="000000" w:themeColor="text1"/>
         </w:rPr>
-        <w:lastRenderedPageBreak/>
         <w:t xml:space="preserve">Acknowledgements: </w:t>
       </w:r>
       <w:r>
@@ -16333,7 +16577,15 @@
           <w:rFonts w:ascii="Calibri" w:eastAsia="Times New Roman" w:hAnsi="Calibri" w:cs="Times New Roman"/>
           <w:noProof/>
         </w:rPr>
-        <w:t xml:space="preserve"> Exogenous Glucocorticoids and a High-Fat Diet Cause Severe Hyperglycemia and Hyperinsulinemia and Sprague-Dawley Rats. </w:t>
+        <w:t xml:space="preserve"> Exogenous Glucocorticoids and a High-Fat Diet Cause Severe Hyperglycemia and Hyperinsulinemia and Sprague-Dawley </w:t>
+      </w:r>
+      <w:r>
+        <w:rPr>
+          <w:rFonts w:ascii="Calibri" w:eastAsia="Times New Roman" w:hAnsi="Calibri" w:cs="Times New Roman"/>
+          <w:noProof/>
+        </w:rPr>
+        <w:lastRenderedPageBreak/>
+        <w:t xml:space="preserve">Rats. </w:t>
       </w:r>
       <w:r>
         <w:rPr>
@@ -16370,7 +16622,6 @@
           <w:rFonts w:ascii="Calibri" w:eastAsia="Times New Roman" w:hAnsi="Calibri" w:cs="Times New Roman"/>
           <w:noProof/>
         </w:rPr>
-        <w:lastRenderedPageBreak/>
         <w:t xml:space="preserve">8. </w:t>
       </w:r>
       <w:r>
@@ -16805,6 +17056,7 @@
           <w:rFonts w:ascii="Calibri" w:eastAsia="Times New Roman" w:hAnsi="Calibri" w:cs="Times New Roman"/>
           <w:noProof/>
         </w:rPr>
+        <w:lastRenderedPageBreak/>
         <w:t xml:space="preserve">15. </w:t>
       </w:r>
       <w:r>
@@ -16821,17 +17073,7 @@
           <w:bCs/>
           <w:noProof/>
         </w:rPr>
-        <w:t xml:space="preserve">Kršek M, Rosická M, Nedvídková J, Ková HKČ, Hána V, Marek J, Haluzík M, Lai EW, </w:t>
-      </w:r>
-      <w:r>
-        <w:rPr>
-          <w:rFonts w:ascii="Calibri" w:eastAsia="Times New Roman" w:hAnsi="Calibri" w:cs="Times New Roman"/>
-          <w:b/>
-          <w:bCs/>
-          <w:noProof/>
-        </w:rPr>
-        <w:lastRenderedPageBreak/>
-        <w:t>Pacák K.</w:t>
+        <w:t>Kršek M, Rosická M, Nedvídková J, Ková HKČ, Hána V, Marek J, Haluzík M, Lai EW, Pacák K.</w:t>
       </w:r>
       <w:r>
         <w:rPr>
@@ -17198,7 +17440,7 @@
           <w:rFonts w:ascii="Calibri" w:eastAsia="Times New Roman" w:hAnsi="Calibri" w:cs="Times New Roman"/>
           <w:noProof/>
         </w:rPr>
-        <w:t xml:space="preserve"> Adipocyte glucocorticoid receptor is important in lipolysis and insulin resistance due to exogenous steroids , but not insulin resistance </w:t>
+        <w:t xml:space="preserve"> Adipocyte glucocorticoid receptor is important in </w:t>
       </w:r>
       <w:r>
         <w:rPr>
@@ -17206,7 +17448,7 @@
           <w:noProof/>
         </w:rPr>
         <w:lastRenderedPageBreak/>
-        <w:t xml:space="preserve">caused by high fat feeding. </w:t>
+        <w:t xml:space="preserve">lipolysis and insulin resistance due to exogenous steroids , but not insulin resistance caused by high fat feeding. </w:t>
       </w:r>
       <w:r>
         <w:rPr>
@@ -17649,7 +17891,17 @@
           <w:iCs/>
           <w:noProof/>
         </w:rPr>
-        <w:t>Methods Enzymol.</w:t>
+        <w:t xml:space="preserve">Methods </w:t>
+      </w:r>
+      <w:r>
+        <w:rPr>
+          <w:rFonts w:ascii="Calibri" w:eastAsia="Times New Roman" w:hAnsi="Calibri" w:cs="Times New Roman"/>
+          <w:i/>
+          <w:iCs/>
+          <w:noProof/>
+        </w:rPr>
+        <w:lastRenderedPageBreak/>
+        <w:t>Enzymol.</w:t>
       </w:r>
       <w:r>
         <w:rPr>
@@ -17677,7 +17929,6 @@
           <w:rFonts w:ascii="Calibri" w:eastAsia="Times New Roman" w:hAnsi="Calibri" w:cs="Times New Roman"/>
           <w:noProof/>
         </w:rPr>
-        <w:lastRenderedPageBreak/>
         <w:t xml:space="preserve">29. </w:t>
       </w:r>
       <w:r>
@@ -18098,6 +18349,7 @@
           <w:rFonts w:ascii="Calibri" w:eastAsia="Times New Roman" w:hAnsi="Calibri" w:cs="Times New Roman"/>
           <w:noProof/>
         </w:rPr>
+        <w:lastRenderedPageBreak/>
         <w:t xml:space="preserve">36. </w:t>
       </w:r>
       <w:r>
@@ -18121,15 +18373,7 @@
           <w:rFonts w:ascii="Calibri" w:eastAsia="Times New Roman" w:hAnsi="Calibri" w:cs="Times New Roman"/>
           <w:noProof/>
         </w:rPr>
-        <w:t xml:space="preserve"> Dysregulation of lipolysis and </w:t>
-      </w:r>
-      <w:r>
-        <w:rPr>
-          <w:rFonts w:ascii="Calibri" w:eastAsia="Times New Roman" w:hAnsi="Calibri" w:cs="Times New Roman"/>
-          <w:noProof/>
-        </w:rPr>
-        <w:lastRenderedPageBreak/>
-        <w:t xml:space="preserve">lipid metabolism in visceral and subcutaneous adipocytes by high-fat diet: role of ATGL, HSL, and AMPK. </w:t>
+        <w:t xml:space="preserve"> Dysregulation of lipolysis and lipid metabolism in visceral and subcutaneous adipocytes by high-fat diet: role of ATGL, HSL, and AMPK. </w:t>
       </w:r>
       <w:r>
         <w:rPr>
@@ -18489,7 +18733,15 @@
           <w:rFonts w:ascii="Calibri" w:eastAsia="Times New Roman" w:hAnsi="Calibri" w:cs="Times New Roman"/>
           <w:noProof/>
         </w:rPr>
-        <w:t xml:space="preserve"> Hepatic Acetyl CoA Links Adipose Tissue Inflammation to Hepatic Insulin Resistance and Type 2 Diabetes. </w:t>
+        <w:t xml:space="preserve"> Hepatic Acetyl CoA Links Adipose Tissue </w:t>
+      </w:r>
+      <w:r>
+        <w:rPr>
+          <w:rFonts w:ascii="Calibri" w:eastAsia="Times New Roman" w:hAnsi="Calibri" w:cs="Times New Roman"/>
+          <w:noProof/>
+        </w:rPr>
+        <w:lastRenderedPageBreak/>
+        <w:t xml:space="preserve">Inflammation to Hepatic Insulin Resistance and Type 2 Diabetes. </w:t>
       </w:r>
       <w:r>
         <w:rPr>
@@ -18505,15 +18757,7 @@
           <w:rFonts w:ascii="Calibri" w:eastAsia="Times New Roman" w:hAnsi="Calibri" w:cs="Times New Roman"/>
           <w:noProof/>
         </w:rPr>
-        <w:t xml:space="preserve"> 2015;160(4):745–</w:t>
-      </w:r>
-      <w:r>
-        <w:rPr>
-          <w:rFonts w:ascii="Calibri" w:eastAsia="Times New Roman" w:hAnsi="Calibri" w:cs="Times New Roman"/>
-          <w:noProof/>
-        </w:rPr>
-        <w:lastRenderedPageBreak/>
-        <w:t>758.</w:t>
+        <w:t xml:space="preserve"> 2015;160(4):745–758.</w:t>
       </w:r>
     </w:p>
     <w:p>
@@ -18970,7 +19214,7 @@
           <w:bCs/>
           <w:noProof/>
         </w:rPr>
-        <w:t xml:space="preserve">Fleseriu M, Biller BMK, Findling JW, Molitch ME, Schteingart DE, Gross C, Auchus R, Bailey T, Biller BMK, Carroll T, Colleran K, Fein H, Findling JW, Fleseriu M, Hamrahian A, </w:t>
+        <w:t xml:space="preserve">Fleseriu M, Biller BMK, Findling JW, Molitch ME, Schteingart DE, Gross C, Auchus R, </w:t>
       </w:r>
       <w:r>
         <w:rPr>
@@ -18980,7 +19224,7 @@
           <w:noProof/>
         </w:rPr>
         <w:lastRenderedPageBreak/>
-        <w:t>Katznelson L, Kerr J, Kipnes M, Kirschner L, Koch C, Lerman S, Lyons T, McPhaul M, Molitch ME, Schteingart DE, Vaughan TB, Weiss R.</w:t>
+        <w:t>Bailey T, Biller BMK, Carroll T, Colleran K, Fein H, Findling JW, Fleseriu M, Hamrahian A, Katznelson L, Kerr J, Kipnes M, Kirschner L, Koch C, Lerman S, Lyons T, McPhaul M, Molitch ME, Schteingart DE, Vaughan TB, Weiss R.</w:t>
       </w:r>
       <w:r>
         <w:rPr>
@@ -19331,7 +19575,15 @@
           <w:rFonts w:ascii="Calibri" w:eastAsia="Times New Roman" w:hAnsi="Calibri" w:cs="Times New Roman"/>
           <w:noProof/>
         </w:rPr>
-        <w:t xml:space="preserve"> Distinguishes Cushing ’ s Syndrome from Pseudo-Cushing. </w:t>
+        <w:t xml:space="preserve"> Distinguishes </w:t>
+      </w:r>
+      <w:r>
+        <w:rPr>
+          <w:rFonts w:ascii="Calibri" w:eastAsia="Times New Roman" w:hAnsi="Calibri" w:cs="Times New Roman"/>
+          <w:noProof/>
+        </w:rPr>
+        <w:lastRenderedPageBreak/>
+        <w:t xml:space="preserve">Cushing ’ s Syndrome from Pseudo-Cushing. </w:t>
       </w:r>
       <w:r>
         <w:rPr>
@@ -19366,7 +19618,6 @@
         <w:rPr>
           <w:color w:val="000000" w:themeColor="text1"/>
         </w:rPr>
-        <w:lastRenderedPageBreak/>
         <w:fldChar w:fldCharType="end"/>
       </w:r>
     </w:p>
@@ -19498,7 +19749,11 @@
         <w:t xml:space="preserve"> </w:t>
       </w:r>
       <w:r>
-        <w:t>(C, D). Mice were euthanized at 28 weeks of age following six weeks of dexamethasone (NCD n=7; HFD n=5) or vehicle (NCD n=6; HFD n=9) treatment and 18 weeks of diet.</w:t>
+        <w:t xml:space="preserve">(C, D). Mice were euthanized at 28 weeks of age following six weeks of dexamethasone (NCD n=7; HFD n=5) or vehicle (NCD </w:t>
+      </w:r>
+      <w:r>
+        <w:lastRenderedPageBreak/>
+        <w:t>n=6; HFD n=9) treatment and 18 weeks of diet.</w:t>
       </w:r>
       <w:r>
         <w:t xml:space="preserve"> </w:t>
@@ -19698,7 +19953,11 @@
         <w:t>d representative western blot and quantification of</w:t>
       </w:r>
       <w:r>
-        <w:t xml:space="preserve"> ATGL (D) from non-differentiated (pre-adipocytes; n=2) or differentiated 3T3-L1 mouse adipocytes (mature adipocytes) following five days of dexamethasone (n=3) or vehicle treatment (n=3). Serum fatty acid and glycerol levels at basal (fed) and following stimulation (10mg/kg isoproterenol or 16hr fast; E) and qPCR of </w:t>
+        <w:t xml:space="preserve"> ATGL (D) from non-differentiated (pre-adipocytes; n=2) or differentiated 3T3-L1 mouse adipocytes (mature adipocytes) following five days of dexamethasone (n=3) or vehicle treatment (n=3). Serum fatty acid and glycerol levels at basal (fed) and following stimulation (10mg/kg isoproterenol or </w:t>
+      </w:r>
+      <w:r>
+        <w:lastRenderedPageBreak/>
+        <w:t xml:space="preserve">16hr fast; E) and qPCR of </w:t>
       </w:r>
       <w:proofErr w:type="spellStart"/>
       <w:r>
@@ -19717,11 +19976,7 @@
       </w:r>
       <w:proofErr w:type="spellEnd"/>
       <w:r>
-        <w:t xml:space="preserve"> transcripts (F) in 22-week-old, 12-week dexamethasone- (basal and isoproterenol n=7; fasted serum and qPCR n=4) or vehicle- </w:t>
-      </w:r>
-      <w:r>
-        <w:lastRenderedPageBreak/>
-        <w:t>(basal and isoproterenol n=12; fasted serum and qPCR n=11) treated, chow-fed mice with the exception of isoproterenol-stimulated glycerol, which was performed one week prior to euthanasia. Asterisks indicated statistically significant treatment effect for the pairwise comparison</w:t>
+        <w:t xml:space="preserve"> transcripts (F) in 22-week-old, 12-week dexamethasone- (basal and isoproterenol n=7; fasted serum and qPCR n=4) or vehicle- (basal and isoproterenol n=12; fasted serum and qPCR n=11) treated, chow-fed mice with the exception of isoproterenol-stimulated glycerol, which was performed one week prior to euthanasia. Asterisks indicated statistically significant treatment effect for the pairwise comparison</w:t>
       </w:r>
       <w:r>
         <w:t>.</w:t>
@@ -19907,7 +20162,7 @@
         <w:noProof/>
         <w:color w:val="5B9BD5" w:themeColor="accent1"/>
       </w:rPr>
-      <w:t>24</w:t>
+      <w:t>10</w:t>
     </w:r>
     <w:r>
       <w:rPr>
@@ -21593,7 +21848,7 @@
 </file>
 
 <file path=customXml/itemProps1.xml><?xml version="1.0" encoding="utf-8"?>
-<ds:datastoreItem xmlns:ds="http://schemas.openxmlformats.org/officeDocument/2006/customXml" ds:itemID="{42CEE106-88F2-8848-B7AE-2C89BF9B6F9F}">
+<ds:datastoreItem xmlns:ds="http://schemas.openxmlformats.org/officeDocument/2006/customXml" ds:itemID="{A525F0AE-D751-1746-8588-5814216AF461}">
   <ds:schemaRefs>
     <ds:schemaRef ds:uri="http://schemas.openxmlformats.org/officeDocument/2006/bibliography"/>
   </ds:schemaRefs>

</xml_diff>

<commit_message>
Highlighted new figure 3 legend info
</commit_message>
<xml_diff>
--- a/manuscript/Obesity-Glucocorticoids/Harvey.docx
+++ b/manuscript/Obesity-Glucocorticoids/Harvey.docx
@@ -8593,7 +8593,6 @@
         </w:rPr>
         <w:t xml:space="preserve">  </w:t>
       </w:r>
-      <w:bookmarkStart w:id="0" w:name="_GoBack"/>
       <w:r>
         <w:rPr>
           <w:rFonts w:eastAsia="Times New Roman" w:cs="Arial"/>
@@ -8601,17 +8600,7 @@
           <w:highlight w:val="yellow"/>
           <w:shd w:val="clear" w:color="auto" w:fill="FFFFFF"/>
         </w:rPr>
-        <w:t>When normalized</w:t>
-      </w:r>
-      <w:bookmarkEnd w:id="0"/>
-      <w:r>
-        <w:rPr>
-          <w:rFonts w:eastAsia="Times New Roman" w:cs="Arial"/>
-          <w:color w:val="000000" w:themeColor="text1"/>
-          <w:highlight w:val="yellow"/>
-          <w:shd w:val="clear" w:color="auto" w:fill="FFFFFF"/>
-        </w:rPr>
-        <w:t xml:space="preserve"> to percent change from basal, dexamethasone treatment results in reduced glucose disposal when compared to </w:t>
+        <w:t xml:space="preserve">When normalized to percent change from basal, dexamethasone treatment results in reduced glucose disposal when compared to </w:t>
       </w:r>
       <w:r>
         <w:rPr>
@@ -19825,35 +19814,31 @@
         <w:t xml:space="preserve"> in mice over the course of treatment (solid lines represent NCD mice and dashed lines represent HFD mice). Adipose tissue weights in 16 hour fasted mice following euthanasia (C). Mice were euthanized at 28 weeks of age following six weeks of dexamethasone (NCD n=8; HFD n=12) or vehicle (NCD n=8; HFD n=22) treatment and 18 weeks of diet. Food consumption measured weekly over the course of treatment (D). </w:t>
       </w:r>
       <w:r>
-        <w:t xml:space="preserve">Amount of dexamethasone consumed per mouse throughout the study normalized to body weight as determined by volume consumed per cage per week for </w:t>
-      </w:r>
-      <w:r>
-        <w:t>NCD- (</w:t>
-      </w:r>
-      <w:r>
-        <w:t>n=12</w:t>
-      </w:r>
-      <w:r>
-        <w:t>) and HFD-fed (</w:t>
-      </w:r>
-      <w:r>
-        <w:t>n=20</w:t>
-      </w:r>
-      <w:r>
-        <w:t>) mice</w:t>
-      </w:r>
-      <w:r>
-        <w:t xml:space="preserve"> (E). Concentration of dexamethasone in serum of NCD-fed (n=8) and HFD-fed (n=11) at the end of the study as determined by LC-MS (F). </w:t>
-      </w:r>
-      <w:r>
+        <w:rPr>
+          <w:highlight w:val="yellow"/>
+        </w:rPr>
+        <w:t xml:space="preserve">Amount of dexamethasone consumed per mouse throughout the study normalized to body weight as determined by volume consumed per cage per week for NCD- (n=12) and HFD-fed (n=20) mice (E). Concentration of dexamethasone in serum of NCD-fed (n=8) and HFD-fed (n=11) at the end of the study as determined by LC-MS (F). </w:t>
+      </w:r>
+      <w:r>
+        <w:rPr>
+          <w:highlight w:val="yellow"/>
+        </w:rPr>
         <w:t>Asterisks indicate a statistically significant treatment</w:t>
       </w:r>
       <w:r>
+        <w:rPr>
+          <w:highlight w:val="yellow"/>
+        </w:rPr>
         <w:t xml:space="preserve"> or diet</w:t>
       </w:r>
       <w:r>
+        <w:rPr>
+          <w:highlight w:val="yellow"/>
+        </w:rPr>
         <w:t xml:space="preserve"> effect for the pairwise comparison.</w:t>
       </w:r>
+      <w:bookmarkStart w:id="0" w:name="_GoBack"/>
+      <w:bookmarkEnd w:id="0"/>
     </w:p>
     <w:p>
       <w:pPr>
@@ -20162,7 +20147,7 @@
         <w:noProof/>
         <w:color w:val="5B9BD5" w:themeColor="accent1"/>
       </w:rPr>
-      <w:t>10</w:t>
+      <w:t>29</w:t>
     </w:r>
     <w:r>
       <w:rPr>
@@ -21848,7 +21833,7 @@
 </file>
 
 <file path=customXml/itemProps1.xml><?xml version="1.0" encoding="utf-8"?>
-<ds:datastoreItem xmlns:ds="http://schemas.openxmlformats.org/officeDocument/2006/customXml" ds:itemID="{A525F0AE-D751-1746-8588-5814216AF461}">
+<ds:datastoreItem xmlns:ds="http://schemas.openxmlformats.org/officeDocument/2006/customXml" ds:itemID="{48F0F253-5697-0B40-B3A6-F5C0D870ECBE}">
   <ds:schemaRefs>
     <ds:schemaRef ds:uri="http://schemas.openxmlformats.org/officeDocument/2006/bibliography"/>
   </ds:schemaRefs>

</xml_diff>

<commit_message>
Added newly registered RRID for remaining antibodies
</commit_message>
<xml_diff>
--- a/manuscript/Obesity-Glucocorticoids/Harvey.docx
+++ b/manuscript/Obesity-Glucocorticoids/Harvey.docx
@@ -3661,39 +3661,7 @@
           <w:rFonts w:cs="Arial"/>
           <w:highlight w:val="yellow"/>
         </w:rPr>
-        <w:t xml:space="preserve"> Quality control standards were run in triplicate before and during sample analysis. For each calibration standard and quality control standard, 10 µL of blank plasma, 10 µL of calibration or QC standard, and 40 µL of internal standard were mixed in a 96-</w:t>
-      </w:r>
-      <w:proofErr w:type="gramStart"/>
-      <w:r>
-        <w:rPr>
-          <w:rFonts w:cs="Arial"/>
-          <w:highlight w:val="yellow"/>
-        </w:rPr>
-        <w:t>well</w:t>
-      </w:r>
-      <w:proofErr w:type="gramEnd"/>
-      <w:r>
-        <w:rPr>
-          <w:rFonts w:cs="Arial"/>
-          <w:highlight w:val="yellow"/>
-        </w:rPr>
-        <w:t xml:space="preserve"> plate. Each analytical sample was prepared by mixing 10 µL mouse plasma, 10 µL acetonitrile and 40 µL internal standard into a well of a 96-</w:t>
-      </w:r>
-      <w:proofErr w:type="gramStart"/>
-      <w:r>
-        <w:rPr>
-          <w:rFonts w:cs="Arial"/>
-          <w:highlight w:val="yellow"/>
-        </w:rPr>
-        <w:t>well</w:t>
-      </w:r>
-      <w:proofErr w:type="gramEnd"/>
-      <w:r>
-        <w:rPr>
-          <w:rFonts w:cs="Arial"/>
-          <w:highlight w:val="yellow"/>
-        </w:rPr>
-        <w:t xml:space="preserve"> plate. Some samples were below 10 µL in volume. In these cases, the volume collected was diluted to 10 µL and prepared in the same manner as the other samples. The plate was mixed at 1000 rpm for 5 min, then centrifuged at 3500 rpm for 10 min. Four microliters of supernatant were injected for analysis onto a Waters </w:t>
+        <w:t xml:space="preserve"> Quality control standards were run in triplicate before and during sample analysis. For each calibration standard and quality control standard, 10 µL of blank plasma, 10 µL of calibration or QC standard, and 40 µL of internal standard were mixed in a 96-well plate. Each analytical sample was prepared by mixing 10 µL mouse plasma, 10 µL acetonitrile and 40 µL internal standard into a well of a 96-well plate. Some samples were below 10 µL in volume. In these cases, the volume collected was diluted to 10 µL and prepared in the same manner as the other samples. The plate was mixed at 1000 rpm for 5 min, then centrifuged at 3500 rpm for 10 min. Four microliters of supernatant were injected for analysis onto a Waters </w:t>
       </w:r>
       <w:proofErr w:type="spellStart"/>
       <w:r>
@@ -4722,21 +4690,12 @@
         </w:rPr>
         <w:t>3</w:t>
       </w:r>
-      <w:proofErr w:type="gramStart"/>
       <w:r>
         <w:rPr>
           <w:rFonts w:ascii="Calibri" w:hAnsi="Calibri" w:cs="Arial"/>
           <w:color w:val="000000" w:themeColor="text1"/>
         </w:rPr>
-        <w:t>H]glucose</w:t>
-      </w:r>
-      <w:proofErr w:type="gramEnd"/>
-      <w:r>
-        <w:rPr>
-          <w:rFonts w:ascii="Calibri" w:hAnsi="Calibri" w:cs="Arial"/>
-          <w:color w:val="000000" w:themeColor="text1"/>
-        </w:rPr>
-        <w:t xml:space="preserve"> and [1-</w:t>
+        <w:t>H]glucose and [1-</w:t>
       </w:r>
       <w:r>
         <w:rPr>
@@ -5279,25 +5238,7 @@
           <w:color w:val="000000" w:themeColor="text1"/>
           <w:shd w:val="clear" w:color="auto" w:fill="FFFFFF"/>
         </w:rPr>
-        <w:t>and fatty acids were quantified using the HR Series NEFA-</w:t>
-      </w:r>
-      <w:proofErr w:type="gramStart"/>
-      <w:r>
-        <w:rPr>
-          <w:rFonts w:eastAsia="Times New Roman" w:cs="Arial"/>
-          <w:color w:val="000000" w:themeColor="text1"/>
-          <w:shd w:val="clear" w:color="auto" w:fill="FFFFFF"/>
-        </w:rPr>
-        <w:t>HR(</w:t>
-      </w:r>
-      <w:proofErr w:type="gramEnd"/>
-      <w:r>
-        <w:rPr>
-          <w:rFonts w:eastAsia="Times New Roman" w:cs="Arial"/>
-          <w:color w:val="000000" w:themeColor="text1"/>
-          <w:shd w:val="clear" w:color="auto" w:fill="FFFFFF"/>
-        </w:rPr>
-        <w:t>2) kit (Wako Diagnostics</w:t>
+        <w:t>and fatty acids were quantified using the HR Series NEFA-HR(2) kit (Wako Diagnostics</w:t>
       </w:r>
       <w:r>
         <w:rPr>
@@ -7816,7 +7757,6 @@
         </w:rPr>
         <w:t xml:space="preserve">, </w:t>
       </w:r>
-      <w:proofErr w:type="gramStart"/>
       <w:r>
         <w:rPr>
           <w:rFonts w:eastAsia="Times New Roman" w:cs="Times New Roman"/>
@@ -7824,9 +7764,24 @@
           <w:highlight w:val="yellow"/>
           <w:shd w:val="clear" w:color="auto" w:fill="FFFFFF"/>
         </w:rPr>
-        <w:t>RRID:AB</w:t>
-      </w:r>
-      <w:proofErr w:type="gramEnd"/>
+        <w:t>RRID:AB_2167953</w:t>
+      </w:r>
+      <w:r>
+        <w:rPr>
+          <w:rFonts w:eastAsia="Times New Roman" w:cs="Times New Roman"/>
+          <w:color w:val="000000" w:themeColor="text1"/>
+          <w:shd w:val="clear" w:color="auto" w:fill="FFFFFF"/>
+        </w:rPr>
+        <w:t>)</w:t>
+      </w:r>
+      <w:r>
+        <w:rPr>
+          <w:rFonts w:eastAsia="Times New Roman" w:cs="Times New Roman"/>
+          <w:color w:val="000000" w:themeColor="text1"/>
+          <w:shd w:val="clear" w:color="auto" w:fill="FFFFFF"/>
+        </w:rPr>
+        <w:t xml:space="preserve"> and </w:t>
+      </w:r>
       <w:r>
         <w:rPr>
           <w:rFonts w:eastAsia="Times New Roman" w:cs="Times New Roman"/>
@@ -7834,12 +7789,141 @@
           <w:highlight w:val="yellow"/>
           <w:shd w:val="clear" w:color="auto" w:fill="FFFFFF"/>
         </w:rPr>
-        <w:t>_2167953</w:t>
-      </w:r>
-      <w:r>
-        <w:rPr>
-          <w:rFonts w:eastAsia="Times New Roman" w:cs="Times New Roman"/>
-          <w:color w:val="000000" w:themeColor="text1"/>
+        <w:t xml:space="preserve">antibodies against </w:t>
+      </w:r>
+      <w:r>
+        <w:rPr>
+          <w:rFonts w:eastAsia="Times New Roman" w:cs="Times New Roman"/>
+          <w:color w:val="000000" w:themeColor="text1"/>
+          <w:highlight w:val="yellow"/>
+          <w:shd w:val="clear" w:color="auto" w:fill="FFFFFF"/>
+        </w:rPr>
+        <w:t>hormone-</w:t>
+      </w:r>
+      <w:r>
+        <w:rPr>
+          <w:rFonts w:eastAsia="Times New Roman" w:cs="Times New Roman"/>
+          <w:color w:val="000000" w:themeColor="text1"/>
+          <w:highlight w:val="yellow"/>
+          <w:shd w:val="clear" w:color="auto" w:fill="FFFFFF"/>
+        </w:rPr>
+        <w:t xml:space="preserve">sensitive lipase </w:t>
+      </w:r>
+      <w:r>
+        <w:rPr>
+          <w:rFonts w:eastAsia="Times New Roman" w:cs="Times New Roman"/>
+          <w:color w:val="000000" w:themeColor="text1"/>
+          <w:highlight w:val="yellow"/>
+          <w:shd w:val="clear" w:color="auto" w:fill="FFFFFF"/>
+        </w:rPr>
+        <w:t>(HSL; molecular weight 81; Cell Signaling Technologies; catalog #4107</w:t>
+      </w:r>
+      <w:r>
+        <w:rPr>
+          <w:rFonts w:eastAsia="Times New Roman" w:cs="Times New Roman"/>
+          <w:color w:val="000000" w:themeColor="text1"/>
+          <w:highlight w:val="yellow"/>
+          <w:shd w:val="clear" w:color="auto" w:fill="FFFFFF"/>
+        </w:rPr>
+        <w:t>, RRID:</w:t>
+      </w:r>
+      <w:r>
+        <w:rPr>
+          <w:rFonts w:eastAsia="Times New Roman" w:cs="Times New Roman"/>
+          <w:color w:val="000000" w:themeColor="text1"/>
+          <w:highlight w:val="yellow"/>
+          <w:shd w:val="clear" w:color="auto" w:fill="FFFFFF"/>
+        </w:rPr>
+        <w:t>AB_2296900</w:t>
+      </w:r>
+      <w:r>
+        <w:rPr>
+          <w:rFonts w:eastAsia="Times New Roman" w:cs="Times New Roman"/>
+          <w:color w:val="000000" w:themeColor="text1"/>
+          <w:highlight w:val="yellow"/>
+          <w:shd w:val="clear" w:color="auto" w:fill="FFFFFF"/>
+        </w:rPr>
+        <w:t xml:space="preserve">) and its PKA phosphorylation sites on serine 563 and 660 </w:t>
+      </w:r>
+      <w:r>
+        <w:rPr>
+          <w:rFonts w:eastAsia="Times New Roman" w:cs="Times New Roman"/>
+          <w:color w:val="000000" w:themeColor="text1"/>
+          <w:highlight w:val="yellow"/>
+          <w:shd w:val="clear" w:color="auto" w:fill="FFFFFF"/>
+        </w:rPr>
+        <w:t>(</w:t>
+      </w:r>
+      <w:r>
+        <w:rPr>
+          <w:rFonts w:eastAsia="Times New Roman" w:cs="Times New Roman"/>
+          <w:color w:val="000000" w:themeColor="text1"/>
+          <w:highlight w:val="yellow"/>
+          <w:shd w:val="clear" w:color="auto" w:fill="FFFFFF"/>
+        </w:rPr>
+        <w:t>Cell Signaling Technologies; catalog #</w:t>
+      </w:r>
+      <w:r>
+        <w:rPr>
+          <w:rFonts w:eastAsia="Times New Roman" w:cs="Times New Roman"/>
+          <w:color w:val="000000" w:themeColor="text1"/>
+          <w:highlight w:val="yellow"/>
+          <w:shd w:val="clear" w:color="auto" w:fill="FFFFFF"/>
+        </w:rPr>
+        <w:t>4139</w:t>
+      </w:r>
+      <w:r>
+        <w:rPr>
+          <w:rFonts w:eastAsia="Times New Roman" w:cs="Times New Roman"/>
+          <w:color w:val="000000" w:themeColor="text1"/>
+          <w:highlight w:val="yellow"/>
+          <w:shd w:val="clear" w:color="auto" w:fill="FFFFFF"/>
+        </w:rPr>
+        <w:t>, RRID:</w:t>
+      </w:r>
+      <w:r>
+        <w:rPr>
+          <w:rFonts w:eastAsia="Times New Roman" w:cs="Times New Roman"/>
+          <w:color w:val="000000" w:themeColor="text1"/>
+          <w:highlight w:val="yellow"/>
+          <w:shd w:val="clear" w:color="auto" w:fill="FFFFFF"/>
+        </w:rPr>
+        <w:t>AB_2135495</w:t>
+      </w:r>
+      <w:r>
+        <w:rPr>
+          <w:rFonts w:eastAsia="Times New Roman" w:cs="Times New Roman"/>
+          <w:color w:val="000000" w:themeColor="text1"/>
+          <w:highlight w:val="yellow"/>
+          <w:shd w:val="clear" w:color="auto" w:fill="FFFFFF"/>
+        </w:rPr>
+        <w:t xml:space="preserve"> and #4126,</w:t>
+      </w:r>
+      <w:r>
+        <w:rPr>
+          <w:rFonts w:eastAsia="Times New Roman" w:cs="Times New Roman"/>
+          <w:color w:val="000000" w:themeColor="text1"/>
+          <w:highlight w:val="yellow"/>
+          <w:shd w:val="clear" w:color="auto" w:fill="FFFFFF"/>
+        </w:rPr>
+        <w:t xml:space="preserve"> RRID:AB_490997,</w:t>
+      </w:r>
+      <w:bookmarkStart w:id="0" w:name="_GoBack"/>
+      <w:bookmarkEnd w:id="0"/>
+      <w:r>
+        <w:rPr>
+          <w:rFonts w:eastAsia="Times New Roman" w:cs="Times New Roman"/>
+          <w:color w:val="000000" w:themeColor="text1"/>
+          <w:highlight w:val="yellow"/>
+          <w:shd w:val="clear" w:color="auto" w:fill="FFFFFF"/>
+        </w:rPr>
+        <w:t xml:space="preserve"> respectively</w:t>
+      </w:r>
+      <w:r>
+        <w:rPr>
+          <w:rFonts w:eastAsia="Times New Roman" w:cs="Times New Roman"/>
+          <w:color w:val="000000" w:themeColor="text1"/>
+          <w:highlight w:val="yellow"/>
           <w:shd w:val="clear" w:color="auto" w:fill="FFFFFF"/>
         </w:rPr>
         <w:t>)</w:t>
@@ -7850,112 +7934,37 @@
           <w:color w:val="000000" w:themeColor="text1"/>
           <w:shd w:val="clear" w:color="auto" w:fill="FFFFFF"/>
         </w:rPr>
-        <w:t xml:space="preserve"> and </w:t>
-      </w:r>
-      <w:r>
-        <w:rPr>
-          <w:rFonts w:eastAsia="Times New Roman" w:cs="Times New Roman"/>
-          <w:color w:val="000000" w:themeColor="text1"/>
-          <w:highlight w:val="yellow"/>
-          <w:shd w:val="clear" w:color="auto" w:fill="FFFFFF"/>
-        </w:rPr>
-        <w:t xml:space="preserve">antibodies against </w:t>
-      </w:r>
-      <w:r>
-        <w:rPr>
-          <w:rFonts w:eastAsia="Times New Roman" w:cs="Times New Roman"/>
-          <w:color w:val="000000" w:themeColor="text1"/>
-          <w:highlight w:val="yellow"/>
-          <w:shd w:val="clear" w:color="auto" w:fill="FFFFFF"/>
-        </w:rPr>
-        <w:t>hormone-</w:t>
-      </w:r>
-      <w:r>
-        <w:rPr>
-          <w:rFonts w:eastAsia="Times New Roman" w:cs="Times New Roman"/>
-          <w:color w:val="000000" w:themeColor="text1"/>
-          <w:highlight w:val="yellow"/>
-          <w:shd w:val="clear" w:color="auto" w:fill="FFFFFF"/>
-        </w:rPr>
-        <w:t xml:space="preserve">sensitive lipase </w:t>
-      </w:r>
-      <w:r>
-        <w:rPr>
-          <w:rFonts w:eastAsia="Times New Roman" w:cs="Times New Roman"/>
-          <w:color w:val="000000" w:themeColor="text1"/>
-          <w:highlight w:val="yellow"/>
-          <w:shd w:val="clear" w:color="auto" w:fill="FFFFFF"/>
-        </w:rPr>
-        <w:t>(HSL; molecular weight 81; Cell Signaling Technologies; catalog #4107</w:t>
-      </w:r>
-      <w:r>
-        <w:rPr>
-          <w:rFonts w:eastAsia="Times New Roman" w:cs="Times New Roman"/>
-          <w:color w:val="000000" w:themeColor="text1"/>
-          <w:highlight w:val="yellow"/>
-          <w:shd w:val="clear" w:color="auto" w:fill="FFFFFF"/>
-        </w:rPr>
-        <w:t>, RRID:</w:t>
-      </w:r>
-      <w:r>
-        <w:rPr>
-          <w:rFonts w:eastAsia="Times New Roman" w:cs="Times New Roman"/>
-          <w:color w:val="000000" w:themeColor="text1"/>
-          <w:highlight w:val="yellow"/>
-          <w:shd w:val="clear" w:color="auto" w:fill="FFFFFF"/>
-        </w:rPr>
-        <w:t>AB_2296900</w:t>
-      </w:r>
-      <w:r>
-        <w:rPr>
-          <w:rFonts w:eastAsia="Times New Roman" w:cs="Times New Roman"/>
-          <w:color w:val="000000" w:themeColor="text1"/>
-          <w:highlight w:val="yellow"/>
-          <w:shd w:val="clear" w:color="auto" w:fill="FFFFFF"/>
-        </w:rPr>
-        <w:t xml:space="preserve">) and its PKA phosphorylation sites on serine 563 and 660 </w:t>
-      </w:r>
-      <w:r>
-        <w:rPr>
-          <w:rFonts w:eastAsia="Times New Roman" w:cs="Times New Roman"/>
-          <w:color w:val="000000" w:themeColor="text1"/>
-          <w:highlight w:val="yellow"/>
-          <w:shd w:val="clear" w:color="auto" w:fill="FFFFFF"/>
-        </w:rPr>
-        <w:t>(</w:t>
-      </w:r>
-      <w:r>
-        <w:rPr>
-          <w:rFonts w:eastAsia="Times New Roman" w:cs="Times New Roman"/>
-          <w:color w:val="000000" w:themeColor="text1"/>
-          <w:highlight w:val="yellow"/>
-          <w:shd w:val="clear" w:color="auto" w:fill="FFFFFF"/>
-        </w:rPr>
-        <w:t>Cell Signaling Technologies; catalog #</w:t>
-      </w:r>
-      <w:r>
-        <w:rPr>
-          <w:rFonts w:eastAsia="Times New Roman" w:cs="Times New Roman"/>
-          <w:color w:val="000000" w:themeColor="text1"/>
-          <w:highlight w:val="yellow"/>
-          <w:shd w:val="clear" w:color="auto" w:fill="FFFFFF"/>
-        </w:rPr>
-        <w:t>4139 and #4126, respectively</w:t>
-      </w:r>
-      <w:r>
-        <w:rPr>
-          <w:rFonts w:eastAsia="Times New Roman" w:cs="Times New Roman"/>
-          <w:color w:val="000000" w:themeColor="text1"/>
-          <w:highlight w:val="yellow"/>
-          <w:shd w:val="clear" w:color="auto" w:fill="FFFFFF"/>
-        </w:rPr>
-        <w:t>, waiting for RRID</w:t>
-      </w:r>
-      <w:r>
-        <w:rPr>
-          <w:rFonts w:eastAsia="Times New Roman" w:cs="Times New Roman"/>
-          <w:color w:val="000000" w:themeColor="text1"/>
-          <w:highlight w:val="yellow"/>
+        <w:t xml:space="preserve">. Antibody complexes were detected by anti-mouse and anti-rabbit fluorescent conjugated </w:t>
+      </w:r>
+      <w:r>
+        <w:rPr>
+          <w:rFonts w:eastAsia="Times New Roman" w:cs="Times New Roman"/>
+          <w:color w:val="000000" w:themeColor="text1"/>
+          <w:shd w:val="clear" w:color="auto" w:fill="FFFFFF"/>
+        </w:rPr>
+        <w:lastRenderedPageBreak/>
+        <w:t>antibodies</w:t>
+      </w:r>
+      <w:r>
+        <w:rPr>
+          <w:rFonts w:eastAsia="Times New Roman" w:cs="Times New Roman"/>
+          <w:color w:val="000000" w:themeColor="text1"/>
+          <w:shd w:val="clear" w:color="auto" w:fill="FFFFFF"/>
+        </w:rPr>
+        <w:t xml:space="preserve"> (</w:t>
+      </w:r>
+      <w:r>
+        <w:rPr>
+          <w:rFonts w:eastAsia="Times New Roman" w:cs="Times New Roman"/>
+          <w:color w:val="000000" w:themeColor="text1"/>
+          <w:shd w:val="clear" w:color="auto" w:fill="FFFFFF"/>
+        </w:rPr>
+        <w:t>Invitrogen</w:t>
+      </w:r>
+      <w:r>
+        <w:rPr>
+          <w:rFonts w:eastAsia="Times New Roman" w:cs="Times New Roman"/>
+          <w:color w:val="000000" w:themeColor="text1"/>
           <w:shd w:val="clear" w:color="auto" w:fill="FFFFFF"/>
         </w:rPr>
         <w:t>)</w:t>
@@ -7966,48 +7975,7 @@
           <w:color w:val="000000" w:themeColor="text1"/>
           <w:shd w:val="clear" w:color="auto" w:fill="FFFFFF"/>
         </w:rPr>
-        <w:t>. Antibody complexes were detected by anti-mouse and anti-rabbit fluorescent conjugated antibodies</w:t>
-      </w:r>
-      <w:r>
-        <w:rPr>
-          <w:rFonts w:eastAsia="Times New Roman" w:cs="Times New Roman"/>
-          <w:color w:val="000000" w:themeColor="text1"/>
-          <w:shd w:val="clear" w:color="auto" w:fill="FFFFFF"/>
-        </w:rPr>
-        <w:t xml:space="preserve"> (</w:t>
-      </w:r>
-      <w:r>
-        <w:rPr>
-          <w:rFonts w:eastAsia="Times New Roman" w:cs="Times New Roman"/>
-          <w:color w:val="000000" w:themeColor="text1"/>
-          <w:shd w:val="clear" w:color="auto" w:fill="FFFFFF"/>
-        </w:rPr>
-        <w:t>Invitrogen</w:t>
-      </w:r>
-      <w:r>
-        <w:rPr>
-          <w:rFonts w:eastAsia="Times New Roman" w:cs="Times New Roman"/>
-          <w:color w:val="000000" w:themeColor="text1"/>
-          <w:shd w:val="clear" w:color="auto" w:fill="FFFFFF"/>
-        </w:rPr>
-        <w:t>)</w:t>
-      </w:r>
-      <w:r>
-        <w:rPr>
-          <w:rFonts w:eastAsia="Times New Roman" w:cs="Times New Roman"/>
-          <w:color w:val="000000" w:themeColor="text1"/>
-          <w:shd w:val="clear" w:color="auto" w:fill="FFFFFF"/>
-        </w:rPr>
-        <w:t xml:space="preserve"> </w:t>
-      </w:r>
-      <w:r>
-        <w:rPr>
-          <w:rFonts w:eastAsia="Times New Roman" w:cs="Times New Roman"/>
-          <w:color w:val="000000" w:themeColor="text1"/>
-          <w:shd w:val="clear" w:color="auto" w:fill="FFFFFF"/>
-        </w:rPr>
-        <w:lastRenderedPageBreak/>
-        <w:t>and visualized using an Odyssey</w:t>
+        <w:t xml:space="preserve"> and visualized using an Odyssey</w:t>
       </w:r>
       <w:r>
         <w:rPr>
@@ -19837,8 +19805,6 @@
         </w:rPr>
         <w:t xml:space="preserve"> effect for the pairwise comparison.</w:t>
       </w:r>
-      <w:bookmarkStart w:id="0" w:name="_GoBack"/>
-      <w:bookmarkEnd w:id="0"/>
     </w:p>
     <w:p>
       <w:pPr>
@@ -20147,7 +20113,7 @@
         <w:noProof/>
         <w:color w:val="5B9BD5" w:themeColor="accent1"/>
       </w:rPr>
-      <w:t>29</w:t>
+      <w:t>11</w:t>
     </w:r>
     <w:r>
       <w:rPr>
@@ -21833,7 +21799,7 @@
 </file>
 
 <file path=customXml/itemProps1.xml><?xml version="1.0" encoding="utf-8"?>
-<ds:datastoreItem xmlns:ds="http://schemas.openxmlformats.org/officeDocument/2006/customXml" ds:itemID="{48F0F253-5697-0B40-B3A6-F5C0D870ECBE}">
+<ds:datastoreItem xmlns:ds="http://schemas.openxmlformats.org/officeDocument/2006/customXml" ds:itemID="{8D26D8B9-FE4E-A94B-9CAD-6891156F28B2}">
   <ds:schemaRefs>
     <ds:schemaRef ds:uri="http://schemas.openxmlformats.org/officeDocument/2006/bibliography"/>
   </ds:schemaRefs>

</xml_diff>

<commit_message>
highlighted all new changes from previous submission
</commit_message>
<xml_diff>
--- a/manuscript/Obesity-Glucocorticoids/Harvey.docx
+++ b/manuscript/Obesity-Glucocorticoids/Harvey.docx
@@ -699,7 +699,20 @@
         <w:rPr>
           <w:color w:val="000000" w:themeColor="text1"/>
         </w:rPr>
-        <w:t xml:space="preserve"> fasting glucose,</w:t>
+        <w:t xml:space="preserve"> </w:t>
+      </w:r>
+      <w:r>
+        <w:rPr>
+          <w:color w:val="000000" w:themeColor="text1"/>
+          <w:highlight w:val="yellow"/>
+        </w:rPr>
+        <w:t>fasting glucose</w:t>
+      </w:r>
+      <w:r>
+        <w:rPr>
+          <w:color w:val="000000" w:themeColor="text1"/>
+        </w:rPr>
+        <w:t>,</w:t>
       </w:r>
       <w:r>
         <w:rPr>
@@ -1106,8 +1119,16 @@
       <w:r>
         <w:t xml:space="preserve"> it is estimated that at any given time 1-3% of the US, UK and Danish populations are prescribed exogenous corticosteroids, which may increase their risk for developing the </w:t>
       </w:r>
-      <w:r>
-        <w:t xml:space="preserve">associated </w:t>
+      <w:bookmarkStart w:id="0" w:name="_GoBack"/>
+      <w:bookmarkEnd w:id="0"/>
+      <w:r>
+        <w:rPr>
+          <w:highlight w:val="yellow"/>
+        </w:rPr>
+        <w:t>associated</w:t>
+      </w:r>
+      <w:r>
+        <w:t xml:space="preserve"> </w:t>
       </w:r>
       <w:r>
         <w:t>metabolic complications</w:t>
@@ -3154,6 +3175,7 @@
         <w:rPr>
           <w:rFonts w:eastAsia="Times New Roman" w:cs="Times New Roman"/>
           <w:color w:val="000000" w:themeColor="text1"/>
+          <w:highlight w:val="yellow"/>
           <w:shd w:val="clear" w:color="auto" w:fill="FFFFFF"/>
         </w:rPr>
         <w:t>ZT10</w:t>
@@ -3236,7 +3258,16 @@
           <w:color w:val="000000" w:themeColor="text1"/>
           <w:shd w:val="clear" w:color="auto" w:fill="FFFFFF"/>
         </w:rPr>
-        <w:t xml:space="preserve"> of the following day</w:t>
+        <w:t xml:space="preserve"> </w:t>
+      </w:r>
+      <w:r>
+        <w:rPr>
+          <w:rFonts w:eastAsia="Times New Roman" w:cs="Times New Roman"/>
+          <w:color w:val="000000" w:themeColor="text1"/>
+          <w:highlight w:val="yellow"/>
+          <w:shd w:val="clear" w:color="auto" w:fill="FFFFFF"/>
+        </w:rPr>
+        <w:t>of the following day</w:t>
       </w:r>
       <w:r>
         <w:rPr>
@@ -3661,7 +3692,39 @@
           <w:rFonts w:cs="Arial"/>
           <w:highlight w:val="yellow"/>
         </w:rPr>
-        <w:t xml:space="preserve"> Quality control standards were run in triplicate before and during sample analysis. For each calibration standard and quality control standard, 10 µL of blank plasma, 10 µL of calibration or QC standard, and 40 µL of internal standard were mixed in a 96-well plate. Each analytical sample was prepared by mixing 10 µL mouse plasma, 10 µL acetonitrile and 40 µL internal standard into a well of a 96-well plate. Some samples were below 10 µL in volume. In these cases, the volume collected was diluted to 10 µL and prepared in the same manner as the other samples. The plate was mixed at 1000 rpm for 5 min, then centrifuged at 3500 rpm for 10 min. Four microliters of supernatant were injected for analysis onto a Waters </w:t>
+        <w:t xml:space="preserve"> Quality control standards were run in triplicate before and during sample analysis. For each calibration standard and quality control standard, 10 µL of blank plasma, 10 µL of calibration or QC standard, and 40 µL of internal standard were mixed in a 96-</w:t>
+      </w:r>
+      <w:proofErr w:type="gramStart"/>
+      <w:r>
+        <w:rPr>
+          <w:rFonts w:cs="Arial"/>
+          <w:highlight w:val="yellow"/>
+        </w:rPr>
+        <w:t>well</w:t>
+      </w:r>
+      <w:proofErr w:type="gramEnd"/>
+      <w:r>
+        <w:rPr>
+          <w:rFonts w:cs="Arial"/>
+          <w:highlight w:val="yellow"/>
+        </w:rPr>
+        <w:t xml:space="preserve"> plate. Each analytical sample was prepared by mixing 10 µL mouse plasma, 10 µL acetonitrile and 40 µL internal standard into a well of a 96-</w:t>
+      </w:r>
+      <w:proofErr w:type="gramStart"/>
+      <w:r>
+        <w:rPr>
+          <w:rFonts w:cs="Arial"/>
+          <w:highlight w:val="yellow"/>
+        </w:rPr>
+        <w:t>well</w:t>
+      </w:r>
+      <w:proofErr w:type="gramEnd"/>
+      <w:r>
+        <w:rPr>
+          <w:rFonts w:cs="Arial"/>
+          <w:highlight w:val="yellow"/>
+        </w:rPr>
+        <w:t xml:space="preserve"> plate. Some samples were below 10 µL in volume. In these cases, the volume collected was diluted to 10 µL and prepared in the same manner as the other samples. The plate was mixed at 1000 rpm for 5 min, then centrifuged at 3500 rpm for 10 min. Four microliters of supernatant were injected for analysis onto a Waters </w:t>
       </w:r>
       <w:proofErr w:type="spellStart"/>
       <w:r>
@@ -3809,6 +3872,7 @@
         <w:rPr>
           <w:rFonts w:cs="Times New Roman"/>
           <w:color w:val="000000" w:themeColor="text1"/>
+          <w:highlight w:val="yellow"/>
         </w:rPr>
         <w:t>ZT1</w:t>
       </w:r>
@@ -4690,12 +4754,21 @@
         </w:rPr>
         <w:t>3</w:t>
       </w:r>
+      <w:proofErr w:type="gramStart"/>
       <w:r>
         <w:rPr>
           <w:rFonts w:ascii="Calibri" w:hAnsi="Calibri" w:cs="Arial"/>
           <w:color w:val="000000" w:themeColor="text1"/>
         </w:rPr>
-        <w:t>H]glucose and [1-</w:t>
+        <w:t>H]glucose</w:t>
+      </w:r>
+      <w:proofErr w:type="gramEnd"/>
+      <w:r>
+        <w:rPr>
+          <w:rFonts w:ascii="Calibri" w:hAnsi="Calibri" w:cs="Arial"/>
+          <w:color w:val="000000" w:themeColor="text1"/>
+        </w:rPr>
+        <w:t xml:space="preserve"> and [1-</w:t>
       </w:r>
       <w:r>
         <w:rPr>
@@ -5205,6 +5278,7 @@
       <w:r>
         <w:rPr>
           <w:color w:val="000000" w:themeColor="text1"/>
+          <w:highlight w:val="yellow"/>
         </w:rPr>
         <w:t>ZT10</w:t>
       </w:r>
@@ -5238,7 +5312,25 @@
           <w:color w:val="000000" w:themeColor="text1"/>
           <w:shd w:val="clear" w:color="auto" w:fill="FFFFFF"/>
         </w:rPr>
-        <w:t>and fatty acids were quantified using the HR Series NEFA-HR(2) kit (Wako Diagnostics</w:t>
+        <w:t>and fatty acids were quantified using the HR Series NEFA-</w:t>
+      </w:r>
+      <w:proofErr w:type="gramStart"/>
+      <w:r>
+        <w:rPr>
+          <w:rFonts w:eastAsia="Times New Roman" w:cs="Arial"/>
+          <w:color w:val="000000" w:themeColor="text1"/>
+          <w:shd w:val="clear" w:color="auto" w:fill="FFFFFF"/>
+        </w:rPr>
+        <w:t>HR(</w:t>
+      </w:r>
+      <w:proofErr w:type="gramEnd"/>
+      <w:r>
+        <w:rPr>
+          <w:rFonts w:eastAsia="Times New Roman" w:cs="Arial"/>
+          <w:color w:val="000000" w:themeColor="text1"/>
+          <w:shd w:val="clear" w:color="auto" w:fill="FFFFFF"/>
+        </w:rPr>
+        <w:t>2) kit (Wako Diagnostics</w:t>
       </w:r>
       <w:r>
         <w:rPr>
@@ -5782,13 +5874,30 @@
         <w:rPr>
           <w:rFonts w:cs="Helvetica"/>
           <w:color w:val="000000" w:themeColor="text1"/>
-        </w:rPr>
-        <w:t xml:space="preserve"> with dexamethasone media being refreshed on day three and extracted on day five</w:t>
+          <w:highlight w:val="yellow"/>
+        </w:rPr>
+        <w:t>,</w:t>
       </w:r>
       <w:r>
         <w:rPr>
           <w:rFonts w:cs="Helvetica"/>
           <w:color w:val="000000" w:themeColor="text1"/>
+        </w:rPr>
+        <w:t xml:space="preserve"> </w:t>
+      </w:r>
+      <w:r>
+        <w:rPr>
+          <w:rFonts w:cs="Helvetica"/>
+          <w:color w:val="000000" w:themeColor="text1"/>
+          <w:highlight w:val="yellow"/>
+        </w:rPr>
+        <w:t>with dexamethasone media being refreshed on day three and extracted on day five</w:t>
+      </w:r>
+      <w:r>
+        <w:rPr>
+          <w:rFonts w:cs="Helvetica"/>
+          <w:color w:val="000000" w:themeColor="text1"/>
+          <w:highlight w:val="yellow"/>
         </w:rPr>
         <w:t>.</w:t>
       </w:r>
@@ -7757,6 +7866,7 @@
         </w:rPr>
         <w:t xml:space="preserve">, </w:t>
       </w:r>
+      <w:proofErr w:type="gramStart"/>
       <w:r>
         <w:rPr>
           <w:rFonts w:eastAsia="Times New Roman" w:cs="Times New Roman"/>
@@ -7764,7 +7874,17 @@
           <w:highlight w:val="yellow"/>
           <w:shd w:val="clear" w:color="auto" w:fill="FFFFFF"/>
         </w:rPr>
-        <w:t>RRID:AB_2167953</w:t>
+        <w:t>RRID:AB</w:t>
+      </w:r>
+      <w:proofErr w:type="gramEnd"/>
+      <w:r>
+        <w:rPr>
+          <w:rFonts w:eastAsia="Times New Roman" w:cs="Times New Roman"/>
+          <w:color w:val="000000" w:themeColor="text1"/>
+          <w:highlight w:val="yellow"/>
+          <w:shd w:val="clear" w:color="auto" w:fill="FFFFFF"/>
+        </w:rPr>
+        <w:t>_2167953</w:t>
       </w:r>
       <w:r>
         <w:rPr>
@@ -7908,8 +8028,6 @@
         </w:rPr>
         <w:t xml:space="preserve"> RRID:AB_490997,</w:t>
       </w:r>
-      <w:bookmarkStart w:id="0" w:name="_GoBack"/>
-      <w:bookmarkEnd w:id="0"/>
       <w:r>
         <w:rPr>
           <w:rFonts w:eastAsia="Times New Roman" w:cs="Times New Roman"/>
@@ -8888,6 +9006,7 @@
       <w:r>
         <w:rPr>
           <w:color w:val="000000" w:themeColor="text1"/>
+          <w:highlight w:val="yellow"/>
         </w:rPr>
         <w:t>, but no differences in fat mass</w:t>
       </w:r>
@@ -8895,17 +9014,26 @@
         <w:rPr>
           <w:color w:val="000000" w:themeColor="text1"/>
         </w:rPr>
-        <w:t xml:space="preserve"> (Supplementary Figures 1</w:t>
-      </w:r>
-      <w:r>
-        <w:rPr>
-          <w:color w:val="000000" w:themeColor="text1"/>
+        <w:t xml:space="preserve"> (Supplementary Figures </w:t>
+      </w:r>
+      <w:r>
+        <w:rPr>
+          <w:color w:val="000000" w:themeColor="text1"/>
+          <w:highlight w:val="yellow"/>
+        </w:rPr>
+        <w:t>1</w:t>
+      </w:r>
+      <w:r>
+        <w:rPr>
+          <w:color w:val="000000" w:themeColor="text1"/>
+          <w:highlight w:val="yellow"/>
         </w:rPr>
         <w:t>B</w:t>
       </w:r>
       <w:r>
         <w:rPr>
           <w:color w:val="000000" w:themeColor="text1"/>
+          <w:highlight w:val="yellow"/>
         </w:rPr>
         <w:t>-E</w:t>
       </w:r>
@@ -8937,17 +9065,26 @@
         <w:rPr>
           <w:color w:val="000000" w:themeColor="text1"/>
         </w:rPr>
-        <w:t>(Supplementary Figure 1F</w:t>
-      </w:r>
-      <w:r>
-        <w:rPr>
-          <w:color w:val="000000" w:themeColor="text1"/>
+        <w:t xml:space="preserve">(Supplementary Figure </w:t>
+      </w:r>
+      <w:r>
+        <w:rPr>
+          <w:color w:val="000000" w:themeColor="text1"/>
+          <w:highlight w:val="yellow"/>
+        </w:rPr>
+        <w:t>1F</w:t>
+      </w:r>
+      <w:r>
+        <w:rPr>
+          <w:color w:val="000000" w:themeColor="text1"/>
+          <w:highlight w:val="yellow"/>
         </w:rPr>
         <w:t>-</w:t>
       </w:r>
       <w:r>
         <w:rPr>
           <w:color w:val="000000" w:themeColor="text1"/>
+          <w:highlight w:val="yellow"/>
         </w:rPr>
         <w:t>G</w:t>
       </w:r>
@@ -9205,7 +9342,14 @@
         <w:rPr>
           <w:color w:val="000000" w:themeColor="text1"/>
         </w:rPr>
-        <w:t>; Figure 1D</w:t>
+        <w:t xml:space="preserve">; </w:t>
+      </w:r>
+      <w:r>
+        <w:rPr>
+          <w:color w:val="000000" w:themeColor="text1"/>
+          <w:highlight w:val="yellow"/>
+        </w:rPr>
+        <w:t>Figure 1D</w:t>
       </w:r>
       <w:r>
         <w:rPr>
@@ -9716,11 +9860,19 @@
         <w:rPr>
           <w:color w:val="000000" w:themeColor="text1"/>
         </w:rPr>
-        <w:t xml:space="preserve"> 1</w:t>
-      </w:r>
-      <w:r>
-        <w:rPr>
-          <w:color w:val="000000" w:themeColor="text1"/>
+        <w:t xml:space="preserve"> </w:t>
+      </w:r>
+      <w:r>
+        <w:rPr>
+          <w:color w:val="000000" w:themeColor="text1"/>
+          <w:highlight w:val="yellow"/>
+        </w:rPr>
+        <w:t>1</w:t>
+      </w:r>
+      <w:r>
+        <w:rPr>
+          <w:color w:val="000000" w:themeColor="text1"/>
+          <w:highlight w:val="yellow"/>
         </w:rPr>
         <w:t>H-I</w:t>
       </w:r>
@@ -10534,8 +10686,28 @@
       <w:r>
         <w:rPr>
           <w:color w:val="000000" w:themeColor="text1"/>
-        </w:rPr>
-        <w:t xml:space="preserve">body weight and </w:t>
+          <w:highlight w:val="yellow"/>
+        </w:rPr>
+        <w:t>body weight</w:t>
+      </w:r>
+      <w:r>
+        <w:rPr>
+          <w:color w:val="000000" w:themeColor="text1"/>
+        </w:rPr>
+        <w:t xml:space="preserve"> </w:t>
+      </w:r>
+      <w:r>
+        <w:rPr>
+          <w:color w:val="000000" w:themeColor="text1"/>
+          <w:highlight w:val="yellow"/>
+        </w:rPr>
+        <w:t>and</w:t>
+      </w:r>
+      <w:r>
+        <w:rPr>
+          <w:color w:val="000000" w:themeColor="text1"/>
+        </w:rPr>
+        <w:t xml:space="preserve"> </w:t>
       </w:r>
       <w:r>
         <w:rPr>
@@ -10999,6 +11171,7 @@
       <w:r>
         <w:rPr>
           <w:color w:val="000000" w:themeColor="text1"/>
+          <w:highlight w:val="yellow"/>
         </w:rPr>
         <w:t>Lean</w:t>
       </w:r>
@@ -11011,6 +11184,7 @@
       <w:r>
         <w:rPr>
           <w:color w:val="000000" w:themeColor="text1"/>
+          <w:highlight w:val="yellow"/>
         </w:rPr>
         <w:t>lean</w:t>
       </w:r>
@@ -11114,8 +11288,15 @@
       <w:r>
         <w:rPr>
           <w:color w:val="000000" w:themeColor="text1"/>
-        </w:rPr>
-        <w:t xml:space="preserve">obese </w:t>
+          <w:highlight w:val="yellow"/>
+        </w:rPr>
+        <w:t>obese</w:t>
+      </w:r>
+      <w:r>
+        <w:rPr>
+          <w:color w:val="000000" w:themeColor="text1"/>
+        </w:rPr>
+        <w:t xml:space="preserve"> </w:t>
       </w:r>
       <w:r>
         <w:rPr>
@@ -11126,6 +11307,7 @@
       <w:r>
         <w:rPr>
           <w:color w:val="000000" w:themeColor="text1"/>
+          <w:highlight w:val="yellow"/>
         </w:rPr>
         <w:t>mice</w:t>
       </w:r>
@@ -11647,7 +11829,14 @@
         <w:rPr>
           <w:color w:val="000000" w:themeColor="text1"/>
         </w:rPr>
-        <w:t>; Figure 4A</w:t>
+        <w:t xml:space="preserve">; </w:t>
+      </w:r>
+      <w:r>
+        <w:rPr>
+          <w:color w:val="000000" w:themeColor="text1"/>
+          <w:highlight w:val="yellow"/>
+        </w:rPr>
+        <w:t>Figure 4A</w:t>
       </w:r>
       <w:r>
         <w:rPr>
@@ -14568,7 +14757,20 @@
           <w:color w:val="000000" w:themeColor="text1"/>
         </w:rPr>
         <w:lastRenderedPageBreak/>
-        <w:t xml:space="preserve">There is some debate as to which genes glucocorticoids act on to promote lipolysis. Downregulation of </w:t>
+        <w:t xml:space="preserve">There is some debate as to which genes glucocorticoids </w:t>
+      </w:r>
+      <w:r>
+        <w:rPr>
+          <w:color w:val="000000" w:themeColor="text1"/>
+          <w:highlight w:val="yellow"/>
+        </w:rPr>
+        <w:t>act on</w:t>
+      </w:r>
+      <w:r>
+        <w:rPr>
+          <w:color w:val="000000" w:themeColor="text1"/>
+        </w:rPr>
+        <w:t xml:space="preserve"> to promote lipolysis. Downregulation of </w:t>
       </w:r>
       <w:r>
         <w:rPr>
@@ -15856,13 +16058,22 @@
           <w:bCs/>
           <w:color w:val="000000" w:themeColor="text1"/>
         </w:rPr>
-        <w:t xml:space="preserve"> Lynne </w:t>
+        <w:t xml:space="preserve"> </w:t>
+      </w:r>
+      <w:r>
+        <w:rPr>
+          <w:bCs/>
+          <w:color w:val="000000" w:themeColor="text1"/>
+          <w:highlight w:val="yellow"/>
+        </w:rPr>
+        <w:t xml:space="preserve">Lynne </w:t>
       </w:r>
       <w:proofErr w:type="spellStart"/>
       <w:r>
         <w:rPr>
           <w:bCs/>
           <w:color w:val="000000" w:themeColor="text1"/>
+          <w:highlight w:val="yellow"/>
         </w:rPr>
         <w:t>Geletka</w:t>
       </w:r>
@@ -15917,14 +16128,22 @@
         <w:rPr>
           <w:bCs/>
           <w:color w:val="000000" w:themeColor="text1"/>
-        </w:rPr>
-        <w:t xml:space="preserve">(University of Michigan) </w:t>
+          <w:highlight w:val="yellow"/>
+        </w:rPr>
+        <w:t>(University of Michigan)</w:t>
       </w:r>
       <w:r>
         <w:rPr>
           <w:bCs/>
           <w:color w:val="000000" w:themeColor="text1"/>
         </w:rPr>
+        <w:t xml:space="preserve"> </w:t>
+      </w:r>
+      <w:r>
+        <w:rPr>
+          <w:bCs/>
+          <w:color w:val="000000" w:themeColor="text1"/>
+        </w:rPr>
         <w:t>for assistance with imaging liver sections, and Melanie Schmitt</w:t>
       </w:r>
       <w:r>
@@ -16013,12 +16232,21 @@
           <w:bCs/>
           <w:color w:val="000000" w:themeColor="text1"/>
         </w:rPr>
-        <w:t>Edwards Park (U</w:t>
+        <w:t xml:space="preserve">Edwards Park </w:t>
       </w:r>
       <w:r>
         <w:rPr>
           <w:bCs/>
           <w:color w:val="000000" w:themeColor="text1"/>
+          <w:highlight w:val="yellow"/>
+        </w:rPr>
+        <w:t>(U</w:t>
+      </w:r>
+      <w:r>
+        <w:rPr>
+          <w:bCs/>
+          <w:color w:val="000000" w:themeColor="text1"/>
+          <w:highlight w:val="yellow"/>
         </w:rPr>
         <w:t xml:space="preserve">niversity of </w:t>
       </w:r>
@@ -16026,6 +16254,7 @@
         <w:rPr>
           <w:bCs/>
           <w:color w:val="000000" w:themeColor="text1"/>
+          <w:highlight w:val="yellow"/>
         </w:rPr>
         <w:t>T</w:t>
       </w:r>
@@ -16033,6 +16262,7 @@
         <w:rPr>
           <w:bCs/>
           <w:color w:val="000000" w:themeColor="text1"/>
+          <w:highlight w:val="yellow"/>
         </w:rPr>
         <w:t xml:space="preserve">ennessee </w:t>
       </w:r>
@@ -16040,6 +16270,7 @@
         <w:rPr>
           <w:bCs/>
           <w:color w:val="000000" w:themeColor="text1"/>
+          <w:highlight w:val="yellow"/>
         </w:rPr>
         <w:t>H</w:t>
       </w:r>
@@ -16047,6 +16278,7 @@
         <w:rPr>
           <w:bCs/>
           <w:color w:val="000000" w:themeColor="text1"/>
+          <w:highlight w:val="yellow"/>
         </w:rPr>
         <w:t xml:space="preserve">ealth </w:t>
       </w:r>
@@ -16054,6 +16286,7 @@
         <w:rPr>
           <w:bCs/>
           <w:color w:val="000000" w:themeColor="text1"/>
+          <w:highlight w:val="yellow"/>
         </w:rPr>
         <w:t>S</w:t>
       </w:r>
@@ -16061,6 +16294,7 @@
         <w:rPr>
           <w:bCs/>
           <w:color w:val="000000" w:themeColor="text1"/>
+          <w:highlight w:val="yellow"/>
         </w:rPr>
         <w:t xml:space="preserve">cience </w:t>
       </w:r>
@@ -16068,6 +16302,7 @@
         <w:rPr>
           <w:bCs/>
           <w:color w:val="000000" w:themeColor="text1"/>
+          <w:highlight w:val="yellow"/>
         </w:rPr>
         <w:t>C</w:t>
       </w:r>
@@ -16075,6 +16310,7 @@
         <w:rPr>
           <w:bCs/>
           <w:color w:val="000000" w:themeColor="text1"/>
+          <w:highlight w:val="yellow"/>
         </w:rPr>
         <w:t>enter</w:t>
       </w:r>
@@ -16082,15 +16318,31 @@
         <w:rPr>
           <w:bCs/>
           <w:color w:val="000000" w:themeColor="text1"/>
-        </w:rPr>
-        <w:t xml:space="preserve">) </w:t>
+          <w:highlight w:val="yellow"/>
+        </w:rPr>
+        <w:t>)</w:t>
       </w:r>
       <w:r>
         <w:rPr>
           <w:bCs/>
           <w:color w:val="000000" w:themeColor="text1"/>
         </w:rPr>
-        <w:t xml:space="preserve">and Tobias Else (University of Michigan) </w:t>
+        <w:t xml:space="preserve"> </w:t>
+      </w:r>
+      <w:r>
+        <w:rPr>
+          <w:bCs/>
+          <w:color w:val="000000" w:themeColor="text1"/>
+          <w:highlight w:val="yellow"/>
+        </w:rPr>
+        <w:t>and Tobias Else (University of Michigan)</w:t>
+      </w:r>
+      <w:r>
+        <w:rPr>
+          <w:bCs/>
+          <w:color w:val="000000" w:themeColor="text1"/>
+        </w:rPr>
+        <w:t xml:space="preserve"> </w:t>
       </w:r>
       <w:r>
         <w:rPr>
@@ -19611,7 +19863,25 @@
         <w:spacing w:line="480" w:lineRule="auto"/>
       </w:pPr>
       <w:r>
-        <w:t xml:space="preserve">Mouse blood glucose levels during insulin tolerance test (A) and prior to insulin injection (basal; B). Insulin was given via </w:t>
+        <w:t>Mouse blood glucose levels during insulin tolerance test (</w:t>
+      </w:r>
+      <w:r>
+        <w:rPr>
+          <w:highlight w:val="yellow"/>
+        </w:rPr>
+        <w:t>A)</w:t>
+      </w:r>
+      <w:r>
+        <w:t xml:space="preserve"> and prior to insulin injection (basal; </w:t>
+      </w:r>
+      <w:r>
+        <w:rPr>
+          <w:highlight w:val="yellow"/>
+        </w:rPr>
+        <w:t>B</w:t>
+      </w:r>
+      <w:r>
+        <w:t xml:space="preserve">). Insulin was given via </w:t>
       </w:r>
       <w:proofErr w:type="spellStart"/>
       <w:r>
@@ -19619,13 +19889,55 @@
       </w:r>
       <w:proofErr w:type="spellEnd"/>
       <w:r>
-        <w:t xml:space="preserve">. injection at a concentration of 2.5 U/kg following five weeks of dexamethasone (NCD n=12; HFD n=12) or vehicle (NCD n=12; HFD n=12) treatment and 17 weeks of diet. Mouse glucose infusion rate (GIR; C) endogenous glucose production (EGP; D), </w:t>
+        <w:t xml:space="preserve">. injection at a concentration of 2.5 U/kg following five weeks of dexamethasone (NCD n=12; HFD n=12) or vehicle (NCD n=12; HFD n=12) treatment and 17 weeks of diet. Mouse glucose infusion rate (GIR; </w:t>
+      </w:r>
+      <w:r>
+        <w:rPr>
+          <w:highlight w:val="yellow"/>
+        </w:rPr>
+        <w:t>C</w:t>
+      </w:r>
+      <w:r>
+        <w:t>) endogenous glucose production (EGP</w:t>
+      </w:r>
+      <w:r>
+        <w:rPr>
+          <w:highlight w:val="yellow"/>
+        </w:rPr>
+        <w:t>; D</w:t>
+      </w:r>
+      <w:r>
+        <w:t xml:space="preserve">), </w:t>
       </w:r>
       <w:r>
         <w:t xml:space="preserve">insulin </w:t>
       </w:r>
       <w:r>
-        <w:t xml:space="preserve">suppression of glucose production (E) and glucose turnover rate (F) during </w:t>
+        <w:rPr>
+          <w:highlight w:val="yellow"/>
+        </w:rPr>
+        <w:t>suppression</w:t>
+      </w:r>
+      <w:r>
+        <w:t xml:space="preserve"> of glucose production (</w:t>
+      </w:r>
+      <w:r>
+        <w:rPr>
+          <w:highlight w:val="yellow"/>
+        </w:rPr>
+        <w:t>E</w:t>
+      </w:r>
+      <w:r>
+        <w:t>) and glucose turnover rate (</w:t>
+      </w:r>
+      <w:r>
+        <w:rPr>
+          <w:highlight w:val="yellow"/>
+        </w:rPr>
+        <w:t>F</w:t>
+      </w:r>
+      <w:r>
+        <w:t xml:space="preserve">) during </w:t>
       </w:r>
       <w:proofErr w:type="spellStart"/>
       <w:r>
@@ -19901,7 +20213,16 @@
         <w:t xml:space="preserve"> transcripts (C), an</w:t>
       </w:r>
       <w:r>
-        <w:t>d representative western blot and quantification of</w:t>
+        <w:t xml:space="preserve">d representative western blot </w:t>
+      </w:r>
+      <w:r>
+        <w:rPr>
+          <w:highlight w:val="yellow"/>
+        </w:rPr>
+        <w:t>and quantification</w:t>
+      </w:r>
+      <w:r>
+        <w:t xml:space="preserve"> of</w:t>
       </w:r>
       <w:r>
         <w:t xml:space="preserve"> ATGL (D) from non-differentiated (pre-adipocytes; n=2) or differentiated 3T3-L1 mouse adipocytes (mature adipocytes) following five days of dexamethasone (n=3) or vehicle treatment (n=3). Serum fatty acid and glycerol levels at basal (fed) and following stimulation (10mg/kg isoproterenol or </w:t>
@@ -20113,7 +20434,7 @@
         <w:noProof/>
         <w:color w:val="5B9BD5" w:themeColor="accent1"/>
       </w:rPr>
-      <w:t>11</w:t>
+      <w:t>3</w:t>
     </w:r>
     <w:r>
       <w:rPr>
@@ -21799,7 +22120,7 @@
 </file>
 
 <file path=customXml/itemProps1.xml><?xml version="1.0" encoding="utf-8"?>
-<ds:datastoreItem xmlns:ds="http://schemas.openxmlformats.org/officeDocument/2006/customXml" ds:itemID="{8D26D8B9-FE4E-A94B-9CAD-6891156F28B2}">
+<ds:datastoreItem xmlns:ds="http://schemas.openxmlformats.org/officeDocument/2006/customXml" ds:itemID="{C6CCD7D9-6837-854D-A80F-D292241429F0}">
   <ds:schemaRefs>
     <ds:schemaRef ds:uri="http://schemas.openxmlformats.org/officeDocument/2006/bibliography"/>
   </ds:schemaRefs>

</xml_diff>

<commit_message>
Added in and highlighted PK core grant info
</commit_message>
<xml_diff>
--- a/manuscript/Obesity-Glucocorticoids/Harvey.docx
+++ b/manuscript/Obesity-Glucocorticoids/Harvey.docx
@@ -399,14 +399,47 @@
           <w:rFonts w:eastAsia="Times New Roman" w:cs="Times New Roman"/>
           <w:color w:val="000000" w:themeColor="text1"/>
         </w:rPr>
-        <w:t xml:space="preserve"> and the University of Michigan Pharmacokinetic and Mass Spectrometry Core</w:t>
+        <w:t xml:space="preserve"> and the </w:t>
+      </w:r>
+      <w:r>
+        <w:rPr>
+          <w:rFonts w:eastAsia="Times New Roman" w:cs="Times New Roman"/>
+          <w:color w:val="000000" w:themeColor="text1"/>
+          <w:highlight w:val="yellow"/>
+        </w:rPr>
+        <w:t>University of Michigan Pharmacokinetic and Mass Spectrometry Core</w:t>
+      </w:r>
+      <w:r>
+        <w:rPr>
+          <w:rFonts w:eastAsia="Times New Roman" w:cs="Times New Roman"/>
+          <w:color w:val="000000" w:themeColor="text1"/>
+        </w:rPr>
+        <w:t xml:space="preserve"> </w:t>
+      </w:r>
+      <w:bookmarkStart w:id="0" w:name="_GoBack"/>
+      <w:bookmarkEnd w:id="0"/>
+      <w:r>
+        <w:rPr>
+          <w:rFonts w:eastAsia="Times New Roman" w:cs="Times New Roman"/>
+          <w:color w:val="000000" w:themeColor="text1"/>
+          <w:highlight w:val="yellow"/>
+        </w:rPr>
+        <w:t>(P30-CA046592)</w:t>
       </w:r>
       <w:r>
         <w:rPr>
           <w:bCs/>
           <w:color w:val="000000" w:themeColor="text1"/>
-        </w:rPr>
-        <w:t xml:space="preserve">.  </w:t>
+          <w:highlight w:val="yellow"/>
+        </w:rPr>
+        <w:t>.</w:t>
+      </w:r>
+      <w:r>
+        <w:rPr>
+          <w:bCs/>
+          <w:color w:val="000000" w:themeColor="text1"/>
+        </w:rPr>
+        <w:t xml:space="preserve">  </w:t>
       </w:r>
       <w:r>
         <w:rPr>
@@ -1119,8 +1152,6 @@
       <w:r>
         <w:t xml:space="preserve"> it is estimated that at any given time 1-3% of the US, UK and Danish populations are prescribed exogenous corticosteroids, which may increase their risk for developing the </w:t>
       </w:r>
-      <w:bookmarkStart w:id="0" w:name="_GoBack"/>
-      <w:bookmarkEnd w:id="0"/>
       <w:r>
         <w:rPr>
           <w:highlight w:val="yellow"/>
@@ -20434,7 +20465,7 @@
         <w:noProof/>
         <w:color w:val="5B9BD5" w:themeColor="accent1"/>
       </w:rPr>
-      <w:t>3</w:t>
+      <w:t>2</w:t>
     </w:r>
     <w:r>
       <w:rPr>
@@ -22120,7 +22151,7 @@
 </file>
 
 <file path=customXml/itemProps1.xml><?xml version="1.0" encoding="utf-8"?>
-<ds:datastoreItem xmlns:ds="http://schemas.openxmlformats.org/officeDocument/2006/customXml" ds:itemID="{C6CCD7D9-6837-854D-A80F-D292241429F0}">
+<ds:datastoreItem xmlns:ds="http://schemas.openxmlformats.org/officeDocument/2006/customXml" ds:itemID="{11B3BFA8-C27D-6049-9A3D-2EE0976731CD}">
   <ds:schemaRefs>
     <ds:schemaRef ds:uri="http://schemas.openxmlformats.org/officeDocument/2006/bibliography"/>
   </ds:schemaRefs>

</xml_diff>

<commit_message>
updated % increase in fluid intake in MS and response
</commit_message>
<xml_diff>
--- a/manuscript/Obesity-Glucocorticoids/Harvey.docx
+++ b/manuscript/Obesity-Glucocorticoids/Harvey.docx
@@ -67,15 +67,7 @@
         <w:t>2,3</w:t>
       </w:r>
       <w:r>
-        <w:t xml:space="preserve">, </w:t>
-      </w:r>
-      <w:proofErr w:type="spellStart"/>
-      <w:r>
-        <w:t>JeAnna</w:t>
-      </w:r>
-      <w:proofErr w:type="spellEnd"/>
-      <w:r>
-        <w:t xml:space="preserve"> R. Redd</w:t>
+        <w:t>, JeAnna R. Redd</w:t>
       </w:r>
       <w:r>
         <w:rPr>
@@ -84,15 +76,7 @@
         <w:t>1,2</w:t>
       </w:r>
       <w:r>
-        <w:t xml:space="preserve">, </w:t>
-      </w:r>
-      <w:proofErr w:type="spellStart"/>
-      <w:r>
-        <w:t>Quynh</w:t>
-      </w:r>
-      <w:proofErr w:type="spellEnd"/>
-      <w:r>
-        <w:t xml:space="preserve"> T. Tran</w:t>
+        <w:t>, Quynh T. Tran</w:t>
       </w:r>
       <w:r>
         <w:rPr>
@@ -101,15 +85,7 @@
         <w:t>4</w:t>
       </w:r>
       <w:r>
-        <w:t xml:space="preserve">, </w:t>
-      </w:r>
-      <w:proofErr w:type="spellStart"/>
-      <w:r>
-        <w:t>Irit</w:t>
-      </w:r>
-      <w:proofErr w:type="spellEnd"/>
-      <w:r>
-        <w:t xml:space="preserve"> Hochberg</w:t>
+        <w:t>, Irit Hochberg</w:t>
       </w:r>
       <w:r>
         <w:rPr>
@@ -196,15 +172,7 @@
         <w:t xml:space="preserve">5 </w:t>
       </w:r>
       <w:r>
-        <w:t xml:space="preserve">Institute of Endocrinology, Diabetes and Metabolism, </w:t>
-      </w:r>
-      <w:proofErr w:type="spellStart"/>
-      <w:r>
-        <w:t>Rambam</w:t>
-      </w:r>
-      <w:proofErr w:type="spellEnd"/>
-      <w:r>
-        <w:t xml:space="preserve"> Health Care Campus, Haifa, Israel; </w:t>
+        <w:t xml:space="preserve">Institute of Endocrinology, Diabetes and Metabolism, Rambam Health Care Campus, Haifa, Israel; </w:t>
       </w:r>
       <w:r>
         <w:rPr>
@@ -416,8 +384,6 @@
         </w:rPr>
         <w:t xml:space="preserve"> </w:t>
       </w:r>
-      <w:bookmarkStart w:id="0" w:name="_GoBack"/>
-      <w:bookmarkEnd w:id="0"/>
       <w:r>
         <w:rPr>
           <w:rFonts w:eastAsia="Times New Roman" w:cs="Times New Roman"/>
@@ -799,21 +765,7 @@
         <w:rPr>
           <w:color w:val="000000" w:themeColor="text1"/>
         </w:rPr>
-        <w:t xml:space="preserve"> This was associated with synergistic transactivation of the </w:t>
-      </w:r>
-      <w:proofErr w:type="spellStart"/>
-      <w:r>
-        <w:rPr>
-          <w:color w:val="000000" w:themeColor="text1"/>
-        </w:rPr>
-        <w:t>lipolytic</w:t>
-      </w:r>
-      <w:proofErr w:type="spellEnd"/>
-      <w:r>
-        <w:rPr>
-          <w:color w:val="000000" w:themeColor="text1"/>
-        </w:rPr>
-        <w:t xml:space="preserve"> enzyme ATGL.</w:t>
+        <w:t xml:space="preserve"> This was associated with synergistic transactivation of the lipolytic enzyme ATGL.</w:t>
       </w:r>
       <w:r>
         <w:rPr>
@@ -941,9 +893,8 @@
           <w:sz w:val="24"/>
           <w:szCs w:val="24"/>
         </w:rPr>
-        <w:t xml:space="preserve"> </w:t>
-      </w:r>
-      <w:proofErr w:type="spellStart"/>
+        <w:t xml:space="preserve"> l</w:t>
+      </w:r>
       <w:r>
         <w:rPr>
           <w:rFonts w:asciiTheme="minorHAnsi" w:hAnsiTheme="minorHAnsi"/>
@@ -951,7 +902,7 @@
           <w:sz w:val="24"/>
           <w:szCs w:val="24"/>
         </w:rPr>
-        <w:t>l</w:t>
+        <w:t>i</w:t>
       </w:r>
       <w:r>
         <w:rPr>
@@ -960,26 +911,7 @@
           <w:sz w:val="24"/>
           <w:szCs w:val="24"/>
         </w:rPr>
-        <w:t>i</w:t>
-      </w:r>
-      <w:r>
-        <w:rPr>
-          <w:rFonts w:asciiTheme="minorHAnsi" w:hAnsiTheme="minorHAnsi"/>
-          <w:color w:val="000000" w:themeColor="text1"/>
-          <w:sz w:val="24"/>
-          <w:szCs w:val="24"/>
-        </w:rPr>
-        <w:t>polytic</w:t>
-      </w:r>
-      <w:proofErr w:type="spellEnd"/>
-      <w:r>
-        <w:rPr>
-          <w:rFonts w:asciiTheme="minorHAnsi" w:hAnsiTheme="minorHAnsi"/>
-          <w:color w:val="000000" w:themeColor="text1"/>
-          <w:sz w:val="24"/>
-          <w:szCs w:val="24"/>
-        </w:rPr>
-        <w:t xml:space="preserve"> markers, insulin resistance and hepatic steatosis in response to </w:t>
+        <w:t xml:space="preserve">polytic markers, insulin resistance and hepatic steatosis in response to </w:t>
       </w:r>
       <w:r>
         <w:rPr>
@@ -2447,25 +2379,7 @@
           <w:color w:val="000000" w:themeColor="text1"/>
           <w:shd w:val="clear" w:color="auto" w:fill="FFFFFF"/>
         </w:rPr>
-        <w:t xml:space="preserve">; 5L0D </w:t>
-      </w:r>
-      <w:proofErr w:type="spellStart"/>
-      <w:r>
-        <w:rPr>
-          <w:rFonts w:eastAsia="Times New Roman" w:cs="Times New Roman"/>
-          <w:color w:val="000000" w:themeColor="text1"/>
-          <w:shd w:val="clear" w:color="auto" w:fill="FFFFFF"/>
-        </w:rPr>
-        <w:t>LabDiet</w:t>
-      </w:r>
-      <w:proofErr w:type="spellEnd"/>
-      <w:r>
-        <w:rPr>
-          <w:rFonts w:eastAsia="Times New Roman" w:cs="Times New Roman"/>
-          <w:color w:val="000000" w:themeColor="text1"/>
-          <w:shd w:val="clear" w:color="auto" w:fill="FFFFFF"/>
-        </w:rPr>
-        <w:t>; 13% fat; 57% carbohydrate; 30% protein</w:t>
+        <w:t>; 5L0D LabDiet; 13% fat; 57% carbohydrate; 30% protein</w:t>
       </w:r>
       <w:r>
         <w:rPr>
@@ -3048,7 +2962,6 @@
         </w:rPr>
         <w:t xml:space="preserve"> </w:t>
       </w:r>
-      <w:proofErr w:type="spellStart"/>
       <w:r>
         <w:rPr>
           <w:rFonts w:eastAsia="Times New Roman" w:cs="Times New Roman"/>
@@ -3063,16 +2976,7 @@
           <w:color w:val="000000" w:themeColor="text1"/>
           <w:shd w:val="clear" w:color="auto" w:fill="FFFFFF"/>
         </w:rPr>
-        <w:t>choMRI</w:t>
-      </w:r>
-      <w:proofErr w:type="spellEnd"/>
-      <w:r>
-        <w:rPr>
-          <w:rFonts w:eastAsia="Times New Roman" w:cs="Times New Roman"/>
-          <w:color w:val="000000" w:themeColor="text1"/>
-          <w:shd w:val="clear" w:color="auto" w:fill="FFFFFF"/>
-        </w:rPr>
-        <w:t xml:space="preserve"> </w:t>
+        <w:t xml:space="preserve">choMRI </w:t>
       </w:r>
       <w:r>
         <w:rPr>
@@ -3322,25 +3226,7 @@
           <w:color w:val="000000" w:themeColor="text1"/>
           <w:shd w:val="clear" w:color="auto" w:fill="FFFFFF"/>
         </w:rPr>
-        <w:t xml:space="preserve"> were dissected and the right inguinal white adipose tissue (</w:t>
-      </w:r>
-      <w:proofErr w:type="spellStart"/>
-      <w:r>
-        <w:rPr>
-          <w:rFonts w:eastAsia="Times New Roman" w:cs="Times New Roman"/>
-          <w:color w:val="000000" w:themeColor="text1"/>
-          <w:shd w:val="clear" w:color="auto" w:fill="FFFFFF"/>
-        </w:rPr>
-        <w:t>iWAT</w:t>
-      </w:r>
-      <w:proofErr w:type="spellEnd"/>
-      <w:r>
-        <w:rPr>
-          <w:rFonts w:eastAsia="Times New Roman" w:cs="Times New Roman"/>
-          <w:color w:val="000000" w:themeColor="text1"/>
-          <w:shd w:val="clear" w:color="auto" w:fill="FFFFFF"/>
-        </w:rPr>
-        <w:t>)</w:t>
+        <w:t xml:space="preserve"> were dissected and the right inguinal white adipose tissue (iWAT)</w:t>
       </w:r>
       <w:r>
         <w:rPr>
@@ -3358,49 +3244,21 @@
         </w:rPr>
         <w:t xml:space="preserve">and </w:t>
       </w:r>
-      <w:proofErr w:type="spellStart"/>
-      <w:r>
-        <w:rPr>
-          <w:rFonts w:eastAsia="Times New Roman" w:cs="Times New Roman"/>
-          <w:color w:val="000000" w:themeColor="text1"/>
-          <w:shd w:val="clear" w:color="auto" w:fill="FFFFFF"/>
-        </w:rPr>
-        <w:t>epididymal</w:t>
-      </w:r>
-      <w:proofErr w:type="spellEnd"/>
-      <w:r>
-        <w:rPr>
-          <w:rFonts w:eastAsia="Times New Roman" w:cs="Times New Roman"/>
-          <w:color w:val="000000" w:themeColor="text1"/>
-          <w:shd w:val="clear" w:color="auto" w:fill="FFFFFF"/>
-        </w:rPr>
-        <w:t xml:space="preserve"> </w:t>
-      </w:r>
-      <w:r>
-        <w:rPr>
-          <w:rFonts w:eastAsia="Times New Roman" w:cs="Times New Roman"/>
-          <w:color w:val="000000" w:themeColor="text1"/>
-          <w:shd w:val="clear" w:color="auto" w:fill="FFFFFF"/>
-        </w:rPr>
-        <w:t>white adipose tissue (</w:t>
-      </w:r>
-      <w:proofErr w:type="spellStart"/>
-      <w:r>
-        <w:rPr>
-          <w:rFonts w:eastAsia="Times New Roman" w:cs="Times New Roman"/>
-          <w:color w:val="000000" w:themeColor="text1"/>
-          <w:shd w:val="clear" w:color="auto" w:fill="FFFFFF"/>
-        </w:rPr>
-        <w:t>eWAT</w:t>
-      </w:r>
-      <w:proofErr w:type="spellEnd"/>
-      <w:r>
-        <w:rPr>
-          <w:rFonts w:eastAsia="Times New Roman" w:cs="Times New Roman"/>
-          <w:color w:val="000000" w:themeColor="text1"/>
-          <w:shd w:val="clear" w:color="auto" w:fill="FFFFFF"/>
-        </w:rPr>
-        <w:t>)</w:t>
+      <w:r>
+        <w:rPr>
+          <w:rFonts w:eastAsia="Times New Roman" w:cs="Times New Roman"/>
+          <w:color w:val="000000" w:themeColor="text1"/>
+          <w:shd w:val="clear" w:color="auto" w:fill="FFFFFF"/>
+        </w:rPr>
+        <w:t xml:space="preserve">epididymal </w:t>
+      </w:r>
+      <w:r>
+        <w:rPr>
+          <w:rFonts w:eastAsia="Times New Roman" w:cs="Times New Roman"/>
+          <w:color w:val="000000" w:themeColor="text1"/>
+          <w:shd w:val="clear" w:color="auto" w:fill="FFFFFF"/>
+        </w:rPr>
+        <w:t>white adipose tissue (eWAT)</w:t>
       </w:r>
       <w:r>
         <w:rPr>
@@ -3691,87 +3549,7 @@
           <w:rFonts w:cs="Arial"/>
           <w:highlight w:val="yellow"/>
         </w:rPr>
-        <w:t>Dexamethasone standard was used to make a calibration curve from 2.5 to 100 ng/</w:t>
-      </w:r>
-      <w:proofErr w:type="spellStart"/>
-      <w:r>
-        <w:rPr>
-          <w:rFonts w:cs="Arial"/>
-          <w:highlight w:val="yellow"/>
-        </w:rPr>
-        <w:t>mL.</w:t>
-      </w:r>
-      <w:proofErr w:type="spellEnd"/>
-      <w:r>
-        <w:rPr>
-          <w:rFonts w:cs="Arial"/>
-          <w:highlight w:val="yellow"/>
-        </w:rPr>
-        <w:t xml:space="preserve"> A separate weighing of dexamethasone was used to make quality control standards at 3 and 30 ng/</w:t>
-      </w:r>
-      <w:proofErr w:type="spellStart"/>
-      <w:r>
-        <w:rPr>
-          <w:rFonts w:cs="Arial"/>
-          <w:highlight w:val="yellow"/>
-        </w:rPr>
-        <w:t>mL.</w:t>
-      </w:r>
-      <w:proofErr w:type="spellEnd"/>
-      <w:r>
-        <w:rPr>
-          <w:rFonts w:cs="Arial"/>
-          <w:highlight w:val="yellow"/>
-        </w:rPr>
-        <w:t xml:space="preserve"> Quality control standards were run in triplicate before and during sample analysis. For each calibration standard and quality control standard, 10 µL of blank plasma, 10 µL of calibration or QC standard, and 40 µL of internal standard were mixed in a 96-</w:t>
-      </w:r>
-      <w:proofErr w:type="gramStart"/>
-      <w:r>
-        <w:rPr>
-          <w:rFonts w:cs="Arial"/>
-          <w:highlight w:val="yellow"/>
-        </w:rPr>
-        <w:t>well</w:t>
-      </w:r>
-      <w:proofErr w:type="gramEnd"/>
-      <w:r>
-        <w:rPr>
-          <w:rFonts w:cs="Arial"/>
-          <w:highlight w:val="yellow"/>
-        </w:rPr>
-        <w:t xml:space="preserve"> plate. Each analytical sample was prepared by mixing 10 µL mouse plasma, 10 µL acetonitrile and 40 µL internal standard into a well of a 96-</w:t>
-      </w:r>
-      <w:proofErr w:type="gramStart"/>
-      <w:r>
-        <w:rPr>
-          <w:rFonts w:cs="Arial"/>
-          <w:highlight w:val="yellow"/>
-        </w:rPr>
-        <w:t>well</w:t>
-      </w:r>
-      <w:proofErr w:type="gramEnd"/>
-      <w:r>
-        <w:rPr>
-          <w:rFonts w:cs="Arial"/>
-          <w:highlight w:val="yellow"/>
-        </w:rPr>
-        <w:t xml:space="preserve"> plate. Some samples were below 10 µL in volume. In these cases, the volume collected was diluted to 10 µL and prepared in the same manner as the other samples. The plate was mixed at 1000 rpm for 5 min, then centrifuged at 3500 rpm for 10 min. Four microliters of supernatant were injected for analysis onto a Waters </w:t>
-      </w:r>
-      <w:proofErr w:type="spellStart"/>
-      <w:r>
-        <w:rPr>
-          <w:rFonts w:cs="Arial"/>
-          <w:highlight w:val="yellow"/>
-        </w:rPr>
-        <w:t>Xevo</w:t>
-      </w:r>
-      <w:proofErr w:type="spellEnd"/>
-      <w:r>
-        <w:rPr>
-          <w:rFonts w:cs="Arial"/>
-          <w:highlight w:val="yellow"/>
-        </w:rPr>
-        <w:t xml:space="preserve"> TQD triple quadrupole UPLC mass spectrometer for analysis.</w:t>
+        <w:t>Dexamethasone standard was used to make a calibration curve from 2.5 to 100 ng/mL. A separate weighing of dexamethasone was used to make quality control standards at 3 and 30 ng/mL. Quality control standards were run in triplicate before and during sample analysis. For each calibration standard and quality control standard, 10 µL of blank plasma, 10 µL of calibration or QC standard, and 40 µL of internal standard were mixed in a 96-well plate. Each analytical sample was prepared by mixing 10 µL mouse plasma, 10 µL acetonitrile and 40 µL internal standard into a well of a 96-well plate. Some samples were below 10 µL in volume. In these cases, the volume collected was diluted to 10 µL and prepared in the same manner as the other samples. The plate was mixed at 1000 rpm for 5 min, then centrifuged at 3500 rpm for 10 min. Four microliters of supernatant were injected for analysis onto a Waters Xevo TQD triple quadrupole UPLC mass spectrometer for analysis.</w:t>
       </w:r>
     </w:p>
     <w:p>
@@ -3797,37 +3575,19 @@
         </w:rPr>
         <w:t xml:space="preserve">Insulin Tolerance Tests and </w:t>
       </w:r>
-      <w:proofErr w:type="spellStart"/>
       <w:r>
         <w:rPr>
           <w:b/>
           <w:color w:val="000000" w:themeColor="text1"/>
         </w:rPr>
-        <w:t>Hyperinsulinemic</w:t>
-      </w:r>
-      <w:proofErr w:type="spellEnd"/>
+        <w:t xml:space="preserve">Hyperinsulinemic </w:t>
+      </w:r>
       <w:r>
         <w:rPr>
           <w:b/>
           <w:color w:val="000000" w:themeColor="text1"/>
         </w:rPr>
-        <w:t xml:space="preserve"> </w:t>
-      </w:r>
-      <w:proofErr w:type="spellStart"/>
-      <w:r>
-        <w:rPr>
-          <w:b/>
-          <w:color w:val="000000" w:themeColor="text1"/>
-        </w:rPr>
-        <w:t>Euglycemic</w:t>
-      </w:r>
-      <w:proofErr w:type="spellEnd"/>
-      <w:r>
-        <w:rPr>
-          <w:b/>
-          <w:color w:val="000000" w:themeColor="text1"/>
-        </w:rPr>
-        <w:t xml:space="preserve"> Clamp Experiments: </w:t>
+        <w:t xml:space="preserve">Euglycemic Clamp Experiments: </w:t>
       </w:r>
       <w:r>
         <w:rPr>
@@ -3982,98 +3742,66 @@
           <w:rFonts w:cs="Times New Roman"/>
           <w:color w:val="000000" w:themeColor="text1"/>
         </w:rPr>
-        <w:t>insulin (</w:t>
-      </w:r>
-      <w:proofErr w:type="spellStart"/>
+        <w:t>insulin (Humulin R, Lilly)</w:t>
+      </w:r>
+      <w:r>
+        <w:t xml:space="preserve"> </w:t>
+      </w:r>
       <w:r>
         <w:rPr>
           <w:rFonts w:cs="Times New Roman"/>
           <w:color w:val="000000" w:themeColor="text1"/>
         </w:rPr>
-        <w:t>Humulin</w:t>
-      </w:r>
-      <w:proofErr w:type="spellEnd"/>
+        <w:t>as described in</w:t>
+      </w:r>
       <w:r>
         <w:rPr>
           <w:rFonts w:cs="Times New Roman"/>
           <w:color w:val="000000" w:themeColor="text1"/>
         </w:rPr>
-        <w:t xml:space="preserve"> R, Lilly)</w:t>
-      </w:r>
-      <w:r>
-        <w:t xml:space="preserve"> </w:t>
+        <w:t xml:space="preserve"> figure legend</w:t>
       </w:r>
       <w:r>
         <w:rPr>
           <w:rFonts w:cs="Times New Roman"/>
           <w:color w:val="000000" w:themeColor="text1"/>
         </w:rPr>
-        <w:t>as described in</w:t>
+        <w:t>s</w:t>
       </w:r>
       <w:r>
         <w:rPr>
           <w:rFonts w:cs="Times New Roman"/>
           <w:color w:val="000000" w:themeColor="text1"/>
         </w:rPr>
-        <w:t xml:space="preserve"> figure legend</w:t>
+        <w:t xml:space="preserve">. Blood </w:t>
       </w:r>
       <w:r>
         <w:rPr>
           <w:rFonts w:cs="Times New Roman"/>
           <w:color w:val="000000" w:themeColor="text1"/>
         </w:rPr>
-        <w:t>s</w:t>
+        <w:t xml:space="preserve">was collected from </w:t>
       </w:r>
       <w:r>
         <w:rPr>
           <w:rFonts w:cs="Times New Roman"/>
           <w:color w:val="000000" w:themeColor="text1"/>
         </w:rPr>
-        <w:t xml:space="preserve">. Blood </w:t>
+        <w:t xml:space="preserve">the </w:t>
       </w:r>
       <w:r>
         <w:rPr>
           <w:rFonts w:cs="Times New Roman"/>
           <w:color w:val="000000" w:themeColor="text1"/>
         </w:rPr>
-        <w:t xml:space="preserve">was collected from </w:t>
+        <w:t xml:space="preserve">tail and </w:t>
       </w:r>
       <w:r>
         <w:rPr>
           <w:rFonts w:cs="Times New Roman"/>
           <w:color w:val="000000" w:themeColor="text1"/>
         </w:rPr>
-        <w:t xml:space="preserve">the </w:t>
-      </w:r>
-      <w:r>
-        <w:rPr>
-          <w:rFonts w:cs="Times New Roman"/>
-          <w:color w:val="000000" w:themeColor="text1"/>
-        </w:rPr>
-        <w:t xml:space="preserve">tail and </w:t>
-      </w:r>
-      <w:r>
-        <w:rPr>
-          <w:rFonts w:cs="Times New Roman"/>
-          <w:color w:val="000000" w:themeColor="text1"/>
-        </w:rPr>
-        <w:t>glucose was determined using a One Touch Ultra Glucometer (</w:t>
-      </w:r>
-      <w:proofErr w:type="spellStart"/>
-      <w:r>
-        <w:rPr>
-          <w:rFonts w:cs="Times New Roman"/>
-          <w:color w:val="000000" w:themeColor="text1"/>
-        </w:rPr>
-        <w:t>Lifescan</w:t>
-      </w:r>
-      <w:proofErr w:type="spellEnd"/>
-      <w:r>
-        <w:rPr>
-          <w:rFonts w:cs="Times New Roman"/>
-          <w:color w:val="000000" w:themeColor="text1"/>
-        </w:rPr>
-        <w:t>).</w:t>
+        <w:t>glucose was determined using a One Touch Ultra Glucometer (Lifescan).</w:t>
       </w:r>
       <w:r>
         <w:rPr>
@@ -4081,7 +3809,6 @@
         </w:rPr>
         <w:t xml:space="preserve"> For the </w:t>
       </w:r>
-      <w:proofErr w:type="spellStart"/>
       <w:r>
         <w:rPr>
           <w:color w:val="000000" w:themeColor="text1"/>
@@ -4094,26 +3821,17 @@
         </w:rPr>
         <w:t>insulinemic</w:t>
       </w:r>
-      <w:proofErr w:type="spellEnd"/>
-      <w:r>
-        <w:rPr>
-          <w:color w:val="000000" w:themeColor="text1"/>
-        </w:rPr>
-        <w:t xml:space="preserve"> </w:t>
-      </w:r>
-      <w:proofErr w:type="spellStart"/>
-      <w:r>
-        <w:rPr>
-          <w:color w:val="000000" w:themeColor="text1"/>
-        </w:rPr>
-        <w:t>euglycemic</w:t>
-      </w:r>
-      <w:proofErr w:type="spellEnd"/>
-      <w:r>
-        <w:rPr>
-          <w:color w:val="000000" w:themeColor="text1"/>
-        </w:rPr>
-        <w:t xml:space="preserve"> clamp</w:t>
+      <w:r>
+        <w:rPr>
+          <w:color w:val="000000" w:themeColor="text1"/>
+        </w:rPr>
+        <w:t xml:space="preserve"> </w:t>
+      </w:r>
+      <w:r>
+        <w:rPr>
+          <w:color w:val="000000" w:themeColor="text1"/>
+        </w:rPr>
+        <w:t>euglycemic clamp</w:t>
       </w:r>
       <w:r>
         <w:rPr>
@@ -4513,134 +4231,129 @@
           <w:rFonts w:ascii="Calibri" w:hAnsi="Calibri" w:cs="Arial"/>
           <w:color w:val="000000" w:themeColor="text1"/>
         </w:rPr>
-        <w:t xml:space="preserve"> </w:t>
-      </w:r>
-      <w:proofErr w:type="spellStart"/>
+        <w:t xml:space="preserve"> mU/kg bolus, followed by </w:t>
+      </w:r>
       <w:r>
         <w:rPr>
           <w:rFonts w:ascii="Calibri" w:hAnsi="Calibri" w:cs="Arial"/>
           <w:color w:val="000000" w:themeColor="text1"/>
         </w:rPr>
-        <w:t>mU</w:t>
-      </w:r>
-      <w:proofErr w:type="spellEnd"/>
+        <w:t>8.0</w:t>
+      </w:r>
       <w:r>
         <w:rPr>
           <w:rFonts w:ascii="Calibri" w:hAnsi="Calibri" w:cs="Arial"/>
           <w:color w:val="000000" w:themeColor="text1"/>
         </w:rPr>
-        <w:t xml:space="preserve">/kg bolus, followed by </w:t>
+        <w:t xml:space="preserve"> mU/kg/min) of human insulin (Novo Nordisk). Euglycemia (120~130 mg/dL) was maintained during the clamp by measuring blood glucose every 10 min and infusing 50% glucose at variable rates</w:t>
       </w:r>
       <w:r>
         <w:rPr>
           <w:rFonts w:ascii="Calibri" w:hAnsi="Calibri" w:cs="Arial"/>
           <w:color w:val="000000" w:themeColor="text1"/>
         </w:rPr>
-        <w:t>8.0</w:t>
+        <w:t>,</w:t>
       </w:r>
       <w:r>
         <w:rPr>
           <w:rFonts w:ascii="Calibri" w:hAnsi="Calibri" w:cs="Arial"/>
           <w:color w:val="000000" w:themeColor="text1"/>
         </w:rPr>
-        <w:t xml:space="preserve"> </w:t>
-      </w:r>
-      <w:proofErr w:type="spellStart"/>
+        <w:t xml:space="preserve"> accordingly.  Blood samples were collected</w:t>
+      </w:r>
       <w:r>
         <w:rPr>
           <w:rFonts w:ascii="Calibri" w:hAnsi="Calibri" w:cs="Arial"/>
           <w:color w:val="000000" w:themeColor="text1"/>
         </w:rPr>
-        <w:t>mU</w:t>
-      </w:r>
-      <w:proofErr w:type="spellEnd"/>
+        <w:t xml:space="preserve"> from the </w:t>
+      </w:r>
       <w:r>
         <w:rPr>
           <w:rFonts w:ascii="Calibri" w:hAnsi="Calibri" w:cs="Arial"/>
           <w:color w:val="000000" w:themeColor="text1"/>
         </w:rPr>
-        <w:t xml:space="preserve">/kg/min) of human insulin (Novo Nordisk). </w:t>
-      </w:r>
-      <w:proofErr w:type="spellStart"/>
+        <w:t>right carotid</w:t>
+      </w:r>
       <w:r>
         <w:rPr>
           <w:rFonts w:ascii="Calibri" w:hAnsi="Calibri" w:cs="Arial"/>
           <w:color w:val="000000" w:themeColor="text1"/>
         </w:rPr>
-        <w:t>Euglycemia</w:t>
-      </w:r>
-      <w:proofErr w:type="spellEnd"/>
+        <w:t xml:space="preserve"> </w:t>
+      </w:r>
       <w:r>
         <w:rPr>
           <w:rFonts w:ascii="Calibri" w:hAnsi="Calibri" w:cs="Arial"/>
           <w:color w:val="000000" w:themeColor="text1"/>
         </w:rPr>
-        <w:t xml:space="preserve"> (120~130 mg/</w:t>
-      </w:r>
-      <w:proofErr w:type="spellStart"/>
+        <w:t xml:space="preserve">artery </w:t>
+      </w:r>
       <w:r>
         <w:rPr>
           <w:rFonts w:ascii="Calibri" w:hAnsi="Calibri" w:cs="Arial"/>
           <w:color w:val="000000" w:themeColor="text1"/>
         </w:rPr>
-        <w:t>dL</w:t>
-      </w:r>
-      <w:proofErr w:type="spellEnd"/>
+        <w:t>at t = 80, 90, 100, and 120 min for determination of glucose specific activity.  Blood insulin concentrations were determined from samples taken at t = -10 and 120 min. A bolus injection of [1-</w:t>
+      </w:r>
       <w:r>
         <w:rPr>
           <w:rFonts w:ascii="Calibri" w:hAnsi="Calibri" w:cs="Arial"/>
           <w:color w:val="000000" w:themeColor="text1"/>
-        </w:rPr>
-        <w:t>) was maintained during the clamp by measuring blood glucose every 10 min and infusing 50% glucose at variable rates</w:t>
+          <w:vertAlign w:val="superscript"/>
+        </w:rPr>
+        <w:t>14</w:t>
       </w:r>
       <w:r>
         <w:rPr>
           <w:rFonts w:ascii="Calibri" w:hAnsi="Calibri" w:cs="Arial"/>
           <w:color w:val="000000" w:themeColor="text1"/>
         </w:rPr>
-        <w:t>,</w:t>
+        <w:t>C]-2-deoxyglucose ([</w:t>
       </w:r>
       <w:r>
         <w:rPr>
           <w:rFonts w:ascii="Calibri" w:hAnsi="Calibri" w:cs="Arial"/>
           <w:color w:val="000000" w:themeColor="text1"/>
-        </w:rPr>
-        <w:t xml:space="preserve"> accordingly.  Blood samples were collected</w:t>
+          <w:vertAlign w:val="superscript"/>
+        </w:rPr>
+        <w:t>14</w:t>
       </w:r>
       <w:r>
         <w:rPr>
           <w:rFonts w:ascii="Calibri" w:hAnsi="Calibri" w:cs="Arial"/>
           <w:color w:val="000000" w:themeColor="text1"/>
         </w:rPr>
-        <w:t xml:space="preserve"> from the </w:t>
+        <w:t>C]2DG; PerkinElmer) (10 µCi) was given at t = 120 min. Blood samples were</w:t>
       </w:r>
       <w:r>
         <w:rPr>
           <w:rFonts w:ascii="Calibri" w:hAnsi="Calibri" w:cs="Arial"/>
           <w:color w:val="000000" w:themeColor="text1"/>
         </w:rPr>
-        <w:t>right carotid</w:t>
+        <w:t xml:space="preserve"> </w:t>
       </w:r>
       <w:r>
         <w:rPr>
           <w:rFonts w:ascii="Calibri" w:hAnsi="Calibri" w:cs="Arial"/>
           <w:color w:val="000000" w:themeColor="text1"/>
         </w:rPr>
-        <w:t xml:space="preserve"> </w:t>
+        <w:t>taken at 2, 5, 10, 15, and 25 min after the injection for determination of plasma [</w:t>
       </w:r>
       <w:r>
         <w:rPr>
           <w:rFonts w:ascii="Calibri" w:hAnsi="Calibri" w:cs="Arial"/>
           <w:color w:val="000000" w:themeColor="text1"/>
-        </w:rPr>
-        <w:t xml:space="preserve">artery </w:t>
+          <w:vertAlign w:val="superscript"/>
+        </w:rPr>
+        <w:t>14</w:t>
       </w:r>
       <w:r>
         <w:rPr>
           <w:rFonts w:ascii="Calibri" w:hAnsi="Calibri" w:cs="Arial"/>
           <w:color w:val="000000" w:themeColor="text1"/>
         </w:rPr>
-        <w:t>at t = 80, 90, 100, and 120 min for determination of glucose specific activity.  Blood insulin concentrations were determined from samples taken at t = -10 and 120 min. A bolus injection of [1-</w:t>
+        <w:t>C]2DG radioactivity. At the end of the experiment, animals were anesthetized with an intravenous injection of sodium pentobarbital and tissues were collected and immediately frozen in liquid nitrogen for later analysis of tissue [1-</w:t>
       </w:r>
       <w:r>
         <w:rPr>
@@ -4655,7 +4368,7 @@
           <w:rFonts w:ascii="Calibri" w:hAnsi="Calibri" w:cs="Arial"/>
           <w:color w:val="000000" w:themeColor="text1"/>
         </w:rPr>
-        <w:t>C]-2-deoxyglucose ([</w:t>
+        <w:t>C]-2-deoxyglucose phosphate ([</w:t>
       </w:r>
       <w:r>
         <w:rPr>
@@ -4670,7 +4383,7 @@
           <w:rFonts w:ascii="Calibri" w:hAnsi="Calibri" w:cs="Arial"/>
           <w:color w:val="000000" w:themeColor="text1"/>
         </w:rPr>
-        <w:t>C]2DG; PerkinElmer) (10 µCi) was given at t = 120 min. Blood samples were</w:t>
+        <w:t>C]2DGP) radioactivity.</w:t>
       </w:r>
       <w:r>
         <w:rPr>
@@ -4684,7 +4397,7 @@
           <w:rFonts w:ascii="Calibri" w:hAnsi="Calibri" w:cs="Arial"/>
           <w:color w:val="000000" w:themeColor="text1"/>
         </w:rPr>
-        <w:t>taken at 2, 5, 10, 15, and 25 min after the injection for determination of plasma [</w:t>
+        <w:t>Blood glucose was measured using an Accu-Chek glucometer (Roche, Germany). Plasma insulin was measured using the Linco rat/mouse insulin ELISA kits.  For determination of plasma radioactivity of [3-</w:t>
       </w:r>
       <w:r>
         <w:rPr>
@@ -4692,6 +4405,21 @@
           <w:color w:val="000000" w:themeColor="text1"/>
           <w:vertAlign w:val="superscript"/>
         </w:rPr>
+        <w:t>3</w:t>
+      </w:r>
+      <w:r>
+        <w:rPr>
+          <w:rFonts w:ascii="Calibri" w:hAnsi="Calibri" w:cs="Arial"/>
+          <w:color w:val="000000" w:themeColor="text1"/>
+        </w:rPr>
+        <w:t>H]glucose and [1-</w:t>
+      </w:r>
+      <w:r>
+        <w:rPr>
+          <w:rFonts w:ascii="Calibri" w:hAnsi="Calibri" w:cs="Arial"/>
+          <w:color w:val="000000" w:themeColor="text1"/>
+          <w:vertAlign w:val="superscript"/>
+        </w:rPr>
         <w:t>14</w:t>
       </w:r>
       <w:r>
@@ -4699,138 +4427,7 @@
           <w:rFonts w:ascii="Calibri" w:hAnsi="Calibri" w:cs="Arial"/>
           <w:color w:val="000000" w:themeColor="text1"/>
         </w:rPr>
-        <w:t>C]2DG radioactivity. At the end of the experiment, animals were anesthetized with an intravenous injection of sodium pentobarbital and tissues were collected and immediately frozen in liquid nitrogen for later analysis of tissue [1-</w:t>
-      </w:r>
-      <w:r>
-        <w:rPr>
-          <w:rFonts w:ascii="Calibri" w:hAnsi="Calibri" w:cs="Arial"/>
-          <w:color w:val="000000" w:themeColor="text1"/>
-          <w:vertAlign w:val="superscript"/>
-        </w:rPr>
-        <w:t>14</w:t>
-      </w:r>
-      <w:r>
-        <w:rPr>
-          <w:rFonts w:ascii="Calibri" w:hAnsi="Calibri" w:cs="Arial"/>
-          <w:color w:val="000000" w:themeColor="text1"/>
-        </w:rPr>
-        <w:t>C]-2-deoxyglucose phosphate ([</w:t>
-      </w:r>
-      <w:r>
-        <w:rPr>
-          <w:rFonts w:ascii="Calibri" w:hAnsi="Calibri" w:cs="Arial"/>
-          <w:color w:val="000000" w:themeColor="text1"/>
-          <w:vertAlign w:val="superscript"/>
-        </w:rPr>
-        <w:t>14</w:t>
-      </w:r>
-      <w:r>
-        <w:rPr>
-          <w:rFonts w:ascii="Calibri" w:hAnsi="Calibri" w:cs="Arial"/>
-          <w:color w:val="000000" w:themeColor="text1"/>
-        </w:rPr>
-        <w:t>C]2DGP) radioactivity.</w:t>
-      </w:r>
-      <w:r>
-        <w:rPr>
-          <w:rFonts w:ascii="Calibri" w:hAnsi="Calibri" w:cs="Arial"/>
-          <w:color w:val="000000" w:themeColor="text1"/>
-        </w:rPr>
-        <w:t xml:space="preserve"> </w:t>
-      </w:r>
-      <w:r>
-        <w:rPr>
-          <w:rFonts w:ascii="Calibri" w:hAnsi="Calibri" w:cs="Arial"/>
-          <w:color w:val="000000" w:themeColor="text1"/>
-        </w:rPr>
-        <w:t xml:space="preserve">Blood glucose was measured using an </w:t>
-      </w:r>
-      <w:proofErr w:type="spellStart"/>
-      <w:r>
-        <w:rPr>
-          <w:rFonts w:ascii="Calibri" w:hAnsi="Calibri" w:cs="Arial"/>
-          <w:color w:val="000000" w:themeColor="text1"/>
-        </w:rPr>
-        <w:t>Accu-Chek</w:t>
-      </w:r>
-      <w:proofErr w:type="spellEnd"/>
-      <w:r>
-        <w:rPr>
-          <w:rFonts w:ascii="Calibri" w:hAnsi="Calibri" w:cs="Arial"/>
-          <w:color w:val="000000" w:themeColor="text1"/>
-        </w:rPr>
-        <w:t xml:space="preserve"> glucometer (Roche, Germany). Plasma insulin was measured using the </w:t>
-      </w:r>
-      <w:proofErr w:type="spellStart"/>
-      <w:r>
-        <w:rPr>
-          <w:rFonts w:ascii="Calibri" w:hAnsi="Calibri" w:cs="Arial"/>
-          <w:color w:val="000000" w:themeColor="text1"/>
-        </w:rPr>
-        <w:t>Linco</w:t>
-      </w:r>
-      <w:proofErr w:type="spellEnd"/>
-      <w:r>
-        <w:rPr>
-          <w:rFonts w:ascii="Calibri" w:hAnsi="Calibri" w:cs="Arial"/>
-          <w:color w:val="000000" w:themeColor="text1"/>
-        </w:rPr>
-        <w:t xml:space="preserve"> rat/mouse insulin ELISA kits.  For determination of plasma radioactivity of [3-</w:t>
-      </w:r>
-      <w:r>
-        <w:rPr>
-          <w:rFonts w:ascii="Calibri" w:hAnsi="Calibri" w:cs="Arial"/>
-          <w:color w:val="000000" w:themeColor="text1"/>
-          <w:vertAlign w:val="superscript"/>
-        </w:rPr>
-        <w:t>3</w:t>
-      </w:r>
-      <w:proofErr w:type="gramStart"/>
-      <w:r>
-        <w:rPr>
-          <w:rFonts w:ascii="Calibri" w:hAnsi="Calibri" w:cs="Arial"/>
-          <w:color w:val="000000" w:themeColor="text1"/>
-        </w:rPr>
-        <w:t>H]glucose</w:t>
-      </w:r>
-      <w:proofErr w:type="gramEnd"/>
-      <w:r>
-        <w:rPr>
-          <w:rFonts w:ascii="Calibri" w:hAnsi="Calibri" w:cs="Arial"/>
-          <w:color w:val="000000" w:themeColor="text1"/>
-        </w:rPr>
-        <w:t xml:space="preserve"> and [1-</w:t>
-      </w:r>
-      <w:r>
-        <w:rPr>
-          <w:rFonts w:ascii="Calibri" w:hAnsi="Calibri" w:cs="Arial"/>
-          <w:color w:val="000000" w:themeColor="text1"/>
-          <w:vertAlign w:val="superscript"/>
-        </w:rPr>
-        <w:t>14</w:t>
-      </w:r>
-      <w:r>
-        <w:rPr>
-          <w:rFonts w:ascii="Calibri" w:hAnsi="Calibri" w:cs="Arial"/>
-          <w:color w:val="000000" w:themeColor="text1"/>
-        </w:rPr>
-        <w:t xml:space="preserve">C]2DG, plasma samples were </w:t>
-      </w:r>
-      <w:proofErr w:type="spellStart"/>
-      <w:r>
-        <w:rPr>
-          <w:rFonts w:ascii="Calibri" w:hAnsi="Calibri" w:cs="Arial"/>
-          <w:color w:val="000000" w:themeColor="text1"/>
-        </w:rPr>
-        <w:t>deproteinized</w:t>
-      </w:r>
-      <w:proofErr w:type="spellEnd"/>
-      <w:r>
-        <w:rPr>
-          <w:rFonts w:ascii="Calibri" w:hAnsi="Calibri" w:cs="Arial"/>
-          <w:color w:val="000000" w:themeColor="text1"/>
-        </w:rPr>
-        <w:t xml:space="preserve"> with ZnSO</w:t>
+        <w:t>C]2DG, plasma samples were deproteinized with ZnSO</w:t>
       </w:r>
       <w:r>
         <w:rPr>
@@ -5140,21 +4737,7 @@
         <w:rPr>
           <w:color w:val="000000" w:themeColor="text1"/>
         </w:rPr>
-        <w:t xml:space="preserve"> (</w:t>
-      </w:r>
-      <w:proofErr w:type="spellStart"/>
-      <w:r>
-        <w:rPr>
-          <w:color w:val="000000" w:themeColor="text1"/>
-        </w:rPr>
-        <w:t>Thermo</w:t>
-      </w:r>
-      <w:proofErr w:type="spellEnd"/>
-      <w:r>
-        <w:rPr>
-          <w:color w:val="000000" w:themeColor="text1"/>
-        </w:rPr>
-        <w:t xml:space="preserve"> Fisher</w:t>
+        <w:t xml:space="preserve"> (Thermo Fisher</w:t>
       </w:r>
       <w:r>
         <w:rPr>
@@ -5343,25 +4926,7 @@
           <w:color w:val="000000" w:themeColor="text1"/>
           <w:shd w:val="clear" w:color="auto" w:fill="FFFFFF"/>
         </w:rPr>
-        <w:t>and fatty acids were quantified using the HR Series NEFA-</w:t>
-      </w:r>
-      <w:proofErr w:type="gramStart"/>
-      <w:r>
-        <w:rPr>
-          <w:rFonts w:eastAsia="Times New Roman" w:cs="Arial"/>
-          <w:color w:val="000000" w:themeColor="text1"/>
-          <w:shd w:val="clear" w:color="auto" w:fill="FFFFFF"/>
-        </w:rPr>
-        <w:t>HR(</w:t>
-      </w:r>
-      <w:proofErr w:type="gramEnd"/>
-      <w:r>
-        <w:rPr>
-          <w:rFonts w:eastAsia="Times New Roman" w:cs="Arial"/>
-          <w:color w:val="000000" w:themeColor="text1"/>
-          <w:shd w:val="clear" w:color="auto" w:fill="FFFFFF"/>
-        </w:rPr>
-        <w:t>2) kit (Wako Diagnostics</w:t>
+        <w:t>and fatty acids were quantified using the HR Series NEFA-HR(2) kit (Wako Diagnostics</w:t>
       </w:r>
       <w:r>
         <w:rPr>
@@ -6066,9 +5631,8 @@
           <w:szCs w:val="21"/>
           <w:shd w:val="clear" w:color="auto" w:fill="FFFFFF"/>
         </w:rPr>
-        <w:t xml:space="preserve">50 </w:t>
-      </w:r>
-      <w:proofErr w:type="spellStart"/>
+        <w:t xml:space="preserve">50 mM Tris pH 8, 5 mM EDTA, 30 mM Mannitol, </w:t>
+      </w:r>
       <w:r>
         <w:rPr>
           <w:rFonts w:eastAsia="Times New Roman" w:cs="Times New Roman"/>
@@ -6076,9 +5640,8 @@
           <w:szCs w:val="21"/>
           <w:shd w:val="clear" w:color="auto" w:fill="FFFFFF"/>
         </w:rPr>
-        <w:t>mM</w:t>
-      </w:r>
-      <w:proofErr w:type="spellEnd"/>
+        <w:t xml:space="preserve">protease </w:t>
+      </w:r>
       <w:r>
         <w:rPr>
           <w:rFonts w:eastAsia="Times New Roman" w:cs="Times New Roman"/>
@@ -6086,9 +5649,8 @@
           <w:szCs w:val="21"/>
           <w:shd w:val="clear" w:color="auto" w:fill="FFFFFF"/>
         </w:rPr>
-        <w:t xml:space="preserve"> </w:t>
-      </w:r>
-      <w:proofErr w:type="spellStart"/>
+        <w:t>inhibitor)</w:t>
+      </w:r>
       <w:r>
         <w:rPr>
           <w:rFonts w:eastAsia="Times New Roman" w:cs="Times New Roman"/>
@@ -6096,9 +5658,8 @@
           <w:szCs w:val="21"/>
           <w:shd w:val="clear" w:color="auto" w:fill="FFFFFF"/>
         </w:rPr>
-        <w:t>Tris</w:t>
-      </w:r>
-      <w:proofErr w:type="spellEnd"/>
+        <w:t xml:space="preserve"> </w:t>
+      </w:r>
       <w:r>
         <w:rPr>
           <w:rFonts w:eastAsia="Times New Roman" w:cs="Times New Roman"/>
@@ -6106,9 +5667,8 @@
           <w:szCs w:val="21"/>
           <w:shd w:val="clear" w:color="auto" w:fill="FFFFFF"/>
         </w:rPr>
-        <w:t xml:space="preserve"> pH 8, 5 </w:t>
-      </w:r>
-      <w:proofErr w:type="spellStart"/>
+        <w:t xml:space="preserve">and subjected to </w:t>
+      </w:r>
       <w:r>
         <w:rPr>
           <w:rFonts w:eastAsia="Times New Roman" w:cs="Times New Roman"/>
@@ -6116,9 +5676,8 @@
           <w:szCs w:val="21"/>
           <w:shd w:val="clear" w:color="auto" w:fill="FFFFFF"/>
         </w:rPr>
-        <w:t>mM</w:t>
-      </w:r>
-      <w:proofErr w:type="spellEnd"/>
+        <w:t>three freeze thaw cycles</w:t>
+      </w:r>
       <w:r>
         <w:rPr>
           <w:rFonts w:eastAsia="Times New Roman" w:cs="Times New Roman"/>
@@ -6126,9 +5685,8 @@
           <w:szCs w:val="21"/>
           <w:shd w:val="clear" w:color="auto" w:fill="FFFFFF"/>
         </w:rPr>
-        <w:t xml:space="preserve"> EDTA, 30 </w:t>
-      </w:r>
-      <w:proofErr w:type="spellStart"/>
+        <w:t xml:space="preserve"> with liquid nitrogen, thawed at room temperature</w:t>
+      </w:r>
       <w:r>
         <w:rPr>
           <w:rFonts w:eastAsia="Times New Roman" w:cs="Times New Roman"/>
@@ -6136,9 +5694,8 @@
           <w:szCs w:val="21"/>
           <w:shd w:val="clear" w:color="auto" w:fill="FFFFFF"/>
         </w:rPr>
-        <w:t>mM</w:t>
-      </w:r>
-      <w:proofErr w:type="spellEnd"/>
+        <w:t xml:space="preserve">. Frozen </w:t>
+      </w:r>
       <w:r>
         <w:rPr>
           <w:rFonts w:eastAsia="Times New Roman" w:cs="Times New Roman"/>
@@ -6146,7 +5703,7 @@
           <w:szCs w:val="21"/>
           <w:shd w:val="clear" w:color="auto" w:fill="FFFFFF"/>
         </w:rPr>
-        <w:t xml:space="preserve"> Mannitol, </w:t>
+        <w:t>liver tissue was homogenized using</w:t>
       </w:r>
       <w:r>
         <w:rPr>
@@ -6155,119 +5712,7 @@
           <w:szCs w:val="21"/>
           <w:shd w:val="clear" w:color="auto" w:fill="FFFFFF"/>
         </w:rPr>
-        <w:t xml:space="preserve">protease </w:t>
-      </w:r>
-      <w:r>
-        <w:rPr>
-          <w:rFonts w:eastAsia="Times New Roman" w:cs="Times New Roman"/>
-          <w:color w:val="000000" w:themeColor="text1"/>
-          <w:szCs w:val="21"/>
-          <w:shd w:val="clear" w:color="auto" w:fill="FFFFFF"/>
-        </w:rPr>
-        <w:t>inhibitor)</w:t>
-      </w:r>
-      <w:r>
-        <w:rPr>
-          <w:rFonts w:eastAsia="Times New Roman" w:cs="Times New Roman"/>
-          <w:color w:val="000000" w:themeColor="text1"/>
-          <w:szCs w:val="21"/>
-          <w:shd w:val="clear" w:color="auto" w:fill="FFFFFF"/>
-        </w:rPr>
-        <w:t xml:space="preserve"> </w:t>
-      </w:r>
-      <w:r>
-        <w:rPr>
-          <w:rFonts w:eastAsia="Times New Roman" w:cs="Times New Roman"/>
-          <w:color w:val="000000" w:themeColor="text1"/>
-          <w:szCs w:val="21"/>
-          <w:shd w:val="clear" w:color="auto" w:fill="FFFFFF"/>
-        </w:rPr>
-        <w:t xml:space="preserve">and subjected to </w:t>
-      </w:r>
-      <w:r>
-        <w:rPr>
-          <w:rFonts w:eastAsia="Times New Roman" w:cs="Times New Roman"/>
-          <w:color w:val="000000" w:themeColor="text1"/>
-          <w:szCs w:val="21"/>
-          <w:shd w:val="clear" w:color="auto" w:fill="FFFFFF"/>
-        </w:rPr>
-        <w:t>three freeze thaw cycles</w:t>
-      </w:r>
-      <w:r>
-        <w:rPr>
-          <w:rFonts w:eastAsia="Times New Roman" w:cs="Times New Roman"/>
-          <w:color w:val="000000" w:themeColor="text1"/>
-          <w:szCs w:val="21"/>
-          <w:shd w:val="clear" w:color="auto" w:fill="FFFFFF"/>
-        </w:rPr>
-        <w:t xml:space="preserve"> with liquid nitrogen, thawed at room temperature</w:t>
-      </w:r>
-      <w:r>
-        <w:rPr>
-          <w:rFonts w:eastAsia="Times New Roman" w:cs="Times New Roman"/>
-          <w:color w:val="000000" w:themeColor="text1"/>
-          <w:szCs w:val="21"/>
-          <w:shd w:val="clear" w:color="auto" w:fill="FFFFFF"/>
-        </w:rPr>
-        <w:t xml:space="preserve">. Frozen </w:t>
-      </w:r>
-      <w:r>
-        <w:rPr>
-          <w:rFonts w:eastAsia="Times New Roman" w:cs="Times New Roman"/>
-          <w:color w:val="000000" w:themeColor="text1"/>
-          <w:szCs w:val="21"/>
-          <w:shd w:val="clear" w:color="auto" w:fill="FFFFFF"/>
-        </w:rPr>
-        <w:t>liver tissue was homogenized using</w:t>
-      </w:r>
-      <w:r>
-        <w:rPr>
-          <w:rFonts w:eastAsia="Times New Roman" w:cs="Times New Roman"/>
-          <w:color w:val="000000" w:themeColor="text1"/>
-          <w:szCs w:val="21"/>
-          <w:shd w:val="clear" w:color="auto" w:fill="FFFFFF"/>
-        </w:rPr>
-        <w:t xml:space="preserve"> a </w:t>
-      </w:r>
-      <w:proofErr w:type="spellStart"/>
-      <w:r>
-        <w:rPr>
-          <w:rFonts w:eastAsia="Times New Roman" w:cs="Times New Roman"/>
-          <w:color w:val="000000" w:themeColor="text1"/>
-          <w:szCs w:val="21"/>
-          <w:shd w:val="clear" w:color="auto" w:fill="FFFFFF"/>
-        </w:rPr>
-        <w:t>TissueLyser</w:t>
-      </w:r>
-      <w:proofErr w:type="spellEnd"/>
-      <w:r>
-        <w:rPr>
-          <w:rFonts w:eastAsia="Times New Roman" w:cs="Times New Roman"/>
-          <w:color w:val="000000" w:themeColor="text1"/>
-          <w:szCs w:val="21"/>
-          <w:shd w:val="clear" w:color="auto" w:fill="FFFFFF"/>
-        </w:rPr>
-        <w:t xml:space="preserve"> II (</w:t>
-      </w:r>
-      <w:proofErr w:type="spellStart"/>
-      <w:r>
-        <w:rPr>
-          <w:rFonts w:eastAsia="Times New Roman" w:cs="Times New Roman"/>
-          <w:color w:val="000000" w:themeColor="text1"/>
-          <w:szCs w:val="21"/>
-          <w:shd w:val="clear" w:color="auto" w:fill="FFFFFF"/>
-        </w:rPr>
-        <w:t>Qiagen</w:t>
-      </w:r>
-      <w:proofErr w:type="spellEnd"/>
-      <w:r>
-        <w:rPr>
-          <w:rFonts w:eastAsia="Times New Roman" w:cs="Times New Roman"/>
-          <w:color w:val="000000" w:themeColor="text1"/>
-          <w:szCs w:val="21"/>
-          <w:shd w:val="clear" w:color="auto" w:fill="FFFFFF"/>
-        </w:rPr>
-        <w:t>)</w:t>
+        <w:t xml:space="preserve"> a TissueLyser II (Qiagen)</w:t>
       </w:r>
       <w:r>
         <w:rPr>
@@ -6698,21 +6143,7 @@
         <w:rPr>
           <w:color w:val="000000" w:themeColor="text1"/>
         </w:rPr>
-        <w:t xml:space="preserve">microscope and </w:t>
-      </w:r>
-      <w:proofErr w:type="spellStart"/>
-      <w:r>
-        <w:rPr>
-          <w:color w:val="000000" w:themeColor="text1"/>
-        </w:rPr>
-        <w:t>cellSense</w:t>
-      </w:r>
-      <w:proofErr w:type="spellEnd"/>
-      <w:r>
-        <w:rPr>
-          <w:color w:val="000000" w:themeColor="text1"/>
-        </w:rPr>
-        <w:t xml:space="preserve"> software</w:t>
+        <w:t>microscope and cellSense software</w:t>
       </w:r>
       <w:r>
         <w:rPr>
@@ -6782,16 +6213,8 @@
         <w:rPr>
           <w:color w:val="000000" w:themeColor="text1"/>
         </w:rPr>
-        <w:t xml:space="preserve"> were lysed in </w:t>
-      </w:r>
-      <w:proofErr w:type="spellStart"/>
-      <w:r>
-        <w:rPr>
-          <w:color w:val="000000" w:themeColor="text1"/>
-        </w:rPr>
-        <w:t>TRIzol</w:t>
-      </w:r>
-      <w:proofErr w:type="spellEnd"/>
+        <w:t xml:space="preserve"> were lysed in TRIzol</w:t>
+      </w:r>
       <w:r>
         <w:rPr>
           <w:color w:val="000000" w:themeColor="text1"/>
@@ -6810,7 +6233,6 @@
         </w:rPr>
         <w:t xml:space="preserve">the </w:t>
       </w:r>
-      <w:proofErr w:type="spellStart"/>
       <w:r>
         <w:rPr>
           <w:rFonts w:eastAsia="Times New Roman" w:cs="Times New Roman"/>
@@ -6818,37 +6240,7 @@
           <w:szCs w:val="21"/>
           <w:shd w:val="clear" w:color="auto" w:fill="FFFFFF"/>
         </w:rPr>
-        <w:t>TissueLyser</w:t>
-      </w:r>
-      <w:proofErr w:type="spellEnd"/>
-      <w:r>
-        <w:rPr>
-          <w:rFonts w:eastAsia="Times New Roman" w:cs="Times New Roman"/>
-          <w:color w:val="000000" w:themeColor="text1"/>
-          <w:szCs w:val="21"/>
-          <w:shd w:val="clear" w:color="auto" w:fill="FFFFFF"/>
-        </w:rPr>
-        <w:t xml:space="preserve"> II, as </w:t>
-      </w:r>
-      <w:proofErr w:type="spellStart"/>
-      <w:r>
-        <w:rPr>
-          <w:rFonts w:eastAsia="Times New Roman" w:cs="Times New Roman"/>
-          <w:color w:val="000000" w:themeColor="text1"/>
-          <w:szCs w:val="21"/>
-          <w:shd w:val="clear" w:color="auto" w:fill="FFFFFF"/>
-        </w:rPr>
-        <w:t>decribed</w:t>
-      </w:r>
-      <w:proofErr w:type="spellEnd"/>
-      <w:r>
-        <w:rPr>
-          <w:rFonts w:eastAsia="Times New Roman" w:cs="Times New Roman"/>
-          <w:color w:val="000000" w:themeColor="text1"/>
-          <w:szCs w:val="21"/>
-          <w:shd w:val="clear" w:color="auto" w:fill="FFFFFF"/>
-        </w:rPr>
-        <w:t xml:space="preserve"> above,</w:t>
+        <w:t>TissueLyser II, as decribed above,</w:t>
       </w:r>
       <w:r>
         <w:rPr>
@@ -6880,27 +6272,81 @@
         </w:rPr>
         <w:t xml:space="preserve"> </w:t>
       </w:r>
-      <w:proofErr w:type="spellStart"/>
       <w:r>
         <w:rPr>
           <w:rFonts w:cs="Times New Roman"/>
           <w:color w:val="000000" w:themeColor="text1"/>
         </w:rPr>
-        <w:t>PureLink</w:t>
-      </w:r>
-      <w:proofErr w:type="spellEnd"/>
+        <w:t>PureLink RNA kit (Life Technologies</w:t>
+      </w:r>
       <w:r>
         <w:rPr>
           <w:rFonts w:cs="Times New Roman"/>
           <w:color w:val="000000" w:themeColor="text1"/>
         </w:rPr>
-        <w:t xml:space="preserve"> RNA kit (Life Technologies</w:t>
+        <w:t>; catalog #</w:t>
       </w:r>
       <w:r>
         <w:rPr>
           <w:rFonts w:cs="Times New Roman"/>
           <w:color w:val="000000" w:themeColor="text1"/>
         </w:rPr>
+        <w:t>12183025</w:t>
+      </w:r>
+      <w:r>
+        <w:rPr>
+          <w:rFonts w:cs="Times New Roman"/>
+          <w:color w:val="000000" w:themeColor="text1"/>
+        </w:rPr>
+        <w:t>).</w:t>
+      </w:r>
+      <w:r>
+        <w:rPr>
+          <w:rFonts w:cs="Times New Roman"/>
+          <w:color w:val="000000" w:themeColor="text1"/>
+        </w:rPr>
+        <w:t xml:space="preserve"> cDNA was synthesized from 0.5-1</w:t>
+      </w:r>
+      <w:r>
+        <w:rPr>
+          <w:rFonts w:ascii="Symbol" w:hAnsi="Symbol" w:cs="Times New Roman"/>
+          <w:color w:val="000000" w:themeColor="text1"/>
+        </w:rPr>
+        <w:t></w:t>
+      </w:r>
+      <w:r>
+        <w:rPr>
+          <w:rFonts w:cs="Times New Roman"/>
+          <w:color w:val="000000" w:themeColor="text1"/>
+        </w:rPr>
+        <w:t>g</w:t>
+      </w:r>
+      <w:r>
+        <w:rPr>
+          <w:rFonts w:cs="Times New Roman"/>
+          <w:color w:val="000000" w:themeColor="text1"/>
+        </w:rPr>
+        <w:t xml:space="preserve"> of RNA</w:t>
+      </w:r>
+      <w:r>
+        <w:rPr>
+          <w:rFonts w:cs="Times New Roman"/>
+          <w:color w:val="000000" w:themeColor="text1"/>
+        </w:rPr>
+        <w:t xml:space="preserve"> </w:t>
+      </w:r>
+      <w:r>
+        <w:rPr>
+          <w:rFonts w:cs="Times New Roman"/>
+          <w:color w:val="000000" w:themeColor="text1"/>
+        </w:rPr>
+        <w:t>using the High Capacity Reverse Transcription Kit (Life Technologies</w:t>
+      </w:r>
+      <w:r>
+        <w:rPr>
+          <w:rFonts w:cs="Times New Roman"/>
+          <w:color w:val="000000" w:themeColor="text1"/>
+        </w:rPr>
         <w:t>; catalog #</w:t>
       </w:r>
       <w:r>
@@ -6908,7 +6354,7 @@
           <w:rFonts w:cs="Times New Roman"/>
           <w:color w:val="000000" w:themeColor="text1"/>
         </w:rPr>
-        <w:t>12183025</w:t>
+        <w:t>4368813</w:t>
       </w:r>
       <w:r>
         <w:rPr>
@@ -6922,245 +6368,149 @@
           <w:rFonts w:cs="Times New Roman"/>
           <w:color w:val="000000" w:themeColor="text1"/>
         </w:rPr>
-        <w:t xml:space="preserve"> cDNA was synthesized from 0.5-1</w:t>
-      </w:r>
-      <w:r>
-        <w:rPr>
-          <w:rFonts w:ascii="Symbol" w:hAnsi="Symbol" w:cs="Times New Roman"/>
-          <w:color w:val="000000" w:themeColor="text1"/>
-        </w:rPr>
-        <w:t></w:t>
+        <w:t xml:space="preserve"> Primers,</w:t>
       </w:r>
       <w:r>
         <w:rPr>
           <w:rFonts w:cs="Times New Roman"/>
           <w:color w:val="000000" w:themeColor="text1"/>
         </w:rPr>
-        <w:t>g</w:t>
+        <w:t xml:space="preserve"> cDNA</w:t>
       </w:r>
       <w:r>
         <w:rPr>
           <w:rFonts w:cs="Times New Roman"/>
           <w:color w:val="000000" w:themeColor="text1"/>
         </w:rPr>
-        <w:t xml:space="preserve"> of RNA</w:t>
+        <w:t xml:space="preserve"> and</w:t>
       </w:r>
       <w:r>
         <w:rPr>
           <w:rFonts w:cs="Times New Roman"/>
           <w:color w:val="000000" w:themeColor="text1"/>
         </w:rPr>
-        <w:t xml:space="preserve"> </w:t>
+        <w:t xml:space="preserve"> Power SYBR Green PCR Master Mix (Life Technologies</w:t>
       </w:r>
       <w:r>
         <w:rPr>
           <w:rFonts w:cs="Times New Roman"/>
           <w:color w:val="000000" w:themeColor="text1"/>
         </w:rPr>
-        <w:t>using the High Capacity Reverse Transcription Kit (Life Technologies</w:t>
+        <w:t>; catalog #</w:t>
       </w:r>
       <w:r>
         <w:rPr>
           <w:rFonts w:cs="Times New Roman"/>
           <w:color w:val="000000" w:themeColor="text1"/>
         </w:rPr>
-        <w:t>; catalog #</w:t>
+        <w:t>4368708</w:t>
       </w:r>
       <w:r>
         <w:rPr>
           <w:rFonts w:cs="Times New Roman"/>
           <w:color w:val="000000" w:themeColor="text1"/>
         </w:rPr>
-        <w:t>4368813</w:t>
+        <w:t>)</w:t>
       </w:r>
       <w:r>
         <w:rPr>
           <w:rFonts w:cs="Times New Roman"/>
           <w:color w:val="000000" w:themeColor="text1"/>
         </w:rPr>
-        <w:t>).</w:t>
+        <w:t xml:space="preserve"> were combined in accordance with the manufacturer’s guidelines and quantitative real-time PCR </w:t>
       </w:r>
       <w:r>
         <w:rPr>
           <w:rFonts w:cs="Times New Roman"/>
           <w:color w:val="000000" w:themeColor="text1"/>
         </w:rPr>
-        <w:t xml:space="preserve"> Primers,</w:t>
+        <w:t>(qPCR)</w:t>
       </w:r>
       <w:r>
         <w:rPr>
           <w:rFonts w:cs="Times New Roman"/>
           <w:color w:val="000000" w:themeColor="text1"/>
         </w:rPr>
-        <w:t xml:space="preserve"> cDNA</w:t>
+        <w:t xml:space="preserve"> was performed as previously described</w:t>
       </w:r>
       <w:r>
         <w:rPr>
           <w:rFonts w:cs="Times New Roman"/>
           <w:color w:val="000000" w:themeColor="text1"/>
         </w:rPr>
-        <w:t xml:space="preserve"> and</w:t>
+        <w:t xml:space="preserve"> </w:t>
       </w:r>
       <w:r>
         <w:rPr>
           <w:rFonts w:cs="Times New Roman"/>
           <w:color w:val="000000" w:themeColor="text1"/>
         </w:rPr>
-        <w:t xml:space="preserve"> Power SYBR Green PCR Master Mix (Life Technologies</w:t>
+        <w:fldChar w:fldCharType="begin" w:fldLock="1"/>
       </w:r>
       <w:r>
         <w:rPr>
           <w:rFonts w:cs="Times New Roman"/>
           <w:color w:val="000000" w:themeColor="text1"/>
         </w:rPr>
-        <w:t>; catalog #</w:t>
+        <w:instrText>ADDIN CSL_CITATION { "citationItems" : [ { "id" : "ITEM-1", "itemData" : { "DOI" : "10.2337/db13-1531", "ISBN" : "1939-327X (Electronic)\\r0012-1797 (Linking)", "ISSN" : "1939327X", "PMID" : "24722244", "abstract" : "Glycogen and lipid are major storage forms of energy that are tightly regulated by hormones and metabolic signals. Here, we demonstrate that feeding mice a high fat diet (HFD) increased hepatic glycogen, due to increased expression of the glycogenic scaffolding protein PTG/R5. PTG promoter activity was increased and glycogen levels were augmented in mice and cells after activation of mechanistic target of rapamycin complex 1 (mTORC1) and its downstream target sterol regulatory element binding protein 1 (SREBP1). Deletion of the PTG gene in mice prevented HFD-induced hepatic glycogen accumulation. Surprisingly, PTG deletion also blocked hepatic steatosis in HFD-fed mice, and reduced the expression of numerous lipogenic genes. Additionally, PTG deletion reduced fasting glucose and insulin levels in obese mice, while improving insulin sensitivity, a result of reduced hepatic glucose output. This metabolic crosstalk was due to decreased mTORC1 and SREBP activity in PTG knockout mice or knockdown cells, suggesting a positive feedback loop in which once accumulated, glycogen stimulates the mTORC1/SREBP1 pathway to shift energy storage to lipogenesis. Together, these data reveal a previously unappreciated broad role for glycogen in the control of energy homeostasis.", "author" : [ { "dropping-particle" : "", "family" : "Lu", "given" : "Binbin", "non-dropping-particle" : "", "parse-names" : false, "suffix" : "" }, { "dropping-particle" : "", "family" : "Bridges", "given" : "Dave", "non-dropping-particle" : "", "parse-names" : false, "suffix" : "" }, { "dropping-particle" : "", "family" : "Yang", "given" : "Yemen", "non-dropping-particle" : "", "parse-names" : false, "suffix" : "" }, { "dropping-particle" : "", "family" : "Fisher", "given" : "Kaleigh", "non-dropping-particle" : "", "parse-names" : false, "suffix" : "" }, { "dropping-particle" : "", "family" : "Cheng", "given" : "Alan", "non-dropping-particle" : "", "parse-names" : false, "suffix" : "" }, { "dropping-particle" : "", "family" : "Chang", "given" : "Louise", "non-dropping-particle" : "", "parse-names" : false, "suffix" : "" }, { "dropping-particle" : "", "family" : "Meng", "given" : "Zhuo Xian", "non-dropping-particle" : "", "parse-names" : false, "suffix" : "" }, { "dropping-particle" : "", "family" : "Lin", "given" : "Jiandie D.", "non-dropping-particle" : "", "parse-names" : false, "suffix" : "" }, { "dropping-particle" : "", "family" : "Downes", "given" : "Michael", "non-dropping-particle" : "", "parse-names" : false, "suffix" : "" }, { "dropping-particle" : "", "family" : "Yu", "given" : "Ruth T.", "non-dropping-particle" : "", "parse-names" : false, "suffix" : "" }, { "dropping-particle" : "", "family" : "Liddle", "given" : "Christopher", "non-dropping-particle" : "", "parse-names" : false, "suffix" : "" }, { "dropping-particle" : "", "family" : "Evans", "given" : "Ronald M.", "non-dropping-particle" : "", "parse-names" : false, "suffix" : "" }, { "dropping-particle" : "", "family" : "Saltiel", "given" : "Alan R.", "non-dropping-particle" : "", "parse-names" : false, "suffix" : "" } ], "container-title" : "Diabetes", "id" : "ITEM-1", "issue" : "9", "issued" : { "date-parts" : [ [ "2014" ] ] }, "page" : "2935-2948", "title" : "Metabolic crosstalk: Molecular links between glycogen and lipid metabolism in obesity", "type" : "article-journal", "volume" : "63" }, "uris" : [ "http://www.mendeley.com/documents/?uuid=ee5db16a-2757-4bdf-9cdf-83c1f7d31039" ] } ], "mendeley" : { "formattedCitation" : "(29)", "plainTextFormattedCitation" : "(29)", "previouslyFormattedCitation" : "(29)" }, "properties" : {  }, "schema" : "https://github.com/citation-style-language/schema/raw/master/csl-citation.json" }</w:instrText>
       </w:r>
       <w:r>
         <w:rPr>
           <w:rFonts w:cs="Times New Roman"/>
           <w:color w:val="000000" w:themeColor="text1"/>
         </w:rPr>
-        <w:t>4368708</w:t>
+        <w:fldChar w:fldCharType="separate"/>
       </w:r>
       <w:r>
         <w:rPr>
           <w:rFonts w:cs="Times New Roman"/>
-          <w:color w:val="000000" w:themeColor="text1"/>
-        </w:rPr>
-        <w:t>)</w:t>
+          <w:noProof/>
+          <w:color w:val="000000" w:themeColor="text1"/>
+        </w:rPr>
+        <w:t>(29)</w:t>
       </w:r>
       <w:r>
         <w:rPr>
           <w:rFonts w:cs="Times New Roman"/>
           <w:color w:val="000000" w:themeColor="text1"/>
         </w:rPr>
-        <w:t xml:space="preserve"> were combined in accordance with the manufacturer’s guidelines and quantitative real-time PCR </w:t>
+        <w:fldChar w:fldCharType="end"/>
       </w:r>
       <w:r>
         <w:rPr>
           <w:rFonts w:cs="Times New Roman"/>
           <w:color w:val="000000" w:themeColor="text1"/>
         </w:rPr>
-        <w:t>(qPCR)</w:t>
+        <w:t xml:space="preserve"> </w:t>
       </w:r>
       <w:r>
         <w:rPr>
           <w:rFonts w:cs="Times New Roman"/>
           <w:color w:val="000000" w:themeColor="text1"/>
         </w:rPr>
-        <w:t xml:space="preserve"> was performed as previously described</w:t>
+        <w:t>using the QuantStudio 5</w:t>
       </w:r>
       <w:r>
         <w:rPr>
           <w:rFonts w:cs="Times New Roman"/>
           <w:color w:val="000000" w:themeColor="text1"/>
         </w:rPr>
-        <w:t xml:space="preserve"> </w:t>
+        <w:t xml:space="preserve"> (Thermo Fisher Scientific)</w:t>
       </w:r>
       <w:r>
         <w:rPr>
           <w:rFonts w:cs="Times New Roman"/>
           <w:color w:val="000000" w:themeColor="text1"/>
         </w:rPr>
-        <w:fldChar w:fldCharType="begin" w:fldLock="1"/>
+        <w:t xml:space="preserve">. </w:t>
       </w:r>
       <w:r>
         <w:rPr>
           <w:rFonts w:cs="Times New Roman"/>
           <w:color w:val="000000" w:themeColor="text1"/>
         </w:rPr>
-        <w:instrText>ADDIN CSL_CITATION { "citationItems" : [ { "id" : "ITEM-1", "itemData" : { "DOI" : "10.2337/db13-1531", "ISBN" : "1939-327X (Electronic)\\r0012-1797 (Linking)", "ISSN" : "1939327X", "PMID" : "24722244", "abstract" : "Glycogen and lipid are major storage forms of energy that are tightly regulated by hormones and metabolic signals. Here, we demonstrate that feeding mice a high fat diet (HFD) increased hepatic glycogen, due to increased expression of the glycogenic scaffolding protein PTG/R5. PTG promoter activity was increased and glycogen levels were augmented in mice and cells after activation of mechanistic target of rapamycin complex 1 (mTORC1) and its downstream target sterol regulatory element binding protein 1 (SREBP1). Deletion of the PTG gene in mice prevented HFD-induced hepatic glycogen accumulation. Surprisingly, PTG deletion also blocked hepatic steatosis in HFD-fed mice, and reduced the expression of numerous lipogenic genes. Additionally, PTG deletion reduced fasting glucose and insulin levels in obese mice, while improving insulin sensitivity, a result of reduced hepatic glucose output. This metabolic crosstalk was due to decreased mTORC1 and SREBP activity in PTG knockout mice or knockdown cells, suggesting a positive feedback loop in which once accumulated, glycogen stimulates the mTORC1/SREBP1 pathway to shift energy storage to lipogenesis. Together, these data reveal a previously unappreciated broad role for glycogen in the control of energy homeostasis.", "author" : [ { "dropping-particle" : "", "family" : "Lu", "given" : "Binbin", "non-dropping-particle" : "", "parse-names" : false, "suffix" : "" }, { "dropping-particle" : "", "family" : "Bridges", "given" : "Dave", "non-dropping-particle" : "", "parse-names" : false, "suffix" : "" }, { "dropping-particle" : "", "family" : "Yang", "given" : "Yemen", "non-dropping-particle" : "", "parse-names" : false, "suffix" : "" }, { "dropping-particle" : "", "family" : "Fisher", "given" : "Kaleigh", "non-dropping-particle" : "", "parse-names" : false, "suffix" : "" }, { "dropping-particle" : "", "family" : "Cheng", "given" : "Alan", "non-dropping-particle" : "", "parse-names" : false, "suffix" : "" }, { "dropping-particle" : "", "family" : "Chang", "given" : "Louise", "non-dropping-particle" : "", "parse-names" : false, "suffix" : "" }, { "dropping-particle" : "", "family" : "Meng", "given" : "Zhuo Xian", "non-dropping-particle" : "", "parse-names" : false, "suffix" : "" }, { "dropping-particle" : "", "family" : "Lin", "given" : "Jiandie D.", "non-dropping-particle" : "", "parse-names" : false, "suffix" : "" }, { "dropping-particle" : "", "family" : "Downes", "given" : "Michael", "non-dropping-particle" : "", "parse-names" : false, "suffix" : "" }, { "dropping-particle" : "", "family" : "Yu", "given" : "Ruth T.", "non-dropping-particle" : "", "parse-names" : false, "suffix" : "" }, { "dropping-particle" : "", "family" : "Liddle", "given" : "Christopher", "non-dropping-particle" : "", "parse-names" : false, "suffix" : "" }, { "dropping-particle" : "", "family" : "Evans", "given" : "Ronald M.", "non-dropping-particle" : "", "parse-names" : false, "suffix" : "" }, { "dropping-particle" : "", "family" : "Saltiel", "given" : "Alan R.", "non-dropping-particle" : "", "parse-names" : false, "suffix" : "" } ], "container-title" : "Diabetes", "id" : "ITEM-1", "issue" : "9", "issued" : { "date-parts" : [ [ "2014" ] ] }, "page" : "2935-2948", "title" : "Metabolic crosstalk: Molecular links between glycogen and lipid metabolism in obesity", "type" : "article-journal", "volume" : "63" }, "uris" : [ "http://www.mendeley.com/documents/?uuid=ee5db16a-2757-4bdf-9cdf-83c1f7d31039" ] } ], "mendeley" : { "formattedCitation" : "(29)", "plainTextFormattedCitation" : "(29)", "previouslyFormattedCitation" : "(29)" }, "properties" : {  }, "schema" : "https://github.com/citation-style-language/schema/raw/master/csl-citation.json" }</w:instrText>
-      </w:r>
-      <w:r>
-        <w:rPr>
-          <w:rFonts w:cs="Times New Roman"/>
-          <w:color w:val="000000" w:themeColor="text1"/>
-        </w:rPr>
-        <w:fldChar w:fldCharType="separate"/>
-      </w:r>
-      <w:r>
-        <w:rPr>
-          <w:rFonts w:cs="Times New Roman"/>
-          <w:noProof/>
-          <w:color w:val="000000" w:themeColor="text1"/>
-        </w:rPr>
-        <w:t>(29)</w:t>
-      </w:r>
-      <w:r>
-        <w:rPr>
-          <w:rFonts w:cs="Times New Roman"/>
-          <w:color w:val="000000" w:themeColor="text1"/>
-        </w:rPr>
-        <w:fldChar w:fldCharType="end"/>
-      </w:r>
-      <w:r>
-        <w:rPr>
-          <w:rFonts w:cs="Times New Roman"/>
-          <w:color w:val="000000" w:themeColor="text1"/>
-        </w:rPr>
-        <w:t xml:space="preserve"> </w:t>
-      </w:r>
-      <w:r>
-        <w:rPr>
-          <w:rFonts w:cs="Times New Roman"/>
-          <w:color w:val="000000" w:themeColor="text1"/>
-        </w:rPr>
-        <w:t xml:space="preserve">using the </w:t>
-      </w:r>
-      <w:proofErr w:type="spellStart"/>
-      <w:r>
-        <w:rPr>
-          <w:rFonts w:cs="Times New Roman"/>
-          <w:color w:val="000000" w:themeColor="text1"/>
-        </w:rPr>
-        <w:t>QuantStudio</w:t>
-      </w:r>
-      <w:proofErr w:type="spellEnd"/>
-      <w:r>
-        <w:rPr>
-          <w:rFonts w:cs="Times New Roman"/>
-          <w:color w:val="000000" w:themeColor="text1"/>
-        </w:rPr>
-        <w:t xml:space="preserve"> 5</w:t>
-      </w:r>
-      <w:r>
-        <w:rPr>
-          <w:rFonts w:cs="Times New Roman"/>
-          <w:color w:val="000000" w:themeColor="text1"/>
-        </w:rPr>
-        <w:t xml:space="preserve"> (</w:t>
-      </w:r>
-      <w:proofErr w:type="spellStart"/>
-      <w:r>
-        <w:rPr>
-          <w:rFonts w:cs="Times New Roman"/>
-          <w:color w:val="000000" w:themeColor="text1"/>
-        </w:rPr>
-        <w:t>Thermo</w:t>
-      </w:r>
-      <w:proofErr w:type="spellEnd"/>
-      <w:r>
-        <w:rPr>
-          <w:rFonts w:cs="Times New Roman"/>
-          <w:color w:val="000000" w:themeColor="text1"/>
-        </w:rPr>
-        <w:t xml:space="preserve"> Fisher Scientific)</w:t>
-      </w:r>
-      <w:r>
-        <w:rPr>
-          <w:rFonts w:cs="Times New Roman"/>
-          <w:color w:val="000000" w:themeColor="text1"/>
-        </w:rPr>
-        <w:t xml:space="preserve">. </w:t>
-      </w:r>
-      <w:r>
-        <w:rPr>
-          <w:rFonts w:cs="Times New Roman"/>
-          <w:color w:val="000000" w:themeColor="text1"/>
-        </w:rPr>
         <w:t xml:space="preserve">mRNA expression level was normalized to </w:t>
       </w:r>
-      <w:proofErr w:type="spellStart"/>
       <w:r>
         <w:rPr>
           <w:rFonts w:cs="Times New Roman"/>
@@ -7169,7 +6519,6 @@
         </w:rPr>
         <w:t>Actb</w:t>
       </w:r>
-      <w:proofErr w:type="spellEnd"/>
       <w:r>
         <w:rPr>
           <w:rFonts w:cs="Times New Roman"/>
@@ -7309,151 +6658,7 @@
           <w:color w:val="000000" w:themeColor="text1"/>
           <w:shd w:val="clear" w:color="auto" w:fill="FFFFFF"/>
         </w:rPr>
-        <w:t xml:space="preserve">(50 </w:t>
-      </w:r>
-      <w:proofErr w:type="spellStart"/>
-      <w:r>
-        <w:rPr>
-          <w:rFonts w:eastAsia="Times New Roman" w:cs="Times New Roman"/>
-          <w:color w:val="000000" w:themeColor="text1"/>
-          <w:shd w:val="clear" w:color="auto" w:fill="FFFFFF"/>
-        </w:rPr>
-        <w:t>mM</w:t>
-      </w:r>
-      <w:proofErr w:type="spellEnd"/>
-      <w:r>
-        <w:rPr>
-          <w:rFonts w:eastAsia="Times New Roman" w:cs="Times New Roman"/>
-          <w:color w:val="000000" w:themeColor="text1"/>
-          <w:shd w:val="clear" w:color="auto" w:fill="FFFFFF"/>
-        </w:rPr>
-        <w:t xml:space="preserve"> </w:t>
-      </w:r>
-      <w:proofErr w:type="spellStart"/>
-      <w:r>
-        <w:rPr>
-          <w:rFonts w:eastAsia="Times New Roman" w:cs="Times New Roman"/>
-          <w:color w:val="000000" w:themeColor="text1"/>
-          <w:shd w:val="clear" w:color="auto" w:fill="FFFFFF"/>
-        </w:rPr>
-        <w:t>Tris</w:t>
-      </w:r>
-      <w:proofErr w:type="spellEnd"/>
-      <w:r>
-        <w:rPr>
-          <w:rFonts w:eastAsia="Times New Roman" w:cs="Times New Roman"/>
-          <w:color w:val="000000" w:themeColor="text1"/>
-          <w:shd w:val="clear" w:color="auto" w:fill="FFFFFF"/>
-        </w:rPr>
-        <w:t xml:space="preserve">, pH 7.4, 0.25% sodium </w:t>
-      </w:r>
-      <w:proofErr w:type="spellStart"/>
-      <w:r>
-        <w:rPr>
-          <w:rFonts w:eastAsia="Times New Roman" w:cs="Times New Roman"/>
-          <w:color w:val="000000" w:themeColor="text1"/>
-          <w:shd w:val="clear" w:color="auto" w:fill="FFFFFF"/>
-        </w:rPr>
-        <w:t>deoxycholate</w:t>
-      </w:r>
-      <w:proofErr w:type="spellEnd"/>
-      <w:r>
-        <w:rPr>
-          <w:rFonts w:eastAsia="Times New Roman" w:cs="Times New Roman"/>
-          <w:color w:val="000000" w:themeColor="text1"/>
-          <w:shd w:val="clear" w:color="auto" w:fill="FFFFFF"/>
-        </w:rPr>
-        <w:t xml:space="preserve">, 1% NP40, 150 </w:t>
-      </w:r>
-      <w:proofErr w:type="spellStart"/>
-      <w:r>
-        <w:rPr>
-          <w:rFonts w:eastAsia="Times New Roman" w:cs="Times New Roman"/>
-          <w:color w:val="000000" w:themeColor="text1"/>
-          <w:shd w:val="clear" w:color="auto" w:fill="FFFFFF"/>
-        </w:rPr>
-        <w:t>mM</w:t>
-      </w:r>
-      <w:proofErr w:type="spellEnd"/>
-      <w:r>
-        <w:rPr>
-          <w:rFonts w:eastAsia="Times New Roman" w:cs="Times New Roman"/>
-          <w:color w:val="000000" w:themeColor="text1"/>
-          <w:shd w:val="clear" w:color="auto" w:fill="FFFFFF"/>
-        </w:rPr>
-        <w:t xml:space="preserve"> sodium chloride, 1 </w:t>
-      </w:r>
-      <w:proofErr w:type="spellStart"/>
-      <w:r>
-        <w:rPr>
-          <w:rFonts w:eastAsia="Times New Roman" w:cs="Times New Roman"/>
-          <w:color w:val="000000" w:themeColor="text1"/>
-          <w:shd w:val="clear" w:color="auto" w:fill="FFFFFF"/>
-        </w:rPr>
-        <w:t>mM</w:t>
-      </w:r>
-      <w:proofErr w:type="spellEnd"/>
-      <w:r>
-        <w:rPr>
-          <w:rFonts w:eastAsia="Times New Roman" w:cs="Times New Roman"/>
-          <w:color w:val="000000" w:themeColor="text1"/>
-          <w:shd w:val="clear" w:color="auto" w:fill="FFFFFF"/>
-        </w:rPr>
-        <w:t xml:space="preserve"> EDTA, 100 </w:t>
-      </w:r>
-      <w:proofErr w:type="spellStart"/>
-      <w:r>
-        <w:rPr>
-          <w:rFonts w:eastAsia="Times New Roman" w:cs="Times New Roman"/>
-          <w:color w:val="000000" w:themeColor="text1"/>
-          <w:shd w:val="clear" w:color="auto" w:fill="FFFFFF"/>
-        </w:rPr>
-        <w:t>uM</w:t>
-      </w:r>
-      <w:proofErr w:type="spellEnd"/>
-      <w:r>
-        <w:rPr>
-          <w:rFonts w:eastAsia="Times New Roman" w:cs="Times New Roman"/>
-          <w:color w:val="000000" w:themeColor="text1"/>
-          <w:shd w:val="clear" w:color="auto" w:fill="FFFFFF"/>
-        </w:rPr>
-        <w:t xml:space="preserve"> sodium </w:t>
-      </w:r>
-      <w:proofErr w:type="spellStart"/>
-      <w:r>
-        <w:rPr>
-          <w:rFonts w:eastAsia="Times New Roman" w:cs="Times New Roman"/>
-          <w:color w:val="000000" w:themeColor="text1"/>
-          <w:shd w:val="clear" w:color="auto" w:fill="FFFFFF"/>
-        </w:rPr>
-        <w:t>orthovanadate</w:t>
-      </w:r>
-      <w:proofErr w:type="spellEnd"/>
-      <w:r>
-        <w:rPr>
-          <w:rFonts w:eastAsia="Times New Roman" w:cs="Times New Roman"/>
-          <w:color w:val="000000" w:themeColor="text1"/>
-          <w:shd w:val="clear" w:color="auto" w:fill="FFFFFF"/>
-        </w:rPr>
-        <w:t xml:space="preserve">, 5 </w:t>
-      </w:r>
-      <w:proofErr w:type="spellStart"/>
-      <w:r>
-        <w:rPr>
-          <w:rFonts w:eastAsia="Times New Roman" w:cs="Times New Roman"/>
-          <w:color w:val="000000" w:themeColor="text1"/>
-          <w:shd w:val="clear" w:color="auto" w:fill="FFFFFF"/>
-        </w:rPr>
-        <w:t>mM</w:t>
-      </w:r>
-      <w:proofErr w:type="spellEnd"/>
-      <w:r>
-        <w:rPr>
-          <w:rFonts w:eastAsia="Times New Roman" w:cs="Times New Roman"/>
-          <w:color w:val="000000" w:themeColor="text1"/>
-          <w:shd w:val="clear" w:color="auto" w:fill="FFFFFF"/>
-        </w:rPr>
-        <w:t xml:space="preserve"> sodium fluoride</w:t>
+        <w:t>(50 mM Tris, pH 7.4, 0.25% sodium deoxycholate, 1% NP40, 150 mM sodium chloride, 1 mM EDTA, 100 uM sodium orthovanadate, 5 mM sodium fluoride</w:t>
       </w:r>
       <w:r>
         <w:rPr>
@@ -7469,25 +6674,7 @@
           <w:color w:val="000000" w:themeColor="text1"/>
           <w:shd w:val="clear" w:color="auto" w:fill="FFFFFF"/>
         </w:rPr>
-        <w:t xml:space="preserve"> 10 </w:t>
-      </w:r>
-      <w:proofErr w:type="spellStart"/>
-      <w:r>
-        <w:rPr>
-          <w:rFonts w:eastAsia="Times New Roman" w:cs="Times New Roman"/>
-          <w:color w:val="000000" w:themeColor="text1"/>
-          <w:shd w:val="clear" w:color="auto" w:fill="FFFFFF"/>
-        </w:rPr>
-        <w:t>mM</w:t>
-      </w:r>
-      <w:proofErr w:type="spellEnd"/>
-      <w:r>
-        <w:rPr>
-          <w:rFonts w:eastAsia="Times New Roman" w:cs="Times New Roman"/>
-          <w:color w:val="000000" w:themeColor="text1"/>
-          <w:shd w:val="clear" w:color="auto" w:fill="FFFFFF"/>
-        </w:rPr>
-        <w:t xml:space="preserve"> sodium pyrophosphate</w:t>
+        <w:t xml:space="preserve"> 10 mM sodium pyrophosphate</w:t>
       </w:r>
       <w:r>
         <w:rPr>
@@ -7897,7 +7084,6 @@
         </w:rPr>
         <w:t xml:space="preserve">, </w:t>
       </w:r>
-      <w:proofErr w:type="gramStart"/>
       <w:r>
         <w:rPr>
           <w:rFonts w:eastAsia="Times New Roman" w:cs="Times New Roman"/>
@@ -7905,17 +7091,7 @@
           <w:highlight w:val="yellow"/>
           <w:shd w:val="clear" w:color="auto" w:fill="FFFFFF"/>
         </w:rPr>
-        <w:t>RRID:AB</w:t>
-      </w:r>
-      <w:proofErr w:type="gramEnd"/>
-      <w:r>
-        <w:rPr>
-          <w:rFonts w:eastAsia="Times New Roman" w:cs="Times New Roman"/>
-          <w:color w:val="000000" w:themeColor="text1"/>
-          <w:highlight w:val="yellow"/>
-          <w:shd w:val="clear" w:color="auto" w:fill="FFFFFF"/>
-        </w:rPr>
-        <w:t>_2167953</w:t>
+        <w:t>RRID:AB_2167953</w:t>
       </w:r>
       <w:r>
         <w:rPr>
@@ -8132,18 +7308,8 @@
           <w:color w:val="000000" w:themeColor="text1"/>
           <w:shd w:val="clear" w:color="auto" w:fill="FFFFFF"/>
         </w:rPr>
-        <w:t xml:space="preserve"> </w:t>
-      </w:r>
-      <w:proofErr w:type="spellStart"/>
-      <w:r>
-        <w:rPr>
-          <w:rFonts w:eastAsia="Times New Roman" w:cs="Times New Roman"/>
-          <w:color w:val="000000" w:themeColor="text1"/>
-          <w:shd w:val="clear" w:color="auto" w:fill="FFFFFF"/>
-        </w:rPr>
-        <w:t>CLx</w:t>
-      </w:r>
-      <w:proofErr w:type="spellEnd"/>
+        <w:t xml:space="preserve"> CLx</w:t>
+      </w:r>
       <w:r>
         <w:rPr>
           <w:rFonts w:eastAsia="Times New Roman" w:cs="Times New Roman"/>
@@ -8222,44 +7388,16 @@
           <w:color w:val="000000" w:themeColor="text1"/>
           <w:shd w:val="clear" w:color="auto" w:fill="FFFFFF"/>
         </w:rPr>
-        <w:t xml:space="preserve"> (</w:t>
-      </w:r>
-      <w:proofErr w:type="spellStart"/>
-      <w:r>
-        <w:rPr>
-          <w:rFonts w:eastAsia="Times New Roman" w:cs="Times New Roman"/>
-          <w:color w:val="000000" w:themeColor="text1"/>
-          <w:shd w:val="clear" w:color="auto" w:fill="FFFFFF"/>
-        </w:rPr>
-        <w:t>LiCOR</w:t>
-      </w:r>
-      <w:proofErr w:type="spellEnd"/>
-      <w:r>
-        <w:rPr>
-          <w:rFonts w:eastAsia="Times New Roman" w:cs="Times New Roman"/>
-          <w:color w:val="000000" w:themeColor="text1"/>
-          <w:shd w:val="clear" w:color="auto" w:fill="FFFFFF"/>
-        </w:rPr>
-        <w:t>)</w:t>
-      </w:r>
-      <w:r>
-        <w:rPr>
-          <w:rFonts w:eastAsia="Times New Roman" w:cs="Times New Roman"/>
-          <w:color w:val="000000" w:themeColor="text1"/>
-          <w:shd w:val="clear" w:color="auto" w:fill="FFFFFF"/>
-        </w:rPr>
-        <w:t xml:space="preserve"> and normalized to Revert Total Protein Stain (</w:t>
-      </w:r>
-      <w:proofErr w:type="spellStart"/>
-      <w:r>
-        <w:rPr>
-          <w:rFonts w:eastAsia="Times New Roman" w:cs="Times New Roman"/>
-          <w:color w:val="000000" w:themeColor="text1"/>
-          <w:shd w:val="clear" w:color="auto" w:fill="FFFFFF"/>
-        </w:rPr>
-        <w:t>LiCOR</w:t>
-      </w:r>
-      <w:proofErr w:type="spellEnd"/>
+        <w:t xml:space="preserve"> (LiCOR)</w:t>
+      </w:r>
+      <w:r>
+        <w:rPr>
+          <w:rFonts w:eastAsia="Times New Roman" w:cs="Times New Roman"/>
+          <w:color w:val="000000" w:themeColor="text1"/>
+          <w:shd w:val="clear" w:color="auto" w:fill="FFFFFF"/>
+        </w:rPr>
+        <w:t xml:space="preserve"> and normalized to Revert Total Protein Stain (LiCOR</w:t>
+      </w:r>
       <w:r>
         <w:rPr>
           <w:rFonts w:eastAsia="Times New Roman" w:cs="Times New Roman"/>
@@ -8387,21 +7525,7 @@
         <w:rPr>
           <w:color w:val="000000" w:themeColor="text1"/>
         </w:rPr>
-        <w:t xml:space="preserve">, normality and equal variance were tested using Shapiro-Wilk and </w:t>
-      </w:r>
-      <w:proofErr w:type="spellStart"/>
-      <w:r>
-        <w:rPr>
-          <w:color w:val="000000" w:themeColor="text1"/>
-        </w:rPr>
-        <w:t>Levene’s</w:t>
-      </w:r>
-      <w:proofErr w:type="spellEnd"/>
-      <w:r>
-        <w:rPr>
-          <w:color w:val="000000" w:themeColor="text1"/>
-        </w:rPr>
-        <w:t xml:space="preserve"> tests</w:t>
+        <w:t>, normality and equal variance were tested using Shapiro-Wilk and Levene’s tests</w:t>
       </w:r>
       <w:r>
         <w:rPr>
@@ -8922,14 +8046,7 @@
         <w:rPr>
           <w:color w:val="000000" w:themeColor="text1"/>
         </w:rPr>
-        <w:t xml:space="preserve">we performed </w:t>
-      </w:r>
-      <w:proofErr w:type="spellStart"/>
-      <w:r>
-        <w:rPr>
-          <w:color w:val="000000" w:themeColor="text1"/>
-        </w:rPr>
-        <w:t>hyperinsulinemic</w:t>
+        <w:t>we performed hyperinsulinemic</w:t>
       </w:r>
       <w:r>
         <w:rPr>
@@ -8941,14 +8058,7 @@
         <w:rPr>
           <w:color w:val="000000" w:themeColor="text1"/>
         </w:rPr>
-        <w:t>euglycemic</w:t>
-      </w:r>
-      <w:proofErr w:type="spellEnd"/>
-      <w:r>
-        <w:rPr>
-          <w:color w:val="000000" w:themeColor="text1"/>
-        </w:rPr>
-        <w:t xml:space="preserve"> clamp</w:t>
+        <w:t>euglycemic clamp</w:t>
       </w:r>
       <w:r>
         <w:rPr>
@@ -9137,7 +8247,6 @@
         </w:rPr>
         <w:t xml:space="preserve">During the </w:t>
       </w:r>
-      <w:proofErr w:type="spellStart"/>
       <w:r>
         <w:rPr>
           <w:color w:val="000000" w:themeColor="text1"/>
@@ -9156,7 +8265,6 @@
         </w:rPr>
         <w:t>emic</w:t>
       </w:r>
-      <w:proofErr w:type="spellEnd"/>
       <w:r>
         <w:rPr>
           <w:color w:val="000000" w:themeColor="text1"/>
@@ -9215,21 +8323,7 @@
         <w:rPr>
           <w:color w:val="000000" w:themeColor="text1"/>
         </w:rPr>
-        <w:t xml:space="preserve">at </w:t>
-      </w:r>
-      <w:proofErr w:type="spellStart"/>
-      <w:r>
-        <w:rPr>
-          <w:color w:val="000000" w:themeColor="text1"/>
-        </w:rPr>
-        <w:t>euglycemia</w:t>
-      </w:r>
-      <w:proofErr w:type="spellEnd"/>
-      <w:r>
-        <w:rPr>
-          <w:color w:val="000000" w:themeColor="text1"/>
-        </w:rPr>
-        <w:t xml:space="preserve"> </w:t>
+        <w:t xml:space="preserve">at euglycemia </w:t>
       </w:r>
       <w:r>
         <w:rPr>
@@ -10399,7 +9493,6 @@
         </w:rPr>
         <w:t xml:space="preserve"> and </w:t>
       </w:r>
-      <w:proofErr w:type="spellStart"/>
       <w:r>
         <w:rPr>
           <w:i/>
@@ -10407,7 +9500,6 @@
         </w:rPr>
         <w:t>Fasn</w:t>
       </w:r>
-      <w:proofErr w:type="spellEnd"/>
       <w:r>
         <w:rPr>
           <w:color w:val="000000" w:themeColor="text1"/>
@@ -10849,7 +9941,6 @@
         </w:rPr>
         <w:t xml:space="preserve">both </w:t>
       </w:r>
-      <w:proofErr w:type="spellStart"/>
       <w:r>
         <w:rPr>
           <w:color w:val="000000" w:themeColor="text1"/>
@@ -10862,7 +9953,6 @@
         </w:rPr>
         <w:t>WAT</w:t>
       </w:r>
-      <w:proofErr w:type="spellEnd"/>
       <w:r>
         <w:rPr>
           <w:color w:val="000000" w:themeColor="text1"/>
@@ -10881,7 +9971,6 @@
         </w:rPr>
         <w:t xml:space="preserve">and </w:t>
       </w:r>
-      <w:proofErr w:type="spellStart"/>
       <w:r>
         <w:rPr>
           <w:color w:val="000000" w:themeColor="text1"/>
@@ -10894,7 +9983,6 @@
         </w:rPr>
         <w:t>WAT</w:t>
       </w:r>
-      <w:proofErr w:type="spellEnd"/>
       <w:r>
         <w:rPr>
           <w:color w:val="000000" w:themeColor="text1"/>
@@ -11039,7 +10127,6 @@
         </w:rPr>
         <w:t xml:space="preserve">weights of </w:t>
       </w:r>
-      <w:proofErr w:type="spellStart"/>
       <w:r>
         <w:rPr>
           <w:color w:val="000000" w:themeColor="text1"/>
@@ -11052,7 +10139,6 @@
         </w:rPr>
         <w:t>WAT</w:t>
       </w:r>
-      <w:proofErr w:type="spellEnd"/>
       <w:r>
         <w:rPr>
           <w:color w:val="000000" w:themeColor="text1"/>
@@ -11065,7 +10151,6 @@
         </w:rPr>
         <w:t xml:space="preserve">or </w:t>
       </w:r>
-      <w:proofErr w:type="spellStart"/>
       <w:r>
         <w:rPr>
           <w:color w:val="000000" w:themeColor="text1"/>
@@ -11078,7 +10163,6 @@
         </w:rPr>
         <w:t>WAT</w:t>
       </w:r>
-      <w:proofErr w:type="spellEnd"/>
       <w:r>
         <w:rPr>
           <w:color w:val="000000" w:themeColor="text1"/>
@@ -11421,7 +10505,45 @@
           <w:highlight w:val="yellow"/>
           <w:shd w:val="clear" w:color="auto" w:fill="FFFFFF"/>
         </w:rPr>
-        <w:t>Over the course of the experiment, obese dexamethasone-treated mice consumed more water, starting at a lower amount, which then increased over the duration of the experiment (Figure 3E).  Overall this corresponded to a 22% increase when normalized to the animal’s body weight.  By the end of the study, this increased intake resulted in a 7.6-fold increase in serum dexamethasone concentration in the obese dexamethasone-treated mice when compared to lean dexamethasone-treated mice (Figure 3F; p=0.031).</w:t>
+        <w:t xml:space="preserve">Over the course of the experiment, obese dexamethasone-treated mice consumed more water, starting at a lower amount, which then increased over the duration of the experiment (Figure 3E).  Overall this corresponded to a </w:t>
+      </w:r>
+      <w:r>
+        <w:rPr>
+          <w:rFonts w:eastAsia="Times New Roman" w:cs="Arial"/>
+          <w:color w:val="000000" w:themeColor="text1"/>
+          <w:highlight w:val="yellow"/>
+          <w:shd w:val="clear" w:color="auto" w:fill="FFFFFF"/>
+        </w:rPr>
+        <w:t>47</w:t>
+      </w:r>
+      <w:bookmarkStart w:id="0" w:name="_GoBack"/>
+      <w:bookmarkEnd w:id="0"/>
+      <w:r>
+        <w:rPr>
+          <w:rFonts w:eastAsia="Times New Roman" w:cs="Arial"/>
+          <w:color w:val="000000" w:themeColor="text1"/>
+          <w:highlight w:val="yellow"/>
+          <w:shd w:val="clear" w:color="auto" w:fill="FFFFFF"/>
+        </w:rPr>
+        <w:t>% increase when normalized to the animal’s body weight</w:t>
+      </w:r>
+      <w:r>
+        <w:rPr>
+          <w:rFonts w:eastAsia="Times New Roman" w:cs="Arial"/>
+          <w:color w:val="000000" w:themeColor="text1"/>
+          <w:highlight w:val="yellow"/>
+          <w:shd w:val="clear" w:color="auto" w:fill="FFFFFF"/>
+        </w:rPr>
+        <w:t>, 92% increase when not normalized to body weight</w:t>
+      </w:r>
+      <w:r>
+        <w:rPr>
+          <w:rFonts w:eastAsia="Times New Roman" w:cs="Arial"/>
+          <w:color w:val="000000" w:themeColor="text1"/>
+          <w:highlight w:val="yellow"/>
+          <w:shd w:val="clear" w:color="auto" w:fill="FFFFFF"/>
+        </w:rPr>
+        <w:t>.  By the end of the study, this increased intake resulted in a 7.6-fold increase in serum dexamethasone concentration in the obese dexamethasone-treated mice when compared to lean dexamethasone-treated mice (Figure 3F; p=0.031).</w:t>
       </w:r>
     </w:p>
     <w:p>
@@ -11957,21 +11079,7 @@
         <w:rPr>
           <w:color w:val="000000" w:themeColor="text1"/>
         </w:rPr>
-        <w:t xml:space="preserve">In order to identify a potential GR-dependent </w:t>
-      </w:r>
-      <w:proofErr w:type="spellStart"/>
-      <w:r>
-        <w:rPr>
-          <w:color w:val="000000" w:themeColor="text1"/>
-        </w:rPr>
-        <w:t>lipolytic</w:t>
-      </w:r>
-      <w:proofErr w:type="spellEnd"/>
-      <w:r>
-        <w:rPr>
-          <w:color w:val="000000" w:themeColor="text1"/>
-        </w:rPr>
-        <w:t xml:space="preserve"> target</w:t>
+        <w:t>In order to identify a potential GR-dependent lipolytic target</w:t>
       </w:r>
       <w:r>
         <w:rPr>
@@ -12734,19 +11842,11 @@
         </w:rPr>
         <w:t xml:space="preserve">from </w:t>
       </w:r>
-      <w:proofErr w:type="spellStart"/>
-      <w:r>
-        <w:rPr>
-          <w:color w:val="000000" w:themeColor="text1"/>
-        </w:rPr>
-        <w:t>iWAT</w:t>
-      </w:r>
-      <w:proofErr w:type="spellEnd"/>
-      <w:r>
-        <w:rPr>
-          <w:color w:val="000000" w:themeColor="text1"/>
-        </w:rPr>
-        <w:t xml:space="preserve"> </w:t>
+      <w:r>
+        <w:rPr>
+          <w:color w:val="000000" w:themeColor="text1"/>
+        </w:rPr>
+        <w:t xml:space="preserve">iWAT </w:t>
       </w:r>
       <w:r>
         <w:rPr>
@@ -12992,35 +12092,7 @@
         <w:rPr>
           <w:color w:val="000000" w:themeColor="text1"/>
         </w:rPr>
-        <w:t xml:space="preserve"> the </w:t>
-      </w:r>
-      <w:proofErr w:type="spellStart"/>
-      <w:r>
-        <w:rPr>
-          <w:color w:val="000000" w:themeColor="text1"/>
-        </w:rPr>
-        <w:t>hyperinsulinemic</w:t>
-      </w:r>
-      <w:proofErr w:type="spellEnd"/>
-      <w:r>
-        <w:rPr>
-          <w:color w:val="000000" w:themeColor="text1"/>
-        </w:rPr>
-        <w:t xml:space="preserve"> </w:t>
-      </w:r>
-      <w:proofErr w:type="spellStart"/>
-      <w:r>
-        <w:rPr>
-          <w:color w:val="000000" w:themeColor="text1"/>
-        </w:rPr>
-        <w:t>euglycemic</w:t>
-      </w:r>
-      <w:proofErr w:type="spellEnd"/>
-      <w:r>
-        <w:rPr>
-          <w:color w:val="000000" w:themeColor="text1"/>
-        </w:rPr>
-        <w:t xml:space="preserve"> clamp in the obese mice</w:t>
+        <w:t xml:space="preserve"> the hyperinsulinemic euglycemic clamp in the obese mice</w:t>
       </w:r>
       <w:r>
         <w:rPr>
@@ -13230,21 +12302,7 @@
         <w:rPr>
           <w:color w:val="000000" w:themeColor="text1"/>
         </w:rPr>
-        <w:t xml:space="preserve"> in the </w:t>
-      </w:r>
-      <w:proofErr w:type="spellStart"/>
-      <w:r>
-        <w:rPr>
-          <w:color w:val="000000" w:themeColor="text1"/>
-        </w:rPr>
-        <w:t>iWAT</w:t>
-      </w:r>
-      <w:proofErr w:type="spellEnd"/>
-      <w:r>
-        <w:rPr>
-          <w:color w:val="000000" w:themeColor="text1"/>
-        </w:rPr>
-        <w:t xml:space="preserve"> of these mice</w:t>
+        <w:t xml:space="preserve"> in the iWAT of these mice</w:t>
       </w:r>
       <w:r>
         <w:rPr>
@@ -14303,21 +13361,7 @@
         <w:rPr>
           <w:color w:val="000000" w:themeColor="text1"/>
         </w:rPr>
-        <w:t xml:space="preserve">a </w:t>
-      </w:r>
-      <w:proofErr w:type="spellStart"/>
-      <w:r>
-        <w:rPr>
-          <w:color w:val="000000" w:themeColor="text1"/>
-        </w:rPr>
-        <w:t>lipodystrophic</w:t>
-      </w:r>
-      <w:proofErr w:type="spellEnd"/>
-      <w:r>
-        <w:rPr>
-          <w:color w:val="000000" w:themeColor="text1"/>
-        </w:rPr>
-        <w:t xml:space="preserve"> phenotype</w:t>
+        <w:t>a lipodystrophic phenotype</w:t>
       </w:r>
       <w:r>
         <w:rPr>
@@ -15272,27 +14316,7 @@
           <w:highlight w:val="yellow"/>
           <w:shd w:val="clear" w:color="auto" w:fill="FFFFFF"/>
         </w:rPr>
-        <w:t xml:space="preserve">. This is an important limitation to our study, although we note that several phenotypes including fasting glucose, liver triglycerides, hepatic </w:t>
-      </w:r>
-      <w:proofErr w:type="spellStart"/>
-      <w:r>
-        <w:rPr>
-          <w:rFonts w:eastAsia="Times New Roman" w:cs="Arial"/>
-          <w:color w:val="000000" w:themeColor="text1"/>
-          <w:highlight w:val="yellow"/>
-          <w:shd w:val="clear" w:color="auto" w:fill="FFFFFF"/>
-        </w:rPr>
-        <w:t>lipogenic</w:t>
-      </w:r>
-      <w:proofErr w:type="spellEnd"/>
-      <w:r>
-        <w:rPr>
-          <w:rFonts w:eastAsia="Times New Roman" w:cs="Arial"/>
-          <w:color w:val="000000" w:themeColor="text1"/>
-          <w:highlight w:val="yellow"/>
-          <w:shd w:val="clear" w:color="auto" w:fill="FFFFFF"/>
-        </w:rPr>
-        <w:t xml:space="preserve"> gene expression, and adipose tissue mass changed in different directions in lean and obese animals, and therefore </w:t>
+        <w:t xml:space="preserve">. This is an important limitation to our study, although we note that several phenotypes including fasting glucose, liver triglycerides, hepatic lipogenic gene expression, and adipose tissue mass changed in different directions in lean and obese animals, and therefore </w:t>
       </w:r>
       <w:r>
         <w:rPr>
@@ -15995,63 +15019,7 @@
         <w:t>Author contributions:</w:t>
       </w:r>
       <w:r>
-        <w:t xml:space="preserve"> D.B. acquired funding. D.B., </w:t>
-      </w:r>
-      <w:proofErr w:type="spellStart"/>
-      <w:r>
-        <w:t>I.Ha</w:t>
-      </w:r>
-      <w:proofErr w:type="spellEnd"/>
-      <w:r>
-        <w:t xml:space="preserve">. and </w:t>
-      </w:r>
-      <w:proofErr w:type="spellStart"/>
-      <w:r>
-        <w:t>I.Ho</w:t>
-      </w:r>
-      <w:proofErr w:type="spellEnd"/>
-      <w:r>
-        <w:t xml:space="preserve">. were responsible for conceptualizing the study. D.B., </w:t>
-      </w:r>
-      <w:proofErr w:type="spellStart"/>
-      <w:r>
-        <w:t>I.Ha</w:t>
-      </w:r>
-      <w:proofErr w:type="spellEnd"/>
-      <w:r>
-        <w:t xml:space="preserve">. and N.Q. designed the experiments. </w:t>
-      </w:r>
-      <w:proofErr w:type="spellStart"/>
-      <w:r>
-        <w:t>I.Ha</w:t>
-      </w:r>
-      <w:proofErr w:type="spellEnd"/>
-      <w:r>
-        <w:t xml:space="preserve">. performed all cell experiments. </w:t>
-      </w:r>
-      <w:proofErr w:type="spellStart"/>
-      <w:r>
-        <w:t>I.Ha</w:t>
-      </w:r>
-      <w:proofErr w:type="spellEnd"/>
-      <w:r>
-        <w:t xml:space="preserve">., E.S. and J.R. performed mouse experiments. D.B. and Q.T. performed statistical analyses. </w:t>
-      </w:r>
-      <w:proofErr w:type="spellStart"/>
-      <w:r>
-        <w:t>I.Ha</w:t>
-      </w:r>
-      <w:proofErr w:type="spellEnd"/>
-      <w:r>
-        <w:t xml:space="preserve">. wrote the manuscript. </w:t>
-      </w:r>
-      <w:proofErr w:type="spellStart"/>
-      <w:r>
-        <w:t>I.Ha</w:t>
-      </w:r>
-      <w:proofErr w:type="spellEnd"/>
-      <w:r>
-        <w:t>. and D.B. edited and reviewed the manuscript. All authors were involved in discussions. This manuscript has been approved by all authors.</w:t>
+        <w:t xml:space="preserve"> D.B. acquired funding. D.B., I.Ha. and I.Ho. were responsible for conceptualizing the study. D.B., I.Ha. and N.Q. designed the experiments. I.Ha. performed all cell experiments. I.Ha., E.S. and J.R. performed mouse experiments. D.B. and Q.T. performed statistical analyses. I.Ha. wrote the manuscript. I.Ha. and D.B. edited and reviewed the manuscript. All authors were involved in discussions. This manuscript has been approved by all authors.</w:t>
       </w:r>
     </w:p>
     <w:p>
@@ -16097,146 +15065,79 @@
           <w:color w:val="000000" w:themeColor="text1"/>
           <w:highlight w:val="yellow"/>
         </w:rPr>
-        <w:t xml:space="preserve">Lynne </w:t>
-      </w:r>
-      <w:proofErr w:type="spellStart"/>
+        <w:t>Lynne Geletka</w:t>
+      </w:r>
       <w:r>
         <w:rPr>
           <w:bCs/>
           <w:color w:val="000000" w:themeColor="text1"/>
+        </w:rPr>
+        <w:t>,</w:t>
+      </w:r>
+      <w:r>
+        <w:rPr>
+          <w:bCs/>
+          <w:color w:val="000000" w:themeColor="text1"/>
+        </w:rPr>
+        <w:t xml:space="preserve"> Jennifer DelProposto and Carey Lumeng </w:t>
+      </w:r>
+      <w:r>
+        <w:rPr>
+          <w:bCs/>
+          <w:color w:val="000000" w:themeColor="text1"/>
           <w:highlight w:val="yellow"/>
         </w:rPr>
-        <w:t>Geletka</w:t>
-      </w:r>
-      <w:proofErr w:type="spellEnd"/>
+        <w:t>(University of Michigan)</w:t>
+      </w:r>
       <w:r>
         <w:rPr>
           <w:bCs/>
           <w:color w:val="000000" w:themeColor="text1"/>
         </w:rPr>
-        <w:t>,</w:t>
+        <w:t xml:space="preserve"> </w:t>
       </w:r>
       <w:r>
         <w:rPr>
           <w:bCs/>
           <w:color w:val="000000" w:themeColor="text1"/>
         </w:rPr>
-        <w:t xml:space="preserve"> Jennifer </w:t>
-      </w:r>
-      <w:proofErr w:type="spellStart"/>
+        <w:t>for assistance with imaging liver sections, and Melanie Schmitt</w:t>
+      </w:r>
       <w:r>
         <w:rPr>
           <w:bCs/>
           <w:color w:val="000000" w:themeColor="text1"/>
         </w:rPr>
-        <w:t>DelProposto</w:t>
-      </w:r>
-      <w:proofErr w:type="spellEnd"/>
+        <w:t xml:space="preserve"> for assistance with</w:t>
+      </w:r>
       <w:r>
         <w:rPr>
           <w:bCs/>
           <w:color w:val="000000" w:themeColor="text1"/>
         </w:rPr>
-        <w:t xml:space="preserve"> and Carey </w:t>
-      </w:r>
-      <w:proofErr w:type="spellStart"/>
+        <w:t xml:space="preserve"> glucose</w:t>
+      </w:r>
       <w:r>
         <w:rPr>
           <w:bCs/>
           <w:color w:val="000000" w:themeColor="text1"/>
         </w:rPr>
-        <w:t>Lumeng</w:t>
-      </w:r>
-      <w:proofErr w:type="spellEnd"/>
+        <w:t xml:space="preserve"> clamp studies.  </w:t>
+      </w:r>
       <w:r>
         <w:rPr>
           <w:bCs/>
           <w:color w:val="000000" w:themeColor="text1"/>
         </w:rPr>
-        <w:t xml:space="preserve"> </w:t>
+        <w:t>We would like to thank the other members of the Bridges laboratory, Thurl Harris (University of Virginia)</w:t>
       </w:r>
       <w:r>
         <w:rPr>
           <w:bCs/>
           <w:color w:val="000000" w:themeColor="text1"/>
-          <w:highlight w:val="yellow"/>
-        </w:rPr>
-        <w:t>(University of Michigan)</w:t>
-      </w:r>
-      <w:r>
-        <w:rPr>
-          <w:bCs/>
-          <w:color w:val="000000" w:themeColor="text1"/>
-        </w:rPr>
-        <w:t xml:space="preserve"> </w:t>
-      </w:r>
-      <w:r>
-        <w:rPr>
-          <w:bCs/>
-          <w:color w:val="000000" w:themeColor="text1"/>
-        </w:rPr>
-        <w:t>for assistance with imaging liver sections, and Melanie Schmitt</w:t>
-      </w:r>
-      <w:r>
-        <w:rPr>
-          <w:bCs/>
-          <w:color w:val="000000" w:themeColor="text1"/>
-        </w:rPr>
-        <w:t xml:space="preserve"> for assistance with</w:t>
-      </w:r>
-      <w:r>
-        <w:rPr>
-          <w:bCs/>
-          <w:color w:val="000000" w:themeColor="text1"/>
-        </w:rPr>
-        <w:t xml:space="preserve"> glucose</w:t>
-      </w:r>
-      <w:r>
-        <w:rPr>
-          <w:bCs/>
-          <w:color w:val="000000" w:themeColor="text1"/>
-        </w:rPr>
-        <w:t xml:space="preserve"> clamp studies.  </w:t>
-      </w:r>
-      <w:r>
-        <w:rPr>
-          <w:bCs/>
-          <w:color w:val="000000" w:themeColor="text1"/>
-        </w:rPr>
-        <w:t xml:space="preserve">We would like to thank the other members of the Bridges laboratory, </w:t>
-      </w:r>
-      <w:proofErr w:type="spellStart"/>
-      <w:r>
-        <w:rPr>
-          <w:bCs/>
-          <w:color w:val="000000" w:themeColor="text1"/>
-        </w:rPr>
-        <w:t>Thurl</w:t>
-      </w:r>
-      <w:proofErr w:type="spellEnd"/>
-      <w:r>
-        <w:rPr>
-          <w:bCs/>
-          <w:color w:val="000000" w:themeColor="text1"/>
-        </w:rPr>
-        <w:t xml:space="preserve"> Harris (University of Virginia)</w:t>
-      </w:r>
-      <w:r>
-        <w:rPr>
-          <w:bCs/>
-          <w:color w:val="000000" w:themeColor="text1"/>
-        </w:rPr>
-        <w:t xml:space="preserve">, Christoph </w:t>
-      </w:r>
-      <w:proofErr w:type="spellStart"/>
-      <w:r>
-        <w:rPr>
-          <w:bCs/>
-          <w:color w:val="000000" w:themeColor="text1"/>
-        </w:rPr>
-        <w:t>Buettner</w:t>
-      </w:r>
-      <w:proofErr w:type="spellEnd"/>
+        </w:rPr>
+        <w:t>, Christoph Buettner</w:t>
+      </w:r>
       <w:r>
         <w:rPr>
           <w:bCs/>
@@ -19912,15 +18813,7 @@
         <w:t>B</w:t>
       </w:r>
       <w:r>
-        <w:t xml:space="preserve">). Insulin was given via </w:t>
-      </w:r>
-      <w:proofErr w:type="spellStart"/>
-      <w:r>
-        <w:t>i.p</w:t>
-      </w:r>
-      <w:proofErr w:type="spellEnd"/>
-      <w:r>
-        <w:t xml:space="preserve">. injection at a concentration of 2.5 U/kg following five weeks of dexamethasone (NCD n=12; HFD n=12) or vehicle (NCD n=12; HFD n=12) treatment and 17 weeks of diet. Mouse glucose infusion rate (GIR; </w:t>
+        <w:t xml:space="preserve">). Insulin was given via i.p. injection at a concentration of 2.5 U/kg following five weeks of dexamethasone (NCD n=12; HFD n=12) or vehicle (NCD n=12; HFD n=12) treatment and 17 weeks of diet. Mouse glucose infusion rate (GIR; </w:t>
       </w:r>
       <w:r>
         <w:rPr>
@@ -19968,23 +18861,7 @@
         <w:t>F</w:t>
       </w:r>
       <w:r>
-        <w:t xml:space="preserve">) during </w:t>
-      </w:r>
-      <w:proofErr w:type="spellStart"/>
-      <w:r>
-        <w:t>euglycemic</w:t>
-      </w:r>
-      <w:proofErr w:type="spellEnd"/>
-      <w:r>
-        <w:t xml:space="preserve"> clamp following 3 weeks of dexamethasone (n=14) or vehicle (n=11) treatment and 11 weeks of HFD. For clamp experiments, insulin was infused at 8 </w:t>
-      </w:r>
-      <w:proofErr w:type="spellStart"/>
-      <w:r>
-        <w:t>mU</w:t>
-      </w:r>
-      <w:proofErr w:type="spellEnd"/>
-      <w:r>
-        <w:t>/kg/min following a prime continuous infusion of 40mU/kg bolus. All mice were fasted for 5-6 hours prior to experiments. Crosses indicate a significant interaction between diet and treatment. Asterisks indicate a statistically significant treatment effect for the pairwise comparison.</w:t>
+        <w:t>) during euglycemic clamp following 3 weeks of dexamethasone (n=14) or vehicle (n=11) treatment and 11 weeks of HFD. For clamp experiments, insulin was infused at 8 mU/kg/min following a prime continuous infusion of 40mU/kg bolus. All mice were fasted for 5-6 hours prior to experiments. Crosses indicate a significant interaction between diet and treatment. Asterisks indicate a statistically significant treatment effect for the pairwise comparison.</w:t>
       </w:r>
     </w:p>
     <w:p>
@@ -20035,15 +18912,7 @@
         <w:t>de novo</w:t>
       </w:r>
       <w:r>
-        <w:t xml:space="preserve"> </w:t>
-      </w:r>
-      <w:proofErr w:type="spellStart"/>
-      <w:r>
-        <w:t>lipogenic</w:t>
-      </w:r>
-      <w:proofErr w:type="spellEnd"/>
-      <w:r>
-        <w:t xml:space="preserve"> transcripts</w:t>
+        <w:t xml:space="preserve"> lipogenic transcripts</w:t>
       </w:r>
       <w:r>
         <w:t xml:space="preserve"> </w:t>
@@ -20114,15 +18983,7 @@
         <w:spacing w:line="480" w:lineRule="auto"/>
       </w:pPr>
       <w:r>
-        <w:t xml:space="preserve">Weekly total body mass (A) and fat mass (B) measures via </w:t>
-      </w:r>
-      <w:proofErr w:type="spellStart"/>
-      <w:r>
-        <w:t>EchoMRI</w:t>
-      </w:r>
-      <w:proofErr w:type="spellEnd"/>
-      <w:r>
-        <w:t xml:space="preserve"> in mice over the course of treatment (solid lines represent NCD mice and dashed lines represent HFD mice). Adipose tissue weights in 16 hour fasted mice following euthanasia (C). Mice were euthanized at 28 weeks of age following six weeks of dexamethasone (NCD n=8; HFD n=12) or vehicle (NCD n=8; HFD n=22) treatment and 18 weeks of diet. Food consumption measured weekly over the course of treatment (D). </w:t>
+        <w:t xml:space="preserve">Weekly total body mass (A) and fat mass (B) measures via EchoMRI in mice over the course of treatment (solid lines represent NCD mice and dashed lines represent HFD mice). Adipose tissue weights in 16 hour fasted mice following euthanasia (C). Mice were euthanized at 28 weeks of age following six weeks of dexamethasone (NCD n=8; HFD n=12) or vehicle (NCD n=8; HFD n=22) treatment and 18 weeks of diet. Food consumption measured weekly over the course of treatment (D). </w:t>
       </w:r>
       <w:r>
         <w:rPr>
@@ -20262,24 +19123,11 @@
         <w:lastRenderedPageBreak/>
         <w:t xml:space="preserve">16hr fast; E) and qPCR of </w:t>
       </w:r>
-      <w:proofErr w:type="spellStart"/>
       <w:r>
         <w:t>i</w:t>
       </w:r>
       <w:r>
-        <w:t>WAT</w:t>
-      </w:r>
-      <w:proofErr w:type="spellEnd"/>
-      <w:r>
-        <w:t xml:space="preserve"> </w:t>
-      </w:r>
-      <w:proofErr w:type="spellStart"/>
-      <w:r>
-        <w:t>lipolytic</w:t>
-      </w:r>
-      <w:proofErr w:type="spellEnd"/>
-      <w:r>
-        <w:t xml:space="preserve"> transcripts (F) in 22-week-old, 12-week dexamethasone- (basal and isoproterenol n=7; fasted serum and qPCR n=4) or vehicle- (basal and isoproterenol n=12; fasted serum and qPCR n=11) treated, chow-fed mice with the exception of isoproterenol-stimulated glycerol, which was performed one week prior to euthanasia. Asterisks indicated statistically significant treatment effect for the pairwise comparison</w:t>
+        <w:t>WAT lipolytic transcripts (F) in 22-week-old, 12-week dexamethasone- (basal and isoproterenol n=7; fasted serum and qPCR n=4) or vehicle- (basal and isoproterenol n=12; fasted serum and qPCR n=11) treated, chow-fed mice with the exception of isoproterenol-stimulated glycerol, which was performed one week prior to euthanasia. Asterisks indicated statistically significant treatment effect for the pairwise comparison</w:t>
       </w:r>
       <w:r>
         <w:t>.</w:t>
@@ -20324,23 +19172,7 @@
         <w:spacing w:line="480" w:lineRule="auto"/>
       </w:pPr>
       <w:r>
-        <w:t xml:space="preserve">Serum glycerol (A) following 16 hour fast, serum NEFA in obese dexamethasone treated (n=14) or control (n=11) mice following a 5 hour fast, before and after insulin during </w:t>
-      </w:r>
-      <w:proofErr w:type="spellStart"/>
-      <w:r>
-        <w:t>hyperinsulinemic</w:t>
-      </w:r>
-      <w:proofErr w:type="spellEnd"/>
-      <w:r>
-        <w:t xml:space="preserve"> </w:t>
-      </w:r>
-      <w:proofErr w:type="spellStart"/>
-      <w:r>
-        <w:t>euglycemic</w:t>
-      </w:r>
-      <w:proofErr w:type="spellEnd"/>
-      <w:r>
-        <w:t xml:space="preserve"> clamp (B), qPCR of </w:t>
+        <w:t xml:space="preserve">Serum glycerol (A) following 16 hour fast, serum NEFA in obese dexamethasone treated (n=14) or control (n=11) mice following a 5 hour fast, before and after insulin during hyperinsulinemic euglycemic clamp (B), qPCR of </w:t>
       </w:r>
       <w:r>
         <w:rPr>
@@ -20351,43 +19183,17 @@
       <w:r>
         <w:t xml:space="preserve"> transcripts from </w:t>
       </w:r>
-      <w:proofErr w:type="spellStart"/>
       <w:r>
         <w:t>i</w:t>
       </w:r>
       <w:r>
-        <w:t>WAT</w:t>
-      </w:r>
-      <w:proofErr w:type="spellEnd"/>
-      <w:r>
-        <w:t xml:space="preserve"> (C), and western blot image (D) and quantification (E) of ATGL protein from </w:t>
-      </w:r>
-      <w:proofErr w:type="spellStart"/>
+        <w:t xml:space="preserve">WAT (C), and western blot image (D) and quantification (E) of ATGL protein from </w:t>
+      </w:r>
       <w:r>
         <w:t>i</w:t>
       </w:r>
       <w:r>
-        <w:t>WAT</w:t>
-      </w:r>
-      <w:proofErr w:type="spellEnd"/>
-      <w:r>
-        <w:t xml:space="preserve">. Mice from A, C, D and E were euthanized at 28 weeks of age following six weeks of dexamethasone (NCD n=8; HFD n=10) or vehicle (NCD n=8; HFD n=10) treatment. Mice from B were fasted for 5 hours prior to </w:t>
-      </w:r>
-      <w:proofErr w:type="spellStart"/>
-      <w:r>
-        <w:t>euglycemic</w:t>
-      </w:r>
-      <w:proofErr w:type="spellEnd"/>
-      <w:r>
-        <w:t xml:space="preserve"> clamp following 3 weeks of dexamethasone (n=14) or vehicle (n=11) treatment and 11 weeks of HFD. For clamp experiments, insulin was infused at 8 </w:t>
-      </w:r>
-      <w:proofErr w:type="spellStart"/>
-      <w:r>
-        <w:t>mU</w:t>
-      </w:r>
-      <w:proofErr w:type="spellEnd"/>
-      <w:r>
-        <w:t>/kg/min following a prime continuous infusion of 40mU/kg bolus. Crosses indicate a significant interaction between diet and treatment. Asterisks indicate a statistically significant treatment effect for the pairwise comparison.</w:t>
+        <w:t>WAT. Mice from A, C, D and E were euthanized at 28 weeks of age following six weeks of dexamethasone (NCD n=8; HFD n=10) or vehicle (NCD n=8; HFD n=10) treatment. Mice from B were fasted for 5 hours prior to euglycemic clamp following 3 weeks of dexamethasone (n=14) or vehicle (n=11) treatment and 11 weeks of HFD. For clamp experiments, insulin was infused at 8 mU/kg/min following a prime continuous infusion of 40mU/kg bolus. Crosses indicate a significant interaction between diet and treatment. Asterisks indicate a statistically significant treatment effect for the pairwise comparison.</w:t>
       </w:r>
     </w:p>
     <w:sectPr>
@@ -20465,7 +19271,7 @@
         <w:noProof/>
         <w:color w:val="5B9BD5" w:themeColor="accent1"/>
       </w:rPr>
-      <w:t>2</w:t>
+      <w:t>14</w:t>
     </w:r>
     <w:r>
       <w:rPr>
@@ -22151,7 +20957,7 @@
 </file>
 
 <file path=customXml/itemProps1.xml><?xml version="1.0" encoding="utf-8"?>
-<ds:datastoreItem xmlns:ds="http://schemas.openxmlformats.org/officeDocument/2006/customXml" ds:itemID="{11B3BFA8-C27D-6049-9A3D-2EE0976731CD}">
+<ds:datastoreItem xmlns:ds="http://schemas.openxmlformats.org/officeDocument/2006/customXml" ds:itemID="{263310A4-E363-A548-8487-2222E948287D}">
   <ds:schemaRefs>
     <ds:schemaRef ds:uri="http://schemas.openxmlformats.org/officeDocument/2006/bibliography"/>
   </ds:schemaRefs>

</xml_diff>